<commit_message>
Intento barallar-me amb la taula de continguts de Word
</commit_message>
<xml_diff>
--- a/memoria/TFM_Peshevski.docx
+++ b/memoria/TFM_Peshevski.docx
@@ -3662,1379 +3662,205 @@
         <w:t>SUMARI</w:t>
       </w:r>
     </w:p>
-    <w:p>
-      <w:pPr>
-        <w:pStyle w:val="TDC1"/>
-        <w:tabs>
-          <w:tab w:val="right" w:pos="8494"/>
-        </w:tabs>
-        <w:rPr>
-          <w:rFonts w:ascii="Arial" w:eastAsiaTheme="minorEastAsia" w:hAnsi="Arial" w:cs="Arial"/>
-          <w:b w:val="0"/>
-          <w:bCs w:val="0"/>
-          <w:caps w:val="0"/>
-          <w:noProof/>
-          <w:sz w:val="22"/>
-          <w:szCs w:val="22"/>
-          <w:lang w:eastAsia="ca-ES"/>
-        </w:rPr>
-      </w:pPr>
-      <w:r>
-        <w:rPr>
-          <w:rFonts w:ascii="Arial" w:hAnsi="Arial" w:cs="Arial"/>
-          <w:b w:val="0"/>
-          <w:sz w:val="22"/>
-          <w:szCs w:val="22"/>
-        </w:rPr>
-        <w:fldChar w:fldCharType="begin"/>
-      </w:r>
-      <w:r>
-        <w:rPr>
-          <w:rFonts w:ascii="Arial" w:hAnsi="Arial" w:cs="Arial"/>
-          <w:b w:val="0"/>
-          <w:sz w:val="22"/>
-          <w:szCs w:val="22"/>
-        </w:rPr>
-        <w:instrText xml:space="preserve"> TOC \h \z \t "Títol;1;Subtítol;2" </w:instrText>
-      </w:r>
-      <w:r>
-        <w:rPr>
-          <w:rFonts w:ascii="Arial" w:hAnsi="Arial" w:cs="Arial"/>
-          <w:b w:val="0"/>
-          <w:sz w:val="22"/>
-          <w:szCs w:val="22"/>
-        </w:rPr>
-        <w:fldChar w:fldCharType="separate"/>
-      </w:r>
-      <w:hyperlink w:anchor="_Toc434408034" w:history="1">
-        <w:r>
-          <w:rPr>
-            <w:rStyle w:val="Hipervnculo"/>
-            <w:rFonts w:ascii="Arial" w:hAnsi="Arial" w:cs="Arial"/>
-            <w:noProof/>
-          </w:rPr>
-          <w:t>INTRODUCCIÓ</w:t>
-        </w:r>
-        <w:r>
-          <w:rPr>
-            <w:rFonts w:ascii="Arial" w:hAnsi="Arial" w:cs="Arial"/>
-            <w:noProof/>
-            <w:webHidden/>
-          </w:rPr>
-          <w:tab/>
-        </w:r>
-        <w:r>
-          <w:rPr>
-            <w:rFonts w:ascii="Arial" w:hAnsi="Arial" w:cs="Arial"/>
-            <w:noProof/>
-            <w:webHidden/>
-          </w:rPr>
-          <w:fldChar w:fldCharType="begin"/>
-        </w:r>
-        <w:r>
-          <w:rPr>
-            <w:rFonts w:ascii="Arial" w:hAnsi="Arial" w:cs="Arial"/>
-            <w:noProof/>
-            <w:webHidden/>
-          </w:rPr>
-          <w:instrText xml:space="preserve"> PAGEREF _Toc434408034 \h </w:instrText>
-        </w:r>
-        <w:r>
-          <w:rPr>
-            <w:rFonts w:ascii="Arial" w:hAnsi="Arial" w:cs="Arial"/>
-            <w:noProof/>
-            <w:webHidden/>
-          </w:rPr>
-        </w:r>
-        <w:r>
-          <w:rPr>
-            <w:rFonts w:ascii="Arial" w:hAnsi="Arial" w:cs="Arial"/>
-            <w:noProof/>
-            <w:webHidden/>
-          </w:rPr>
-          <w:fldChar w:fldCharType="separate"/>
-        </w:r>
-        <w:r>
-          <w:rPr>
-            <w:rFonts w:ascii="Arial" w:hAnsi="Arial" w:cs="Arial"/>
-            <w:noProof/>
-            <w:webHidden/>
-          </w:rPr>
-          <w:t>8</w:t>
-        </w:r>
-        <w:r>
-          <w:rPr>
-            <w:rFonts w:ascii="Arial" w:hAnsi="Arial" w:cs="Arial"/>
-            <w:noProof/>
-            <w:webHidden/>
-          </w:rPr>
-          <w:fldChar w:fldCharType="end"/>
-        </w:r>
-      </w:hyperlink>
-    </w:p>
-    <w:p>
-      <w:pPr>
-        <w:pStyle w:val="TDC1"/>
-        <w:tabs>
-          <w:tab w:val="left" w:pos="440"/>
-          <w:tab w:val="right" w:pos="8494"/>
-        </w:tabs>
-        <w:rPr>
-          <w:rFonts w:ascii="Arial" w:eastAsiaTheme="minorEastAsia" w:hAnsi="Arial" w:cs="Arial"/>
-          <w:b w:val="0"/>
-          <w:bCs w:val="0"/>
-          <w:caps w:val="0"/>
-          <w:noProof/>
-          <w:sz w:val="22"/>
-          <w:szCs w:val="22"/>
-          <w:lang w:eastAsia="ca-ES"/>
-        </w:rPr>
-      </w:pPr>
-      <w:hyperlink w:anchor="_Toc434408035" w:history="1">
-        <w:r>
-          <w:rPr>
-            <w:rStyle w:val="Hipervnculo"/>
-            <w:rFonts w:ascii="Arial" w:hAnsi="Arial" w:cs="Arial"/>
-            <w:noProof/>
-          </w:rPr>
-          <w:t>1.</w:t>
-        </w:r>
-        <w:r>
-          <w:rPr>
-            <w:rFonts w:ascii="Arial" w:eastAsiaTheme="minorEastAsia" w:hAnsi="Arial" w:cs="Arial"/>
-            <w:b w:val="0"/>
-            <w:bCs w:val="0"/>
-            <w:caps w:val="0"/>
-            <w:noProof/>
-            <w:sz w:val="22"/>
-            <w:szCs w:val="22"/>
-            <w:lang w:eastAsia="ca-ES"/>
-          </w:rPr>
-          <w:tab/>
-        </w:r>
-        <w:r>
-          <w:rPr>
-            <w:rStyle w:val="Hipervnculo"/>
-            <w:rFonts w:ascii="Arial" w:hAnsi="Arial" w:cs="Arial"/>
-            <w:noProof/>
-          </w:rPr>
-          <w:t>TÍTOL DEL CAPÍTOL</w:t>
-        </w:r>
-        <w:r>
-          <w:rPr>
-            <w:rFonts w:ascii="Arial" w:hAnsi="Arial" w:cs="Arial"/>
-            <w:noProof/>
-            <w:webHidden/>
-          </w:rPr>
-          <w:tab/>
-        </w:r>
-        <w:r>
-          <w:rPr>
-            <w:rFonts w:ascii="Arial" w:hAnsi="Arial" w:cs="Arial"/>
-            <w:noProof/>
-            <w:webHidden/>
-          </w:rPr>
-          <w:fldChar w:fldCharType="begin"/>
-        </w:r>
-        <w:r>
-          <w:rPr>
-            <w:rFonts w:ascii="Arial" w:hAnsi="Arial" w:cs="Arial"/>
-            <w:noProof/>
-            <w:webHidden/>
-          </w:rPr>
-          <w:instrText xml:space="preserve"> PAGEREF _Toc434408035 \h </w:instrText>
-        </w:r>
-        <w:r>
-          <w:rPr>
-            <w:rFonts w:ascii="Arial" w:hAnsi="Arial" w:cs="Arial"/>
-            <w:noProof/>
-            <w:webHidden/>
-          </w:rPr>
-        </w:r>
-        <w:r>
-          <w:rPr>
-            <w:rFonts w:ascii="Arial" w:hAnsi="Arial" w:cs="Arial"/>
-            <w:noProof/>
-            <w:webHidden/>
-          </w:rPr>
-          <w:fldChar w:fldCharType="separate"/>
-        </w:r>
-        <w:r>
-          <w:rPr>
-            <w:rFonts w:ascii="Arial" w:hAnsi="Arial" w:cs="Arial"/>
-            <w:noProof/>
-            <w:webHidden/>
-          </w:rPr>
-          <w:t>9</w:t>
-        </w:r>
-        <w:r>
-          <w:rPr>
-            <w:rFonts w:ascii="Arial" w:hAnsi="Arial" w:cs="Arial"/>
-            <w:noProof/>
-            <w:webHidden/>
-          </w:rPr>
-          <w:fldChar w:fldCharType="end"/>
-        </w:r>
-      </w:hyperlink>
-    </w:p>
-    <w:p>
-      <w:pPr>
-        <w:pStyle w:val="TDC2"/>
-        <w:tabs>
-          <w:tab w:val="left" w:pos="660"/>
-          <w:tab w:val="right" w:pos="8494"/>
-        </w:tabs>
-        <w:rPr>
-          <w:rFonts w:ascii="Arial" w:eastAsiaTheme="minorEastAsia" w:hAnsi="Arial" w:cs="Arial"/>
-          <w:b w:val="0"/>
-          <w:bCs w:val="0"/>
-          <w:noProof/>
-          <w:sz w:val="22"/>
-          <w:szCs w:val="22"/>
-          <w:lang w:eastAsia="ca-ES"/>
-        </w:rPr>
-      </w:pPr>
-      <w:hyperlink w:anchor="_Toc434408036" w:history="1">
-        <w:r>
-          <w:rPr>
-            <w:rStyle w:val="Hipervnculo"/>
-            <w:rFonts w:ascii="Arial" w:hAnsi="Arial" w:cs="Arial"/>
-            <w:noProof/>
-          </w:rPr>
-          <w:t>1.1</w:t>
-        </w:r>
-        <w:r>
-          <w:rPr>
-            <w:rFonts w:ascii="Arial" w:eastAsiaTheme="minorEastAsia" w:hAnsi="Arial" w:cs="Arial"/>
-            <w:b w:val="0"/>
-            <w:bCs w:val="0"/>
-            <w:noProof/>
-            <w:sz w:val="22"/>
-            <w:szCs w:val="22"/>
-            <w:lang w:eastAsia="ca-ES"/>
-          </w:rPr>
-          <w:tab/>
-        </w:r>
-        <w:r>
-          <w:rPr>
-            <w:rStyle w:val="Hipervnculo"/>
-            <w:rFonts w:ascii="Arial" w:hAnsi="Arial" w:cs="Arial"/>
-            <w:noProof/>
-          </w:rPr>
-          <w:t>TÍTOL DE L’APARTAT</w:t>
-        </w:r>
-        <w:r>
-          <w:rPr>
-            <w:rFonts w:ascii="Arial" w:hAnsi="Arial" w:cs="Arial"/>
-            <w:noProof/>
-            <w:webHidden/>
-          </w:rPr>
-          <w:tab/>
-        </w:r>
-        <w:r>
-          <w:rPr>
-            <w:rFonts w:ascii="Arial" w:hAnsi="Arial" w:cs="Arial"/>
-            <w:noProof/>
-            <w:webHidden/>
-          </w:rPr>
-          <w:fldChar w:fldCharType="begin"/>
-        </w:r>
-        <w:r>
-          <w:rPr>
-            <w:rFonts w:ascii="Arial" w:hAnsi="Arial" w:cs="Arial"/>
-            <w:noProof/>
-            <w:webHidden/>
-          </w:rPr>
-          <w:instrText xml:space="preserve"> PAGEREF _Toc434408036 \h </w:instrText>
-        </w:r>
-        <w:r>
-          <w:rPr>
-            <w:rFonts w:ascii="Arial" w:hAnsi="Arial" w:cs="Arial"/>
-            <w:noProof/>
-            <w:webHidden/>
-          </w:rPr>
-        </w:r>
-        <w:r>
-          <w:rPr>
-            <w:rFonts w:ascii="Arial" w:hAnsi="Arial" w:cs="Arial"/>
-            <w:noProof/>
-            <w:webHidden/>
-          </w:rPr>
-          <w:fldChar w:fldCharType="separate"/>
-        </w:r>
-        <w:r>
-          <w:rPr>
-            <w:rFonts w:ascii="Arial" w:hAnsi="Arial" w:cs="Arial"/>
-            <w:noProof/>
-            <w:webHidden/>
-          </w:rPr>
-          <w:t>10</w:t>
-        </w:r>
-        <w:r>
-          <w:rPr>
-            <w:rFonts w:ascii="Arial" w:hAnsi="Arial" w:cs="Arial"/>
-            <w:noProof/>
-            <w:webHidden/>
-          </w:rPr>
-          <w:fldChar w:fldCharType="end"/>
-        </w:r>
-      </w:hyperlink>
-    </w:p>
-    <w:p>
-      <w:pPr>
-        <w:pStyle w:val="TDC2"/>
-        <w:tabs>
-          <w:tab w:val="left" w:pos="660"/>
-          <w:tab w:val="right" w:pos="8494"/>
-        </w:tabs>
-        <w:rPr>
-          <w:rFonts w:ascii="Arial" w:eastAsiaTheme="minorEastAsia" w:hAnsi="Arial" w:cs="Arial"/>
-          <w:b w:val="0"/>
-          <w:bCs w:val="0"/>
-          <w:noProof/>
-          <w:sz w:val="22"/>
-          <w:szCs w:val="22"/>
-          <w:lang w:eastAsia="ca-ES"/>
-        </w:rPr>
-      </w:pPr>
-      <w:hyperlink w:anchor="_Toc434408037" w:history="1">
-        <w:r>
-          <w:rPr>
-            <w:rStyle w:val="Hipervnculo"/>
-            <w:rFonts w:ascii="Arial" w:hAnsi="Arial" w:cs="Arial"/>
-            <w:noProof/>
-          </w:rPr>
-          <w:t>1.1.1</w:t>
-        </w:r>
-        <w:r>
-          <w:rPr>
-            <w:rFonts w:ascii="Arial" w:eastAsiaTheme="minorEastAsia" w:hAnsi="Arial" w:cs="Arial"/>
-            <w:b w:val="0"/>
-            <w:bCs w:val="0"/>
-            <w:noProof/>
-            <w:sz w:val="22"/>
-            <w:szCs w:val="22"/>
-            <w:lang w:eastAsia="ca-ES"/>
-          </w:rPr>
-          <w:tab/>
-        </w:r>
-        <w:r>
-          <w:rPr>
-            <w:rStyle w:val="Hipervnculo"/>
-            <w:rFonts w:ascii="Arial" w:hAnsi="Arial" w:cs="Arial"/>
-            <w:noProof/>
-          </w:rPr>
-          <w:t>SUBAPARTAT</w:t>
-        </w:r>
-        <w:r>
-          <w:rPr>
-            <w:rFonts w:ascii="Arial" w:hAnsi="Arial" w:cs="Arial"/>
-            <w:noProof/>
-            <w:webHidden/>
-          </w:rPr>
-          <w:tab/>
-        </w:r>
-        <w:r>
-          <w:rPr>
-            <w:rFonts w:ascii="Arial" w:hAnsi="Arial" w:cs="Arial"/>
-            <w:noProof/>
-            <w:webHidden/>
-          </w:rPr>
-          <w:fldChar w:fldCharType="begin"/>
-        </w:r>
-        <w:r>
-          <w:rPr>
-            <w:rFonts w:ascii="Arial" w:hAnsi="Arial" w:cs="Arial"/>
-            <w:noProof/>
-            <w:webHidden/>
-          </w:rPr>
-          <w:instrText xml:space="preserve"> PAGEREF _Toc434408037 \h </w:instrText>
-        </w:r>
-        <w:r>
-          <w:rPr>
-            <w:rFonts w:ascii="Arial" w:hAnsi="Arial" w:cs="Arial"/>
-            <w:noProof/>
-            <w:webHidden/>
-          </w:rPr>
-        </w:r>
-        <w:r>
-          <w:rPr>
-            <w:rFonts w:ascii="Arial" w:hAnsi="Arial" w:cs="Arial"/>
-            <w:noProof/>
-            <w:webHidden/>
-          </w:rPr>
-          <w:fldChar w:fldCharType="separate"/>
-        </w:r>
-        <w:r>
-          <w:rPr>
-            <w:rFonts w:ascii="Arial" w:hAnsi="Arial" w:cs="Arial"/>
-            <w:noProof/>
-            <w:webHidden/>
-          </w:rPr>
-          <w:t>10</w:t>
-        </w:r>
-        <w:r>
-          <w:rPr>
-            <w:rFonts w:ascii="Arial" w:hAnsi="Arial" w:cs="Arial"/>
-            <w:noProof/>
-            <w:webHidden/>
-          </w:rPr>
-          <w:fldChar w:fldCharType="end"/>
-        </w:r>
-      </w:hyperlink>
-    </w:p>
-    <w:p>
-      <w:pPr>
-        <w:pStyle w:val="TDC1"/>
-        <w:tabs>
-          <w:tab w:val="left" w:pos="440"/>
-          <w:tab w:val="right" w:pos="8494"/>
-        </w:tabs>
-        <w:rPr>
-          <w:rFonts w:ascii="Arial" w:eastAsiaTheme="minorEastAsia" w:hAnsi="Arial" w:cs="Arial"/>
-          <w:b w:val="0"/>
-          <w:bCs w:val="0"/>
-          <w:caps w:val="0"/>
-          <w:noProof/>
-          <w:sz w:val="22"/>
-          <w:szCs w:val="22"/>
-          <w:lang w:eastAsia="ca-ES"/>
-        </w:rPr>
-      </w:pPr>
-      <w:hyperlink w:anchor="_Toc434408038" w:history="1">
-        <w:r>
-          <w:rPr>
-            <w:rStyle w:val="Hipervnculo"/>
-            <w:rFonts w:ascii="Arial" w:hAnsi="Arial" w:cs="Arial"/>
-            <w:noProof/>
-          </w:rPr>
-          <w:t>2.</w:t>
-        </w:r>
-        <w:r>
-          <w:rPr>
-            <w:rFonts w:ascii="Arial" w:eastAsiaTheme="minorEastAsia" w:hAnsi="Arial" w:cs="Arial"/>
-            <w:b w:val="0"/>
-            <w:bCs w:val="0"/>
-            <w:caps w:val="0"/>
-            <w:noProof/>
-            <w:sz w:val="22"/>
-            <w:szCs w:val="22"/>
-            <w:lang w:eastAsia="ca-ES"/>
-          </w:rPr>
-          <w:tab/>
-        </w:r>
-        <w:r>
-          <w:rPr>
-            <w:rStyle w:val="Hipervnculo"/>
-            <w:rFonts w:ascii="Arial" w:hAnsi="Arial" w:cs="Arial"/>
-            <w:noProof/>
-          </w:rPr>
-          <w:t>TÍTOL DEL CAPÍTOL 2</w:t>
-        </w:r>
-        <w:r>
-          <w:rPr>
-            <w:rFonts w:ascii="Arial" w:hAnsi="Arial" w:cs="Arial"/>
-            <w:noProof/>
-            <w:webHidden/>
-          </w:rPr>
-          <w:tab/>
-        </w:r>
-        <w:r>
-          <w:rPr>
-            <w:rFonts w:ascii="Arial" w:hAnsi="Arial" w:cs="Arial"/>
-            <w:noProof/>
-            <w:webHidden/>
-          </w:rPr>
-          <w:fldChar w:fldCharType="begin"/>
-        </w:r>
-        <w:r>
-          <w:rPr>
-            <w:rFonts w:ascii="Arial" w:hAnsi="Arial" w:cs="Arial"/>
-            <w:noProof/>
-            <w:webHidden/>
-          </w:rPr>
-          <w:instrText xml:space="preserve"> PAGEREF _Toc434408038 \h </w:instrText>
-        </w:r>
-        <w:r>
-          <w:rPr>
-            <w:rFonts w:ascii="Arial" w:hAnsi="Arial" w:cs="Arial"/>
-            <w:noProof/>
-            <w:webHidden/>
-          </w:rPr>
-        </w:r>
-        <w:r>
-          <w:rPr>
-            <w:rFonts w:ascii="Arial" w:hAnsi="Arial" w:cs="Arial"/>
-            <w:noProof/>
-            <w:webHidden/>
-          </w:rPr>
-          <w:fldChar w:fldCharType="separate"/>
-        </w:r>
-        <w:r>
-          <w:rPr>
-            <w:rFonts w:ascii="Arial" w:hAnsi="Arial" w:cs="Arial"/>
-            <w:noProof/>
-            <w:webHidden/>
-          </w:rPr>
-          <w:t>11</w:t>
-        </w:r>
-        <w:r>
-          <w:rPr>
-            <w:rFonts w:ascii="Arial" w:hAnsi="Arial" w:cs="Arial"/>
-            <w:noProof/>
-            <w:webHidden/>
-          </w:rPr>
-          <w:fldChar w:fldCharType="end"/>
-        </w:r>
-      </w:hyperlink>
-    </w:p>
-    <w:p>
-      <w:pPr>
-        <w:pStyle w:val="TDC2"/>
-        <w:tabs>
-          <w:tab w:val="left" w:pos="660"/>
-          <w:tab w:val="right" w:pos="8494"/>
-        </w:tabs>
-        <w:rPr>
-          <w:rFonts w:ascii="Arial" w:eastAsiaTheme="minorEastAsia" w:hAnsi="Arial" w:cs="Arial"/>
-          <w:b w:val="0"/>
-          <w:bCs w:val="0"/>
-          <w:noProof/>
-          <w:sz w:val="22"/>
-          <w:szCs w:val="22"/>
-          <w:lang w:eastAsia="ca-ES"/>
-        </w:rPr>
-      </w:pPr>
-      <w:hyperlink w:anchor="_Toc434408039" w:history="1">
-        <w:r>
-          <w:rPr>
-            <w:rStyle w:val="Hipervnculo"/>
-            <w:rFonts w:ascii="Arial" w:hAnsi="Arial" w:cs="Arial"/>
-            <w:noProof/>
-          </w:rPr>
-          <w:t>2.1</w:t>
-        </w:r>
-        <w:r>
-          <w:rPr>
-            <w:rFonts w:ascii="Arial" w:eastAsiaTheme="minorEastAsia" w:hAnsi="Arial" w:cs="Arial"/>
-            <w:b w:val="0"/>
-            <w:bCs w:val="0"/>
-            <w:noProof/>
-            <w:sz w:val="22"/>
-            <w:szCs w:val="22"/>
-            <w:lang w:eastAsia="ca-ES"/>
-          </w:rPr>
-          <w:tab/>
-        </w:r>
-        <w:r>
-          <w:rPr>
-            <w:rStyle w:val="Hipervnculo"/>
-            <w:rFonts w:ascii="Arial" w:hAnsi="Arial" w:cs="Arial"/>
-            <w:noProof/>
-          </w:rPr>
-          <w:t>APARTAT</w:t>
-        </w:r>
-        <w:r>
-          <w:rPr>
-            <w:rFonts w:ascii="Arial" w:hAnsi="Arial" w:cs="Arial"/>
-            <w:noProof/>
-            <w:webHidden/>
-          </w:rPr>
-          <w:tab/>
-        </w:r>
-        <w:r>
-          <w:rPr>
-            <w:rFonts w:ascii="Arial" w:hAnsi="Arial" w:cs="Arial"/>
-            <w:noProof/>
-            <w:webHidden/>
-          </w:rPr>
-          <w:fldChar w:fldCharType="begin"/>
-        </w:r>
-        <w:r>
-          <w:rPr>
-            <w:rFonts w:ascii="Arial" w:hAnsi="Arial" w:cs="Arial"/>
-            <w:noProof/>
-            <w:webHidden/>
-          </w:rPr>
-          <w:instrText xml:space="preserve"> PAGEREF _Toc434408039 \h </w:instrText>
-        </w:r>
-        <w:r>
-          <w:rPr>
-            <w:rFonts w:ascii="Arial" w:hAnsi="Arial" w:cs="Arial"/>
-            <w:noProof/>
-            <w:webHidden/>
-          </w:rPr>
-        </w:r>
-        <w:r>
-          <w:rPr>
-            <w:rFonts w:ascii="Arial" w:hAnsi="Arial" w:cs="Arial"/>
-            <w:noProof/>
-            <w:webHidden/>
-          </w:rPr>
-          <w:fldChar w:fldCharType="separate"/>
-        </w:r>
-        <w:r>
-          <w:rPr>
-            <w:rFonts w:ascii="Arial" w:hAnsi="Arial" w:cs="Arial"/>
-            <w:noProof/>
-            <w:webHidden/>
-          </w:rPr>
-          <w:t>11</w:t>
-        </w:r>
-        <w:r>
-          <w:rPr>
-            <w:rFonts w:ascii="Arial" w:hAnsi="Arial" w:cs="Arial"/>
-            <w:noProof/>
-            <w:webHidden/>
-          </w:rPr>
-          <w:fldChar w:fldCharType="end"/>
-        </w:r>
-      </w:hyperlink>
-    </w:p>
-    <w:p>
-      <w:pPr>
-        <w:pStyle w:val="TDC2"/>
-        <w:tabs>
-          <w:tab w:val="left" w:pos="660"/>
-          <w:tab w:val="right" w:pos="8494"/>
-        </w:tabs>
-        <w:rPr>
-          <w:rFonts w:ascii="Arial" w:eastAsiaTheme="minorEastAsia" w:hAnsi="Arial" w:cs="Arial"/>
-          <w:b w:val="0"/>
-          <w:bCs w:val="0"/>
-          <w:noProof/>
-          <w:sz w:val="22"/>
-          <w:szCs w:val="22"/>
-          <w:lang w:eastAsia="ca-ES"/>
-        </w:rPr>
-      </w:pPr>
-      <w:hyperlink w:anchor="_Toc434408040" w:history="1">
-        <w:r>
-          <w:rPr>
-            <w:rStyle w:val="Hipervnculo"/>
-            <w:rFonts w:ascii="Arial" w:hAnsi="Arial" w:cs="Arial"/>
-            <w:noProof/>
-          </w:rPr>
-          <w:t>2.1.1</w:t>
-        </w:r>
-        <w:r>
-          <w:rPr>
-            <w:rFonts w:ascii="Arial" w:eastAsiaTheme="minorEastAsia" w:hAnsi="Arial" w:cs="Arial"/>
-            <w:b w:val="0"/>
-            <w:bCs w:val="0"/>
-            <w:noProof/>
-            <w:sz w:val="22"/>
-            <w:szCs w:val="22"/>
-            <w:lang w:eastAsia="ca-ES"/>
-          </w:rPr>
-          <w:tab/>
-        </w:r>
-        <w:r>
-          <w:rPr>
-            <w:rStyle w:val="Hipervnculo"/>
-            <w:rFonts w:ascii="Arial" w:hAnsi="Arial" w:cs="Arial"/>
-            <w:noProof/>
-          </w:rPr>
-          <w:t>SUBAPARTAT</w:t>
-        </w:r>
-        <w:r>
-          <w:rPr>
-            <w:rFonts w:ascii="Arial" w:hAnsi="Arial" w:cs="Arial"/>
-            <w:noProof/>
-            <w:webHidden/>
-          </w:rPr>
-          <w:tab/>
-        </w:r>
-        <w:r>
-          <w:rPr>
-            <w:rFonts w:ascii="Arial" w:hAnsi="Arial" w:cs="Arial"/>
-            <w:noProof/>
-            <w:webHidden/>
-          </w:rPr>
-          <w:fldChar w:fldCharType="begin"/>
-        </w:r>
-        <w:r>
-          <w:rPr>
-            <w:rFonts w:ascii="Arial" w:hAnsi="Arial" w:cs="Arial"/>
-            <w:noProof/>
-            <w:webHidden/>
-          </w:rPr>
-          <w:instrText xml:space="preserve"> PAGEREF _Toc434408040 \h </w:instrText>
-        </w:r>
-        <w:r>
-          <w:rPr>
-            <w:rFonts w:ascii="Arial" w:hAnsi="Arial" w:cs="Arial"/>
-            <w:noProof/>
-            <w:webHidden/>
-          </w:rPr>
-        </w:r>
-        <w:r>
-          <w:rPr>
-            <w:rFonts w:ascii="Arial" w:hAnsi="Arial" w:cs="Arial"/>
-            <w:noProof/>
-            <w:webHidden/>
-          </w:rPr>
-          <w:fldChar w:fldCharType="separate"/>
-        </w:r>
-        <w:r>
-          <w:rPr>
-            <w:rFonts w:ascii="Arial" w:hAnsi="Arial" w:cs="Arial"/>
-            <w:noProof/>
-            <w:webHidden/>
-          </w:rPr>
-          <w:t>11</w:t>
-        </w:r>
-        <w:r>
-          <w:rPr>
-            <w:rFonts w:ascii="Arial" w:hAnsi="Arial" w:cs="Arial"/>
-            <w:noProof/>
-            <w:webHidden/>
-          </w:rPr>
-          <w:fldChar w:fldCharType="end"/>
-        </w:r>
-      </w:hyperlink>
-    </w:p>
-    <w:p>
-      <w:pPr>
-        <w:pStyle w:val="TDC2"/>
-        <w:tabs>
-          <w:tab w:val="left" w:pos="660"/>
-          <w:tab w:val="right" w:pos="8494"/>
-        </w:tabs>
-        <w:rPr>
-          <w:rFonts w:ascii="Arial" w:eastAsiaTheme="minorEastAsia" w:hAnsi="Arial" w:cs="Arial"/>
-          <w:b w:val="0"/>
-          <w:bCs w:val="0"/>
-          <w:noProof/>
-          <w:sz w:val="22"/>
-          <w:szCs w:val="22"/>
-          <w:lang w:eastAsia="ca-ES"/>
-        </w:rPr>
-      </w:pPr>
-      <w:hyperlink w:anchor="_Toc434408041" w:history="1">
-        <w:r>
-          <w:rPr>
-            <w:rStyle w:val="Hipervnculo"/>
-            <w:rFonts w:ascii="Arial" w:hAnsi="Arial" w:cs="Arial"/>
-            <w:noProof/>
-          </w:rPr>
-          <w:t>2.2</w:t>
-        </w:r>
-        <w:r>
-          <w:rPr>
-            <w:rFonts w:ascii="Arial" w:eastAsiaTheme="minorEastAsia" w:hAnsi="Arial" w:cs="Arial"/>
-            <w:b w:val="0"/>
-            <w:bCs w:val="0"/>
-            <w:noProof/>
-            <w:sz w:val="22"/>
-            <w:szCs w:val="22"/>
-            <w:lang w:eastAsia="ca-ES"/>
-          </w:rPr>
-          <w:tab/>
-        </w:r>
-        <w:r>
-          <w:rPr>
-            <w:rStyle w:val="Hipervnculo"/>
-            <w:rFonts w:ascii="Arial" w:hAnsi="Arial" w:cs="Arial"/>
-            <w:noProof/>
-          </w:rPr>
-          <w:t>APARTAT</w:t>
-        </w:r>
-        <w:r>
-          <w:rPr>
-            <w:rFonts w:ascii="Arial" w:hAnsi="Arial" w:cs="Arial"/>
-            <w:noProof/>
-            <w:webHidden/>
-          </w:rPr>
-          <w:tab/>
-        </w:r>
-        <w:r>
-          <w:rPr>
-            <w:rFonts w:ascii="Arial" w:hAnsi="Arial" w:cs="Arial"/>
-            <w:noProof/>
-            <w:webHidden/>
-          </w:rPr>
-          <w:fldChar w:fldCharType="begin"/>
-        </w:r>
-        <w:r>
-          <w:rPr>
-            <w:rFonts w:ascii="Arial" w:hAnsi="Arial" w:cs="Arial"/>
-            <w:noProof/>
-            <w:webHidden/>
-          </w:rPr>
-          <w:instrText xml:space="preserve"> PAGEREF _Toc434408041 \h </w:instrText>
-        </w:r>
-        <w:r>
-          <w:rPr>
-            <w:rFonts w:ascii="Arial" w:hAnsi="Arial" w:cs="Arial"/>
-            <w:noProof/>
-            <w:webHidden/>
-          </w:rPr>
-        </w:r>
-        <w:r>
-          <w:rPr>
-            <w:rFonts w:ascii="Arial" w:hAnsi="Arial" w:cs="Arial"/>
-            <w:noProof/>
-            <w:webHidden/>
-          </w:rPr>
-          <w:fldChar w:fldCharType="separate"/>
-        </w:r>
-        <w:r>
-          <w:rPr>
-            <w:rFonts w:ascii="Arial" w:hAnsi="Arial" w:cs="Arial"/>
-            <w:noProof/>
-            <w:webHidden/>
-          </w:rPr>
-          <w:t>11</w:t>
-        </w:r>
-        <w:r>
-          <w:rPr>
-            <w:rFonts w:ascii="Arial" w:hAnsi="Arial" w:cs="Arial"/>
-            <w:noProof/>
-            <w:webHidden/>
-          </w:rPr>
-          <w:fldChar w:fldCharType="end"/>
-        </w:r>
-      </w:hyperlink>
-    </w:p>
-    <w:p>
-      <w:pPr>
-        <w:pStyle w:val="TDC2"/>
-        <w:tabs>
-          <w:tab w:val="left" w:pos="660"/>
-          <w:tab w:val="right" w:pos="8494"/>
-        </w:tabs>
-        <w:rPr>
-          <w:rFonts w:ascii="Arial" w:eastAsiaTheme="minorEastAsia" w:hAnsi="Arial" w:cs="Arial"/>
-          <w:b w:val="0"/>
-          <w:bCs w:val="0"/>
-          <w:noProof/>
-          <w:sz w:val="22"/>
-          <w:szCs w:val="22"/>
-          <w:lang w:eastAsia="ca-ES"/>
-        </w:rPr>
-      </w:pPr>
-      <w:hyperlink w:anchor="_Toc434408042" w:history="1">
-        <w:r>
-          <w:rPr>
-            <w:rStyle w:val="Hipervnculo"/>
-            <w:rFonts w:ascii="Arial" w:hAnsi="Arial" w:cs="Arial"/>
-            <w:noProof/>
-          </w:rPr>
-          <w:t>2.3</w:t>
-        </w:r>
-        <w:r>
-          <w:rPr>
-            <w:rFonts w:ascii="Arial" w:eastAsiaTheme="minorEastAsia" w:hAnsi="Arial" w:cs="Arial"/>
-            <w:b w:val="0"/>
-            <w:bCs w:val="0"/>
-            <w:noProof/>
-            <w:sz w:val="22"/>
-            <w:szCs w:val="22"/>
-            <w:lang w:eastAsia="ca-ES"/>
-          </w:rPr>
-          <w:tab/>
-        </w:r>
-        <w:r>
-          <w:rPr>
-            <w:rStyle w:val="Hipervnculo"/>
-            <w:rFonts w:ascii="Arial" w:hAnsi="Arial" w:cs="Arial"/>
-            <w:noProof/>
-          </w:rPr>
-          <w:t>APARTAT</w:t>
-        </w:r>
-        <w:r>
-          <w:rPr>
-            <w:rFonts w:ascii="Arial" w:hAnsi="Arial" w:cs="Arial"/>
-            <w:noProof/>
-            <w:webHidden/>
-          </w:rPr>
-          <w:tab/>
-        </w:r>
-        <w:r>
-          <w:rPr>
-            <w:rFonts w:ascii="Arial" w:hAnsi="Arial" w:cs="Arial"/>
-            <w:noProof/>
-            <w:webHidden/>
-          </w:rPr>
-          <w:fldChar w:fldCharType="begin"/>
-        </w:r>
-        <w:r>
-          <w:rPr>
-            <w:rFonts w:ascii="Arial" w:hAnsi="Arial" w:cs="Arial"/>
-            <w:noProof/>
-            <w:webHidden/>
-          </w:rPr>
-          <w:instrText xml:space="preserve"> PAGEREF _Toc434408042 \h </w:instrText>
-        </w:r>
-        <w:r>
-          <w:rPr>
-            <w:rFonts w:ascii="Arial" w:hAnsi="Arial" w:cs="Arial"/>
-            <w:noProof/>
-            <w:webHidden/>
-          </w:rPr>
-        </w:r>
-        <w:r>
-          <w:rPr>
-            <w:rFonts w:ascii="Arial" w:hAnsi="Arial" w:cs="Arial"/>
-            <w:noProof/>
-            <w:webHidden/>
-          </w:rPr>
-          <w:fldChar w:fldCharType="separate"/>
-        </w:r>
-        <w:r>
-          <w:rPr>
-            <w:rFonts w:ascii="Arial" w:hAnsi="Arial" w:cs="Arial"/>
-            <w:noProof/>
-            <w:webHidden/>
-          </w:rPr>
-          <w:t>11</w:t>
-        </w:r>
-        <w:r>
-          <w:rPr>
-            <w:rFonts w:ascii="Arial" w:hAnsi="Arial" w:cs="Arial"/>
-            <w:noProof/>
-            <w:webHidden/>
-          </w:rPr>
-          <w:fldChar w:fldCharType="end"/>
-        </w:r>
-      </w:hyperlink>
-    </w:p>
-    <w:p>
-      <w:pPr>
-        <w:pStyle w:val="TDC2"/>
-        <w:tabs>
-          <w:tab w:val="left" w:pos="660"/>
-          <w:tab w:val="right" w:pos="8494"/>
-        </w:tabs>
-        <w:rPr>
-          <w:rFonts w:ascii="Arial" w:eastAsiaTheme="minorEastAsia" w:hAnsi="Arial" w:cs="Arial"/>
-          <w:b w:val="0"/>
-          <w:bCs w:val="0"/>
-          <w:noProof/>
-          <w:sz w:val="22"/>
-          <w:szCs w:val="22"/>
-          <w:lang w:eastAsia="ca-ES"/>
-        </w:rPr>
-      </w:pPr>
-      <w:hyperlink w:anchor="_Toc434408043" w:history="1">
-        <w:r>
-          <w:rPr>
-            <w:rStyle w:val="Hipervnculo"/>
-            <w:rFonts w:ascii="Arial" w:hAnsi="Arial" w:cs="Arial"/>
-            <w:noProof/>
-          </w:rPr>
-          <w:t>2.3.1</w:t>
-        </w:r>
-        <w:r>
-          <w:rPr>
-            <w:rFonts w:ascii="Arial" w:eastAsiaTheme="minorEastAsia" w:hAnsi="Arial" w:cs="Arial"/>
-            <w:b w:val="0"/>
-            <w:bCs w:val="0"/>
-            <w:noProof/>
-            <w:sz w:val="22"/>
-            <w:szCs w:val="22"/>
-            <w:lang w:eastAsia="ca-ES"/>
-          </w:rPr>
-          <w:tab/>
-        </w:r>
-        <w:r>
-          <w:rPr>
-            <w:rStyle w:val="Hipervnculo"/>
-            <w:rFonts w:ascii="Arial" w:hAnsi="Arial" w:cs="Arial"/>
-            <w:noProof/>
-          </w:rPr>
-          <w:t>SUBAPARTAT</w:t>
-        </w:r>
-        <w:r>
-          <w:rPr>
-            <w:rFonts w:ascii="Arial" w:hAnsi="Arial" w:cs="Arial"/>
-            <w:noProof/>
-            <w:webHidden/>
-          </w:rPr>
-          <w:tab/>
-        </w:r>
-        <w:r>
-          <w:rPr>
-            <w:rFonts w:ascii="Arial" w:hAnsi="Arial" w:cs="Arial"/>
-            <w:noProof/>
-            <w:webHidden/>
-          </w:rPr>
-          <w:fldChar w:fldCharType="begin"/>
-        </w:r>
-        <w:r>
-          <w:rPr>
-            <w:rFonts w:ascii="Arial" w:hAnsi="Arial" w:cs="Arial"/>
-            <w:noProof/>
-            <w:webHidden/>
-          </w:rPr>
-          <w:instrText xml:space="preserve"> PAGEREF _Toc434408043 \h </w:instrText>
-        </w:r>
-        <w:r>
-          <w:rPr>
-            <w:rFonts w:ascii="Arial" w:hAnsi="Arial" w:cs="Arial"/>
-            <w:noProof/>
-            <w:webHidden/>
-          </w:rPr>
-        </w:r>
-        <w:r>
-          <w:rPr>
-            <w:rFonts w:ascii="Arial" w:hAnsi="Arial" w:cs="Arial"/>
-            <w:noProof/>
-            <w:webHidden/>
-          </w:rPr>
-          <w:fldChar w:fldCharType="separate"/>
-        </w:r>
-        <w:r>
-          <w:rPr>
-            <w:rFonts w:ascii="Arial" w:hAnsi="Arial" w:cs="Arial"/>
-            <w:noProof/>
-            <w:webHidden/>
-          </w:rPr>
-          <w:t>12</w:t>
-        </w:r>
-        <w:r>
-          <w:rPr>
-            <w:rFonts w:ascii="Arial" w:hAnsi="Arial" w:cs="Arial"/>
-            <w:noProof/>
-            <w:webHidden/>
-          </w:rPr>
-          <w:fldChar w:fldCharType="end"/>
-        </w:r>
-      </w:hyperlink>
-    </w:p>
-    <w:p>
-      <w:pPr>
-        <w:pStyle w:val="TDC1"/>
-        <w:tabs>
-          <w:tab w:val="right" w:pos="8494"/>
-        </w:tabs>
-        <w:rPr>
-          <w:rFonts w:ascii="Arial" w:eastAsiaTheme="minorEastAsia" w:hAnsi="Arial" w:cs="Arial"/>
-          <w:b w:val="0"/>
-          <w:bCs w:val="0"/>
-          <w:caps w:val="0"/>
-          <w:noProof/>
-          <w:sz w:val="22"/>
-          <w:szCs w:val="22"/>
-          <w:lang w:eastAsia="ca-ES"/>
-        </w:rPr>
-      </w:pPr>
-      <w:hyperlink w:anchor="_Toc434408044" w:history="1">
-        <w:r>
-          <w:rPr>
-            <w:rStyle w:val="Hipervnculo"/>
-            <w:rFonts w:ascii="Arial" w:hAnsi="Arial" w:cs="Arial"/>
-            <w:noProof/>
-          </w:rPr>
-          <w:t>CONCLUSIONS</w:t>
-        </w:r>
-        <w:r>
-          <w:rPr>
-            <w:rFonts w:ascii="Arial" w:hAnsi="Arial" w:cs="Arial"/>
-            <w:noProof/>
-            <w:webHidden/>
-          </w:rPr>
-          <w:tab/>
-        </w:r>
-        <w:r>
-          <w:rPr>
-            <w:rFonts w:ascii="Arial" w:hAnsi="Arial" w:cs="Arial"/>
-            <w:noProof/>
-            <w:webHidden/>
-          </w:rPr>
-          <w:fldChar w:fldCharType="begin"/>
-        </w:r>
-        <w:r>
-          <w:rPr>
-            <w:rFonts w:ascii="Arial" w:hAnsi="Arial" w:cs="Arial"/>
-            <w:noProof/>
-            <w:webHidden/>
-          </w:rPr>
-          <w:instrText xml:space="preserve"> PAGEREF _Toc434408044 \h </w:instrText>
-        </w:r>
-        <w:r>
-          <w:rPr>
-            <w:rFonts w:ascii="Arial" w:hAnsi="Arial" w:cs="Arial"/>
-            <w:noProof/>
-            <w:webHidden/>
-          </w:rPr>
-        </w:r>
-        <w:r>
-          <w:rPr>
-            <w:rFonts w:ascii="Arial" w:hAnsi="Arial" w:cs="Arial"/>
-            <w:noProof/>
-            <w:webHidden/>
-          </w:rPr>
-          <w:fldChar w:fldCharType="separate"/>
-        </w:r>
-        <w:r>
-          <w:rPr>
-            <w:rFonts w:ascii="Arial" w:hAnsi="Arial" w:cs="Arial"/>
-            <w:noProof/>
-            <w:webHidden/>
-          </w:rPr>
-          <w:t>13</w:t>
-        </w:r>
-        <w:r>
-          <w:rPr>
-            <w:rFonts w:ascii="Arial" w:hAnsi="Arial" w:cs="Arial"/>
-            <w:noProof/>
-            <w:webHidden/>
-          </w:rPr>
-          <w:fldChar w:fldCharType="end"/>
-        </w:r>
-      </w:hyperlink>
-    </w:p>
-    <w:p>
-      <w:pPr>
-        <w:pStyle w:val="TDC1"/>
-        <w:tabs>
-          <w:tab w:val="right" w:pos="8494"/>
-        </w:tabs>
-        <w:rPr>
-          <w:rFonts w:ascii="Arial" w:eastAsiaTheme="minorEastAsia" w:hAnsi="Arial" w:cs="Arial"/>
-          <w:b w:val="0"/>
-          <w:bCs w:val="0"/>
-          <w:caps w:val="0"/>
-          <w:noProof/>
-          <w:sz w:val="22"/>
-          <w:szCs w:val="22"/>
-          <w:lang w:eastAsia="ca-ES"/>
-        </w:rPr>
-      </w:pPr>
-      <w:hyperlink w:anchor="_Toc434408045" w:history="1">
-        <w:r>
-          <w:rPr>
-            <w:rStyle w:val="Hipervnculo"/>
-            <w:rFonts w:ascii="Arial" w:hAnsi="Arial" w:cs="Arial"/>
-            <w:noProof/>
-          </w:rPr>
-          <w:t>AGRAÏMENTS</w:t>
-        </w:r>
-        <w:r>
-          <w:rPr>
-            <w:rFonts w:ascii="Arial" w:hAnsi="Arial" w:cs="Arial"/>
-            <w:noProof/>
-            <w:webHidden/>
-          </w:rPr>
-          <w:tab/>
-        </w:r>
-        <w:r>
-          <w:rPr>
-            <w:rFonts w:ascii="Arial" w:hAnsi="Arial" w:cs="Arial"/>
-            <w:noProof/>
-            <w:webHidden/>
-          </w:rPr>
-          <w:fldChar w:fldCharType="begin"/>
-        </w:r>
-        <w:r>
-          <w:rPr>
-            <w:rFonts w:ascii="Arial" w:hAnsi="Arial" w:cs="Arial"/>
-            <w:noProof/>
-            <w:webHidden/>
-          </w:rPr>
-          <w:instrText xml:space="preserve"> PAGEREF _Toc434408045 \h </w:instrText>
-        </w:r>
-        <w:r>
-          <w:rPr>
-            <w:rFonts w:ascii="Arial" w:hAnsi="Arial" w:cs="Arial"/>
-            <w:noProof/>
-            <w:webHidden/>
-          </w:rPr>
-        </w:r>
-        <w:r>
-          <w:rPr>
-            <w:rFonts w:ascii="Arial" w:hAnsi="Arial" w:cs="Arial"/>
-            <w:noProof/>
-            <w:webHidden/>
-          </w:rPr>
-          <w:fldChar w:fldCharType="separate"/>
-        </w:r>
-        <w:r>
-          <w:rPr>
-            <w:rFonts w:ascii="Arial" w:hAnsi="Arial" w:cs="Arial"/>
-            <w:noProof/>
-            <w:webHidden/>
-          </w:rPr>
-          <w:t>14</w:t>
-        </w:r>
-        <w:r>
-          <w:rPr>
-            <w:rFonts w:ascii="Arial" w:hAnsi="Arial" w:cs="Arial"/>
-            <w:noProof/>
-            <w:webHidden/>
-          </w:rPr>
-          <w:fldChar w:fldCharType="end"/>
-        </w:r>
-      </w:hyperlink>
-    </w:p>
-    <w:p>
-      <w:pPr>
-        <w:pStyle w:val="TDC1"/>
-        <w:tabs>
-          <w:tab w:val="right" w:pos="8494"/>
-        </w:tabs>
-        <w:rPr>
-          <w:rFonts w:ascii="Arial" w:eastAsiaTheme="minorEastAsia" w:hAnsi="Arial" w:cs="Arial"/>
-          <w:b w:val="0"/>
-          <w:bCs w:val="0"/>
-          <w:caps w:val="0"/>
-          <w:noProof/>
-          <w:sz w:val="22"/>
-          <w:szCs w:val="22"/>
-          <w:lang w:eastAsia="ca-ES"/>
-        </w:rPr>
-      </w:pPr>
-      <w:hyperlink w:anchor="_Toc434408046" w:history="1">
-        <w:r>
-          <w:rPr>
-            <w:rStyle w:val="Hipervnculo"/>
-            <w:rFonts w:ascii="Arial" w:hAnsi="Arial" w:cs="Arial"/>
-            <w:noProof/>
-          </w:rPr>
-          <w:t>BIBLIOGRAFIA</w:t>
-        </w:r>
-        <w:r>
-          <w:rPr>
-            <w:rFonts w:ascii="Arial" w:hAnsi="Arial" w:cs="Arial"/>
-            <w:noProof/>
-            <w:webHidden/>
-          </w:rPr>
-          <w:tab/>
-        </w:r>
-        <w:r>
-          <w:rPr>
-            <w:rFonts w:ascii="Arial" w:hAnsi="Arial" w:cs="Arial"/>
-            <w:noProof/>
-            <w:webHidden/>
-          </w:rPr>
-          <w:fldChar w:fldCharType="begin"/>
-        </w:r>
-        <w:r>
-          <w:rPr>
-            <w:rFonts w:ascii="Arial" w:hAnsi="Arial" w:cs="Arial"/>
-            <w:noProof/>
-            <w:webHidden/>
-          </w:rPr>
-          <w:instrText xml:space="preserve"> PAGEREF _Toc434408046 \h </w:instrText>
-        </w:r>
-        <w:r>
-          <w:rPr>
-            <w:rFonts w:ascii="Arial" w:hAnsi="Arial" w:cs="Arial"/>
-            <w:noProof/>
-            <w:webHidden/>
-          </w:rPr>
-        </w:r>
-        <w:r>
-          <w:rPr>
-            <w:rFonts w:ascii="Arial" w:hAnsi="Arial" w:cs="Arial"/>
-            <w:noProof/>
-            <w:webHidden/>
-          </w:rPr>
-          <w:fldChar w:fldCharType="separate"/>
-        </w:r>
-        <w:r>
-          <w:rPr>
-            <w:rFonts w:ascii="Arial" w:hAnsi="Arial" w:cs="Arial"/>
-            <w:noProof/>
-            <w:webHidden/>
-          </w:rPr>
-          <w:t>15</w:t>
-        </w:r>
-        <w:r>
-          <w:rPr>
-            <w:rFonts w:ascii="Arial" w:hAnsi="Arial" w:cs="Arial"/>
-            <w:noProof/>
-            <w:webHidden/>
-          </w:rPr>
-          <w:fldChar w:fldCharType="end"/>
-        </w:r>
-      </w:hyperlink>
-    </w:p>
-    <w:p>
-      <w:pPr>
-        <w:pStyle w:val="TDC1"/>
-        <w:tabs>
-          <w:tab w:val="right" w:pos="8494"/>
-        </w:tabs>
-        <w:rPr>
-          <w:rFonts w:ascii="Arial" w:eastAsiaTheme="minorEastAsia" w:hAnsi="Arial" w:cs="Arial"/>
-          <w:b w:val="0"/>
-          <w:bCs w:val="0"/>
-          <w:caps w:val="0"/>
-          <w:noProof/>
-          <w:sz w:val="22"/>
-          <w:szCs w:val="22"/>
-          <w:lang w:eastAsia="ca-ES"/>
-        </w:rPr>
-      </w:pPr>
-      <w:hyperlink w:anchor="_Toc434408047" w:history="1">
-        <w:r>
-          <w:rPr>
-            <w:rStyle w:val="Hipervnculo"/>
-            <w:rFonts w:ascii="Arial" w:hAnsi="Arial" w:cs="Arial"/>
-            <w:noProof/>
-          </w:rPr>
-          <w:t>ANNEX</w:t>
-        </w:r>
-        <w:r>
-          <w:rPr>
-            <w:rFonts w:ascii="Arial" w:hAnsi="Arial" w:cs="Arial"/>
-            <w:noProof/>
-            <w:webHidden/>
-          </w:rPr>
-          <w:tab/>
-        </w:r>
-        <w:r>
-          <w:rPr>
-            <w:rFonts w:ascii="Arial" w:hAnsi="Arial" w:cs="Arial"/>
-            <w:noProof/>
-            <w:webHidden/>
-          </w:rPr>
-          <w:fldChar w:fldCharType="begin"/>
-        </w:r>
-        <w:r>
-          <w:rPr>
-            <w:rFonts w:ascii="Arial" w:hAnsi="Arial" w:cs="Arial"/>
-            <w:noProof/>
-            <w:webHidden/>
-          </w:rPr>
-          <w:instrText xml:space="preserve"> PAGEREF _Toc434408047 \h </w:instrText>
-        </w:r>
-        <w:r>
-          <w:rPr>
-            <w:rFonts w:ascii="Arial" w:hAnsi="Arial" w:cs="Arial"/>
-            <w:noProof/>
-            <w:webHidden/>
-          </w:rPr>
-        </w:r>
-        <w:r>
-          <w:rPr>
-            <w:rFonts w:ascii="Arial" w:hAnsi="Arial" w:cs="Arial"/>
-            <w:noProof/>
-            <w:webHidden/>
-          </w:rPr>
-          <w:fldChar w:fldCharType="separate"/>
-        </w:r>
-        <w:r>
-          <w:rPr>
-            <w:rFonts w:ascii="Arial" w:hAnsi="Arial" w:cs="Arial"/>
-            <w:noProof/>
-            <w:webHidden/>
-          </w:rPr>
-          <w:t>16</w:t>
-        </w:r>
-        <w:r>
-          <w:rPr>
-            <w:rFonts w:ascii="Arial" w:hAnsi="Arial" w:cs="Arial"/>
-            <w:noProof/>
-            <w:webHidden/>
-          </w:rPr>
-          <w:fldChar w:fldCharType="end"/>
-        </w:r>
-      </w:hyperlink>
-    </w:p>
+    <w:sdt>
+      <w:sdtPr>
+        <w:rPr>
+          <w:lang w:val="es-ES"/>
+        </w:rPr>
+        <w:id w:val="-1250046392"/>
+        <w:docPartObj>
+          <w:docPartGallery w:val="Table of Contents"/>
+          <w:docPartUnique/>
+        </w:docPartObj>
+      </w:sdtPr>
+      <w:sdtContent>
+        <w:p>
+          <w:pPr>
+            <w:pStyle w:val="TDC1"/>
+            <w:tabs>
+              <w:tab w:val="left" w:pos="940"/>
+            </w:tabs>
+            <w:rPr>
+              <w:rFonts w:asciiTheme="minorHAnsi" w:eastAsiaTheme="minorEastAsia" w:hAnsiTheme="minorHAnsi" w:cstheme="minorBidi"/>
+              <w:b w:val="0"/>
+              <w:bCs w:val="0"/>
+              <w:caps w:val="0"/>
+              <w:sz w:val="22"/>
+              <w:szCs w:val="22"/>
+              <w:lang w:val="en-US" w:eastAsia="en-US"/>
+            </w:rPr>
+          </w:pPr>
+          <w:r>
+            <w:fldChar w:fldCharType="begin"/>
+          </w:r>
+          <w:r>
+            <w:instrText xml:space="preserve"> TOC \o "1-3" \h \z \u </w:instrText>
+          </w:r>
+          <w:r>
+            <w:fldChar w:fldCharType="separate"/>
+          </w:r>
+          <w:hyperlink w:anchor="_Toc472893726" w:history="1">
+            <w:r>
+              <w:rPr>
+                <w:rStyle w:val="Hipervnculo"/>
+              </w:rPr>
+              <w:t>1.</w:t>
+            </w:r>
+            <w:r>
+              <w:rPr>
+                <w:rFonts w:asciiTheme="minorHAnsi" w:eastAsiaTheme="minorEastAsia" w:hAnsiTheme="minorHAnsi" w:cstheme="minorBidi"/>
+                <w:b w:val="0"/>
+                <w:bCs w:val="0"/>
+                <w:caps w:val="0"/>
+                <w:sz w:val="22"/>
+                <w:szCs w:val="22"/>
+                <w:lang w:val="en-US" w:eastAsia="en-US"/>
+              </w:rPr>
+              <w:tab/>
+            </w:r>
+            <w:r>
+              <w:rPr>
+                <w:rStyle w:val="Hipervnculo"/>
+              </w:rPr>
+              <w:t>INTRODUCCIÓ</w:t>
+            </w:r>
+            <w:r>
+              <w:rPr>
+                <w:webHidden/>
+              </w:rPr>
+              <w:tab/>
+            </w:r>
+            <w:r>
+              <w:rPr>
+                <w:webHidden/>
+              </w:rPr>
+              <w:fldChar w:fldCharType="begin"/>
+            </w:r>
+            <w:r>
+              <w:rPr>
+                <w:webHidden/>
+              </w:rPr>
+              <w:instrText xml:space="preserve"> PAGEREF _Toc472893726 \h </w:instrText>
+            </w:r>
+            <w:r>
+              <w:rPr>
+                <w:webHidden/>
+              </w:rPr>
+            </w:r>
+            <w:r>
+              <w:rPr>
+                <w:webHidden/>
+              </w:rPr>
+              <w:fldChar w:fldCharType="separate"/>
+            </w:r>
+            <w:r>
+              <w:rPr>
+                <w:webHidden/>
+              </w:rPr>
+              <w:t>8</w:t>
+            </w:r>
+            <w:r>
+              <w:rPr>
+                <w:webHidden/>
+              </w:rPr>
+              <w:fldChar w:fldCharType="end"/>
+            </w:r>
+          </w:hyperlink>
+        </w:p>
+        <w:p>
+          <w:pPr>
+            <w:pStyle w:val="TDC1"/>
+            <w:tabs>
+              <w:tab w:val="left" w:pos="940"/>
+            </w:tabs>
+            <w:rPr>
+              <w:rFonts w:asciiTheme="minorHAnsi" w:eastAsiaTheme="minorEastAsia" w:hAnsiTheme="minorHAnsi" w:cstheme="minorBidi"/>
+              <w:b w:val="0"/>
+              <w:bCs w:val="0"/>
+              <w:caps w:val="0"/>
+              <w:sz w:val="22"/>
+              <w:szCs w:val="22"/>
+              <w:lang w:val="en-US" w:eastAsia="en-US"/>
+            </w:rPr>
+          </w:pPr>
+          <w:hyperlink w:anchor="_Toc472893727" w:history="1">
+            <w:r>
+              <w:rPr>
+                <w:rStyle w:val="Hipervnculo"/>
+              </w:rPr>
+              <w:t>2.</w:t>
+            </w:r>
+            <w:r>
+              <w:rPr>
+                <w:rFonts w:asciiTheme="minorHAnsi" w:eastAsiaTheme="minorEastAsia" w:hAnsiTheme="minorHAnsi" w:cstheme="minorBidi"/>
+                <w:b w:val="0"/>
+                <w:bCs w:val="0"/>
+                <w:caps w:val="0"/>
+                <w:sz w:val="22"/>
+                <w:szCs w:val="22"/>
+                <w:lang w:val="en-US" w:eastAsia="en-US"/>
+              </w:rPr>
+              <w:tab/>
+            </w:r>
+            <w:r>
+              <w:rPr>
+                <w:rStyle w:val="Hipervnculo"/>
+              </w:rPr>
+              <w:t>FPGA</w:t>
+            </w:r>
+            <w:r>
+              <w:rPr>
+                <w:webHidden/>
+              </w:rPr>
+              <w:tab/>
+            </w:r>
+            <w:r>
+              <w:rPr>
+                <w:webHidden/>
+              </w:rPr>
+              <w:fldChar w:fldCharType="begin"/>
+            </w:r>
+            <w:r>
+              <w:rPr>
+                <w:webHidden/>
+              </w:rPr>
+              <w:instrText xml:space="preserve"> PAGEREF _Toc472893727 \h </w:instrText>
+            </w:r>
+            <w:r>
+              <w:rPr>
+                <w:webHidden/>
+              </w:rPr>
+            </w:r>
+            <w:r>
+              <w:rPr>
+                <w:webHidden/>
+              </w:rPr>
+              <w:fldChar w:fldCharType="separate"/>
+            </w:r>
+            <w:r>
+              <w:rPr>
+                <w:webHidden/>
+              </w:rPr>
+              <w:t>9</w:t>
+            </w:r>
+            <w:r>
+              <w:rPr>
+                <w:webHidden/>
+              </w:rPr>
+              <w:fldChar w:fldCharType="end"/>
+            </w:r>
+          </w:hyperlink>
+        </w:p>
+        <w:p>
+          <w:pPr>
+            <w:pStyle w:val="TDC1"/>
+          </w:pPr>
+          <w:r>
+            <w:fldChar w:fldCharType="end"/>
+          </w:r>
+        </w:p>
+      </w:sdtContent>
+    </w:sdt>
     <w:p>
       <w:pPr>
         <w:widowControl/>
@@ -5044,14 +3870,6 @@
           <w:b/>
         </w:rPr>
       </w:pPr>
-      <w:r>
-        <w:rPr>
-          <w:rFonts w:cs="Arial"/>
-          <w:b/>
-          <w:szCs w:val="22"/>
-        </w:rPr>
-        <w:fldChar w:fldCharType="end"/>
-      </w:r>
       <w:r>
         <w:rPr>
           <w:b/>
@@ -5084,7 +3902,7 @@
           <w:noProof/>
           <w:sz w:val="22"/>
           <w:szCs w:val="22"/>
-          <w:lang w:eastAsia="ca-ES"/>
+          <w:lang w:val="es-ES" w:eastAsia="en-US"/>
         </w:rPr>
       </w:pPr>
       <w:r>
@@ -5100,13 +3918,13 @@
         <w:rPr>
           <w:noProof/>
         </w:rPr>
-        <w:t xml:space="preserve">Figura 1. </w:t>
+        <w:t xml:space="preserve">Figura 2. </w:t>
       </w:r>
       <w:r>
         <w:rPr>
           <w:noProof/>
         </w:rPr>
-        <w:t>És un 1</w:t>
+        <w:t>És un 2</w:t>
       </w:r>
       <w:r>
         <w:rPr>
@@ -5124,7 +3942,7 @@
         <w:rPr>
           <w:noProof/>
         </w:rPr>
-        <w:instrText xml:space="preserve"> PAGEREF _Toc420998555 \h </w:instrText>
+        <w:instrText xml:space="preserve"> PAGEREF _Toc472893296 \h </w:instrText>
       </w:r>
       <w:r>
         <w:rPr>
@@ -5141,7 +3959,7 @@
         <w:rPr>
           <w:noProof/>
         </w:rPr>
-        <w:t>8</w:t>
+        <w:t>9</w:t>
       </w:r>
       <w:r>
         <w:rPr>
@@ -5162,7 +3980,7 @@
           <w:noProof/>
           <w:sz w:val="22"/>
           <w:szCs w:val="22"/>
-          <w:lang w:eastAsia="ca-ES"/>
+          <w:lang w:val="es-ES" w:eastAsia="en-US"/>
         </w:rPr>
       </w:pPr>
       <w:r>
@@ -5193,7 +4011,7 @@
         <w:rPr>
           <w:noProof/>
         </w:rPr>
-        <w:instrText xml:space="preserve"> PAGEREF _Toc420998556 \h </w:instrText>
+        <w:instrText xml:space="preserve"> PAGEREF _Toc472893297 \h </w:instrText>
       </w:r>
       <w:r>
         <w:rPr>
@@ -5228,6 +4046,8 @@
       <w:r>
         <w:fldChar w:fldCharType="end"/>
       </w:r>
+      <w:bookmarkStart w:id="4" w:name="_GoBack"/>
+      <w:bookmarkEnd w:id="4"/>
       <w:r>
         <w:br w:type="page"/>
       </w:r>
@@ -5248,14 +4068,19 @@
     </w:p>
     <w:p>
       <w:pPr>
-        <w:pStyle w:val="Subttulo"/>
-      </w:pPr>
-      <w:bookmarkStart w:id="4" w:name="_Toc434408034"/>
+        <w:pStyle w:val="TDC1"/>
+        <w:numPr>
+          <w:ilvl w:val="0"/>
+          <w:numId w:val="4"/>
+        </w:numPr>
+        <w:outlineLvl w:val="0"/>
+      </w:pPr>
+      <w:bookmarkStart w:id="5" w:name="_Toc472893726"/>
       <w:r>
         <w:lastRenderedPageBreak/>
         <w:t>INTRODUCCIÓ</w:t>
       </w:r>
-      <w:bookmarkEnd w:id="4"/>
+      <w:bookmarkEnd w:id="5"/>
     </w:p>
     <w:p>
       <w:pPr>
@@ -5315,7 +4140,13 @@
         <w:rPr>
           <w:lang w:eastAsia="en-US"/>
         </w:rPr>
-        <w:t xml:space="preserve">Aquests dispositius han crescut en popularitat al llarg de les últimes dècades degut a què cada cop s’han fet més accessibles i han incorporat major nombre d’elements lògics. </w:t>
+        <w:t xml:space="preserve">Aquests dispositius han crescut en popularitat al llarg de les últimes dècades degut a què cada cop s’han fet més accessibles i han incorporat major </w:t>
+      </w:r>
+      <w:r>
+        <w:rPr>
+          <w:lang w:eastAsia="en-US"/>
+        </w:rPr>
+        <w:t xml:space="preserve">nombre d’elements lògics. </w:t>
       </w:r>
       <w:r>
         <w:rPr>
@@ -5612,8 +4443,6 @@
         </w:rPr>
         <w:t xml:space="preserve">una </w:t>
       </w:r>
-      <w:bookmarkStart w:id="5" w:name="_GoBack"/>
-      <w:bookmarkEnd w:id="5"/>
       <w:r>
         <w:rPr>
           <w:lang w:eastAsia="en-US"/>
@@ -5646,19 +4475,13 @@
     </w:p>
     <w:p>
       <w:pPr>
-        <w:pStyle w:val="Puesto"/>
-        <w:numPr>
-          <w:ilvl w:val="0"/>
-          <w:numId w:val="2"/>
-        </w:numPr>
-      </w:pPr>
-      <w:bookmarkStart w:id="6" w:name="_Toc434408035"/>
+        <w:pStyle w:val="TDC1"/>
+        <w:outlineLvl w:val="0"/>
+      </w:pPr>
+      <w:bookmarkStart w:id="6" w:name="_Toc472893727"/>
       <w:r>
         <w:lastRenderedPageBreak/>
-        <w:t xml:space="preserve">TÍTOL DEL </w:t>
-      </w:r>
-      <w:r>
-        <w:t>CAPÍTOL</w:t>
+        <w:t>FPGA</w:t>
       </w:r>
       <w:bookmarkEnd w:id="6"/>
     </w:p>
@@ -5673,24 +4496,6 @@
           <w:lang w:eastAsia="en-US"/>
         </w:rPr>
         <w:t>Aquests dispositius, el nom dels quals traduït literalment és: formació de portes (lògiques) programables al camp; són un tipus de dispositius electrònics que permeten la generació de funcions lògiques, i aplicacions més complexes, mitjançant la reprogramació de l’estat dels seus blocs lògics i l’estat de les interconnexions entre aquests.</w:t>
-      </w:r>
-    </w:p>
-    <w:p>
-      <w:pPr>
-        <w:rPr>
-          <w:lang w:eastAsia="en-US"/>
-        </w:rPr>
-      </w:pPr>
-    </w:p>
-    <w:p/>
-    <w:p>
-      <w:pPr>
-        <w:rPr>
-          <w:b/>
-        </w:rPr>
-      </w:pPr>
-      <w:r>
-        <w:t>El nucli del document s’ha de dividir en capítols homogenis numerats que cobreixin àmbits com teoria, mètode, resultats i discussió. La informació donada en el nucli del document ha de ser concisa alhora que completa. Les descripcions de la teoria, els mètodes i els resultats han de ser suficients perquè un especialista en la matèria pugui reproduir les etapes del treball sense dificultat especial. Si es requereixen proves matemàtiques o detalls complets de procediments experimentals, s’haurien de presentar en els annexos. Totes les il·lustracions, les taules i les fórmules essencials per a la comprensió del text s’han d’incloure en el nucli del document.</w:t>
       </w:r>
     </w:p>
     <w:p/>
@@ -5705,7 +4510,7 @@
           <w:lang w:val="en-US" w:eastAsia="en-US"/>
         </w:rPr>
         <w:drawing>
-          <wp:inline distT="0" distB="0" distL="0" distR="0" wp14:anchorId="7B07664B" wp14:editId="65EC3365">
+          <wp:inline distT="0" distB="0" distL="0" distR="0" wp14:anchorId="28C0ED29" wp14:editId="0C5714E4">
             <wp:extent cx="2278800" cy="3045600"/>
             <wp:effectExtent l="0" t="0" r="7620" b="2540"/>
             <wp:docPr id="5" name="Imatge 5" descr="Número, 2, Dígito, Figura, Cifrado, Conde, Numerario"/>
@@ -5758,32 +4563,22 @@
       <w:pPr>
         <w:pStyle w:val="Descripcin"/>
         <w:jc w:val="center"/>
-      </w:pPr>
-      <w:bookmarkStart w:id="7" w:name="_Toc420998556"/>
+        <w:rPr>
+          <w:lang w:eastAsia="en-US"/>
+        </w:rPr>
+      </w:pPr>
+      <w:bookmarkStart w:id="7" w:name="_Toc472893296"/>
       <w:r>
         <w:t xml:space="preserve">Figura </w:t>
       </w:r>
-      <w:r>
-        <w:fldChar w:fldCharType="begin"/>
-      </w:r>
-      <w:r>
-        <w:instrText xml:space="preserve"> SEQ Figura \* ARABIC </w:instrText>
-      </w:r>
-      <w:r>
-        <w:fldChar w:fldCharType="separate"/>
-      </w:r>
-      <w:r>
-        <w:rPr>
-          <w:noProof/>
-        </w:rPr>
-        <w:t>2</w:t>
-      </w:r>
-      <w:r>
-        <w:rPr>
-          <w:noProof/>
-        </w:rPr>
-        <w:fldChar w:fldCharType="end"/>
-      </w:r>
+      <w:fldSimple w:instr=" SEQ Figura \* ARABIC ">
+        <w:r>
+          <w:rPr>
+            <w:noProof/>
+          </w:rPr>
+          <w:t>2</w:t>
+        </w:r>
+      </w:fldSimple>
       <w:r>
         <w:t xml:space="preserve">. </w:t>
       </w:r>
@@ -5797,41 +4592,37 @@
     </w:p>
     <w:p>
       <w:pPr>
-        <w:keepNext/>
-        <w:jc w:val="center"/>
-        <w:rPr>
-          <w:b/>
-          <w:bCs/>
-          <w:sz w:val="18"/>
-          <w:szCs w:val="18"/>
-        </w:rPr>
-      </w:pPr>
+        <w:pStyle w:val="TDC2"/>
+      </w:pPr>
+      <w:r>
+        <w:t>TÍTOL DE L’</w:t>
+      </w:r>
+      <w:r>
+        <w:t>APARTAT</w:t>
+      </w:r>
+    </w:p>
+    <w:p>
+      <w:r>
+        <w:t>El nucli del document s’ha de dividir en capítols homogenis numerats que cobreixin àmbits com teoria, mètode, resultats i discussió. La informació donada en el nucli del document ha de ser concisa alhora que completa. Les descripcions de la teoria, els mètodes i els resultats han de ser suficients perquè un especialista en la matèria pugui reproduir les etapes del treball sense dificultat especial. Si es requereixen proves matemàtiques o detalls complets de procediments experimentals, s’haurien de presentar en els annexos. Totes les il·lustracions, les taules i les fórmules essencials per a la comprensió del text s’han d’incloure en el nucli del document.</w:t>
+      </w:r>
     </w:p>
     <w:p/>
-    <w:p>
-      <w:pPr>
-        <w:rPr>
-          <w:b/>
-        </w:rPr>
-      </w:pPr>
-      <w:r>
-        <w:t>El nucli del document s’ha de dividir en capítols homogenis numerats que cobreixin àmbits com teoria, mètode, resultats i discussió. La informació donada en el nucli del document ha de ser concisa alhora que completa. Les descripcions de la teoria, els mètodes i els resultats han de ser suficients perquè un especialista en la matèria pugui reproduir les etapes del treball sense dificultat especial. Si es requereixen proves matemàtiques o detalls complets de procediments experimentals, s’haurien de presentar en els annexos. Totes les il·lustracions, les taules i les fórmules essencials per a la comprensió del text s’han d’incloure en el nucli del document.</w:t>
-      </w:r>
-    </w:p>
-    <w:p>
-      <w:pPr>
-        <w:pStyle w:val="Prrafodelista"/>
-        <w:rPr>
-          <w:b/>
-        </w:rPr>
-      </w:pPr>
-    </w:p>
-    <w:p>
-      <w:pPr>
-        <w:rPr>
-          <w:b/>
-        </w:rPr>
-      </w:pPr>
+    <w:p/>
+    <w:p>
+      <w:pPr>
+        <w:pStyle w:val="TDC3"/>
+      </w:pPr>
+      <w:r>
+        <w:t>SUBAPARTAT</w:t>
+      </w:r>
+    </w:p>
+    <w:p>
+      <w:r>
+        <w:t>El nucli del document s’ha de dividir en capítols homogenis numerats que El nucli del document s’ha de dividir en capítols homogenis numerats que cobreixin àmbits com teoria, mètode, resultats i discussió. La informació donada en el nucli del document ha de ser concisa alhora que completa. Les descripcions de la teoria, els mètodes i els resultats han de ser suficients perquè un especialista en la matèria pugui reproduir les etapes del treball sense dificultat especial. Si es requereixen proves matemàtiques o detalls complets de procediments experimentals, s’haurien de presentar en els annexos. Totes les il·lustracions, les taules i les fórmules essencials per a la comprensió del text s’han d’incloure en el nucli del document.</w:t>
+      </w:r>
+    </w:p>
+    <w:p/>
+    <w:p>
       <w:r>
         <w:t xml:space="preserve">El nucli del document s’ha de dividir en capítols homogenis numerats que cobreixin àmbits com teoria, mètode, resultats i discussió. La informació donada en el nucli del document ha de ser concisa alhora que completa. Les descripcions de la teoria, els mètodes i els resultats han de ser suficients perquè un especialista en la matèria pugui reproduir les etapes del treball sense dificultat especial. Si es requereixen proves </w:t>
       </w:r>
@@ -5840,20 +4631,47 @@
         <w:t>matemàtiques o detalls complets de procediments experimentals, s’haurien de presentar en els annexos. Totes les il·lustracions, les taules i les fórmules essencials per a la comprensió del text s’han d’incloure en el nucli del document.</w:t>
       </w:r>
     </w:p>
-    <w:p>
-      <w:pPr>
-        <w:pStyle w:val="Prrafodelista"/>
-        <w:rPr>
-          <w:b/>
-        </w:rPr>
-      </w:pPr>
-    </w:p>
+    <w:p/>
     <w:p>
       <w:r>
         <w:t>El nucli del document s’ha de dividir en capítols homogenis numerats que cobreixin àmbits com teoria, mètode, resultats i discussió. La informació donada en el nucli del document ha de ser concisa alhora que completa. Les descripcions de la teoria, els mètodes i els resultats han de ser suficients perquè un especialista en la matèria pugui reproduir les etapes del treball sense dificultat especial. Si es requereixen proves matemàtiques o detalls complets de procediments experimentals, s’haurien de presentar en els annexos. Totes les il·lustracions, les taules i les fórmules essencials per a la comprensió del text s’han d’incloure en el nucli del document.</w:t>
       </w:r>
     </w:p>
     <w:p/>
+    <w:p>
+      <w:pPr>
+        <w:widowControl/>
+        <w:spacing w:after="200" w:line="276" w:lineRule="auto"/>
+        <w:jc w:val="left"/>
+      </w:pPr>
+      <w:r>
+        <w:br w:type="page"/>
+      </w:r>
+    </w:p>
+    <w:p>
+      <w:pPr>
+        <w:pStyle w:val="Puesto"/>
+        <w:numPr>
+          <w:ilvl w:val="0"/>
+          <w:numId w:val="2"/>
+        </w:numPr>
+      </w:pPr>
+      <w:r>
+        <w:lastRenderedPageBreak/>
+        <w:t xml:space="preserve">TÍTOL DEL </w:t>
+      </w:r>
+      <w:r>
+        <w:t>CAPÍTOL</w:t>
+      </w:r>
+      <w:r>
+        <w:t xml:space="preserve"> 2</w:t>
+      </w:r>
+    </w:p>
+    <w:p>
+      <w:r>
+        <w:t>El nucli del document s’ha de dividir en capítols homogenis numerats que cobreixin àmbits com teoria, mètode, resultats i discussió. La informació donada en el nucli del document ha de ser concisa alhora que completa. Les descripcions de la teoria, els mètodes i els resultats han de ser suficients perquè un especialista en la matèria pugui reproduir les etapes del treball sense dificultat especial. Si es requereixen proves matemàtiques o detalls complets de procediments experimentals, s’haurien de presentar en els annexos. Totes les il·lustracions, les taules i les fórmules essencials per a la comprensió del text s’han d’incloure en el nucli del document.</w:t>
+      </w:r>
+    </w:p>
     <w:p>
       <w:pPr>
         <w:rPr>
@@ -5869,22 +4687,22 @@
           <w:numId w:val="2"/>
         </w:numPr>
       </w:pPr>
-      <w:bookmarkStart w:id="8" w:name="_Toc434408036"/>
-      <w:r>
-        <w:t>TÍTOL DE L’</w:t>
-      </w:r>
       <w:r>
         <w:t>APARTAT</w:t>
       </w:r>
-      <w:bookmarkEnd w:id="8"/>
     </w:p>
     <w:p>
       <w:r>
         <w:t>El nucli del document s’ha de dividir en capítols homogenis numerats que cobreixin àmbits com teoria, mètode, resultats i discussió. La informació donada en el nucli del document ha de ser concisa alhora que completa. Les descripcions de la teoria, els mètodes i els resultats han de ser suficients perquè un especialista en la matèria pugui reproduir les etapes del treball sense dificultat especial. Si es requereixen proves matemàtiques o detalls complets de procediments experimentals, s’haurien de presentar en els annexos. Totes les il·lustracions, les taules i les fórmules essencials per a la comprensió del text s’han d’incloure en el nucli del document.</w:t>
       </w:r>
     </w:p>
-    <w:p/>
-    <w:p/>
+    <w:p>
+      <w:pPr>
+        <w:rPr>
+          <w:lang w:eastAsia="en-US"/>
+        </w:rPr>
+      </w:pPr>
+    </w:p>
     <w:p>
       <w:pPr>
         <w:pStyle w:val="Subttulo"/>
@@ -5893,64 +4711,9 @@
           <w:numId w:val="2"/>
         </w:numPr>
       </w:pPr>
-      <w:bookmarkStart w:id="9" w:name="_Toc434408037"/>
       <w:r>
         <w:t>SUBAPARTAT</w:t>
       </w:r>
-      <w:bookmarkEnd w:id="9"/>
-    </w:p>
-    <w:p>
-      <w:r>
-        <w:t>El nucli del document s’ha de dividir en capítols homogenis numerats que El nucli del document s’ha de dividir en capítols homogenis numerats que cobreixin àmbits com teoria, mètode, resultats i discussió. La informació donada en el nucli del document ha de ser concisa alhora que completa. Les descripcions de la teoria, els mètodes i els resultats han de ser suficients perquè un especialista en la matèria pugui reproduir les etapes del treball sense dificultat especial. Si es requereixen proves matemàtiques o detalls complets de procediments experimentals, s’haurien de presentar en els annexos. Totes les il·lustracions, les taules i les fórmules essencials per a la comprensió del text s’han d’incloure en el nucli del document.</w:t>
-      </w:r>
-    </w:p>
-    <w:p/>
-    <w:p>
-      <w:r>
-        <w:t>El nucli del document s’ha de dividir en capítols homogenis numerats que cobreixin àmbits com teoria, mètode, resultats i discussió. La informació donada en el nucli del document ha de ser concisa alhora que completa. Les descripcions de la teoria, els mètodes i els resultats han de ser suficients perquè un especialista en la matèria pugui reproduir les etapes del treball sense dificultat especial. Si es requereixen proves matemàtiques o detalls complets de procediments experimentals, s’haurien de presentar en els annexos. Totes les il·lustracions, les taules i les fórmules essencials per a la comprensió del text s’han d’incloure en el nucli del document.</w:t>
-      </w:r>
-    </w:p>
-    <w:p/>
-    <w:p>
-      <w:r>
-        <w:t xml:space="preserve">El nucli del document s’ha de dividir en capítols homogenis numerats que cobreixin àmbits com teoria, mètode, resultats i discussió. La informació donada en el nucli del document ha de ser concisa alhora que completa. Les descripcions de la teoria, els mètodes i els resultats han de ser suficients perquè un especialista en la matèria pugui reproduir les etapes del treball sense dificultat especial. Si es requereixen proves matemàtiques o detalls complets de procediments experimentals, s’haurien de presentar en els annexos. Totes les il·lustracions, les taules i les fórmules essencials </w:t>
-      </w:r>
-      <w:r>
-        <w:lastRenderedPageBreak/>
-        <w:t>per a la comprensió del text s’han d’incloure en el nucli del document.</w:t>
-      </w:r>
-    </w:p>
-    <w:p/>
-    <w:p>
-      <w:pPr>
-        <w:widowControl/>
-        <w:spacing w:after="200" w:line="276" w:lineRule="auto"/>
-        <w:jc w:val="left"/>
-      </w:pPr>
-      <w:r>
-        <w:br w:type="page"/>
-      </w:r>
-    </w:p>
-    <w:p>
-      <w:pPr>
-        <w:pStyle w:val="Puesto"/>
-        <w:numPr>
-          <w:ilvl w:val="0"/>
-          <w:numId w:val="2"/>
-        </w:numPr>
-      </w:pPr>
-      <w:bookmarkStart w:id="10" w:name="_Toc434408038"/>
-      <w:r>
-        <w:lastRenderedPageBreak/>
-        <w:t xml:space="preserve">TÍTOL DEL </w:t>
-      </w:r>
-      <w:r>
-        <w:t>CAPÍTOL</w:t>
-      </w:r>
-      <w:r>
-        <w:t xml:space="preserve"> 2</w:t>
-      </w:r>
-      <w:bookmarkEnd w:id="10"/>
     </w:p>
     <w:p>
       <w:r>
@@ -5972,15 +4735,41 @@
           <w:numId w:val="2"/>
         </w:numPr>
       </w:pPr>
-      <w:bookmarkStart w:id="11" w:name="_Toc434408039"/>
       <w:r>
         <w:t>APARTAT</w:t>
       </w:r>
-      <w:bookmarkEnd w:id="11"/>
     </w:p>
     <w:p>
       <w:r>
         <w:t>El nucli del document s’ha de dividir en capítols homogenis numerats que cobreixin àmbits com teoria, mètode, resultats i discussió. La informació donada en el nucli del document ha de ser concisa alhora que completa. Les descripcions de la teoria, els mètodes i els resultats han de ser suficients perquè un especialista en la matèria pugui reproduir les etapes del treball sense dificultat especial. Si es requereixen proves matemàtiques o detalls complets de procediments experimentals, s’haurien de presentar en els annexos. Totes les il·lustracions, les taules i les fórmules essencials per a la comprensió del text s’han d’incloure en el nucli del document.</w:t>
+      </w:r>
+    </w:p>
+    <w:p>
+      <w:pPr>
+        <w:rPr>
+          <w:lang w:eastAsia="en-US"/>
+        </w:rPr>
+      </w:pPr>
+    </w:p>
+    <w:p>
+      <w:pPr>
+        <w:pStyle w:val="Subttulo"/>
+        <w:numPr>
+          <w:ilvl w:val="1"/>
+          <w:numId w:val="2"/>
+        </w:numPr>
+      </w:pPr>
+      <w:r>
+        <w:t>APARTAT</w:t>
+      </w:r>
+    </w:p>
+    <w:p>
+      <w:r>
+        <w:t xml:space="preserve">El nucli del document s’ha de dividir en capítols homogenis numerats que cobreixin àmbits com teoria, mètode, resultats i discussió. La informació donada en el nucli del document ha de ser concisa alhora que completa. Les descripcions de la teoria, els mètodes i els resultats han de ser suficients perquè un especialista en la matèria pugui reproduir les etapes del treball sense dificultat especial. Si es requereixen proves matemàtiques o detalls complets de procediments experimentals, s’haurien de presentar en els annexos. Totes les il·lustracions, les taules i les fórmules essencials </w:t>
+      </w:r>
+      <w:r>
+        <w:lastRenderedPageBreak/>
+        <w:t>per a la comprensió del text s’han d’incloure en el nucli del document.</w:t>
       </w:r>
     </w:p>
     <w:p>
@@ -5998,93 +4787,9 @@
           <w:numId w:val="2"/>
         </w:numPr>
       </w:pPr>
-      <w:bookmarkStart w:id="12" w:name="_Toc434408040"/>
       <w:r>
         <w:t>SUBAPARTAT</w:t>
       </w:r>
-      <w:bookmarkEnd w:id="12"/>
-    </w:p>
-    <w:p>
-      <w:r>
-        <w:t>El nucli del document s’ha de dividir en capítols homogenis numerats que cobreixin àmbits com teoria, mètode, resultats i discussió. La informació donada en el nucli del document ha de ser concisa alhora que completa. Les descripcions de la teoria, els mètodes i els resultats han de ser suficients perquè un especialista en la matèria pugui reproduir les etapes del treball sense dificultat especial. Si es requereixen proves matemàtiques o detalls complets de procediments experimentals, s’haurien de presentar en els annexos. Totes les il·lustracions, les taules i les fórmules essencials per a la comprensió del text s’han d’incloure en el nucli del document.</w:t>
-      </w:r>
-    </w:p>
-    <w:p>
-      <w:pPr>
-        <w:rPr>
-          <w:lang w:eastAsia="en-US"/>
-        </w:rPr>
-      </w:pPr>
-    </w:p>
-    <w:p>
-      <w:pPr>
-        <w:pStyle w:val="Subttulo"/>
-        <w:numPr>
-          <w:ilvl w:val="1"/>
-          <w:numId w:val="2"/>
-        </w:numPr>
-      </w:pPr>
-      <w:bookmarkStart w:id="13" w:name="_Toc434408041"/>
-      <w:r>
-        <w:t>APARTAT</w:t>
-      </w:r>
-      <w:bookmarkEnd w:id="13"/>
-    </w:p>
-    <w:p>
-      <w:r>
-        <w:t>El nucli del document s’ha de dividir en capítols homogenis numerats que cobreixin àmbits com teoria, mètode, resultats i discussió. La informació donada en el nucli del document ha de ser concisa alhora que completa. Les descripcions de la teoria, els mètodes i els resultats han de ser suficients perquè un especialista en la matèria pugui reproduir les etapes del treball sense dificultat especial. Si es requereixen proves matemàtiques o detalls complets de procediments experimentals, s’haurien de presentar en els annexos. Totes les il·lustracions, les taules i les fórmules essencials per a la comprensió del text s’han d’incloure en el nucli del document.</w:t>
-      </w:r>
-    </w:p>
-    <w:p>
-      <w:pPr>
-        <w:rPr>
-          <w:lang w:eastAsia="en-US"/>
-        </w:rPr>
-      </w:pPr>
-    </w:p>
-    <w:p>
-      <w:pPr>
-        <w:pStyle w:val="Subttulo"/>
-        <w:numPr>
-          <w:ilvl w:val="1"/>
-          <w:numId w:val="2"/>
-        </w:numPr>
-      </w:pPr>
-      <w:bookmarkStart w:id="14" w:name="_Toc434408042"/>
-      <w:r>
-        <w:t>APARTAT</w:t>
-      </w:r>
-      <w:bookmarkEnd w:id="14"/>
-    </w:p>
-    <w:p>
-      <w:r>
-        <w:t xml:space="preserve">El nucli del document s’ha de dividir en capítols homogenis numerats que cobreixin àmbits com teoria, mètode, resultats i discussió. La informació donada en el nucli del document ha de ser concisa alhora que completa. Les descripcions de la teoria, els mètodes i els resultats han de ser suficients perquè un especialista en la matèria pugui reproduir les etapes del treball sense dificultat especial. Si es requereixen proves matemàtiques o detalls complets de procediments experimentals, s’haurien de presentar en els annexos. Totes les il·lustracions, les taules i les fórmules essencials </w:t>
-      </w:r>
-      <w:r>
-        <w:lastRenderedPageBreak/>
-        <w:t>per a la comprensió del text s’han d’incloure en el nucli del document.</w:t>
-      </w:r>
-    </w:p>
-    <w:p>
-      <w:pPr>
-        <w:rPr>
-          <w:lang w:eastAsia="en-US"/>
-        </w:rPr>
-      </w:pPr>
-    </w:p>
-    <w:p>
-      <w:pPr>
-        <w:pStyle w:val="Subttulo"/>
-        <w:numPr>
-          <w:ilvl w:val="2"/>
-          <w:numId w:val="2"/>
-        </w:numPr>
-      </w:pPr>
-      <w:bookmarkStart w:id="15" w:name="_Toc434408043"/>
-      <w:r>
-        <w:t>SUBAPARTAT</w:t>
-      </w:r>
-      <w:bookmarkEnd w:id="15"/>
     </w:p>
     <w:p>
       <w:r>
@@ -6118,12 +4823,10 @@
       <w:pPr>
         <w:pStyle w:val="Puesto"/>
       </w:pPr>
-      <w:bookmarkStart w:id="16" w:name="_Toc434408044"/>
       <w:r>
         <w:lastRenderedPageBreak/>
         <w:t>CONCLUSIONS</w:t>
       </w:r>
-      <w:bookmarkEnd w:id="16"/>
     </w:p>
     <w:p>
       <w:pPr>
@@ -6185,12 +4888,10 @@
       <w:pPr>
         <w:pStyle w:val="Puesto"/>
       </w:pPr>
-      <w:bookmarkStart w:id="17" w:name="_Toc434408045"/>
       <w:r>
         <w:lastRenderedPageBreak/>
         <w:t>AGRAÏMENTS</w:t>
       </w:r>
-      <w:bookmarkEnd w:id="17"/>
     </w:p>
     <w:p>
       <w:pPr>
@@ -6232,12 +4933,10 @@
       <w:pPr>
         <w:pStyle w:val="Puesto"/>
       </w:pPr>
-      <w:bookmarkStart w:id="18" w:name="_Toc434408046"/>
       <w:r>
         <w:lastRenderedPageBreak/>
         <w:t>BIBLIOGRAFIA</w:t>
       </w:r>
-      <w:bookmarkEnd w:id="18"/>
     </w:p>
     <w:p>
       <w:pPr>
@@ -6413,14 +5112,12 @@
       <w:pPr>
         <w:pStyle w:val="Puesto"/>
       </w:pPr>
-      <w:bookmarkStart w:id="19" w:name="_Toc434403283"/>
-      <w:bookmarkStart w:id="20" w:name="_Toc434408047"/>
+      <w:bookmarkStart w:id="8" w:name="_Toc434403283"/>
       <w:r>
         <w:lastRenderedPageBreak/>
         <w:t>ANNEX</w:t>
       </w:r>
-      <w:bookmarkEnd w:id="19"/>
-      <w:bookmarkEnd w:id="20"/>
+      <w:bookmarkEnd w:id="8"/>
       <w:r>
         <w:t xml:space="preserve"> </w:t>
       </w:r>
@@ -6498,7 +5195,7 @@
           <w:rPr>
             <w:noProof/>
           </w:rPr>
-          <w:t>17</w:t>
+          <w:t>9</w:t>
         </w:r>
         <w:r>
           <w:rPr>
@@ -6644,6 +5341,93 @@
 <file path=word/numbering.xml><?xml version="1.0" encoding="utf-8"?>
 <w:numbering xmlns:wpc="http://schemas.microsoft.com/office/word/2010/wordprocessingCanvas" xmlns:mc="http://schemas.openxmlformats.org/markup-compatibility/2006" xmlns:o="urn:schemas-microsoft-com:office:office" xmlns:r="http://schemas.openxmlformats.org/officeDocument/2006/relationships" xmlns:m="http://schemas.openxmlformats.org/officeDocument/2006/math" xmlns:v="urn:schemas-microsoft-com:vml" xmlns:wp14="http://schemas.microsoft.com/office/word/2010/wordprocessingDrawing" xmlns:wp="http://schemas.openxmlformats.org/drawingml/2006/wordprocessingDrawing" xmlns:w10="urn:schemas-microsoft-com:office:word" xmlns:w="http://schemas.openxmlformats.org/wordprocessingml/2006/main" xmlns:w14="http://schemas.microsoft.com/office/word/2010/wordml" xmlns:w15="http://schemas.microsoft.com/office/word/2012/wordml" xmlns:wpg="http://schemas.microsoft.com/office/word/2010/wordprocessingGroup" xmlns:wpi="http://schemas.microsoft.com/office/word/2010/wordprocessingInk" xmlns:wne="http://schemas.microsoft.com/office/word/2006/wordml" xmlns:wps="http://schemas.microsoft.com/office/word/2010/wordprocessingShape" mc:Ignorable="w14 w15 wp14">
   <w:abstractNum w:abstractNumId="0">
+    <w:nsid w:val="2F633645"/>
+    <w:multiLevelType w:val="hybridMultilevel"/>
+    <w:tmpl w:val="6226CC12"/>
+    <w:lvl w:ilvl="0" w:tplc="88DA83FE">
+      <w:start w:val="1"/>
+      <w:numFmt w:val="decimal"/>
+      <w:pStyle w:val="TDC1"/>
+      <w:lvlText w:val="%1."/>
+      <w:lvlJc w:val="left"/>
+      <w:pPr>
+        <w:ind w:left="720" w:hanging="360"/>
+      </w:pPr>
+    </w:lvl>
+    <w:lvl w:ilvl="1" w:tplc="04090019" w:tentative="1">
+      <w:start w:val="1"/>
+      <w:numFmt w:val="lowerLetter"/>
+      <w:lvlText w:val="%2."/>
+      <w:lvlJc w:val="left"/>
+      <w:pPr>
+        <w:ind w:left="1440" w:hanging="360"/>
+      </w:pPr>
+    </w:lvl>
+    <w:lvl w:ilvl="2" w:tplc="0409001B" w:tentative="1">
+      <w:start w:val="1"/>
+      <w:numFmt w:val="lowerRoman"/>
+      <w:lvlText w:val="%3."/>
+      <w:lvlJc w:val="right"/>
+      <w:pPr>
+        <w:ind w:left="2160" w:hanging="180"/>
+      </w:pPr>
+    </w:lvl>
+    <w:lvl w:ilvl="3" w:tplc="0409000F" w:tentative="1">
+      <w:start w:val="1"/>
+      <w:numFmt w:val="decimal"/>
+      <w:lvlText w:val="%4."/>
+      <w:lvlJc w:val="left"/>
+      <w:pPr>
+        <w:ind w:left="2880" w:hanging="360"/>
+      </w:pPr>
+    </w:lvl>
+    <w:lvl w:ilvl="4" w:tplc="04090019" w:tentative="1">
+      <w:start w:val="1"/>
+      <w:numFmt w:val="lowerLetter"/>
+      <w:lvlText w:val="%5."/>
+      <w:lvlJc w:val="left"/>
+      <w:pPr>
+        <w:ind w:left="3600" w:hanging="360"/>
+      </w:pPr>
+    </w:lvl>
+    <w:lvl w:ilvl="5" w:tplc="0409001B" w:tentative="1">
+      <w:start w:val="1"/>
+      <w:numFmt w:val="lowerRoman"/>
+      <w:lvlText w:val="%6."/>
+      <w:lvlJc w:val="right"/>
+      <w:pPr>
+        <w:ind w:left="4320" w:hanging="180"/>
+      </w:pPr>
+    </w:lvl>
+    <w:lvl w:ilvl="6" w:tplc="0409000F" w:tentative="1">
+      <w:start w:val="1"/>
+      <w:numFmt w:val="decimal"/>
+      <w:lvlText w:val="%7."/>
+      <w:lvlJc w:val="left"/>
+      <w:pPr>
+        <w:ind w:left="5040" w:hanging="360"/>
+      </w:pPr>
+    </w:lvl>
+    <w:lvl w:ilvl="7" w:tplc="04090019" w:tentative="1">
+      <w:start w:val="1"/>
+      <w:numFmt w:val="lowerLetter"/>
+      <w:lvlText w:val="%8."/>
+      <w:lvlJc w:val="left"/>
+      <w:pPr>
+        <w:ind w:left="5760" w:hanging="360"/>
+      </w:pPr>
+    </w:lvl>
+    <w:lvl w:ilvl="8" w:tplc="0409001B" w:tentative="1">
+      <w:start w:val="1"/>
+      <w:numFmt w:val="lowerRoman"/>
+      <w:lvlText w:val="%9."/>
+      <w:lvlJc w:val="right"/>
+      <w:pPr>
+        <w:ind w:left="6480" w:hanging="180"/>
+      </w:pPr>
+    </w:lvl>
+  </w:abstractNum>
+  <w:abstractNum w:abstractNumId="1">
     <w:nsid w:val="31025E5C"/>
     <w:multiLevelType w:val="multilevel"/>
     <w:tmpl w:val="E5E4E68C"/>
@@ -6764,7 +5548,187 @@
       </w:rPr>
     </w:lvl>
   </w:abstractNum>
-  <w:abstractNum w:abstractNumId="1">
+  <w:abstractNum w:abstractNumId="2">
+    <w:nsid w:val="51C35D8C"/>
+    <w:multiLevelType w:val="hybridMultilevel"/>
+    <w:tmpl w:val="280CC97C"/>
+    <w:lvl w:ilvl="0" w:tplc="36C6C302">
+      <w:start w:val="1"/>
+      <w:numFmt w:val="decimal"/>
+      <w:pStyle w:val="TDC3"/>
+      <w:lvlText w:val="1.1.%1."/>
+      <w:lvlJc w:val="center"/>
+      <w:pPr>
+        <w:ind w:left="940" w:hanging="360"/>
+      </w:pPr>
+      <w:rPr>
+        <w:rFonts w:hint="default"/>
+      </w:rPr>
+    </w:lvl>
+    <w:lvl w:ilvl="1" w:tplc="04090019" w:tentative="1">
+      <w:start w:val="1"/>
+      <w:numFmt w:val="lowerLetter"/>
+      <w:lvlText w:val="%2."/>
+      <w:lvlJc w:val="left"/>
+      <w:pPr>
+        <w:ind w:left="1660" w:hanging="360"/>
+      </w:pPr>
+    </w:lvl>
+    <w:lvl w:ilvl="2" w:tplc="0409001B" w:tentative="1">
+      <w:start w:val="1"/>
+      <w:numFmt w:val="lowerRoman"/>
+      <w:lvlText w:val="%3."/>
+      <w:lvlJc w:val="right"/>
+      <w:pPr>
+        <w:ind w:left="2380" w:hanging="180"/>
+      </w:pPr>
+    </w:lvl>
+    <w:lvl w:ilvl="3" w:tplc="0409000F" w:tentative="1">
+      <w:start w:val="1"/>
+      <w:numFmt w:val="decimal"/>
+      <w:lvlText w:val="%4."/>
+      <w:lvlJc w:val="left"/>
+      <w:pPr>
+        <w:ind w:left="3100" w:hanging="360"/>
+      </w:pPr>
+    </w:lvl>
+    <w:lvl w:ilvl="4" w:tplc="04090019" w:tentative="1">
+      <w:start w:val="1"/>
+      <w:numFmt w:val="lowerLetter"/>
+      <w:lvlText w:val="%5."/>
+      <w:lvlJc w:val="left"/>
+      <w:pPr>
+        <w:ind w:left="3820" w:hanging="360"/>
+      </w:pPr>
+    </w:lvl>
+    <w:lvl w:ilvl="5" w:tplc="0409001B" w:tentative="1">
+      <w:start w:val="1"/>
+      <w:numFmt w:val="lowerRoman"/>
+      <w:lvlText w:val="%6."/>
+      <w:lvlJc w:val="right"/>
+      <w:pPr>
+        <w:ind w:left="4540" w:hanging="180"/>
+      </w:pPr>
+    </w:lvl>
+    <w:lvl w:ilvl="6" w:tplc="0409000F" w:tentative="1">
+      <w:start w:val="1"/>
+      <w:numFmt w:val="decimal"/>
+      <w:lvlText w:val="%7."/>
+      <w:lvlJc w:val="left"/>
+      <w:pPr>
+        <w:ind w:left="5260" w:hanging="360"/>
+      </w:pPr>
+    </w:lvl>
+    <w:lvl w:ilvl="7" w:tplc="04090019" w:tentative="1">
+      <w:start w:val="1"/>
+      <w:numFmt w:val="lowerLetter"/>
+      <w:lvlText w:val="%8."/>
+      <w:lvlJc w:val="left"/>
+      <w:pPr>
+        <w:ind w:left="5980" w:hanging="360"/>
+      </w:pPr>
+    </w:lvl>
+    <w:lvl w:ilvl="8" w:tplc="0409001B" w:tentative="1">
+      <w:start w:val="1"/>
+      <w:numFmt w:val="lowerRoman"/>
+      <w:lvlText w:val="%9."/>
+      <w:lvlJc w:val="right"/>
+      <w:pPr>
+        <w:ind w:left="6700" w:hanging="180"/>
+      </w:pPr>
+    </w:lvl>
+  </w:abstractNum>
+  <w:abstractNum w:abstractNumId="3">
+    <w:nsid w:val="540C299B"/>
+    <w:multiLevelType w:val="hybridMultilevel"/>
+    <w:tmpl w:val="197649C0"/>
+    <w:lvl w:ilvl="0" w:tplc="A9FC9DCE">
+      <w:start w:val="1"/>
+      <w:numFmt w:val="decimal"/>
+      <w:pStyle w:val="TDC2"/>
+      <w:lvlText w:val="1.%1."/>
+      <w:lvlJc w:val="center"/>
+      <w:pPr>
+        <w:ind w:left="720" w:hanging="360"/>
+      </w:pPr>
+      <w:rPr>
+        <w:rFonts w:hint="default"/>
+      </w:rPr>
+    </w:lvl>
+    <w:lvl w:ilvl="1" w:tplc="04090019" w:tentative="1">
+      <w:start w:val="1"/>
+      <w:numFmt w:val="lowerLetter"/>
+      <w:lvlText w:val="%2."/>
+      <w:lvlJc w:val="left"/>
+      <w:pPr>
+        <w:ind w:left="1440" w:hanging="360"/>
+      </w:pPr>
+    </w:lvl>
+    <w:lvl w:ilvl="2" w:tplc="0409001B" w:tentative="1">
+      <w:start w:val="1"/>
+      <w:numFmt w:val="lowerRoman"/>
+      <w:lvlText w:val="%3."/>
+      <w:lvlJc w:val="right"/>
+      <w:pPr>
+        <w:ind w:left="2160" w:hanging="180"/>
+      </w:pPr>
+    </w:lvl>
+    <w:lvl w:ilvl="3" w:tplc="0409000F" w:tentative="1">
+      <w:start w:val="1"/>
+      <w:numFmt w:val="decimal"/>
+      <w:lvlText w:val="%4."/>
+      <w:lvlJc w:val="left"/>
+      <w:pPr>
+        <w:ind w:left="2880" w:hanging="360"/>
+      </w:pPr>
+    </w:lvl>
+    <w:lvl w:ilvl="4" w:tplc="04090019" w:tentative="1">
+      <w:start w:val="1"/>
+      <w:numFmt w:val="lowerLetter"/>
+      <w:lvlText w:val="%5."/>
+      <w:lvlJc w:val="left"/>
+      <w:pPr>
+        <w:ind w:left="3600" w:hanging="360"/>
+      </w:pPr>
+    </w:lvl>
+    <w:lvl w:ilvl="5" w:tplc="0409001B" w:tentative="1">
+      <w:start w:val="1"/>
+      <w:numFmt w:val="lowerRoman"/>
+      <w:lvlText w:val="%6."/>
+      <w:lvlJc w:val="right"/>
+      <w:pPr>
+        <w:ind w:left="4320" w:hanging="180"/>
+      </w:pPr>
+    </w:lvl>
+    <w:lvl w:ilvl="6" w:tplc="0409000F" w:tentative="1">
+      <w:start w:val="1"/>
+      <w:numFmt w:val="decimal"/>
+      <w:lvlText w:val="%7."/>
+      <w:lvlJc w:val="left"/>
+      <w:pPr>
+        <w:ind w:left="5040" w:hanging="360"/>
+      </w:pPr>
+    </w:lvl>
+    <w:lvl w:ilvl="7" w:tplc="04090019" w:tentative="1">
+      <w:start w:val="1"/>
+      <w:numFmt w:val="lowerLetter"/>
+      <w:lvlText w:val="%8."/>
+      <w:lvlJc w:val="left"/>
+      <w:pPr>
+        <w:ind w:left="5760" w:hanging="360"/>
+      </w:pPr>
+    </w:lvl>
+    <w:lvl w:ilvl="8" w:tplc="0409001B" w:tentative="1">
+      <w:start w:val="1"/>
+      <w:numFmt w:val="lowerRoman"/>
+      <w:lvlText w:val="%9."/>
+      <w:lvlJc w:val="right"/>
+      <w:pPr>
+        <w:ind w:left="6480" w:hanging="180"/>
+      </w:pPr>
+    </w:lvl>
+  </w:abstractNum>
+  <w:abstractNum w:abstractNumId="4">
     <w:nsid w:val="5F905BB6"/>
     <w:multiLevelType w:val="multilevel"/>
     <w:tmpl w:val="B8D448BC"/>
@@ -6886,10 +5850,25 @@
     </w:lvl>
   </w:abstractNum>
   <w:num w:numId="1">
+    <w:abstractNumId w:val="1"/>
+  </w:num>
+  <w:num w:numId="2">
+    <w:abstractNumId w:val="4"/>
+  </w:num>
+  <w:num w:numId="3">
     <w:abstractNumId w:val="0"/>
   </w:num>
-  <w:num w:numId="2">
-    <w:abstractNumId w:val="1"/>
+  <w:num w:numId="4">
+    <w:abstractNumId w:val="0"/>
+    <w:lvlOverride w:ilvl="0">
+      <w:startOverride w:val="1"/>
+    </w:lvlOverride>
+  </w:num>
+  <w:num w:numId="5">
+    <w:abstractNumId w:val="3"/>
+  </w:num>
+  <w:num w:numId="6">
+    <w:abstractNumId w:val="2"/>
   </w:num>
 </w:numbering>
 </file>
@@ -7580,17 +6559,24 @@
     <w:uiPriority w:val="39"/>
     <w:unhideWhenUsed/>
     <w:qFormat/>
-    <w:rsid w:val="00E71700"/>
+    <w:rsid w:val="00521715"/>
     <w:pPr>
+      <w:numPr>
+        <w:numId w:val="3"/>
+      </w:numPr>
+      <w:tabs>
+        <w:tab w:val="left" w:pos="440"/>
+        <w:tab w:val="right" w:leader="dot" w:pos="8494"/>
+      </w:tabs>
       <w:spacing w:before="360"/>
       <w:jc w:val="left"/>
     </w:pPr>
     <w:rPr>
-      <w:rFonts w:asciiTheme="majorHAnsi" w:hAnsiTheme="majorHAnsi"/>
       <w:b/>
       <w:bCs/>
       <w:caps/>
-      <w:sz w:val="24"/>
+      <w:noProof/>
+      <w:sz w:val="28"/>
       <w:szCs w:val="24"/>
     </w:rPr>
   </w:style>
@@ -7842,16 +6828,18 @@
     <w:uiPriority w:val="39"/>
     <w:unhideWhenUsed/>
     <w:qFormat/>
-    <w:rsid w:val="00693D79"/>
+    <w:rsid w:val="00521715"/>
     <w:pPr>
+      <w:numPr>
+        <w:numId w:val="5"/>
+      </w:numPr>
       <w:spacing w:before="240"/>
       <w:jc w:val="left"/>
     </w:pPr>
     <w:rPr>
-      <w:rFonts w:asciiTheme="minorHAnsi" w:hAnsiTheme="minorHAnsi"/>
       <w:b/>
       <w:bCs/>
-      <w:sz w:val="20"/>
+      <w:sz w:val="24"/>
     </w:rPr>
   </w:style>
   <w:style w:type="paragraph" w:styleId="TDC3">
@@ -7862,14 +6850,16 @@
     <w:uiPriority w:val="39"/>
     <w:unhideWhenUsed/>
     <w:qFormat/>
-    <w:rsid w:val="00693D79"/>
+    <w:rsid w:val="00521715"/>
     <w:pPr>
-      <w:ind w:left="220"/>
+      <w:numPr>
+        <w:numId w:val="6"/>
+      </w:numPr>
       <w:jc w:val="left"/>
     </w:pPr>
     <w:rPr>
-      <w:rFonts w:asciiTheme="minorHAnsi" w:hAnsiTheme="minorHAnsi"/>
-      <w:sz w:val="20"/>
+      <w:b/>
+      <w:sz w:val="24"/>
     </w:rPr>
   </w:style>
   <w:style w:type="paragraph" w:styleId="TDC4">
@@ -8337,7 +7327,7 @@
 </file>
 
 <file path=customXml/itemProps1.xml><?xml version="1.0" encoding="utf-8"?>
-<ds:datastoreItem xmlns:ds="http://schemas.openxmlformats.org/officeDocument/2006/customXml" ds:itemID="{1C899E01-31E7-4911-98E0-4968F4FC845E}">
+<ds:datastoreItem xmlns:ds="http://schemas.openxmlformats.org/officeDocument/2006/customXml" ds:itemID="{B9934529-D614-4439-B88A-0952958B05E4}">
   <ds:schemaRefs>
     <ds:schemaRef ds:uri="http://schemas.openxmlformats.org/officeDocument/2006/bibliography"/>
   </ds:schemaRefs>

</xml_diff>

<commit_message>
En principi escrita seccio Introduccio i seccio FPGA
</commit_message>
<xml_diff>
--- a/memoria/TFM_Peshevski.docx
+++ b/memoria/TFM_Peshevski.docx
@@ -3673,7 +3673,10 @@
           <w:docPartUnique/>
         </w:docPartObj>
       </w:sdtPr>
+      <w:sdtEndPr/>
       <w:sdtContent>
+        <w:bookmarkStart w:id="4" w:name="_GoBack" w:displacedByCustomXml="prev"/>
+        <w:bookmarkEnd w:id="4" w:displacedByCustomXml="prev"/>
         <w:p>
           <w:pPr>
             <w:pStyle w:val="TDC1"/>
@@ -3699,7 +3702,7 @@
           <w:r>
             <w:fldChar w:fldCharType="separate"/>
           </w:r>
-          <w:hyperlink w:anchor="_Toc472893726" w:history="1">
+          <w:hyperlink w:anchor="_Toc472958076" w:history="1">
             <w:r>
               <w:rPr>
                 <w:rStyle w:val="Hipervnculo"/>
@@ -3740,7 +3743,7 @@
               <w:rPr>
                 <w:webHidden/>
               </w:rPr>
-              <w:instrText xml:space="preserve"> PAGEREF _Toc472893726 \h </w:instrText>
+              <w:instrText xml:space="preserve"> PAGEREF _Toc472958076 \h </w:instrText>
             </w:r>
             <w:r>
               <w:rPr>
@@ -3783,7 +3786,7 @@
               <w:lang w:val="en-US" w:eastAsia="en-US"/>
             </w:rPr>
           </w:pPr>
-          <w:hyperlink w:anchor="_Toc472893727" w:history="1">
+          <w:hyperlink w:anchor="_Toc472958077" w:history="1">
             <w:r>
               <w:rPr>
                 <w:rStyle w:val="Hipervnculo"/>
@@ -3824,7 +3827,7 @@
               <w:rPr>
                 <w:webHidden/>
               </w:rPr>
-              <w:instrText xml:space="preserve"> PAGEREF _Toc472893727 \h </w:instrText>
+              <w:instrText xml:space="preserve"> PAGEREF _Toc472958077 \h </w:instrText>
             </w:r>
             <w:r>
               <w:rPr>
@@ -4046,8 +4049,6 @@
       <w:r>
         <w:fldChar w:fldCharType="end"/>
       </w:r>
-      <w:bookmarkStart w:id="4" w:name="_GoBack"/>
-      <w:bookmarkEnd w:id="4"/>
       <w:r>
         <w:br w:type="page"/>
       </w:r>
@@ -4075,7 +4076,7 @@
         </w:numPr>
         <w:outlineLvl w:val="0"/>
       </w:pPr>
-      <w:bookmarkStart w:id="5" w:name="_Toc472893726"/>
+      <w:bookmarkStart w:id="5" w:name="_Toc472958076"/>
       <w:r>
         <w:lastRenderedPageBreak/>
         <w:t>INTRODUCCIÓ</w:t>
@@ -4257,19 +4258,73 @@
         <w:rPr>
           <w:lang w:eastAsia="en-US"/>
         </w:rPr>
-        <w:t>. Aquesta connectivitat, que ja té una llarga vida, existeix des de la dècada dels 1970, és àmpliament coneguda i àmpliament utilitzada, tant a nivells industrials com a nivells d’electrònica de consum. És, per tant, de gran interès conèixer com funciona, quines són les seves possibilitats i limitacions.</w:t>
-      </w:r>
-      <w:r>
-        <w:rPr>
-          <w:lang w:eastAsia="en-US"/>
-        </w:rPr>
-        <w:t xml:space="preserve"> Sobre </w:t>
+        <w:t>. Aquesta connectivitat, que ja té una llarga vida, exis</w:t>
+      </w:r>
+      <w:r>
+        <w:rPr>
+          <w:lang w:eastAsia="en-US"/>
+        </w:rPr>
+        <w:t>teix des de la dècada dels 1970.</w:t>
+      </w:r>
+      <w:r>
+        <w:rPr>
+          <w:lang w:eastAsia="en-US"/>
+        </w:rPr>
+        <w:t xml:space="preserve"> </w:t>
+      </w:r>
+      <w:r>
+        <w:rPr>
+          <w:lang w:eastAsia="en-US"/>
+        </w:rPr>
+        <w:t>É</w:t>
+      </w:r>
+      <w:r>
+        <w:rPr>
+          <w:lang w:eastAsia="en-US"/>
+        </w:rPr>
+        <w:t>s àmpliament coneguda i àmpliament utilitzada, tant a nivells industrials com a nivells d’electrònica de consum. És, per tant, de gran interès conèixer com funciona,</w:t>
+      </w:r>
+      <w:r>
+        <w:rPr>
+          <w:lang w:eastAsia="en-US"/>
+        </w:rPr>
+        <w:t xml:space="preserve"> i</w:t>
+      </w:r>
+      <w:r>
+        <w:rPr>
+          <w:lang w:eastAsia="en-US"/>
+        </w:rPr>
+        <w:t xml:space="preserve"> quines són les seves possibilitats i limitacions.</w:t>
+      </w:r>
+      <w:r>
+        <w:rPr>
+          <w:lang w:eastAsia="en-US"/>
+        </w:rPr>
+        <w:t xml:space="preserve"> </w:t>
+      </w:r>
+      <w:r>
+        <w:rPr>
+          <w:lang w:eastAsia="en-US"/>
+        </w:rPr>
+        <w:t>Per s</w:t>
+      </w:r>
+      <w:r>
+        <w:rPr>
+          <w:lang w:eastAsia="en-US"/>
+        </w:rPr>
+        <w:t xml:space="preserve">obre </w:t>
       </w:r>
       <w:proofErr w:type="spellStart"/>
       <w:r>
         <w:rPr>
           <w:lang w:eastAsia="en-US"/>
         </w:rPr>
+        <w:t>d’</w:t>
+      </w:r>
+      <w:r>
+        <w:rPr>
+          <w:lang w:eastAsia="en-US"/>
+        </w:rPr>
         <w:t>Ethernet</w:t>
       </w:r>
       <w:proofErr w:type="spellEnd"/>
@@ -4355,7 +4410,61 @@
         <w:rPr>
           <w:lang w:eastAsia="en-US"/>
         </w:rPr>
-        <w:t xml:space="preserve"> Essent que TCP/IP és un mètode de comunicació global i molt utilitzat, existeixen moltes implementacions del mateix sobre moltes </w:t>
+        <w:t xml:space="preserve"> Essent que TCP/IP és una pila de protocols </w:t>
+      </w:r>
+      <w:r>
+        <w:rPr>
+          <w:lang w:eastAsia="en-US"/>
+        </w:rPr>
+        <w:t>de com</w:t>
+      </w:r>
+      <w:r>
+        <w:rPr>
+          <w:lang w:eastAsia="en-US"/>
+        </w:rPr>
+        <w:t>unicació global i molt utilitzada</w:t>
+      </w:r>
+      <w:r>
+        <w:rPr>
+          <w:lang w:eastAsia="en-US"/>
+        </w:rPr>
+        <w:t>, existeixen moltes implementacions de</w:t>
+      </w:r>
+      <w:r>
+        <w:rPr>
+          <w:lang w:eastAsia="en-US"/>
+        </w:rPr>
+        <w:t xml:space="preserve"> </w:t>
+      </w:r>
+      <w:r>
+        <w:rPr>
+          <w:lang w:eastAsia="en-US"/>
+        </w:rPr>
+        <w:t>l</w:t>
+      </w:r>
+      <w:r>
+        <w:rPr>
+          <w:lang w:eastAsia="en-US"/>
+        </w:rPr>
+        <w:t>a</w:t>
+      </w:r>
+      <w:r>
+        <w:rPr>
+          <w:lang w:eastAsia="en-US"/>
+        </w:rPr>
+        <w:t xml:space="preserve"> mateix</w:t>
+      </w:r>
+      <w:r>
+        <w:rPr>
+          <w:lang w:eastAsia="en-US"/>
+        </w:rPr>
+        <w:t>a</w:t>
+      </w:r>
+      <w:r>
+        <w:rPr>
+          <w:lang w:eastAsia="en-US"/>
+        </w:rPr>
+        <w:t xml:space="preserve"> sobre moltes </w:t>
       </w:r>
       <w:r>
         <w:rPr>
@@ -4478,7 +4587,7 @@
         <w:pStyle w:val="TDC1"/>
         <w:outlineLvl w:val="0"/>
       </w:pPr>
-      <w:bookmarkStart w:id="6" w:name="_Toc472893727"/>
+      <w:bookmarkStart w:id="6" w:name="_Toc472958077"/>
       <w:r>
         <w:lastRenderedPageBreak/>
         <w:t>FPGA</w:t>
@@ -4495,10 +4604,47 @@
         <w:rPr>
           <w:lang w:eastAsia="en-US"/>
         </w:rPr>
-        <w:t>Aquests dispositius, el nom dels quals traduït literalment és: formació de portes (lògiques) programables al camp; són un tipus de dispositius electrònics que permeten la generació de funcions lògiques, i aplicacions més complexes, mitjançant la reprogramació de l’estat dels seus blocs lògics i l’estat de les interconnexions entre aquests.</w:t>
-      </w:r>
-    </w:p>
-    <w:p/>
+        <w:t>Aquests dispositius, el nom dels quals traduït literalment és: formació de portes (lògiques) programables al camp</w:t>
+      </w:r>
+      <w:r>
+        <w:rPr>
+          <w:lang w:eastAsia="en-US"/>
+        </w:rPr>
+        <w:t xml:space="preserve"> (</w:t>
+      </w:r>
+      <w:r>
+        <w:rPr>
+          <w:i/>
+          <w:lang w:eastAsia="en-US"/>
+        </w:rPr>
+        <w:t>in situ</w:t>
+      </w:r>
+      <w:r>
+        <w:rPr>
+          <w:lang w:eastAsia="en-US"/>
+        </w:rPr>
+        <w:t>)</w:t>
+      </w:r>
+      <w:r>
+        <w:rPr>
+          <w:lang w:eastAsia="en-US"/>
+        </w:rPr>
+        <w:t>; són un tipus de dispositius electrònics que permeten la generació de funcions lògiques, i aplicacions més complexes, mitjançant la reprogramació de l’estat dels seus blocs lògics i l’estat de les interconnexions entre aquests.</w:t>
+      </w:r>
+      <w:r>
+        <w:rPr>
+          <w:lang w:eastAsia="en-US"/>
+        </w:rPr>
+        <w:t xml:space="preserve"> Una imatge qualitativa de l’estructura interna d’una FPGA podria ser la de la Figura 1.</w:t>
+      </w:r>
+    </w:p>
+    <w:p>
+      <w:pPr>
+        <w:rPr>
+          <w:lang w:eastAsia="en-US"/>
+        </w:rPr>
+      </w:pPr>
+    </w:p>
     <w:p>
       <w:pPr>
         <w:keepNext/>
@@ -4510,10 +4656,10 @@
           <w:lang w:val="en-US" w:eastAsia="en-US"/>
         </w:rPr>
         <w:drawing>
-          <wp:inline distT="0" distB="0" distL="0" distR="0" wp14:anchorId="28C0ED29" wp14:editId="0C5714E4">
-            <wp:extent cx="2278800" cy="3045600"/>
-            <wp:effectExtent l="0" t="0" r="7620" b="2540"/>
-            <wp:docPr id="5" name="Imatge 5" descr="Número, 2, Dígito, Figura, Cifrado, Conde, Numerario"/>
+          <wp:inline distT="0" distB="0" distL="0" distR="0" wp14:anchorId="284A01EF" wp14:editId="3A39086A">
+            <wp:extent cx="3243646" cy="2743200"/>
+            <wp:effectExtent l="0" t="0" r="0" b="0"/>
+            <wp:docPr id="4" name="Imatge 5"/>
             <wp:cNvGraphicFramePr>
               <a:graphicFrameLocks xmlns:a="http://schemas.openxmlformats.org/drawingml/2006/main" noChangeAspect="1"/>
             </wp:cNvGraphicFramePr>
@@ -4534,7 +4680,6 @@
                         </a:ext>
                       </a:extLst>
                     </a:blip>
-                    <a:srcRect/>
                     <a:stretch>
                       <a:fillRect/>
                     </a:stretch>
@@ -4542,7 +4687,7 @@
                   <pic:spPr bwMode="auto">
                     <a:xfrm>
                       <a:off x="0" y="0"/>
-                      <a:ext cx="2278800" cy="3045600"/>
+                      <a:ext cx="3262223" cy="2758911"/>
                     </a:xfrm>
                     <a:prstGeom prst="rect">
                       <a:avLst/>
@@ -4564,50 +4709,516 @@
         <w:pStyle w:val="Descripcin"/>
         <w:jc w:val="center"/>
         <w:rPr>
-          <w:lang w:eastAsia="en-US"/>
+          <w:color w:val="auto"/>
+        </w:rPr>
+      </w:pPr>
+      <w:r>
+        <w:t xml:space="preserve">Figura </w:t>
+      </w:r>
+      <w:r>
+        <w:fldChar w:fldCharType="begin"/>
+      </w:r>
+      <w:r>
+        <w:instrText xml:space="preserve"> SEQ Figura \* ARABIC </w:instrText>
+      </w:r>
+      <w:r>
+        <w:fldChar w:fldCharType="separate"/>
+      </w:r>
+      <w:r>
+        <w:rPr>
+          <w:noProof/>
+        </w:rPr>
+        <w:t>1</w:t>
+      </w:r>
+      <w:r>
+        <w:rPr>
+          <w:noProof/>
+        </w:rPr>
+        <w:fldChar w:fldCharType="end"/>
+      </w:r>
+      <w:r>
+        <w:t xml:space="preserve">. </w:t>
+      </w:r>
+      <w:r>
+        <w:rPr>
+          <w:color w:val="auto"/>
+        </w:rPr>
+        <w:t>Estructura de la FPGA, altament simplificada</w:t>
+      </w:r>
+    </w:p>
+    <w:p>
+      <w:pPr>
+        <w:rPr>
+          <w:lang w:eastAsia="en-US"/>
+        </w:rPr>
+      </w:pPr>
+      <w:r>
+        <w:rPr>
+          <w:lang w:eastAsia="en-US"/>
+        </w:rPr>
+        <w:t>Els b</w:t>
+      </w:r>
+      <w:r>
+        <w:rPr>
+          <w:lang w:eastAsia="en-US"/>
+        </w:rPr>
+        <w:t>locs lògics, coneguts també com cel·les lògiques</w:t>
+      </w:r>
+      <w:r>
+        <w:rPr>
+          <w:lang w:eastAsia="en-US"/>
+        </w:rPr>
+        <w:t xml:space="preserve"> són els elements capaços de realitzar funcions lògiques</w:t>
+      </w:r>
+      <w:r>
+        <w:rPr>
+          <w:lang w:eastAsia="en-US"/>
+        </w:rPr>
+        <w:t>. Un exemple d’una ce</w:t>
+      </w:r>
+      <w:r>
+        <w:rPr>
+          <w:lang w:eastAsia="en-US"/>
+        </w:rPr>
+        <w:t>l·la es pot trobar a la Figura 2</w:t>
+      </w:r>
+      <w:r>
+        <w:rPr>
+          <w:lang w:eastAsia="en-US"/>
+        </w:rPr>
+        <w:t>.</w:t>
+      </w:r>
+    </w:p>
+    <w:p>
+      <w:pPr>
+        <w:rPr>
+          <w:lang w:eastAsia="en-US"/>
+        </w:rPr>
+      </w:pPr>
+    </w:p>
+    <w:p>
+      <w:pPr>
+        <w:keepNext/>
+        <w:jc w:val="center"/>
+      </w:pPr>
+      <w:r>
+        <w:rPr>
+          <w:noProof/>
+          <w:lang w:val="en-US" w:eastAsia="en-US"/>
+        </w:rPr>
+        <w:drawing>
+          <wp:inline distT="0" distB="0" distL="0" distR="0" wp14:anchorId="28C0ED29" wp14:editId="0C5714E4">
+            <wp:extent cx="4695825" cy="2109931"/>
+            <wp:effectExtent l="0" t="0" r="0" b="5080"/>
+            <wp:docPr id="5" name="Imatge 5"/>
+            <wp:cNvGraphicFramePr>
+              <a:graphicFrameLocks xmlns:a="http://schemas.openxmlformats.org/drawingml/2006/main" noChangeAspect="1"/>
+            </wp:cNvGraphicFramePr>
+            <a:graphic xmlns:a="http://schemas.openxmlformats.org/drawingml/2006/main">
+              <a:graphicData uri="http://schemas.openxmlformats.org/drawingml/2006/picture">
+                <pic:pic xmlns:pic="http://schemas.openxmlformats.org/drawingml/2006/picture">
+                  <pic:nvPicPr>
+                    <pic:cNvPr id="0" name="Picture 1" descr="Número, 2, Dígito, Figura, Cifrado, Conde, Numerario"/>
+                    <pic:cNvPicPr>
+                      <a:picLocks noChangeAspect="1" noChangeArrowheads="1"/>
+                    </pic:cNvPicPr>
+                  </pic:nvPicPr>
+                  <pic:blipFill>
+                    <a:blip r:embed="rId10">
+                      <a:extLst>
+                        <a:ext uri="{28A0092B-C50C-407E-A947-70E740481C1C}">
+                          <a14:useLocalDpi xmlns:a14="http://schemas.microsoft.com/office/drawing/2010/main" val="0"/>
+                        </a:ext>
+                      </a:extLst>
+                    </a:blip>
+                    <a:stretch>
+                      <a:fillRect/>
+                    </a:stretch>
+                  </pic:blipFill>
+                  <pic:spPr bwMode="auto">
+                    <a:xfrm>
+                      <a:off x="0" y="0"/>
+                      <a:ext cx="4712287" cy="2117328"/>
+                    </a:xfrm>
+                    <a:prstGeom prst="rect">
+                      <a:avLst/>
+                    </a:prstGeom>
+                    <a:noFill/>
+                    <a:ln>
+                      <a:noFill/>
+                    </a:ln>
+                  </pic:spPr>
+                </pic:pic>
+              </a:graphicData>
+            </a:graphic>
+          </wp:inline>
+        </w:drawing>
+      </w:r>
+    </w:p>
+    <w:p>
+      <w:pPr>
+        <w:pStyle w:val="Descripcin"/>
+        <w:jc w:val="center"/>
+        <w:rPr>
+          <w:color w:val="auto"/>
         </w:rPr>
       </w:pPr>
       <w:bookmarkStart w:id="7" w:name="_Toc472893296"/>
       <w:r>
         <w:t xml:space="preserve">Figura </w:t>
       </w:r>
-      <w:fldSimple w:instr=" SEQ Figura \* ARABIC ">
-        <w:r>
-          <w:rPr>
-            <w:noProof/>
-          </w:rPr>
-          <w:t>2</w:t>
-        </w:r>
-      </w:fldSimple>
+      <w:r>
+        <w:fldChar w:fldCharType="begin"/>
+      </w:r>
+      <w:r>
+        <w:instrText xml:space="preserve"> SEQ Figura \* ARABIC </w:instrText>
+      </w:r>
+      <w:r>
+        <w:fldChar w:fldCharType="separate"/>
+      </w:r>
+      <w:r>
+        <w:rPr>
+          <w:noProof/>
+        </w:rPr>
+        <w:t>2</w:t>
+      </w:r>
+      <w:r>
+        <w:rPr>
+          <w:noProof/>
+        </w:rPr>
+        <w:fldChar w:fldCharType="end"/>
+      </w:r>
       <w:r>
         <w:t xml:space="preserve">. </w:t>
       </w:r>
+      <w:bookmarkEnd w:id="7"/>
       <w:r>
         <w:rPr>
           <w:color w:val="auto"/>
         </w:rPr>
-        <w:t>És un 2</w:t>
-      </w:r>
-      <w:bookmarkEnd w:id="7"/>
-    </w:p>
-    <w:p>
-      <w:pPr>
-        <w:pStyle w:val="TDC2"/>
-      </w:pPr>
-      <w:r>
-        <w:t>TÍTOL DE L’</w:t>
-      </w:r>
-      <w:r>
-        <w:t>APARTAT</w:t>
-      </w:r>
-    </w:p>
-    <w:p>
-      <w:r>
-        <w:t>El nucli del document s’ha de dividir en capítols homogenis numerats que cobreixin àmbits com teoria, mètode, resultats i discussió. La informació donada en el nucli del document ha de ser concisa alhora que completa. Les descripcions de la teoria, els mètodes i els resultats han de ser suficients perquè un especialista en la matèria pugui reproduir les etapes del treball sense dificultat especial. Si es requereixen proves matemàtiques o detalls complets de procediments experimentals, s’haurien de presentar en els annexos. Totes les il·lustracions, les taules i les fórmules essencials per a la comprensió del text s’han d’incloure en el nucli del document.</w:t>
+        <w:t>C</w:t>
+      </w:r>
+      <w:r>
+        <w:rPr>
+          <w:color w:val="auto"/>
+        </w:rPr>
+        <w:t>el·la lògica individual simplificada d’una FPGA</w:t>
+      </w:r>
+    </w:p>
+    <w:p>
+      <w:r>
+        <w:t xml:space="preserve">Segons es pot veure en aquesta Figura, cada cel·la d’una FPGA consisteix de 4 bits d’entrada (a, b, c i d), que permeten </w:t>
+      </w:r>
+      <w:r>
+        <w:t xml:space="preserve">entrar informació a la cel·la, sigui del món exterior, com de </w:t>
+      </w:r>
+      <w:r>
+        <w:t>la resta de cel·les. L’altra entrada (</w:t>
+      </w:r>
+      <w:proofErr w:type="spellStart"/>
+      <w:r>
+        <w:t>carry</w:t>
+      </w:r>
+      <w:proofErr w:type="spellEnd"/>
+      <w:r>
+        <w:t xml:space="preserve"> in), permetria encadenar </w:t>
+      </w:r>
+      <w:r>
+        <w:t>cel·les per poder fer circuits sumadors més complexes</w:t>
+      </w:r>
+      <w:r>
+        <w:t>.</w:t>
+      </w:r>
+      <w:r>
+        <w:t xml:space="preserve"> En aquestes cel·les, el que se selecciona en el moment de la programació de la pròpia FPGA és l’estat dels multiplexors, per aconseguir que la cel·la es comporti d’una determinada manera. A la sortida hi ha un biestable de tipus D (D Flip-</w:t>
+      </w:r>
+      <w:proofErr w:type="spellStart"/>
+      <w:r>
+        <w:t>Flop</w:t>
+      </w:r>
+      <w:proofErr w:type="spellEnd"/>
+      <w:r>
+        <w:t>), governat per un senyal de rellotge. Aquest biestable és molt important degut a què els circuits que s’hagin de generar a les FPGA normalment han de ser síncrons.</w:t>
+      </w:r>
+      <w:r>
+        <w:t xml:space="preserve"> Cal notar que una cel·la real podria ser més complexa, amb més entrades i probablement amb més elements lògics al seu interior.</w:t>
+      </w:r>
+    </w:p>
+    <w:p/>
+    <w:p>
+      <w:r>
+        <w:t xml:space="preserve">Altres elements presents a les FPGA són els </w:t>
+      </w:r>
+      <w:r>
+        <w:t xml:space="preserve">recursos </w:t>
+      </w:r>
+      <w:r>
+        <w:t xml:space="preserve">d’interconnexió. </w:t>
+      </w:r>
+      <w:r>
+        <w:t>Aquests permeten encaminar les connexions entre els blocs lògics. Aquests recursos d’interconnexió consisteixen d’interruptors programables que permeten seleccionar quins camins han de seguir les pistes d’interconnexió dels blocs lògics de la FPGA. Una representació simplificada es pot veure a la Figura 3.</w:t>
+      </w:r>
+      <w:r>
+        <w:t xml:space="preserve"> </w:t>
+      </w:r>
+    </w:p>
+    <w:p/>
+    <w:p>
+      <w:pPr>
+        <w:keepNext/>
+        <w:jc w:val="center"/>
+      </w:pPr>
+      <w:r>
+        <w:rPr>
+          <w:noProof/>
+          <w:lang w:val="en-US" w:eastAsia="en-US"/>
+        </w:rPr>
+        <w:drawing>
+          <wp:inline distT="0" distB="0" distL="0" distR="0" wp14:anchorId="4D534638" wp14:editId="0EB9A3DE">
+            <wp:extent cx="3854049" cy="2514600"/>
+            <wp:effectExtent l="0" t="0" r="0" b="0"/>
+            <wp:docPr id="6" name="Imatge 5"/>
+            <wp:cNvGraphicFramePr>
+              <a:graphicFrameLocks xmlns:a="http://schemas.openxmlformats.org/drawingml/2006/main" noChangeAspect="1"/>
+            </wp:cNvGraphicFramePr>
+            <a:graphic xmlns:a="http://schemas.openxmlformats.org/drawingml/2006/main">
+              <a:graphicData uri="http://schemas.openxmlformats.org/drawingml/2006/picture">
+                <pic:pic xmlns:pic="http://schemas.openxmlformats.org/drawingml/2006/picture">
+                  <pic:nvPicPr>
+                    <pic:cNvPr id="0" name="Picture 1" descr="Número, 2, Dígito, Figura, Cifrado, Conde, Numerario"/>
+                    <pic:cNvPicPr>
+                      <a:picLocks noChangeAspect="1" noChangeArrowheads="1"/>
+                    </pic:cNvPicPr>
+                  </pic:nvPicPr>
+                  <pic:blipFill>
+                    <a:blip r:embed="rId11" cstate="print">
+                      <a:extLst>
+                        <a:ext uri="{28A0092B-C50C-407E-A947-70E740481C1C}">
+                          <a14:useLocalDpi xmlns:a14="http://schemas.microsoft.com/office/drawing/2010/main" val="0"/>
+                        </a:ext>
+                      </a:extLst>
+                    </a:blip>
+                    <a:stretch>
+                      <a:fillRect/>
+                    </a:stretch>
+                  </pic:blipFill>
+                  <pic:spPr bwMode="auto">
+                    <a:xfrm>
+                      <a:off x="0" y="0"/>
+                      <a:ext cx="3856172" cy="2515985"/>
+                    </a:xfrm>
+                    <a:prstGeom prst="rect">
+                      <a:avLst/>
+                    </a:prstGeom>
+                    <a:noFill/>
+                    <a:ln>
+                      <a:noFill/>
+                    </a:ln>
+                  </pic:spPr>
+                </pic:pic>
+              </a:graphicData>
+            </a:graphic>
+          </wp:inline>
+        </w:drawing>
+      </w:r>
+    </w:p>
+    <w:p>
+      <w:pPr>
+        <w:pStyle w:val="Descripcin"/>
+        <w:jc w:val="center"/>
+        <w:rPr>
+          <w:color w:val="auto"/>
+        </w:rPr>
+      </w:pPr>
+      <w:r>
+        <w:t xml:space="preserve">Figura </w:t>
+      </w:r>
+      <w:r>
+        <w:fldChar w:fldCharType="begin"/>
+      </w:r>
+      <w:r>
+        <w:instrText xml:space="preserve"> SEQ Figura \* ARABIC </w:instrText>
+      </w:r>
+      <w:r>
+        <w:fldChar w:fldCharType="separate"/>
+      </w:r>
+      <w:r>
+        <w:rPr>
+          <w:noProof/>
+        </w:rPr>
+        <w:t>3</w:t>
+      </w:r>
+      <w:r>
+        <w:rPr>
+          <w:noProof/>
+        </w:rPr>
+        <w:fldChar w:fldCharType="end"/>
+      </w:r>
+      <w:r>
+        <w:t xml:space="preserve">. </w:t>
+      </w:r>
+      <w:r>
+        <w:rPr>
+          <w:color w:val="auto"/>
+        </w:rPr>
+        <w:t>Representació simplificada d’un dels interruptors d’interconnexió d’una FPGA</w:t>
+      </w:r>
+    </w:p>
+    <w:p>
+      <w:r>
+        <w:t>Per últim, els elements que falta descriure d’una FPGA són els blocs d’</w:t>
+      </w:r>
+      <w:r>
+        <w:t>e</w:t>
+      </w:r>
+      <w:r>
+        <w:t>ntrada/</w:t>
+      </w:r>
+      <w:r>
+        <w:t>s</w:t>
+      </w:r>
+      <w:r>
+        <w:t>ortida. Aquests blocs són trossos d’electrònica que permeten connectar la lògica generada pels blocs lògics, i connectada pels recursos d’interconnexió, amb els pins que connecten la FPGA al món exterior.</w:t>
+      </w:r>
+      <w:r>
+        <w:t xml:space="preserve"> Generalment solen incorporar electrònica per poder fer que un pin en concret sigui entrada/sortida, o estigui en estat d’alta impedància</w:t>
+      </w:r>
+      <w:r>
+        <w:t xml:space="preserve"> (control tri-estat)</w:t>
+      </w:r>
+      <w:r>
+        <w:t>.</w:t>
+      </w:r>
+    </w:p>
+    <w:p/>
+    <w:p>
+      <w:pPr>
+        <w:keepNext/>
+        <w:jc w:val="center"/>
+      </w:pPr>
+      <w:r>
+        <w:rPr>
+          <w:noProof/>
+          <w:lang w:val="en-US" w:eastAsia="en-US"/>
+        </w:rPr>
+        <w:drawing>
+          <wp:inline distT="0" distB="0" distL="0" distR="0" wp14:anchorId="2FD2EC60" wp14:editId="49C2E263">
+            <wp:extent cx="5088756" cy="3609975"/>
+            <wp:effectExtent l="0" t="0" r="0" b="0"/>
+            <wp:docPr id="7" name="Imatge 5"/>
+            <wp:cNvGraphicFramePr>
+              <a:graphicFrameLocks xmlns:a="http://schemas.openxmlformats.org/drawingml/2006/main" noChangeAspect="1"/>
+            </wp:cNvGraphicFramePr>
+            <a:graphic xmlns:a="http://schemas.openxmlformats.org/drawingml/2006/main">
+              <a:graphicData uri="http://schemas.openxmlformats.org/drawingml/2006/picture">
+                <pic:pic xmlns:pic="http://schemas.openxmlformats.org/drawingml/2006/picture">
+                  <pic:nvPicPr>
+                    <pic:cNvPr id="0" name="Picture 1" descr="Número, 2, Dígito, Figura, Cifrado, Conde, Numerario"/>
+                    <pic:cNvPicPr>
+                      <a:picLocks noChangeAspect="1" noChangeArrowheads="1"/>
+                    </pic:cNvPicPr>
+                  </pic:nvPicPr>
+                  <pic:blipFill>
+                    <a:blip r:embed="rId12" cstate="print">
+                      <a:extLst>
+                        <a:ext uri="{28A0092B-C50C-407E-A947-70E740481C1C}">
+                          <a14:useLocalDpi xmlns:a14="http://schemas.microsoft.com/office/drawing/2010/main" val="0"/>
+                        </a:ext>
+                      </a:extLst>
+                    </a:blip>
+                    <a:stretch>
+                      <a:fillRect/>
+                    </a:stretch>
+                  </pic:blipFill>
+                  <pic:spPr bwMode="auto">
+                    <a:xfrm>
+                      <a:off x="0" y="0"/>
+                      <a:ext cx="5119129" cy="3631522"/>
+                    </a:xfrm>
+                    <a:prstGeom prst="rect">
+                      <a:avLst/>
+                    </a:prstGeom>
+                    <a:noFill/>
+                    <a:ln>
+                      <a:noFill/>
+                    </a:ln>
+                  </pic:spPr>
+                </pic:pic>
+              </a:graphicData>
+            </a:graphic>
+          </wp:inline>
+        </w:drawing>
+      </w:r>
+    </w:p>
+    <w:p>
+      <w:pPr>
+        <w:pStyle w:val="Descripcin"/>
+        <w:jc w:val="center"/>
+        <w:rPr>
+          <w:color w:val="auto"/>
+        </w:rPr>
+      </w:pPr>
+      <w:r>
+        <w:t xml:space="preserve">Figura </w:t>
+      </w:r>
+      <w:r>
+        <w:fldChar w:fldCharType="begin"/>
+      </w:r>
+      <w:r>
+        <w:instrText xml:space="preserve"> SEQ Figura \* ARABIC </w:instrText>
+      </w:r>
+      <w:r>
+        <w:fldChar w:fldCharType="separate"/>
+      </w:r>
+      <w:r>
+        <w:rPr>
+          <w:noProof/>
+        </w:rPr>
+        <w:t>4</w:t>
+      </w:r>
+      <w:r>
+        <w:rPr>
+          <w:noProof/>
+        </w:rPr>
+        <w:fldChar w:fldCharType="end"/>
+      </w:r>
+      <w:r>
+        <w:t xml:space="preserve">. </w:t>
+      </w:r>
+      <w:r>
+        <w:rPr>
+          <w:color w:val="auto"/>
+        </w:rPr>
+        <w:t xml:space="preserve">Representació simplificada d’un </w:t>
+      </w:r>
+      <w:r>
+        <w:rPr>
+          <w:color w:val="auto"/>
+        </w:rPr>
+        <w:t>dels blocs d’entrada/sortida de la FPGA</w:t>
       </w:r>
     </w:p>
     <w:p/>
     <w:p/>
+    <w:p/>
+    <w:p>
+      <w:pPr>
+        <w:pStyle w:val="TDC2"/>
+      </w:pPr>
+      <w:r>
+        <w:t>TÍTOL DE L’</w:t>
+      </w:r>
+      <w:r>
+        <w:t>APARTAT</w:t>
+      </w:r>
+    </w:p>
+    <w:p>
+      <w:r>
+        <w:t>El nucli del document s’ha de dividir en capítols homogenis numerats que cobreixin àmbits com teoria, mètode, resultats i discussió. La informació donada en el nucli del document ha de ser concisa alhora que completa. Les descripcions de la teoria, els mètodes i els resultats han de ser suficients perquè un especialista en la matèria pugui reproduir les etapes del treball sense dificultat especial. Si es requereixen proves matemàtiques o detalls complets de procediments experimentals, s’haurien de presentar en els annexos. Totes les il·lustracions, les taules i les fórmules essencials per a la comprensió del text s’han d’incloure en el nucli del document.</w:t>
+      </w:r>
+    </w:p>
+    <w:p/>
+    <w:p/>
     <w:p>
       <w:pPr>
         <w:pStyle w:val="TDC3"/>
@@ -4624,11 +5235,7 @@
     <w:p/>
     <w:p>
       <w:r>
-        <w:t xml:space="preserve">El nucli del document s’ha de dividir en capítols homogenis numerats que cobreixin àmbits com teoria, mètode, resultats i discussió. La informació donada en el nucli del document ha de ser concisa alhora que completa. Les descripcions de la teoria, els mètodes i els resultats han de ser suficients perquè un especialista en la matèria pugui reproduir les etapes del treball sense dificultat especial. Si es requereixen proves </w:t>
-      </w:r>
-      <w:r>
-        <w:lastRenderedPageBreak/>
-        <w:t>matemàtiques o detalls complets de procediments experimentals, s’haurien de presentar en els annexos. Totes les il·lustracions, les taules i les fórmules essencials per a la comprensió del text s’han d’incloure en el nucli del document.</w:t>
+        <w:t>El nucli del document s’ha de dividir en capítols homogenis numerats que cobreixin àmbits com teoria, mètode, resultats i discussió. La informació donada en el nucli del document ha de ser concisa alhora que completa. Les descripcions de la teoria, els mètodes i els resultats han de ser suficients perquè un especialista en la matèria pugui reproduir les etapes del treball sense dificultat especial. Si es requereixen proves matemàtiques o detalls complets de procediments experimentals, s’haurien de presentar en els annexos. Totes les il·lustracions, les taules i les fórmules essencials per a la comprensió del text s’han d’incloure en el nucli del document.</w:t>
       </w:r>
     </w:p>
     <w:p/>
@@ -5130,8 +5737,8 @@
       </w:pPr>
     </w:p>
     <w:sectPr>
-      <w:headerReference w:type="default" r:id="rId10"/>
-      <w:footerReference w:type="default" r:id="rId11"/>
+      <w:headerReference w:type="default" r:id="rId13"/>
+      <w:footerReference w:type="default" r:id="rId14"/>
       <w:pgSz w:w="11906" w:h="16838"/>
       <w:pgMar w:top="1417" w:right="1701" w:bottom="1417" w:left="1701" w:header="708" w:footer="708" w:gutter="0"/>
       <w:pgNumType w:start="8"/>
@@ -5195,7 +5802,7 @@
           <w:rPr>
             <w:noProof/>
           </w:rPr>
-          <w:t>9</w:t>
+          <w:t>17</w:t>
         </w:r>
         <w:r>
           <w:rPr>
@@ -6416,7 +7023,6 @@
   <w:style w:type="character" w:default="1" w:styleId="Fuentedeprrafopredeter">
     <w:name w:val="Default Paragraph Font"/>
     <w:uiPriority w:val="1"/>
-    <w:semiHidden/>
     <w:unhideWhenUsed/>
   </w:style>
   <w:style w:type="table" w:default="1" w:styleId="Tablanormal">
@@ -7037,6 +7643,553 @@
 </w:styles>
 </file>
 
+<file path=word/glossary/document.xml><?xml version="1.0" encoding="utf-8"?>
+<w:glossaryDocument xmlns:wpc="http://schemas.microsoft.com/office/word/2010/wordprocessingCanvas" xmlns:mc="http://schemas.openxmlformats.org/markup-compatibility/2006" xmlns:o="urn:schemas-microsoft-com:office:office" xmlns:r="http://schemas.openxmlformats.org/officeDocument/2006/relationships" xmlns:m="http://schemas.openxmlformats.org/officeDocument/2006/math" xmlns:v="urn:schemas-microsoft-com:vml" xmlns:wp14="http://schemas.microsoft.com/office/word/2010/wordprocessingDrawing" xmlns:wp="http://schemas.openxmlformats.org/drawingml/2006/wordprocessingDrawing" xmlns:w10="urn:schemas-microsoft-com:office:word" xmlns:w="http://schemas.openxmlformats.org/wordprocessingml/2006/main" xmlns:w14="http://schemas.microsoft.com/office/word/2010/wordml" xmlns:w15="http://schemas.microsoft.com/office/word/2012/wordml" xmlns:wpg="http://schemas.microsoft.com/office/word/2010/wordprocessingGroup" xmlns:wpi="http://schemas.microsoft.com/office/word/2010/wordprocessingInk" xmlns:wne="http://schemas.microsoft.com/office/word/2006/wordml" xmlns:wps="http://schemas.microsoft.com/office/word/2010/wordprocessingShape" mc:Ignorable="w14 w15 wp14"/>
+</file>
+
+<file path=word/glossary/fontTable.xml><?xml version="1.0" encoding="utf-8"?>
+<w:fonts xmlns:mc="http://schemas.openxmlformats.org/markup-compatibility/2006" xmlns:r="http://schemas.openxmlformats.org/officeDocument/2006/relationships" xmlns:w="http://schemas.openxmlformats.org/wordprocessingml/2006/main" xmlns:w14="http://schemas.microsoft.com/office/word/2010/wordml" xmlns:w15="http://schemas.microsoft.com/office/word/2012/wordml" mc:Ignorable="w14 w15">
+  <w:font w:name="Times New Roman">
+    <w:panose1 w:val="02020603050405020304"/>
+    <w:charset w:val="00"/>
+    <w:family w:val="roman"/>
+    <w:pitch w:val="variable"/>
+    <w:sig w:usb0="E0002EFF" w:usb1="C0007843" w:usb2="00000009" w:usb3="00000000" w:csb0="000001FF" w:csb1="00000000"/>
+  </w:font>
+  <w:font w:name="Calibri">
+    <w:panose1 w:val="020F0502020204030204"/>
+    <w:charset w:val="00"/>
+    <w:family w:val="swiss"/>
+    <w:pitch w:val="variable"/>
+    <w:sig w:usb0="E00002FF" w:usb1="4000ACFF" w:usb2="00000001" w:usb3="00000000" w:csb0="0000019F" w:csb1="00000000"/>
+  </w:font>
+  <w:font w:name="Arial">
+    <w:panose1 w:val="020B0604020202020204"/>
+    <w:charset w:val="00"/>
+    <w:family w:val="swiss"/>
+    <w:pitch w:val="variable"/>
+    <w:sig w:usb0="E0002AFF" w:usb1="C0007843" w:usb2="00000009" w:usb3="00000000" w:csb0="000001FF" w:csb1="00000000"/>
+  </w:font>
+  <w:font w:name="Cambria">
+    <w:panose1 w:val="02040503050406030204"/>
+    <w:charset w:val="00"/>
+    <w:family w:val="roman"/>
+    <w:pitch w:val="variable"/>
+    <w:sig w:usb0="E00002FF" w:usb1="400004FF" w:usb2="00000000" w:usb3="00000000" w:csb0="0000019F" w:csb1="00000000"/>
+  </w:font>
+  <w:font w:name="Tahoma">
+    <w:panose1 w:val="020B0604030504040204"/>
+    <w:charset w:val="00"/>
+    <w:family w:val="swiss"/>
+    <w:pitch w:val="variable"/>
+    <w:sig w:usb0="E1002EFF" w:usb1="C000605B" w:usb2="00000029" w:usb3="00000000" w:csb0="000101FF" w:csb1="00000000"/>
+  </w:font>
+  <w:font w:name="Helvetica">
+    <w:panose1 w:val="020B0604020202020204"/>
+    <w:charset w:val="00"/>
+    <w:family w:val="swiss"/>
+    <w:pitch w:val="variable"/>
+    <w:sig w:usb0="E0002AFF" w:usb1="C0007843" w:usb2="00000009" w:usb3="00000000" w:csb0="000001FF" w:csb1="00000000"/>
+  </w:font>
+  <w:font w:name="Symbol">
+    <w:panose1 w:val="05050102010706020507"/>
+    <w:charset w:val="02"/>
+    <w:family w:val="roman"/>
+    <w:pitch w:val="variable"/>
+    <w:sig w:usb0="00000000" w:usb1="10000000" w:usb2="00000000" w:usb3="00000000" w:csb0="80000000" w:csb1="00000000"/>
+  </w:font>
+  <w:font w:name="Calibri Light">
+    <w:panose1 w:val="020F0302020204030204"/>
+    <w:charset w:val="00"/>
+    <w:family w:val="swiss"/>
+    <w:pitch w:val="variable"/>
+    <w:sig w:usb0="A00002EF" w:usb1="4000207B" w:usb2="00000000" w:usb3="00000000" w:csb0="0000019F" w:csb1="00000000"/>
+  </w:font>
+</w:fonts>
+</file>
+
+<file path=word/glossary/settings.xml><?xml version="1.0" encoding="utf-8"?>
+<w:settings xmlns:mc="http://schemas.openxmlformats.org/markup-compatibility/2006" xmlns:o="urn:schemas-microsoft-com:office:office" xmlns:r="http://schemas.openxmlformats.org/officeDocument/2006/relationships" xmlns:m="http://schemas.openxmlformats.org/officeDocument/2006/math" xmlns:v="urn:schemas-microsoft-com:vml" xmlns:w10="urn:schemas-microsoft-com:office:word" xmlns:w="http://schemas.openxmlformats.org/wordprocessingml/2006/main" xmlns:w14="http://schemas.microsoft.com/office/word/2010/wordml" xmlns:w15="http://schemas.microsoft.com/office/word/2012/wordml" xmlns:sl="http://schemas.openxmlformats.org/schemaLibrary/2006/main" mc:Ignorable="w14 w15">
+  <w:view w:val="normal"/>
+  <w:defaultTabStop w:val="720"/>
+  <w:characterSpacingControl w:val="doNotCompress"/>
+  <w:compat>
+    <w:useFELayout/>
+    <w:compatSetting w:name="compatibilityMode" w:uri="http://schemas.microsoft.com/office/word" w:val="15"/>
+    <w:compatSetting w:name="overrideTableStyleFontSizeAndJustification" w:uri="http://schemas.microsoft.com/office/word" w:val="1"/>
+    <w:compatSetting w:name="enableOpenTypeFeatures" w:uri="http://schemas.microsoft.com/office/word" w:val="1"/>
+    <w:compatSetting w:name="doNotFlipMirrorIndents" w:uri="http://schemas.microsoft.com/office/word" w:val="1"/>
+    <w:compatSetting w:name="differentiateMultirowTableHeaders" w:uri="http://schemas.microsoft.com/office/word" w:val="1"/>
+  </w:compat>
+  <w:rsids>
+    <w:rsidRoot w:val="003A2025"/>
+    <w:rsid w:val="003A2025"/>
+    <w:rsid w:val="00F56E7C"/>
+  </w:rsids>
+  <m:mathPr>
+    <m:mathFont m:val="Cambria Math"/>
+    <m:brkBin m:val="before"/>
+    <m:brkBinSub m:val="--"/>
+    <m:smallFrac m:val="0"/>
+    <m:dispDef/>
+    <m:lMargin m:val="0"/>
+    <m:rMargin m:val="0"/>
+    <m:defJc m:val="centerGroup"/>
+    <m:wrapIndent m:val="1440"/>
+    <m:intLim m:val="subSup"/>
+    <m:naryLim m:val="undOvr"/>
+  </m:mathPr>
+  <w:themeFontLang w:val="en-US"/>
+  <w:clrSchemeMapping w:bg1="light1" w:t1="dark1" w:bg2="light2" w:t2="dark2" w:accent1="accent1" w:accent2="accent2" w:accent3="accent3" w:accent4="accent4" w:accent5="accent5" w:accent6="accent6" w:hyperlink="hyperlink" w:followedHyperlink="followedHyperlink"/>
+  <w:decimalSymbol w:val="."/>
+  <w:listSeparator w:val=","/>
+  <w15:chartTrackingRefBased/>
+</w:settings>
+</file>
+
+<file path=word/glossary/styles.xml><?xml version="1.0" encoding="utf-8"?>
+<w:styles xmlns:mc="http://schemas.openxmlformats.org/markup-compatibility/2006" xmlns:r="http://schemas.openxmlformats.org/officeDocument/2006/relationships" xmlns:w="http://schemas.openxmlformats.org/wordprocessingml/2006/main" xmlns:w14="http://schemas.microsoft.com/office/word/2010/wordml" xmlns:w15="http://schemas.microsoft.com/office/word/2012/wordml" mc:Ignorable="w14 w15">
+  <w:docDefaults>
+    <w:rPrDefault>
+      <w:rPr>
+        <w:rFonts w:asciiTheme="minorHAnsi" w:eastAsiaTheme="minorEastAsia" w:hAnsiTheme="minorHAnsi" w:cstheme="minorBidi"/>
+        <w:sz w:val="22"/>
+        <w:szCs w:val="22"/>
+        <w:lang w:val="en-US" w:eastAsia="en-US" w:bidi="ar-SA"/>
+      </w:rPr>
+    </w:rPrDefault>
+    <w:pPrDefault>
+      <w:pPr>
+        <w:spacing w:after="160" w:line="259" w:lineRule="auto"/>
+      </w:pPr>
+    </w:pPrDefault>
+  </w:docDefaults>
+  <w:latentStyles w:defLockedState="0" w:defUIPriority="99" w:defSemiHidden="0" w:defUnhideWhenUsed="0" w:defQFormat="0" w:count="371">
+    <w:lsdException w:name="Normal" w:uiPriority="0" w:qFormat="1"/>
+    <w:lsdException w:name="heading 1" w:uiPriority="9" w:qFormat="1"/>
+    <w:lsdException w:name="heading 2" w:semiHidden="1" w:uiPriority="9" w:unhideWhenUsed="1" w:qFormat="1"/>
+    <w:lsdException w:name="heading 3" w:semiHidden="1" w:uiPriority="9" w:unhideWhenUsed="1" w:qFormat="1"/>
+    <w:lsdException w:name="heading 4" w:semiHidden="1" w:uiPriority="9" w:unhideWhenUsed="1" w:qFormat="1"/>
+    <w:lsdException w:name="heading 5" w:semiHidden="1" w:uiPriority="9" w:unhideWhenUsed="1" w:qFormat="1"/>
+    <w:lsdException w:name="heading 6" w:semiHidden="1" w:uiPriority="9" w:unhideWhenUsed="1" w:qFormat="1"/>
+    <w:lsdException w:name="heading 7" w:semiHidden="1" w:uiPriority="9" w:unhideWhenUsed="1" w:qFormat="1"/>
+    <w:lsdException w:name="heading 8" w:semiHidden="1" w:uiPriority="9" w:unhideWhenUsed="1" w:qFormat="1"/>
+    <w:lsdException w:name="heading 9" w:semiHidden="1" w:uiPriority="9" w:unhideWhenUsed="1" w:qFormat="1"/>
+    <w:lsdException w:name="index 1" w:semiHidden="1" w:unhideWhenUsed="1"/>
+    <w:lsdException w:name="index 2" w:semiHidden="1" w:unhideWhenUsed="1"/>
+    <w:lsdException w:name="index 3" w:semiHidden="1" w:unhideWhenUsed="1"/>
+    <w:lsdException w:name="index 4" w:semiHidden="1" w:unhideWhenUsed="1"/>
+    <w:lsdException w:name="index 5" w:semiHidden="1" w:unhideWhenUsed="1"/>
+    <w:lsdException w:name="index 6" w:semiHidden="1" w:unhideWhenUsed="1"/>
+    <w:lsdException w:name="index 7" w:semiHidden="1" w:unhideWhenUsed="1"/>
+    <w:lsdException w:name="index 8" w:semiHidden="1" w:unhideWhenUsed="1"/>
+    <w:lsdException w:name="index 9" w:semiHidden="1" w:unhideWhenUsed="1"/>
+    <w:lsdException w:name="toc 1" w:semiHidden="1" w:uiPriority="39" w:unhideWhenUsed="1"/>
+    <w:lsdException w:name="toc 2" w:semiHidden="1" w:uiPriority="39" w:unhideWhenUsed="1"/>
+    <w:lsdException w:name="toc 3" w:semiHidden="1" w:uiPriority="39" w:unhideWhenUsed="1"/>
+    <w:lsdException w:name="toc 4" w:semiHidden="1" w:uiPriority="39" w:unhideWhenUsed="1"/>
+    <w:lsdException w:name="toc 5" w:semiHidden="1" w:uiPriority="39" w:unhideWhenUsed="1"/>
+    <w:lsdException w:name="toc 6" w:semiHidden="1" w:uiPriority="39" w:unhideWhenUsed="1"/>
+    <w:lsdException w:name="toc 7" w:semiHidden="1" w:uiPriority="39" w:unhideWhenUsed="1"/>
+    <w:lsdException w:name="toc 8" w:semiHidden="1" w:uiPriority="39" w:unhideWhenUsed="1"/>
+    <w:lsdException w:name="toc 9" w:semiHidden="1" w:uiPriority="39" w:unhideWhenUsed="1"/>
+    <w:lsdException w:name="Normal Indent" w:semiHidden="1" w:unhideWhenUsed="1"/>
+    <w:lsdException w:name="footnote text" w:semiHidden="1" w:unhideWhenUsed="1"/>
+    <w:lsdException w:name="annotation text" w:semiHidden="1" w:unhideWhenUsed="1"/>
+    <w:lsdException w:name="header" w:semiHidden="1" w:unhideWhenUsed="1"/>
+    <w:lsdException w:name="footer" w:semiHidden="1" w:unhideWhenUsed="1"/>
+    <w:lsdException w:name="index heading" w:semiHidden="1" w:unhideWhenUsed="1"/>
+    <w:lsdException w:name="caption" w:semiHidden="1" w:uiPriority="35" w:unhideWhenUsed="1" w:qFormat="1"/>
+    <w:lsdException w:name="table of figures" w:semiHidden="1" w:unhideWhenUsed="1"/>
+    <w:lsdException w:name="envelope address" w:semiHidden="1" w:unhideWhenUsed="1"/>
+    <w:lsdException w:name="envelope return" w:semiHidden="1" w:unhideWhenUsed="1"/>
+    <w:lsdException w:name="footnote reference" w:semiHidden="1" w:unhideWhenUsed="1"/>
+    <w:lsdException w:name="annotation reference" w:semiHidden="1" w:unhideWhenUsed="1"/>
+    <w:lsdException w:name="line number" w:semiHidden="1" w:unhideWhenUsed="1"/>
+    <w:lsdException w:name="page number" w:semiHidden="1" w:unhideWhenUsed="1"/>
+    <w:lsdException w:name="endnote reference" w:semiHidden="1" w:unhideWhenUsed="1"/>
+    <w:lsdException w:name="endnote text" w:semiHidden="1" w:unhideWhenUsed="1"/>
+    <w:lsdException w:name="table of authorities" w:semiHidden="1" w:unhideWhenUsed="1"/>
+    <w:lsdException w:name="macro" w:semiHidden="1" w:unhideWhenUsed="1"/>
+    <w:lsdException w:name="toa heading" w:semiHidden="1" w:unhideWhenUsed="1"/>
+    <w:lsdException w:name="List" w:semiHidden="1" w:unhideWhenUsed="1"/>
+    <w:lsdException w:name="List Bullet" w:semiHidden="1" w:unhideWhenUsed="1"/>
+    <w:lsdException w:name="List Number" w:semiHidden="1" w:unhideWhenUsed="1"/>
+    <w:lsdException w:name="List 2" w:semiHidden="1" w:unhideWhenUsed="1"/>
+    <w:lsdException w:name="List 3" w:semiHidden="1" w:unhideWhenUsed="1"/>
+    <w:lsdException w:name="List 4" w:semiHidden="1" w:unhideWhenUsed="1"/>
+    <w:lsdException w:name="List 5" w:semiHidden="1" w:unhideWhenUsed="1"/>
+    <w:lsdException w:name="List Bullet 2" w:semiHidden="1" w:unhideWhenUsed="1"/>
+    <w:lsdException w:name="List Bullet 3" w:semiHidden="1" w:unhideWhenUsed="1"/>
+    <w:lsdException w:name="List Bullet 4" w:semiHidden="1" w:unhideWhenUsed="1"/>
+    <w:lsdException w:name="List Bullet 5" w:semiHidden="1" w:unhideWhenUsed="1"/>
+    <w:lsdException w:name="List Number 2" w:semiHidden="1" w:unhideWhenUsed="1"/>
+    <w:lsdException w:name="List Number 3" w:semiHidden="1" w:unhideWhenUsed="1"/>
+    <w:lsdException w:name="List Number 4" w:semiHidden="1" w:unhideWhenUsed="1"/>
+    <w:lsdException w:name="List Number 5" w:semiHidden="1" w:unhideWhenUsed="1"/>
+    <w:lsdException w:name="Title" w:uiPriority="10" w:qFormat="1"/>
+    <w:lsdException w:name="Closing" w:semiHidden="1" w:unhideWhenUsed="1"/>
+    <w:lsdException w:name="Signature" w:semiHidden="1" w:unhideWhenUsed="1"/>
+    <w:lsdException w:name="Default Paragraph Font" w:semiHidden="1" w:uiPriority="1" w:unhideWhenUsed="1"/>
+    <w:lsdException w:name="Body Text" w:semiHidden="1" w:unhideWhenUsed="1"/>
+    <w:lsdException w:name="Body Text Indent" w:semiHidden="1" w:unhideWhenUsed="1"/>
+    <w:lsdException w:name="List Continue" w:semiHidden="1" w:unhideWhenUsed="1"/>
+    <w:lsdException w:name="List Continue 2" w:semiHidden="1" w:unhideWhenUsed="1"/>
+    <w:lsdException w:name="List Continue 3" w:semiHidden="1" w:unhideWhenUsed="1"/>
+    <w:lsdException w:name="List Continue 4" w:semiHidden="1" w:unhideWhenUsed="1"/>
+    <w:lsdException w:name="List Continue 5" w:semiHidden="1" w:unhideWhenUsed="1"/>
+    <w:lsdException w:name="Message Header" w:semiHidden="1" w:unhideWhenUsed="1"/>
+    <w:lsdException w:name="Subtitle" w:uiPriority="11" w:qFormat="1"/>
+    <w:lsdException w:name="Salutation" w:semiHidden="1" w:unhideWhenUsed="1"/>
+    <w:lsdException w:name="Date" w:semiHidden="1" w:unhideWhenUsed="1"/>
+    <w:lsdException w:name="Body Text First Indent" w:semiHidden="1" w:unhideWhenUsed="1"/>
+    <w:lsdException w:name="Body Text First Indent 2" w:semiHidden="1" w:unhideWhenUsed="1"/>
+    <w:lsdException w:name="Note Heading" w:semiHidden="1" w:unhideWhenUsed="1"/>
+    <w:lsdException w:name="Body Text 2" w:semiHidden="1" w:unhideWhenUsed="1"/>
+    <w:lsdException w:name="Body Text 3" w:semiHidden="1" w:unhideWhenUsed="1"/>
+    <w:lsdException w:name="Body Text Indent 2" w:semiHidden="1" w:unhideWhenUsed="1"/>
+    <w:lsdException w:name="Body Text Indent 3" w:semiHidden="1" w:unhideWhenUsed="1"/>
+    <w:lsdException w:name="Block Text" w:semiHidden="1" w:unhideWhenUsed="1"/>
+    <w:lsdException w:name="Hyperlink" w:semiHidden="1" w:unhideWhenUsed="1"/>
+    <w:lsdException w:name="FollowedHyperlink" w:semiHidden="1" w:unhideWhenUsed="1"/>
+    <w:lsdException w:name="Strong" w:uiPriority="22" w:qFormat="1"/>
+    <w:lsdException w:name="Emphasis" w:uiPriority="20" w:qFormat="1"/>
+    <w:lsdException w:name="Document Map" w:semiHidden="1" w:unhideWhenUsed="1"/>
+    <w:lsdException w:name="Plain Text" w:semiHidden="1" w:unhideWhenUsed="1"/>
+    <w:lsdException w:name="E-mail Signature" w:semiHidden="1" w:unhideWhenUsed="1"/>
+    <w:lsdException w:name="HTML Top of Form" w:semiHidden="1" w:unhideWhenUsed="1"/>
+    <w:lsdException w:name="HTML Bottom of Form" w:semiHidden="1" w:unhideWhenUsed="1"/>
+    <w:lsdException w:name="Normal (Web)" w:semiHidden="1" w:unhideWhenUsed="1"/>
+    <w:lsdException w:name="HTML Acronym" w:semiHidden="1" w:unhideWhenUsed="1"/>
+    <w:lsdException w:name="HTML Address" w:semiHidden="1" w:unhideWhenUsed="1"/>
+    <w:lsdException w:name="HTML Cite" w:semiHidden="1" w:unhideWhenUsed="1"/>
+    <w:lsdException w:name="HTML Code" w:semiHidden="1" w:unhideWhenUsed="1"/>
+    <w:lsdException w:name="HTML Definition" w:semiHidden="1" w:unhideWhenUsed="1"/>
+    <w:lsdException w:name="HTML Keyboard" w:semiHidden="1" w:unhideWhenUsed="1"/>
+    <w:lsdException w:name="HTML Preformatted" w:semiHidden="1" w:unhideWhenUsed="1"/>
+    <w:lsdException w:name="HTML Sample" w:semiHidden="1" w:unhideWhenUsed="1"/>
+    <w:lsdException w:name="HTML Typewriter" w:semiHidden="1" w:unhideWhenUsed="1"/>
+    <w:lsdException w:name="HTML Variable" w:semiHidden="1" w:unhideWhenUsed="1"/>
+    <w:lsdException w:name="Normal Table" w:semiHidden="1" w:unhideWhenUsed="1"/>
+    <w:lsdException w:name="annotation subject" w:semiHidden="1" w:unhideWhenUsed="1"/>
+    <w:lsdException w:name="No List" w:semiHidden="1" w:unhideWhenUsed="1"/>
+    <w:lsdException w:name="Outline List 1" w:semiHidden="1" w:unhideWhenUsed="1"/>
+    <w:lsdException w:name="Outline List 2" w:semiHidden="1" w:unhideWhenUsed="1"/>
+    <w:lsdException w:name="Outline List 3" w:semiHidden="1" w:unhideWhenUsed="1"/>
+    <w:lsdException w:name="Table Simple 1" w:semiHidden="1" w:unhideWhenUsed="1"/>
+    <w:lsdException w:name="Table Simple 2" w:semiHidden="1" w:unhideWhenUsed="1"/>
+    <w:lsdException w:name="Table Simple 3" w:semiHidden="1" w:unhideWhenUsed="1"/>
+    <w:lsdException w:name="Table Classic 1" w:semiHidden="1" w:unhideWhenUsed="1"/>
+    <w:lsdException w:name="Table Classic 2" w:semiHidden="1" w:unhideWhenUsed="1"/>
+    <w:lsdException w:name="Table Classic 3" w:semiHidden="1" w:unhideWhenUsed="1"/>
+    <w:lsdException w:name="Table Classic 4" w:semiHidden="1" w:unhideWhenUsed="1"/>
+    <w:lsdException w:name="Table Colorful 1" w:semiHidden="1" w:unhideWhenUsed="1"/>
+    <w:lsdException w:name="Table Colorful 2" w:semiHidden="1" w:unhideWhenUsed="1"/>
+    <w:lsdException w:name="Table Colorful 3" w:semiHidden="1" w:unhideWhenUsed="1"/>
+    <w:lsdException w:name="Table Columns 1" w:semiHidden="1" w:unhideWhenUsed="1"/>
+    <w:lsdException w:name="Table Columns 2" w:semiHidden="1" w:unhideWhenUsed="1"/>
+    <w:lsdException w:name="Table Columns 3" w:semiHidden="1" w:unhideWhenUsed="1"/>
+    <w:lsdException w:name="Table Columns 4" w:semiHidden="1" w:unhideWhenUsed="1"/>
+    <w:lsdException w:name="Table Columns 5" w:semiHidden="1" w:unhideWhenUsed="1"/>
+    <w:lsdException w:name="Table Grid 1" w:semiHidden="1" w:unhideWhenUsed="1"/>
+    <w:lsdException w:name="Table Grid 2" w:semiHidden="1" w:unhideWhenUsed="1"/>
+    <w:lsdException w:name="Table Grid 3" w:semiHidden="1" w:unhideWhenUsed="1"/>
+    <w:lsdException w:name="Table Grid 4" w:semiHidden="1" w:unhideWhenUsed="1"/>
+    <w:lsdException w:name="Table Grid 5" w:semiHidden="1" w:unhideWhenUsed="1"/>
+    <w:lsdException w:name="Table Grid 6" w:semiHidden="1" w:unhideWhenUsed="1"/>
+    <w:lsdException w:name="Table Grid 7" w:semiHidden="1" w:unhideWhenUsed="1"/>
+    <w:lsdException w:name="Table Grid 8" w:semiHidden="1" w:unhideWhenUsed="1"/>
+    <w:lsdException w:name="Table List 1" w:semiHidden="1" w:unhideWhenUsed="1"/>
+    <w:lsdException w:name="Table List 2" w:semiHidden="1" w:unhideWhenUsed="1"/>
+    <w:lsdException w:name="Table List 3" w:semiHidden="1" w:unhideWhenUsed="1"/>
+    <w:lsdException w:name="Table List 4" w:semiHidden="1" w:unhideWhenUsed="1"/>
+    <w:lsdException w:name="Table List 5" w:semiHidden="1" w:unhideWhenUsed="1"/>
+    <w:lsdException w:name="Table List 6" w:semiHidden="1" w:unhideWhenUsed="1"/>
+    <w:lsdException w:name="Table List 7" w:semiHidden="1" w:unhideWhenUsed="1"/>
+    <w:lsdException w:name="Table List 8" w:semiHidden="1" w:unhideWhenUsed="1"/>
+    <w:lsdException w:name="Table 3D effects 1" w:semiHidden="1" w:unhideWhenUsed="1"/>
+    <w:lsdException w:name="Table 3D effects 2" w:semiHidden="1" w:unhideWhenUsed="1"/>
+    <w:lsdException w:name="Table 3D effects 3" w:semiHidden="1" w:unhideWhenUsed="1"/>
+    <w:lsdException w:name="Table Contemporary" w:semiHidden="1" w:unhideWhenUsed="1"/>
+    <w:lsdException w:name="Table Elegant" w:semiHidden="1" w:unhideWhenUsed="1"/>
+    <w:lsdException w:name="Table Professional" w:semiHidden="1" w:unhideWhenUsed="1"/>
+    <w:lsdException w:name="Table Subtle 1" w:semiHidden="1" w:unhideWhenUsed="1"/>
+    <w:lsdException w:name="Table Subtle 2" w:semiHidden="1" w:unhideWhenUsed="1"/>
+    <w:lsdException w:name="Table Web 1" w:semiHidden="1" w:unhideWhenUsed="1"/>
+    <w:lsdException w:name="Table Web 2" w:semiHidden="1" w:unhideWhenUsed="1"/>
+    <w:lsdException w:name="Table Web 3" w:semiHidden="1" w:unhideWhenUsed="1"/>
+    <w:lsdException w:name="Balloon Text" w:semiHidden="1" w:unhideWhenUsed="1"/>
+    <w:lsdException w:name="Table Grid" w:uiPriority="39"/>
+    <w:lsdException w:name="Table Theme" w:semiHidden="1" w:unhideWhenUsed="1"/>
+    <w:lsdException w:name="Placeholder Text" w:semiHidden="1"/>
+    <w:lsdException w:name="No Spacing" w:uiPriority="1" w:qFormat="1"/>
+    <w:lsdException w:name="Light Shading" w:uiPriority="60"/>
+    <w:lsdException w:name="Light List" w:uiPriority="61"/>
+    <w:lsdException w:name="Light Grid" w:uiPriority="62"/>
+    <w:lsdException w:name="Medium Shading 1" w:uiPriority="63"/>
+    <w:lsdException w:name="Medium Shading 2" w:uiPriority="64"/>
+    <w:lsdException w:name="Medium List 1" w:uiPriority="65"/>
+    <w:lsdException w:name="Medium List 2" w:uiPriority="66"/>
+    <w:lsdException w:name="Medium Grid 1" w:uiPriority="67"/>
+    <w:lsdException w:name="Medium Grid 2" w:uiPriority="68"/>
+    <w:lsdException w:name="Medium Grid 3" w:uiPriority="69"/>
+    <w:lsdException w:name="Dark List" w:uiPriority="70"/>
+    <w:lsdException w:name="Colorful Shading" w:uiPriority="71"/>
+    <w:lsdException w:name="Colorful List" w:uiPriority="72"/>
+    <w:lsdException w:name="Colorful Grid" w:uiPriority="73"/>
+    <w:lsdException w:name="Light Shading Accent 1" w:uiPriority="60"/>
+    <w:lsdException w:name="Light List Accent 1" w:uiPriority="61"/>
+    <w:lsdException w:name="Light Grid Accent 1" w:uiPriority="62"/>
+    <w:lsdException w:name="Medium Shading 1 Accent 1" w:uiPriority="63"/>
+    <w:lsdException w:name="Medium Shading 2 Accent 1" w:uiPriority="64"/>
+    <w:lsdException w:name="Medium List 1 Accent 1" w:uiPriority="65"/>
+    <w:lsdException w:name="Revision" w:semiHidden="1"/>
+    <w:lsdException w:name="List Paragraph" w:uiPriority="34" w:qFormat="1"/>
+    <w:lsdException w:name="Quote" w:uiPriority="29" w:qFormat="1"/>
+    <w:lsdException w:name="Intense Quote" w:uiPriority="30" w:qFormat="1"/>
+    <w:lsdException w:name="Medium List 2 Accent 1" w:uiPriority="66"/>
+    <w:lsdException w:name="Medium Grid 1 Accent 1" w:uiPriority="67"/>
+    <w:lsdException w:name="Medium Grid 2 Accent 1" w:uiPriority="68"/>
+    <w:lsdException w:name="Medium Grid 3 Accent 1" w:uiPriority="69"/>
+    <w:lsdException w:name="Dark List Accent 1" w:uiPriority="70"/>
+    <w:lsdException w:name="Colorful Shading Accent 1" w:uiPriority="71"/>
+    <w:lsdException w:name="Colorful List Accent 1" w:uiPriority="72"/>
+    <w:lsdException w:name="Colorful Grid Accent 1" w:uiPriority="73"/>
+    <w:lsdException w:name="Light Shading Accent 2" w:uiPriority="60"/>
+    <w:lsdException w:name="Light List Accent 2" w:uiPriority="61"/>
+    <w:lsdException w:name="Light Grid Accent 2" w:uiPriority="62"/>
+    <w:lsdException w:name="Medium Shading 1 Accent 2" w:uiPriority="63"/>
+    <w:lsdException w:name="Medium Shading 2 Accent 2" w:uiPriority="64"/>
+    <w:lsdException w:name="Medium List 1 Accent 2" w:uiPriority="65"/>
+    <w:lsdException w:name="Medium List 2 Accent 2" w:uiPriority="66"/>
+    <w:lsdException w:name="Medium Grid 1 Accent 2" w:uiPriority="67"/>
+    <w:lsdException w:name="Medium Grid 2 Accent 2" w:uiPriority="68"/>
+    <w:lsdException w:name="Medium Grid 3 Accent 2" w:uiPriority="69"/>
+    <w:lsdException w:name="Dark List Accent 2" w:uiPriority="70"/>
+    <w:lsdException w:name="Colorful Shading Accent 2" w:uiPriority="71"/>
+    <w:lsdException w:name="Colorful List Accent 2" w:uiPriority="72"/>
+    <w:lsdException w:name="Colorful Grid Accent 2" w:uiPriority="73"/>
+    <w:lsdException w:name="Light Shading Accent 3" w:uiPriority="60"/>
+    <w:lsdException w:name="Light List Accent 3" w:uiPriority="61"/>
+    <w:lsdException w:name="Light Grid Accent 3" w:uiPriority="62"/>
+    <w:lsdException w:name="Medium Shading 1 Accent 3" w:uiPriority="63"/>
+    <w:lsdException w:name="Medium Shading 2 Accent 3" w:uiPriority="64"/>
+    <w:lsdException w:name="Medium List 1 Accent 3" w:uiPriority="65"/>
+    <w:lsdException w:name="Medium List 2 Accent 3" w:uiPriority="66"/>
+    <w:lsdException w:name="Medium Grid 1 Accent 3" w:uiPriority="67"/>
+    <w:lsdException w:name="Medium Grid 2 Accent 3" w:uiPriority="68"/>
+    <w:lsdException w:name="Medium Grid 3 Accent 3" w:uiPriority="69"/>
+    <w:lsdException w:name="Dark List Accent 3" w:uiPriority="70"/>
+    <w:lsdException w:name="Colorful Shading Accent 3" w:uiPriority="71"/>
+    <w:lsdException w:name="Colorful List Accent 3" w:uiPriority="72"/>
+    <w:lsdException w:name="Colorful Grid Accent 3" w:uiPriority="73"/>
+    <w:lsdException w:name="Light Shading Accent 4" w:uiPriority="60"/>
+    <w:lsdException w:name="Light List Accent 4" w:uiPriority="61"/>
+    <w:lsdException w:name="Light Grid Accent 4" w:uiPriority="62"/>
+    <w:lsdException w:name="Medium Shading 1 Accent 4" w:uiPriority="63"/>
+    <w:lsdException w:name="Medium Shading 2 Accent 4" w:uiPriority="64"/>
+    <w:lsdException w:name="Medium List 1 Accent 4" w:uiPriority="65"/>
+    <w:lsdException w:name="Medium List 2 Accent 4" w:uiPriority="66"/>
+    <w:lsdException w:name="Medium Grid 1 Accent 4" w:uiPriority="67"/>
+    <w:lsdException w:name="Medium Grid 2 Accent 4" w:uiPriority="68"/>
+    <w:lsdException w:name="Medium Grid 3 Accent 4" w:uiPriority="69"/>
+    <w:lsdException w:name="Dark List Accent 4" w:uiPriority="70"/>
+    <w:lsdException w:name="Colorful Shading Accent 4" w:uiPriority="71"/>
+    <w:lsdException w:name="Colorful List Accent 4" w:uiPriority="72"/>
+    <w:lsdException w:name="Colorful Grid Accent 4" w:uiPriority="73"/>
+    <w:lsdException w:name="Light Shading Accent 5" w:uiPriority="60"/>
+    <w:lsdException w:name="Light List Accent 5" w:uiPriority="61"/>
+    <w:lsdException w:name="Light Grid Accent 5" w:uiPriority="62"/>
+    <w:lsdException w:name="Medium Shading 1 Accent 5" w:uiPriority="63"/>
+    <w:lsdException w:name="Medium Shading 2 Accent 5" w:uiPriority="64"/>
+    <w:lsdException w:name="Medium List 1 Accent 5" w:uiPriority="65"/>
+    <w:lsdException w:name="Medium List 2 Accent 5" w:uiPriority="66"/>
+    <w:lsdException w:name="Medium Grid 1 Accent 5" w:uiPriority="67"/>
+    <w:lsdException w:name="Medium Grid 2 Accent 5" w:uiPriority="68"/>
+    <w:lsdException w:name="Medium Grid 3 Accent 5" w:uiPriority="69"/>
+    <w:lsdException w:name="Dark List Accent 5" w:uiPriority="70"/>
+    <w:lsdException w:name="Colorful Shading Accent 5" w:uiPriority="71"/>
+    <w:lsdException w:name="Colorful List Accent 5" w:uiPriority="72"/>
+    <w:lsdException w:name="Colorful Grid Accent 5" w:uiPriority="73"/>
+    <w:lsdException w:name="Light Shading Accent 6" w:uiPriority="60"/>
+    <w:lsdException w:name="Light List Accent 6" w:uiPriority="61"/>
+    <w:lsdException w:name="Light Grid Accent 6" w:uiPriority="62"/>
+    <w:lsdException w:name="Medium Shading 1 Accent 6" w:uiPriority="63"/>
+    <w:lsdException w:name="Medium Shading 2 Accent 6" w:uiPriority="64"/>
+    <w:lsdException w:name="Medium List 1 Accent 6" w:uiPriority="65"/>
+    <w:lsdException w:name="Medium List 2 Accent 6" w:uiPriority="66"/>
+    <w:lsdException w:name="Medium Grid 1 Accent 6" w:uiPriority="67"/>
+    <w:lsdException w:name="Medium Grid 2 Accent 6" w:uiPriority="68"/>
+    <w:lsdException w:name="Medium Grid 3 Accent 6" w:uiPriority="69"/>
+    <w:lsdException w:name="Dark List Accent 6" w:uiPriority="70"/>
+    <w:lsdException w:name="Colorful Shading Accent 6" w:uiPriority="71"/>
+    <w:lsdException w:name="Colorful List Accent 6" w:uiPriority="72"/>
+    <w:lsdException w:name="Colorful Grid Accent 6" w:uiPriority="73"/>
+    <w:lsdException w:name="Subtle Emphasis" w:uiPriority="19" w:qFormat="1"/>
+    <w:lsdException w:name="Intense Emphasis" w:uiPriority="21" w:qFormat="1"/>
+    <w:lsdException w:name="Subtle Reference" w:uiPriority="31" w:qFormat="1"/>
+    <w:lsdException w:name="Intense Reference" w:uiPriority="32" w:qFormat="1"/>
+    <w:lsdException w:name="Book Title" w:uiPriority="33" w:qFormat="1"/>
+    <w:lsdException w:name="Bibliography" w:semiHidden="1" w:uiPriority="37" w:unhideWhenUsed="1"/>
+    <w:lsdException w:name="TOC Heading" w:semiHidden="1" w:uiPriority="39" w:unhideWhenUsed="1" w:qFormat="1"/>
+    <w:lsdException w:name="Plain Table 1" w:uiPriority="41"/>
+    <w:lsdException w:name="Plain Table 2" w:uiPriority="42"/>
+    <w:lsdException w:name="Plain Table 3" w:uiPriority="43"/>
+    <w:lsdException w:name="Plain Table 4" w:uiPriority="44"/>
+    <w:lsdException w:name="Plain Table 5" w:uiPriority="45"/>
+    <w:lsdException w:name="Grid Table Light" w:uiPriority="40"/>
+    <w:lsdException w:name="Grid Table 1 Light" w:uiPriority="46"/>
+    <w:lsdException w:name="Grid Table 2" w:uiPriority="47"/>
+    <w:lsdException w:name="Grid Table 3" w:uiPriority="48"/>
+    <w:lsdException w:name="Grid Table 4" w:uiPriority="49"/>
+    <w:lsdException w:name="Grid Table 5 Dark" w:uiPriority="50"/>
+    <w:lsdException w:name="Grid Table 6 Colorful" w:uiPriority="51"/>
+    <w:lsdException w:name="Grid Table 7 Colorful" w:uiPriority="52"/>
+    <w:lsdException w:name="Grid Table 1 Light Accent 1" w:uiPriority="46"/>
+    <w:lsdException w:name="Grid Table 2 Accent 1" w:uiPriority="47"/>
+    <w:lsdException w:name="Grid Table 3 Accent 1" w:uiPriority="48"/>
+    <w:lsdException w:name="Grid Table 4 Accent 1" w:uiPriority="49"/>
+    <w:lsdException w:name="Grid Table 5 Dark Accent 1" w:uiPriority="50"/>
+    <w:lsdException w:name="Grid Table 6 Colorful Accent 1" w:uiPriority="51"/>
+    <w:lsdException w:name="Grid Table 7 Colorful Accent 1" w:uiPriority="52"/>
+    <w:lsdException w:name="Grid Table 1 Light Accent 2" w:uiPriority="46"/>
+    <w:lsdException w:name="Grid Table 2 Accent 2" w:uiPriority="47"/>
+    <w:lsdException w:name="Grid Table 3 Accent 2" w:uiPriority="48"/>
+    <w:lsdException w:name="Grid Table 4 Accent 2" w:uiPriority="49"/>
+    <w:lsdException w:name="Grid Table 5 Dark Accent 2" w:uiPriority="50"/>
+    <w:lsdException w:name="Grid Table 6 Colorful Accent 2" w:uiPriority="51"/>
+    <w:lsdException w:name="Grid Table 7 Colorful Accent 2" w:uiPriority="52"/>
+    <w:lsdException w:name="Grid Table 1 Light Accent 3" w:uiPriority="46"/>
+    <w:lsdException w:name="Grid Table 2 Accent 3" w:uiPriority="47"/>
+    <w:lsdException w:name="Grid Table 3 Accent 3" w:uiPriority="48"/>
+    <w:lsdException w:name="Grid Table 4 Accent 3" w:uiPriority="49"/>
+    <w:lsdException w:name="Grid Table 5 Dark Accent 3" w:uiPriority="50"/>
+    <w:lsdException w:name="Grid Table 6 Colorful Accent 3" w:uiPriority="51"/>
+    <w:lsdException w:name="Grid Table 7 Colorful Accent 3" w:uiPriority="52"/>
+    <w:lsdException w:name="Grid Table 1 Light Accent 4" w:uiPriority="46"/>
+    <w:lsdException w:name="Grid Table 2 Accent 4" w:uiPriority="47"/>
+    <w:lsdException w:name="Grid Table 3 Accent 4" w:uiPriority="48"/>
+    <w:lsdException w:name="Grid Table 4 Accent 4" w:uiPriority="49"/>
+    <w:lsdException w:name="Grid Table 5 Dark Accent 4" w:uiPriority="50"/>
+    <w:lsdException w:name="Grid Table 6 Colorful Accent 4" w:uiPriority="51"/>
+    <w:lsdException w:name="Grid Table 7 Colorful Accent 4" w:uiPriority="52"/>
+    <w:lsdException w:name="Grid Table 1 Light Accent 5" w:uiPriority="46"/>
+    <w:lsdException w:name="Grid Table 2 Accent 5" w:uiPriority="47"/>
+    <w:lsdException w:name="Grid Table 3 Accent 5" w:uiPriority="48"/>
+    <w:lsdException w:name="Grid Table 4 Accent 5" w:uiPriority="49"/>
+    <w:lsdException w:name="Grid Table 5 Dark Accent 5" w:uiPriority="50"/>
+    <w:lsdException w:name="Grid Table 6 Colorful Accent 5" w:uiPriority="51"/>
+    <w:lsdException w:name="Grid Table 7 Colorful Accent 5" w:uiPriority="52"/>
+    <w:lsdException w:name="Grid Table 1 Light Accent 6" w:uiPriority="46"/>
+    <w:lsdException w:name="Grid Table 2 Accent 6" w:uiPriority="47"/>
+    <w:lsdException w:name="Grid Table 3 Accent 6" w:uiPriority="48"/>
+    <w:lsdException w:name="Grid Table 4 Accent 6" w:uiPriority="49"/>
+    <w:lsdException w:name="Grid Table 5 Dark Accent 6" w:uiPriority="50"/>
+    <w:lsdException w:name="Grid Table 6 Colorful Accent 6" w:uiPriority="51"/>
+    <w:lsdException w:name="Grid Table 7 Colorful Accent 6" w:uiPriority="52"/>
+    <w:lsdException w:name="List Table 1 Light" w:uiPriority="46"/>
+    <w:lsdException w:name="List Table 2" w:uiPriority="47"/>
+    <w:lsdException w:name="List Table 3" w:uiPriority="48"/>
+    <w:lsdException w:name="List Table 4" w:uiPriority="49"/>
+    <w:lsdException w:name="List Table 5 Dark" w:uiPriority="50"/>
+    <w:lsdException w:name="List Table 6 Colorful" w:uiPriority="51"/>
+    <w:lsdException w:name="List Table 7 Colorful" w:uiPriority="52"/>
+    <w:lsdException w:name="List Table 1 Light Accent 1" w:uiPriority="46"/>
+    <w:lsdException w:name="List Table 2 Accent 1" w:uiPriority="47"/>
+    <w:lsdException w:name="List Table 3 Accent 1" w:uiPriority="48"/>
+    <w:lsdException w:name="List Table 4 Accent 1" w:uiPriority="49"/>
+    <w:lsdException w:name="List Table 5 Dark Accent 1" w:uiPriority="50"/>
+    <w:lsdException w:name="List Table 6 Colorful Accent 1" w:uiPriority="51"/>
+    <w:lsdException w:name="List Table 7 Colorful Accent 1" w:uiPriority="52"/>
+    <w:lsdException w:name="List Table 1 Light Accent 2" w:uiPriority="46"/>
+    <w:lsdException w:name="List Table 2 Accent 2" w:uiPriority="47"/>
+    <w:lsdException w:name="List Table 3 Accent 2" w:uiPriority="48"/>
+    <w:lsdException w:name="List Table 4 Accent 2" w:uiPriority="49"/>
+    <w:lsdException w:name="List Table 5 Dark Accent 2" w:uiPriority="50"/>
+    <w:lsdException w:name="List Table 6 Colorful Accent 2" w:uiPriority="51"/>
+    <w:lsdException w:name="List Table 7 Colorful Accent 2" w:uiPriority="52"/>
+    <w:lsdException w:name="List Table 1 Light Accent 3" w:uiPriority="46"/>
+    <w:lsdException w:name="List Table 2 Accent 3" w:uiPriority="47"/>
+    <w:lsdException w:name="List Table 3 Accent 3" w:uiPriority="48"/>
+    <w:lsdException w:name="List Table 4 Accent 3" w:uiPriority="49"/>
+    <w:lsdException w:name="List Table 5 Dark Accent 3" w:uiPriority="50"/>
+    <w:lsdException w:name="List Table 6 Colorful Accent 3" w:uiPriority="51"/>
+    <w:lsdException w:name="List Table 7 Colorful Accent 3" w:uiPriority="52"/>
+    <w:lsdException w:name="List Table 1 Light Accent 4" w:uiPriority="46"/>
+    <w:lsdException w:name="List Table 2 Accent 4" w:uiPriority="47"/>
+    <w:lsdException w:name="List Table 3 Accent 4" w:uiPriority="48"/>
+    <w:lsdException w:name="List Table 4 Accent 4" w:uiPriority="49"/>
+    <w:lsdException w:name="List Table 5 Dark Accent 4" w:uiPriority="50"/>
+    <w:lsdException w:name="List Table 6 Colorful Accent 4" w:uiPriority="51"/>
+    <w:lsdException w:name="List Table 7 Colorful Accent 4" w:uiPriority="52"/>
+    <w:lsdException w:name="List Table 1 Light Accent 5" w:uiPriority="46"/>
+    <w:lsdException w:name="List Table 2 Accent 5" w:uiPriority="47"/>
+    <w:lsdException w:name="List Table 3 Accent 5" w:uiPriority="48"/>
+    <w:lsdException w:name="List Table 4 Accent 5" w:uiPriority="49"/>
+    <w:lsdException w:name="List Table 5 Dark Accent 5" w:uiPriority="50"/>
+    <w:lsdException w:name="List Table 6 Colorful Accent 5" w:uiPriority="51"/>
+    <w:lsdException w:name="List Table 7 Colorful Accent 5" w:uiPriority="52"/>
+    <w:lsdException w:name="List Table 1 Light Accent 6" w:uiPriority="46"/>
+    <w:lsdException w:name="List Table 2 Accent 6" w:uiPriority="47"/>
+    <w:lsdException w:name="List Table 3 Accent 6" w:uiPriority="48"/>
+    <w:lsdException w:name="List Table 4 Accent 6" w:uiPriority="49"/>
+    <w:lsdException w:name="List Table 5 Dark Accent 6" w:uiPriority="50"/>
+    <w:lsdException w:name="List Table 6 Colorful Accent 6" w:uiPriority="51"/>
+    <w:lsdException w:name="List Table 7 Colorful Accent 6" w:uiPriority="52"/>
+  </w:latentStyles>
+  <w:style w:type="paragraph" w:default="1" w:styleId="Normal">
+    <w:name w:val="Normal"/>
+    <w:qFormat/>
+  </w:style>
+  <w:style w:type="character" w:default="1" w:styleId="Fuentedeprrafopredeter">
+    <w:name w:val="Default Paragraph Font"/>
+    <w:uiPriority w:val="1"/>
+    <w:semiHidden/>
+    <w:unhideWhenUsed/>
+  </w:style>
+  <w:style w:type="table" w:default="1" w:styleId="Tablanormal">
+    <w:name w:val="Normal Table"/>
+    <w:uiPriority w:val="99"/>
+    <w:semiHidden/>
+    <w:unhideWhenUsed/>
+    <w:tblPr>
+      <w:tblInd w:w="0" w:type="dxa"/>
+      <w:tblCellMar>
+        <w:top w:w="0" w:type="dxa"/>
+        <w:left w:w="108" w:type="dxa"/>
+        <w:bottom w:w="0" w:type="dxa"/>
+        <w:right w:w="108" w:type="dxa"/>
+      </w:tblCellMar>
+    </w:tblPr>
+  </w:style>
+  <w:style w:type="numbering" w:default="1" w:styleId="Sinlista">
+    <w:name w:val="No List"/>
+    <w:uiPriority w:val="99"/>
+    <w:semiHidden/>
+    <w:unhideWhenUsed/>
+  </w:style>
+  <w:style w:type="paragraph" w:customStyle="1" w:styleId="907F1B5FD4584EBEB768CD7BDAB2F219">
+    <w:name w:val="907F1B5FD4584EBEB768CD7BDAB2F219"/>
+    <w:rsid w:val="003A2025"/>
+  </w:style>
+  <w:style w:type="paragraph" w:customStyle="1" w:styleId="85A8994338E44FFF8DF212CF9A9B7A00">
+    <w:name w:val="85A8994338E44FFF8DF212CF9A9B7A00"/>
+    <w:rsid w:val="003A2025"/>
+  </w:style>
+  <w:style w:type="paragraph" w:customStyle="1" w:styleId="0C962C4C2B36489FB7A2035A240D40D6">
+    <w:name w:val="0C962C4C2B36489FB7A2035A240D40D6"/>
+    <w:rsid w:val="003A2025"/>
+  </w:style>
+</w:styles>
+</file>
+
+<file path=word/glossary/webSettings.xml><?xml version="1.0" encoding="utf-8"?>
+<w:webSettings xmlns:mc="http://schemas.openxmlformats.org/markup-compatibility/2006" xmlns:r="http://schemas.openxmlformats.org/officeDocument/2006/relationships" xmlns:w="http://schemas.openxmlformats.org/wordprocessingml/2006/main" xmlns:w14="http://schemas.microsoft.com/office/word/2010/wordml" xmlns:w15="http://schemas.microsoft.com/office/word/2012/wordml" mc:Ignorable="w14 w15">
+  <w:optimizeForBrowser/>
+  <w:allowPNG/>
+</w:webSettings>
+</file>
+
 <file path=word/theme/theme1.xml><?xml version="1.0" encoding="utf-8"?>
 <a:theme xmlns:a="http://schemas.openxmlformats.org/drawingml/2006/main" name="Tema de l'Office">
   <a:themeElements>
@@ -7327,7 +8480,7 @@
 </file>
 
 <file path=customXml/itemProps1.xml><?xml version="1.0" encoding="utf-8"?>
-<ds:datastoreItem xmlns:ds="http://schemas.openxmlformats.org/officeDocument/2006/customXml" ds:itemID="{B9934529-D614-4439-B88A-0952958B05E4}">
+<ds:datastoreItem xmlns:ds="http://schemas.openxmlformats.org/officeDocument/2006/customXml" ds:itemID="{EA59C01F-D717-4AAE-BAFA-FE93E4EEE2AE}">
   <ds:schemaRefs>
     <ds:schemaRef ds:uri="http://schemas.openxmlformats.org/officeDocument/2006/bibliography"/>
   </ds:schemaRefs>

</xml_diff>

<commit_message>
Escrit index manual. Sembla que no pero ha costat
</commit_message>
<xml_diff>
--- a/memoria/TFM_Peshevski.docx
+++ b/memoria/TFM_Peshevski.docx
@@ -3667,199 +3667,603 @@
         <w:rPr>
           <w:lang w:val="es-ES"/>
         </w:rPr>
-        <w:id w:val="-1250046392"/>
+        <w:id w:val="-736622035"/>
         <w:docPartObj>
           <w:docPartGallery w:val="Table of Contents"/>
           <w:docPartUnique/>
         </w:docPartObj>
       </w:sdtPr>
-      <w:sdtEndPr/>
+      <w:sdtEndPr>
+        <w:rPr>
+          <w:caps w:val="0"/>
+          <w:noProof w:val="0"/>
+          <w:sz w:val="24"/>
+          <w:szCs w:val="20"/>
+        </w:rPr>
+      </w:sdtEndPr>
       <w:sdtContent>
-        <w:bookmarkStart w:id="4" w:name="_GoBack" w:displacedByCustomXml="prev"/>
-        <w:bookmarkEnd w:id="4" w:displacedByCustomXml="prev"/>
-        <w:p>
-          <w:pPr>
-            <w:pStyle w:val="TDC1"/>
-            <w:tabs>
-              <w:tab w:val="left" w:pos="940"/>
-            </w:tabs>
-            <w:rPr>
-              <w:rFonts w:asciiTheme="minorHAnsi" w:eastAsiaTheme="minorEastAsia" w:hAnsiTheme="minorHAnsi" w:cstheme="minorBidi"/>
-              <w:b w:val="0"/>
-              <w:bCs w:val="0"/>
-              <w:caps w:val="0"/>
-              <w:sz w:val="22"/>
-              <w:szCs w:val="22"/>
-              <w:lang w:val="en-US" w:eastAsia="en-US"/>
-            </w:rPr>
-          </w:pPr>
-          <w:r>
-            <w:fldChar w:fldCharType="begin"/>
-          </w:r>
-          <w:r>
-            <w:instrText xml:space="preserve"> TOC \o "1-3" \h \z \u </w:instrText>
-          </w:r>
-          <w:r>
-            <w:fldChar w:fldCharType="separate"/>
-          </w:r>
-          <w:hyperlink w:anchor="_Toc472958076" w:history="1">
-            <w:r>
-              <w:rPr>
-                <w:rStyle w:val="Hipervnculo"/>
-              </w:rPr>
-              <w:t>1.</w:t>
-            </w:r>
-            <w:r>
-              <w:rPr>
-                <w:rFonts w:asciiTheme="minorHAnsi" w:eastAsiaTheme="minorEastAsia" w:hAnsiTheme="minorHAnsi" w:cstheme="minorBidi"/>
-                <w:b w:val="0"/>
-                <w:bCs w:val="0"/>
-                <w:caps w:val="0"/>
-                <w:sz w:val="22"/>
-                <w:szCs w:val="22"/>
-                <w:lang w:val="en-US" w:eastAsia="en-US"/>
-              </w:rPr>
-              <w:tab/>
-            </w:r>
-            <w:r>
-              <w:rPr>
-                <w:rStyle w:val="Hipervnculo"/>
-              </w:rPr>
-              <w:t>INTRODUCCIÓ</w:t>
-            </w:r>
-            <w:r>
-              <w:rPr>
-                <w:webHidden/>
-              </w:rPr>
-              <w:tab/>
-            </w:r>
-            <w:r>
-              <w:rPr>
-                <w:webHidden/>
-              </w:rPr>
-              <w:fldChar w:fldCharType="begin"/>
-            </w:r>
-            <w:r>
-              <w:rPr>
-                <w:webHidden/>
-              </w:rPr>
-              <w:instrText xml:space="preserve"> PAGEREF _Toc472958076 \h </w:instrText>
-            </w:r>
-            <w:r>
-              <w:rPr>
-                <w:webHidden/>
-              </w:rPr>
-            </w:r>
-            <w:r>
-              <w:rPr>
-                <w:webHidden/>
-              </w:rPr>
-              <w:fldChar w:fldCharType="separate"/>
-            </w:r>
-            <w:r>
-              <w:rPr>
-                <w:webHidden/>
-              </w:rPr>
-              <w:t>8</w:t>
-            </w:r>
-            <w:r>
-              <w:rPr>
-                <w:webHidden/>
-              </w:rPr>
-              <w:fldChar w:fldCharType="end"/>
-            </w:r>
-          </w:hyperlink>
-        </w:p>
-        <w:p>
-          <w:pPr>
-            <w:pStyle w:val="TDC1"/>
-            <w:tabs>
-              <w:tab w:val="left" w:pos="940"/>
-            </w:tabs>
-            <w:rPr>
-              <w:rFonts w:asciiTheme="minorHAnsi" w:eastAsiaTheme="minorEastAsia" w:hAnsiTheme="minorHAnsi" w:cstheme="minorBidi"/>
-              <w:b w:val="0"/>
-              <w:bCs w:val="0"/>
-              <w:caps w:val="0"/>
-              <w:sz w:val="22"/>
-              <w:szCs w:val="22"/>
-              <w:lang w:val="en-US" w:eastAsia="en-US"/>
-            </w:rPr>
-          </w:pPr>
-          <w:hyperlink w:anchor="_Toc472958077" w:history="1">
-            <w:r>
-              <w:rPr>
-                <w:rStyle w:val="Hipervnculo"/>
-              </w:rPr>
-              <w:t>2.</w:t>
-            </w:r>
-            <w:r>
-              <w:rPr>
-                <w:rFonts w:asciiTheme="minorHAnsi" w:eastAsiaTheme="minorEastAsia" w:hAnsiTheme="minorHAnsi" w:cstheme="minorBidi"/>
-                <w:b w:val="0"/>
-                <w:bCs w:val="0"/>
-                <w:caps w:val="0"/>
-                <w:sz w:val="22"/>
-                <w:szCs w:val="22"/>
-                <w:lang w:val="en-US" w:eastAsia="en-US"/>
-              </w:rPr>
-              <w:tab/>
-            </w:r>
-            <w:r>
-              <w:rPr>
-                <w:rStyle w:val="Hipervnculo"/>
-              </w:rPr>
-              <w:t>FPGA</w:t>
-            </w:r>
-            <w:r>
-              <w:rPr>
-                <w:webHidden/>
-              </w:rPr>
-              <w:tab/>
-            </w:r>
-            <w:r>
-              <w:rPr>
-                <w:webHidden/>
-              </w:rPr>
-              <w:fldChar w:fldCharType="begin"/>
-            </w:r>
-            <w:r>
-              <w:rPr>
-                <w:webHidden/>
-              </w:rPr>
-              <w:instrText xml:space="preserve"> PAGEREF _Toc472958077 \h </w:instrText>
-            </w:r>
-            <w:r>
-              <w:rPr>
-                <w:webHidden/>
-              </w:rPr>
-            </w:r>
-            <w:r>
-              <w:rPr>
-                <w:webHidden/>
-              </w:rPr>
-              <w:fldChar w:fldCharType="separate"/>
-            </w:r>
-            <w:r>
-              <w:rPr>
-                <w:webHidden/>
-              </w:rPr>
-              <w:t>9</w:t>
-            </w:r>
-            <w:r>
-              <w:rPr>
-                <w:webHidden/>
-              </w:rPr>
-              <w:fldChar w:fldCharType="end"/>
-            </w:r>
-          </w:hyperlink>
-        </w:p>
         <w:p>
           <w:pPr>
             <w:pStyle w:val="TDC1"/>
           </w:pPr>
           <w:r>
-            <w:fldChar w:fldCharType="end"/>
+            <w:t>Introducció</w:t>
+          </w:r>
+          <w:r>
+            <w:ptab w:relativeTo="margin" w:alignment="right" w:leader="dot"/>
+          </w:r>
+          <w:r>
+            <w:t>8</w:t>
+          </w:r>
+        </w:p>
+        <w:p>
+          <w:pPr>
+            <w:pStyle w:val="TDC2"/>
+            <w:rPr>
+              <w:lang w:val="es-ES"/>
+            </w:rPr>
+          </w:pPr>
+          <w:r>
+            <w:t>Objectius</w:t>
+          </w:r>
+          <w:r>
+            <w:ptab w:relativeTo="margin" w:alignment="right" w:leader="dot"/>
+          </w:r>
+          <w:r>
+            <w:rPr>
+              <w:lang w:val="es-ES"/>
+            </w:rPr>
+            <w:t>5</w:t>
+          </w:r>
+        </w:p>
+        <w:p>
+          <w:pPr>
+            <w:pStyle w:val="TDC1"/>
+            <w:rPr>
+              <w:lang w:val="es-ES"/>
+            </w:rPr>
+          </w:pPr>
+          <w:r>
+            <w:t>FPGA</w:t>
+          </w:r>
+          <w:r>
+            <w:ptab w:relativeTo="margin" w:alignment="right" w:leader="dot"/>
+          </w:r>
+          <w:r>
+            <w:rPr>
+              <w:lang w:val="es-ES"/>
+            </w:rPr>
+            <w:t>9</w:t>
+          </w:r>
+        </w:p>
+        <w:p>
+          <w:pPr>
+            <w:pStyle w:val="Prrafodelista"/>
+            <w:numPr>
+              <w:ilvl w:val="0"/>
+              <w:numId w:val="5"/>
+            </w:numPr>
+            <w:spacing w:before="240"/>
+            <w:contextualSpacing w:val="0"/>
+            <w:jc w:val="left"/>
+            <w:rPr>
+              <w:b/>
+              <w:bCs/>
+              <w:vanish/>
+              <w:sz w:val="24"/>
+            </w:rPr>
+          </w:pPr>
+        </w:p>
+        <w:p>
+          <w:pPr>
+            <w:pStyle w:val="TDC2"/>
+            <w:rPr>
+              <w:lang w:val="es-ES"/>
+            </w:rPr>
+          </w:pPr>
+          <w:bookmarkStart w:id="4" w:name="_GoBack"/>
+          <w:bookmarkEnd w:id="4"/>
+          <w:r>
+            <w:t>Estructura</w:t>
+          </w:r>
+          <w:r>
+            <w:ptab w:relativeTo="margin" w:alignment="right" w:leader="dot"/>
+          </w:r>
+          <w:r>
+            <w:rPr>
+              <w:lang w:val="es-ES"/>
+            </w:rPr>
+            <w:t>5</w:t>
+          </w:r>
+        </w:p>
+        <w:p>
+          <w:pPr>
+            <w:pStyle w:val="TDC2"/>
+            <w:rPr>
+              <w:lang w:val="es-ES"/>
+            </w:rPr>
+          </w:pPr>
+          <w:r>
+            <w:t>Nuclis de propietat intel·lectual</w:t>
+          </w:r>
+          <w:r>
+            <w:ptab w:relativeTo="margin" w:alignment="right" w:leader="dot"/>
+          </w:r>
+          <w:r>
+            <w:rPr>
+              <w:lang w:val="es-ES"/>
+            </w:rPr>
+            <w:t>5</w:t>
+          </w:r>
+        </w:p>
+        <w:p>
+          <w:pPr>
+            <w:pStyle w:val="TDC2"/>
+            <w:rPr>
+              <w:lang w:val="es-ES"/>
+            </w:rPr>
+          </w:pPr>
+          <w:r>
+            <w:rPr>
+              <w:lang w:val="es-ES"/>
+            </w:rPr>
+            <w:t>M</w:t>
+          </w:r>
+          <w:proofErr w:type="spellStart"/>
+          <w:r>
+            <w:t>icroblaze</w:t>
+          </w:r>
+          <w:proofErr w:type="spellEnd"/>
+          <w:r>
+            <w:ptab w:relativeTo="margin" w:alignment="right" w:leader="dot"/>
+          </w:r>
+          <w:r>
+            <w:rPr>
+              <w:lang w:val="es-ES"/>
+            </w:rPr>
+            <w:t>5</w:t>
+          </w:r>
+        </w:p>
+        <w:p>
+          <w:pPr>
+            <w:pStyle w:val="TDC2"/>
+            <w:numPr>
+              <w:ilvl w:val="2"/>
+              <w:numId w:val="5"/>
+            </w:numPr>
+            <w:ind w:left="1080" w:firstLine="0"/>
+            <w:rPr>
+              <w:lang w:val="es-ES"/>
+            </w:rPr>
+          </w:pPr>
+          <w:r>
+            <w:t>Generació de Hardware</w:t>
+          </w:r>
+          <w:r>
+            <w:ptab w:relativeTo="margin" w:alignment="right" w:leader="dot"/>
+          </w:r>
+          <w:r>
+            <w:rPr>
+              <w:lang w:val="es-ES"/>
+            </w:rPr>
+            <w:t>5</w:t>
+          </w:r>
+        </w:p>
+        <w:p>
+          <w:pPr>
+            <w:pStyle w:val="TDC2"/>
+            <w:numPr>
+              <w:ilvl w:val="2"/>
+              <w:numId w:val="5"/>
+            </w:numPr>
+            <w:rPr>
+              <w:lang w:val="es-ES"/>
+            </w:rPr>
+          </w:pPr>
+          <w:r>
+            <w:t xml:space="preserve">Programació </w:t>
+          </w:r>
+          <w:r>
+            <w:t xml:space="preserve">de </w:t>
+          </w:r>
+          <w:r>
+            <w:t>Soft</w:t>
+          </w:r>
+          <w:r>
+            <w:t>ware</w:t>
+          </w:r>
+          <w:r>
+            <w:ptab w:relativeTo="margin" w:alignment="right" w:leader="dot"/>
+          </w:r>
+          <w:r>
+            <w:rPr>
+              <w:lang w:val="es-ES"/>
+            </w:rPr>
+            <w:t>5</w:t>
+          </w:r>
+        </w:p>
+        <w:p>
+          <w:pPr>
+            <w:pStyle w:val="TDC1"/>
+            <w:rPr>
+              <w:lang w:val="es-ES"/>
+            </w:rPr>
+          </w:pPr>
+          <w:r>
+            <w:rPr>
+              <w:lang w:val="es-ES"/>
+            </w:rPr>
+            <w:t>Ethernet</w:t>
+          </w:r>
+        </w:p>
+        <w:p>
+          <w:pPr>
+            <w:pStyle w:val="Prrafodelista"/>
+            <w:numPr>
+              <w:ilvl w:val="0"/>
+              <w:numId w:val="5"/>
+            </w:numPr>
+            <w:spacing w:before="240"/>
+            <w:contextualSpacing w:val="0"/>
+            <w:jc w:val="left"/>
+            <w:rPr>
+              <w:b/>
+              <w:bCs/>
+              <w:vanish/>
+              <w:sz w:val="24"/>
+            </w:rPr>
+          </w:pPr>
+        </w:p>
+        <w:p>
+          <w:pPr>
+            <w:pStyle w:val="TDC2"/>
+            <w:rPr>
+              <w:lang w:val="es-ES"/>
+            </w:rPr>
+          </w:pPr>
+          <w:r>
+            <w:t>C</w:t>
+          </w:r>
+          <w:r>
+            <w:t>apes de la pila de protocol</w:t>
+          </w:r>
+          <w:r>
+            <w:ptab w:relativeTo="margin" w:alignment="right" w:leader="dot"/>
+          </w:r>
+          <w:r>
+            <w:rPr>
+              <w:lang w:val="es-ES"/>
+            </w:rPr>
+            <w:t>5</w:t>
+          </w:r>
+        </w:p>
+        <w:p>
+          <w:pPr>
+            <w:pStyle w:val="TDC2"/>
+            <w:rPr>
+              <w:lang w:val="es-ES"/>
+            </w:rPr>
+          </w:pPr>
+          <w:r>
+            <w:t>Funcionament a la placa utilitzada</w:t>
+          </w:r>
+          <w:r>
+            <w:ptab w:relativeTo="margin" w:alignment="right" w:leader="dot"/>
+          </w:r>
+          <w:r>
+            <w:rPr>
+              <w:lang w:val="es-ES"/>
+            </w:rPr>
+            <w:t>5</w:t>
+          </w:r>
+        </w:p>
+        <w:p>
+          <w:pPr>
+            <w:pStyle w:val="TDC2"/>
+            <w:rPr>
+              <w:lang w:val="es-ES"/>
+            </w:rPr>
+          </w:pPr>
+          <w:r>
+            <w:t>Microblaze</w:t>
+          </w:r>
+          <w:r>
+            <w:ptab w:relativeTo="margin" w:alignment="right" w:leader="dot"/>
+          </w:r>
+          <w:r>
+            <w:rPr>
+              <w:lang w:val="es-ES"/>
+            </w:rPr>
+            <w:t>5</w:t>
+          </w:r>
+        </w:p>
+        <w:p>
+          <w:pPr>
+            <w:pStyle w:val="TDC1"/>
+            <w:rPr>
+              <w:lang w:val="es-ES"/>
+            </w:rPr>
+          </w:pPr>
+          <w:r>
+            <w:rPr>
+              <w:lang w:val="es-ES"/>
+            </w:rPr>
+            <w:t>Implementació pràctica</w:t>
+          </w:r>
+        </w:p>
+        <w:p>
+          <w:pPr>
+            <w:pStyle w:val="Prrafodelista"/>
+            <w:numPr>
+              <w:ilvl w:val="0"/>
+              <w:numId w:val="5"/>
+            </w:numPr>
+            <w:spacing w:before="240"/>
+            <w:contextualSpacing w:val="0"/>
+            <w:jc w:val="left"/>
+            <w:rPr>
+              <w:b/>
+              <w:bCs/>
+              <w:vanish/>
+              <w:sz w:val="24"/>
+            </w:rPr>
+          </w:pPr>
+        </w:p>
+        <w:p>
+          <w:pPr>
+            <w:pStyle w:val="TDC2"/>
+            <w:rPr>
+              <w:lang w:val="es-ES"/>
+            </w:rPr>
+          </w:pPr>
+          <w:proofErr w:type="spellStart"/>
+          <w:r>
+            <w:t>LwIP</w:t>
+          </w:r>
+          <w:proofErr w:type="spellEnd"/>
+          <w:r>
+            <w:ptab w:relativeTo="margin" w:alignment="right" w:leader="dot"/>
+          </w:r>
+          <w:r>
+            <w:rPr>
+              <w:lang w:val="es-ES"/>
+            </w:rPr>
+            <w:t>5</w:t>
+          </w:r>
+        </w:p>
+        <w:p>
+          <w:pPr>
+            <w:pStyle w:val="TDC2"/>
+            <w:rPr>
+              <w:lang w:val="es-ES"/>
+            </w:rPr>
+          </w:pPr>
+          <w:r>
+            <w:t>Pila programada per l’autor</w:t>
+          </w:r>
+          <w:r>
+            <w:ptab w:relativeTo="margin" w:alignment="right" w:leader="dot"/>
+          </w:r>
+          <w:r>
+            <w:rPr>
+              <w:lang w:val="es-ES"/>
+            </w:rPr>
+            <w:t>5</w:t>
+          </w:r>
+        </w:p>
+        <w:p>
+          <w:pPr>
+            <w:pStyle w:val="TDC1"/>
+            <w:rPr>
+              <w:lang w:val="es-ES"/>
+            </w:rPr>
+          </w:pPr>
+          <w:r>
+            <w:rPr>
+              <w:lang w:val="es-ES"/>
+            </w:rPr>
+            <w:t>Resultats experimentals</w:t>
+          </w:r>
+        </w:p>
+        <w:p>
+          <w:pPr>
+            <w:pStyle w:val="Prrafodelista"/>
+            <w:numPr>
+              <w:ilvl w:val="0"/>
+              <w:numId w:val="5"/>
+            </w:numPr>
+            <w:spacing w:before="240"/>
+            <w:contextualSpacing w:val="0"/>
+            <w:jc w:val="left"/>
+            <w:rPr>
+              <w:b/>
+              <w:bCs/>
+              <w:vanish/>
+              <w:sz w:val="24"/>
+            </w:rPr>
+          </w:pPr>
+        </w:p>
+        <w:p>
+          <w:pPr>
+            <w:pStyle w:val="TDC2"/>
+            <w:rPr>
+              <w:lang w:val="es-ES"/>
+            </w:rPr>
+          </w:pPr>
+          <w:proofErr w:type="spellStart"/>
+          <w:r>
+            <w:rPr>
+              <w:lang w:val="es-ES"/>
+            </w:rPr>
+            <w:t>Mètode</w:t>
+          </w:r>
+          <w:proofErr w:type="spellEnd"/>
+          <w:r>
+            <w:rPr>
+              <w:lang w:val="es-ES"/>
+            </w:rPr>
+            <w:t xml:space="preserve"> </w:t>
+          </w:r>
+          <w:proofErr w:type="spellStart"/>
+          <w:r>
+            <w:rPr>
+              <w:lang w:val="es-ES"/>
+            </w:rPr>
+            <w:t>d’estudi</w:t>
+          </w:r>
+          <w:proofErr w:type="spellEnd"/>
+          <w:r>
+            <w:ptab w:relativeTo="margin" w:alignment="right" w:leader="dot"/>
+          </w:r>
+          <w:r>
+            <w:rPr>
+              <w:lang w:val="es-ES"/>
+            </w:rPr>
+            <w:t>5</w:t>
+          </w:r>
+        </w:p>
+        <w:p>
+          <w:pPr>
+            <w:pStyle w:val="TDC2"/>
+            <w:rPr>
+              <w:lang w:val="es-ES"/>
+            </w:rPr>
+          </w:pPr>
+          <w:r>
+            <w:t>Resultats estadístics</w:t>
+          </w:r>
+          <w:r>
+            <w:ptab w:relativeTo="margin" w:alignment="right" w:leader="dot"/>
+          </w:r>
+          <w:r>
+            <w:rPr>
+              <w:lang w:val="es-ES"/>
+            </w:rPr>
+            <w:t>5</w:t>
+          </w:r>
+        </w:p>
+        <w:p>
+          <w:pPr>
+            <w:pStyle w:val="TDC2"/>
+            <w:rPr>
+              <w:lang w:val="es-ES"/>
+            </w:rPr>
+          </w:pPr>
+          <w:r>
+            <w:t>Comparació entre les piles</w:t>
+          </w:r>
+          <w:r>
+            <w:ptab w:relativeTo="margin" w:alignment="right" w:leader="dot"/>
+          </w:r>
+          <w:r>
+            <w:rPr>
+              <w:lang w:val="es-ES"/>
+            </w:rPr>
+            <w:t>5</w:t>
+          </w:r>
+        </w:p>
+        <w:p>
+          <w:pPr>
+            <w:pStyle w:val="TDC2"/>
+            <w:rPr>
+              <w:lang w:val="es-ES"/>
+            </w:rPr>
+          </w:pPr>
+          <w:r>
+            <w:t>Conclusions</w:t>
+          </w:r>
+          <w:r>
+            <w:ptab w:relativeTo="margin" w:alignment="right" w:leader="dot"/>
+          </w:r>
+          <w:r>
+            <w:rPr>
+              <w:lang w:val="es-ES"/>
+            </w:rPr>
+            <w:t>5</w:t>
+          </w:r>
+          <w:r>
+            <w:rPr>
+              <w:lang w:val="es-ES"/>
+            </w:rPr>
+            <w:t xml:space="preserve"> </w:t>
+          </w:r>
+        </w:p>
+        <w:p>
+          <w:pPr>
+            <w:pStyle w:val="TDC1"/>
+            <w:rPr>
+              <w:lang w:val="es-ES"/>
+            </w:rPr>
+          </w:pPr>
+          <w:r>
+            <w:rPr>
+              <w:lang w:val="es-ES"/>
+            </w:rPr>
+            <w:t>conclusions</w:t>
+          </w:r>
+          <w:r>
+            <w:rPr>
+              <w:lang w:val="es-ES"/>
+            </w:rPr>
+            <w:t xml:space="preserve"> i treball futur</w:t>
+          </w:r>
+        </w:p>
+        <w:p>
+          <w:pPr>
+            <w:pStyle w:val="Prrafodelista"/>
+            <w:numPr>
+              <w:ilvl w:val="0"/>
+              <w:numId w:val="5"/>
+            </w:numPr>
+            <w:spacing w:before="240"/>
+            <w:contextualSpacing w:val="0"/>
+            <w:jc w:val="left"/>
+            <w:rPr>
+              <w:b/>
+              <w:bCs/>
+              <w:vanish/>
+              <w:sz w:val="24"/>
+            </w:rPr>
+          </w:pPr>
+        </w:p>
+        <w:p>
+          <w:pPr>
+            <w:pStyle w:val="TDC2"/>
+            <w:rPr>
+              <w:lang w:val="es-ES"/>
+            </w:rPr>
+          </w:pPr>
+          <w:r>
+            <w:t>Conclusió</w:t>
+          </w:r>
+          <w:r>
+            <w:ptab w:relativeTo="margin" w:alignment="right" w:leader="dot"/>
+          </w:r>
+          <w:r>
+            <w:rPr>
+              <w:lang w:val="es-ES"/>
+            </w:rPr>
+            <w:t>5</w:t>
+          </w:r>
+        </w:p>
+        <w:p>
+          <w:pPr>
+            <w:pStyle w:val="TDC2"/>
+            <w:rPr>
+              <w:lang w:val="es-ES"/>
+            </w:rPr>
+          </w:pPr>
+          <w:r>
+            <w:t>Treball futur</w:t>
+          </w:r>
+          <w:r>
+            <w:ptab w:relativeTo="margin" w:alignment="right" w:leader="dot"/>
+          </w:r>
+          <w:r>
+            <w:rPr>
+              <w:lang w:val="es-ES"/>
+            </w:rPr>
+            <w:t>5</w:t>
           </w:r>
         </w:p>
       </w:sdtContent>
@@ -3921,13 +4325,13 @@
         <w:rPr>
           <w:noProof/>
         </w:rPr>
-        <w:t xml:space="preserve">Figura 2. </w:t>
+        <w:t xml:space="preserve">Figura 1. </w:t>
       </w:r>
       <w:r>
         <w:rPr>
           <w:noProof/>
         </w:rPr>
-        <w:t>És un 2</w:t>
+        <w:t>Estructura de la FPGA, altament simplificada</w:t>
       </w:r>
       <w:r>
         <w:rPr>
@@ -3945,7 +4349,7 @@
         <w:rPr>
           <w:noProof/>
         </w:rPr>
-        <w:instrText xml:space="preserve"> PAGEREF _Toc472893296 \h </w:instrText>
+        <w:instrText xml:space="preserve"> PAGEREF _Toc472958301 \h </w:instrText>
       </w:r>
       <w:r>
         <w:rPr>
@@ -3996,7 +4400,7 @@
         <w:rPr>
           <w:noProof/>
         </w:rPr>
-        <w:t>És un 2</w:t>
+        <w:t>Cel·la lògica individual simplificada d’una FPGA</w:t>
       </w:r>
       <w:r>
         <w:rPr>
@@ -4014,7 +4418,7 @@
         <w:rPr>
           <w:noProof/>
         </w:rPr>
-        <w:instrText xml:space="preserve"> PAGEREF _Toc472893297 \h </w:instrText>
+        <w:instrText xml:space="preserve"> PAGEREF _Toc472958302 \h </w:instrText>
       </w:r>
       <w:r>
         <w:rPr>
@@ -4032,6 +4436,144 @@
           <w:noProof/>
         </w:rPr>
         <w:t>9</w:t>
+      </w:r>
+      <w:r>
+        <w:rPr>
+          <w:noProof/>
+        </w:rPr>
+        <w:fldChar w:fldCharType="end"/>
+      </w:r>
+    </w:p>
+    <w:p>
+      <w:pPr>
+        <w:pStyle w:val="Tabladeilustraciones"/>
+        <w:tabs>
+          <w:tab w:val="right" w:pos="8494"/>
+        </w:tabs>
+        <w:rPr>
+          <w:rFonts w:eastAsiaTheme="minorEastAsia" w:cstheme="minorBidi"/>
+          <w:caps w:val="0"/>
+          <w:noProof/>
+          <w:sz w:val="22"/>
+          <w:szCs w:val="22"/>
+          <w:lang w:val="es-ES" w:eastAsia="en-US"/>
+        </w:rPr>
+      </w:pPr>
+      <w:r>
+        <w:rPr>
+          <w:noProof/>
+        </w:rPr>
+        <w:t xml:space="preserve">Figura 3. </w:t>
+      </w:r>
+      <w:r>
+        <w:rPr>
+          <w:noProof/>
+        </w:rPr>
+        <w:t>Representació simplificada d’un dels interruptors d’interconnexió d’una FPGA</w:t>
+      </w:r>
+      <w:r>
+        <w:rPr>
+          <w:noProof/>
+        </w:rPr>
+        <w:tab/>
+      </w:r>
+      <w:r>
+        <w:rPr>
+          <w:noProof/>
+        </w:rPr>
+        <w:fldChar w:fldCharType="begin"/>
+      </w:r>
+      <w:r>
+        <w:rPr>
+          <w:noProof/>
+        </w:rPr>
+        <w:instrText xml:space="preserve"> PAGEREF _Toc472958303 \h </w:instrText>
+      </w:r>
+      <w:r>
+        <w:rPr>
+          <w:noProof/>
+        </w:rPr>
+      </w:r>
+      <w:r>
+        <w:rPr>
+          <w:noProof/>
+        </w:rPr>
+        <w:fldChar w:fldCharType="separate"/>
+      </w:r>
+      <w:r>
+        <w:rPr>
+          <w:noProof/>
+        </w:rPr>
+        <w:t>10</w:t>
+      </w:r>
+      <w:r>
+        <w:rPr>
+          <w:noProof/>
+        </w:rPr>
+        <w:fldChar w:fldCharType="end"/>
+      </w:r>
+    </w:p>
+    <w:p>
+      <w:pPr>
+        <w:pStyle w:val="Tabladeilustraciones"/>
+        <w:tabs>
+          <w:tab w:val="right" w:pos="8494"/>
+        </w:tabs>
+        <w:rPr>
+          <w:rFonts w:eastAsiaTheme="minorEastAsia" w:cstheme="minorBidi"/>
+          <w:caps w:val="0"/>
+          <w:noProof/>
+          <w:sz w:val="22"/>
+          <w:szCs w:val="22"/>
+          <w:lang w:val="es-ES" w:eastAsia="en-US"/>
+        </w:rPr>
+      </w:pPr>
+      <w:r>
+        <w:rPr>
+          <w:noProof/>
+        </w:rPr>
+        <w:t xml:space="preserve">Figura 4. </w:t>
+      </w:r>
+      <w:r>
+        <w:rPr>
+          <w:noProof/>
+        </w:rPr>
+        <w:t>Representació simplificada d’un dels blocs d’entrada/sortida de la FPGA</w:t>
+      </w:r>
+      <w:r>
+        <w:rPr>
+          <w:noProof/>
+        </w:rPr>
+        <w:tab/>
+      </w:r>
+      <w:r>
+        <w:rPr>
+          <w:noProof/>
+        </w:rPr>
+        <w:fldChar w:fldCharType="begin"/>
+      </w:r>
+      <w:r>
+        <w:rPr>
+          <w:noProof/>
+        </w:rPr>
+        <w:instrText xml:space="preserve"> PAGEREF _Toc472958304 \h </w:instrText>
+      </w:r>
+      <w:r>
+        <w:rPr>
+          <w:noProof/>
+        </w:rPr>
+      </w:r>
+      <w:r>
+        <w:rPr>
+          <w:noProof/>
+        </w:rPr>
+        <w:fldChar w:fldCharType="separate"/>
+      </w:r>
+      <w:r>
+        <w:rPr>
+          <w:noProof/>
+        </w:rPr>
+        <w:t>10</w:t>
       </w:r>
       <w:r>
         <w:rPr>
@@ -4072,16 +4614,13 @@
         <w:pStyle w:val="TDC1"/>
         <w:numPr>
           <w:ilvl w:val="0"/>
-          <w:numId w:val="4"/>
+          <w:numId w:val="9"/>
         </w:numPr>
-        <w:outlineLvl w:val="0"/>
-      </w:pPr>
-      <w:bookmarkStart w:id="5" w:name="_Toc472958076"/>
+      </w:pPr>
       <w:r>
         <w:lastRenderedPageBreak/>
         <w:t>INTRODUCCIÓ</w:t>
       </w:r>
-      <w:bookmarkEnd w:id="5"/>
     </w:p>
     <w:p>
       <w:pPr>
@@ -4585,14 +5124,11 @@
     <w:p>
       <w:pPr>
         <w:pStyle w:val="TDC1"/>
-        <w:outlineLvl w:val="0"/>
-      </w:pPr>
-      <w:bookmarkStart w:id="6" w:name="_Toc472958077"/>
+      </w:pPr>
       <w:r>
         <w:lastRenderedPageBreak/>
         <w:t>FPGA</w:t>
       </w:r>
-      <w:bookmarkEnd w:id="6"/>
     </w:p>
     <w:p>
       <w:pPr>
@@ -4656,7 +5192,7 @@
           <w:lang w:val="en-US" w:eastAsia="en-US"/>
         </w:rPr>
         <w:drawing>
-          <wp:inline distT="0" distB="0" distL="0" distR="0" wp14:anchorId="284A01EF" wp14:editId="3A39086A">
+          <wp:inline distT="0" distB="0" distL="0" distR="0" wp14:anchorId="10B339C9" wp14:editId="46BC804D">
             <wp:extent cx="3243646" cy="2743200"/>
             <wp:effectExtent l="0" t="0" r="0" b="0"/>
             <wp:docPr id="4" name="Imatge 5"/>
@@ -4712,30 +5248,18 @@
           <w:color w:val="auto"/>
         </w:rPr>
       </w:pPr>
+      <w:bookmarkStart w:id="5" w:name="_Toc472958301"/>
       <w:r>
         <w:t xml:space="preserve">Figura </w:t>
       </w:r>
-      <w:r>
-        <w:fldChar w:fldCharType="begin"/>
-      </w:r>
-      <w:r>
-        <w:instrText xml:space="preserve"> SEQ Figura \* ARABIC </w:instrText>
-      </w:r>
-      <w:r>
-        <w:fldChar w:fldCharType="separate"/>
-      </w:r>
-      <w:r>
-        <w:rPr>
-          <w:noProof/>
-        </w:rPr>
-        <w:t>1</w:t>
-      </w:r>
-      <w:r>
-        <w:rPr>
-          <w:noProof/>
-        </w:rPr>
-        <w:fldChar w:fldCharType="end"/>
-      </w:r>
+      <w:fldSimple w:instr=" SEQ Figura \* ARABIC ">
+        <w:r>
+          <w:rPr>
+            <w:noProof/>
+          </w:rPr>
+          <w:t>1</w:t>
+        </w:r>
+      </w:fldSimple>
       <w:r>
         <w:t xml:space="preserve">. </w:t>
       </w:r>
@@ -4745,6 +5269,7 @@
         </w:rPr>
         <w:t>Estructura de la FPGA, altament simplificada</w:t>
       </w:r>
+      <w:bookmarkEnd w:id="5"/>
     </w:p>
     <w:p>
       <w:pPr>
@@ -4807,7 +5332,7 @@
           <w:lang w:val="en-US" w:eastAsia="en-US"/>
         </w:rPr>
         <w:drawing>
-          <wp:inline distT="0" distB="0" distL="0" distR="0" wp14:anchorId="28C0ED29" wp14:editId="0C5714E4">
+          <wp:inline distT="0" distB="0" distL="0" distR="0" wp14:anchorId="4892F139" wp14:editId="483CFD16">
             <wp:extent cx="4695825" cy="2109931"/>
             <wp:effectExtent l="0" t="0" r="0" b="5080"/>
             <wp:docPr id="5" name="Imatge 5"/>
@@ -4863,47 +5388,28 @@
           <w:color w:val="auto"/>
         </w:rPr>
       </w:pPr>
-      <w:bookmarkStart w:id="7" w:name="_Toc472893296"/>
+      <w:bookmarkStart w:id="6" w:name="_Toc472958302"/>
       <w:r>
         <w:t xml:space="preserve">Figura </w:t>
       </w:r>
-      <w:r>
-        <w:fldChar w:fldCharType="begin"/>
-      </w:r>
-      <w:r>
-        <w:instrText xml:space="preserve"> SEQ Figura \* ARABIC </w:instrText>
-      </w:r>
-      <w:r>
-        <w:fldChar w:fldCharType="separate"/>
-      </w:r>
-      <w:r>
-        <w:rPr>
-          <w:noProof/>
-        </w:rPr>
-        <w:t>2</w:t>
-      </w:r>
-      <w:r>
-        <w:rPr>
-          <w:noProof/>
-        </w:rPr>
-        <w:fldChar w:fldCharType="end"/>
-      </w:r>
+      <w:fldSimple w:instr=" SEQ Figura \* ARABIC ">
+        <w:r>
+          <w:rPr>
+            <w:noProof/>
+          </w:rPr>
+          <w:t>2</w:t>
+        </w:r>
+      </w:fldSimple>
       <w:r>
         <w:t xml:space="preserve">. </w:t>
       </w:r>
-      <w:bookmarkEnd w:id="7"/>
       <w:r>
         <w:rPr>
           <w:color w:val="auto"/>
         </w:rPr>
-        <w:t>C</w:t>
-      </w:r>
-      <w:r>
-        <w:rPr>
-          <w:color w:val="auto"/>
-        </w:rPr>
-        <w:t>el·la lògica individual simplificada d’una FPGA</w:t>
-      </w:r>
+        <w:t>Cel·la lògica individual simplificada d’una FPGA</w:t>
+      </w:r>
+      <w:bookmarkEnd w:id="6"/>
     </w:p>
     <w:p>
       <w:r>
@@ -4944,9 +5450,9 @@
         <w:t xml:space="preserve"> Cal notar que una cel·la real podria ser més complexa, amb més entrades i probablement amb més elements lògics al seu interior.</w:t>
       </w:r>
     </w:p>
-    <w:p/>
-    <w:p>
-      <w:r>
+    <w:p>
+      <w:r>
+        <w:lastRenderedPageBreak/>
         <w:t xml:space="preserve">Altres elements presents a les FPGA són els </w:t>
       </w:r>
       <w:r>
@@ -4974,7 +5480,7 @@
           <w:lang w:val="en-US" w:eastAsia="en-US"/>
         </w:rPr>
         <w:drawing>
-          <wp:inline distT="0" distB="0" distL="0" distR="0" wp14:anchorId="4D534638" wp14:editId="0EB9A3DE">
+          <wp:inline distT="0" distB="0" distL="0" distR="0" wp14:anchorId="66C6059D" wp14:editId="55D242F5">
             <wp:extent cx="3854049" cy="2514600"/>
             <wp:effectExtent l="0" t="0" r="0" b="0"/>
             <wp:docPr id="6" name="Imatge 5"/>
@@ -5030,30 +5536,18 @@
           <w:color w:val="auto"/>
         </w:rPr>
       </w:pPr>
+      <w:bookmarkStart w:id="7" w:name="_Toc472958303"/>
       <w:r>
         <w:t xml:space="preserve">Figura </w:t>
       </w:r>
-      <w:r>
-        <w:fldChar w:fldCharType="begin"/>
-      </w:r>
-      <w:r>
-        <w:instrText xml:space="preserve"> SEQ Figura \* ARABIC </w:instrText>
-      </w:r>
-      <w:r>
-        <w:fldChar w:fldCharType="separate"/>
-      </w:r>
-      <w:r>
-        <w:rPr>
-          <w:noProof/>
-        </w:rPr>
-        <w:t>3</w:t>
-      </w:r>
-      <w:r>
-        <w:rPr>
-          <w:noProof/>
-        </w:rPr>
-        <w:fldChar w:fldCharType="end"/>
-      </w:r>
+      <w:fldSimple w:instr=" SEQ Figura \* ARABIC ">
+        <w:r>
+          <w:rPr>
+            <w:noProof/>
+          </w:rPr>
+          <w:t>3</w:t>
+        </w:r>
+      </w:fldSimple>
       <w:r>
         <w:t xml:space="preserve">. </w:t>
       </w:r>
@@ -5063,6 +5557,7 @@
         </w:rPr>
         <w:t>Representació simplificada d’un dels interruptors d’interconnexió d’una FPGA</w:t>
       </w:r>
+      <w:bookmarkEnd w:id="7"/>
     </w:p>
     <w:p>
       <w:r>
@@ -5102,7 +5597,7 @@
           <w:lang w:val="en-US" w:eastAsia="en-US"/>
         </w:rPr>
         <w:drawing>
-          <wp:inline distT="0" distB="0" distL="0" distR="0" wp14:anchorId="2FD2EC60" wp14:editId="49C2E263">
+          <wp:inline distT="0" distB="0" distL="0" distR="0" wp14:anchorId="7E5F928F" wp14:editId="338664D2">
             <wp:extent cx="5088756" cy="3609975"/>
             <wp:effectExtent l="0" t="0" r="0" b="0"/>
             <wp:docPr id="7" name="Imatge 5"/>
@@ -5158,30 +5653,18 @@
           <w:color w:val="auto"/>
         </w:rPr>
       </w:pPr>
+      <w:bookmarkStart w:id="8" w:name="_Toc472958304"/>
       <w:r>
         <w:t xml:space="preserve">Figura </w:t>
       </w:r>
-      <w:r>
-        <w:fldChar w:fldCharType="begin"/>
-      </w:r>
-      <w:r>
-        <w:instrText xml:space="preserve"> SEQ Figura \* ARABIC </w:instrText>
-      </w:r>
-      <w:r>
-        <w:fldChar w:fldCharType="separate"/>
-      </w:r>
-      <w:r>
-        <w:rPr>
-          <w:noProof/>
-        </w:rPr>
-        <w:t>4</w:t>
-      </w:r>
-      <w:r>
-        <w:rPr>
-          <w:noProof/>
-        </w:rPr>
-        <w:fldChar w:fldCharType="end"/>
-      </w:r>
+      <w:fldSimple w:instr=" SEQ Figura \* ARABIC ">
+        <w:r>
+          <w:rPr>
+            <w:noProof/>
+          </w:rPr>
+          <w:t>4</w:t>
+        </w:r>
+      </w:fldSimple>
       <w:r>
         <w:t xml:space="preserve">. </w:t>
       </w:r>
@@ -5189,226 +5672,25 @@
         <w:rPr>
           <w:color w:val="auto"/>
         </w:rPr>
-        <w:t xml:space="preserve">Representació simplificada d’un </w:t>
-      </w:r>
-      <w:r>
-        <w:rPr>
-          <w:color w:val="auto"/>
-        </w:rPr>
-        <w:t>dels blocs d’entrada/sortida de la FPGA</w:t>
-      </w:r>
-    </w:p>
-    <w:p/>
-    <w:p/>
-    <w:p/>
-    <w:p>
-      <w:pPr>
-        <w:pStyle w:val="TDC2"/>
-      </w:pPr>
-      <w:r>
-        <w:t>TÍTOL DE L’</w:t>
-      </w:r>
-      <w:r>
-        <w:t>APARTAT</w:t>
-      </w:r>
-    </w:p>
-    <w:p>
-      <w:r>
-        <w:t>El nucli del document s’ha de dividir en capítols homogenis numerats que cobreixin àmbits com teoria, mètode, resultats i discussió. La informació donada en el nucli del document ha de ser concisa alhora que completa. Les descripcions de la teoria, els mètodes i els resultats han de ser suficients perquè un especialista en la matèria pugui reproduir les etapes del treball sense dificultat especial. Si es requereixen proves matemàtiques o detalls complets de procediments experimentals, s’haurien de presentar en els annexos. Totes les il·lustracions, les taules i les fórmules essencials per a la comprensió del text s’han d’incloure en el nucli del document.</w:t>
-      </w:r>
-    </w:p>
-    <w:p/>
-    <w:p/>
-    <w:p>
-      <w:pPr>
-        <w:pStyle w:val="TDC3"/>
-      </w:pPr>
-      <w:r>
-        <w:t>SUBAPARTAT</w:t>
-      </w:r>
-    </w:p>
-    <w:p>
-      <w:r>
-        <w:t>El nucli del document s’ha de dividir en capítols homogenis numerats que El nucli del document s’ha de dividir en capítols homogenis numerats que cobreixin àmbits com teoria, mètode, resultats i discussió. La informació donada en el nucli del document ha de ser concisa alhora que completa. Les descripcions de la teoria, els mètodes i els resultats han de ser suficients perquè un especialista en la matèria pugui reproduir les etapes del treball sense dificultat especial. Si es requereixen proves matemàtiques o detalls complets de procediments experimentals, s’haurien de presentar en els annexos. Totes les il·lustracions, les taules i les fórmules essencials per a la comprensió del text s’han d’incloure en el nucli del document.</w:t>
-      </w:r>
-    </w:p>
-    <w:p/>
-    <w:p>
-      <w:r>
-        <w:t>El nucli del document s’ha de dividir en capítols homogenis numerats que cobreixin àmbits com teoria, mètode, resultats i discussió. La informació donada en el nucli del document ha de ser concisa alhora que completa. Les descripcions de la teoria, els mètodes i els resultats han de ser suficients perquè un especialista en la matèria pugui reproduir les etapes del treball sense dificultat especial. Si es requereixen proves matemàtiques o detalls complets de procediments experimentals, s’haurien de presentar en els annexos. Totes les il·lustracions, les taules i les fórmules essencials per a la comprensió del text s’han d’incloure en el nucli del document.</w:t>
-      </w:r>
-    </w:p>
-    <w:p/>
-    <w:p>
-      <w:r>
-        <w:t>El nucli del document s’ha de dividir en capítols homogenis numerats que cobreixin àmbits com teoria, mètode, resultats i discussió. La informació donada en el nucli del document ha de ser concisa alhora que completa. Les descripcions de la teoria, els mètodes i els resultats han de ser suficients perquè un especialista en la matèria pugui reproduir les etapes del treball sense dificultat especial. Si es requereixen proves matemàtiques o detalls complets de procediments experimentals, s’haurien de presentar en els annexos. Totes les il·lustracions, les taules i les fórmules essencials per a la comprensió del text s’han d’incloure en el nucli del document.</w:t>
-      </w:r>
-    </w:p>
-    <w:p/>
+        <w:t>Representació simplificada d’un dels blocs d’entrada/sortida de la FPGA</w:t>
+      </w:r>
+      <w:bookmarkEnd w:id="8"/>
+    </w:p>
     <w:p>
       <w:pPr>
         <w:widowControl/>
         <w:spacing w:after="200" w:line="276" w:lineRule="auto"/>
         <w:jc w:val="left"/>
       </w:pPr>
-      <w:r>
-        <w:br w:type="page"/>
-      </w:r>
-    </w:p>
-    <w:p>
-      <w:pPr>
-        <w:pStyle w:val="Puesto"/>
-        <w:numPr>
-          <w:ilvl w:val="0"/>
-          <w:numId w:val="2"/>
-        </w:numPr>
+    </w:p>
+    <w:p>
+      <w:pPr>
+        <w:pStyle w:val="TDC1"/>
       </w:pPr>
       <w:r>
         <w:lastRenderedPageBreak/>
-        <w:t xml:space="preserve">TÍTOL DEL </w:t>
-      </w:r>
-      <w:r>
-        <w:t>CAPÍTOL</w:t>
-      </w:r>
-      <w:r>
-        <w:t xml:space="preserve"> 2</w:t>
-      </w:r>
-    </w:p>
-    <w:p>
-      <w:r>
-        <w:t>El nucli del document s’ha de dividir en capítols homogenis numerats que cobreixin àmbits com teoria, mètode, resultats i discussió. La informació donada en el nucli del document ha de ser concisa alhora que completa. Les descripcions de la teoria, els mètodes i els resultats han de ser suficients perquè un especialista en la matèria pugui reproduir les etapes del treball sense dificultat especial. Si es requereixen proves matemàtiques o detalls complets de procediments experimentals, s’haurien de presentar en els annexos. Totes les il·lustracions, les taules i les fórmules essencials per a la comprensió del text s’han d’incloure en el nucli del document.</w:t>
-      </w:r>
-    </w:p>
-    <w:p>
-      <w:pPr>
-        <w:rPr>
-          <w:lang w:eastAsia="en-US"/>
-        </w:rPr>
-      </w:pPr>
-    </w:p>
-    <w:p>
-      <w:pPr>
-        <w:pStyle w:val="Subttulo"/>
-        <w:numPr>
-          <w:ilvl w:val="1"/>
-          <w:numId w:val="2"/>
-        </w:numPr>
-      </w:pPr>
-      <w:r>
-        <w:t>APARTAT</w:t>
-      </w:r>
-    </w:p>
-    <w:p>
-      <w:r>
-        <w:t>El nucli del document s’ha de dividir en capítols homogenis numerats que cobreixin àmbits com teoria, mètode, resultats i discussió. La informació donada en el nucli del document ha de ser concisa alhora que completa. Les descripcions de la teoria, els mètodes i els resultats han de ser suficients perquè un especialista en la matèria pugui reproduir les etapes del treball sense dificultat especial. Si es requereixen proves matemàtiques o detalls complets de procediments experimentals, s’haurien de presentar en els annexos. Totes les il·lustracions, les taules i les fórmules essencials per a la comprensió del text s’han d’incloure en el nucli del document.</w:t>
-      </w:r>
-    </w:p>
-    <w:p>
-      <w:pPr>
-        <w:rPr>
-          <w:lang w:eastAsia="en-US"/>
-        </w:rPr>
-      </w:pPr>
-    </w:p>
-    <w:p>
-      <w:pPr>
-        <w:pStyle w:val="Subttulo"/>
-        <w:numPr>
-          <w:ilvl w:val="2"/>
-          <w:numId w:val="2"/>
-        </w:numPr>
-      </w:pPr>
-      <w:r>
-        <w:t>SUBAPARTAT</w:t>
-      </w:r>
-    </w:p>
-    <w:p>
-      <w:r>
-        <w:t>El nucli del document s’ha de dividir en capítols homogenis numerats que cobreixin àmbits com teoria, mètode, resultats i discussió. La informació donada en el nucli del document ha de ser concisa alhora que completa. Les descripcions de la teoria, els mètodes i els resultats han de ser suficients perquè un especialista en la matèria pugui reproduir les etapes del treball sense dificultat especial. Si es requereixen proves matemàtiques o detalls complets de procediments experimentals, s’haurien de presentar en els annexos. Totes les il·lustracions, les taules i les fórmules essencials per a la comprensió del text s’han d’incloure en el nucli del document.</w:t>
-      </w:r>
-    </w:p>
-    <w:p>
-      <w:pPr>
-        <w:rPr>
-          <w:lang w:eastAsia="en-US"/>
-        </w:rPr>
-      </w:pPr>
-    </w:p>
-    <w:p>
-      <w:pPr>
-        <w:pStyle w:val="Subttulo"/>
-        <w:numPr>
-          <w:ilvl w:val="1"/>
-          <w:numId w:val="2"/>
-        </w:numPr>
-      </w:pPr>
-      <w:r>
-        <w:t>APARTAT</w:t>
-      </w:r>
-    </w:p>
-    <w:p>
-      <w:r>
-        <w:t>El nucli del document s’ha de dividir en capítols homogenis numerats que cobreixin àmbits com teoria, mètode, resultats i discussió. La informació donada en el nucli del document ha de ser concisa alhora que completa. Les descripcions de la teoria, els mètodes i els resultats han de ser suficients perquè un especialista en la matèria pugui reproduir les etapes del treball sense dificultat especial. Si es requereixen proves matemàtiques o detalls complets de procediments experimentals, s’haurien de presentar en els annexos. Totes les il·lustracions, les taules i les fórmules essencials per a la comprensió del text s’han d’incloure en el nucli del document.</w:t>
-      </w:r>
-    </w:p>
-    <w:p>
-      <w:pPr>
-        <w:rPr>
-          <w:lang w:eastAsia="en-US"/>
-        </w:rPr>
-      </w:pPr>
-    </w:p>
-    <w:p>
-      <w:pPr>
-        <w:pStyle w:val="Subttulo"/>
-        <w:numPr>
-          <w:ilvl w:val="1"/>
-          <w:numId w:val="2"/>
-        </w:numPr>
-      </w:pPr>
-      <w:r>
-        <w:t>APARTAT</w:t>
-      </w:r>
-    </w:p>
-    <w:p>
-      <w:r>
-        <w:t xml:space="preserve">El nucli del document s’ha de dividir en capítols homogenis numerats que cobreixin àmbits com teoria, mètode, resultats i discussió. La informació donada en el nucli del document ha de ser concisa alhora que completa. Les descripcions de la teoria, els mètodes i els resultats han de ser suficients perquè un especialista en la matèria pugui reproduir les etapes del treball sense dificultat especial. Si es requereixen proves matemàtiques o detalls complets de procediments experimentals, s’haurien de presentar en els annexos. Totes les il·lustracions, les taules i les fórmules essencials </w:t>
-      </w:r>
-      <w:r>
-        <w:lastRenderedPageBreak/>
-        <w:t>per a la comprensió del text s’han d’incloure en el nucli del document.</w:t>
-      </w:r>
-    </w:p>
-    <w:p>
-      <w:pPr>
-        <w:rPr>
-          <w:lang w:eastAsia="en-US"/>
-        </w:rPr>
-      </w:pPr>
-    </w:p>
-    <w:p>
-      <w:pPr>
-        <w:pStyle w:val="Subttulo"/>
-        <w:numPr>
-          <w:ilvl w:val="2"/>
-          <w:numId w:val="2"/>
-        </w:numPr>
-      </w:pPr>
-      <w:r>
-        <w:t>SUBAPARTAT</w:t>
-      </w:r>
-    </w:p>
-    <w:p>
-      <w:r>
-        <w:t>El nucli del document s’ha de dividir en capítols homogenis numerats que cobreixin àmbits com teoria, mètode, resultats i discussió. La informació donada en el nucli del document ha de ser concisa alhora que completa. Les descripcions de la teoria, els mètodes i els resultats han de ser suficients perquè un especialista en la matèria pugui reproduir les etapes del treball sense dificultat especial. Si es requereixen proves matemàtiques o detalls complets de procediments experimentals, s’haurien de presentar en els annexos. Totes les il·lustracions, les taules i les fórmules essencials per a la comprensió del text s’han d’incloure en el nucli del document.</w:t>
-      </w:r>
-    </w:p>
-    <w:p>
-      <w:pPr>
-        <w:rPr>
-          <w:lang w:eastAsia="en-US"/>
-        </w:rPr>
-      </w:pPr>
+        <w:t>Algo</w:t>
+      </w:r>
     </w:p>
     <w:p>
       <w:pPr>
@@ -5419,6 +5701,14 @@
           <w:lang w:eastAsia="en-US"/>
         </w:rPr>
       </w:pPr>
+      <w:proofErr w:type="spellStart"/>
+      <w:r>
+        <w:rPr>
+          <w:lang w:eastAsia="en-US"/>
+        </w:rPr>
+        <w:t>asdasd</w:t>
+      </w:r>
+      <w:proofErr w:type="spellEnd"/>
       <w:r>
         <w:rPr>
           <w:lang w:eastAsia="en-US"/>
@@ -5719,12 +6009,12 @@
       <w:pPr>
         <w:pStyle w:val="Puesto"/>
       </w:pPr>
-      <w:bookmarkStart w:id="8" w:name="_Toc434403283"/>
+      <w:bookmarkStart w:id="9" w:name="_Toc434403283"/>
       <w:r>
         <w:lastRenderedPageBreak/>
         <w:t>ANNEX</w:t>
       </w:r>
-      <w:bookmarkEnd w:id="8"/>
+      <w:bookmarkEnd w:id="9"/>
       <w:r>
         <w:t xml:space="preserve"> </w:t>
       </w:r>
@@ -5802,7 +6092,7 @@
           <w:rPr>
             <w:noProof/>
           </w:rPr>
-          <w:t>17</w:t>
+          <w:t>15</w:t>
         </w:r>
         <w:r>
           <w:rPr>
@@ -5948,93 +6238,206 @@
 <file path=word/numbering.xml><?xml version="1.0" encoding="utf-8"?>
 <w:numbering xmlns:wpc="http://schemas.microsoft.com/office/word/2010/wordprocessingCanvas" xmlns:mc="http://schemas.openxmlformats.org/markup-compatibility/2006" xmlns:o="urn:schemas-microsoft-com:office:office" xmlns:r="http://schemas.openxmlformats.org/officeDocument/2006/relationships" xmlns:m="http://schemas.openxmlformats.org/officeDocument/2006/math" xmlns:v="urn:schemas-microsoft-com:vml" xmlns:wp14="http://schemas.microsoft.com/office/word/2010/wordprocessingDrawing" xmlns:wp="http://schemas.openxmlformats.org/drawingml/2006/wordprocessingDrawing" xmlns:w10="urn:schemas-microsoft-com:office:word" xmlns:w="http://schemas.openxmlformats.org/wordprocessingml/2006/main" xmlns:w14="http://schemas.microsoft.com/office/word/2010/wordml" xmlns:w15="http://schemas.microsoft.com/office/word/2012/wordml" xmlns:wpg="http://schemas.microsoft.com/office/word/2010/wordprocessingGroup" xmlns:wpi="http://schemas.microsoft.com/office/word/2010/wordprocessingInk" xmlns:wne="http://schemas.microsoft.com/office/word/2006/wordml" xmlns:wps="http://schemas.microsoft.com/office/word/2010/wordprocessingShape" mc:Ignorable="w14 w15 wp14">
   <w:abstractNum w:abstractNumId="0">
+    <w:nsid w:val="1CD24F99"/>
+    <w:multiLevelType w:val="multilevel"/>
+    <w:tmpl w:val="0409001F"/>
+    <w:lvl w:ilvl="0">
+      <w:start w:val="1"/>
+      <w:numFmt w:val="decimal"/>
+      <w:lvlText w:val="%1."/>
+      <w:lvlJc w:val="left"/>
+      <w:pPr>
+        <w:ind w:left="360" w:hanging="360"/>
+      </w:pPr>
+    </w:lvl>
+    <w:lvl w:ilvl="1">
+      <w:start w:val="1"/>
+      <w:numFmt w:val="decimal"/>
+      <w:lvlText w:val="%1.%2."/>
+      <w:lvlJc w:val="left"/>
+      <w:pPr>
+        <w:ind w:left="792" w:hanging="432"/>
+      </w:pPr>
+    </w:lvl>
+    <w:lvl w:ilvl="2">
+      <w:start w:val="1"/>
+      <w:numFmt w:val="decimal"/>
+      <w:lvlText w:val="%1.%2.%3."/>
+      <w:lvlJc w:val="left"/>
+      <w:pPr>
+        <w:ind w:left="1224" w:hanging="504"/>
+      </w:pPr>
+    </w:lvl>
+    <w:lvl w:ilvl="3">
+      <w:start w:val="1"/>
+      <w:numFmt w:val="decimal"/>
+      <w:lvlText w:val="%1.%2.%3.%4."/>
+      <w:lvlJc w:val="left"/>
+      <w:pPr>
+        <w:ind w:left="1728" w:hanging="648"/>
+      </w:pPr>
+    </w:lvl>
+    <w:lvl w:ilvl="4">
+      <w:start w:val="1"/>
+      <w:numFmt w:val="decimal"/>
+      <w:lvlText w:val="%1.%2.%3.%4.%5."/>
+      <w:lvlJc w:val="left"/>
+      <w:pPr>
+        <w:ind w:left="2232" w:hanging="792"/>
+      </w:pPr>
+    </w:lvl>
+    <w:lvl w:ilvl="5">
+      <w:start w:val="1"/>
+      <w:numFmt w:val="decimal"/>
+      <w:lvlText w:val="%1.%2.%3.%4.%5.%6."/>
+      <w:lvlJc w:val="left"/>
+      <w:pPr>
+        <w:ind w:left="2736" w:hanging="936"/>
+      </w:pPr>
+    </w:lvl>
+    <w:lvl w:ilvl="6">
+      <w:start w:val="1"/>
+      <w:numFmt w:val="decimal"/>
+      <w:lvlText w:val="%1.%2.%3.%4.%5.%6.%7."/>
+      <w:lvlJc w:val="left"/>
+      <w:pPr>
+        <w:ind w:left="3240" w:hanging="1080"/>
+      </w:pPr>
+    </w:lvl>
+    <w:lvl w:ilvl="7">
+      <w:start w:val="1"/>
+      <w:numFmt w:val="decimal"/>
+      <w:lvlText w:val="%1.%2.%3.%4.%5.%6.%7.%8."/>
+      <w:lvlJc w:val="left"/>
+      <w:pPr>
+        <w:ind w:left="3744" w:hanging="1224"/>
+      </w:pPr>
+    </w:lvl>
+    <w:lvl w:ilvl="8">
+      <w:start w:val="1"/>
+      <w:numFmt w:val="decimal"/>
+      <w:lvlText w:val="%1.%2.%3.%4.%5.%6.%7.%8.%9."/>
+      <w:lvlJc w:val="left"/>
+      <w:pPr>
+        <w:ind w:left="4320" w:hanging="1440"/>
+      </w:pPr>
+    </w:lvl>
+  </w:abstractNum>
+  <w:abstractNum w:abstractNumId="1">
     <w:nsid w:val="2F633645"/>
-    <w:multiLevelType w:val="hybridMultilevel"/>
-    <w:tmpl w:val="6226CC12"/>
-    <w:lvl w:ilvl="0" w:tplc="88DA83FE">
+    <w:multiLevelType w:val="multilevel"/>
+    <w:tmpl w:val="B7EC4E76"/>
+    <w:lvl w:ilvl="0">
       <w:start w:val="1"/>
       <w:numFmt w:val="decimal"/>
       <w:pStyle w:val="TDC1"/>
       <w:lvlText w:val="%1."/>
       <w:lvlJc w:val="left"/>
       <w:pPr>
-        <w:ind w:left="720" w:hanging="360"/>
-      </w:pPr>
+        <w:ind w:left="360" w:hanging="360"/>
+      </w:pPr>
+      <w:rPr>
+        <w:rFonts w:hint="default"/>
+      </w:rPr>
     </w:lvl>
-    <w:lvl w:ilvl="1" w:tplc="04090019" w:tentative="1">
-      <w:start w:val="1"/>
-      <w:numFmt w:val="lowerLetter"/>
-      <w:lvlText w:val="%2."/>
-      <w:lvlJc w:val="left"/>
-      <w:pPr>
-        <w:ind w:left="1440" w:hanging="360"/>
-      </w:pPr>
-    </w:lvl>
-    <w:lvl w:ilvl="2" w:tplc="0409001B" w:tentative="1">
-      <w:start w:val="1"/>
-      <w:numFmt w:val="lowerRoman"/>
-      <w:lvlText w:val="%3."/>
-      <w:lvlJc w:val="right"/>
-      <w:pPr>
-        <w:ind w:left="2160" w:hanging="180"/>
-      </w:pPr>
-    </w:lvl>
-    <w:lvl w:ilvl="3" w:tplc="0409000F" w:tentative="1">
+    <w:lvl w:ilvl="1">
       <w:start w:val="1"/>
       <w:numFmt w:val="decimal"/>
-      <w:lvlText w:val="%4."/>
+      <w:lvlText w:val="%1.%2."/>
       <w:lvlJc w:val="left"/>
       <w:pPr>
-        <w:ind w:left="2880" w:hanging="360"/>
-      </w:pPr>
+        <w:ind w:left="792" w:hanging="432"/>
+      </w:pPr>
+      <w:rPr>
+        <w:rFonts w:hint="default"/>
+      </w:rPr>
     </w:lvl>
-    <w:lvl w:ilvl="4" w:tplc="04090019" w:tentative="1">
-      <w:start w:val="1"/>
-      <w:numFmt w:val="lowerLetter"/>
-      <w:lvlText w:val="%5."/>
-      <w:lvlJc w:val="left"/>
-      <w:pPr>
-        <w:ind w:left="3600" w:hanging="360"/>
-      </w:pPr>
-    </w:lvl>
-    <w:lvl w:ilvl="5" w:tplc="0409001B" w:tentative="1">
-      <w:start w:val="1"/>
-      <w:numFmt w:val="lowerRoman"/>
-      <w:lvlText w:val="%6."/>
-      <w:lvlJc w:val="right"/>
-      <w:pPr>
-        <w:ind w:left="4320" w:hanging="180"/>
-      </w:pPr>
-    </w:lvl>
-    <w:lvl w:ilvl="6" w:tplc="0409000F" w:tentative="1">
+    <w:lvl w:ilvl="2">
       <w:start w:val="1"/>
       <w:numFmt w:val="decimal"/>
-      <w:lvlText w:val="%7."/>
+      <w:lvlText w:val="%1.%2.%3."/>
       <w:lvlJc w:val="left"/>
       <w:pPr>
-        <w:ind w:left="5040" w:hanging="360"/>
-      </w:pPr>
+        <w:ind w:left="1224" w:hanging="504"/>
+      </w:pPr>
+      <w:rPr>
+        <w:rFonts w:hint="default"/>
+      </w:rPr>
     </w:lvl>
-    <w:lvl w:ilvl="7" w:tplc="04090019" w:tentative="1">
+    <w:lvl w:ilvl="3">
       <w:start w:val="1"/>
-      <w:numFmt w:val="lowerLetter"/>
-      <w:lvlText w:val="%8."/>
+      <w:numFmt w:val="decimal"/>
+      <w:lvlText w:val="%1.%2.%3.%4."/>
       <w:lvlJc w:val="left"/>
       <w:pPr>
-        <w:ind w:left="5760" w:hanging="360"/>
-      </w:pPr>
+        <w:ind w:left="1728" w:hanging="648"/>
+      </w:pPr>
+      <w:rPr>
+        <w:rFonts w:hint="default"/>
+      </w:rPr>
     </w:lvl>
-    <w:lvl w:ilvl="8" w:tplc="0409001B" w:tentative="1">
+    <w:lvl w:ilvl="4">
       <w:start w:val="1"/>
-      <w:numFmt w:val="lowerRoman"/>
-      <w:lvlText w:val="%9."/>
-      <w:lvlJc w:val="right"/>
-      <w:pPr>
-        <w:ind w:left="6480" w:hanging="180"/>
-      </w:pPr>
+      <w:numFmt w:val="decimal"/>
+      <w:lvlText w:val="%1.%2.%3.%4.%5."/>
+      <w:lvlJc w:val="left"/>
+      <w:pPr>
+        <w:ind w:left="2232" w:hanging="792"/>
+      </w:pPr>
+      <w:rPr>
+        <w:rFonts w:hint="default"/>
+      </w:rPr>
+    </w:lvl>
+    <w:lvl w:ilvl="5">
+      <w:start w:val="1"/>
+      <w:numFmt w:val="decimal"/>
+      <w:lvlText w:val="%1.%2.%3.%4.%5.%6."/>
+      <w:lvlJc w:val="left"/>
+      <w:pPr>
+        <w:ind w:left="2736" w:hanging="936"/>
+      </w:pPr>
+      <w:rPr>
+        <w:rFonts w:hint="default"/>
+      </w:rPr>
+    </w:lvl>
+    <w:lvl w:ilvl="6">
+      <w:start w:val="1"/>
+      <w:numFmt w:val="decimal"/>
+      <w:lvlText w:val="%1.%2.%3.%4.%5.%6.%7."/>
+      <w:lvlJc w:val="left"/>
+      <w:pPr>
+        <w:ind w:left="3240" w:hanging="1080"/>
+      </w:pPr>
+      <w:rPr>
+        <w:rFonts w:hint="default"/>
+      </w:rPr>
+    </w:lvl>
+    <w:lvl w:ilvl="7">
+      <w:start w:val="1"/>
+      <w:numFmt w:val="decimal"/>
+      <w:lvlText w:val="%1.%2.%3.%4.%5.%6.%7.%8."/>
+      <w:lvlJc w:val="left"/>
+      <w:pPr>
+        <w:ind w:left="3744" w:hanging="1224"/>
+      </w:pPr>
+      <w:rPr>
+        <w:rFonts w:hint="default"/>
+      </w:rPr>
+    </w:lvl>
+    <w:lvl w:ilvl="8">
+      <w:start w:val="1"/>
+      <w:numFmt w:val="decimal"/>
+      <w:lvlText w:val="%1.%2.%3.%4.%5.%6.%7.%8.%9."/>
+      <w:lvlJc w:val="left"/>
+      <w:pPr>
+        <w:ind w:left="4320" w:hanging="1440"/>
+      </w:pPr>
+      <w:rPr>
+        <w:rFonts w:hint="default"/>
+      </w:rPr>
     </w:lvl>
   </w:abstractNum>
-  <w:abstractNum w:abstractNumId="1">
+  <w:abstractNum w:abstractNumId="2">
     <w:nsid w:val="31025E5C"/>
     <w:multiLevelType w:val="multilevel"/>
     <w:tmpl w:val="E5E4E68C"/>
@@ -6155,7 +6558,7 @@
       </w:rPr>
     </w:lvl>
   </w:abstractNum>
-  <w:abstractNum w:abstractNumId="2">
+  <w:abstractNum w:abstractNumId="3">
     <w:nsid w:val="51C35D8C"/>
     <w:multiLevelType w:val="hybridMultilevel"/>
     <w:tmpl w:val="280CC97C"/>
@@ -6245,16 +6648,15 @@
       </w:pPr>
     </w:lvl>
   </w:abstractNum>
-  <w:abstractNum w:abstractNumId="3">
+  <w:abstractNum w:abstractNumId="4">
     <w:nsid w:val="540C299B"/>
-    <w:multiLevelType w:val="hybridMultilevel"/>
-    <w:tmpl w:val="197649C0"/>
-    <w:lvl w:ilvl="0" w:tplc="A9FC9DCE">
+    <w:multiLevelType w:val="multilevel"/>
+    <w:tmpl w:val="E4E0FA98"/>
+    <w:lvl w:ilvl="0">
       <w:start w:val="1"/>
       <w:numFmt w:val="decimal"/>
-      <w:pStyle w:val="TDC2"/>
-      <w:lvlText w:val="1.%1."/>
-      <w:lvlJc w:val="center"/>
+      <w:lvlText w:val="%1."/>
+      <w:lvlJc w:val="left"/>
       <w:pPr>
         <w:ind w:left="720" w:hanging="360"/>
       </w:pPr>
@@ -6262,16 +6664,107 @@
         <w:rFonts w:hint="default"/>
       </w:rPr>
     </w:lvl>
-    <w:lvl w:ilvl="1" w:tplc="04090019" w:tentative="1">
+    <w:lvl w:ilvl="1">
       <w:start w:val="1"/>
-      <w:numFmt w:val="lowerLetter"/>
+      <w:numFmt w:val="decimal"/>
+      <w:pStyle w:val="TDC2"/>
+      <w:lvlText w:val="%1.%2."/>
+      <w:lvlJc w:val="left"/>
+      <w:pPr>
+        <w:ind w:left="1152" w:hanging="432"/>
+      </w:pPr>
+    </w:lvl>
+    <w:lvl w:ilvl="2">
+      <w:start w:val="1"/>
+      <w:numFmt w:val="decimal"/>
+      <w:lvlText w:val="%1.%2.%3."/>
+      <w:lvlJc w:val="left"/>
+      <w:pPr>
+        <w:ind w:left="1584" w:hanging="504"/>
+      </w:pPr>
+    </w:lvl>
+    <w:lvl w:ilvl="3">
+      <w:start w:val="1"/>
+      <w:numFmt w:val="decimal"/>
+      <w:lvlText w:val="%1.%2.%3.%4."/>
+      <w:lvlJc w:val="left"/>
+      <w:pPr>
+        <w:ind w:left="2088" w:hanging="648"/>
+      </w:pPr>
+    </w:lvl>
+    <w:lvl w:ilvl="4">
+      <w:start w:val="1"/>
+      <w:numFmt w:val="decimal"/>
+      <w:lvlText w:val="%1.%2.%3.%4.%5."/>
+      <w:lvlJc w:val="left"/>
+      <w:pPr>
+        <w:ind w:left="2592" w:hanging="792"/>
+      </w:pPr>
+    </w:lvl>
+    <w:lvl w:ilvl="5">
+      <w:start w:val="1"/>
+      <w:numFmt w:val="decimal"/>
+      <w:lvlText w:val="%1.%2.%3.%4.%5.%6."/>
+      <w:lvlJc w:val="left"/>
+      <w:pPr>
+        <w:ind w:left="3096" w:hanging="936"/>
+      </w:pPr>
+    </w:lvl>
+    <w:lvl w:ilvl="6">
+      <w:start w:val="1"/>
+      <w:numFmt w:val="decimal"/>
+      <w:lvlText w:val="%1.%2.%3.%4.%5.%6.%7."/>
+      <w:lvlJc w:val="left"/>
+      <w:pPr>
+        <w:ind w:left="3600" w:hanging="1080"/>
+      </w:pPr>
+    </w:lvl>
+    <w:lvl w:ilvl="7">
+      <w:start w:val="1"/>
+      <w:numFmt w:val="decimal"/>
+      <w:lvlText w:val="%1.%2.%3.%4.%5.%6.%7.%8."/>
+      <w:lvlJc w:val="left"/>
+      <w:pPr>
+        <w:ind w:left="4104" w:hanging="1224"/>
+      </w:pPr>
+    </w:lvl>
+    <w:lvl w:ilvl="8">
+      <w:start w:val="1"/>
+      <w:numFmt w:val="decimal"/>
+      <w:lvlText w:val="%1.%2.%3.%4.%5.%6.%7.%8.%9."/>
+      <w:lvlJc w:val="left"/>
+      <w:pPr>
+        <w:ind w:left="4680" w:hanging="1440"/>
+      </w:pPr>
+    </w:lvl>
+  </w:abstractNum>
+  <w:abstractNum w:abstractNumId="5">
+    <w:nsid w:val="5E116B95"/>
+    <w:multiLevelType w:val="multilevel"/>
+    <w:tmpl w:val="197649C0"/>
+    <w:styleLink w:val="Estilo1"/>
+    <w:lvl w:ilvl="0">
+      <w:start w:val="1"/>
+      <w:numFmt w:val="decimal"/>
+      <w:lvlText w:val="1.%1."/>
+      <w:lvlJc w:val="center"/>
+      <w:pPr>
+        <w:ind w:left="720" w:hanging="360"/>
+      </w:pPr>
+      <w:rPr>
+        <w:rFonts w:hint="default"/>
+      </w:rPr>
+    </w:lvl>
+    <w:lvl w:ilvl="1">
+      <w:start w:val="1"/>
+      <w:numFmt w:val="decimal"/>
       <w:lvlText w:val="%2."/>
       <w:lvlJc w:val="left"/>
       <w:pPr>
         <w:ind w:left="1440" w:hanging="360"/>
       </w:pPr>
     </w:lvl>
-    <w:lvl w:ilvl="2" w:tplc="0409001B" w:tentative="1">
+    <w:lvl w:ilvl="2">
       <w:start w:val="1"/>
       <w:numFmt w:val="lowerRoman"/>
       <w:lvlText w:val="%3."/>
@@ -6280,7 +6773,7 @@
         <w:ind w:left="2160" w:hanging="180"/>
       </w:pPr>
     </w:lvl>
-    <w:lvl w:ilvl="3" w:tplc="0409000F" w:tentative="1">
+    <w:lvl w:ilvl="3">
       <w:start w:val="1"/>
       <w:numFmt w:val="decimal"/>
       <w:lvlText w:val="%4."/>
@@ -6289,7 +6782,7 @@
         <w:ind w:left="2880" w:hanging="360"/>
       </w:pPr>
     </w:lvl>
-    <w:lvl w:ilvl="4" w:tplc="04090019" w:tentative="1">
+    <w:lvl w:ilvl="4">
       <w:start w:val="1"/>
       <w:numFmt w:val="lowerLetter"/>
       <w:lvlText w:val="%5."/>
@@ -6298,7 +6791,7 @@
         <w:ind w:left="3600" w:hanging="360"/>
       </w:pPr>
     </w:lvl>
-    <w:lvl w:ilvl="5" w:tplc="0409001B" w:tentative="1">
+    <w:lvl w:ilvl="5">
       <w:start w:val="1"/>
       <w:numFmt w:val="lowerRoman"/>
       <w:lvlText w:val="%6."/>
@@ -6307,7 +6800,7 @@
         <w:ind w:left="4320" w:hanging="180"/>
       </w:pPr>
     </w:lvl>
-    <w:lvl w:ilvl="6" w:tplc="0409000F" w:tentative="1">
+    <w:lvl w:ilvl="6">
       <w:start w:val="1"/>
       <w:numFmt w:val="decimal"/>
       <w:lvlText w:val="%7."/>
@@ -6316,7 +6809,7 @@
         <w:ind w:left="5040" w:hanging="360"/>
       </w:pPr>
     </w:lvl>
-    <w:lvl w:ilvl="7" w:tplc="04090019" w:tentative="1">
+    <w:lvl w:ilvl="7">
       <w:start w:val="1"/>
       <w:numFmt w:val="lowerLetter"/>
       <w:lvlText w:val="%8."/>
@@ -6325,7 +6818,7 @@
         <w:ind w:left="5760" w:hanging="360"/>
       </w:pPr>
     </w:lvl>
-    <w:lvl w:ilvl="8" w:tplc="0409001B" w:tentative="1">
+    <w:lvl w:ilvl="8">
       <w:start w:val="1"/>
       <w:numFmt w:val="lowerRoman"/>
       <w:lvlText w:val="%9."/>
@@ -6335,7 +6828,7 @@
       </w:pPr>
     </w:lvl>
   </w:abstractNum>
-  <w:abstractNum w:abstractNumId="4">
+  <w:abstractNum w:abstractNumId="6">
     <w:nsid w:val="5F905BB6"/>
     <w:multiLevelType w:val="multilevel"/>
     <w:tmpl w:val="B8D448BC"/>
@@ -6457,25 +6950,64 @@
     </w:lvl>
   </w:abstractNum>
   <w:num w:numId="1">
+    <w:abstractNumId w:val="2"/>
+  </w:num>
+  <w:num w:numId="2">
+    <w:abstractNumId w:val="6"/>
+  </w:num>
+  <w:num w:numId="3">
     <w:abstractNumId w:val="1"/>
   </w:num>
-  <w:num w:numId="2">
+  <w:num w:numId="4">
+    <w:abstractNumId w:val="1"/>
+  </w:num>
+  <w:num w:numId="5">
     <w:abstractNumId w:val="4"/>
   </w:num>
-  <w:num w:numId="3">
-    <w:abstractNumId w:val="0"/>
+  <w:num w:numId="6">
+    <w:abstractNumId w:val="3"/>
   </w:num>
-  <w:num w:numId="4">
-    <w:abstractNumId w:val="0"/>
+  <w:num w:numId="7">
+    <w:abstractNumId w:val="1"/>
     <w:lvlOverride w:ilvl="0">
       <w:startOverride w:val="1"/>
     </w:lvlOverride>
   </w:num>
-  <w:num w:numId="5">
-    <w:abstractNumId w:val="3"/>
+  <w:num w:numId="8">
+    <w:abstractNumId w:val="0"/>
   </w:num>
-  <w:num w:numId="6">
-    <w:abstractNumId w:val="2"/>
+  <w:num w:numId="9">
+    <w:abstractNumId w:val="1"/>
+    <w:lvlOverride w:ilvl="0">
+      <w:startOverride w:val="1"/>
+    </w:lvlOverride>
+    <w:lvlOverride w:ilvl="1">
+      <w:startOverride w:val="1"/>
+    </w:lvlOverride>
+    <w:lvlOverride w:ilvl="2">
+      <w:startOverride w:val="1"/>
+    </w:lvlOverride>
+    <w:lvlOverride w:ilvl="3">
+      <w:startOverride w:val="1"/>
+    </w:lvlOverride>
+    <w:lvlOverride w:ilvl="4">
+      <w:startOverride w:val="1"/>
+    </w:lvlOverride>
+    <w:lvlOverride w:ilvl="5">
+      <w:startOverride w:val="1"/>
+    </w:lvlOverride>
+    <w:lvlOverride w:ilvl="6">
+      <w:startOverride w:val="1"/>
+    </w:lvlOverride>
+    <w:lvlOverride w:ilvl="7">
+      <w:startOverride w:val="1"/>
+    </w:lvlOverride>
+    <w:lvlOverride w:ilvl="8">
+      <w:startOverride w:val="1"/>
+    </w:lvlOverride>
+  </w:num>
+  <w:num w:numId="10">
+    <w:abstractNumId w:val="5"/>
   </w:num>
 </w:numbering>
 </file>
@@ -7023,6 +7555,7 @@
   <w:style w:type="character" w:default="1" w:styleId="Fuentedeprrafopredeter">
     <w:name w:val="Default Paragraph Font"/>
     <w:uiPriority w:val="1"/>
+    <w:semiHidden/>
     <w:unhideWhenUsed/>
   </w:style>
   <w:style w:type="table" w:default="1" w:styleId="Tablanormal">
@@ -7165,17 +7698,14 @@
     <w:uiPriority w:val="39"/>
     <w:unhideWhenUsed/>
     <w:qFormat/>
-    <w:rsid w:val="00521715"/>
+    <w:rsid w:val="002F11E0"/>
     <w:pPr>
       <w:numPr>
         <w:numId w:val="3"/>
       </w:numPr>
-      <w:tabs>
-        <w:tab w:val="left" w:pos="440"/>
-        <w:tab w:val="right" w:leader="dot" w:pos="8494"/>
-      </w:tabs>
       <w:spacing w:before="360"/>
       <w:jc w:val="left"/>
+      <w:outlineLvl w:val="0"/>
     </w:pPr>
     <w:rPr>
       <w:b/>
@@ -7434,9 +7964,10 @@
     <w:uiPriority w:val="39"/>
     <w:unhideWhenUsed/>
     <w:qFormat/>
-    <w:rsid w:val="00521715"/>
+    <w:rsid w:val="006F796E"/>
     <w:pPr>
       <w:numPr>
+        <w:ilvl w:val="1"/>
         <w:numId w:val="5"/>
       </w:numPr>
       <w:spacing w:before="240"/>
@@ -7640,6 +8171,16 @@
       <w:lang w:eastAsia="es-ES"/>
     </w:rPr>
   </w:style>
+  <w:style w:type="numbering" w:customStyle="1" w:styleId="Estilo1">
+    <w:name w:val="Estilo1"/>
+    <w:uiPriority w:val="99"/>
+    <w:rsid w:val="006F796E"/>
+    <w:pPr>
+      <w:numPr>
+        <w:numId w:val="10"/>
+      </w:numPr>
+    </w:pPr>
+  </w:style>
 </w:styles>
 </file>
 
@@ -7723,7 +8264,9 @@
   </w:compat>
   <w:rsids>
     <w:rsidRoot w:val="003A2025"/>
+    <w:rsid w:val="002C2235"/>
     <w:rsid w:val="003A2025"/>
+    <w:rsid w:val="00984A61"/>
     <w:rsid w:val="00F56E7C"/>
   </w:rsids>
   <m:mathPr>
@@ -8180,6 +8723,26 @@
     <w:name w:val="0C962C4C2B36489FB7A2035A240D40D6"/>
     <w:rsid w:val="003A2025"/>
   </w:style>
+  <w:style w:type="paragraph" w:customStyle="1" w:styleId="8E089C569CA64BE7A8D84B29CEDC00AE">
+    <w:name w:val="8E089C569CA64BE7A8D84B29CEDC00AE"/>
+    <w:rsid w:val="00984A61"/>
+  </w:style>
+  <w:style w:type="paragraph" w:customStyle="1" w:styleId="ADCF7B521A7947FDBD8BF35E5C1FA618">
+    <w:name w:val="ADCF7B521A7947FDBD8BF35E5C1FA618"/>
+    <w:rsid w:val="00984A61"/>
+  </w:style>
+  <w:style w:type="paragraph" w:customStyle="1" w:styleId="7A8325AE9CDE4C309BEB553BD9E44308">
+    <w:name w:val="7A8325AE9CDE4C309BEB553BD9E44308"/>
+    <w:rsid w:val="00984A61"/>
+  </w:style>
+  <w:style w:type="paragraph" w:customStyle="1" w:styleId="80ECA764164947359883ACF7C6165A50">
+    <w:name w:val="80ECA764164947359883ACF7C6165A50"/>
+    <w:rsid w:val="00984A61"/>
+  </w:style>
+  <w:style w:type="paragraph" w:customStyle="1" w:styleId="2389D096322247F6993FD99E8C7FEC4F">
+    <w:name w:val="2389D096322247F6993FD99E8C7FEC4F"/>
+    <w:rsid w:val="00984A61"/>
+  </w:style>
 </w:styles>
 </file>
 
@@ -8480,7 +9043,7 @@
 </file>
 
 <file path=customXml/itemProps1.xml><?xml version="1.0" encoding="utf-8"?>
-<ds:datastoreItem xmlns:ds="http://schemas.openxmlformats.org/officeDocument/2006/customXml" ds:itemID="{EA59C01F-D717-4AAE-BAFA-FE93E4EEE2AE}">
+<ds:datastoreItem xmlns:ds="http://schemas.openxmlformats.org/officeDocument/2006/customXml" ds:itemID="{1392A95D-945E-4A5F-ACF0-819C28A0E9E1}">
   <ds:schemaRefs>
     <ds:schemaRef ds:uri="http://schemas.openxmlformats.org/officeDocument/2006/bibliography"/>
   </ds:schemaRefs>

</xml_diff>

<commit_message>
Actualitzo index, escric seccio de IP cores i començo seccio Microblaze
</commit_message>
<xml_diff>
--- a/memoria/TFM_Peshevski.docx
+++ b/memoria/TFM_Peshevski.docx
@@ -3665,6 +3665,9 @@
     <w:sdt>
       <w:sdtPr>
         <w:rPr>
+          <w:noProof w:val="0"/>
+          <w:sz w:val="24"/>
+          <w:szCs w:val="20"/>
           <w:lang w:val="es-ES"/>
         </w:rPr>
         <w:id w:val="-736622035"/>
@@ -3676,9 +3679,7 @@
       <w:sdtEndPr>
         <w:rPr>
           <w:caps w:val="0"/>
-          <w:noProof w:val="0"/>
-          <w:sz w:val="24"/>
-          <w:szCs w:val="20"/>
+          <w:lang w:eastAsia="en-US"/>
         </w:rPr>
       </w:sdtEndPr>
       <w:sdtContent>
@@ -3738,31 +3739,11 @@
         </w:p>
         <w:p>
           <w:pPr>
-            <w:pStyle w:val="Prrafodelista"/>
-            <w:numPr>
-              <w:ilvl w:val="0"/>
-              <w:numId w:val="5"/>
-            </w:numPr>
-            <w:spacing w:before="240"/>
-            <w:contextualSpacing w:val="0"/>
-            <w:jc w:val="left"/>
-            <w:rPr>
-              <w:b/>
-              <w:bCs/>
-              <w:vanish/>
-              <w:sz w:val="24"/>
-            </w:rPr>
-          </w:pPr>
-        </w:p>
-        <w:p>
-          <w:pPr>
             <w:pStyle w:val="TDC2"/>
             <w:rPr>
               <w:lang w:val="es-ES"/>
             </w:rPr>
           </w:pPr>
-          <w:bookmarkStart w:id="4" w:name="_GoBack"/>
-          <w:bookmarkEnd w:id="4"/>
           <w:r>
             <w:t>Estructura</w:t>
           </w:r>
@@ -3827,11 +3808,6 @@
         <w:p>
           <w:pPr>
             <w:pStyle w:val="TDC2"/>
-            <w:numPr>
-              <w:ilvl w:val="2"/>
-              <w:numId w:val="5"/>
-            </w:numPr>
-            <w:ind w:left="1080" w:firstLine="0"/>
             <w:rPr>
               <w:lang w:val="es-ES"/>
             </w:rPr>
@@ -3852,25 +3828,12 @@
         <w:p>
           <w:pPr>
             <w:pStyle w:val="TDC2"/>
-            <w:numPr>
-              <w:ilvl w:val="2"/>
-              <w:numId w:val="5"/>
-            </w:numPr>
             <w:rPr>
               <w:lang w:val="es-ES"/>
             </w:rPr>
           </w:pPr>
           <w:r>
-            <w:t xml:space="preserve">Programació </w:t>
-          </w:r>
-          <w:r>
-            <w:t xml:space="preserve">de </w:t>
-          </w:r>
-          <w:r>
-            <w:t>Soft</w:t>
-          </w:r>
-          <w:r>
-            <w:t>ware</w:t>
+            <w:t>Programació de Software</w:t>
           </w:r>
           <w:r>
             <w:ptab w:relativeTo="margin" w:alignment="right" w:leader="dot"/>
@@ -3901,7 +3864,7 @@
             <w:pStyle w:val="Prrafodelista"/>
             <w:numPr>
               <w:ilvl w:val="0"/>
-              <w:numId w:val="5"/>
+              <w:numId w:val="22"/>
             </w:numPr>
             <w:spacing w:before="240"/>
             <w:contextualSpacing w:val="0"/>
@@ -3996,7 +3959,7 @@
             <w:pStyle w:val="Prrafodelista"/>
             <w:numPr>
               <w:ilvl w:val="0"/>
-              <w:numId w:val="5"/>
+              <w:numId w:val="22"/>
             </w:numPr>
             <w:spacing w:before="240"/>
             <w:contextualSpacing w:val="0"/>
@@ -4070,7 +4033,7 @@
             <w:pStyle w:val="Prrafodelista"/>
             <w:numPr>
               <w:ilvl w:val="0"/>
-              <w:numId w:val="5"/>
+              <w:numId w:val="22"/>
             </w:numPr>
             <w:spacing w:before="240"/>
             <w:contextualSpacing w:val="0"/>
@@ -4199,13 +4162,7 @@
             <w:rPr>
               <w:lang w:val="es-ES"/>
             </w:rPr>
-            <w:t>conclusions</w:t>
-          </w:r>
-          <w:r>
-            <w:rPr>
-              <w:lang w:val="es-ES"/>
-            </w:rPr>
-            <w:t xml:space="preserve"> i treball futur</w:t>
+            <w:t>conclusions i treball futur</w:t>
           </w:r>
         </w:p>
         <w:p>
@@ -4213,7 +4170,7 @@
             <w:pStyle w:val="Prrafodelista"/>
             <w:numPr>
               <w:ilvl w:val="0"/>
-              <w:numId w:val="5"/>
+              <w:numId w:val="22"/>
             </w:numPr>
             <w:spacing w:before="240"/>
             <w:contextualSpacing w:val="0"/>
@@ -4614,7 +4571,7 @@
         <w:pStyle w:val="TDC1"/>
         <w:numPr>
           <w:ilvl w:val="0"/>
-          <w:numId w:val="9"/>
+          <w:numId w:val="23"/>
         </w:numPr>
       </w:pPr>
       <w:r>
@@ -4622,6 +4579,7 @@
         <w:t>INTRODUCCIÓ</w:t>
       </w:r>
     </w:p>
+    <w:p/>
     <w:p>
       <w:pPr>
         <w:rPr>
@@ -4912,7 +4870,7 @@
     <w:p>
       <w:pPr>
         <w:rPr>
-          <w:b/>
+          <w:lang w:eastAsia="en-US"/>
         </w:rPr>
       </w:pPr>
       <w:r>
@@ -5106,6 +5064,171 @@
     </w:p>
     <w:p>
       <w:pPr>
+        <w:rPr>
+          <w:lang w:eastAsia="en-US"/>
+        </w:rPr>
+      </w:pPr>
+    </w:p>
+    <w:p>
+      <w:pPr>
+        <w:pStyle w:val="TDC2"/>
+      </w:pPr>
+      <w:r>
+        <w:t>Objectius</w:t>
+      </w:r>
+    </w:p>
+    <w:p>
+      <w:pPr>
+        <w:rPr>
+          <w:lang w:eastAsia="en-US"/>
+        </w:rPr>
+      </w:pPr>
+      <w:r>
+        <w:rPr>
+          <w:lang w:eastAsia="en-US"/>
+        </w:rPr>
+        <w:t>Alguns dels objectius que s’han perseguit amb aquest treball són:</w:t>
+      </w:r>
+    </w:p>
+    <w:p>
+      <w:pPr>
+        <w:pStyle w:val="Prrafodelista"/>
+        <w:numPr>
+          <w:ilvl w:val="0"/>
+          <w:numId w:val="24"/>
+        </w:numPr>
+        <w:rPr>
+          <w:lang w:eastAsia="en-US"/>
+        </w:rPr>
+      </w:pPr>
+    </w:p>
+    <w:p>
+      <w:pPr>
+        <w:pStyle w:val="Prrafodelista"/>
+        <w:numPr>
+          <w:ilvl w:val="0"/>
+          <w:numId w:val="24"/>
+        </w:numPr>
+        <w:rPr>
+          <w:lang w:eastAsia="en-US"/>
+        </w:rPr>
+      </w:pPr>
+    </w:p>
+    <w:p>
+      <w:pPr>
+        <w:pStyle w:val="Prrafodelista"/>
+        <w:numPr>
+          <w:ilvl w:val="0"/>
+          <w:numId w:val="24"/>
+        </w:numPr>
+        <w:rPr>
+          <w:lang w:eastAsia="en-US"/>
+        </w:rPr>
+      </w:pPr>
+    </w:p>
+    <w:p>
+      <w:pPr>
+        <w:pStyle w:val="Prrafodelista"/>
+        <w:numPr>
+          <w:ilvl w:val="0"/>
+          <w:numId w:val="24"/>
+        </w:numPr>
+        <w:rPr>
+          <w:lang w:eastAsia="en-US"/>
+        </w:rPr>
+      </w:pPr>
+    </w:p>
+    <w:p>
+      <w:pPr>
+        <w:pStyle w:val="Prrafodelista"/>
+        <w:numPr>
+          <w:ilvl w:val="0"/>
+          <w:numId w:val="24"/>
+        </w:numPr>
+        <w:rPr>
+          <w:lang w:eastAsia="en-US"/>
+        </w:rPr>
+      </w:pPr>
+    </w:p>
+    <w:p>
+      <w:pPr>
+        <w:pStyle w:val="Prrafodelista"/>
+        <w:numPr>
+          <w:ilvl w:val="0"/>
+          <w:numId w:val="24"/>
+        </w:numPr>
+        <w:rPr>
+          <w:lang w:eastAsia="en-US"/>
+        </w:rPr>
+      </w:pPr>
+    </w:p>
+    <w:p>
+      <w:pPr>
+        <w:pStyle w:val="Prrafodelista"/>
+        <w:numPr>
+          <w:ilvl w:val="0"/>
+          <w:numId w:val="24"/>
+        </w:numPr>
+        <w:rPr>
+          <w:lang w:eastAsia="en-US"/>
+        </w:rPr>
+      </w:pPr>
+    </w:p>
+    <w:p>
+      <w:pPr>
+        <w:pStyle w:val="Prrafodelista"/>
+        <w:numPr>
+          <w:ilvl w:val="0"/>
+          <w:numId w:val="24"/>
+        </w:numPr>
+        <w:rPr>
+          <w:lang w:eastAsia="en-US"/>
+        </w:rPr>
+      </w:pPr>
+    </w:p>
+    <w:p>
+      <w:pPr>
+        <w:pStyle w:val="Prrafodelista"/>
+        <w:numPr>
+          <w:ilvl w:val="0"/>
+          <w:numId w:val="24"/>
+        </w:numPr>
+        <w:rPr>
+          <w:lang w:eastAsia="en-US"/>
+        </w:rPr>
+      </w:pPr>
+    </w:p>
+    <w:p>
+      <w:pPr>
+        <w:pStyle w:val="Prrafodelista"/>
+        <w:numPr>
+          <w:ilvl w:val="0"/>
+          <w:numId w:val="24"/>
+        </w:numPr>
+        <w:rPr>
+          <w:lang w:eastAsia="en-US"/>
+        </w:rPr>
+      </w:pPr>
+    </w:p>
+    <w:p>
+      <w:pPr>
+        <w:pStyle w:val="Prrafodelista"/>
+        <w:numPr>
+          <w:ilvl w:val="0"/>
+          <w:numId w:val="24"/>
+        </w:numPr>
+        <w:rPr>
+          <w:lang w:eastAsia="en-US"/>
+        </w:rPr>
+      </w:pPr>
+    </w:p>
+    <w:p>
+      <w:pPr>
+        <w:pStyle w:val="Prrafodelista"/>
+        <w:numPr>
+          <w:ilvl w:val="0"/>
+          <w:numId w:val="24"/>
+        </w:numPr>
         <w:rPr>
           <w:lang w:eastAsia="en-US"/>
         </w:rPr>
@@ -5127,8 +5250,26 @@
       </w:pPr>
       <w:r>
         <w:lastRenderedPageBreak/>
-        <w:t>FPGA</w:t>
-      </w:r>
+        <w:t>F</w:t>
+      </w:r>
+      <w:r>
+        <w:t>PGA</w:t>
+      </w:r>
+    </w:p>
+    <w:p>
+      <w:pPr>
+        <w:pStyle w:val="TDC2"/>
+      </w:pPr>
+      <w:r>
+        <w:t>Estructura</w:t>
+      </w:r>
+    </w:p>
+    <w:p>
+      <w:pPr>
+        <w:rPr>
+          <w:lang w:eastAsia="en-US"/>
+        </w:rPr>
+      </w:pPr>
     </w:p>
     <w:p>
       <w:pPr>
@@ -5192,9 +5333,9 @@
           <w:lang w:val="en-US" w:eastAsia="en-US"/>
         </w:rPr>
         <w:drawing>
-          <wp:inline distT="0" distB="0" distL="0" distR="0" wp14:anchorId="10B339C9" wp14:editId="46BC804D">
-            <wp:extent cx="3243646" cy="2743200"/>
-            <wp:effectExtent l="0" t="0" r="0" b="0"/>
+          <wp:inline distT="0" distB="0" distL="0" distR="0" wp14:anchorId="7BFF845C" wp14:editId="1485AE1E">
+            <wp:extent cx="3076575" cy="2601905"/>
+            <wp:effectExtent l="0" t="0" r="0" b="8255"/>
             <wp:docPr id="4" name="Imatge 5"/>
             <wp:cNvGraphicFramePr>
               <a:graphicFrameLocks xmlns:a="http://schemas.openxmlformats.org/drawingml/2006/main" noChangeAspect="1"/>
@@ -5223,7 +5364,7 @@
                   <pic:spPr bwMode="auto">
                     <a:xfrm>
                       <a:off x="0" y="0"/>
-                      <a:ext cx="3262223" cy="2758911"/>
+                      <a:ext cx="3097703" cy="2619773"/>
                     </a:xfrm>
                     <a:prstGeom prst="rect">
                       <a:avLst/>
@@ -5248,18 +5389,31 @@
           <w:color w:val="auto"/>
         </w:rPr>
       </w:pPr>
-      <w:bookmarkStart w:id="5" w:name="_Toc472958301"/>
+      <w:bookmarkStart w:id="4" w:name="_Toc472958301"/>
       <w:r>
         <w:t xml:space="preserve">Figura </w:t>
       </w:r>
-      <w:fldSimple w:instr=" SEQ Figura \* ARABIC ">
-        <w:r>
-          <w:rPr>
-            <w:noProof/>
-          </w:rPr>
-          <w:t>1</w:t>
-        </w:r>
-      </w:fldSimple>
+      <w:r>
+        <w:fldChar w:fldCharType="begin"/>
+      </w:r>
+      <w:r>
+        <w:instrText xml:space="preserve"> SEQ Figura \* ARABIC </w:instrText>
+      </w:r>
+      <w:r>
+        <w:fldChar w:fldCharType="separate"/>
+      </w:r>
+      <w:r>
+        <w:rPr>
+          <w:noProof/>
+        </w:rPr>
+        <w:t>1</w:t>
+      </w:r>
+      <w:r>
+        <w:rPr>
+          <w:noProof/>
+        </w:rPr>
+        <w:fldChar w:fldCharType="end"/>
+      </w:r>
       <w:r>
         <w:t xml:space="preserve">. </w:t>
       </w:r>
@@ -5269,7 +5423,7 @@
         </w:rPr>
         <w:t>Estructura de la FPGA, altament simplificada</w:t>
       </w:r>
-      <w:bookmarkEnd w:id="5"/>
+      <w:bookmarkEnd w:id="4"/>
     </w:p>
     <w:p>
       <w:pPr>
@@ -5332,7 +5486,7 @@
           <w:lang w:val="en-US" w:eastAsia="en-US"/>
         </w:rPr>
         <w:drawing>
-          <wp:inline distT="0" distB="0" distL="0" distR="0" wp14:anchorId="4892F139" wp14:editId="483CFD16">
+          <wp:inline distT="0" distB="0" distL="0" distR="0" wp14:anchorId="67756F91" wp14:editId="1F45F022">
             <wp:extent cx="4695825" cy="2109931"/>
             <wp:effectExtent l="0" t="0" r="0" b="5080"/>
             <wp:docPr id="5" name="Imatge 5"/>
@@ -5388,18 +5542,31 @@
           <w:color w:val="auto"/>
         </w:rPr>
       </w:pPr>
-      <w:bookmarkStart w:id="6" w:name="_Toc472958302"/>
+      <w:bookmarkStart w:id="5" w:name="_Toc472958302"/>
       <w:r>
         <w:t xml:space="preserve">Figura </w:t>
       </w:r>
-      <w:fldSimple w:instr=" SEQ Figura \* ARABIC ">
-        <w:r>
-          <w:rPr>
-            <w:noProof/>
-          </w:rPr>
-          <w:t>2</w:t>
-        </w:r>
-      </w:fldSimple>
+      <w:r>
+        <w:fldChar w:fldCharType="begin"/>
+      </w:r>
+      <w:r>
+        <w:instrText xml:space="preserve"> SEQ Figura \* ARABIC </w:instrText>
+      </w:r>
+      <w:r>
+        <w:fldChar w:fldCharType="separate"/>
+      </w:r>
+      <w:r>
+        <w:rPr>
+          <w:noProof/>
+        </w:rPr>
+        <w:t>2</w:t>
+      </w:r>
+      <w:r>
+        <w:rPr>
+          <w:noProof/>
+        </w:rPr>
+        <w:fldChar w:fldCharType="end"/>
+      </w:r>
       <w:r>
         <w:t xml:space="preserve">. </w:t>
       </w:r>
@@ -5409,7 +5576,7 @@
         </w:rPr>
         <w:t>Cel·la lògica individual simplificada d’una FPGA</w:t>
       </w:r>
-      <w:bookmarkEnd w:id="6"/>
+      <w:bookmarkEnd w:id="5"/>
     </w:p>
     <w:p>
       <w:r>
@@ -5444,15 +5611,28 @@
       </w:r>
       <w:proofErr w:type="spellEnd"/>
       <w:r>
-        <w:t>), governat per un senyal de rellotge. Aquest biestable és molt important degut a què els circuits que s’hagin de generar a les FPGA normalment han de ser síncrons.</w:t>
-      </w:r>
-      <w:r>
-        <w:t xml:space="preserve"> Cal notar que una cel·la real podria ser més complexa, amb més entrades i probablement amb més elements lògics al seu interior.</w:t>
-      </w:r>
-    </w:p>
-    <w:p>
+        <w:t xml:space="preserve">), governat per un senyal de rellotge. Aquest biestable és molt important degut a què els circuits que s’hagin de generar a les FPGA </w:t>
+      </w:r>
       <w:r>
         <w:lastRenderedPageBreak/>
+        <w:t>normalment han de ser síncrons.</w:t>
+      </w:r>
+      <w:r>
+        <w:t xml:space="preserve"> Cal notar que una cel·la real </w:t>
+      </w:r>
+      <w:r>
+        <w:t>sol s</w:t>
+      </w:r>
+      <w:r>
+        <w:t>er més complexa, amb més entrades i probablement amb més elements lògics al seu interior.</w:t>
+      </w:r>
+      <w:r>
+        <w:t xml:space="preserve"> </w:t>
+      </w:r>
+    </w:p>
+    <w:p/>
+    <w:p>
+      <w:r>
         <w:t xml:space="preserve">Altres elements presents a les FPGA són els </w:t>
       </w:r>
       <w:r>
@@ -5480,9 +5660,9 @@
           <w:lang w:val="en-US" w:eastAsia="en-US"/>
         </w:rPr>
         <w:drawing>
-          <wp:inline distT="0" distB="0" distL="0" distR="0" wp14:anchorId="66C6059D" wp14:editId="55D242F5">
-            <wp:extent cx="3854049" cy="2514600"/>
-            <wp:effectExtent l="0" t="0" r="0" b="0"/>
+          <wp:inline distT="0" distB="0" distL="0" distR="0" wp14:anchorId="591A15C0" wp14:editId="58C158F1">
+            <wp:extent cx="3086100" cy="2013546"/>
+            <wp:effectExtent l="0" t="0" r="0" b="6350"/>
             <wp:docPr id="6" name="Imatge 5"/>
             <wp:cNvGraphicFramePr>
               <a:graphicFrameLocks xmlns:a="http://schemas.openxmlformats.org/drawingml/2006/main" noChangeAspect="1"/>
@@ -5511,7 +5691,7 @@
                   <pic:spPr bwMode="auto">
                     <a:xfrm>
                       <a:off x="0" y="0"/>
-                      <a:ext cx="3856172" cy="2515985"/>
+                      <a:ext cx="3109948" cy="2029106"/>
                     </a:xfrm>
                     <a:prstGeom prst="rect">
                       <a:avLst/>
@@ -5536,18 +5716,31 @@
           <w:color w:val="auto"/>
         </w:rPr>
       </w:pPr>
-      <w:bookmarkStart w:id="7" w:name="_Toc472958303"/>
+      <w:bookmarkStart w:id="6" w:name="_Toc472958303"/>
       <w:r>
         <w:t xml:space="preserve">Figura </w:t>
       </w:r>
-      <w:fldSimple w:instr=" SEQ Figura \* ARABIC ">
-        <w:r>
-          <w:rPr>
-            <w:noProof/>
-          </w:rPr>
-          <w:t>3</w:t>
-        </w:r>
-      </w:fldSimple>
+      <w:r>
+        <w:fldChar w:fldCharType="begin"/>
+      </w:r>
+      <w:r>
+        <w:instrText xml:space="preserve"> SEQ Figura \* ARABIC </w:instrText>
+      </w:r>
+      <w:r>
+        <w:fldChar w:fldCharType="separate"/>
+      </w:r>
+      <w:r>
+        <w:rPr>
+          <w:noProof/>
+        </w:rPr>
+        <w:t>3</w:t>
+      </w:r>
+      <w:r>
+        <w:rPr>
+          <w:noProof/>
+        </w:rPr>
+        <w:fldChar w:fldCharType="end"/>
+      </w:r>
       <w:r>
         <w:t xml:space="preserve">. </w:t>
       </w:r>
@@ -5557,7 +5750,7 @@
         </w:rPr>
         <w:t>Representació simplificada d’un dels interruptors d’interconnexió d’una FPGA</w:t>
       </w:r>
-      <w:bookmarkEnd w:id="7"/>
+      <w:bookmarkEnd w:id="6"/>
     </w:p>
     <w:p>
       <w:r>
@@ -5597,8 +5790,8 @@
           <w:lang w:val="en-US" w:eastAsia="en-US"/>
         </w:rPr>
         <w:drawing>
-          <wp:inline distT="0" distB="0" distL="0" distR="0" wp14:anchorId="7E5F928F" wp14:editId="338664D2">
-            <wp:extent cx="5088756" cy="3609975"/>
+          <wp:inline distT="0" distB="0" distL="0" distR="0" wp14:anchorId="0C7DE880" wp14:editId="554D2CE6">
+            <wp:extent cx="5410999" cy="3838575"/>
             <wp:effectExtent l="0" t="0" r="0" b="0"/>
             <wp:docPr id="7" name="Imatge 5"/>
             <wp:cNvGraphicFramePr>
@@ -5628,7 +5821,7 @@
                   <pic:spPr bwMode="auto">
                     <a:xfrm>
                       <a:off x="0" y="0"/>
-                      <a:ext cx="5119129" cy="3631522"/>
+                      <a:ext cx="5445280" cy="3862894"/>
                     </a:xfrm>
                     <a:prstGeom prst="rect">
                       <a:avLst/>
@@ -5653,18 +5846,31 @@
           <w:color w:val="auto"/>
         </w:rPr>
       </w:pPr>
-      <w:bookmarkStart w:id="8" w:name="_Toc472958304"/>
+      <w:bookmarkStart w:id="7" w:name="_Toc472958304"/>
       <w:r>
         <w:t xml:space="preserve">Figura </w:t>
       </w:r>
-      <w:fldSimple w:instr=" SEQ Figura \* ARABIC ">
-        <w:r>
-          <w:rPr>
-            <w:noProof/>
-          </w:rPr>
-          <w:t>4</w:t>
-        </w:r>
-      </w:fldSimple>
+      <w:r>
+        <w:fldChar w:fldCharType="begin"/>
+      </w:r>
+      <w:r>
+        <w:instrText xml:space="preserve"> SEQ Figura \* ARABIC </w:instrText>
+      </w:r>
+      <w:r>
+        <w:fldChar w:fldCharType="separate"/>
+      </w:r>
+      <w:r>
+        <w:rPr>
+          <w:noProof/>
+        </w:rPr>
+        <w:t>4</w:t>
+      </w:r>
+      <w:r>
+        <w:rPr>
+          <w:noProof/>
+        </w:rPr>
+        <w:fldChar w:fldCharType="end"/>
+      </w:r>
       <w:r>
         <w:t xml:space="preserve">. </w:t>
       </w:r>
@@ -5674,6 +5880,617 @@
         </w:rPr>
         <w:t>Representació simplificada d’un dels blocs d’entrada/sortida de la FPGA</w:t>
       </w:r>
+      <w:bookmarkEnd w:id="7"/>
+    </w:p>
+    <w:p>
+      <w:pPr>
+        <w:pStyle w:val="TDC2"/>
+      </w:pPr>
+      <w:r>
+        <w:lastRenderedPageBreak/>
+        <w:t>Nuclis de propietat intel·lectual</w:t>
+      </w:r>
+    </w:p>
+    <w:p>
+      <w:pPr>
+        <w:rPr>
+          <w:lang w:eastAsia="en-US"/>
+        </w:rPr>
+      </w:pPr>
+    </w:p>
+    <w:p>
+      <w:pPr>
+        <w:widowControl/>
+        <w:spacing w:after="200" w:line="276" w:lineRule="auto"/>
+        <w:rPr>
+          <w:lang w:eastAsia="en-US"/>
+        </w:rPr>
+      </w:pPr>
+      <w:r>
+        <w:rPr>
+          <w:lang w:eastAsia="en-US"/>
+        </w:rPr>
+        <w:t>Degut a l’àmplia disponibilitat de portes lògiques dintre d’una FPGA, aquestes es poden programar perquè es comportin com altres sistemes sencers. Per exemple, trossos de la lògica disponible a la FPGA es poden programar per comportar-se com un microcontrolador, amb uns perifèrics determinats, a triar per l’usuari segons necessitats de l’aplicació. La resta de la lògica disponible es podria fer servir per implementar, per exemple, funcions lògiques que necessiten ser executades molt ràpidament</w:t>
+      </w:r>
+      <w:r>
+        <w:rPr>
+          <w:lang w:eastAsia="en-US"/>
+        </w:rPr>
+        <w:t>,</w:t>
+      </w:r>
+      <w:r>
+        <w:rPr>
+          <w:lang w:eastAsia="en-US"/>
+        </w:rPr>
+        <w:t xml:space="preserve"> com ara les d’una memòria d’accés aleatori</w:t>
+      </w:r>
+      <w:r>
+        <w:rPr>
+          <w:lang w:eastAsia="en-US"/>
+        </w:rPr>
+        <w:t xml:space="preserve"> disponible pel microcontrolador</w:t>
+      </w:r>
+      <w:r>
+        <w:rPr>
+          <w:lang w:eastAsia="en-US"/>
+        </w:rPr>
+        <w:t>, o algun</w:t>
+      </w:r>
+      <w:r>
+        <w:rPr>
+          <w:lang w:eastAsia="en-US"/>
+        </w:rPr>
+        <w:t xml:space="preserve"> tipus de</w:t>
+      </w:r>
+      <w:r>
+        <w:rPr>
+          <w:lang w:eastAsia="en-US"/>
+        </w:rPr>
+        <w:t xml:space="preserve"> processat de senyal digital.</w:t>
+      </w:r>
+    </w:p>
+    <w:p>
+      <w:pPr>
+        <w:widowControl/>
+        <w:spacing w:after="200" w:line="276" w:lineRule="auto"/>
+        <w:rPr>
+          <w:lang w:eastAsia="en-US"/>
+        </w:rPr>
+      </w:pPr>
+      <w:r>
+        <w:rPr>
+          <w:lang w:eastAsia="en-US"/>
+        </w:rPr>
+        <w:t xml:space="preserve">Aquest tipus de programació aporta una flexibilitat molt gran, només limitada per la quantitat de blocs lògics disponibles. És per això que els grans fabricants de FPGA desenvolupen i permeten fer servir, sota llicència, els anomenats nuclis de propietat intel·lectual (IP </w:t>
+      </w:r>
+      <w:proofErr w:type="spellStart"/>
+      <w:r>
+        <w:rPr>
+          <w:lang w:eastAsia="en-US"/>
+        </w:rPr>
+        <w:t>core</w:t>
+      </w:r>
+      <w:proofErr w:type="spellEnd"/>
+      <w:r>
+        <w:rPr>
+          <w:lang w:eastAsia="en-US"/>
+        </w:rPr>
+        <w:t xml:space="preserve">). Els IP </w:t>
+      </w:r>
+      <w:proofErr w:type="spellStart"/>
+      <w:r>
+        <w:rPr>
+          <w:lang w:eastAsia="en-US"/>
+        </w:rPr>
+        <w:t>core</w:t>
+      </w:r>
+      <w:proofErr w:type="spellEnd"/>
+      <w:r>
+        <w:rPr>
+          <w:lang w:eastAsia="en-US"/>
+        </w:rPr>
+        <w:t xml:space="preserve"> són implementacions en llenguatge de descripció de hardware d’algun dispositiu dins la lògica de la FPGA. Poden ser de diferents tipus: un controlador de memòria RAM DDR, un controlador d’accés al medi per </w:t>
+      </w:r>
+      <w:proofErr w:type="spellStart"/>
+      <w:r>
+        <w:rPr>
+          <w:lang w:eastAsia="en-US"/>
+        </w:rPr>
+        <w:t>Ethernet</w:t>
+      </w:r>
+      <w:proofErr w:type="spellEnd"/>
+      <w:r>
+        <w:rPr>
+          <w:lang w:eastAsia="en-US"/>
+        </w:rPr>
+        <w:t>, un perifèric SPI</w:t>
+      </w:r>
+      <w:r>
+        <w:rPr>
+          <w:lang w:eastAsia="en-US"/>
+        </w:rPr>
+        <w:t>, un microcontrolador sencer</w:t>
+      </w:r>
+      <w:r>
+        <w:rPr>
+          <w:lang w:eastAsia="en-US"/>
+        </w:rPr>
+        <w:t>, etcètera.</w:t>
+      </w:r>
+      <w:r>
+        <w:rPr>
+          <w:lang w:eastAsia="en-US"/>
+        </w:rPr>
+        <w:t xml:space="preserve"> Quan aquests IP cores són implementats en llenguatge de descripció de hardware s’anomenen </w:t>
+      </w:r>
+      <w:proofErr w:type="spellStart"/>
+      <w:r>
+        <w:rPr>
+          <w:lang w:eastAsia="en-US"/>
+        </w:rPr>
+        <w:t>soft</w:t>
+      </w:r>
+      <w:proofErr w:type="spellEnd"/>
+      <w:r>
+        <w:rPr>
+          <w:lang w:eastAsia="en-US"/>
+        </w:rPr>
+        <w:t>-cores.</w:t>
+      </w:r>
+      <w:r>
+        <w:rPr>
+          <w:lang w:eastAsia="en-US"/>
+        </w:rPr>
+        <w:t xml:space="preserve"> Més endavant, a la secció 2.4 es </w:t>
+      </w:r>
+      <w:r>
+        <w:rPr>
+          <w:lang w:eastAsia="en-US"/>
+        </w:rPr>
+        <w:t xml:space="preserve">descriuran </w:t>
+      </w:r>
+      <w:r>
+        <w:rPr>
+          <w:lang w:eastAsia="en-US"/>
+        </w:rPr>
+        <w:t xml:space="preserve">amb més detall els IP </w:t>
+      </w:r>
+      <w:proofErr w:type="spellStart"/>
+      <w:r>
+        <w:rPr>
+          <w:lang w:eastAsia="en-US"/>
+        </w:rPr>
+        <w:t>core</w:t>
+      </w:r>
+      <w:proofErr w:type="spellEnd"/>
+      <w:r>
+        <w:rPr>
+          <w:lang w:eastAsia="en-US"/>
+        </w:rPr>
+        <w:t xml:space="preserve"> utilitzats.</w:t>
+      </w:r>
+    </w:p>
+    <w:p>
+      <w:pPr>
+        <w:widowControl/>
+        <w:spacing w:after="200" w:line="276" w:lineRule="auto"/>
+        <w:rPr>
+          <w:lang w:eastAsia="en-US"/>
+        </w:rPr>
+      </w:pPr>
+      <w:r>
+        <w:rPr>
+          <w:lang w:eastAsia="en-US"/>
+        </w:rPr>
+        <w:t xml:space="preserve">Existeixen també versions permanents dels </w:t>
+      </w:r>
+      <w:proofErr w:type="spellStart"/>
+      <w:r>
+        <w:rPr>
+          <w:lang w:eastAsia="en-US"/>
+        </w:rPr>
+        <w:t>soft</w:t>
+      </w:r>
+      <w:proofErr w:type="spellEnd"/>
+      <w:r>
+        <w:rPr>
+          <w:lang w:eastAsia="en-US"/>
+        </w:rPr>
+        <w:t>-cores, que són incrustats al silici de la pròpia FPGA</w:t>
+      </w:r>
+      <w:r>
+        <w:rPr>
+          <w:lang w:eastAsia="en-US"/>
+        </w:rPr>
+        <w:t>, generalment</w:t>
+      </w:r>
+      <w:r>
+        <w:rPr>
+          <w:lang w:eastAsia="en-US"/>
+        </w:rPr>
+        <w:t xml:space="preserve"> en forma de microprocessador. Aquests últims s’anomenen </w:t>
+      </w:r>
+      <w:proofErr w:type="spellStart"/>
+      <w:r>
+        <w:rPr>
+          <w:lang w:eastAsia="en-US"/>
+        </w:rPr>
+        <w:t>hard</w:t>
+      </w:r>
+      <w:proofErr w:type="spellEnd"/>
+      <w:r>
+        <w:rPr>
+          <w:lang w:eastAsia="en-US"/>
+        </w:rPr>
+        <w:t>-cores</w:t>
+      </w:r>
+      <w:r>
+        <w:rPr>
+          <w:lang w:eastAsia="en-US"/>
+        </w:rPr>
+        <w:t>, i existeix una gran varietat dels mateixos</w:t>
+      </w:r>
+      <w:r>
+        <w:rPr>
+          <w:lang w:eastAsia="en-US"/>
+        </w:rPr>
+        <w:t>.</w:t>
+      </w:r>
+      <w:r>
+        <w:rPr>
+          <w:lang w:eastAsia="en-US"/>
+        </w:rPr>
+        <w:t xml:space="preserve"> Generalment s’utilitzen de forma híbrida en conjunt amb la resta de la lògica de la FPGA, fent servir algun bus d’interconnexió entre totes dues parts.</w:t>
+      </w:r>
+    </w:p>
+    <w:p>
+      <w:pPr>
+        <w:widowControl/>
+        <w:spacing w:after="200" w:line="276" w:lineRule="auto"/>
+        <w:rPr>
+          <w:lang w:eastAsia="en-US"/>
+        </w:rPr>
+      </w:pPr>
+      <w:r>
+        <w:rPr>
+          <w:lang w:eastAsia="en-US"/>
+        </w:rPr>
+        <w:t>Per aquest treball, degut a la disponibilitat al departament, s’utilitza una placa amb FPGA d’un dels principals fabricants</w:t>
+      </w:r>
+      <w:r>
+        <w:rPr>
+          <w:lang w:eastAsia="en-US"/>
+        </w:rPr>
+        <w:t xml:space="preserve"> del mercat</w:t>
+      </w:r>
+      <w:r>
+        <w:rPr>
+          <w:lang w:eastAsia="en-US"/>
+        </w:rPr>
+        <w:t xml:space="preserve">, </w:t>
+      </w:r>
+      <w:proofErr w:type="spellStart"/>
+      <w:r>
+        <w:rPr>
+          <w:lang w:eastAsia="en-US"/>
+        </w:rPr>
+        <w:t>Xilinx</w:t>
+      </w:r>
+      <w:proofErr w:type="spellEnd"/>
+      <w:r>
+        <w:rPr>
+          <w:lang w:eastAsia="en-US"/>
+        </w:rPr>
+        <w:t xml:space="preserve">. La placa en qüestió és la </w:t>
+      </w:r>
+      <w:proofErr w:type="spellStart"/>
+      <w:r>
+        <w:rPr>
+          <w:lang w:eastAsia="en-US"/>
+        </w:rPr>
+        <w:t>Avnet</w:t>
+      </w:r>
+      <w:proofErr w:type="spellEnd"/>
+      <w:r>
+        <w:rPr>
+          <w:lang w:eastAsia="en-US"/>
+        </w:rPr>
+        <w:t xml:space="preserve"> Spartan-6 LX9</w:t>
+      </w:r>
+      <w:r>
+        <w:rPr>
+          <w:lang w:eastAsia="en-US"/>
+        </w:rPr>
+        <w:t xml:space="preserve"> </w:t>
+      </w:r>
+      <w:proofErr w:type="spellStart"/>
+      <w:r>
+        <w:rPr>
+          <w:lang w:eastAsia="en-US"/>
+        </w:rPr>
+        <w:t>MicroBoard</w:t>
+      </w:r>
+      <w:proofErr w:type="spellEnd"/>
+      <w:r>
+        <w:rPr>
+          <w:lang w:eastAsia="en-US"/>
+        </w:rPr>
+        <w:t xml:space="preserve">. Aquesta placa duu una FPGA </w:t>
+      </w:r>
+      <w:r>
+        <w:rPr>
+          <w:lang w:eastAsia="en-US"/>
+        </w:rPr>
+        <w:t>XC6SLX9</w:t>
+      </w:r>
+      <w:r>
+        <w:rPr>
+          <w:lang w:eastAsia="en-US"/>
+        </w:rPr>
+        <w:t xml:space="preserve"> de </w:t>
+      </w:r>
+      <w:proofErr w:type="spellStart"/>
+      <w:r>
+        <w:rPr>
+          <w:lang w:eastAsia="en-US"/>
+        </w:rPr>
+        <w:t>Xilinx</w:t>
+      </w:r>
+      <w:proofErr w:type="spellEnd"/>
+      <w:r>
+        <w:rPr>
+          <w:lang w:eastAsia="en-US"/>
+        </w:rPr>
+        <w:t xml:space="preserve">. Aquesta FPGA </w:t>
+      </w:r>
+      <w:r>
+        <w:rPr>
+          <w:lang w:eastAsia="en-US"/>
+        </w:rPr>
+        <w:t xml:space="preserve">és un dels models bàsics </w:t>
+      </w:r>
+      <w:r>
+        <w:rPr>
+          <w:lang w:eastAsia="en-US"/>
+        </w:rPr>
+        <w:t>de</w:t>
+      </w:r>
+      <w:r>
+        <w:rPr>
+          <w:lang w:eastAsia="en-US"/>
+        </w:rPr>
+        <w:t>l fabricant</w:t>
+      </w:r>
+      <w:r>
+        <w:rPr>
+          <w:lang w:eastAsia="en-US"/>
+        </w:rPr>
+        <w:t xml:space="preserve"> </w:t>
+      </w:r>
+      <w:proofErr w:type="spellStart"/>
+      <w:r>
+        <w:rPr>
+          <w:lang w:eastAsia="en-US"/>
+        </w:rPr>
+        <w:t>Xilinx</w:t>
+      </w:r>
+      <w:proofErr w:type="spellEnd"/>
+      <w:r>
+        <w:rPr>
+          <w:lang w:eastAsia="en-US"/>
+        </w:rPr>
+        <w:t xml:space="preserve">, i l’usuari disposa entre d’altres, de 9152 blocs lògics i un màxim de 200 entrades/sortides. </w:t>
+      </w:r>
+      <w:r>
+        <w:rPr>
+          <w:lang w:eastAsia="en-US"/>
+        </w:rPr>
+        <w:t xml:space="preserve">Aquesta placa duu </w:t>
+      </w:r>
+      <w:r>
+        <w:rPr>
+          <w:lang w:eastAsia="en-US"/>
+        </w:rPr>
+        <w:t xml:space="preserve">incorporada </w:t>
+      </w:r>
+      <w:r>
+        <w:rPr>
+          <w:lang w:eastAsia="en-US"/>
+        </w:rPr>
+        <w:t xml:space="preserve">connectivitat </w:t>
+      </w:r>
+      <w:proofErr w:type="spellStart"/>
+      <w:r>
+        <w:rPr>
+          <w:lang w:eastAsia="en-US"/>
+        </w:rPr>
+        <w:t>Ethernet</w:t>
+      </w:r>
+      <w:proofErr w:type="spellEnd"/>
+      <w:r>
+        <w:rPr>
+          <w:lang w:eastAsia="en-US"/>
+        </w:rPr>
+        <w:t xml:space="preserve"> fins a 100 Mb/s, que s’utilitzarà en aquest treball.</w:t>
+      </w:r>
+      <w:r>
+        <w:t xml:space="preserve"> </w:t>
+      </w:r>
+    </w:p>
+    <w:p/>
+    <w:p>
+      <w:pPr>
+        <w:keepNext/>
+        <w:jc w:val="center"/>
+      </w:pPr>
+      <w:r>
+        <w:rPr>
+          <w:noProof/>
+          <w:lang w:val="en-US" w:eastAsia="en-US"/>
+        </w:rPr>
+        <w:drawing>
+          <wp:inline distT="0" distB="0" distL="0" distR="0" wp14:anchorId="052CEE93" wp14:editId="27C9293D">
+            <wp:extent cx="3438525" cy="1392406"/>
+            <wp:effectExtent l="0" t="0" r="0" b="0"/>
+            <wp:docPr id="8" name="Imatge 5"/>
+            <wp:cNvGraphicFramePr>
+              <a:graphicFrameLocks xmlns:a="http://schemas.openxmlformats.org/drawingml/2006/main" noChangeAspect="1"/>
+            </wp:cNvGraphicFramePr>
+            <a:graphic xmlns:a="http://schemas.openxmlformats.org/drawingml/2006/main">
+              <a:graphicData uri="http://schemas.openxmlformats.org/drawingml/2006/picture">
+                <pic:pic xmlns:pic="http://schemas.openxmlformats.org/drawingml/2006/picture">
+                  <pic:nvPicPr>
+                    <pic:cNvPr id="0" name="Picture 1" descr="Número, 2, Dígito, Figura, Cifrado, Conde, Numerario"/>
+                    <pic:cNvPicPr>
+                      <a:picLocks noChangeAspect="1" noChangeArrowheads="1"/>
+                    </pic:cNvPicPr>
+                  </pic:nvPicPr>
+                  <pic:blipFill>
+                    <a:blip r:embed="rId13">
+                      <a:extLst>
+                        <a:ext uri="{28A0092B-C50C-407E-A947-70E740481C1C}">
+                          <a14:useLocalDpi xmlns:a14="http://schemas.microsoft.com/office/drawing/2010/main" val="0"/>
+                        </a:ext>
+                      </a:extLst>
+                    </a:blip>
+                    <a:stretch>
+                      <a:fillRect/>
+                    </a:stretch>
+                  </pic:blipFill>
+                  <pic:spPr bwMode="auto">
+                    <a:xfrm>
+                      <a:off x="0" y="0"/>
+                      <a:ext cx="3488540" cy="1412659"/>
+                    </a:xfrm>
+                    <a:prstGeom prst="rect">
+                      <a:avLst/>
+                    </a:prstGeom>
+                    <a:noFill/>
+                    <a:ln>
+                      <a:noFill/>
+                    </a:ln>
+                  </pic:spPr>
+                </pic:pic>
+              </a:graphicData>
+            </a:graphic>
+          </wp:inline>
+        </w:drawing>
+      </w:r>
+    </w:p>
+    <w:p>
+      <w:pPr>
+        <w:pStyle w:val="Descripcin"/>
+        <w:jc w:val="center"/>
+        <w:rPr>
+          <w:color w:val="auto"/>
+        </w:rPr>
+      </w:pPr>
+      <w:r>
+        <w:t xml:space="preserve">Figura </w:t>
+      </w:r>
+      <w:r>
+        <w:fldChar w:fldCharType="begin"/>
+      </w:r>
+      <w:r>
+        <w:instrText xml:space="preserve"> SEQ Figura \* ARABIC </w:instrText>
+      </w:r>
+      <w:r>
+        <w:fldChar w:fldCharType="separate"/>
+      </w:r>
+      <w:r>
+        <w:rPr>
+          <w:noProof/>
+        </w:rPr>
+        <w:t>5</w:t>
+      </w:r>
+      <w:r>
+        <w:rPr>
+          <w:noProof/>
+        </w:rPr>
+        <w:fldChar w:fldCharType="end"/>
+      </w:r>
+      <w:r>
+        <w:t xml:space="preserve">. </w:t>
+      </w:r>
+      <w:r>
+        <w:rPr>
+          <w:color w:val="auto"/>
+        </w:rPr>
+        <w:t>Foto de la placa utilitzada en aquest treball</w:t>
+      </w:r>
+    </w:p>
+    <w:p>
+      <w:pPr>
+        <w:pStyle w:val="TDC2"/>
+      </w:pPr>
+      <w:r>
+        <w:rPr>
+          <w:lang w:val="es-ES"/>
+        </w:rPr>
+        <w:t>M</w:t>
+      </w:r>
+      <w:proofErr w:type="spellStart"/>
+      <w:r>
+        <w:t>icroblaze</w:t>
+      </w:r>
+      <w:proofErr w:type="spellEnd"/>
+    </w:p>
+    <w:p>
+      <w:pPr>
+        <w:rPr>
+          <w:lang w:eastAsia="en-US"/>
+        </w:rPr>
+      </w:pPr>
+    </w:p>
+    <w:p>
+      <w:pPr>
+        <w:rPr>
+          <w:lang w:eastAsia="en-US"/>
+        </w:rPr>
+      </w:pPr>
+      <w:proofErr w:type="spellStart"/>
+      <w:r>
+        <w:rPr>
+          <w:lang w:eastAsia="en-US"/>
+        </w:rPr>
+        <w:t>Microblaze</w:t>
+      </w:r>
+      <w:proofErr w:type="spellEnd"/>
+      <w:r>
+        <w:rPr>
+          <w:lang w:eastAsia="en-US"/>
+        </w:rPr>
+        <w:t xml:space="preserve"> és el nom que rep la implementació de microcontrolador </w:t>
+      </w:r>
+      <w:proofErr w:type="spellStart"/>
+      <w:r>
+        <w:rPr>
+          <w:lang w:eastAsia="en-US"/>
+        </w:rPr>
+        <w:t>soft-core</w:t>
+      </w:r>
+      <w:proofErr w:type="spellEnd"/>
+      <w:r>
+        <w:rPr>
+          <w:lang w:eastAsia="en-US"/>
+        </w:rPr>
+        <w:t xml:space="preserve"> del fabricant </w:t>
+      </w:r>
+      <w:proofErr w:type="spellStart"/>
+      <w:r>
+        <w:rPr>
+          <w:lang w:eastAsia="en-US"/>
+        </w:rPr>
+        <w:t>Xilinx</w:t>
+      </w:r>
+      <w:proofErr w:type="spellEnd"/>
+      <w:r>
+        <w:rPr>
+          <w:lang w:eastAsia="en-US"/>
+        </w:rPr>
+        <w:t>.</w:t>
+      </w:r>
+      <w:bookmarkStart w:id="8" w:name="_GoBack"/>
       <w:bookmarkEnd w:id="8"/>
     </w:p>
     <w:p>
@@ -5681,16 +6498,65 @@
         <w:widowControl/>
         <w:spacing w:after="200" w:line="276" w:lineRule="auto"/>
         <w:jc w:val="left"/>
-      </w:pPr>
-    </w:p>
-    <w:p>
-      <w:pPr>
-        <w:pStyle w:val="TDC1"/>
+        <w:rPr>
+          <w:lang w:eastAsia="en-US"/>
+        </w:rPr>
+      </w:pPr>
+      <w:r>
+        <w:rPr>
+          <w:lang w:eastAsia="en-US"/>
+        </w:rPr>
+        <w:br w:type="page"/>
+      </w:r>
+    </w:p>
+    <w:p>
+      <w:pPr>
+        <w:pStyle w:val="Puesto"/>
       </w:pPr>
       <w:r>
         <w:lastRenderedPageBreak/>
-        <w:t>Algo</w:t>
-      </w:r>
+        <w:t>CONCLUSIONS</w:t>
+      </w:r>
+    </w:p>
+    <w:p>
+      <w:pPr>
+        <w:rPr>
+          <w:lang w:eastAsia="en-US"/>
+        </w:rPr>
+      </w:pPr>
+      <w:r>
+        <w:rPr>
+          <w:lang w:eastAsia="en-US"/>
+        </w:rPr>
+        <w:t>Les conclusions han de ser un reflex clar i ordenat de les deduccions fetes com a conseqüència del treball descrit al llarg del nucli del cos de la memòria. Es poden incloure dades quantitatives però no s’haurien de donar detalls de cap argument o resultat.</w:t>
+      </w:r>
+    </w:p>
+    <w:p>
+      <w:pPr>
+        <w:rPr>
+          <w:lang w:eastAsia="en-US"/>
+        </w:rPr>
+      </w:pPr>
+    </w:p>
+    <w:p>
+      <w:pPr>
+        <w:rPr>
+          <w:lang w:eastAsia="en-US"/>
+        </w:rPr>
+      </w:pPr>
+      <w:r>
+        <w:rPr>
+          <w:lang w:eastAsia="en-US"/>
+        </w:rPr>
+        <w:t>Les recomanacions són manifestacions concises d’alguna acció futura que sembli necessària, com a resultat directe de les conclusions o d’alguna experiència feta en el curs del treball objecte del projecte. No són necessàries, tret que estiguin completament justificades pel treball descrit. Aquest apartat no format part del cos del document i no necessita portar numeració de capítol</w:t>
+      </w:r>
+    </w:p>
+    <w:p>
+      <w:pPr>
+        <w:rPr>
+          <w:lang w:eastAsia="en-US"/>
+        </w:rPr>
+      </w:pPr>
     </w:p>
     <w:p>
       <w:pPr>
@@ -5701,14 +6567,6 @@
           <w:lang w:eastAsia="en-US"/>
         </w:rPr>
       </w:pPr>
-      <w:proofErr w:type="spellStart"/>
-      <w:r>
-        <w:rPr>
-          <w:lang w:eastAsia="en-US"/>
-        </w:rPr>
-        <w:t>asdasd</w:t>
-      </w:r>
-      <w:proofErr w:type="spellEnd"/>
       <w:r>
         <w:rPr>
           <w:lang w:eastAsia="en-US"/>
@@ -5722,40 +6580,20 @@
       </w:pPr>
       <w:r>
         <w:lastRenderedPageBreak/>
-        <w:t>CONCLUSIONS</w:t>
-      </w:r>
-    </w:p>
-    <w:p>
-      <w:pPr>
-        <w:rPr>
-          <w:lang w:eastAsia="en-US"/>
-        </w:rPr>
-      </w:pPr>
-      <w:r>
-        <w:rPr>
-          <w:lang w:eastAsia="en-US"/>
-        </w:rPr>
-        <w:t>Les conclusions han de ser un reflex clar i ordenat de les deduccions fetes com a conseqüència del treball descrit al llarg del nucli del cos de la memòria. Es poden incloure dades quantitatives però no s’haurien de donar detalls de cap argument o resultat.</w:t>
-      </w:r>
-    </w:p>
-    <w:p>
-      <w:pPr>
-        <w:rPr>
-          <w:lang w:eastAsia="en-US"/>
-        </w:rPr>
-      </w:pPr>
-    </w:p>
-    <w:p>
-      <w:pPr>
-        <w:rPr>
-          <w:lang w:eastAsia="en-US"/>
-        </w:rPr>
-      </w:pPr>
-      <w:r>
-        <w:rPr>
-          <w:lang w:eastAsia="en-US"/>
-        </w:rPr>
-        <w:t>Les recomanacions són manifestacions concises d’alguna acció futura que sembli necessària, com a resultat directe de les conclusions o d’alguna experiència feta en el curs del treball objecte del projecte. No són necessàries, tret que estiguin completament justificades pel treball descrit. Aquest apartat no format part del cos del document i no necessita portar numeració de capítol</w:t>
+        <w:t>AGRAÏMENTS</w:t>
+      </w:r>
+    </w:p>
+    <w:p>
+      <w:pPr>
+        <w:rPr>
+          <w:lang w:eastAsia="en-US"/>
+        </w:rPr>
+      </w:pPr>
+      <w:r>
+        <w:rPr>
+          <w:lang w:eastAsia="en-US"/>
+        </w:rPr>
+        <w:t xml:space="preserve">Es poden incloure agraïments relatius a ajuts en la realització del treball i en la preparació del dcoument. No és habitual agrair les contribucions com ara un control de rutina, un petit ajut o uns agraïments de caràcter general. El reconeixement d’altres treballs emprats ha de fer-se en forma de referència. Els agraïments que fan referència a un text citat a i l’ús de taules i il·lustracions poden requerir reconeixement de drets d’autor. </w:t>
       </w:r>
     </w:p>
     <w:p>
@@ -5787,219 +6625,174 @@
       </w:pPr>
       <w:r>
         <w:lastRenderedPageBreak/>
-        <w:t>AGRAÏMENTS</w:t>
-      </w:r>
-    </w:p>
-    <w:p>
-      <w:pPr>
-        <w:rPr>
-          <w:lang w:eastAsia="en-US"/>
-        </w:rPr>
-      </w:pPr>
-      <w:r>
-        <w:rPr>
-          <w:lang w:eastAsia="en-US"/>
-        </w:rPr>
-        <w:t xml:space="preserve">Es poden incloure agraïments relatius a ajuts en la realització del treball i en la preparació del dcoument. No és habitual agrair les contribucions com ara un control de rutina, un petit ajut o uns agraïments de caràcter general. El reconeixement d’altres treballs emprats ha de fer-se en forma de referència. Els agraïments que fan referència a un text citat a i l’ús de taules i il·lustracions poden requerir reconeixement de drets d’autor. </w:t>
-      </w:r>
-    </w:p>
-    <w:p>
-      <w:pPr>
-        <w:rPr>
-          <w:lang w:eastAsia="en-US"/>
-        </w:rPr>
-      </w:pPr>
+        <w:t>BIBLIOGRAFIA</w:t>
+      </w:r>
+    </w:p>
+    <w:p>
+      <w:pPr>
+        <w:rPr>
+          <w:lang w:eastAsia="en-US"/>
+        </w:rPr>
+      </w:pPr>
+      <w:r>
+        <w:rPr>
+          <w:lang w:eastAsia="en-US"/>
+        </w:rPr>
+        <w:t>Únicament han de figurar en aquest apartat aquelles referències bibliogràfiques que hagin estat c</w:t>
+      </w:r>
+      <w:r>
+        <w:rPr>
+          <w:lang w:eastAsia="en-US"/>
+        </w:rPr>
+        <w:t xml:space="preserve">itades al llarg del TFG/TFM. Les entrades o els elements de la llista de referències </w:t>
+      </w:r>
+      <w:r>
+        <w:rPr>
+          <w:lang w:eastAsia="en-US"/>
+        </w:rPr>
+        <w:t>han de donar-se segons l’esquema general Autor/Títol/Dades de la publicació</w:t>
+      </w:r>
+    </w:p>
+    <w:p>
+      <w:pPr>
+        <w:rPr>
+          <w:lang w:eastAsia="en-US"/>
+        </w:rPr>
+      </w:pPr>
+    </w:p>
+    <w:p>
+      <w:pPr>
+        <w:rPr>
+          <w:lang w:eastAsia="en-US"/>
+        </w:rPr>
+      </w:pPr>
+      <w:r>
+        <w:rPr>
+          <w:lang w:eastAsia="en-US"/>
+        </w:rPr>
+        <w:t xml:space="preserve">Per més informació us recomanem visiteu la pàgina web de Publica (que fa referència a l’elaboració de referències bibliògrafiques: </w:t>
+      </w:r>
+      <w:r>
+        <w:rPr>
+          <w:lang w:eastAsia="en-US"/>
+        </w:rPr>
+        <w:t>http://publica.upc.edu/ca/estil/iso690</w:t>
+      </w:r>
+    </w:p>
+    <w:p>
+      <w:pPr>
+        <w:rPr>
+          <w:lang w:eastAsia="en-US"/>
+        </w:rPr>
+      </w:pPr>
+    </w:p>
+    <w:p>
+      <w:pPr>
+        <w:rPr>
+          <w:lang w:eastAsia="en-US"/>
+        </w:rPr>
+      </w:pPr>
+      <w:r>
+        <w:rPr>
+          <w:lang w:eastAsia="en-US"/>
+        </w:rPr>
+        <w:t>Exemples:</w:t>
+      </w:r>
+    </w:p>
+    <w:p>
+      <w:pPr>
+        <w:rPr>
+          <w:lang w:eastAsia="en-US"/>
+        </w:rPr>
+      </w:pPr>
+    </w:p>
+    <w:p>
+      <w:pPr>
+        <w:rPr>
+          <w:lang w:eastAsia="en-US"/>
+        </w:rPr>
+      </w:pPr>
+    </w:p>
+    <w:p>
+      <w:r>
+        <w:t>CARDONA, S. Teoria de màquines. Barcelona, Edicions UPC, 2000, p. 99-105</w:t>
+      </w:r>
+    </w:p>
+    <w:p/>
+    <w:p>
+      <w:r>
+        <w:t xml:space="preserve">GUTOWSKI, T,G., DYM, C.L. </w:t>
+      </w:r>
+      <w:proofErr w:type="spellStart"/>
+      <w:r>
+        <w:t>Propagation</w:t>
+      </w:r>
+      <w:proofErr w:type="spellEnd"/>
+      <w:r>
+        <w:t xml:space="preserve"> of </w:t>
+      </w:r>
+      <w:proofErr w:type="spellStart"/>
+      <w:r>
+        <w:t>ground</w:t>
+      </w:r>
+      <w:proofErr w:type="spellEnd"/>
+      <w:r>
+        <w:t xml:space="preserve"> </w:t>
+      </w:r>
+      <w:proofErr w:type="spellStart"/>
+      <w:r>
+        <w:t>vibration</w:t>
+      </w:r>
+      <w:proofErr w:type="spellEnd"/>
+      <w:r>
+        <w:t xml:space="preserve">: a </w:t>
+      </w:r>
+      <w:proofErr w:type="spellStart"/>
+      <w:r>
+        <w:t>review</w:t>
+      </w:r>
+      <w:proofErr w:type="spellEnd"/>
+      <w:r>
+        <w:t xml:space="preserve">. </w:t>
+      </w:r>
+      <w:proofErr w:type="spellStart"/>
+      <w:r>
+        <w:t>Journal</w:t>
+      </w:r>
+      <w:proofErr w:type="spellEnd"/>
+      <w:r>
+        <w:t xml:space="preserve"> of </w:t>
+      </w:r>
+      <w:proofErr w:type="spellStart"/>
+      <w:r>
+        <w:t>Sound</w:t>
+      </w:r>
+      <w:proofErr w:type="spellEnd"/>
+      <w:r>
+        <w:t xml:space="preserve"> </w:t>
+      </w:r>
+      <w:proofErr w:type="spellStart"/>
+      <w:r>
+        <w:t>and</w:t>
+      </w:r>
+      <w:proofErr w:type="spellEnd"/>
+      <w:r>
+        <w:t xml:space="preserve"> </w:t>
+      </w:r>
+      <w:proofErr w:type="spellStart"/>
+      <w:r>
+        <w:t>Vibration</w:t>
+      </w:r>
+      <w:proofErr w:type="spellEnd"/>
+      <w:r>
+        <w:t>. Vol. 49(2), 1976, p. 179-193.</w:t>
+      </w:r>
     </w:p>
     <w:p>
       <w:pPr>
         <w:widowControl/>
         <w:spacing w:after="200" w:line="276" w:lineRule="auto"/>
         <w:jc w:val="left"/>
-        <w:rPr>
-          <w:lang w:eastAsia="en-US"/>
-        </w:rPr>
-      </w:pPr>
-      <w:r>
-        <w:rPr>
-          <w:lang w:eastAsia="en-US"/>
-        </w:rPr>
-        <w:br w:type="page"/>
-      </w:r>
-    </w:p>
-    <w:p>
-      <w:pPr>
-        <w:pStyle w:val="Puesto"/>
-      </w:pPr>
-      <w:r>
-        <w:lastRenderedPageBreak/>
-        <w:t>BIBLIOGRAFIA</w:t>
-      </w:r>
-    </w:p>
-    <w:p>
-      <w:pPr>
-        <w:rPr>
-          <w:lang w:eastAsia="en-US"/>
-        </w:rPr>
-      </w:pPr>
-      <w:r>
-        <w:rPr>
-          <w:lang w:eastAsia="en-US"/>
-        </w:rPr>
-        <w:t>Únicament han de figurar en aquest apartat aquelles referències bibliogràfiques que hagin estat c</w:t>
-      </w:r>
-      <w:r>
-        <w:rPr>
-          <w:lang w:eastAsia="en-US"/>
-        </w:rPr>
-        <w:t xml:space="preserve">itades al llarg del TFG/TFM. Les entrades o els elements de la llista de referències </w:t>
-      </w:r>
-      <w:r>
-        <w:rPr>
-          <w:lang w:eastAsia="en-US"/>
-        </w:rPr>
-        <w:t>han de donar-se segons l’esquema general Autor/Títol/Dades de la publicació</w:t>
-      </w:r>
-    </w:p>
-    <w:p>
-      <w:pPr>
-        <w:rPr>
-          <w:lang w:eastAsia="en-US"/>
-        </w:rPr>
-      </w:pPr>
-    </w:p>
-    <w:p>
-      <w:pPr>
-        <w:rPr>
-          <w:lang w:eastAsia="en-US"/>
-        </w:rPr>
-      </w:pPr>
-      <w:r>
-        <w:rPr>
-          <w:lang w:eastAsia="en-US"/>
-        </w:rPr>
-        <w:t xml:space="preserve">Per més informació us recomanem visiteu la pàgina web de Publica (que fa referència a l’elaboració de referències bibliògrafiques: </w:t>
-      </w:r>
-      <w:r>
-        <w:rPr>
-          <w:lang w:eastAsia="en-US"/>
-        </w:rPr>
-        <w:t>http://publica.upc.edu/ca/estil/iso690</w:t>
-      </w:r>
-    </w:p>
-    <w:p>
-      <w:pPr>
-        <w:rPr>
-          <w:lang w:eastAsia="en-US"/>
-        </w:rPr>
-      </w:pPr>
-    </w:p>
-    <w:p>
-      <w:pPr>
-        <w:rPr>
-          <w:lang w:eastAsia="en-US"/>
-        </w:rPr>
-      </w:pPr>
-      <w:r>
-        <w:rPr>
-          <w:lang w:eastAsia="en-US"/>
-        </w:rPr>
-        <w:t>Exemples:</w:t>
-      </w:r>
-    </w:p>
-    <w:p>
-      <w:pPr>
-        <w:rPr>
-          <w:lang w:eastAsia="en-US"/>
-        </w:rPr>
-      </w:pPr>
-    </w:p>
-    <w:p>
-      <w:pPr>
-        <w:rPr>
-          <w:lang w:eastAsia="en-US"/>
-        </w:rPr>
-      </w:pPr>
-    </w:p>
-    <w:p>
-      <w:r>
-        <w:t>CARDONA, S. Teoria de màquines. Barcelona, Edicions UPC, 2000, p. 99-105</w:t>
-      </w:r>
-    </w:p>
-    <w:p/>
-    <w:p>
-      <w:r>
-        <w:t xml:space="preserve">GUTOWSKI, T,G., DYM, C.L. </w:t>
-      </w:r>
-      <w:proofErr w:type="spellStart"/>
-      <w:r>
-        <w:t>Propagation</w:t>
-      </w:r>
-      <w:proofErr w:type="spellEnd"/>
-      <w:r>
-        <w:t xml:space="preserve"> of </w:t>
-      </w:r>
-      <w:proofErr w:type="spellStart"/>
-      <w:r>
-        <w:t>ground</w:t>
-      </w:r>
-      <w:proofErr w:type="spellEnd"/>
-      <w:r>
-        <w:t xml:space="preserve"> </w:t>
-      </w:r>
-      <w:proofErr w:type="spellStart"/>
-      <w:r>
-        <w:t>vibration</w:t>
-      </w:r>
-      <w:proofErr w:type="spellEnd"/>
-      <w:r>
-        <w:t xml:space="preserve">: a </w:t>
-      </w:r>
-      <w:proofErr w:type="spellStart"/>
-      <w:r>
-        <w:t>review</w:t>
-      </w:r>
-      <w:proofErr w:type="spellEnd"/>
-      <w:r>
-        <w:t xml:space="preserve">. </w:t>
-      </w:r>
-      <w:proofErr w:type="spellStart"/>
-      <w:r>
-        <w:t>Journal</w:t>
-      </w:r>
-      <w:proofErr w:type="spellEnd"/>
-      <w:r>
-        <w:t xml:space="preserve"> of </w:t>
-      </w:r>
-      <w:proofErr w:type="spellStart"/>
-      <w:r>
-        <w:t>Sound</w:t>
-      </w:r>
-      <w:proofErr w:type="spellEnd"/>
-      <w:r>
-        <w:t xml:space="preserve"> </w:t>
-      </w:r>
-      <w:proofErr w:type="spellStart"/>
-      <w:r>
-        <w:t>and</w:t>
-      </w:r>
-      <w:proofErr w:type="spellEnd"/>
-      <w:r>
-        <w:t xml:space="preserve"> </w:t>
-      </w:r>
-      <w:proofErr w:type="spellStart"/>
-      <w:r>
-        <w:t>Vibration</w:t>
-      </w:r>
-      <w:proofErr w:type="spellEnd"/>
-      <w:r>
-        <w:t>. Vol. 49(2), 1976, p. 179-193.</w:t>
-      </w:r>
-    </w:p>
-    <w:p>
-      <w:pPr>
-        <w:widowControl/>
-        <w:spacing w:after="200" w:line="276" w:lineRule="auto"/>
-        <w:jc w:val="left"/>
       </w:pPr>
       <w:r>
         <w:br w:type="page"/>
@@ -6027,8 +6820,8 @@
       </w:pPr>
     </w:p>
     <w:sectPr>
-      <w:headerReference w:type="default" r:id="rId13"/>
-      <w:footerReference w:type="default" r:id="rId14"/>
+      <w:headerReference w:type="default" r:id="rId14"/>
+      <w:footerReference w:type="default" r:id="rId15"/>
       <w:pgSz w:w="11906" w:h="16838"/>
       <w:pgMar w:top="1417" w:right="1701" w:bottom="1417" w:left="1701" w:header="708" w:footer="708" w:gutter="0"/>
       <w:pgNumType w:start="8"/>
@@ -6238,6 +7031,92 @@
 <file path=word/numbering.xml><?xml version="1.0" encoding="utf-8"?>
 <w:numbering xmlns:wpc="http://schemas.microsoft.com/office/word/2010/wordprocessingCanvas" xmlns:mc="http://schemas.openxmlformats.org/markup-compatibility/2006" xmlns:o="urn:schemas-microsoft-com:office:office" xmlns:r="http://schemas.openxmlformats.org/officeDocument/2006/relationships" xmlns:m="http://schemas.openxmlformats.org/officeDocument/2006/math" xmlns:v="urn:schemas-microsoft-com:vml" xmlns:wp14="http://schemas.microsoft.com/office/word/2010/wordprocessingDrawing" xmlns:wp="http://schemas.openxmlformats.org/drawingml/2006/wordprocessingDrawing" xmlns:w10="urn:schemas-microsoft-com:office:word" xmlns:w="http://schemas.openxmlformats.org/wordprocessingml/2006/main" xmlns:w14="http://schemas.microsoft.com/office/word/2010/wordml" xmlns:w15="http://schemas.microsoft.com/office/word/2012/wordml" xmlns:wpg="http://schemas.microsoft.com/office/word/2010/wordprocessingGroup" xmlns:wpi="http://schemas.microsoft.com/office/word/2010/wordprocessingInk" xmlns:wne="http://schemas.microsoft.com/office/word/2006/wordml" xmlns:wps="http://schemas.microsoft.com/office/word/2010/wordprocessingShape" mc:Ignorable="w14 w15 wp14">
   <w:abstractNum w:abstractNumId="0">
+    <w:nsid w:val="11A5138D"/>
+    <w:multiLevelType w:val="hybridMultilevel"/>
+    <w:tmpl w:val="58763230"/>
+    <w:lvl w:ilvl="0" w:tplc="0409000F">
+      <w:start w:val="1"/>
+      <w:numFmt w:val="decimal"/>
+      <w:lvlText w:val="%1."/>
+      <w:lvlJc w:val="left"/>
+      <w:pPr>
+        <w:ind w:left="720" w:hanging="360"/>
+      </w:pPr>
+    </w:lvl>
+    <w:lvl w:ilvl="1" w:tplc="04090019" w:tentative="1">
+      <w:start w:val="1"/>
+      <w:numFmt w:val="lowerLetter"/>
+      <w:lvlText w:val="%2."/>
+      <w:lvlJc w:val="left"/>
+      <w:pPr>
+        <w:ind w:left="1440" w:hanging="360"/>
+      </w:pPr>
+    </w:lvl>
+    <w:lvl w:ilvl="2" w:tplc="0409001B" w:tentative="1">
+      <w:start w:val="1"/>
+      <w:numFmt w:val="lowerRoman"/>
+      <w:lvlText w:val="%3."/>
+      <w:lvlJc w:val="right"/>
+      <w:pPr>
+        <w:ind w:left="2160" w:hanging="180"/>
+      </w:pPr>
+    </w:lvl>
+    <w:lvl w:ilvl="3" w:tplc="0409000F" w:tentative="1">
+      <w:start w:val="1"/>
+      <w:numFmt w:val="decimal"/>
+      <w:lvlText w:val="%4."/>
+      <w:lvlJc w:val="left"/>
+      <w:pPr>
+        <w:ind w:left="2880" w:hanging="360"/>
+      </w:pPr>
+    </w:lvl>
+    <w:lvl w:ilvl="4" w:tplc="04090019" w:tentative="1">
+      <w:start w:val="1"/>
+      <w:numFmt w:val="lowerLetter"/>
+      <w:lvlText w:val="%5."/>
+      <w:lvlJc w:val="left"/>
+      <w:pPr>
+        <w:ind w:left="3600" w:hanging="360"/>
+      </w:pPr>
+    </w:lvl>
+    <w:lvl w:ilvl="5" w:tplc="0409001B" w:tentative="1">
+      <w:start w:val="1"/>
+      <w:numFmt w:val="lowerRoman"/>
+      <w:lvlText w:val="%6."/>
+      <w:lvlJc w:val="right"/>
+      <w:pPr>
+        <w:ind w:left="4320" w:hanging="180"/>
+      </w:pPr>
+    </w:lvl>
+    <w:lvl w:ilvl="6" w:tplc="0409000F" w:tentative="1">
+      <w:start w:val="1"/>
+      <w:numFmt w:val="decimal"/>
+      <w:lvlText w:val="%7."/>
+      <w:lvlJc w:val="left"/>
+      <w:pPr>
+        <w:ind w:left="5040" w:hanging="360"/>
+      </w:pPr>
+    </w:lvl>
+    <w:lvl w:ilvl="7" w:tplc="04090019" w:tentative="1">
+      <w:start w:val="1"/>
+      <w:numFmt w:val="lowerLetter"/>
+      <w:lvlText w:val="%8."/>
+      <w:lvlJc w:val="left"/>
+      <w:pPr>
+        <w:ind w:left="5760" w:hanging="360"/>
+      </w:pPr>
+    </w:lvl>
+    <w:lvl w:ilvl="8" w:tplc="0409001B" w:tentative="1">
+      <w:start w:val="1"/>
+      <w:numFmt w:val="lowerRoman"/>
+      <w:lvlText w:val="%9."/>
+      <w:lvlJc w:val="right"/>
+      <w:pPr>
+        <w:ind w:left="6480" w:hanging="180"/>
+      </w:pPr>
+    </w:lvl>
+  </w:abstractNum>
+  <w:abstractNum w:abstractNumId="1">
     <w:nsid w:val="1CD24F99"/>
     <w:multiLevelType w:val="multilevel"/>
     <w:tmpl w:val="0409001F"/>
@@ -6323,10 +7202,10 @@
       </w:pPr>
     </w:lvl>
   </w:abstractNum>
-  <w:abstractNum w:abstractNumId="1">
+  <w:abstractNum w:abstractNumId="2">
     <w:nsid w:val="2F633645"/>
     <w:multiLevelType w:val="multilevel"/>
-    <w:tmpl w:val="B7EC4E76"/>
+    <w:tmpl w:val="6DD86A6C"/>
     <w:lvl w:ilvl="0">
       <w:start w:val="1"/>
       <w:numFmt w:val="decimal"/>
@@ -6343,6 +7222,7 @@
     <w:lvl w:ilvl="1">
       <w:start w:val="1"/>
       <w:numFmt w:val="decimal"/>
+      <w:pStyle w:val="TDC2"/>
       <w:lvlText w:val="%1.%2."/>
       <w:lvlJc w:val="left"/>
       <w:pPr>
@@ -6355,6 +7235,8 @@
     <w:lvl w:ilvl="2">
       <w:start w:val="1"/>
       <w:numFmt w:val="decimal"/>
+      <w:lvlRestart w:val="1"/>
+      <w:pStyle w:val="TDC3"/>
       <w:lvlText w:val="%1.%2.%3."/>
       <w:lvlJc w:val="left"/>
       <w:pPr>
@@ -6437,7 +7319,7 @@
       </w:rPr>
     </w:lvl>
   </w:abstractNum>
-  <w:abstractNum w:abstractNumId="2">
+  <w:abstractNum w:abstractNumId="3">
     <w:nsid w:val="31025E5C"/>
     <w:multiLevelType w:val="multilevel"/>
     <w:tmpl w:val="E5E4E68C"/>
@@ -6558,14 +7440,99 @@
       </w:rPr>
     </w:lvl>
   </w:abstractNum>
-  <w:abstractNum w:abstractNumId="3">
+  <w:abstractNum w:abstractNumId="4">
+    <w:nsid w:val="36D07910"/>
+    <w:multiLevelType w:val="hybridMultilevel"/>
+    <w:tmpl w:val="5B26320A"/>
+    <w:lvl w:ilvl="0" w:tplc="0409000F">
+      <w:start w:val="1"/>
+      <w:numFmt w:val="decimal"/>
+      <w:lvlText w:val="%1."/>
+      <w:lvlJc w:val="left"/>
+      <w:pPr>
+        <w:ind w:left="720" w:hanging="360"/>
+      </w:pPr>
+    </w:lvl>
+    <w:lvl w:ilvl="1" w:tplc="04090019" w:tentative="1">
+      <w:start w:val="1"/>
+      <w:numFmt w:val="lowerLetter"/>
+      <w:lvlText w:val="%2."/>
+      <w:lvlJc w:val="left"/>
+      <w:pPr>
+        <w:ind w:left="1440" w:hanging="360"/>
+      </w:pPr>
+    </w:lvl>
+    <w:lvl w:ilvl="2" w:tplc="0409001B" w:tentative="1">
+      <w:start w:val="1"/>
+      <w:numFmt w:val="lowerRoman"/>
+      <w:lvlText w:val="%3."/>
+      <w:lvlJc w:val="right"/>
+      <w:pPr>
+        <w:ind w:left="2160" w:hanging="180"/>
+      </w:pPr>
+    </w:lvl>
+    <w:lvl w:ilvl="3" w:tplc="0409000F" w:tentative="1">
+      <w:start w:val="1"/>
+      <w:numFmt w:val="decimal"/>
+      <w:lvlText w:val="%4."/>
+      <w:lvlJc w:val="left"/>
+      <w:pPr>
+        <w:ind w:left="2880" w:hanging="360"/>
+      </w:pPr>
+    </w:lvl>
+    <w:lvl w:ilvl="4" w:tplc="04090019" w:tentative="1">
+      <w:start w:val="1"/>
+      <w:numFmt w:val="lowerLetter"/>
+      <w:lvlText w:val="%5."/>
+      <w:lvlJc w:val="left"/>
+      <w:pPr>
+        <w:ind w:left="3600" w:hanging="360"/>
+      </w:pPr>
+    </w:lvl>
+    <w:lvl w:ilvl="5" w:tplc="0409001B" w:tentative="1">
+      <w:start w:val="1"/>
+      <w:numFmt w:val="lowerRoman"/>
+      <w:lvlText w:val="%6."/>
+      <w:lvlJc w:val="right"/>
+      <w:pPr>
+        <w:ind w:left="4320" w:hanging="180"/>
+      </w:pPr>
+    </w:lvl>
+    <w:lvl w:ilvl="6" w:tplc="0409000F" w:tentative="1">
+      <w:start w:val="1"/>
+      <w:numFmt w:val="decimal"/>
+      <w:lvlText w:val="%7."/>
+      <w:lvlJc w:val="left"/>
+      <w:pPr>
+        <w:ind w:left="5040" w:hanging="360"/>
+      </w:pPr>
+    </w:lvl>
+    <w:lvl w:ilvl="7" w:tplc="04090019" w:tentative="1">
+      <w:start w:val="1"/>
+      <w:numFmt w:val="lowerLetter"/>
+      <w:lvlText w:val="%8."/>
+      <w:lvlJc w:val="left"/>
+      <w:pPr>
+        <w:ind w:left="5760" w:hanging="360"/>
+      </w:pPr>
+    </w:lvl>
+    <w:lvl w:ilvl="8" w:tplc="0409001B" w:tentative="1">
+      <w:start w:val="1"/>
+      <w:numFmt w:val="lowerRoman"/>
+      <w:lvlText w:val="%9."/>
+      <w:lvlJc w:val="right"/>
+      <w:pPr>
+        <w:ind w:left="6480" w:hanging="180"/>
+      </w:pPr>
+    </w:lvl>
+  </w:abstractNum>
+  <w:abstractNum w:abstractNumId="5">
     <w:nsid w:val="51C35D8C"/>
     <w:multiLevelType w:val="hybridMultilevel"/>
-    <w:tmpl w:val="280CC97C"/>
+    <w:tmpl w:val="AC886B28"/>
     <w:lvl w:ilvl="0" w:tplc="36C6C302">
       <w:start w:val="1"/>
       <w:numFmt w:val="decimal"/>
-      <w:pStyle w:val="TDC3"/>
       <w:lvlText w:val="1.1.%1."/>
       <w:lvlJc w:val="center"/>
       <w:pPr>
@@ -6648,12 +7615,12 @@
       </w:pPr>
     </w:lvl>
   </w:abstractNum>
-  <w:abstractNum w:abstractNumId="4">
+  <w:abstractNum w:abstractNumId="6">
     <w:nsid w:val="540C299B"/>
     <w:multiLevelType w:val="multilevel"/>
-    <w:tmpl w:val="E4E0FA98"/>
+    <w:tmpl w:val="3FCC00E4"/>
     <w:lvl w:ilvl="0">
-      <w:start w:val="1"/>
+      <w:start w:val="6"/>
       <w:numFmt w:val="decimal"/>
       <w:lvlText w:val="%1."/>
       <w:lvlJc w:val="left"/>
@@ -6667,12 +7634,14 @@
     <w:lvl w:ilvl="1">
       <w:start w:val="1"/>
       <w:numFmt w:val="decimal"/>
-      <w:pStyle w:val="TDC2"/>
       <w:lvlText w:val="%1.%2."/>
       <w:lvlJc w:val="left"/>
       <w:pPr>
         <w:ind w:left="1152" w:hanging="432"/>
       </w:pPr>
+      <w:rPr>
+        <w:rFonts w:hint="default"/>
+      </w:rPr>
     </w:lvl>
     <w:lvl w:ilvl="2">
       <w:start w:val="1"/>
@@ -6682,6 +7651,9 @@
       <w:pPr>
         <w:ind w:left="1584" w:hanging="504"/>
       </w:pPr>
+      <w:rPr>
+        <w:rFonts w:hint="default"/>
+      </w:rPr>
     </w:lvl>
     <w:lvl w:ilvl="3">
       <w:start w:val="1"/>
@@ -6691,6 +7663,9 @@
       <w:pPr>
         <w:ind w:left="2088" w:hanging="648"/>
       </w:pPr>
+      <w:rPr>
+        <w:rFonts w:hint="default"/>
+      </w:rPr>
     </w:lvl>
     <w:lvl w:ilvl="4">
       <w:start w:val="1"/>
@@ -6700,6 +7675,9 @@
       <w:pPr>
         <w:ind w:left="2592" w:hanging="792"/>
       </w:pPr>
+      <w:rPr>
+        <w:rFonts w:hint="default"/>
+      </w:rPr>
     </w:lvl>
     <w:lvl w:ilvl="5">
       <w:start w:val="1"/>
@@ -6709,6 +7687,9 @@
       <w:pPr>
         <w:ind w:left="3096" w:hanging="936"/>
       </w:pPr>
+      <w:rPr>
+        <w:rFonts w:hint="default"/>
+      </w:rPr>
     </w:lvl>
     <w:lvl w:ilvl="6">
       <w:start w:val="1"/>
@@ -6718,6 +7699,9 @@
       <w:pPr>
         <w:ind w:left="3600" w:hanging="1080"/>
       </w:pPr>
+      <w:rPr>
+        <w:rFonts w:hint="default"/>
+      </w:rPr>
     </w:lvl>
     <w:lvl w:ilvl="7">
       <w:start w:val="1"/>
@@ -6727,6 +7711,9 @@
       <w:pPr>
         <w:ind w:left="4104" w:hanging="1224"/>
       </w:pPr>
+      <w:rPr>
+        <w:rFonts w:hint="default"/>
+      </w:rPr>
     </w:lvl>
     <w:lvl w:ilvl="8">
       <w:start w:val="1"/>
@@ -6736,9 +7723,12 @@
       <w:pPr>
         <w:ind w:left="4680" w:hanging="1440"/>
       </w:pPr>
+      <w:rPr>
+        <w:rFonts w:hint="default"/>
+      </w:rPr>
     </w:lvl>
   </w:abstractNum>
-  <w:abstractNum w:abstractNumId="5">
+  <w:abstractNum w:abstractNumId="7">
     <w:nsid w:val="5E116B95"/>
     <w:multiLevelType w:val="multilevel"/>
     <w:tmpl w:val="197649C0"/>
@@ -6828,7 +7818,7 @@
       </w:pPr>
     </w:lvl>
   </w:abstractNum>
-  <w:abstractNum w:abstractNumId="6">
+  <w:abstractNum w:abstractNumId="8">
     <w:nsid w:val="5F905BB6"/>
     <w:multiLevelType w:val="multilevel"/>
     <w:tmpl w:val="B8D448BC"/>
@@ -6949,35 +7939,261 @@
       </w:rPr>
     </w:lvl>
   </w:abstractNum>
+  <w:abstractNum w:abstractNumId="9">
+    <w:nsid w:val="62063DAE"/>
+    <w:multiLevelType w:val="hybridMultilevel"/>
+    <w:tmpl w:val="D99CEF66"/>
+    <w:lvl w:ilvl="0" w:tplc="04090001">
+      <w:start w:val="1"/>
+      <w:numFmt w:val="bullet"/>
+      <w:lvlText w:val=""/>
+      <w:lvlJc w:val="left"/>
+      <w:pPr>
+        <w:ind w:left="720" w:hanging="360"/>
+      </w:pPr>
+      <w:rPr>
+        <w:rFonts w:ascii="Symbol" w:hAnsi="Symbol" w:hint="default"/>
+      </w:rPr>
+    </w:lvl>
+    <w:lvl w:ilvl="1" w:tplc="04090003" w:tentative="1">
+      <w:start w:val="1"/>
+      <w:numFmt w:val="bullet"/>
+      <w:lvlText w:val="o"/>
+      <w:lvlJc w:val="left"/>
+      <w:pPr>
+        <w:ind w:left="1440" w:hanging="360"/>
+      </w:pPr>
+      <w:rPr>
+        <w:rFonts w:ascii="Courier New" w:hAnsi="Courier New" w:cs="Courier New" w:hint="default"/>
+      </w:rPr>
+    </w:lvl>
+    <w:lvl w:ilvl="2" w:tplc="04090005" w:tentative="1">
+      <w:start w:val="1"/>
+      <w:numFmt w:val="bullet"/>
+      <w:lvlText w:val=""/>
+      <w:lvlJc w:val="left"/>
+      <w:pPr>
+        <w:ind w:left="2160" w:hanging="360"/>
+      </w:pPr>
+      <w:rPr>
+        <w:rFonts w:ascii="Wingdings" w:hAnsi="Wingdings" w:hint="default"/>
+      </w:rPr>
+    </w:lvl>
+    <w:lvl w:ilvl="3" w:tplc="04090001" w:tentative="1">
+      <w:start w:val="1"/>
+      <w:numFmt w:val="bullet"/>
+      <w:lvlText w:val=""/>
+      <w:lvlJc w:val="left"/>
+      <w:pPr>
+        <w:ind w:left="2880" w:hanging="360"/>
+      </w:pPr>
+      <w:rPr>
+        <w:rFonts w:ascii="Symbol" w:hAnsi="Symbol" w:hint="default"/>
+      </w:rPr>
+    </w:lvl>
+    <w:lvl w:ilvl="4" w:tplc="04090003" w:tentative="1">
+      <w:start w:val="1"/>
+      <w:numFmt w:val="bullet"/>
+      <w:lvlText w:val="o"/>
+      <w:lvlJc w:val="left"/>
+      <w:pPr>
+        <w:ind w:left="3600" w:hanging="360"/>
+      </w:pPr>
+      <w:rPr>
+        <w:rFonts w:ascii="Courier New" w:hAnsi="Courier New" w:cs="Courier New" w:hint="default"/>
+      </w:rPr>
+    </w:lvl>
+    <w:lvl w:ilvl="5" w:tplc="04090005" w:tentative="1">
+      <w:start w:val="1"/>
+      <w:numFmt w:val="bullet"/>
+      <w:lvlText w:val=""/>
+      <w:lvlJc w:val="left"/>
+      <w:pPr>
+        <w:ind w:left="4320" w:hanging="360"/>
+      </w:pPr>
+      <w:rPr>
+        <w:rFonts w:ascii="Wingdings" w:hAnsi="Wingdings" w:hint="default"/>
+      </w:rPr>
+    </w:lvl>
+    <w:lvl w:ilvl="6" w:tplc="04090001" w:tentative="1">
+      <w:start w:val="1"/>
+      <w:numFmt w:val="bullet"/>
+      <w:lvlText w:val=""/>
+      <w:lvlJc w:val="left"/>
+      <w:pPr>
+        <w:ind w:left="5040" w:hanging="360"/>
+      </w:pPr>
+      <w:rPr>
+        <w:rFonts w:ascii="Symbol" w:hAnsi="Symbol" w:hint="default"/>
+      </w:rPr>
+    </w:lvl>
+    <w:lvl w:ilvl="7" w:tplc="04090003" w:tentative="1">
+      <w:start w:val="1"/>
+      <w:numFmt w:val="bullet"/>
+      <w:lvlText w:val="o"/>
+      <w:lvlJc w:val="left"/>
+      <w:pPr>
+        <w:ind w:left="5760" w:hanging="360"/>
+      </w:pPr>
+      <w:rPr>
+        <w:rFonts w:ascii="Courier New" w:hAnsi="Courier New" w:cs="Courier New" w:hint="default"/>
+      </w:rPr>
+    </w:lvl>
+    <w:lvl w:ilvl="8" w:tplc="04090005" w:tentative="1">
+      <w:start w:val="1"/>
+      <w:numFmt w:val="bullet"/>
+      <w:lvlText w:val=""/>
+      <w:lvlJc w:val="left"/>
+      <w:pPr>
+        <w:ind w:left="6480" w:hanging="360"/>
+      </w:pPr>
+      <w:rPr>
+        <w:rFonts w:ascii="Wingdings" w:hAnsi="Wingdings" w:hint="default"/>
+      </w:rPr>
+    </w:lvl>
+  </w:abstractNum>
+  <w:abstractNum w:abstractNumId="10">
+    <w:nsid w:val="650E0C56"/>
+    <w:multiLevelType w:val="multilevel"/>
+    <w:tmpl w:val="F080F63A"/>
+    <w:lvl w:ilvl="0">
+      <w:start w:val="1"/>
+      <w:numFmt w:val="decimal"/>
+      <w:lvlText w:val="%1."/>
+      <w:lvlJc w:val="left"/>
+      <w:pPr>
+        <w:ind w:left="360" w:hanging="360"/>
+      </w:pPr>
+      <w:rPr>
+        <w:rFonts w:hint="default"/>
+      </w:rPr>
+    </w:lvl>
+    <w:lvl w:ilvl="1">
+      <w:start w:val="1"/>
+      <w:numFmt w:val="decimal"/>
+      <w:lvlText w:val="%1.%2."/>
+      <w:lvlJc w:val="left"/>
+      <w:pPr>
+        <w:ind w:left="792" w:hanging="432"/>
+      </w:pPr>
+      <w:rPr>
+        <w:rFonts w:hint="default"/>
+      </w:rPr>
+    </w:lvl>
+    <w:lvl w:ilvl="2">
+      <w:start w:val="1"/>
+      <w:numFmt w:val="decimal"/>
+      <w:lvlText w:val="%1.%2.%3."/>
+      <w:lvlJc w:val="left"/>
+      <w:pPr>
+        <w:ind w:left="1224" w:hanging="504"/>
+      </w:pPr>
+      <w:rPr>
+        <w:rFonts w:hint="default"/>
+      </w:rPr>
+    </w:lvl>
+    <w:lvl w:ilvl="3">
+      <w:start w:val="1"/>
+      <w:numFmt w:val="decimal"/>
+      <w:lvlText w:val="%1.%2.%3.%4."/>
+      <w:lvlJc w:val="left"/>
+      <w:pPr>
+        <w:ind w:left="1728" w:hanging="648"/>
+      </w:pPr>
+      <w:rPr>
+        <w:rFonts w:hint="default"/>
+      </w:rPr>
+    </w:lvl>
+    <w:lvl w:ilvl="4">
+      <w:start w:val="1"/>
+      <w:numFmt w:val="decimal"/>
+      <w:lvlText w:val="%1.%2.%3.%4.%5."/>
+      <w:lvlJc w:val="left"/>
+      <w:pPr>
+        <w:ind w:left="2232" w:hanging="792"/>
+      </w:pPr>
+      <w:rPr>
+        <w:rFonts w:hint="default"/>
+      </w:rPr>
+    </w:lvl>
+    <w:lvl w:ilvl="5">
+      <w:start w:val="1"/>
+      <w:numFmt w:val="decimal"/>
+      <w:lvlText w:val="%1.%2.%3.%4.%5.%6."/>
+      <w:lvlJc w:val="left"/>
+      <w:pPr>
+        <w:ind w:left="2736" w:hanging="936"/>
+      </w:pPr>
+      <w:rPr>
+        <w:rFonts w:hint="default"/>
+      </w:rPr>
+    </w:lvl>
+    <w:lvl w:ilvl="6">
+      <w:start w:val="1"/>
+      <w:numFmt w:val="decimal"/>
+      <w:lvlText w:val="%1.%2.%3.%4.%5.%6.%7."/>
+      <w:lvlJc w:val="left"/>
+      <w:pPr>
+        <w:ind w:left="3240" w:hanging="1080"/>
+      </w:pPr>
+      <w:rPr>
+        <w:rFonts w:hint="default"/>
+      </w:rPr>
+    </w:lvl>
+    <w:lvl w:ilvl="7">
+      <w:start w:val="1"/>
+      <w:numFmt w:val="decimal"/>
+      <w:lvlText w:val="%1.%2.%3.%4.%5.%6.%7.%8."/>
+      <w:lvlJc w:val="left"/>
+      <w:pPr>
+        <w:ind w:left="3744" w:hanging="1224"/>
+      </w:pPr>
+      <w:rPr>
+        <w:rFonts w:hint="default"/>
+      </w:rPr>
+    </w:lvl>
+    <w:lvl w:ilvl="8">
+      <w:start w:val="1"/>
+      <w:numFmt w:val="decimal"/>
+      <w:lvlText w:val="%1.%2.%3.%4.%5.%6.%7.%8.%9."/>
+      <w:lvlJc w:val="left"/>
+      <w:pPr>
+        <w:ind w:left="4320" w:hanging="1440"/>
+      </w:pPr>
+      <w:rPr>
+        <w:rFonts w:hint="default"/>
+      </w:rPr>
+    </w:lvl>
+  </w:abstractNum>
   <w:num w:numId="1">
+    <w:abstractNumId w:val="3"/>
+  </w:num>
+  <w:num w:numId="2">
+    <w:abstractNumId w:val="8"/>
+  </w:num>
+  <w:num w:numId="3">
     <w:abstractNumId w:val="2"/>
   </w:num>
-  <w:num w:numId="2">
+  <w:num w:numId="4">
+    <w:abstractNumId w:val="2"/>
+  </w:num>
+  <w:num w:numId="5">
     <w:abstractNumId w:val="6"/>
   </w:num>
-  <w:num w:numId="3">
-    <w:abstractNumId w:val="1"/>
-  </w:num>
-  <w:num w:numId="4">
-    <w:abstractNumId w:val="1"/>
-  </w:num>
-  <w:num w:numId="5">
-    <w:abstractNumId w:val="4"/>
-  </w:num>
   <w:num w:numId="6">
-    <w:abstractNumId w:val="3"/>
+    <w:abstractNumId w:val="5"/>
   </w:num>
   <w:num w:numId="7">
-    <w:abstractNumId w:val="1"/>
+    <w:abstractNumId w:val="2"/>
     <w:lvlOverride w:ilvl="0">
       <w:startOverride w:val="1"/>
     </w:lvlOverride>
   </w:num>
   <w:num w:numId="8">
-    <w:abstractNumId w:val="0"/>
+    <w:abstractNumId w:val="1"/>
   </w:num>
   <w:num w:numId="9">
-    <w:abstractNumId w:val="1"/>
+    <w:abstractNumId w:val="2"/>
     <w:lvlOverride w:ilvl="0">
       <w:startOverride w:val="1"/>
     </w:lvlOverride>
@@ -7007,7 +8223,364 @@
     </w:lvlOverride>
   </w:num>
   <w:num w:numId="10">
-    <w:abstractNumId w:val="5"/>
+    <w:abstractNumId w:val="7"/>
+  </w:num>
+  <w:num w:numId="11">
+    <w:abstractNumId w:val="0"/>
+  </w:num>
+  <w:num w:numId="12">
+    <w:abstractNumId w:val="6"/>
+    <w:lvlOverride w:ilvl="0">
+      <w:startOverride w:val="1"/>
+    </w:lvlOverride>
+    <w:lvlOverride w:ilvl="1">
+      <w:startOverride w:val="1"/>
+    </w:lvlOverride>
+    <w:lvlOverride w:ilvl="2">
+      <w:startOverride w:val="1"/>
+    </w:lvlOverride>
+    <w:lvlOverride w:ilvl="3">
+      <w:startOverride w:val="1"/>
+    </w:lvlOverride>
+    <w:lvlOverride w:ilvl="4">
+      <w:startOverride w:val="1"/>
+    </w:lvlOverride>
+    <w:lvlOverride w:ilvl="5">
+      <w:startOverride w:val="1"/>
+    </w:lvlOverride>
+    <w:lvlOverride w:ilvl="6">
+      <w:startOverride w:val="1"/>
+    </w:lvlOverride>
+    <w:lvlOverride w:ilvl="7">
+      <w:startOverride w:val="1"/>
+    </w:lvlOverride>
+    <w:lvlOverride w:ilvl="8">
+      <w:startOverride w:val="1"/>
+    </w:lvlOverride>
+  </w:num>
+  <w:num w:numId="13">
+    <w:abstractNumId w:val="6"/>
+    <w:lvlOverride w:ilvl="0">
+      <w:startOverride w:val="1"/>
+    </w:lvlOverride>
+    <w:lvlOverride w:ilvl="1">
+      <w:startOverride w:val="1"/>
+    </w:lvlOverride>
+    <w:lvlOverride w:ilvl="2">
+      <w:startOverride w:val="1"/>
+    </w:lvlOverride>
+    <w:lvlOverride w:ilvl="3">
+      <w:startOverride w:val="1"/>
+    </w:lvlOverride>
+    <w:lvlOverride w:ilvl="4">
+      <w:startOverride w:val="1"/>
+    </w:lvlOverride>
+    <w:lvlOverride w:ilvl="5">
+      <w:startOverride w:val="1"/>
+    </w:lvlOverride>
+    <w:lvlOverride w:ilvl="6">
+      <w:startOverride w:val="1"/>
+    </w:lvlOverride>
+    <w:lvlOverride w:ilvl="7">
+      <w:startOverride w:val="1"/>
+    </w:lvlOverride>
+    <w:lvlOverride w:ilvl="8">
+      <w:startOverride w:val="1"/>
+    </w:lvlOverride>
+  </w:num>
+  <w:num w:numId="14">
+    <w:abstractNumId w:val="2"/>
+  </w:num>
+  <w:num w:numId="15">
+    <w:abstractNumId w:val="6"/>
+    <w:lvlOverride w:ilvl="0">
+      <w:startOverride w:val="1"/>
+    </w:lvlOverride>
+    <w:lvlOverride w:ilvl="1">
+      <w:startOverride w:val="1"/>
+    </w:lvlOverride>
+    <w:lvlOverride w:ilvl="2">
+      <w:startOverride w:val="1"/>
+    </w:lvlOverride>
+    <w:lvlOverride w:ilvl="3">
+      <w:startOverride w:val="1"/>
+    </w:lvlOverride>
+    <w:lvlOverride w:ilvl="4">
+      <w:startOverride w:val="1"/>
+    </w:lvlOverride>
+    <w:lvlOverride w:ilvl="5">
+      <w:startOverride w:val="1"/>
+    </w:lvlOverride>
+    <w:lvlOverride w:ilvl="6">
+      <w:startOverride w:val="1"/>
+    </w:lvlOverride>
+    <w:lvlOverride w:ilvl="7">
+      <w:startOverride w:val="1"/>
+    </w:lvlOverride>
+    <w:lvlOverride w:ilvl="8">
+      <w:startOverride w:val="1"/>
+    </w:lvlOverride>
+  </w:num>
+  <w:num w:numId="16">
+    <w:abstractNumId w:val="10"/>
+  </w:num>
+  <w:num w:numId="17">
+    <w:abstractNumId w:val="4"/>
+  </w:num>
+  <w:num w:numId="18">
+    <w:abstractNumId w:val="6"/>
+    <w:lvlOverride w:ilvl="0">
+      <w:startOverride w:val="6"/>
+    </w:lvlOverride>
+    <w:lvlOverride w:ilvl="1">
+      <w:startOverride w:val="1"/>
+    </w:lvlOverride>
+    <w:lvlOverride w:ilvl="2">
+      <w:startOverride w:val="1"/>
+    </w:lvlOverride>
+    <w:lvlOverride w:ilvl="3">
+      <w:startOverride w:val="1"/>
+    </w:lvlOverride>
+    <w:lvlOverride w:ilvl="4">
+      <w:startOverride w:val="1"/>
+    </w:lvlOverride>
+    <w:lvlOverride w:ilvl="5">
+      <w:startOverride w:val="1"/>
+    </w:lvlOverride>
+    <w:lvlOverride w:ilvl="6">
+      <w:startOverride w:val="1"/>
+    </w:lvlOverride>
+    <w:lvlOverride w:ilvl="7">
+      <w:startOverride w:val="1"/>
+    </w:lvlOverride>
+    <w:lvlOverride w:ilvl="8">
+      <w:startOverride w:val="1"/>
+    </w:lvlOverride>
+  </w:num>
+  <w:num w:numId="19">
+    <w:abstractNumId w:val="6"/>
+    <w:lvlOverride w:ilvl="0">
+      <w:startOverride w:val="6"/>
+    </w:lvlOverride>
+    <w:lvlOverride w:ilvl="1">
+      <w:startOverride w:val="1"/>
+    </w:lvlOverride>
+    <w:lvlOverride w:ilvl="2">
+      <w:startOverride w:val="1"/>
+    </w:lvlOverride>
+    <w:lvlOverride w:ilvl="3">
+      <w:startOverride w:val="1"/>
+    </w:lvlOverride>
+    <w:lvlOverride w:ilvl="4">
+      <w:startOverride w:val="1"/>
+    </w:lvlOverride>
+    <w:lvlOverride w:ilvl="5">
+      <w:startOverride w:val="1"/>
+    </w:lvlOverride>
+    <w:lvlOverride w:ilvl="6">
+      <w:startOverride w:val="1"/>
+    </w:lvlOverride>
+    <w:lvlOverride w:ilvl="7">
+      <w:startOverride w:val="1"/>
+    </w:lvlOverride>
+    <w:lvlOverride w:ilvl="8">
+      <w:startOverride w:val="1"/>
+    </w:lvlOverride>
+  </w:num>
+  <w:num w:numId="20">
+    <w:abstractNumId w:val="6"/>
+  </w:num>
+  <w:num w:numId="21">
+    <w:abstractNumId w:val="6"/>
+    <w:lvlOverride w:ilvl="0">
+      <w:startOverride w:val="6"/>
+    </w:lvlOverride>
+    <w:lvlOverride w:ilvl="1">
+      <w:startOverride w:val="1"/>
+    </w:lvlOverride>
+    <w:lvlOverride w:ilvl="2">
+      <w:startOverride w:val="1"/>
+    </w:lvlOverride>
+    <w:lvlOverride w:ilvl="3">
+      <w:startOverride w:val="1"/>
+    </w:lvlOverride>
+    <w:lvlOverride w:ilvl="4">
+      <w:startOverride w:val="1"/>
+    </w:lvlOverride>
+    <w:lvlOverride w:ilvl="5">
+      <w:startOverride w:val="1"/>
+    </w:lvlOverride>
+    <w:lvlOverride w:ilvl="6">
+      <w:startOverride w:val="1"/>
+    </w:lvlOverride>
+    <w:lvlOverride w:ilvl="7">
+      <w:startOverride w:val="1"/>
+    </w:lvlOverride>
+    <w:lvlOverride w:ilvl="8">
+      <w:startOverride w:val="1"/>
+    </w:lvlOverride>
+  </w:num>
+  <w:num w:numId="22">
+    <w:abstractNumId w:val="6"/>
+    <w:lvlOverride w:ilvl="0">
+      <w:lvl w:ilvl="0">
+        <w:start w:val="6"/>
+        <w:numFmt w:val="decimal"/>
+        <w:lvlText w:val="%1."/>
+        <w:lvlJc w:val="left"/>
+        <w:pPr>
+          <w:ind w:left="720" w:hanging="360"/>
+        </w:pPr>
+        <w:rPr>
+          <w:rFonts w:hint="default"/>
+        </w:rPr>
+      </w:lvl>
+    </w:lvlOverride>
+    <w:lvlOverride w:ilvl="1">
+      <w:lvl w:ilvl="1">
+        <w:start w:val="1"/>
+        <w:numFmt w:val="decimal"/>
+        <w:lvlText w:val="%1.%2."/>
+        <w:lvlJc w:val="left"/>
+        <w:pPr>
+          <w:ind w:left="1152" w:hanging="432"/>
+        </w:pPr>
+        <w:rPr>
+          <w:rFonts w:hint="default"/>
+        </w:rPr>
+      </w:lvl>
+    </w:lvlOverride>
+    <w:lvlOverride w:ilvl="2">
+      <w:lvl w:ilvl="2">
+        <w:start w:val="1"/>
+        <w:numFmt w:val="decimal"/>
+        <w:lvlText w:val="%1.%2.%3."/>
+        <w:lvlJc w:val="left"/>
+        <w:pPr>
+          <w:ind w:left="1584" w:hanging="504"/>
+        </w:pPr>
+        <w:rPr>
+          <w:rFonts w:hint="default"/>
+        </w:rPr>
+      </w:lvl>
+    </w:lvlOverride>
+    <w:lvlOverride w:ilvl="3">
+      <w:lvl w:ilvl="3">
+        <w:start w:val="1"/>
+        <w:numFmt w:val="decimal"/>
+        <w:lvlText w:val="%1.%2.%3.%4."/>
+        <w:lvlJc w:val="left"/>
+        <w:pPr>
+          <w:ind w:left="2088" w:hanging="648"/>
+        </w:pPr>
+        <w:rPr>
+          <w:rFonts w:hint="default"/>
+        </w:rPr>
+      </w:lvl>
+    </w:lvlOverride>
+    <w:lvlOverride w:ilvl="4">
+      <w:lvl w:ilvl="4">
+        <w:start w:val="1"/>
+        <w:numFmt w:val="decimal"/>
+        <w:lvlText w:val="%1.%2.%3.%4.%5."/>
+        <w:lvlJc w:val="left"/>
+        <w:pPr>
+          <w:ind w:left="2592" w:hanging="792"/>
+        </w:pPr>
+        <w:rPr>
+          <w:rFonts w:hint="default"/>
+        </w:rPr>
+      </w:lvl>
+    </w:lvlOverride>
+    <w:lvlOverride w:ilvl="5">
+      <w:lvl w:ilvl="5">
+        <w:start w:val="1"/>
+        <w:numFmt w:val="decimal"/>
+        <w:lvlText w:val="%1.%2.%3.%4.%5.%6."/>
+        <w:lvlJc w:val="left"/>
+        <w:pPr>
+          <w:ind w:left="3096" w:hanging="936"/>
+        </w:pPr>
+        <w:rPr>
+          <w:rFonts w:hint="default"/>
+        </w:rPr>
+      </w:lvl>
+    </w:lvlOverride>
+    <w:lvlOverride w:ilvl="6">
+      <w:lvl w:ilvl="6">
+        <w:start w:val="1"/>
+        <w:numFmt w:val="decimal"/>
+        <w:lvlText w:val="%1.%2.%3.%4.%5.%6.%7."/>
+        <w:lvlJc w:val="left"/>
+        <w:pPr>
+          <w:ind w:left="3600" w:hanging="1080"/>
+        </w:pPr>
+        <w:rPr>
+          <w:rFonts w:hint="default"/>
+        </w:rPr>
+      </w:lvl>
+    </w:lvlOverride>
+    <w:lvlOverride w:ilvl="7">
+      <w:lvl w:ilvl="7">
+        <w:start w:val="1"/>
+        <w:numFmt w:val="decimal"/>
+        <w:lvlText w:val="%1.%2.%3.%4.%5.%6.%7.%8."/>
+        <w:lvlJc w:val="left"/>
+        <w:pPr>
+          <w:ind w:left="4104" w:hanging="1224"/>
+        </w:pPr>
+        <w:rPr>
+          <w:rFonts w:hint="default"/>
+        </w:rPr>
+      </w:lvl>
+    </w:lvlOverride>
+    <w:lvlOverride w:ilvl="8">
+      <w:lvl w:ilvl="8">
+        <w:start w:val="1"/>
+        <w:numFmt w:val="decimal"/>
+        <w:lvlText w:val="%1.%2.%3.%4.%5.%6.%7.%8.%9."/>
+        <w:lvlJc w:val="left"/>
+        <w:pPr>
+          <w:ind w:left="4680" w:hanging="1440"/>
+        </w:pPr>
+        <w:rPr>
+          <w:rFonts w:hint="default"/>
+        </w:rPr>
+      </w:lvl>
+    </w:lvlOverride>
+  </w:num>
+  <w:num w:numId="23">
+    <w:abstractNumId w:val="2"/>
+    <w:lvlOverride w:ilvl="0">
+      <w:startOverride w:val="1"/>
+    </w:lvlOverride>
+    <w:lvlOverride w:ilvl="1">
+      <w:startOverride w:val="1"/>
+    </w:lvlOverride>
+    <w:lvlOverride w:ilvl="2">
+      <w:startOverride w:val="1"/>
+    </w:lvlOverride>
+    <w:lvlOverride w:ilvl="3">
+      <w:startOverride w:val="1"/>
+    </w:lvlOverride>
+    <w:lvlOverride w:ilvl="4">
+      <w:startOverride w:val="1"/>
+    </w:lvlOverride>
+    <w:lvlOverride w:ilvl="5">
+      <w:startOverride w:val="1"/>
+    </w:lvlOverride>
+    <w:lvlOverride w:ilvl="6">
+      <w:startOverride w:val="1"/>
+    </w:lvlOverride>
+    <w:lvlOverride w:ilvl="7">
+      <w:startOverride w:val="1"/>
+    </w:lvlOverride>
+    <w:lvlOverride w:ilvl="8">
+      <w:startOverride w:val="1"/>
+    </w:lvlOverride>
+  </w:num>
+  <w:num w:numId="24">
+    <w:abstractNumId w:val="9"/>
   </w:num>
 </w:numbering>
 </file>
@@ -7698,10 +9271,10 @@
     <w:uiPriority w:val="39"/>
     <w:unhideWhenUsed/>
     <w:qFormat/>
-    <w:rsid w:val="002F11E0"/>
+    <w:rsid w:val="00FF7489"/>
     <w:pPr>
       <w:numPr>
-        <w:numId w:val="3"/>
+        <w:numId w:val="14"/>
       </w:numPr>
       <w:spacing w:before="360"/>
       <w:jc w:val="left"/>
@@ -7964,11 +9537,11 @@
     <w:uiPriority w:val="39"/>
     <w:unhideWhenUsed/>
     <w:qFormat/>
-    <w:rsid w:val="006F796E"/>
+    <w:rsid w:val="00202FA2"/>
     <w:pPr>
       <w:numPr>
         <w:ilvl w:val="1"/>
-        <w:numId w:val="5"/>
+        <w:numId w:val="14"/>
       </w:numPr>
       <w:spacing w:before="240"/>
       <w:jc w:val="left"/>
@@ -7977,6 +9550,7 @@
       <w:b/>
       <w:bCs/>
       <w:sz w:val="24"/>
+      <w:lang w:eastAsia="en-US"/>
     </w:rPr>
   </w:style>
   <w:style w:type="paragraph" w:styleId="TDC3">
@@ -7987,10 +9561,11 @@
     <w:uiPriority w:val="39"/>
     <w:unhideWhenUsed/>
     <w:qFormat/>
-    <w:rsid w:val="00521715"/>
+    <w:rsid w:val="00202FA2"/>
     <w:pPr>
       <w:numPr>
-        <w:numId w:val="6"/>
+        <w:ilvl w:val="2"/>
+        <w:numId w:val="14"/>
       </w:numPr>
       <w:jc w:val="left"/>
     </w:pPr>
@@ -8182,575 +9757,6 @@
     </w:pPr>
   </w:style>
 </w:styles>
-</file>
-
-<file path=word/glossary/document.xml><?xml version="1.0" encoding="utf-8"?>
-<w:glossaryDocument xmlns:wpc="http://schemas.microsoft.com/office/word/2010/wordprocessingCanvas" xmlns:mc="http://schemas.openxmlformats.org/markup-compatibility/2006" xmlns:o="urn:schemas-microsoft-com:office:office" xmlns:r="http://schemas.openxmlformats.org/officeDocument/2006/relationships" xmlns:m="http://schemas.openxmlformats.org/officeDocument/2006/math" xmlns:v="urn:schemas-microsoft-com:vml" xmlns:wp14="http://schemas.microsoft.com/office/word/2010/wordprocessingDrawing" xmlns:wp="http://schemas.openxmlformats.org/drawingml/2006/wordprocessingDrawing" xmlns:w10="urn:schemas-microsoft-com:office:word" xmlns:w="http://schemas.openxmlformats.org/wordprocessingml/2006/main" xmlns:w14="http://schemas.microsoft.com/office/word/2010/wordml" xmlns:w15="http://schemas.microsoft.com/office/word/2012/wordml" xmlns:wpg="http://schemas.microsoft.com/office/word/2010/wordprocessingGroup" xmlns:wpi="http://schemas.microsoft.com/office/word/2010/wordprocessingInk" xmlns:wne="http://schemas.microsoft.com/office/word/2006/wordml" xmlns:wps="http://schemas.microsoft.com/office/word/2010/wordprocessingShape" mc:Ignorable="w14 w15 wp14"/>
-</file>
-
-<file path=word/glossary/fontTable.xml><?xml version="1.0" encoding="utf-8"?>
-<w:fonts xmlns:mc="http://schemas.openxmlformats.org/markup-compatibility/2006" xmlns:r="http://schemas.openxmlformats.org/officeDocument/2006/relationships" xmlns:w="http://schemas.openxmlformats.org/wordprocessingml/2006/main" xmlns:w14="http://schemas.microsoft.com/office/word/2010/wordml" xmlns:w15="http://schemas.microsoft.com/office/word/2012/wordml" mc:Ignorable="w14 w15">
-  <w:font w:name="Times New Roman">
-    <w:panose1 w:val="02020603050405020304"/>
-    <w:charset w:val="00"/>
-    <w:family w:val="roman"/>
-    <w:pitch w:val="variable"/>
-    <w:sig w:usb0="E0002EFF" w:usb1="C0007843" w:usb2="00000009" w:usb3="00000000" w:csb0="000001FF" w:csb1="00000000"/>
-  </w:font>
-  <w:font w:name="Calibri">
-    <w:panose1 w:val="020F0502020204030204"/>
-    <w:charset w:val="00"/>
-    <w:family w:val="swiss"/>
-    <w:pitch w:val="variable"/>
-    <w:sig w:usb0="E00002FF" w:usb1="4000ACFF" w:usb2="00000001" w:usb3="00000000" w:csb0="0000019F" w:csb1="00000000"/>
-  </w:font>
-  <w:font w:name="Arial">
-    <w:panose1 w:val="020B0604020202020204"/>
-    <w:charset w:val="00"/>
-    <w:family w:val="swiss"/>
-    <w:pitch w:val="variable"/>
-    <w:sig w:usb0="E0002AFF" w:usb1="C0007843" w:usb2="00000009" w:usb3="00000000" w:csb0="000001FF" w:csb1="00000000"/>
-  </w:font>
-  <w:font w:name="Cambria">
-    <w:panose1 w:val="02040503050406030204"/>
-    <w:charset w:val="00"/>
-    <w:family w:val="roman"/>
-    <w:pitch w:val="variable"/>
-    <w:sig w:usb0="E00002FF" w:usb1="400004FF" w:usb2="00000000" w:usb3="00000000" w:csb0="0000019F" w:csb1="00000000"/>
-  </w:font>
-  <w:font w:name="Tahoma">
-    <w:panose1 w:val="020B0604030504040204"/>
-    <w:charset w:val="00"/>
-    <w:family w:val="swiss"/>
-    <w:pitch w:val="variable"/>
-    <w:sig w:usb0="E1002EFF" w:usb1="C000605B" w:usb2="00000029" w:usb3="00000000" w:csb0="000101FF" w:csb1="00000000"/>
-  </w:font>
-  <w:font w:name="Helvetica">
-    <w:panose1 w:val="020B0604020202020204"/>
-    <w:charset w:val="00"/>
-    <w:family w:val="swiss"/>
-    <w:pitch w:val="variable"/>
-    <w:sig w:usb0="E0002AFF" w:usb1="C0007843" w:usb2="00000009" w:usb3="00000000" w:csb0="000001FF" w:csb1="00000000"/>
-  </w:font>
-  <w:font w:name="Symbol">
-    <w:panose1 w:val="05050102010706020507"/>
-    <w:charset w:val="02"/>
-    <w:family w:val="roman"/>
-    <w:pitch w:val="variable"/>
-    <w:sig w:usb0="00000000" w:usb1="10000000" w:usb2="00000000" w:usb3="00000000" w:csb0="80000000" w:csb1="00000000"/>
-  </w:font>
-  <w:font w:name="Calibri Light">
-    <w:panose1 w:val="020F0302020204030204"/>
-    <w:charset w:val="00"/>
-    <w:family w:val="swiss"/>
-    <w:pitch w:val="variable"/>
-    <w:sig w:usb0="A00002EF" w:usb1="4000207B" w:usb2="00000000" w:usb3="00000000" w:csb0="0000019F" w:csb1="00000000"/>
-  </w:font>
-</w:fonts>
-</file>
-
-<file path=word/glossary/settings.xml><?xml version="1.0" encoding="utf-8"?>
-<w:settings xmlns:mc="http://schemas.openxmlformats.org/markup-compatibility/2006" xmlns:o="urn:schemas-microsoft-com:office:office" xmlns:r="http://schemas.openxmlformats.org/officeDocument/2006/relationships" xmlns:m="http://schemas.openxmlformats.org/officeDocument/2006/math" xmlns:v="urn:schemas-microsoft-com:vml" xmlns:w10="urn:schemas-microsoft-com:office:word" xmlns:w="http://schemas.openxmlformats.org/wordprocessingml/2006/main" xmlns:w14="http://schemas.microsoft.com/office/word/2010/wordml" xmlns:w15="http://schemas.microsoft.com/office/word/2012/wordml" xmlns:sl="http://schemas.openxmlformats.org/schemaLibrary/2006/main" mc:Ignorable="w14 w15">
-  <w:view w:val="normal"/>
-  <w:defaultTabStop w:val="720"/>
-  <w:characterSpacingControl w:val="doNotCompress"/>
-  <w:compat>
-    <w:useFELayout/>
-    <w:compatSetting w:name="compatibilityMode" w:uri="http://schemas.microsoft.com/office/word" w:val="15"/>
-    <w:compatSetting w:name="overrideTableStyleFontSizeAndJustification" w:uri="http://schemas.microsoft.com/office/word" w:val="1"/>
-    <w:compatSetting w:name="enableOpenTypeFeatures" w:uri="http://schemas.microsoft.com/office/word" w:val="1"/>
-    <w:compatSetting w:name="doNotFlipMirrorIndents" w:uri="http://schemas.microsoft.com/office/word" w:val="1"/>
-    <w:compatSetting w:name="differentiateMultirowTableHeaders" w:uri="http://schemas.microsoft.com/office/word" w:val="1"/>
-  </w:compat>
-  <w:rsids>
-    <w:rsidRoot w:val="003A2025"/>
-    <w:rsid w:val="002C2235"/>
-    <w:rsid w:val="003A2025"/>
-    <w:rsid w:val="00984A61"/>
-    <w:rsid w:val="00F56E7C"/>
-  </w:rsids>
-  <m:mathPr>
-    <m:mathFont m:val="Cambria Math"/>
-    <m:brkBin m:val="before"/>
-    <m:brkBinSub m:val="--"/>
-    <m:smallFrac m:val="0"/>
-    <m:dispDef/>
-    <m:lMargin m:val="0"/>
-    <m:rMargin m:val="0"/>
-    <m:defJc m:val="centerGroup"/>
-    <m:wrapIndent m:val="1440"/>
-    <m:intLim m:val="subSup"/>
-    <m:naryLim m:val="undOvr"/>
-  </m:mathPr>
-  <w:themeFontLang w:val="en-US"/>
-  <w:clrSchemeMapping w:bg1="light1" w:t1="dark1" w:bg2="light2" w:t2="dark2" w:accent1="accent1" w:accent2="accent2" w:accent3="accent3" w:accent4="accent4" w:accent5="accent5" w:accent6="accent6" w:hyperlink="hyperlink" w:followedHyperlink="followedHyperlink"/>
-  <w:decimalSymbol w:val="."/>
-  <w:listSeparator w:val=","/>
-  <w15:chartTrackingRefBased/>
-</w:settings>
-</file>
-
-<file path=word/glossary/styles.xml><?xml version="1.0" encoding="utf-8"?>
-<w:styles xmlns:mc="http://schemas.openxmlformats.org/markup-compatibility/2006" xmlns:r="http://schemas.openxmlformats.org/officeDocument/2006/relationships" xmlns:w="http://schemas.openxmlformats.org/wordprocessingml/2006/main" xmlns:w14="http://schemas.microsoft.com/office/word/2010/wordml" xmlns:w15="http://schemas.microsoft.com/office/word/2012/wordml" mc:Ignorable="w14 w15">
-  <w:docDefaults>
-    <w:rPrDefault>
-      <w:rPr>
-        <w:rFonts w:asciiTheme="minorHAnsi" w:eastAsiaTheme="minorEastAsia" w:hAnsiTheme="minorHAnsi" w:cstheme="minorBidi"/>
-        <w:sz w:val="22"/>
-        <w:szCs w:val="22"/>
-        <w:lang w:val="en-US" w:eastAsia="en-US" w:bidi="ar-SA"/>
-      </w:rPr>
-    </w:rPrDefault>
-    <w:pPrDefault>
-      <w:pPr>
-        <w:spacing w:after="160" w:line="259" w:lineRule="auto"/>
-      </w:pPr>
-    </w:pPrDefault>
-  </w:docDefaults>
-  <w:latentStyles w:defLockedState="0" w:defUIPriority="99" w:defSemiHidden="0" w:defUnhideWhenUsed="0" w:defQFormat="0" w:count="371">
-    <w:lsdException w:name="Normal" w:uiPriority="0" w:qFormat="1"/>
-    <w:lsdException w:name="heading 1" w:uiPriority="9" w:qFormat="1"/>
-    <w:lsdException w:name="heading 2" w:semiHidden="1" w:uiPriority="9" w:unhideWhenUsed="1" w:qFormat="1"/>
-    <w:lsdException w:name="heading 3" w:semiHidden="1" w:uiPriority="9" w:unhideWhenUsed="1" w:qFormat="1"/>
-    <w:lsdException w:name="heading 4" w:semiHidden="1" w:uiPriority="9" w:unhideWhenUsed="1" w:qFormat="1"/>
-    <w:lsdException w:name="heading 5" w:semiHidden="1" w:uiPriority="9" w:unhideWhenUsed="1" w:qFormat="1"/>
-    <w:lsdException w:name="heading 6" w:semiHidden="1" w:uiPriority="9" w:unhideWhenUsed="1" w:qFormat="1"/>
-    <w:lsdException w:name="heading 7" w:semiHidden="1" w:uiPriority="9" w:unhideWhenUsed="1" w:qFormat="1"/>
-    <w:lsdException w:name="heading 8" w:semiHidden="1" w:uiPriority="9" w:unhideWhenUsed="1" w:qFormat="1"/>
-    <w:lsdException w:name="heading 9" w:semiHidden="1" w:uiPriority="9" w:unhideWhenUsed="1" w:qFormat="1"/>
-    <w:lsdException w:name="index 1" w:semiHidden="1" w:unhideWhenUsed="1"/>
-    <w:lsdException w:name="index 2" w:semiHidden="1" w:unhideWhenUsed="1"/>
-    <w:lsdException w:name="index 3" w:semiHidden="1" w:unhideWhenUsed="1"/>
-    <w:lsdException w:name="index 4" w:semiHidden="1" w:unhideWhenUsed="1"/>
-    <w:lsdException w:name="index 5" w:semiHidden="1" w:unhideWhenUsed="1"/>
-    <w:lsdException w:name="index 6" w:semiHidden="1" w:unhideWhenUsed="1"/>
-    <w:lsdException w:name="index 7" w:semiHidden="1" w:unhideWhenUsed="1"/>
-    <w:lsdException w:name="index 8" w:semiHidden="1" w:unhideWhenUsed="1"/>
-    <w:lsdException w:name="index 9" w:semiHidden="1" w:unhideWhenUsed="1"/>
-    <w:lsdException w:name="toc 1" w:semiHidden="1" w:uiPriority="39" w:unhideWhenUsed="1"/>
-    <w:lsdException w:name="toc 2" w:semiHidden="1" w:uiPriority="39" w:unhideWhenUsed="1"/>
-    <w:lsdException w:name="toc 3" w:semiHidden="1" w:uiPriority="39" w:unhideWhenUsed="1"/>
-    <w:lsdException w:name="toc 4" w:semiHidden="1" w:uiPriority="39" w:unhideWhenUsed="1"/>
-    <w:lsdException w:name="toc 5" w:semiHidden="1" w:uiPriority="39" w:unhideWhenUsed="1"/>
-    <w:lsdException w:name="toc 6" w:semiHidden="1" w:uiPriority="39" w:unhideWhenUsed="1"/>
-    <w:lsdException w:name="toc 7" w:semiHidden="1" w:uiPriority="39" w:unhideWhenUsed="1"/>
-    <w:lsdException w:name="toc 8" w:semiHidden="1" w:uiPriority="39" w:unhideWhenUsed="1"/>
-    <w:lsdException w:name="toc 9" w:semiHidden="1" w:uiPriority="39" w:unhideWhenUsed="1"/>
-    <w:lsdException w:name="Normal Indent" w:semiHidden="1" w:unhideWhenUsed="1"/>
-    <w:lsdException w:name="footnote text" w:semiHidden="1" w:unhideWhenUsed="1"/>
-    <w:lsdException w:name="annotation text" w:semiHidden="1" w:unhideWhenUsed="1"/>
-    <w:lsdException w:name="header" w:semiHidden="1" w:unhideWhenUsed="1"/>
-    <w:lsdException w:name="footer" w:semiHidden="1" w:unhideWhenUsed="1"/>
-    <w:lsdException w:name="index heading" w:semiHidden="1" w:unhideWhenUsed="1"/>
-    <w:lsdException w:name="caption" w:semiHidden="1" w:uiPriority="35" w:unhideWhenUsed="1" w:qFormat="1"/>
-    <w:lsdException w:name="table of figures" w:semiHidden="1" w:unhideWhenUsed="1"/>
-    <w:lsdException w:name="envelope address" w:semiHidden="1" w:unhideWhenUsed="1"/>
-    <w:lsdException w:name="envelope return" w:semiHidden="1" w:unhideWhenUsed="1"/>
-    <w:lsdException w:name="footnote reference" w:semiHidden="1" w:unhideWhenUsed="1"/>
-    <w:lsdException w:name="annotation reference" w:semiHidden="1" w:unhideWhenUsed="1"/>
-    <w:lsdException w:name="line number" w:semiHidden="1" w:unhideWhenUsed="1"/>
-    <w:lsdException w:name="page number" w:semiHidden="1" w:unhideWhenUsed="1"/>
-    <w:lsdException w:name="endnote reference" w:semiHidden="1" w:unhideWhenUsed="1"/>
-    <w:lsdException w:name="endnote text" w:semiHidden="1" w:unhideWhenUsed="1"/>
-    <w:lsdException w:name="table of authorities" w:semiHidden="1" w:unhideWhenUsed="1"/>
-    <w:lsdException w:name="macro" w:semiHidden="1" w:unhideWhenUsed="1"/>
-    <w:lsdException w:name="toa heading" w:semiHidden="1" w:unhideWhenUsed="1"/>
-    <w:lsdException w:name="List" w:semiHidden="1" w:unhideWhenUsed="1"/>
-    <w:lsdException w:name="List Bullet" w:semiHidden="1" w:unhideWhenUsed="1"/>
-    <w:lsdException w:name="List Number" w:semiHidden="1" w:unhideWhenUsed="1"/>
-    <w:lsdException w:name="List 2" w:semiHidden="1" w:unhideWhenUsed="1"/>
-    <w:lsdException w:name="List 3" w:semiHidden="1" w:unhideWhenUsed="1"/>
-    <w:lsdException w:name="List 4" w:semiHidden="1" w:unhideWhenUsed="1"/>
-    <w:lsdException w:name="List 5" w:semiHidden="1" w:unhideWhenUsed="1"/>
-    <w:lsdException w:name="List Bullet 2" w:semiHidden="1" w:unhideWhenUsed="1"/>
-    <w:lsdException w:name="List Bullet 3" w:semiHidden="1" w:unhideWhenUsed="1"/>
-    <w:lsdException w:name="List Bullet 4" w:semiHidden="1" w:unhideWhenUsed="1"/>
-    <w:lsdException w:name="List Bullet 5" w:semiHidden="1" w:unhideWhenUsed="1"/>
-    <w:lsdException w:name="List Number 2" w:semiHidden="1" w:unhideWhenUsed="1"/>
-    <w:lsdException w:name="List Number 3" w:semiHidden="1" w:unhideWhenUsed="1"/>
-    <w:lsdException w:name="List Number 4" w:semiHidden="1" w:unhideWhenUsed="1"/>
-    <w:lsdException w:name="List Number 5" w:semiHidden="1" w:unhideWhenUsed="1"/>
-    <w:lsdException w:name="Title" w:uiPriority="10" w:qFormat="1"/>
-    <w:lsdException w:name="Closing" w:semiHidden="1" w:unhideWhenUsed="1"/>
-    <w:lsdException w:name="Signature" w:semiHidden="1" w:unhideWhenUsed="1"/>
-    <w:lsdException w:name="Default Paragraph Font" w:semiHidden="1" w:uiPriority="1" w:unhideWhenUsed="1"/>
-    <w:lsdException w:name="Body Text" w:semiHidden="1" w:unhideWhenUsed="1"/>
-    <w:lsdException w:name="Body Text Indent" w:semiHidden="1" w:unhideWhenUsed="1"/>
-    <w:lsdException w:name="List Continue" w:semiHidden="1" w:unhideWhenUsed="1"/>
-    <w:lsdException w:name="List Continue 2" w:semiHidden="1" w:unhideWhenUsed="1"/>
-    <w:lsdException w:name="List Continue 3" w:semiHidden="1" w:unhideWhenUsed="1"/>
-    <w:lsdException w:name="List Continue 4" w:semiHidden="1" w:unhideWhenUsed="1"/>
-    <w:lsdException w:name="List Continue 5" w:semiHidden="1" w:unhideWhenUsed="1"/>
-    <w:lsdException w:name="Message Header" w:semiHidden="1" w:unhideWhenUsed="1"/>
-    <w:lsdException w:name="Subtitle" w:uiPriority="11" w:qFormat="1"/>
-    <w:lsdException w:name="Salutation" w:semiHidden="1" w:unhideWhenUsed="1"/>
-    <w:lsdException w:name="Date" w:semiHidden="1" w:unhideWhenUsed="1"/>
-    <w:lsdException w:name="Body Text First Indent" w:semiHidden="1" w:unhideWhenUsed="1"/>
-    <w:lsdException w:name="Body Text First Indent 2" w:semiHidden="1" w:unhideWhenUsed="1"/>
-    <w:lsdException w:name="Note Heading" w:semiHidden="1" w:unhideWhenUsed="1"/>
-    <w:lsdException w:name="Body Text 2" w:semiHidden="1" w:unhideWhenUsed="1"/>
-    <w:lsdException w:name="Body Text 3" w:semiHidden="1" w:unhideWhenUsed="1"/>
-    <w:lsdException w:name="Body Text Indent 2" w:semiHidden="1" w:unhideWhenUsed="1"/>
-    <w:lsdException w:name="Body Text Indent 3" w:semiHidden="1" w:unhideWhenUsed="1"/>
-    <w:lsdException w:name="Block Text" w:semiHidden="1" w:unhideWhenUsed="1"/>
-    <w:lsdException w:name="Hyperlink" w:semiHidden="1" w:unhideWhenUsed="1"/>
-    <w:lsdException w:name="FollowedHyperlink" w:semiHidden="1" w:unhideWhenUsed="1"/>
-    <w:lsdException w:name="Strong" w:uiPriority="22" w:qFormat="1"/>
-    <w:lsdException w:name="Emphasis" w:uiPriority="20" w:qFormat="1"/>
-    <w:lsdException w:name="Document Map" w:semiHidden="1" w:unhideWhenUsed="1"/>
-    <w:lsdException w:name="Plain Text" w:semiHidden="1" w:unhideWhenUsed="1"/>
-    <w:lsdException w:name="E-mail Signature" w:semiHidden="1" w:unhideWhenUsed="1"/>
-    <w:lsdException w:name="HTML Top of Form" w:semiHidden="1" w:unhideWhenUsed="1"/>
-    <w:lsdException w:name="HTML Bottom of Form" w:semiHidden="1" w:unhideWhenUsed="1"/>
-    <w:lsdException w:name="Normal (Web)" w:semiHidden="1" w:unhideWhenUsed="1"/>
-    <w:lsdException w:name="HTML Acronym" w:semiHidden="1" w:unhideWhenUsed="1"/>
-    <w:lsdException w:name="HTML Address" w:semiHidden="1" w:unhideWhenUsed="1"/>
-    <w:lsdException w:name="HTML Cite" w:semiHidden="1" w:unhideWhenUsed="1"/>
-    <w:lsdException w:name="HTML Code" w:semiHidden="1" w:unhideWhenUsed="1"/>
-    <w:lsdException w:name="HTML Definition" w:semiHidden="1" w:unhideWhenUsed="1"/>
-    <w:lsdException w:name="HTML Keyboard" w:semiHidden="1" w:unhideWhenUsed="1"/>
-    <w:lsdException w:name="HTML Preformatted" w:semiHidden="1" w:unhideWhenUsed="1"/>
-    <w:lsdException w:name="HTML Sample" w:semiHidden="1" w:unhideWhenUsed="1"/>
-    <w:lsdException w:name="HTML Typewriter" w:semiHidden="1" w:unhideWhenUsed="1"/>
-    <w:lsdException w:name="HTML Variable" w:semiHidden="1" w:unhideWhenUsed="1"/>
-    <w:lsdException w:name="Normal Table" w:semiHidden="1" w:unhideWhenUsed="1"/>
-    <w:lsdException w:name="annotation subject" w:semiHidden="1" w:unhideWhenUsed="1"/>
-    <w:lsdException w:name="No List" w:semiHidden="1" w:unhideWhenUsed="1"/>
-    <w:lsdException w:name="Outline List 1" w:semiHidden="1" w:unhideWhenUsed="1"/>
-    <w:lsdException w:name="Outline List 2" w:semiHidden="1" w:unhideWhenUsed="1"/>
-    <w:lsdException w:name="Outline List 3" w:semiHidden="1" w:unhideWhenUsed="1"/>
-    <w:lsdException w:name="Table Simple 1" w:semiHidden="1" w:unhideWhenUsed="1"/>
-    <w:lsdException w:name="Table Simple 2" w:semiHidden="1" w:unhideWhenUsed="1"/>
-    <w:lsdException w:name="Table Simple 3" w:semiHidden="1" w:unhideWhenUsed="1"/>
-    <w:lsdException w:name="Table Classic 1" w:semiHidden="1" w:unhideWhenUsed="1"/>
-    <w:lsdException w:name="Table Classic 2" w:semiHidden="1" w:unhideWhenUsed="1"/>
-    <w:lsdException w:name="Table Classic 3" w:semiHidden="1" w:unhideWhenUsed="1"/>
-    <w:lsdException w:name="Table Classic 4" w:semiHidden="1" w:unhideWhenUsed="1"/>
-    <w:lsdException w:name="Table Colorful 1" w:semiHidden="1" w:unhideWhenUsed="1"/>
-    <w:lsdException w:name="Table Colorful 2" w:semiHidden="1" w:unhideWhenUsed="1"/>
-    <w:lsdException w:name="Table Colorful 3" w:semiHidden="1" w:unhideWhenUsed="1"/>
-    <w:lsdException w:name="Table Columns 1" w:semiHidden="1" w:unhideWhenUsed="1"/>
-    <w:lsdException w:name="Table Columns 2" w:semiHidden="1" w:unhideWhenUsed="1"/>
-    <w:lsdException w:name="Table Columns 3" w:semiHidden="1" w:unhideWhenUsed="1"/>
-    <w:lsdException w:name="Table Columns 4" w:semiHidden="1" w:unhideWhenUsed="1"/>
-    <w:lsdException w:name="Table Columns 5" w:semiHidden="1" w:unhideWhenUsed="1"/>
-    <w:lsdException w:name="Table Grid 1" w:semiHidden="1" w:unhideWhenUsed="1"/>
-    <w:lsdException w:name="Table Grid 2" w:semiHidden="1" w:unhideWhenUsed="1"/>
-    <w:lsdException w:name="Table Grid 3" w:semiHidden="1" w:unhideWhenUsed="1"/>
-    <w:lsdException w:name="Table Grid 4" w:semiHidden="1" w:unhideWhenUsed="1"/>
-    <w:lsdException w:name="Table Grid 5" w:semiHidden="1" w:unhideWhenUsed="1"/>
-    <w:lsdException w:name="Table Grid 6" w:semiHidden="1" w:unhideWhenUsed="1"/>
-    <w:lsdException w:name="Table Grid 7" w:semiHidden="1" w:unhideWhenUsed="1"/>
-    <w:lsdException w:name="Table Grid 8" w:semiHidden="1" w:unhideWhenUsed="1"/>
-    <w:lsdException w:name="Table List 1" w:semiHidden="1" w:unhideWhenUsed="1"/>
-    <w:lsdException w:name="Table List 2" w:semiHidden="1" w:unhideWhenUsed="1"/>
-    <w:lsdException w:name="Table List 3" w:semiHidden="1" w:unhideWhenUsed="1"/>
-    <w:lsdException w:name="Table List 4" w:semiHidden="1" w:unhideWhenUsed="1"/>
-    <w:lsdException w:name="Table List 5" w:semiHidden="1" w:unhideWhenUsed="1"/>
-    <w:lsdException w:name="Table List 6" w:semiHidden="1" w:unhideWhenUsed="1"/>
-    <w:lsdException w:name="Table List 7" w:semiHidden="1" w:unhideWhenUsed="1"/>
-    <w:lsdException w:name="Table List 8" w:semiHidden="1" w:unhideWhenUsed="1"/>
-    <w:lsdException w:name="Table 3D effects 1" w:semiHidden="1" w:unhideWhenUsed="1"/>
-    <w:lsdException w:name="Table 3D effects 2" w:semiHidden="1" w:unhideWhenUsed="1"/>
-    <w:lsdException w:name="Table 3D effects 3" w:semiHidden="1" w:unhideWhenUsed="1"/>
-    <w:lsdException w:name="Table Contemporary" w:semiHidden="1" w:unhideWhenUsed="1"/>
-    <w:lsdException w:name="Table Elegant" w:semiHidden="1" w:unhideWhenUsed="1"/>
-    <w:lsdException w:name="Table Professional" w:semiHidden="1" w:unhideWhenUsed="1"/>
-    <w:lsdException w:name="Table Subtle 1" w:semiHidden="1" w:unhideWhenUsed="1"/>
-    <w:lsdException w:name="Table Subtle 2" w:semiHidden="1" w:unhideWhenUsed="1"/>
-    <w:lsdException w:name="Table Web 1" w:semiHidden="1" w:unhideWhenUsed="1"/>
-    <w:lsdException w:name="Table Web 2" w:semiHidden="1" w:unhideWhenUsed="1"/>
-    <w:lsdException w:name="Table Web 3" w:semiHidden="1" w:unhideWhenUsed="1"/>
-    <w:lsdException w:name="Balloon Text" w:semiHidden="1" w:unhideWhenUsed="1"/>
-    <w:lsdException w:name="Table Grid" w:uiPriority="39"/>
-    <w:lsdException w:name="Table Theme" w:semiHidden="1" w:unhideWhenUsed="1"/>
-    <w:lsdException w:name="Placeholder Text" w:semiHidden="1"/>
-    <w:lsdException w:name="No Spacing" w:uiPriority="1" w:qFormat="1"/>
-    <w:lsdException w:name="Light Shading" w:uiPriority="60"/>
-    <w:lsdException w:name="Light List" w:uiPriority="61"/>
-    <w:lsdException w:name="Light Grid" w:uiPriority="62"/>
-    <w:lsdException w:name="Medium Shading 1" w:uiPriority="63"/>
-    <w:lsdException w:name="Medium Shading 2" w:uiPriority="64"/>
-    <w:lsdException w:name="Medium List 1" w:uiPriority="65"/>
-    <w:lsdException w:name="Medium List 2" w:uiPriority="66"/>
-    <w:lsdException w:name="Medium Grid 1" w:uiPriority="67"/>
-    <w:lsdException w:name="Medium Grid 2" w:uiPriority="68"/>
-    <w:lsdException w:name="Medium Grid 3" w:uiPriority="69"/>
-    <w:lsdException w:name="Dark List" w:uiPriority="70"/>
-    <w:lsdException w:name="Colorful Shading" w:uiPriority="71"/>
-    <w:lsdException w:name="Colorful List" w:uiPriority="72"/>
-    <w:lsdException w:name="Colorful Grid" w:uiPriority="73"/>
-    <w:lsdException w:name="Light Shading Accent 1" w:uiPriority="60"/>
-    <w:lsdException w:name="Light List Accent 1" w:uiPriority="61"/>
-    <w:lsdException w:name="Light Grid Accent 1" w:uiPriority="62"/>
-    <w:lsdException w:name="Medium Shading 1 Accent 1" w:uiPriority="63"/>
-    <w:lsdException w:name="Medium Shading 2 Accent 1" w:uiPriority="64"/>
-    <w:lsdException w:name="Medium List 1 Accent 1" w:uiPriority="65"/>
-    <w:lsdException w:name="Revision" w:semiHidden="1"/>
-    <w:lsdException w:name="List Paragraph" w:uiPriority="34" w:qFormat="1"/>
-    <w:lsdException w:name="Quote" w:uiPriority="29" w:qFormat="1"/>
-    <w:lsdException w:name="Intense Quote" w:uiPriority="30" w:qFormat="1"/>
-    <w:lsdException w:name="Medium List 2 Accent 1" w:uiPriority="66"/>
-    <w:lsdException w:name="Medium Grid 1 Accent 1" w:uiPriority="67"/>
-    <w:lsdException w:name="Medium Grid 2 Accent 1" w:uiPriority="68"/>
-    <w:lsdException w:name="Medium Grid 3 Accent 1" w:uiPriority="69"/>
-    <w:lsdException w:name="Dark List Accent 1" w:uiPriority="70"/>
-    <w:lsdException w:name="Colorful Shading Accent 1" w:uiPriority="71"/>
-    <w:lsdException w:name="Colorful List Accent 1" w:uiPriority="72"/>
-    <w:lsdException w:name="Colorful Grid Accent 1" w:uiPriority="73"/>
-    <w:lsdException w:name="Light Shading Accent 2" w:uiPriority="60"/>
-    <w:lsdException w:name="Light List Accent 2" w:uiPriority="61"/>
-    <w:lsdException w:name="Light Grid Accent 2" w:uiPriority="62"/>
-    <w:lsdException w:name="Medium Shading 1 Accent 2" w:uiPriority="63"/>
-    <w:lsdException w:name="Medium Shading 2 Accent 2" w:uiPriority="64"/>
-    <w:lsdException w:name="Medium List 1 Accent 2" w:uiPriority="65"/>
-    <w:lsdException w:name="Medium List 2 Accent 2" w:uiPriority="66"/>
-    <w:lsdException w:name="Medium Grid 1 Accent 2" w:uiPriority="67"/>
-    <w:lsdException w:name="Medium Grid 2 Accent 2" w:uiPriority="68"/>
-    <w:lsdException w:name="Medium Grid 3 Accent 2" w:uiPriority="69"/>
-    <w:lsdException w:name="Dark List Accent 2" w:uiPriority="70"/>
-    <w:lsdException w:name="Colorful Shading Accent 2" w:uiPriority="71"/>
-    <w:lsdException w:name="Colorful List Accent 2" w:uiPriority="72"/>
-    <w:lsdException w:name="Colorful Grid Accent 2" w:uiPriority="73"/>
-    <w:lsdException w:name="Light Shading Accent 3" w:uiPriority="60"/>
-    <w:lsdException w:name="Light List Accent 3" w:uiPriority="61"/>
-    <w:lsdException w:name="Light Grid Accent 3" w:uiPriority="62"/>
-    <w:lsdException w:name="Medium Shading 1 Accent 3" w:uiPriority="63"/>
-    <w:lsdException w:name="Medium Shading 2 Accent 3" w:uiPriority="64"/>
-    <w:lsdException w:name="Medium List 1 Accent 3" w:uiPriority="65"/>
-    <w:lsdException w:name="Medium List 2 Accent 3" w:uiPriority="66"/>
-    <w:lsdException w:name="Medium Grid 1 Accent 3" w:uiPriority="67"/>
-    <w:lsdException w:name="Medium Grid 2 Accent 3" w:uiPriority="68"/>
-    <w:lsdException w:name="Medium Grid 3 Accent 3" w:uiPriority="69"/>
-    <w:lsdException w:name="Dark List Accent 3" w:uiPriority="70"/>
-    <w:lsdException w:name="Colorful Shading Accent 3" w:uiPriority="71"/>
-    <w:lsdException w:name="Colorful List Accent 3" w:uiPriority="72"/>
-    <w:lsdException w:name="Colorful Grid Accent 3" w:uiPriority="73"/>
-    <w:lsdException w:name="Light Shading Accent 4" w:uiPriority="60"/>
-    <w:lsdException w:name="Light List Accent 4" w:uiPriority="61"/>
-    <w:lsdException w:name="Light Grid Accent 4" w:uiPriority="62"/>
-    <w:lsdException w:name="Medium Shading 1 Accent 4" w:uiPriority="63"/>
-    <w:lsdException w:name="Medium Shading 2 Accent 4" w:uiPriority="64"/>
-    <w:lsdException w:name="Medium List 1 Accent 4" w:uiPriority="65"/>
-    <w:lsdException w:name="Medium List 2 Accent 4" w:uiPriority="66"/>
-    <w:lsdException w:name="Medium Grid 1 Accent 4" w:uiPriority="67"/>
-    <w:lsdException w:name="Medium Grid 2 Accent 4" w:uiPriority="68"/>
-    <w:lsdException w:name="Medium Grid 3 Accent 4" w:uiPriority="69"/>
-    <w:lsdException w:name="Dark List Accent 4" w:uiPriority="70"/>
-    <w:lsdException w:name="Colorful Shading Accent 4" w:uiPriority="71"/>
-    <w:lsdException w:name="Colorful List Accent 4" w:uiPriority="72"/>
-    <w:lsdException w:name="Colorful Grid Accent 4" w:uiPriority="73"/>
-    <w:lsdException w:name="Light Shading Accent 5" w:uiPriority="60"/>
-    <w:lsdException w:name="Light List Accent 5" w:uiPriority="61"/>
-    <w:lsdException w:name="Light Grid Accent 5" w:uiPriority="62"/>
-    <w:lsdException w:name="Medium Shading 1 Accent 5" w:uiPriority="63"/>
-    <w:lsdException w:name="Medium Shading 2 Accent 5" w:uiPriority="64"/>
-    <w:lsdException w:name="Medium List 1 Accent 5" w:uiPriority="65"/>
-    <w:lsdException w:name="Medium List 2 Accent 5" w:uiPriority="66"/>
-    <w:lsdException w:name="Medium Grid 1 Accent 5" w:uiPriority="67"/>
-    <w:lsdException w:name="Medium Grid 2 Accent 5" w:uiPriority="68"/>
-    <w:lsdException w:name="Medium Grid 3 Accent 5" w:uiPriority="69"/>
-    <w:lsdException w:name="Dark List Accent 5" w:uiPriority="70"/>
-    <w:lsdException w:name="Colorful Shading Accent 5" w:uiPriority="71"/>
-    <w:lsdException w:name="Colorful List Accent 5" w:uiPriority="72"/>
-    <w:lsdException w:name="Colorful Grid Accent 5" w:uiPriority="73"/>
-    <w:lsdException w:name="Light Shading Accent 6" w:uiPriority="60"/>
-    <w:lsdException w:name="Light List Accent 6" w:uiPriority="61"/>
-    <w:lsdException w:name="Light Grid Accent 6" w:uiPriority="62"/>
-    <w:lsdException w:name="Medium Shading 1 Accent 6" w:uiPriority="63"/>
-    <w:lsdException w:name="Medium Shading 2 Accent 6" w:uiPriority="64"/>
-    <w:lsdException w:name="Medium List 1 Accent 6" w:uiPriority="65"/>
-    <w:lsdException w:name="Medium List 2 Accent 6" w:uiPriority="66"/>
-    <w:lsdException w:name="Medium Grid 1 Accent 6" w:uiPriority="67"/>
-    <w:lsdException w:name="Medium Grid 2 Accent 6" w:uiPriority="68"/>
-    <w:lsdException w:name="Medium Grid 3 Accent 6" w:uiPriority="69"/>
-    <w:lsdException w:name="Dark List Accent 6" w:uiPriority="70"/>
-    <w:lsdException w:name="Colorful Shading Accent 6" w:uiPriority="71"/>
-    <w:lsdException w:name="Colorful List Accent 6" w:uiPriority="72"/>
-    <w:lsdException w:name="Colorful Grid Accent 6" w:uiPriority="73"/>
-    <w:lsdException w:name="Subtle Emphasis" w:uiPriority="19" w:qFormat="1"/>
-    <w:lsdException w:name="Intense Emphasis" w:uiPriority="21" w:qFormat="1"/>
-    <w:lsdException w:name="Subtle Reference" w:uiPriority="31" w:qFormat="1"/>
-    <w:lsdException w:name="Intense Reference" w:uiPriority="32" w:qFormat="1"/>
-    <w:lsdException w:name="Book Title" w:uiPriority="33" w:qFormat="1"/>
-    <w:lsdException w:name="Bibliography" w:semiHidden="1" w:uiPriority="37" w:unhideWhenUsed="1"/>
-    <w:lsdException w:name="TOC Heading" w:semiHidden="1" w:uiPriority="39" w:unhideWhenUsed="1" w:qFormat="1"/>
-    <w:lsdException w:name="Plain Table 1" w:uiPriority="41"/>
-    <w:lsdException w:name="Plain Table 2" w:uiPriority="42"/>
-    <w:lsdException w:name="Plain Table 3" w:uiPriority="43"/>
-    <w:lsdException w:name="Plain Table 4" w:uiPriority="44"/>
-    <w:lsdException w:name="Plain Table 5" w:uiPriority="45"/>
-    <w:lsdException w:name="Grid Table Light" w:uiPriority="40"/>
-    <w:lsdException w:name="Grid Table 1 Light" w:uiPriority="46"/>
-    <w:lsdException w:name="Grid Table 2" w:uiPriority="47"/>
-    <w:lsdException w:name="Grid Table 3" w:uiPriority="48"/>
-    <w:lsdException w:name="Grid Table 4" w:uiPriority="49"/>
-    <w:lsdException w:name="Grid Table 5 Dark" w:uiPriority="50"/>
-    <w:lsdException w:name="Grid Table 6 Colorful" w:uiPriority="51"/>
-    <w:lsdException w:name="Grid Table 7 Colorful" w:uiPriority="52"/>
-    <w:lsdException w:name="Grid Table 1 Light Accent 1" w:uiPriority="46"/>
-    <w:lsdException w:name="Grid Table 2 Accent 1" w:uiPriority="47"/>
-    <w:lsdException w:name="Grid Table 3 Accent 1" w:uiPriority="48"/>
-    <w:lsdException w:name="Grid Table 4 Accent 1" w:uiPriority="49"/>
-    <w:lsdException w:name="Grid Table 5 Dark Accent 1" w:uiPriority="50"/>
-    <w:lsdException w:name="Grid Table 6 Colorful Accent 1" w:uiPriority="51"/>
-    <w:lsdException w:name="Grid Table 7 Colorful Accent 1" w:uiPriority="52"/>
-    <w:lsdException w:name="Grid Table 1 Light Accent 2" w:uiPriority="46"/>
-    <w:lsdException w:name="Grid Table 2 Accent 2" w:uiPriority="47"/>
-    <w:lsdException w:name="Grid Table 3 Accent 2" w:uiPriority="48"/>
-    <w:lsdException w:name="Grid Table 4 Accent 2" w:uiPriority="49"/>
-    <w:lsdException w:name="Grid Table 5 Dark Accent 2" w:uiPriority="50"/>
-    <w:lsdException w:name="Grid Table 6 Colorful Accent 2" w:uiPriority="51"/>
-    <w:lsdException w:name="Grid Table 7 Colorful Accent 2" w:uiPriority="52"/>
-    <w:lsdException w:name="Grid Table 1 Light Accent 3" w:uiPriority="46"/>
-    <w:lsdException w:name="Grid Table 2 Accent 3" w:uiPriority="47"/>
-    <w:lsdException w:name="Grid Table 3 Accent 3" w:uiPriority="48"/>
-    <w:lsdException w:name="Grid Table 4 Accent 3" w:uiPriority="49"/>
-    <w:lsdException w:name="Grid Table 5 Dark Accent 3" w:uiPriority="50"/>
-    <w:lsdException w:name="Grid Table 6 Colorful Accent 3" w:uiPriority="51"/>
-    <w:lsdException w:name="Grid Table 7 Colorful Accent 3" w:uiPriority="52"/>
-    <w:lsdException w:name="Grid Table 1 Light Accent 4" w:uiPriority="46"/>
-    <w:lsdException w:name="Grid Table 2 Accent 4" w:uiPriority="47"/>
-    <w:lsdException w:name="Grid Table 3 Accent 4" w:uiPriority="48"/>
-    <w:lsdException w:name="Grid Table 4 Accent 4" w:uiPriority="49"/>
-    <w:lsdException w:name="Grid Table 5 Dark Accent 4" w:uiPriority="50"/>
-    <w:lsdException w:name="Grid Table 6 Colorful Accent 4" w:uiPriority="51"/>
-    <w:lsdException w:name="Grid Table 7 Colorful Accent 4" w:uiPriority="52"/>
-    <w:lsdException w:name="Grid Table 1 Light Accent 5" w:uiPriority="46"/>
-    <w:lsdException w:name="Grid Table 2 Accent 5" w:uiPriority="47"/>
-    <w:lsdException w:name="Grid Table 3 Accent 5" w:uiPriority="48"/>
-    <w:lsdException w:name="Grid Table 4 Accent 5" w:uiPriority="49"/>
-    <w:lsdException w:name="Grid Table 5 Dark Accent 5" w:uiPriority="50"/>
-    <w:lsdException w:name="Grid Table 6 Colorful Accent 5" w:uiPriority="51"/>
-    <w:lsdException w:name="Grid Table 7 Colorful Accent 5" w:uiPriority="52"/>
-    <w:lsdException w:name="Grid Table 1 Light Accent 6" w:uiPriority="46"/>
-    <w:lsdException w:name="Grid Table 2 Accent 6" w:uiPriority="47"/>
-    <w:lsdException w:name="Grid Table 3 Accent 6" w:uiPriority="48"/>
-    <w:lsdException w:name="Grid Table 4 Accent 6" w:uiPriority="49"/>
-    <w:lsdException w:name="Grid Table 5 Dark Accent 6" w:uiPriority="50"/>
-    <w:lsdException w:name="Grid Table 6 Colorful Accent 6" w:uiPriority="51"/>
-    <w:lsdException w:name="Grid Table 7 Colorful Accent 6" w:uiPriority="52"/>
-    <w:lsdException w:name="List Table 1 Light" w:uiPriority="46"/>
-    <w:lsdException w:name="List Table 2" w:uiPriority="47"/>
-    <w:lsdException w:name="List Table 3" w:uiPriority="48"/>
-    <w:lsdException w:name="List Table 4" w:uiPriority="49"/>
-    <w:lsdException w:name="List Table 5 Dark" w:uiPriority="50"/>
-    <w:lsdException w:name="List Table 6 Colorful" w:uiPriority="51"/>
-    <w:lsdException w:name="List Table 7 Colorful" w:uiPriority="52"/>
-    <w:lsdException w:name="List Table 1 Light Accent 1" w:uiPriority="46"/>
-    <w:lsdException w:name="List Table 2 Accent 1" w:uiPriority="47"/>
-    <w:lsdException w:name="List Table 3 Accent 1" w:uiPriority="48"/>
-    <w:lsdException w:name="List Table 4 Accent 1" w:uiPriority="49"/>
-    <w:lsdException w:name="List Table 5 Dark Accent 1" w:uiPriority="50"/>
-    <w:lsdException w:name="List Table 6 Colorful Accent 1" w:uiPriority="51"/>
-    <w:lsdException w:name="List Table 7 Colorful Accent 1" w:uiPriority="52"/>
-    <w:lsdException w:name="List Table 1 Light Accent 2" w:uiPriority="46"/>
-    <w:lsdException w:name="List Table 2 Accent 2" w:uiPriority="47"/>
-    <w:lsdException w:name="List Table 3 Accent 2" w:uiPriority="48"/>
-    <w:lsdException w:name="List Table 4 Accent 2" w:uiPriority="49"/>
-    <w:lsdException w:name="List Table 5 Dark Accent 2" w:uiPriority="50"/>
-    <w:lsdException w:name="List Table 6 Colorful Accent 2" w:uiPriority="51"/>
-    <w:lsdException w:name="List Table 7 Colorful Accent 2" w:uiPriority="52"/>
-    <w:lsdException w:name="List Table 1 Light Accent 3" w:uiPriority="46"/>
-    <w:lsdException w:name="List Table 2 Accent 3" w:uiPriority="47"/>
-    <w:lsdException w:name="List Table 3 Accent 3" w:uiPriority="48"/>
-    <w:lsdException w:name="List Table 4 Accent 3" w:uiPriority="49"/>
-    <w:lsdException w:name="List Table 5 Dark Accent 3" w:uiPriority="50"/>
-    <w:lsdException w:name="List Table 6 Colorful Accent 3" w:uiPriority="51"/>
-    <w:lsdException w:name="List Table 7 Colorful Accent 3" w:uiPriority="52"/>
-    <w:lsdException w:name="List Table 1 Light Accent 4" w:uiPriority="46"/>
-    <w:lsdException w:name="List Table 2 Accent 4" w:uiPriority="47"/>
-    <w:lsdException w:name="List Table 3 Accent 4" w:uiPriority="48"/>
-    <w:lsdException w:name="List Table 4 Accent 4" w:uiPriority="49"/>
-    <w:lsdException w:name="List Table 5 Dark Accent 4" w:uiPriority="50"/>
-    <w:lsdException w:name="List Table 6 Colorful Accent 4" w:uiPriority="51"/>
-    <w:lsdException w:name="List Table 7 Colorful Accent 4" w:uiPriority="52"/>
-    <w:lsdException w:name="List Table 1 Light Accent 5" w:uiPriority="46"/>
-    <w:lsdException w:name="List Table 2 Accent 5" w:uiPriority="47"/>
-    <w:lsdException w:name="List Table 3 Accent 5" w:uiPriority="48"/>
-    <w:lsdException w:name="List Table 4 Accent 5" w:uiPriority="49"/>
-    <w:lsdException w:name="List Table 5 Dark Accent 5" w:uiPriority="50"/>
-    <w:lsdException w:name="List Table 6 Colorful Accent 5" w:uiPriority="51"/>
-    <w:lsdException w:name="List Table 7 Colorful Accent 5" w:uiPriority="52"/>
-    <w:lsdException w:name="List Table 1 Light Accent 6" w:uiPriority="46"/>
-    <w:lsdException w:name="List Table 2 Accent 6" w:uiPriority="47"/>
-    <w:lsdException w:name="List Table 3 Accent 6" w:uiPriority="48"/>
-    <w:lsdException w:name="List Table 4 Accent 6" w:uiPriority="49"/>
-    <w:lsdException w:name="List Table 5 Dark Accent 6" w:uiPriority="50"/>
-    <w:lsdException w:name="List Table 6 Colorful Accent 6" w:uiPriority="51"/>
-    <w:lsdException w:name="List Table 7 Colorful Accent 6" w:uiPriority="52"/>
-  </w:latentStyles>
-  <w:style w:type="paragraph" w:default="1" w:styleId="Normal">
-    <w:name w:val="Normal"/>
-    <w:qFormat/>
-  </w:style>
-  <w:style w:type="character" w:default="1" w:styleId="Fuentedeprrafopredeter">
-    <w:name w:val="Default Paragraph Font"/>
-    <w:uiPriority w:val="1"/>
-    <w:semiHidden/>
-    <w:unhideWhenUsed/>
-  </w:style>
-  <w:style w:type="table" w:default="1" w:styleId="Tablanormal">
-    <w:name w:val="Normal Table"/>
-    <w:uiPriority w:val="99"/>
-    <w:semiHidden/>
-    <w:unhideWhenUsed/>
-    <w:tblPr>
-      <w:tblInd w:w="0" w:type="dxa"/>
-      <w:tblCellMar>
-        <w:top w:w="0" w:type="dxa"/>
-        <w:left w:w="108" w:type="dxa"/>
-        <w:bottom w:w="0" w:type="dxa"/>
-        <w:right w:w="108" w:type="dxa"/>
-      </w:tblCellMar>
-    </w:tblPr>
-  </w:style>
-  <w:style w:type="numbering" w:default="1" w:styleId="Sinlista">
-    <w:name w:val="No List"/>
-    <w:uiPriority w:val="99"/>
-    <w:semiHidden/>
-    <w:unhideWhenUsed/>
-  </w:style>
-  <w:style w:type="paragraph" w:customStyle="1" w:styleId="907F1B5FD4584EBEB768CD7BDAB2F219">
-    <w:name w:val="907F1B5FD4584EBEB768CD7BDAB2F219"/>
-    <w:rsid w:val="003A2025"/>
-  </w:style>
-  <w:style w:type="paragraph" w:customStyle="1" w:styleId="85A8994338E44FFF8DF212CF9A9B7A00">
-    <w:name w:val="85A8994338E44FFF8DF212CF9A9B7A00"/>
-    <w:rsid w:val="003A2025"/>
-  </w:style>
-  <w:style w:type="paragraph" w:customStyle="1" w:styleId="0C962C4C2B36489FB7A2035A240D40D6">
-    <w:name w:val="0C962C4C2B36489FB7A2035A240D40D6"/>
-    <w:rsid w:val="003A2025"/>
-  </w:style>
-  <w:style w:type="paragraph" w:customStyle="1" w:styleId="8E089C569CA64BE7A8D84B29CEDC00AE">
-    <w:name w:val="8E089C569CA64BE7A8D84B29CEDC00AE"/>
-    <w:rsid w:val="00984A61"/>
-  </w:style>
-  <w:style w:type="paragraph" w:customStyle="1" w:styleId="ADCF7B521A7947FDBD8BF35E5C1FA618">
-    <w:name w:val="ADCF7B521A7947FDBD8BF35E5C1FA618"/>
-    <w:rsid w:val="00984A61"/>
-  </w:style>
-  <w:style w:type="paragraph" w:customStyle="1" w:styleId="7A8325AE9CDE4C309BEB553BD9E44308">
-    <w:name w:val="7A8325AE9CDE4C309BEB553BD9E44308"/>
-    <w:rsid w:val="00984A61"/>
-  </w:style>
-  <w:style w:type="paragraph" w:customStyle="1" w:styleId="80ECA764164947359883ACF7C6165A50">
-    <w:name w:val="80ECA764164947359883ACF7C6165A50"/>
-    <w:rsid w:val="00984A61"/>
-  </w:style>
-  <w:style w:type="paragraph" w:customStyle="1" w:styleId="2389D096322247F6993FD99E8C7FEC4F">
-    <w:name w:val="2389D096322247F6993FD99E8C7FEC4F"/>
-    <w:rsid w:val="00984A61"/>
-  </w:style>
-</w:styles>
-</file>
-
-<file path=word/glossary/webSettings.xml><?xml version="1.0" encoding="utf-8"?>
-<w:webSettings xmlns:mc="http://schemas.openxmlformats.org/markup-compatibility/2006" xmlns:r="http://schemas.openxmlformats.org/officeDocument/2006/relationships" xmlns:w="http://schemas.openxmlformats.org/wordprocessingml/2006/main" xmlns:w14="http://schemas.microsoft.com/office/word/2010/wordml" xmlns:w15="http://schemas.microsoft.com/office/word/2012/wordml" mc:Ignorable="w14 w15">
-  <w:optimizeForBrowser/>
-  <w:allowPNG/>
-</w:webSettings>
 </file>
 
 <file path=word/theme/theme1.xml><?xml version="1.0" encoding="utf-8"?>
@@ -9043,7 +10049,7 @@
 </file>
 
 <file path=customXml/itemProps1.xml><?xml version="1.0" encoding="utf-8"?>
-<ds:datastoreItem xmlns:ds="http://schemas.openxmlformats.org/officeDocument/2006/customXml" ds:itemID="{1392A95D-945E-4A5F-ACF0-819C28A0E9E1}">
+<ds:datastoreItem xmlns:ds="http://schemas.openxmlformats.org/officeDocument/2006/customXml" ds:itemID="{FD62F8EE-08A3-4DE4-8364-969F06F23D37}">
   <ds:schemaRefs>
     <ds:schemaRef ds:uri="http://schemas.openxmlformats.org/officeDocument/2006/bibliography"/>
   </ds:schemaRefs>

</xml_diff>

<commit_message>
Afegeixo plan actualitzat, de moment no sembla mala idea. Afegeixo alguna linia a la seccio Microblaze
</commit_message>
<xml_diff>
--- a/memoria/TFM_Peshevski.docx
+++ b/memoria/TFM_Peshevski.docx
@@ -3780,6 +3780,7 @@
         <w:p>
           <w:pPr>
             <w:pStyle w:val="TDC2"/>
+            <w:ind w:left="1224"/>
             <w:rPr>
               <w:lang w:val="es-ES"/>
             </w:rPr>
@@ -3792,7 +3793,10 @@
           </w:r>
           <w:proofErr w:type="spellStart"/>
           <w:r>
-            <w:t>icroblaze</w:t>
+            <w:t>icroB</w:t>
+          </w:r>
+          <w:r>
+            <w:t>laze</w:t>
           </w:r>
           <w:proofErr w:type="spellEnd"/>
           <w:r>
@@ -3927,9 +3931,17 @@
               <w:lang w:val="es-ES"/>
             </w:rPr>
           </w:pPr>
+          <w:proofErr w:type="spellStart"/>
           <w:r>
-            <w:t>Microblaze</w:t>
+            <w:t>Micro</w:t>
           </w:r>
+          <w:r>
+            <w:t>B</w:t>
+          </w:r>
+          <w:r>
+            <w:t>laze</w:t>
+          </w:r>
+          <w:proofErr w:type="spellEnd"/>
           <w:r>
             <w:ptab w:relativeTo="margin" w:alignment="right" w:leader="dot"/>
           </w:r>
@@ -4088,6 +4100,7 @@
         <w:p>
           <w:pPr>
             <w:pStyle w:val="TDC2"/>
+            <w:ind w:left="1416" w:hanging="1056"/>
             <w:rPr>
               <w:lang w:val="es-ES"/>
             </w:rPr>
@@ -6421,17 +6434,40 @@
     </w:p>
     <w:p>
       <w:pPr>
+        <w:widowControl/>
+        <w:spacing w:after="200" w:line="276" w:lineRule="auto"/>
+        <w:jc w:val="left"/>
+        <w:rPr>
+          <w:b/>
+          <w:bCs/>
+          <w:sz w:val="24"/>
+          <w:lang w:val="es-ES" w:eastAsia="en-US"/>
+        </w:rPr>
+      </w:pPr>
+      <w:r>
+        <w:rPr>
+          <w:lang w:val="es-ES"/>
+        </w:rPr>
+        <w:br w:type="page"/>
+      </w:r>
+    </w:p>
+    <w:p>
+      <w:pPr>
         <w:pStyle w:val="TDC2"/>
       </w:pPr>
       <w:r>
         <w:rPr>
           <w:lang w:val="es-ES"/>
         </w:rPr>
+        <w:lastRenderedPageBreak/>
         <w:t>M</w:t>
       </w:r>
       <w:proofErr w:type="spellStart"/>
       <w:r>
-        <w:t>icroblaze</w:t>
+        <w:t>icroB</w:t>
+      </w:r>
+      <w:r>
+        <w:t>laze</w:t>
       </w:r>
       <w:proofErr w:type="spellEnd"/>
     </w:p>
@@ -6453,7 +6489,13 @@
         <w:rPr>
           <w:lang w:eastAsia="en-US"/>
         </w:rPr>
-        <w:t>Microblaze</w:t>
+        <w:t>MicroB</w:t>
+      </w:r>
+      <w:r>
+        <w:rPr>
+          <w:lang w:eastAsia="en-US"/>
+        </w:rPr>
+        <w:t>laze</w:t>
       </w:r>
       <w:proofErr w:type="spellEnd"/>
       <w:r>
@@ -6489,6 +6531,84 @@
           <w:lang w:eastAsia="en-US"/>
         </w:rPr>
         <w:t>.</w:t>
+      </w:r>
+      <w:r>
+        <w:rPr>
+          <w:lang w:eastAsia="en-US"/>
+        </w:rPr>
+        <w:t xml:space="preserve"> Aquest, és un microcontrolador de tipus RISC</w:t>
+      </w:r>
+      <w:r>
+        <w:rPr>
+          <w:lang w:eastAsia="en-US"/>
+        </w:rPr>
+        <w:t xml:space="preserve"> (de l’anglès </w:t>
+      </w:r>
+      <w:proofErr w:type="spellStart"/>
+      <w:r>
+        <w:rPr>
+          <w:lang w:eastAsia="en-US"/>
+        </w:rPr>
+        <w:t>Reduced</w:t>
+      </w:r>
+      <w:proofErr w:type="spellEnd"/>
+      <w:r>
+        <w:rPr>
+          <w:lang w:eastAsia="en-US"/>
+        </w:rPr>
+        <w:t xml:space="preserve"> </w:t>
+      </w:r>
+      <w:proofErr w:type="spellStart"/>
+      <w:r>
+        <w:rPr>
+          <w:lang w:eastAsia="en-US"/>
+        </w:rPr>
+        <w:t>Instruction</w:t>
+      </w:r>
+      <w:proofErr w:type="spellEnd"/>
+      <w:r>
+        <w:rPr>
+          <w:lang w:eastAsia="en-US"/>
+        </w:rPr>
+        <w:t xml:space="preserve"> Set Computing)</w:t>
+      </w:r>
+      <w:r>
+        <w:rPr>
+          <w:lang w:eastAsia="en-US"/>
+        </w:rPr>
+        <w:t xml:space="preserve">, amb un nombre reduït d’instruccions de codi màquina. Aquests microcontroladors estan dissenyats per ser el més ràpid possibles amb la filosofia de tenir instruccions més senzilles d’executar sobre hardware suficientment potent com per executar-les fent servir el mínim nombre de cicles de rellotge. El </w:t>
+      </w:r>
+      <w:proofErr w:type="spellStart"/>
+      <w:r>
+        <w:rPr>
+          <w:lang w:eastAsia="en-US"/>
+        </w:rPr>
+        <w:t>Micro</w:t>
+      </w:r>
+      <w:r>
+        <w:rPr>
+          <w:lang w:eastAsia="en-US"/>
+        </w:rPr>
+        <w:t>B</w:t>
+      </w:r>
+      <w:r>
+        <w:rPr>
+          <w:lang w:eastAsia="en-US"/>
+        </w:rPr>
+        <w:t>laze</w:t>
+      </w:r>
+      <w:proofErr w:type="spellEnd"/>
+      <w:r>
+        <w:rPr>
+          <w:lang w:eastAsia="en-US"/>
+        </w:rPr>
+        <w:t xml:space="preserve"> fa servir</w:t>
+      </w:r>
+      <w:r>
+        <w:rPr>
+          <w:lang w:eastAsia="en-US"/>
+        </w:rPr>
+        <w:t xml:space="preserve"> un bus d’interconnexió entre els seus perifèrics AXI, igual que en els microcontroladors ARM més moderns.</w:t>
       </w:r>
       <w:bookmarkStart w:id="8" w:name="_GoBack"/>
       <w:bookmarkEnd w:id="8"/>
@@ -6885,7 +7005,7 @@
           <w:rPr>
             <w:noProof/>
           </w:rPr>
-          <w:t>15</w:t>
+          <w:t>10</w:t>
         </w:r>
         <w:r>
           <w:rPr>
@@ -10049,7 +10169,7 @@
 </file>
 
 <file path=customXml/itemProps1.xml><?xml version="1.0" encoding="utf-8"?>
-<ds:datastoreItem xmlns:ds="http://schemas.openxmlformats.org/officeDocument/2006/customXml" ds:itemID="{FD62F8EE-08A3-4DE4-8364-969F06F23D37}">
+<ds:datastoreItem xmlns:ds="http://schemas.openxmlformats.org/officeDocument/2006/customXml" ds:itemID="{C40092F7-E70E-47D5-8C62-C8FC28D4F002}">
   <ds:schemaRefs>
     <ds:schemaRef ds:uri="http://schemas.openxmlformats.org/officeDocument/2006/bibliography"/>
   </ds:schemaRefs>

</xml_diff>

<commit_message>
Escrita part de XPS (generacio de hardware)
</commit_message>
<xml_diff>
--- a/memoria/TFM_Peshevski.docx
+++ b/memoria/TFM_Peshevski.docx
@@ -3668,7 +3668,7 @@
           <w:noProof w:val="0"/>
           <w:sz w:val="24"/>
           <w:szCs w:val="20"/>
-          <w:lang w:val="es-ES"/>
+          <w:lang w:val="es-ES" w:eastAsia="en-US"/>
         </w:rPr>
         <w:id w:val="-736622035"/>
         <w:docPartObj>
@@ -3678,8 +3678,10 @@
       </w:sdtPr>
       <w:sdtEndPr>
         <w:rPr>
-          <w:caps w:val="0"/>
-          <w:lang w:eastAsia="en-US"/>
+          <w:noProof/>
+          <w:sz w:val="28"/>
+          <w:szCs w:val="24"/>
+          <w:lang w:eastAsia="es-ES"/>
         </w:rPr>
       </w:sdtEndPr>
       <w:sdtContent>
@@ -3714,7 +3716,7 @@
             <w:rPr>
               <w:lang w:val="es-ES"/>
             </w:rPr>
-            <w:t>5</w:t>
+            <w:t>8</w:t>
           </w:r>
         </w:p>
         <w:p>
@@ -3754,7 +3756,7 @@
             <w:rPr>
               <w:lang w:val="es-ES"/>
             </w:rPr>
-            <w:t>5</w:t>
+            <w:t>9</w:t>
           </w:r>
         </w:p>
         <w:p>
@@ -3774,13 +3776,12 @@
             <w:rPr>
               <w:lang w:val="es-ES"/>
             </w:rPr>
-            <w:t>5</w:t>
+            <w:t>11</w:t>
           </w:r>
         </w:p>
         <w:p>
           <w:pPr>
             <w:pStyle w:val="TDC2"/>
-            <w:ind w:left="1224"/>
             <w:rPr>
               <w:lang w:val="es-ES"/>
             </w:rPr>
@@ -3806,12 +3807,12 @@
             <w:rPr>
               <w:lang w:val="es-ES"/>
             </w:rPr>
-            <w:t>5</w:t>
+            <w:t>12</w:t>
           </w:r>
         </w:p>
         <w:p>
           <w:pPr>
-            <w:pStyle w:val="TDC2"/>
+            <w:pStyle w:val="TDC3"/>
             <w:rPr>
               <w:lang w:val="es-ES"/>
             </w:rPr>
@@ -3826,12 +3827,12 @@
             <w:rPr>
               <w:lang w:val="es-ES"/>
             </w:rPr>
-            <w:t>5</w:t>
+            <w:t>12</w:t>
           </w:r>
         </w:p>
         <w:p>
           <w:pPr>
-            <w:pStyle w:val="TDC2"/>
+            <w:pStyle w:val="TDC3"/>
             <w:rPr>
               <w:lang w:val="es-ES"/>
             </w:rPr>
@@ -3846,7 +3847,7 @@
             <w:rPr>
               <w:lang w:val="es-ES"/>
             </w:rPr>
-            <w:t>5</w:t>
+            <w:t>14</w:t>
           </w:r>
         </w:p>
         <w:p>
@@ -3861,6 +3862,15 @@
               <w:lang w:val="es-ES"/>
             </w:rPr>
             <w:t>Ethernet</w:t>
+          </w:r>
+          <w:r>
+            <w:ptab w:relativeTo="margin" w:alignment="right" w:leader="dot"/>
+          </w:r>
+          <w:r>
+            <w:rPr>
+              <w:lang w:val="es-ES"/>
+            </w:rPr>
+            <w:t>9</w:t>
           </w:r>
         </w:p>
         <w:p>
@@ -3965,6 +3975,15 @@
             </w:rPr>
             <w:t>Implementació pràctica</w:t>
           </w:r>
+          <w:r>
+            <w:ptab w:relativeTo="margin" w:alignment="right" w:leader="dot"/>
+          </w:r>
+          <w:r>
+            <w:rPr>
+              <w:lang w:val="es-ES"/>
+            </w:rPr>
+            <w:t>9</w:t>
+          </w:r>
         </w:p>
         <w:p>
           <w:pPr>
@@ -4039,6 +4058,15 @@
             </w:rPr>
             <w:t>Resultats experimentals</w:t>
           </w:r>
+          <w:r>
+            <w:ptab w:relativeTo="margin" w:alignment="right" w:leader="dot"/>
+          </w:r>
+          <w:r>
+            <w:rPr>
+              <w:lang w:val="es-ES"/>
+            </w:rPr>
+            <w:t>9</w:t>
+          </w:r>
         </w:p>
         <w:p>
           <w:pPr>
@@ -4100,7 +4128,6 @@
         <w:p>
           <w:pPr>
             <w:pStyle w:val="TDC2"/>
-            <w:ind w:left="1416" w:hanging="1056"/>
             <w:rPr>
               <w:lang w:val="es-ES"/>
             </w:rPr>
@@ -4177,6 +4204,15 @@
             </w:rPr>
             <w:t>conclusions i treball futur</w:t>
           </w:r>
+          <w:r>
+            <w:ptab w:relativeTo="margin" w:alignment="right" w:leader="dot"/>
+          </w:r>
+          <w:r>
+            <w:rPr>
+              <w:lang w:val="es-ES"/>
+            </w:rPr>
+            <w:t>9</w:t>
+          </w:r>
         </w:p>
         <w:p>
           <w:pPr>
@@ -4236,6 +4272,29 @@
             <w:t>5</w:t>
           </w:r>
         </w:p>
+        <w:p>
+          <w:pPr>
+            <w:pStyle w:val="TDC1"/>
+            <w:rPr>
+              <w:lang w:val="es-ES"/>
+            </w:rPr>
+          </w:pPr>
+          <w:r>
+            <w:rPr>
+              <w:lang w:val="es-ES"/>
+            </w:rPr>
+            <w:t>Bibliografia i Annexes</w:t>
+          </w:r>
+          <w:r>
+            <w:ptab w:relativeTo="margin" w:alignment="right" w:leader="dot"/>
+          </w:r>
+          <w:r>
+            <w:rPr>
+              <w:lang w:val="es-ES"/>
+            </w:rPr>
+            <w:t>9</w:t>
+          </w:r>
+        </w:p>
       </w:sdtContent>
     </w:sdt>
     <w:p>
@@ -4319,7 +4378,7 @@
         <w:rPr>
           <w:noProof/>
         </w:rPr>
-        <w:instrText xml:space="preserve"> PAGEREF _Toc472958301 \h </w:instrText>
+        <w:instrText xml:space="preserve"> PAGEREF _Toc473062775 \h </w:instrText>
       </w:r>
       <w:r>
         <w:rPr>
@@ -4388,7 +4447,7 @@
         <w:rPr>
           <w:noProof/>
         </w:rPr>
-        <w:instrText xml:space="preserve"> PAGEREF _Toc472958302 \h </w:instrText>
+        <w:instrText xml:space="preserve"> PAGEREF _Toc473062776 \h </w:instrText>
       </w:r>
       <w:r>
         <w:rPr>
@@ -4457,7 +4516,7 @@
         <w:rPr>
           <w:noProof/>
         </w:rPr>
-        <w:instrText xml:space="preserve"> PAGEREF _Toc472958303 \h </w:instrText>
+        <w:instrText xml:space="preserve"> PAGEREF _Toc473062777 \h </w:instrText>
       </w:r>
       <w:r>
         <w:rPr>
@@ -4526,7 +4585,7 @@
         <w:rPr>
           <w:noProof/>
         </w:rPr>
-        <w:instrText xml:space="preserve"> PAGEREF _Toc472958304 \h </w:instrText>
+        <w:instrText xml:space="preserve"> PAGEREF _Toc473062778 \h </w:instrText>
       </w:r>
       <w:r>
         <w:rPr>
@@ -4544,6 +4603,282 @@
           <w:noProof/>
         </w:rPr>
         <w:t>10</w:t>
+      </w:r>
+      <w:r>
+        <w:rPr>
+          <w:noProof/>
+        </w:rPr>
+        <w:fldChar w:fldCharType="end"/>
+      </w:r>
+    </w:p>
+    <w:p>
+      <w:pPr>
+        <w:pStyle w:val="Tabladeilustraciones"/>
+        <w:tabs>
+          <w:tab w:val="right" w:pos="8494"/>
+        </w:tabs>
+        <w:rPr>
+          <w:rFonts w:eastAsiaTheme="minorEastAsia" w:cstheme="minorBidi"/>
+          <w:caps w:val="0"/>
+          <w:noProof/>
+          <w:sz w:val="22"/>
+          <w:szCs w:val="22"/>
+          <w:lang w:val="es-ES" w:eastAsia="en-US"/>
+        </w:rPr>
+      </w:pPr>
+      <w:r>
+        <w:rPr>
+          <w:noProof/>
+        </w:rPr>
+        <w:t xml:space="preserve">Figura 5. </w:t>
+      </w:r>
+      <w:r>
+        <w:rPr>
+          <w:noProof/>
+        </w:rPr>
+        <w:t>Foto de la placa utilitzada en aquest treball</w:t>
+      </w:r>
+      <w:r>
+        <w:rPr>
+          <w:noProof/>
+        </w:rPr>
+        <w:tab/>
+      </w:r>
+      <w:r>
+        <w:rPr>
+          <w:noProof/>
+        </w:rPr>
+        <w:fldChar w:fldCharType="begin"/>
+      </w:r>
+      <w:r>
+        <w:rPr>
+          <w:noProof/>
+        </w:rPr>
+        <w:instrText xml:space="preserve"> PAGEREF _Toc473062779 \h </w:instrText>
+      </w:r>
+      <w:r>
+        <w:rPr>
+          <w:noProof/>
+        </w:rPr>
+      </w:r>
+      <w:r>
+        <w:rPr>
+          <w:noProof/>
+        </w:rPr>
+        <w:fldChar w:fldCharType="separate"/>
+      </w:r>
+      <w:r>
+        <w:rPr>
+          <w:noProof/>
+        </w:rPr>
+        <w:t>11</w:t>
+      </w:r>
+      <w:r>
+        <w:rPr>
+          <w:noProof/>
+        </w:rPr>
+        <w:fldChar w:fldCharType="end"/>
+      </w:r>
+    </w:p>
+    <w:p>
+      <w:pPr>
+        <w:pStyle w:val="Tabladeilustraciones"/>
+        <w:tabs>
+          <w:tab w:val="right" w:pos="8494"/>
+        </w:tabs>
+        <w:rPr>
+          <w:rFonts w:eastAsiaTheme="minorEastAsia" w:cstheme="minorBidi"/>
+          <w:caps w:val="0"/>
+          <w:noProof/>
+          <w:sz w:val="22"/>
+          <w:szCs w:val="22"/>
+          <w:lang w:val="es-ES" w:eastAsia="en-US"/>
+        </w:rPr>
+      </w:pPr>
+      <w:r>
+        <w:rPr>
+          <w:noProof/>
+        </w:rPr>
+        <w:t xml:space="preserve">Figura 6. </w:t>
+      </w:r>
+      <w:r>
+        <w:rPr>
+          <w:noProof/>
+        </w:rPr>
+        <w:t>Extracte d’una llista de IP cores disponibles per l’usuari</w:t>
+      </w:r>
+      <w:r>
+        <w:rPr>
+          <w:noProof/>
+        </w:rPr>
+        <w:tab/>
+      </w:r>
+      <w:r>
+        <w:rPr>
+          <w:noProof/>
+        </w:rPr>
+        <w:fldChar w:fldCharType="begin"/>
+      </w:r>
+      <w:r>
+        <w:rPr>
+          <w:noProof/>
+        </w:rPr>
+        <w:instrText xml:space="preserve"> PAGEREF _Toc473062780 \h </w:instrText>
+      </w:r>
+      <w:r>
+        <w:rPr>
+          <w:noProof/>
+        </w:rPr>
+      </w:r>
+      <w:r>
+        <w:rPr>
+          <w:noProof/>
+        </w:rPr>
+        <w:fldChar w:fldCharType="separate"/>
+      </w:r>
+      <w:r>
+        <w:rPr>
+          <w:noProof/>
+        </w:rPr>
+        <w:t>12</w:t>
+      </w:r>
+      <w:r>
+        <w:rPr>
+          <w:noProof/>
+        </w:rPr>
+        <w:fldChar w:fldCharType="end"/>
+      </w:r>
+    </w:p>
+    <w:p>
+      <w:pPr>
+        <w:pStyle w:val="Tabladeilustraciones"/>
+        <w:tabs>
+          <w:tab w:val="right" w:pos="8494"/>
+        </w:tabs>
+        <w:rPr>
+          <w:rFonts w:eastAsiaTheme="minorEastAsia" w:cstheme="minorBidi"/>
+          <w:caps w:val="0"/>
+          <w:noProof/>
+          <w:sz w:val="22"/>
+          <w:szCs w:val="22"/>
+          <w:lang w:val="es-ES" w:eastAsia="en-US"/>
+        </w:rPr>
+      </w:pPr>
+      <w:r>
+        <w:rPr>
+          <w:noProof/>
+        </w:rPr>
+        <w:t xml:space="preserve">Figura 7. </w:t>
+      </w:r>
+      <w:r>
+        <w:rPr>
+          <w:noProof/>
+        </w:rPr>
+        <w:t>Vista de configuració dels mòduls IP core triats pel projecte en curs</w:t>
+      </w:r>
+      <w:r>
+        <w:rPr>
+          <w:noProof/>
+        </w:rPr>
+        <w:tab/>
+      </w:r>
+      <w:r>
+        <w:rPr>
+          <w:noProof/>
+        </w:rPr>
+        <w:fldChar w:fldCharType="begin"/>
+      </w:r>
+      <w:r>
+        <w:rPr>
+          <w:noProof/>
+        </w:rPr>
+        <w:instrText xml:space="preserve"> PAGEREF _Toc473062781 \h </w:instrText>
+      </w:r>
+      <w:r>
+        <w:rPr>
+          <w:noProof/>
+        </w:rPr>
+      </w:r>
+      <w:r>
+        <w:rPr>
+          <w:noProof/>
+        </w:rPr>
+        <w:fldChar w:fldCharType="separate"/>
+      </w:r>
+      <w:r>
+        <w:rPr>
+          <w:noProof/>
+        </w:rPr>
+        <w:t>13</w:t>
+      </w:r>
+      <w:r>
+        <w:rPr>
+          <w:noProof/>
+        </w:rPr>
+        <w:fldChar w:fldCharType="end"/>
+      </w:r>
+    </w:p>
+    <w:p>
+      <w:pPr>
+        <w:pStyle w:val="Tabladeilustraciones"/>
+        <w:tabs>
+          <w:tab w:val="right" w:pos="8494"/>
+        </w:tabs>
+        <w:rPr>
+          <w:rFonts w:eastAsiaTheme="minorEastAsia" w:cstheme="minorBidi"/>
+          <w:caps w:val="0"/>
+          <w:noProof/>
+          <w:sz w:val="22"/>
+          <w:szCs w:val="22"/>
+          <w:lang w:val="es-ES" w:eastAsia="en-US"/>
+        </w:rPr>
+      </w:pPr>
+      <w:r>
+        <w:rPr>
+          <w:noProof/>
+        </w:rPr>
+        <w:t xml:space="preserve">Figura 6. </w:t>
+      </w:r>
+      <w:r>
+        <w:rPr>
+          <w:noProof/>
+        </w:rPr>
+        <w:t>Extracte d’una llista de IP cores disponibles per l’usuari</w:t>
+      </w:r>
+      <w:r>
+        <w:rPr>
+          <w:noProof/>
+        </w:rPr>
+        <w:tab/>
+      </w:r>
+      <w:r>
+        <w:rPr>
+          <w:noProof/>
+        </w:rPr>
+        <w:fldChar w:fldCharType="begin"/>
+      </w:r>
+      <w:r>
+        <w:rPr>
+          <w:noProof/>
+        </w:rPr>
+        <w:instrText xml:space="preserve"> PAGEREF _Toc473062782 \h </w:instrText>
+      </w:r>
+      <w:r>
+        <w:rPr>
+          <w:noProof/>
+        </w:rPr>
+      </w:r>
+      <w:r>
+        <w:rPr>
+          <w:noProof/>
+        </w:rPr>
+        <w:fldChar w:fldCharType="separate"/>
+      </w:r>
+      <w:r>
+        <w:rPr>
+          <w:noProof/>
+        </w:rPr>
+        <w:t>13</w:t>
       </w:r>
       <w:r>
         <w:rPr>
@@ -5096,24 +5431,21 @@
           <w:lang w:eastAsia="en-US"/>
         </w:rPr>
       </w:pPr>
+      <w:bookmarkStart w:id="4" w:name="_GoBack"/>
+      <w:bookmarkEnd w:id="4"/>
+    </w:p>
+    <w:p>
+      <w:pPr>
+        <w:rPr>
+          <w:lang w:eastAsia="en-US"/>
+        </w:rPr>
+      </w:pPr>
       <w:r>
         <w:rPr>
           <w:lang w:eastAsia="en-US"/>
         </w:rPr>
         <w:t>Alguns dels objectius que s’han perseguit amb aquest treball són:</w:t>
       </w:r>
-    </w:p>
-    <w:p>
-      <w:pPr>
-        <w:pStyle w:val="Prrafodelista"/>
-        <w:numPr>
-          <w:ilvl w:val="0"/>
-          <w:numId w:val="24"/>
-        </w:numPr>
-        <w:rPr>
-          <w:lang w:eastAsia="en-US"/>
-        </w:rPr>
-      </w:pPr>
     </w:p>
     <w:p>
       <w:pPr>
@@ -5402,31 +5734,18 @@
           <w:color w:val="auto"/>
         </w:rPr>
       </w:pPr>
-      <w:bookmarkStart w:id="4" w:name="_Toc472958301"/>
+      <w:bookmarkStart w:id="5" w:name="_Toc473062775"/>
       <w:r>
         <w:t xml:space="preserve">Figura </w:t>
       </w:r>
-      <w:r>
-        <w:fldChar w:fldCharType="begin"/>
-      </w:r>
-      <w:r>
-        <w:instrText xml:space="preserve"> SEQ Figura \* ARABIC </w:instrText>
-      </w:r>
-      <w:r>
-        <w:fldChar w:fldCharType="separate"/>
-      </w:r>
-      <w:r>
-        <w:rPr>
-          <w:noProof/>
-        </w:rPr>
-        <w:t>1</w:t>
-      </w:r>
-      <w:r>
-        <w:rPr>
-          <w:noProof/>
-        </w:rPr>
-        <w:fldChar w:fldCharType="end"/>
-      </w:r>
+      <w:fldSimple w:instr=" SEQ Figura \* ARABIC ">
+        <w:r>
+          <w:rPr>
+            <w:noProof/>
+          </w:rPr>
+          <w:t>1</w:t>
+        </w:r>
+      </w:fldSimple>
       <w:r>
         <w:t xml:space="preserve">. </w:t>
       </w:r>
@@ -5436,7 +5755,7 @@
         </w:rPr>
         <w:t>Estructura de la FPGA, altament simplificada</w:t>
       </w:r>
-      <w:bookmarkEnd w:id="4"/>
+      <w:bookmarkEnd w:id="5"/>
     </w:p>
     <w:p>
       <w:pPr>
@@ -5555,31 +5874,18 @@
           <w:color w:val="auto"/>
         </w:rPr>
       </w:pPr>
-      <w:bookmarkStart w:id="5" w:name="_Toc472958302"/>
+      <w:bookmarkStart w:id="6" w:name="_Toc473062776"/>
       <w:r>
         <w:t xml:space="preserve">Figura </w:t>
       </w:r>
-      <w:r>
-        <w:fldChar w:fldCharType="begin"/>
-      </w:r>
-      <w:r>
-        <w:instrText xml:space="preserve"> SEQ Figura \* ARABIC </w:instrText>
-      </w:r>
-      <w:r>
-        <w:fldChar w:fldCharType="separate"/>
-      </w:r>
-      <w:r>
-        <w:rPr>
-          <w:noProof/>
-        </w:rPr>
-        <w:t>2</w:t>
-      </w:r>
-      <w:r>
-        <w:rPr>
-          <w:noProof/>
-        </w:rPr>
-        <w:fldChar w:fldCharType="end"/>
-      </w:r>
+      <w:fldSimple w:instr=" SEQ Figura \* ARABIC ">
+        <w:r>
+          <w:rPr>
+            <w:noProof/>
+          </w:rPr>
+          <w:t>2</w:t>
+        </w:r>
+      </w:fldSimple>
       <w:r>
         <w:t xml:space="preserve">. </w:t>
       </w:r>
@@ -5589,7 +5895,7 @@
         </w:rPr>
         <w:t>Cel·la lògica individual simplificada d’una FPGA</w:t>
       </w:r>
-      <w:bookmarkEnd w:id="5"/>
+      <w:bookmarkEnd w:id="6"/>
     </w:p>
     <w:p>
       <w:r>
@@ -5729,31 +6035,18 @@
           <w:color w:val="auto"/>
         </w:rPr>
       </w:pPr>
-      <w:bookmarkStart w:id="6" w:name="_Toc472958303"/>
+      <w:bookmarkStart w:id="7" w:name="_Toc473062777"/>
       <w:r>
         <w:t xml:space="preserve">Figura </w:t>
       </w:r>
-      <w:r>
-        <w:fldChar w:fldCharType="begin"/>
-      </w:r>
-      <w:r>
-        <w:instrText xml:space="preserve"> SEQ Figura \* ARABIC </w:instrText>
-      </w:r>
-      <w:r>
-        <w:fldChar w:fldCharType="separate"/>
-      </w:r>
-      <w:r>
-        <w:rPr>
-          <w:noProof/>
-        </w:rPr>
-        <w:t>3</w:t>
-      </w:r>
-      <w:r>
-        <w:rPr>
-          <w:noProof/>
-        </w:rPr>
-        <w:fldChar w:fldCharType="end"/>
-      </w:r>
+      <w:fldSimple w:instr=" SEQ Figura \* ARABIC ">
+        <w:r>
+          <w:rPr>
+            <w:noProof/>
+          </w:rPr>
+          <w:t>3</w:t>
+        </w:r>
+      </w:fldSimple>
       <w:r>
         <w:t xml:space="preserve">. </w:t>
       </w:r>
@@ -5763,7 +6056,7 @@
         </w:rPr>
         <w:t>Representació simplificada d’un dels interruptors d’interconnexió d’una FPGA</w:t>
       </w:r>
-      <w:bookmarkEnd w:id="6"/>
+      <w:bookmarkEnd w:id="7"/>
     </w:p>
     <w:p>
       <w:r>
@@ -5859,31 +6152,18 @@
           <w:color w:val="auto"/>
         </w:rPr>
       </w:pPr>
-      <w:bookmarkStart w:id="7" w:name="_Toc472958304"/>
+      <w:bookmarkStart w:id="8" w:name="_Toc473062778"/>
       <w:r>
         <w:t xml:space="preserve">Figura </w:t>
       </w:r>
-      <w:r>
-        <w:fldChar w:fldCharType="begin"/>
-      </w:r>
-      <w:r>
-        <w:instrText xml:space="preserve"> SEQ Figura \* ARABIC </w:instrText>
-      </w:r>
-      <w:r>
-        <w:fldChar w:fldCharType="separate"/>
-      </w:r>
-      <w:r>
-        <w:rPr>
-          <w:noProof/>
-        </w:rPr>
-        <w:t>4</w:t>
-      </w:r>
-      <w:r>
-        <w:rPr>
-          <w:noProof/>
-        </w:rPr>
-        <w:fldChar w:fldCharType="end"/>
-      </w:r>
+      <w:fldSimple w:instr=" SEQ Figura \* ARABIC ">
+        <w:r>
+          <w:rPr>
+            <w:noProof/>
+          </w:rPr>
+          <w:t>4</w:t>
+        </w:r>
+      </w:fldSimple>
       <w:r>
         <w:t xml:space="preserve">. </w:t>
       </w:r>
@@ -5893,7 +6173,7 @@
         </w:rPr>
         <w:t>Representació simplificada d’un dels blocs d’entrada/sortida de la FPGA</w:t>
       </w:r>
-      <w:bookmarkEnd w:id="7"/>
+      <w:bookmarkEnd w:id="8"/>
     </w:p>
     <w:p>
       <w:pPr>
@@ -5974,7 +6254,19 @@
         <w:rPr>
           <w:lang w:eastAsia="en-US"/>
         </w:rPr>
-        <w:t xml:space="preserve">Aquest tipus de programació aporta una flexibilitat molt gran, només limitada per la quantitat de blocs lògics disponibles. És per això que els grans fabricants de FPGA desenvolupen i permeten fer servir, sota llicència, els anomenats nuclis de propietat intel·lectual (IP </w:t>
+        <w:t>Aquest tipus de programació aporta una flexibilitat molt gran, només limitada per la quantitat de blocs lògics disponibles. És per això que els grans fabricants de FPGA desenvolupen i permeten fer servir,</w:t>
+      </w:r>
+      <w:r>
+        <w:rPr>
+          <w:lang w:eastAsia="en-US"/>
+        </w:rPr>
+        <w:t xml:space="preserve"> de vegades</w:t>
+      </w:r>
+      <w:r>
+        <w:rPr>
+          <w:lang w:eastAsia="en-US"/>
+        </w:rPr>
+        <w:t xml:space="preserve"> sota llicència, els anomenats nuclis de propietat intel·lectual (IP </w:t>
       </w:r>
       <w:proofErr w:type="spellStart"/>
       <w:r>
@@ -6155,6 +6447,52 @@
         </w:rPr>
         <w:t xml:space="preserve"> Generalment s’utilitzen de forma híbrida en conjunt amb la resta de la lògica de la FPGA, fent servir algun bus d’interconnexió entre totes dues parts.</w:t>
       </w:r>
+      <w:r>
+        <w:rPr>
+          <w:lang w:eastAsia="en-US"/>
+        </w:rPr>
+        <w:t xml:space="preserve"> Els grans fabricants es decanten per un o un altre tipus. Per exemple, el fabricant </w:t>
+      </w:r>
+      <w:proofErr w:type="spellStart"/>
+      <w:r>
+        <w:rPr>
+          <w:lang w:eastAsia="en-US"/>
+        </w:rPr>
+        <w:t>Xilinx</w:t>
+      </w:r>
+      <w:proofErr w:type="spellEnd"/>
+      <w:r>
+        <w:rPr>
+          <w:lang w:eastAsia="en-US"/>
+        </w:rPr>
+        <w:t xml:space="preserve"> ofereix models de FPGA amb un microprocessador </w:t>
+      </w:r>
+      <w:proofErr w:type="spellStart"/>
+      <w:r>
+        <w:rPr>
+          <w:lang w:eastAsia="en-US"/>
+        </w:rPr>
+        <w:t>PowerPC</w:t>
+      </w:r>
+      <w:proofErr w:type="spellEnd"/>
+      <w:r>
+        <w:rPr>
+          <w:lang w:eastAsia="en-US"/>
+        </w:rPr>
+        <w:t xml:space="preserve"> incrustat</w:t>
+      </w:r>
+      <w:r>
+        <w:rPr>
+          <w:lang w:eastAsia="en-US"/>
+        </w:rPr>
+        <w:t>, mentre que per l’altra banda Altera ofereix molts models amb un ARM incrustat</w:t>
+      </w:r>
+      <w:r>
+        <w:rPr>
+          <w:lang w:eastAsia="en-US"/>
+        </w:rPr>
+        <w:t>.</w:t>
+      </w:r>
     </w:p>
     <w:p>
       <w:pPr>
@@ -6292,25 +6630,7 @@
         <w:rPr>
           <w:lang w:eastAsia="en-US"/>
         </w:rPr>
-        <w:t xml:space="preserve">, i l’usuari disposa entre d’altres, de 9152 blocs lògics i un màxim de 200 entrades/sortides. </w:t>
-      </w:r>
-      <w:r>
-        <w:rPr>
-          <w:lang w:eastAsia="en-US"/>
-        </w:rPr>
-        <w:t xml:space="preserve">Aquesta placa duu </w:t>
-      </w:r>
-      <w:r>
-        <w:rPr>
-          <w:lang w:eastAsia="en-US"/>
-        </w:rPr>
-        <w:t xml:space="preserve">incorporada </w:t>
-      </w:r>
-      <w:r>
-        <w:rPr>
-          <w:lang w:eastAsia="en-US"/>
-        </w:rPr>
-        <w:t xml:space="preserve">connectivitat </w:t>
+        <w:t xml:space="preserve">, i l’usuari disposa entre d’altres, de 9152 blocs lògics i un màxim de 200 entrades/sortides. Aquesta placa duu incorporada connectivitat </w:t>
       </w:r>
       <w:proofErr w:type="spellStart"/>
       <w:r>
@@ -6398,30 +6718,18 @@
           <w:color w:val="auto"/>
         </w:rPr>
       </w:pPr>
+      <w:bookmarkStart w:id="9" w:name="_Toc473062779"/>
       <w:r>
         <w:t xml:space="preserve">Figura </w:t>
       </w:r>
-      <w:r>
-        <w:fldChar w:fldCharType="begin"/>
-      </w:r>
-      <w:r>
-        <w:instrText xml:space="preserve"> SEQ Figura \* ARABIC </w:instrText>
-      </w:r>
-      <w:r>
-        <w:fldChar w:fldCharType="separate"/>
-      </w:r>
-      <w:r>
-        <w:rPr>
-          <w:noProof/>
-        </w:rPr>
-        <w:t>5</w:t>
-      </w:r>
-      <w:r>
-        <w:rPr>
-          <w:noProof/>
-        </w:rPr>
-        <w:fldChar w:fldCharType="end"/>
-      </w:r>
+      <w:fldSimple w:instr=" SEQ Figura \* ARABIC ">
+        <w:r>
+          <w:rPr>
+            <w:noProof/>
+          </w:rPr>
+          <w:t>5</w:t>
+        </w:r>
+      </w:fldSimple>
       <w:r>
         <w:t xml:space="preserve">. </w:t>
       </w:r>
@@ -6431,6 +6739,7 @@
         </w:rPr>
         <w:t>Foto de la placa utilitzada en aquest treball</w:t>
       </w:r>
+      <w:bookmarkEnd w:id="9"/>
     </w:p>
     <w:p>
       <w:pPr>
@@ -6536,7 +6845,7 @@
         <w:rPr>
           <w:lang w:eastAsia="en-US"/>
         </w:rPr>
-        <w:t xml:space="preserve"> Aquest, és un microcontrolador de tipus RISC</w:t>
+        <w:t xml:space="preserve"> Aquest és un microcontrolador de tipus RISC</w:t>
       </w:r>
       <w:r>
         <w:rPr>
@@ -6576,7 +6885,19 @@
         <w:rPr>
           <w:lang w:eastAsia="en-US"/>
         </w:rPr>
-        <w:t xml:space="preserve">, amb un nombre reduït d’instruccions de codi màquina. Aquests microcontroladors estan dissenyats per ser el més ràpid possibles amb la filosofia de tenir instruccions més senzilles d’executar sobre hardware suficientment potent com per executar-les fent servir el mínim nombre de cicles de rellotge. El </w:t>
+        <w:t xml:space="preserve">, amb un nombre reduït d’instruccions de codi màquina. Aquests </w:t>
+      </w:r>
+      <w:r>
+        <w:rPr>
+          <w:lang w:eastAsia="en-US"/>
+        </w:rPr>
+        <w:t xml:space="preserve">tipus de </w:t>
+      </w:r>
+      <w:r>
+        <w:rPr>
+          <w:lang w:eastAsia="en-US"/>
+        </w:rPr>
+        <w:t xml:space="preserve">microcontroladors estan dissenyats per ser el més ràpid possibles amb la filosofia de tenir instruccions més senzilles d’executar sobre hardware suficientment potent com per executar-les fent servir el mínim nombre de cicles de rellotge. El </w:t>
       </w:r>
       <w:proofErr w:type="spellStart"/>
       <w:r>
@@ -6608,10 +6929,557 @@
         <w:rPr>
           <w:lang w:eastAsia="en-US"/>
         </w:rPr>
-        <w:t xml:space="preserve"> un bus d’interconnexió entre els seus perifèrics AXI, igual que en els microcontroladors ARM més moderns.</w:t>
-      </w:r>
-      <w:bookmarkStart w:id="8" w:name="_GoBack"/>
-      <w:bookmarkEnd w:id="8"/>
+        <w:t xml:space="preserve"> un bus d’interco</w:t>
+      </w:r>
+      <w:r>
+        <w:rPr>
+          <w:lang w:eastAsia="en-US"/>
+        </w:rPr>
+        <w:t>nnexió</w:t>
+      </w:r>
+      <w:r>
+        <w:rPr>
+          <w:lang w:eastAsia="en-US"/>
+        </w:rPr>
+        <w:t xml:space="preserve"> </w:t>
+      </w:r>
+      <w:r>
+        <w:rPr>
+          <w:lang w:eastAsia="en-US"/>
+        </w:rPr>
+        <w:t>AXI</w:t>
+      </w:r>
+      <w:r>
+        <w:rPr>
+          <w:lang w:eastAsia="en-US"/>
+        </w:rPr>
+        <w:t xml:space="preserve"> entre els seus perifèrics</w:t>
+      </w:r>
+      <w:r>
+        <w:rPr>
+          <w:lang w:eastAsia="en-US"/>
+        </w:rPr>
+        <w:t>, igual que en els microcontroladors ARM més moderns.</w:t>
+      </w:r>
+      <w:r>
+        <w:rPr>
+          <w:lang w:eastAsia="en-US"/>
+        </w:rPr>
+        <w:t xml:space="preserve"> Això fa que sigui relativament fàcil de programar</w:t>
+      </w:r>
+      <w:r>
+        <w:rPr>
+          <w:lang w:eastAsia="en-US"/>
+        </w:rPr>
+        <w:t xml:space="preserve"> per aquest microcontrolador</w:t>
+      </w:r>
+      <w:r>
+        <w:rPr>
+          <w:lang w:eastAsia="en-US"/>
+        </w:rPr>
+        <w:t xml:space="preserve">, </w:t>
+      </w:r>
+      <w:r>
+        <w:rPr>
+          <w:lang w:eastAsia="en-US"/>
+        </w:rPr>
+        <w:t xml:space="preserve">utilitzant </w:t>
+      </w:r>
+      <w:r>
+        <w:rPr>
+          <w:lang w:eastAsia="en-US"/>
+        </w:rPr>
+        <w:t>un llenguatge d’alt nivell</w:t>
+      </w:r>
+      <w:r>
+        <w:rPr>
+          <w:rStyle w:val="Refdenotaalpie"/>
+          <w:lang w:eastAsia="en-US"/>
+        </w:rPr>
+        <w:footnoteReference w:id="1"/>
+      </w:r>
+      <w:r>
+        <w:rPr>
+          <w:lang w:eastAsia="en-US"/>
+        </w:rPr>
+        <w:t xml:space="preserve"> com </w:t>
+      </w:r>
+      <w:r>
+        <w:rPr>
+          <w:lang w:eastAsia="en-US"/>
+        </w:rPr>
+        <w:t xml:space="preserve">podria ser </w:t>
+      </w:r>
+      <w:r>
+        <w:rPr>
+          <w:lang w:eastAsia="en-US"/>
+        </w:rPr>
+        <w:t>C.</w:t>
+      </w:r>
+    </w:p>
+    <w:p>
+      <w:pPr>
+        <w:rPr>
+          <w:lang w:eastAsia="en-US"/>
+        </w:rPr>
+      </w:pPr>
+    </w:p>
+    <w:p>
+      <w:pPr>
+        <w:pStyle w:val="TDC3"/>
+      </w:pPr>
+      <w:r>
+        <w:t>Generació de</w:t>
+      </w:r>
+      <w:r>
+        <w:t xml:space="preserve"> h</w:t>
+      </w:r>
+      <w:r>
+        <w:t>ardware</w:t>
+      </w:r>
+    </w:p>
+    <w:p/>
+    <w:p>
+      <w:r>
+        <w:t xml:space="preserve">La generació de hardware per una FPGA del fabricant </w:t>
+      </w:r>
+      <w:proofErr w:type="spellStart"/>
+      <w:r>
+        <w:t>Xilinx</w:t>
+      </w:r>
+      <w:proofErr w:type="spellEnd"/>
+      <w:r>
+        <w:t xml:space="preserve"> es fa mitjançant una eina del mateix fabricant (</w:t>
+      </w:r>
+      <w:proofErr w:type="spellStart"/>
+      <w:r>
+        <w:t>Xilinx</w:t>
+      </w:r>
+      <w:proofErr w:type="spellEnd"/>
+      <w:r>
+        <w:t xml:space="preserve"> </w:t>
+      </w:r>
+      <w:proofErr w:type="spellStart"/>
+      <w:r>
+        <w:t>Platform</w:t>
+      </w:r>
+      <w:proofErr w:type="spellEnd"/>
+      <w:r>
+        <w:t xml:space="preserve"> Studio) que permet incorporar IP cores a un disseny de hardware com si es tractés d’una llista </w:t>
+      </w:r>
+      <w:proofErr w:type="spellStart"/>
+      <w:r>
+        <w:t>seleccionable</w:t>
+      </w:r>
+      <w:proofErr w:type="spellEnd"/>
+      <w:r>
+        <w:t xml:space="preserve">. Aquesta eina consta de tot el necessari per triar els IP cores que l’usuari necessita i fer tot el disseny, generació d’arxius i compilació perquè el següent pas sigui programar pel microcontrolador </w:t>
+      </w:r>
+      <w:proofErr w:type="spellStart"/>
+      <w:r>
+        <w:t>MicroBlaze</w:t>
+      </w:r>
+      <w:proofErr w:type="spellEnd"/>
+      <w:r>
+        <w:t>.</w:t>
+      </w:r>
+    </w:p>
+    <w:p/>
+    <w:p>
+      <w:pPr>
+        <w:widowControl/>
+        <w:spacing w:after="200" w:line="276" w:lineRule="auto"/>
+        <w:rPr>
+          <w:lang w:eastAsia="en-US"/>
+        </w:rPr>
+      </w:pPr>
+      <w:r>
+        <w:t>Un exemple dels IP cores que es poden seleccionar en aquest programari es pot trobar a la Figura 6.</w:t>
+      </w:r>
+    </w:p>
+    <w:p>
+      <w:pPr>
+        <w:keepNext/>
+        <w:jc w:val="center"/>
+      </w:pPr>
+      <w:r>
+        <w:rPr>
+          <w:noProof/>
+          <w:lang w:val="en-US" w:eastAsia="en-US"/>
+        </w:rPr>
+        <w:drawing>
+          <wp:inline distT="0" distB="0" distL="0" distR="0" wp14:anchorId="56ED9D03" wp14:editId="74AD5F97">
+            <wp:extent cx="4773844" cy="3848100"/>
+            <wp:effectExtent l="0" t="0" r="8255" b="0"/>
+            <wp:docPr id="9" name="Imatge 5"/>
+            <wp:cNvGraphicFramePr>
+              <a:graphicFrameLocks xmlns:a="http://schemas.openxmlformats.org/drawingml/2006/main" noChangeAspect="1"/>
+            </wp:cNvGraphicFramePr>
+            <a:graphic xmlns:a="http://schemas.openxmlformats.org/drawingml/2006/main">
+              <a:graphicData uri="http://schemas.openxmlformats.org/drawingml/2006/picture">
+                <pic:pic xmlns:pic="http://schemas.openxmlformats.org/drawingml/2006/picture">
+                  <pic:nvPicPr>
+                    <pic:cNvPr id="0" name="Picture 1" descr="Número, 2, Dígito, Figura, Cifrado, Conde, Numerario"/>
+                    <pic:cNvPicPr>
+                      <a:picLocks noChangeAspect="1" noChangeArrowheads="1"/>
+                    </pic:cNvPicPr>
+                  </pic:nvPicPr>
+                  <pic:blipFill>
+                    <a:blip r:embed="rId14" cstate="print">
+                      <a:extLst>
+                        <a:ext uri="{28A0092B-C50C-407E-A947-70E740481C1C}">
+                          <a14:useLocalDpi xmlns:a14="http://schemas.microsoft.com/office/drawing/2010/main" val="0"/>
+                        </a:ext>
+                      </a:extLst>
+                    </a:blip>
+                    <a:stretch>
+                      <a:fillRect/>
+                    </a:stretch>
+                  </pic:blipFill>
+                  <pic:spPr bwMode="auto">
+                    <a:xfrm>
+                      <a:off x="0" y="0"/>
+                      <a:ext cx="4793710" cy="3864114"/>
+                    </a:xfrm>
+                    <a:prstGeom prst="rect">
+                      <a:avLst/>
+                    </a:prstGeom>
+                    <a:noFill/>
+                    <a:ln>
+                      <a:noFill/>
+                    </a:ln>
+                  </pic:spPr>
+                </pic:pic>
+              </a:graphicData>
+            </a:graphic>
+          </wp:inline>
+        </w:drawing>
+      </w:r>
+    </w:p>
+    <w:p>
+      <w:pPr>
+        <w:pStyle w:val="Descripcin"/>
+        <w:jc w:val="center"/>
+        <w:rPr>
+          <w:color w:val="auto"/>
+        </w:rPr>
+      </w:pPr>
+      <w:bookmarkStart w:id="10" w:name="_Toc473062780"/>
+      <w:r>
+        <w:t xml:space="preserve">Figura </w:t>
+      </w:r>
+      <w:r>
+        <w:fldChar w:fldCharType="begin"/>
+      </w:r>
+      <w:r>
+        <w:instrText xml:space="preserve"> SEQ Figura \* ARABIC </w:instrText>
+      </w:r>
+      <w:r>
+        <w:fldChar w:fldCharType="separate"/>
+      </w:r>
+      <w:r>
+        <w:rPr>
+          <w:noProof/>
+        </w:rPr>
+        <w:t>6</w:t>
+      </w:r>
+      <w:r>
+        <w:rPr>
+          <w:noProof/>
+        </w:rPr>
+        <w:fldChar w:fldCharType="end"/>
+      </w:r>
+      <w:r>
+        <w:t xml:space="preserve">. </w:t>
+      </w:r>
+      <w:r>
+        <w:rPr>
+          <w:color w:val="auto"/>
+        </w:rPr>
+        <w:t>Extracte d’una llista de IP cores disponibles per l’usuari</w:t>
+      </w:r>
+      <w:bookmarkEnd w:id="10"/>
+    </w:p>
+    <w:p>
+      <w:pPr>
+        <w:widowControl/>
+        <w:spacing w:after="200" w:line="276" w:lineRule="auto"/>
+        <w:rPr>
+          <w:lang w:eastAsia="en-US"/>
+        </w:rPr>
+      </w:pPr>
+      <w:r>
+        <w:t xml:space="preserve">Un cop es tenen seleccionats els IP cores que necessita l’usuari pel seu disseny aquests es mostren una altra part del programari on es pot veure com estaran </w:t>
+      </w:r>
+      <w:r>
+        <w:lastRenderedPageBreak/>
+        <w:t>organitzats</w:t>
+      </w:r>
+      <w:r>
+        <w:t xml:space="preserve"> segons els busos d’interconnexió entre els mateixos (busos hardware). En aquesta altra vista també es poden configurar paràmetres dels mòduls individualment, triar en quines adreces de memòria estaran situats, etcètera. Aquesta part del programari es pot veure a la Figura 7.</w:t>
+      </w:r>
+      <w:r>
+        <w:rPr>
+          <w:lang w:eastAsia="en-US"/>
+        </w:rPr>
+        <w:t xml:space="preserve"> </w:t>
+      </w:r>
+    </w:p>
+    <w:p>
+      <w:pPr>
+        <w:keepNext/>
+        <w:jc w:val="center"/>
+      </w:pPr>
+      <w:r>
+        <w:rPr>
+          <w:noProof/>
+          <w:lang w:val="en-US" w:eastAsia="en-US"/>
+        </w:rPr>
+        <w:drawing>
+          <wp:inline distT="0" distB="0" distL="0" distR="0" wp14:anchorId="096903D7" wp14:editId="1CC51311">
+            <wp:extent cx="4791075" cy="3502441"/>
+            <wp:effectExtent l="0" t="0" r="0" b="3175"/>
+            <wp:docPr id="10" name="Imatge 5"/>
+            <wp:cNvGraphicFramePr>
+              <a:graphicFrameLocks xmlns:a="http://schemas.openxmlformats.org/drawingml/2006/main" noChangeAspect="1"/>
+            </wp:cNvGraphicFramePr>
+            <a:graphic xmlns:a="http://schemas.openxmlformats.org/drawingml/2006/main">
+              <a:graphicData uri="http://schemas.openxmlformats.org/drawingml/2006/picture">
+                <pic:pic xmlns:pic="http://schemas.openxmlformats.org/drawingml/2006/picture">
+                  <pic:nvPicPr>
+                    <pic:cNvPr id="0" name="Picture 1" descr="Número, 2, Dígito, Figura, Cifrado, Conde, Numerario"/>
+                    <pic:cNvPicPr>
+                      <a:picLocks noChangeAspect="1" noChangeArrowheads="1"/>
+                    </pic:cNvPicPr>
+                  </pic:nvPicPr>
+                  <pic:blipFill>
+                    <a:blip r:embed="rId15">
+                      <a:extLst>
+                        <a:ext uri="{28A0092B-C50C-407E-A947-70E740481C1C}">
+                          <a14:useLocalDpi xmlns:a14="http://schemas.microsoft.com/office/drawing/2010/main" val="0"/>
+                        </a:ext>
+                      </a:extLst>
+                    </a:blip>
+                    <a:stretch>
+                      <a:fillRect/>
+                    </a:stretch>
+                  </pic:blipFill>
+                  <pic:spPr bwMode="auto">
+                    <a:xfrm>
+                      <a:off x="0" y="0"/>
+                      <a:ext cx="4798374" cy="3507777"/>
+                    </a:xfrm>
+                    <a:prstGeom prst="rect">
+                      <a:avLst/>
+                    </a:prstGeom>
+                    <a:noFill/>
+                    <a:ln>
+                      <a:noFill/>
+                    </a:ln>
+                  </pic:spPr>
+                </pic:pic>
+              </a:graphicData>
+            </a:graphic>
+          </wp:inline>
+        </w:drawing>
+      </w:r>
+    </w:p>
+    <w:p>
+      <w:pPr>
+        <w:pStyle w:val="Descripcin"/>
+        <w:jc w:val="center"/>
+        <w:rPr>
+          <w:color w:val="auto"/>
+        </w:rPr>
+      </w:pPr>
+      <w:bookmarkStart w:id="11" w:name="_Toc473062781"/>
+      <w:r>
+        <w:t xml:space="preserve">Figura </w:t>
+      </w:r>
+      <w:r>
+        <w:fldChar w:fldCharType="begin"/>
+      </w:r>
+      <w:r>
+        <w:instrText xml:space="preserve"> SEQ Figura \* ARABIC </w:instrText>
+      </w:r>
+      <w:r>
+        <w:fldChar w:fldCharType="separate"/>
+      </w:r>
+      <w:r>
+        <w:rPr>
+          <w:noProof/>
+        </w:rPr>
+        <w:t>7</w:t>
+      </w:r>
+      <w:r>
+        <w:rPr>
+          <w:noProof/>
+        </w:rPr>
+        <w:fldChar w:fldCharType="end"/>
+      </w:r>
+      <w:r>
+        <w:t xml:space="preserve">. </w:t>
+      </w:r>
+      <w:r>
+        <w:rPr>
+          <w:color w:val="auto"/>
+        </w:rPr>
+        <w:t xml:space="preserve">Vista de configuració dels mòduls IP </w:t>
+      </w:r>
+      <w:proofErr w:type="spellStart"/>
+      <w:r>
+        <w:rPr>
+          <w:color w:val="auto"/>
+        </w:rPr>
+        <w:t>core</w:t>
+      </w:r>
+      <w:proofErr w:type="spellEnd"/>
+      <w:r>
+        <w:rPr>
+          <w:color w:val="auto"/>
+        </w:rPr>
+        <w:t xml:space="preserve"> triats pel projecte en curs</w:t>
+      </w:r>
+      <w:bookmarkEnd w:id="11"/>
+    </w:p>
+    <w:p>
+      <w:pPr>
+        <w:widowControl/>
+        <w:spacing w:after="200" w:line="276" w:lineRule="auto"/>
+        <w:rPr>
+          <w:lang w:eastAsia="en-US"/>
+        </w:rPr>
+      </w:pPr>
+      <w:r>
+        <w:t xml:space="preserve">Una vista útil més del programari és la d’assignació de adreces de memòria del disseny. En aquest cas, com la placa utilitzada té una memòria LPDDR de 64 MB, s’ha utilitzat el IP </w:t>
+      </w:r>
+      <w:proofErr w:type="spellStart"/>
+      <w:r>
+        <w:t>core</w:t>
+      </w:r>
+      <w:proofErr w:type="spellEnd"/>
+      <w:r>
+        <w:t xml:space="preserve"> per fer servir aquesta memòria per tenir espai pràcticament il·limitat pel codi del programa.  </w:t>
+      </w:r>
+    </w:p>
+    <w:p>
+      <w:pPr>
+        <w:keepNext/>
+        <w:jc w:val="center"/>
+      </w:pPr>
+      <w:r>
+        <w:rPr>
+          <w:noProof/>
+          <w:lang w:val="en-US" w:eastAsia="en-US"/>
+        </w:rPr>
+        <w:drawing>
+          <wp:inline distT="0" distB="0" distL="0" distR="0" wp14:anchorId="0794A846" wp14:editId="6D0830D0">
+            <wp:extent cx="4776565" cy="1724025"/>
+            <wp:effectExtent l="0" t="0" r="5080" b="0"/>
+            <wp:docPr id="13" name="Imatge 5"/>
+            <wp:cNvGraphicFramePr>
+              <a:graphicFrameLocks xmlns:a="http://schemas.openxmlformats.org/drawingml/2006/main" noChangeAspect="1"/>
+            </wp:cNvGraphicFramePr>
+            <a:graphic xmlns:a="http://schemas.openxmlformats.org/drawingml/2006/main">
+              <a:graphicData uri="http://schemas.openxmlformats.org/drawingml/2006/picture">
+                <pic:pic xmlns:pic="http://schemas.openxmlformats.org/drawingml/2006/picture">
+                  <pic:nvPicPr>
+                    <pic:cNvPr id="0" name="Picture 1" descr="Número, 2, Dígito, Figura, Cifrado, Conde, Numerario"/>
+                    <pic:cNvPicPr>
+                      <a:picLocks noChangeAspect="1" noChangeArrowheads="1"/>
+                    </pic:cNvPicPr>
+                  </pic:nvPicPr>
+                  <pic:blipFill>
+                    <a:blip r:embed="rId16">
+                      <a:extLst>
+                        <a:ext uri="{28A0092B-C50C-407E-A947-70E740481C1C}">
+                          <a14:useLocalDpi xmlns:a14="http://schemas.microsoft.com/office/drawing/2010/main" val="0"/>
+                        </a:ext>
+                      </a:extLst>
+                    </a:blip>
+                    <a:stretch>
+                      <a:fillRect/>
+                    </a:stretch>
+                  </pic:blipFill>
+                  <pic:spPr bwMode="auto">
+                    <a:xfrm>
+                      <a:off x="0" y="0"/>
+                      <a:ext cx="4782552" cy="1726186"/>
+                    </a:xfrm>
+                    <a:prstGeom prst="rect">
+                      <a:avLst/>
+                    </a:prstGeom>
+                    <a:noFill/>
+                    <a:ln>
+                      <a:noFill/>
+                    </a:ln>
+                  </pic:spPr>
+                </pic:pic>
+              </a:graphicData>
+            </a:graphic>
+          </wp:inline>
+        </w:drawing>
+      </w:r>
+    </w:p>
+    <w:p>
+      <w:pPr>
+        <w:pStyle w:val="Descripcin"/>
+        <w:jc w:val="center"/>
+        <w:rPr>
+          <w:color w:val="auto"/>
+        </w:rPr>
+      </w:pPr>
+      <w:bookmarkStart w:id="12" w:name="_Toc473062782"/>
+      <w:r>
+        <w:t xml:space="preserve">Figura </w:t>
+      </w:r>
+      <w:r>
+        <w:fldChar w:fldCharType="begin"/>
+      </w:r>
+      <w:r>
+        <w:instrText xml:space="preserve"> SEQ Figura \* ARABIC </w:instrText>
+      </w:r>
+      <w:r>
+        <w:fldChar w:fldCharType="separate"/>
+      </w:r>
+      <w:r>
+        <w:rPr>
+          <w:noProof/>
+        </w:rPr>
+        <w:t>6</w:t>
+      </w:r>
+      <w:r>
+        <w:rPr>
+          <w:noProof/>
+        </w:rPr>
+        <w:fldChar w:fldCharType="end"/>
+      </w:r>
+      <w:r>
+        <w:t xml:space="preserve">. </w:t>
+      </w:r>
+      <w:r>
+        <w:rPr>
+          <w:color w:val="auto"/>
+        </w:rPr>
+        <w:t>Extracte d’una llista de IP cores disponibles per l’usuari</w:t>
+      </w:r>
+      <w:bookmarkEnd w:id="12"/>
+    </w:p>
+    <w:p>
+      <w:r>
+        <w:t xml:space="preserve">Un cop tot el disseny ha estat configurat correctament, per poder utilitzar-lo per carregar-lo a una FPGA l’usuari ha de generar un arxiu conegut com </w:t>
+      </w:r>
+      <w:proofErr w:type="spellStart"/>
+      <w:r>
+        <w:t>bitstream</w:t>
+      </w:r>
+      <w:proofErr w:type="spellEnd"/>
+      <w:r>
+        <w:t xml:space="preserve">. Aquest és l’arxiu de configuració de la lògica de la FPGA. Un cop es té aquest arxiu es </w:t>
+      </w:r>
+      <w:r>
+        <w:t>pot carregar a la FPGA i el hardware es configurarà tal com l’usuari l’ha dissenyat. Aleshores, com es té un microcontrolador al sistema, aquest mateix s’ha de programar.</w:t>
+      </w:r>
     </w:p>
     <w:p>
       <w:pPr>
@@ -6619,65 +7487,26 @@
         <w:spacing w:after="200" w:line="276" w:lineRule="auto"/>
         <w:jc w:val="left"/>
         <w:rPr>
-          <w:lang w:eastAsia="en-US"/>
-        </w:rPr>
-      </w:pPr>
-      <w:r>
-        <w:rPr>
-          <w:lang w:eastAsia="en-US"/>
-        </w:rPr>
+          <w:b/>
+          <w:sz w:val="24"/>
+        </w:rPr>
+      </w:pPr>
+      <w:r>
         <w:br w:type="page"/>
       </w:r>
     </w:p>
     <w:p>
       <w:pPr>
-        <w:pStyle w:val="Puesto"/>
+        <w:pStyle w:val="TDC3"/>
       </w:pPr>
       <w:r>
         <w:lastRenderedPageBreak/>
-        <w:t>CONCLUSIONS</w:t>
-      </w:r>
-    </w:p>
-    <w:p>
-      <w:pPr>
-        <w:rPr>
-          <w:lang w:eastAsia="en-US"/>
-        </w:rPr>
-      </w:pPr>
-      <w:r>
-        <w:rPr>
-          <w:lang w:eastAsia="en-US"/>
-        </w:rPr>
-        <w:t>Les conclusions han de ser un reflex clar i ordenat de les deduccions fetes com a conseqüència del treball descrit al llarg del nucli del cos de la memòria. Es poden incloure dades quantitatives però no s’haurien de donar detalls de cap argument o resultat.</w:t>
-      </w:r>
-    </w:p>
-    <w:p>
-      <w:pPr>
-        <w:rPr>
-          <w:lang w:eastAsia="en-US"/>
-        </w:rPr>
-      </w:pPr>
-    </w:p>
-    <w:p>
-      <w:pPr>
-        <w:rPr>
-          <w:lang w:eastAsia="en-US"/>
-        </w:rPr>
-      </w:pPr>
-      <w:r>
-        <w:rPr>
-          <w:lang w:eastAsia="en-US"/>
-        </w:rPr>
-        <w:t>Les recomanacions són manifestacions concises d’alguna acció futura que sembli necessària, com a resultat directe de les conclusions o d’alguna experiència feta en el curs del treball objecte del projecte. No són necessàries, tret que estiguin completament justificades pel treball descrit. Aquest apartat no format part del cos del document i no necessita portar numeració de capítol</w:t>
-      </w:r>
-    </w:p>
-    <w:p>
-      <w:pPr>
-        <w:rPr>
-          <w:lang w:eastAsia="en-US"/>
-        </w:rPr>
-      </w:pPr>
-    </w:p>
+        <w:t>Programació de Software</w:t>
+      </w:r>
+    </w:p>
+    <w:p/>
+    <w:p/>
+    <w:p/>
     <w:p>
       <w:pPr>
         <w:widowControl/>
@@ -6700,20 +7529,40 @@
       </w:pPr>
       <w:r>
         <w:lastRenderedPageBreak/>
-        <w:t>AGRAÏMENTS</w:t>
-      </w:r>
-    </w:p>
-    <w:p>
-      <w:pPr>
-        <w:rPr>
-          <w:lang w:eastAsia="en-US"/>
-        </w:rPr>
-      </w:pPr>
-      <w:r>
-        <w:rPr>
-          <w:lang w:eastAsia="en-US"/>
-        </w:rPr>
-        <w:t xml:space="preserve">Es poden incloure agraïments relatius a ajuts en la realització del treball i en la preparació del dcoument. No és habitual agrair les contribucions com ara un control de rutina, un petit ajut o uns agraïments de caràcter general. El reconeixement d’altres treballs emprats ha de fer-se en forma de referència. Els agraïments que fan referència a un text citat a i l’ús de taules i il·lustracions poden requerir reconeixement de drets d’autor. </w:t>
+        <w:t>CONCLUSIONS</w:t>
+      </w:r>
+    </w:p>
+    <w:p>
+      <w:pPr>
+        <w:rPr>
+          <w:lang w:eastAsia="en-US"/>
+        </w:rPr>
+      </w:pPr>
+      <w:r>
+        <w:rPr>
+          <w:lang w:eastAsia="en-US"/>
+        </w:rPr>
+        <w:t>Les conclusions han de ser un reflex clar i ordenat de les deduccions fetes com a conseqüència del treball descrit al llarg del nucli del cos de la memòria. Es poden incloure dades quantitatives però no s’haurien de donar detalls de cap argument o resultat.</w:t>
+      </w:r>
+    </w:p>
+    <w:p>
+      <w:pPr>
+        <w:rPr>
+          <w:lang w:eastAsia="en-US"/>
+        </w:rPr>
+      </w:pPr>
+    </w:p>
+    <w:p>
+      <w:pPr>
+        <w:rPr>
+          <w:lang w:eastAsia="en-US"/>
+        </w:rPr>
+      </w:pPr>
+      <w:r>
+        <w:rPr>
+          <w:lang w:eastAsia="en-US"/>
+        </w:rPr>
+        <w:t>Les recomanacions són manifestacions concises d’alguna acció futura que sembli necessària, com a resultat directe de les conclusions o d’alguna experiència feta en el curs del treball objecte del projecte. No són necessàries, tret que estiguin completament justificades pel treball descrit. Aquest apartat no format part del cos del document i no necessita portar numeració de capítol</w:t>
       </w:r>
     </w:p>
     <w:p>
@@ -6745,176 +7594,42 @@
       </w:pPr>
       <w:r>
         <w:lastRenderedPageBreak/>
-        <w:t>BIBLIOGRAFIA</w:t>
-      </w:r>
-    </w:p>
-    <w:p>
-      <w:pPr>
-        <w:rPr>
-          <w:lang w:eastAsia="en-US"/>
-        </w:rPr>
-      </w:pPr>
-      <w:r>
-        <w:rPr>
-          <w:lang w:eastAsia="en-US"/>
-        </w:rPr>
-        <w:t>Únicament han de figurar en aquest apartat aquelles referències bibliogràfiques que hagin estat c</w:t>
-      </w:r>
-      <w:r>
-        <w:rPr>
-          <w:lang w:eastAsia="en-US"/>
-        </w:rPr>
-        <w:t xml:space="preserve">itades al llarg del TFG/TFM. Les entrades o els elements de la llista de referències </w:t>
-      </w:r>
-      <w:r>
-        <w:rPr>
-          <w:lang w:eastAsia="en-US"/>
-        </w:rPr>
-        <w:t>han de donar-se segons l’esquema general Autor/Títol/Dades de la publicació</w:t>
-      </w:r>
-    </w:p>
-    <w:p>
-      <w:pPr>
-        <w:rPr>
-          <w:lang w:eastAsia="en-US"/>
-        </w:rPr>
-      </w:pPr>
-    </w:p>
-    <w:p>
-      <w:pPr>
-        <w:rPr>
-          <w:lang w:eastAsia="en-US"/>
-        </w:rPr>
-      </w:pPr>
-      <w:r>
-        <w:rPr>
-          <w:lang w:eastAsia="en-US"/>
-        </w:rPr>
-        <w:t xml:space="preserve">Per més informació us recomanem visiteu la pàgina web de Publica (que fa referència a l’elaboració de referències bibliògrafiques: </w:t>
-      </w:r>
-      <w:r>
-        <w:rPr>
-          <w:lang w:eastAsia="en-US"/>
-        </w:rPr>
-        <w:t>http://publica.upc.edu/ca/estil/iso690</w:t>
-      </w:r>
-    </w:p>
-    <w:p>
-      <w:pPr>
-        <w:rPr>
-          <w:lang w:eastAsia="en-US"/>
-        </w:rPr>
-      </w:pPr>
-    </w:p>
-    <w:p>
-      <w:pPr>
-        <w:rPr>
-          <w:lang w:eastAsia="en-US"/>
-        </w:rPr>
-      </w:pPr>
-      <w:r>
-        <w:rPr>
-          <w:lang w:eastAsia="en-US"/>
-        </w:rPr>
-        <w:t>Exemples:</w:t>
-      </w:r>
-    </w:p>
-    <w:p>
-      <w:pPr>
-        <w:rPr>
-          <w:lang w:eastAsia="en-US"/>
-        </w:rPr>
-      </w:pPr>
-    </w:p>
-    <w:p>
-      <w:pPr>
-        <w:rPr>
-          <w:lang w:eastAsia="en-US"/>
-        </w:rPr>
-      </w:pPr>
-    </w:p>
-    <w:p>
-      <w:r>
-        <w:t>CARDONA, S. Teoria de màquines. Barcelona, Edicions UPC, 2000, p. 99-105</w:t>
-      </w:r>
-    </w:p>
-    <w:p/>
-    <w:p>
-      <w:r>
-        <w:t xml:space="preserve">GUTOWSKI, T,G., DYM, C.L. </w:t>
-      </w:r>
-      <w:proofErr w:type="spellStart"/>
-      <w:r>
-        <w:t>Propagation</w:t>
-      </w:r>
-      <w:proofErr w:type="spellEnd"/>
-      <w:r>
-        <w:t xml:space="preserve"> of </w:t>
-      </w:r>
-      <w:proofErr w:type="spellStart"/>
-      <w:r>
-        <w:t>ground</w:t>
-      </w:r>
-      <w:proofErr w:type="spellEnd"/>
-      <w:r>
-        <w:t xml:space="preserve"> </w:t>
-      </w:r>
-      <w:proofErr w:type="spellStart"/>
-      <w:r>
-        <w:t>vibration</w:t>
-      </w:r>
-      <w:proofErr w:type="spellEnd"/>
-      <w:r>
-        <w:t xml:space="preserve">: a </w:t>
-      </w:r>
-      <w:proofErr w:type="spellStart"/>
-      <w:r>
-        <w:t>review</w:t>
-      </w:r>
-      <w:proofErr w:type="spellEnd"/>
-      <w:r>
-        <w:t xml:space="preserve">. </w:t>
-      </w:r>
-      <w:proofErr w:type="spellStart"/>
-      <w:r>
-        <w:t>Journal</w:t>
-      </w:r>
-      <w:proofErr w:type="spellEnd"/>
-      <w:r>
-        <w:t xml:space="preserve"> of </w:t>
-      </w:r>
-      <w:proofErr w:type="spellStart"/>
-      <w:r>
-        <w:t>Sound</w:t>
-      </w:r>
-      <w:proofErr w:type="spellEnd"/>
-      <w:r>
-        <w:t xml:space="preserve"> </w:t>
-      </w:r>
-      <w:proofErr w:type="spellStart"/>
-      <w:r>
-        <w:t>and</w:t>
-      </w:r>
-      <w:proofErr w:type="spellEnd"/>
-      <w:r>
-        <w:t xml:space="preserve"> </w:t>
-      </w:r>
-      <w:proofErr w:type="spellStart"/>
-      <w:r>
-        <w:t>Vibration</w:t>
-      </w:r>
-      <w:proofErr w:type="spellEnd"/>
-      <w:r>
-        <w:t>. Vol. 49(2), 1976, p. 179-193.</w:t>
-      </w:r>
+        <w:t>AGRAÏMENTS</w:t>
+      </w:r>
+    </w:p>
+    <w:p>
+      <w:pPr>
+        <w:rPr>
+          <w:lang w:eastAsia="en-US"/>
+        </w:rPr>
+      </w:pPr>
+      <w:r>
+        <w:rPr>
+          <w:lang w:eastAsia="en-US"/>
+        </w:rPr>
+        <w:t xml:space="preserve">Es poden incloure agraïments relatius a ajuts en la realització del treball i en la preparació del dcoument. No és habitual agrair les contribucions com ara un control de rutina, un petit ajut o uns agraïments de caràcter general. El reconeixement d’altres treballs emprats ha de fer-se en forma de referència. Els agraïments que fan referència a un text citat a i l’ús de taules i il·lustracions poden requerir reconeixement de drets d’autor. </w:t>
+      </w:r>
+    </w:p>
+    <w:p>
+      <w:pPr>
+        <w:rPr>
+          <w:lang w:eastAsia="en-US"/>
+        </w:rPr>
+      </w:pPr>
     </w:p>
     <w:p>
       <w:pPr>
         <w:widowControl/>
         <w:spacing w:after="200" w:line="276" w:lineRule="auto"/>
         <w:jc w:val="left"/>
-      </w:pPr>
-      <w:r>
+        <w:rPr>
+          <w:lang w:eastAsia="en-US"/>
+        </w:rPr>
+      </w:pPr>
+      <w:r>
+        <w:rPr>
+          <w:lang w:eastAsia="en-US"/>
+        </w:rPr>
         <w:br w:type="page"/>
       </w:r>
     </w:p>
@@ -6922,12 +7637,191 @@
       <w:pPr>
         <w:pStyle w:val="Puesto"/>
       </w:pPr>
-      <w:bookmarkStart w:id="9" w:name="_Toc434403283"/>
+      <w:r>
+        <w:lastRenderedPageBreak/>
+        <w:t>BIBLIOGRAFIA</w:t>
+      </w:r>
+    </w:p>
+    <w:p>
+      <w:pPr>
+        <w:rPr>
+          <w:lang w:eastAsia="en-US"/>
+        </w:rPr>
+      </w:pPr>
+      <w:r>
+        <w:rPr>
+          <w:lang w:eastAsia="en-US"/>
+        </w:rPr>
+        <w:t>Únicament han de figurar en aquest apartat aquelles referències bibliogràfiques que hagin estat c</w:t>
+      </w:r>
+      <w:r>
+        <w:rPr>
+          <w:lang w:eastAsia="en-US"/>
+        </w:rPr>
+        <w:t xml:space="preserve">itades al llarg del TFG/TFM. Les entrades o els elements de la llista de referències </w:t>
+      </w:r>
+      <w:r>
+        <w:rPr>
+          <w:lang w:eastAsia="en-US"/>
+        </w:rPr>
+        <w:t>han de donar-se segons l’esquema general Autor/Títol/Dades de la publicació</w:t>
+      </w:r>
+    </w:p>
+    <w:p>
+      <w:pPr>
+        <w:rPr>
+          <w:lang w:eastAsia="en-US"/>
+        </w:rPr>
+      </w:pPr>
+    </w:p>
+    <w:p>
+      <w:pPr>
+        <w:rPr>
+          <w:lang w:eastAsia="en-US"/>
+        </w:rPr>
+      </w:pPr>
+      <w:r>
+        <w:rPr>
+          <w:lang w:eastAsia="en-US"/>
+        </w:rPr>
+        <w:t xml:space="preserve">Per més informació us recomanem visiteu la pàgina web de Publica (que fa referència a l’elaboració de referències bibliògrafiques: </w:t>
+      </w:r>
+      <w:r>
+        <w:rPr>
+          <w:lang w:eastAsia="en-US"/>
+        </w:rPr>
+        <w:t>http://publica.upc.edu/ca/estil/iso690</w:t>
+      </w:r>
+    </w:p>
+    <w:p>
+      <w:pPr>
+        <w:rPr>
+          <w:lang w:eastAsia="en-US"/>
+        </w:rPr>
+      </w:pPr>
+    </w:p>
+    <w:p>
+      <w:pPr>
+        <w:rPr>
+          <w:lang w:eastAsia="en-US"/>
+        </w:rPr>
+      </w:pPr>
+      <w:r>
+        <w:rPr>
+          <w:lang w:eastAsia="en-US"/>
+        </w:rPr>
+        <w:t>Exemples:</w:t>
+      </w:r>
+    </w:p>
+    <w:p>
+      <w:pPr>
+        <w:rPr>
+          <w:lang w:eastAsia="en-US"/>
+        </w:rPr>
+      </w:pPr>
+    </w:p>
+    <w:p>
+      <w:pPr>
+        <w:rPr>
+          <w:lang w:eastAsia="en-US"/>
+        </w:rPr>
+      </w:pPr>
+    </w:p>
+    <w:p>
+      <w:r>
+        <w:t>CARDONA, S. Teoria de màquines. Barcelona, Edicions UPC, 2000, p. 99-105</w:t>
+      </w:r>
+    </w:p>
+    <w:p/>
+    <w:p>
+      <w:r>
+        <w:t xml:space="preserve">GUTOWSKI, T,G., DYM, C.L. </w:t>
+      </w:r>
+      <w:proofErr w:type="spellStart"/>
+      <w:r>
+        <w:t>Propagation</w:t>
+      </w:r>
+      <w:proofErr w:type="spellEnd"/>
+      <w:r>
+        <w:t xml:space="preserve"> of </w:t>
+      </w:r>
+      <w:proofErr w:type="spellStart"/>
+      <w:r>
+        <w:t>ground</w:t>
+      </w:r>
+      <w:proofErr w:type="spellEnd"/>
+      <w:r>
+        <w:t xml:space="preserve"> </w:t>
+      </w:r>
+      <w:proofErr w:type="spellStart"/>
+      <w:r>
+        <w:t>vibration</w:t>
+      </w:r>
+      <w:proofErr w:type="spellEnd"/>
+      <w:r>
+        <w:t xml:space="preserve">: a </w:t>
+      </w:r>
+      <w:proofErr w:type="spellStart"/>
+      <w:r>
+        <w:t>review</w:t>
+      </w:r>
+      <w:proofErr w:type="spellEnd"/>
+      <w:r>
+        <w:t xml:space="preserve">. </w:t>
+      </w:r>
+      <w:proofErr w:type="spellStart"/>
+      <w:r>
+        <w:t>Journal</w:t>
+      </w:r>
+      <w:proofErr w:type="spellEnd"/>
+      <w:r>
+        <w:t xml:space="preserve"> of </w:t>
+      </w:r>
+      <w:proofErr w:type="spellStart"/>
+      <w:r>
+        <w:t>Sound</w:t>
+      </w:r>
+      <w:proofErr w:type="spellEnd"/>
+      <w:r>
+        <w:t xml:space="preserve"> </w:t>
+      </w:r>
+      <w:proofErr w:type="spellStart"/>
+      <w:r>
+        <w:t>and</w:t>
+      </w:r>
+      <w:proofErr w:type="spellEnd"/>
+      <w:r>
+        <w:t xml:space="preserve"> </w:t>
+      </w:r>
+      <w:proofErr w:type="spellStart"/>
+      <w:r>
+        <w:t>Vibration</w:t>
+      </w:r>
+      <w:proofErr w:type="spellEnd"/>
+      <w:r>
+        <w:t>. Vol. 49(2), 1976, p. 179-193.</w:t>
+      </w:r>
+    </w:p>
+    <w:p>
+      <w:pPr>
+        <w:widowControl/>
+        <w:spacing w:after="200" w:line="276" w:lineRule="auto"/>
+        <w:jc w:val="left"/>
+      </w:pPr>
+      <w:r>
+        <w:br w:type="page"/>
+      </w:r>
+    </w:p>
+    <w:p>
+      <w:pPr>
+        <w:pStyle w:val="Puesto"/>
+      </w:pPr>
+      <w:bookmarkStart w:id="13" w:name="_Toc434403283"/>
       <w:r>
         <w:lastRenderedPageBreak/>
         <w:t>ANNEX</w:t>
       </w:r>
-      <w:bookmarkEnd w:id="9"/>
+      <w:bookmarkEnd w:id="13"/>
       <w:r>
         <w:t xml:space="preserve"> </w:t>
       </w:r>
@@ -6940,8 +7834,8 @@
       </w:pPr>
     </w:p>
     <w:sectPr>
-      <w:headerReference w:type="default" r:id="rId14"/>
-      <w:footerReference w:type="default" r:id="rId15"/>
+      <w:headerReference w:type="default" r:id="rId17"/>
+      <w:footerReference w:type="default" r:id="rId18"/>
       <w:pgSz w:w="11906" w:h="16838"/>
       <w:pgMar w:top="1417" w:right="1701" w:bottom="1417" w:left="1701" w:header="708" w:footer="708" w:gutter="0"/>
       <w:pgNumType w:start="8"/>
@@ -7005,7 +7899,7 @@
           <w:rPr>
             <w:noProof/>
           </w:rPr>
-          <w:t>10</w:t>
+          <w:t>18</w:t>
         </w:r>
         <w:r>
           <w:rPr>
@@ -7037,6 +7931,28 @@
     <w:p>
       <w:r>
         <w:continuationSeparator/>
+      </w:r>
+    </w:p>
+  </w:footnote>
+  <w:footnote w:id="1">
+    <w:p>
+      <w:pPr>
+        <w:pStyle w:val="Textonotapie"/>
+      </w:pPr>
+      <w:r>
+        <w:rPr>
+          <w:rStyle w:val="Refdenotaalpie"/>
+        </w:rPr>
+        <w:footnoteRef/>
+      </w:r>
+      <w:r>
+        <w:t xml:space="preserve"> Alt nivell en comparació amb el llenguatge d’asse</w:t>
+      </w:r>
+      <w:r>
+        <w:t>mblador</w:t>
+      </w:r>
+      <w:r>
+        <w:t>.</w:t>
       </w:r>
     </w:p>
   </w:footnote>
@@ -7323,9 +8239,95 @@
     </w:lvl>
   </w:abstractNum>
   <w:abstractNum w:abstractNumId="2">
+    <w:nsid w:val="226661B7"/>
+    <w:multiLevelType w:val="hybridMultilevel"/>
+    <w:tmpl w:val="EB469742"/>
+    <w:lvl w:ilvl="0" w:tplc="0409000F">
+      <w:start w:val="1"/>
+      <w:numFmt w:val="decimal"/>
+      <w:lvlText w:val="%1."/>
+      <w:lvlJc w:val="left"/>
+      <w:pPr>
+        <w:ind w:left="720" w:hanging="360"/>
+      </w:pPr>
+    </w:lvl>
+    <w:lvl w:ilvl="1" w:tplc="04090019" w:tentative="1">
+      <w:start w:val="1"/>
+      <w:numFmt w:val="lowerLetter"/>
+      <w:lvlText w:val="%2."/>
+      <w:lvlJc w:val="left"/>
+      <w:pPr>
+        <w:ind w:left="1440" w:hanging="360"/>
+      </w:pPr>
+    </w:lvl>
+    <w:lvl w:ilvl="2" w:tplc="0409001B" w:tentative="1">
+      <w:start w:val="1"/>
+      <w:numFmt w:val="lowerRoman"/>
+      <w:lvlText w:val="%3."/>
+      <w:lvlJc w:val="right"/>
+      <w:pPr>
+        <w:ind w:left="2160" w:hanging="180"/>
+      </w:pPr>
+    </w:lvl>
+    <w:lvl w:ilvl="3" w:tplc="0409000F" w:tentative="1">
+      <w:start w:val="1"/>
+      <w:numFmt w:val="decimal"/>
+      <w:lvlText w:val="%4."/>
+      <w:lvlJc w:val="left"/>
+      <w:pPr>
+        <w:ind w:left="2880" w:hanging="360"/>
+      </w:pPr>
+    </w:lvl>
+    <w:lvl w:ilvl="4" w:tplc="04090019" w:tentative="1">
+      <w:start w:val="1"/>
+      <w:numFmt w:val="lowerLetter"/>
+      <w:lvlText w:val="%5."/>
+      <w:lvlJc w:val="left"/>
+      <w:pPr>
+        <w:ind w:left="3600" w:hanging="360"/>
+      </w:pPr>
+    </w:lvl>
+    <w:lvl w:ilvl="5" w:tplc="0409001B" w:tentative="1">
+      <w:start w:val="1"/>
+      <w:numFmt w:val="lowerRoman"/>
+      <w:lvlText w:val="%6."/>
+      <w:lvlJc w:val="right"/>
+      <w:pPr>
+        <w:ind w:left="4320" w:hanging="180"/>
+      </w:pPr>
+    </w:lvl>
+    <w:lvl w:ilvl="6" w:tplc="0409000F" w:tentative="1">
+      <w:start w:val="1"/>
+      <w:numFmt w:val="decimal"/>
+      <w:lvlText w:val="%7."/>
+      <w:lvlJc w:val="left"/>
+      <w:pPr>
+        <w:ind w:left="5040" w:hanging="360"/>
+      </w:pPr>
+    </w:lvl>
+    <w:lvl w:ilvl="7" w:tplc="04090019" w:tentative="1">
+      <w:start w:val="1"/>
+      <w:numFmt w:val="lowerLetter"/>
+      <w:lvlText w:val="%8."/>
+      <w:lvlJc w:val="left"/>
+      <w:pPr>
+        <w:ind w:left="5760" w:hanging="360"/>
+      </w:pPr>
+    </w:lvl>
+    <w:lvl w:ilvl="8" w:tplc="0409001B" w:tentative="1">
+      <w:start w:val="1"/>
+      <w:numFmt w:val="lowerRoman"/>
+      <w:lvlText w:val="%9."/>
+      <w:lvlJc w:val="right"/>
+      <w:pPr>
+        <w:ind w:left="6480" w:hanging="180"/>
+      </w:pPr>
+    </w:lvl>
+  </w:abstractNum>
+  <w:abstractNum w:abstractNumId="3">
     <w:nsid w:val="2F633645"/>
     <w:multiLevelType w:val="multilevel"/>
-    <w:tmpl w:val="6DD86A6C"/>
+    <w:tmpl w:val="34307480"/>
     <w:lvl w:ilvl="0">
       <w:start w:val="1"/>
       <w:numFmt w:val="decimal"/>
@@ -7439,7 +8441,7 @@
       </w:rPr>
     </w:lvl>
   </w:abstractNum>
-  <w:abstractNum w:abstractNumId="3">
+  <w:abstractNum w:abstractNumId="4">
     <w:nsid w:val="31025E5C"/>
     <w:multiLevelType w:val="multilevel"/>
     <w:tmpl w:val="E5E4E68C"/>
@@ -7560,7 +8562,7 @@
       </w:rPr>
     </w:lvl>
   </w:abstractNum>
-  <w:abstractNum w:abstractNumId="4">
+  <w:abstractNum w:abstractNumId="5">
     <w:nsid w:val="36D07910"/>
     <w:multiLevelType w:val="hybridMultilevel"/>
     <w:tmpl w:val="5B26320A"/>
@@ -7646,7 +8648,7 @@
       </w:pPr>
     </w:lvl>
   </w:abstractNum>
-  <w:abstractNum w:abstractNumId="5">
+  <w:abstractNum w:abstractNumId="6">
     <w:nsid w:val="51C35D8C"/>
     <w:multiLevelType w:val="hybridMultilevel"/>
     <w:tmpl w:val="AC886B28"/>
@@ -7735,7 +8737,7 @@
       </w:pPr>
     </w:lvl>
   </w:abstractNum>
-  <w:abstractNum w:abstractNumId="6">
+  <w:abstractNum w:abstractNumId="7">
     <w:nsid w:val="540C299B"/>
     <w:multiLevelType w:val="multilevel"/>
     <w:tmpl w:val="3FCC00E4"/>
@@ -7848,7 +8850,7 @@
       </w:rPr>
     </w:lvl>
   </w:abstractNum>
-  <w:abstractNum w:abstractNumId="7">
+  <w:abstractNum w:abstractNumId="8">
     <w:nsid w:val="5E116B95"/>
     <w:multiLevelType w:val="multilevel"/>
     <w:tmpl w:val="197649C0"/>
@@ -7938,7 +8940,7 @@
       </w:pPr>
     </w:lvl>
   </w:abstractNum>
-  <w:abstractNum w:abstractNumId="8">
+  <w:abstractNum w:abstractNumId="9">
     <w:nsid w:val="5F905BB6"/>
     <w:multiLevelType w:val="multilevel"/>
     <w:tmpl w:val="B8D448BC"/>
@@ -8059,7 +9061,7 @@
       </w:rPr>
     </w:lvl>
   </w:abstractNum>
-  <w:abstractNum w:abstractNumId="9">
+  <w:abstractNum w:abstractNumId="10">
     <w:nsid w:val="62063DAE"/>
     <w:multiLevelType w:val="hybridMultilevel"/>
     <w:tmpl w:val="D99CEF66"/>
@@ -8172,7 +9174,7 @@
       </w:rPr>
     </w:lvl>
   </w:abstractNum>
-  <w:abstractNum w:abstractNumId="10">
+  <w:abstractNum w:abstractNumId="11">
     <w:nsid w:val="650E0C56"/>
     <w:multiLevelType w:val="multilevel"/>
     <w:tmpl w:val="F080F63A"/>
@@ -8286,25 +9288,25 @@
     </w:lvl>
   </w:abstractNum>
   <w:num w:numId="1">
+    <w:abstractNumId w:val="4"/>
+  </w:num>
+  <w:num w:numId="2">
+    <w:abstractNumId w:val="9"/>
+  </w:num>
+  <w:num w:numId="3">
     <w:abstractNumId w:val="3"/>
   </w:num>
-  <w:num w:numId="2">
-    <w:abstractNumId w:val="8"/>
-  </w:num>
-  <w:num w:numId="3">
-    <w:abstractNumId w:val="2"/>
-  </w:num>
   <w:num w:numId="4">
-    <w:abstractNumId w:val="2"/>
+    <w:abstractNumId w:val="3"/>
   </w:num>
   <w:num w:numId="5">
+    <w:abstractNumId w:val="7"/>
+  </w:num>
+  <w:num w:numId="6">
     <w:abstractNumId w:val="6"/>
   </w:num>
-  <w:num w:numId="6">
-    <w:abstractNumId w:val="5"/>
-  </w:num>
   <w:num w:numId="7">
-    <w:abstractNumId w:val="2"/>
+    <w:abstractNumId w:val="3"/>
     <w:lvlOverride w:ilvl="0">
       <w:startOverride w:val="1"/>
     </w:lvlOverride>
@@ -8313,7 +9315,7 @@
     <w:abstractNumId w:val="1"/>
   </w:num>
   <w:num w:numId="9">
-    <w:abstractNumId w:val="2"/>
+    <w:abstractNumId w:val="3"/>
     <w:lvlOverride w:ilvl="0">
       <w:startOverride w:val="1"/>
     </w:lvlOverride>
@@ -8343,13 +9345,13 @@
     </w:lvlOverride>
   </w:num>
   <w:num w:numId="10">
-    <w:abstractNumId w:val="7"/>
+    <w:abstractNumId w:val="8"/>
   </w:num>
   <w:num w:numId="11">
     <w:abstractNumId w:val="0"/>
   </w:num>
   <w:num w:numId="12">
-    <w:abstractNumId w:val="6"/>
+    <w:abstractNumId w:val="7"/>
     <w:lvlOverride w:ilvl="0">
       <w:startOverride w:val="1"/>
     </w:lvlOverride>
@@ -8379,7 +9381,7 @@
     </w:lvlOverride>
   </w:num>
   <w:num w:numId="13">
-    <w:abstractNumId w:val="6"/>
+    <w:abstractNumId w:val="7"/>
     <w:lvlOverride w:ilvl="0">
       <w:startOverride w:val="1"/>
     </w:lvlOverride>
@@ -8409,10 +9411,10 @@
     </w:lvlOverride>
   </w:num>
   <w:num w:numId="14">
-    <w:abstractNumId w:val="2"/>
+    <w:abstractNumId w:val="3"/>
   </w:num>
   <w:num w:numId="15">
-    <w:abstractNumId w:val="6"/>
+    <w:abstractNumId w:val="7"/>
     <w:lvlOverride w:ilvl="0">
       <w:startOverride w:val="1"/>
     </w:lvlOverride>
@@ -8442,13 +9444,13 @@
     </w:lvlOverride>
   </w:num>
   <w:num w:numId="16">
-    <w:abstractNumId w:val="10"/>
+    <w:abstractNumId w:val="11"/>
   </w:num>
   <w:num w:numId="17">
-    <w:abstractNumId w:val="4"/>
+    <w:abstractNumId w:val="5"/>
   </w:num>
   <w:num w:numId="18">
-    <w:abstractNumId w:val="6"/>
+    <w:abstractNumId w:val="7"/>
     <w:lvlOverride w:ilvl="0">
       <w:startOverride w:val="6"/>
     </w:lvlOverride>
@@ -8478,7 +9480,7 @@
     </w:lvlOverride>
   </w:num>
   <w:num w:numId="19">
-    <w:abstractNumId w:val="6"/>
+    <w:abstractNumId w:val="7"/>
     <w:lvlOverride w:ilvl="0">
       <w:startOverride w:val="6"/>
     </w:lvlOverride>
@@ -8508,10 +9510,10 @@
     </w:lvlOverride>
   </w:num>
   <w:num w:numId="20">
-    <w:abstractNumId w:val="6"/>
+    <w:abstractNumId w:val="7"/>
   </w:num>
   <w:num w:numId="21">
-    <w:abstractNumId w:val="6"/>
+    <w:abstractNumId w:val="7"/>
     <w:lvlOverride w:ilvl="0">
       <w:startOverride w:val="6"/>
     </w:lvlOverride>
@@ -8541,7 +9543,7 @@
     </w:lvlOverride>
   </w:num>
   <w:num w:numId="22">
-    <w:abstractNumId w:val="6"/>
+    <w:abstractNumId w:val="7"/>
     <w:lvlOverride w:ilvl="0">
       <w:lvl w:ilvl="0">
         <w:start w:val="6"/>
@@ -8670,7 +9672,7 @@
     </w:lvlOverride>
   </w:num>
   <w:num w:numId="23">
-    <w:abstractNumId w:val="2"/>
+    <w:abstractNumId w:val="3"/>
     <w:lvlOverride w:ilvl="0">
       <w:startOverride w:val="1"/>
     </w:lvlOverride>
@@ -8700,7 +9702,10 @@
     </w:lvlOverride>
   </w:num>
   <w:num w:numId="24">
-    <w:abstractNumId w:val="9"/>
+    <w:abstractNumId w:val="10"/>
+  </w:num>
+  <w:num w:numId="25">
+    <w:abstractNumId w:val="2"/>
   </w:num>
 </w:numbering>
 </file>
@@ -9391,7 +10396,7 @@
     <w:uiPriority w:val="39"/>
     <w:unhideWhenUsed/>
     <w:qFormat/>
-    <w:rsid w:val="00FF7489"/>
+    <w:rsid w:val="00B972D8"/>
     <w:pPr>
       <w:numPr>
         <w:numId w:val="14"/>
@@ -9657,7 +10662,7 @@
     <w:uiPriority w:val="39"/>
     <w:unhideWhenUsed/>
     <w:qFormat/>
-    <w:rsid w:val="00202FA2"/>
+    <w:rsid w:val="00B972D8"/>
     <w:pPr>
       <w:numPr>
         <w:ilvl w:val="1"/>
@@ -9681,7 +10686,7 @@
     <w:uiPriority w:val="39"/>
     <w:unhideWhenUsed/>
     <w:qFormat/>
-    <w:rsid w:val="00202FA2"/>
+    <w:rsid w:val="00DE55EF"/>
     <w:pPr>
       <w:numPr>
         <w:ilvl w:val="2"/>
@@ -9875,6 +10880,43 @@
         <w:numId w:val="10"/>
       </w:numPr>
     </w:pPr>
+  </w:style>
+  <w:style w:type="paragraph" w:styleId="Textonotapie">
+    <w:name w:val="footnote text"/>
+    <w:basedOn w:val="Normal"/>
+    <w:link w:val="TextonotapieCar"/>
+    <w:uiPriority w:val="99"/>
+    <w:semiHidden/>
+    <w:unhideWhenUsed/>
+    <w:rsid w:val="007964B6"/>
+    <w:rPr>
+      <w:sz w:val="20"/>
+    </w:rPr>
+  </w:style>
+  <w:style w:type="character" w:customStyle="1" w:styleId="TextonotapieCar">
+    <w:name w:val="Texto nota pie Car"/>
+    <w:basedOn w:val="Fuentedeprrafopredeter"/>
+    <w:link w:val="Textonotapie"/>
+    <w:uiPriority w:val="99"/>
+    <w:semiHidden/>
+    <w:rsid w:val="007964B6"/>
+    <w:rPr>
+      <w:rFonts w:ascii="Arial" w:eastAsia="Times New Roman" w:hAnsi="Arial" w:cs="Times New Roman"/>
+      <w:sz w:val="20"/>
+      <w:szCs w:val="20"/>
+      <w:lang w:eastAsia="es-ES"/>
+    </w:rPr>
+  </w:style>
+  <w:style w:type="character" w:styleId="Refdenotaalpie">
+    <w:name w:val="footnote reference"/>
+    <w:basedOn w:val="Fuentedeprrafopredeter"/>
+    <w:uiPriority w:val="99"/>
+    <w:semiHidden/>
+    <w:unhideWhenUsed/>
+    <w:rsid w:val="007964B6"/>
+    <w:rPr>
+      <w:vertAlign w:val="superscript"/>
+    </w:rPr>
   </w:style>
 </w:styles>
 </file>
@@ -10169,7 +11211,7 @@
 </file>
 
 <file path=customXml/itemProps1.xml><?xml version="1.0" encoding="utf-8"?>
-<ds:datastoreItem xmlns:ds="http://schemas.openxmlformats.org/officeDocument/2006/customXml" ds:itemID="{C40092F7-E70E-47D5-8C62-C8FC28D4F002}">
+<ds:datastoreItem xmlns:ds="http://schemas.openxmlformats.org/officeDocument/2006/customXml" ds:itemID="{0A16FF7A-C6CE-4703-A0ED-3702C522FC83}">
   <ds:schemaRefs>
     <ds:schemaRef ds:uri="http://schemas.openxmlformats.org/officeDocument/2006/bibliography"/>
   </ds:schemaRefs>

</xml_diff>

<commit_message>
Afegit apartat de XSDK (generacio de software). Començo a escriure Ethernet
</commit_message>
<xml_diff>
--- a/memoria/TFM_Peshevski.docx
+++ b/memoria/TFM_Peshevski.docx
@@ -3870,7 +3870,7 @@
             <w:rPr>
               <w:lang w:val="es-ES"/>
             </w:rPr>
-            <w:t>9</w:t>
+            <w:t>15</w:t>
           </w:r>
         </w:p>
         <w:p>
@@ -5431,8 +5431,6 @@
           <w:lang w:eastAsia="en-US"/>
         </w:rPr>
       </w:pPr>
-      <w:bookmarkStart w:id="4" w:name="_GoBack"/>
-      <w:bookmarkEnd w:id="4"/>
     </w:p>
     <w:p>
       <w:pPr>
@@ -5679,8 +5677,8 @@
         </w:rPr>
         <w:drawing>
           <wp:inline distT="0" distB="0" distL="0" distR="0" wp14:anchorId="7BFF845C" wp14:editId="1485AE1E">
-            <wp:extent cx="3076575" cy="2601905"/>
-            <wp:effectExtent l="0" t="0" r="0" b="8255"/>
+            <wp:extent cx="2883242" cy="2438400"/>
+            <wp:effectExtent l="0" t="0" r="0" b="0"/>
             <wp:docPr id="4" name="Imatge 5"/>
             <wp:cNvGraphicFramePr>
               <a:graphicFrameLocks xmlns:a="http://schemas.openxmlformats.org/drawingml/2006/main" noChangeAspect="1"/>
@@ -5709,7 +5707,7 @@
                   <pic:spPr bwMode="auto">
                     <a:xfrm>
                       <a:off x="0" y="0"/>
-                      <a:ext cx="3097703" cy="2619773"/>
+                      <a:ext cx="2904335" cy="2456238"/>
                     </a:xfrm>
                     <a:prstGeom prst="rect">
                       <a:avLst/>
@@ -5734,7 +5732,7 @@
           <w:color w:val="auto"/>
         </w:rPr>
       </w:pPr>
-      <w:bookmarkStart w:id="5" w:name="_Toc473062775"/>
+      <w:bookmarkStart w:id="4" w:name="_Toc473062775"/>
       <w:r>
         <w:t xml:space="preserve">Figura </w:t>
       </w:r>
@@ -5755,7 +5753,7 @@
         </w:rPr>
         <w:t>Estructura de la FPGA, altament simplificada</w:t>
       </w:r>
-      <w:bookmarkEnd w:id="5"/>
+      <w:bookmarkEnd w:id="4"/>
     </w:p>
     <w:p>
       <w:pPr>
@@ -5819,8 +5817,8 @@
         </w:rPr>
         <w:drawing>
           <wp:inline distT="0" distB="0" distL="0" distR="0" wp14:anchorId="67756F91" wp14:editId="1F45F022">
-            <wp:extent cx="4695825" cy="2109931"/>
-            <wp:effectExtent l="0" t="0" r="0" b="5080"/>
+            <wp:extent cx="4524375" cy="2032895"/>
+            <wp:effectExtent l="0" t="0" r="0" b="5715"/>
             <wp:docPr id="5" name="Imatge 5"/>
             <wp:cNvGraphicFramePr>
               <a:graphicFrameLocks xmlns:a="http://schemas.openxmlformats.org/drawingml/2006/main" noChangeAspect="1"/>
@@ -5849,7 +5847,7 @@
                   <pic:spPr bwMode="auto">
                     <a:xfrm>
                       <a:off x="0" y="0"/>
-                      <a:ext cx="4712287" cy="2117328"/>
+                      <a:ext cx="4543691" cy="2041574"/>
                     </a:xfrm>
                     <a:prstGeom prst="rect">
                       <a:avLst/>
@@ -5874,7 +5872,7 @@
           <w:color w:val="auto"/>
         </w:rPr>
       </w:pPr>
-      <w:bookmarkStart w:id="6" w:name="_Toc473062776"/>
+      <w:bookmarkStart w:id="5" w:name="_Toc473062776"/>
       <w:r>
         <w:t xml:space="preserve">Figura </w:t>
       </w:r>
@@ -5895,7 +5893,7 @@
         </w:rPr>
         <w:t>Cel·la lògica individual simplificada d’una FPGA</w:t>
       </w:r>
-      <w:bookmarkEnd w:id="6"/>
+      <w:bookmarkEnd w:id="5"/>
     </w:p>
     <w:p>
       <w:r>
@@ -5930,20 +5928,20 @@
       </w:r>
       <w:proofErr w:type="spellEnd"/>
       <w:r>
-        <w:t xml:space="preserve">), governat per un senyal de rellotge. Aquest biestable és molt important degut a què els circuits que s’hagin de generar a les FPGA </w:t>
+        <w:t>), governat per un senyal de rellotge. Aquest biestable és molt important degut a què els circuits que s’hagin de generar a les FPGA normalment han de ser síncrons.</w:t>
+      </w:r>
+      <w:r>
+        <w:t xml:space="preserve"> Cal notar que una cel·la real </w:t>
+      </w:r>
+      <w:r>
+        <w:t>sol s</w:t>
+      </w:r>
+      <w:r>
+        <w:t xml:space="preserve">er més complexa, </w:t>
       </w:r>
       <w:r>
         <w:lastRenderedPageBreak/>
-        <w:t>normalment han de ser síncrons.</w:t>
-      </w:r>
-      <w:r>
-        <w:t xml:space="preserve"> Cal notar que una cel·la real </w:t>
-      </w:r>
-      <w:r>
-        <w:t>sol s</w:t>
-      </w:r>
-      <w:r>
-        <w:t>er més complexa, amb més entrades i probablement amb més elements lògics al seu interior.</w:t>
+        <w:t>amb més entrades i probablement amb més elements lògics al seu interior.</w:t>
       </w:r>
       <w:r>
         <w:t xml:space="preserve"> </w:t>
@@ -5980,8 +5978,8 @@
         </w:rPr>
         <w:drawing>
           <wp:inline distT="0" distB="0" distL="0" distR="0" wp14:anchorId="591A15C0" wp14:editId="58C158F1">
-            <wp:extent cx="3086100" cy="2013546"/>
-            <wp:effectExtent l="0" t="0" r="0" b="6350"/>
+            <wp:extent cx="3019425" cy="1970044"/>
+            <wp:effectExtent l="0" t="0" r="0" b="0"/>
             <wp:docPr id="6" name="Imatge 5"/>
             <wp:cNvGraphicFramePr>
               <a:graphicFrameLocks xmlns:a="http://schemas.openxmlformats.org/drawingml/2006/main" noChangeAspect="1"/>
@@ -6010,7 +6008,7 @@
                   <pic:spPr bwMode="auto">
                     <a:xfrm>
                       <a:off x="0" y="0"/>
-                      <a:ext cx="3109948" cy="2029106"/>
+                      <a:ext cx="3046960" cy="1988009"/>
                     </a:xfrm>
                     <a:prstGeom prst="rect">
                       <a:avLst/>
@@ -6035,7 +6033,7 @@
           <w:color w:val="auto"/>
         </w:rPr>
       </w:pPr>
-      <w:bookmarkStart w:id="7" w:name="_Toc473062777"/>
+      <w:bookmarkStart w:id="6" w:name="_Toc473062777"/>
       <w:r>
         <w:t xml:space="preserve">Figura </w:t>
       </w:r>
@@ -6056,7 +6054,7 @@
         </w:rPr>
         <w:t>Representació simplificada d’un dels interruptors d’interconnexió d’una FPGA</w:t>
       </w:r>
-      <w:bookmarkEnd w:id="7"/>
+      <w:bookmarkEnd w:id="6"/>
     </w:p>
     <w:p>
       <w:r>
@@ -6097,8 +6095,8 @@
         </w:rPr>
         <w:drawing>
           <wp:inline distT="0" distB="0" distL="0" distR="0" wp14:anchorId="0C7DE880" wp14:editId="554D2CE6">
-            <wp:extent cx="5410999" cy="3838575"/>
-            <wp:effectExtent l="0" t="0" r="0" b="0"/>
+            <wp:extent cx="4857750" cy="3446099"/>
+            <wp:effectExtent l="0" t="0" r="0" b="2540"/>
             <wp:docPr id="7" name="Imatge 5"/>
             <wp:cNvGraphicFramePr>
               <a:graphicFrameLocks xmlns:a="http://schemas.openxmlformats.org/drawingml/2006/main" noChangeAspect="1"/>
@@ -6127,7 +6125,7 @@
                   <pic:spPr bwMode="auto">
                     <a:xfrm>
                       <a:off x="0" y="0"/>
-                      <a:ext cx="5445280" cy="3862894"/>
+                      <a:ext cx="4899927" cy="3476019"/>
                     </a:xfrm>
                     <a:prstGeom prst="rect">
                       <a:avLst/>
@@ -6152,7 +6150,7 @@
           <w:color w:val="auto"/>
         </w:rPr>
       </w:pPr>
-      <w:bookmarkStart w:id="8" w:name="_Toc473062778"/>
+      <w:bookmarkStart w:id="7" w:name="_Toc473062778"/>
       <w:r>
         <w:t xml:space="preserve">Figura </w:t>
       </w:r>
@@ -6173,7 +6171,23 @@
         </w:rPr>
         <w:t>Representació simplificada d’un dels blocs d’entrada/sortida de la FPGA</w:t>
       </w:r>
-      <w:bookmarkEnd w:id="8"/>
+      <w:bookmarkEnd w:id="7"/>
+    </w:p>
+    <w:p>
+      <w:pPr>
+        <w:widowControl/>
+        <w:spacing w:after="200" w:line="276" w:lineRule="auto"/>
+        <w:jc w:val="left"/>
+        <w:rPr>
+          <w:b/>
+          <w:bCs/>
+          <w:sz w:val="24"/>
+          <w:lang w:eastAsia="en-US"/>
+        </w:rPr>
+      </w:pPr>
+      <w:r>
+        <w:br w:type="page"/>
+      </w:r>
     </w:p>
     <w:p>
       <w:pPr>
@@ -6718,7 +6732,7 @@
           <w:color w:val="auto"/>
         </w:rPr>
       </w:pPr>
-      <w:bookmarkStart w:id="9" w:name="_Toc473062779"/>
+      <w:bookmarkStart w:id="8" w:name="_Toc473062779"/>
       <w:r>
         <w:t xml:space="preserve">Figura </w:t>
       </w:r>
@@ -6739,7 +6753,7 @@
         </w:rPr>
         <w:t>Foto de la placa utilitzada en aquest treball</w:t>
       </w:r>
-      <w:bookmarkEnd w:id="9"/>
+      <w:bookmarkEnd w:id="8"/>
     </w:p>
     <w:p>
       <w:pPr>
@@ -7032,7 +7046,10 @@
         <w:t>Generació de</w:t>
       </w:r>
       <w:r>
-        <w:t xml:space="preserve"> h</w:t>
+        <w:t xml:space="preserve"> </w:t>
+      </w:r>
+      <w:r>
+        <w:t>H</w:t>
       </w:r>
       <w:r>
         <w:t>ardware</w:t>
@@ -7109,8 +7126,8 @@
         </w:rPr>
         <w:drawing>
           <wp:inline distT="0" distB="0" distL="0" distR="0" wp14:anchorId="56ED9D03" wp14:editId="74AD5F97">
-            <wp:extent cx="4773844" cy="3848100"/>
-            <wp:effectExtent l="0" t="0" r="8255" b="0"/>
+            <wp:extent cx="4600575" cy="3708432"/>
+            <wp:effectExtent l="0" t="0" r="0" b="6350"/>
             <wp:docPr id="9" name="Imatge 5"/>
             <wp:cNvGraphicFramePr>
               <a:graphicFrameLocks xmlns:a="http://schemas.openxmlformats.org/drawingml/2006/main" noChangeAspect="1"/>
@@ -7139,7 +7156,7 @@
                   <pic:spPr bwMode="auto">
                     <a:xfrm>
                       <a:off x="0" y="0"/>
-                      <a:ext cx="4793710" cy="3864114"/>
+                      <a:ext cx="4625769" cy="3728740"/>
                     </a:xfrm>
                     <a:prstGeom prst="rect">
                       <a:avLst/>
@@ -7164,7 +7181,7 @@
           <w:color w:val="auto"/>
         </w:rPr>
       </w:pPr>
-      <w:bookmarkStart w:id="10" w:name="_Toc473062780"/>
+      <w:bookmarkStart w:id="9" w:name="_Toc473062780"/>
       <w:r>
         <w:t xml:space="preserve">Figura </w:t>
       </w:r>
@@ -7198,7 +7215,7 @@
         </w:rPr>
         <w:t>Extracte d’una llista de IP cores disponibles per l’usuari</w:t>
       </w:r>
-      <w:bookmarkEnd w:id="10"/>
+      <w:bookmarkEnd w:id="9"/>
     </w:p>
     <w:p>
       <w:pPr>
@@ -7209,14 +7226,14 @@
         </w:rPr>
       </w:pPr>
       <w:r>
-        <w:t xml:space="preserve">Un cop es tenen seleccionats els IP cores que necessita l’usuari pel seu disseny aquests es mostren una altra part del programari on es pot veure com estaran </w:t>
+        <w:t>Un cop es tenen seleccionats els IP cores que necessita l’usuari pel seu disseny aquests es mostren una altra part del programari on es pot veure com estaran organitzats</w:t>
+      </w:r>
+      <w:r>
+        <w:t xml:space="preserve"> segons els busos d’interconnexió entre els mateixos (busos hardware). En </w:t>
       </w:r>
       <w:r>
         <w:lastRenderedPageBreak/>
-        <w:t>organitzats</w:t>
-      </w:r>
-      <w:r>
-        <w:t xml:space="preserve"> segons els busos d’interconnexió entre els mateixos (busos hardware). En aquesta altra vista també es poden configurar paràmetres dels mòduls individualment, triar en quines adreces de memòria estaran situats, etcètera. Aquesta part del programari es pot veure a la Figura 7.</w:t>
+        <w:t>aquesta altra vista també es poden configurar paràmetres dels mòduls individualment, triar en quines adreces de memòria estaran situats, etcètera. Aquesta part del programari es pot veure a la Figura 7.</w:t>
       </w:r>
       <w:r>
         <w:rPr>
@@ -7237,8 +7254,8 @@
         </w:rPr>
         <w:drawing>
           <wp:inline distT="0" distB="0" distL="0" distR="0" wp14:anchorId="096903D7" wp14:editId="1CC51311">
-            <wp:extent cx="4791075" cy="3502441"/>
-            <wp:effectExtent l="0" t="0" r="0" b="3175"/>
+            <wp:extent cx="4762500" cy="3481551"/>
+            <wp:effectExtent l="0" t="0" r="0" b="5080"/>
             <wp:docPr id="10" name="Imatge 5"/>
             <wp:cNvGraphicFramePr>
               <a:graphicFrameLocks xmlns:a="http://schemas.openxmlformats.org/drawingml/2006/main" noChangeAspect="1"/>
@@ -7267,7 +7284,7 @@
                   <pic:spPr bwMode="auto">
                     <a:xfrm>
                       <a:off x="0" y="0"/>
-                      <a:ext cx="4798374" cy="3507777"/>
+                      <a:ext cx="4775296" cy="3490905"/>
                     </a:xfrm>
                     <a:prstGeom prst="rect">
                       <a:avLst/>
@@ -7292,7 +7309,7 @@
           <w:color w:val="auto"/>
         </w:rPr>
       </w:pPr>
-      <w:bookmarkStart w:id="11" w:name="_Toc473062781"/>
+      <w:bookmarkStart w:id="10" w:name="_Toc473062781"/>
       <w:r>
         <w:t xml:space="preserve">Figura </w:t>
       </w:r>
@@ -7340,7 +7357,7 @@
         </w:rPr>
         <w:t xml:space="preserve"> triats pel projecte en curs</w:t>
       </w:r>
-      <w:bookmarkEnd w:id="11"/>
+      <w:bookmarkEnd w:id="10"/>
     </w:p>
     <w:p>
       <w:pPr>
@@ -7374,8 +7391,8 @@
         </w:rPr>
         <w:drawing>
           <wp:inline distT="0" distB="0" distL="0" distR="0" wp14:anchorId="0794A846" wp14:editId="6D0830D0">
-            <wp:extent cx="4776565" cy="1724025"/>
-            <wp:effectExtent l="0" t="0" r="5080" b="0"/>
+            <wp:extent cx="5093148" cy="1838291"/>
+            <wp:effectExtent l="0" t="0" r="0" b="0"/>
             <wp:docPr id="13" name="Imatge 5"/>
             <wp:cNvGraphicFramePr>
               <a:graphicFrameLocks xmlns:a="http://schemas.openxmlformats.org/drawingml/2006/main" noChangeAspect="1"/>
@@ -7404,7 +7421,7 @@
                   <pic:spPr bwMode="auto">
                     <a:xfrm>
                       <a:off x="0" y="0"/>
-                      <a:ext cx="4782552" cy="1726186"/>
+                      <a:ext cx="5120974" cy="1848334"/>
                     </a:xfrm>
                     <a:prstGeom prst="rect">
                       <a:avLst/>
@@ -7429,7 +7446,7 @@
           <w:color w:val="auto"/>
         </w:rPr>
       </w:pPr>
-      <w:bookmarkStart w:id="12" w:name="_Toc473062782"/>
+      <w:bookmarkStart w:id="11" w:name="_Toc473062782"/>
       <w:r>
         <w:t xml:space="preserve">Figura </w:t>
       </w:r>
@@ -7446,7 +7463,7 @@
         <w:rPr>
           <w:noProof/>
         </w:rPr>
-        <w:t>6</w:t>
+        <w:t>8</w:t>
       </w:r>
       <w:r>
         <w:rPr>
@@ -7463,7 +7480,7 @@
         </w:rPr>
         <w:t>Extracte d’una llista de IP cores disponibles per l’usuari</w:t>
       </w:r>
-      <w:bookmarkEnd w:id="12"/>
+      <w:bookmarkEnd w:id="11"/>
     </w:p>
     <w:p>
       <w:r>
@@ -7478,7 +7495,16 @@
         <w:t xml:space="preserve">. Aquest és l’arxiu de configuració de la lògica de la FPGA. Un cop es té aquest arxiu es </w:t>
       </w:r>
       <w:r>
-        <w:t>pot carregar a la FPGA i el hardware es configurarà tal com l’usuari l’ha dissenyat. Aleshores, com es té un microcontrolador al sistema, aquest mateix s’ha de programar.</w:t>
+        <w:t>pot carregar a la FPGA i el hardware es configurarà tal com l’usuari l’ha dissenyat. Aleshores, com es té un microcontrolador al sistema, aquest mateix s’ha de programar</w:t>
+      </w:r>
+      <w:r>
+        <w:t xml:space="preserve"> per executar el codi de l’usuari</w:t>
+      </w:r>
+      <w:r>
+        <w:t>.</w:t>
+      </w:r>
+      <w:r>
+        <w:t xml:space="preserve"> Abans de poder fer aquesta programació, però, s’ha d’exportar el projecte necessari per fer servir aquest hardware generat des de l’entorn de desenvolupament de software.</w:t>
       </w:r>
     </w:p>
     <w:p>
@@ -7505,8 +7531,248 @@
       </w:r>
     </w:p>
     <w:p/>
-    <w:p/>
-    <w:p/>
+    <w:p>
+      <w:pPr>
+        <w:widowControl/>
+        <w:spacing w:after="200" w:line="276" w:lineRule="auto"/>
+        <w:rPr>
+          <w:lang w:eastAsia="en-US"/>
+        </w:rPr>
+      </w:pPr>
+      <w:r>
+        <w:t>Un cop es té generat el programa que far</w:t>
+      </w:r>
+      <w:r>
+        <w:t xml:space="preserve">à que la FPGA, quan sigui programada </w:t>
+      </w:r>
+      <w:r>
+        <w:t xml:space="preserve">es comporti a nivell electrònic segons s’ha dissenyat, cal </w:t>
+      </w:r>
+      <w:r>
+        <w:t xml:space="preserve">desenvolupar </w:t>
+      </w:r>
+      <w:r>
+        <w:t>el</w:t>
+      </w:r>
+      <w:r>
+        <w:t xml:space="preserve"> codi pel</w:t>
+      </w:r>
+      <w:r>
+        <w:t xml:space="preserve"> microcontrolador que s’ha decidit incloure al disseny. Això es fa </w:t>
+      </w:r>
+      <w:bookmarkStart w:id="12" w:name="_GoBack"/>
+      <w:bookmarkEnd w:id="12"/>
+      <w:r>
+        <w:t>des d’</w:t>
+      </w:r>
+      <w:r>
+        <w:t>un altre paquet de</w:t>
+      </w:r>
+      <w:r>
+        <w:t xml:space="preserve">l programari que ofereix el fabricant </w:t>
+      </w:r>
+      <w:r>
+        <w:t>(</w:t>
+      </w:r>
+      <w:proofErr w:type="spellStart"/>
+      <w:r>
+        <w:t>Xilinx</w:t>
+      </w:r>
+      <w:proofErr w:type="spellEnd"/>
+      <w:r>
+        <w:t xml:space="preserve"> Software </w:t>
+      </w:r>
+      <w:proofErr w:type="spellStart"/>
+      <w:r>
+        <w:t>Development</w:t>
+      </w:r>
+      <w:proofErr w:type="spellEnd"/>
+      <w:r>
+        <w:t xml:space="preserve"> Kit). Dins d’aquest programari es requereix importar el projecte que s’ha exportat del programari descrit prèviament. Això porta a l’usuari a tenir un projecte que defineix una plataforma hardware. Un cop es té aquest projecte dins l’espai de treball es requereix crear un altre tipus de projecte que dóna accés a tota la propietat intel·lectual necessària (llibreries) per controlar els perifèrics dels IP cores des del software que executarà el </w:t>
+      </w:r>
+      <w:proofErr w:type="spellStart"/>
+      <w:r>
+        <w:t>MicroBlaze</w:t>
+      </w:r>
+      <w:proofErr w:type="spellEnd"/>
+      <w:r>
+        <w:t xml:space="preserve">. Aquest segon projecte s’anomena </w:t>
+      </w:r>
+      <w:proofErr w:type="spellStart"/>
+      <w:r>
+        <w:t>Board</w:t>
+      </w:r>
+      <w:proofErr w:type="spellEnd"/>
+      <w:r>
+        <w:t xml:space="preserve"> </w:t>
+      </w:r>
+      <w:proofErr w:type="spellStart"/>
+      <w:r>
+        <w:t>Support</w:t>
+      </w:r>
+      <w:proofErr w:type="spellEnd"/>
+      <w:r>
+        <w:t xml:space="preserve"> Package (BSP). Un cop creat el BSP, l’usuari pot crear tants projectes d’aplicació com necessiti. Es pot veure una captura de pantalla d’aquest programari a la Figura 9.</w:t>
+      </w:r>
+    </w:p>
+    <w:p>
+      <w:pPr>
+        <w:keepNext/>
+        <w:jc w:val="center"/>
+      </w:pPr>
+      <w:r>
+        <w:rPr>
+          <w:noProof/>
+          <w:lang w:val="en-US" w:eastAsia="en-US"/>
+        </w:rPr>
+        <w:drawing>
+          <wp:inline distT="0" distB="0" distL="0" distR="0" wp14:anchorId="62EDBA71" wp14:editId="55167783">
+            <wp:extent cx="5267325" cy="4049255"/>
+            <wp:effectExtent l="0" t="0" r="0" b="8890"/>
+            <wp:docPr id="14" name="Imatge 5"/>
+            <wp:cNvGraphicFramePr>
+              <a:graphicFrameLocks xmlns:a="http://schemas.openxmlformats.org/drawingml/2006/main" noChangeAspect="1"/>
+            </wp:cNvGraphicFramePr>
+            <a:graphic xmlns:a="http://schemas.openxmlformats.org/drawingml/2006/main">
+              <a:graphicData uri="http://schemas.openxmlformats.org/drawingml/2006/picture">
+                <pic:pic xmlns:pic="http://schemas.openxmlformats.org/drawingml/2006/picture">
+                  <pic:nvPicPr>
+                    <pic:cNvPr id="0" name="Picture 1" descr="Número, 2, Dígito, Figura, Cifrado, Conde, Numerario"/>
+                    <pic:cNvPicPr>
+                      <a:picLocks noChangeAspect="1" noChangeArrowheads="1"/>
+                    </pic:cNvPicPr>
+                  </pic:nvPicPr>
+                  <pic:blipFill>
+                    <a:blip r:embed="rId17" cstate="print">
+                      <a:extLst>
+                        <a:ext uri="{28A0092B-C50C-407E-A947-70E740481C1C}">
+                          <a14:useLocalDpi xmlns:a14="http://schemas.microsoft.com/office/drawing/2010/main" val="0"/>
+                        </a:ext>
+                      </a:extLst>
+                    </a:blip>
+                    <a:stretch>
+                      <a:fillRect/>
+                    </a:stretch>
+                  </pic:blipFill>
+                  <pic:spPr bwMode="auto">
+                    <a:xfrm>
+                      <a:off x="0" y="0"/>
+                      <a:ext cx="5284478" cy="4062442"/>
+                    </a:xfrm>
+                    <a:prstGeom prst="rect">
+                      <a:avLst/>
+                    </a:prstGeom>
+                    <a:noFill/>
+                    <a:ln>
+                      <a:noFill/>
+                    </a:ln>
+                  </pic:spPr>
+                </pic:pic>
+              </a:graphicData>
+            </a:graphic>
+          </wp:inline>
+        </w:drawing>
+      </w:r>
+    </w:p>
+    <w:p>
+      <w:pPr>
+        <w:pStyle w:val="Descripcin"/>
+        <w:jc w:val="center"/>
+        <w:rPr>
+          <w:color w:val="auto"/>
+        </w:rPr>
+      </w:pPr>
+      <w:r>
+        <w:t xml:space="preserve">Figura </w:t>
+      </w:r>
+      <w:r>
+        <w:fldChar w:fldCharType="begin"/>
+      </w:r>
+      <w:r>
+        <w:instrText xml:space="preserve"> SEQ Figura \* ARABIC </w:instrText>
+      </w:r>
+      <w:r>
+        <w:fldChar w:fldCharType="separate"/>
+      </w:r>
+      <w:r>
+        <w:rPr>
+          <w:noProof/>
+        </w:rPr>
+        <w:t>8</w:t>
+      </w:r>
+      <w:r>
+        <w:rPr>
+          <w:noProof/>
+        </w:rPr>
+        <w:fldChar w:fldCharType="end"/>
+      </w:r>
+      <w:r>
+        <w:t xml:space="preserve">. </w:t>
+      </w:r>
+      <w:r>
+        <w:rPr>
+          <w:color w:val="auto"/>
+        </w:rPr>
+        <w:t xml:space="preserve">Captura de pantalla del programari Software </w:t>
+      </w:r>
+      <w:proofErr w:type="spellStart"/>
+      <w:r>
+        <w:rPr>
+          <w:color w:val="auto"/>
+        </w:rPr>
+        <w:t>Development</w:t>
+      </w:r>
+      <w:proofErr w:type="spellEnd"/>
+      <w:r>
+        <w:rPr>
+          <w:color w:val="auto"/>
+        </w:rPr>
+        <w:t xml:space="preserve"> Kit</w:t>
+      </w:r>
+    </w:p>
+    <w:p>
+      <w:pPr>
+        <w:rPr>
+          <w:lang w:eastAsia="en-US"/>
+        </w:rPr>
+      </w:pPr>
+      <w:r>
+        <w:rPr>
+          <w:lang w:eastAsia="en-US"/>
+        </w:rPr>
+        <w:t>En aquesta</w:t>
+      </w:r>
+      <w:r>
+        <w:rPr>
+          <w:lang w:eastAsia="en-US"/>
+        </w:rPr>
+        <w:t xml:space="preserve"> figura</w:t>
+      </w:r>
+      <w:r>
+        <w:rPr>
+          <w:lang w:eastAsia="en-US"/>
+        </w:rPr>
+        <w:t>, a la pestanya Project Explorer de l’esquerra es poden veure els tres projectes descrits</w:t>
+      </w:r>
+      <w:r>
+        <w:rPr>
+          <w:lang w:eastAsia="en-US"/>
+        </w:rPr>
+        <w:t xml:space="preserve"> anteriorment.</w:t>
+      </w:r>
+      <w:r>
+        <w:rPr>
+          <w:lang w:eastAsia="en-US"/>
+        </w:rPr>
+        <w:t xml:space="preserve"> Aquest programari fa servir</w:t>
+      </w:r>
+      <w:r>
+        <w:rPr>
+          <w:lang w:eastAsia="en-US"/>
+        </w:rPr>
+        <w:t xml:space="preserve"> un compilador de codi C/C++.</w:t>
+      </w:r>
+    </w:p>
     <w:p>
       <w:pPr>
         <w:widowControl/>
@@ -7525,96 +7791,35 @@
     </w:p>
     <w:p>
       <w:pPr>
-        <w:pStyle w:val="Puesto"/>
-      </w:pPr>
-      <w:r>
+        <w:pStyle w:val="TDC1"/>
+        <w:rPr>
+          <w:lang w:val="es-ES"/>
+        </w:rPr>
+      </w:pPr>
+      <w:r>
+        <w:rPr>
+          <w:lang w:val="es-ES"/>
+        </w:rPr>
         <w:lastRenderedPageBreak/>
-        <w:t>CONCLUSIONS</w:t>
-      </w:r>
-    </w:p>
-    <w:p>
-      <w:pPr>
-        <w:rPr>
-          <w:lang w:eastAsia="en-US"/>
-        </w:rPr>
-      </w:pPr>
-      <w:r>
-        <w:rPr>
-          <w:lang w:eastAsia="en-US"/>
-        </w:rPr>
-        <w:t>Les conclusions han de ser un reflex clar i ordenat de les deduccions fetes com a conseqüència del treball descrit al llarg del nucli del cos de la memòria. Es poden incloure dades quantitatives però no s’haurien de donar detalls de cap argument o resultat.</w:t>
-      </w:r>
-    </w:p>
-    <w:p>
-      <w:pPr>
-        <w:rPr>
-          <w:lang w:eastAsia="en-US"/>
-        </w:rPr>
-      </w:pPr>
-    </w:p>
-    <w:p>
-      <w:pPr>
-        <w:rPr>
-          <w:lang w:eastAsia="en-US"/>
-        </w:rPr>
-      </w:pPr>
-      <w:r>
-        <w:rPr>
-          <w:lang w:eastAsia="en-US"/>
-        </w:rPr>
-        <w:t>Les recomanacions són manifestacions concises d’alguna acció futura que sembli necessària, com a resultat directe de les conclusions o d’alguna experiència feta en el curs del treball objecte del projecte. No són necessàries, tret que estiguin completament justificades pel treball descrit. Aquest apartat no format part del cos del document i no necessita portar numeració de capítol</w:t>
-      </w:r>
-    </w:p>
-    <w:p>
-      <w:pPr>
-        <w:rPr>
-          <w:lang w:eastAsia="en-US"/>
-        </w:rPr>
-      </w:pPr>
+        <w:t>Ethernet</w:t>
+      </w:r>
+    </w:p>
+    <w:p>
+      <w:pPr>
+        <w:pStyle w:val="TDC2"/>
+      </w:pPr>
+      <w:r>
+        <w:t>Capes de la pila de protoco</w:t>
+      </w:r>
+      <w:r>
+        <w:t>l</w:t>
+      </w:r>
     </w:p>
     <w:p>
       <w:pPr>
         <w:widowControl/>
         <w:spacing w:after="200" w:line="276" w:lineRule="auto"/>
         <w:jc w:val="left"/>
-        <w:rPr>
-          <w:lang w:eastAsia="en-US"/>
-        </w:rPr>
-      </w:pPr>
-      <w:r>
-        <w:rPr>
-          <w:lang w:eastAsia="en-US"/>
-        </w:rPr>
-        <w:br w:type="page"/>
-      </w:r>
-    </w:p>
-    <w:p>
-      <w:pPr>
-        <w:pStyle w:val="Puesto"/>
-      </w:pPr>
-      <w:r>
-        <w:lastRenderedPageBreak/>
-        <w:t>AGRAÏMENTS</w:t>
-      </w:r>
-    </w:p>
-    <w:p>
-      <w:pPr>
-        <w:rPr>
-          <w:lang w:eastAsia="en-US"/>
-        </w:rPr>
-      </w:pPr>
-      <w:r>
-        <w:rPr>
-          <w:lang w:eastAsia="en-US"/>
-        </w:rPr>
-        <w:t xml:space="preserve">Es poden incloure agraïments relatius a ajuts en la realització del treball i en la preparació del dcoument. No és habitual agrair les contribucions com ara un control de rutina, un petit ajut o uns agraïments de caràcter general. El reconeixement d’altres treballs emprats ha de fer-se en forma de referència. Els agraïments que fan referència a un text citat a i l’ús de taules i il·lustracions poden requerir reconeixement de drets d’autor. </w:t>
-      </w:r>
-    </w:p>
-    <w:p>
-      <w:pPr>
-        <w:rPr>
-          <w:lang w:eastAsia="en-US"/>
-        </w:rPr>
       </w:pPr>
     </w:p>
     <w:p>
@@ -7622,185 +7827,7 @@
         <w:widowControl/>
         <w:spacing w:after="200" w:line="276" w:lineRule="auto"/>
         <w:jc w:val="left"/>
-        <w:rPr>
-          <w:lang w:eastAsia="en-US"/>
-        </w:rPr>
-      </w:pPr>
-      <w:r>
-        <w:rPr>
-          <w:lang w:eastAsia="en-US"/>
-        </w:rPr>
-        <w:br w:type="page"/>
-      </w:r>
-    </w:p>
-    <w:p>
-      <w:pPr>
-        <w:pStyle w:val="Puesto"/>
-      </w:pPr>
-      <w:r>
-        <w:lastRenderedPageBreak/>
-        <w:t>BIBLIOGRAFIA</w:t>
-      </w:r>
-    </w:p>
-    <w:p>
-      <w:pPr>
-        <w:rPr>
-          <w:lang w:eastAsia="en-US"/>
-        </w:rPr>
-      </w:pPr>
-      <w:r>
-        <w:rPr>
-          <w:lang w:eastAsia="en-US"/>
-        </w:rPr>
-        <w:t>Únicament han de figurar en aquest apartat aquelles referències bibliogràfiques que hagin estat c</w:t>
-      </w:r>
-      <w:r>
-        <w:rPr>
-          <w:lang w:eastAsia="en-US"/>
-        </w:rPr>
-        <w:t xml:space="preserve">itades al llarg del TFG/TFM. Les entrades o els elements de la llista de referències </w:t>
-      </w:r>
-      <w:r>
-        <w:rPr>
-          <w:lang w:eastAsia="en-US"/>
-        </w:rPr>
-        <w:t>han de donar-se segons l’esquema general Autor/Títol/Dades de la publicació</w:t>
-      </w:r>
-    </w:p>
-    <w:p>
-      <w:pPr>
-        <w:rPr>
-          <w:lang w:eastAsia="en-US"/>
-        </w:rPr>
-      </w:pPr>
-    </w:p>
-    <w:p>
-      <w:pPr>
-        <w:rPr>
-          <w:lang w:eastAsia="en-US"/>
-        </w:rPr>
-      </w:pPr>
-      <w:r>
-        <w:rPr>
-          <w:lang w:eastAsia="en-US"/>
-        </w:rPr>
-        <w:t xml:space="preserve">Per més informació us recomanem visiteu la pàgina web de Publica (que fa referència a l’elaboració de referències bibliògrafiques: </w:t>
-      </w:r>
-      <w:r>
-        <w:rPr>
-          <w:lang w:eastAsia="en-US"/>
-        </w:rPr>
-        <w:t>http://publica.upc.edu/ca/estil/iso690</w:t>
-      </w:r>
-    </w:p>
-    <w:p>
-      <w:pPr>
-        <w:rPr>
-          <w:lang w:eastAsia="en-US"/>
-        </w:rPr>
-      </w:pPr>
-    </w:p>
-    <w:p>
-      <w:pPr>
-        <w:rPr>
-          <w:lang w:eastAsia="en-US"/>
-        </w:rPr>
-      </w:pPr>
-      <w:r>
-        <w:rPr>
-          <w:lang w:eastAsia="en-US"/>
-        </w:rPr>
-        <w:t>Exemples:</w:t>
-      </w:r>
-    </w:p>
-    <w:p>
-      <w:pPr>
-        <w:rPr>
-          <w:lang w:eastAsia="en-US"/>
-        </w:rPr>
-      </w:pPr>
-    </w:p>
-    <w:p>
-      <w:pPr>
-        <w:rPr>
-          <w:lang w:eastAsia="en-US"/>
-        </w:rPr>
-      </w:pPr>
-    </w:p>
-    <w:p>
-      <w:r>
-        <w:t>CARDONA, S. Teoria de màquines. Barcelona, Edicions UPC, 2000, p. 99-105</w:t>
-      </w:r>
-    </w:p>
-    <w:p/>
-    <w:p>
-      <w:r>
-        <w:t xml:space="preserve">GUTOWSKI, T,G., DYM, C.L. </w:t>
-      </w:r>
-      <w:proofErr w:type="spellStart"/>
-      <w:r>
-        <w:t>Propagation</w:t>
-      </w:r>
-      <w:proofErr w:type="spellEnd"/>
-      <w:r>
-        <w:t xml:space="preserve"> of </w:t>
-      </w:r>
-      <w:proofErr w:type="spellStart"/>
-      <w:r>
-        <w:t>ground</w:t>
-      </w:r>
-      <w:proofErr w:type="spellEnd"/>
-      <w:r>
-        <w:t xml:space="preserve"> </w:t>
-      </w:r>
-      <w:proofErr w:type="spellStart"/>
-      <w:r>
-        <w:t>vibration</w:t>
-      </w:r>
-      <w:proofErr w:type="spellEnd"/>
-      <w:r>
-        <w:t xml:space="preserve">: a </w:t>
-      </w:r>
-      <w:proofErr w:type="spellStart"/>
-      <w:r>
-        <w:t>review</w:t>
-      </w:r>
-      <w:proofErr w:type="spellEnd"/>
-      <w:r>
-        <w:t xml:space="preserve">. </w:t>
-      </w:r>
-      <w:proofErr w:type="spellStart"/>
-      <w:r>
-        <w:t>Journal</w:t>
-      </w:r>
-      <w:proofErr w:type="spellEnd"/>
-      <w:r>
-        <w:t xml:space="preserve"> of </w:t>
-      </w:r>
-      <w:proofErr w:type="spellStart"/>
-      <w:r>
-        <w:t>Sound</w:t>
-      </w:r>
-      <w:proofErr w:type="spellEnd"/>
-      <w:r>
-        <w:t xml:space="preserve"> </w:t>
-      </w:r>
-      <w:proofErr w:type="spellStart"/>
-      <w:r>
-        <w:t>and</w:t>
-      </w:r>
-      <w:proofErr w:type="spellEnd"/>
-      <w:r>
-        <w:t xml:space="preserve"> </w:t>
-      </w:r>
-      <w:proofErr w:type="spellStart"/>
-      <w:r>
-        <w:t>Vibration</w:t>
-      </w:r>
-      <w:proofErr w:type="spellEnd"/>
-      <w:r>
-        <w:t>. Vol. 49(2), 1976, p. 179-193.</w:t>
-      </w:r>
+      </w:pPr>
     </w:p>
     <w:p>
       <w:pPr>
@@ -7808,6 +7835,302 @@
         <w:spacing w:after="200" w:line="276" w:lineRule="auto"/>
         <w:jc w:val="left"/>
       </w:pPr>
+    </w:p>
+    <w:p>
+      <w:pPr>
+        <w:widowControl/>
+        <w:spacing w:after="200" w:line="276" w:lineRule="auto"/>
+        <w:jc w:val="left"/>
+      </w:pPr>
+      <w:r>
+        <w:br w:type="page"/>
+      </w:r>
+    </w:p>
+    <w:p>
+      <w:pPr>
+        <w:pStyle w:val="Puesto"/>
+      </w:pPr>
+      <w:r>
+        <w:lastRenderedPageBreak/>
+        <w:t>CONCLUSIONS</w:t>
+      </w:r>
+    </w:p>
+    <w:p>
+      <w:pPr>
+        <w:rPr>
+          <w:lang w:eastAsia="en-US"/>
+        </w:rPr>
+      </w:pPr>
+      <w:r>
+        <w:rPr>
+          <w:lang w:eastAsia="en-US"/>
+        </w:rPr>
+        <w:t>Les conclusions han de ser un reflex clar i ordenat de les deduccions fetes com a conseqüència del treball descrit al llarg del nucli del cos de la memòria. Es poden incloure dades quantitatives però no s’haurien de donar detalls de cap argument o resultat.</w:t>
+      </w:r>
+    </w:p>
+    <w:p>
+      <w:pPr>
+        <w:rPr>
+          <w:lang w:eastAsia="en-US"/>
+        </w:rPr>
+      </w:pPr>
+    </w:p>
+    <w:p>
+      <w:pPr>
+        <w:rPr>
+          <w:lang w:eastAsia="en-US"/>
+        </w:rPr>
+      </w:pPr>
+      <w:r>
+        <w:rPr>
+          <w:lang w:eastAsia="en-US"/>
+        </w:rPr>
+        <w:t>Les recomanacions són manifestacions concises d’alguna acció futura que sembli necessària, com a resultat directe de les conclusions o d’alguna experiència feta en el curs del treball objecte del projecte. No són necessàries, tret que estiguin completament justificades pel treball descrit. Aquest apartat no format part del cos del document i no necessita portar numeració de capítol</w:t>
+      </w:r>
+    </w:p>
+    <w:p>
+      <w:pPr>
+        <w:rPr>
+          <w:lang w:eastAsia="en-US"/>
+        </w:rPr>
+      </w:pPr>
+    </w:p>
+    <w:p>
+      <w:pPr>
+        <w:widowControl/>
+        <w:spacing w:after="200" w:line="276" w:lineRule="auto"/>
+        <w:jc w:val="left"/>
+        <w:rPr>
+          <w:lang w:eastAsia="en-US"/>
+        </w:rPr>
+      </w:pPr>
+      <w:r>
+        <w:rPr>
+          <w:lang w:eastAsia="en-US"/>
+        </w:rPr>
+        <w:br w:type="page"/>
+      </w:r>
+    </w:p>
+    <w:p>
+      <w:pPr>
+        <w:pStyle w:val="Puesto"/>
+      </w:pPr>
+      <w:r>
+        <w:lastRenderedPageBreak/>
+        <w:t>AGRAÏMENTS</w:t>
+      </w:r>
+    </w:p>
+    <w:p>
+      <w:pPr>
+        <w:rPr>
+          <w:lang w:eastAsia="en-US"/>
+        </w:rPr>
+      </w:pPr>
+      <w:r>
+        <w:rPr>
+          <w:lang w:eastAsia="en-US"/>
+        </w:rPr>
+        <w:t xml:space="preserve">Es poden incloure agraïments relatius a ajuts en la realització del treball i en la preparació del dcoument. No és habitual agrair les contribucions com ara un control de rutina, un petit ajut o uns agraïments de caràcter general. El reconeixement d’altres treballs emprats ha de fer-se en forma de referència. Els agraïments que fan referència a un text citat a i l’ús de taules i il·lustracions poden requerir reconeixement de drets d’autor. </w:t>
+      </w:r>
+    </w:p>
+    <w:p>
+      <w:pPr>
+        <w:rPr>
+          <w:lang w:eastAsia="en-US"/>
+        </w:rPr>
+      </w:pPr>
+    </w:p>
+    <w:p>
+      <w:pPr>
+        <w:widowControl/>
+        <w:spacing w:after="200" w:line="276" w:lineRule="auto"/>
+        <w:jc w:val="left"/>
+        <w:rPr>
+          <w:lang w:eastAsia="en-US"/>
+        </w:rPr>
+      </w:pPr>
+      <w:r>
+        <w:rPr>
+          <w:lang w:eastAsia="en-US"/>
+        </w:rPr>
+        <w:br w:type="page"/>
+      </w:r>
+    </w:p>
+    <w:p>
+      <w:pPr>
+        <w:pStyle w:val="Puesto"/>
+      </w:pPr>
+      <w:r>
+        <w:lastRenderedPageBreak/>
+        <w:t>BIBLIOGRAFIA</w:t>
+      </w:r>
+    </w:p>
+    <w:p>
+      <w:pPr>
+        <w:rPr>
+          <w:lang w:eastAsia="en-US"/>
+        </w:rPr>
+      </w:pPr>
+      <w:r>
+        <w:rPr>
+          <w:lang w:eastAsia="en-US"/>
+        </w:rPr>
+        <w:t>Únicament han de figurar en aquest apartat aquelles referències bibliogràfiques que hagin estat c</w:t>
+      </w:r>
+      <w:r>
+        <w:rPr>
+          <w:lang w:eastAsia="en-US"/>
+        </w:rPr>
+        <w:t xml:space="preserve">itades al llarg del TFG/TFM. Les entrades o els elements de la llista de referències </w:t>
+      </w:r>
+      <w:r>
+        <w:rPr>
+          <w:lang w:eastAsia="en-US"/>
+        </w:rPr>
+        <w:t>han de donar-se segons l’esquema general Autor/Títol/Dades de la publicació</w:t>
+      </w:r>
+    </w:p>
+    <w:p>
+      <w:pPr>
+        <w:rPr>
+          <w:lang w:eastAsia="en-US"/>
+        </w:rPr>
+      </w:pPr>
+    </w:p>
+    <w:p>
+      <w:pPr>
+        <w:rPr>
+          <w:lang w:eastAsia="en-US"/>
+        </w:rPr>
+      </w:pPr>
+      <w:r>
+        <w:rPr>
+          <w:lang w:eastAsia="en-US"/>
+        </w:rPr>
+        <w:t xml:space="preserve">Per més informació us recomanem visiteu la pàgina web de Publica (que fa referència a l’elaboració de referències bibliògrafiques: </w:t>
+      </w:r>
+      <w:r>
+        <w:rPr>
+          <w:lang w:eastAsia="en-US"/>
+        </w:rPr>
+        <w:t>http://publica.upc.edu/ca/estil/iso690</w:t>
+      </w:r>
+    </w:p>
+    <w:p>
+      <w:pPr>
+        <w:rPr>
+          <w:lang w:eastAsia="en-US"/>
+        </w:rPr>
+      </w:pPr>
+    </w:p>
+    <w:p>
+      <w:pPr>
+        <w:rPr>
+          <w:lang w:eastAsia="en-US"/>
+        </w:rPr>
+      </w:pPr>
+      <w:r>
+        <w:rPr>
+          <w:lang w:eastAsia="en-US"/>
+        </w:rPr>
+        <w:t>Exemples:</w:t>
+      </w:r>
+    </w:p>
+    <w:p>
+      <w:pPr>
+        <w:rPr>
+          <w:lang w:eastAsia="en-US"/>
+        </w:rPr>
+      </w:pPr>
+    </w:p>
+    <w:p>
+      <w:pPr>
+        <w:rPr>
+          <w:lang w:eastAsia="en-US"/>
+        </w:rPr>
+      </w:pPr>
+    </w:p>
+    <w:p>
+      <w:r>
+        <w:t>CARDONA, S. Teoria de màquines. Barcelona, Edicions UPC, 2000, p. 99-105</w:t>
+      </w:r>
+    </w:p>
+    <w:p/>
+    <w:p>
+      <w:r>
+        <w:t xml:space="preserve">GUTOWSKI, T,G., DYM, C.L. </w:t>
+      </w:r>
+      <w:proofErr w:type="spellStart"/>
+      <w:r>
+        <w:t>Propagation</w:t>
+      </w:r>
+      <w:proofErr w:type="spellEnd"/>
+      <w:r>
+        <w:t xml:space="preserve"> of </w:t>
+      </w:r>
+      <w:proofErr w:type="spellStart"/>
+      <w:r>
+        <w:t>ground</w:t>
+      </w:r>
+      <w:proofErr w:type="spellEnd"/>
+      <w:r>
+        <w:t xml:space="preserve"> </w:t>
+      </w:r>
+      <w:proofErr w:type="spellStart"/>
+      <w:r>
+        <w:t>vibration</w:t>
+      </w:r>
+      <w:proofErr w:type="spellEnd"/>
+      <w:r>
+        <w:t xml:space="preserve">: a </w:t>
+      </w:r>
+      <w:proofErr w:type="spellStart"/>
+      <w:r>
+        <w:t>review</w:t>
+      </w:r>
+      <w:proofErr w:type="spellEnd"/>
+      <w:r>
+        <w:t xml:space="preserve">. </w:t>
+      </w:r>
+      <w:proofErr w:type="spellStart"/>
+      <w:r>
+        <w:t>Journal</w:t>
+      </w:r>
+      <w:proofErr w:type="spellEnd"/>
+      <w:r>
+        <w:t xml:space="preserve"> of </w:t>
+      </w:r>
+      <w:proofErr w:type="spellStart"/>
+      <w:r>
+        <w:t>Sound</w:t>
+      </w:r>
+      <w:proofErr w:type="spellEnd"/>
+      <w:r>
+        <w:t xml:space="preserve"> </w:t>
+      </w:r>
+      <w:proofErr w:type="spellStart"/>
+      <w:r>
+        <w:t>and</w:t>
+      </w:r>
+      <w:proofErr w:type="spellEnd"/>
+      <w:r>
+        <w:t xml:space="preserve"> </w:t>
+      </w:r>
+      <w:proofErr w:type="spellStart"/>
+      <w:r>
+        <w:t>Vibration</w:t>
+      </w:r>
+      <w:proofErr w:type="spellEnd"/>
+      <w:r>
+        <w:t>. Vol. 49(2), 1976, p. 179-193.</w:t>
+      </w:r>
+    </w:p>
+    <w:p>
+      <w:pPr>
+        <w:widowControl/>
+        <w:spacing w:after="200" w:line="276" w:lineRule="auto"/>
+        <w:jc w:val="left"/>
+      </w:pPr>
       <w:r>
         <w:br w:type="page"/>
       </w:r>
@@ -7834,8 +8157,8 @@
       </w:pPr>
     </w:p>
     <w:sectPr>
-      <w:headerReference w:type="default" r:id="rId17"/>
-      <w:footerReference w:type="default" r:id="rId18"/>
+      <w:headerReference w:type="default" r:id="rId18"/>
+      <w:footerReference w:type="default" r:id="rId19"/>
       <w:pgSz w:w="11906" w:h="16838"/>
       <w:pgMar w:top="1417" w:right="1701" w:bottom="1417" w:left="1701" w:header="708" w:footer="708" w:gutter="0"/>
       <w:pgNumType w:start="8"/>
@@ -7899,7 +8222,7 @@
           <w:rPr>
             <w:noProof/>
           </w:rPr>
-          <w:t>18</w:t>
+          <w:t>17</w:t>
         </w:r>
         <w:r>
           <w:rPr>
@@ -8067,6 +8390,92 @@
 <file path=word/numbering.xml><?xml version="1.0" encoding="utf-8"?>
 <w:numbering xmlns:wpc="http://schemas.microsoft.com/office/word/2010/wordprocessingCanvas" xmlns:mc="http://schemas.openxmlformats.org/markup-compatibility/2006" xmlns:o="urn:schemas-microsoft-com:office:office" xmlns:r="http://schemas.openxmlformats.org/officeDocument/2006/relationships" xmlns:m="http://schemas.openxmlformats.org/officeDocument/2006/math" xmlns:v="urn:schemas-microsoft-com:vml" xmlns:wp14="http://schemas.microsoft.com/office/word/2010/wordprocessingDrawing" xmlns:wp="http://schemas.openxmlformats.org/drawingml/2006/wordprocessingDrawing" xmlns:w10="urn:schemas-microsoft-com:office:word" xmlns:w="http://schemas.openxmlformats.org/wordprocessingml/2006/main" xmlns:w14="http://schemas.microsoft.com/office/word/2010/wordml" xmlns:w15="http://schemas.microsoft.com/office/word/2012/wordml" xmlns:wpg="http://schemas.microsoft.com/office/word/2010/wordprocessingGroup" xmlns:wpi="http://schemas.microsoft.com/office/word/2010/wordprocessingInk" xmlns:wne="http://schemas.microsoft.com/office/word/2006/wordml" xmlns:wps="http://schemas.microsoft.com/office/word/2010/wordprocessingShape" mc:Ignorable="w14 w15 wp14">
   <w:abstractNum w:abstractNumId="0">
+    <w:nsid w:val="07921885"/>
+    <w:multiLevelType w:val="hybridMultilevel"/>
+    <w:tmpl w:val="AA40CF3C"/>
+    <w:lvl w:ilvl="0" w:tplc="0409000F">
+      <w:start w:val="1"/>
+      <w:numFmt w:val="decimal"/>
+      <w:lvlText w:val="%1."/>
+      <w:lvlJc w:val="left"/>
+      <w:pPr>
+        <w:ind w:left="720" w:hanging="360"/>
+      </w:pPr>
+    </w:lvl>
+    <w:lvl w:ilvl="1" w:tplc="04090019" w:tentative="1">
+      <w:start w:val="1"/>
+      <w:numFmt w:val="lowerLetter"/>
+      <w:lvlText w:val="%2."/>
+      <w:lvlJc w:val="left"/>
+      <w:pPr>
+        <w:ind w:left="1440" w:hanging="360"/>
+      </w:pPr>
+    </w:lvl>
+    <w:lvl w:ilvl="2" w:tplc="0409001B" w:tentative="1">
+      <w:start w:val="1"/>
+      <w:numFmt w:val="lowerRoman"/>
+      <w:lvlText w:val="%3."/>
+      <w:lvlJc w:val="right"/>
+      <w:pPr>
+        <w:ind w:left="2160" w:hanging="180"/>
+      </w:pPr>
+    </w:lvl>
+    <w:lvl w:ilvl="3" w:tplc="0409000F" w:tentative="1">
+      <w:start w:val="1"/>
+      <w:numFmt w:val="decimal"/>
+      <w:lvlText w:val="%4."/>
+      <w:lvlJc w:val="left"/>
+      <w:pPr>
+        <w:ind w:left="2880" w:hanging="360"/>
+      </w:pPr>
+    </w:lvl>
+    <w:lvl w:ilvl="4" w:tplc="04090019" w:tentative="1">
+      <w:start w:val="1"/>
+      <w:numFmt w:val="lowerLetter"/>
+      <w:lvlText w:val="%5."/>
+      <w:lvlJc w:val="left"/>
+      <w:pPr>
+        <w:ind w:left="3600" w:hanging="360"/>
+      </w:pPr>
+    </w:lvl>
+    <w:lvl w:ilvl="5" w:tplc="0409001B" w:tentative="1">
+      <w:start w:val="1"/>
+      <w:numFmt w:val="lowerRoman"/>
+      <w:lvlText w:val="%6."/>
+      <w:lvlJc w:val="right"/>
+      <w:pPr>
+        <w:ind w:left="4320" w:hanging="180"/>
+      </w:pPr>
+    </w:lvl>
+    <w:lvl w:ilvl="6" w:tplc="0409000F" w:tentative="1">
+      <w:start w:val="1"/>
+      <w:numFmt w:val="decimal"/>
+      <w:lvlText w:val="%7."/>
+      <w:lvlJc w:val="left"/>
+      <w:pPr>
+        <w:ind w:left="5040" w:hanging="360"/>
+      </w:pPr>
+    </w:lvl>
+    <w:lvl w:ilvl="7" w:tplc="04090019" w:tentative="1">
+      <w:start w:val="1"/>
+      <w:numFmt w:val="lowerLetter"/>
+      <w:lvlText w:val="%8."/>
+      <w:lvlJc w:val="left"/>
+      <w:pPr>
+        <w:ind w:left="5760" w:hanging="360"/>
+      </w:pPr>
+    </w:lvl>
+    <w:lvl w:ilvl="8" w:tplc="0409001B" w:tentative="1">
+      <w:start w:val="1"/>
+      <w:numFmt w:val="lowerRoman"/>
+      <w:lvlText w:val="%9."/>
+      <w:lvlJc w:val="right"/>
+      <w:pPr>
+        <w:ind w:left="6480" w:hanging="180"/>
+      </w:pPr>
+    </w:lvl>
+  </w:abstractNum>
+  <w:abstractNum w:abstractNumId="1">
     <w:nsid w:val="11A5138D"/>
     <w:multiLevelType w:val="hybridMultilevel"/>
     <w:tmpl w:val="58763230"/>
@@ -8152,7 +8561,7 @@
       </w:pPr>
     </w:lvl>
   </w:abstractNum>
-  <w:abstractNum w:abstractNumId="1">
+  <w:abstractNum w:abstractNumId="2">
     <w:nsid w:val="1CD24F99"/>
     <w:multiLevelType w:val="multilevel"/>
     <w:tmpl w:val="0409001F"/>
@@ -8238,7 +8647,7 @@
       </w:pPr>
     </w:lvl>
   </w:abstractNum>
-  <w:abstractNum w:abstractNumId="2">
+  <w:abstractNum w:abstractNumId="3">
     <w:nsid w:val="226661B7"/>
     <w:multiLevelType w:val="hybridMultilevel"/>
     <w:tmpl w:val="EB469742"/>
@@ -8324,7 +8733,7 @@
       </w:pPr>
     </w:lvl>
   </w:abstractNum>
-  <w:abstractNum w:abstractNumId="3">
+  <w:abstractNum w:abstractNumId="4">
     <w:nsid w:val="2F633645"/>
     <w:multiLevelType w:val="multilevel"/>
     <w:tmpl w:val="34307480"/>
@@ -8441,7 +8850,7 @@
       </w:rPr>
     </w:lvl>
   </w:abstractNum>
-  <w:abstractNum w:abstractNumId="4">
+  <w:abstractNum w:abstractNumId="5">
     <w:nsid w:val="31025E5C"/>
     <w:multiLevelType w:val="multilevel"/>
     <w:tmpl w:val="E5E4E68C"/>
@@ -8562,7 +8971,7 @@
       </w:rPr>
     </w:lvl>
   </w:abstractNum>
-  <w:abstractNum w:abstractNumId="5">
+  <w:abstractNum w:abstractNumId="6">
     <w:nsid w:val="36D07910"/>
     <w:multiLevelType w:val="hybridMultilevel"/>
     <w:tmpl w:val="5B26320A"/>
@@ -8648,7 +9057,7 @@
       </w:pPr>
     </w:lvl>
   </w:abstractNum>
-  <w:abstractNum w:abstractNumId="6">
+  <w:abstractNum w:abstractNumId="7">
     <w:nsid w:val="51C35D8C"/>
     <w:multiLevelType w:val="hybridMultilevel"/>
     <w:tmpl w:val="AC886B28"/>
@@ -8737,7 +9146,7 @@
       </w:pPr>
     </w:lvl>
   </w:abstractNum>
-  <w:abstractNum w:abstractNumId="7">
+  <w:abstractNum w:abstractNumId="8">
     <w:nsid w:val="540C299B"/>
     <w:multiLevelType w:val="multilevel"/>
     <w:tmpl w:val="3FCC00E4"/>
@@ -8850,7 +9259,7 @@
       </w:rPr>
     </w:lvl>
   </w:abstractNum>
-  <w:abstractNum w:abstractNumId="8">
+  <w:abstractNum w:abstractNumId="9">
     <w:nsid w:val="5E116B95"/>
     <w:multiLevelType w:val="multilevel"/>
     <w:tmpl w:val="197649C0"/>
@@ -8940,7 +9349,7 @@
       </w:pPr>
     </w:lvl>
   </w:abstractNum>
-  <w:abstractNum w:abstractNumId="9">
+  <w:abstractNum w:abstractNumId="10">
     <w:nsid w:val="5F905BB6"/>
     <w:multiLevelType w:val="multilevel"/>
     <w:tmpl w:val="B8D448BC"/>
@@ -9061,7 +9470,7 @@
       </w:rPr>
     </w:lvl>
   </w:abstractNum>
-  <w:abstractNum w:abstractNumId="10">
+  <w:abstractNum w:abstractNumId="11">
     <w:nsid w:val="62063DAE"/>
     <w:multiLevelType w:val="hybridMultilevel"/>
     <w:tmpl w:val="D99CEF66"/>
@@ -9174,7 +9583,7 @@
       </w:rPr>
     </w:lvl>
   </w:abstractNum>
-  <w:abstractNum w:abstractNumId="11">
+  <w:abstractNum w:abstractNumId="12">
     <w:nsid w:val="650E0C56"/>
     <w:multiLevelType w:val="multilevel"/>
     <w:tmpl w:val="F080F63A"/>
@@ -9288,34 +9697,34 @@
     </w:lvl>
   </w:abstractNum>
   <w:num w:numId="1">
+    <w:abstractNumId w:val="5"/>
+  </w:num>
+  <w:num w:numId="2">
+    <w:abstractNumId w:val="10"/>
+  </w:num>
+  <w:num w:numId="3">
     <w:abstractNumId w:val="4"/>
   </w:num>
-  <w:num w:numId="2">
-    <w:abstractNumId w:val="9"/>
-  </w:num>
-  <w:num w:numId="3">
-    <w:abstractNumId w:val="3"/>
-  </w:num>
   <w:num w:numId="4">
-    <w:abstractNumId w:val="3"/>
+    <w:abstractNumId w:val="4"/>
   </w:num>
   <w:num w:numId="5">
+    <w:abstractNumId w:val="8"/>
+  </w:num>
+  <w:num w:numId="6">
     <w:abstractNumId w:val="7"/>
   </w:num>
-  <w:num w:numId="6">
-    <w:abstractNumId w:val="6"/>
-  </w:num>
   <w:num w:numId="7">
-    <w:abstractNumId w:val="3"/>
+    <w:abstractNumId w:val="4"/>
     <w:lvlOverride w:ilvl="0">
       <w:startOverride w:val="1"/>
     </w:lvlOverride>
   </w:num>
   <w:num w:numId="8">
-    <w:abstractNumId w:val="1"/>
+    <w:abstractNumId w:val="2"/>
   </w:num>
   <w:num w:numId="9">
-    <w:abstractNumId w:val="3"/>
+    <w:abstractNumId w:val="4"/>
     <w:lvlOverride w:ilvl="0">
       <w:startOverride w:val="1"/>
     </w:lvlOverride>
@@ -9345,13 +9754,13 @@
     </w:lvlOverride>
   </w:num>
   <w:num w:numId="10">
-    <w:abstractNumId w:val="8"/>
+    <w:abstractNumId w:val="9"/>
   </w:num>
   <w:num w:numId="11">
-    <w:abstractNumId w:val="0"/>
+    <w:abstractNumId w:val="1"/>
   </w:num>
   <w:num w:numId="12">
-    <w:abstractNumId w:val="7"/>
+    <w:abstractNumId w:val="8"/>
     <w:lvlOverride w:ilvl="0">
       <w:startOverride w:val="1"/>
     </w:lvlOverride>
@@ -9381,7 +9790,7 @@
     </w:lvlOverride>
   </w:num>
   <w:num w:numId="13">
-    <w:abstractNumId w:val="7"/>
+    <w:abstractNumId w:val="8"/>
     <w:lvlOverride w:ilvl="0">
       <w:startOverride w:val="1"/>
     </w:lvlOverride>
@@ -9411,10 +9820,10 @@
     </w:lvlOverride>
   </w:num>
   <w:num w:numId="14">
-    <w:abstractNumId w:val="3"/>
+    <w:abstractNumId w:val="4"/>
   </w:num>
   <w:num w:numId="15">
-    <w:abstractNumId w:val="7"/>
+    <w:abstractNumId w:val="8"/>
     <w:lvlOverride w:ilvl="0">
       <w:startOverride w:val="1"/>
     </w:lvlOverride>
@@ -9444,13 +9853,13 @@
     </w:lvlOverride>
   </w:num>
   <w:num w:numId="16">
-    <w:abstractNumId w:val="11"/>
+    <w:abstractNumId w:val="12"/>
   </w:num>
   <w:num w:numId="17">
-    <w:abstractNumId w:val="5"/>
+    <w:abstractNumId w:val="6"/>
   </w:num>
   <w:num w:numId="18">
-    <w:abstractNumId w:val="7"/>
+    <w:abstractNumId w:val="8"/>
     <w:lvlOverride w:ilvl="0">
       <w:startOverride w:val="6"/>
     </w:lvlOverride>
@@ -9480,7 +9889,7 @@
     </w:lvlOverride>
   </w:num>
   <w:num w:numId="19">
-    <w:abstractNumId w:val="7"/>
+    <w:abstractNumId w:val="8"/>
     <w:lvlOverride w:ilvl="0">
       <w:startOverride w:val="6"/>
     </w:lvlOverride>
@@ -9510,10 +9919,10 @@
     </w:lvlOverride>
   </w:num>
   <w:num w:numId="20">
-    <w:abstractNumId w:val="7"/>
+    <w:abstractNumId w:val="8"/>
   </w:num>
   <w:num w:numId="21">
-    <w:abstractNumId w:val="7"/>
+    <w:abstractNumId w:val="8"/>
     <w:lvlOverride w:ilvl="0">
       <w:startOverride w:val="6"/>
     </w:lvlOverride>
@@ -9543,7 +9952,7 @@
     </w:lvlOverride>
   </w:num>
   <w:num w:numId="22">
-    <w:abstractNumId w:val="7"/>
+    <w:abstractNumId w:val="8"/>
     <w:lvlOverride w:ilvl="0">
       <w:lvl w:ilvl="0">
         <w:start w:val="6"/>
@@ -9672,7 +10081,7 @@
     </w:lvlOverride>
   </w:num>
   <w:num w:numId="23">
-    <w:abstractNumId w:val="3"/>
+    <w:abstractNumId w:val="4"/>
     <w:lvlOverride w:ilvl="0">
       <w:startOverride w:val="1"/>
     </w:lvlOverride>
@@ -9702,10 +10111,13 @@
     </w:lvlOverride>
   </w:num>
   <w:num w:numId="24">
-    <w:abstractNumId w:val="10"/>
+    <w:abstractNumId w:val="11"/>
   </w:num>
   <w:num w:numId="25">
-    <w:abstractNumId w:val="2"/>
+    <w:abstractNumId w:val="3"/>
+  </w:num>
+  <w:num w:numId="26">
+    <w:abstractNumId w:val="0"/>
   </w:num>
 </w:numbering>
 </file>
@@ -11211,7 +11623,7 @@
 </file>
 
 <file path=customXml/itemProps1.xml><?xml version="1.0" encoding="utf-8"?>
-<ds:datastoreItem xmlns:ds="http://schemas.openxmlformats.org/officeDocument/2006/customXml" ds:itemID="{0A16FF7A-C6CE-4703-A0ED-3702C522FC83}">
+<ds:datastoreItem xmlns:ds="http://schemas.openxmlformats.org/officeDocument/2006/customXml" ds:itemID="{189621E0-BB7E-4E27-B19F-26D7EC0EF0F1}">
   <ds:schemaRefs>
     <ds:schemaRef ds:uri="http://schemas.openxmlformats.org/officeDocument/2006/bibliography"/>
   </ds:schemaRefs>

</xml_diff>

<commit_message>
Afegeixo arxius que no s'estaven seguint per la regla '**log*' del .gitignore. Actualitzo alguns numeros de pagina de l'index
</commit_message>
<xml_diff>
--- a/memoria/TFM_Peshevski.docx
+++ b/memoria/TFM_Peshevski.docx
@@ -3758,8 +3758,10 @@
             <w:ptab w:relativeTo="margin" w:alignment="right" w:leader="dot"/>
           </w:r>
           <w:r>
-            <w:t>5</w:t>
+            <w:t>17</w:t>
           </w:r>
+          <w:bookmarkStart w:id="4" w:name="_GoBack"/>
+          <w:bookmarkEnd w:id="4"/>
         </w:p>
         <w:p>
           <w:pPr>
@@ -5690,7 +5692,7 @@
           <w:color w:val="auto"/>
         </w:rPr>
       </w:pPr>
-      <w:bookmarkStart w:id="4" w:name="_Toc473149191"/>
+      <w:bookmarkStart w:id="5" w:name="_Toc473149191"/>
       <w:r>
         <w:t xml:space="preserve">Figura </w:t>
       </w:r>
@@ -5724,7 +5726,7 @@
         </w:rPr>
         <w:t>Estructura de la FPGA, altament simplificada</w:t>
       </w:r>
-      <w:bookmarkEnd w:id="4"/>
+      <w:bookmarkEnd w:id="5"/>
     </w:p>
     <w:p>
       <w:pPr>
@@ -5843,7 +5845,7 @@
           <w:color w:val="auto"/>
         </w:rPr>
       </w:pPr>
-      <w:bookmarkStart w:id="5" w:name="_Toc473149192"/>
+      <w:bookmarkStart w:id="6" w:name="_Toc473149192"/>
       <w:r>
         <w:t xml:space="preserve">Figura </w:t>
       </w:r>
@@ -5877,7 +5879,7 @@
         </w:rPr>
         <w:t>Cel·la lògica individual simplificada d’una FPGA</w:t>
       </w:r>
-      <w:bookmarkEnd w:id="5"/>
+      <w:bookmarkEnd w:id="6"/>
     </w:p>
     <w:p>
       <w:r>
@@ -6071,7 +6073,7 @@
           <w:color w:val="auto"/>
         </w:rPr>
       </w:pPr>
-      <w:bookmarkStart w:id="6" w:name="_Toc473149193"/>
+      <w:bookmarkStart w:id="7" w:name="_Toc473149193"/>
       <w:r>
         <w:t xml:space="preserve">Figura </w:t>
       </w:r>
@@ -6105,7 +6107,7 @@
         </w:rPr>
         <w:t>Representació simplificada d’un dels interruptors d’interconnexió d’una FPGA</w:t>
       </w:r>
-      <w:bookmarkEnd w:id="6"/>
+      <w:bookmarkEnd w:id="7"/>
     </w:p>
     <w:p>
       <w:r>
@@ -6207,7 +6209,7 @@
           <w:color w:val="auto"/>
         </w:rPr>
       </w:pPr>
-      <w:bookmarkStart w:id="7" w:name="_Toc473149194"/>
+      <w:bookmarkStart w:id="8" w:name="_Toc473149194"/>
       <w:r>
         <w:t xml:space="preserve">Figura </w:t>
       </w:r>
@@ -6241,7 +6243,7 @@
         </w:rPr>
         <w:t>Representació simplificada d’un dels blocs d’entrada/sortida de la FPGA</w:t>
       </w:r>
-      <w:bookmarkEnd w:id="7"/>
+      <w:bookmarkEnd w:id="8"/>
     </w:p>
     <w:p>
       <w:pPr>
@@ -6906,7 +6908,7 @@
           <w:color w:val="auto"/>
         </w:rPr>
       </w:pPr>
-      <w:bookmarkStart w:id="8" w:name="_Toc473149195"/>
+      <w:bookmarkStart w:id="9" w:name="_Toc473149195"/>
       <w:r>
         <w:t xml:space="preserve">Figura </w:t>
       </w:r>
@@ -6940,7 +6942,7 @@
         </w:rPr>
         <w:t>Foto de la placa utilitzada en aquest treball</w:t>
       </w:r>
-      <w:bookmarkEnd w:id="8"/>
+      <w:bookmarkEnd w:id="9"/>
       <w:r>
         <w:br w:type="page"/>
       </w:r>
@@ -7374,7 +7376,7 @@
           <w:color w:val="auto"/>
         </w:rPr>
       </w:pPr>
-      <w:bookmarkStart w:id="9" w:name="_Toc473149196"/>
+      <w:bookmarkStart w:id="10" w:name="_Toc473149196"/>
       <w:r>
         <w:t xml:space="preserve">Figura </w:t>
       </w:r>
@@ -7395,7 +7397,7 @@
         </w:rPr>
         <w:t>Extracte d’una llista de IP cores disponibles per l’usuari</w:t>
       </w:r>
-      <w:bookmarkEnd w:id="9"/>
+      <w:bookmarkEnd w:id="10"/>
     </w:p>
     <w:p>
       <w:pPr>
@@ -7492,7 +7494,7 @@
           <w:color w:val="auto"/>
         </w:rPr>
       </w:pPr>
-      <w:bookmarkStart w:id="10" w:name="_Toc473149197"/>
+      <w:bookmarkStart w:id="11" w:name="_Toc473149197"/>
       <w:r>
         <w:t xml:space="preserve">Figura </w:t>
       </w:r>
@@ -7527,7 +7529,7 @@
         </w:rPr>
         <w:t xml:space="preserve"> triats pel projecte en curs</w:t>
       </w:r>
-      <w:bookmarkEnd w:id="10"/>
+      <w:bookmarkEnd w:id="11"/>
     </w:p>
     <w:p>
       <w:pPr>
@@ -7666,7 +7668,7 @@
           <w:color w:val="auto"/>
         </w:rPr>
       </w:pPr>
-      <w:bookmarkStart w:id="11" w:name="_Toc473149198"/>
+      <w:bookmarkStart w:id="12" w:name="_Toc473149198"/>
       <w:r>
         <w:t xml:space="preserve">Figura </w:t>
       </w:r>
@@ -7687,7 +7689,7 @@
         </w:rPr>
         <w:t>Extracte d’una llista de IP cores disponibles per l’usuari</w:t>
       </w:r>
-      <w:bookmarkEnd w:id="11"/>
+      <w:bookmarkEnd w:id="12"/>
     </w:p>
     <w:p>
       <w:r>
@@ -7953,7 +7955,7 @@
           <w:color w:val="auto"/>
         </w:rPr>
       </w:pPr>
-      <w:bookmarkStart w:id="12" w:name="_Toc473149199"/>
+      <w:bookmarkStart w:id="13" w:name="_Toc473149199"/>
       <w:r>
         <w:t xml:space="preserve">Figura </w:t>
       </w:r>
@@ -7988,7 +7990,7 @@
         </w:rPr>
         <w:t xml:space="preserve"> Kit</w:t>
       </w:r>
-      <w:bookmarkEnd w:id="12"/>
+      <w:bookmarkEnd w:id="13"/>
     </w:p>
     <w:p>
       <w:pPr>
@@ -8221,7 +8223,7 @@
           <w:color w:val="auto"/>
         </w:rPr>
       </w:pPr>
-      <w:bookmarkStart w:id="13" w:name="_Toc473149200"/>
+      <w:bookmarkStart w:id="14" w:name="_Toc473149200"/>
       <w:r>
         <w:t xml:space="preserve">Figura </w:t>
       </w:r>
@@ -8255,7 +8257,7 @@
         </w:rPr>
         <w:t>Representació del model OSI</w:t>
       </w:r>
-      <w:bookmarkEnd w:id="13"/>
+      <w:bookmarkEnd w:id="14"/>
     </w:p>
     <w:p>
       <w:pPr>
@@ -8497,7 +8499,7 @@
           <w:color w:val="auto"/>
         </w:rPr>
       </w:pPr>
-      <w:bookmarkStart w:id="14" w:name="_Toc473149201"/>
+      <w:bookmarkStart w:id="15" w:name="_Toc473149201"/>
       <w:r>
         <w:t xml:space="preserve">Figura </w:t>
       </w:r>
@@ -8545,7 +8547,7 @@
         </w:rPr>
         <w:t xml:space="preserve"> que es poden trobar</w:t>
       </w:r>
-      <w:bookmarkEnd w:id="14"/>
+      <w:bookmarkEnd w:id="15"/>
     </w:p>
     <w:p>
       <w:r>
@@ -8628,8 +8630,6 @@
       <w:r>
         <w:br w:type="page"/>
       </w:r>
-      <w:bookmarkStart w:id="15" w:name="_GoBack"/>
-      <w:bookmarkEnd w:id="15"/>
     </w:p>
     <w:p>
       <w:pPr>
@@ -9029,7 +9029,7 @@
           <w:rPr>
             <w:noProof/>
           </w:rPr>
-          <w:t>21</w:t>
+          <w:t>9</w:t>
         </w:r>
         <w:r>
           <w:rPr>
@@ -12519,7 +12519,7 @@
 </file>
 
 <file path=customXml/itemProps1.xml><?xml version="1.0" encoding="utf-8"?>
-<ds:datastoreItem xmlns:ds="http://schemas.openxmlformats.org/officeDocument/2006/customXml" ds:itemID="{0ECC106B-7946-437E-BF8D-0913C2FB3188}">
+<ds:datastoreItem xmlns:ds="http://schemas.openxmlformats.org/officeDocument/2006/customXml" ds:itemID="{8FFBCE11-AF88-43B2-AFDD-839740DA09A0}">
   <ds:schemaRefs>
     <ds:schemaRef ds:uri="http://schemas.openxmlformats.org/officeDocument/2006/bibliography"/>
   </ds:schemaRefs>

</xml_diff>

<commit_message>
Afegeixo figura bastant bona per representar el que esta passant a la FPGA respecte a Ethernet
</commit_message>
<xml_diff>
--- a/memoria/TFM_Peshevski.docx
+++ b/memoria/TFM_Peshevski.docx
@@ -3760,8 +3760,6 @@
           <w:r>
             <w:t>17</w:t>
           </w:r>
-          <w:bookmarkStart w:id="4" w:name="_GoBack"/>
-          <w:bookmarkEnd w:id="4"/>
         </w:p>
         <w:p>
           <w:pPr>
@@ -5692,7 +5690,7 @@
           <w:color w:val="auto"/>
         </w:rPr>
       </w:pPr>
-      <w:bookmarkStart w:id="5" w:name="_Toc473149191"/>
+      <w:bookmarkStart w:id="4" w:name="_Toc473149191"/>
       <w:r>
         <w:t xml:space="preserve">Figura </w:t>
       </w:r>
@@ -5726,7 +5724,7 @@
         </w:rPr>
         <w:t>Estructura de la FPGA, altament simplificada</w:t>
       </w:r>
-      <w:bookmarkEnd w:id="5"/>
+      <w:bookmarkEnd w:id="4"/>
     </w:p>
     <w:p>
       <w:pPr>
@@ -5845,7 +5843,7 @@
           <w:color w:val="auto"/>
         </w:rPr>
       </w:pPr>
-      <w:bookmarkStart w:id="6" w:name="_Toc473149192"/>
+      <w:bookmarkStart w:id="5" w:name="_Toc473149192"/>
       <w:r>
         <w:t xml:space="preserve">Figura </w:t>
       </w:r>
@@ -5879,7 +5877,7 @@
         </w:rPr>
         <w:t>Cel·la lògica individual simplificada d’una FPGA</w:t>
       </w:r>
-      <w:bookmarkEnd w:id="6"/>
+      <w:bookmarkEnd w:id="5"/>
     </w:p>
     <w:p>
       <w:r>
@@ -6073,7 +6071,7 @@
           <w:color w:val="auto"/>
         </w:rPr>
       </w:pPr>
-      <w:bookmarkStart w:id="7" w:name="_Toc473149193"/>
+      <w:bookmarkStart w:id="6" w:name="_Toc473149193"/>
       <w:r>
         <w:t xml:space="preserve">Figura </w:t>
       </w:r>
@@ -6107,7 +6105,7 @@
         </w:rPr>
         <w:t>Representació simplificada d’un dels interruptors d’interconnexió d’una FPGA</w:t>
       </w:r>
-      <w:bookmarkEnd w:id="7"/>
+      <w:bookmarkEnd w:id="6"/>
     </w:p>
     <w:p>
       <w:r>
@@ -6209,7 +6207,7 @@
           <w:color w:val="auto"/>
         </w:rPr>
       </w:pPr>
-      <w:bookmarkStart w:id="8" w:name="_Toc473149194"/>
+      <w:bookmarkStart w:id="7" w:name="_Toc473149194"/>
       <w:r>
         <w:t xml:space="preserve">Figura </w:t>
       </w:r>
@@ -6243,7 +6241,7 @@
         </w:rPr>
         <w:t>Representació simplificada d’un dels blocs d’entrada/sortida de la FPGA</w:t>
       </w:r>
-      <w:bookmarkEnd w:id="8"/>
+      <w:bookmarkEnd w:id="7"/>
     </w:p>
     <w:p>
       <w:pPr>
@@ -6908,7 +6906,7 @@
           <w:color w:val="auto"/>
         </w:rPr>
       </w:pPr>
-      <w:bookmarkStart w:id="9" w:name="_Toc473149195"/>
+      <w:bookmarkStart w:id="8" w:name="_Toc473149195"/>
       <w:r>
         <w:t xml:space="preserve">Figura </w:t>
       </w:r>
@@ -6942,7 +6940,7 @@
         </w:rPr>
         <w:t>Foto de la placa utilitzada en aquest treball</w:t>
       </w:r>
-      <w:bookmarkEnd w:id="9"/>
+      <w:bookmarkEnd w:id="8"/>
       <w:r>
         <w:br w:type="page"/>
       </w:r>
@@ -7376,7 +7374,7 @@
           <w:color w:val="auto"/>
         </w:rPr>
       </w:pPr>
-      <w:bookmarkStart w:id="10" w:name="_Toc473149196"/>
+      <w:bookmarkStart w:id="9" w:name="_Toc473149196"/>
       <w:r>
         <w:t xml:space="preserve">Figura </w:t>
       </w:r>
@@ -7397,7 +7395,7 @@
         </w:rPr>
         <w:t>Extracte d’una llista de IP cores disponibles per l’usuari</w:t>
       </w:r>
-      <w:bookmarkEnd w:id="10"/>
+      <w:bookmarkEnd w:id="9"/>
     </w:p>
     <w:p>
       <w:pPr>
@@ -7494,7 +7492,7 @@
           <w:color w:val="auto"/>
         </w:rPr>
       </w:pPr>
-      <w:bookmarkStart w:id="11" w:name="_Toc473149197"/>
+      <w:bookmarkStart w:id="10" w:name="_Toc473149197"/>
       <w:r>
         <w:t xml:space="preserve">Figura </w:t>
       </w:r>
@@ -7529,7 +7527,7 @@
         </w:rPr>
         <w:t xml:space="preserve"> triats pel projecte en curs</w:t>
       </w:r>
-      <w:bookmarkEnd w:id="11"/>
+      <w:bookmarkEnd w:id="10"/>
     </w:p>
     <w:p>
       <w:pPr>
@@ -7668,7 +7666,7 @@
           <w:color w:val="auto"/>
         </w:rPr>
       </w:pPr>
-      <w:bookmarkStart w:id="12" w:name="_Toc473149198"/>
+      <w:bookmarkStart w:id="11" w:name="_Toc473149198"/>
       <w:r>
         <w:t xml:space="preserve">Figura </w:t>
       </w:r>
@@ -7689,7 +7687,7 @@
         </w:rPr>
         <w:t>Extracte d’una llista de IP cores disponibles per l’usuari</w:t>
       </w:r>
-      <w:bookmarkEnd w:id="12"/>
+      <w:bookmarkEnd w:id="11"/>
     </w:p>
     <w:p>
       <w:r>
@@ -7955,7 +7953,7 @@
           <w:color w:val="auto"/>
         </w:rPr>
       </w:pPr>
-      <w:bookmarkStart w:id="13" w:name="_Toc473149199"/>
+      <w:bookmarkStart w:id="12" w:name="_Toc473149199"/>
       <w:r>
         <w:t xml:space="preserve">Figura </w:t>
       </w:r>
@@ -7990,7 +7988,7 @@
         </w:rPr>
         <w:t xml:space="preserve"> Kit</w:t>
       </w:r>
-      <w:bookmarkEnd w:id="13"/>
+      <w:bookmarkEnd w:id="12"/>
     </w:p>
     <w:p>
       <w:pPr>
@@ -8223,7 +8221,7 @@
           <w:color w:val="auto"/>
         </w:rPr>
       </w:pPr>
-      <w:bookmarkStart w:id="14" w:name="_Toc473149200"/>
+      <w:bookmarkStart w:id="13" w:name="_Toc473149200"/>
       <w:r>
         <w:t xml:space="preserve">Figura </w:t>
       </w:r>
@@ -8257,7 +8255,7 @@
         </w:rPr>
         <w:t>Representació del model OSI</w:t>
       </w:r>
-      <w:bookmarkEnd w:id="14"/>
+      <w:bookmarkEnd w:id="13"/>
     </w:p>
     <w:p>
       <w:pPr>
@@ -8499,7 +8497,7 @@
           <w:color w:val="auto"/>
         </w:rPr>
       </w:pPr>
-      <w:bookmarkStart w:id="15" w:name="_Toc473149201"/>
+      <w:bookmarkStart w:id="14" w:name="_Toc473149201"/>
       <w:r>
         <w:t xml:space="preserve">Figura </w:t>
       </w:r>
@@ -8547,35 +8545,37 @@
         </w:rPr>
         <w:t xml:space="preserve"> que es poden trobar</w:t>
       </w:r>
+      <w:bookmarkEnd w:id="14"/>
+    </w:p>
+    <w:p>
+      <w:r>
+        <w:t xml:space="preserve">En aquesta figura es pot veure que els </w:t>
+      </w:r>
+      <w:r>
+        <w:t xml:space="preserve">parells dels </w:t>
+      </w:r>
+      <w:r>
+        <w:t>cables de categoria 3 estan trenats molt poc densament i no tenen cap tipus d’aïllament</w:t>
+      </w:r>
+      <w:r>
+        <w:t xml:space="preserve"> electromagnètic</w:t>
+      </w:r>
+      <w:r>
+        <w:t xml:space="preserve">, ni entre </w:t>
+      </w:r>
+      <w:r>
+        <w:t>ells ni respecte a l’ambient. A l’altre extrem es troben els cables de categoria 6a, que estan aïllats front a interferències electromagnètiques mitjançant apantallament del cable amb malla de coure, i també entre ells fent servir una pel·lícula metal·litzada d’alumini-</w:t>
+      </w:r>
+      <w:proofErr w:type="spellStart"/>
+      <w:r>
+        <w:t>mylar</w:t>
+      </w:r>
+      <w:proofErr w:type="spellEnd"/>
+      <w:r>
+        <w:t xml:space="preserve">. </w:t>
+      </w:r>
+      <w:bookmarkStart w:id="15" w:name="_GoBack"/>
       <w:bookmarkEnd w:id="15"/>
-    </w:p>
-    <w:p>
-      <w:r>
-        <w:t xml:space="preserve">En aquesta figura es pot veure que els </w:t>
-      </w:r>
-      <w:r>
-        <w:t xml:space="preserve">parells dels </w:t>
-      </w:r>
-      <w:r>
-        <w:t>cables de categoria 3 estan trenats molt poc densament i no tenen cap tipus d’aïllament</w:t>
-      </w:r>
-      <w:r>
-        <w:t xml:space="preserve"> electromagnètic</w:t>
-      </w:r>
-      <w:r>
-        <w:t xml:space="preserve">, ni entre </w:t>
-      </w:r>
-      <w:r>
-        <w:t>ells ni respecte a l’ambient. A l’altre extrem es troben els cables de categoria 6a, que estan aïllats front a interferències electromagnètiques mitjançant apantallament del cable amb malla de coure, i també entre ells fent servir una pel·lícula metal·litzada d’alumini-</w:t>
-      </w:r>
-      <w:proofErr w:type="spellStart"/>
-      <w:r>
-        <w:t>mylar</w:t>
-      </w:r>
-      <w:proofErr w:type="spellEnd"/>
-      <w:r>
-        <w:t xml:space="preserve">. </w:t>
-      </w:r>
     </w:p>
     <w:p>
       <w:pPr>
@@ -8618,8 +8618,13 @@
         </w:rPr>
       </w:pPr>
       <w:r>
-        <w:t>Un cop es té generat el</w:t>
-      </w:r>
+        <w:t xml:space="preserve">El funcionament </w:t>
+      </w:r>
+      <w:proofErr w:type="spellStart"/>
+      <w:r>
+        <w:t>d’Ethernet</w:t>
+      </w:r>
+      <w:proofErr w:type="spellEnd"/>
     </w:p>
     <w:p>
       <w:pPr>
@@ -9029,7 +9034,7 @@
           <w:rPr>
             <w:noProof/>
           </w:rPr>
-          <w:t>9</w:t>
+          <w:t>21</w:t>
         </w:r>
         <w:r>
           <w:rPr>
@@ -12519,7 +12524,7 @@
 </file>
 
 <file path=customXml/itemProps1.xml><?xml version="1.0" encoding="utf-8"?>
-<ds:datastoreItem xmlns:ds="http://schemas.openxmlformats.org/officeDocument/2006/customXml" ds:itemID="{8FFBCE11-AF88-43B2-AFDD-839740DA09A0}">
+<ds:datastoreItem xmlns:ds="http://schemas.openxmlformats.org/officeDocument/2006/customXml" ds:itemID="{3C067E20-60CF-4A98-957D-BB62B5A2580E}">
   <ds:schemaRefs>
     <ds:schemaRef ds:uri="http://schemas.openxmlformats.org/officeDocument/2006/bibliography"/>
   </ds:schemaRefs>

</xml_diff>

<commit_message>
Escric apartat de funcionament a la placa utilitzada, actualitzo planificacio, i actualitzo index. Pot ser que calgui afegir mes en aquest apartat
</commit_message>
<xml_diff>
--- a/memoria/TFM_Peshevski.docx
+++ b/memoria/TFM_Peshevski.docx
@@ -28,7 +28,7 @@
           <w:noProof/>
           <w:spacing w:val="-8"/>
           <w:sz w:val="64"/>
-          <w:lang w:eastAsia="en-US"/>
+          <w:lang w:val="en-US" w:eastAsia="en-US"/>
         </w:rPr>
         <w:drawing>
           <wp:inline distT="0" distB="0" distL="0" distR="0">
@@ -292,7 +292,7 @@
           <w:rFonts w:ascii="Helvetica" w:hAnsi="Helvetica"/>
           <w:noProof/>
           <w:spacing w:val="-3"/>
-          <w:lang w:eastAsia="en-US"/>
+          <w:lang w:val="en-US" w:eastAsia="en-US"/>
         </w:rPr>
         <mc:AlternateContent>
           <mc:Choice Requires="wps">
@@ -1622,7 +1622,7 @@
       <w:r>
         <w:rPr>
           <w:noProof/>
-          <w:lang w:eastAsia="en-US"/>
+          <w:lang w:val="en-US" w:eastAsia="en-US"/>
         </w:rPr>
         <mc:AlternateContent>
           <mc:Choice Requires="wps">
@@ -3758,29 +3758,10 @@
             <w:ptab w:relativeTo="margin" w:alignment="right" w:leader="dot"/>
           </w:r>
           <w:r>
-            <w:t>17</w:t>
-          </w:r>
-        </w:p>
-        <w:p>
-          <w:pPr>
-            <w:pStyle w:val="TDC2"/>
-          </w:pPr>
-          <w:proofErr w:type="spellStart"/>
-          <w:r>
-            <w:t>Micro</w:t>
+            <w:t>1</w:t>
           </w:r>
           <w:r>
-            <w:t>B</w:t>
-          </w:r>
-          <w:r>
-            <w:t>laze</w:t>
-          </w:r>
-          <w:proofErr w:type="spellEnd"/>
-          <w:r>
-            <w:ptab w:relativeTo="margin" w:alignment="right" w:leader="dot"/>
-          </w:r>
-          <w:r>
-            <w:t>5</w:t>
+            <w:t>6</w:t>
           </w:r>
         </w:p>
         <w:p>
@@ -3794,7 +3775,10 @@
             <w:ptab w:relativeTo="margin" w:alignment="right" w:leader="dot"/>
           </w:r>
           <w:r>
-            <w:t>9</w:t>
+            <w:t>1</w:t>
+          </w:r>
+          <w:r>
+            <w:t>8</w:t>
           </w:r>
         </w:p>
         <w:p>
@@ -5631,7 +5615,7 @@
       <w:r>
         <w:rPr>
           <w:noProof/>
-          <w:lang w:eastAsia="en-US"/>
+          <w:lang w:val="en-US" w:eastAsia="en-US"/>
         </w:rPr>
         <w:drawing>
           <wp:inline distT="0" distB="0" distL="0" distR="0" wp14:anchorId="7BFF845C" wp14:editId="1485AE1E">
@@ -5694,27 +5678,14 @@
       <w:r>
         <w:t xml:space="preserve">Figura </w:t>
       </w:r>
-      <w:r>
-        <w:fldChar w:fldCharType="begin"/>
-      </w:r>
-      <w:r>
-        <w:instrText xml:space="preserve"> SEQ Figura \* ARABIC </w:instrText>
-      </w:r>
-      <w:r>
-        <w:fldChar w:fldCharType="separate"/>
-      </w:r>
-      <w:r>
-        <w:rPr>
-          <w:noProof/>
-        </w:rPr>
-        <w:t>1</w:t>
-      </w:r>
-      <w:r>
-        <w:rPr>
-          <w:noProof/>
-        </w:rPr>
-        <w:fldChar w:fldCharType="end"/>
-      </w:r>
+      <w:fldSimple w:instr=" SEQ Figura \* ARABIC ">
+        <w:r>
+          <w:rPr>
+            <w:noProof/>
+          </w:rPr>
+          <w:t>1</w:t>
+        </w:r>
+      </w:fldSimple>
       <w:r>
         <w:t xml:space="preserve">. </w:t>
       </w:r>
@@ -5784,7 +5755,7 @@
       <w:r>
         <w:rPr>
           <w:noProof/>
-          <w:lang w:eastAsia="en-US"/>
+          <w:lang w:val="en-US" w:eastAsia="en-US"/>
         </w:rPr>
         <w:drawing>
           <wp:inline distT="0" distB="0" distL="0" distR="0" wp14:anchorId="67756F91" wp14:editId="1F45F022">
@@ -5847,27 +5818,14 @@
       <w:r>
         <w:t xml:space="preserve">Figura </w:t>
       </w:r>
-      <w:r>
-        <w:fldChar w:fldCharType="begin"/>
-      </w:r>
-      <w:r>
-        <w:instrText xml:space="preserve"> SEQ Figura \* ARABIC </w:instrText>
-      </w:r>
-      <w:r>
-        <w:fldChar w:fldCharType="separate"/>
-      </w:r>
-      <w:r>
-        <w:rPr>
-          <w:noProof/>
-        </w:rPr>
-        <w:t>2</w:t>
-      </w:r>
-      <w:r>
-        <w:rPr>
-          <w:noProof/>
-        </w:rPr>
-        <w:fldChar w:fldCharType="end"/>
-      </w:r>
+      <w:fldSimple w:instr=" SEQ Figura \* ARABIC ">
+        <w:r>
+          <w:rPr>
+            <w:noProof/>
+          </w:rPr>
+          <w:t>2</w:t>
+        </w:r>
+      </w:fldSimple>
       <w:r>
         <w:t xml:space="preserve">. </w:t>
       </w:r>
@@ -6012,7 +5970,7 @@
       <w:r>
         <w:rPr>
           <w:noProof/>
-          <w:lang w:eastAsia="en-US"/>
+          <w:lang w:val="en-US" w:eastAsia="en-US"/>
         </w:rPr>
         <w:drawing>
           <wp:inline distT="0" distB="0" distL="0" distR="0" wp14:anchorId="591A15C0" wp14:editId="58C158F1">
@@ -6075,27 +6033,14 @@
       <w:r>
         <w:t xml:space="preserve">Figura </w:t>
       </w:r>
-      <w:r>
-        <w:fldChar w:fldCharType="begin"/>
-      </w:r>
-      <w:r>
-        <w:instrText xml:space="preserve"> SEQ Figura \* ARABIC </w:instrText>
-      </w:r>
-      <w:r>
-        <w:fldChar w:fldCharType="separate"/>
-      </w:r>
-      <w:r>
-        <w:rPr>
-          <w:noProof/>
-        </w:rPr>
-        <w:t>3</w:t>
-      </w:r>
-      <w:r>
-        <w:rPr>
-          <w:noProof/>
-        </w:rPr>
-        <w:fldChar w:fldCharType="end"/>
-      </w:r>
+      <w:fldSimple w:instr=" SEQ Figura \* ARABIC ">
+        <w:r>
+          <w:rPr>
+            <w:noProof/>
+          </w:rPr>
+          <w:t>3</w:t>
+        </w:r>
+      </w:fldSimple>
       <w:r>
         <w:t xml:space="preserve">. </w:t>
       </w:r>
@@ -6148,7 +6093,7 @@
       <w:r>
         <w:rPr>
           <w:noProof/>
-          <w:lang w:eastAsia="en-US"/>
+          <w:lang w:val="en-US" w:eastAsia="en-US"/>
         </w:rPr>
         <w:drawing>
           <wp:inline distT="0" distB="0" distL="0" distR="0" wp14:anchorId="0C7DE880" wp14:editId="554D2CE6">
@@ -6211,27 +6156,14 @@
       <w:r>
         <w:t xml:space="preserve">Figura </w:t>
       </w:r>
-      <w:r>
-        <w:fldChar w:fldCharType="begin"/>
-      </w:r>
-      <w:r>
-        <w:instrText xml:space="preserve"> SEQ Figura \* ARABIC </w:instrText>
-      </w:r>
-      <w:r>
-        <w:fldChar w:fldCharType="separate"/>
-      </w:r>
-      <w:r>
-        <w:rPr>
-          <w:noProof/>
-        </w:rPr>
-        <w:t>4</w:t>
-      </w:r>
-      <w:r>
-        <w:rPr>
-          <w:noProof/>
-        </w:rPr>
-        <w:fldChar w:fldCharType="end"/>
-      </w:r>
+      <w:fldSimple w:instr=" SEQ Figura \* ARABIC ">
+        <w:r>
+          <w:rPr>
+            <w:noProof/>
+          </w:rPr>
+          <w:t>4</w:t>
+        </w:r>
+      </w:fldSimple>
       <w:r>
         <w:t xml:space="preserve">. </w:t>
       </w:r>
@@ -6847,7 +6779,7 @@
       <w:r>
         <w:rPr>
           <w:noProof/>
-          <w:lang w:eastAsia="en-US"/>
+          <w:lang w:val="en-US" w:eastAsia="en-US"/>
         </w:rPr>
         <w:drawing>
           <wp:inline distT="0" distB="0" distL="0" distR="0" wp14:anchorId="052CEE93" wp14:editId="27C9293D">
@@ -6910,27 +6842,14 @@
       <w:r>
         <w:t xml:space="preserve">Figura </w:t>
       </w:r>
-      <w:r>
-        <w:fldChar w:fldCharType="begin"/>
-      </w:r>
-      <w:r>
-        <w:instrText xml:space="preserve"> SEQ Figura \* ARABIC </w:instrText>
-      </w:r>
-      <w:r>
-        <w:fldChar w:fldCharType="separate"/>
-      </w:r>
-      <w:r>
-        <w:rPr>
-          <w:noProof/>
-        </w:rPr>
-        <w:t>5</w:t>
-      </w:r>
-      <w:r>
-        <w:rPr>
-          <w:noProof/>
-        </w:rPr>
-        <w:fldChar w:fldCharType="end"/>
-      </w:r>
+      <w:fldSimple w:instr=" SEQ Figura \* ARABIC ">
+        <w:r>
+          <w:rPr>
+            <w:noProof/>
+          </w:rPr>
+          <w:t>5</w:t>
+        </w:r>
+      </w:fldSimple>
       <w:r>
         <w:t xml:space="preserve">. </w:t>
       </w:r>
@@ -7315,7 +7234,7 @@
       <w:r>
         <w:rPr>
           <w:noProof/>
-          <w:lang w:eastAsia="en-US"/>
+          <w:lang w:val="en-US" w:eastAsia="en-US"/>
         </w:rPr>
         <w:drawing>
           <wp:inline distT="0" distB="0" distL="0" distR="0" wp14:anchorId="56ED9D03" wp14:editId="74AD5F97">
@@ -7378,14 +7297,27 @@
       <w:r>
         <w:t xml:space="preserve">Figura </w:t>
       </w:r>
-      <w:fldSimple w:instr=" SEQ Figura \* ARABIC ">
-        <w:r>
-          <w:rPr>
-            <w:noProof/>
-          </w:rPr>
-          <w:t>6</w:t>
-        </w:r>
-      </w:fldSimple>
+      <w:r>
+        <w:fldChar w:fldCharType="begin"/>
+      </w:r>
+      <w:r>
+        <w:instrText xml:space="preserve"> SEQ Figura \* ARABIC </w:instrText>
+      </w:r>
+      <w:r>
+        <w:fldChar w:fldCharType="separate"/>
+      </w:r>
+      <w:r>
+        <w:rPr>
+          <w:noProof/>
+        </w:rPr>
+        <w:t>6</w:t>
+      </w:r>
+      <w:r>
+        <w:rPr>
+          <w:noProof/>
+        </w:rPr>
+        <w:fldChar w:fldCharType="end"/>
+      </w:r>
       <w:r>
         <w:t xml:space="preserve">. </w:t>
       </w:r>
@@ -7433,7 +7365,7 @@
       <w:r>
         <w:rPr>
           <w:noProof/>
-          <w:lang w:eastAsia="en-US"/>
+          <w:lang w:val="en-US" w:eastAsia="en-US"/>
         </w:rPr>
         <w:drawing>
           <wp:inline distT="0" distB="0" distL="0" distR="0" wp14:anchorId="096903D7" wp14:editId="1CC51311">
@@ -7496,14 +7428,30 @@
       <w:r>
         <w:t xml:space="preserve">Figura </w:t>
       </w:r>
-      <w:fldSimple w:instr=" SEQ Figura \* ARABIC ">
-        <w:r>
-          <w:rPr>
-            <w:noProof/>
-          </w:rPr>
-          <w:t>7</w:t>
-        </w:r>
-      </w:fldSimple>
+      <w:r>
+        <w:fldChar w:fldCharType="begin"/>
+      </w:r>
+      <w:r>
+        <w:instrText xml:space="preserve"> SEQ Figura \* AR</w:instrText>
+      </w:r>
+      <w:r>
+        <w:instrText xml:space="preserve">ABIC </w:instrText>
+      </w:r>
+      <w:r>
+        <w:fldChar w:fldCharType="separate"/>
+      </w:r>
+      <w:r>
+        <w:rPr>
+          <w:noProof/>
+        </w:rPr>
+        <w:t>7</w:t>
+      </w:r>
+      <w:r>
+        <w:rPr>
+          <w:noProof/>
+        </w:rPr>
+        <w:fldChar w:fldCharType="end"/>
+      </w:r>
       <w:r>
         <w:t xml:space="preserve">. </w:t>
       </w:r>
@@ -7607,7 +7555,7 @@
       <w:r>
         <w:rPr>
           <w:noProof/>
-          <w:lang w:eastAsia="en-US"/>
+          <w:lang w:val="en-US" w:eastAsia="en-US"/>
         </w:rPr>
         <w:drawing>
           <wp:inline distT="0" distB="0" distL="0" distR="0" wp14:anchorId="0794A846" wp14:editId="6D0830D0">
@@ -7670,14 +7618,27 @@
       <w:r>
         <w:t xml:space="preserve">Figura </w:t>
       </w:r>
-      <w:fldSimple w:instr=" SEQ Figura \* ARABIC ">
-        <w:r>
-          <w:rPr>
-            <w:noProof/>
-          </w:rPr>
-          <w:t>8</w:t>
-        </w:r>
-      </w:fldSimple>
+      <w:r>
+        <w:fldChar w:fldCharType="begin"/>
+      </w:r>
+      <w:r>
+        <w:instrText xml:space="preserve"> SEQ Figura \* ARABIC </w:instrText>
+      </w:r>
+      <w:r>
+        <w:fldChar w:fldCharType="separate"/>
+      </w:r>
+      <w:r>
+        <w:rPr>
+          <w:noProof/>
+        </w:rPr>
+        <w:t>8</w:t>
+      </w:r>
+      <w:r>
+        <w:rPr>
+          <w:noProof/>
+        </w:rPr>
+        <w:fldChar w:fldCharType="end"/>
+      </w:r>
       <w:r>
         <w:t xml:space="preserve">. </w:t>
       </w:r>
@@ -7827,13 +7788,7 @@
         <w:rPr>
           <w:lang w:eastAsia="en-US"/>
         </w:rPr>
-        <w:t>En aquesta figura, a la pestanya Project Explorer de l’esquerra es poden veure els tres projectes descrits anteriorment</w:t>
-      </w:r>
-      <w:r>
-        <w:rPr>
-          <w:lang w:eastAsia="en-US"/>
-        </w:rPr>
-        <w:t xml:space="preserve">: </w:t>
+        <w:t xml:space="preserve">En aquesta figura, a la pestanya Project Explorer de l’esquerra es poden veure els tres projectes descrits anteriorment: </w:t>
       </w:r>
       <w:proofErr w:type="spellStart"/>
       <w:r>
@@ -7894,7 +7849,7 @@
       <w:r>
         <w:rPr>
           <w:noProof/>
-          <w:lang w:eastAsia="en-US"/>
+          <w:lang w:val="en-US" w:eastAsia="en-US"/>
         </w:rPr>
         <w:drawing>
           <wp:inline distT="0" distB="0" distL="0" distR="0" wp14:anchorId="62EDBA71" wp14:editId="55167783">
@@ -7957,14 +7912,27 @@
       <w:r>
         <w:t xml:space="preserve">Figura </w:t>
       </w:r>
-      <w:fldSimple w:instr=" SEQ Figura \* ARABIC ">
-        <w:r>
-          <w:rPr>
-            <w:noProof/>
-          </w:rPr>
-          <w:t>9</w:t>
-        </w:r>
-      </w:fldSimple>
+      <w:r>
+        <w:fldChar w:fldCharType="begin"/>
+      </w:r>
+      <w:r>
+        <w:instrText xml:space="preserve"> SEQ Figura \* ARABIC </w:instrText>
+      </w:r>
+      <w:r>
+        <w:fldChar w:fldCharType="separate"/>
+      </w:r>
+      <w:r>
+        <w:rPr>
+          <w:noProof/>
+        </w:rPr>
+        <w:t>9</w:t>
+      </w:r>
+      <w:r>
+        <w:rPr>
+          <w:noProof/>
+        </w:rPr>
+        <w:fldChar w:fldCharType="end"/>
+      </w:r>
       <w:r>
         <w:t xml:space="preserve">. </w:t>
       </w:r>
@@ -8121,19 +8089,7 @@
         <w:rPr>
           <w:lang w:eastAsia="en-US"/>
         </w:rPr>
-        <w:t xml:space="preserve">. Aquest model defineix les capes de </w:t>
-      </w:r>
-      <w:r>
-        <w:rPr>
-          <w:lang w:eastAsia="en-US"/>
-        </w:rPr>
-        <w:t>protocol</w:t>
-      </w:r>
-      <w:r>
-        <w:rPr>
-          <w:lang w:eastAsia="en-US"/>
-        </w:rPr>
-        <w:t xml:space="preserve"> que es necessita per connectar-se a </w:t>
+        <w:t xml:space="preserve">. Aquest model defineix les capes de protocol que es necessita per connectar-se a </w:t>
       </w:r>
       <w:r>
         <w:rPr>
@@ -8162,7 +8118,7 @@
       <w:r>
         <w:rPr>
           <w:noProof/>
-          <w:lang w:eastAsia="en-US"/>
+          <w:lang w:val="en-US" w:eastAsia="en-US"/>
         </w:rPr>
         <w:drawing>
           <wp:inline distT="0" distB="0" distL="0" distR="0" wp14:anchorId="55785FB9" wp14:editId="05FD0EB5">
@@ -8225,27 +8181,14 @@
       <w:r>
         <w:t xml:space="preserve">Figura </w:t>
       </w:r>
-      <w:r>
-        <w:fldChar w:fldCharType="begin"/>
-      </w:r>
-      <w:r>
-        <w:instrText xml:space="preserve"> SEQ Figura \* ARABIC </w:instrText>
-      </w:r>
-      <w:r>
-        <w:fldChar w:fldCharType="separate"/>
-      </w:r>
-      <w:r>
-        <w:rPr>
-          <w:noProof/>
-        </w:rPr>
-        <w:t>10</w:t>
-      </w:r>
-      <w:r>
-        <w:rPr>
-          <w:noProof/>
-        </w:rPr>
-        <w:fldChar w:fldCharType="end"/>
-      </w:r>
+      <w:fldSimple w:instr=" SEQ Figura \* ARABIC ">
+        <w:r>
+          <w:rPr>
+            <w:noProof/>
+          </w:rPr>
+          <w:t>10</w:t>
+        </w:r>
+      </w:fldSimple>
       <w:r>
         <w:t xml:space="preserve">. </w:t>
       </w:r>
@@ -8437,7 +8380,7 @@
       <w:r>
         <w:rPr>
           <w:noProof/>
-          <w:lang w:eastAsia="en-US"/>
+          <w:lang w:val="en-US" w:eastAsia="en-US"/>
         </w:rPr>
         <w:lastRenderedPageBreak/>
         <w:drawing>
@@ -8501,6 +8444,279 @@
       <w:r>
         <w:t xml:space="preserve">Figura </w:t>
       </w:r>
+      <w:fldSimple w:instr=" SEQ Figura \* ARABIC ">
+        <w:r>
+          <w:rPr>
+            <w:noProof/>
+          </w:rPr>
+          <w:t>11</w:t>
+        </w:r>
+      </w:fldSimple>
+      <w:r>
+        <w:t xml:space="preserve">. </w:t>
+      </w:r>
+      <w:r>
+        <w:rPr>
+          <w:color w:val="auto"/>
+        </w:rPr>
+        <w:t xml:space="preserve">Diferents categories de cablejat per </w:t>
+      </w:r>
+      <w:proofErr w:type="spellStart"/>
+      <w:r>
+        <w:rPr>
+          <w:color w:val="auto"/>
+        </w:rPr>
+        <w:t>Ethernet</w:t>
+      </w:r>
+      <w:proofErr w:type="spellEnd"/>
+      <w:r>
+        <w:rPr>
+          <w:color w:val="auto"/>
+        </w:rPr>
+        <w:t xml:space="preserve"> que es poden trobar</w:t>
+      </w:r>
+      <w:bookmarkEnd w:id="14"/>
+    </w:p>
+    <w:p>
+      <w:r>
+        <w:t xml:space="preserve">En aquesta figura es pot veure que els </w:t>
+      </w:r>
+      <w:r>
+        <w:t xml:space="preserve">parells dels </w:t>
+      </w:r>
+      <w:r>
+        <w:t>cables de categoria 3 estan trenats molt poc densament i no tenen cap tipus d’aïllament</w:t>
+      </w:r>
+      <w:r>
+        <w:t xml:space="preserve"> electromagnètic</w:t>
+      </w:r>
+      <w:r>
+        <w:t xml:space="preserve">, ni entre </w:t>
+      </w:r>
+      <w:r>
+        <w:t>ells ni respecte a l’ambient. A l’altre extrem es troben els cables de categoria 6a, que estan aïllats front a interferències electromagnètiques mitjançant apantallament del cable amb malla de coure, i també entre ells fent servir una pel·lícula metal·litzada d’alumini-</w:t>
+      </w:r>
+      <w:proofErr w:type="spellStart"/>
+      <w:r>
+        <w:t>mylar</w:t>
+      </w:r>
+      <w:proofErr w:type="spellEnd"/>
+      <w:r>
+        <w:t xml:space="preserve">. </w:t>
+      </w:r>
+    </w:p>
+    <w:p>
+      <w:pPr>
+        <w:pStyle w:val="TDC2"/>
+      </w:pPr>
+      <w:r>
+        <w:t>Funcionament a la placa utilitzada</w:t>
+      </w:r>
+    </w:p>
+    <w:p/>
+    <w:p>
+      <w:pPr>
+        <w:widowControl/>
+        <w:spacing w:after="200" w:line="276" w:lineRule="auto"/>
+        <w:rPr>
+          <w:lang w:eastAsia="en-US"/>
+        </w:rPr>
+      </w:pPr>
+      <w:r>
+        <w:t xml:space="preserve">El funcionament </w:t>
+      </w:r>
+      <w:proofErr w:type="spellStart"/>
+      <w:r>
+        <w:t>d’Ethernet</w:t>
+      </w:r>
+      <w:proofErr w:type="spellEnd"/>
+      <w:r>
+        <w:t xml:space="preserve"> a la placa utilitzada és </w:t>
+      </w:r>
+      <w:r>
+        <w:t>similar al</w:t>
+      </w:r>
+      <w:r>
+        <w:t xml:space="preserve"> de tots els dispositius que compleixin l’estàndard. Es tracta</w:t>
+      </w:r>
+      <w:r>
+        <w:t xml:space="preserve"> bàsicament</w:t>
+      </w:r>
+      <w:r>
+        <w:t xml:space="preserve"> d’un </w:t>
+      </w:r>
+      <w:r>
+        <w:t xml:space="preserve">circuit integrat </w:t>
+      </w:r>
+      <w:r>
+        <w:t>que</w:t>
+      </w:r>
+      <w:r>
+        <w:t xml:space="preserve"> interpreta els senyals que arriben a través dels parells trenats del cable</w:t>
+      </w:r>
+      <w:r>
+        <w:t>.</w:t>
+      </w:r>
+      <w:r>
+        <w:rPr>
+          <w:lang w:eastAsia="en-US"/>
+        </w:rPr>
+        <w:t xml:space="preserve"> </w:t>
+      </w:r>
+      <w:r>
+        <w:rPr>
+          <w:lang w:eastAsia="en-US"/>
+        </w:rPr>
+        <w:t xml:space="preserve">A més d’aquest xip, es necessita una capa de </w:t>
+      </w:r>
+      <w:r>
+        <w:rPr>
+          <w:lang w:eastAsia="en-US"/>
+        </w:rPr>
+        <w:t xml:space="preserve">hardware/software que gestiona l’accés al medi </w:t>
+      </w:r>
+      <w:r>
+        <w:rPr>
+          <w:lang w:eastAsia="en-US"/>
+        </w:rPr>
+        <w:t>(MAC, de l’anglès</w:t>
+      </w:r>
+      <w:r>
+        <w:rPr>
+          <w:lang w:eastAsia="en-US"/>
+        </w:rPr>
+        <w:t xml:space="preserve"> </w:t>
+      </w:r>
+      <w:proofErr w:type="spellStart"/>
+      <w:r>
+        <w:rPr>
+          <w:lang w:eastAsia="en-US"/>
+        </w:rPr>
+        <w:t>Medium</w:t>
+      </w:r>
+      <w:proofErr w:type="spellEnd"/>
+      <w:r>
+        <w:rPr>
+          <w:lang w:eastAsia="en-US"/>
+        </w:rPr>
+        <w:t xml:space="preserve"> Access Control). En aquest cas, la capa MAC està integrada a la lògica de la FPGA a través d’un IP </w:t>
+      </w:r>
+      <w:proofErr w:type="spellStart"/>
+      <w:r>
+        <w:rPr>
+          <w:lang w:eastAsia="en-US"/>
+        </w:rPr>
+        <w:t>core</w:t>
+      </w:r>
+      <w:proofErr w:type="spellEnd"/>
+      <w:r>
+        <w:rPr>
+          <w:lang w:eastAsia="en-US"/>
+        </w:rPr>
+        <w:t xml:space="preserve"> de </w:t>
+      </w:r>
+      <w:proofErr w:type="spellStart"/>
+      <w:r>
+        <w:rPr>
+          <w:lang w:eastAsia="en-US"/>
+        </w:rPr>
+        <w:t>Xilinx</w:t>
+      </w:r>
+      <w:proofErr w:type="spellEnd"/>
+      <w:r>
+        <w:rPr>
+          <w:lang w:eastAsia="en-US"/>
+        </w:rPr>
+        <w:t xml:space="preserve">, </w:t>
+      </w:r>
+      <w:proofErr w:type="spellStart"/>
+      <w:r>
+        <w:rPr>
+          <w:lang w:eastAsia="en-US"/>
+        </w:rPr>
+        <w:t>EmacLite</w:t>
+      </w:r>
+      <w:proofErr w:type="spellEnd"/>
+      <w:r>
+        <w:rPr>
+          <w:lang w:eastAsia="en-US"/>
+        </w:rPr>
+        <w:t xml:space="preserve">. Aquesta capa és qui es comunica amb el circuit integrat. </w:t>
+      </w:r>
+      <w:r>
+        <w:t>Una descripció gràfica es pot veure a la Figura 12.</w:t>
+      </w:r>
+    </w:p>
+    <w:p>
+      <w:pPr>
+        <w:keepNext/>
+        <w:jc w:val="center"/>
+      </w:pPr>
+      <w:r>
+        <w:rPr>
+          <w:noProof/>
+          <w:lang w:val="en-US" w:eastAsia="en-US"/>
+        </w:rPr>
+        <w:drawing>
+          <wp:inline distT="0" distB="0" distL="0" distR="0" wp14:anchorId="06CEA77F" wp14:editId="40FC6D82">
+            <wp:extent cx="5282922" cy="1733550"/>
+            <wp:effectExtent l="0" t="0" r="0" b="0"/>
+            <wp:docPr id="15" name="Imatge 5"/>
+            <wp:cNvGraphicFramePr>
+              <a:graphicFrameLocks xmlns:a="http://schemas.openxmlformats.org/drawingml/2006/main" noChangeAspect="1"/>
+            </wp:cNvGraphicFramePr>
+            <a:graphic xmlns:a="http://schemas.openxmlformats.org/drawingml/2006/main">
+              <a:graphicData uri="http://schemas.openxmlformats.org/drawingml/2006/picture">
+                <pic:pic xmlns:pic="http://schemas.openxmlformats.org/drawingml/2006/picture">
+                  <pic:nvPicPr>
+                    <pic:cNvPr id="0" name="Picture 1" descr="Número, 2, Dígito, Figura, Cifrado, Conde, Numerario"/>
+                    <pic:cNvPicPr>
+                      <a:picLocks noChangeAspect="1" noChangeArrowheads="1"/>
+                    </pic:cNvPicPr>
+                  </pic:nvPicPr>
+                  <pic:blipFill>
+                    <a:blip r:embed="rId20">
+                      <a:extLst>
+                        <a:ext uri="{28A0092B-C50C-407E-A947-70E740481C1C}">
+                          <a14:useLocalDpi xmlns:a14="http://schemas.microsoft.com/office/drawing/2010/main" val="0"/>
+                        </a:ext>
+                      </a:extLst>
+                    </a:blip>
+                    <a:stretch>
+                      <a:fillRect/>
+                    </a:stretch>
+                  </pic:blipFill>
+                  <pic:spPr bwMode="auto">
+                    <a:xfrm>
+                      <a:off x="0" y="0"/>
+                      <a:ext cx="5294767" cy="1737437"/>
+                    </a:xfrm>
+                    <a:prstGeom prst="rect">
+                      <a:avLst/>
+                    </a:prstGeom>
+                    <a:noFill/>
+                    <a:ln>
+                      <a:noFill/>
+                    </a:ln>
+                  </pic:spPr>
+                </pic:pic>
+              </a:graphicData>
+            </a:graphic>
+          </wp:inline>
+        </w:drawing>
+      </w:r>
+    </w:p>
+    <w:p>
+      <w:pPr>
+        <w:pStyle w:val="Descripcin"/>
+        <w:jc w:val="center"/>
+        <w:rPr>
+          <w:color w:val="auto"/>
+        </w:rPr>
+      </w:pPr>
+      <w:r>
+        <w:t xml:space="preserve">Figura </w:t>
+      </w:r>
       <w:r>
         <w:fldChar w:fldCharType="begin"/>
       </w:r>
@@ -8514,7 +8730,7 @@
         <w:rPr>
           <w:noProof/>
         </w:rPr>
-        <w:t>11</w:t>
+        <w:t>12</w:t>
       </w:r>
       <w:r>
         <w:rPr>
@@ -8529,102 +8745,267 @@
         <w:rPr>
           <w:color w:val="auto"/>
         </w:rPr>
-        <w:t xml:space="preserve">Diferents categories de cablejat per </w:t>
+        <w:t xml:space="preserve">Diagrama que representa el funcionament </w:t>
       </w:r>
       <w:proofErr w:type="spellStart"/>
       <w:r>
         <w:rPr>
           <w:color w:val="auto"/>
         </w:rPr>
-        <w:t>Ethernet</w:t>
+        <w:t>d’Ethernet</w:t>
       </w:r>
       <w:proofErr w:type="spellEnd"/>
       <w:r>
         <w:rPr>
           <w:color w:val="auto"/>
         </w:rPr>
-        <w:t xml:space="preserve"> que es poden trobar</w:t>
-      </w:r>
-      <w:bookmarkEnd w:id="14"/>
-    </w:p>
-    <w:p>
-      <w:r>
-        <w:t xml:space="preserve">En aquesta figura es pot veure que els </w:t>
-      </w:r>
-      <w:r>
-        <w:t xml:space="preserve">parells dels </w:t>
-      </w:r>
-      <w:r>
-        <w:t>cables de categoria 3 estan trenats molt poc densament i no tenen cap tipus d’aïllament</w:t>
-      </w:r>
-      <w:r>
-        <w:t xml:space="preserve"> electromagnètic</w:t>
-      </w:r>
-      <w:r>
-        <w:t xml:space="preserve">, ni entre </w:t>
-      </w:r>
-      <w:r>
-        <w:t>ells ni respecte a l’ambient. A l’altre extrem es troben els cables de categoria 6a, que estan aïllats front a interferències electromagnètiques mitjançant apantallament del cable amb malla de coure, i també entre ells fent servir una pel·lícula metal·litzada d’alumini-</w:t>
+        <w:t xml:space="preserve"> a la placa utilitzada</w:t>
+      </w:r>
+    </w:p>
+    <w:p>
+      <w:pPr>
+        <w:rPr>
+          <w:lang w:eastAsia="en-US"/>
+        </w:rPr>
+      </w:pPr>
+      <w:r>
+        <w:rPr>
+          <w:lang w:eastAsia="en-US"/>
+        </w:rPr>
+        <w:t xml:space="preserve">El </w:t>
+      </w:r>
+      <w:r>
+        <w:rPr>
+          <w:lang w:eastAsia="en-US"/>
+        </w:rPr>
+        <w:t>circuit integrat</w:t>
+      </w:r>
+      <w:r>
+        <w:rPr>
+          <w:lang w:eastAsia="en-US"/>
+        </w:rPr>
+        <w:t xml:space="preserve"> que fa de PHY (de l’anglès </w:t>
       </w:r>
       <w:proofErr w:type="spellStart"/>
       <w:r>
-        <w:t>mylar</w:t>
+        <w:rPr>
+          <w:lang w:eastAsia="en-US"/>
+        </w:rPr>
+        <w:t>PHYsical</w:t>
       </w:r>
       <w:proofErr w:type="spellEnd"/>
       <w:r>
+        <w:rPr>
+          <w:lang w:eastAsia="en-US"/>
+        </w:rPr>
+        <w:t xml:space="preserve"> </w:t>
+      </w:r>
+      <w:proofErr w:type="spellStart"/>
+      <w:r>
+        <w:rPr>
+          <w:lang w:eastAsia="en-US"/>
+        </w:rPr>
+        <w:t>layer</w:t>
+      </w:r>
+      <w:proofErr w:type="spellEnd"/>
+      <w:r>
+        <w:rPr>
+          <w:lang w:eastAsia="en-US"/>
+        </w:rPr>
+        <w:t xml:space="preserve">, en referència a la capa física del model OSI) en la placa utilitzada és el </w:t>
+      </w:r>
+      <w:r>
+        <w:rPr>
+          <w:lang w:eastAsia="en-US"/>
+        </w:rPr>
+        <w:t>DP83848J</w:t>
+      </w:r>
+      <w:r>
+        <w:rPr>
+          <w:lang w:eastAsia="en-US"/>
+        </w:rPr>
+        <w:t xml:space="preserve"> de Texas Instruments. Segons </w:t>
+      </w:r>
+      <w:r>
+        <w:rPr>
+          <w:lang w:eastAsia="en-US"/>
+        </w:rPr>
+        <w:t xml:space="preserve">el </w:t>
+      </w:r>
+      <w:proofErr w:type="spellStart"/>
+      <w:r>
+        <w:rPr>
+          <w:lang w:eastAsia="en-US"/>
+        </w:rPr>
+        <w:t>datasheet</w:t>
+      </w:r>
+      <w:proofErr w:type="spellEnd"/>
+      <w:r>
+        <w:rPr>
+          <w:lang w:eastAsia="en-US"/>
+        </w:rPr>
+        <w:t xml:space="preserve"> d’aquest xip, és capaç de comunicar-se amb la xarxa a un màxim de 100 </w:t>
+      </w:r>
+      <w:proofErr w:type="spellStart"/>
+      <w:r>
+        <w:rPr>
+          <w:lang w:eastAsia="en-US"/>
+        </w:rPr>
+        <w:t>Mbit</w:t>
+      </w:r>
+      <w:proofErr w:type="spellEnd"/>
+      <w:r>
+        <w:rPr>
+          <w:lang w:eastAsia="en-US"/>
+        </w:rPr>
+        <w:t>/s, i gestiona automàticament la negociació</w:t>
+      </w:r>
+      <w:r>
+        <w:rPr>
+          <w:lang w:eastAsia="en-US"/>
+        </w:rPr>
+        <w:t xml:space="preserve"> de velocitat de transmissió</w:t>
+      </w:r>
+      <w:r>
+        <w:rPr>
+          <w:lang w:eastAsia="en-US"/>
+        </w:rPr>
+        <w:t xml:space="preserve"> amb la resta de dispositius de la xarxa, segons la normativa IEEE 802.3. Aquest xip es comunica amb la FPGA a través d’un bus sèrie </w:t>
+      </w:r>
+      <w:r>
+        <w:rPr>
+          <w:lang w:eastAsia="en-US"/>
+        </w:rPr>
+        <w:t xml:space="preserve">anomenat MII, </w:t>
+      </w:r>
+      <w:r>
+        <w:rPr>
+          <w:lang w:eastAsia="en-US"/>
+        </w:rPr>
+        <w:t>de l’anglès Media Independent Interface. Aquest és un bus sèrie de 4 bits en paral·lel per transmissió i 4 bits en paral·lel per recepció de dades.</w:t>
+      </w:r>
+      <w:r>
+        <w:rPr>
+          <w:lang w:eastAsia="en-US"/>
+        </w:rPr>
+        <w:t xml:space="preserve"> Això fa que no necessiti freqüències massa </w:t>
+      </w:r>
+      <w:r>
+        <w:rPr>
+          <w:lang w:eastAsia="en-US"/>
+        </w:rPr>
+        <w:lastRenderedPageBreak/>
+        <w:t xml:space="preserve">altes per aconseguir aquestes taxes de bits. Utilitzant rellotges de 25 MHz n’hi ha suficient per aconseguir 100 </w:t>
+      </w:r>
+      <w:proofErr w:type="spellStart"/>
+      <w:r>
+        <w:rPr>
+          <w:lang w:eastAsia="en-US"/>
+        </w:rPr>
+        <w:t>Mbit</w:t>
+      </w:r>
+      <w:proofErr w:type="spellEnd"/>
+      <w:r>
+        <w:rPr>
+          <w:lang w:eastAsia="en-US"/>
+        </w:rPr>
+        <w:t>/s.</w:t>
+      </w:r>
+      <w:r>
+        <w:rPr>
+          <w:lang w:eastAsia="en-US"/>
+        </w:rPr>
+        <w:t xml:space="preserve"> A més d’aquests 8 bits també es fan servir una sèrie de senyals de gestió d’aquesta comunicació, per </w:t>
+      </w:r>
+      <w:r>
+        <w:rPr>
+          <w:lang w:eastAsia="en-US"/>
+        </w:rPr>
+        <w:t>gestionar</w:t>
+      </w:r>
+      <w:r>
+        <w:rPr>
+          <w:lang w:eastAsia="en-US"/>
+        </w:rPr>
+        <w:t>-la el més eficient</w:t>
+      </w:r>
+      <w:r>
+        <w:rPr>
+          <w:lang w:eastAsia="en-US"/>
+        </w:rPr>
+        <w:t>ment</w:t>
+      </w:r>
+      <w:r>
+        <w:rPr>
+          <w:lang w:eastAsia="en-US"/>
+        </w:rPr>
+        <w:t xml:space="preserve"> i ràpida possible.</w:t>
+      </w:r>
+      <w:r>
+        <w:rPr>
+          <w:lang w:eastAsia="en-US"/>
+        </w:rPr>
+        <w:t xml:space="preserve"> </w:t>
+      </w:r>
+      <w:r>
+        <w:rPr>
+          <w:lang w:eastAsia="en-US"/>
+        </w:rPr>
+        <w:t xml:space="preserve">Al nivell del programa del </w:t>
+      </w:r>
+      <w:proofErr w:type="spellStart"/>
+      <w:r>
+        <w:rPr>
+          <w:lang w:eastAsia="en-US"/>
+        </w:rPr>
+        <w:t>MicroBlaze</w:t>
+      </w:r>
+      <w:proofErr w:type="spellEnd"/>
+      <w:r>
+        <w:rPr>
+          <w:lang w:eastAsia="en-US"/>
+        </w:rPr>
+        <w:t xml:space="preserve">, aquesta comunicació la gestiona una llibreria proporcionada per </w:t>
+      </w:r>
+      <w:proofErr w:type="spellStart"/>
+      <w:r>
+        <w:rPr>
+          <w:lang w:eastAsia="en-US"/>
+        </w:rPr>
+        <w:t>Xilinx</w:t>
+      </w:r>
+      <w:proofErr w:type="spellEnd"/>
+      <w:r>
+        <w:rPr>
+          <w:lang w:eastAsia="en-US"/>
+        </w:rPr>
         <w:t xml:space="preserve">. </w:t>
       </w:r>
-      <w:bookmarkStart w:id="15" w:name="_GoBack"/>
-      <w:bookmarkEnd w:id="15"/>
-    </w:p>
-    <w:p>
-      <w:pPr>
-        <w:rPr>
-          <w:b/>
-          <w:sz w:val="24"/>
-        </w:rPr>
-      </w:pPr>
+      <w:r>
+        <w:rPr>
+          <w:lang w:eastAsia="en-US"/>
+        </w:rPr>
+        <w:t>Així doncs, l’usuari és responsable de posar en marxa els perifèrics i configurar-los correctament. Aquest funcionament es de</w:t>
+      </w:r>
+      <w:r>
+        <w:rPr>
+          <w:lang w:eastAsia="en-US"/>
+        </w:rPr>
+        <w:t>scriurà amb més detall</w:t>
+      </w:r>
+      <w:r>
+        <w:rPr>
+          <w:lang w:eastAsia="en-US"/>
+        </w:rPr>
+        <w:t xml:space="preserve"> al capítol 4.</w:t>
+      </w:r>
     </w:p>
     <w:p>
       <w:pPr>
         <w:widowControl/>
         <w:spacing w:after="200" w:line="276" w:lineRule="auto"/>
         <w:jc w:val="left"/>
-        <w:rPr>
-          <w:b/>
-          <w:bCs/>
-          <w:sz w:val="24"/>
-          <w:lang w:eastAsia="en-US"/>
-        </w:rPr>
-      </w:pPr>
-      <w:r>
-        <w:br w:type="page"/>
-      </w:r>
-    </w:p>
-    <w:p>
-      <w:pPr>
-        <w:pStyle w:val="TDC2"/>
-      </w:pPr>
-      <w:r>
-        <w:lastRenderedPageBreak/>
-        <w:t>Funcionament a la placa utilitzada</w:t>
-      </w:r>
-    </w:p>
-    <w:p/>
-    <w:p>
-      <w:pPr>
-        <w:rPr>
-          <w:lang w:eastAsia="en-US"/>
-        </w:rPr>
-      </w:pPr>
-      <w:r>
-        <w:t xml:space="preserve">El funcionament </w:t>
-      </w:r>
-      <w:proofErr w:type="spellStart"/>
-      <w:r>
-        <w:t>d’Ethernet</w:t>
-      </w:r>
-      <w:proofErr w:type="spellEnd"/>
+      </w:pPr>
     </w:p>
     <w:p>
       <w:pPr>
@@ -8638,6 +9019,26 @@
     </w:p>
     <w:p>
       <w:pPr>
+        <w:pStyle w:val="TDC1"/>
+        <w:rPr>
+          <w:rFonts w:eastAsiaTheme="majorEastAsia" w:cstheme="majorBidi"/>
+          <w:sz w:val="32"/>
+          <w:szCs w:val="52"/>
+          <w:lang w:eastAsia="en-US"/>
+        </w:rPr>
+      </w:pPr>
+      <w:r>
+        <w:lastRenderedPageBreak/>
+        <w:t>Implementació PRàctica</w:t>
+      </w:r>
+      <w:bookmarkStart w:id="15" w:name="_GoBack"/>
+      <w:bookmarkEnd w:id="15"/>
+      <w:r>
+        <w:br w:type="page"/>
+      </w:r>
+    </w:p>
+    <w:p>
+      <w:pPr>
         <w:pStyle w:val="Puesto"/>
       </w:pPr>
       <w:r>
@@ -8969,8 +9370,8 @@
       </w:pPr>
     </w:p>
     <w:sectPr>
-      <w:headerReference w:type="default" r:id="rId20"/>
-      <w:footerReference w:type="default" r:id="rId21"/>
+      <w:headerReference w:type="default" r:id="rId21"/>
+      <w:footerReference w:type="default" r:id="rId22"/>
       <w:pgSz w:w="11906" w:h="16838"/>
       <w:pgMar w:top="1417" w:right="1701" w:bottom="1417" w:left="1701" w:header="708" w:footer="708" w:gutter="0"/>
       <w:pgNumType w:start="8"/>
@@ -9034,7 +9435,7 @@
           <w:rPr>
             <w:noProof/>
           </w:rPr>
-          <w:t>21</w:t>
+          <w:t>9</w:t>
         </w:r>
         <w:r>
           <w:rPr>
@@ -12524,7 +12925,7 @@
 </file>
 
 <file path=customXml/itemProps1.xml><?xml version="1.0" encoding="utf-8"?>
-<ds:datastoreItem xmlns:ds="http://schemas.openxmlformats.org/officeDocument/2006/customXml" ds:itemID="{3C067E20-60CF-4A98-957D-BB62B5A2580E}">
+<ds:datastoreItem xmlns:ds="http://schemas.openxmlformats.org/officeDocument/2006/customXml" ds:itemID="{3493EA37-B531-4D55-A242-69980102A28B}">
   <ds:schemaRefs>
     <ds:schemaRef ds:uri="http://schemas.openxmlformats.org/officeDocument/2006/bibliography"/>
   </ds:schemaRefs>

</xml_diff>

<commit_message>
Afegeixo coses a la seccio Ethernet
</commit_message>
<xml_diff>
--- a/memoria/TFM_Peshevski.docx
+++ b/memoria/TFM_Peshevski.docx
@@ -3732,10 +3732,13 @@
             <w:pStyle w:val="TDC2"/>
           </w:pPr>
           <w:r>
-            <w:t>C</w:t>
+            <w:t>P</w:t>
           </w:r>
           <w:r>
-            <w:t>apes de la pila de protocol</w:t>
+            <w:t>ila de protocol</w:t>
+          </w:r>
+          <w:r>
+            <w:t xml:space="preserve"> per capes</w:t>
           </w:r>
           <w:r>
             <w:ptab w:relativeTo="margin" w:alignment="right" w:leader="dot"/>
@@ -3752,7 +3755,35 @@
             <w:pStyle w:val="TDC2"/>
           </w:pPr>
           <w:r>
-            <w:t>Funcionament a la placa utilitzada</w:t>
+            <w:t>Protocols utilitzats</w:t>
+          </w:r>
+          <w:r>
+            <w:ptab w:relativeTo="margin" w:alignment="right" w:leader="dot"/>
+          </w:r>
+          <w:r>
+            <w:t>1</w:t>
+          </w:r>
+          <w:r>
+            <w:t>7</w:t>
+          </w:r>
+        </w:p>
+        <w:p>
+          <w:pPr>
+            <w:pStyle w:val="TDC2"/>
+          </w:pPr>
+          <w:r>
+            <w:t xml:space="preserve">Funcionament </w:t>
+          </w:r>
+          <w:proofErr w:type="spellStart"/>
+          <w:r>
+            <w:t>d’Ethernet</w:t>
+          </w:r>
+          <w:proofErr w:type="spellEnd"/>
+          <w:r>
+            <w:t xml:space="preserve"> </w:t>
+          </w:r>
+          <w:r>
+            <w:t>a la placa utilitzada</w:t>
           </w:r>
           <w:r>
             <w:ptab w:relativeTo="margin" w:alignment="right" w:leader="dot"/>
@@ -4077,7 +4108,7 @@
         <w:rPr>
           <w:noProof/>
         </w:rPr>
-        <w:instrText xml:space="preserve"> PAGEREF _Toc473149191 \h </w:instrText>
+        <w:instrText xml:space="preserve"> PAGEREF _Toc473221931 \h </w:instrText>
       </w:r>
       <w:r>
         <w:rPr>
@@ -4146,7 +4177,7 @@
         <w:rPr>
           <w:noProof/>
         </w:rPr>
-        <w:instrText xml:space="preserve"> PAGEREF _Toc473149192 \h </w:instrText>
+        <w:instrText xml:space="preserve"> PAGEREF _Toc473221932 \h </w:instrText>
       </w:r>
       <w:r>
         <w:rPr>
@@ -4215,7 +4246,7 @@
         <w:rPr>
           <w:noProof/>
         </w:rPr>
-        <w:instrText xml:space="preserve"> PAGEREF _Toc473149193 \h </w:instrText>
+        <w:instrText xml:space="preserve"> PAGEREF _Toc473221933 \h </w:instrText>
       </w:r>
       <w:r>
         <w:rPr>
@@ -4284,7 +4315,7 @@
         <w:rPr>
           <w:noProof/>
         </w:rPr>
-        <w:instrText xml:space="preserve"> PAGEREF _Toc473149194 \h </w:instrText>
+        <w:instrText xml:space="preserve"> PAGEREF _Toc473221934 \h </w:instrText>
       </w:r>
       <w:r>
         <w:rPr>
@@ -4353,7 +4384,7 @@
         <w:rPr>
           <w:noProof/>
         </w:rPr>
-        <w:instrText xml:space="preserve"> PAGEREF _Toc473149195 \h </w:instrText>
+        <w:instrText xml:space="preserve"> PAGEREF _Toc473221935 \h </w:instrText>
       </w:r>
       <w:r>
         <w:rPr>
@@ -4422,7 +4453,7 @@
         <w:rPr>
           <w:noProof/>
         </w:rPr>
-        <w:instrText xml:space="preserve"> PAGEREF _Toc473149196 \h </w:instrText>
+        <w:instrText xml:space="preserve"> PAGEREF _Toc473221936 \h </w:instrText>
       </w:r>
       <w:r>
         <w:rPr>
@@ -4491,7 +4522,7 @@
         <w:rPr>
           <w:noProof/>
         </w:rPr>
-        <w:instrText xml:space="preserve"> PAGEREF _Toc473149197 \h </w:instrText>
+        <w:instrText xml:space="preserve"> PAGEREF _Toc473221937 \h </w:instrText>
       </w:r>
       <w:r>
         <w:rPr>
@@ -4560,7 +4591,7 @@
         <w:rPr>
           <w:noProof/>
         </w:rPr>
-        <w:instrText xml:space="preserve"> PAGEREF _Toc473149198 \h </w:instrText>
+        <w:instrText xml:space="preserve"> PAGEREF _Toc473221938 \h </w:instrText>
       </w:r>
       <w:r>
         <w:rPr>
@@ -4629,7 +4660,7 @@
         <w:rPr>
           <w:noProof/>
         </w:rPr>
-        <w:instrText xml:space="preserve"> PAGEREF _Toc473149199 \h </w:instrText>
+        <w:instrText xml:space="preserve"> PAGEREF _Toc473221939 \h </w:instrText>
       </w:r>
       <w:r>
         <w:rPr>
@@ -4698,7 +4729,7 @@
         <w:rPr>
           <w:noProof/>
         </w:rPr>
-        <w:instrText xml:space="preserve"> PAGEREF _Toc473149200 \h </w:instrText>
+        <w:instrText xml:space="preserve"> PAGEREF _Toc473221940 \h </w:instrText>
       </w:r>
       <w:r>
         <w:rPr>
@@ -4767,7 +4798,76 @@
         <w:rPr>
           <w:noProof/>
         </w:rPr>
-        <w:instrText xml:space="preserve"> PAGEREF _Toc473149201 \h </w:instrText>
+        <w:instrText xml:space="preserve"> PAGEREF _Toc473221941 \h </w:instrText>
+      </w:r>
+      <w:r>
+        <w:rPr>
+          <w:noProof/>
+        </w:rPr>
+      </w:r>
+      <w:r>
+        <w:rPr>
+          <w:noProof/>
+        </w:rPr>
+        <w:fldChar w:fldCharType="separate"/>
+      </w:r>
+      <w:r>
+        <w:rPr>
+          <w:noProof/>
+        </w:rPr>
+        <w:t>16</w:t>
+      </w:r>
+      <w:r>
+        <w:rPr>
+          <w:noProof/>
+        </w:rPr>
+        <w:fldChar w:fldCharType="end"/>
+      </w:r>
+    </w:p>
+    <w:p>
+      <w:pPr>
+        <w:pStyle w:val="Tabladeilustraciones"/>
+        <w:tabs>
+          <w:tab w:val="right" w:pos="8494"/>
+        </w:tabs>
+        <w:rPr>
+          <w:rFonts w:eastAsiaTheme="minorEastAsia" w:cstheme="minorBidi"/>
+          <w:caps w:val="0"/>
+          <w:noProof/>
+          <w:sz w:val="22"/>
+          <w:szCs w:val="22"/>
+          <w:lang w:val="es-ES" w:eastAsia="en-US"/>
+        </w:rPr>
+      </w:pPr>
+      <w:r>
+        <w:rPr>
+          <w:noProof/>
+        </w:rPr>
+        <w:t xml:space="preserve">Figura 12. </w:t>
+      </w:r>
+      <w:r>
+        <w:rPr>
+          <w:noProof/>
+        </w:rPr>
+        <w:t>Diagrama que representa el funcionament d’Ethernet a la placa utilitzada</w:t>
+      </w:r>
+      <w:r>
+        <w:rPr>
+          <w:noProof/>
+        </w:rPr>
+        <w:tab/>
+      </w:r>
+      <w:r>
+        <w:rPr>
+          <w:noProof/>
+        </w:rPr>
+        <w:fldChar w:fldCharType="begin"/>
+      </w:r>
+      <w:r>
+        <w:rPr>
+          <w:noProof/>
+        </w:rPr>
+        <w:instrText xml:space="preserve"> PAGEREF _Toc473221942 \h </w:instrText>
       </w:r>
       <w:r>
         <w:rPr>
@@ -5618,7 +5718,7 @@
           <w:lang w:val="en-US" w:eastAsia="en-US"/>
         </w:rPr>
         <w:drawing>
-          <wp:inline distT="0" distB="0" distL="0" distR="0" wp14:anchorId="7BFF845C" wp14:editId="1485AE1E">
+          <wp:inline distT="0" distB="0" distL="0" distR="0" wp14:anchorId="027D2216" wp14:editId="1591483D">
             <wp:extent cx="2883242" cy="2438400"/>
             <wp:effectExtent l="0" t="0" r="0" b="0"/>
             <wp:docPr id="4" name="Imatge 5"/>
@@ -5674,18 +5774,31 @@
           <w:color w:val="auto"/>
         </w:rPr>
       </w:pPr>
-      <w:bookmarkStart w:id="4" w:name="_Toc473149191"/>
+      <w:bookmarkStart w:id="4" w:name="_Toc473221931"/>
       <w:r>
         <w:t xml:space="preserve">Figura </w:t>
       </w:r>
-      <w:fldSimple w:instr=" SEQ Figura \* ARABIC ">
-        <w:r>
-          <w:rPr>
-            <w:noProof/>
-          </w:rPr>
-          <w:t>1</w:t>
-        </w:r>
-      </w:fldSimple>
+      <w:r>
+        <w:fldChar w:fldCharType="begin"/>
+      </w:r>
+      <w:r>
+        <w:instrText xml:space="preserve"> SEQ Figura \* ARABIC </w:instrText>
+      </w:r>
+      <w:r>
+        <w:fldChar w:fldCharType="separate"/>
+      </w:r>
+      <w:r>
+        <w:rPr>
+          <w:noProof/>
+        </w:rPr>
+        <w:t>1</w:t>
+      </w:r>
+      <w:r>
+        <w:rPr>
+          <w:noProof/>
+        </w:rPr>
+        <w:fldChar w:fldCharType="end"/>
+      </w:r>
       <w:r>
         <w:t xml:space="preserve">. </w:t>
       </w:r>
@@ -5758,7 +5871,7 @@
           <w:lang w:val="en-US" w:eastAsia="en-US"/>
         </w:rPr>
         <w:drawing>
-          <wp:inline distT="0" distB="0" distL="0" distR="0" wp14:anchorId="67756F91" wp14:editId="1F45F022">
+          <wp:inline distT="0" distB="0" distL="0" distR="0" wp14:anchorId="018D0004" wp14:editId="1946583F">
             <wp:extent cx="4524375" cy="2032895"/>
             <wp:effectExtent l="0" t="0" r="0" b="5715"/>
             <wp:docPr id="5" name="Imatge 5"/>
@@ -5814,18 +5927,31 @@
           <w:color w:val="auto"/>
         </w:rPr>
       </w:pPr>
-      <w:bookmarkStart w:id="5" w:name="_Toc473149192"/>
+      <w:bookmarkStart w:id="5" w:name="_Toc473221932"/>
       <w:r>
         <w:t xml:space="preserve">Figura </w:t>
       </w:r>
-      <w:fldSimple w:instr=" SEQ Figura \* ARABIC ">
-        <w:r>
-          <w:rPr>
-            <w:noProof/>
-          </w:rPr>
-          <w:t>2</w:t>
-        </w:r>
-      </w:fldSimple>
+      <w:r>
+        <w:fldChar w:fldCharType="begin"/>
+      </w:r>
+      <w:r>
+        <w:instrText xml:space="preserve"> SEQ Figura \* ARABIC </w:instrText>
+      </w:r>
+      <w:r>
+        <w:fldChar w:fldCharType="separate"/>
+      </w:r>
+      <w:r>
+        <w:rPr>
+          <w:noProof/>
+        </w:rPr>
+        <w:t>2</w:t>
+      </w:r>
+      <w:r>
+        <w:rPr>
+          <w:noProof/>
+        </w:rPr>
+        <w:fldChar w:fldCharType="end"/>
+      </w:r>
       <w:r>
         <w:t xml:space="preserve">. </w:t>
       </w:r>
@@ -5973,7 +6099,7 @@
           <w:lang w:val="en-US" w:eastAsia="en-US"/>
         </w:rPr>
         <w:drawing>
-          <wp:inline distT="0" distB="0" distL="0" distR="0" wp14:anchorId="591A15C0" wp14:editId="58C158F1">
+          <wp:inline distT="0" distB="0" distL="0" distR="0" wp14:anchorId="3AB4249B" wp14:editId="2BED2ABC">
             <wp:extent cx="3019425" cy="1970044"/>
             <wp:effectExtent l="0" t="0" r="0" b="0"/>
             <wp:docPr id="6" name="Imatge 5"/>
@@ -6029,18 +6155,31 @@
           <w:color w:val="auto"/>
         </w:rPr>
       </w:pPr>
-      <w:bookmarkStart w:id="6" w:name="_Toc473149193"/>
+      <w:bookmarkStart w:id="6" w:name="_Toc473221933"/>
       <w:r>
         <w:t xml:space="preserve">Figura </w:t>
       </w:r>
-      <w:fldSimple w:instr=" SEQ Figura \* ARABIC ">
-        <w:r>
-          <w:rPr>
-            <w:noProof/>
-          </w:rPr>
-          <w:t>3</w:t>
-        </w:r>
-      </w:fldSimple>
+      <w:r>
+        <w:fldChar w:fldCharType="begin"/>
+      </w:r>
+      <w:r>
+        <w:instrText xml:space="preserve"> SEQ Figura \* ARABIC </w:instrText>
+      </w:r>
+      <w:r>
+        <w:fldChar w:fldCharType="separate"/>
+      </w:r>
+      <w:r>
+        <w:rPr>
+          <w:noProof/>
+        </w:rPr>
+        <w:t>3</w:t>
+      </w:r>
+      <w:r>
+        <w:rPr>
+          <w:noProof/>
+        </w:rPr>
+        <w:fldChar w:fldCharType="end"/>
+      </w:r>
       <w:r>
         <w:t xml:space="preserve">. </w:t>
       </w:r>
@@ -6096,7 +6235,7 @@
           <w:lang w:val="en-US" w:eastAsia="en-US"/>
         </w:rPr>
         <w:drawing>
-          <wp:inline distT="0" distB="0" distL="0" distR="0" wp14:anchorId="0C7DE880" wp14:editId="554D2CE6">
+          <wp:inline distT="0" distB="0" distL="0" distR="0" wp14:anchorId="448D36FA" wp14:editId="7882F600">
             <wp:extent cx="4857750" cy="3446099"/>
             <wp:effectExtent l="0" t="0" r="0" b="2540"/>
             <wp:docPr id="7" name="Imatge 5"/>
@@ -6152,18 +6291,31 @@
           <w:color w:val="auto"/>
         </w:rPr>
       </w:pPr>
-      <w:bookmarkStart w:id="7" w:name="_Toc473149194"/>
+      <w:bookmarkStart w:id="7" w:name="_Toc473221934"/>
       <w:r>
         <w:t xml:space="preserve">Figura </w:t>
       </w:r>
-      <w:fldSimple w:instr=" SEQ Figura \* ARABIC ">
-        <w:r>
-          <w:rPr>
-            <w:noProof/>
-          </w:rPr>
-          <w:t>4</w:t>
-        </w:r>
-      </w:fldSimple>
+      <w:r>
+        <w:fldChar w:fldCharType="begin"/>
+      </w:r>
+      <w:r>
+        <w:instrText xml:space="preserve"> SEQ Figura \* ARABIC </w:instrText>
+      </w:r>
+      <w:r>
+        <w:fldChar w:fldCharType="separate"/>
+      </w:r>
+      <w:r>
+        <w:rPr>
+          <w:noProof/>
+        </w:rPr>
+        <w:t>4</w:t>
+      </w:r>
+      <w:r>
+        <w:rPr>
+          <w:noProof/>
+        </w:rPr>
+        <w:fldChar w:fldCharType="end"/>
+      </w:r>
       <w:r>
         <w:t xml:space="preserve">. </w:t>
       </w:r>
@@ -6782,7 +6934,7 @@
           <w:lang w:val="en-US" w:eastAsia="en-US"/>
         </w:rPr>
         <w:drawing>
-          <wp:inline distT="0" distB="0" distL="0" distR="0" wp14:anchorId="052CEE93" wp14:editId="27C9293D">
+          <wp:inline distT="0" distB="0" distL="0" distR="0" wp14:anchorId="53244E64" wp14:editId="32E03DDA">
             <wp:extent cx="3434189" cy="1390650"/>
             <wp:effectExtent l="0" t="0" r="0" b="0"/>
             <wp:docPr id="8" name="Imatge 5"/>
@@ -6838,18 +6990,31 @@
           <w:color w:val="auto"/>
         </w:rPr>
       </w:pPr>
-      <w:bookmarkStart w:id="8" w:name="_Toc473149195"/>
+      <w:bookmarkStart w:id="8" w:name="_Toc473221935"/>
       <w:r>
         <w:t xml:space="preserve">Figura </w:t>
       </w:r>
-      <w:fldSimple w:instr=" SEQ Figura \* ARABIC ">
-        <w:r>
-          <w:rPr>
-            <w:noProof/>
-          </w:rPr>
-          <w:t>5</w:t>
-        </w:r>
-      </w:fldSimple>
+      <w:r>
+        <w:fldChar w:fldCharType="begin"/>
+      </w:r>
+      <w:r>
+        <w:instrText xml:space="preserve"> SEQ Figura \* ARABIC </w:instrText>
+      </w:r>
+      <w:r>
+        <w:fldChar w:fldCharType="separate"/>
+      </w:r>
+      <w:r>
+        <w:rPr>
+          <w:noProof/>
+        </w:rPr>
+        <w:t>5</w:t>
+      </w:r>
+      <w:r>
+        <w:rPr>
+          <w:noProof/>
+        </w:rPr>
+        <w:fldChar w:fldCharType="end"/>
+      </w:r>
       <w:r>
         <w:t xml:space="preserve">. </w:t>
       </w:r>
@@ -7293,31 +7458,18 @@
           <w:color w:val="auto"/>
         </w:rPr>
       </w:pPr>
-      <w:bookmarkStart w:id="9" w:name="_Toc473149196"/>
+      <w:bookmarkStart w:id="9" w:name="_Toc473221936"/>
       <w:r>
         <w:t xml:space="preserve">Figura </w:t>
       </w:r>
-      <w:r>
-        <w:fldChar w:fldCharType="begin"/>
-      </w:r>
-      <w:r>
-        <w:instrText xml:space="preserve"> SEQ Figura \* ARABIC </w:instrText>
-      </w:r>
-      <w:r>
-        <w:fldChar w:fldCharType="separate"/>
-      </w:r>
-      <w:r>
-        <w:rPr>
-          <w:noProof/>
-        </w:rPr>
-        <w:t>6</w:t>
-      </w:r>
-      <w:r>
-        <w:rPr>
-          <w:noProof/>
-        </w:rPr>
-        <w:fldChar w:fldCharType="end"/>
-      </w:r>
+      <w:fldSimple w:instr=" SEQ Figura \* ARABIC ">
+        <w:r>
+          <w:rPr>
+            <w:noProof/>
+          </w:rPr>
+          <w:t>6</w:t>
+        </w:r>
+      </w:fldSimple>
       <w:r>
         <w:t xml:space="preserve">. </w:t>
       </w:r>
@@ -7424,34 +7576,18 @@
           <w:color w:val="auto"/>
         </w:rPr>
       </w:pPr>
-      <w:bookmarkStart w:id="10" w:name="_Toc473149197"/>
+      <w:bookmarkStart w:id="10" w:name="_Toc473221937"/>
       <w:r>
         <w:t xml:space="preserve">Figura </w:t>
       </w:r>
-      <w:r>
-        <w:fldChar w:fldCharType="begin"/>
-      </w:r>
-      <w:r>
-        <w:instrText xml:space="preserve"> SEQ Figura \* AR</w:instrText>
-      </w:r>
-      <w:r>
-        <w:instrText xml:space="preserve">ABIC </w:instrText>
-      </w:r>
-      <w:r>
-        <w:fldChar w:fldCharType="separate"/>
-      </w:r>
-      <w:r>
-        <w:rPr>
-          <w:noProof/>
-        </w:rPr>
-        <w:t>7</w:t>
-      </w:r>
-      <w:r>
-        <w:rPr>
-          <w:noProof/>
-        </w:rPr>
-        <w:fldChar w:fldCharType="end"/>
-      </w:r>
+      <w:fldSimple w:instr=" SEQ Figura \* ARABIC ">
+        <w:r>
+          <w:rPr>
+            <w:noProof/>
+          </w:rPr>
+          <w:t>7</w:t>
+        </w:r>
+      </w:fldSimple>
       <w:r>
         <w:t xml:space="preserve">. </w:t>
       </w:r>
@@ -7614,31 +7750,18 @@
           <w:color w:val="auto"/>
         </w:rPr>
       </w:pPr>
-      <w:bookmarkStart w:id="11" w:name="_Toc473149198"/>
+      <w:bookmarkStart w:id="11" w:name="_Toc473221938"/>
       <w:r>
         <w:t xml:space="preserve">Figura </w:t>
       </w:r>
-      <w:r>
-        <w:fldChar w:fldCharType="begin"/>
-      </w:r>
-      <w:r>
-        <w:instrText xml:space="preserve"> SEQ Figura \* ARABIC </w:instrText>
-      </w:r>
-      <w:r>
-        <w:fldChar w:fldCharType="separate"/>
-      </w:r>
-      <w:r>
-        <w:rPr>
-          <w:noProof/>
-        </w:rPr>
-        <w:t>8</w:t>
-      </w:r>
-      <w:r>
-        <w:rPr>
-          <w:noProof/>
-        </w:rPr>
-        <w:fldChar w:fldCharType="end"/>
-      </w:r>
+      <w:fldSimple w:instr=" SEQ Figura \* ARABIC ">
+        <w:r>
+          <w:rPr>
+            <w:noProof/>
+          </w:rPr>
+          <w:t>8</w:t>
+        </w:r>
+      </w:fldSimple>
       <w:r>
         <w:t xml:space="preserve">. </w:t>
       </w:r>
@@ -7908,31 +8031,18 @@
           <w:color w:val="auto"/>
         </w:rPr>
       </w:pPr>
-      <w:bookmarkStart w:id="12" w:name="_Toc473149199"/>
+      <w:bookmarkStart w:id="12" w:name="_Toc473221939"/>
       <w:r>
         <w:t xml:space="preserve">Figura </w:t>
       </w:r>
-      <w:r>
-        <w:fldChar w:fldCharType="begin"/>
-      </w:r>
-      <w:r>
-        <w:instrText xml:space="preserve"> SEQ Figura \* ARABIC </w:instrText>
-      </w:r>
-      <w:r>
-        <w:fldChar w:fldCharType="separate"/>
-      </w:r>
-      <w:r>
-        <w:rPr>
-          <w:noProof/>
-        </w:rPr>
-        <w:t>9</w:t>
-      </w:r>
-      <w:r>
-        <w:rPr>
-          <w:noProof/>
-        </w:rPr>
-        <w:fldChar w:fldCharType="end"/>
-      </w:r>
+      <w:fldSimple w:instr=" SEQ Figura \* ARABIC ">
+        <w:r>
+          <w:rPr>
+            <w:noProof/>
+          </w:rPr>
+          <w:t>9</w:t>
+        </w:r>
+      </w:fldSimple>
       <w:r>
         <w:t xml:space="preserve">. </w:t>
       </w:r>
@@ -7988,7 +8098,13 @@
         <w:pStyle w:val="TDC2"/>
       </w:pPr>
       <w:r>
-        <w:t>Capes de la pila de protocol</w:t>
+        <w:t>P</w:t>
+      </w:r>
+      <w:r>
+        <w:t>ila de protocol</w:t>
+      </w:r>
+      <w:r>
+        <w:t xml:space="preserve"> per capes</w:t>
       </w:r>
     </w:p>
     <w:p>
@@ -8177,18 +8293,34 @@
           <w:color w:val="auto"/>
         </w:rPr>
       </w:pPr>
-      <w:bookmarkStart w:id="13" w:name="_Toc473149200"/>
+      <w:bookmarkStart w:id="13" w:name="_Toc473221940"/>
       <w:r>
         <w:t xml:space="preserve">Figura </w:t>
       </w:r>
-      <w:fldSimple w:instr=" SEQ Figura \* ARABIC ">
-        <w:r>
-          <w:rPr>
-            <w:noProof/>
-          </w:rPr>
-          <w:t>10</w:t>
-        </w:r>
-      </w:fldSimple>
+      <w:r>
+        <w:fldChar w:fldCharType="begin"/>
+      </w:r>
+      <w:r>
+        <w:instrText xml:space="preserve"> SEQ </w:instrText>
+      </w:r>
+      <w:r>
+        <w:instrText xml:space="preserve">Figura \* ARABIC </w:instrText>
+      </w:r>
+      <w:r>
+        <w:fldChar w:fldCharType="separate"/>
+      </w:r>
+      <w:r>
+        <w:rPr>
+          <w:noProof/>
+        </w:rPr>
+        <w:t>10</w:t>
+      </w:r>
+      <w:r>
+        <w:rPr>
+          <w:noProof/>
+        </w:rPr>
+        <w:fldChar w:fldCharType="end"/>
+      </w:r>
       <w:r>
         <w:t xml:space="preserve">. </w:t>
       </w:r>
@@ -8440,18 +8572,31 @@
           <w:color w:val="auto"/>
         </w:rPr>
       </w:pPr>
-      <w:bookmarkStart w:id="14" w:name="_Toc473149201"/>
+      <w:bookmarkStart w:id="14" w:name="_Toc473221941"/>
       <w:r>
         <w:t xml:space="preserve">Figura </w:t>
       </w:r>
-      <w:fldSimple w:instr=" SEQ Figura \* ARABIC ">
-        <w:r>
-          <w:rPr>
-            <w:noProof/>
-          </w:rPr>
-          <w:t>11</w:t>
-        </w:r>
-      </w:fldSimple>
+      <w:r>
+        <w:fldChar w:fldCharType="begin"/>
+      </w:r>
+      <w:r>
+        <w:instrText xml:space="preserve"> SEQ Figura \* ARABIC </w:instrText>
+      </w:r>
+      <w:r>
+        <w:fldChar w:fldCharType="separate"/>
+      </w:r>
+      <w:r>
+        <w:rPr>
+          <w:noProof/>
+        </w:rPr>
+        <w:t>11</w:t>
+      </w:r>
+      <w:r>
+        <w:rPr>
+          <w:noProof/>
+        </w:rPr>
+        <w:fldChar w:fldCharType="end"/>
+      </w:r>
       <w:r>
         <w:t xml:space="preserve">. </w:t>
       </w:r>
@@ -8494,7 +8639,10 @@
         <w:t xml:space="preserve">, ni entre </w:t>
       </w:r>
       <w:r>
-        <w:t>ells ni respecte a l’ambient. A l’altre extrem es troben els cables de categoria 6a, que estan aïllats front a interferències electromagnètiques mitjançant apantallament del cable amb malla de coure, i també entre ells fent servir una pel·lícula metal·litzada d’alumini-</w:t>
+        <w:t>ells ni respecte a l’ambient. A l’altre extrem es troben els cables de categoria 6a, que estan aïllats front a interferències electromagnètiques mitjançant apantallament del cable amb malla de coure, i també entre ells fent servir una pel·lícula</w:t>
+      </w:r>
+      <w:r>
+        <w:t xml:space="preserve"> metal·litzada d’alumini-</w:t>
       </w:r>
       <w:proofErr w:type="spellStart"/>
       <w:r>
@@ -8502,15 +8650,29 @@
       </w:r>
       <w:proofErr w:type="spellEnd"/>
       <w:r>
-        <w:t xml:space="preserve">. </w:t>
-      </w:r>
-    </w:p>
-    <w:p>
-      <w:pPr>
-        <w:pStyle w:val="TDC2"/>
-      </w:pPr>
-      <w:r>
-        <w:t>Funcionament a la placa utilitzada</w:t>
+        <w:t>.</w:t>
+      </w:r>
+    </w:p>
+    <w:p/>
+    <w:p>
+      <w:r>
+        <w:t xml:space="preserve">En una xarxa </w:t>
+      </w:r>
+      <w:proofErr w:type="spellStart"/>
+      <w:r>
+        <w:t>Ethernet</w:t>
+      </w:r>
+      <w:proofErr w:type="spellEnd"/>
+      <w:r>
+        <w:t xml:space="preserve"> tots els equips connectats tenen la seva pròpia adreça física, també coneguda com adreça d’accés al medi (MAC). Aquesta adreça ha de ser única segons el tipus de dispositiu. Es tracta d’una adreça de 6 bytes on els 3 primers identifiquen el fabricant del dispositiu connectat a la xarxa, i els altres 3 identifiquen el model del dispositiu fabricat per aquell fabricant. Normalment s’expressa en notació hexadecimal (base 16), amb el valor dels bytes separats per dos punts. Per exemple, en el cas de </w:t>
+      </w:r>
+      <w:proofErr w:type="spellStart"/>
+      <w:r>
+        <w:t>Xilinx</w:t>
+      </w:r>
+      <w:proofErr w:type="spellEnd"/>
+      <w:r>
+        <w:t>, l’adreça de fabricant que li correspon és: 00:35:0a.</w:t>
       </w:r>
     </w:p>
     <w:p/>
@@ -8523,128 +8685,29 @@
         </w:rPr>
       </w:pPr>
       <w:r>
-        <w:t xml:space="preserve">El funcionament </w:t>
+        <w:t xml:space="preserve">Generalment, les xarxes </w:t>
       </w:r>
       <w:proofErr w:type="spellStart"/>
       <w:r>
-        <w:t>d’Ethernet</w:t>
+        <w:t>Ethernet</w:t>
       </w:r>
       <w:proofErr w:type="spellEnd"/>
       <w:r>
-        <w:t xml:space="preserve"> a la placa utilitzada és </w:t>
-      </w:r>
-      <w:r>
-        <w:t>similar al</w:t>
-      </w:r>
-      <w:r>
-        <w:t xml:space="preserve"> de tots els dispositius que compleixin l’estàndard. Es tracta</w:t>
-      </w:r>
-      <w:r>
-        <w:t xml:space="preserve"> bàsicament</w:t>
-      </w:r>
-      <w:r>
-        <w:t xml:space="preserve"> d’un </w:t>
-      </w:r>
-      <w:r>
-        <w:t xml:space="preserve">circuit integrat </w:t>
-      </w:r>
-      <w:r>
-        <w:t>que</w:t>
-      </w:r>
-      <w:r>
-        <w:t xml:space="preserve"> interpreta els senyals que arriben a través dels parells trenats del cable</w:t>
-      </w:r>
-      <w:r>
-        <w:t>.</w:t>
+        <w:t xml:space="preserve"> segueixen una topologia en estrella, on tots els equips estan connectats a un </w:t>
+      </w:r>
+      <w:proofErr w:type="spellStart"/>
+      <w:r>
+        <w:t>enrutador</w:t>
+      </w:r>
+      <w:proofErr w:type="spellEnd"/>
+      <w:r>
+        <w:t xml:space="preserve"> que dirigeix els paquets. Però això no és cap requisit. Es pot tenir, per exemple, una connexió punt a punt entre dos equips, o una connexió en anell si hi ha varis equips a connectar. A la Figura 12 es mostren algunes topologies utilitzades en les xarxes.</w:t>
       </w:r>
       <w:r>
         <w:rPr>
           <w:lang w:eastAsia="en-US"/>
         </w:rPr>
         <w:t xml:space="preserve"> </w:t>
-      </w:r>
-      <w:r>
-        <w:rPr>
-          <w:lang w:eastAsia="en-US"/>
-        </w:rPr>
-        <w:t xml:space="preserve">A més d’aquest xip, es necessita una capa de </w:t>
-      </w:r>
-      <w:r>
-        <w:rPr>
-          <w:lang w:eastAsia="en-US"/>
-        </w:rPr>
-        <w:t xml:space="preserve">hardware/software que gestiona l’accés al medi </w:t>
-      </w:r>
-      <w:r>
-        <w:rPr>
-          <w:lang w:eastAsia="en-US"/>
-        </w:rPr>
-        <w:t>(MAC, de l’anglès</w:t>
-      </w:r>
-      <w:r>
-        <w:rPr>
-          <w:lang w:eastAsia="en-US"/>
-        </w:rPr>
-        <w:t xml:space="preserve"> </w:t>
-      </w:r>
-      <w:proofErr w:type="spellStart"/>
-      <w:r>
-        <w:rPr>
-          <w:lang w:eastAsia="en-US"/>
-        </w:rPr>
-        <w:t>Medium</w:t>
-      </w:r>
-      <w:proofErr w:type="spellEnd"/>
-      <w:r>
-        <w:rPr>
-          <w:lang w:eastAsia="en-US"/>
-        </w:rPr>
-        <w:t xml:space="preserve"> Access Control). En aquest cas, la capa MAC està integrada a la lògica de la FPGA a través d’un IP </w:t>
-      </w:r>
-      <w:proofErr w:type="spellStart"/>
-      <w:r>
-        <w:rPr>
-          <w:lang w:eastAsia="en-US"/>
-        </w:rPr>
-        <w:t>core</w:t>
-      </w:r>
-      <w:proofErr w:type="spellEnd"/>
-      <w:r>
-        <w:rPr>
-          <w:lang w:eastAsia="en-US"/>
-        </w:rPr>
-        <w:t xml:space="preserve"> de </w:t>
-      </w:r>
-      <w:proofErr w:type="spellStart"/>
-      <w:r>
-        <w:rPr>
-          <w:lang w:eastAsia="en-US"/>
-        </w:rPr>
-        <w:t>Xilinx</w:t>
-      </w:r>
-      <w:proofErr w:type="spellEnd"/>
-      <w:r>
-        <w:rPr>
-          <w:lang w:eastAsia="en-US"/>
-        </w:rPr>
-        <w:t xml:space="preserve">, </w:t>
-      </w:r>
-      <w:proofErr w:type="spellStart"/>
-      <w:r>
-        <w:rPr>
-          <w:lang w:eastAsia="en-US"/>
-        </w:rPr>
-        <w:t>EmacLite</w:t>
-      </w:r>
-      <w:proofErr w:type="spellEnd"/>
-      <w:r>
-        <w:rPr>
-          <w:lang w:eastAsia="en-US"/>
-        </w:rPr>
-        <w:t xml:space="preserve">. Aquesta capa és qui es comunica amb el circuit integrat. </w:t>
-      </w:r>
-      <w:r>
-        <w:t>Una descripció gràfica es pot veure a la Figura 12.</w:t>
       </w:r>
     </w:p>
     <w:p>
@@ -8657,6 +8720,719 @@
           <w:noProof/>
           <w:lang w:val="en-US" w:eastAsia="en-US"/>
         </w:rPr>
+        <w:drawing>
+          <wp:inline distT="0" distB="0" distL="0" distR="0" wp14:anchorId="60AAE0CB" wp14:editId="167EB8C5">
+            <wp:extent cx="5269587" cy="2581275"/>
+            <wp:effectExtent l="0" t="0" r="0" b="0"/>
+            <wp:docPr id="16" name="Imatge 5"/>
+            <wp:cNvGraphicFramePr>
+              <a:graphicFrameLocks xmlns:a="http://schemas.openxmlformats.org/drawingml/2006/main" noChangeAspect="1"/>
+            </wp:cNvGraphicFramePr>
+            <a:graphic xmlns:a="http://schemas.openxmlformats.org/drawingml/2006/main">
+              <a:graphicData uri="http://schemas.openxmlformats.org/drawingml/2006/picture">
+                <pic:pic xmlns:pic="http://schemas.openxmlformats.org/drawingml/2006/picture">
+                  <pic:nvPicPr>
+                    <pic:cNvPr id="0" name="Picture 1" descr="Número, 2, Dígito, Figura, Cifrado, Conde, Numerario"/>
+                    <pic:cNvPicPr>
+                      <a:picLocks noChangeAspect="1" noChangeArrowheads="1"/>
+                    </pic:cNvPicPr>
+                  </pic:nvPicPr>
+                  <pic:blipFill>
+                    <a:blip r:embed="rId20" cstate="print">
+                      <a:extLst>
+                        <a:ext uri="{28A0092B-C50C-407E-A947-70E740481C1C}">
+                          <a14:useLocalDpi xmlns:a14="http://schemas.microsoft.com/office/drawing/2010/main" val="0"/>
+                        </a:ext>
+                      </a:extLst>
+                    </a:blip>
+                    <a:stretch>
+                      <a:fillRect/>
+                    </a:stretch>
+                  </pic:blipFill>
+                  <pic:spPr bwMode="auto">
+                    <a:xfrm>
+                      <a:off x="0" y="0"/>
+                      <a:ext cx="5285212" cy="2588929"/>
+                    </a:xfrm>
+                    <a:prstGeom prst="rect">
+                      <a:avLst/>
+                    </a:prstGeom>
+                    <a:noFill/>
+                    <a:ln>
+                      <a:noFill/>
+                    </a:ln>
+                  </pic:spPr>
+                </pic:pic>
+              </a:graphicData>
+            </a:graphic>
+          </wp:inline>
+        </w:drawing>
+      </w:r>
+    </w:p>
+    <w:p>
+      <w:pPr>
+        <w:pStyle w:val="Descripcin"/>
+        <w:jc w:val="center"/>
+        <w:rPr>
+          <w:color w:val="auto"/>
+        </w:rPr>
+      </w:pPr>
+      <w:r>
+        <w:t xml:space="preserve">Figura </w:t>
+      </w:r>
+      <w:r>
+        <w:fldChar w:fldCharType="begin"/>
+      </w:r>
+      <w:r>
+        <w:instrText xml:space="preserve"> SEQ Figura \* ARABIC </w:instrText>
+      </w:r>
+      <w:r>
+        <w:fldChar w:fldCharType="separate"/>
+      </w:r>
+      <w:r>
+        <w:rPr>
+          <w:noProof/>
+        </w:rPr>
+        <w:t>12</w:t>
+      </w:r>
+      <w:r>
+        <w:rPr>
+          <w:noProof/>
+        </w:rPr>
+        <w:fldChar w:fldCharType="end"/>
+      </w:r>
+      <w:r>
+        <w:t xml:space="preserve">. </w:t>
+      </w:r>
+      <w:r>
+        <w:rPr>
+          <w:color w:val="auto"/>
+        </w:rPr>
+        <w:t xml:space="preserve">Diagrama que representa el funcionament </w:t>
+      </w:r>
+      <w:proofErr w:type="spellStart"/>
+      <w:r>
+        <w:rPr>
+          <w:color w:val="auto"/>
+        </w:rPr>
+        <w:t>d’Ethernet</w:t>
+      </w:r>
+      <w:proofErr w:type="spellEnd"/>
+      <w:r>
+        <w:rPr>
+          <w:color w:val="auto"/>
+        </w:rPr>
+        <w:t xml:space="preserve"> a la placa utilitzada</w:t>
+      </w:r>
+    </w:p>
+    <w:p>
+      <w:pPr>
+        <w:pStyle w:val="TDC2"/>
+      </w:pPr>
+      <w:r>
+        <w:lastRenderedPageBreak/>
+        <w:t>Protocols utilitzats</w:t>
+      </w:r>
+    </w:p>
+    <w:p>
+      <w:pPr>
+        <w:rPr>
+          <w:lang w:eastAsia="en-US"/>
+        </w:rPr>
+      </w:pPr>
+    </w:p>
+    <w:p>
+      <w:pPr>
+        <w:rPr>
+          <w:lang w:eastAsia="en-US"/>
+        </w:rPr>
+      </w:pPr>
+      <w:r>
+        <w:rPr>
+          <w:lang w:eastAsia="en-US"/>
+        </w:rPr>
+        <w:t>En aquest treball es fan servir varis protocols que són transportats per la xarxa</w:t>
+      </w:r>
+      <w:r>
+        <w:rPr>
+          <w:lang w:eastAsia="en-US"/>
+        </w:rPr>
+        <w:t xml:space="preserve"> </w:t>
+      </w:r>
+      <w:proofErr w:type="spellStart"/>
+      <w:r>
+        <w:rPr>
+          <w:lang w:eastAsia="en-US"/>
+        </w:rPr>
+        <w:t>Ethernet</w:t>
+      </w:r>
+      <w:proofErr w:type="spellEnd"/>
+      <w:r>
+        <w:rPr>
+          <w:lang w:eastAsia="en-US"/>
+        </w:rPr>
+        <w:t xml:space="preserve">. Com s’ha dit anteriorment, </w:t>
+      </w:r>
+      <w:proofErr w:type="spellStart"/>
+      <w:r>
+        <w:rPr>
+          <w:lang w:eastAsia="en-US"/>
+        </w:rPr>
+        <w:t>Ethernet</w:t>
+      </w:r>
+      <w:proofErr w:type="spellEnd"/>
+      <w:r>
+        <w:rPr>
+          <w:lang w:eastAsia="en-US"/>
+        </w:rPr>
+        <w:t xml:space="preserve"> no treballa amb les dades i per tant només és un </w:t>
+      </w:r>
+      <w:r>
+        <w:rPr>
+          <w:i/>
+          <w:lang w:eastAsia="en-US"/>
+        </w:rPr>
+        <w:t>mitjà de transport</w:t>
+      </w:r>
+      <w:r>
+        <w:rPr>
+          <w:lang w:eastAsia="en-US"/>
+        </w:rPr>
+        <w:t xml:space="preserve"> de les trames necessàries per intercanviar dades entre els equips connectats a la xarxa. Els protocols que es fan servir estan encapsulats dins d’aquestes trames. </w:t>
+      </w:r>
+      <w:r>
+        <w:rPr>
+          <w:lang w:eastAsia="en-US"/>
+        </w:rPr>
+        <w:t xml:space="preserve">Cal notar que aquests protocols no són exclusius </w:t>
+      </w:r>
+      <w:proofErr w:type="spellStart"/>
+      <w:r>
+        <w:rPr>
+          <w:lang w:eastAsia="en-US"/>
+        </w:rPr>
+        <w:t>d’Ethernet</w:t>
+      </w:r>
+      <w:proofErr w:type="spellEnd"/>
+      <w:r>
+        <w:rPr>
+          <w:lang w:eastAsia="en-US"/>
+        </w:rPr>
+        <w:t xml:space="preserve">, i que són els que també es fan servir a través de la xarxa de xarxes, Internet. </w:t>
+      </w:r>
+      <w:r>
+        <w:rPr>
+          <w:lang w:eastAsia="en-US"/>
+        </w:rPr>
+        <w:t>Alguns dels protocols més coneguts</w:t>
+      </w:r>
+      <w:r>
+        <w:rPr>
+          <w:lang w:eastAsia="en-US"/>
+        </w:rPr>
+        <w:t xml:space="preserve"> i utilitzats</w:t>
+      </w:r>
+      <w:r>
+        <w:rPr>
+          <w:lang w:eastAsia="en-US"/>
+        </w:rPr>
+        <w:t xml:space="preserve"> s</w:t>
+      </w:r>
+      <w:r>
+        <w:rPr>
+          <w:lang w:eastAsia="en-US"/>
+        </w:rPr>
+        <w:t>ón:</w:t>
+      </w:r>
+    </w:p>
+    <w:p>
+      <w:pPr>
+        <w:rPr>
+          <w:lang w:eastAsia="en-US"/>
+        </w:rPr>
+      </w:pPr>
+    </w:p>
+    <w:p>
+      <w:pPr>
+        <w:pStyle w:val="Prrafodelista"/>
+        <w:numPr>
+          <w:ilvl w:val="0"/>
+          <w:numId w:val="24"/>
+        </w:numPr>
+        <w:rPr>
+          <w:lang w:eastAsia="en-US"/>
+        </w:rPr>
+      </w:pPr>
+      <w:r>
+        <w:rPr>
+          <w:lang w:eastAsia="en-US"/>
+        </w:rPr>
+        <w:t>IP (Internet Protocol), engloba tots els protocols necessaris per tal que la xarxa de xarxes pugui funcionar.</w:t>
+      </w:r>
+    </w:p>
+    <w:p>
+      <w:pPr>
+        <w:pStyle w:val="Prrafodelista"/>
+        <w:numPr>
+          <w:ilvl w:val="0"/>
+          <w:numId w:val="24"/>
+        </w:numPr>
+        <w:rPr>
+          <w:lang w:eastAsia="en-US"/>
+        </w:rPr>
+      </w:pPr>
+      <w:r>
+        <w:rPr>
+          <w:lang w:eastAsia="en-US"/>
+        </w:rPr>
+        <w:t>ARP (</w:t>
+      </w:r>
+      <w:proofErr w:type="spellStart"/>
+      <w:r>
+        <w:rPr>
+          <w:lang w:eastAsia="en-US"/>
+        </w:rPr>
+        <w:t>Address</w:t>
+      </w:r>
+      <w:proofErr w:type="spellEnd"/>
+      <w:r>
+        <w:rPr>
+          <w:lang w:eastAsia="en-US"/>
+        </w:rPr>
+        <w:t xml:space="preserve"> </w:t>
+      </w:r>
+      <w:proofErr w:type="spellStart"/>
+      <w:r>
+        <w:rPr>
+          <w:lang w:eastAsia="en-US"/>
+        </w:rPr>
+        <w:t>Resolution</w:t>
+      </w:r>
+      <w:proofErr w:type="spellEnd"/>
+      <w:r>
+        <w:rPr>
+          <w:lang w:eastAsia="en-US"/>
+        </w:rPr>
+        <w:t xml:space="preserve"> Protocol), que serveix per descobrir les adreces físiques (adreces MAC) que té un dispositiu a la xarxa.</w:t>
+      </w:r>
+    </w:p>
+    <w:p>
+      <w:pPr>
+        <w:pStyle w:val="Prrafodelista"/>
+        <w:numPr>
+          <w:ilvl w:val="0"/>
+          <w:numId w:val="24"/>
+        </w:numPr>
+        <w:rPr>
+          <w:lang w:eastAsia="en-US"/>
+        </w:rPr>
+      </w:pPr>
+      <w:r>
+        <w:rPr>
+          <w:lang w:eastAsia="en-US"/>
+        </w:rPr>
+        <w:t>DHCP (</w:t>
+      </w:r>
+      <w:proofErr w:type="spellStart"/>
+      <w:r>
+        <w:rPr>
+          <w:lang w:eastAsia="en-US"/>
+        </w:rPr>
+        <w:t>Dynamic</w:t>
+      </w:r>
+      <w:proofErr w:type="spellEnd"/>
+      <w:r>
+        <w:rPr>
+          <w:lang w:eastAsia="en-US"/>
+        </w:rPr>
+        <w:t xml:space="preserve"> Host </w:t>
+      </w:r>
+      <w:proofErr w:type="spellStart"/>
+      <w:r>
+        <w:rPr>
+          <w:lang w:eastAsia="en-US"/>
+        </w:rPr>
+        <w:t>Configuration</w:t>
+      </w:r>
+      <w:proofErr w:type="spellEnd"/>
+      <w:r>
+        <w:rPr>
+          <w:lang w:eastAsia="en-US"/>
+        </w:rPr>
+        <w:t xml:space="preserve"> Protocol), que serveix per tal de que els clients en una xarxa puguin ser configurats automàticament per l’amfitrió per poder connectar-se a Internet i ser identificats pels altres equips d’aquesta xarxa.</w:t>
+      </w:r>
+    </w:p>
+    <w:p>
+      <w:pPr>
+        <w:pStyle w:val="Prrafodelista"/>
+        <w:numPr>
+          <w:ilvl w:val="0"/>
+          <w:numId w:val="24"/>
+        </w:numPr>
+        <w:rPr>
+          <w:lang w:eastAsia="en-US"/>
+        </w:rPr>
+      </w:pPr>
+      <w:r>
+        <w:rPr>
+          <w:lang w:eastAsia="en-US"/>
+        </w:rPr>
+        <w:t>TCP (</w:t>
+      </w:r>
+      <w:proofErr w:type="spellStart"/>
+      <w:r>
+        <w:rPr>
+          <w:lang w:eastAsia="en-US"/>
+        </w:rPr>
+        <w:t>Transfer</w:t>
+      </w:r>
+      <w:proofErr w:type="spellEnd"/>
+      <w:r>
+        <w:rPr>
+          <w:lang w:eastAsia="en-US"/>
+        </w:rPr>
+        <w:t xml:space="preserve"> Control Protocol), és un dels protocols d’intercanvi de dades a Internet més utilitzats. Conté funcions de reenviament i detecció/control d’errors en les comunicacions. És un protocol orientat a connexió, és a dir, tots dos equips s’han de posar d’acord per comunicar-se, i tots dos han de confirmar les dades rebudes.</w:t>
+      </w:r>
+    </w:p>
+    <w:p>
+      <w:pPr>
+        <w:pStyle w:val="Prrafodelista"/>
+        <w:numPr>
+          <w:ilvl w:val="0"/>
+          <w:numId w:val="24"/>
+        </w:numPr>
+        <w:rPr>
+          <w:lang w:eastAsia="en-US"/>
+        </w:rPr>
+      </w:pPr>
+      <w:r>
+        <w:rPr>
+          <w:lang w:eastAsia="en-US"/>
+        </w:rPr>
+        <w:t>UDP (</w:t>
+      </w:r>
+      <w:proofErr w:type="spellStart"/>
+      <w:r>
+        <w:rPr>
+          <w:lang w:eastAsia="en-US"/>
+        </w:rPr>
+        <w:t>User</w:t>
+      </w:r>
+      <w:proofErr w:type="spellEnd"/>
+      <w:r>
+        <w:rPr>
+          <w:lang w:eastAsia="en-US"/>
+        </w:rPr>
+        <w:t xml:space="preserve"> </w:t>
+      </w:r>
+      <w:proofErr w:type="spellStart"/>
+      <w:r>
+        <w:rPr>
+          <w:lang w:eastAsia="en-US"/>
+        </w:rPr>
+        <w:t>Datagram</w:t>
+      </w:r>
+      <w:proofErr w:type="spellEnd"/>
+      <w:r>
+        <w:rPr>
+          <w:lang w:eastAsia="en-US"/>
+        </w:rPr>
+        <w:t xml:space="preserve"> Protocol), un altre dels protocols més utilitzats a Internet. No és orientat a connexió i permet enviar i rebre dades a més altes velocitats que TCP, degut a què les dades no són crítiques. Aquest protocol és més eficient que TCP perquè </w:t>
+      </w:r>
+      <w:r>
+        <w:rPr>
+          <w:i/>
+          <w:lang w:eastAsia="en-US"/>
+        </w:rPr>
+        <w:t>desaprofita</w:t>
+      </w:r>
+      <w:r>
+        <w:rPr>
+          <w:lang w:eastAsia="en-US"/>
+        </w:rPr>
+        <w:t xml:space="preserve"> menys bytes transmesos degut a què no es controlen errors ni recepció de dades.</w:t>
+      </w:r>
+    </w:p>
+    <w:p>
+      <w:pPr>
+        <w:pStyle w:val="Prrafodelista"/>
+        <w:numPr>
+          <w:ilvl w:val="0"/>
+          <w:numId w:val="24"/>
+        </w:numPr>
+        <w:rPr>
+          <w:lang w:eastAsia="en-US"/>
+        </w:rPr>
+      </w:pPr>
+      <w:r>
+        <w:rPr>
+          <w:lang w:eastAsia="en-US"/>
+        </w:rPr>
+        <w:t xml:space="preserve">ICMP (Internet Control </w:t>
+      </w:r>
+      <w:proofErr w:type="spellStart"/>
+      <w:r>
+        <w:rPr>
+          <w:lang w:eastAsia="en-US"/>
+        </w:rPr>
+        <w:t>Message</w:t>
+      </w:r>
+      <w:proofErr w:type="spellEnd"/>
+      <w:r>
+        <w:rPr>
+          <w:lang w:eastAsia="en-US"/>
+        </w:rPr>
+        <w:t xml:space="preserve"> Protocol)</w:t>
+      </w:r>
+      <w:r>
+        <w:rPr>
+          <w:lang w:eastAsia="en-US"/>
+        </w:rPr>
+        <w:t>, és un dels protocols més bàsics que permet regular el tràfic a la xarxa</w:t>
+      </w:r>
+      <w:r>
+        <w:rPr>
+          <w:lang w:eastAsia="en-US"/>
+        </w:rPr>
+        <w:t>. És el protocol fonamental per poder, per exemple, comunicar missatges d’error, notificar que un servei determinat no està disponible, o provar si un equip es troba a la xarxa o no.</w:t>
+      </w:r>
+    </w:p>
+    <w:p>
+      <w:pPr>
+        <w:rPr>
+          <w:lang w:eastAsia="en-US"/>
+        </w:rPr>
+      </w:pPr>
+    </w:p>
+    <w:p>
+      <w:pPr>
+        <w:rPr>
+          <w:lang w:eastAsia="en-US"/>
+        </w:rPr>
+      </w:pPr>
+      <w:r>
+        <w:rPr>
+          <w:lang w:eastAsia="en-US"/>
+        </w:rPr>
+        <w:t>A continuació es descriuen amb cert detall els protocols que s’utilitzaran més endavant al treball, en la secció 4.</w:t>
+      </w:r>
+    </w:p>
+    <w:p>
+      <w:pPr>
+        <w:rPr>
+          <w:lang w:eastAsia="en-US"/>
+        </w:rPr>
+      </w:pPr>
+    </w:p>
+    <w:p>
+      <w:pPr>
+        <w:pStyle w:val="TDC3"/>
+        <w:rPr>
+          <w:lang w:eastAsia="en-US"/>
+        </w:rPr>
+      </w:pPr>
+      <w:r>
+        <w:rPr>
+          <w:lang w:eastAsia="en-US"/>
+        </w:rPr>
+        <w:t xml:space="preserve">Trames </w:t>
+      </w:r>
+      <w:proofErr w:type="spellStart"/>
+      <w:r>
+        <w:rPr>
+          <w:lang w:eastAsia="en-US"/>
+        </w:rPr>
+        <w:t>Ethernet</w:t>
+      </w:r>
+      <w:proofErr w:type="spellEnd"/>
+    </w:p>
+    <w:p>
+      <w:pPr>
+        <w:rPr>
+          <w:lang w:eastAsia="en-US"/>
+        </w:rPr>
+      </w:pPr>
+      <w:r>
+        <w:rPr>
+          <w:lang w:eastAsia="en-US"/>
+        </w:rPr>
+        <w:t xml:space="preserve">Per tal de poder transmetre dades a través del medi físic es requereix que les trames </w:t>
+      </w:r>
+      <w:proofErr w:type="spellStart"/>
+      <w:r>
+        <w:rPr>
+          <w:lang w:eastAsia="en-US"/>
+        </w:rPr>
+        <w:t>Ethernet</w:t>
+      </w:r>
+      <w:proofErr w:type="spellEnd"/>
+      <w:r>
+        <w:rPr>
+          <w:lang w:eastAsia="en-US"/>
+        </w:rPr>
+        <w:t xml:space="preserve"> tinguin un format específic. En aquest cas, és un format simple</w:t>
+      </w:r>
+      <w:bookmarkStart w:id="15" w:name="_GoBack"/>
+      <w:bookmarkEnd w:id="15"/>
+    </w:p>
+    <w:p>
+      <w:pPr>
+        <w:pStyle w:val="TDC2"/>
+      </w:pPr>
+      <w:r>
+        <w:t xml:space="preserve">Funcionament </w:t>
+      </w:r>
+      <w:proofErr w:type="spellStart"/>
+      <w:r>
+        <w:t>d’Ethernet</w:t>
+      </w:r>
+      <w:proofErr w:type="spellEnd"/>
+      <w:r>
+        <w:t xml:space="preserve"> </w:t>
+      </w:r>
+      <w:r>
+        <w:t>a la placa utilitzada</w:t>
+      </w:r>
+    </w:p>
+    <w:p/>
+    <w:p>
+      <w:pPr>
+        <w:widowControl/>
+        <w:spacing w:after="200" w:line="276" w:lineRule="auto"/>
+        <w:rPr>
+          <w:lang w:eastAsia="en-US"/>
+        </w:rPr>
+      </w:pPr>
+      <w:r>
+        <w:t xml:space="preserve">El funcionament </w:t>
+      </w:r>
+      <w:proofErr w:type="spellStart"/>
+      <w:r>
+        <w:t>d’Ethernet</w:t>
+      </w:r>
+      <w:proofErr w:type="spellEnd"/>
+      <w:r>
+        <w:t xml:space="preserve"> a la placa utilitzada és </w:t>
+      </w:r>
+      <w:r>
+        <w:t>similar al</w:t>
+      </w:r>
+      <w:r>
+        <w:t xml:space="preserve"> de tots els dispositius que compleixin l’estàndard. Es tracta</w:t>
+      </w:r>
+      <w:r>
+        <w:t xml:space="preserve"> bàsicament</w:t>
+      </w:r>
+      <w:r>
+        <w:t xml:space="preserve"> d’un </w:t>
+      </w:r>
+      <w:r>
+        <w:t xml:space="preserve">circuit integrat </w:t>
+      </w:r>
+      <w:r>
+        <w:t>que</w:t>
+      </w:r>
+      <w:r>
+        <w:t xml:space="preserve"> interpreta els senyals que arriben a través dels parells trenats del cable</w:t>
+      </w:r>
+      <w:r>
+        <w:t>.</w:t>
+      </w:r>
+      <w:r>
+        <w:rPr>
+          <w:lang w:eastAsia="en-US"/>
+        </w:rPr>
+        <w:t xml:space="preserve"> </w:t>
+      </w:r>
+      <w:r>
+        <w:rPr>
+          <w:lang w:eastAsia="en-US"/>
+        </w:rPr>
+        <w:t xml:space="preserve">A més d’aquest xip, es necessita una capa de </w:t>
+      </w:r>
+      <w:r>
+        <w:rPr>
+          <w:lang w:eastAsia="en-US"/>
+        </w:rPr>
+        <w:t xml:space="preserve">hardware/software que gestiona l’accés al medi (MAC, de l’anglès </w:t>
+      </w:r>
+      <w:proofErr w:type="spellStart"/>
+      <w:r>
+        <w:rPr>
+          <w:lang w:eastAsia="en-US"/>
+        </w:rPr>
+        <w:t>Medium</w:t>
+      </w:r>
+      <w:proofErr w:type="spellEnd"/>
+      <w:r>
+        <w:rPr>
+          <w:lang w:eastAsia="en-US"/>
+        </w:rPr>
+        <w:t xml:space="preserve"> Access Control). En aquest cas, la capa MAC està integrada a la lògica de la FPGA a través d’un IP </w:t>
+      </w:r>
+      <w:proofErr w:type="spellStart"/>
+      <w:r>
+        <w:rPr>
+          <w:lang w:eastAsia="en-US"/>
+        </w:rPr>
+        <w:t>core</w:t>
+      </w:r>
+      <w:proofErr w:type="spellEnd"/>
+      <w:r>
+        <w:rPr>
+          <w:lang w:eastAsia="en-US"/>
+        </w:rPr>
+        <w:t xml:space="preserve"> de </w:t>
+      </w:r>
+      <w:proofErr w:type="spellStart"/>
+      <w:r>
+        <w:rPr>
+          <w:lang w:eastAsia="en-US"/>
+        </w:rPr>
+        <w:t>Xilinx</w:t>
+      </w:r>
+      <w:proofErr w:type="spellEnd"/>
+      <w:r>
+        <w:rPr>
+          <w:lang w:eastAsia="en-US"/>
+        </w:rPr>
+        <w:t xml:space="preserve">, </w:t>
+      </w:r>
+      <w:proofErr w:type="spellStart"/>
+      <w:r>
+        <w:rPr>
+          <w:lang w:eastAsia="en-US"/>
+        </w:rPr>
+        <w:t>EmacLite</w:t>
+      </w:r>
+      <w:proofErr w:type="spellEnd"/>
+      <w:r>
+        <w:rPr>
+          <w:lang w:eastAsia="en-US"/>
+        </w:rPr>
+        <w:t xml:space="preserve">. Aquesta capa és qui es comunica amb el circuit integrat. </w:t>
+      </w:r>
+      <w:r>
+        <w:t>Una descripció gràfica es pot veure a la Figura 1</w:t>
+      </w:r>
+      <w:r>
+        <w:t>3</w:t>
+      </w:r>
+      <w:r>
+        <w:t>.</w:t>
+      </w:r>
+    </w:p>
+    <w:p>
+      <w:pPr>
+        <w:keepNext/>
+        <w:jc w:val="center"/>
+      </w:pPr>
+      <w:r>
+        <w:rPr>
+          <w:noProof/>
+          <w:lang w:val="en-US" w:eastAsia="en-US"/>
+        </w:rPr>
+        <w:lastRenderedPageBreak/>
         <w:drawing>
           <wp:inline distT="0" distB="0" distL="0" distR="0" wp14:anchorId="06CEA77F" wp14:editId="40FC6D82">
             <wp:extent cx="5282922" cy="1733550"/>
@@ -8675,7 +9451,7 @@
                     </pic:cNvPicPr>
                   </pic:nvPicPr>
                   <pic:blipFill>
-                    <a:blip r:embed="rId20">
+                    <a:blip r:embed="rId21">
                       <a:extLst>
                         <a:ext uri="{28A0092B-C50C-407E-A947-70E740481C1C}">
                           <a14:useLocalDpi xmlns:a14="http://schemas.microsoft.com/office/drawing/2010/main" val="0"/>
@@ -8714,30 +9490,18 @@
           <w:color w:val="auto"/>
         </w:rPr>
       </w:pPr>
+      <w:bookmarkStart w:id="16" w:name="_Toc473221942"/>
       <w:r>
         <w:t xml:space="preserve">Figura </w:t>
       </w:r>
-      <w:r>
-        <w:fldChar w:fldCharType="begin"/>
-      </w:r>
-      <w:r>
-        <w:instrText xml:space="preserve"> SEQ Figura \* ARABIC </w:instrText>
-      </w:r>
-      <w:r>
-        <w:fldChar w:fldCharType="separate"/>
-      </w:r>
-      <w:r>
-        <w:rPr>
-          <w:noProof/>
-        </w:rPr>
-        <w:t>12</w:t>
-      </w:r>
-      <w:r>
-        <w:rPr>
-          <w:noProof/>
-        </w:rPr>
-        <w:fldChar w:fldCharType="end"/>
-      </w:r>
+      <w:fldSimple w:instr=" SEQ Figura \* ARABIC ">
+        <w:r>
+          <w:rPr>
+            <w:noProof/>
+          </w:rPr>
+          <w:t>13</w:t>
+        </w:r>
+      </w:fldSimple>
       <w:r>
         <w:t xml:space="preserve">. </w:t>
       </w:r>
@@ -8761,6 +9525,7 @@
         </w:rPr>
         <w:t xml:space="preserve"> a la placa utilitzada</w:t>
       </w:r>
+      <w:bookmarkEnd w:id="16"/>
     </w:p>
     <w:p>
       <w:pPr>
@@ -8888,14 +9653,7 @@
         <w:rPr>
           <w:lang w:eastAsia="en-US"/>
         </w:rPr>
-        <w:t xml:space="preserve"> Això fa que no necessiti freqüències massa </w:t>
-      </w:r>
-      <w:r>
-        <w:rPr>
-          <w:lang w:eastAsia="en-US"/>
-        </w:rPr>
-        <w:lastRenderedPageBreak/>
-        <w:t xml:space="preserve">altes per aconseguir aquestes taxes de bits. Utilitzant rellotges de 25 MHz n’hi ha suficient per aconseguir 100 </w:t>
+        <w:t xml:space="preserve"> Això fa que no necessiti freqüències massa altes per aconseguir aquestes taxes de bits. Utilitzant rellotges de 25 MHz n’hi ha suficient per aconseguir 100 </w:t>
       </w:r>
       <w:proofErr w:type="spellStart"/>
       <w:r>
@@ -9031,8 +9789,6 @@
         <w:lastRenderedPageBreak/>
         <w:t>Implementació PRàctica</w:t>
       </w:r>
-      <w:bookmarkStart w:id="15" w:name="_GoBack"/>
-      <w:bookmarkEnd w:id="15"/>
       <w:r>
         <w:br w:type="page"/>
       </w:r>
@@ -9352,12 +10108,12 @@
       <w:pPr>
         <w:pStyle w:val="Puesto"/>
       </w:pPr>
-      <w:bookmarkStart w:id="16" w:name="_Toc434403283"/>
+      <w:bookmarkStart w:id="17" w:name="_Toc434403283"/>
       <w:r>
         <w:lastRenderedPageBreak/>
         <w:t>ANNEX</w:t>
       </w:r>
-      <w:bookmarkEnd w:id="16"/>
+      <w:bookmarkEnd w:id="17"/>
       <w:r>
         <w:t xml:space="preserve"> </w:t>
       </w:r>
@@ -9370,8 +10126,8 @@
       </w:pPr>
     </w:p>
     <w:sectPr>
-      <w:headerReference w:type="default" r:id="rId21"/>
-      <w:footerReference w:type="default" r:id="rId22"/>
+      <w:headerReference w:type="default" r:id="rId22"/>
+      <w:footerReference w:type="default" r:id="rId23"/>
       <w:pgSz w:w="11906" w:h="16838"/>
       <w:pgMar w:top="1417" w:right="1701" w:bottom="1417" w:left="1701" w:header="708" w:footer="708" w:gutter="0"/>
       <w:pgNumType w:start="8"/>
@@ -9435,7 +10191,7 @@
           <w:rPr>
             <w:noProof/>
           </w:rPr>
-          <w:t>9</w:t>
+          <w:t>23</w:t>
         </w:r>
         <w:r>
           <w:rPr>
@@ -9980,7 +10736,6 @@
       <w:start w:val="1"/>
       <w:numFmt w:val="decimal"/>
       <w:lvlRestart w:val="1"/>
-      <w:pStyle w:val="TDC3"/>
       <w:lvlText w:val="%1.%2.%3."/>
       <w:lvlJc w:val="left"/>
       <w:pPr>
@@ -10772,7 +11527,7 @@
   <w:abstractNum w:abstractNumId="12">
     <w:nsid w:val="62063DAE"/>
     <w:multiLevelType w:val="hybridMultilevel"/>
-    <w:tmpl w:val="D99CEF66"/>
+    <w:tmpl w:val="CE88CF78"/>
     <w:lvl w:ilvl="0" w:tplc="04090001">
       <w:start w:val="1"/>
       <w:numFmt w:val="bullet"/>
@@ -12400,12 +13155,9 @@
     <w:uiPriority w:val="39"/>
     <w:unhideWhenUsed/>
     <w:qFormat/>
-    <w:rsid w:val="00DE55EF"/>
+    <w:rsid w:val="007C7D78"/>
     <w:pPr>
-      <w:numPr>
-        <w:ilvl w:val="2"/>
-        <w:numId w:val="14"/>
-      </w:numPr>
+      <w:ind w:left="720"/>
       <w:jc w:val="left"/>
     </w:pPr>
     <w:rPr>
@@ -12925,7 +13677,7 @@
 </file>
 
 <file path=customXml/itemProps1.xml><?xml version="1.0" encoding="utf-8"?>
-<ds:datastoreItem xmlns:ds="http://schemas.openxmlformats.org/officeDocument/2006/customXml" ds:itemID="{3493EA37-B531-4D55-A242-69980102A28B}">
+<ds:datastoreItem xmlns:ds="http://schemas.openxmlformats.org/officeDocument/2006/customXml" ds:itemID="{B71784D4-B92A-45D2-976E-736EA924FF2A}">
   <ds:schemaRefs>
     <ds:schemaRef ds:uri="http://schemas.openxmlformats.org/officeDocument/2006/bibliography"/>
   </ds:schemaRefs>

</xml_diff>

<commit_message>
Escric paquet IPv4, falta figura
</commit_message>
<xml_diff>
--- a/memoria/TFM_Peshevski.docx
+++ b/memoria/TFM_Peshevski.docx
@@ -561,28 +561,7 @@
                                 <w:b/>
                                 <w:spacing w:val="-3"/>
                               </w:rPr>
-                              <w:t>DA</w:t>
-                            </w:r>
-                            <w:r>
-                              <w:rPr>
-                                <w:b/>
-                                <w:spacing w:val="-3"/>
-                              </w:rPr>
-                              <w:t>TA</w:t>
-                            </w:r>
-                            <w:r>
-                              <w:rPr>
-                                <w:b/>
-                                <w:spacing w:val="-3"/>
-                              </w:rPr>
-                              <w:t xml:space="preserve"> DE PRESENTACIÓ</w:t>
-                            </w:r>
-                            <w:r>
-                              <w:rPr>
-                                <w:b/>
-                                <w:spacing w:val="-3"/>
-                              </w:rPr>
-                              <w:t>:</w:t>
+                              <w:t>DATA DE PRESENTACIÓ:</w:t>
                             </w:r>
                             <w:r>
                               <w:rPr>
@@ -845,28 +824,7 @@
                           <w:b/>
                           <w:spacing w:val="-3"/>
                         </w:rPr>
-                        <w:t>DA</w:t>
-                      </w:r>
-                      <w:r>
-                        <w:rPr>
-                          <w:b/>
-                          <w:spacing w:val="-3"/>
-                        </w:rPr>
-                        <w:t>TA</w:t>
-                      </w:r>
-                      <w:r>
-                        <w:rPr>
-                          <w:b/>
-                          <w:spacing w:val="-3"/>
-                        </w:rPr>
-                        <w:t xml:space="preserve"> DE PRESENTACIÓ</w:t>
-                      </w:r>
-                      <w:r>
-                        <w:rPr>
-                          <w:b/>
-                          <w:spacing w:val="-3"/>
-                        </w:rPr>
-                        <w:t>:</w:t>
+                        <w:t>DATA DE PRESENTACIÓ:</w:t>
                       </w:r>
                       <w:r>
                         <w:rPr>
@@ -5778,27 +5736,14 @@
       <w:r>
         <w:t xml:space="preserve">Figura </w:t>
       </w:r>
-      <w:r>
-        <w:fldChar w:fldCharType="begin"/>
-      </w:r>
-      <w:r>
-        <w:instrText xml:space="preserve"> SEQ Figura \* ARABIC </w:instrText>
-      </w:r>
-      <w:r>
-        <w:fldChar w:fldCharType="separate"/>
-      </w:r>
-      <w:r>
-        <w:rPr>
-          <w:noProof/>
-        </w:rPr>
-        <w:t>1</w:t>
-      </w:r>
-      <w:r>
-        <w:rPr>
-          <w:noProof/>
-        </w:rPr>
-        <w:fldChar w:fldCharType="end"/>
-      </w:r>
+      <w:fldSimple w:instr=" SEQ Figura \* ARABIC ">
+        <w:r>
+          <w:rPr>
+            <w:noProof/>
+          </w:rPr>
+          <w:t>1</w:t>
+        </w:r>
+      </w:fldSimple>
       <w:r>
         <w:t xml:space="preserve">. </w:t>
       </w:r>
@@ -5931,27 +5876,14 @@
       <w:r>
         <w:t xml:space="preserve">Figura </w:t>
       </w:r>
-      <w:r>
-        <w:fldChar w:fldCharType="begin"/>
-      </w:r>
-      <w:r>
-        <w:instrText xml:space="preserve"> SEQ Figura \* ARABIC </w:instrText>
-      </w:r>
-      <w:r>
-        <w:fldChar w:fldCharType="separate"/>
-      </w:r>
-      <w:r>
-        <w:rPr>
-          <w:noProof/>
-        </w:rPr>
-        <w:t>2</w:t>
-      </w:r>
-      <w:r>
-        <w:rPr>
-          <w:noProof/>
-        </w:rPr>
-        <w:fldChar w:fldCharType="end"/>
-      </w:r>
+      <w:fldSimple w:instr=" SEQ Figura \* ARABIC ">
+        <w:r>
+          <w:rPr>
+            <w:noProof/>
+          </w:rPr>
+          <w:t>2</w:t>
+        </w:r>
+      </w:fldSimple>
       <w:r>
         <w:t xml:space="preserve">. </w:t>
       </w:r>
@@ -6159,27 +6091,14 @@
       <w:r>
         <w:t xml:space="preserve">Figura </w:t>
       </w:r>
-      <w:r>
-        <w:fldChar w:fldCharType="begin"/>
-      </w:r>
-      <w:r>
-        <w:instrText xml:space="preserve"> SEQ Figura \* ARABIC </w:instrText>
-      </w:r>
-      <w:r>
-        <w:fldChar w:fldCharType="separate"/>
-      </w:r>
-      <w:r>
-        <w:rPr>
-          <w:noProof/>
-        </w:rPr>
-        <w:t>3</w:t>
-      </w:r>
-      <w:r>
-        <w:rPr>
-          <w:noProof/>
-        </w:rPr>
-        <w:fldChar w:fldCharType="end"/>
-      </w:r>
+      <w:fldSimple w:instr=" SEQ Figura \* ARABIC ">
+        <w:r>
+          <w:rPr>
+            <w:noProof/>
+          </w:rPr>
+          <w:t>3</w:t>
+        </w:r>
+      </w:fldSimple>
       <w:r>
         <w:t xml:space="preserve">. </w:t>
       </w:r>
@@ -6295,27 +6214,14 @@
       <w:r>
         <w:t xml:space="preserve">Figura </w:t>
       </w:r>
-      <w:r>
-        <w:fldChar w:fldCharType="begin"/>
-      </w:r>
-      <w:r>
-        <w:instrText xml:space="preserve"> SEQ Figura \* ARABIC </w:instrText>
-      </w:r>
-      <w:r>
-        <w:fldChar w:fldCharType="separate"/>
-      </w:r>
-      <w:r>
-        <w:rPr>
-          <w:noProof/>
-        </w:rPr>
-        <w:t>4</w:t>
-      </w:r>
-      <w:r>
-        <w:rPr>
-          <w:noProof/>
-        </w:rPr>
-        <w:fldChar w:fldCharType="end"/>
-      </w:r>
+      <w:fldSimple w:instr=" SEQ Figura \* ARABIC ">
+        <w:r>
+          <w:rPr>
+            <w:noProof/>
+          </w:rPr>
+          <w:t>4</w:t>
+        </w:r>
+      </w:fldSimple>
       <w:r>
         <w:t xml:space="preserve">. </w:t>
       </w:r>
@@ -6994,27 +6900,14 @@
       <w:r>
         <w:t xml:space="preserve">Figura </w:t>
       </w:r>
-      <w:r>
-        <w:fldChar w:fldCharType="begin"/>
-      </w:r>
-      <w:r>
-        <w:instrText xml:space="preserve"> SEQ Figura \* ARABIC </w:instrText>
-      </w:r>
-      <w:r>
-        <w:fldChar w:fldCharType="separate"/>
-      </w:r>
-      <w:r>
-        <w:rPr>
-          <w:noProof/>
-        </w:rPr>
-        <w:t>5</w:t>
-      </w:r>
-      <w:r>
-        <w:rPr>
-          <w:noProof/>
-        </w:rPr>
-        <w:fldChar w:fldCharType="end"/>
-      </w:r>
+      <w:fldSimple w:instr=" SEQ Figura \* ARABIC ">
+        <w:r>
+          <w:rPr>
+            <w:noProof/>
+          </w:rPr>
+          <w:t>5</w:t>
+        </w:r>
+      </w:fldSimple>
       <w:r>
         <w:t xml:space="preserve">. </w:t>
       </w:r>
@@ -8297,30 +8190,14 @@
       <w:r>
         <w:t xml:space="preserve">Figura </w:t>
       </w:r>
-      <w:r>
-        <w:fldChar w:fldCharType="begin"/>
-      </w:r>
-      <w:r>
-        <w:instrText xml:space="preserve"> SEQ </w:instrText>
-      </w:r>
-      <w:r>
-        <w:instrText xml:space="preserve">Figura \* ARABIC </w:instrText>
-      </w:r>
-      <w:r>
-        <w:fldChar w:fldCharType="separate"/>
-      </w:r>
-      <w:r>
-        <w:rPr>
-          <w:noProof/>
-        </w:rPr>
-        <w:t>10</w:t>
-      </w:r>
-      <w:r>
-        <w:rPr>
-          <w:noProof/>
-        </w:rPr>
-        <w:fldChar w:fldCharType="end"/>
-      </w:r>
+      <w:fldSimple w:instr=" SEQ Figura \* ARABIC ">
+        <w:r>
+          <w:rPr>
+            <w:noProof/>
+          </w:rPr>
+          <w:t>10</w:t>
+        </w:r>
+      </w:fldSimple>
       <w:r>
         <w:t xml:space="preserve">. </w:t>
       </w:r>
@@ -8576,27 +8453,14 @@
       <w:r>
         <w:t xml:space="preserve">Figura </w:t>
       </w:r>
-      <w:r>
-        <w:fldChar w:fldCharType="begin"/>
-      </w:r>
-      <w:r>
-        <w:instrText xml:space="preserve"> SEQ Figura \* ARABIC </w:instrText>
-      </w:r>
-      <w:r>
-        <w:fldChar w:fldCharType="separate"/>
-      </w:r>
-      <w:r>
-        <w:rPr>
-          <w:noProof/>
-        </w:rPr>
-        <w:t>11</w:t>
-      </w:r>
-      <w:r>
-        <w:rPr>
-          <w:noProof/>
-        </w:rPr>
-        <w:fldChar w:fldCharType="end"/>
-      </w:r>
+      <w:fldSimple w:instr=" SEQ Figura \* ARABIC ">
+        <w:r>
+          <w:rPr>
+            <w:noProof/>
+          </w:rPr>
+          <w:t>11</w:t>
+        </w:r>
+      </w:fldSimple>
       <w:r>
         <w:t xml:space="preserve">. </w:t>
       </w:r>
@@ -8780,27 +8644,14 @@
       <w:r>
         <w:t xml:space="preserve">Figura </w:t>
       </w:r>
-      <w:r>
-        <w:fldChar w:fldCharType="begin"/>
-      </w:r>
-      <w:r>
-        <w:instrText xml:space="preserve"> SEQ Figura \* ARABIC </w:instrText>
-      </w:r>
-      <w:r>
-        <w:fldChar w:fldCharType="separate"/>
-      </w:r>
-      <w:r>
-        <w:rPr>
-          <w:noProof/>
-        </w:rPr>
-        <w:t>12</w:t>
-      </w:r>
-      <w:r>
-        <w:rPr>
-          <w:noProof/>
-        </w:rPr>
-        <w:fldChar w:fldCharType="end"/>
-      </w:r>
+      <w:fldSimple w:instr=" SEQ Figura \* ARABIC ">
+        <w:r>
+          <w:rPr>
+            <w:noProof/>
+          </w:rPr>
+          <w:t>12</w:t>
+        </w:r>
+      </w:fldSimple>
       <w:r>
         <w:t xml:space="preserve">. </w:t>
       </w:r>
@@ -9252,6 +9103,13 @@
           <w:lang w:eastAsia="en-US"/>
         </w:rPr>
       </w:pPr>
+    </w:p>
+    <w:p>
+      <w:pPr>
+        <w:rPr>
+          <w:lang w:eastAsia="en-US"/>
+        </w:rPr>
+      </w:pPr>
       <w:r>
         <w:rPr>
           <w:lang w:eastAsia="en-US"/>
@@ -9271,9 +9129,962 @@
           <w:lang w:eastAsia="en-US"/>
         </w:rPr>
         <w:t xml:space="preserve"> tinguin un format específic. En aquest cas, és un format simple</w:t>
+      </w:r>
+      <w:r>
+        <w:rPr>
+          <w:lang w:eastAsia="en-US"/>
+        </w:rPr>
+        <w:t xml:space="preserve"> on s’ha d’enviar:</w:t>
+      </w:r>
+    </w:p>
+    <w:p>
+      <w:pPr>
+        <w:pStyle w:val="Prrafodelista"/>
+        <w:numPr>
+          <w:ilvl w:val="0"/>
+          <w:numId w:val="29"/>
+        </w:numPr>
+        <w:rPr>
+          <w:lang w:eastAsia="en-US"/>
+        </w:rPr>
+      </w:pPr>
+      <w:r>
+        <w:rPr>
+          <w:lang w:eastAsia="en-US"/>
+        </w:rPr>
+        <w:t>Un preàmbul que serveix per sincronitzar els equips que s’estiguin comunicant en aquell moment.</w:t>
+      </w:r>
+    </w:p>
+    <w:p>
+      <w:pPr>
+        <w:pStyle w:val="Prrafodelista"/>
+        <w:numPr>
+          <w:ilvl w:val="0"/>
+          <w:numId w:val="29"/>
+        </w:numPr>
+        <w:rPr>
+          <w:lang w:eastAsia="en-US"/>
+        </w:rPr>
+      </w:pPr>
+      <w:r>
+        <w:rPr>
+          <w:lang w:eastAsia="en-US"/>
+        </w:rPr>
+        <w:t>L’adreça física (MAC) de destí de les dades encapsulades en aquella trama.</w:t>
+      </w:r>
+    </w:p>
+    <w:p>
+      <w:pPr>
+        <w:pStyle w:val="Prrafodelista"/>
+        <w:numPr>
+          <w:ilvl w:val="0"/>
+          <w:numId w:val="29"/>
+        </w:numPr>
+        <w:rPr>
+          <w:lang w:eastAsia="en-US"/>
+        </w:rPr>
+      </w:pPr>
+      <w:r>
+        <w:rPr>
+          <w:lang w:eastAsia="en-US"/>
+        </w:rPr>
+        <w:t>L’adreça física (MAC) d’origen de les dades encapsulades en aquella trama.</w:t>
+      </w:r>
+    </w:p>
+    <w:p>
+      <w:pPr>
+        <w:pStyle w:val="Prrafodelista"/>
+        <w:numPr>
+          <w:ilvl w:val="0"/>
+          <w:numId w:val="29"/>
+        </w:numPr>
+        <w:rPr>
+          <w:lang w:eastAsia="en-US"/>
+        </w:rPr>
+      </w:pPr>
+      <w:r>
+        <w:rPr>
+          <w:lang w:eastAsia="en-US"/>
+        </w:rPr>
+        <w:t>El tipus de dades (</w:t>
+      </w:r>
+      <w:proofErr w:type="spellStart"/>
+      <w:r>
+        <w:rPr>
+          <w:lang w:eastAsia="en-US"/>
+        </w:rPr>
+        <w:t>EtherType</w:t>
+      </w:r>
+      <w:proofErr w:type="spellEnd"/>
+      <w:r>
+        <w:rPr>
+          <w:lang w:eastAsia="en-US"/>
+        </w:rPr>
+        <w:t xml:space="preserve">) encapsulades en aquella trama. Els valors són estandarditzats. Per exemple el valor 0x0800 indica que les dades encapsulades corresponen a IPv4, </w:t>
+      </w:r>
+      <w:proofErr w:type="spellStart"/>
+      <w:r>
+        <w:rPr>
+          <w:lang w:eastAsia="en-US"/>
+        </w:rPr>
+        <w:t>mentres</w:t>
+      </w:r>
+      <w:proofErr w:type="spellEnd"/>
+      <w:r>
+        <w:rPr>
+          <w:lang w:eastAsia="en-US"/>
+        </w:rPr>
+        <w:t xml:space="preserve"> que 0x0806 indica que les dades són ARP.</w:t>
+      </w:r>
+    </w:p>
+    <w:p>
+      <w:pPr>
+        <w:pStyle w:val="Prrafodelista"/>
+        <w:numPr>
+          <w:ilvl w:val="0"/>
+          <w:numId w:val="29"/>
+        </w:numPr>
+        <w:rPr>
+          <w:lang w:eastAsia="en-US"/>
+        </w:rPr>
+      </w:pPr>
+      <w:r>
+        <w:rPr>
+          <w:lang w:eastAsia="en-US"/>
+        </w:rPr>
+        <w:t>Les dades encapsulades. Si la llargària total del paquet encapsulat no arriba als 46 bytes s’ha de omplir amb valors nuls.</w:t>
+      </w:r>
+    </w:p>
+    <w:p>
+      <w:pPr>
+        <w:pStyle w:val="Prrafodelista"/>
+        <w:numPr>
+          <w:ilvl w:val="0"/>
+          <w:numId w:val="29"/>
+        </w:numPr>
+        <w:rPr>
+          <w:lang w:eastAsia="en-US"/>
+        </w:rPr>
+      </w:pPr>
+      <w:r>
+        <w:rPr>
+          <w:lang w:eastAsia="en-US"/>
+        </w:rPr>
+        <w:t xml:space="preserve">Una seqüència de control de trama (FCS, de l’anglès </w:t>
+      </w:r>
+      <w:proofErr w:type="spellStart"/>
+      <w:r>
+        <w:rPr>
+          <w:lang w:eastAsia="en-US"/>
+        </w:rPr>
+        <w:t>Frame</w:t>
+      </w:r>
+      <w:proofErr w:type="spellEnd"/>
+      <w:r>
+        <w:rPr>
+          <w:lang w:eastAsia="en-US"/>
+        </w:rPr>
+        <w:t xml:space="preserve"> </w:t>
+      </w:r>
+      <w:proofErr w:type="spellStart"/>
+      <w:r>
+        <w:rPr>
+          <w:lang w:eastAsia="en-US"/>
+        </w:rPr>
+        <w:t>Check</w:t>
+      </w:r>
+      <w:proofErr w:type="spellEnd"/>
+      <w:r>
+        <w:rPr>
+          <w:lang w:eastAsia="en-US"/>
+        </w:rPr>
+        <w:t xml:space="preserve"> </w:t>
+      </w:r>
+      <w:proofErr w:type="spellStart"/>
+      <w:r>
+        <w:rPr>
+          <w:lang w:eastAsia="en-US"/>
+        </w:rPr>
+        <w:t>Sequence</w:t>
+      </w:r>
+      <w:proofErr w:type="spellEnd"/>
+      <w:r>
+        <w:rPr>
+          <w:lang w:eastAsia="en-US"/>
+        </w:rPr>
+        <w:t>), consistent del resultat d’executar un algoritme de comprovació de redundància cíclic (CRC) de 32 bits (4 bytes) sobre tota la trama.</w:t>
+      </w:r>
+    </w:p>
+    <w:p>
+      <w:pPr>
+        <w:rPr>
+          <w:lang w:eastAsia="en-US"/>
+        </w:rPr>
+      </w:pPr>
+    </w:p>
+    <w:p>
+      <w:pPr>
+        <w:widowControl/>
+        <w:spacing w:after="200" w:line="276" w:lineRule="auto"/>
+        <w:rPr>
+          <w:lang w:eastAsia="en-US"/>
+        </w:rPr>
+      </w:pPr>
+      <w:r>
+        <w:rPr>
+          <w:lang w:eastAsia="en-US"/>
+        </w:rPr>
+        <w:t>A la Figura 13 es pot veure una representació gràfica d’aquesta trama.</w:t>
+      </w:r>
+      <w:r>
+        <w:rPr>
+          <w:lang w:eastAsia="en-US"/>
+        </w:rPr>
+        <w:t xml:space="preserve"> </w:t>
+      </w:r>
+    </w:p>
+    <w:p>
+      <w:pPr>
+        <w:keepNext/>
+        <w:jc w:val="center"/>
+      </w:pPr>
+      <w:r>
+        <w:rPr>
+          <w:noProof/>
+          <w:lang w:val="en-US" w:eastAsia="en-US"/>
+        </w:rPr>
+        <w:drawing>
+          <wp:inline distT="0" distB="0" distL="0" distR="0" wp14:anchorId="2EAC2637" wp14:editId="1D42E4EC">
+            <wp:extent cx="5076825" cy="1466957"/>
+            <wp:effectExtent l="0" t="0" r="0" b="0"/>
+            <wp:docPr id="17" name="Imatge 5"/>
+            <wp:cNvGraphicFramePr>
+              <a:graphicFrameLocks xmlns:a="http://schemas.openxmlformats.org/drawingml/2006/main" noChangeAspect="1"/>
+            </wp:cNvGraphicFramePr>
+            <a:graphic xmlns:a="http://schemas.openxmlformats.org/drawingml/2006/main">
+              <a:graphicData uri="http://schemas.openxmlformats.org/drawingml/2006/picture">
+                <pic:pic xmlns:pic="http://schemas.openxmlformats.org/drawingml/2006/picture">
+                  <pic:nvPicPr>
+                    <pic:cNvPr id="0" name="Picture 1" descr="Número, 2, Dígito, Figura, Cifrado, Conde, Numerario"/>
+                    <pic:cNvPicPr>
+                      <a:picLocks noChangeAspect="1" noChangeArrowheads="1"/>
+                    </pic:cNvPicPr>
+                  </pic:nvPicPr>
+                  <pic:blipFill>
+                    <a:blip r:embed="rId21" cstate="print">
+                      <a:extLst>
+                        <a:ext uri="{28A0092B-C50C-407E-A947-70E740481C1C}">
+                          <a14:useLocalDpi xmlns:a14="http://schemas.microsoft.com/office/drawing/2010/main" val="0"/>
+                        </a:ext>
+                      </a:extLst>
+                    </a:blip>
+                    <a:stretch>
+                      <a:fillRect/>
+                    </a:stretch>
+                  </pic:blipFill>
+                  <pic:spPr bwMode="auto">
+                    <a:xfrm>
+                      <a:off x="0" y="0"/>
+                      <a:ext cx="5091832" cy="1471293"/>
+                    </a:xfrm>
+                    <a:prstGeom prst="rect">
+                      <a:avLst/>
+                    </a:prstGeom>
+                    <a:noFill/>
+                    <a:ln>
+                      <a:noFill/>
+                    </a:ln>
+                  </pic:spPr>
+                </pic:pic>
+              </a:graphicData>
+            </a:graphic>
+          </wp:inline>
+        </w:drawing>
+      </w:r>
+    </w:p>
+    <w:p>
+      <w:pPr>
+        <w:pStyle w:val="Descripcin"/>
+        <w:jc w:val="center"/>
+        <w:rPr>
+          <w:color w:val="auto"/>
+        </w:rPr>
+      </w:pPr>
+      <w:r>
+        <w:t xml:space="preserve">Figura </w:t>
+      </w:r>
+      <w:fldSimple w:instr=" SEQ Figura \* ARABIC ">
+        <w:r>
+          <w:rPr>
+            <w:noProof/>
+          </w:rPr>
+          <w:t>13</w:t>
+        </w:r>
+      </w:fldSimple>
+      <w:r>
+        <w:t xml:space="preserve">. </w:t>
+      </w:r>
+      <w:r>
+        <w:rPr>
+          <w:color w:val="auto"/>
+        </w:rPr>
+        <w:t xml:space="preserve">Diagrama que </w:t>
+      </w:r>
+      <w:r>
+        <w:rPr>
+          <w:color w:val="auto"/>
+        </w:rPr>
+        <w:t xml:space="preserve">representa la estructura d’una trama </w:t>
+      </w:r>
+      <w:proofErr w:type="spellStart"/>
+      <w:r>
+        <w:rPr>
+          <w:color w:val="auto"/>
+        </w:rPr>
+        <w:t>Ethernet</w:t>
+      </w:r>
+      <w:proofErr w:type="spellEnd"/>
+    </w:p>
+    <w:p>
+      <w:pPr>
+        <w:rPr>
+          <w:lang w:eastAsia="en-US"/>
+        </w:rPr>
+      </w:pPr>
+      <w:r>
+        <w:rPr>
+          <w:lang w:eastAsia="en-US"/>
+        </w:rPr>
+        <w:t xml:space="preserve">A continuació es descriuen els protocols que van encapsulats dins de la trama </w:t>
+      </w:r>
+      <w:proofErr w:type="spellStart"/>
+      <w:r>
+        <w:rPr>
+          <w:lang w:eastAsia="en-US"/>
+        </w:rPr>
+        <w:t>Ethernet</w:t>
+      </w:r>
+      <w:proofErr w:type="spellEnd"/>
+      <w:r>
+        <w:rPr>
+          <w:lang w:eastAsia="en-US"/>
+        </w:rPr>
+        <w:t xml:space="preserve">, i que permeten intercanviar dades </w:t>
+      </w:r>
+      <w:r>
+        <w:rPr>
+          <w:i/>
+          <w:lang w:eastAsia="en-US"/>
+        </w:rPr>
+        <w:t>útils</w:t>
+      </w:r>
+      <w:r>
+        <w:rPr>
+          <w:lang w:eastAsia="en-US"/>
+        </w:rPr>
+        <w:t xml:space="preserve"> entre els equips connectats a la xarxa.</w:t>
+      </w:r>
+    </w:p>
+    <w:p>
+      <w:pPr>
+        <w:rPr>
+          <w:lang w:eastAsia="en-US"/>
+        </w:rPr>
+      </w:pPr>
+    </w:p>
+    <w:p>
+      <w:pPr>
+        <w:pStyle w:val="TDC3"/>
+        <w:rPr>
+          <w:lang w:eastAsia="en-US"/>
+        </w:rPr>
+      </w:pPr>
+      <w:r>
+        <w:rPr>
+          <w:lang w:eastAsia="en-US"/>
+        </w:rPr>
+        <w:t>Paquets IPv4</w:t>
+      </w:r>
+    </w:p>
+    <w:p>
+      <w:pPr>
+        <w:rPr>
+          <w:lang w:eastAsia="en-US"/>
+        </w:rPr>
+      </w:pPr>
+    </w:p>
+    <w:p>
+      <w:pPr>
+        <w:rPr>
+          <w:lang w:eastAsia="en-US"/>
+        </w:rPr>
+      </w:pPr>
+      <w:r>
+        <w:rPr>
+          <w:lang w:eastAsia="en-US"/>
+        </w:rPr>
+        <w:t>El protocol bàsic que s’utilitza per l’intercanvi de dades tant dins d’una xarxa local com a la xarxa de xarxes és IP versió 4.</w:t>
+      </w:r>
+      <w:r>
+        <w:rPr>
+          <w:lang w:eastAsia="en-US"/>
+        </w:rPr>
+        <w:t xml:space="preserve"> Aquest és un protocol extens que permet intercanvi de dades dintre d’una xarxa on tots els equips connectats estan adreçats amb una adreça IP, diferent de l’adreça física, que permet identificar-los independentment del dispositiu, i permet </w:t>
+      </w:r>
+      <w:r>
+        <w:rPr>
+          <w:lang w:eastAsia="en-US"/>
+        </w:rPr>
+        <w:t xml:space="preserve">organització lògica dels equips, mitjançant </w:t>
+      </w:r>
+      <w:r>
+        <w:rPr>
+          <w:lang w:eastAsia="en-US"/>
+        </w:rPr>
+        <w:t>formació de xarxes i subxarxes. L’adreça IP consta de 4 bytes de llargària. En aquest protocol els paquets de dades se solen separar entre una capçalera, que dóna informació sobre l’origen i destí del paquet entre d’altres, i les dades encapsulades en aquest paquet. La capçalera dels paquets IPv4 ha de contenir, com a mínim:</w:t>
+      </w:r>
+    </w:p>
+    <w:p>
+      <w:pPr>
+        <w:pStyle w:val="Prrafodelista"/>
+        <w:numPr>
+          <w:ilvl w:val="0"/>
+          <w:numId w:val="30"/>
+        </w:numPr>
+        <w:rPr>
+          <w:lang w:eastAsia="en-US"/>
+        </w:rPr>
+      </w:pPr>
+      <w:r>
+        <w:rPr>
+          <w:lang w:eastAsia="en-US"/>
+        </w:rPr>
+        <w:t>La versió de protocol IP que s’està utilitzant (4 o 6), 4 bits.</w:t>
+      </w:r>
+    </w:p>
+    <w:p>
+      <w:pPr>
+        <w:pStyle w:val="Prrafodelista"/>
+        <w:numPr>
+          <w:ilvl w:val="0"/>
+          <w:numId w:val="30"/>
+        </w:numPr>
+        <w:rPr>
+          <w:lang w:eastAsia="en-US"/>
+        </w:rPr>
+      </w:pPr>
+      <w:r>
+        <w:rPr>
+          <w:lang w:eastAsia="en-US"/>
+        </w:rPr>
+        <w:t>La llargària de la capçalera IP, comptada en paraules de 4 bytes (32 bits), 4 bits. Això dóna un màxim de 15, per tant 15 · 32 bits = 480 bits =  60 bytes. És a dir, una capçalera de IPv4 mai hauria de ser més llarga de 60 octets.</w:t>
+      </w:r>
+    </w:p>
+    <w:p>
+      <w:pPr>
+        <w:pStyle w:val="Prrafodelista"/>
+        <w:numPr>
+          <w:ilvl w:val="0"/>
+          <w:numId w:val="30"/>
+        </w:numPr>
+        <w:rPr>
+          <w:lang w:eastAsia="en-US"/>
+        </w:rPr>
+      </w:pPr>
+      <w:r>
+        <w:rPr>
+          <w:lang w:eastAsia="en-US"/>
+        </w:rPr>
+        <w:t>Un camp anomenat Serveis Diferenciats de 6 bits. Aquest camp permet distingir entre tipus de trames IPv4, per tractar-les amb major o menor prioritat, per exemple.</w:t>
+      </w:r>
+    </w:p>
+    <w:p>
+      <w:pPr>
+        <w:pStyle w:val="Prrafodelista"/>
+        <w:numPr>
+          <w:ilvl w:val="0"/>
+          <w:numId w:val="30"/>
+        </w:numPr>
+        <w:rPr>
+          <w:lang w:eastAsia="en-US"/>
+        </w:rPr>
+      </w:pPr>
+      <w:r>
+        <w:rPr>
+          <w:lang w:eastAsia="en-US"/>
+        </w:rPr>
+        <w:t xml:space="preserve">Un camp anomenat Notificació de Congestió Explícita, de 2 bits. Aquest camp serveix per, si hi ha congestió a la xarxa, </w:t>
+      </w:r>
+      <w:r>
+        <w:rPr>
+          <w:lang w:eastAsia="en-US"/>
+        </w:rPr>
+        <w:t xml:space="preserve">es pugui </w:t>
+      </w:r>
+      <w:r>
+        <w:rPr>
+          <w:lang w:eastAsia="en-US"/>
+        </w:rPr>
+        <w:t xml:space="preserve">notificar als equips de destí i origen, </w:t>
+      </w:r>
+      <w:r>
+        <w:rPr>
+          <w:lang w:eastAsia="en-US"/>
+        </w:rPr>
+        <w:t>sense pèrdua de paquets. Generalment aquests protocols no s’utilitzen amb freqüència.</w:t>
+      </w:r>
+    </w:p>
+    <w:p>
+      <w:pPr>
+        <w:pStyle w:val="Prrafodelista"/>
+        <w:numPr>
+          <w:ilvl w:val="0"/>
+          <w:numId w:val="30"/>
+        </w:numPr>
+        <w:rPr>
+          <w:lang w:eastAsia="en-US"/>
+        </w:rPr>
+      </w:pPr>
+      <w:r>
+        <w:rPr>
+          <w:lang w:eastAsia="en-US"/>
+        </w:rPr>
+        <w:t>La llargària total del paquet IP, incloent les dades, comptant bytes. Aquest és un camp de 16 bits, i per tant permetria que els paquets tinguin una llargària màxima de fins a 65535 bytes.</w:t>
+      </w:r>
+    </w:p>
+    <w:p>
+      <w:pPr>
+        <w:pStyle w:val="Prrafodelista"/>
+        <w:numPr>
+          <w:ilvl w:val="0"/>
+          <w:numId w:val="30"/>
+        </w:numPr>
+        <w:rPr>
+          <w:lang w:eastAsia="en-US"/>
+        </w:rPr>
+      </w:pPr>
+      <w:r>
+        <w:rPr>
+          <w:lang w:eastAsia="en-US"/>
+        </w:rPr>
+        <w:t>Un camp anomenat Identificació, que permet identificar els paquets, de 16 bits. Com que aquesta identificació hauria de ser única pel que duri la connexió i transmissió entre els dos equips de la xarxa, això limita altament les velocitats de transmissió, així que generalment no s’utilitza per res.</w:t>
+      </w:r>
+    </w:p>
+    <w:p>
+      <w:pPr>
+        <w:pStyle w:val="Prrafodelista"/>
+        <w:numPr>
+          <w:ilvl w:val="0"/>
+          <w:numId w:val="30"/>
+        </w:numPr>
+        <w:rPr>
+          <w:lang w:eastAsia="en-US"/>
+        </w:rPr>
+      </w:pPr>
+      <w:r>
+        <w:rPr>
+          <w:lang w:eastAsia="en-US"/>
+        </w:rPr>
+        <w:t xml:space="preserve">El camp anomenat </w:t>
+      </w:r>
+      <w:proofErr w:type="spellStart"/>
+      <w:r>
+        <w:rPr>
+          <w:lang w:eastAsia="en-US"/>
+        </w:rPr>
+        <w:t>Flags</w:t>
+      </w:r>
+      <w:proofErr w:type="spellEnd"/>
+      <w:r>
+        <w:rPr>
+          <w:lang w:eastAsia="en-US"/>
+        </w:rPr>
+        <w:t xml:space="preserve">, de 3 bits. Aquest camp té un bit que indica si el paquet IPv4 ha hagut de ser fragmentat en vàries transmissions diferents (MF, de l’anglès </w:t>
+      </w:r>
+      <w:proofErr w:type="spellStart"/>
+      <w:r>
+        <w:rPr>
+          <w:lang w:eastAsia="en-US"/>
+        </w:rPr>
+        <w:t>More</w:t>
+      </w:r>
+      <w:proofErr w:type="spellEnd"/>
+      <w:r>
+        <w:rPr>
+          <w:lang w:eastAsia="en-US"/>
+        </w:rPr>
+        <w:t xml:space="preserve"> Fragments), si les dades no cabessin en un sol paquet, i per tant han de venir més fragments. També té un bit (DF, de l’anglès </w:t>
+      </w:r>
+      <w:proofErr w:type="spellStart"/>
+      <w:r>
+        <w:rPr>
+          <w:lang w:eastAsia="en-US"/>
+        </w:rPr>
+        <w:t>Don’t</w:t>
+      </w:r>
+      <w:proofErr w:type="spellEnd"/>
+      <w:r>
+        <w:rPr>
+          <w:lang w:eastAsia="en-US"/>
+        </w:rPr>
+        <w:t xml:space="preserve"> Fragment) segons el qual l’originador del paquet pot demanar que no se separin les dades durant la transmissió, saltant pels diferents punts de la xarxa. El tercer bit està reservat, segons la especificació.</w:t>
+      </w:r>
+    </w:p>
+    <w:p>
+      <w:pPr>
+        <w:pStyle w:val="Prrafodelista"/>
+        <w:numPr>
+          <w:ilvl w:val="0"/>
+          <w:numId w:val="30"/>
+        </w:numPr>
+        <w:rPr>
+          <w:lang w:eastAsia="en-US"/>
+        </w:rPr>
+      </w:pPr>
+      <w:r>
+        <w:rPr>
+          <w:lang w:eastAsia="en-US"/>
+        </w:rPr>
+        <w:t xml:space="preserve">El camp que indica, si haguessin d’haver més fragments, quin nombre de </w:t>
+      </w:r>
+      <w:r>
+        <w:rPr>
+          <w:lang w:eastAsia="en-US"/>
+        </w:rPr>
+        <w:lastRenderedPageBreak/>
+        <w:t>fragment s’està tractant en el paquet actual. Aquest camp té una llargària de 13 bits, però el seu número es mesura en unitats de 8 bytes. El primer paquet de la transmissió sempre comença tenint un 0.</w:t>
+      </w:r>
+    </w:p>
+    <w:p>
+      <w:pPr>
+        <w:pStyle w:val="Prrafodelista"/>
+        <w:numPr>
+          <w:ilvl w:val="0"/>
+          <w:numId w:val="30"/>
+        </w:numPr>
+        <w:rPr>
+          <w:lang w:eastAsia="en-US"/>
+        </w:rPr>
+      </w:pPr>
+      <w:r>
+        <w:rPr>
+          <w:lang w:eastAsia="en-US"/>
+        </w:rPr>
+        <w:t xml:space="preserve">El </w:t>
+      </w:r>
+      <w:r>
+        <w:rPr>
+          <w:i/>
+          <w:lang w:eastAsia="en-US"/>
+        </w:rPr>
+        <w:t>temps de vida</w:t>
+      </w:r>
+      <w:r>
+        <w:rPr>
+          <w:lang w:eastAsia="en-US"/>
+        </w:rPr>
+        <w:t xml:space="preserve"> que li queda al paquet</w:t>
+      </w:r>
+      <w:r>
+        <w:rPr>
+          <w:lang w:eastAsia="en-US"/>
+        </w:rPr>
+        <w:t>, 8 bits. Aquest temps de vida es mesura restant d’un nombre màxim. Es resta un per cada salt que fa aquest paquet a la xarxa, entenent com salt passar d’un equip a un altre. Això impedeix que un paquet quedi donant voltes per la xarxa de forma indefinida.</w:t>
+      </w:r>
+    </w:p>
+    <w:p>
+      <w:pPr>
+        <w:pStyle w:val="Prrafodelista"/>
+        <w:numPr>
+          <w:ilvl w:val="0"/>
+          <w:numId w:val="30"/>
+        </w:numPr>
+        <w:rPr>
+          <w:lang w:eastAsia="en-US"/>
+        </w:rPr>
+      </w:pPr>
+      <w:r>
+        <w:rPr>
+          <w:lang w:eastAsia="en-US"/>
+        </w:rPr>
+        <w:t>Un camp que defineix el protocol de les dades encapsulades en aquest paquet IPv4, de 8 bits. Alguns exemples són: 0x01 pel protocol ICMP, 0x11 per UDP, 0x06 per TCP.</w:t>
+      </w:r>
+    </w:p>
+    <w:p>
+      <w:pPr>
+        <w:pStyle w:val="Prrafodelista"/>
+        <w:numPr>
+          <w:ilvl w:val="0"/>
+          <w:numId w:val="30"/>
+        </w:numPr>
+        <w:rPr>
+          <w:lang w:eastAsia="en-US"/>
+        </w:rPr>
+      </w:pPr>
+      <w:r>
+        <w:rPr>
+          <w:lang w:eastAsia="en-US"/>
+        </w:rPr>
+        <w:t>El camp que comprova la suma de verificació de la capçalera del paquet en qüestió, de 16 bits. Aquest valor s’obté calculant el complement a u, de la suma de tota la capçalera en complement a u, assumint com si la capçalera estigués formada per paraules de 16 bits.</w:t>
+      </w:r>
+    </w:p>
+    <w:p>
+      <w:pPr>
+        <w:pStyle w:val="Prrafodelista"/>
+        <w:numPr>
+          <w:ilvl w:val="0"/>
+          <w:numId w:val="30"/>
+        </w:numPr>
+        <w:rPr>
+          <w:lang w:eastAsia="en-US"/>
+        </w:rPr>
+      </w:pPr>
+      <w:r>
+        <w:rPr>
+          <w:lang w:eastAsia="en-US"/>
+        </w:rPr>
+        <w:t>L’adreça IP d’origen del paquet, de 32 bits (4 bytes).</w:t>
+      </w:r>
+    </w:p>
+    <w:p>
+      <w:pPr>
+        <w:pStyle w:val="Prrafodelista"/>
+        <w:numPr>
+          <w:ilvl w:val="0"/>
+          <w:numId w:val="30"/>
+        </w:numPr>
+        <w:rPr>
+          <w:lang w:eastAsia="en-US"/>
+        </w:rPr>
+      </w:pPr>
+      <w:r>
+        <w:rPr>
+          <w:lang w:eastAsia="en-US"/>
+        </w:rPr>
+        <w:t xml:space="preserve">L’adreça IP </w:t>
+      </w:r>
+      <w:r>
+        <w:rPr>
+          <w:lang w:eastAsia="en-US"/>
+        </w:rPr>
+        <w:t xml:space="preserve">de destí </w:t>
+      </w:r>
+      <w:r>
+        <w:rPr>
+          <w:lang w:eastAsia="en-US"/>
+        </w:rPr>
+        <w:t>del paquet, de 32 bits (4 bytes).</w:t>
+      </w:r>
+    </w:p>
+    <w:p>
+      <w:pPr>
+        <w:pStyle w:val="Prrafodelista"/>
+        <w:numPr>
+          <w:ilvl w:val="0"/>
+          <w:numId w:val="30"/>
+        </w:numPr>
+        <w:rPr>
+          <w:lang w:eastAsia="en-US"/>
+        </w:rPr>
+      </w:pPr>
+      <w:r>
+        <w:rPr>
+          <w:lang w:eastAsia="en-US"/>
+        </w:rPr>
+        <w:t>Per últim, el camp de les dades encapsulades en aquest paquet, de llargària variable.</w:t>
+      </w:r>
+    </w:p>
+    <w:p>
+      <w:pPr>
+        <w:rPr>
+          <w:lang w:eastAsia="en-US"/>
+        </w:rPr>
+      </w:pPr>
+    </w:p>
+    <w:p>
+      <w:pPr>
+        <w:widowControl/>
+        <w:spacing w:after="200" w:line="276" w:lineRule="auto"/>
+        <w:rPr>
+          <w:lang w:eastAsia="en-US"/>
+        </w:rPr>
+      </w:pPr>
+      <w:r>
+        <w:rPr>
+          <w:lang w:eastAsia="en-US"/>
+        </w:rPr>
+        <w:t>A la Figura 14</w:t>
       </w:r>
       <w:bookmarkStart w:id="15" w:name="_GoBack"/>
       <w:bookmarkEnd w:id="15"/>
+      <w:r>
+        <w:rPr>
+          <w:lang w:eastAsia="en-US"/>
+        </w:rPr>
+        <w:t xml:space="preserve"> es pot veure una representació gràfica d’aquesta trama.</w:t>
+      </w:r>
+      <w:r>
+        <w:rPr>
+          <w:lang w:eastAsia="en-US"/>
+        </w:rPr>
+        <w:t xml:space="preserve"> </w:t>
+      </w:r>
+    </w:p>
+    <w:p>
+      <w:pPr>
+        <w:keepNext/>
+        <w:jc w:val="center"/>
+      </w:pPr>
+      <w:r>
+        <w:rPr>
+          <w:noProof/>
+          <w:lang w:val="en-US" w:eastAsia="en-US"/>
+        </w:rPr>
+        <w:drawing>
+          <wp:inline distT="0" distB="0" distL="0" distR="0" wp14:anchorId="13F1AAC8" wp14:editId="393182AA">
+            <wp:extent cx="5076825" cy="1466957"/>
+            <wp:effectExtent l="0" t="0" r="0" b="0"/>
+            <wp:docPr id="20" name="Imatge 5"/>
+            <wp:cNvGraphicFramePr>
+              <a:graphicFrameLocks xmlns:a="http://schemas.openxmlformats.org/drawingml/2006/main" noChangeAspect="1"/>
+            </wp:cNvGraphicFramePr>
+            <a:graphic xmlns:a="http://schemas.openxmlformats.org/drawingml/2006/main">
+              <a:graphicData uri="http://schemas.openxmlformats.org/drawingml/2006/picture">
+                <pic:pic xmlns:pic="http://schemas.openxmlformats.org/drawingml/2006/picture">
+                  <pic:nvPicPr>
+                    <pic:cNvPr id="0" name="Picture 1" descr="Número, 2, Dígito, Figura, Cifrado, Conde, Numerario"/>
+                    <pic:cNvPicPr>
+                      <a:picLocks noChangeAspect="1" noChangeArrowheads="1"/>
+                    </pic:cNvPicPr>
+                  </pic:nvPicPr>
+                  <pic:blipFill>
+                    <a:blip r:embed="rId21" cstate="print">
+                      <a:extLst>
+                        <a:ext uri="{28A0092B-C50C-407E-A947-70E740481C1C}">
+                          <a14:useLocalDpi xmlns:a14="http://schemas.microsoft.com/office/drawing/2010/main" val="0"/>
+                        </a:ext>
+                      </a:extLst>
+                    </a:blip>
+                    <a:stretch>
+                      <a:fillRect/>
+                    </a:stretch>
+                  </pic:blipFill>
+                  <pic:spPr bwMode="auto">
+                    <a:xfrm>
+                      <a:off x="0" y="0"/>
+                      <a:ext cx="5091832" cy="1471293"/>
+                    </a:xfrm>
+                    <a:prstGeom prst="rect">
+                      <a:avLst/>
+                    </a:prstGeom>
+                    <a:noFill/>
+                    <a:ln>
+                      <a:noFill/>
+                    </a:ln>
+                  </pic:spPr>
+                </pic:pic>
+              </a:graphicData>
+            </a:graphic>
+          </wp:inline>
+        </w:drawing>
+      </w:r>
+    </w:p>
+    <w:p>
+      <w:pPr>
+        <w:pStyle w:val="Descripcin"/>
+        <w:jc w:val="center"/>
+        <w:rPr>
+          <w:color w:val="auto"/>
+        </w:rPr>
+      </w:pPr>
+      <w:r>
+        <w:t xml:space="preserve">Figura </w:t>
+      </w:r>
+      <w:r>
+        <w:fldChar w:fldCharType="begin"/>
+      </w:r>
+      <w:r>
+        <w:instrText xml:space="preserve"> SEQ Figura \* ARABIC </w:instrText>
+      </w:r>
+      <w:r>
+        <w:fldChar w:fldCharType="separate"/>
+      </w:r>
+      <w:r>
+        <w:rPr>
+          <w:noProof/>
+        </w:rPr>
+        <w:t>13</w:t>
+      </w:r>
+      <w:r>
+        <w:rPr>
+          <w:noProof/>
+        </w:rPr>
+        <w:fldChar w:fldCharType="end"/>
+      </w:r>
+      <w:r>
+        <w:t xml:space="preserve">. </w:t>
+      </w:r>
+      <w:r>
+        <w:rPr>
+          <w:color w:val="auto"/>
+        </w:rPr>
+        <w:t xml:space="preserve">Diagrama que representa la estructura d’una trama </w:t>
+      </w:r>
+      <w:proofErr w:type="spellStart"/>
+      <w:r>
+        <w:rPr>
+          <w:color w:val="auto"/>
+        </w:rPr>
+        <w:t>Ethernet</w:t>
+      </w:r>
+      <w:proofErr w:type="spellEnd"/>
+    </w:p>
+    <w:p>
+      <w:pPr>
+        <w:rPr>
+          <w:lang w:eastAsia="en-US"/>
+        </w:rPr>
+      </w:pPr>
+      <w:r>
+        <w:rPr>
+          <w:lang w:eastAsia="en-US"/>
+        </w:rPr>
+        <w:t xml:space="preserve">A continuació es descriuen els protocols que van encapsulats dins de la trama </w:t>
+      </w:r>
+      <w:proofErr w:type="spellStart"/>
+      <w:r>
+        <w:rPr>
+          <w:lang w:eastAsia="en-US"/>
+        </w:rPr>
+        <w:t>Ethernet</w:t>
+      </w:r>
+      <w:proofErr w:type="spellEnd"/>
+      <w:r>
+        <w:rPr>
+          <w:lang w:eastAsia="en-US"/>
+        </w:rPr>
+        <w:t xml:space="preserve">, i que permeten intercanviar dades </w:t>
+      </w:r>
+      <w:r>
+        <w:rPr>
+          <w:i/>
+          <w:lang w:eastAsia="en-US"/>
+        </w:rPr>
+        <w:t>útils</w:t>
+      </w:r>
+      <w:r>
+        <w:rPr>
+          <w:lang w:eastAsia="en-US"/>
+        </w:rPr>
+        <w:t xml:space="preserve"> entre els equips connectats a la xarxa.</w:t>
+      </w:r>
+    </w:p>
+    <w:p>
+      <w:pPr>
+        <w:rPr>
+          <w:lang w:eastAsia="en-US"/>
+        </w:rPr>
+      </w:pPr>
     </w:p>
     <w:p>
       <w:pPr>
@@ -9451,7 +10262,7 @@
                     </pic:cNvPicPr>
                   </pic:nvPicPr>
                   <pic:blipFill>
-                    <a:blip r:embed="rId21">
+                    <a:blip r:embed="rId22">
                       <a:extLst>
                         <a:ext uri="{28A0092B-C50C-407E-A947-70E740481C1C}">
                           <a14:useLocalDpi xmlns:a14="http://schemas.microsoft.com/office/drawing/2010/main" val="0"/>
@@ -10126,8 +10937,8 @@
       </w:pPr>
     </w:p>
     <w:sectPr>
-      <w:headerReference w:type="default" r:id="rId22"/>
-      <w:footerReference w:type="default" r:id="rId23"/>
+      <w:headerReference w:type="default" r:id="rId23"/>
+      <w:footerReference w:type="default" r:id="rId24"/>
       <w:pgSz w:w="11906" w:h="16838"/>
       <w:pgMar w:top="1417" w:right="1701" w:bottom="1417" w:left="1701" w:header="708" w:footer="708" w:gutter="0"/>
       <w:pgNumType w:start="8"/>
@@ -10238,13 +11049,7 @@
         <w:footnoteRef/>
       </w:r>
       <w:r>
-        <w:t xml:space="preserve"> Alt nivell en comparació amb el llenguatge d’asse</w:t>
-      </w:r>
-      <w:r>
-        <w:t>mblador</w:t>
-      </w:r>
-      <w:r>
-        <w:t>.</w:t>
+        <w:t xml:space="preserve"> Alt nivell en comparació amb el llenguatge d’assemblador.</w:t>
       </w:r>
     </w:p>
   </w:footnote>
@@ -10359,6 +11164,92 @@
 <file path=word/numbering.xml><?xml version="1.0" encoding="utf-8"?>
 <w:numbering xmlns:wpc="http://schemas.microsoft.com/office/word/2010/wordprocessingCanvas" xmlns:mc="http://schemas.openxmlformats.org/markup-compatibility/2006" xmlns:o="urn:schemas-microsoft-com:office:office" xmlns:r="http://schemas.openxmlformats.org/officeDocument/2006/relationships" xmlns:m="http://schemas.openxmlformats.org/officeDocument/2006/math" xmlns:v="urn:schemas-microsoft-com:vml" xmlns:wp14="http://schemas.microsoft.com/office/word/2010/wordprocessingDrawing" xmlns:wp="http://schemas.openxmlformats.org/drawingml/2006/wordprocessingDrawing" xmlns:w10="urn:schemas-microsoft-com:office:word" xmlns:w="http://schemas.openxmlformats.org/wordprocessingml/2006/main" xmlns:w14="http://schemas.microsoft.com/office/word/2010/wordml" xmlns:w15="http://schemas.microsoft.com/office/word/2012/wordml" xmlns:wpg="http://schemas.microsoft.com/office/word/2010/wordprocessingGroup" xmlns:wpi="http://schemas.microsoft.com/office/word/2010/wordprocessingInk" xmlns:wne="http://schemas.microsoft.com/office/word/2006/wordml" xmlns:wps="http://schemas.microsoft.com/office/word/2010/wordprocessingShape" mc:Ignorable="w14 w15 wp14">
   <w:abstractNum w:abstractNumId="0">
+    <w:nsid w:val="044C1893"/>
+    <w:multiLevelType w:val="hybridMultilevel"/>
+    <w:tmpl w:val="C896A7F4"/>
+    <w:lvl w:ilvl="0" w:tplc="0409000F">
+      <w:start w:val="1"/>
+      <w:numFmt w:val="decimal"/>
+      <w:lvlText w:val="%1."/>
+      <w:lvlJc w:val="left"/>
+      <w:pPr>
+        <w:ind w:left="720" w:hanging="360"/>
+      </w:pPr>
+    </w:lvl>
+    <w:lvl w:ilvl="1" w:tplc="04090019" w:tentative="1">
+      <w:start w:val="1"/>
+      <w:numFmt w:val="lowerLetter"/>
+      <w:lvlText w:val="%2."/>
+      <w:lvlJc w:val="left"/>
+      <w:pPr>
+        <w:ind w:left="1440" w:hanging="360"/>
+      </w:pPr>
+    </w:lvl>
+    <w:lvl w:ilvl="2" w:tplc="0409001B" w:tentative="1">
+      <w:start w:val="1"/>
+      <w:numFmt w:val="lowerRoman"/>
+      <w:lvlText w:val="%3."/>
+      <w:lvlJc w:val="right"/>
+      <w:pPr>
+        <w:ind w:left="2160" w:hanging="180"/>
+      </w:pPr>
+    </w:lvl>
+    <w:lvl w:ilvl="3" w:tplc="0409000F" w:tentative="1">
+      <w:start w:val="1"/>
+      <w:numFmt w:val="decimal"/>
+      <w:lvlText w:val="%4."/>
+      <w:lvlJc w:val="left"/>
+      <w:pPr>
+        <w:ind w:left="2880" w:hanging="360"/>
+      </w:pPr>
+    </w:lvl>
+    <w:lvl w:ilvl="4" w:tplc="04090019" w:tentative="1">
+      <w:start w:val="1"/>
+      <w:numFmt w:val="lowerLetter"/>
+      <w:lvlText w:val="%5."/>
+      <w:lvlJc w:val="left"/>
+      <w:pPr>
+        <w:ind w:left="3600" w:hanging="360"/>
+      </w:pPr>
+    </w:lvl>
+    <w:lvl w:ilvl="5" w:tplc="0409001B" w:tentative="1">
+      <w:start w:val="1"/>
+      <w:numFmt w:val="lowerRoman"/>
+      <w:lvlText w:val="%6."/>
+      <w:lvlJc w:val="right"/>
+      <w:pPr>
+        <w:ind w:left="4320" w:hanging="180"/>
+      </w:pPr>
+    </w:lvl>
+    <w:lvl w:ilvl="6" w:tplc="0409000F" w:tentative="1">
+      <w:start w:val="1"/>
+      <w:numFmt w:val="decimal"/>
+      <w:lvlText w:val="%7."/>
+      <w:lvlJc w:val="left"/>
+      <w:pPr>
+        <w:ind w:left="5040" w:hanging="360"/>
+      </w:pPr>
+    </w:lvl>
+    <w:lvl w:ilvl="7" w:tplc="04090019" w:tentative="1">
+      <w:start w:val="1"/>
+      <w:numFmt w:val="lowerLetter"/>
+      <w:lvlText w:val="%8."/>
+      <w:lvlJc w:val="left"/>
+      <w:pPr>
+        <w:ind w:left="5760" w:hanging="360"/>
+      </w:pPr>
+    </w:lvl>
+    <w:lvl w:ilvl="8" w:tplc="0409001B" w:tentative="1">
+      <w:start w:val="1"/>
+      <w:numFmt w:val="lowerRoman"/>
+      <w:lvlText w:val="%9."/>
+      <w:lvlJc w:val="right"/>
+      <w:pPr>
+        <w:ind w:left="6480" w:hanging="180"/>
+      </w:pPr>
+    </w:lvl>
+  </w:abstractNum>
+  <w:abstractNum w:abstractNumId="1">
     <w:nsid w:val="07921885"/>
     <w:multiLevelType w:val="hybridMultilevel"/>
     <w:tmpl w:val="AA40CF3C"/>
@@ -10444,7 +11335,7 @@
       </w:pPr>
     </w:lvl>
   </w:abstractNum>
-  <w:abstractNum w:abstractNumId="1">
+  <w:abstractNum w:abstractNumId="2">
     <w:nsid w:val="11A5138D"/>
     <w:multiLevelType w:val="hybridMultilevel"/>
     <w:tmpl w:val="58763230"/>
@@ -10530,7 +11421,120 @@
       </w:pPr>
     </w:lvl>
   </w:abstractNum>
-  <w:abstractNum w:abstractNumId="2">
+  <w:abstractNum w:abstractNumId="3">
+    <w:nsid w:val="1C8F3DA0"/>
+    <w:multiLevelType w:val="hybridMultilevel"/>
+    <w:tmpl w:val="AF3C07C4"/>
+    <w:lvl w:ilvl="0" w:tplc="04090001">
+      <w:start w:val="1"/>
+      <w:numFmt w:val="bullet"/>
+      <w:lvlText w:val=""/>
+      <w:lvlJc w:val="left"/>
+      <w:pPr>
+        <w:ind w:left="720" w:hanging="360"/>
+      </w:pPr>
+      <w:rPr>
+        <w:rFonts w:ascii="Symbol" w:hAnsi="Symbol" w:hint="default"/>
+      </w:rPr>
+    </w:lvl>
+    <w:lvl w:ilvl="1" w:tplc="04090003" w:tentative="1">
+      <w:start w:val="1"/>
+      <w:numFmt w:val="bullet"/>
+      <w:lvlText w:val="o"/>
+      <w:lvlJc w:val="left"/>
+      <w:pPr>
+        <w:ind w:left="1440" w:hanging="360"/>
+      </w:pPr>
+      <w:rPr>
+        <w:rFonts w:ascii="Courier New" w:hAnsi="Courier New" w:cs="Courier New" w:hint="default"/>
+      </w:rPr>
+    </w:lvl>
+    <w:lvl w:ilvl="2" w:tplc="04090005" w:tentative="1">
+      <w:start w:val="1"/>
+      <w:numFmt w:val="bullet"/>
+      <w:lvlText w:val=""/>
+      <w:lvlJc w:val="left"/>
+      <w:pPr>
+        <w:ind w:left="2160" w:hanging="360"/>
+      </w:pPr>
+      <w:rPr>
+        <w:rFonts w:ascii="Wingdings" w:hAnsi="Wingdings" w:hint="default"/>
+      </w:rPr>
+    </w:lvl>
+    <w:lvl w:ilvl="3" w:tplc="04090001" w:tentative="1">
+      <w:start w:val="1"/>
+      <w:numFmt w:val="bullet"/>
+      <w:lvlText w:val=""/>
+      <w:lvlJc w:val="left"/>
+      <w:pPr>
+        <w:ind w:left="2880" w:hanging="360"/>
+      </w:pPr>
+      <w:rPr>
+        <w:rFonts w:ascii="Symbol" w:hAnsi="Symbol" w:hint="default"/>
+      </w:rPr>
+    </w:lvl>
+    <w:lvl w:ilvl="4" w:tplc="04090003" w:tentative="1">
+      <w:start w:val="1"/>
+      <w:numFmt w:val="bullet"/>
+      <w:lvlText w:val="o"/>
+      <w:lvlJc w:val="left"/>
+      <w:pPr>
+        <w:ind w:left="3600" w:hanging="360"/>
+      </w:pPr>
+      <w:rPr>
+        <w:rFonts w:ascii="Courier New" w:hAnsi="Courier New" w:cs="Courier New" w:hint="default"/>
+      </w:rPr>
+    </w:lvl>
+    <w:lvl w:ilvl="5" w:tplc="04090005" w:tentative="1">
+      <w:start w:val="1"/>
+      <w:numFmt w:val="bullet"/>
+      <w:lvlText w:val=""/>
+      <w:lvlJc w:val="left"/>
+      <w:pPr>
+        <w:ind w:left="4320" w:hanging="360"/>
+      </w:pPr>
+      <w:rPr>
+        <w:rFonts w:ascii="Wingdings" w:hAnsi="Wingdings" w:hint="default"/>
+      </w:rPr>
+    </w:lvl>
+    <w:lvl w:ilvl="6" w:tplc="04090001" w:tentative="1">
+      <w:start w:val="1"/>
+      <w:numFmt w:val="bullet"/>
+      <w:lvlText w:val=""/>
+      <w:lvlJc w:val="left"/>
+      <w:pPr>
+        <w:ind w:left="5040" w:hanging="360"/>
+      </w:pPr>
+      <w:rPr>
+        <w:rFonts w:ascii="Symbol" w:hAnsi="Symbol" w:hint="default"/>
+      </w:rPr>
+    </w:lvl>
+    <w:lvl w:ilvl="7" w:tplc="04090003" w:tentative="1">
+      <w:start w:val="1"/>
+      <w:numFmt w:val="bullet"/>
+      <w:lvlText w:val="o"/>
+      <w:lvlJc w:val="left"/>
+      <w:pPr>
+        <w:ind w:left="5760" w:hanging="360"/>
+      </w:pPr>
+      <w:rPr>
+        <w:rFonts w:ascii="Courier New" w:hAnsi="Courier New" w:cs="Courier New" w:hint="default"/>
+      </w:rPr>
+    </w:lvl>
+    <w:lvl w:ilvl="8" w:tplc="04090005" w:tentative="1">
+      <w:start w:val="1"/>
+      <w:numFmt w:val="bullet"/>
+      <w:lvlText w:val=""/>
+      <w:lvlJc w:val="left"/>
+      <w:pPr>
+        <w:ind w:left="6480" w:hanging="360"/>
+      </w:pPr>
+      <w:rPr>
+        <w:rFonts w:ascii="Wingdings" w:hAnsi="Wingdings" w:hint="default"/>
+      </w:rPr>
+    </w:lvl>
+  </w:abstractNum>
+  <w:abstractNum w:abstractNumId="4">
     <w:nsid w:val="1CD24F99"/>
     <w:multiLevelType w:val="multilevel"/>
     <w:tmpl w:val="0409001F"/>
@@ -10616,7 +11620,7 @@
       </w:pPr>
     </w:lvl>
   </w:abstractNum>
-  <w:abstractNum w:abstractNumId="3">
+  <w:abstractNum w:abstractNumId="5">
     <w:nsid w:val="226661B7"/>
     <w:multiLevelType w:val="hybridMultilevel"/>
     <w:tmpl w:val="EB469742"/>
@@ -10702,7 +11706,120 @@
       </w:pPr>
     </w:lvl>
   </w:abstractNum>
-  <w:abstractNum w:abstractNumId="4">
+  <w:abstractNum w:abstractNumId="6">
+    <w:nsid w:val="2C4F0B2A"/>
+    <w:multiLevelType w:val="hybridMultilevel"/>
+    <w:tmpl w:val="17989C52"/>
+    <w:lvl w:ilvl="0" w:tplc="04090001">
+      <w:start w:val="1"/>
+      <w:numFmt w:val="bullet"/>
+      <w:lvlText w:val=""/>
+      <w:lvlJc w:val="left"/>
+      <w:pPr>
+        <w:ind w:left="720" w:hanging="360"/>
+      </w:pPr>
+      <w:rPr>
+        <w:rFonts w:ascii="Symbol" w:hAnsi="Symbol" w:hint="default"/>
+      </w:rPr>
+    </w:lvl>
+    <w:lvl w:ilvl="1" w:tplc="04090003" w:tentative="1">
+      <w:start w:val="1"/>
+      <w:numFmt w:val="bullet"/>
+      <w:lvlText w:val="o"/>
+      <w:lvlJc w:val="left"/>
+      <w:pPr>
+        <w:ind w:left="1440" w:hanging="360"/>
+      </w:pPr>
+      <w:rPr>
+        <w:rFonts w:ascii="Courier New" w:hAnsi="Courier New" w:cs="Courier New" w:hint="default"/>
+      </w:rPr>
+    </w:lvl>
+    <w:lvl w:ilvl="2" w:tplc="04090005" w:tentative="1">
+      <w:start w:val="1"/>
+      <w:numFmt w:val="bullet"/>
+      <w:lvlText w:val=""/>
+      <w:lvlJc w:val="left"/>
+      <w:pPr>
+        <w:ind w:left="2160" w:hanging="360"/>
+      </w:pPr>
+      <w:rPr>
+        <w:rFonts w:ascii="Wingdings" w:hAnsi="Wingdings" w:hint="default"/>
+      </w:rPr>
+    </w:lvl>
+    <w:lvl w:ilvl="3" w:tplc="04090001" w:tentative="1">
+      <w:start w:val="1"/>
+      <w:numFmt w:val="bullet"/>
+      <w:lvlText w:val=""/>
+      <w:lvlJc w:val="left"/>
+      <w:pPr>
+        <w:ind w:left="2880" w:hanging="360"/>
+      </w:pPr>
+      <w:rPr>
+        <w:rFonts w:ascii="Symbol" w:hAnsi="Symbol" w:hint="default"/>
+      </w:rPr>
+    </w:lvl>
+    <w:lvl w:ilvl="4" w:tplc="04090003" w:tentative="1">
+      <w:start w:val="1"/>
+      <w:numFmt w:val="bullet"/>
+      <w:lvlText w:val="o"/>
+      <w:lvlJc w:val="left"/>
+      <w:pPr>
+        <w:ind w:left="3600" w:hanging="360"/>
+      </w:pPr>
+      <w:rPr>
+        <w:rFonts w:ascii="Courier New" w:hAnsi="Courier New" w:cs="Courier New" w:hint="default"/>
+      </w:rPr>
+    </w:lvl>
+    <w:lvl w:ilvl="5" w:tplc="04090005" w:tentative="1">
+      <w:start w:val="1"/>
+      <w:numFmt w:val="bullet"/>
+      <w:lvlText w:val=""/>
+      <w:lvlJc w:val="left"/>
+      <w:pPr>
+        <w:ind w:left="4320" w:hanging="360"/>
+      </w:pPr>
+      <w:rPr>
+        <w:rFonts w:ascii="Wingdings" w:hAnsi="Wingdings" w:hint="default"/>
+      </w:rPr>
+    </w:lvl>
+    <w:lvl w:ilvl="6" w:tplc="04090001" w:tentative="1">
+      <w:start w:val="1"/>
+      <w:numFmt w:val="bullet"/>
+      <w:lvlText w:val=""/>
+      <w:lvlJc w:val="left"/>
+      <w:pPr>
+        <w:ind w:left="5040" w:hanging="360"/>
+      </w:pPr>
+      <w:rPr>
+        <w:rFonts w:ascii="Symbol" w:hAnsi="Symbol" w:hint="default"/>
+      </w:rPr>
+    </w:lvl>
+    <w:lvl w:ilvl="7" w:tplc="04090003" w:tentative="1">
+      <w:start w:val="1"/>
+      <w:numFmt w:val="bullet"/>
+      <w:lvlText w:val="o"/>
+      <w:lvlJc w:val="left"/>
+      <w:pPr>
+        <w:ind w:left="5760" w:hanging="360"/>
+      </w:pPr>
+      <w:rPr>
+        <w:rFonts w:ascii="Courier New" w:hAnsi="Courier New" w:cs="Courier New" w:hint="default"/>
+      </w:rPr>
+    </w:lvl>
+    <w:lvl w:ilvl="8" w:tplc="04090005" w:tentative="1">
+      <w:start w:val="1"/>
+      <w:numFmt w:val="bullet"/>
+      <w:lvlText w:val=""/>
+      <w:lvlJc w:val="left"/>
+      <w:pPr>
+        <w:ind w:left="6480" w:hanging="360"/>
+      </w:pPr>
+      <w:rPr>
+        <w:rFonts w:ascii="Wingdings" w:hAnsi="Wingdings" w:hint="default"/>
+      </w:rPr>
+    </w:lvl>
+  </w:abstractNum>
+  <w:abstractNum w:abstractNumId="7">
     <w:nsid w:val="2F633645"/>
     <w:multiLevelType w:val="multilevel"/>
     <w:tmpl w:val="34307480"/>
@@ -10818,7 +11935,7 @@
       </w:rPr>
     </w:lvl>
   </w:abstractNum>
-  <w:abstractNum w:abstractNumId="5">
+  <w:abstractNum w:abstractNumId="8">
     <w:nsid w:val="31025E5C"/>
     <w:multiLevelType w:val="multilevel"/>
     <w:tmpl w:val="E5E4E68C"/>
@@ -10939,7 +12056,7 @@
       </w:rPr>
     </w:lvl>
   </w:abstractNum>
-  <w:abstractNum w:abstractNumId="6">
+  <w:abstractNum w:abstractNumId="9">
     <w:nsid w:val="314E2A6D"/>
     <w:multiLevelType w:val="hybridMultilevel"/>
     <w:tmpl w:val="8700A760"/>
@@ -11025,7 +12142,7 @@
       </w:pPr>
     </w:lvl>
   </w:abstractNum>
-  <w:abstractNum w:abstractNumId="7">
+  <w:abstractNum w:abstractNumId="10">
     <w:nsid w:val="36D07910"/>
     <w:multiLevelType w:val="hybridMultilevel"/>
     <w:tmpl w:val="5B26320A"/>
@@ -11111,7 +12228,7 @@
       </w:pPr>
     </w:lvl>
   </w:abstractNum>
-  <w:abstractNum w:abstractNumId="8">
+  <w:abstractNum w:abstractNumId="11">
     <w:nsid w:val="51C35D8C"/>
     <w:multiLevelType w:val="hybridMultilevel"/>
     <w:tmpl w:val="AC886B28"/>
@@ -11200,7 +12317,7 @@
       </w:pPr>
     </w:lvl>
   </w:abstractNum>
-  <w:abstractNum w:abstractNumId="9">
+  <w:abstractNum w:abstractNumId="12">
     <w:nsid w:val="540C299B"/>
     <w:multiLevelType w:val="multilevel"/>
     <w:tmpl w:val="3FCC00E4"/>
@@ -11313,7 +12430,7 @@
       </w:rPr>
     </w:lvl>
   </w:abstractNum>
-  <w:abstractNum w:abstractNumId="10">
+  <w:abstractNum w:abstractNumId="13">
     <w:nsid w:val="5E116B95"/>
     <w:multiLevelType w:val="multilevel"/>
     <w:tmpl w:val="197649C0"/>
@@ -11403,7 +12520,7 @@
       </w:pPr>
     </w:lvl>
   </w:abstractNum>
-  <w:abstractNum w:abstractNumId="11">
+  <w:abstractNum w:abstractNumId="14">
     <w:nsid w:val="5F905BB6"/>
     <w:multiLevelType w:val="multilevel"/>
     <w:tmpl w:val="B8D448BC"/>
@@ -11524,7 +12641,7 @@
       </w:rPr>
     </w:lvl>
   </w:abstractNum>
-  <w:abstractNum w:abstractNumId="12">
+  <w:abstractNum w:abstractNumId="15">
     <w:nsid w:val="62063DAE"/>
     <w:multiLevelType w:val="hybridMultilevel"/>
     <w:tmpl w:val="CE88CF78"/>
@@ -11637,7 +12754,7 @@
       </w:rPr>
     </w:lvl>
   </w:abstractNum>
-  <w:abstractNum w:abstractNumId="13">
+  <w:abstractNum w:abstractNumId="16">
     <w:nsid w:val="650E0C56"/>
     <w:multiLevelType w:val="multilevel"/>
     <w:tmpl w:val="F080F63A"/>
@@ -11751,34 +12868,34 @@
     </w:lvl>
   </w:abstractNum>
   <w:num w:numId="1">
-    <w:abstractNumId w:val="5"/>
+    <w:abstractNumId w:val="8"/>
   </w:num>
   <w:num w:numId="2">
+    <w:abstractNumId w:val="14"/>
+  </w:num>
+  <w:num w:numId="3">
+    <w:abstractNumId w:val="7"/>
+  </w:num>
+  <w:num w:numId="4">
+    <w:abstractNumId w:val="7"/>
+  </w:num>
+  <w:num w:numId="5">
+    <w:abstractNumId w:val="12"/>
+  </w:num>
+  <w:num w:numId="6">
     <w:abstractNumId w:val="11"/>
   </w:num>
-  <w:num w:numId="3">
-    <w:abstractNumId w:val="4"/>
-  </w:num>
-  <w:num w:numId="4">
-    <w:abstractNumId w:val="4"/>
-  </w:num>
-  <w:num w:numId="5">
-    <w:abstractNumId w:val="9"/>
-  </w:num>
-  <w:num w:numId="6">
-    <w:abstractNumId w:val="8"/>
-  </w:num>
   <w:num w:numId="7">
-    <w:abstractNumId w:val="4"/>
+    <w:abstractNumId w:val="7"/>
     <w:lvlOverride w:ilvl="0">
       <w:startOverride w:val="1"/>
     </w:lvlOverride>
   </w:num>
   <w:num w:numId="8">
-    <w:abstractNumId w:val="2"/>
+    <w:abstractNumId w:val="4"/>
   </w:num>
   <w:num w:numId="9">
-    <w:abstractNumId w:val="4"/>
+    <w:abstractNumId w:val="7"/>
     <w:lvlOverride w:ilvl="0">
       <w:startOverride w:val="1"/>
     </w:lvlOverride>
@@ -11808,13 +12925,13 @@
     </w:lvlOverride>
   </w:num>
   <w:num w:numId="10">
-    <w:abstractNumId w:val="10"/>
+    <w:abstractNumId w:val="13"/>
   </w:num>
   <w:num w:numId="11">
-    <w:abstractNumId w:val="1"/>
+    <w:abstractNumId w:val="2"/>
   </w:num>
   <w:num w:numId="12">
-    <w:abstractNumId w:val="9"/>
+    <w:abstractNumId w:val="12"/>
     <w:lvlOverride w:ilvl="0">
       <w:startOverride w:val="1"/>
     </w:lvlOverride>
@@ -11844,7 +12961,7 @@
     </w:lvlOverride>
   </w:num>
   <w:num w:numId="13">
-    <w:abstractNumId w:val="9"/>
+    <w:abstractNumId w:val="12"/>
     <w:lvlOverride w:ilvl="0">
       <w:startOverride w:val="1"/>
     </w:lvlOverride>
@@ -11874,10 +12991,10 @@
     </w:lvlOverride>
   </w:num>
   <w:num w:numId="14">
-    <w:abstractNumId w:val="4"/>
+    <w:abstractNumId w:val="7"/>
   </w:num>
   <w:num w:numId="15">
-    <w:abstractNumId w:val="9"/>
+    <w:abstractNumId w:val="12"/>
     <w:lvlOverride w:ilvl="0">
       <w:startOverride w:val="1"/>
     </w:lvlOverride>
@@ -11907,13 +13024,13 @@
     </w:lvlOverride>
   </w:num>
   <w:num w:numId="16">
-    <w:abstractNumId w:val="13"/>
+    <w:abstractNumId w:val="16"/>
   </w:num>
   <w:num w:numId="17">
-    <w:abstractNumId w:val="7"/>
+    <w:abstractNumId w:val="10"/>
   </w:num>
   <w:num w:numId="18">
-    <w:abstractNumId w:val="9"/>
+    <w:abstractNumId w:val="12"/>
     <w:lvlOverride w:ilvl="0">
       <w:startOverride w:val="6"/>
     </w:lvlOverride>
@@ -11943,7 +13060,7 @@
     </w:lvlOverride>
   </w:num>
   <w:num w:numId="19">
-    <w:abstractNumId w:val="9"/>
+    <w:abstractNumId w:val="12"/>
     <w:lvlOverride w:ilvl="0">
       <w:startOverride w:val="6"/>
     </w:lvlOverride>
@@ -11973,10 +13090,10 @@
     </w:lvlOverride>
   </w:num>
   <w:num w:numId="20">
-    <w:abstractNumId w:val="9"/>
+    <w:abstractNumId w:val="12"/>
   </w:num>
   <w:num w:numId="21">
-    <w:abstractNumId w:val="9"/>
+    <w:abstractNumId w:val="12"/>
     <w:lvlOverride w:ilvl="0">
       <w:startOverride w:val="6"/>
     </w:lvlOverride>
@@ -12006,7 +13123,7 @@
     </w:lvlOverride>
   </w:num>
   <w:num w:numId="22">
-    <w:abstractNumId w:val="9"/>
+    <w:abstractNumId w:val="12"/>
     <w:lvlOverride w:ilvl="0">
       <w:lvl w:ilvl="0">
         <w:start w:val="6"/>
@@ -12135,7 +13252,7 @@
     </w:lvlOverride>
   </w:num>
   <w:num w:numId="23">
-    <w:abstractNumId w:val="4"/>
+    <w:abstractNumId w:val="7"/>
     <w:lvlOverride w:ilvl="0">
       <w:startOverride w:val="1"/>
     </w:lvlOverride>
@@ -12165,15 +13282,24 @@
     </w:lvlOverride>
   </w:num>
   <w:num w:numId="24">
-    <w:abstractNumId w:val="12"/>
+    <w:abstractNumId w:val="15"/>
   </w:num>
   <w:num w:numId="25">
+    <w:abstractNumId w:val="5"/>
+  </w:num>
+  <w:num w:numId="26">
+    <w:abstractNumId w:val="1"/>
+  </w:num>
+  <w:num w:numId="27">
+    <w:abstractNumId w:val="9"/>
+  </w:num>
+  <w:num w:numId="28">
+    <w:abstractNumId w:val="0"/>
+  </w:num>
+  <w:num w:numId="29">
     <w:abstractNumId w:val="3"/>
   </w:num>
-  <w:num w:numId="26">
-    <w:abstractNumId w:val="0"/>
-  </w:num>
-  <w:num w:numId="27">
+  <w:num w:numId="30">
     <w:abstractNumId w:val="6"/>
   </w:num>
 </w:numbering>
@@ -13677,7 +14803,7 @@
 </file>
 
 <file path=customXml/itemProps1.xml><?xml version="1.0" encoding="utf-8"?>
-<ds:datastoreItem xmlns:ds="http://schemas.openxmlformats.org/officeDocument/2006/customXml" ds:itemID="{B71784D4-B92A-45D2-976E-736EA924FF2A}">
+<ds:datastoreItem xmlns:ds="http://schemas.openxmlformats.org/officeDocument/2006/customXml" ds:itemID="{B961B432-E1C0-45BF-8920-E036D81EE9B6}">
   <ds:schemaRefs>
     <ds:schemaRef ds:uri="http://schemas.openxmlformats.org/officeDocument/2006/bibliography"/>
   </ds:schemaRefs>

</xml_diff>

<commit_message>
Afegeixo figura de IPv4
</commit_message>
<xml_diff>
--- a/memoria/TFM_Peshevski.docx
+++ b/memoria/TFM_Peshevski.docx
@@ -9915,13 +9915,23 @@
         </w:rPr>
         <w:t>A la Figura 14</w:t>
       </w:r>
-      <w:bookmarkStart w:id="15" w:name="_GoBack"/>
-      <w:bookmarkEnd w:id="15"/>
-      <w:r>
-        <w:rPr>
-          <w:lang w:eastAsia="en-US"/>
-        </w:rPr>
-        <w:t xml:space="preserve"> es pot veure una representació gràfica d’aquesta trama.</w:t>
+      <w:r>
+        <w:rPr>
+          <w:lang w:eastAsia="en-US"/>
+        </w:rPr>
+        <w:t xml:space="preserve"> es pot veure una representació gràfica d’aq</w:t>
+      </w:r>
+      <w:r>
+        <w:rPr>
+          <w:lang w:eastAsia="en-US"/>
+        </w:rPr>
+        <w:t>uest paquet</w:t>
+      </w:r>
+      <w:r>
+        <w:rPr>
+          <w:lang w:eastAsia="en-US"/>
+        </w:rPr>
+        <w:t>.</w:t>
       </w:r>
       <w:r>
         <w:rPr>
@@ -9942,8 +9952,8 @@
         </w:rPr>
         <w:drawing>
           <wp:inline distT="0" distB="0" distL="0" distR="0" wp14:anchorId="13F1AAC8" wp14:editId="393182AA">
-            <wp:extent cx="5076825" cy="1466957"/>
-            <wp:effectExtent l="0" t="0" r="0" b="0"/>
+            <wp:extent cx="4253023" cy="4111255"/>
+            <wp:effectExtent l="0" t="0" r="0" b="3810"/>
             <wp:docPr id="20" name="Imatge 5"/>
             <wp:cNvGraphicFramePr>
               <a:graphicFrameLocks xmlns:a="http://schemas.openxmlformats.org/drawingml/2006/main" noChangeAspect="1"/>
@@ -9958,7 +9968,7 @@
                     </pic:cNvPicPr>
                   </pic:nvPicPr>
                   <pic:blipFill>
-                    <a:blip r:embed="rId21" cstate="print">
+                    <a:blip r:embed="rId22" cstate="print">
                       <a:extLst>
                         <a:ext uri="{28A0092B-C50C-407E-A947-70E740481C1C}">
                           <a14:useLocalDpi xmlns:a14="http://schemas.microsoft.com/office/drawing/2010/main" val="0"/>
@@ -9972,7 +9982,7 @@
                   <pic:spPr bwMode="auto">
                     <a:xfrm>
                       <a:off x="0" y="0"/>
-                      <a:ext cx="5091832" cy="1471293"/>
+                      <a:ext cx="4287351" cy="4144439"/>
                     </a:xfrm>
                     <a:prstGeom prst="rect">
                       <a:avLst/>
@@ -10049,35 +10059,22 @@
         <w:rPr>
           <w:lang w:eastAsia="en-US"/>
         </w:rPr>
-        <w:t xml:space="preserve">A continuació es descriuen els protocols que van encapsulats dins de la trama </w:t>
-      </w:r>
-      <w:proofErr w:type="spellStart"/>
-      <w:r>
-        <w:rPr>
-          <w:lang w:eastAsia="en-US"/>
-        </w:rPr>
-        <w:t>Ethernet</w:t>
-      </w:r>
-      <w:proofErr w:type="spellEnd"/>
-      <w:r>
-        <w:rPr>
-          <w:lang w:eastAsia="en-US"/>
-        </w:rPr>
-        <w:t xml:space="preserve">, i que permeten intercanviar dades </w:t>
-      </w:r>
-      <w:r>
-        <w:rPr>
-          <w:i/>
-          <w:lang w:eastAsia="en-US"/>
-        </w:rPr>
-        <w:t>útils</w:t>
-      </w:r>
-      <w:r>
-        <w:rPr>
-          <w:lang w:eastAsia="en-US"/>
-        </w:rPr>
-        <w:t xml:space="preserve"> entre els equips connectats a la xarxa.</w:t>
-      </w:r>
+        <w:t>A continuació es descriuen els protoc</w:t>
+      </w:r>
+      <w:r>
+        <w:rPr>
+          <w:lang w:eastAsia="en-US"/>
+        </w:rPr>
+        <w:t>ols que van encapsulats dins del paquet IPv4</w:t>
+      </w:r>
+      <w:r>
+        <w:rPr>
+          <w:lang w:eastAsia="en-US"/>
+        </w:rPr>
+        <w:t>.</w:t>
+      </w:r>
+      <w:bookmarkStart w:id="15" w:name="_GoBack"/>
+      <w:bookmarkEnd w:id="15"/>
     </w:p>
     <w:p>
       <w:pPr>
@@ -10115,6 +10112,7 @@
         </w:rPr>
       </w:pPr>
       <w:r>
+        <w:lastRenderedPageBreak/>
         <w:t xml:space="preserve">El funcionament </w:t>
       </w:r>
       <w:proofErr w:type="spellStart"/>
@@ -10243,7 +10241,6 @@
           <w:noProof/>
           <w:lang w:val="en-US" w:eastAsia="en-US"/>
         </w:rPr>
-        <w:lastRenderedPageBreak/>
         <w:drawing>
           <wp:inline distT="0" distB="0" distL="0" distR="0" wp14:anchorId="06CEA77F" wp14:editId="40FC6D82">
             <wp:extent cx="5282922" cy="1733550"/>
@@ -10262,7 +10259,7 @@
                     </pic:cNvPicPr>
                   </pic:nvPicPr>
                   <pic:blipFill>
-                    <a:blip r:embed="rId22">
+                    <a:blip r:embed="rId23">
                       <a:extLst>
                         <a:ext uri="{28A0092B-C50C-407E-A947-70E740481C1C}">
                           <a14:useLocalDpi xmlns:a14="http://schemas.microsoft.com/office/drawing/2010/main" val="0"/>
@@ -10937,8 +10934,8 @@
       </w:pPr>
     </w:p>
     <w:sectPr>
-      <w:headerReference w:type="default" r:id="rId23"/>
-      <w:footerReference w:type="default" r:id="rId24"/>
+      <w:headerReference w:type="default" r:id="rId24"/>
+      <w:footerReference w:type="default" r:id="rId25"/>
       <w:pgSz w:w="11906" w:h="16838"/>
       <w:pgMar w:top="1417" w:right="1701" w:bottom="1417" w:left="1701" w:header="708" w:footer="708" w:gutter="0"/>
       <w:pgNumType w:start="8"/>
@@ -14803,7 +14800,7 @@
 </file>
 
 <file path=customXml/itemProps1.xml><?xml version="1.0" encoding="utf-8"?>
-<ds:datastoreItem xmlns:ds="http://schemas.openxmlformats.org/officeDocument/2006/customXml" ds:itemID="{B961B432-E1C0-45BF-8920-E036D81EE9B6}">
+<ds:datastoreItem xmlns:ds="http://schemas.openxmlformats.org/officeDocument/2006/customXml" ds:itemID="{7FF75335-DB72-4938-A505-C6E37DC9F40D}">
   <ds:schemaRefs>
     <ds:schemaRef ds:uri="http://schemas.openxmlformats.org/officeDocument/2006/bibliography"/>
   </ds:schemaRefs>

</xml_diff>

<commit_message>
Afegeixo ARP i ICMP. Següent pas escriure sobre implementacions practiques
</commit_message>
<xml_diff>
--- a/memoria/TFM_Peshevski.docx
+++ b/memoria/TFM_Peshevski.docx
@@ -3713,7 +3713,21 @@
             <w:pStyle w:val="TDC2"/>
           </w:pPr>
           <w:r>
-            <w:t>Protocols utilitzats</w:t>
+            <w:t xml:space="preserve">Funcionament </w:t>
+          </w:r>
+          <w:proofErr w:type="spellStart"/>
+          <w:r>
+            <w:t>d’Ethernet</w:t>
+          </w:r>
+          <w:proofErr w:type="spellEnd"/>
+          <w:r>
+            <w:t xml:space="preserve"> </w:t>
+          </w:r>
+          <w:r>
+            <w:t>a la placa utilitzada</w:t>
+          </w:r>
+          <w:r>
+            <w:t xml:space="preserve"> </w:t>
           </w:r>
           <w:r>
             <w:ptab w:relativeTo="margin" w:alignment="right" w:leader="dot"/>
@@ -3730,27 +3744,16 @@
             <w:pStyle w:val="TDC2"/>
           </w:pPr>
           <w:r>
-            <w:t xml:space="preserve">Funcionament </w:t>
+            <w:t>Protocols utilitzats</w:t>
           </w:r>
-          <w:proofErr w:type="spellStart"/>
-          <w:r>
-            <w:t>d’Ethernet</w:t>
-          </w:r>
-          <w:proofErr w:type="spellEnd"/>
           <w:r>
             <w:t xml:space="preserve"> </w:t>
-          </w:r>
-          <w:r>
-            <w:t>a la placa utilitzada</w:t>
           </w:r>
           <w:r>
             <w:ptab w:relativeTo="margin" w:alignment="right" w:leader="dot"/>
           </w:r>
           <w:r>
-            <w:t>1</w:t>
-          </w:r>
-          <w:r>
-            <w:t>6</w:t>
+            <w:t>18</w:t>
           </w:r>
         </w:p>
         <w:p>
@@ -3764,10 +3767,7 @@
             <w:ptab w:relativeTo="margin" w:alignment="right" w:leader="dot"/>
           </w:r>
           <w:r>
-            <w:t>1</w:t>
-          </w:r>
-          <w:r>
-            <w:t>8</w:t>
+            <w:t>23</w:t>
           </w:r>
         </w:p>
         <w:p>
@@ -3801,7 +3801,7 @@
             <w:ptab w:relativeTo="margin" w:alignment="right" w:leader="dot"/>
           </w:r>
           <w:r>
-            <w:t>5</w:t>
+            <w:t>23</w:t>
           </w:r>
         </w:p>
         <w:p>
@@ -4066,7 +4066,7 @@
         <w:rPr>
           <w:noProof/>
         </w:rPr>
-        <w:instrText xml:space="preserve"> PAGEREF _Toc473221931 \h </w:instrText>
+        <w:instrText xml:space="preserve"> PAGEREF _Toc473239665 \h </w:instrText>
       </w:r>
       <w:r>
         <w:rPr>
@@ -4135,7 +4135,7 @@
         <w:rPr>
           <w:noProof/>
         </w:rPr>
-        <w:instrText xml:space="preserve"> PAGEREF _Toc473221932 \h </w:instrText>
+        <w:instrText xml:space="preserve"> PAGEREF _Toc473239666 \h </w:instrText>
       </w:r>
       <w:r>
         <w:rPr>
@@ -4204,7 +4204,7 @@
         <w:rPr>
           <w:noProof/>
         </w:rPr>
-        <w:instrText xml:space="preserve"> PAGEREF _Toc473221933 \h </w:instrText>
+        <w:instrText xml:space="preserve"> PAGEREF _Toc473239667 \h </w:instrText>
       </w:r>
       <w:r>
         <w:rPr>
@@ -4273,7 +4273,7 @@
         <w:rPr>
           <w:noProof/>
         </w:rPr>
-        <w:instrText xml:space="preserve"> PAGEREF _Toc473221934 \h </w:instrText>
+        <w:instrText xml:space="preserve"> PAGEREF _Toc473239668 \h </w:instrText>
       </w:r>
       <w:r>
         <w:rPr>
@@ -4342,7 +4342,7 @@
         <w:rPr>
           <w:noProof/>
         </w:rPr>
-        <w:instrText xml:space="preserve"> PAGEREF _Toc473221935 \h </w:instrText>
+        <w:instrText xml:space="preserve"> PAGEREF _Toc473239669 \h </w:instrText>
       </w:r>
       <w:r>
         <w:rPr>
@@ -4411,7 +4411,7 @@
         <w:rPr>
           <w:noProof/>
         </w:rPr>
-        <w:instrText xml:space="preserve"> PAGEREF _Toc473221936 \h </w:instrText>
+        <w:instrText xml:space="preserve"> PAGEREF _Toc473239670 \h </w:instrText>
       </w:r>
       <w:r>
         <w:rPr>
@@ -4480,7 +4480,7 @@
         <w:rPr>
           <w:noProof/>
         </w:rPr>
-        <w:instrText xml:space="preserve"> PAGEREF _Toc473221937 \h </w:instrText>
+        <w:instrText xml:space="preserve"> PAGEREF _Toc473239671 \h </w:instrText>
       </w:r>
       <w:r>
         <w:rPr>
@@ -4549,7 +4549,7 @@
         <w:rPr>
           <w:noProof/>
         </w:rPr>
-        <w:instrText xml:space="preserve"> PAGEREF _Toc473221938 \h </w:instrText>
+        <w:instrText xml:space="preserve"> PAGEREF _Toc473239672 \h </w:instrText>
       </w:r>
       <w:r>
         <w:rPr>
@@ -4618,7 +4618,7 @@
         <w:rPr>
           <w:noProof/>
         </w:rPr>
-        <w:instrText xml:space="preserve"> PAGEREF _Toc473221939 \h </w:instrText>
+        <w:instrText xml:space="preserve"> PAGEREF _Toc473239673 \h </w:instrText>
       </w:r>
       <w:r>
         <w:rPr>
@@ -4687,7 +4687,7 @@
         <w:rPr>
           <w:noProof/>
         </w:rPr>
-        <w:instrText xml:space="preserve"> PAGEREF _Toc473221940 \h </w:instrText>
+        <w:instrText xml:space="preserve"> PAGEREF _Toc473239674 \h </w:instrText>
       </w:r>
       <w:r>
         <w:rPr>
@@ -4756,7 +4756,7 @@
         <w:rPr>
           <w:noProof/>
         </w:rPr>
-        <w:instrText xml:space="preserve"> PAGEREF _Toc473221941 \h </w:instrText>
+        <w:instrText xml:space="preserve"> PAGEREF _Toc473239675 \h </w:instrText>
       </w:r>
       <w:r>
         <w:rPr>
@@ -4807,6 +4807,75 @@
         <w:rPr>
           <w:noProof/>
         </w:rPr>
+        <w:t>Representació de vàries topologies de xarxes possibles</w:t>
+      </w:r>
+      <w:r>
+        <w:rPr>
+          <w:noProof/>
+        </w:rPr>
+        <w:tab/>
+      </w:r>
+      <w:r>
+        <w:rPr>
+          <w:noProof/>
+        </w:rPr>
+        <w:fldChar w:fldCharType="begin"/>
+      </w:r>
+      <w:r>
+        <w:rPr>
+          <w:noProof/>
+        </w:rPr>
+        <w:instrText xml:space="preserve"> PAGEREF _Toc473239676 \h </w:instrText>
+      </w:r>
+      <w:r>
+        <w:rPr>
+          <w:noProof/>
+        </w:rPr>
+      </w:r>
+      <w:r>
+        <w:rPr>
+          <w:noProof/>
+        </w:rPr>
+        <w:fldChar w:fldCharType="separate"/>
+      </w:r>
+      <w:r>
+        <w:rPr>
+          <w:noProof/>
+        </w:rPr>
+        <w:t>16</w:t>
+      </w:r>
+      <w:r>
+        <w:rPr>
+          <w:noProof/>
+        </w:rPr>
+        <w:fldChar w:fldCharType="end"/>
+      </w:r>
+    </w:p>
+    <w:p>
+      <w:pPr>
+        <w:pStyle w:val="Tabladeilustraciones"/>
+        <w:tabs>
+          <w:tab w:val="right" w:pos="8494"/>
+        </w:tabs>
+        <w:rPr>
+          <w:rFonts w:eastAsiaTheme="minorEastAsia" w:cstheme="minorBidi"/>
+          <w:caps w:val="0"/>
+          <w:noProof/>
+          <w:sz w:val="22"/>
+          <w:szCs w:val="22"/>
+          <w:lang w:val="es-ES" w:eastAsia="en-US"/>
+        </w:rPr>
+      </w:pPr>
+      <w:r>
+        <w:rPr>
+          <w:noProof/>
+        </w:rPr>
+        <w:t xml:space="preserve">Figura 13. </w:t>
+      </w:r>
+      <w:r>
+        <w:rPr>
+          <w:noProof/>
+        </w:rPr>
         <w:t>Diagrama que representa el funcionament d’Ethernet a la placa utilitzada</w:t>
       </w:r>
       <w:r>
@@ -4825,7 +4894,7 @@
         <w:rPr>
           <w:noProof/>
         </w:rPr>
-        <w:instrText xml:space="preserve"> PAGEREF _Toc473221942 \h </w:instrText>
+        <w:instrText xml:space="preserve"> PAGEREF _Toc473239677 \h </w:instrText>
       </w:r>
       <w:r>
         <w:rPr>
@@ -4842,7 +4911,283 @@
         <w:rPr>
           <w:noProof/>
         </w:rPr>
-        <w:t>16</w:t>
+        <w:t>17</w:t>
+      </w:r>
+      <w:r>
+        <w:rPr>
+          <w:noProof/>
+        </w:rPr>
+        <w:fldChar w:fldCharType="end"/>
+      </w:r>
+    </w:p>
+    <w:p>
+      <w:pPr>
+        <w:pStyle w:val="Tabladeilustraciones"/>
+        <w:tabs>
+          <w:tab w:val="right" w:pos="8494"/>
+        </w:tabs>
+        <w:rPr>
+          <w:rFonts w:eastAsiaTheme="minorEastAsia" w:cstheme="minorBidi"/>
+          <w:caps w:val="0"/>
+          <w:noProof/>
+          <w:sz w:val="22"/>
+          <w:szCs w:val="22"/>
+          <w:lang w:val="es-ES" w:eastAsia="en-US"/>
+        </w:rPr>
+      </w:pPr>
+      <w:r>
+        <w:rPr>
+          <w:noProof/>
+        </w:rPr>
+        <w:t xml:space="preserve">Figura 14. </w:t>
+      </w:r>
+      <w:r>
+        <w:rPr>
+          <w:noProof/>
+        </w:rPr>
+        <w:t>Diagrama que representa la estructura d’una trama Ethernet</w:t>
+      </w:r>
+      <w:r>
+        <w:rPr>
+          <w:noProof/>
+        </w:rPr>
+        <w:tab/>
+      </w:r>
+      <w:r>
+        <w:rPr>
+          <w:noProof/>
+        </w:rPr>
+        <w:fldChar w:fldCharType="begin"/>
+      </w:r>
+      <w:r>
+        <w:rPr>
+          <w:noProof/>
+        </w:rPr>
+        <w:instrText xml:space="preserve"> PAGEREF _Toc473239678 \h </w:instrText>
+      </w:r>
+      <w:r>
+        <w:rPr>
+          <w:noProof/>
+        </w:rPr>
+      </w:r>
+      <w:r>
+        <w:rPr>
+          <w:noProof/>
+        </w:rPr>
+        <w:fldChar w:fldCharType="separate"/>
+      </w:r>
+      <w:r>
+        <w:rPr>
+          <w:noProof/>
+        </w:rPr>
+        <w:t>19</w:t>
+      </w:r>
+      <w:r>
+        <w:rPr>
+          <w:noProof/>
+        </w:rPr>
+        <w:fldChar w:fldCharType="end"/>
+      </w:r>
+    </w:p>
+    <w:p>
+      <w:pPr>
+        <w:pStyle w:val="Tabladeilustraciones"/>
+        <w:tabs>
+          <w:tab w:val="right" w:pos="8494"/>
+        </w:tabs>
+        <w:rPr>
+          <w:rFonts w:eastAsiaTheme="minorEastAsia" w:cstheme="minorBidi"/>
+          <w:caps w:val="0"/>
+          <w:noProof/>
+          <w:sz w:val="22"/>
+          <w:szCs w:val="22"/>
+          <w:lang w:val="es-ES" w:eastAsia="en-US"/>
+        </w:rPr>
+      </w:pPr>
+      <w:r>
+        <w:rPr>
+          <w:noProof/>
+        </w:rPr>
+        <w:t xml:space="preserve">Figura 15. </w:t>
+      </w:r>
+      <w:r>
+        <w:rPr>
+          <w:noProof/>
+        </w:rPr>
+        <w:t>Diagrama que representa la estructura d’un paquet IPv4</w:t>
+      </w:r>
+      <w:r>
+        <w:rPr>
+          <w:noProof/>
+        </w:rPr>
+        <w:tab/>
+      </w:r>
+      <w:r>
+        <w:rPr>
+          <w:noProof/>
+        </w:rPr>
+        <w:fldChar w:fldCharType="begin"/>
+      </w:r>
+      <w:r>
+        <w:rPr>
+          <w:noProof/>
+        </w:rPr>
+        <w:instrText xml:space="preserve"> PAGEREF _Toc473239679 \h </w:instrText>
+      </w:r>
+      <w:r>
+        <w:rPr>
+          <w:noProof/>
+        </w:rPr>
+      </w:r>
+      <w:r>
+        <w:rPr>
+          <w:noProof/>
+        </w:rPr>
+        <w:fldChar w:fldCharType="separate"/>
+      </w:r>
+      <w:r>
+        <w:rPr>
+          <w:noProof/>
+        </w:rPr>
+        <w:t>20</w:t>
+      </w:r>
+      <w:r>
+        <w:rPr>
+          <w:noProof/>
+        </w:rPr>
+        <w:fldChar w:fldCharType="end"/>
+      </w:r>
+    </w:p>
+    <w:p>
+      <w:pPr>
+        <w:pStyle w:val="Tabladeilustraciones"/>
+        <w:tabs>
+          <w:tab w:val="right" w:pos="8494"/>
+        </w:tabs>
+        <w:rPr>
+          <w:rFonts w:eastAsiaTheme="minorEastAsia" w:cstheme="minorBidi"/>
+          <w:caps w:val="0"/>
+          <w:noProof/>
+          <w:sz w:val="22"/>
+          <w:szCs w:val="22"/>
+          <w:lang w:val="es-ES" w:eastAsia="en-US"/>
+        </w:rPr>
+      </w:pPr>
+      <w:r>
+        <w:rPr>
+          <w:noProof/>
+        </w:rPr>
+        <w:t xml:space="preserve">Figura 16. </w:t>
+      </w:r>
+      <w:r>
+        <w:rPr>
+          <w:noProof/>
+        </w:rPr>
+        <w:t>Diagrama que representa la estructura d’un paquet ARP</w:t>
+      </w:r>
+      <w:r>
+        <w:rPr>
+          <w:noProof/>
+        </w:rPr>
+        <w:tab/>
+      </w:r>
+      <w:r>
+        <w:rPr>
+          <w:noProof/>
+        </w:rPr>
+        <w:fldChar w:fldCharType="begin"/>
+      </w:r>
+      <w:r>
+        <w:rPr>
+          <w:noProof/>
+        </w:rPr>
+        <w:instrText xml:space="preserve"> PAGEREF _Toc473239680 \h </w:instrText>
+      </w:r>
+      <w:r>
+        <w:rPr>
+          <w:noProof/>
+        </w:rPr>
+      </w:r>
+      <w:r>
+        <w:rPr>
+          <w:noProof/>
+        </w:rPr>
+        <w:fldChar w:fldCharType="separate"/>
+      </w:r>
+      <w:r>
+        <w:rPr>
+          <w:noProof/>
+        </w:rPr>
+        <w:t>21</w:t>
+      </w:r>
+      <w:r>
+        <w:rPr>
+          <w:noProof/>
+        </w:rPr>
+        <w:fldChar w:fldCharType="end"/>
+      </w:r>
+    </w:p>
+    <w:p>
+      <w:pPr>
+        <w:pStyle w:val="Tabladeilustraciones"/>
+        <w:tabs>
+          <w:tab w:val="right" w:pos="8494"/>
+        </w:tabs>
+        <w:rPr>
+          <w:rFonts w:eastAsiaTheme="minorEastAsia" w:cstheme="minorBidi"/>
+          <w:caps w:val="0"/>
+          <w:noProof/>
+          <w:sz w:val="22"/>
+          <w:szCs w:val="22"/>
+          <w:lang w:val="es-ES" w:eastAsia="en-US"/>
+        </w:rPr>
+      </w:pPr>
+      <w:r>
+        <w:rPr>
+          <w:noProof/>
+        </w:rPr>
+        <w:t xml:space="preserve">Figura 17. </w:t>
+      </w:r>
+      <w:r>
+        <w:rPr>
+          <w:noProof/>
+        </w:rPr>
+        <w:t>Diagrama que representa la estructura d’un paquet ARP</w:t>
+      </w:r>
+      <w:r>
+        <w:rPr>
+          <w:noProof/>
+        </w:rPr>
+        <w:tab/>
+      </w:r>
+      <w:r>
+        <w:rPr>
+          <w:noProof/>
+        </w:rPr>
+        <w:fldChar w:fldCharType="begin"/>
+      </w:r>
+      <w:r>
+        <w:rPr>
+          <w:noProof/>
+        </w:rPr>
+        <w:instrText xml:space="preserve"> PAGEREF _Toc473239681 \h </w:instrText>
+      </w:r>
+      <w:r>
+        <w:rPr>
+          <w:noProof/>
+        </w:rPr>
+      </w:r>
+      <w:r>
+        <w:rPr>
+          <w:noProof/>
+        </w:rPr>
+        <w:fldChar w:fldCharType="separate"/>
+      </w:r>
+      <w:r>
+        <w:rPr>
+          <w:noProof/>
+        </w:rPr>
+        <w:t>22</w:t>
       </w:r>
       <w:r>
         <w:rPr>
@@ -5676,7 +6021,7 @@
           <w:lang w:val="en-US" w:eastAsia="en-US"/>
         </w:rPr>
         <w:drawing>
-          <wp:inline distT="0" distB="0" distL="0" distR="0" wp14:anchorId="027D2216" wp14:editId="1591483D">
+          <wp:inline distT="0" distB="0" distL="0" distR="0" wp14:anchorId="4F37FDE1" wp14:editId="3213867E">
             <wp:extent cx="2883242" cy="2438400"/>
             <wp:effectExtent l="0" t="0" r="0" b="0"/>
             <wp:docPr id="4" name="Imatge 5"/>
@@ -5732,7 +6077,7 @@
           <w:color w:val="auto"/>
         </w:rPr>
       </w:pPr>
-      <w:bookmarkStart w:id="4" w:name="_Toc473221931"/>
+      <w:bookmarkStart w:id="4" w:name="_Toc473239665"/>
       <w:r>
         <w:t xml:space="preserve">Figura </w:t>
       </w:r>
@@ -5816,7 +6161,7 @@
           <w:lang w:val="en-US" w:eastAsia="en-US"/>
         </w:rPr>
         <w:drawing>
-          <wp:inline distT="0" distB="0" distL="0" distR="0" wp14:anchorId="018D0004" wp14:editId="1946583F">
+          <wp:inline distT="0" distB="0" distL="0" distR="0" wp14:anchorId="321B5CE0" wp14:editId="5EC6D3B1">
             <wp:extent cx="4524375" cy="2032895"/>
             <wp:effectExtent l="0" t="0" r="0" b="5715"/>
             <wp:docPr id="5" name="Imatge 5"/>
@@ -5872,7 +6217,7 @@
           <w:color w:val="auto"/>
         </w:rPr>
       </w:pPr>
-      <w:bookmarkStart w:id="5" w:name="_Toc473221932"/>
+      <w:bookmarkStart w:id="5" w:name="_Toc473239666"/>
       <w:r>
         <w:t xml:space="preserve">Figura </w:t>
       </w:r>
@@ -6031,7 +6376,7 @@
           <w:lang w:val="en-US" w:eastAsia="en-US"/>
         </w:rPr>
         <w:drawing>
-          <wp:inline distT="0" distB="0" distL="0" distR="0" wp14:anchorId="3AB4249B" wp14:editId="2BED2ABC">
+          <wp:inline distT="0" distB="0" distL="0" distR="0" wp14:anchorId="0CB410BC" wp14:editId="72F2B132">
             <wp:extent cx="3019425" cy="1970044"/>
             <wp:effectExtent l="0" t="0" r="0" b="0"/>
             <wp:docPr id="6" name="Imatge 5"/>
@@ -6087,7 +6432,7 @@
           <w:color w:val="auto"/>
         </w:rPr>
       </w:pPr>
-      <w:bookmarkStart w:id="6" w:name="_Toc473221933"/>
+      <w:bookmarkStart w:id="6" w:name="_Toc473239667"/>
       <w:r>
         <w:t xml:space="preserve">Figura </w:t>
       </w:r>
@@ -6154,7 +6499,7 @@
           <w:lang w:val="en-US" w:eastAsia="en-US"/>
         </w:rPr>
         <w:drawing>
-          <wp:inline distT="0" distB="0" distL="0" distR="0" wp14:anchorId="448D36FA" wp14:editId="7882F600">
+          <wp:inline distT="0" distB="0" distL="0" distR="0" wp14:anchorId="6384AE24" wp14:editId="74199954">
             <wp:extent cx="4857750" cy="3446099"/>
             <wp:effectExtent l="0" t="0" r="0" b="2540"/>
             <wp:docPr id="7" name="Imatge 5"/>
@@ -6210,7 +6555,7 @@
           <w:color w:val="auto"/>
         </w:rPr>
       </w:pPr>
-      <w:bookmarkStart w:id="7" w:name="_Toc473221934"/>
+      <w:bookmarkStart w:id="7" w:name="_Toc473239668"/>
       <w:r>
         <w:t xml:space="preserve">Figura </w:t>
       </w:r>
@@ -6840,7 +7185,7 @@
           <w:lang w:val="en-US" w:eastAsia="en-US"/>
         </w:rPr>
         <w:drawing>
-          <wp:inline distT="0" distB="0" distL="0" distR="0" wp14:anchorId="53244E64" wp14:editId="32E03DDA">
+          <wp:inline distT="0" distB="0" distL="0" distR="0" wp14:anchorId="151C2E32" wp14:editId="7524DF3F">
             <wp:extent cx="3434189" cy="1390650"/>
             <wp:effectExtent l="0" t="0" r="0" b="0"/>
             <wp:docPr id="8" name="Imatge 5"/>
@@ -6896,7 +7241,7 @@
           <w:color w:val="auto"/>
         </w:rPr>
       </w:pPr>
-      <w:bookmarkStart w:id="8" w:name="_Toc473221935"/>
+      <w:bookmarkStart w:id="8" w:name="_Toc473239669"/>
       <w:r>
         <w:t xml:space="preserve">Figura </w:t>
       </w:r>
@@ -7351,7 +7696,7 @@
           <w:color w:val="auto"/>
         </w:rPr>
       </w:pPr>
-      <w:bookmarkStart w:id="9" w:name="_Toc473221936"/>
+      <w:bookmarkStart w:id="9" w:name="_Toc473239670"/>
       <w:r>
         <w:t xml:space="preserve">Figura </w:t>
       </w:r>
@@ -7469,7 +7814,7 @@
           <w:color w:val="auto"/>
         </w:rPr>
       </w:pPr>
-      <w:bookmarkStart w:id="10" w:name="_Toc473221937"/>
+      <w:bookmarkStart w:id="10" w:name="_Toc473239671"/>
       <w:r>
         <w:t xml:space="preserve">Figura </w:t>
       </w:r>
@@ -7643,7 +7988,7 @@
           <w:color w:val="auto"/>
         </w:rPr>
       </w:pPr>
-      <w:bookmarkStart w:id="11" w:name="_Toc473221938"/>
+      <w:bookmarkStart w:id="11" w:name="_Toc473239672"/>
       <w:r>
         <w:t xml:space="preserve">Figura </w:t>
       </w:r>
@@ -7924,7 +8269,7 @@
           <w:color w:val="auto"/>
         </w:rPr>
       </w:pPr>
-      <w:bookmarkStart w:id="12" w:name="_Toc473221939"/>
+      <w:bookmarkStart w:id="12" w:name="_Toc473239673"/>
       <w:r>
         <w:t xml:space="preserve">Figura </w:t>
       </w:r>
@@ -8186,7 +8531,7 @@
           <w:color w:val="auto"/>
         </w:rPr>
       </w:pPr>
-      <w:bookmarkStart w:id="13" w:name="_Toc473221940"/>
+      <w:bookmarkStart w:id="13" w:name="_Toc473239674"/>
       <w:r>
         <w:t xml:space="preserve">Figura </w:t>
       </w:r>
@@ -8449,7 +8794,7 @@
           <w:color w:val="auto"/>
         </w:rPr>
       </w:pPr>
-      <w:bookmarkStart w:id="14" w:name="_Toc473221941"/>
+      <w:bookmarkStart w:id="14" w:name="_Toc473239675"/>
       <w:r>
         <w:t xml:space="preserve">Figura </w:t>
       </w:r>
@@ -8641,6 +8986,7 @@
           <w:color w:val="auto"/>
         </w:rPr>
       </w:pPr>
+      <w:bookmarkStart w:id="15" w:name="_Toc473239676"/>
       <w:r>
         <w:t xml:space="preserve">Figura </w:t>
       </w:r>
@@ -8659,6 +9005,236 @@
         <w:rPr>
           <w:color w:val="auto"/>
         </w:rPr>
+        <w:t>R</w:t>
+      </w:r>
+      <w:r>
+        <w:rPr>
+          <w:color w:val="auto"/>
+        </w:rPr>
+        <w:t>epresenta</w:t>
+      </w:r>
+      <w:r>
+        <w:rPr>
+          <w:color w:val="auto"/>
+        </w:rPr>
+        <w:t>ció de vàries topologies de xarxes possibles</w:t>
+      </w:r>
+      <w:bookmarkEnd w:id="15"/>
+    </w:p>
+    <w:p>
+      <w:pPr>
+        <w:pStyle w:val="TDC2"/>
+      </w:pPr>
+      <w:r>
+        <w:br w:type="page"/>
+      </w:r>
+      <w:r>
+        <w:lastRenderedPageBreak/>
+        <w:t xml:space="preserve">Funcionament </w:t>
+      </w:r>
+      <w:proofErr w:type="spellStart"/>
+      <w:r>
+        <w:t>d’Ethernet</w:t>
+      </w:r>
+      <w:proofErr w:type="spellEnd"/>
+      <w:r>
+        <w:t xml:space="preserve"> </w:t>
+      </w:r>
+      <w:r>
+        <w:t>a la placa utilitzada</w:t>
+      </w:r>
+    </w:p>
+    <w:p/>
+    <w:p>
+      <w:pPr>
+        <w:widowControl/>
+        <w:spacing w:after="200" w:line="276" w:lineRule="auto"/>
+        <w:rPr>
+          <w:lang w:eastAsia="en-US"/>
+        </w:rPr>
+      </w:pPr>
+      <w:r>
+        <w:t xml:space="preserve">El funcionament </w:t>
+      </w:r>
+      <w:proofErr w:type="spellStart"/>
+      <w:r>
+        <w:t>d’Ethernet</w:t>
+      </w:r>
+      <w:proofErr w:type="spellEnd"/>
+      <w:r>
+        <w:t xml:space="preserve"> a la placa utilitzada és similar al de tots els dispositius que compleixin l’estàndard. Es tracta bàsicament d’un circuit integrat que interpreta els senyals que arriben a través dels parells trenats del cable.</w:t>
+      </w:r>
+      <w:r>
+        <w:rPr>
+          <w:lang w:eastAsia="en-US"/>
+        </w:rPr>
+        <w:t xml:space="preserve"> </w:t>
+      </w:r>
+      <w:r>
+        <w:rPr>
+          <w:lang w:eastAsia="en-US"/>
+        </w:rPr>
+        <w:t xml:space="preserve">A més d’aquest xip, es necessita una capa de hardware/software que gestiona l’accés al medi (MAC, de l’anglès </w:t>
+      </w:r>
+      <w:proofErr w:type="spellStart"/>
+      <w:r>
+        <w:rPr>
+          <w:lang w:eastAsia="en-US"/>
+        </w:rPr>
+        <w:t>Medium</w:t>
+      </w:r>
+      <w:proofErr w:type="spellEnd"/>
+      <w:r>
+        <w:rPr>
+          <w:lang w:eastAsia="en-US"/>
+        </w:rPr>
+        <w:t xml:space="preserve"> Access Control). En aquest cas, la capa MAC està integrada a la lògica de la FPGA a través d’un IP </w:t>
+      </w:r>
+      <w:proofErr w:type="spellStart"/>
+      <w:r>
+        <w:rPr>
+          <w:lang w:eastAsia="en-US"/>
+        </w:rPr>
+        <w:t>core</w:t>
+      </w:r>
+      <w:proofErr w:type="spellEnd"/>
+      <w:r>
+        <w:rPr>
+          <w:lang w:eastAsia="en-US"/>
+        </w:rPr>
+        <w:t xml:space="preserve"> de </w:t>
+      </w:r>
+      <w:proofErr w:type="spellStart"/>
+      <w:r>
+        <w:rPr>
+          <w:lang w:eastAsia="en-US"/>
+        </w:rPr>
+        <w:t>Xilinx</w:t>
+      </w:r>
+      <w:proofErr w:type="spellEnd"/>
+      <w:r>
+        <w:rPr>
+          <w:lang w:eastAsia="en-US"/>
+        </w:rPr>
+        <w:t xml:space="preserve">, </w:t>
+      </w:r>
+      <w:proofErr w:type="spellStart"/>
+      <w:r>
+        <w:rPr>
+          <w:lang w:eastAsia="en-US"/>
+        </w:rPr>
+        <w:t>EmacLite</w:t>
+      </w:r>
+      <w:proofErr w:type="spellEnd"/>
+      <w:r>
+        <w:rPr>
+          <w:lang w:eastAsia="en-US"/>
+        </w:rPr>
+        <w:t xml:space="preserve">. Aquesta capa és qui es comunica amb el circuit integrat. </w:t>
+      </w:r>
+      <w:r>
+        <w:t>Una descripció gràfica es pot veure a la Figura 16.</w:t>
+      </w:r>
+    </w:p>
+    <w:p>
+      <w:pPr>
+        <w:keepNext/>
+        <w:jc w:val="center"/>
+      </w:pPr>
+      <w:r>
+        <w:rPr>
+          <w:noProof/>
+          <w:lang w:val="en-US" w:eastAsia="en-US"/>
+        </w:rPr>
+        <w:drawing>
+          <wp:inline distT="0" distB="0" distL="0" distR="0" wp14:anchorId="3801151A" wp14:editId="1C9353D9">
+            <wp:extent cx="5282922" cy="1733550"/>
+            <wp:effectExtent l="0" t="0" r="0" b="0"/>
+            <wp:docPr id="15" name="Imatge 5"/>
+            <wp:cNvGraphicFramePr>
+              <a:graphicFrameLocks xmlns:a="http://schemas.openxmlformats.org/drawingml/2006/main" noChangeAspect="1"/>
+            </wp:cNvGraphicFramePr>
+            <a:graphic xmlns:a="http://schemas.openxmlformats.org/drawingml/2006/main">
+              <a:graphicData uri="http://schemas.openxmlformats.org/drawingml/2006/picture">
+                <pic:pic xmlns:pic="http://schemas.openxmlformats.org/drawingml/2006/picture">
+                  <pic:nvPicPr>
+                    <pic:cNvPr id="0" name="Picture 1" descr="Número, 2, Dígito, Figura, Cifrado, Conde, Numerario"/>
+                    <pic:cNvPicPr>
+                      <a:picLocks noChangeAspect="1" noChangeArrowheads="1"/>
+                    </pic:cNvPicPr>
+                  </pic:nvPicPr>
+                  <pic:blipFill>
+                    <a:blip r:embed="rId21">
+                      <a:extLst>
+                        <a:ext uri="{28A0092B-C50C-407E-A947-70E740481C1C}">
+                          <a14:useLocalDpi xmlns:a14="http://schemas.microsoft.com/office/drawing/2010/main" val="0"/>
+                        </a:ext>
+                      </a:extLst>
+                    </a:blip>
+                    <a:stretch>
+                      <a:fillRect/>
+                    </a:stretch>
+                  </pic:blipFill>
+                  <pic:spPr bwMode="auto">
+                    <a:xfrm>
+                      <a:off x="0" y="0"/>
+                      <a:ext cx="5294767" cy="1737437"/>
+                    </a:xfrm>
+                    <a:prstGeom prst="rect">
+                      <a:avLst/>
+                    </a:prstGeom>
+                    <a:noFill/>
+                    <a:ln>
+                      <a:noFill/>
+                    </a:ln>
+                  </pic:spPr>
+                </pic:pic>
+              </a:graphicData>
+            </a:graphic>
+          </wp:inline>
+        </w:drawing>
+      </w:r>
+    </w:p>
+    <w:p>
+      <w:pPr>
+        <w:pStyle w:val="Descripcin"/>
+        <w:jc w:val="center"/>
+        <w:rPr>
+          <w:color w:val="auto"/>
+        </w:rPr>
+      </w:pPr>
+      <w:bookmarkStart w:id="16" w:name="_Toc473239677"/>
+      <w:r>
+        <w:t xml:space="preserve">Figura </w:t>
+      </w:r>
+      <w:r>
+        <w:fldChar w:fldCharType="begin"/>
+      </w:r>
+      <w:r>
+        <w:instrText xml:space="preserve"> SEQ Figura \* ARABIC </w:instrText>
+      </w:r>
+      <w:r>
+        <w:fldChar w:fldCharType="separate"/>
+      </w:r>
+      <w:r>
+        <w:rPr>
+          <w:noProof/>
+        </w:rPr>
+        <w:t>13</w:t>
+      </w:r>
+      <w:r>
+        <w:rPr>
+          <w:noProof/>
+        </w:rPr>
+        <w:fldChar w:fldCharType="end"/>
+      </w:r>
+      <w:r>
+        <w:t xml:space="preserve">. </w:t>
+      </w:r>
+      <w:r>
+        <w:rPr>
+          <w:color w:val="auto"/>
+        </w:rPr>
         <w:t xml:space="preserve">Diagrama que representa el funcionament </w:t>
       </w:r>
       <w:proofErr w:type="spellStart"/>
@@ -8674,6 +9250,146 @@
           <w:color w:val="auto"/>
         </w:rPr>
         <w:t xml:space="preserve"> a la placa utilitzada</w:t>
+      </w:r>
+      <w:bookmarkEnd w:id="16"/>
+    </w:p>
+    <w:p>
+      <w:pPr>
+        <w:rPr>
+          <w:lang w:eastAsia="en-US"/>
+        </w:rPr>
+      </w:pPr>
+      <w:r>
+        <w:rPr>
+          <w:lang w:eastAsia="en-US"/>
+        </w:rPr>
+        <w:t xml:space="preserve">El circuit integrat que fa de PHY (de l’anglès </w:t>
+      </w:r>
+      <w:proofErr w:type="spellStart"/>
+      <w:r>
+        <w:rPr>
+          <w:lang w:eastAsia="en-US"/>
+        </w:rPr>
+        <w:t>PHYsical</w:t>
+      </w:r>
+      <w:proofErr w:type="spellEnd"/>
+      <w:r>
+        <w:rPr>
+          <w:lang w:eastAsia="en-US"/>
+        </w:rPr>
+        <w:t xml:space="preserve"> </w:t>
+      </w:r>
+      <w:proofErr w:type="spellStart"/>
+      <w:r>
+        <w:rPr>
+          <w:lang w:eastAsia="en-US"/>
+        </w:rPr>
+        <w:t>layer</w:t>
+      </w:r>
+      <w:proofErr w:type="spellEnd"/>
+      <w:r>
+        <w:rPr>
+          <w:lang w:eastAsia="en-US"/>
+        </w:rPr>
+        <w:t xml:space="preserve">, en referència a la capa física del model OSI) en la placa utilitzada és el </w:t>
+      </w:r>
+      <w:r>
+        <w:rPr>
+          <w:lang w:eastAsia="en-US"/>
+        </w:rPr>
+        <w:t>DP83848J</w:t>
+      </w:r>
+      <w:r>
+        <w:rPr>
+          <w:lang w:eastAsia="en-US"/>
+        </w:rPr>
+        <w:t xml:space="preserve"> de Texas Instruments. Segons el </w:t>
+      </w:r>
+      <w:proofErr w:type="spellStart"/>
+      <w:r>
+        <w:rPr>
+          <w:lang w:eastAsia="en-US"/>
+        </w:rPr>
+        <w:t>datasheet</w:t>
+      </w:r>
+      <w:proofErr w:type="spellEnd"/>
+      <w:r>
+        <w:rPr>
+          <w:lang w:eastAsia="en-US"/>
+        </w:rPr>
+        <w:t xml:space="preserve"> d’aquest xip, és capaç de comunicar-se amb la xarxa a un màxim de 100 </w:t>
+      </w:r>
+      <w:proofErr w:type="spellStart"/>
+      <w:r>
+        <w:rPr>
+          <w:lang w:eastAsia="en-US"/>
+        </w:rPr>
+        <w:t>Mbit</w:t>
+      </w:r>
+      <w:proofErr w:type="spellEnd"/>
+      <w:r>
+        <w:rPr>
+          <w:lang w:eastAsia="en-US"/>
+        </w:rPr>
+        <w:t xml:space="preserve">/s, i gestiona automàticament la negociació de velocitat de transmissió amb la resta de dispositius de la xarxa, segons la normativa IEEE 802.3. Aquest xip es comunica amb la FPGA a través d’un bus sèrie anomenat MII, de l’anglès Media Independent Interface. Aquest és un bus sèrie de 4 bits en paral·lel per transmissió i 4 bits en paral·lel per recepció de dades. Això fa que no necessiti freqüències massa altes per aconseguir aquestes taxes de bits. Utilitzant rellotges de 25 MHz n’hi ha suficient per aconseguir 100 </w:t>
+      </w:r>
+      <w:proofErr w:type="spellStart"/>
+      <w:r>
+        <w:rPr>
+          <w:lang w:eastAsia="en-US"/>
+        </w:rPr>
+        <w:t>Mbit</w:t>
+      </w:r>
+      <w:proofErr w:type="spellEnd"/>
+      <w:r>
+        <w:rPr>
+          <w:lang w:eastAsia="en-US"/>
+        </w:rPr>
+        <w:t xml:space="preserve">/s. A més d’aquests 8 bits també es fan servir una sèrie de senyals de gestió d’aquesta comunicació, per gestionar-la el més eficientment i ràpida possible. Al nivell del programa del </w:t>
+      </w:r>
+      <w:proofErr w:type="spellStart"/>
+      <w:r>
+        <w:rPr>
+          <w:lang w:eastAsia="en-US"/>
+        </w:rPr>
+        <w:t>MicroBlaze</w:t>
+      </w:r>
+      <w:proofErr w:type="spellEnd"/>
+      <w:r>
+        <w:rPr>
+          <w:lang w:eastAsia="en-US"/>
+        </w:rPr>
+        <w:t xml:space="preserve">, aquesta comunicació la gestiona una llibreria proporcionada per </w:t>
+      </w:r>
+      <w:proofErr w:type="spellStart"/>
+      <w:r>
+        <w:rPr>
+          <w:lang w:eastAsia="en-US"/>
+        </w:rPr>
+        <w:t>Xilinx</w:t>
+      </w:r>
+      <w:proofErr w:type="spellEnd"/>
+      <w:r>
+        <w:rPr>
+          <w:lang w:eastAsia="en-US"/>
+        </w:rPr>
+        <w:t>. Així doncs, l’usuari és responsable de posar en marxa els perifèrics i configurar-los correctament. Aquest funcionament es descriurà amb més detall al capítol 4.</w:t>
+      </w:r>
+    </w:p>
+    <w:p>
+      <w:pPr>
+        <w:widowControl/>
+        <w:spacing w:after="200" w:line="276" w:lineRule="auto"/>
+        <w:jc w:val="left"/>
+        <w:rPr>
+          <w:b/>
+          <w:bCs/>
+          <w:sz w:val="24"/>
+          <w:lang w:eastAsia="en-US"/>
+        </w:rPr>
+      </w:pPr>
+      <w:r>
+        <w:br w:type="page"/>
       </w:r>
     </w:p>
     <w:p>
@@ -9139,6 +9855,13 @@
     </w:p>
     <w:p>
       <w:pPr>
+        <w:rPr>
+          <w:lang w:eastAsia="en-US"/>
+        </w:rPr>
+      </w:pPr>
+    </w:p>
+    <w:p>
+      <w:pPr>
         <w:pStyle w:val="Prrafodelista"/>
         <w:numPr>
           <w:ilvl w:val="0"/>
@@ -9312,7 +10035,14 @@
         <w:rPr>
           <w:lang w:eastAsia="en-US"/>
         </w:rPr>
-        <w:t>), consistent del resultat d’executar un algoritme de comprovació de redundància cíclic (CRC) de 32 bits (4 bytes) sobre tota la trama.</w:t>
+        <w:t xml:space="preserve">), consistent del resultat d’executar un algoritme de comprovació de redundància </w:t>
+      </w:r>
+      <w:r>
+        <w:rPr>
+          <w:lang w:eastAsia="en-US"/>
+        </w:rPr>
+        <w:lastRenderedPageBreak/>
+        <w:t>cíclic (CRC) de 32 bits (4 bytes) sobre tota la trama.</w:t>
       </w:r>
     </w:p>
     <w:p>
@@ -9371,7 +10101,7 @@
                     </pic:cNvPicPr>
                   </pic:nvPicPr>
                   <pic:blipFill>
-                    <a:blip r:embed="rId21" cstate="print">
+                    <a:blip r:embed="rId22" cstate="print">
                       <a:extLst>
                         <a:ext uri="{28A0092B-C50C-407E-A947-70E740481C1C}">
                           <a14:useLocalDpi xmlns:a14="http://schemas.microsoft.com/office/drawing/2010/main" val="0"/>
@@ -9410,6 +10140,7 @@
           <w:color w:val="auto"/>
         </w:rPr>
       </w:pPr>
+      <w:bookmarkStart w:id="17" w:name="_Toc473239678"/>
       <w:r>
         <w:t xml:space="preserve">Figura </w:t>
       </w:r>
@@ -9418,7 +10149,7 @@
           <w:rPr>
             <w:noProof/>
           </w:rPr>
-          <w:t>13</w:t>
+          <w:t>14</w:t>
         </w:r>
       </w:fldSimple>
       <w:r>
@@ -9443,6 +10174,7 @@
         </w:rPr>
         <w:t>Ethernet</w:t>
       </w:r>
+      <w:bookmarkEnd w:id="17"/>
       <w:proofErr w:type="spellEnd"/>
     </w:p>
     <w:p>
@@ -9543,6 +10275,13 @@
         </w:rPr>
         <w:t>formació de xarxes i subxarxes. L’adreça IP consta de 4 bytes de llargària. En aquest protocol els paquets de dades se solen separar entre una capçalera, que dóna informació sobre l’origen i destí del paquet entre d’altres, i les dades encapsulades en aquest paquet. La capçalera dels paquets IPv4 ha de contenir, com a mínim:</w:t>
       </w:r>
+    </w:p>
+    <w:p>
+      <w:pPr>
+        <w:rPr>
+          <w:lang w:eastAsia="en-US"/>
+        </w:rPr>
+      </w:pPr>
     </w:p>
     <w:p>
       <w:pPr>
@@ -9727,7 +10466,14 @@
         <w:rPr>
           <w:lang w:eastAsia="en-US"/>
         </w:rPr>
-        <w:t xml:space="preserve"> Fragment) segons el qual l’originador del paquet pot demanar que no se separin les dades durant la transmissió, saltant pels diferents punts de la xarxa. El tercer bit està reservat, segons la especificació.</w:t>
+        <w:t xml:space="preserve"> Fragment) segons el qual l’originador del paquet pot demanar que no se separin les dades durant la transmissió, saltant pels diferents punts de la xarxa. </w:t>
+      </w:r>
+      <w:r>
+        <w:rPr>
+          <w:lang w:eastAsia="en-US"/>
+        </w:rPr>
+        <w:lastRenderedPageBreak/>
+        <w:t>El tercer bit està reservat, segons la especificació.</w:t>
       </w:r>
     </w:p>
     <w:p>
@@ -9745,14 +10491,7 @@
         <w:rPr>
           <w:lang w:eastAsia="en-US"/>
         </w:rPr>
-        <w:t xml:space="preserve">El camp que indica, si haguessin d’haver més fragments, quin nombre de </w:t>
-      </w:r>
-      <w:r>
-        <w:rPr>
-          <w:lang w:eastAsia="en-US"/>
-        </w:rPr>
-        <w:lastRenderedPageBreak/>
-        <w:t>fragment s’està tractant en el paquet actual. Aquest camp té una llargària de 13 bits, però el seu número es mesura en unitats de 8 bytes. El primer paquet de la transmissió sempre comença tenint un 0.</w:t>
+        <w:t>El camp que indica, si haguessin d’haver més fragments, quin nombre de fragment s’està tractant en el paquet actual. Aquest camp té una llargària de 13 bits, però el seu número es mesura en unitats de 8 bytes. El primer paquet de la transmissió sempre comença tenint un 0.</w:t>
       </w:r>
     </w:p>
     <w:p>
@@ -9968,7 +10707,7 @@
                     </pic:cNvPicPr>
                   </pic:nvPicPr>
                   <pic:blipFill>
-                    <a:blip r:embed="rId22" cstate="print">
+                    <a:blip r:embed="rId23" cstate="print">
                       <a:extLst>
                         <a:ext uri="{28A0092B-C50C-407E-A947-70E740481C1C}">
                           <a14:useLocalDpi xmlns:a14="http://schemas.microsoft.com/office/drawing/2010/main" val="0"/>
@@ -10007,6 +10746,7 @@
           <w:color w:val="auto"/>
         </w:rPr>
       </w:pPr>
+      <w:bookmarkStart w:id="18" w:name="_Toc473239679"/>
       <w:r>
         <w:t xml:space="preserve">Figura </w:t>
       </w:r>
@@ -10023,7 +10763,7 @@
         <w:rPr>
           <w:noProof/>
         </w:rPr>
-        <w:t>13</w:t>
+        <w:t>15</w:t>
       </w:r>
       <w:r>
         <w:rPr>
@@ -10038,16 +10778,15 @@
         <w:rPr>
           <w:color w:val="auto"/>
         </w:rPr>
-        <w:t xml:space="preserve">Diagrama que representa la estructura d’una trama </w:t>
-      </w:r>
-      <w:proofErr w:type="spellStart"/>
+        <w:t xml:space="preserve">Diagrama que representa la estructura </w:t>
+      </w:r>
       <w:r>
         <w:rPr>
           <w:color w:val="auto"/>
         </w:rPr>
-        <w:t>Ethernet</w:t>
-      </w:r>
-      <w:proofErr w:type="spellEnd"/>
+        <w:t>d’un paquet IPv4</w:t>
+      </w:r>
+      <w:bookmarkEnd w:id="18"/>
     </w:p>
     <w:p>
       <w:pPr>
@@ -10065,7 +10804,19 @@
         <w:rPr>
           <w:lang w:eastAsia="en-US"/>
         </w:rPr>
-        <w:t>ols que van encapsulats dins del paquet IPv4</w:t>
+        <w:t>ols que</w:t>
+      </w:r>
+      <w:r>
+        <w:rPr>
+          <w:lang w:eastAsia="en-US"/>
+        </w:rPr>
+        <w:t xml:space="preserve"> es faran servir més endavant, </w:t>
+      </w:r>
+      <w:r>
+        <w:rPr>
+          <w:lang w:eastAsia="en-US"/>
+        </w:rPr>
+        <w:t>encapsulats dins del paquet IPv4</w:t>
       </w:r>
       <w:r>
         <w:rPr>
@@ -10073,80 +10824,337 @@
         </w:rPr>
         <w:t>.</w:t>
       </w:r>
-      <w:bookmarkStart w:id="15" w:name="_GoBack"/>
-      <w:bookmarkEnd w:id="15"/>
-    </w:p>
-    <w:p>
-      <w:pPr>
-        <w:rPr>
-          <w:lang w:eastAsia="en-US"/>
-        </w:rPr>
-      </w:pPr>
-    </w:p>
-    <w:p>
-      <w:pPr>
-        <w:pStyle w:val="TDC2"/>
-      </w:pPr>
-      <w:r>
-        <w:t xml:space="preserve">Funcionament </w:t>
-      </w:r>
-      <w:proofErr w:type="spellStart"/>
-      <w:r>
-        <w:t>d’Ethernet</w:t>
-      </w:r>
-      <w:proofErr w:type="spellEnd"/>
-      <w:r>
-        <w:t xml:space="preserve"> </w:t>
-      </w:r>
-      <w:r>
-        <w:t>a la placa utilitzada</w:t>
-      </w:r>
-    </w:p>
-    <w:p/>
+    </w:p>
+    <w:p>
+      <w:pPr>
+        <w:rPr>
+          <w:lang w:eastAsia="en-US"/>
+        </w:rPr>
+      </w:pPr>
+    </w:p>
     <w:p>
       <w:pPr>
         <w:widowControl/>
         <w:spacing w:after="200" w:line="276" w:lineRule="auto"/>
-        <w:rPr>
-          <w:lang w:eastAsia="en-US"/>
-        </w:rPr>
-      </w:pPr>
-      <w:r>
+        <w:jc w:val="left"/>
+        <w:rPr>
+          <w:b/>
+          <w:sz w:val="24"/>
+          <w:lang w:eastAsia="en-US"/>
+        </w:rPr>
+      </w:pPr>
+      <w:r>
+        <w:rPr>
+          <w:lang w:eastAsia="en-US"/>
+        </w:rPr>
+        <w:br w:type="page"/>
+      </w:r>
+    </w:p>
+    <w:p>
+      <w:pPr>
+        <w:pStyle w:val="TDC3"/>
+        <w:rPr>
+          <w:lang w:eastAsia="en-US"/>
+        </w:rPr>
+      </w:pPr>
+      <w:r>
+        <w:rPr>
+          <w:lang w:eastAsia="en-US"/>
+        </w:rPr>
         <w:lastRenderedPageBreak/>
-        <w:t xml:space="preserve">El funcionament </w:t>
+        <w:t>Paquet ARP</w:t>
+      </w:r>
+    </w:p>
+    <w:p>
+      <w:pPr>
+        <w:rPr>
+          <w:lang w:eastAsia="en-US"/>
+        </w:rPr>
+      </w:pPr>
+    </w:p>
+    <w:p>
+      <w:pPr>
+        <w:rPr>
+          <w:lang w:eastAsia="en-US"/>
+        </w:rPr>
+      </w:pPr>
+      <w:r>
+        <w:rPr>
+          <w:lang w:eastAsia="en-US"/>
+        </w:rPr>
+        <w:t xml:space="preserve">El protocol ARP serveix per resoldre les adreces físiques dels dispositius connectats a una xarxa. Per utilitzar aquest protocol, l’equip que necessiti saber la direcció física d’un altre pot emetre un paquet </w:t>
       </w:r>
       <w:proofErr w:type="spellStart"/>
       <w:r>
-        <w:t>d’Ethernet</w:t>
+        <w:rPr>
+          <w:lang w:eastAsia="en-US"/>
+        </w:rPr>
+        <w:t>Ethernet</w:t>
       </w:r>
       <w:proofErr w:type="spellEnd"/>
       <w:r>
-        <w:t xml:space="preserve"> a la placa utilitzada és </w:t>
-      </w:r>
-      <w:r>
-        <w:t>similar al</w:t>
-      </w:r>
-      <w:r>
-        <w:t xml:space="preserve"> de tots els dispositius que compleixin l’estàndard. Es tracta</w:t>
-      </w:r>
-      <w:r>
-        <w:t xml:space="preserve"> bàsicament</w:t>
-      </w:r>
-      <w:r>
-        <w:t xml:space="preserve"> d’un </w:t>
-      </w:r>
-      <w:r>
-        <w:t xml:space="preserve">circuit integrat </w:t>
-      </w:r>
-      <w:r>
-        <w:t>que</w:t>
-      </w:r>
-      <w:r>
-        <w:t xml:space="preserve"> interpreta els senyals que arriben a través dels parells trenats del cable</w:t>
-      </w:r>
-      <w:r>
+        <w:rPr>
+          <w:lang w:eastAsia="en-US"/>
+        </w:rPr>
+        <w:t xml:space="preserve"> </w:t>
+      </w:r>
+      <w:proofErr w:type="spellStart"/>
+      <w:r>
+        <w:rPr>
+          <w:lang w:eastAsia="en-US"/>
+        </w:rPr>
+        <w:t>broadcast</w:t>
+      </w:r>
+      <w:proofErr w:type="spellEnd"/>
+      <w:r>
+        <w:rPr>
+          <w:lang w:eastAsia="en-US"/>
+        </w:rPr>
+        <w:t xml:space="preserve"> (dirigit a tots els dispositius d’aquella xarxa física), fent servir com a adreça MAC de destí l’adreça FF:FF:FF:FF:FF:FF. Els paquets ARP</w:t>
+      </w:r>
+      <w:r>
+        <w:rPr>
+          <w:lang w:eastAsia="en-US"/>
+        </w:rPr>
+        <w:t xml:space="preserve"> es composen</w:t>
+      </w:r>
+      <w:r>
+        <w:rPr>
+          <w:lang w:eastAsia="en-US"/>
+        </w:rPr>
+        <w:t xml:space="preserve"> de les següents dades:</w:t>
+      </w:r>
+    </w:p>
+    <w:p>
+      <w:pPr>
+        <w:rPr>
+          <w:lang w:eastAsia="en-US"/>
+        </w:rPr>
+      </w:pPr>
+    </w:p>
+    <w:p>
+      <w:pPr>
+        <w:pStyle w:val="Prrafodelista"/>
+        <w:numPr>
+          <w:ilvl w:val="0"/>
+          <w:numId w:val="31"/>
+        </w:numPr>
+        <w:rPr>
+          <w:lang w:eastAsia="en-US"/>
+        </w:rPr>
+      </w:pPr>
+      <w:r>
+        <w:rPr>
+          <w:lang w:eastAsia="en-US"/>
+        </w:rPr>
+        <w:t>Medi a què s’està accedint</w:t>
+      </w:r>
+      <w:r>
+        <w:rPr>
+          <w:lang w:eastAsia="en-US"/>
+        </w:rPr>
+        <w:t xml:space="preserve">, 16 bits. Per una xarxa </w:t>
+      </w:r>
+      <w:proofErr w:type="spellStart"/>
+      <w:r>
+        <w:rPr>
+          <w:lang w:eastAsia="en-US"/>
+        </w:rPr>
+        <w:t>Ethernet</w:t>
+      </w:r>
+      <w:proofErr w:type="spellEnd"/>
+      <w:r>
+        <w:rPr>
+          <w:lang w:eastAsia="en-US"/>
+        </w:rPr>
+        <w:t xml:space="preserve">, </w:t>
+      </w:r>
+      <w:r>
+        <w:rPr>
+          <w:lang w:eastAsia="en-US"/>
+        </w:rPr>
+        <w:t>aquest valor ha de ser 0x0001.</w:t>
+      </w:r>
+    </w:p>
+    <w:p>
+      <w:pPr>
+        <w:pStyle w:val="Prrafodelista"/>
+        <w:numPr>
+          <w:ilvl w:val="0"/>
+          <w:numId w:val="31"/>
+        </w:numPr>
+        <w:rPr>
+          <w:lang w:eastAsia="en-US"/>
+        </w:rPr>
+      </w:pPr>
+      <w:r>
+        <w:rPr>
+          <w:lang w:eastAsia="en-US"/>
+        </w:rPr>
+        <w:t xml:space="preserve">Tipus de protocol que s’utilitza a la xarxa a què s’accedeix, 16 bits. Per IPv4, el valor ha de ser 0x0800. Normalment s’utilitzen els mateixos valors que el </w:t>
+      </w:r>
+      <w:proofErr w:type="spellStart"/>
+      <w:r>
+        <w:rPr>
+          <w:lang w:eastAsia="en-US"/>
+        </w:rPr>
+        <w:t>EtherType</w:t>
+      </w:r>
+      <w:proofErr w:type="spellEnd"/>
+      <w:r>
+        <w:rPr>
+          <w:lang w:eastAsia="en-US"/>
+        </w:rPr>
+        <w:t xml:space="preserve"> de la trama </w:t>
+      </w:r>
+      <w:proofErr w:type="spellStart"/>
+      <w:r>
+        <w:rPr>
+          <w:lang w:eastAsia="en-US"/>
+        </w:rPr>
+        <w:t>Ethernet</w:t>
+      </w:r>
+      <w:proofErr w:type="spellEnd"/>
+      <w:r>
+        <w:rPr>
+          <w:lang w:eastAsia="en-US"/>
+        </w:rPr>
         <w:t>.</w:t>
       </w:r>
+    </w:p>
+    <w:p>
+      <w:pPr>
+        <w:pStyle w:val="Prrafodelista"/>
+        <w:numPr>
+          <w:ilvl w:val="0"/>
+          <w:numId w:val="31"/>
+        </w:numPr>
+        <w:rPr>
+          <w:lang w:eastAsia="en-US"/>
+        </w:rPr>
+      </w:pPr>
+      <w:r>
+        <w:rPr>
+          <w:lang w:eastAsia="en-US"/>
+        </w:rPr>
+        <w:t xml:space="preserve">Llargària de les adreces físiques (MAC), comptant bytes, 8 bits. Per </w:t>
+      </w:r>
+      <w:proofErr w:type="spellStart"/>
+      <w:r>
+        <w:rPr>
+          <w:lang w:eastAsia="en-US"/>
+        </w:rPr>
+        <w:t>Ethernet</w:t>
+      </w:r>
+      <w:proofErr w:type="spellEnd"/>
+      <w:r>
+        <w:rPr>
+          <w:lang w:eastAsia="en-US"/>
+        </w:rPr>
+        <w:t>, aquest camp ha de ser 6.</w:t>
+      </w:r>
+    </w:p>
+    <w:p>
+      <w:pPr>
+        <w:pStyle w:val="Prrafodelista"/>
+        <w:numPr>
+          <w:ilvl w:val="0"/>
+          <w:numId w:val="31"/>
+        </w:numPr>
+        <w:rPr>
+          <w:lang w:eastAsia="en-US"/>
+        </w:rPr>
+      </w:pPr>
+      <w:r>
+        <w:rPr>
+          <w:lang w:eastAsia="en-US"/>
+        </w:rPr>
+        <w:t>Llargària de les adreces lògiques (IP), comptant bytes, 8 bits. Per IPv4, aquest camp ha de ser 4.</w:t>
+      </w:r>
+    </w:p>
+    <w:p>
+      <w:pPr>
+        <w:pStyle w:val="Prrafodelista"/>
+        <w:numPr>
+          <w:ilvl w:val="0"/>
+          <w:numId w:val="31"/>
+        </w:numPr>
+        <w:rPr>
+          <w:lang w:eastAsia="en-US"/>
+        </w:rPr>
+      </w:pPr>
+      <w:r>
+        <w:rPr>
+          <w:lang w:eastAsia="en-US"/>
+        </w:rPr>
+        <w:t>Codi d’operació, 16 bits. Codi que defineix què ha de fer el receptor amb aquest paquet. Pot ser una petició (1) o una resposta (2).</w:t>
+      </w:r>
+    </w:p>
+    <w:p>
+      <w:pPr>
+        <w:pStyle w:val="Prrafodelista"/>
+        <w:numPr>
+          <w:ilvl w:val="0"/>
+          <w:numId w:val="31"/>
+        </w:numPr>
+        <w:rPr>
+          <w:lang w:eastAsia="en-US"/>
+        </w:rPr>
+      </w:pPr>
+      <w:r>
+        <w:rPr>
+          <w:lang w:eastAsia="en-US"/>
+        </w:rPr>
+        <w:t>Adreça física de qui envia el paquet, llargària 6 bytes.</w:t>
+      </w:r>
+    </w:p>
+    <w:p>
+      <w:pPr>
+        <w:pStyle w:val="Prrafodelista"/>
+        <w:numPr>
+          <w:ilvl w:val="0"/>
+          <w:numId w:val="31"/>
+        </w:numPr>
+        <w:rPr>
+          <w:lang w:eastAsia="en-US"/>
+        </w:rPr>
+      </w:pPr>
+      <w:r>
+        <w:rPr>
+          <w:lang w:eastAsia="en-US"/>
+        </w:rPr>
+        <w:t>Adreça lògica de qui envia el paquet, llargària 4 bytes.</w:t>
+      </w:r>
+    </w:p>
+    <w:p>
+      <w:pPr>
+        <w:pStyle w:val="Prrafodelista"/>
+        <w:numPr>
+          <w:ilvl w:val="0"/>
+          <w:numId w:val="31"/>
+        </w:numPr>
+        <w:rPr>
+          <w:lang w:eastAsia="en-US"/>
+        </w:rPr>
+      </w:pPr>
+      <w:r>
+        <w:rPr>
+          <w:lang w:eastAsia="en-US"/>
+        </w:rPr>
+        <w:t>Adreça f</w:t>
+      </w:r>
+      <w:r>
+        <w:rPr>
+          <w:lang w:eastAsia="en-US"/>
+        </w:rPr>
+        <w:t>ísica del destinatari d</w:t>
+      </w:r>
+      <w:r>
+        <w:rPr>
+          <w:lang w:eastAsia="en-US"/>
+        </w:rPr>
+        <w:t>el paquet, llargària 6 bytes.</w:t>
+      </w:r>
       <w:r>
         <w:rPr>
           <w:lang w:eastAsia="en-US"/>
@@ -10157,78 +11165,83 @@
         <w:rPr>
           <w:lang w:eastAsia="en-US"/>
         </w:rPr>
-        <w:t xml:space="preserve">A més d’aquest xip, es necessita una capa de </w:t>
-      </w:r>
-      <w:r>
-        <w:rPr>
-          <w:lang w:eastAsia="en-US"/>
-        </w:rPr>
-        <w:t xml:space="preserve">hardware/software que gestiona l’accés al medi (MAC, de l’anglès </w:t>
-      </w:r>
-      <w:proofErr w:type="spellStart"/>
-      <w:r>
-        <w:rPr>
-          <w:lang w:eastAsia="en-US"/>
-        </w:rPr>
-        <w:t>Medium</w:t>
-      </w:r>
-      <w:proofErr w:type="spellEnd"/>
-      <w:r>
-        <w:rPr>
-          <w:lang w:eastAsia="en-US"/>
-        </w:rPr>
-        <w:t xml:space="preserve"> Access Control). En aquest cas, la capa MAC està integrada a la lògica de la FPGA a través d’un IP </w:t>
-      </w:r>
-      <w:proofErr w:type="spellStart"/>
-      <w:r>
-        <w:rPr>
-          <w:lang w:eastAsia="en-US"/>
-        </w:rPr>
-        <w:t>core</w:t>
-      </w:r>
-      <w:proofErr w:type="spellEnd"/>
-      <w:r>
-        <w:rPr>
-          <w:lang w:eastAsia="en-US"/>
-        </w:rPr>
-        <w:t xml:space="preserve"> de </w:t>
-      </w:r>
-      <w:proofErr w:type="spellStart"/>
-      <w:r>
-        <w:rPr>
-          <w:lang w:eastAsia="en-US"/>
-        </w:rPr>
-        <w:t>Xilinx</w:t>
-      </w:r>
-      <w:proofErr w:type="spellEnd"/>
-      <w:r>
-        <w:rPr>
-          <w:lang w:eastAsia="en-US"/>
-        </w:rPr>
-        <w:t xml:space="preserve">, </w:t>
-      </w:r>
-      <w:proofErr w:type="spellStart"/>
-      <w:r>
-        <w:rPr>
-          <w:lang w:eastAsia="en-US"/>
-        </w:rPr>
-        <w:t>EmacLite</w:t>
-      </w:r>
-      <w:proofErr w:type="spellEnd"/>
-      <w:r>
-        <w:rPr>
-          <w:lang w:eastAsia="en-US"/>
-        </w:rPr>
-        <w:t xml:space="preserve">. Aquesta capa és qui es comunica amb el circuit integrat. </w:t>
-      </w:r>
-      <w:r>
-        <w:t>Una descripció gràfica es pot veure a la Figura 1</w:t>
-      </w:r>
-      <w:r>
-        <w:t>3</w:t>
-      </w:r>
-      <w:r>
-        <w:t>.</w:t>
+        <w:t>Quan no se sap</w:t>
+      </w:r>
+      <w:r>
+        <w:rPr>
+          <w:lang w:eastAsia="en-US"/>
+        </w:rPr>
+        <w:t xml:space="preserve"> i es vol descobrir l’adreça física del dispositiu ubicat a una determinada adreça lògica, aquest camp es plena amb valors nuls.</w:t>
+      </w:r>
+    </w:p>
+    <w:p>
+      <w:pPr>
+        <w:pStyle w:val="Prrafodelista"/>
+        <w:numPr>
+          <w:ilvl w:val="0"/>
+          <w:numId w:val="31"/>
+        </w:numPr>
+        <w:rPr>
+          <w:lang w:eastAsia="en-US"/>
+        </w:rPr>
+      </w:pPr>
+      <w:r>
+        <w:rPr>
+          <w:lang w:eastAsia="en-US"/>
+        </w:rPr>
+        <w:t>Adreça lògica de</w:t>
+      </w:r>
+      <w:r>
+        <w:rPr>
+          <w:lang w:eastAsia="en-US"/>
+        </w:rPr>
+        <w:t>l destinatari</w:t>
+      </w:r>
+      <w:r>
+        <w:rPr>
+          <w:lang w:eastAsia="en-US"/>
+        </w:rPr>
+        <w:t xml:space="preserve"> </w:t>
+      </w:r>
+      <w:r>
+        <w:rPr>
+          <w:lang w:eastAsia="en-US"/>
+        </w:rPr>
+        <w:t>d</w:t>
+      </w:r>
+      <w:r>
+        <w:rPr>
+          <w:lang w:eastAsia="en-US"/>
+        </w:rPr>
+        <w:t>el paquet, llargària 4 bytes.</w:t>
+      </w:r>
+    </w:p>
+    <w:p>
+      <w:pPr>
+        <w:rPr>
+          <w:lang w:eastAsia="en-US"/>
+        </w:rPr>
+      </w:pPr>
+    </w:p>
+    <w:p>
+      <w:pPr>
+        <w:widowControl/>
+        <w:spacing w:after="200" w:line="276" w:lineRule="auto"/>
+        <w:rPr>
+          <w:lang w:eastAsia="en-US"/>
+        </w:rPr>
+      </w:pPr>
+      <w:r>
+        <w:rPr>
+          <w:lang w:eastAsia="en-US"/>
+        </w:rPr>
+        <w:t>A la Figura 14 es pot veure una representació gràfica d’aquest paquet.</w:t>
+      </w:r>
+      <w:r>
+        <w:rPr>
+          <w:lang w:eastAsia="en-US"/>
+        </w:rPr>
+        <w:t xml:space="preserve"> </w:t>
       </w:r>
     </w:p>
     <w:p>
@@ -10242,10 +11255,10 @@
           <w:lang w:val="en-US" w:eastAsia="en-US"/>
         </w:rPr>
         <w:drawing>
-          <wp:inline distT="0" distB="0" distL="0" distR="0" wp14:anchorId="06CEA77F" wp14:editId="40FC6D82">
-            <wp:extent cx="5282922" cy="1733550"/>
-            <wp:effectExtent l="0" t="0" r="0" b="0"/>
-            <wp:docPr id="15" name="Imatge 5"/>
+          <wp:inline distT="0" distB="0" distL="0" distR="0" wp14:anchorId="45EB0895" wp14:editId="64B50C3A">
+            <wp:extent cx="2371631" cy="4144439"/>
+            <wp:effectExtent l="0" t="0" r="0" b="8890"/>
+            <wp:docPr id="24" name="Imatge 5"/>
             <wp:cNvGraphicFramePr>
               <a:graphicFrameLocks xmlns:a="http://schemas.openxmlformats.org/drawingml/2006/main" noChangeAspect="1"/>
             </wp:cNvGraphicFramePr>
@@ -10259,7 +11272,7 @@
                     </pic:cNvPicPr>
                   </pic:nvPicPr>
                   <pic:blipFill>
-                    <a:blip r:embed="rId23">
+                    <a:blip r:embed="rId24" cstate="print">
                       <a:extLst>
                         <a:ext uri="{28A0092B-C50C-407E-A947-70E740481C1C}">
                           <a14:useLocalDpi xmlns:a14="http://schemas.microsoft.com/office/drawing/2010/main" val="0"/>
@@ -10273,7 +11286,7 @@
                   <pic:spPr bwMode="auto">
                     <a:xfrm>
                       <a:off x="0" y="0"/>
-                      <a:ext cx="5294767" cy="1737437"/>
+                      <a:ext cx="2371631" cy="4144439"/>
                     </a:xfrm>
                     <a:prstGeom prst="rect">
                       <a:avLst/>
@@ -10298,18 +11311,31 @@
           <w:color w:val="auto"/>
         </w:rPr>
       </w:pPr>
-      <w:bookmarkStart w:id="16" w:name="_Toc473221942"/>
+      <w:bookmarkStart w:id="19" w:name="_Toc473239680"/>
       <w:r>
         <w:t xml:space="preserve">Figura </w:t>
       </w:r>
-      <w:fldSimple w:instr=" SEQ Figura \* ARABIC ">
-        <w:r>
-          <w:rPr>
-            <w:noProof/>
-          </w:rPr>
-          <w:t>13</w:t>
-        </w:r>
-      </w:fldSimple>
+      <w:r>
+        <w:fldChar w:fldCharType="begin"/>
+      </w:r>
+      <w:r>
+        <w:instrText xml:space="preserve"> SEQ Figura \* ARABIC </w:instrText>
+      </w:r>
+      <w:r>
+        <w:fldChar w:fldCharType="separate"/>
+      </w:r>
+      <w:r>
+        <w:rPr>
+          <w:noProof/>
+        </w:rPr>
+        <w:t>16</w:t>
+      </w:r>
+      <w:r>
+        <w:rPr>
+          <w:noProof/>
+        </w:rPr>
+        <w:fldChar w:fldCharType="end"/>
+      </w:r>
       <w:r>
         <w:t xml:space="preserve">. </w:t>
       </w:r>
@@ -10317,267 +11343,314 @@
         <w:rPr>
           <w:color w:val="auto"/>
         </w:rPr>
-        <w:t xml:space="preserve">Diagrama que representa el funcionament </w:t>
-      </w:r>
-      <w:proofErr w:type="spellStart"/>
+        <w:t>Diagrama que representa la estructura d’</w:t>
+      </w:r>
       <w:r>
         <w:rPr>
           <w:color w:val="auto"/>
         </w:rPr>
-        <w:t>d’Ethernet</w:t>
-      </w:r>
-      <w:proofErr w:type="spellEnd"/>
-      <w:r>
+        <w:t>un paquet ARP</w:t>
+      </w:r>
+      <w:bookmarkEnd w:id="19"/>
+    </w:p>
+    <w:p>
+      <w:pPr>
+        <w:pStyle w:val="TDC3"/>
+        <w:rPr>
+          <w:lang w:eastAsia="en-US"/>
+        </w:rPr>
+      </w:pPr>
+      <w:r>
+        <w:rPr>
+          <w:lang w:eastAsia="en-US"/>
+        </w:rPr>
+        <w:lastRenderedPageBreak/>
+        <w:t xml:space="preserve">Paquet </w:t>
+      </w:r>
+      <w:r>
+        <w:rPr>
+          <w:lang w:eastAsia="en-US"/>
+        </w:rPr>
+        <w:t>ICMP</w:t>
+      </w:r>
+    </w:p>
+    <w:p>
+      <w:pPr>
+        <w:rPr>
+          <w:lang w:eastAsia="en-US"/>
+        </w:rPr>
+      </w:pPr>
+    </w:p>
+    <w:p>
+      <w:pPr>
+        <w:rPr>
+          <w:lang w:eastAsia="en-US"/>
+        </w:rPr>
+      </w:pPr>
+      <w:r>
+        <w:rPr>
+          <w:lang w:eastAsia="en-US"/>
+        </w:rPr>
+        <w:t>El protocol ICMP serveix per regular el tràfic a la xarxa. Això es refereix a, per exemple, notificar a l’originador d’una transmissió de la pèrdua del seu paquet, o que el paquet no ha pogut arribar al destinatari en el nombre de salts (temps de vida) establert. Entre d’altres, aquest protocol permet fer peticions i respostes de paquets anomenats eco. Això permet comprovar l’estat de la xarxa, i en quin temps es poden enviar i rebre paquets d’un lloc a un altre. Aquesta funció serà la que s’utilitzarà extensament als capítols 4 i 5 per fer les proves comparant entre les diferents implementacions de piles de protocol. El paquet ICMP està composat per les següents dades:</w:t>
+      </w:r>
+    </w:p>
+    <w:p>
+      <w:pPr>
+        <w:rPr>
+          <w:lang w:eastAsia="en-US"/>
+        </w:rPr>
+      </w:pPr>
+    </w:p>
+    <w:p>
+      <w:pPr>
+        <w:pStyle w:val="Prrafodelista"/>
+        <w:numPr>
+          <w:ilvl w:val="0"/>
+          <w:numId w:val="32"/>
+        </w:numPr>
+        <w:rPr>
+          <w:lang w:eastAsia="en-US"/>
+        </w:rPr>
+      </w:pPr>
+      <w:r>
+        <w:rPr>
+          <w:lang w:eastAsia="en-US"/>
+        </w:rPr>
+        <w:t>Tipus de missatge que es fa servir, 8 bits. Alguns d’aquests tipus són, per exemple: 0 per una resposta a un paquet eco, 3 quan el destinatari d’algun paquet és inabastable, 8 per una petició d’eco, i 11 per informar que un paquet ha arribat a 0 del seu temps de vida.</w:t>
+      </w:r>
+    </w:p>
+    <w:p>
+      <w:pPr>
+        <w:pStyle w:val="Prrafodelista"/>
+        <w:numPr>
+          <w:ilvl w:val="0"/>
+          <w:numId w:val="32"/>
+        </w:numPr>
+        <w:rPr>
+          <w:lang w:eastAsia="en-US"/>
+        </w:rPr>
+      </w:pPr>
+      <w:r>
+        <w:rPr>
+          <w:lang w:eastAsia="en-US"/>
+        </w:rPr>
+        <w:t>Codi que acompanya el tipus de missatge, 8 bits. Aquest codi dóna més detalls sobre el tipus de missatge del que s’està informant.</w:t>
+      </w:r>
+    </w:p>
+    <w:p>
+      <w:pPr>
+        <w:pStyle w:val="Prrafodelista"/>
+        <w:numPr>
+          <w:ilvl w:val="0"/>
+          <w:numId w:val="32"/>
+        </w:numPr>
+        <w:rPr>
+          <w:lang w:eastAsia="en-US"/>
+        </w:rPr>
+      </w:pPr>
+      <w:r>
+        <w:rPr>
+          <w:lang w:eastAsia="en-US"/>
+        </w:rPr>
+        <w:t>Suma de verificació del paquet ARP, 16 bits. És el mateix algoritme que el que comprova la capçalera IPv4, però en aquest cas s’aplica a tot el paquet ARP.</w:t>
+      </w:r>
+    </w:p>
+    <w:p>
+      <w:pPr>
+        <w:pStyle w:val="Prrafodelista"/>
+        <w:numPr>
+          <w:ilvl w:val="0"/>
+          <w:numId w:val="32"/>
+        </w:numPr>
+        <w:rPr>
+          <w:lang w:eastAsia="en-US"/>
+        </w:rPr>
+      </w:pPr>
+      <w:r>
+        <w:rPr>
+          <w:lang w:eastAsia="en-US"/>
+        </w:rPr>
+        <w:t>Identificador i nombre de seqüència</w:t>
+      </w:r>
+      <w:r>
+        <w:rPr>
+          <w:lang w:eastAsia="en-US"/>
+        </w:rPr>
+        <w:t>, 32 bits, generalment utilitzats per associar una petició d’eco amb una resposta d’eco.</w:t>
+      </w:r>
+    </w:p>
+    <w:p>
+      <w:pPr>
+        <w:pStyle w:val="Prrafodelista"/>
+        <w:numPr>
+          <w:ilvl w:val="0"/>
+          <w:numId w:val="32"/>
+        </w:numPr>
+        <w:rPr>
+          <w:lang w:eastAsia="en-US"/>
+        </w:rPr>
+      </w:pPr>
+      <w:r>
+        <w:rPr>
+          <w:lang w:eastAsia="en-US"/>
+        </w:rPr>
+        <w:t>Altres dades. Aquí s’hi podria incloure una data i hora d’enviament del missatge (si es tractés d’una petició d’eco), per exemple. El receptor de la petició d’eco retorna aquestes dades sense modificació. Això fa que quan l’originador de la petició d’eco inicial rebi les dades sàpiga quant de temps ha passat, degut a què la seva referència de data i hora no ha canviat, així que les pot comparar directament.</w:t>
+      </w:r>
+    </w:p>
+    <w:p>
+      <w:pPr>
+        <w:keepNext/>
+        <w:jc w:val="center"/>
+      </w:pPr>
+      <w:r>
+        <w:rPr>
+          <w:noProof/>
+          <w:lang w:val="en-US" w:eastAsia="en-US"/>
+        </w:rPr>
+        <w:drawing>
+          <wp:inline distT="0" distB="0" distL="0" distR="0" wp14:anchorId="0D82415F" wp14:editId="59128F16">
+            <wp:extent cx="4255766" cy="2152650"/>
+            <wp:effectExtent l="0" t="0" r="0" b="0"/>
+            <wp:docPr id="28" name="Imatge 5"/>
+            <wp:cNvGraphicFramePr>
+              <a:graphicFrameLocks xmlns:a="http://schemas.openxmlformats.org/drawingml/2006/main" noChangeAspect="1"/>
+            </wp:cNvGraphicFramePr>
+            <a:graphic xmlns:a="http://schemas.openxmlformats.org/drawingml/2006/main">
+              <a:graphicData uri="http://schemas.openxmlformats.org/drawingml/2006/picture">
+                <pic:pic xmlns:pic="http://schemas.openxmlformats.org/drawingml/2006/picture">
+                  <pic:nvPicPr>
+                    <pic:cNvPr id="0" name="Picture 1" descr="Número, 2, Dígito, Figura, Cifrado, Conde, Numerario"/>
+                    <pic:cNvPicPr>
+                      <a:picLocks noChangeAspect="1" noChangeArrowheads="1"/>
+                    </pic:cNvPicPr>
+                  </pic:nvPicPr>
+                  <pic:blipFill>
+                    <a:blip r:embed="rId25" cstate="print">
+                      <a:extLst>
+                        <a:ext uri="{28A0092B-C50C-407E-A947-70E740481C1C}">
+                          <a14:useLocalDpi xmlns:a14="http://schemas.microsoft.com/office/drawing/2010/main" val="0"/>
+                        </a:ext>
+                      </a:extLst>
+                    </a:blip>
+                    <a:stretch>
+                      <a:fillRect/>
+                    </a:stretch>
+                  </pic:blipFill>
+                  <pic:spPr bwMode="auto">
+                    <a:xfrm>
+                      <a:off x="0" y="0"/>
+                      <a:ext cx="4265075" cy="2157359"/>
+                    </a:xfrm>
+                    <a:prstGeom prst="rect">
+                      <a:avLst/>
+                    </a:prstGeom>
+                    <a:noFill/>
+                    <a:ln>
+                      <a:noFill/>
+                    </a:ln>
+                  </pic:spPr>
+                </pic:pic>
+              </a:graphicData>
+            </a:graphic>
+          </wp:inline>
+        </w:drawing>
+      </w:r>
+    </w:p>
+    <w:p>
+      <w:pPr>
+        <w:pStyle w:val="Descripcin"/>
+        <w:jc w:val="center"/>
         <w:rPr>
           <w:color w:val="auto"/>
         </w:rPr>
-        <w:t xml:space="preserve"> a la placa utilitzada</w:t>
-      </w:r>
-      <w:bookmarkEnd w:id="16"/>
-    </w:p>
-    <w:p>
-      <w:pPr>
-        <w:rPr>
-          <w:lang w:eastAsia="en-US"/>
-        </w:rPr>
-      </w:pPr>
-      <w:r>
-        <w:rPr>
-          <w:lang w:eastAsia="en-US"/>
-        </w:rPr>
-        <w:t xml:space="preserve">El </w:t>
-      </w:r>
-      <w:r>
-        <w:rPr>
-          <w:lang w:eastAsia="en-US"/>
-        </w:rPr>
-        <w:t>circuit integrat</w:t>
-      </w:r>
-      <w:r>
-        <w:rPr>
-          <w:lang w:eastAsia="en-US"/>
-        </w:rPr>
-        <w:t xml:space="preserve"> que fa de PHY (de l’anglès </w:t>
-      </w:r>
-      <w:proofErr w:type="spellStart"/>
-      <w:r>
-        <w:rPr>
-          <w:lang w:eastAsia="en-US"/>
-        </w:rPr>
-        <w:t>PHYsical</w:t>
-      </w:r>
-      <w:proofErr w:type="spellEnd"/>
-      <w:r>
-        <w:rPr>
-          <w:lang w:eastAsia="en-US"/>
-        </w:rPr>
-        <w:t xml:space="preserve"> </w:t>
-      </w:r>
-      <w:proofErr w:type="spellStart"/>
-      <w:r>
-        <w:rPr>
-          <w:lang w:eastAsia="en-US"/>
-        </w:rPr>
-        <w:t>layer</w:t>
-      </w:r>
-      <w:proofErr w:type="spellEnd"/>
-      <w:r>
-        <w:rPr>
-          <w:lang w:eastAsia="en-US"/>
-        </w:rPr>
-        <w:t xml:space="preserve">, en referència a la capa física del model OSI) en la placa utilitzada és el </w:t>
-      </w:r>
-      <w:r>
-        <w:rPr>
-          <w:lang w:eastAsia="en-US"/>
-        </w:rPr>
-        <w:t>DP83848J</w:t>
-      </w:r>
-      <w:r>
-        <w:rPr>
-          <w:lang w:eastAsia="en-US"/>
-        </w:rPr>
-        <w:t xml:space="preserve"> de Texas Instruments. Segons </w:t>
-      </w:r>
-      <w:r>
-        <w:rPr>
-          <w:lang w:eastAsia="en-US"/>
-        </w:rPr>
-        <w:t xml:space="preserve">el </w:t>
-      </w:r>
-      <w:proofErr w:type="spellStart"/>
-      <w:r>
-        <w:rPr>
-          <w:lang w:eastAsia="en-US"/>
-        </w:rPr>
-        <w:t>datasheet</w:t>
-      </w:r>
-      <w:proofErr w:type="spellEnd"/>
-      <w:r>
-        <w:rPr>
-          <w:lang w:eastAsia="en-US"/>
-        </w:rPr>
-        <w:t xml:space="preserve"> d’aquest xip, és capaç de comunicar-se amb la xarxa a un màxim de 100 </w:t>
-      </w:r>
-      <w:proofErr w:type="spellStart"/>
-      <w:r>
-        <w:rPr>
-          <w:lang w:eastAsia="en-US"/>
-        </w:rPr>
-        <w:t>Mbit</w:t>
-      </w:r>
-      <w:proofErr w:type="spellEnd"/>
-      <w:r>
-        <w:rPr>
-          <w:lang w:eastAsia="en-US"/>
-        </w:rPr>
-        <w:t>/s, i gestiona automàticament la negociació</w:t>
-      </w:r>
-      <w:r>
-        <w:rPr>
-          <w:lang w:eastAsia="en-US"/>
-        </w:rPr>
-        <w:t xml:space="preserve"> de velocitat de transmissió</w:t>
-      </w:r>
-      <w:r>
-        <w:rPr>
-          <w:lang w:eastAsia="en-US"/>
-        </w:rPr>
-        <w:t xml:space="preserve"> amb la resta de dispositius de la xarxa, segons la normativa IEEE 802.3. Aquest xip es comunica amb la FPGA a través d’un bus sèrie </w:t>
-      </w:r>
-      <w:r>
-        <w:rPr>
-          <w:lang w:eastAsia="en-US"/>
-        </w:rPr>
-        <w:t xml:space="preserve">anomenat MII, </w:t>
-      </w:r>
-      <w:r>
-        <w:rPr>
-          <w:lang w:eastAsia="en-US"/>
-        </w:rPr>
-        <w:t>de l’anglès Media Independent Interface. Aquest és un bus sèrie de 4 bits en paral·lel per transmissió i 4 bits en paral·lel per recepció de dades.</w:t>
-      </w:r>
-      <w:r>
-        <w:rPr>
-          <w:lang w:eastAsia="en-US"/>
-        </w:rPr>
-        <w:t xml:space="preserve"> Això fa que no necessiti freqüències massa altes per aconseguir aquestes taxes de bits. Utilitzant rellotges de 25 MHz n’hi ha suficient per aconseguir 100 </w:t>
-      </w:r>
-      <w:proofErr w:type="spellStart"/>
-      <w:r>
-        <w:rPr>
-          <w:lang w:eastAsia="en-US"/>
-        </w:rPr>
-        <w:t>Mbit</w:t>
-      </w:r>
-      <w:proofErr w:type="spellEnd"/>
-      <w:r>
-        <w:rPr>
-          <w:lang w:eastAsia="en-US"/>
-        </w:rPr>
-        <w:t>/s.</w:t>
-      </w:r>
-      <w:r>
-        <w:rPr>
-          <w:lang w:eastAsia="en-US"/>
-        </w:rPr>
-        <w:t xml:space="preserve"> A més d’aquests 8 bits també es fan servir una sèrie de senyals de gestió d’aquesta comunicació, per </w:t>
-      </w:r>
-      <w:r>
-        <w:rPr>
-          <w:lang w:eastAsia="en-US"/>
-        </w:rPr>
-        <w:t>gestionar</w:t>
-      </w:r>
-      <w:r>
-        <w:rPr>
-          <w:lang w:eastAsia="en-US"/>
-        </w:rPr>
-        <w:t>-la el més eficient</w:t>
-      </w:r>
-      <w:r>
-        <w:rPr>
-          <w:lang w:eastAsia="en-US"/>
-        </w:rPr>
-        <w:t>ment</w:t>
-      </w:r>
-      <w:r>
-        <w:rPr>
-          <w:lang w:eastAsia="en-US"/>
-        </w:rPr>
-        <w:t xml:space="preserve"> i ràpida possible.</w:t>
-      </w:r>
-      <w:r>
-        <w:rPr>
-          <w:lang w:eastAsia="en-US"/>
-        </w:rPr>
-        <w:t xml:space="preserve"> </w:t>
-      </w:r>
-      <w:r>
-        <w:rPr>
-          <w:lang w:eastAsia="en-US"/>
-        </w:rPr>
-        <w:t xml:space="preserve">Al nivell del programa del </w:t>
-      </w:r>
-      <w:proofErr w:type="spellStart"/>
-      <w:r>
-        <w:rPr>
-          <w:lang w:eastAsia="en-US"/>
-        </w:rPr>
-        <w:t>MicroBlaze</w:t>
-      </w:r>
-      <w:proofErr w:type="spellEnd"/>
-      <w:r>
-        <w:rPr>
-          <w:lang w:eastAsia="en-US"/>
-        </w:rPr>
-        <w:t xml:space="preserve">, aquesta comunicació la gestiona una llibreria proporcionada per </w:t>
-      </w:r>
-      <w:proofErr w:type="spellStart"/>
-      <w:r>
-        <w:rPr>
-          <w:lang w:eastAsia="en-US"/>
-        </w:rPr>
-        <w:t>Xilinx</w:t>
-      </w:r>
-      <w:proofErr w:type="spellEnd"/>
-      <w:r>
-        <w:rPr>
-          <w:lang w:eastAsia="en-US"/>
-        </w:rPr>
+      </w:pPr>
+      <w:bookmarkStart w:id="20" w:name="_Toc473239681"/>
+      <w:r>
+        <w:t xml:space="preserve">Figura </w:t>
+      </w:r>
+      <w:r>
+        <w:fldChar w:fldCharType="begin"/>
+      </w:r>
+      <w:r>
+        <w:instrText xml:space="preserve"> SEQ Figura \* ARABIC </w:instrText>
+      </w:r>
+      <w:r>
+        <w:fldChar w:fldCharType="separate"/>
+      </w:r>
+      <w:r>
+        <w:rPr>
+          <w:noProof/>
+        </w:rPr>
+        <w:t>17</w:t>
+      </w:r>
+      <w:r>
+        <w:rPr>
+          <w:noProof/>
+        </w:rPr>
+        <w:fldChar w:fldCharType="end"/>
+      </w:r>
+      <w:r>
         <w:t xml:space="preserve">. </w:t>
       </w:r>
       <w:r>
         <w:rPr>
-          <w:lang w:eastAsia="en-US"/>
-        </w:rPr>
-        <w:t>Així doncs, l’usuari és responsable de posar en marxa els perifèrics i configurar-los correctament. Aquest funcionament es de</w:t>
-      </w:r>
-      <w:r>
-        <w:rPr>
-          <w:lang w:eastAsia="en-US"/>
-        </w:rPr>
-        <w:t>scriurà amb més detall</w:t>
-      </w:r>
-      <w:r>
-        <w:rPr>
-          <w:lang w:eastAsia="en-US"/>
-        </w:rPr>
-        <w:t xml:space="preserve"> al capítol 4.</w:t>
-      </w:r>
+          <w:color w:val="auto"/>
+        </w:rPr>
+        <w:t>Diagrama que representa la estructura d’un paquet ARP</w:t>
+      </w:r>
+      <w:bookmarkEnd w:id="20"/>
     </w:p>
     <w:p>
       <w:pPr>
         <w:widowControl/>
         <w:spacing w:after="200" w:line="276" w:lineRule="auto"/>
         <w:jc w:val="left"/>
-      </w:pPr>
+        <w:rPr>
+          <w:b/>
+          <w:bCs/>
+          <w:sz w:val="24"/>
+          <w:lang w:eastAsia="en-US"/>
+        </w:rPr>
+      </w:pPr>
+      <w:r>
+        <w:br w:type="page"/>
+      </w:r>
+    </w:p>
+    <w:p>
+      <w:pPr>
+        <w:pStyle w:val="TDC1"/>
+      </w:pPr>
+      <w:r>
+        <w:lastRenderedPageBreak/>
+        <w:t>Implementació PRàctica</w:t>
+      </w:r>
+      <w:r>
+        <w:t xml:space="preserve"> </w:t>
+      </w:r>
+    </w:p>
+    <w:p>
+      <w:pPr>
+        <w:pStyle w:val="TDC2"/>
+      </w:pPr>
+      <w:r>
+        <w:t>LwIP</w:t>
+      </w:r>
+      <w:bookmarkStart w:id="21" w:name="_GoBack"/>
+      <w:bookmarkEnd w:id="21"/>
     </w:p>
     <w:p>
       <w:pPr>
         <w:widowControl/>
         <w:spacing w:after="200" w:line="276" w:lineRule="auto"/>
         <w:jc w:val="left"/>
+        <w:rPr>
+          <w:b/>
+          <w:bCs/>
+          <w:caps/>
+          <w:noProof/>
+          <w:sz w:val="28"/>
+          <w:szCs w:val="24"/>
+        </w:rPr>
       </w:pPr>
       <w:r>
         <w:br w:type="page"/>
@@ -10586,24 +11659,6 @@
     <w:p>
       <w:pPr>
         <w:pStyle w:val="TDC1"/>
-        <w:rPr>
-          <w:rFonts w:eastAsiaTheme="majorEastAsia" w:cstheme="majorBidi"/>
-          <w:sz w:val="32"/>
-          <w:szCs w:val="52"/>
-          <w:lang w:eastAsia="en-US"/>
-        </w:rPr>
-      </w:pPr>
-      <w:r>
-        <w:lastRenderedPageBreak/>
-        <w:t>Implementació PRàctica</w:t>
-      </w:r>
-      <w:r>
-        <w:br w:type="page"/>
-      </w:r>
-    </w:p>
-    <w:p>
-      <w:pPr>
-        <w:pStyle w:val="Puesto"/>
       </w:pPr>
       <w:r>
         <w:lastRenderedPageBreak/>
@@ -10916,12 +11971,12 @@
       <w:pPr>
         <w:pStyle w:val="Puesto"/>
       </w:pPr>
-      <w:bookmarkStart w:id="17" w:name="_Toc434403283"/>
+      <w:bookmarkStart w:id="22" w:name="_Toc434403283"/>
       <w:r>
         <w:lastRenderedPageBreak/>
         <w:t>ANNEX</w:t>
       </w:r>
-      <w:bookmarkEnd w:id="17"/>
+      <w:bookmarkEnd w:id="22"/>
       <w:r>
         <w:t xml:space="preserve"> </w:t>
       </w:r>
@@ -10934,8 +11989,8 @@
       </w:pPr>
     </w:p>
     <w:sectPr>
-      <w:headerReference w:type="default" r:id="rId24"/>
-      <w:footerReference w:type="default" r:id="rId25"/>
+      <w:headerReference w:type="default" r:id="rId26"/>
+      <w:footerReference w:type="default" r:id="rId27"/>
       <w:pgSz w:w="11906" w:h="16838"/>
       <w:pgMar w:top="1417" w:right="1701" w:bottom="1417" w:left="1701" w:header="708" w:footer="708" w:gutter="0"/>
       <w:pgNumType w:start="8"/>
@@ -10999,7 +12054,7 @@
           <w:rPr>
             <w:noProof/>
           </w:rPr>
-          <w:t>23</w:t>
+          <w:t>25</w:t>
         </w:r>
         <w:r>
           <w:rPr>
@@ -11817,9 +12872,122 @@
     </w:lvl>
   </w:abstractNum>
   <w:abstractNum w:abstractNumId="7">
+    <w:nsid w:val="2D7E6C4E"/>
+    <w:multiLevelType w:val="hybridMultilevel"/>
+    <w:tmpl w:val="950C95B4"/>
+    <w:lvl w:ilvl="0" w:tplc="04090001">
+      <w:start w:val="1"/>
+      <w:numFmt w:val="bullet"/>
+      <w:lvlText w:val=""/>
+      <w:lvlJc w:val="left"/>
+      <w:pPr>
+        <w:ind w:left="720" w:hanging="360"/>
+      </w:pPr>
+      <w:rPr>
+        <w:rFonts w:ascii="Symbol" w:hAnsi="Symbol" w:hint="default"/>
+      </w:rPr>
+    </w:lvl>
+    <w:lvl w:ilvl="1" w:tplc="04090003" w:tentative="1">
+      <w:start w:val="1"/>
+      <w:numFmt w:val="bullet"/>
+      <w:lvlText w:val="o"/>
+      <w:lvlJc w:val="left"/>
+      <w:pPr>
+        <w:ind w:left="1440" w:hanging="360"/>
+      </w:pPr>
+      <w:rPr>
+        <w:rFonts w:ascii="Courier New" w:hAnsi="Courier New" w:cs="Courier New" w:hint="default"/>
+      </w:rPr>
+    </w:lvl>
+    <w:lvl w:ilvl="2" w:tplc="04090005" w:tentative="1">
+      <w:start w:val="1"/>
+      <w:numFmt w:val="bullet"/>
+      <w:lvlText w:val=""/>
+      <w:lvlJc w:val="left"/>
+      <w:pPr>
+        <w:ind w:left="2160" w:hanging="360"/>
+      </w:pPr>
+      <w:rPr>
+        <w:rFonts w:ascii="Wingdings" w:hAnsi="Wingdings" w:hint="default"/>
+      </w:rPr>
+    </w:lvl>
+    <w:lvl w:ilvl="3" w:tplc="04090001" w:tentative="1">
+      <w:start w:val="1"/>
+      <w:numFmt w:val="bullet"/>
+      <w:lvlText w:val=""/>
+      <w:lvlJc w:val="left"/>
+      <w:pPr>
+        <w:ind w:left="2880" w:hanging="360"/>
+      </w:pPr>
+      <w:rPr>
+        <w:rFonts w:ascii="Symbol" w:hAnsi="Symbol" w:hint="default"/>
+      </w:rPr>
+    </w:lvl>
+    <w:lvl w:ilvl="4" w:tplc="04090003" w:tentative="1">
+      <w:start w:val="1"/>
+      <w:numFmt w:val="bullet"/>
+      <w:lvlText w:val="o"/>
+      <w:lvlJc w:val="left"/>
+      <w:pPr>
+        <w:ind w:left="3600" w:hanging="360"/>
+      </w:pPr>
+      <w:rPr>
+        <w:rFonts w:ascii="Courier New" w:hAnsi="Courier New" w:cs="Courier New" w:hint="default"/>
+      </w:rPr>
+    </w:lvl>
+    <w:lvl w:ilvl="5" w:tplc="04090005" w:tentative="1">
+      <w:start w:val="1"/>
+      <w:numFmt w:val="bullet"/>
+      <w:lvlText w:val=""/>
+      <w:lvlJc w:val="left"/>
+      <w:pPr>
+        <w:ind w:left="4320" w:hanging="360"/>
+      </w:pPr>
+      <w:rPr>
+        <w:rFonts w:ascii="Wingdings" w:hAnsi="Wingdings" w:hint="default"/>
+      </w:rPr>
+    </w:lvl>
+    <w:lvl w:ilvl="6" w:tplc="04090001" w:tentative="1">
+      <w:start w:val="1"/>
+      <w:numFmt w:val="bullet"/>
+      <w:lvlText w:val=""/>
+      <w:lvlJc w:val="left"/>
+      <w:pPr>
+        <w:ind w:left="5040" w:hanging="360"/>
+      </w:pPr>
+      <w:rPr>
+        <w:rFonts w:ascii="Symbol" w:hAnsi="Symbol" w:hint="default"/>
+      </w:rPr>
+    </w:lvl>
+    <w:lvl w:ilvl="7" w:tplc="04090003" w:tentative="1">
+      <w:start w:val="1"/>
+      <w:numFmt w:val="bullet"/>
+      <w:lvlText w:val="o"/>
+      <w:lvlJc w:val="left"/>
+      <w:pPr>
+        <w:ind w:left="5760" w:hanging="360"/>
+      </w:pPr>
+      <w:rPr>
+        <w:rFonts w:ascii="Courier New" w:hAnsi="Courier New" w:cs="Courier New" w:hint="default"/>
+      </w:rPr>
+    </w:lvl>
+    <w:lvl w:ilvl="8" w:tplc="04090005" w:tentative="1">
+      <w:start w:val="1"/>
+      <w:numFmt w:val="bullet"/>
+      <w:lvlText w:val=""/>
+      <w:lvlJc w:val="left"/>
+      <w:pPr>
+        <w:ind w:left="6480" w:hanging="360"/>
+      </w:pPr>
+      <w:rPr>
+        <w:rFonts w:ascii="Wingdings" w:hAnsi="Wingdings" w:hint="default"/>
+      </w:rPr>
+    </w:lvl>
+  </w:abstractNum>
+  <w:abstractNum w:abstractNumId="8">
     <w:nsid w:val="2F633645"/>
     <w:multiLevelType w:val="multilevel"/>
-    <w:tmpl w:val="34307480"/>
+    <w:tmpl w:val="190AFA32"/>
     <w:lvl w:ilvl="0">
       <w:start w:val="1"/>
       <w:numFmt w:val="decimal"/>
@@ -11850,6 +13018,7 @@
       <w:start w:val="1"/>
       <w:numFmt w:val="decimal"/>
       <w:lvlRestart w:val="1"/>
+      <w:pStyle w:val="TDC3"/>
       <w:lvlText w:val="%1.%2.%3."/>
       <w:lvlJc w:val="left"/>
       <w:pPr>
@@ -11932,7 +13101,7 @@
       </w:rPr>
     </w:lvl>
   </w:abstractNum>
-  <w:abstractNum w:abstractNumId="8">
+  <w:abstractNum w:abstractNumId="9">
     <w:nsid w:val="31025E5C"/>
     <w:multiLevelType w:val="multilevel"/>
     <w:tmpl w:val="E5E4E68C"/>
@@ -12053,7 +13222,7 @@
       </w:rPr>
     </w:lvl>
   </w:abstractNum>
-  <w:abstractNum w:abstractNumId="9">
+  <w:abstractNum w:abstractNumId="10">
     <w:nsid w:val="314E2A6D"/>
     <w:multiLevelType w:val="hybridMultilevel"/>
     <w:tmpl w:val="8700A760"/>
@@ -12139,7 +13308,7 @@
       </w:pPr>
     </w:lvl>
   </w:abstractNum>
-  <w:abstractNum w:abstractNumId="10">
+  <w:abstractNum w:abstractNumId="11">
     <w:nsid w:val="36D07910"/>
     <w:multiLevelType w:val="hybridMultilevel"/>
     <w:tmpl w:val="5B26320A"/>
@@ -12225,7 +13394,120 @@
       </w:pPr>
     </w:lvl>
   </w:abstractNum>
-  <w:abstractNum w:abstractNumId="11">
+  <w:abstractNum w:abstractNumId="12">
+    <w:nsid w:val="3CB3610A"/>
+    <w:multiLevelType w:val="hybridMultilevel"/>
+    <w:tmpl w:val="2F0098D6"/>
+    <w:lvl w:ilvl="0" w:tplc="04090001">
+      <w:start w:val="1"/>
+      <w:numFmt w:val="bullet"/>
+      <w:lvlText w:val=""/>
+      <w:lvlJc w:val="left"/>
+      <w:pPr>
+        <w:ind w:left="720" w:hanging="360"/>
+      </w:pPr>
+      <w:rPr>
+        <w:rFonts w:ascii="Symbol" w:hAnsi="Symbol" w:hint="default"/>
+      </w:rPr>
+    </w:lvl>
+    <w:lvl w:ilvl="1" w:tplc="04090003" w:tentative="1">
+      <w:start w:val="1"/>
+      <w:numFmt w:val="bullet"/>
+      <w:lvlText w:val="o"/>
+      <w:lvlJc w:val="left"/>
+      <w:pPr>
+        <w:ind w:left="1440" w:hanging="360"/>
+      </w:pPr>
+      <w:rPr>
+        <w:rFonts w:ascii="Courier New" w:hAnsi="Courier New" w:cs="Courier New" w:hint="default"/>
+      </w:rPr>
+    </w:lvl>
+    <w:lvl w:ilvl="2" w:tplc="04090005" w:tentative="1">
+      <w:start w:val="1"/>
+      <w:numFmt w:val="bullet"/>
+      <w:lvlText w:val=""/>
+      <w:lvlJc w:val="left"/>
+      <w:pPr>
+        <w:ind w:left="2160" w:hanging="360"/>
+      </w:pPr>
+      <w:rPr>
+        <w:rFonts w:ascii="Wingdings" w:hAnsi="Wingdings" w:hint="default"/>
+      </w:rPr>
+    </w:lvl>
+    <w:lvl w:ilvl="3" w:tplc="04090001" w:tentative="1">
+      <w:start w:val="1"/>
+      <w:numFmt w:val="bullet"/>
+      <w:lvlText w:val=""/>
+      <w:lvlJc w:val="left"/>
+      <w:pPr>
+        <w:ind w:left="2880" w:hanging="360"/>
+      </w:pPr>
+      <w:rPr>
+        <w:rFonts w:ascii="Symbol" w:hAnsi="Symbol" w:hint="default"/>
+      </w:rPr>
+    </w:lvl>
+    <w:lvl w:ilvl="4" w:tplc="04090003" w:tentative="1">
+      <w:start w:val="1"/>
+      <w:numFmt w:val="bullet"/>
+      <w:lvlText w:val="o"/>
+      <w:lvlJc w:val="left"/>
+      <w:pPr>
+        <w:ind w:left="3600" w:hanging="360"/>
+      </w:pPr>
+      <w:rPr>
+        <w:rFonts w:ascii="Courier New" w:hAnsi="Courier New" w:cs="Courier New" w:hint="default"/>
+      </w:rPr>
+    </w:lvl>
+    <w:lvl w:ilvl="5" w:tplc="04090005" w:tentative="1">
+      <w:start w:val="1"/>
+      <w:numFmt w:val="bullet"/>
+      <w:lvlText w:val=""/>
+      <w:lvlJc w:val="left"/>
+      <w:pPr>
+        <w:ind w:left="4320" w:hanging="360"/>
+      </w:pPr>
+      <w:rPr>
+        <w:rFonts w:ascii="Wingdings" w:hAnsi="Wingdings" w:hint="default"/>
+      </w:rPr>
+    </w:lvl>
+    <w:lvl w:ilvl="6" w:tplc="04090001" w:tentative="1">
+      <w:start w:val="1"/>
+      <w:numFmt w:val="bullet"/>
+      <w:lvlText w:val=""/>
+      <w:lvlJc w:val="left"/>
+      <w:pPr>
+        <w:ind w:left="5040" w:hanging="360"/>
+      </w:pPr>
+      <w:rPr>
+        <w:rFonts w:ascii="Symbol" w:hAnsi="Symbol" w:hint="default"/>
+      </w:rPr>
+    </w:lvl>
+    <w:lvl w:ilvl="7" w:tplc="04090003" w:tentative="1">
+      <w:start w:val="1"/>
+      <w:numFmt w:val="bullet"/>
+      <w:lvlText w:val="o"/>
+      <w:lvlJc w:val="left"/>
+      <w:pPr>
+        <w:ind w:left="5760" w:hanging="360"/>
+      </w:pPr>
+      <w:rPr>
+        <w:rFonts w:ascii="Courier New" w:hAnsi="Courier New" w:cs="Courier New" w:hint="default"/>
+      </w:rPr>
+    </w:lvl>
+    <w:lvl w:ilvl="8" w:tplc="04090005" w:tentative="1">
+      <w:start w:val="1"/>
+      <w:numFmt w:val="bullet"/>
+      <w:lvlText w:val=""/>
+      <w:lvlJc w:val="left"/>
+      <w:pPr>
+        <w:ind w:left="6480" w:hanging="360"/>
+      </w:pPr>
+      <w:rPr>
+        <w:rFonts w:ascii="Wingdings" w:hAnsi="Wingdings" w:hint="default"/>
+      </w:rPr>
+    </w:lvl>
+  </w:abstractNum>
+  <w:abstractNum w:abstractNumId="13">
     <w:nsid w:val="51C35D8C"/>
     <w:multiLevelType w:val="hybridMultilevel"/>
     <w:tmpl w:val="AC886B28"/>
@@ -12314,7 +13596,7 @@
       </w:pPr>
     </w:lvl>
   </w:abstractNum>
-  <w:abstractNum w:abstractNumId="12">
+  <w:abstractNum w:abstractNumId="14">
     <w:nsid w:val="540C299B"/>
     <w:multiLevelType w:val="multilevel"/>
     <w:tmpl w:val="3FCC00E4"/>
@@ -12427,7 +13709,7 @@
       </w:rPr>
     </w:lvl>
   </w:abstractNum>
-  <w:abstractNum w:abstractNumId="13">
+  <w:abstractNum w:abstractNumId="15">
     <w:nsid w:val="5E116B95"/>
     <w:multiLevelType w:val="multilevel"/>
     <w:tmpl w:val="197649C0"/>
@@ -12517,7 +13799,7 @@
       </w:pPr>
     </w:lvl>
   </w:abstractNum>
-  <w:abstractNum w:abstractNumId="14">
+  <w:abstractNum w:abstractNumId="16">
     <w:nsid w:val="5F905BB6"/>
     <w:multiLevelType w:val="multilevel"/>
     <w:tmpl w:val="B8D448BC"/>
@@ -12638,7 +13920,7 @@
       </w:rPr>
     </w:lvl>
   </w:abstractNum>
-  <w:abstractNum w:abstractNumId="15">
+  <w:abstractNum w:abstractNumId="17">
     <w:nsid w:val="62063DAE"/>
     <w:multiLevelType w:val="hybridMultilevel"/>
     <w:tmpl w:val="CE88CF78"/>
@@ -12751,7 +14033,7 @@
       </w:rPr>
     </w:lvl>
   </w:abstractNum>
-  <w:abstractNum w:abstractNumId="16">
+  <w:abstractNum w:abstractNumId="18">
     <w:nsid w:val="650E0C56"/>
     <w:multiLevelType w:val="multilevel"/>
     <w:tmpl w:val="F080F63A"/>
@@ -12865,25 +14147,25 @@
     </w:lvl>
   </w:abstractNum>
   <w:num w:numId="1">
+    <w:abstractNumId w:val="9"/>
+  </w:num>
+  <w:num w:numId="2">
+    <w:abstractNumId w:val="16"/>
+  </w:num>
+  <w:num w:numId="3">
     <w:abstractNumId w:val="8"/>
   </w:num>
-  <w:num w:numId="2">
+  <w:num w:numId="4">
+    <w:abstractNumId w:val="8"/>
+  </w:num>
+  <w:num w:numId="5">
     <w:abstractNumId w:val="14"/>
   </w:num>
-  <w:num w:numId="3">
-    <w:abstractNumId w:val="7"/>
-  </w:num>
-  <w:num w:numId="4">
-    <w:abstractNumId w:val="7"/>
-  </w:num>
-  <w:num w:numId="5">
-    <w:abstractNumId w:val="12"/>
-  </w:num>
   <w:num w:numId="6">
-    <w:abstractNumId w:val="11"/>
+    <w:abstractNumId w:val="13"/>
   </w:num>
   <w:num w:numId="7">
-    <w:abstractNumId w:val="7"/>
+    <w:abstractNumId w:val="8"/>
     <w:lvlOverride w:ilvl="0">
       <w:startOverride w:val="1"/>
     </w:lvlOverride>
@@ -12892,7 +14174,7 @@
     <w:abstractNumId w:val="4"/>
   </w:num>
   <w:num w:numId="9">
-    <w:abstractNumId w:val="7"/>
+    <w:abstractNumId w:val="8"/>
     <w:lvlOverride w:ilvl="0">
       <w:startOverride w:val="1"/>
     </w:lvlOverride>
@@ -12922,13 +14204,13 @@
     </w:lvlOverride>
   </w:num>
   <w:num w:numId="10">
-    <w:abstractNumId w:val="13"/>
+    <w:abstractNumId w:val="15"/>
   </w:num>
   <w:num w:numId="11">
     <w:abstractNumId w:val="2"/>
   </w:num>
   <w:num w:numId="12">
-    <w:abstractNumId w:val="12"/>
+    <w:abstractNumId w:val="14"/>
     <w:lvlOverride w:ilvl="0">
       <w:startOverride w:val="1"/>
     </w:lvlOverride>
@@ -12958,7 +14240,7 @@
     </w:lvlOverride>
   </w:num>
   <w:num w:numId="13">
-    <w:abstractNumId w:val="12"/>
+    <w:abstractNumId w:val="14"/>
     <w:lvlOverride w:ilvl="0">
       <w:startOverride w:val="1"/>
     </w:lvlOverride>
@@ -12988,10 +14270,10 @@
     </w:lvlOverride>
   </w:num>
   <w:num w:numId="14">
-    <w:abstractNumId w:val="7"/>
+    <w:abstractNumId w:val="8"/>
   </w:num>
   <w:num w:numId="15">
-    <w:abstractNumId w:val="12"/>
+    <w:abstractNumId w:val="14"/>
     <w:lvlOverride w:ilvl="0">
       <w:startOverride w:val="1"/>
     </w:lvlOverride>
@@ -13021,13 +14303,13 @@
     </w:lvlOverride>
   </w:num>
   <w:num w:numId="16">
-    <w:abstractNumId w:val="16"/>
+    <w:abstractNumId w:val="18"/>
   </w:num>
   <w:num w:numId="17">
-    <w:abstractNumId w:val="10"/>
+    <w:abstractNumId w:val="11"/>
   </w:num>
   <w:num w:numId="18">
-    <w:abstractNumId w:val="12"/>
+    <w:abstractNumId w:val="14"/>
     <w:lvlOverride w:ilvl="0">
       <w:startOverride w:val="6"/>
     </w:lvlOverride>
@@ -13057,7 +14339,7 @@
     </w:lvlOverride>
   </w:num>
   <w:num w:numId="19">
-    <w:abstractNumId w:val="12"/>
+    <w:abstractNumId w:val="14"/>
     <w:lvlOverride w:ilvl="0">
       <w:startOverride w:val="6"/>
     </w:lvlOverride>
@@ -13087,10 +14369,10 @@
     </w:lvlOverride>
   </w:num>
   <w:num w:numId="20">
-    <w:abstractNumId w:val="12"/>
+    <w:abstractNumId w:val="14"/>
   </w:num>
   <w:num w:numId="21">
-    <w:abstractNumId w:val="12"/>
+    <w:abstractNumId w:val="14"/>
     <w:lvlOverride w:ilvl="0">
       <w:startOverride w:val="6"/>
     </w:lvlOverride>
@@ -13120,7 +14402,7 @@
     </w:lvlOverride>
   </w:num>
   <w:num w:numId="22">
-    <w:abstractNumId w:val="12"/>
+    <w:abstractNumId w:val="14"/>
     <w:lvlOverride w:ilvl="0">
       <w:lvl w:ilvl="0">
         <w:start w:val="6"/>
@@ -13249,7 +14531,7 @@
     </w:lvlOverride>
   </w:num>
   <w:num w:numId="23">
-    <w:abstractNumId w:val="7"/>
+    <w:abstractNumId w:val="8"/>
     <w:lvlOverride w:ilvl="0">
       <w:startOverride w:val="1"/>
     </w:lvlOverride>
@@ -13279,7 +14561,7 @@
     </w:lvlOverride>
   </w:num>
   <w:num w:numId="24">
-    <w:abstractNumId w:val="15"/>
+    <w:abstractNumId w:val="17"/>
   </w:num>
   <w:num w:numId="25">
     <w:abstractNumId w:val="5"/>
@@ -13288,7 +14570,7 @@
     <w:abstractNumId w:val="1"/>
   </w:num>
   <w:num w:numId="27">
-    <w:abstractNumId w:val="9"/>
+    <w:abstractNumId w:val="10"/>
   </w:num>
   <w:num w:numId="28">
     <w:abstractNumId w:val="0"/>
@@ -13298,6 +14580,42 @@
   </w:num>
   <w:num w:numId="30">
     <w:abstractNumId w:val="6"/>
+  </w:num>
+  <w:num w:numId="31">
+    <w:abstractNumId w:val="7"/>
+  </w:num>
+  <w:num w:numId="32">
+    <w:abstractNumId w:val="12"/>
+  </w:num>
+  <w:num w:numId="33">
+    <w:abstractNumId w:val="8"/>
+    <w:lvlOverride w:ilvl="0">
+      <w:startOverride w:val="1"/>
+    </w:lvlOverride>
+    <w:lvlOverride w:ilvl="1">
+      <w:startOverride w:val="1"/>
+    </w:lvlOverride>
+    <w:lvlOverride w:ilvl="2">
+      <w:startOverride w:val="1"/>
+    </w:lvlOverride>
+    <w:lvlOverride w:ilvl="3">
+      <w:startOverride w:val="1"/>
+    </w:lvlOverride>
+    <w:lvlOverride w:ilvl="4">
+      <w:startOverride w:val="1"/>
+    </w:lvlOverride>
+    <w:lvlOverride w:ilvl="5">
+      <w:startOverride w:val="1"/>
+    </w:lvlOverride>
+    <w:lvlOverride w:ilvl="6">
+      <w:startOverride w:val="1"/>
+    </w:lvlOverride>
+    <w:lvlOverride w:ilvl="7">
+      <w:startOverride w:val="1"/>
+    </w:lvlOverride>
+    <w:lvlOverride w:ilvl="8">
+      <w:startOverride w:val="1"/>
+    </w:lvlOverride>
   </w:num>
 </w:numbering>
 </file>
@@ -13845,7 +15163,6 @@
   <w:style w:type="character" w:default="1" w:styleId="Fuentedeprrafopredeter">
     <w:name w:val="Default Paragraph Font"/>
     <w:uiPriority w:val="1"/>
-    <w:semiHidden/>
     <w:unhideWhenUsed/>
   </w:style>
   <w:style w:type="table" w:default="1" w:styleId="Tablanormal">
@@ -14254,7 +15571,7 @@
     <w:uiPriority w:val="39"/>
     <w:unhideWhenUsed/>
     <w:qFormat/>
-    <w:rsid w:val="00B972D8"/>
+    <w:rsid w:val="00952F7E"/>
     <w:pPr>
       <w:numPr>
         <w:ilvl w:val="1"/>
@@ -14278,9 +15595,12 @@
     <w:uiPriority w:val="39"/>
     <w:unhideWhenUsed/>
     <w:qFormat/>
-    <w:rsid w:val="007C7D78"/>
+    <w:rsid w:val="004256B7"/>
     <w:pPr>
-      <w:ind w:left="720"/>
+      <w:numPr>
+        <w:ilvl w:val="2"/>
+        <w:numId w:val="14"/>
+      </w:numPr>
       <w:jc w:val="left"/>
     </w:pPr>
     <w:rPr>
@@ -14800,7 +16120,7 @@
 </file>
 
 <file path=customXml/itemProps1.xml><?xml version="1.0" encoding="utf-8"?>
-<ds:datastoreItem xmlns:ds="http://schemas.openxmlformats.org/officeDocument/2006/customXml" ds:itemID="{7FF75335-DB72-4938-A505-C6E37DC9F40D}">
+<ds:datastoreItem xmlns:ds="http://schemas.openxmlformats.org/officeDocument/2006/customXml" ds:itemID="{5DCD417E-2D27-4EC8-9F39-160D89CA6268}">
   <ds:schemaRefs>
     <ds:schemaRef ds:uri="http://schemas.openxmlformats.org/officeDocument/2006/bibliography"/>
   </ds:schemaRefs>

</xml_diff>

<commit_message>
Petita modificacio a Trames Ethernet
</commit_message>
<xml_diff>
--- a/memoria/TFM_Peshevski.docx
+++ b/memoria/TFM_Peshevski.docx
@@ -10044,6 +10044,26 @@
         <w:lastRenderedPageBreak/>
         <w:t>cíclic (CRC) de 32 bits (4 bytes) sobre tota la trama.</w:t>
       </w:r>
+      <w:r>
+        <w:rPr>
+          <w:lang w:eastAsia="en-US"/>
+        </w:rPr>
+        <w:t xml:space="preserve"> Generalment aquest algoritme </w:t>
+      </w:r>
+      <w:r>
+        <w:rPr>
+          <w:lang w:eastAsia="en-US"/>
+        </w:rPr>
+        <w:t xml:space="preserve">és transparent a l’usuari i </w:t>
+      </w:r>
+      <w:bookmarkStart w:id="17" w:name="_GoBack"/>
+      <w:bookmarkEnd w:id="17"/>
+      <w:r>
+        <w:rPr>
+          <w:lang w:eastAsia="en-US"/>
+        </w:rPr>
+        <w:t>s’executa a nivell de hardware a la capa MAC del dispositiu connectat a la xarxa.</w:t>
+      </w:r>
     </w:p>
     <w:p>
       <w:pPr>
@@ -10140,7 +10160,7 @@
           <w:color w:val="auto"/>
         </w:rPr>
       </w:pPr>
-      <w:bookmarkStart w:id="17" w:name="_Toc473239678"/>
+      <w:bookmarkStart w:id="18" w:name="_Toc473239678"/>
       <w:r>
         <w:t xml:space="preserve">Figura </w:t>
       </w:r>
@@ -10174,7 +10194,7 @@
         </w:rPr>
         <w:t>Ethernet</w:t>
       </w:r>
-      <w:bookmarkEnd w:id="17"/>
+      <w:bookmarkEnd w:id="18"/>
       <w:proofErr w:type="spellEnd"/>
     </w:p>
     <w:p>
@@ -10466,14 +10486,14 @@
         <w:rPr>
           <w:lang w:eastAsia="en-US"/>
         </w:rPr>
-        <w:t xml:space="preserve"> Fragment) segons el qual l’originador del paquet pot demanar que no se separin les dades durant la transmissió, saltant pels diferents punts de la xarxa. </w:t>
+        <w:t xml:space="preserve"> </w:t>
       </w:r>
       <w:r>
         <w:rPr>
           <w:lang w:eastAsia="en-US"/>
         </w:rPr>
         <w:lastRenderedPageBreak/>
-        <w:t>El tercer bit està reservat, segons la especificació.</w:t>
+        <w:t>Fragment) segons el qual l’originador del paquet pot demanar que no se separin les dades durant la transmissió, saltant pels diferents punts de la xarxa. El tercer bit està reservat, segons la especificació.</w:t>
       </w:r>
     </w:p>
     <w:p>
@@ -10746,7 +10766,7 @@
           <w:color w:val="auto"/>
         </w:rPr>
       </w:pPr>
-      <w:bookmarkStart w:id="18" w:name="_Toc473239679"/>
+      <w:bookmarkStart w:id="19" w:name="_Toc473239679"/>
       <w:r>
         <w:t xml:space="preserve">Figura </w:t>
       </w:r>
@@ -10786,7 +10806,7 @@
         </w:rPr>
         <w:t>d’un paquet IPv4</w:t>
       </w:r>
-      <w:bookmarkEnd w:id="18"/>
+      <w:bookmarkEnd w:id="19"/>
     </w:p>
     <w:p>
       <w:pPr>
@@ -10823,31 +10843,6 @@
           <w:lang w:eastAsia="en-US"/>
         </w:rPr>
         <w:t>.</w:t>
-      </w:r>
-    </w:p>
-    <w:p>
-      <w:pPr>
-        <w:rPr>
-          <w:lang w:eastAsia="en-US"/>
-        </w:rPr>
-      </w:pPr>
-    </w:p>
-    <w:p>
-      <w:pPr>
-        <w:widowControl/>
-        <w:spacing w:after="200" w:line="276" w:lineRule="auto"/>
-        <w:jc w:val="left"/>
-        <w:rPr>
-          <w:b/>
-          <w:sz w:val="24"/>
-          <w:lang w:eastAsia="en-US"/>
-        </w:rPr>
-      </w:pPr>
-      <w:r>
-        <w:rPr>
-          <w:lang w:eastAsia="en-US"/>
-        </w:rPr>
-        <w:br w:type="page"/>
       </w:r>
     </w:p>
     <w:p>
@@ -11256,8 +11251,8 @@
         </w:rPr>
         <w:drawing>
           <wp:inline distT="0" distB="0" distL="0" distR="0" wp14:anchorId="45EB0895" wp14:editId="64B50C3A">
-            <wp:extent cx="2371631" cy="4144439"/>
-            <wp:effectExtent l="0" t="0" r="0" b="8890"/>
+            <wp:extent cx="2352675" cy="4111312"/>
+            <wp:effectExtent l="0" t="0" r="0" b="3810"/>
             <wp:docPr id="24" name="Imatge 5"/>
             <wp:cNvGraphicFramePr>
               <a:graphicFrameLocks xmlns:a="http://schemas.openxmlformats.org/drawingml/2006/main" noChangeAspect="1"/>
@@ -11286,7 +11281,7 @@
                   <pic:spPr bwMode="auto">
                     <a:xfrm>
                       <a:off x="0" y="0"/>
-                      <a:ext cx="2371631" cy="4144439"/>
+                      <a:ext cx="2369025" cy="4139883"/>
                     </a:xfrm>
                     <a:prstGeom prst="rect">
                       <a:avLst/>
@@ -11311,7 +11306,7 @@
           <w:color w:val="auto"/>
         </w:rPr>
       </w:pPr>
-      <w:bookmarkStart w:id="19" w:name="_Toc473239680"/>
+      <w:bookmarkStart w:id="20" w:name="_Toc473239680"/>
       <w:r>
         <w:t xml:space="preserve">Figura </w:t>
       </w:r>
@@ -11351,7 +11346,7 @@
         </w:rPr>
         <w:t>un paquet ARP</w:t>
       </w:r>
-      <w:bookmarkEnd w:id="19"/>
+      <w:bookmarkEnd w:id="20"/>
     </w:p>
     <w:p>
       <w:pPr>
@@ -11564,7 +11559,7 @@
           <w:color w:val="auto"/>
         </w:rPr>
       </w:pPr>
-      <w:bookmarkStart w:id="20" w:name="_Toc473239681"/>
+      <w:bookmarkStart w:id="21" w:name="_Toc473239681"/>
       <w:r>
         <w:t xml:space="preserve">Figura </w:t>
       </w:r>
@@ -11598,7 +11593,7 @@
         </w:rPr>
         <w:t>Diagrama que representa la estructura d’un paquet ARP</w:t>
       </w:r>
-      <w:bookmarkEnd w:id="20"/>
+      <w:bookmarkEnd w:id="21"/>
     </w:p>
     <w:p>
       <w:pPr>
@@ -11632,11 +11627,11 @@
       <w:pPr>
         <w:pStyle w:val="TDC2"/>
       </w:pPr>
+      <w:proofErr w:type="spellStart"/>
       <w:r>
         <w:t>LwIP</w:t>
       </w:r>
-      <w:bookmarkStart w:id="21" w:name="_GoBack"/>
-      <w:bookmarkEnd w:id="21"/>
+      <w:proofErr w:type="spellEnd"/>
     </w:p>
     <w:p>
       <w:pPr>
@@ -16120,7 +16115,7 @@
 </file>
 
 <file path=customXml/itemProps1.xml><?xml version="1.0" encoding="utf-8"?>
-<ds:datastoreItem xmlns:ds="http://schemas.openxmlformats.org/officeDocument/2006/customXml" ds:itemID="{5DCD417E-2D27-4EC8-9F39-160D89CA6268}">
+<ds:datastoreItem xmlns:ds="http://schemas.openxmlformats.org/officeDocument/2006/customXml" ds:itemID="{3FCE2A02-ACB4-4C04-BF71-E07DF78A81CA}">
   <ds:schemaRefs>
     <ds:schemaRef ds:uri="http://schemas.openxmlformats.org/officeDocument/2006/bibliography"/>
   </ds:schemaRefs>

</xml_diff>

<commit_message>
Breu neteja del document per enviar versio preliminar al Mariano, exporto PDF
</commit_message>
<xml_diff>
--- a/memoria/TFM_Peshevski.docx
+++ b/memoria/TFM_Peshevski.docx
@@ -2279,15 +2279,6 @@
         </w:pBdr>
         <w:ind w:left="567" w:right="566"/>
       </w:pPr>
-      <w:r>
-        <w:t xml:space="preserve">Amb una extensió màxima de 50 línies, i amb una llista de màxim 10 paraules clau, el resum és un text informatiu que permet decidir sobre la utilitat de llegir el document complet; ha de definir l’objectiu, els mètodes, els resultats i les conclusions presentats en el cos del document, en aquest ordre o destacant inicialment els resultats i les conclusions; ha de ser un text complet perquè sigui intel·ligible sense necessitat de referir-se a la memòria; ha de contenir la informació bàsica i el caràcter del document original. Com en tots els documents cal vetllar per la correcció d’estil, cal també emprar una nomenclatura normalitzada, </w:t>
-      </w:r>
-      <w:r>
-        <w:t>i</w:t>
-      </w:r>
-      <w:r>
-        <w:t xml:space="preserve"> definir els termes no familiars les abreviacions i els símbols, quan apareguin per primera vegada en el resum. És la pàgina número 1 del document.</w:t>
-      </w:r>
     </w:p>
     <w:p>
       <w:pPr>
@@ -2539,10 +2530,86 @@
           <w:bottom w:val="single" w:sz="6" w:space="1" w:color="auto"/>
           <w:right w:val="single" w:sz="6" w:space="29" w:color="auto"/>
         </w:pBdr>
-        <w:ind w:left="567" w:right="566" w:firstLine="709"/>
-        <w:rPr>
-          <w:sz w:val="20"/>
-        </w:rPr>
+        <w:ind w:left="567" w:right="566"/>
+      </w:pPr>
+    </w:p>
+    <w:p>
+      <w:pPr>
+        <w:pBdr>
+          <w:top w:val="single" w:sz="6" w:space="1" w:color="auto"/>
+          <w:left w:val="single" w:sz="6" w:space="28" w:color="auto"/>
+          <w:bottom w:val="single" w:sz="6" w:space="1" w:color="auto"/>
+          <w:right w:val="single" w:sz="6" w:space="29" w:color="auto"/>
+        </w:pBdr>
+        <w:ind w:left="567" w:right="566"/>
+      </w:pPr>
+    </w:p>
+    <w:p>
+      <w:pPr>
+        <w:pBdr>
+          <w:top w:val="single" w:sz="6" w:space="1" w:color="auto"/>
+          <w:left w:val="single" w:sz="6" w:space="28" w:color="auto"/>
+          <w:bottom w:val="single" w:sz="6" w:space="1" w:color="auto"/>
+          <w:right w:val="single" w:sz="6" w:space="29" w:color="auto"/>
+        </w:pBdr>
+        <w:ind w:left="567" w:right="566"/>
+      </w:pPr>
+    </w:p>
+    <w:p>
+      <w:pPr>
+        <w:pBdr>
+          <w:top w:val="single" w:sz="6" w:space="1" w:color="auto"/>
+          <w:left w:val="single" w:sz="6" w:space="28" w:color="auto"/>
+          <w:bottom w:val="single" w:sz="6" w:space="1" w:color="auto"/>
+          <w:right w:val="single" w:sz="6" w:space="29" w:color="auto"/>
+        </w:pBdr>
+        <w:ind w:left="567" w:right="566"/>
+      </w:pPr>
+    </w:p>
+    <w:p>
+      <w:pPr>
+        <w:pBdr>
+          <w:top w:val="single" w:sz="6" w:space="1" w:color="auto"/>
+          <w:left w:val="single" w:sz="6" w:space="28" w:color="auto"/>
+          <w:bottom w:val="single" w:sz="6" w:space="1" w:color="auto"/>
+          <w:right w:val="single" w:sz="6" w:space="29" w:color="auto"/>
+        </w:pBdr>
+        <w:ind w:left="567" w:right="566"/>
+      </w:pPr>
+    </w:p>
+    <w:p>
+      <w:pPr>
+        <w:pBdr>
+          <w:top w:val="single" w:sz="6" w:space="1" w:color="auto"/>
+          <w:left w:val="single" w:sz="6" w:space="28" w:color="auto"/>
+          <w:bottom w:val="single" w:sz="6" w:space="1" w:color="auto"/>
+          <w:right w:val="single" w:sz="6" w:space="29" w:color="auto"/>
+        </w:pBdr>
+        <w:ind w:left="567" w:right="566"/>
+      </w:pPr>
+      <w:bookmarkStart w:id="4" w:name="_GoBack"/>
+      <w:bookmarkEnd w:id="4"/>
+    </w:p>
+    <w:p>
+      <w:pPr>
+        <w:pBdr>
+          <w:top w:val="single" w:sz="6" w:space="1" w:color="auto"/>
+          <w:left w:val="single" w:sz="6" w:space="28" w:color="auto"/>
+          <w:bottom w:val="single" w:sz="6" w:space="1" w:color="auto"/>
+          <w:right w:val="single" w:sz="6" w:space="29" w:color="auto"/>
+        </w:pBdr>
+        <w:ind w:left="567" w:right="566"/>
+      </w:pPr>
+    </w:p>
+    <w:p>
+      <w:pPr>
+        <w:pBdr>
+          <w:top w:val="single" w:sz="6" w:space="1" w:color="auto"/>
+          <w:left w:val="single" w:sz="6" w:space="28" w:color="auto"/>
+          <w:bottom w:val="single" w:sz="6" w:space="1" w:color="auto"/>
+          <w:right w:val="single" w:sz="6" w:space="29" w:color="auto"/>
+        </w:pBdr>
+        <w:ind w:left="567" w:right="566"/>
       </w:pPr>
     </w:p>
     <w:p>
@@ -3724,10 +3791,7 @@
             <w:t xml:space="preserve"> </w:t>
           </w:r>
           <w:r>
-            <w:t>a la placa utilitzada</w:t>
-          </w:r>
-          <w:r>
-            <w:t xml:space="preserve"> </w:t>
+            <w:t xml:space="preserve">a la placa utilitzada </w:t>
           </w:r>
           <w:r>
             <w:ptab w:relativeTo="margin" w:alignment="right" w:leader="dot"/>
@@ -3815,7 +3879,7 @@
             <w:ptab w:relativeTo="margin" w:alignment="right" w:leader="dot"/>
           </w:r>
           <w:r>
-            <w:t>5</w:t>
+            <w:t>23</w:t>
           </w:r>
         </w:p>
         <w:p>
@@ -3829,7 +3893,7 @@
             <w:ptab w:relativeTo="margin" w:alignment="right" w:leader="dot"/>
           </w:r>
           <w:r>
-            <w:t>9</w:t>
+            <w:t>0</w:t>
           </w:r>
         </w:p>
         <w:p>
@@ -3861,7 +3925,7 @@
             <w:ptab w:relativeTo="margin" w:alignment="right" w:leader="dot"/>
           </w:r>
           <w:r>
-            <w:t>5</w:t>
+            <w:t>0</w:t>
           </w:r>
         </w:p>
         <w:p>
@@ -3875,7 +3939,7 @@
             <w:ptab w:relativeTo="margin" w:alignment="right" w:leader="dot"/>
           </w:r>
           <w:r>
-            <w:t>5</w:t>
+            <w:t>0</w:t>
           </w:r>
         </w:p>
         <w:p>
@@ -3889,24 +3953,7 @@
             <w:ptab w:relativeTo="margin" w:alignment="right" w:leader="dot"/>
           </w:r>
           <w:r>
-            <w:t>5</w:t>
-          </w:r>
-        </w:p>
-        <w:p>
-          <w:pPr>
-            <w:pStyle w:val="TDC2"/>
-          </w:pPr>
-          <w:r>
-            <w:t>Conclusions</w:t>
-          </w:r>
-          <w:r>
-            <w:ptab w:relativeTo="margin" w:alignment="right" w:leader="dot"/>
-          </w:r>
-          <w:r>
-            <w:t>5</w:t>
-          </w:r>
-          <w:r>
-            <w:t xml:space="preserve"> </w:t>
+            <w:t>0</w:t>
           </w:r>
         </w:p>
         <w:p>
@@ -3920,7 +3967,7 @@
             <w:ptab w:relativeTo="margin" w:alignment="right" w:leader="dot"/>
           </w:r>
           <w:r>
-            <w:t>9</w:t>
+            <w:t>0</w:t>
           </w:r>
         </w:p>
         <w:p>
@@ -3952,7 +3999,7 @@
             <w:ptab w:relativeTo="margin" w:alignment="right" w:leader="dot"/>
           </w:r>
           <w:r>
-            <w:t>5</w:t>
+            <w:t>0</w:t>
           </w:r>
         </w:p>
         <w:p>
@@ -3966,7 +4013,7 @@
             <w:ptab w:relativeTo="margin" w:alignment="right" w:leader="dot"/>
           </w:r>
           <w:r>
-            <w:t>5</w:t>
+            <w:t>0</w:t>
           </w:r>
         </w:p>
         <w:p>
@@ -3980,7 +4027,7 @@
             <w:ptab w:relativeTo="margin" w:alignment="right" w:leader="dot"/>
           </w:r>
           <w:r>
-            <w:t>9</w:t>
+            <w:t>0</w:t>
           </w:r>
         </w:p>
       </w:sdtContent>
@@ -4066,7 +4113,7 @@
         <w:rPr>
           <w:noProof/>
         </w:rPr>
-        <w:instrText xml:space="preserve"> PAGEREF _Toc473239665 \h </w:instrText>
+        <w:instrText xml:space="preserve"> PAGEREF _Toc473251448 \h </w:instrText>
       </w:r>
       <w:r>
         <w:rPr>
@@ -4135,7 +4182,7 @@
         <w:rPr>
           <w:noProof/>
         </w:rPr>
-        <w:instrText xml:space="preserve"> PAGEREF _Toc473239666 \h </w:instrText>
+        <w:instrText xml:space="preserve"> PAGEREF _Toc473251449 \h </w:instrText>
       </w:r>
       <w:r>
         <w:rPr>
@@ -4204,7 +4251,7 @@
         <w:rPr>
           <w:noProof/>
         </w:rPr>
-        <w:instrText xml:space="preserve"> PAGEREF _Toc473239667 \h </w:instrText>
+        <w:instrText xml:space="preserve"> PAGEREF _Toc473251450 \h </w:instrText>
       </w:r>
       <w:r>
         <w:rPr>
@@ -4273,7 +4320,7 @@
         <w:rPr>
           <w:noProof/>
         </w:rPr>
-        <w:instrText xml:space="preserve"> PAGEREF _Toc473239668 \h </w:instrText>
+        <w:instrText xml:space="preserve"> PAGEREF _Toc473251451 \h </w:instrText>
       </w:r>
       <w:r>
         <w:rPr>
@@ -4342,7 +4389,7 @@
         <w:rPr>
           <w:noProof/>
         </w:rPr>
-        <w:instrText xml:space="preserve"> PAGEREF _Toc473239669 \h </w:instrText>
+        <w:instrText xml:space="preserve"> PAGEREF _Toc473251452 \h </w:instrText>
       </w:r>
       <w:r>
         <w:rPr>
@@ -4411,7 +4458,7 @@
         <w:rPr>
           <w:noProof/>
         </w:rPr>
-        <w:instrText xml:space="preserve"> PAGEREF _Toc473239670 \h </w:instrText>
+        <w:instrText xml:space="preserve"> PAGEREF _Toc473251453 \h </w:instrText>
       </w:r>
       <w:r>
         <w:rPr>
@@ -4480,7 +4527,7 @@
         <w:rPr>
           <w:noProof/>
         </w:rPr>
-        <w:instrText xml:space="preserve"> PAGEREF _Toc473239671 \h </w:instrText>
+        <w:instrText xml:space="preserve"> PAGEREF _Toc473251454 \h </w:instrText>
       </w:r>
       <w:r>
         <w:rPr>
@@ -4549,7 +4596,7 @@
         <w:rPr>
           <w:noProof/>
         </w:rPr>
-        <w:instrText xml:space="preserve"> PAGEREF _Toc473239672 \h </w:instrText>
+        <w:instrText xml:space="preserve"> PAGEREF _Toc473251455 \h </w:instrText>
       </w:r>
       <w:r>
         <w:rPr>
@@ -4618,7 +4665,7 @@
         <w:rPr>
           <w:noProof/>
         </w:rPr>
-        <w:instrText xml:space="preserve"> PAGEREF _Toc473239673 \h </w:instrText>
+        <w:instrText xml:space="preserve"> PAGEREF _Toc473251456 \h </w:instrText>
       </w:r>
       <w:r>
         <w:rPr>
@@ -4687,7 +4734,7 @@
         <w:rPr>
           <w:noProof/>
         </w:rPr>
-        <w:instrText xml:space="preserve"> PAGEREF _Toc473239674 \h </w:instrText>
+        <w:instrText xml:space="preserve"> PAGEREF _Toc473251457 \h </w:instrText>
       </w:r>
       <w:r>
         <w:rPr>
@@ -4756,7 +4803,7 @@
         <w:rPr>
           <w:noProof/>
         </w:rPr>
-        <w:instrText xml:space="preserve"> PAGEREF _Toc473239675 \h </w:instrText>
+        <w:instrText xml:space="preserve"> PAGEREF _Toc473251458 \h </w:instrText>
       </w:r>
       <w:r>
         <w:rPr>
@@ -4825,7 +4872,7 @@
         <w:rPr>
           <w:noProof/>
         </w:rPr>
-        <w:instrText xml:space="preserve"> PAGEREF _Toc473239676 \h </w:instrText>
+        <w:instrText xml:space="preserve"> PAGEREF _Toc473251459 \h </w:instrText>
       </w:r>
       <w:r>
         <w:rPr>
@@ -4894,7 +4941,7 @@
         <w:rPr>
           <w:noProof/>
         </w:rPr>
-        <w:instrText xml:space="preserve"> PAGEREF _Toc473239677 \h </w:instrText>
+        <w:instrText xml:space="preserve"> PAGEREF _Toc473251460 \h </w:instrText>
       </w:r>
       <w:r>
         <w:rPr>
@@ -4963,7 +5010,7 @@
         <w:rPr>
           <w:noProof/>
         </w:rPr>
-        <w:instrText xml:space="preserve"> PAGEREF _Toc473239678 \h </w:instrText>
+        <w:instrText xml:space="preserve"> PAGEREF _Toc473251461 \h </w:instrText>
       </w:r>
       <w:r>
         <w:rPr>
@@ -5032,7 +5079,7 @@
         <w:rPr>
           <w:noProof/>
         </w:rPr>
-        <w:instrText xml:space="preserve"> PAGEREF _Toc473239679 \h </w:instrText>
+        <w:instrText xml:space="preserve"> PAGEREF _Toc473251462 \h </w:instrText>
       </w:r>
       <w:r>
         <w:rPr>
@@ -5101,7 +5148,7 @@
         <w:rPr>
           <w:noProof/>
         </w:rPr>
-        <w:instrText xml:space="preserve"> PAGEREF _Toc473239680 \h </w:instrText>
+        <w:instrText xml:space="preserve"> PAGEREF _Toc473251463 \h </w:instrText>
       </w:r>
       <w:r>
         <w:rPr>
@@ -5170,7 +5217,7 @@
         <w:rPr>
           <w:noProof/>
         </w:rPr>
-        <w:instrText xml:space="preserve"> PAGEREF _Toc473239681 \h </w:instrText>
+        <w:instrText xml:space="preserve"> PAGEREF _Toc473251464 \h </w:instrText>
       </w:r>
       <w:r>
         <w:rPr>
@@ -5801,6 +5848,26 @@
           <w:lang w:eastAsia="en-US"/>
         </w:rPr>
       </w:pPr>
+      <w:r>
+        <w:rPr>
+          <w:lang w:eastAsia="en-US"/>
+        </w:rPr>
+        <w:t xml:space="preserve">Conèixer en profunditat el funcionament </w:t>
+      </w:r>
+      <w:proofErr w:type="spellStart"/>
+      <w:r>
+        <w:rPr>
+          <w:lang w:eastAsia="en-US"/>
+        </w:rPr>
+        <w:t>d’Ethernet</w:t>
+      </w:r>
+      <w:proofErr w:type="spellEnd"/>
+      <w:r>
+        <w:rPr>
+          <w:lang w:eastAsia="en-US"/>
+        </w:rPr>
+        <w:t xml:space="preserve"> a nivell de bit d’informació.</w:t>
+      </w:r>
     </w:p>
     <w:p>
       <w:pPr>
@@ -5813,6 +5880,12 @@
           <w:lang w:eastAsia="en-US"/>
         </w:rPr>
       </w:pPr>
+      <w:r>
+        <w:rPr>
+          <w:lang w:eastAsia="en-US"/>
+        </w:rPr>
+        <w:t>Conèixer en profunditat alguns dels protocols més emprats a les comunicacions d’avui en dia (Internet).</w:t>
+      </w:r>
     </w:p>
     <w:p>
       <w:pPr>
@@ -5825,6 +5898,12 @@
           <w:lang w:eastAsia="en-US"/>
         </w:rPr>
       </w:pPr>
+      <w:r>
+        <w:rPr>
+          <w:lang w:eastAsia="en-US"/>
+        </w:rPr>
+        <w:t>Dissenyar un sistema incrustat sobre una FPGA.</w:t>
+      </w:r>
     </w:p>
     <w:p>
       <w:pPr>
@@ -5837,6 +5916,12 @@
           <w:lang w:eastAsia="en-US"/>
         </w:rPr>
       </w:pPr>
+      <w:r>
+        <w:rPr>
+          <w:lang w:eastAsia="en-US"/>
+        </w:rPr>
+        <w:t>Conèixer amb el màxim detall possible com funciona una implementació pràctica de la pila de protocols d’Internet per sistemes incrustats.</w:t>
+      </w:r>
     </w:p>
     <w:p>
       <w:pPr>
@@ -5849,6 +5934,12 @@
           <w:lang w:eastAsia="en-US"/>
         </w:rPr>
       </w:pPr>
+      <w:r>
+        <w:rPr>
+          <w:lang w:eastAsia="en-US"/>
+        </w:rPr>
+        <w:t>Intentar desenvolupar una pila de protocol bàsica que permet respondre a peticions d’eco en una xarxa.</w:t>
+      </w:r>
     </w:p>
     <w:p>
       <w:pPr>
@@ -5861,66 +5952,12 @@
           <w:lang w:eastAsia="en-US"/>
         </w:rPr>
       </w:pPr>
-    </w:p>
-    <w:p>
-      <w:pPr>
-        <w:pStyle w:val="Prrafodelista"/>
-        <w:numPr>
-          <w:ilvl w:val="0"/>
-          <w:numId w:val="24"/>
-        </w:numPr>
-        <w:rPr>
-          <w:lang w:eastAsia="en-US"/>
-        </w:rPr>
-      </w:pPr>
-    </w:p>
-    <w:p>
-      <w:pPr>
-        <w:pStyle w:val="Prrafodelista"/>
-        <w:numPr>
-          <w:ilvl w:val="0"/>
-          <w:numId w:val="24"/>
-        </w:numPr>
-        <w:rPr>
-          <w:lang w:eastAsia="en-US"/>
-        </w:rPr>
-      </w:pPr>
-    </w:p>
-    <w:p>
-      <w:pPr>
-        <w:pStyle w:val="Prrafodelista"/>
-        <w:numPr>
-          <w:ilvl w:val="0"/>
-          <w:numId w:val="24"/>
-        </w:numPr>
-        <w:rPr>
-          <w:lang w:eastAsia="en-US"/>
-        </w:rPr>
-      </w:pPr>
-    </w:p>
-    <w:p>
-      <w:pPr>
-        <w:pStyle w:val="Prrafodelista"/>
-        <w:numPr>
-          <w:ilvl w:val="0"/>
-          <w:numId w:val="24"/>
-        </w:numPr>
-        <w:rPr>
-          <w:lang w:eastAsia="en-US"/>
-        </w:rPr>
-      </w:pPr>
-    </w:p>
-    <w:p>
-      <w:pPr>
-        <w:pStyle w:val="Prrafodelista"/>
-        <w:numPr>
-          <w:ilvl w:val="0"/>
-          <w:numId w:val="24"/>
-        </w:numPr>
-        <w:rPr>
-          <w:lang w:eastAsia="en-US"/>
-        </w:rPr>
-      </w:pPr>
+      <w:r>
+        <w:rPr>
+          <w:lang w:eastAsia="en-US"/>
+        </w:rPr>
+        <w:t>Mesurar els temps que tarda una pila i l’altra en processar un paquet d’eco i comparar resultats.</w:t>
+      </w:r>
     </w:p>
     <w:p>
       <w:pPr>
@@ -6077,18 +6114,31 @@
           <w:color w:val="auto"/>
         </w:rPr>
       </w:pPr>
-      <w:bookmarkStart w:id="4" w:name="_Toc473239665"/>
+      <w:bookmarkStart w:id="5" w:name="_Toc473251448"/>
       <w:r>
         <w:t xml:space="preserve">Figura </w:t>
       </w:r>
-      <w:fldSimple w:instr=" SEQ Figura \* ARABIC ">
-        <w:r>
-          <w:rPr>
-            <w:noProof/>
-          </w:rPr>
-          <w:t>1</w:t>
-        </w:r>
-      </w:fldSimple>
+      <w:r>
+        <w:fldChar w:fldCharType="begin"/>
+      </w:r>
+      <w:r>
+        <w:instrText xml:space="preserve"> SEQ Figura \* ARABIC </w:instrText>
+      </w:r>
+      <w:r>
+        <w:fldChar w:fldCharType="separate"/>
+      </w:r>
+      <w:r>
+        <w:rPr>
+          <w:noProof/>
+        </w:rPr>
+        <w:t>1</w:t>
+      </w:r>
+      <w:r>
+        <w:rPr>
+          <w:noProof/>
+        </w:rPr>
+        <w:fldChar w:fldCharType="end"/>
+      </w:r>
       <w:r>
         <w:t xml:space="preserve">. </w:t>
       </w:r>
@@ -6098,7 +6148,7 @@
         </w:rPr>
         <w:t>Estructura de la FPGA, altament simplificada</w:t>
       </w:r>
-      <w:bookmarkEnd w:id="4"/>
+      <w:bookmarkEnd w:id="5"/>
     </w:p>
     <w:p>
       <w:pPr>
@@ -6217,18 +6267,31 @@
           <w:color w:val="auto"/>
         </w:rPr>
       </w:pPr>
-      <w:bookmarkStart w:id="5" w:name="_Toc473239666"/>
+      <w:bookmarkStart w:id="6" w:name="_Toc473251449"/>
       <w:r>
         <w:t xml:space="preserve">Figura </w:t>
       </w:r>
-      <w:fldSimple w:instr=" SEQ Figura \* ARABIC ">
-        <w:r>
-          <w:rPr>
-            <w:noProof/>
-          </w:rPr>
-          <w:t>2</w:t>
-        </w:r>
-      </w:fldSimple>
+      <w:r>
+        <w:fldChar w:fldCharType="begin"/>
+      </w:r>
+      <w:r>
+        <w:instrText xml:space="preserve"> SEQ Figura \* ARABIC </w:instrText>
+      </w:r>
+      <w:r>
+        <w:fldChar w:fldCharType="separate"/>
+      </w:r>
+      <w:r>
+        <w:rPr>
+          <w:noProof/>
+        </w:rPr>
+        <w:t>2</w:t>
+      </w:r>
+      <w:r>
+        <w:rPr>
+          <w:noProof/>
+        </w:rPr>
+        <w:fldChar w:fldCharType="end"/>
+      </w:r>
       <w:r>
         <w:t xml:space="preserve">. </w:t>
       </w:r>
@@ -6238,7 +6301,7 @@
         </w:rPr>
         <w:t>Cel·la lògica individual simplificada d’una FPGA</w:t>
       </w:r>
-      <w:bookmarkEnd w:id="5"/>
+      <w:bookmarkEnd w:id="6"/>
     </w:p>
     <w:p>
       <w:r>
@@ -6432,18 +6495,31 @@
           <w:color w:val="auto"/>
         </w:rPr>
       </w:pPr>
-      <w:bookmarkStart w:id="6" w:name="_Toc473239667"/>
+      <w:bookmarkStart w:id="7" w:name="_Toc473251450"/>
       <w:r>
         <w:t xml:space="preserve">Figura </w:t>
       </w:r>
-      <w:fldSimple w:instr=" SEQ Figura \* ARABIC ">
-        <w:r>
-          <w:rPr>
-            <w:noProof/>
-          </w:rPr>
-          <w:t>3</w:t>
-        </w:r>
-      </w:fldSimple>
+      <w:r>
+        <w:fldChar w:fldCharType="begin"/>
+      </w:r>
+      <w:r>
+        <w:instrText xml:space="preserve"> SEQ Figura \* ARABIC </w:instrText>
+      </w:r>
+      <w:r>
+        <w:fldChar w:fldCharType="separate"/>
+      </w:r>
+      <w:r>
+        <w:rPr>
+          <w:noProof/>
+        </w:rPr>
+        <w:t>3</w:t>
+      </w:r>
+      <w:r>
+        <w:rPr>
+          <w:noProof/>
+        </w:rPr>
+        <w:fldChar w:fldCharType="end"/>
+      </w:r>
       <w:r>
         <w:t xml:space="preserve">. </w:t>
       </w:r>
@@ -6453,7 +6529,7 @@
         </w:rPr>
         <w:t>Representació simplificada d’un dels interruptors d’interconnexió d’una FPGA</w:t>
       </w:r>
-      <w:bookmarkEnd w:id="6"/>
+      <w:bookmarkEnd w:id="7"/>
     </w:p>
     <w:p>
       <w:r>
@@ -6555,18 +6631,31 @@
           <w:color w:val="auto"/>
         </w:rPr>
       </w:pPr>
-      <w:bookmarkStart w:id="7" w:name="_Toc473239668"/>
+      <w:bookmarkStart w:id="8" w:name="_Toc473251451"/>
       <w:r>
         <w:t xml:space="preserve">Figura </w:t>
       </w:r>
-      <w:fldSimple w:instr=" SEQ Figura \* ARABIC ">
-        <w:r>
-          <w:rPr>
-            <w:noProof/>
-          </w:rPr>
-          <w:t>4</w:t>
-        </w:r>
-      </w:fldSimple>
+      <w:r>
+        <w:fldChar w:fldCharType="begin"/>
+      </w:r>
+      <w:r>
+        <w:instrText xml:space="preserve"> SEQ Figura \* ARABIC </w:instrText>
+      </w:r>
+      <w:r>
+        <w:fldChar w:fldCharType="separate"/>
+      </w:r>
+      <w:r>
+        <w:rPr>
+          <w:noProof/>
+        </w:rPr>
+        <w:t>4</w:t>
+      </w:r>
+      <w:r>
+        <w:rPr>
+          <w:noProof/>
+        </w:rPr>
+        <w:fldChar w:fldCharType="end"/>
+      </w:r>
       <w:r>
         <w:t xml:space="preserve">. </w:t>
       </w:r>
@@ -6576,7 +6665,7 @@
         </w:rPr>
         <w:t>Representació simplificada d’un dels blocs d’entrada/sortida de la FPGA</w:t>
       </w:r>
-      <w:bookmarkEnd w:id="7"/>
+      <w:bookmarkEnd w:id="8"/>
     </w:p>
     <w:p>
       <w:pPr>
@@ -7241,18 +7330,31 @@
           <w:color w:val="auto"/>
         </w:rPr>
       </w:pPr>
-      <w:bookmarkStart w:id="8" w:name="_Toc473239669"/>
+      <w:bookmarkStart w:id="9" w:name="_Toc473251452"/>
       <w:r>
         <w:t xml:space="preserve">Figura </w:t>
       </w:r>
-      <w:fldSimple w:instr=" SEQ Figura \* ARABIC ">
-        <w:r>
-          <w:rPr>
-            <w:noProof/>
-          </w:rPr>
-          <w:t>5</w:t>
-        </w:r>
-      </w:fldSimple>
+      <w:r>
+        <w:fldChar w:fldCharType="begin"/>
+      </w:r>
+      <w:r>
+        <w:instrText xml:space="preserve"> SEQ Figura \* ARABIC </w:instrText>
+      </w:r>
+      <w:r>
+        <w:fldChar w:fldCharType="separate"/>
+      </w:r>
+      <w:r>
+        <w:rPr>
+          <w:noProof/>
+        </w:rPr>
+        <w:t>5</w:t>
+      </w:r>
+      <w:r>
+        <w:rPr>
+          <w:noProof/>
+        </w:rPr>
+        <w:fldChar w:fldCharType="end"/>
+      </w:r>
       <w:r>
         <w:t xml:space="preserve">. </w:t>
       </w:r>
@@ -7262,7 +7364,7 @@
         </w:rPr>
         <w:t>Foto de la placa utilitzada en aquest treball</w:t>
       </w:r>
-      <w:bookmarkEnd w:id="8"/>
+      <w:bookmarkEnd w:id="9"/>
       <w:r>
         <w:br w:type="page"/>
       </w:r>
@@ -7696,18 +7798,31 @@
           <w:color w:val="auto"/>
         </w:rPr>
       </w:pPr>
-      <w:bookmarkStart w:id="9" w:name="_Toc473239670"/>
+      <w:bookmarkStart w:id="10" w:name="_Toc473251453"/>
       <w:r>
         <w:t xml:space="preserve">Figura </w:t>
       </w:r>
-      <w:fldSimple w:instr=" SEQ Figura \* ARABIC ">
-        <w:r>
-          <w:rPr>
-            <w:noProof/>
-          </w:rPr>
-          <w:t>6</w:t>
-        </w:r>
-      </w:fldSimple>
+      <w:r>
+        <w:fldChar w:fldCharType="begin"/>
+      </w:r>
+      <w:r>
+        <w:instrText xml:space="preserve"> SEQ Figura \* ARABIC </w:instrText>
+      </w:r>
+      <w:r>
+        <w:fldChar w:fldCharType="separate"/>
+      </w:r>
+      <w:r>
+        <w:rPr>
+          <w:noProof/>
+        </w:rPr>
+        <w:t>6</w:t>
+      </w:r>
+      <w:r>
+        <w:rPr>
+          <w:noProof/>
+        </w:rPr>
+        <w:fldChar w:fldCharType="end"/>
+      </w:r>
       <w:r>
         <w:t xml:space="preserve">. </w:t>
       </w:r>
@@ -7717,7 +7832,7 @@
         </w:rPr>
         <w:t>Extracte d’una llista de IP cores disponibles per l’usuari</w:t>
       </w:r>
-      <w:bookmarkEnd w:id="9"/>
+      <w:bookmarkEnd w:id="10"/>
     </w:p>
     <w:p>
       <w:pPr>
@@ -7814,18 +7929,34 @@
           <w:color w:val="auto"/>
         </w:rPr>
       </w:pPr>
-      <w:bookmarkStart w:id="10" w:name="_Toc473239671"/>
+      <w:bookmarkStart w:id="11" w:name="_Toc473251454"/>
       <w:r>
         <w:t xml:space="preserve">Figura </w:t>
       </w:r>
-      <w:fldSimple w:instr=" SEQ Figura \* ARABIC ">
-        <w:r>
-          <w:rPr>
-            <w:noProof/>
-          </w:rPr>
-          <w:t>7</w:t>
-        </w:r>
-      </w:fldSimple>
+      <w:r>
+        <w:fldChar w:fldCharType="begin"/>
+      </w:r>
+      <w:r>
+        <w:instrText xml:space="preserve"> SEQ Figura \* ARABI</w:instrText>
+      </w:r>
+      <w:r>
+        <w:instrText xml:space="preserve">C </w:instrText>
+      </w:r>
+      <w:r>
+        <w:fldChar w:fldCharType="separate"/>
+      </w:r>
+      <w:r>
+        <w:rPr>
+          <w:noProof/>
+        </w:rPr>
+        <w:t>7</w:t>
+      </w:r>
+      <w:r>
+        <w:rPr>
+          <w:noProof/>
+        </w:rPr>
+        <w:fldChar w:fldCharType="end"/>
+      </w:r>
       <w:r>
         <w:t xml:space="preserve">. </w:t>
       </w:r>
@@ -7849,7 +7980,7 @@
         </w:rPr>
         <w:t xml:space="preserve"> triats pel projecte en curs</w:t>
       </w:r>
-      <w:bookmarkEnd w:id="10"/>
+      <w:bookmarkEnd w:id="11"/>
     </w:p>
     <w:p>
       <w:pPr>
@@ -7988,18 +8119,31 @@
           <w:color w:val="auto"/>
         </w:rPr>
       </w:pPr>
-      <w:bookmarkStart w:id="11" w:name="_Toc473239672"/>
+      <w:bookmarkStart w:id="12" w:name="_Toc473251455"/>
       <w:r>
         <w:t xml:space="preserve">Figura </w:t>
       </w:r>
-      <w:fldSimple w:instr=" SEQ Figura \* ARABIC ">
-        <w:r>
-          <w:rPr>
-            <w:noProof/>
-          </w:rPr>
-          <w:t>8</w:t>
-        </w:r>
-      </w:fldSimple>
+      <w:r>
+        <w:fldChar w:fldCharType="begin"/>
+      </w:r>
+      <w:r>
+        <w:instrText xml:space="preserve"> SEQ Figura \* ARABIC </w:instrText>
+      </w:r>
+      <w:r>
+        <w:fldChar w:fldCharType="separate"/>
+      </w:r>
+      <w:r>
+        <w:rPr>
+          <w:noProof/>
+        </w:rPr>
+        <w:t>8</w:t>
+      </w:r>
+      <w:r>
+        <w:rPr>
+          <w:noProof/>
+        </w:rPr>
+        <w:fldChar w:fldCharType="end"/>
+      </w:r>
       <w:r>
         <w:t xml:space="preserve">. </w:t>
       </w:r>
@@ -8009,7 +8153,7 @@
         </w:rPr>
         <w:t>Extracte d’una llista de IP cores disponibles per l’usuari</w:t>
       </w:r>
-      <w:bookmarkEnd w:id="11"/>
+      <w:bookmarkEnd w:id="12"/>
     </w:p>
     <w:p>
       <w:r>
@@ -8269,18 +8413,31 @@
           <w:color w:val="auto"/>
         </w:rPr>
       </w:pPr>
-      <w:bookmarkStart w:id="12" w:name="_Toc473239673"/>
+      <w:bookmarkStart w:id="13" w:name="_Toc473251456"/>
       <w:r>
         <w:t xml:space="preserve">Figura </w:t>
       </w:r>
-      <w:fldSimple w:instr=" SEQ Figura \* ARABIC ">
-        <w:r>
-          <w:rPr>
-            <w:noProof/>
-          </w:rPr>
-          <w:t>9</w:t>
-        </w:r>
-      </w:fldSimple>
+      <w:r>
+        <w:fldChar w:fldCharType="begin"/>
+      </w:r>
+      <w:r>
+        <w:instrText xml:space="preserve"> SEQ Figura \* ARABIC </w:instrText>
+      </w:r>
+      <w:r>
+        <w:fldChar w:fldCharType="separate"/>
+      </w:r>
+      <w:r>
+        <w:rPr>
+          <w:noProof/>
+        </w:rPr>
+        <w:t>9</w:t>
+      </w:r>
+      <w:r>
+        <w:rPr>
+          <w:noProof/>
+        </w:rPr>
+        <w:fldChar w:fldCharType="end"/>
+      </w:r>
       <w:r>
         <w:t xml:space="preserve">. </w:t>
       </w:r>
@@ -8304,7 +8461,7 @@
         </w:rPr>
         <w:t xml:space="preserve"> Kit</w:t>
       </w:r>
-      <w:bookmarkEnd w:id="12"/>
+      <w:bookmarkEnd w:id="13"/>
     </w:p>
     <w:p>
       <w:pPr>
@@ -8531,18 +8688,34 @@
           <w:color w:val="auto"/>
         </w:rPr>
       </w:pPr>
-      <w:bookmarkStart w:id="13" w:name="_Toc473239674"/>
+      <w:bookmarkStart w:id="14" w:name="_Toc473251457"/>
       <w:r>
         <w:t xml:space="preserve">Figura </w:t>
       </w:r>
-      <w:fldSimple w:instr=" SEQ Figura \* ARABIC ">
-        <w:r>
-          <w:rPr>
-            <w:noProof/>
-          </w:rPr>
-          <w:t>10</w:t>
-        </w:r>
-      </w:fldSimple>
+      <w:r>
+        <w:fldChar w:fldCharType="begin"/>
+      </w:r>
+      <w:r>
+        <w:instrText xml:space="preserve"> SEQ </w:instrText>
+      </w:r>
+      <w:r>
+        <w:instrText xml:space="preserve">Figura \* ARABIC </w:instrText>
+      </w:r>
+      <w:r>
+        <w:fldChar w:fldCharType="separate"/>
+      </w:r>
+      <w:r>
+        <w:rPr>
+          <w:noProof/>
+        </w:rPr>
+        <w:t>10</w:t>
+      </w:r>
+      <w:r>
+        <w:rPr>
+          <w:noProof/>
+        </w:rPr>
+        <w:fldChar w:fldCharType="end"/>
+      </w:r>
       <w:r>
         <w:t xml:space="preserve">. </w:t>
       </w:r>
@@ -8552,7 +8725,7 @@
         </w:rPr>
         <w:t>Representació del model OSI</w:t>
       </w:r>
-      <w:bookmarkEnd w:id="13"/>
+      <w:bookmarkEnd w:id="14"/>
     </w:p>
     <w:p>
       <w:pPr>
@@ -8794,18 +8967,31 @@
           <w:color w:val="auto"/>
         </w:rPr>
       </w:pPr>
-      <w:bookmarkStart w:id="14" w:name="_Toc473239675"/>
+      <w:bookmarkStart w:id="15" w:name="_Toc473251458"/>
       <w:r>
         <w:t xml:space="preserve">Figura </w:t>
       </w:r>
-      <w:fldSimple w:instr=" SEQ Figura \* ARABIC ">
-        <w:r>
-          <w:rPr>
-            <w:noProof/>
-          </w:rPr>
-          <w:t>11</w:t>
-        </w:r>
-      </w:fldSimple>
+      <w:r>
+        <w:fldChar w:fldCharType="begin"/>
+      </w:r>
+      <w:r>
+        <w:instrText xml:space="preserve"> SEQ Figura \* ARABIC </w:instrText>
+      </w:r>
+      <w:r>
+        <w:fldChar w:fldCharType="separate"/>
+      </w:r>
+      <w:r>
+        <w:rPr>
+          <w:noProof/>
+        </w:rPr>
+        <w:t>11</w:t>
+      </w:r>
+      <w:r>
+        <w:rPr>
+          <w:noProof/>
+        </w:rPr>
+        <w:fldChar w:fldCharType="end"/>
+      </w:r>
       <w:r>
         <w:t xml:space="preserve">. </w:t>
       </w:r>
@@ -8829,7 +9015,7 @@
         </w:rPr>
         <w:t xml:space="preserve"> que es poden trobar</w:t>
       </w:r>
-      <w:bookmarkEnd w:id="14"/>
+      <w:bookmarkEnd w:id="15"/>
     </w:p>
     <w:p>
       <w:r>
@@ -8986,18 +9172,31 @@
           <w:color w:val="auto"/>
         </w:rPr>
       </w:pPr>
-      <w:bookmarkStart w:id="15" w:name="_Toc473239676"/>
+      <w:bookmarkStart w:id="16" w:name="_Toc473251459"/>
       <w:r>
         <w:t xml:space="preserve">Figura </w:t>
       </w:r>
-      <w:fldSimple w:instr=" SEQ Figura \* ARABIC ">
-        <w:r>
-          <w:rPr>
-            <w:noProof/>
-          </w:rPr>
-          <w:t>12</w:t>
-        </w:r>
-      </w:fldSimple>
+      <w:r>
+        <w:fldChar w:fldCharType="begin"/>
+      </w:r>
+      <w:r>
+        <w:instrText xml:space="preserve"> SEQ Figura \* ARABIC </w:instrText>
+      </w:r>
+      <w:r>
+        <w:fldChar w:fldCharType="separate"/>
+      </w:r>
+      <w:r>
+        <w:rPr>
+          <w:noProof/>
+        </w:rPr>
+        <w:t>12</w:t>
+      </w:r>
+      <w:r>
+        <w:rPr>
+          <w:noProof/>
+        </w:rPr>
+        <w:fldChar w:fldCharType="end"/>
+      </w:r>
       <w:r>
         <w:t xml:space="preserve">. </w:t>
       </w:r>
@@ -9019,7 +9218,7 @@
         </w:rPr>
         <w:t>ció de vàries topologies de xarxes possibles</w:t>
       </w:r>
-      <w:bookmarkEnd w:id="15"/>
+      <w:bookmarkEnd w:id="16"/>
     </w:p>
     <w:p>
       <w:pPr>
@@ -9203,31 +9402,18 @@
           <w:color w:val="auto"/>
         </w:rPr>
       </w:pPr>
-      <w:bookmarkStart w:id="16" w:name="_Toc473239677"/>
+      <w:bookmarkStart w:id="17" w:name="_Toc473251460"/>
       <w:r>
         <w:t xml:space="preserve">Figura </w:t>
       </w:r>
-      <w:r>
-        <w:fldChar w:fldCharType="begin"/>
-      </w:r>
-      <w:r>
-        <w:instrText xml:space="preserve"> SEQ Figura \* ARABIC </w:instrText>
-      </w:r>
-      <w:r>
-        <w:fldChar w:fldCharType="separate"/>
-      </w:r>
-      <w:r>
-        <w:rPr>
-          <w:noProof/>
-        </w:rPr>
-        <w:t>13</w:t>
-      </w:r>
-      <w:r>
-        <w:rPr>
-          <w:noProof/>
-        </w:rPr>
-        <w:fldChar w:fldCharType="end"/>
-      </w:r>
+      <w:fldSimple w:instr=" SEQ Figura \* ARABIC ">
+        <w:r>
+          <w:rPr>
+            <w:noProof/>
+          </w:rPr>
+          <w:t>13</w:t>
+        </w:r>
+      </w:fldSimple>
       <w:r>
         <w:t xml:space="preserve">. </w:t>
       </w:r>
@@ -9251,7 +9437,7 @@
         </w:rPr>
         <w:t xml:space="preserve"> a la placa utilitzada</w:t>
       </w:r>
-      <w:bookmarkEnd w:id="16"/>
+      <w:bookmarkEnd w:id="17"/>
     </w:p>
     <w:p>
       <w:pPr>
@@ -10056,8 +10242,6 @@
         </w:rPr>
         <w:t xml:space="preserve">és transparent a l’usuari i </w:t>
       </w:r>
-      <w:bookmarkStart w:id="17" w:name="_GoBack"/>
-      <w:bookmarkEnd w:id="17"/>
       <w:r>
         <w:rPr>
           <w:lang w:eastAsia="en-US"/>
@@ -10160,18 +10344,31 @@
           <w:color w:val="auto"/>
         </w:rPr>
       </w:pPr>
-      <w:bookmarkStart w:id="18" w:name="_Toc473239678"/>
+      <w:bookmarkStart w:id="18" w:name="_Toc473251461"/>
       <w:r>
         <w:t xml:space="preserve">Figura </w:t>
       </w:r>
-      <w:fldSimple w:instr=" SEQ Figura \* ARABIC ">
-        <w:r>
-          <w:rPr>
-            <w:noProof/>
-          </w:rPr>
-          <w:t>14</w:t>
-        </w:r>
-      </w:fldSimple>
+      <w:r>
+        <w:fldChar w:fldCharType="begin"/>
+      </w:r>
+      <w:r>
+        <w:instrText xml:space="preserve"> SEQ Figura \* ARABIC </w:instrText>
+      </w:r>
+      <w:r>
+        <w:fldChar w:fldCharType="separate"/>
+      </w:r>
+      <w:r>
+        <w:rPr>
+          <w:noProof/>
+        </w:rPr>
+        <w:t>14</w:t>
+      </w:r>
+      <w:r>
+        <w:rPr>
+          <w:noProof/>
+        </w:rPr>
+        <w:fldChar w:fldCharType="end"/>
+      </w:r>
       <w:r>
         <w:t xml:space="preserve">. </w:t>
       </w:r>
@@ -10620,19 +10817,7 @@
         <w:rPr>
           <w:lang w:eastAsia="en-US"/>
         </w:rPr>
-        <w:t xml:space="preserve">L’adreça IP </w:t>
-      </w:r>
-      <w:r>
-        <w:rPr>
-          <w:lang w:eastAsia="en-US"/>
-        </w:rPr>
-        <w:t xml:space="preserve">de destí </w:t>
-      </w:r>
-      <w:r>
-        <w:rPr>
-          <w:lang w:eastAsia="en-US"/>
-        </w:rPr>
-        <w:t>del paquet, de 32 bits (4 bytes).</w:t>
+        <w:t>L’adreça IP de destí del paquet, de 32 bits (4 bytes).</w:t>
       </w:r>
     </w:p>
     <w:p>
@@ -10672,13 +10857,7 @@
         <w:rPr>
           <w:lang w:eastAsia="en-US"/>
         </w:rPr>
-        <w:t>A la Figura 14</w:t>
-      </w:r>
-      <w:r>
-        <w:rPr>
-          <w:lang w:eastAsia="en-US"/>
-        </w:rPr>
-        <w:t xml:space="preserve"> es pot veure una representació gràfica d’aq</w:t>
+        <w:t>A la Figura 14 es pot veure una representació gràfica d’aq</w:t>
       </w:r>
       <w:r>
         <w:rPr>
@@ -10766,31 +10945,18 @@
           <w:color w:val="auto"/>
         </w:rPr>
       </w:pPr>
-      <w:bookmarkStart w:id="19" w:name="_Toc473239679"/>
+      <w:bookmarkStart w:id="19" w:name="_Toc473251462"/>
       <w:r>
         <w:t xml:space="preserve">Figura </w:t>
       </w:r>
-      <w:r>
-        <w:fldChar w:fldCharType="begin"/>
-      </w:r>
-      <w:r>
-        <w:instrText xml:space="preserve"> SEQ Figura \* ARABIC </w:instrText>
-      </w:r>
-      <w:r>
-        <w:fldChar w:fldCharType="separate"/>
-      </w:r>
-      <w:r>
-        <w:rPr>
-          <w:noProof/>
-        </w:rPr>
-        <w:t>15</w:t>
-      </w:r>
-      <w:r>
-        <w:rPr>
-          <w:noProof/>
-        </w:rPr>
-        <w:fldChar w:fldCharType="end"/>
-      </w:r>
+      <w:fldSimple w:instr=" SEQ Figura \* ARABIC ">
+        <w:r>
+          <w:rPr>
+            <w:noProof/>
+          </w:rPr>
+          <w:t>15</w:t>
+        </w:r>
+      </w:fldSimple>
       <w:r>
         <w:t xml:space="preserve">. </w:t>
       </w:r>
@@ -11136,19 +11302,7 @@
         <w:rPr>
           <w:lang w:eastAsia="en-US"/>
         </w:rPr>
-        <w:t>Adreça f</w:t>
-      </w:r>
-      <w:r>
-        <w:rPr>
-          <w:lang w:eastAsia="en-US"/>
-        </w:rPr>
-        <w:t>ísica del destinatari d</w:t>
-      </w:r>
-      <w:r>
-        <w:rPr>
-          <w:lang w:eastAsia="en-US"/>
-        </w:rPr>
-        <w:t>el paquet, llargària 6 bytes.</w:t>
+        <w:t>Adreça física del destinatari del paquet, llargària 6 bytes.</w:t>
       </w:r>
       <w:r>
         <w:rPr>
@@ -11160,13 +11314,7 @@
         <w:rPr>
           <w:lang w:eastAsia="en-US"/>
         </w:rPr>
-        <w:t>Quan no se sap</w:t>
-      </w:r>
-      <w:r>
-        <w:rPr>
-          <w:lang w:eastAsia="en-US"/>
-        </w:rPr>
-        <w:t xml:space="preserve"> i es vol descobrir l’adreça física del dispositiu ubicat a una determinada adreça lògica, aquest camp es plena amb valors nuls.</w:t>
+        <w:t>Quan no se sap i es vol descobrir l’adreça física del dispositiu ubicat a una determinada adreça lògica, aquest camp es plena amb valors nuls.</w:t>
       </w:r>
     </w:p>
     <w:p>
@@ -11184,31 +11332,7 @@
         <w:rPr>
           <w:lang w:eastAsia="en-US"/>
         </w:rPr>
-        <w:t>Adreça lògica de</w:t>
-      </w:r>
-      <w:r>
-        <w:rPr>
-          <w:lang w:eastAsia="en-US"/>
-        </w:rPr>
-        <w:t>l destinatari</w:t>
-      </w:r>
-      <w:r>
-        <w:rPr>
-          <w:lang w:eastAsia="en-US"/>
-        </w:rPr>
-        <w:t xml:space="preserve"> </w:t>
-      </w:r>
-      <w:r>
-        <w:rPr>
-          <w:lang w:eastAsia="en-US"/>
-        </w:rPr>
-        <w:t>d</w:t>
-      </w:r>
-      <w:r>
-        <w:rPr>
-          <w:lang w:eastAsia="en-US"/>
-        </w:rPr>
-        <w:t>el paquet, llargària 4 bytes.</w:t>
+        <w:t>Adreça lògica del destinatari del paquet, llargària 4 bytes.</w:t>
       </w:r>
     </w:p>
     <w:p>
@@ -11306,31 +11430,18 @@
           <w:color w:val="auto"/>
         </w:rPr>
       </w:pPr>
-      <w:bookmarkStart w:id="20" w:name="_Toc473239680"/>
+      <w:bookmarkStart w:id="20" w:name="_Toc473251463"/>
       <w:r>
         <w:t xml:space="preserve">Figura </w:t>
       </w:r>
-      <w:r>
-        <w:fldChar w:fldCharType="begin"/>
-      </w:r>
-      <w:r>
-        <w:instrText xml:space="preserve"> SEQ Figura \* ARABIC </w:instrText>
-      </w:r>
-      <w:r>
-        <w:fldChar w:fldCharType="separate"/>
-      </w:r>
-      <w:r>
-        <w:rPr>
-          <w:noProof/>
-        </w:rPr>
-        <w:t>16</w:t>
-      </w:r>
-      <w:r>
-        <w:rPr>
-          <w:noProof/>
-        </w:rPr>
-        <w:fldChar w:fldCharType="end"/>
-      </w:r>
+      <w:fldSimple w:instr=" SEQ Figura \* ARABIC ">
+        <w:r>
+          <w:rPr>
+            <w:noProof/>
+          </w:rPr>
+          <w:t>16</w:t>
+        </w:r>
+      </w:fldSimple>
       <w:r>
         <w:t xml:space="preserve">. </w:t>
       </w:r>
@@ -11360,13 +11471,7 @@
           <w:lang w:eastAsia="en-US"/>
         </w:rPr>
         <w:lastRenderedPageBreak/>
-        <w:t xml:space="preserve">Paquet </w:t>
-      </w:r>
-      <w:r>
-        <w:rPr>
-          <w:lang w:eastAsia="en-US"/>
-        </w:rPr>
-        <w:t>ICMP</w:t>
+        <w:t>Paquet ICMP</w:t>
       </w:r>
     </w:p>
     <w:p>
@@ -11559,31 +11664,18 @@
           <w:color w:val="auto"/>
         </w:rPr>
       </w:pPr>
-      <w:bookmarkStart w:id="21" w:name="_Toc473239681"/>
+      <w:bookmarkStart w:id="21" w:name="_Toc473251464"/>
       <w:r>
         <w:t xml:space="preserve">Figura </w:t>
       </w:r>
-      <w:r>
-        <w:fldChar w:fldCharType="begin"/>
-      </w:r>
-      <w:r>
-        <w:instrText xml:space="preserve"> SEQ Figura \* ARABIC </w:instrText>
-      </w:r>
-      <w:r>
-        <w:fldChar w:fldCharType="separate"/>
-      </w:r>
-      <w:r>
-        <w:rPr>
-          <w:noProof/>
-        </w:rPr>
-        <w:t>17</w:t>
-      </w:r>
-      <w:r>
-        <w:rPr>
-          <w:noProof/>
-        </w:rPr>
-        <w:fldChar w:fldCharType="end"/>
-      </w:r>
+      <w:fldSimple w:instr=" SEQ Figura \* ARABIC ">
+        <w:r>
+          <w:rPr>
+            <w:noProof/>
+          </w:rPr>
+          <w:t>17</w:t>
+        </w:r>
+      </w:fldSimple>
       <w:r>
         <w:t xml:space="preserve">. </w:t>
       </w:r>
@@ -11635,9 +11727,78 @@
     </w:p>
     <w:p>
       <w:pPr>
+        <w:pStyle w:val="TDC2"/>
+      </w:pPr>
+      <w:r>
+        <w:t>Pila programada per l’autor</w:t>
+      </w:r>
+    </w:p>
+    <w:p>
+      <w:pPr>
         <w:widowControl/>
         <w:spacing w:after="200" w:line="276" w:lineRule="auto"/>
         <w:jc w:val="left"/>
+      </w:pPr>
+      <w:r>
+        <w:br w:type="page"/>
+      </w:r>
+    </w:p>
+    <w:p>
+      <w:pPr>
+        <w:pStyle w:val="TDC1"/>
+      </w:pPr>
+      <w:r>
+        <w:lastRenderedPageBreak/>
+        <w:t>Resultats experimentals</w:t>
+      </w:r>
+    </w:p>
+    <w:p>
+      <w:pPr>
+        <w:pStyle w:val="Prrafodelista"/>
+        <w:numPr>
+          <w:ilvl w:val="0"/>
+          <w:numId w:val="22"/>
+        </w:numPr>
+        <w:spacing w:before="240"/>
+        <w:contextualSpacing w:val="0"/>
+        <w:jc w:val="left"/>
+        <w:rPr>
+          <w:b/>
+          <w:bCs/>
+          <w:vanish/>
+          <w:sz w:val="24"/>
+        </w:rPr>
+      </w:pPr>
+    </w:p>
+    <w:p>
+      <w:pPr>
+        <w:pStyle w:val="TDC2"/>
+      </w:pPr>
+      <w:r>
+        <w:t>Mètode d’estudi</w:t>
+      </w:r>
+    </w:p>
+    <w:p>
+      <w:pPr>
+        <w:pStyle w:val="TDC2"/>
+      </w:pPr>
+      <w:r>
+        <w:t>Resultats estadístics</w:t>
+      </w:r>
+    </w:p>
+    <w:p>
+      <w:pPr>
+        <w:pStyle w:val="TDC2"/>
+      </w:pPr>
+      <w:r>
+        <w:t>Comparació entre les piles</w:t>
+      </w:r>
+    </w:p>
+    <w:p>
+      <w:pPr>
+        <w:widowControl/>
+        <w:spacing w:after="200" w:line="276" w:lineRule="auto"/>
+        <w:jc w:val="left"/>
         <w:rPr>
           <w:b/>
           <w:bCs/>
@@ -11657,48 +11818,54 @@
       </w:pPr>
       <w:r>
         <w:lastRenderedPageBreak/>
-        <w:t>CONCLUSIONS</w:t>
-      </w:r>
-    </w:p>
-    <w:p>
-      <w:pPr>
-        <w:rPr>
-          <w:lang w:eastAsia="en-US"/>
-        </w:rPr>
-      </w:pPr>
-      <w:r>
-        <w:rPr>
-          <w:lang w:eastAsia="en-US"/>
-        </w:rPr>
-        <w:t>Les conclusions han de ser un reflex clar i ordenat de les deduccions fetes com a conseqüència del treball descrit al llarg del nucli del cos de la memòria. Es poden incloure dades quantitatives però no s’haurien de donar detalls de cap argument o resultat.</w:t>
-      </w:r>
-    </w:p>
-    <w:p>
-      <w:pPr>
-        <w:rPr>
-          <w:lang w:eastAsia="en-US"/>
-        </w:rPr>
-      </w:pPr>
-    </w:p>
-    <w:p>
-      <w:pPr>
-        <w:rPr>
-          <w:lang w:eastAsia="en-US"/>
-        </w:rPr>
-      </w:pPr>
-      <w:r>
-        <w:rPr>
-          <w:lang w:eastAsia="en-US"/>
-        </w:rPr>
-        <w:t>Les recomanacions són manifestacions concises d’alguna acció futura que sembli necessària, com a resultat directe de les conclusions o d’alguna experiència feta en el curs del treball objecte del projecte. No són necessàries, tret que estiguin completament justificades pel treball descrit. Aquest apartat no format part del cos del document i no necessita portar numeració de capítol</w:t>
-      </w:r>
-    </w:p>
-    <w:p>
-      <w:pPr>
-        <w:rPr>
-          <w:lang w:eastAsia="en-US"/>
-        </w:rPr>
-      </w:pPr>
+        <w:t>conclusions i treball futur</w:t>
+      </w:r>
+    </w:p>
+    <w:p>
+      <w:pPr>
+        <w:pStyle w:val="Prrafodelista"/>
+        <w:numPr>
+          <w:ilvl w:val="0"/>
+          <w:numId w:val="22"/>
+        </w:numPr>
+        <w:spacing w:before="240"/>
+        <w:contextualSpacing w:val="0"/>
+        <w:jc w:val="left"/>
+        <w:rPr>
+          <w:b/>
+          <w:bCs/>
+          <w:vanish/>
+          <w:sz w:val="24"/>
+        </w:rPr>
+      </w:pPr>
+    </w:p>
+    <w:p>
+      <w:pPr>
+        <w:pStyle w:val="TDC2"/>
+      </w:pPr>
+      <w:r>
+        <w:t>Conclusió</w:t>
+      </w:r>
+    </w:p>
+    <w:p>
+      <w:pPr>
+        <w:pStyle w:val="TDC2"/>
+      </w:pPr>
+      <w:r>
+        <w:t>Treball futur</w:t>
+      </w:r>
+      <w:r>
+        <w:br w:type="page"/>
+      </w:r>
+    </w:p>
+    <w:p>
+      <w:pPr>
+        <w:pStyle w:val="TDC1"/>
+      </w:pPr>
+      <w:r>
+        <w:lastRenderedPageBreak/>
+        <w:t>Bibliografia i Annexes</w:t>
+      </w:r>
     </w:p>
     <w:p>
       <w:pPr>
@@ -11706,282 +11873,29 @@
         <w:spacing w:after="200" w:line="276" w:lineRule="auto"/>
         <w:jc w:val="left"/>
         <w:rPr>
-          <w:lang w:eastAsia="en-US"/>
-        </w:rPr>
-      </w:pPr>
-      <w:r>
-        <w:rPr>
-          <w:lang w:eastAsia="en-US"/>
-        </w:rPr>
+          <w:b/>
+          <w:bCs/>
+          <w:caps/>
+          <w:noProof/>
+          <w:sz w:val="28"/>
+          <w:szCs w:val="24"/>
+        </w:rPr>
+      </w:pPr>
+      <w:r>
         <w:br w:type="page"/>
       </w:r>
     </w:p>
     <w:p>
       <w:pPr>
         <w:pStyle w:val="Puesto"/>
+        <w:rPr>
+          <w:lang w:eastAsia="es-ES"/>
+        </w:rPr>
       </w:pPr>
       <w:r>
         <w:lastRenderedPageBreak/>
         <w:t>AGRAÏMENTS</w:t>
       </w:r>
-    </w:p>
-    <w:p>
-      <w:pPr>
-        <w:rPr>
-          <w:lang w:eastAsia="en-US"/>
-        </w:rPr>
-      </w:pPr>
-      <w:r>
-        <w:rPr>
-          <w:lang w:eastAsia="en-US"/>
-        </w:rPr>
-        <w:t xml:space="preserve">Es poden incloure agraïments relatius a ajuts en la realització del treball i en la preparació del </w:t>
-      </w:r>
-      <w:proofErr w:type="spellStart"/>
-      <w:r>
-        <w:rPr>
-          <w:lang w:eastAsia="en-US"/>
-        </w:rPr>
-        <w:t>dcoument</w:t>
-      </w:r>
-      <w:proofErr w:type="spellEnd"/>
-      <w:r>
-        <w:rPr>
-          <w:lang w:eastAsia="en-US"/>
-        </w:rPr>
-        <w:t xml:space="preserve">. No és habitual agrair les contribucions com ara un control de rutina, un petit ajut o uns agraïments de caràcter general. El reconeixement d’altres treballs emprats ha de fer-se en forma de referència. Els agraïments que fan referència a un text citat a i l’ús de taules i il·lustracions poden requerir reconeixement de drets d’autor. </w:t>
-      </w:r>
-    </w:p>
-    <w:p>
-      <w:pPr>
-        <w:rPr>
-          <w:lang w:eastAsia="en-US"/>
-        </w:rPr>
-      </w:pPr>
-    </w:p>
-    <w:p>
-      <w:pPr>
-        <w:widowControl/>
-        <w:spacing w:after="200" w:line="276" w:lineRule="auto"/>
-        <w:jc w:val="left"/>
-        <w:rPr>
-          <w:lang w:eastAsia="en-US"/>
-        </w:rPr>
-      </w:pPr>
-      <w:r>
-        <w:rPr>
-          <w:lang w:eastAsia="en-US"/>
-        </w:rPr>
-        <w:br w:type="page"/>
-      </w:r>
-    </w:p>
-    <w:p>
-      <w:pPr>
-        <w:pStyle w:val="Puesto"/>
-      </w:pPr>
-      <w:r>
-        <w:lastRenderedPageBreak/>
-        <w:t>BIBLIOGRAFIA</w:t>
-      </w:r>
-    </w:p>
-    <w:p>
-      <w:pPr>
-        <w:rPr>
-          <w:lang w:eastAsia="en-US"/>
-        </w:rPr>
-      </w:pPr>
-      <w:r>
-        <w:rPr>
-          <w:lang w:eastAsia="en-US"/>
-        </w:rPr>
-        <w:t>Únicament han de figurar en aquest apartat aquelles referències bibliogràfiques que hagin estat c</w:t>
-      </w:r>
-      <w:r>
-        <w:rPr>
-          <w:lang w:eastAsia="en-US"/>
-        </w:rPr>
-        <w:t xml:space="preserve">itades al llarg del TFG/TFM. Les entrades o els elements de la llista de referències </w:t>
-      </w:r>
-      <w:r>
-        <w:rPr>
-          <w:lang w:eastAsia="en-US"/>
-        </w:rPr>
-        <w:t>han de donar-se segons l’esquema general Autor/Títol/Dades de la publicació</w:t>
-      </w:r>
-    </w:p>
-    <w:p>
-      <w:pPr>
-        <w:rPr>
-          <w:lang w:eastAsia="en-US"/>
-        </w:rPr>
-      </w:pPr>
-    </w:p>
-    <w:p>
-      <w:pPr>
-        <w:rPr>
-          <w:lang w:eastAsia="en-US"/>
-        </w:rPr>
-      </w:pPr>
-      <w:r>
-        <w:rPr>
-          <w:lang w:eastAsia="en-US"/>
-        </w:rPr>
-        <w:t xml:space="preserve">Per més informació us recomanem visiteu la pàgina web de Publica (que fa referència a l’elaboració de referències </w:t>
-      </w:r>
-      <w:proofErr w:type="spellStart"/>
-      <w:r>
-        <w:rPr>
-          <w:lang w:eastAsia="en-US"/>
-        </w:rPr>
-        <w:t>bibliògrafiques</w:t>
-      </w:r>
-      <w:proofErr w:type="spellEnd"/>
-      <w:r>
-        <w:rPr>
-          <w:lang w:eastAsia="en-US"/>
-        </w:rPr>
-        <w:t>: http://publica.upc.edu/ca/estil/iso690</w:t>
-      </w:r>
-    </w:p>
-    <w:p>
-      <w:pPr>
-        <w:rPr>
-          <w:lang w:eastAsia="en-US"/>
-        </w:rPr>
-      </w:pPr>
-    </w:p>
-    <w:p>
-      <w:pPr>
-        <w:rPr>
-          <w:lang w:eastAsia="en-US"/>
-        </w:rPr>
-      </w:pPr>
-      <w:r>
-        <w:rPr>
-          <w:lang w:eastAsia="en-US"/>
-        </w:rPr>
-        <w:t>Exemples:</w:t>
-      </w:r>
-    </w:p>
-    <w:p>
-      <w:pPr>
-        <w:rPr>
-          <w:lang w:eastAsia="en-US"/>
-        </w:rPr>
-      </w:pPr>
-    </w:p>
-    <w:p>
-      <w:pPr>
-        <w:rPr>
-          <w:lang w:eastAsia="en-US"/>
-        </w:rPr>
-      </w:pPr>
-    </w:p>
-    <w:p>
-      <w:r>
-        <w:t>CARDONA, S. Teoria de màquines. Barcelona, Edicions UPC, 2000, p. 99-105</w:t>
-      </w:r>
-    </w:p>
-    <w:p/>
-    <w:p>
-      <w:r>
-        <w:t xml:space="preserve">GUTOWSKI, T,G., DYM, C.L. </w:t>
-      </w:r>
-      <w:proofErr w:type="spellStart"/>
-      <w:r>
-        <w:t>Propagation</w:t>
-      </w:r>
-      <w:proofErr w:type="spellEnd"/>
-      <w:r>
-        <w:t xml:space="preserve"> of </w:t>
-      </w:r>
-      <w:proofErr w:type="spellStart"/>
-      <w:r>
-        <w:t>ground</w:t>
-      </w:r>
-      <w:proofErr w:type="spellEnd"/>
-      <w:r>
-        <w:t xml:space="preserve"> </w:t>
-      </w:r>
-      <w:proofErr w:type="spellStart"/>
-      <w:r>
-        <w:t>vibration</w:t>
-      </w:r>
-      <w:proofErr w:type="spellEnd"/>
-      <w:r>
-        <w:t xml:space="preserve">: a </w:t>
-      </w:r>
-      <w:proofErr w:type="spellStart"/>
-      <w:r>
-        <w:t>review</w:t>
-      </w:r>
-      <w:proofErr w:type="spellEnd"/>
-      <w:r>
-        <w:t xml:space="preserve">. </w:t>
-      </w:r>
-      <w:proofErr w:type="spellStart"/>
-      <w:r>
-        <w:t>Journal</w:t>
-      </w:r>
-      <w:proofErr w:type="spellEnd"/>
-      <w:r>
-        <w:t xml:space="preserve"> of </w:t>
-      </w:r>
-      <w:proofErr w:type="spellStart"/>
-      <w:r>
-        <w:t>Sound</w:t>
-      </w:r>
-      <w:proofErr w:type="spellEnd"/>
-      <w:r>
-        <w:t xml:space="preserve"> </w:t>
-      </w:r>
-      <w:proofErr w:type="spellStart"/>
-      <w:r>
-        <w:t>and</w:t>
-      </w:r>
-      <w:proofErr w:type="spellEnd"/>
-      <w:r>
-        <w:t xml:space="preserve"> </w:t>
-      </w:r>
-      <w:proofErr w:type="spellStart"/>
-      <w:r>
-        <w:t>Vibration</w:t>
-      </w:r>
-      <w:proofErr w:type="spellEnd"/>
-      <w:r>
-        <w:t>. Vol. 49(2), 1976, p. 179-193.</w:t>
-      </w:r>
-    </w:p>
-    <w:p>
-      <w:pPr>
-        <w:widowControl/>
-        <w:spacing w:after="200" w:line="276" w:lineRule="auto"/>
-        <w:jc w:val="left"/>
-      </w:pPr>
-      <w:r>
-        <w:br w:type="page"/>
-      </w:r>
-    </w:p>
-    <w:p>
-      <w:pPr>
-        <w:pStyle w:val="Puesto"/>
-      </w:pPr>
-      <w:bookmarkStart w:id="22" w:name="_Toc434403283"/>
-      <w:r>
-        <w:lastRenderedPageBreak/>
-        <w:t>ANNEX</w:t>
-      </w:r>
-      <w:bookmarkEnd w:id="22"/>
-      <w:r>
-        <w:t xml:space="preserve"> </w:t>
-      </w:r>
-    </w:p>
-    <w:p>
-      <w:pPr>
-        <w:rPr>
-          <w:lang w:eastAsia="en-US"/>
-        </w:rPr>
-      </w:pPr>
     </w:p>
     <w:sectPr>
       <w:headerReference w:type="default" r:id="rId26"/>
@@ -15158,6 +15072,7 @@
   <w:style w:type="character" w:default="1" w:styleId="Fuentedeprrafopredeter">
     <w:name w:val="Default Paragraph Font"/>
     <w:uiPriority w:val="1"/>
+    <w:semiHidden/>
     <w:unhideWhenUsed/>
   </w:style>
   <w:style w:type="table" w:default="1" w:styleId="Tablanormal">
@@ -16115,7 +16030,7 @@
 </file>
 
 <file path=customXml/itemProps1.xml><?xml version="1.0" encoding="utf-8"?>
-<ds:datastoreItem xmlns:ds="http://schemas.openxmlformats.org/officeDocument/2006/customXml" ds:itemID="{3FCE2A02-ACB4-4C04-BF71-E07DF78A81CA}">
+<ds:datastoreItem xmlns:ds="http://schemas.openxmlformats.org/officeDocument/2006/customXml" ds:itemID="{22EA314C-D7BA-4DA8-8788-40D6081F2B74}">
   <ds:schemaRefs>
     <ds:schemaRef ds:uri="http://schemas.openxmlformats.org/officeDocument/2006/bibliography"/>
   </ds:schemaRefs>

</xml_diff>

<commit_message>
Començo a escriure Implementacio Practica/LwIP
</commit_message>
<xml_diff>
--- a/memoria/TFM_Peshevski.docx
+++ b/memoria/TFM_Peshevski.docx
@@ -2587,8 +2587,6 @@
         </w:pBdr>
         <w:ind w:left="567" w:right="566"/>
       </w:pPr>
-      <w:bookmarkStart w:id="4" w:name="_GoBack"/>
-      <w:bookmarkEnd w:id="4"/>
     </w:p>
     <w:p>
       <w:pPr>
@@ -6114,31 +6112,18 @@
           <w:color w:val="auto"/>
         </w:rPr>
       </w:pPr>
-      <w:bookmarkStart w:id="5" w:name="_Toc473251448"/>
+      <w:bookmarkStart w:id="4" w:name="_Toc473251448"/>
       <w:r>
         <w:t xml:space="preserve">Figura </w:t>
       </w:r>
-      <w:r>
-        <w:fldChar w:fldCharType="begin"/>
-      </w:r>
-      <w:r>
-        <w:instrText xml:space="preserve"> SEQ Figura \* ARABIC </w:instrText>
-      </w:r>
-      <w:r>
-        <w:fldChar w:fldCharType="separate"/>
-      </w:r>
-      <w:r>
-        <w:rPr>
-          <w:noProof/>
-        </w:rPr>
-        <w:t>1</w:t>
-      </w:r>
-      <w:r>
-        <w:rPr>
-          <w:noProof/>
-        </w:rPr>
-        <w:fldChar w:fldCharType="end"/>
-      </w:r>
+      <w:fldSimple w:instr=" SEQ Figura \* ARABIC ">
+        <w:r>
+          <w:rPr>
+            <w:noProof/>
+          </w:rPr>
+          <w:t>1</w:t>
+        </w:r>
+      </w:fldSimple>
       <w:r>
         <w:t xml:space="preserve">. </w:t>
       </w:r>
@@ -6148,7 +6133,7 @@
         </w:rPr>
         <w:t>Estructura de la FPGA, altament simplificada</w:t>
       </w:r>
-      <w:bookmarkEnd w:id="5"/>
+      <w:bookmarkEnd w:id="4"/>
     </w:p>
     <w:p>
       <w:pPr>
@@ -6267,31 +6252,18 @@
           <w:color w:val="auto"/>
         </w:rPr>
       </w:pPr>
-      <w:bookmarkStart w:id="6" w:name="_Toc473251449"/>
+      <w:bookmarkStart w:id="5" w:name="_Toc473251449"/>
       <w:r>
         <w:t xml:space="preserve">Figura </w:t>
       </w:r>
-      <w:r>
-        <w:fldChar w:fldCharType="begin"/>
-      </w:r>
-      <w:r>
-        <w:instrText xml:space="preserve"> SEQ Figura \* ARABIC </w:instrText>
-      </w:r>
-      <w:r>
-        <w:fldChar w:fldCharType="separate"/>
-      </w:r>
-      <w:r>
-        <w:rPr>
-          <w:noProof/>
-        </w:rPr>
-        <w:t>2</w:t>
-      </w:r>
-      <w:r>
-        <w:rPr>
-          <w:noProof/>
-        </w:rPr>
-        <w:fldChar w:fldCharType="end"/>
-      </w:r>
+      <w:fldSimple w:instr=" SEQ Figura \* ARABIC ">
+        <w:r>
+          <w:rPr>
+            <w:noProof/>
+          </w:rPr>
+          <w:t>2</w:t>
+        </w:r>
+      </w:fldSimple>
       <w:r>
         <w:t xml:space="preserve">. </w:t>
       </w:r>
@@ -6301,7 +6273,7 @@
         </w:rPr>
         <w:t>Cel·la lògica individual simplificada d’una FPGA</w:t>
       </w:r>
-      <w:bookmarkEnd w:id="6"/>
+      <w:bookmarkEnd w:id="5"/>
     </w:p>
     <w:p>
       <w:r>
@@ -6495,31 +6467,18 @@
           <w:color w:val="auto"/>
         </w:rPr>
       </w:pPr>
-      <w:bookmarkStart w:id="7" w:name="_Toc473251450"/>
+      <w:bookmarkStart w:id="6" w:name="_Toc473251450"/>
       <w:r>
         <w:t xml:space="preserve">Figura </w:t>
       </w:r>
-      <w:r>
-        <w:fldChar w:fldCharType="begin"/>
-      </w:r>
-      <w:r>
-        <w:instrText xml:space="preserve"> SEQ Figura \* ARABIC </w:instrText>
-      </w:r>
-      <w:r>
-        <w:fldChar w:fldCharType="separate"/>
-      </w:r>
-      <w:r>
-        <w:rPr>
-          <w:noProof/>
-        </w:rPr>
-        <w:t>3</w:t>
-      </w:r>
-      <w:r>
-        <w:rPr>
-          <w:noProof/>
-        </w:rPr>
-        <w:fldChar w:fldCharType="end"/>
-      </w:r>
+      <w:fldSimple w:instr=" SEQ Figura \* ARABIC ">
+        <w:r>
+          <w:rPr>
+            <w:noProof/>
+          </w:rPr>
+          <w:t>3</w:t>
+        </w:r>
+      </w:fldSimple>
       <w:r>
         <w:t xml:space="preserve">. </w:t>
       </w:r>
@@ -6529,7 +6488,7 @@
         </w:rPr>
         <w:t>Representació simplificada d’un dels interruptors d’interconnexió d’una FPGA</w:t>
       </w:r>
-      <w:bookmarkEnd w:id="7"/>
+      <w:bookmarkEnd w:id="6"/>
     </w:p>
     <w:p>
       <w:r>
@@ -6631,31 +6590,18 @@
           <w:color w:val="auto"/>
         </w:rPr>
       </w:pPr>
-      <w:bookmarkStart w:id="8" w:name="_Toc473251451"/>
+      <w:bookmarkStart w:id="7" w:name="_Toc473251451"/>
       <w:r>
         <w:t xml:space="preserve">Figura </w:t>
       </w:r>
-      <w:r>
-        <w:fldChar w:fldCharType="begin"/>
-      </w:r>
-      <w:r>
-        <w:instrText xml:space="preserve"> SEQ Figura \* ARABIC </w:instrText>
-      </w:r>
-      <w:r>
-        <w:fldChar w:fldCharType="separate"/>
-      </w:r>
-      <w:r>
-        <w:rPr>
-          <w:noProof/>
-        </w:rPr>
-        <w:t>4</w:t>
-      </w:r>
-      <w:r>
-        <w:rPr>
-          <w:noProof/>
-        </w:rPr>
-        <w:fldChar w:fldCharType="end"/>
-      </w:r>
+      <w:fldSimple w:instr=" SEQ Figura \* ARABIC ">
+        <w:r>
+          <w:rPr>
+            <w:noProof/>
+          </w:rPr>
+          <w:t>4</w:t>
+        </w:r>
+      </w:fldSimple>
       <w:r>
         <w:t xml:space="preserve">. </w:t>
       </w:r>
@@ -6665,7 +6611,7 @@
         </w:rPr>
         <w:t>Representació simplificada d’un dels blocs d’entrada/sortida de la FPGA</w:t>
       </w:r>
-      <w:bookmarkEnd w:id="8"/>
+      <w:bookmarkEnd w:id="7"/>
     </w:p>
     <w:p>
       <w:pPr>
@@ -7330,31 +7276,18 @@
           <w:color w:val="auto"/>
         </w:rPr>
       </w:pPr>
-      <w:bookmarkStart w:id="9" w:name="_Toc473251452"/>
+      <w:bookmarkStart w:id="8" w:name="_Toc473251452"/>
       <w:r>
         <w:t xml:space="preserve">Figura </w:t>
       </w:r>
-      <w:r>
-        <w:fldChar w:fldCharType="begin"/>
-      </w:r>
-      <w:r>
-        <w:instrText xml:space="preserve"> SEQ Figura \* ARABIC </w:instrText>
-      </w:r>
-      <w:r>
-        <w:fldChar w:fldCharType="separate"/>
-      </w:r>
-      <w:r>
-        <w:rPr>
-          <w:noProof/>
-        </w:rPr>
-        <w:t>5</w:t>
-      </w:r>
-      <w:r>
-        <w:rPr>
-          <w:noProof/>
-        </w:rPr>
-        <w:fldChar w:fldCharType="end"/>
-      </w:r>
+      <w:fldSimple w:instr=" SEQ Figura \* ARABIC ">
+        <w:r>
+          <w:rPr>
+            <w:noProof/>
+          </w:rPr>
+          <w:t>5</w:t>
+        </w:r>
+      </w:fldSimple>
       <w:r>
         <w:t xml:space="preserve">. </w:t>
       </w:r>
@@ -7364,7 +7297,7 @@
         </w:rPr>
         <w:t>Foto de la placa utilitzada en aquest treball</w:t>
       </w:r>
-      <w:bookmarkEnd w:id="9"/>
+      <w:bookmarkEnd w:id="8"/>
       <w:r>
         <w:br w:type="page"/>
       </w:r>
@@ -7798,31 +7731,18 @@
           <w:color w:val="auto"/>
         </w:rPr>
       </w:pPr>
-      <w:bookmarkStart w:id="10" w:name="_Toc473251453"/>
+      <w:bookmarkStart w:id="9" w:name="_Toc473251453"/>
       <w:r>
         <w:t xml:space="preserve">Figura </w:t>
       </w:r>
-      <w:r>
-        <w:fldChar w:fldCharType="begin"/>
-      </w:r>
-      <w:r>
-        <w:instrText xml:space="preserve"> SEQ Figura \* ARABIC </w:instrText>
-      </w:r>
-      <w:r>
-        <w:fldChar w:fldCharType="separate"/>
-      </w:r>
-      <w:r>
-        <w:rPr>
-          <w:noProof/>
-        </w:rPr>
-        <w:t>6</w:t>
-      </w:r>
-      <w:r>
-        <w:rPr>
-          <w:noProof/>
-        </w:rPr>
-        <w:fldChar w:fldCharType="end"/>
-      </w:r>
+      <w:fldSimple w:instr=" SEQ Figura \* ARABIC ">
+        <w:r>
+          <w:rPr>
+            <w:noProof/>
+          </w:rPr>
+          <w:t>6</w:t>
+        </w:r>
+      </w:fldSimple>
       <w:r>
         <w:t xml:space="preserve">. </w:t>
       </w:r>
@@ -7832,7 +7752,7 @@
         </w:rPr>
         <w:t>Extracte d’una llista de IP cores disponibles per l’usuari</w:t>
       </w:r>
-      <w:bookmarkEnd w:id="10"/>
+      <w:bookmarkEnd w:id="9"/>
     </w:p>
     <w:p>
       <w:pPr>
@@ -7929,34 +7849,18 @@
           <w:color w:val="auto"/>
         </w:rPr>
       </w:pPr>
-      <w:bookmarkStart w:id="11" w:name="_Toc473251454"/>
+      <w:bookmarkStart w:id="10" w:name="_Toc473251454"/>
       <w:r>
         <w:t xml:space="preserve">Figura </w:t>
       </w:r>
-      <w:r>
-        <w:fldChar w:fldCharType="begin"/>
-      </w:r>
-      <w:r>
-        <w:instrText xml:space="preserve"> SEQ Figura \* ARABI</w:instrText>
-      </w:r>
-      <w:r>
-        <w:instrText xml:space="preserve">C </w:instrText>
-      </w:r>
-      <w:r>
-        <w:fldChar w:fldCharType="separate"/>
-      </w:r>
-      <w:r>
-        <w:rPr>
-          <w:noProof/>
-        </w:rPr>
-        <w:t>7</w:t>
-      </w:r>
-      <w:r>
-        <w:rPr>
-          <w:noProof/>
-        </w:rPr>
-        <w:fldChar w:fldCharType="end"/>
-      </w:r>
+      <w:fldSimple w:instr=" SEQ Figura \* ARABIC ">
+        <w:r>
+          <w:rPr>
+            <w:noProof/>
+          </w:rPr>
+          <w:t>7</w:t>
+        </w:r>
+      </w:fldSimple>
       <w:r>
         <w:t xml:space="preserve">. </w:t>
       </w:r>
@@ -7980,7 +7884,7 @@
         </w:rPr>
         <w:t xml:space="preserve"> triats pel projecte en curs</w:t>
       </w:r>
-      <w:bookmarkEnd w:id="11"/>
+      <w:bookmarkEnd w:id="10"/>
     </w:p>
     <w:p>
       <w:pPr>
@@ -8119,31 +8023,18 @@
           <w:color w:val="auto"/>
         </w:rPr>
       </w:pPr>
-      <w:bookmarkStart w:id="12" w:name="_Toc473251455"/>
+      <w:bookmarkStart w:id="11" w:name="_Toc473251455"/>
       <w:r>
         <w:t xml:space="preserve">Figura </w:t>
       </w:r>
-      <w:r>
-        <w:fldChar w:fldCharType="begin"/>
-      </w:r>
-      <w:r>
-        <w:instrText xml:space="preserve"> SEQ Figura \* ARABIC </w:instrText>
-      </w:r>
-      <w:r>
-        <w:fldChar w:fldCharType="separate"/>
-      </w:r>
-      <w:r>
-        <w:rPr>
-          <w:noProof/>
-        </w:rPr>
-        <w:t>8</w:t>
-      </w:r>
-      <w:r>
-        <w:rPr>
-          <w:noProof/>
-        </w:rPr>
-        <w:fldChar w:fldCharType="end"/>
-      </w:r>
+      <w:fldSimple w:instr=" SEQ Figura \* ARABIC ">
+        <w:r>
+          <w:rPr>
+            <w:noProof/>
+          </w:rPr>
+          <w:t>8</w:t>
+        </w:r>
+      </w:fldSimple>
       <w:r>
         <w:t xml:space="preserve">. </w:t>
       </w:r>
@@ -8153,7 +8044,7 @@
         </w:rPr>
         <w:t>Extracte d’una llista de IP cores disponibles per l’usuari</w:t>
       </w:r>
-      <w:bookmarkEnd w:id="12"/>
+      <w:bookmarkEnd w:id="11"/>
     </w:p>
     <w:p>
       <w:r>
@@ -8413,31 +8304,18 @@
           <w:color w:val="auto"/>
         </w:rPr>
       </w:pPr>
-      <w:bookmarkStart w:id="13" w:name="_Toc473251456"/>
+      <w:bookmarkStart w:id="12" w:name="_Toc473251456"/>
       <w:r>
         <w:t xml:space="preserve">Figura </w:t>
       </w:r>
-      <w:r>
-        <w:fldChar w:fldCharType="begin"/>
-      </w:r>
-      <w:r>
-        <w:instrText xml:space="preserve"> SEQ Figura \* ARABIC </w:instrText>
-      </w:r>
-      <w:r>
-        <w:fldChar w:fldCharType="separate"/>
-      </w:r>
-      <w:r>
-        <w:rPr>
-          <w:noProof/>
-        </w:rPr>
-        <w:t>9</w:t>
-      </w:r>
-      <w:r>
-        <w:rPr>
-          <w:noProof/>
-        </w:rPr>
-        <w:fldChar w:fldCharType="end"/>
-      </w:r>
+      <w:fldSimple w:instr=" SEQ Figura \* ARABIC ">
+        <w:r>
+          <w:rPr>
+            <w:noProof/>
+          </w:rPr>
+          <w:t>9</w:t>
+        </w:r>
+      </w:fldSimple>
       <w:r>
         <w:t xml:space="preserve">. </w:t>
       </w:r>
@@ -8461,7 +8339,7 @@
         </w:rPr>
         <w:t xml:space="preserve"> Kit</w:t>
       </w:r>
-      <w:bookmarkEnd w:id="13"/>
+      <w:bookmarkEnd w:id="12"/>
     </w:p>
     <w:p>
       <w:pPr>
@@ -8688,34 +8566,18 @@
           <w:color w:val="auto"/>
         </w:rPr>
       </w:pPr>
-      <w:bookmarkStart w:id="14" w:name="_Toc473251457"/>
+      <w:bookmarkStart w:id="13" w:name="_Toc473251457"/>
       <w:r>
         <w:t xml:space="preserve">Figura </w:t>
       </w:r>
-      <w:r>
-        <w:fldChar w:fldCharType="begin"/>
-      </w:r>
-      <w:r>
-        <w:instrText xml:space="preserve"> SEQ </w:instrText>
-      </w:r>
-      <w:r>
-        <w:instrText xml:space="preserve">Figura \* ARABIC </w:instrText>
-      </w:r>
-      <w:r>
-        <w:fldChar w:fldCharType="separate"/>
-      </w:r>
-      <w:r>
-        <w:rPr>
-          <w:noProof/>
-        </w:rPr>
-        <w:t>10</w:t>
-      </w:r>
-      <w:r>
-        <w:rPr>
-          <w:noProof/>
-        </w:rPr>
-        <w:fldChar w:fldCharType="end"/>
-      </w:r>
+      <w:fldSimple w:instr=" SEQ Figura \* ARABIC ">
+        <w:r>
+          <w:rPr>
+            <w:noProof/>
+          </w:rPr>
+          <w:t>10</w:t>
+        </w:r>
+      </w:fldSimple>
       <w:r>
         <w:t xml:space="preserve">. </w:t>
       </w:r>
@@ -8725,7 +8587,7 @@
         </w:rPr>
         <w:t>Representació del model OSI</w:t>
       </w:r>
-      <w:bookmarkEnd w:id="14"/>
+      <w:bookmarkEnd w:id="13"/>
     </w:p>
     <w:p>
       <w:pPr>
@@ -8967,31 +8829,18 @@
           <w:color w:val="auto"/>
         </w:rPr>
       </w:pPr>
-      <w:bookmarkStart w:id="15" w:name="_Toc473251458"/>
+      <w:bookmarkStart w:id="14" w:name="_Toc473251458"/>
       <w:r>
         <w:t xml:space="preserve">Figura </w:t>
       </w:r>
-      <w:r>
-        <w:fldChar w:fldCharType="begin"/>
-      </w:r>
-      <w:r>
-        <w:instrText xml:space="preserve"> SEQ Figura \* ARABIC </w:instrText>
-      </w:r>
-      <w:r>
-        <w:fldChar w:fldCharType="separate"/>
-      </w:r>
-      <w:r>
-        <w:rPr>
-          <w:noProof/>
-        </w:rPr>
-        <w:t>11</w:t>
-      </w:r>
-      <w:r>
-        <w:rPr>
-          <w:noProof/>
-        </w:rPr>
-        <w:fldChar w:fldCharType="end"/>
-      </w:r>
+      <w:fldSimple w:instr=" SEQ Figura \* ARABIC ">
+        <w:r>
+          <w:rPr>
+            <w:noProof/>
+          </w:rPr>
+          <w:t>11</w:t>
+        </w:r>
+      </w:fldSimple>
       <w:r>
         <w:t xml:space="preserve">. </w:t>
       </w:r>
@@ -9015,7 +8864,7 @@
         </w:rPr>
         <w:t xml:space="preserve"> que es poden trobar</w:t>
       </w:r>
-      <w:bookmarkEnd w:id="15"/>
+      <w:bookmarkEnd w:id="14"/>
     </w:p>
     <w:p>
       <w:r>
@@ -9172,31 +9021,18 @@
           <w:color w:val="auto"/>
         </w:rPr>
       </w:pPr>
-      <w:bookmarkStart w:id="16" w:name="_Toc473251459"/>
+      <w:bookmarkStart w:id="15" w:name="_Toc473251459"/>
       <w:r>
         <w:t xml:space="preserve">Figura </w:t>
       </w:r>
-      <w:r>
-        <w:fldChar w:fldCharType="begin"/>
-      </w:r>
-      <w:r>
-        <w:instrText xml:space="preserve"> SEQ Figura \* ARABIC </w:instrText>
-      </w:r>
-      <w:r>
-        <w:fldChar w:fldCharType="separate"/>
-      </w:r>
-      <w:r>
-        <w:rPr>
-          <w:noProof/>
-        </w:rPr>
-        <w:t>12</w:t>
-      </w:r>
-      <w:r>
-        <w:rPr>
-          <w:noProof/>
-        </w:rPr>
-        <w:fldChar w:fldCharType="end"/>
-      </w:r>
+      <w:fldSimple w:instr=" SEQ Figura \* ARABIC ">
+        <w:r>
+          <w:rPr>
+            <w:noProof/>
+          </w:rPr>
+          <w:t>12</w:t>
+        </w:r>
+      </w:fldSimple>
       <w:r>
         <w:t xml:space="preserve">. </w:t>
       </w:r>
@@ -9218,7 +9054,7 @@
         </w:rPr>
         <w:t>ció de vàries topologies de xarxes possibles</w:t>
       </w:r>
-      <w:bookmarkEnd w:id="16"/>
+      <w:bookmarkEnd w:id="15"/>
     </w:p>
     <w:p>
       <w:pPr>
@@ -9402,18 +9238,31 @@
           <w:color w:val="auto"/>
         </w:rPr>
       </w:pPr>
-      <w:bookmarkStart w:id="17" w:name="_Toc473251460"/>
+      <w:bookmarkStart w:id="16" w:name="_Toc473251460"/>
       <w:r>
         <w:t xml:space="preserve">Figura </w:t>
       </w:r>
-      <w:fldSimple w:instr=" SEQ Figura \* ARABIC ">
-        <w:r>
-          <w:rPr>
-            <w:noProof/>
-          </w:rPr>
-          <w:t>13</w:t>
-        </w:r>
-      </w:fldSimple>
+      <w:r>
+        <w:fldChar w:fldCharType="begin"/>
+      </w:r>
+      <w:r>
+        <w:instrText xml:space="preserve"> SEQ Figura \* ARABIC </w:instrText>
+      </w:r>
+      <w:r>
+        <w:fldChar w:fldCharType="separate"/>
+      </w:r>
+      <w:r>
+        <w:rPr>
+          <w:noProof/>
+        </w:rPr>
+        <w:t>13</w:t>
+      </w:r>
+      <w:r>
+        <w:rPr>
+          <w:noProof/>
+        </w:rPr>
+        <w:fldChar w:fldCharType="end"/>
+      </w:r>
       <w:r>
         <w:t xml:space="preserve">. </w:t>
       </w:r>
@@ -9437,7 +9286,7 @@
         </w:rPr>
         <w:t xml:space="preserve"> a la placa utilitzada</w:t>
       </w:r>
-      <w:bookmarkEnd w:id="17"/>
+      <w:bookmarkEnd w:id="16"/>
     </w:p>
     <w:p>
       <w:pPr>
@@ -10344,31 +10193,18 @@
           <w:color w:val="auto"/>
         </w:rPr>
       </w:pPr>
-      <w:bookmarkStart w:id="18" w:name="_Toc473251461"/>
+      <w:bookmarkStart w:id="17" w:name="_Toc473251461"/>
       <w:r>
         <w:t xml:space="preserve">Figura </w:t>
       </w:r>
-      <w:r>
-        <w:fldChar w:fldCharType="begin"/>
-      </w:r>
-      <w:r>
-        <w:instrText xml:space="preserve"> SEQ Figura \* ARABIC </w:instrText>
-      </w:r>
-      <w:r>
-        <w:fldChar w:fldCharType="separate"/>
-      </w:r>
-      <w:r>
-        <w:rPr>
-          <w:noProof/>
-        </w:rPr>
-        <w:t>14</w:t>
-      </w:r>
-      <w:r>
-        <w:rPr>
-          <w:noProof/>
-        </w:rPr>
-        <w:fldChar w:fldCharType="end"/>
-      </w:r>
+      <w:fldSimple w:instr=" SEQ Figura \* ARABIC ">
+        <w:r>
+          <w:rPr>
+            <w:noProof/>
+          </w:rPr>
+          <w:t>14</w:t>
+        </w:r>
+      </w:fldSimple>
       <w:r>
         <w:t xml:space="preserve">. </w:t>
       </w:r>
@@ -10391,7 +10227,7 @@
         </w:rPr>
         <w:t>Ethernet</w:t>
       </w:r>
-      <w:bookmarkEnd w:id="18"/>
+      <w:bookmarkEnd w:id="17"/>
       <w:proofErr w:type="spellEnd"/>
     </w:p>
     <w:p>
@@ -10945,18 +10781,31 @@
           <w:color w:val="auto"/>
         </w:rPr>
       </w:pPr>
-      <w:bookmarkStart w:id="19" w:name="_Toc473251462"/>
+      <w:bookmarkStart w:id="18" w:name="_Toc473251462"/>
       <w:r>
         <w:t xml:space="preserve">Figura </w:t>
       </w:r>
-      <w:fldSimple w:instr=" SEQ Figura \* ARABIC ">
-        <w:r>
-          <w:rPr>
-            <w:noProof/>
-          </w:rPr>
-          <w:t>15</w:t>
-        </w:r>
-      </w:fldSimple>
+      <w:r>
+        <w:fldChar w:fldCharType="begin"/>
+      </w:r>
+      <w:r>
+        <w:instrText xml:space="preserve"> SEQ Figura \* ARABIC </w:instrText>
+      </w:r>
+      <w:r>
+        <w:fldChar w:fldCharType="separate"/>
+      </w:r>
+      <w:r>
+        <w:rPr>
+          <w:noProof/>
+        </w:rPr>
+        <w:t>15</w:t>
+      </w:r>
+      <w:r>
+        <w:rPr>
+          <w:noProof/>
+        </w:rPr>
+        <w:fldChar w:fldCharType="end"/>
+      </w:r>
       <w:r>
         <w:t xml:space="preserve">. </w:t>
       </w:r>
@@ -10972,7 +10821,7 @@
         </w:rPr>
         <w:t>d’un paquet IPv4</w:t>
       </w:r>
-      <w:bookmarkEnd w:id="19"/>
+      <w:bookmarkEnd w:id="18"/>
     </w:p>
     <w:p>
       <w:pPr>
@@ -11430,18 +11279,31 @@
           <w:color w:val="auto"/>
         </w:rPr>
       </w:pPr>
-      <w:bookmarkStart w:id="20" w:name="_Toc473251463"/>
+      <w:bookmarkStart w:id="19" w:name="_Toc473251463"/>
       <w:r>
         <w:t xml:space="preserve">Figura </w:t>
       </w:r>
-      <w:fldSimple w:instr=" SEQ Figura \* ARABIC ">
-        <w:r>
-          <w:rPr>
-            <w:noProof/>
-          </w:rPr>
-          <w:t>16</w:t>
-        </w:r>
-      </w:fldSimple>
+      <w:r>
+        <w:fldChar w:fldCharType="begin"/>
+      </w:r>
+      <w:r>
+        <w:instrText xml:space="preserve"> SEQ Figura \* ARABIC </w:instrText>
+      </w:r>
+      <w:r>
+        <w:fldChar w:fldCharType="separate"/>
+      </w:r>
+      <w:r>
+        <w:rPr>
+          <w:noProof/>
+        </w:rPr>
+        <w:t>16</w:t>
+      </w:r>
+      <w:r>
+        <w:rPr>
+          <w:noProof/>
+        </w:rPr>
+        <w:fldChar w:fldCharType="end"/>
+      </w:r>
       <w:r>
         <w:t xml:space="preserve">. </w:t>
       </w:r>
@@ -11457,7 +11319,7 @@
         </w:rPr>
         <w:t>un paquet ARP</w:t>
       </w:r>
-      <w:bookmarkEnd w:id="20"/>
+      <w:bookmarkEnd w:id="19"/>
     </w:p>
     <w:p>
       <w:pPr>
@@ -11664,18 +11526,31 @@
           <w:color w:val="auto"/>
         </w:rPr>
       </w:pPr>
-      <w:bookmarkStart w:id="21" w:name="_Toc473251464"/>
+      <w:bookmarkStart w:id="20" w:name="_Toc473251464"/>
       <w:r>
         <w:t xml:space="preserve">Figura </w:t>
       </w:r>
-      <w:fldSimple w:instr=" SEQ Figura \* ARABIC ">
-        <w:r>
-          <w:rPr>
-            <w:noProof/>
-          </w:rPr>
-          <w:t>17</w:t>
-        </w:r>
-      </w:fldSimple>
+      <w:r>
+        <w:fldChar w:fldCharType="begin"/>
+      </w:r>
+      <w:r>
+        <w:instrText xml:space="preserve"> SEQ Figura \* ARABIC </w:instrText>
+      </w:r>
+      <w:r>
+        <w:fldChar w:fldCharType="separate"/>
+      </w:r>
+      <w:r>
+        <w:rPr>
+          <w:noProof/>
+        </w:rPr>
+        <w:t>17</w:t>
+      </w:r>
+      <w:r>
+        <w:rPr>
+          <w:noProof/>
+        </w:rPr>
+        <w:fldChar w:fldCharType="end"/>
+      </w:r>
       <w:r>
         <w:t xml:space="preserve">. </w:t>
       </w:r>
@@ -11685,7 +11560,7 @@
         </w:rPr>
         <w:t>Diagrama que representa la estructura d’un paquet ARP</w:t>
       </w:r>
-      <w:bookmarkEnd w:id="21"/>
+      <w:bookmarkEnd w:id="20"/>
     </w:p>
     <w:p>
       <w:pPr>
@@ -11727,9 +11602,531 @@
     </w:p>
     <w:p>
       <w:pPr>
+        <w:rPr>
+          <w:lang w:eastAsia="en-US"/>
+        </w:rPr>
+      </w:pPr>
+    </w:p>
+    <w:p>
+      <w:pPr>
+        <w:rPr>
+          <w:lang w:eastAsia="en-US"/>
+        </w:rPr>
+      </w:pPr>
+      <w:r>
+        <w:rPr>
+          <w:lang w:eastAsia="en-US"/>
+        </w:rPr>
+        <w:t xml:space="preserve">La llibreria </w:t>
+      </w:r>
+      <w:proofErr w:type="spellStart"/>
+      <w:r>
+        <w:rPr>
+          <w:lang w:eastAsia="en-US"/>
+        </w:rPr>
+        <w:t>LwIP</w:t>
+      </w:r>
+      <w:proofErr w:type="spellEnd"/>
+      <w:r>
+        <w:rPr>
+          <w:lang w:eastAsia="en-US"/>
+        </w:rPr>
+        <w:t xml:space="preserve"> és una llibreria</w:t>
+      </w:r>
+      <w:r>
+        <w:rPr>
+          <w:lang w:eastAsia="en-US"/>
+        </w:rPr>
+        <w:t xml:space="preserve"> de codi obert</w:t>
+      </w:r>
+      <w:r>
+        <w:rPr>
+          <w:lang w:eastAsia="en-US"/>
+        </w:rPr>
+        <w:t xml:space="preserve"> àmpliament coneguda que implementa la pila de protocols necessària per tal de poder establir una connexió amb Internet (TCP/IP) generalment des d’un sistema incrustat amb poca memòria disponible (tant memòria RAM com memòria de programa). És una llibreria que</w:t>
+      </w:r>
+      <w:r>
+        <w:rPr>
+          <w:lang w:eastAsia="en-US"/>
+        </w:rPr>
+        <w:t>, per si sola,</w:t>
+      </w:r>
+      <w:r>
+        <w:rPr>
+          <w:lang w:eastAsia="en-US"/>
+        </w:rPr>
+        <w:t xml:space="preserve"> requereix al voltant de 40 kilobytes d’espai de memòria de programa i una desena de kilobytes de memòria RAM (segons la utilització i requeriments de la xarxa). Entre d’altres permet fer servir pràcticament tots els protocols existents i utilitzats a Internet:</w:t>
+      </w:r>
+    </w:p>
+    <w:p>
+      <w:pPr>
+        <w:rPr>
+          <w:lang w:eastAsia="en-US"/>
+        </w:rPr>
+      </w:pPr>
+    </w:p>
+    <w:p>
+      <w:pPr>
+        <w:pStyle w:val="Prrafodelista"/>
+        <w:numPr>
+          <w:ilvl w:val="0"/>
+          <w:numId w:val="34"/>
+        </w:numPr>
+        <w:rPr>
+          <w:lang w:eastAsia="en-US"/>
+        </w:rPr>
+      </w:pPr>
+      <w:r>
+        <w:rPr>
+          <w:lang w:eastAsia="en-US"/>
+        </w:rPr>
+        <w:t>IP</w:t>
+      </w:r>
+      <w:r>
+        <w:rPr>
+          <w:lang w:eastAsia="en-US"/>
+        </w:rPr>
+        <w:t xml:space="preserve">, de l’anglès </w:t>
+      </w:r>
+      <w:r>
+        <w:rPr>
+          <w:lang w:eastAsia="en-US"/>
+        </w:rPr>
+        <w:t>Internet Protocol</w:t>
+      </w:r>
+    </w:p>
+    <w:p>
+      <w:pPr>
+        <w:pStyle w:val="Prrafodelista"/>
+        <w:numPr>
+          <w:ilvl w:val="0"/>
+          <w:numId w:val="34"/>
+        </w:numPr>
+        <w:rPr>
+          <w:lang w:eastAsia="en-US"/>
+        </w:rPr>
+      </w:pPr>
+      <w:r>
+        <w:rPr>
+          <w:lang w:eastAsia="en-US"/>
+        </w:rPr>
+        <w:t>ICMP</w:t>
+      </w:r>
+      <w:r>
+        <w:rPr>
+          <w:lang w:eastAsia="en-US"/>
+        </w:rPr>
+        <w:t>, de l’anglès</w:t>
+      </w:r>
+      <w:r>
+        <w:rPr>
+          <w:lang w:eastAsia="en-US"/>
+        </w:rPr>
+        <w:t xml:space="preserve"> Internet Control </w:t>
+      </w:r>
+      <w:proofErr w:type="spellStart"/>
+      <w:r>
+        <w:rPr>
+          <w:lang w:eastAsia="en-US"/>
+        </w:rPr>
+        <w:t>Message</w:t>
+      </w:r>
+      <w:proofErr w:type="spellEnd"/>
+      <w:r>
+        <w:rPr>
+          <w:lang w:eastAsia="en-US"/>
+        </w:rPr>
+        <w:t xml:space="preserve"> Protocol</w:t>
+      </w:r>
+    </w:p>
+    <w:p>
+      <w:pPr>
+        <w:pStyle w:val="Prrafodelista"/>
+        <w:numPr>
+          <w:ilvl w:val="0"/>
+          <w:numId w:val="34"/>
+        </w:numPr>
+        <w:rPr>
+          <w:lang w:eastAsia="en-US"/>
+        </w:rPr>
+      </w:pPr>
+      <w:r>
+        <w:rPr>
+          <w:lang w:eastAsia="en-US"/>
+        </w:rPr>
+        <w:t>UDP</w:t>
+      </w:r>
+      <w:r>
+        <w:rPr>
+          <w:lang w:eastAsia="en-US"/>
+        </w:rPr>
+        <w:t>, de l’anglè</w:t>
+      </w:r>
+      <w:bookmarkStart w:id="21" w:name="_GoBack"/>
+      <w:bookmarkEnd w:id="21"/>
+      <w:r>
+        <w:rPr>
+          <w:lang w:eastAsia="en-US"/>
+        </w:rPr>
+        <w:t>s</w:t>
+      </w:r>
+      <w:r>
+        <w:rPr>
+          <w:lang w:eastAsia="en-US"/>
+        </w:rPr>
+        <w:t xml:space="preserve"> </w:t>
+      </w:r>
+      <w:proofErr w:type="spellStart"/>
+      <w:r>
+        <w:rPr>
+          <w:lang w:eastAsia="en-US"/>
+        </w:rPr>
+        <w:t>User</w:t>
+      </w:r>
+      <w:proofErr w:type="spellEnd"/>
+      <w:r>
+        <w:rPr>
+          <w:lang w:eastAsia="en-US"/>
+        </w:rPr>
+        <w:t xml:space="preserve"> </w:t>
+      </w:r>
+      <w:proofErr w:type="spellStart"/>
+      <w:r>
+        <w:rPr>
+          <w:lang w:eastAsia="en-US"/>
+        </w:rPr>
+        <w:t>Datagram</w:t>
+      </w:r>
+      <w:proofErr w:type="spellEnd"/>
+      <w:r>
+        <w:rPr>
+          <w:lang w:eastAsia="en-US"/>
+        </w:rPr>
+        <w:t xml:space="preserve"> Protocol</w:t>
+      </w:r>
+    </w:p>
+    <w:p>
+      <w:pPr>
+        <w:pStyle w:val="Prrafodelista"/>
+        <w:numPr>
+          <w:ilvl w:val="0"/>
+          <w:numId w:val="34"/>
+        </w:numPr>
+        <w:rPr>
+          <w:lang w:eastAsia="en-US"/>
+        </w:rPr>
+      </w:pPr>
+      <w:r>
+        <w:rPr>
+          <w:lang w:eastAsia="en-US"/>
+        </w:rPr>
+        <w:t>TCP</w:t>
+      </w:r>
+      <w:r>
+        <w:rPr>
+          <w:lang w:eastAsia="en-US"/>
+        </w:rPr>
+        <w:t>, de l’anglès</w:t>
+      </w:r>
+      <w:r>
+        <w:rPr>
+          <w:lang w:eastAsia="en-US"/>
+        </w:rPr>
+        <w:t xml:space="preserve"> </w:t>
+      </w:r>
+      <w:proofErr w:type="spellStart"/>
+      <w:r>
+        <w:rPr>
+          <w:lang w:eastAsia="en-US"/>
+        </w:rPr>
+        <w:t>Transfer</w:t>
+      </w:r>
+      <w:proofErr w:type="spellEnd"/>
+      <w:r>
+        <w:rPr>
+          <w:lang w:eastAsia="en-US"/>
+        </w:rPr>
+        <w:t xml:space="preserve"> Control Protocol</w:t>
+      </w:r>
+    </w:p>
+    <w:p>
+      <w:pPr>
+        <w:pStyle w:val="Prrafodelista"/>
+        <w:numPr>
+          <w:ilvl w:val="0"/>
+          <w:numId w:val="34"/>
+        </w:numPr>
+        <w:rPr>
+          <w:lang w:eastAsia="en-US"/>
+        </w:rPr>
+      </w:pPr>
+      <w:r>
+        <w:rPr>
+          <w:lang w:eastAsia="en-US"/>
+        </w:rPr>
+        <w:t>ARP</w:t>
+      </w:r>
+      <w:r>
+        <w:rPr>
+          <w:lang w:eastAsia="en-US"/>
+        </w:rPr>
+        <w:t>, de l’anglès</w:t>
+      </w:r>
+      <w:r>
+        <w:rPr>
+          <w:lang w:eastAsia="en-US"/>
+        </w:rPr>
+        <w:t xml:space="preserve"> </w:t>
+      </w:r>
+      <w:proofErr w:type="spellStart"/>
+      <w:r>
+        <w:rPr>
+          <w:lang w:eastAsia="en-US"/>
+        </w:rPr>
+        <w:t>Address</w:t>
+      </w:r>
+      <w:proofErr w:type="spellEnd"/>
+      <w:r>
+        <w:rPr>
+          <w:lang w:eastAsia="en-US"/>
+        </w:rPr>
+        <w:t xml:space="preserve"> </w:t>
+      </w:r>
+      <w:proofErr w:type="spellStart"/>
+      <w:r>
+        <w:rPr>
+          <w:lang w:eastAsia="en-US"/>
+        </w:rPr>
+        <w:t>Resolution</w:t>
+      </w:r>
+      <w:proofErr w:type="spellEnd"/>
+      <w:r>
+        <w:rPr>
+          <w:lang w:eastAsia="en-US"/>
+        </w:rPr>
+        <w:t xml:space="preserve"> Protocol</w:t>
+      </w:r>
+    </w:p>
+    <w:p>
+      <w:pPr>
+        <w:pStyle w:val="Prrafodelista"/>
+        <w:numPr>
+          <w:ilvl w:val="0"/>
+          <w:numId w:val="34"/>
+        </w:numPr>
+        <w:rPr>
+          <w:lang w:eastAsia="en-US"/>
+        </w:rPr>
+      </w:pPr>
+      <w:r>
+        <w:rPr>
+          <w:lang w:eastAsia="en-US"/>
+        </w:rPr>
+        <w:t>IGMP, de l’anglès Internet Group Management Protocol</w:t>
+      </w:r>
+    </w:p>
+    <w:p>
+      <w:pPr>
+        <w:pStyle w:val="Prrafodelista"/>
+        <w:numPr>
+          <w:ilvl w:val="0"/>
+          <w:numId w:val="34"/>
+        </w:numPr>
+        <w:rPr>
+          <w:lang w:eastAsia="en-US"/>
+        </w:rPr>
+      </w:pPr>
+      <w:proofErr w:type="spellStart"/>
+      <w:r>
+        <w:rPr>
+          <w:lang w:eastAsia="en-US"/>
+        </w:rPr>
+        <w:t>PPPoE</w:t>
+      </w:r>
+      <w:proofErr w:type="spellEnd"/>
+      <w:r>
+        <w:rPr>
+          <w:lang w:eastAsia="en-US"/>
+        </w:rPr>
+        <w:t>, de l’anglès</w:t>
+      </w:r>
+      <w:r>
+        <w:rPr>
+          <w:lang w:eastAsia="en-US"/>
+        </w:rPr>
+        <w:t xml:space="preserve"> </w:t>
+      </w:r>
+      <w:proofErr w:type="spellStart"/>
+      <w:r>
+        <w:rPr>
+          <w:lang w:eastAsia="en-US"/>
+        </w:rPr>
+        <w:t>Point</w:t>
+      </w:r>
+      <w:proofErr w:type="spellEnd"/>
+      <w:r>
+        <w:rPr>
+          <w:lang w:eastAsia="en-US"/>
+        </w:rPr>
+        <w:t>-to-</w:t>
+      </w:r>
+      <w:proofErr w:type="spellStart"/>
+      <w:r>
+        <w:rPr>
+          <w:lang w:eastAsia="en-US"/>
+        </w:rPr>
+        <w:t>Point</w:t>
+      </w:r>
+      <w:proofErr w:type="spellEnd"/>
+      <w:r>
+        <w:rPr>
+          <w:lang w:eastAsia="en-US"/>
+        </w:rPr>
+        <w:t xml:space="preserve"> Protocol over </w:t>
+      </w:r>
+      <w:proofErr w:type="spellStart"/>
+      <w:r>
+        <w:rPr>
+          <w:lang w:eastAsia="en-US"/>
+        </w:rPr>
+        <w:t>Ethernet</w:t>
+      </w:r>
+      <w:proofErr w:type="spellEnd"/>
+    </w:p>
+    <w:p>
+      <w:pPr>
+        <w:pStyle w:val="Prrafodelista"/>
+        <w:numPr>
+          <w:ilvl w:val="0"/>
+          <w:numId w:val="34"/>
+        </w:numPr>
+        <w:rPr>
+          <w:lang w:eastAsia="en-US"/>
+        </w:rPr>
+      </w:pPr>
+      <w:r>
+        <w:rPr>
+          <w:lang w:eastAsia="en-US"/>
+        </w:rPr>
+        <w:t xml:space="preserve">DNS, de l’anglès </w:t>
+      </w:r>
+      <w:proofErr w:type="spellStart"/>
+      <w:r>
+        <w:rPr>
+          <w:lang w:eastAsia="en-US"/>
+        </w:rPr>
+        <w:t>Domain</w:t>
+      </w:r>
+      <w:proofErr w:type="spellEnd"/>
+      <w:r>
+        <w:rPr>
+          <w:lang w:eastAsia="en-US"/>
+        </w:rPr>
+        <w:t xml:space="preserve"> </w:t>
+      </w:r>
+      <w:proofErr w:type="spellStart"/>
+      <w:r>
+        <w:rPr>
+          <w:lang w:eastAsia="en-US"/>
+        </w:rPr>
+        <w:t>Name</w:t>
+      </w:r>
+      <w:proofErr w:type="spellEnd"/>
+      <w:r>
+        <w:rPr>
+          <w:lang w:eastAsia="en-US"/>
+        </w:rPr>
+        <w:t xml:space="preserve"> System</w:t>
+      </w:r>
+    </w:p>
+    <w:p>
+      <w:pPr>
+        <w:pStyle w:val="Prrafodelista"/>
+        <w:numPr>
+          <w:ilvl w:val="0"/>
+          <w:numId w:val="34"/>
+        </w:numPr>
+        <w:rPr>
+          <w:lang w:eastAsia="en-US"/>
+        </w:rPr>
+      </w:pPr>
+      <w:r>
+        <w:rPr>
+          <w:lang w:eastAsia="en-US"/>
+        </w:rPr>
+        <w:t xml:space="preserve">DHCP, de l’anglès </w:t>
+      </w:r>
+      <w:proofErr w:type="spellStart"/>
+      <w:r>
+        <w:rPr>
+          <w:lang w:eastAsia="en-US"/>
+        </w:rPr>
+        <w:t>Dynamic</w:t>
+      </w:r>
+      <w:proofErr w:type="spellEnd"/>
+      <w:r>
+        <w:rPr>
+          <w:lang w:eastAsia="en-US"/>
+        </w:rPr>
+        <w:t xml:space="preserve"> Host </w:t>
+      </w:r>
+      <w:proofErr w:type="spellStart"/>
+      <w:r>
+        <w:rPr>
+          <w:lang w:eastAsia="en-US"/>
+        </w:rPr>
+        <w:t>Configuration</w:t>
+      </w:r>
+      <w:proofErr w:type="spellEnd"/>
+      <w:r>
+        <w:rPr>
+          <w:lang w:eastAsia="en-US"/>
+        </w:rPr>
+        <w:t xml:space="preserve"> Protocol</w:t>
+      </w:r>
+    </w:p>
+    <w:p>
+      <w:pPr>
+        <w:rPr>
+          <w:lang w:eastAsia="en-US"/>
+        </w:rPr>
+      </w:pPr>
+    </w:p>
+    <w:p>
+      <w:pPr>
+        <w:rPr>
+          <w:lang w:eastAsia="en-US"/>
+        </w:rPr>
+      </w:pPr>
+      <w:r>
+        <w:rPr>
+          <w:lang w:eastAsia="en-US"/>
+        </w:rPr>
+        <w:t>Així doncs, al ser una llibreria de codi obert és extensament utilitzada en aplicacions de tot tipus.</w:t>
+      </w:r>
+    </w:p>
+    <w:p>
+      <w:pPr>
+        <w:widowControl/>
+        <w:spacing w:after="200" w:line="276" w:lineRule="auto"/>
+        <w:jc w:val="left"/>
+        <w:rPr>
+          <w:b/>
+          <w:bCs/>
+          <w:sz w:val="24"/>
+          <w:lang w:eastAsia="en-US"/>
+        </w:rPr>
+      </w:pPr>
+      <w:r>
+        <w:br w:type="page"/>
+      </w:r>
+    </w:p>
+    <w:p>
+      <w:pPr>
         <w:pStyle w:val="TDC2"/>
       </w:pPr>
       <w:r>
+        <w:lastRenderedPageBreak/>
         <w:t>Pila programada per l’autor</w:t>
       </w:r>
     </w:p>
@@ -11963,7 +12360,7 @@
           <w:rPr>
             <w:noProof/>
           </w:rPr>
-          <w:t>25</w:t>
+          <w:t>23</w:t>
         </w:r>
         <w:r>
           <w:rPr>
@@ -13218,6 +13615,119 @@
     </w:lvl>
   </w:abstractNum>
   <w:abstractNum w:abstractNumId="11">
+    <w:nsid w:val="34F440CA"/>
+    <w:multiLevelType w:val="hybridMultilevel"/>
+    <w:tmpl w:val="7CA40454"/>
+    <w:lvl w:ilvl="0" w:tplc="04090001">
+      <w:start w:val="1"/>
+      <w:numFmt w:val="bullet"/>
+      <w:lvlText w:val=""/>
+      <w:lvlJc w:val="left"/>
+      <w:pPr>
+        <w:ind w:left="720" w:hanging="360"/>
+      </w:pPr>
+      <w:rPr>
+        <w:rFonts w:ascii="Symbol" w:hAnsi="Symbol" w:hint="default"/>
+      </w:rPr>
+    </w:lvl>
+    <w:lvl w:ilvl="1" w:tplc="04090003" w:tentative="1">
+      <w:start w:val="1"/>
+      <w:numFmt w:val="bullet"/>
+      <w:lvlText w:val="o"/>
+      <w:lvlJc w:val="left"/>
+      <w:pPr>
+        <w:ind w:left="1440" w:hanging="360"/>
+      </w:pPr>
+      <w:rPr>
+        <w:rFonts w:ascii="Courier New" w:hAnsi="Courier New" w:cs="Courier New" w:hint="default"/>
+      </w:rPr>
+    </w:lvl>
+    <w:lvl w:ilvl="2" w:tplc="04090005" w:tentative="1">
+      <w:start w:val="1"/>
+      <w:numFmt w:val="bullet"/>
+      <w:lvlText w:val=""/>
+      <w:lvlJc w:val="left"/>
+      <w:pPr>
+        <w:ind w:left="2160" w:hanging="360"/>
+      </w:pPr>
+      <w:rPr>
+        <w:rFonts w:ascii="Wingdings" w:hAnsi="Wingdings" w:hint="default"/>
+      </w:rPr>
+    </w:lvl>
+    <w:lvl w:ilvl="3" w:tplc="04090001" w:tentative="1">
+      <w:start w:val="1"/>
+      <w:numFmt w:val="bullet"/>
+      <w:lvlText w:val=""/>
+      <w:lvlJc w:val="left"/>
+      <w:pPr>
+        <w:ind w:left="2880" w:hanging="360"/>
+      </w:pPr>
+      <w:rPr>
+        <w:rFonts w:ascii="Symbol" w:hAnsi="Symbol" w:hint="default"/>
+      </w:rPr>
+    </w:lvl>
+    <w:lvl w:ilvl="4" w:tplc="04090003" w:tentative="1">
+      <w:start w:val="1"/>
+      <w:numFmt w:val="bullet"/>
+      <w:lvlText w:val="o"/>
+      <w:lvlJc w:val="left"/>
+      <w:pPr>
+        <w:ind w:left="3600" w:hanging="360"/>
+      </w:pPr>
+      <w:rPr>
+        <w:rFonts w:ascii="Courier New" w:hAnsi="Courier New" w:cs="Courier New" w:hint="default"/>
+      </w:rPr>
+    </w:lvl>
+    <w:lvl w:ilvl="5" w:tplc="04090005" w:tentative="1">
+      <w:start w:val="1"/>
+      <w:numFmt w:val="bullet"/>
+      <w:lvlText w:val=""/>
+      <w:lvlJc w:val="left"/>
+      <w:pPr>
+        <w:ind w:left="4320" w:hanging="360"/>
+      </w:pPr>
+      <w:rPr>
+        <w:rFonts w:ascii="Wingdings" w:hAnsi="Wingdings" w:hint="default"/>
+      </w:rPr>
+    </w:lvl>
+    <w:lvl w:ilvl="6" w:tplc="04090001" w:tentative="1">
+      <w:start w:val="1"/>
+      <w:numFmt w:val="bullet"/>
+      <w:lvlText w:val=""/>
+      <w:lvlJc w:val="left"/>
+      <w:pPr>
+        <w:ind w:left="5040" w:hanging="360"/>
+      </w:pPr>
+      <w:rPr>
+        <w:rFonts w:ascii="Symbol" w:hAnsi="Symbol" w:hint="default"/>
+      </w:rPr>
+    </w:lvl>
+    <w:lvl w:ilvl="7" w:tplc="04090003" w:tentative="1">
+      <w:start w:val="1"/>
+      <w:numFmt w:val="bullet"/>
+      <w:lvlText w:val="o"/>
+      <w:lvlJc w:val="left"/>
+      <w:pPr>
+        <w:ind w:left="5760" w:hanging="360"/>
+      </w:pPr>
+      <w:rPr>
+        <w:rFonts w:ascii="Courier New" w:hAnsi="Courier New" w:cs="Courier New" w:hint="default"/>
+      </w:rPr>
+    </w:lvl>
+    <w:lvl w:ilvl="8" w:tplc="04090005" w:tentative="1">
+      <w:start w:val="1"/>
+      <w:numFmt w:val="bullet"/>
+      <w:lvlText w:val=""/>
+      <w:lvlJc w:val="left"/>
+      <w:pPr>
+        <w:ind w:left="6480" w:hanging="360"/>
+      </w:pPr>
+      <w:rPr>
+        <w:rFonts w:ascii="Wingdings" w:hAnsi="Wingdings" w:hint="default"/>
+      </w:rPr>
+    </w:lvl>
+  </w:abstractNum>
+  <w:abstractNum w:abstractNumId="12">
     <w:nsid w:val="36D07910"/>
     <w:multiLevelType w:val="hybridMultilevel"/>
     <w:tmpl w:val="5B26320A"/>
@@ -13303,7 +13813,7 @@
       </w:pPr>
     </w:lvl>
   </w:abstractNum>
-  <w:abstractNum w:abstractNumId="12">
+  <w:abstractNum w:abstractNumId="13">
     <w:nsid w:val="3CB3610A"/>
     <w:multiLevelType w:val="hybridMultilevel"/>
     <w:tmpl w:val="2F0098D6"/>
@@ -13416,7 +13926,7 @@
       </w:rPr>
     </w:lvl>
   </w:abstractNum>
-  <w:abstractNum w:abstractNumId="13">
+  <w:abstractNum w:abstractNumId="14">
     <w:nsid w:val="51C35D8C"/>
     <w:multiLevelType w:val="hybridMultilevel"/>
     <w:tmpl w:val="AC886B28"/>
@@ -13505,7 +14015,7 @@
       </w:pPr>
     </w:lvl>
   </w:abstractNum>
-  <w:abstractNum w:abstractNumId="14">
+  <w:abstractNum w:abstractNumId="15">
     <w:nsid w:val="540C299B"/>
     <w:multiLevelType w:val="multilevel"/>
     <w:tmpl w:val="3FCC00E4"/>
@@ -13618,7 +14128,7 @@
       </w:rPr>
     </w:lvl>
   </w:abstractNum>
-  <w:abstractNum w:abstractNumId="15">
+  <w:abstractNum w:abstractNumId="16">
     <w:nsid w:val="5E116B95"/>
     <w:multiLevelType w:val="multilevel"/>
     <w:tmpl w:val="197649C0"/>
@@ -13708,7 +14218,7 @@
       </w:pPr>
     </w:lvl>
   </w:abstractNum>
-  <w:abstractNum w:abstractNumId="16">
+  <w:abstractNum w:abstractNumId="17">
     <w:nsid w:val="5F905BB6"/>
     <w:multiLevelType w:val="multilevel"/>
     <w:tmpl w:val="B8D448BC"/>
@@ -13829,7 +14339,7 @@
       </w:rPr>
     </w:lvl>
   </w:abstractNum>
-  <w:abstractNum w:abstractNumId="17">
+  <w:abstractNum w:abstractNumId="18">
     <w:nsid w:val="62063DAE"/>
     <w:multiLevelType w:val="hybridMultilevel"/>
     <w:tmpl w:val="CE88CF78"/>
@@ -13942,7 +14452,7 @@
       </w:rPr>
     </w:lvl>
   </w:abstractNum>
-  <w:abstractNum w:abstractNumId="18">
+  <w:abstractNum w:abstractNumId="19">
     <w:nsid w:val="650E0C56"/>
     <w:multiLevelType w:val="multilevel"/>
     <w:tmpl w:val="F080F63A"/>
@@ -14059,7 +14569,7 @@
     <w:abstractNumId w:val="9"/>
   </w:num>
   <w:num w:numId="2">
-    <w:abstractNumId w:val="16"/>
+    <w:abstractNumId w:val="17"/>
   </w:num>
   <w:num w:numId="3">
     <w:abstractNumId w:val="8"/>
@@ -14068,10 +14578,10 @@
     <w:abstractNumId w:val="8"/>
   </w:num>
   <w:num w:numId="5">
-    <w:abstractNumId w:val="14"/>
+    <w:abstractNumId w:val="15"/>
   </w:num>
   <w:num w:numId="6">
-    <w:abstractNumId w:val="13"/>
+    <w:abstractNumId w:val="14"/>
   </w:num>
   <w:num w:numId="7">
     <w:abstractNumId w:val="8"/>
@@ -14113,13 +14623,13 @@
     </w:lvlOverride>
   </w:num>
   <w:num w:numId="10">
-    <w:abstractNumId w:val="15"/>
+    <w:abstractNumId w:val="16"/>
   </w:num>
   <w:num w:numId="11">
     <w:abstractNumId w:val="2"/>
   </w:num>
   <w:num w:numId="12">
-    <w:abstractNumId w:val="14"/>
+    <w:abstractNumId w:val="15"/>
     <w:lvlOverride w:ilvl="0">
       <w:startOverride w:val="1"/>
     </w:lvlOverride>
@@ -14149,7 +14659,7 @@
     </w:lvlOverride>
   </w:num>
   <w:num w:numId="13">
-    <w:abstractNumId w:val="14"/>
+    <w:abstractNumId w:val="15"/>
     <w:lvlOverride w:ilvl="0">
       <w:startOverride w:val="1"/>
     </w:lvlOverride>
@@ -14182,7 +14692,7 @@
     <w:abstractNumId w:val="8"/>
   </w:num>
   <w:num w:numId="15">
-    <w:abstractNumId w:val="14"/>
+    <w:abstractNumId w:val="15"/>
     <w:lvlOverride w:ilvl="0">
       <w:startOverride w:val="1"/>
     </w:lvlOverride>
@@ -14212,13 +14722,13 @@
     </w:lvlOverride>
   </w:num>
   <w:num w:numId="16">
-    <w:abstractNumId w:val="18"/>
+    <w:abstractNumId w:val="19"/>
   </w:num>
   <w:num w:numId="17">
-    <w:abstractNumId w:val="11"/>
+    <w:abstractNumId w:val="12"/>
   </w:num>
   <w:num w:numId="18">
-    <w:abstractNumId w:val="14"/>
+    <w:abstractNumId w:val="15"/>
     <w:lvlOverride w:ilvl="0">
       <w:startOverride w:val="6"/>
     </w:lvlOverride>
@@ -14248,7 +14758,7 @@
     </w:lvlOverride>
   </w:num>
   <w:num w:numId="19">
-    <w:abstractNumId w:val="14"/>
+    <w:abstractNumId w:val="15"/>
     <w:lvlOverride w:ilvl="0">
       <w:startOverride w:val="6"/>
     </w:lvlOverride>
@@ -14278,10 +14788,10 @@
     </w:lvlOverride>
   </w:num>
   <w:num w:numId="20">
-    <w:abstractNumId w:val="14"/>
+    <w:abstractNumId w:val="15"/>
   </w:num>
   <w:num w:numId="21">
-    <w:abstractNumId w:val="14"/>
+    <w:abstractNumId w:val="15"/>
     <w:lvlOverride w:ilvl="0">
       <w:startOverride w:val="6"/>
     </w:lvlOverride>
@@ -14311,7 +14821,7 @@
     </w:lvlOverride>
   </w:num>
   <w:num w:numId="22">
-    <w:abstractNumId w:val="14"/>
+    <w:abstractNumId w:val="15"/>
     <w:lvlOverride w:ilvl="0">
       <w:lvl w:ilvl="0">
         <w:start w:val="6"/>
@@ -14470,7 +14980,7 @@
     </w:lvlOverride>
   </w:num>
   <w:num w:numId="24">
-    <w:abstractNumId w:val="17"/>
+    <w:abstractNumId w:val="18"/>
   </w:num>
   <w:num w:numId="25">
     <w:abstractNumId w:val="5"/>
@@ -14494,7 +15004,7 @@
     <w:abstractNumId w:val="7"/>
   </w:num>
   <w:num w:numId="32">
-    <w:abstractNumId w:val="12"/>
+    <w:abstractNumId w:val="13"/>
   </w:num>
   <w:num w:numId="33">
     <w:abstractNumId w:val="8"/>
@@ -14525,6 +15035,9 @@
     <w:lvlOverride w:ilvl="8">
       <w:startOverride w:val="1"/>
     </w:lvlOverride>
+  </w:num>
+  <w:num w:numId="34">
+    <w:abstractNumId w:val="11"/>
   </w:num>
 </w:numbering>
 </file>
@@ -16030,7 +16543,7 @@
 </file>
 
 <file path=customXml/itemProps1.xml><?xml version="1.0" encoding="utf-8"?>
-<ds:datastoreItem xmlns:ds="http://schemas.openxmlformats.org/officeDocument/2006/customXml" ds:itemID="{22EA314C-D7BA-4DA8-8788-40D6081F2B74}">
+<ds:datastoreItem xmlns:ds="http://schemas.openxmlformats.org/officeDocument/2006/customXml" ds:itemID="{6535B82D-850B-4258-9AD8-BC0A84CBAB6F}">
   <ds:schemaRefs>
     <ds:schemaRef ds:uri="http://schemas.openxmlformats.org/officeDocument/2006/bibliography"/>
   </ds:schemaRefs>

</xml_diff>

<commit_message>
Commit parcial d'escriure Implementacio Practica/LwIP
</commit_message>
<xml_diff>
--- a/memoria/TFM_Peshevski.docx
+++ b/memoria/TFM_Peshevski.docx
@@ -4111,7 +4111,7 @@
         <w:rPr>
           <w:noProof/>
         </w:rPr>
-        <w:instrText xml:space="preserve"> PAGEREF _Toc473251448 \h </w:instrText>
+        <w:instrText xml:space="preserve"> PAGEREF _Toc473370261 \h </w:instrText>
       </w:r>
       <w:r>
         <w:rPr>
@@ -4180,7 +4180,7 @@
         <w:rPr>
           <w:noProof/>
         </w:rPr>
-        <w:instrText xml:space="preserve"> PAGEREF _Toc473251449 \h </w:instrText>
+        <w:instrText xml:space="preserve"> PAGEREF _Toc473370262 \h </w:instrText>
       </w:r>
       <w:r>
         <w:rPr>
@@ -4249,7 +4249,7 @@
         <w:rPr>
           <w:noProof/>
         </w:rPr>
-        <w:instrText xml:space="preserve"> PAGEREF _Toc473251450 \h </w:instrText>
+        <w:instrText xml:space="preserve"> PAGEREF _Toc473370263 \h </w:instrText>
       </w:r>
       <w:r>
         <w:rPr>
@@ -4318,7 +4318,7 @@
         <w:rPr>
           <w:noProof/>
         </w:rPr>
-        <w:instrText xml:space="preserve"> PAGEREF _Toc473251451 \h </w:instrText>
+        <w:instrText xml:space="preserve"> PAGEREF _Toc473370264 \h </w:instrText>
       </w:r>
       <w:r>
         <w:rPr>
@@ -4387,7 +4387,7 @@
         <w:rPr>
           <w:noProof/>
         </w:rPr>
-        <w:instrText xml:space="preserve"> PAGEREF _Toc473251452 \h </w:instrText>
+        <w:instrText xml:space="preserve"> PAGEREF _Toc473370265 \h </w:instrText>
       </w:r>
       <w:r>
         <w:rPr>
@@ -4456,7 +4456,7 @@
         <w:rPr>
           <w:noProof/>
         </w:rPr>
-        <w:instrText xml:space="preserve"> PAGEREF _Toc473251453 \h </w:instrText>
+        <w:instrText xml:space="preserve"> PAGEREF _Toc473370266 \h </w:instrText>
       </w:r>
       <w:r>
         <w:rPr>
@@ -4525,7 +4525,7 @@
         <w:rPr>
           <w:noProof/>
         </w:rPr>
-        <w:instrText xml:space="preserve"> PAGEREF _Toc473251454 \h </w:instrText>
+        <w:instrText xml:space="preserve"> PAGEREF _Toc473370267 \h </w:instrText>
       </w:r>
       <w:r>
         <w:rPr>
@@ -4594,7 +4594,7 @@
         <w:rPr>
           <w:noProof/>
         </w:rPr>
-        <w:instrText xml:space="preserve"> PAGEREF _Toc473251455 \h </w:instrText>
+        <w:instrText xml:space="preserve"> PAGEREF _Toc473370268 \h </w:instrText>
       </w:r>
       <w:r>
         <w:rPr>
@@ -4663,7 +4663,7 @@
         <w:rPr>
           <w:noProof/>
         </w:rPr>
-        <w:instrText xml:space="preserve"> PAGEREF _Toc473251456 \h </w:instrText>
+        <w:instrText xml:space="preserve"> PAGEREF _Toc473370269 \h </w:instrText>
       </w:r>
       <w:r>
         <w:rPr>
@@ -4732,7 +4732,7 @@
         <w:rPr>
           <w:noProof/>
         </w:rPr>
-        <w:instrText xml:space="preserve"> PAGEREF _Toc473251457 \h </w:instrText>
+        <w:instrText xml:space="preserve"> PAGEREF _Toc473370270 \h </w:instrText>
       </w:r>
       <w:r>
         <w:rPr>
@@ -4801,7 +4801,7 @@
         <w:rPr>
           <w:noProof/>
         </w:rPr>
-        <w:instrText xml:space="preserve"> PAGEREF _Toc473251458 \h </w:instrText>
+        <w:instrText xml:space="preserve"> PAGEREF _Toc473370271 \h </w:instrText>
       </w:r>
       <w:r>
         <w:rPr>
@@ -4870,7 +4870,7 @@
         <w:rPr>
           <w:noProof/>
         </w:rPr>
-        <w:instrText xml:space="preserve"> PAGEREF _Toc473251459 \h </w:instrText>
+        <w:instrText xml:space="preserve"> PAGEREF _Toc473370272 \h </w:instrText>
       </w:r>
       <w:r>
         <w:rPr>
@@ -4939,7 +4939,7 @@
         <w:rPr>
           <w:noProof/>
         </w:rPr>
-        <w:instrText xml:space="preserve"> PAGEREF _Toc473251460 \h </w:instrText>
+        <w:instrText xml:space="preserve"> PAGEREF _Toc473370273 \h </w:instrText>
       </w:r>
       <w:r>
         <w:rPr>
@@ -5008,7 +5008,7 @@
         <w:rPr>
           <w:noProof/>
         </w:rPr>
-        <w:instrText xml:space="preserve"> PAGEREF _Toc473251461 \h </w:instrText>
+        <w:instrText xml:space="preserve"> PAGEREF _Toc473370274 \h </w:instrText>
       </w:r>
       <w:r>
         <w:rPr>
@@ -5077,7 +5077,7 @@
         <w:rPr>
           <w:noProof/>
         </w:rPr>
-        <w:instrText xml:space="preserve"> PAGEREF _Toc473251462 \h </w:instrText>
+        <w:instrText xml:space="preserve"> PAGEREF _Toc473370275 \h </w:instrText>
       </w:r>
       <w:r>
         <w:rPr>
@@ -5146,7 +5146,7 @@
         <w:rPr>
           <w:noProof/>
         </w:rPr>
-        <w:instrText xml:space="preserve"> PAGEREF _Toc473251463 \h </w:instrText>
+        <w:instrText xml:space="preserve"> PAGEREF _Toc473370276 \h </w:instrText>
       </w:r>
       <w:r>
         <w:rPr>
@@ -5215,7 +5215,7 @@
         <w:rPr>
           <w:noProof/>
         </w:rPr>
-        <w:instrText xml:space="preserve"> PAGEREF _Toc473251464 \h </w:instrText>
+        <w:instrText xml:space="preserve"> PAGEREF _Toc473370277 \h </w:instrText>
       </w:r>
       <w:r>
         <w:rPr>
@@ -6112,7 +6112,7 @@
           <w:color w:val="auto"/>
         </w:rPr>
       </w:pPr>
-      <w:bookmarkStart w:id="4" w:name="_Toc473251448"/>
+      <w:bookmarkStart w:id="4" w:name="_Toc473370261"/>
       <w:r>
         <w:t xml:space="preserve">Figura </w:t>
       </w:r>
@@ -6252,7 +6252,7 @@
           <w:color w:val="auto"/>
         </w:rPr>
       </w:pPr>
-      <w:bookmarkStart w:id="5" w:name="_Toc473251449"/>
+      <w:bookmarkStart w:id="5" w:name="_Toc473370262"/>
       <w:r>
         <w:t xml:space="preserve">Figura </w:t>
       </w:r>
@@ -6467,7 +6467,7 @@
           <w:color w:val="auto"/>
         </w:rPr>
       </w:pPr>
-      <w:bookmarkStart w:id="6" w:name="_Toc473251450"/>
+      <w:bookmarkStart w:id="6" w:name="_Toc473370263"/>
       <w:r>
         <w:t xml:space="preserve">Figura </w:t>
       </w:r>
@@ -6590,7 +6590,7 @@
           <w:color w:val="auto"/>
         </w:rPr>
       </w:pPr>
-      <w:bookmarkStart w:id="7" w:name="_Toc473251451"/>
+      <w:bookmarkStart w:id="7" w:name="_Toc473370264"/>
       <w:r>
         <w:t xml:space="preserve">Figura </w:t>
       </w:r>
@@ -7276,7 +7276,7 @@
           <w:color w:val="auto"/>
         </w:rPr>
       </w:pPr>
-      <w:bookmarkStart w:id="8" w:name="_Toc473251452"/>
+      <w:bookmarkStart w:id="8" w:name="_Toc473370265"/>
       <w:r>
         <w:t xml:space="preserve">Figura </w:t>
       </w:r>
@@ -7731,7 +7731,7 @@
           <w:color w:val="auto"/>
         </w:rPr>
       </w:pPr>
-      <w:bookmarkStart w:id="9" w:name="_Toc473251453"/>
+      <w:bookmarkStart w:id="9" w:name="_Toc473370266"/>
       <w:r>
         <w:t xml:space="preserve">Figura </w:t>
       </w:r>
@@ -7849,7 +7849,7 @@
           <w:color w:val="auto"/>
         </w:rPr>
       </w:pPr>
-      <w:bookmarkStart w:id="10" w:name="_Toc473251454"/>
+      <w:bookmarkStart w:id="10" w:name="_Toc473370267"/>
       <w:r>
         <w:t xml:space="preserve">Figura </w:t>
       </w:r>
@@ -8023,7 +8023,7 @@
           <w:color w:val="auto"/>
         </w:rPr>
       </w:pPr>
-      <w:bookmarkStart w:id="11" w:name="_Toc473251455"/>
+      <w:bookmarkStart w:id="11" w:name="_Toc473370268"/>
       <w:r>
         <w:t xml:space="preserve">Figura </w:t>
       </w:r>
@@ -8304,7 +8304,7 @@
           <w:color w:val="auto"/>
         </w:rPr>
       </w:pPr>
-      <w:bookmarkStart w:id="12" w:name="_Toc473251456"/>
+      <w:bookmarkStart w:id="12" w:name="_Toc473370269"/>
       <w:r>
         <w:t xml:space="preserve">Figura </w:t>
       </w:r>
@@ -8566,7 +8566,7 @@
           <w:color w:val="auto"/>
         </w:rPr>
       </w:pPr>
-      <w:bookmarkStart w:id="13" w:name="_Toc473251457"/>
+      <w:bookmarkStart w:id="13" w:name="_Toc473370270"/>
       <w:r>
         <w:t xml:space="preserve">Figura </w:t>
       </w:r>
@@ -8829,7 +8829,7 @@
           <w:color w:val="auto"/>
         </w:rPr>
       </w:pPr>
-      <w:bookmarkStart w:id="14" w:name="_Toc473251458"/>
+      <w:bookmarkStart w:id="14" w:name="_Toc473370271"/>
       <w:r>
         <w:t xml:space="preserve">Figura </w:t>
       </w:r>
@@ -9021,7 +9021,7 @@
           <w:color w:val="auto"/>
         </w:rPr>
       </w:pPr>
-      <w:bookmarkStart w:id="15" w:name="_Toc473251459"/>
+      <w:bookmarkStart w:id="15" w:name="_Toc473370272"/>
       <w:r>
         <w:t xml:space="preserve">Figura </w:t>
       </w:r>
@@ -9238,31 +9238,18 @@
           <w:color w:val="auto"/>
         </w:rPr>
       </w:pPr>
-      <w:bookmarkStart w:id="16" w:name="_Toc473251460"/>
+      <w:bookmarkStart w:id="16" w:name="_Toc473370273"/>
       <w:r>
         <w:t xml:space="preserve">Figura </w:t>
       </w:r>
-      <w:r>
-        <w:fldChar w:fldCharType="begin"/>
-      </w:r>
-      <w:r>
-        <w:instrText xml:space="preserve"> SEQ Figura \* ARABIC </w:instrText>
-      </w:r>
-      <w:r>
-        <w:fldChar w:fldCharType="separate"/>
-      </w:r>
-      <w:r>
-        <w:rPr>
-          <w:noProof/>
-        </w:rPr>
-        <w:t>13</w:t>
-      </w:r>
-      <w:r>
-        <w:rPr>
-          <w:noProof/>
-        </w:rPr>
-        <w:fldChar w:fldCharType="end"/>
-      </w:r>
+      <w:fldSimple w:instr=" SEQ Figura \* ARABIC ">
+        <w:r>
+          <w:rPr>
+            <w:noProof/>
+          </w:rPr>
+          <w:t>13</w:t>
+        </w:r>
+      </w:fldSimple>
       <w:r>
         <w:t xml:space="preserve">. </w:t>
       </w:r>
@@ -10193,7 +10180,7 @@
           <w:color w:val="auto"/>
         </w:rPr>
       </w:pPr>
-      <w:bookmarkStart w:id="17" w:name="_Toc473251461"/>
+      <w:bookmarkStart w:id="17" w:name="_Toc473370274"/>
       <w:r>
         <w:t xml:space="preserve">Figura </w:t>
       </w:r>
@@ -10781,31 +10768,18 @@
           <w:color w:val="auto"/>
         </w:rPr>
       </w:pPr>
-      <w:bookmarkStart w:id="18" w:name="_Toc473251462"/>
+      <w:bookmarkStart w:id="18" w:name="_Toc473370275"/>
       <w:r>
         <w:t xml:space="preserve">Figura </w:t>
       </w:r>
-      <w:r>
-        <w:fldChar w:fldCharType="begin"/>
-      </w:r>
-      <w:r>
-        <w:instrText xml:space="preserve"> SEQ Figura \* ARABIC </w:instrText>
-      </w:r>
-      <w:r>
-        <w:fldChar w:fldCharType="separate"/>
-      </w:r>
-      <w:r>
-        <w:rPr>
-          <w:noProof/>
-        </w:rPr>
-        <w:t>15</w:t>
-      </w:r>
-      <w:r>
-        <w:rPr>
-          <w:noProof/>
-        </w:rPr>
-        <w:fldChar w:fldCharType="end"/>
-      </w:r>
+      <w:fldSimple w:instr=" SEQ Figura \* ARABIC ">
+        <w:r>
+          <w:rPr>
+            <w:noProof/>
+          </w:rPr>
+          <w:t>15</w:t>
+        </w:r>
+      </w:fldSimple>
       <w:r>
         <w:t xml:space="preserve">. </w:t>
       </w:r>
@@ -11279,31 +11253,18 @@
           <w:color w:val="auto"/>
         </w:rPr>
       </w:pPr>
-      <w:bookmarkStart w:id="19" w:name="_Toc473251463"/>
+      <w:bookmarkStart w:id="19" w:name="_Toc473370276"/>
       <w:r>
         <w:t xml:space="preserve">Figura </w:t>
       </w:r>
-      <w:r>
-        <w:fldChar w:fldCharType="begin"/>
-      </w:r>
-      <w:r>
-        <w:instrText xml:space="preserve"> SEQ Figura \* ARABIC </w:instrText>
-      </w:r>
-      <w:r>
-        <w:fldChar w:fldCharType="separate"/>
-      </w:r>
-      <w:r>
-        <w:rPr>
-          <w:noProof/>
-        </w:rPr>
-        <w:t>16</w:t>
-      </w:r>
-      <w:r>
-        <w:rPr>
-          <w:noProof/>
-        </w:rPr>
-        <w:fldChar w:fldCharType="end"/>
-      </w:r>
+      <w:fldSimple w:instr=" SEQ Figura \* ARABIC ">
+        <w:r>
+          <w:rPr>
+            <w:noProof/>
+          </w:rPr>
+          <w:t>16</w:t>
+        </w:r>
+      </w:fldSimple>
       <w:r>
         <w:t xml:space="preserve">. </w:t>
       </w:r>
@@ -11526,31 +11487,18 @@
           <w:color w:val="auto"/>
         </w:rPr>
       </w:pPr>
-      <w:bookmarkStart w:id="20" w:name="_Toc473251464"/>
+      <w:bookmarkStart w:id="20" w:name="_Toc473370277"/>
       <w:r>
         <w:t xml:space="preserve">Figura </w:t>
       </w:r>
-      <w:r>
-        <w:fldChar w:fldCharType="begin"/>
-      </w:r>
-      <w:r>
-        <w:instrText xml:space="preserve"> SEQ Figura \* ARABIC </w:instrText>
-      </w:r>
-      <w:r>
-        <w:fldChar w:fldCharType="separate"/>
-      </w:r>
-      <w:r>
-        <w:rPr>
-          <w:noProof/>
-        </w:rPr>
-        <w:t>17</w:t>
-      </w:r>
-      <w:r>
-        <w:rPr>
-          <w:noProof/>
-        </w:rPr>
-        <w:fldChar w:fldCharType="end"/>
-      </w:r>
+      <w:fldSimple w:instr=" SEQ Figura \* ARABIC ">
+        <w:r>
+          <w:rPr>
+            <w:noProof/>
+          </w:rPr>
+          <w:t>17</w:t>
+        </w:r>
+      </w:fldSimple>
       <w:r>
         <w:t xml:space="preserve">. </w:t>
       </w:r>
@@ -11590,6 +11538,346 @@
         <w:t xml:space="preserve"> </w:t>
       </w:r>
     </w:p>
+    <w:p/>
+    <w:p>
+      <w:r>
+        <w:t>Abans de descriure les parts de software de la implementació pràctica d’aquest treball caldria establir un escenari comú de hardware utilitzat, per tal de poder fer comparacions entre les diferents implementacions de software sense afavorir cap d’ambdues. Així doncs, a continuació es detallarà el projecte de creació de hardware amb el programari anteriorment descrit (secció 2.3.1).</w:t>
+      </w:r>
+    </w:p>
+    <w:p/>
+    <w:p>
+      <w:r>
+        <w:t xml:space="preserve">El primer pas a seguir per tal d’aconseguir crear un sistema de hardware amb IP cores de </w:t>
+      </w:r>
+      <w:proofErr w:type="spellStart"/>
+      <w:r>
+        <w:t>Xilinx</w:t>
+      </w:r>
+      <w:proofErr w:type="spellEnd"/>
+      <w:r>
+        <w:t xml:space="preserve"> és crear un proj</w:t>
+      </w:r>
+      <w:r>
+        <w:t>ecte nou des del programari XPS, com mostra la Figura 18.</w:t>
+      </w:r>
+    </w:p>
+    <w:p/>
+    <w:p>
+      <w:pPr>
+        <w:keepNext/>
+        <w:jc w:val="center"/>
+      </w:pPr>
+      <w:r>
+        <w:rPr>
+          <w:noProof/>
+          <w:lang w:val="en-US" w:eastAsia="en-US"/>
+        </w:rPr>
+        <w:drawing>
+          <wp:inline distT="0" distB="0" distL="0" distR="0" wp14:anchorId="4C0883B5" wp14:editId="7DB1A4BF">
+            <wp:extent cx="5402146" cy="4152900"/>
+            <wp:effectExtent l="0" t="0" r="8255" b="0"/>
+            <wp:docPr id="19" name="Imatge 5"/>
+            <wp:cNvGraphicFramePr>
+              <a:graphicFrameLocks xmlns:a="http://schemas.openxmlformats.org/drawingml/2006/main" noChangeAspect="1"/>
+            </wp:cNvGraphicFramePr>
+            <a:graphic xmlns:a="http://schemas.openxmlformats.org/drawingml/2006/main">
+              <a:graphicData uri="http://schemas.openxmlformats.org/drawingml/2006/picture">
+                <pic:pic xmlns:pic="http://schemas.openxmlformats.org/drawingml/2006/picture">
+                  <pic:nvPicPr>
+                    <pic:cNvPr id="0" name="Picture 1" descr="Número, 2, Dígito, Figura, Cifrado, Conde, Numerario"/>
+                    <pic:cNvPicPr>
+                      <a:picLocks noChangeAspect="1" noChangeArrowheads="1"/>
+                    </pic:cNvPicPr>
+                  </pic:nvPicPr>
+                  <pic:blipFill>
+                    <a:blip r:embed="rId26" cstate="print">
+                      <a:extLst>
+                        <a:ext uri="{28A0092B-C50C-407E-A947-70E740481C1C}">
+                          <a14:useLocalDpi xmlns:a14="http://schemas.microsoft.com/office/drawing/2010/main" val="0"/>
+                        </a:ext>
+                      </a:extLst>
+                    </a:blip>
+                    <a:stretch>
+                      <a:fillRect/>
+                    </a:stretch>
+                  </pic:blipFill>
+                  <pic:spPr bwMode="auto">
+                    <a:xfrm>
+                      <a:off x="0" y="0"/>
+                      <a:ext cx="5414734" cy="4162577"/>
+                    </a:xfrm>
+                    <a:prstGeom prst="rect">
+                      <a:avLst/>
+                    </a:prstGeom>
+                    <a:noFill/>
+                    <a:ln>
+                      <a:noFill/>
+                    </a:ln>
+                  </pic:spPr>
+                </pic:pic>
+              </a:graphicData>
+            </a:graphic>
+          </wp:inline>
+        </w:drawing>
+      </w:r>
+    </w:p>
+    <w:p>
+      <w:pPr>
+        <w:pStyle w:val="Descripcin"/>
+        <w:jc w:val="center"/>
+        <w:rPr>
+          <w:color w:val="auto"/>
+        </w:rPr>
+      </w:pPr>
+      <w:r>
+        <w:t xml:space="preserve">Figura </w:t>
+      </w:r>
+      <w:r>
+        <w:fldChar w:fldCharType="begin"/>
+      </w:r>
+      <w:r>
+        <w:instrText xml:space="preserve"> SEQ Figura \* ARABIC </w:instrText>
+      </w:r>
+      <w:r>
+        <w:fldChar w:fldCharType="separate"/>
+      </w:r>
+      <w:r>
+        <w:rPr>
+          <w:noProof/>
+        </w:rPr>
+        <w:t>18</w:t>
+      </w:r>
+      <w:r>
+        <w:rPr>
+          <w:noProof/>
+        </w:rPr>
+        <w:fldChar w:fldCharType="end"/>
+      </w:r>
+      <w:r>
+        <w:t xml:space="preserve">. </w:t>
+      </w:r>
+      <w:r>
+        <w:rPr>
+          <w:color w:val="auto"/>
+        </w:rPr>
+        <w:t>Creació d’un projecte nou al programari XPS</w:t>
+      </w:r>
+    </w:p>
+    <w:p>
+      <w:r>
+        <w:t xml:space="preserve">Un cop creat el projecte per aquest hardware que es vol dissenyar, el programari demana a l’usuari que triï la placa de desenvolupament (si fos necessari) que vol fer servir, o si fa servir una FPGA sobre un sistema dissenyat apart. En el cas d’aquest treball es pot seleccionar directament la placa del fabricant </w:t>
+      </w:r>
+      <w:proofErr w:type="spellStart"/>
+      <w:r>
+        <w:t>Avnet</w:t>
+      </w:r>
+      <w:proofErr w:type="spellEnd"/>
+      <w:r>
+        <w:t xml:space="preserve"> utilitzada. Això vol dir que el XPS configura el projecte com si es tractés de la FPGA Spartan6, del model utilitzat en la placa LX9 </w:t>
+      </w:r>
+      <w:proofErr w:type="spellStart"/>
+      <w:r>
+        <w:t>MicroBoard</w:t>
+      </w:r>
+      <w:proofErr w:type="spellEnd"/>
+      <w:r>
+        <w:t xml:space="preserve"> de </w:t>
+      </w:r>
+      <w:proofErr w:type="spellStart"/>
+      <w:r>
+        <w:t>Avnet</w:t>
+      </w:r>
+      <w:proofErr w:type="spellEnd"/>
+      <w:r>
+        <w:t>, amb una freqüència de rellotge de 66.67 MHz.</w:t>
+      </w:r>
+    </w:p>
+    <w:p/>
+    <w:p>
+      <w:r>
+        <w:t xml:space="preserve">En el cas del treball se selecciona un sistema format per un sol </w:t>
+      </w:r>
+      <w:proofErr w:type="spellStart"/>
+      <w:r>
+        <w:t>MicroBlaze</w:t>
+      </w:r>
+      <w:proofErr w:type="spellEnd"/>
+      <w:r>
+        <w:t xml:space="preserve">, tot i que sobre aquesta FPGA es poden implementar sistemes de fins a 2 </w:t>
+      </w:r>
+      <w:proofErr w:type="spellStart"/>
+      <w:r>
+        <w:t>MicroBlaze</w:t>
+      </w:r>
+      <w:proofErr w:type="spellEnd"/>
+      <w:r>
+        <w:t xml:space="preserve"> funcionant en paral·lel. A més d’això, com a estratègia d’optimització dels recursos de la FPGA se selecciona </w:t>
+      </w:r>
+      <w:proofErr w:type="spellStart"/>
+      <w:r>
+        <w:t>Throughput</w:t>
+      </w:r>
+      <w:proofErr w:type="spellEnd"/>
+      <w:r>
+        <w:t xml:space="preserve"> (traduït literalment de l’anglès rendiment, en aquest cas es refereix a capacitat de procés), perquè:</w:t>
+      </w:r>
+    </w:p>
+    <w:p>
+      <w:pPr>
+        <w:pStyle w:val="Prrafodelista"/>
+        <w:numPr>
+          <w:ilvl w:val="0"/>
+          <w:numId w:val="35"/>
+        </w:numPr>
+      </w:pPr>
+      <w:r>
+        <w:t>Per l’aplicació que es vol fer el codi s’executarà des d’una memòria RAM externa.</w:t>
+      </w:r>
+    </w:p>
+    <w:p>
+      <w:pPr>
+        <w:pStyle w:val="Prrafodelista"/>
+        <w:numPr>
+          <w:ilvl w:val="0"/>
+          <w:numId w:val="35"/>
+        </w:numPr>
+      </w:pPr>
+      <w:r>
+        <w:t xml:space="preserve">És imprescindible que el codi s’executi el més ràpid possible, encara que sigui </w:t>
+      </w:r>
+      <w:r>
+        <w:lastRenderedPageBreak/>
+        <w:t xml:space="preserve">a costa d’utilitzar més recursos de sistema. </w:t>
+      </w:r>
+    </w:p>
+    <w:p/>
+    <w:p>
+      <w:r>
+        <w:t>Així doncs, aquest punt del procés es mostra a la Figura 19.</w:t>
+      </w:r>
+      <w:r>
+        <w:t xml:space="preserve"> </w:t>
+      </w:r>
+    </w:p>
+    <w:p/>
+    <w:p>
+      <w:pPr>
+        <w:keepNext/>
+        <w:jc w:val="center"/>
+      </w:pPr>
+      <w:r>
+        <w:rPr>
+          <w:noProof/>
+          <w:lang w:val="en-US" w:eastAsia="en-US"/>
+        </w:rPr>
+        <w:drawing>
+          <wp:inline distT="0" distB="0" distL="0" distR="0" wp14:anchorId="68A0943B" wp14:editId="7363932B">
+            <wp:extent cx="4291432" cy="4162577"/>
+            <wp:effectExtent l="0" t="0" r="0" b="9525"/>
+            <wp:docPr id="21" name="Imatge 5"/>
+            <wp:cNvGraphicFramePr>
+              <a:graphicFrameLocks xmlns:a="http://schemas.openxmlformats.org/drawingml/2006/main" noChangeAspect="1"/>
+            </wp:cNvGraphicFramePr>
+            <a:graphic xmlns:a="http://schemas.openxmlformats.org/drawingml/2006/main">
+              <a:graphicData uri="http://schemas.openxmlformats.org/drawingml/2006/picture">
+                <pic:pic xmlns:pic="http://schemas.openxmlformats.org/drawingml/2006/picture">
+                  <pic:nvPicPr>
+                    <pic:cNvPr id="0" name="Picture 1" descr="Número, 2, Dígito, Figura, Cifrado, Conde, Numerario"/>
+                    <pic:cNvPicPr>
+                      <a:picLocks noChangeAspect="1" noChangeArrowheads="1"/>
+                    </pic:cNvPicPr>
+                  </pic:nvPicPr>
+                  <pic:blipFill>
+                    <a:blip r:embed="rId27">
+                      <a:extLst>
+                        <a:ext uri="{28A0092B-C50C-407E-A947-70E740481C1C}">
+                          <a14:useLocalDpi xmlns:a14="http://schemas.microsoft.com/office/drawing/2010/main" val="0"/>
+                        </a:ext>
+                      </a:extLst>
+                    </a:blip>
+                    <a:stretch>
+                      <a:fillRect/>
+                    </a:stretch>
+                  </pic:blipFill>
+                  <pic:spPr bwMode="auto">
+                    <a:xfrm>
+                      <a:off x="0" y="0"/>
+                      <a:ext cx="4291432" cy="4162577"/>
+                    </a:xfrm>
+                    <a:prstGeom prst="rect">
+                      <a:avLst/>
+                    </a:prstGeom>
+                    <a:noFill/>
+                    <a:ln>
+                      <a:noFill/>
+                    </a:ln>
+                  </pic:spPr>
+                </pic:pic>
+              </a:graphicData>
+            </a:graphic>
+          </wp:inline>
+        </w:drawing>
+      </w:r>
+    </w:p>
+    <w:p>
+      <w:pPr>
+        <w:pStyle w:val="Descripcin"/>
+        <w:jc w:val="center"/>
+        <w:rPr>
+          <w:color w:val="auto"/>
+        </w:rPr>
+      </w:pPr>
+      <w:r>
+        <w:t xml:space="preserve">Figura </w:t>
+      </w:r>
+      <w:r>
+        <w:fldChar w:fldCharType="begin"/>
+      </w:r>
+      <w:r>
+        <w:instrText xml:space="preserve"> SEQ Figura \* ARABIC </w:instrText>
+      </w:r>
+      <w:r>
+        <w:fldChar w:fldCharType="separate"/>
+      </w:r>
+      <w:r>
+        <w:rPr>
+          <w:noProof/>
+        </w:rPr>
+        <w:t>19</w:t>
+      </w:r>
+      <w:r>
+        <w:rPr>
+          <w:noProof/>
+        </w:rPr>
+        <w:fldChar w:fldCharType="end"/>
+      </w:r>
+      <w:r>
+        <w:t xml:space="preserve">. </w:t>
+      </w:r>
+      <w:r>
+        <w:rPr>
+          <w:color w:val="auto"/>
+        </w:rPr>
+        <w:t>Selecció de la FPGA utilitzada i el sistema que s’hi vol implementar</w:t>
+      </w:r>
+    </w:p>
+    <w:p/>
+    <w:p/>
+    <w:p/>
+    <w:p/>
+    <w:p>
+      <w:r>
+        <w:t xml:space="preserve">El punt de partida d’aquest hardware és incloure un processador </w:t>
+      </w:r>
+      <w:proofErr w:type="spellStart"/>
+      <w:r>
+        <w:t>MicroBlaze</w:t>
+      </w:r>
+      <w:proofErr w:type="spellEnd"/>
+      <w:r>
+        <w:t xml:space="preserve"> a la FPGA.</w:t>
+      </w:r>
+    </w:p>
     <w:p>
       <w:pPr>
         <w:pStyle w:val="TDC2"/>
@@ -11643,7 +11931,19 @@
         <w:rPr>
           <w:lang w:eastAsia="en-US"/>
         </w:rPr>
-        <w:t xml:space="preserve"> àmpliament coneguda que implementa la pila de protocols necessària per tal de poder establir una connexió amb Internet (TCP/IP) generalment des d’un sistema incrustat amb poca memòria disponible (tant memòria RAM com memòria de programa). És una llibreria que</w:t>
+        <w:t xml:space="preserve"> àmpliament coneguda que implementa la pila de protocols necessària per tal de poder establir una connexió amb Internet (TCP/IP) generalment des d’un sistema incrustat amb poca memòria disponible (tant memòria RAM com memòria de programa). És una llibreria </w:t>
+      </w:r>
+      <w:r>
+        <w:rPr>
+          <w:lang w:eastAsia="en-US"/>
+        </w:rPr>
+        <w:t xml:space="preserve">escrita en codi C altament optimitzat </w:t>
+      </w:r>
+      <w:r>
+        <w:rPr>
+          <w:lang w:eastAsia="en-US"/>
+        </w:rPr>
+        <w:t>que</w:t>
       </w:r>
       <w:r>
         <w:rPr>
@@ -11655,7 +11955,32 @@
         <w:rPr>
           <w:lang w:eastAsia="en-US"/>
         </w:rPr>
-        <w:t xml:space="preserve"> requereix al voltant de 40 kilobytes d’espai de memòria de programa i una desena de kilobytes de memòria RAM (segons la utilització i requeriments de la xarxa). Entre d’altres permet fer servir pràcticament tots els protocols existents i utilitzats a Internet:</w:t>
+        <w:t xml:space="preserve"> requereix al voltant de 40 kilobytes d’espai de memòria de programa i una desena de kilobytes de memòria RAM (segons la utilització i requeriments de la xarxa).</w:t>
+      </w:r>
+      <w:r>
+        <w:rPr>
+          <w:lang w:eastAsia="en-US"/>
+        </w:rPr>
+        <w:t xml:space="preserve"> Aquesta llibreria és totalment independent del medi utilitzat per connectar-se a la xarxa, així que només processa els paquets amb informació </w:t>
+      </w:r>
+      <w:r>
+        <w:rPr>
+          <w:i/>
+          <w:lang w:eastAsia="en-US"/>
+        </w:rPr>
+        <w:t>útil</w:t>
+      </w:r>
+      <w:r>
+        <w:rPr>
+          <w:lang w:eastAsia="en-US"/>
+        </w:rPr>
+        <w:t xml:space="preserve"> per l’aplicació en qüestió.</w:t>
+      </w:r>
+      <w:r>
+        <w:rPr>
+          <w:lang w:eastAsia="en-US"/>
+        </w:rPr>
+        <w:t xml:space="preserve"> Entre d’altres permet fer servir pràcticament tots els protocols existents i utilitzats a Internet:</w:t>
       </w:r>
     </w:p>
     <w:p>
@@ -11680,19 +12005,7 @@
         <w:rPr>
           <w:lang w:eastAsia="en-US"/>
         </w:rPr>
-        <w:t>IP</w:t>
-      </w:r>
-      <w:r>
-        <w:rPr>
-          <w:lang w:eastAsia="en-US"/>
-        </w:rPr>
-        <w:t xml:space="preserve">, de l’anglès </w:t>
-      </w:r>
-      <w:r>
-        <w:rPr>
-          <w:lang w:eastAsia="en-US"/>
-        </w:rPr>
-        <w:t>Internet Protocol</w:t>
+        <w:t>IP, de l’anglès Internet Protocol</w:t>
       </w:r>
     </w:p>
     <w:p>
@@ -11710,19 +12023,7 @@
         <w:rPr>
           <w:lang w:eastAsia="en-US"/>
         </w:rPr>
-        <w:t>ICMP</w:t>
-      </w:r>
-      <w:r>
-        <w:rPr>
-          <w:lang w:eastAsia="en-US"/>
-        </w:rPr>
-        <w:t>, de l’anglès</w:t>
-      </w:r>
-      <w:r>
-        <w:rPr>
-          <w:lang w:eastAsia="en-US"/>
-        </w:rPr>
-        <w:t xml:space="preserve"> Internet Control </w:t>
+        <w:t xml:space="preserve">ICMP, de l’anglès Internet Control </w:t>
       </w:r>
       <w:proofErr w:type="spellStart"/>
       <w:r>
@@ -11754,27 +12055,7 @@
         <w:rPr>
           <w:lang w:eastAsia="en-US"/>
         </w:rPr>
-        <w:t>UDP</w:t>
-      </w:r>
-      <w:r>
-        <w:rPr>
-          <w:lang w:eastAsia="en-US"/>
-        </w:rPr>
-        <w:t>, de l’anglè</w:t>
-      </w:r>
-      <w:bookmarkStart w:id="21" w:name="_GoBack"/>
-      <w:bookmarkEnd w:id="21"/>
-      <w:r>
-        <w:rPr>
-          <w:lang w:eastAsia="en-US"/>
-        </w:rPr>
-        <w:t>s</w:t>
-      </w:r>
-      <w:r>
-        <w:rPr>
-          <w:lang w:eastAsia="en-US"/>
-        </w:rPr>
-        <w:t xml:space="preserve"> </w:t>
+        <w:t xml:space="preserve">UDP, de l’anglès </w:t>
       </w:r>
       <w:proofErr w:type="spellStart"/>
       <w:r>
@@ -11820,19 +12101,8 @@
         <w:rPr>
           <w:lang w:eastAsia="en-US"/>
         </w:rPr>
-        <w:t>TCP</w:t>
-      </w:r>
-      <w:r>
-        <w:rPr>
-          <w:lang w:eastAsia="en-US"/>
-        </w:rPr>
-        <w:t>, de l’anglès</w:t>
-      </w:r>
-      <w:r>
-        <w:rPr>
-          <w:lang w:eastAsia="en-US"/>
-        </w:rPr>
-        <w:t xml:space="preserve"> </w:t>
+        <w:lastRenderedPageBreak/>
+        <w:t xml:space="preserve">TCP, de l’anglès </w:t>
       </w:r>
       <w:proofErr w:type="spellStart"/>
       <w:r>
@@ -11864,19 +12134,7 @@
         <w:rPr>
           <w:lang w:eastAsia="en-US"/>
         </w:rPr>
-        <w:t>ARP</w:t>
-      </w:r>
-      <w:r>
-        <w:rPr>
-          <w:lang w:eastAsia="en-US"/>
-        </w:rPr>
-        <w:t>, de l’anglès</w:t>
-      </w:r>
-      <w:r>
-        <w:rPr>
-          <w:lang w:eastAsia="en-US"/>
-        </w:rPr>
-        <w:t xml:space="preserve"> </w:t>
+        <w:t xml:space="preserve">ARP, de l’anglès </w:t>
       </w:r>
       <w:proofErr w:type="spellStart"/>
       <w:r>
@@ -11948,13 +12206,7 @@
         <w:rPr>
           <w:lang w:eastAsia="en-US"/>
         </w:rPr>
-        <w:t>, de l’anglès</w:t>
-      </w:r>
-      <w:r>
-        <w:rPr>
-          <w:lang w:eastAsia="en-US"/>
-        </w:rPr>
-        <w:t xml:space="preserve"> </w:t>
+        <w:t xml:space="preserve">, de l’anglès </w:t>
       </w:r>
       <w:proofErr w:type="spellStart"/>
       <w:r>
@@ -12104,18 +12356,151 @@
         </w:rPr>
         <w:t>Així doncs, al ser una llibreria de codi obert és extensament utilitzada en aplicacions de tot tipus.</w:t>
       </w:r>
-    </w:p>
-    <w:p>
-      <w:pPr>
+      <w:r>
+        <w:rPr>
+          <w:lang w:eastAsia="en-US"/>
+        </w:rPr>
+        <w:t xml:space="preserve"> </w:t>
+      </w:r>
+      <w:r>
+        <w:rPr>
+          <w:lang w:eastAsia="en-US"/>
+        </w:rPr>
+        <w:t xml:space="preserve">La filosofia de desenvolupament d’aquesta llibreria és que sigui totalment modular. Amb un nucli basat fortament en IP (sigui versió 4 o 6) s’hi munten mòduls que gestionen la resta de protocols. </w:t>
+      </w:r>
+      <w:proofErr w:type="spellStart"/>
+      <w:r>
+        <w:rPr>
+          <w:lang w:eastAsia="en-US"/>
+        </w:rPr>
+        <w:t>LwIP</w:t>
+      </w:r>
+      <w:proofErr w:type="spellEnd"/>
+      <w:r>
+        <w:rPr>
+          <w:lang w:eastAsia="en-US"/>
+        </w:rPr>
+        <w:t xml:space="preserve"> pretén ser una llibreria relativament senzilla d’utilitzar, i que un cop configurada (en temps de compilació) es gestiona </w:t>
+      </w:r>
+      <w:r>
+        <w:rPr>
+          <w:i/>
+          <w:lang w:eastAsia="en-US"/>
+        </w:rPr>
+        <w:t>automàticament</w:t>
+      </w:r>
+      <w:r>
+        <w:rPr>
+          <w:lang w:eastAsia="en-US"/>
+        </w:rPr>
+        <w:t>. Per tant, el bucle principal d’una aplicació programada en C per un sistema incrustat amb un sol processador i un sol fil d’execució, podria arribar a ser tan simple com:</w:t>
+      </w:r>
+    </w:p>
+    <w:p>
+      <w:pPr>
+        <w:rPr>
+          <w:lang w:eastAsia="en-US"/>
+        </w:rPr>
+      </w:pPr>
+    </w:p>
+    <w:bookmarkStart w:id="21" w:name="_MON_1547111642"/>
+    <w:bookmarkEnd w:id="21"/>
+    <w:p>
+      <w:pPr>
+        <w:pStyle w:val="Descripcin"/>
+        <w:jc w:val="center"/>
+        <w:rPr>
+          <w:color w:val="auto"/>
+        </w:rPr>
+      </w:pPr>
+      <w:r>
+        <w:object w:dxaOrig="9000" w:dyaOrig="2432">
+          <v:shapetype id="_x0000_t75" coordsize="21600,21600" o:spt="75" o:preferrelative="t" path="m@4@5l@4@11@9@11@9@5xe" filled="f" stroked="f">
+            <v:stroke joinstyle="miter"/>
+            <v:formulas>
+              <v:f eqn="if lineDrawn pixelLineWidth 0"/>
+              <v:f eqn="sum @0 1 0"/>
+              <v:f eqn="sum 0 0 @1"/>
+              <v:f eqn="prod @2 1 2"/>
+              <v:f eqn="prod @3 21600 pixelWidth"/>
+              <v:f eqn="prod @3 21600 pixelHeight"/>
+              <v:f eqn="sum @0 0 1"/>
+              <v:f eqn="prod @6 1 2"/>
+              <v:f eqn="prod @7 21600 pixelWidth"/>
+              <v:f eqn="sum @8 21600 0"/>
+              <v:f eqn="prod @7 21600 pixelHeight"/>
+              <v:f eqn="sum @10 21600 0"/>
+            </v:formulas>
+            <v:path o:extrusionok="f" gradientshapeok="t" o:connecttype="rect"/>
+            <o:lock v:ext="edit" aspectratio="t"/>
+          </v:shapetype>
+          <v:shape id="_x0000_i1025" type="#_x0000_t75" style="width:426.6pt;height:121.5pt" o:ole="">
+            <v:imagedata r:id="rId28" o:title=""/>
+          </v:shape>
+          <o:OLEObject Type="Embed" ProgID="Word.OpenDocumentText.12" ShapeID="_x0000_i1025" DrawAspect="Content" ObjectID="_1547114420" r:id="rId29"/>
+        </w:object>
+      </w:r>
+      <w:r>
+        <w:t xml:space="preserve">Codi </w:t>
+      </w:r>
+      <w:fldSimple w:instr=" SEQ Codi \* ARABIC ">
+        <w:r>
+          <w:rPr>
+            <w:noProof/>
+          </w:rPr>
+          <w:t>1</w:t>
+        </w:r>
+      </w:fldSimple>
+      <w:r>
+        <w:t xml:space="preserve">. </w:t>
+      </w:r>
+      <w:r>
+        <w:rPr>
+          <w:color w:val="auto"/>
+        </w:rPr>
+        <w:t xml:space="preserve">Codi d’un possible bucle mínim d’aplicació que utilitza la llibreria </w:t>
+      </w:r>
+      <w:proofErr w:type="spellStart"/>
+      <w:r>
+        <w:rPr>
+          <w:color w:val="auto"/>
+        </w:rPr>
+        <w:t>LwIP</w:t>
+      </w:r>
+      <w:proofErr w:type="spellEnd"/>
+    </w:p>
+    <w:p>
+      <w:bookmarkStart w:id="22" w:name="_GoBack"/>
+      <w:proofErr w:type="spellStart"/>
+      <w:r>
+        <w:t>asdasd</w:t>
+      </w:r>
+      <w:proofErr w:type="spellEnd"/>
+    </w:p>
+    <w:bookmarkEnd w:id="22"/>
+    <w:p>
+      <w:pPr>
+        <w:keepNext/>
         <w:widowControl/>
         <w:spacing w:after="200" w:line="276" w:lineRule="auto"/>
         <w:jc w:val="left"/>
-        <w:rPr>
-          <w:b/>
-          <w:bCs/>
-          <w:sz w:val="24"/>
-          <w:lang w:eastAsia="en-US"/>
-        </w:rPr>
+      </w:pPr>
+      <w:r>
+        <w:t xml:space="preserve"> </w:t>
+      </w:r>
+    </w:p>
+    <w:p>
+      <w:pPr>
+        <w:widowControl/>
+        <w:spacing w:after="200" w:line="276" w:lineRule="auto"/>
+        <w:jc w:val="left"/>
+      </w:pPr>
+    </w:p>
+    <w:p>
+      <w:pPr>
+        <w:widowControl/>
+        <w:spacing w:after="200" w:line="276" w:lineRule="auto"/>
+        <w:jc w:val="left"/>
       </w:pPr>
       <w:r>
         <w:br w:type="page"/>
@@ -12295,8 +12680,8 @@
       </w:r>
     </w:p>
     <w:sectPr>
-      <w:headerReference w:type="default" r:id="rId26"/>
-      <w:footerReference w:type="default" r:id="rId27"/>
+      <w:headerReference w:type="default" r:id="rId30"/>
+      <w:footerReference w:type="default" r:id="rId31"/>
       <w:pgSz w:w="11906" w:h="16838"/>
       <w:pgMar w:top="1417" w:right="1701" w:bottom="1417" w:left="1701" w:header="708" w:footer="708" w:gutter="0"/>
       <w:pgNumType w:start="8"/>
@@ -12360,7 +12745,7 @@
           <w:rPr>
             <w:noProof/>
           </w:rPr>
-          <w:t>23</w:t>
+          <w:t>28</w:t>
         </w:r>
         <w:r>
           <w:rPr>
@@ -14563,6 +14948,92 @@
       <w:rPr>
         <w:rFonts w:hint="default"/>
       </w:rPr>
+    </w:lvl>
+  </w:abstractNum>
+  <w:abstractNum w:abstractNumId="20">
+    <w:nsid w:val="7B344CF2"/>
+    <w:multiLevelType w:val="hybridMultilevel"/>
+    <w:tmpl w:val="38628C34"/>
+    <w:lvl w:ilvl="0" w:tplc="0409000F">
+      <w:start w:val="1"/>
+      <w:numFmt w:val="decimal"/>
+      <w:lvlText w:val="%1."/>
+      <w:lvlJc w:val="left"/>
+      <w:pPr>
+        <w:ind w:left="720" w:hanging="360"/>
+      </w:pPr>
+    </w:lvl>
+    <w:lvl w:ilvl="1" w:tplc="04090019" w:tentative="1">
+      <w:start w:val="1"/>
+      <w:numFmt w:val="lowerLetter"/>
+      <w:lvlText w:val="%2."/>
+      <w:lvlJc w:val="left"/>
+      <w:pPr>
+        <w:ind w:left="1440" w:hanging="360"/>
+      </w:pPr>
+    </w:lvl>
+    <w:lvl w:ilvl="2" w:tplc="0409001B" w:tentative="1">
+      <w:start w:val="1"/>
+      <w:numFmt w:val="lowerRoman"/>
+      <w:lvlText w:val="%3."/>
+      <w:lvlJc w:val="right"/>
+      <w:pPr>
+        <w:ind w:left="2160" w:hanging="180"/>
+      </w:pPr>
+    </w:lvl>
+    <w:lvl w:ilvl="3" w:tplc="0409000F" w:tentative="1">
+      <w:start w:val="1"/>
+      <w:numFmt w:val="decimal"/>
+      <w:lvlText w:val="%4."/>
+      <w:lvlJc w:val="left"/>
+      <w:pPr>
+        <w:ind w:left="2880" w:hanging="360"/>
+      </w:pPr>
+    </w:lvl>
+    <w:lvl w:ilvl="4" w:tplc="04090019" w:tentative="1">
+      <w:start w:val="1"/>
+      <w:numFmt w:val="lowerLetter"/>
+      <w:lvlText w:val="%5."/>
+      <w:lvlJc w:val="left"/>
+      <w:pPr>
+        <w:ind w:left="3600" w:hanging="360"/>
+      </w:pPr>
+    </w:lvl>
+    <w:lvl w:ilvl="5" w:tplc="0409001B" w:tentative="1">
+      <w:start w:val="1"/>
+      <w:numFmt w:val="lowerRoman"/>
+      <w:lvlText w:val="%6."/>
+      <w:lvlJc w:val="right"/>
+      <w:pPr>
+        <w:ind w:left="4320" w:hanging="180"/>
+      </w:pPr>
+    </w:lvl>
+    <w:lvl w:ilvl="6" w:tplc="0409000F" w:tentative="1">
+      <w:start w:val="1"/>
+      <w:numFmt w:val="decimal"/>
+      <w:lvlText w:val="%7."/>
+      <w:lvlJc w:val="left"/>
+      <w:pPr>
+        <w:ind w:left="5040" w:hanging="360"/>
+      </w:pPr>
+    </w:lvl>
+    <w:lvl w:ilvl="7" w:tplc="04090019" w:tentative="1">
+      <w:start w:val="1"/>
+      <w:numFmt w:val="lowerLetter"/>
+      <w:lvlText w:val="%8."/>
+      <w:lvlJc w:val="left"/>
+      <w:pPr>
+        <w:ind w:left="5760" w:hanging="360"/>
+      </w:pPr>
+    </w:lvl>
+    <w:lvl w:ilvl="8" w:tplc="0409001B" w:tentative="1">
+      <w:start w:val="1"/>
+      <w:numFmt w:val="lowerRoman"/>
+      <w:lvlText w:val="%9."/>
+      <w:lvlJc w:val="right"/>
+      <w:pPr>
+        <w:ind w:left="6480" w:hanging="180"/>
+      </w:pPr>
     </w:lvl>
   </w:abstractNum>
   <w:num w:numId="1">
@@ -15038,6 +15509,9 @@
   </w:num>
   <w:num w:numId="34">
     <w:abstractNumId w:val="11"/>
+  </w:num>
+  <w:num w:numId="35">
+    <w:abstractNumId w:val="20"/>
   </w:num>
 </w:numbering>
 </file>
@@ -16250,6 +16724,56 @@
       <w:vertAlign w:val="superscript"/>
     </w:rPr>
   </w:style>
+  <w:style w:type="paragraph" w:styleId="HTMLconformatoprevio">
+    <w:name w:val="HTML Preformatted"/>
+    <w:basedOn w:val="Normal"/>
+    <w:link w:val="HTMLconformatoprevioCar"/>
+    <w:uiPriority w:val="99"/>
+    <w:semiHidden/>
+    <w:unhideWhenUsed/>
+    <w:rsid w:val="007D24C4"/>
+    <w:pPr>
+      <w:widowControl/>
+      <w:tabs>
+        <w:tab w:val="left" w:pos="916"/>
+        <w:tab w:val="left" w:pos="1832"/>
+        <w:tab w:val="left" w:pos="2748"/>
+        <w:tab w:val="left" w:pos="3664"/>
+        <w:tab w:val="left" w:pos="4580"/>
+        <w:tab w:val="left" w:pos="5496"/>
+        <w:tab w:val="left" w:pos="6412"/>
+        <w:tab w:val="left" w:pos="7328"/>
+        <w:tab w:val="left" w:pos="8244"/>
+        <w:tab w:val="left" w:pos="9160"/>
+        <w:tab w:val="left" w:pos="10076"/>
+        <w:tab w:val="left" w:pos="10992"/>
+        <w:tab w:val="left" w:pos="11908"/>
+        <w:tab w:val="left" w:pos="12824"/>
+        <w:tab w:val="left" w:pos="13740"/>
+        <w:tab w:val="left" w:pos="14656"/>
+      </w:tabs>
+      <w:jc w:val="left"/>
+    </w:pPr>
+    <w:rPr>
+      <w:rFonts w:ascii="Courier New" w:hAnsi="Courier New" w:cs="Courier New"/>
+      <w:sz w:val="20"/>
+      <w:lang w:val="en-US" w:eastAsia="en-US"/>
+    </w:rPr>
+  </w:style>
+  <w:style w:type="character" w:customStyle="1" w:styleId="HTMLconformatoprevioCar">
+    <w:name w:val="HTML con formato previo Car"/>
+    <w:basedOn w:val="Fuentedeprrafopredeter"/>
+    <w:link w:val="HTMLconformatoprevio"/>
+    <w:uiPriority w:val="99"/>
+    <w:semiHidden/>
+    <w:rsid w:val="007D24C4"/>
+    <w:rPr>
+      <w:rFonts w:ascii="Courier New" w:eastAsia="Times New Roman" w:hAnsi="Courier New" w:cs="Courier New"/>
+      <w:sz w:val="20"/>
+      <w:szCs w:val="20"/>
+      <w:lang w:val="en-US"/>
+    </w:rPr>
+  </w:style>
 </w:styles>
 </file>
 
@@ -16543,7 +17067,7 @@
 </file>
 
 <file path=customXml/itemProps1.xml><?xml version="1.0" encoding="utf-8"?>
-<ds:datastoreItem xmlns:ds="http://schemas.openxmlformats.org/officeDocument/2006/customXml" ds:itemID="{6535B82D-850B-4258-9AD8-BC0A84CBAB6F}">
+<ds:datastoreItem xmlns:ds="http://schemas.openxmlformats.org/officeDocument/2006/customXml" ds:itemID="{F3E1D400-2115-49BD-8A02-CE1A4565D16A}">
   <ds:schemaRefs>
     <ds:schemaRef ds:uri="http://schemas.openxmlformats.org/officeDocument/2006/bibliography"/>
   </ds:schemaRefs>

</xml_diff>

<commit_message>
Escrita seccio Implementacio Practica. Segueixo amb LwIP
</commit_message>
<xml_diff>
--- a/memoria/TFM_Peshevski.docx
+++ b/memoria/TFM_Peshevski.docx
@@ -3863,7 +3863,7 @@
             <w:ptab w:relativeTo="margin" w:alignment="right" w:leader="dot"/>
           </w:r>
           <w:r>
-            <w:t>23</w:t>
+            <w:t>25</w:t>
           </w:r>
         </w:p>
         <w:p>
@@ -3877,8 +3877,10 @@
             <w:ptab w:relativeTo="margin" w:alignment="right" w:leader="dot"/>
           </w:r>
           <w:r>
-            <w:t>23</w:t>
+            <w:t>0</w:t>
           </w:r>
+          <w:bookmarkStart w:id="4" w:name="_GoBack"/>
+          <w:bookmarkEnd w:id="4"/>
         </w:p>
         <w:p>
           <w:pPr>
@@ -4111,7 +4113,7 @@
         <w:rPr>
           <w:noProof/>
         </w:rPr>
-        <w:instrText xml:space="preserve"> PAGEREF _Toc473370261 \h </w:instrText>
+        <w:instrText xml:space="preserve"> PAGEREF _Toc473384170 \h </w:instrText>
       </w:r>
       <w:r>
         <w:rPr>
@@ -4180,7 +4182,7 @@
         <w:rPr>
           <w:noProof/>
         </w:rPr>
-        <w:instrText xml:space="preserve"> PAGEREF _Toc473370262 \h </w:instrText>
+        <w:instrText xml:space="preserve"> PAGEREF _Toc473384171 \h </w:instrText>
       </w:r>
       <w:r>
         <w:rPr>
@@ -4249,7 +4251,7 @@
         <w:rPr>
           <w:noProof/>
         </w:rPr>
-        <w:instrText xml:space="preserve"> PAGEREF _Toc473370263 \h </w:instrText>
+        <w:instrText xml:space="preserve"> PAGEREF _Toc473384172 \h </w:instrText>
       </w:r>
       <w:r>
         <w:rPr>
@@ -4318,7 +4320,7 @@
         <w:rPr>
           <w:noProof/>
         </w:rPr>
-        <w:instrText xml:space="preserve"> PAGEREF _Toc473370264 \h </w:instrText>
+        <w:instrText xml:space="preserve"> PAGEREF _Toc473384173 \h </w:instrText>
       </w:r>
       <w:r>
         <w:rPr>
@@ -4387,7 +4389,7 @@
         <w:rPr>
           <w:noProof/>
         </w:rPr>
-        <w:instrText xml:space="preserve"> PAGEREF _Toc473370265 \h </w:instrText>
+        <w:instrText xml:space="preserve"> PAGEREF _Toc473384174 \h </w:instrText>
       </w:r>
       <w:r>
         <w:rPr>
@@ -4456,7 +4458,7 @@
         <w:rPr>
           <w:noProof/>
         </w:rPr>
-        <w:instrText xml:space="preserve"> PAGEREF _Toc473370266 \h </w:instrText>
+        <w:instrText xml:space="preserve"> PAGEREF _Toc473384175 \h </w:instrText>
       </w:r>
       <w:r>
         <w:rPr>
@@ -4525,7 +4527,7 @@
         <w:rPr>
           <w:noProof/>
         </w:rPr>
-        <w:instrText xml:space="preserve"> PAGEREF _Toc473370267 \h </w:instrText>
+        <w:instrText xml:space="preserve"> PAGEREF _Toc473384176 \h </w:instrText>
       </w:r>
       <w:r>
         <w:rPr>
@@ -4576,7 +4578,7 @@
         <w:rPr>
           <w:noProof/>
         </w:rPr>
-        <w:t>Extracte d’una llista de IP cores disponibles per l’usuari</w:t>
+        <w:t>Assignació d’adreces de l’espai de memòria de MicroBlaze</w:t>
       </w:r>
       <w:r>
         <w:rPr>
@@ -4594,7 +4596,7 @@
         <w:rPr>
           <w:noProof/>
         </w:rPr>
-        <w:instrText xml:space="preserve"> PAGEREF _Toc473370268 \h </w:instrText>
+        <w:instrText xml:space="preserve"> PAGEREF _Toc473384177 \h </w:instrText>
       </w:r>
       <w:r>
         <w:rPr>
@@ -4663,7 +4665,7 @@
         <w:rPr>
           <w:noProof/>
         </w:rPr>
-        <w:instrText xml:space="preserve"> PAGEREF _Toc473370269 \h </w:instrText>
+        <w:instrText xml:space="preserve"> PAGEREF _Toc473384178 \h </w:instrText>
       </w:r>
       <w:r>
         <w:rPr>
@@ -4732,7 +4734,7 @@
         <w:rPr>
           <w:noProof/>
         </w:rPr>
-        <w:instrText xml:space="preserve"> PAGEREF _Toc473370270 \h </w:instrText>
+        <w:instrText xml:space="preserve"> PAGEREF _Toc473384179 \h </w:instrText>
       </w:r>
       <w:r>
         <w:rPr>
@@ -4801,7 +4803,7 @@
         <w:rPr>
           <w:noProof/>
         </w:rPr>
-        <w:instrText xml:space="preserve"> PAGEREF _Toc473370271 \h </w:instrText>
+        <w:instrText xml:space="preserve"> PAGEREF _Toc473384180 \h </w:instrText>
       </w:r>
       <w:r>
         <w:rPr>
@@ -4870,7 +4872,7 @@
         <w:rPr>
           <w:noProof/>
         </w:rPr>
-        <w:instrText xml:space="preserve"> PAGEREF _Toc473370272 \h </w:instrText>
+        <w:instrText xml:space="preserve"> PAGEREF _Toc473384181 \h </w:instrText>
       </w:r>
       <w:r>
         <w:rPr>
@@ -4939,7 +4941,7 @@
         <w:rPr>
           <w:noProof/>
         </w:rPr>
-        <w:instrText xml:space="preserve"> PAGEREF _Toc473370273 \h </w:instrText>
+        <w:instrText xml:space="preserve"> PAGEREF _Toc473384182 \h </w:instrText>
       </w:r>
       <w:r>
         <w:rPr>
@@ -5008,7 +5010,7 @@
         <w:rPr>
           <w:noProof/>
         </w:rPr>
-        <w:instrText xml:space="preserve"> PAGEREF _Toc473370274 \h </w:instrText>
+        <w:instrText xml:space="preserve"> PAGEREF _Toc473384183 \h </w:instrText>
       </w:r>
       <w:r>
         <w:rPr>
@@ -5077,7 +5079,7 @@
         <w:rPr>
           <w:noProof/>
         </w:rPr>
-        <w:instrText xml:space="preserve"> PAGEREF _Toc473370275 \h </w:instrText>
+        <w:instrText xml:space="preserve"> PAGEREF _Toc473384184 \h </w:instrText>
       </w:r>
       <w:r>
         <w:rPr>
@@ -5146,7 +5148,7 @@
         <w:rPr>
           <w:noProof/>
         </w:rPr>
-        <w:instrText xml:space="preserve"> PAGEREF _Toc473370276 \h </w:instrText>
+        <w:instrText xml:space="preserve"> PAGEREF _Toc473384185 \h </w:instrText>
       </w:r>
       <w:r>
         <w:rPr>
@@ -5215,7 +5217,7 @@
         <w:rPr>
           <w:noProof/>
         </w:rPr>
-        <w:instrText xml:space="preserve"> PAGEREF _Toc473370277 \h </w:instrText>
+        <w:instrText xml:space="preserve"> PAGEREF _Toc473384186 \h </w:instrText>
       </w:r>
       <w:r>
         <w:rPr>
@@ -5233,6 +5235,213 @@
           <w:noProof/>
         </w:rPr>
         <w:t>22</w:t>
+      </w:r>
+      <w:r>
+        <w:rPr>
+          <w:noProof/>
+        </w:rPr>
+        <w:fldChar w:fldCharType="end"/>
+      </w:r>
+    </w:p>
+    <w:p>
+      <w:pPr>
+        <w:pStyle w:val="Tabladeilustraciones"/>
+        <w:tabs>
+          <w:tab w:val="right" w:pos="8494"/>
+        </w:tabs>
+        <w:rPr>
+          <w:rFonts w:eastAsiaTheme="minorEastAsia" w:cstheme="minorBidi"/>
+          <w:caps w:val="0"/>
+          <w:noProof/>
+          <w:sz w:val="22"/>
+          <w:szCs w:val="22"/>
+          <w:lang w:val="es-ES" w:eastAsia="en-US"/>
+        </w:rPr>
+      </w:pPr>
+      <w:r>
+        <w:rPr>
+          <w:noProof/>
+        </w:rPr>
+        <w:t xml:space="preserve">Figura 18. </w:t>
+      </w:r>
+      <w:r>
+        <w:rPr>
+          <w:noProof/>
+        </w:rPr>
+        <w:t>Creació d’un projecte nou al programari XPS</w:t>
+      </w:r>
+      <w:r>
+        <w:rPr>
+          <w:noProof/>
+        </w:rPr>
+        <w:tab/>
+      </w:r>
+      <w:r>
+        <w:rPr>
+          <w:noProof/>
+        </w:rPr>
+        <w:fldChar w:fldCharType="begin"/>
+      </w:r>
+      <w:r>
+        <w:rPr>
+          <w:noProof/>
+        </w:rPr>
+        <w:instrText xml:space="preserve"> PAGEREF _Toc473384187 \h </w:instrText>
+      </w:r>
+      <w:r>
+        <w:rPr>
+          <w:noProof/>
+        </w:rPr>
+      </w:r>
+      <w:r>
+        <w:rPr>
+          <w:noProof/>
+        </w:rPr>
+        <w:fldChar w:fldCharType="separate"/>
+      </w:r>
+      <w:r>
+        <w:rPr>
+          <w:noProof/>
+        </w:rPr>
+        <w:t>23</w:t>
+      </w:r>
+      <w:r>
+        <w:rPr>
+          <w:noProof/>
+        </w:rPr>
+        <w:fldChar w:fldCharType="end"/>
+      </w:r>
+    </w:p>
+    <w:p>
+      <w:pPr>
+        <w:pStyle w:val="Tabladeilustraciones"/>
+        <w:tabs>
+          <w:tab w:val="right" w:pos="8494"/>
+        </w:tabs>
+        <w:rPr>
+          <w:rFonts w:eastAsiaTheme="minorEastAsia" w:cstheme="minorBidi"/>
+          <w:caps w:val="0"/>
+          <w:noProof/>
+          <w:sz w:val="22"/>
+          <w:szCs w:val="22"/>
+          <w:lang w:val="es-ES" w:eastAsia="en-US"/>
+        </w:rPr>
+      </w:pPr>
+      <w:r>
+        <w:rPr>
+          <w:noProof/>
+        </w:rPr>
+        <w:t xml:space="preserve">Figura 19. </w:t>
+      </w:r>
+      <w:r>
+        <w:rPr>
+          <w:noProof/>
+        </w:rPr>
+        <w:t>Selecció de la FPGA utilitzada i el sistema que s’hi vol implementar</w:t>
+      </w:r>
+      <w:r>
+        <w:rPr>
+          <w:noProof/>
+        </w:rPr>
+        <w:tab/>
+      </w:r>
+      <w:r>
+        <w:rPr>
+          <w:noProof/>
+        </w:rPr>
+        <w:fldChar w:fldCharType="begin"/>
+      </w:r>
+      <w:r>
+        <w:rPr>
+          <w:noProof/>
+        </w:rPr>
+        <w:instrText xml:space="preserve"> PAGEREF _Toc473384188 \h </w:instrText>
+      </w:r>
+      <w:r>
+        <w:rPr>
+          <w:noProof/>
+        </w:rPr>
+      </w:r>
+      <w:r>
+        <w:rPr>
+          <w:noProof/>
+        </w:rPr>
+        <w:fldChar w:fldCharType="separate"/>
+      </w:r>
+      <w:r>
+        <w:rPr>
+          <w:noProof/>
+        </w:rPr>
+        <w:t>24</w:t>
+      </w:r>
+      <w:r>
+        <w:rPr>
+          <w:noProof/>
+        </w:rPr>
+        <w:fldChar w:fldCharType="end"/>
+      </w:r>
+    </w:p>
+    <w:p>
+      <w:pPr>
+        <w:pStyle w:val="Tabladeilustraciones"/>
+        <w:tabs>
+          <w:tab w:val="right" w:pos="8494"/>
+        </w:tabs>
+        <w:rPr>
+          <w:rFonts w:eastAsiaTheme="minorEastAsia" w:cstheme="minorBidi"/>
+          <w:caps w:val="0"/>
+          <w:noProof/>
+          <w:sz w:val="22"/>
+          <w:szCs w:val="22"/>
+          <w:lang w:val="es-ES" w:eastAsia="en-US"/>
+        </w:rPr>
+      </w:pPr>
+      <w:r>
+        <w:rPr>
+          <w:noProof/>
+        </w:rPr>
+        <w:t xml:space="preserve">Figura 20. </w:t>
+      </w:r>
+      <w:r>
+        <w:rPr>
+          <w:noProof/>
+        </w:rPr>
+        <w:t>Selecció dels mòduls predefinits per la placa en qüestió que s’està utilitzant</w:t>
+      </w:r>
+      <w:r>
+        <w:rPr>
+          <w:noProof/>
+        </w:rPr>
+        <w:tab/>
+      </w:r>
+      <w:r>
+        <w:rPr>
+          <w:noProof/>
+        </w:rPr>
+        <w:fldChar w:fldCharType="begin"/>
+      </w:r>
+      <w:r>
+        <w:rPr>
+          <w:noProof/>
+        </w:rPr>
+        <w:instrText xml:space="preserve"> PAGEREF _Toc473384189 \h </w:instrText>
+      </w:r>
+      <w:r>
+        <w:rPr>
+          <w:noProof/>
+        </w:rPr>
+      </w:r>
+      <w:r>
+        <w:rPr>
+          <w:noProof/>
+        </w:rPr>
+        <w:fldChar w:fldCharType="separate"/>
+      </w:r>
+      <w:r>
+        <w:rPr>
+          <w:noProof/>
+        </w:rPr>
+        <w:t>24</w:t>
       </w:r>
       <w:r>
         <w:rPr>
@@ -6037,13 +6246,6 @@
         </w:rPr>
         <w:t xml:space="preserve"> Una imatge qualitativa de l’estructura interna d’una FPGA podria ser la de la Figura 1.</w:t>
       </w:r>
-    </w:p>
-    <w:p>
-      <w:pPr>
-        <w:rPr>
-          <w:lang w:eastAsia="en-US"/>
-        </w:rPr>
-      </w:pPr>
     </w:p>
     <w:p>
       <w:pPr>
@@ -6112,7 +6314,7 @@
           <w:color w:val="auto"/>
         </w:rPr>
       </w:pPr>
-      <w:bookmarkStart w:id="4" w:name="_Toc473370261"/>
+      <w:bookmarkStart w:id="5" w:name="_Toc473384170"/>
       <w:r>
         <w:t xml:space="preserve">Figura </w:t>
       </w:r>
@@ -6133,7 +6335,7 @@
         </w:rPr>
         <w:t>Estructura de la FPGA, altament simplificada</w:t>
       </w:r>
-      <w:bookmarkEnd w:id="4"/>
+      <w:bookmarkEnd w:id="5"/>
     </w:p>
     <w:p>
       <w:pPr>
@@ -6177,13 +6379,6 @@
         </w:rPr>
         <w:t>.</w:t>
       </w:r>
-    </w:p>
-    <w:p>
-      <w:pPr>
-        <w:rPr>
-          <w:lang w:eastAsia="en-US"/>
-        </w:rPr>
-      </w:pPr>
     </w:p>
     <w:p>
       <w:pPr>
@@ -6252,7 +6447,7 @@
           <w:color w:val="auto"/>
         </w:rPr>
       </w:pPr>
-      <w:bookmarkStart w:id="5" w:name="_Toc473370262"/>
+      <w:bookmarkStart w:id="6" w:name="_Toc473384171"/>
       <w:r>
         <w:t xml:space="preserve">Figura </w:t>
       </w:r>
@@ -6273,7 +6468,7 @@
         </w:rPr>
         <w:t>Cel·la lògica individual simplificada d’una FPGA</w:t>
       </w:r>
-      <w:bookmarkEnd w:id="5"/>
+      <w:bookmarkEnd w:id="6"/>
     </w:p>
     <w:p>
       <w:r>
@@ -6353,17 +6548,17 @@
         <w:t>), governat per un senyal de rellotge</w:t>
       </w:r>
       <w:r>
-        <w:t xml:space="preserve">, que és, en general, global a totes o la </w:t>
+        <w:t>, que és, en general, global a totes o la majoria de cel·les</w:t>
+      </w:r>
+      <w:r>
+        <w:t>. Aquest biestable és molt important degut a què els circuits que s’hagin de generar a les FPGA normalment han de ser síncrons.</w:t>
+      </w:r>
+      <w:r>
+        <w:t xml:space="preserve"> Cal notar que una </w:t>
       </w:r>
       <w:r>
         <w:lastRenderedPageBreak/>
-        <w:t>majoria de cel·les</w:t>
-      </w:r>
-      <w:r>
-        <w:t>. Aquest biestable és molt important degut a què els circuits que s’hagin de generar a les FPGA normalment han de ser síncrons.</w:t>
-      </w:r>
-      <w:r>
-        <w:t xml:space="preserve"> Cal notar que una cel·la real </w:t>
+        <w:t xml:space="preserve">cel·la real </w:t>
       </w:r>
       <w:r>
         <w:t>sol s</w:t>
@@ -6396,10 +6591,12 @@
         <w:t xml:space="preserve">altament </w:t>
       </w:r>
       <w:r>
-        <w:t xml:space="preserve">simplificada es pot veure a la Figura 3. </w:t>
-      </w:r>
-    </w:p>
-    <w:p/>
+        <w:t>simplifica</w:t>
+      </w:r>
+      <w:r>
+        <w:t xml:space="preserve">da es pot veure a la Figura 3. </w:t>
+      </w:r>
+    </w:p>
     <w:p>
       <w:pPr>
         <w:keepNext/>
@@ -6467,7 +6664,7 @@
           <w:color w:val="auto"/>
         </w:rPr>
       </w:pPr>
-      <w:bookmarkStart w:id="6" w:name="_Toc473370263"/>
+      <w:bookmarkStart w:id="7" w:name="_Toc473384172"/>
       <w:r>
         <w:t xml:space="preserve">Figura </w:t>
       </w:r>
@@ -6488,7 +6685,7 @@
         </w:rPr>
         <w:t>Representació simplificada d’un dels interruptors d’interconnexió d’una FPGA</w:t>
       </w:r>
-      <w:bookmarkEnd w:id="6"/>
+      <w:bookmarkEnd w:id="7"/>
     </w:p>
     <w:p>
       <w:r>
@@ -6522,7 +6719,6 @@
         <w:t>.</w:t>
       </w:r>
     </w:p>
-    <w:p/>
     <w:p>
       <w:pPr>
         <w:keepNext/>
@@ -6590,7 +6786,7 @@
           <w:color w:val="auto"/>
         </w:rPr>
       </w:pPr>
-      <w:bookmarkStart w:id="7" w:name="_Toc473370264"/>
+      <w:bookmarkStart w:id="8" w:name="_Toc473384173"/>
       <w:r>
         <w:t xml:space="preserve">Figura </w:t>
       </w:r>
@@ -6611,7 +6807,23 @@
         </w:rPr>
         <w:t>Representació simplificada d’un dels blocs d’entrada/sortida de la FPGA</w:t>
       </w:r>
-      <w:bookmarkEnd w:id="7"/>
+      <w:bookmarkEnd w:id="8"/>
+    </w:p>
+    <w:p>
+      <w:pPr>
+        <w:widowControl/>
+        <w:spacing w:after="200" w:line="276" w:lineRule="auto"/>
+        <w:jc w:val="left"/>
+        <w:rPr>
+          <w:b/>
+          <w:bCs/>
+          <w:sz w:val="24"/>
+          <w:lang w:eastAsia="en-US"/>
+        </w:rPr>
+      </w:pPr>
+      <w:r>
+        <w:br w:type="page"/>
+      </w:r>
     </w:p>
     <w:p>
       <w:pPr>
@@ -7276,7 +7488,7 @@
           <w:color w:val="auto"/>
         </w:rPr>
       </w:pPr>
-      <w:bookmarkStart w:id="8" w:name="_Toc473370265"/>
+      <w:bookmarkStart w:id="9" w:name="_Toc473384174"/>
       <w:r>
         <w:t xml:space="preserve">Figura </w:t>
       </w:r>
@@ -7297,7 +7509,7 @@
         </w:rPr>
         <w:t>Foto de la placa utilitzada en aquest treball</w:t>
       </w:r>
-      <w:bookmarkEnd w:id="8"/>
+      <w:bookmarkEnd w:id="9"/>
       <w:r>
         <w:br w:type="page"/>
       </w:r>
@@ -7731,7 +7943,7 @@
           <w:color w:val="auto"/>
         </w:rPr>
       </w:pPr>
-      <w:bookmarkStart w:id="9" w:name="_Toc473370266"/>
+      <w:bookmarkStart w:id="10" w:name="_Toc473384175"/>
       <w:r>
         <w:t xml:space="preserve">Figura </w:t>
       </w:r>
@@ -7752,7 +7964,7 @@
         </w:rPr>
         <w:t>Extracte d’una llista de IP cores disponibles per l’usuari</w:t>
       </w:r>
-      <w:bookmarkEnd w:id="9"/>
+      <w:bookmarkEnd w:id="10"/>
     </w:p>
     <w:p>
       <w:pPr>
@@ -7794,8 +8006,8 @@
         </w:rPr>
         <w:drawing>
           <wp:inline distT="0" distB="0" distL="0" distR="0" wp14:anchorId="096903D7" wp14:editId="1CC51311">
-            <wp:extent cx="4762500" cy="3481551"/>
-            <wp:effectExtent l="0" t="0" r="0" b="5080"/>
+            <wp:extent cx="4775296" cy="3406903"/>
+            <wp:effectExtent l="0" t="0" r="6350" b="3175"/>
             <wp:docPr id="10" name="Imatge 5"/>
             <wp:cNvGraphicFramePr>
               <a:graphicFrameLocks xmlns:a="http://schemas.openxmlformats.org/drawingml/2006/main" noChangeAspect="1"/>
@@ -7824,7 +8036,7 @@
                   <pic:spPr bwMode="auto">
                     <a:xfrm>
                       <a:off x="0" y="0"/>
-                      <a:ext cx="4775296" cy="3490905"/>
+                      <a:ext cx="4775296" cy="3406903"/>
                     </a:xfrm>
                     <a:prstGeom prst="rect">
                       <a:avLst/>
@@ -7849,7 +8061,7 @@
           <w:color w:val="auto"/>
         </w:rPr>
       </w:pPr>
-      <w:bookmarkStart w:id="10" w:name="_Toc473370267"/>
+      <w:bookmarkStart w:id="11" w:name="_Toc473384176"/>
       <w:r>
         <w:t xml:space="preserve">Figura </w:t>
       </w:r>
@@ -7884,7 +8096,7 @@
         </w:rPr>
         <w:t xml:space="preserve"> triats pel projecte en curs</w:t>
       </w:r>
-      <w:bookmarkEnd w:id="10"/>
+      <w:bookmarkEnd w:id="11"/>
     </w:p>
     <w:p>
       <w:pPr>
@@ -7895,7 +8107,13 @@
         </w:rPr>
       </w:pPr>
       <w:r>
-        <w:t>Una vista útil més del programari és la d’assignació de adreces de memòria del disseny. En aquest cas, com la placa utilitzada té una memòria LPDDR de 64 M</w:t>
+        <w:t>Una vista útil més del p</w:t>
+      </w:r>
+      <w:r>
+        <w:t>rogramari és la d’assignació d’</w:t>
+      </w:r>
+      <w:r>
+        <w:t>adreces de memòria del disseny. En aquest cas, com la placa utilitzada té una memòria LPDDR de 64 M</w:t>
       </w:r>
       <w:r>
         <w:t xml:space="preserve">B i </w:t>
@@ -7968,8 +8186,8 @@
         </w:rPr>
         <w:drawing>
           <wp:inline distT="0" distB="0" distL="0" distR="0" wp14:anchorId="0794A846" wp14:editId="6D0830D0">
-            <wp:extent cx="5093148" cy="1838291"/>
-            <wp:effectExtent l="0" t="0" r="0" b="0"/>
+            <wp:extent cx="5120974" cy="1718221"/>
+            <wp:effectExtent l="0" t="0" r="3810" b="0"/>
             <wp:docPr id="13" name="Imatge 5"/>
             <wp:cNvGraphicFramePr>
               <a:graphicFrameLocks xmlns:a="http://schemas.openxmlformats.org/drawingml/2006/main" noChangeAspect="1"/>
@@ -7998,7 +8216,7 @@
                   <pic:spPr bwMode="auto">
                     <a:xfrm>
                       <a:off x="0" y="0"/>
-                      <a:ext cx="5120974" cy="1848334"/>
+                      <a:ext cx="5120974" cy="1718221"/>
                     </a:xfrm>
                     <a:prstGeom prst="rect">
                       <a:avLst/>
@@ -8023,7 +8241,7 @@
           <w:color w:val="auto"/>
         </w:rPr>
       </w:pPr>
-      <w:bookmarkStart w:id="11" w:name="_Toc473370268"/>
+      <w:bookmarkStart w:id="12" w:name="_Toc473384177"/>
       <w:r>
         <w:t xml:space="preserve">Figura </w:t>
       </w:r>
@@ -8042,9 +8260,17 @@
         <w:rPr>
           <w:color w:val="auto"/>
         </w:rPr>
-        <w:t>Extracte d’una llista de IP cores disponibles per l’usuari</w:t>
-      </w:r>
-      <w:bookmarkEnd w:id="11"/>
+        <w:t xml:space="preserve">Assignació d’adreces de l’espai de memòria de </w:t>
+      </w:r>
+      <w:proofErr w:type="spellStart"/>
+      <w:r>
+        <w:rPr>
+          <w:color w:val="auto"/>
+        </w:rPr>
+        <w:t>MicroBlaze</w:t>
+      </w:r>
+      <w:bookmarkEnd w:id="12"/>
+      <w:proofErr w:type="spellEnd"/>
     </w:p>
     <w:p>
       <w:r>
@@ -8062,14 +8288,14 @@
         <w:t xml:space="preserve">. Aquest és l’arxiu de configuració de la lògica de la FPGA. Un cop es té aquest arxiu es </w:t>
       </w:r>
       <w:r>
-        <w:t xml:space="preserve">pot carregar a la FPGA i el hardware es configurarà tal com l’usuari l’ha dissenyat. </w:t>
+        <w:t>pot carregar a la FPGA i el hardware es configurarà tal com l’usuari l’ha dissenyat. Aleshores, com es té un microcontrolador al sistema, aquest mateix s’ha de programar</w:t>
+      </w:r>
+      <w:r>
+        <w:t xml:space="preserve"> </w:t>
       </w:r>
       <w:r>
         <w:lastRenderedPageBreak/>
-        <w:t>Aleshores, com es té un microcontrolador al sistema, aquest mateix s’ha de programar</w:t>
-      </w:r>
-      <w:r>
-        <w:t xml:space="preserve"> per executar el codi de l’usuari</w:t>
+        <w:t>per executar el codi de l’usuari</w:t>
       </w:r>
       <w:r>
         <w:t>.</w:t>
@@ -8304,7 +8530,7 @@
           <w:color w:val="auto"/>
         </w:rPr>
       </w:pPr>
-      <w:bookmarkStart w:id="12" w:name="_Toc473370269"/>
+      <w:bookmarkStart w:id="13" w:name="_Toc473384178"/>
       <w:r>
         <w:t xml:space="preserve">Figura </w:t>
       </w:r>
@@ -8339,7 +8565,7 @@
         </w:rPr>
         <w:t xml:space="preserve"> Kit</w:t>
       </w:r>
-      <w:bookmarkEnd w:id="12"/>
+      <w:bookmarkEnd w:id="13"/>
     </w:p>
     <w:p>
       <w:pPr>
@@ -8496,7 +8722,13 @@
         <w:rPr>
           <w:lang w:eastAsia="en-US"/>
         </w:rPr>
-        <w:t xml:space="preserve"> Una representació del model OSI es pot trobar a la Figura 10.</w:t>
+        <w:t xml:space="preserve"> Una representació del model O</w:t>
+      </w:r>
+      <w:r>
+        <w:rPr>
+          <w:lang w:eastAsia="en-US"/>
+        </w:rPr>
+        <w:t>SI es pot trobar a la Figura 10.</w:t>
       </w:r>
     </w:p>
     <w:p>
@@ -8566,7 +8798,7 @@
           <w:color w:val="auto"/>
         </w:rPr>
       </w:pPr>
-      <w:bookmarkStart w:id="13" w:name="_Toc473370270"/>
+      <w:bookmarkStart w:id="14" w:name="_Toc473384179"/>
       <w:r>
         <w:t xml:space="preserve">Figura </w:t>
       </w:r>
@@ -8587,7 +8819,7 @@
         </w:rPr>
         <w:t>Representació del model OSI</w:t>
       </w:r>
-      <w:bookmarkEnd w:id="13"/>
+      <w:bookmarkEnd w:id="14"/>
     </w:p>
     <w:p>
       <w:pPr>
@@ -8829,7 +9061,7 @@
           <w:color w:val="auto"/>
         </w:rPr>
       </w:pPr>
-      <w:bookmarkStart w:id="14" w:name="_Toc473370271"/>
+      <w:bookmarkStart w:id="15" w:name="_Toc473384180"/>
       <w:r>
         <w:t xml:space="preserve">Figura </w:t>
       </w:r>
@@ -8864,7 +9096,7 @@
         </w:rPr>
         <w:t xml:space="preserve"> que es poden trobar</w:t>
       </w:r>
-      <w:bookmarkEnd w:id="14"/>
+      <w:bookmarkEnd w:id="15"/>
     </w:p>
     <w:p>
       <w:r>
@@ -9021,7 +9253,7 @@
           <w:color w:val="auto"/>
         </w:rPr>
       </w:pPr>
-      <w:bookmarkStart w:id="15" w:name="_Toc473370272"/>
+      <w:bookmarkStart w:id="16" w:name="_Toc473384181"/>
       <w:r>
         <w:t xml:space="preserve">Figura </w:t>
       </w:r>
@@ -9054,7 +9286,7 @@
         </w:rPr>
         <w:t>ció de vàries topologies de xarxes possibles</w:t>
       </w:r>
-      <w:bookmarkEnd w:id="15"/>
+      <w:bookmarkEnd w:id="16"/>
     </w:p>
     <w:p>
       <w:pPr>
@@ -9238,7 +9470,7 @@
           <w:color w:val="auto"/>
         </w:rPr>
       </w:pPr>
-      <w:bookmarkStart w:id="16" w:name="_Toc473370273"/>
+      <w:bookmarkStart w:id="17" w:name="_Toc473384182"/>
       <w:r>
         <w:t xml:space="preserve">Figura </w:t>
       </w:r>
@@ -9273,7 +9505,7 @@
         </w:rPr>
         <w:t xml:space="preserve"> a la placa utilitzada</w:t>
       </w:r>
-      <w:bookmarkEnd w:id="16"/>
+      <w:bookmarkEnd w:id="17"/>
     </w:p>
     <w:p>
       <w:pPr>
@@ -9533,13 +9765,6 @@
         </w:rPr>
         <w:t>ón:</w:t>
       </w:r>
-    </w:p>
-    <w:p>
-      <w:pPr>
-        <w:rPr>
-          <w:lang w:eastAsia="en-US"/>
-        </w:rPr>
-      </w:pPr>
     </w:p>
     <w:p>
       <w:pPr>
@@ -9877,13 +10102,6 @@
     </w:p>
     <w:p>
       <w:pPr>
-        <w:rPr>
-          <w:lang w:eastAsia="en-US"/>
-        </w:rPr>
-      </w:pPr>
-    </w:p>
-    <w:p>
-      <w:pPr>
         <w:pStyle w:val="Prrafodelista"/>
         <w:numPr>
           <w:ilvl w:val="0"/>
@@ -10057,32 +10275,32 @@
         <w:rPr>
           <w:lang w:eastAsia="en-US"/>
         </w:rPr>
-        <w:t xml:space="preserve">), consistent del resultat d’executar un algoritme de comprovació de redundància </w:t>
+        <w:t>), consistent del resultat d’executar un algoritme de comprovació de redundància cíclic (CRC) de 32 bits (4 bytes) sobre tota la trama.</w:t>
+      </w:r>
+      <w:r>
+        <w:rPr>
+          <w:lang w:eastAsia="en-US"/>
+        </w:rPr>
+        <w:t xml:space="preserve"> Generalment aquest algoritme </w:t>
+      </w:r>
+      <w:r>
+        <w:rPr>
+          <w:lang w:eastAsia="en-US"/>
+        </w:rPr>
+        <w:t xml:space="preserve">és transparent a l’usuari i </w:t>
+      </w:r>
+      <w:r>
+        <w:rPr>
+          <w:lang w:eastAsia="en-US"/>
+        </w:rPr>
+        <w:t xml:space="preserve">s’executa a nivell de hardware a la capa </w:t>
       </w:r>
       <w:r>
         <w:rPr>
           <w:lang w:eastAsia="en-US"/>
         </w:rPr>
         <w:lastRenderedPageBreak/>
-        <w:t>cíclic (CRC) de 32 bits (4 bytes) sobre tota la trama.</w:t>
-      </w:r>
-      <w:r>
-        <w:rPr>
-          <w:lang w:eastAsia="en-US"/>
-        </w:rPr>
-        <w:t xml:space="preserve"> Generalment aquest algoritme </w:t>
-      </w:r>
-      <w:r>
-        <w:rPr>
-          <w:lang w:eastAsia="en-US"/>
-        </w:rPr>
-        <w:t xml:space="preserve">és transparent a l’usuari i </w:t>
-      </w:r>
-      <w:r>
-        <w:rPr>
-          <w:lang w:eastAsia="en-US"/>
-        </w:rPr>
-        <w:t>s’executa a nivell de hardware a la capa MAC del dispositiu connectat a la xarxa.</w:t>
+        <w:t>MAC del dispositiu connectat a la xarxa.</w:t>
       </w:r>
     </w:p>
     <w:p>
@@ -10180,7 +10398,7 @@
           <w:color w:val="auto"/>
         </w:rPr>
       </w:pPr>
-      <w:bookmarkStart w:id="17" w:name="_Toc473370274"/>
+      <w:bookmarkStart w:id="18" w:name="_Toc473384183"/>
       <w:r>
         <w:t xml:space="preserve">Figura </w:t>
       </w:r>
@@ -10214,7 +10432,7 @@
         </w:rPr>
         <w:t>Ethernet</w:t>
       </w:r>
-      <w:bookmarkEnd w:id="17"/>
+      <w:bookmarkEnd w:id="18"/>
       <w:proofErr w:type="spellEnd"/>
     </w:p>
     <w:p>
@@ -10315,13 +10533,6 @@
         </w:rPr>
         <w:t>formació de xarxes i subxarxes. L’adreça IP consta de 4 bytes de llargària. En aquest protocol els paquets de dades se solen separar entre una capçalera, que dóna informació sobre l’origen i destí del paquet entre d’altres, i les dades encapsulades en aquest paquet. La capçalera dels paquets IPv4 ha de contenir, com a mínim:</w:t>
       </w:r>
-    </w:p>
-    <w:p>
-      <w:pPr>
-        <w:rPr>
-          <w:lang w:eastAsia="en-US"/>
-        </w:rPr>
-      </w:pPr>
     </w:p>
     <w:p>
       <w:pPr>
@@ -10506,14 +10717,7 @@
         <w:rPr>
           <w:lang w:eastAsia="en-US"/>
         </w:rPr>
-        <w:t xml:space="preserve"> </w:t>
-      </w:r>
-      <w:r>
-        <w:rPr>
-          <w:lang w:eastAsia="en-US"/>
-        </w:rPr>
-        <w:lastRenderedPageBreak/>
-        <w:t>Fragment) segons el qual l’originador del paquet pot demanar que no se separin les dades durant la transmissió, saltant pels diferents punts de la xarxa. El tercer bit està reservat, segons la especificació.</w:t>
+        <w:t xml:space="preserve"> Fragment) segons el qual l’originador del paquet pot demanar que no se separin les dades durant la transmissió, saltant pels diferents punts de la xarxa. El tercer bit està reservat, segons la especificació.</w:t>
       </w:r>
     </w:p>
     <w:p>
@@ -10531,6 +10735,7 @@
         <w:rPr>
           <w:lang w:eastAsia="en-US"/>
         </w:rPr>
+        <w:lastRenderedPageBreak/>
         <w:t>El camp que indica, si haguessin d’haver més fragments, quin nombre de fragment s’està tractant en el paquet actual. Aquest camp té una llargària de 13 bits, però el seu número es mesura en unitats de 8 bytes. El primer paquet de la transmissió sempre comença tenint un 0.</w:t>
       </w:r>
     </w:p>
@@ -10768,7 +10973,7 @@
           <w:color w:val="auto"/>
         </w:rPr>
       </w:pPr>
-      <w:bookmarkStart w:id="18" w:name="_Toc473370275"/>
+      <w:bookmarkStart w:id="19" w:name="_Toc473384184"/>
       <w:r>
         <w:t xml:space="preserve">Figura </w:t>
       </w:r>
@@ -10795,7 +11000,7 @@
         </w:rPr>
         <w:t>d’un paquet IPv4</w:t>
       </w:r>
-      <w:bookmarkEnd w:id="18"/>
+      <w:bookmarkEnd w:id="19"/>
     </w:p>
     <w:p>
       <w:pPr>
@@ -10845,28 +11050,34 @@
         <w:rPr>
           <w:lang w:eastAsia="en-US"/>
         </w:rPr>
+        <w:t>Paquet ARP</w:t>
+      </w:r>
+    </w:p>
+    <w:p>
+      <w:pPr>
+        <w:rPr>
+          <w:lang w:eastAsia="en-US"/>
+        </w:rPr>
+      </w:pPr>
+    </w:p>
+    <w:p>
+      <w:pPr>
+        <w:rPr>
+          <w:lang w:eastAsia="en-US"/>
+        </w:rPr>
+      </w:pPr>
+      <w:r>
+        <w:rPr>
+          <w:lang w:eastAsia="en-US"/>
+        </w:rPr>
+        <w:t xml:space="preserve">El protocol ARP serveix per resoldre les adreces físiques dels dispositius connectats a </w:t>
+      </w:r>
+      <w:r>
+        <w:rPr>
+          <w:lang w:eastAsia="en-US"/>
+        </w:rPr>
         <w:lastRenderedPageBreak/>
-        <w:t>Paquet ARP</w:t>
-      </w:r>
-    </w:p>
-    <w:p>
-      <w:pPr>
-        <w:rPr>
-          <w:lang w:eastAsia="en-US"/>
-        </w:rPr>
-      </w:pPr>
-    </w:p>
-    <w:p>
-      <w:pPr>
-        <w:rPr>
-          <w:lang w:eastAsia="en-US"/>
-        </w:rPr>
-      </w:pPr>
-      <w:r>
-        <w:rPr>
-          <w:lang w:eastAsia="en-US"/>
-        </w:rPr>
-        <w:t xml:space="preserve">El protocol ARP serveix per resoldre les adreces físiques dels dispositius connectats a una xarxa. Per utilitzar aquest protocol, l’equip que necessiti saber la direcció física d’un altre pot emetre un paquet </w:t>
+        <w:t xml:space="preserve">una xarxa. Per utilitzar aquest protocol, l’equip que necessiti saber la direcció física d’un altre pot emetre un paquet </w:t>
       </w:r>
       <w:proofErr w:type="spellStart"/>
       <w:r>
@@ -10908,13 +11119,6 @@
         </w:rPr>
         <w:t xml:space="preserve"> de les següents dades:</w:t>
       </w:r>
-    </w:p>
-    <w:p>
-      <w:pPr>
-        <w:rPr>
-          <w:lang w:eastAsia="en-US"/>
-        </w:rPr>
-      </w:pPr>
     </w:p>
     <w:p>
       <w:pPr>
@@ -11253,7 +11457,7 @@
           <w:color w:val="auto"/>
         </w:rPr>
       </w:pPr>
-      <w:bookmarkStart w:id="19" w:name="_Toc473370276"/>
+      <w:bookmarkStart w:id="20" w:name="_Toc473384185"/>
       <w:r>
         <w:t xml:space="preserve">Figura </w:t>
       </w:r>
@@ -11280,7 +11484,7 @@
         </w:rPr>
         <w:t>un paquet ARP</w:t>
       </w:r>
-      <w:bookmarkEnd w:id="19"/>
+      <w:bookmarkEnd w:id="20"/>
     </w:p>
     <w:p>
       <w:pPr>
@@ -11293,36 +11497,41 @@
         <w:rPr>
           <w:lang w:eastAsia="en-US"/>
         </w:rPr>
+        <w:t>Paquet ICMP</w:t>
+      </w:r>
+    </w:p>
+    <w:p>
+      <w:pPr>
+        <w:rPr>
+          <w:lang w:eastAsia="en-US"/>
+        </w:rPr>
+      </w:pPr>
+    </w:p>
+    <w:p>
+      <w:pPr>
+        <w:rPr>
+          <w:lang w:eastAsia="en-US"/>
+        </w:rPr>
+      </w:pPr>
+      <w:r>
+        <w:rPr>
+          <w:lang w:eastAsia="en-US"/>
+        </w:rPr>
+        <w:t xml:space="preserve">El protocol ICMP serveix per regular el tràfic a la xarxa. Això es refereix a, per </w:t>
+      </w:r>
+      <w:r>
+        <w:rPr>
+          <w:lang w:eastAsia="en-US"/>
+        </w:rPr>
         <w:lastRenderedPageBreak/>
-        <w:t>Paquet ICMP</w:t>
-      </w:r>
-    </w:p>
-    <w:p>
-      <w:pPr>
-        <w:rPr>
-          <w:lang w:eastAsia="en-US"/>
-        </w:rPr>
-      </w:pPr>
-    </w:p>
-    <w:p>
-      <w:pPr>
-        <w:rPr>
-          <w:lang w:eastAsia="en-US"/>
-        </w:rPr>
-      </w:pPr>
-      <w:r>
-        <w:rPr>
-          <w:lang w:eastAsia="en-US"/>
-        </w:rPr>
-        <w:t>El protocol ICMP serveix per regular el tràfic a la xarxa. Això es refereix a, per exemple, notificar a l’originador d’una transmissió de la pèrdua del seu paquet, o que el paquet no ha pogut arribar al destinatari en el nombre de salts (temps de vida) establert. Entre d’altres, aquest protocol permet fer peticions i respostes de paquets anomenats eco. Això permet comprovar l’estat de la xarxa, i en quin temps es poden enviar i rebre paquets d’un lloc a un altre. Aquesta funció serà la que s’utilitzarà extensament als capítols 4 i 5 per fer les proves comparant entre les diferents implementacions de piles de protocol. El paquet ICMP està composat per les següents dades:</w:t>
-      </w:r>
-    </w:p>
-    <w:p>
-      <w:pPr>
-        <w:rPr>
-          <w:lang w:eastAsia="en-US"/>
-        </w:rPr>
-      </w:pPr>
+        <w:t>exemple, notificar a l’originador d’una transmissió de la pèrdua del seu paquet, o que el paquet no ha pogut arribar al destinatari en el nombre de salts (temps de vida) establert. Entre d’altres, aquest protocol permet fer peticions i respostes de paquets anomenats eco. Això permet comprovar l’estat de la xarxa, i en quin temps es poden enviar i rebre paquets d’un lloc a un altre. Aquesta funció serà la que s’utilitzarà extensament als capítols 4 i 5 per fer les proves comparant entre les diferents implementacions de piles de protocol. El paquet ICMP està c</w:t>
+      </w:r>
+      <w:r>
+        <w:rPr>
+          <w:lang w:eastAsia="en-US"/>
+        </w:rPr>
+        <w:t>omposat per les següents dades:</w:t>
+      </w:r>
     </w:p>
     <w:p>
       <w:pPr>
@@ -11487,7 +11696,7 @@
           <w:color w:val="auto"/>
         </w:rPr>
       </w:pPr>
-      <w:bookmarkStart w:id="20" w:name="_Toc473370277"/>
+      <w:bookmarkStart w:id="21" w:name="_Toc473384186"/>
       <w:r>
         <w:t xml:space="preserve">Figura </w:t>
       </w:r>
@@ -11508,7 +11717,7 @@
         </w:rPr>
         <w:t>Diagrama que representa la estructura d’un paquet ARP</w:t>
       </w:r>
-      <w:bookmarkEnd w:id="20"/>
+      <w:bookmarkEnd w:id="21"/>
     </w:p>
     <w:p>
       <w:pPr>
@@ -11561,7 +11770,6 @@
         <w:t>ecte nou des del programari XPS, com mostra la Figura 18.</w:t>
       </w:r>
     </w:p>
-    <w:p/>
     <w:p>
       <w:pPr>
         <w:keepNext/>
@@ -11574,8 +11782,8 @@
         </w:rPr>
         <w:drawing>
           <wp:inline distT="0" distB="0" distL="0" distR="0" wp14:anchorId="4C0883B5" wp14:editId="7DB1A4BF">
-            <wp:extent cx="5402146" cy="4152900"/>
-            <wp:effectExtent l="0" t="0" r="8255" b="0"/>
+            <wp:extent cx="5303022" cy="4076700"/>
+            <wp:effectExtent l="0" t="0" r="0" b="0"/>
             <wp:docPr id="19" name="Imatge 5"/>
             <wp:cNvGraphicFramePr>
               <a:graphicFrameLocks xmlns:a="http://schemas.openxmlformats.org/drawingml/2006/main" noChangeAspect="1"/>
@@ -11604,7 +11812,7 @@
                   <pic:spPr bwMode="auto">
                     <a:xfrm>
                       <a:off x="0" y="0"/>
-                      <a:ext cx="5414734" cy="4162577"/>
+                      <a:ext cx="5345395" cy="4109274"/>
                     </a:xfrm>
                     <a:prstGeom prst="rect">
                       <a:avLst/>
@@ -11629,6 +11837,7 @@
           <w:color w:val="auto"/>
         </w:rPr>
       </w:pPr>
+      <w:bookmarkStart w:id="22" w:name="_Toc473384187"/>
       <w:r>
         <w:t xml:space="preserve">Figura </w:t>
       </w:r>
@@ -11662,6 +11871,7 @@
         </w:rPr>
         <w:t>Creació d’un projecte nou al programari XPS</w:t>
       </w:r>
+      <w:bookmarkEnd w:id="22"/>
     </w:p>
     <w:p>
       <w:r>
@@ -11689,7 +11899,13 @@
       </w:r>
       <w:proofErr w:type="spellEnd"/>
       <w:r>
-        <w:t>, amb una freqüència de rellotge de 66.67 MHz.</w:t>
+        <w:t>, amb una freqüència de rellotge de</w:t>
+      </w:r>
+      <w:r>
+        <w:t xml:space="preserve"> referència de la FPGA de</w:t>
+      </w:r>
+      <w:r>
+        <w:t xml:space="preserve"> 66.67 MHz.</w:t>
       </w:r>
     </w:p>
     <w:p/>
@@ -11731,7 +11947,18 @@
         </w:numPr>
       </w:pPr>
       <w:r>
-        <w:t>Per l’aplicació que es vol fer el codi s’executarà des d’una memòria RAM externa.</w:t>
+        <w:t>Per l’aplicació que es vol fer el codi s’executarà des d’una memòria RAM externa</w:t>
+      </w:r>
+      <w:r>
+        <w:t xml:space="preserve">, i per tant no és necessari que quedi espai pel codi de </w:t>
+      </w:r>
+      <w:proofErr w:type="spellStart"/>
+      <w:r>
+        <w:t>MicroBlaze</w:t>
+      </w:r>
+      <w:proofErr w:type="spellEnd"/>
+      <w:r>
+        <w:t>.</w:t>
       </w:r>
     </w:p>
     <w:p>
@@ -11743,23 +11970,19 @@
         </w:numPr>
       </w:pPr>
       <w:r>
-        <w:t xml:space="preserve">És imprescindible que el codi s’executi el més ràpid possible, encara que sigui </w:t>
-      </w:r>
+        <w:t xml:space="preserve">És imprescindible que el codi s’executi el més ràpid possible, encara que sigui a costa d’utilitzar més recursos de sistema. </w:t>
+      </w:r>
+    </w:p>
+    <w:p/>
+    <w:p>
       <w:r>
         <w:lastRenderedPageBreak/>
-        <w:t xml:space="preserve">a costa d’utilitzar més recursos de sistema. </w:t>
-      </w:r>
-    </w:p>
-    <w:p/>
-    <w:p>
-      <w:r>
         <w:t>Així doncs, aquest punt del procés es mostra a la Figura 19.</w:t>
       </w:r>
       <w:r>
         <w:t xml:space="preserve"> </w:t>
       </w:r>
     </w:p>
-    <w:p/>
     <w:p>
       <w:pPr>
         <w:keepNext/>
@@ -11771,9 +11994,9 @@
           <w:lang w:val="en-US" w:eastAsia="en-US"/>
         </w:rPr>
         <w:drawing>
-          <wp:inline distT="0" distB="0" distL="0" distR="0" wp14:anchorId="68A0943B" wp14:editId="7363932B">
-            <wp:extent cx="4291432" cy="4162577"/>
-            <wp:effectExtent l="0" t="0" r="0" b="9525"/>
+          <wp:inline distT="0" distB="0" distL="0" distR="0" wp14:anchorId="1795085F" wp14:editId="4B6EE4A6">
+            <wp:extent cx="3086100" cy="2993438"/>
+            <wp:effectExtent l="0" t="0" r="0" b="0"/>
             <wp:docPr id="21" name="Imatge 5"/>
             <wp:cNvGraphicFramePr>
               <a:graphicFrameLocks xmlns:a="http://schemas.openxmlformats.org/drawingml/2006/main" noChangeAspect="1"/>
@@ -11788,7 +12011,7 @@
                     </pic:cNvPicPr>
                   </pic:nvPicPr>
                   <pic:blipFill>
-                    <a:blip r:embed="rId27">
+                    <a:blip r:embed="rId27" cstate="print">
                       <a:extLst>
                         <a:ext uri="{28A0092B-C50C-407E-A947-70E740481C1C}">
                           <a14:useLocalDpi xmlns:a14="http://schemas.microsoft.com/office/drawing/2010/main" val="0"/>
@@ -11802,7 +12025,7 @@
                   <pic:spPr bwMode="auto">
                     <a:xfrm>
                       <a:off x="0" y="0"/>
-                      <a:ext cx="4291432" cy="4162577"/>
+                      <a:ext cx="3103214" cy="3010038"/>
                     </a:xfrm>
                     <a:prstGeom prst="rect">
                       <a:avLst/>
@@ -11827,6 +12050,7 @@
           <w:color w:val="auto"/>
         </w:rPr>
       </w:pPr>
+      <w:bookmarkStart w:id="23" w:name="_Toc473384188"/>
       <w:r>
         <w:t xml:space="preserve">Figura </w:t>
       </w:r>
@@ -11858,24 +12082,296 @@
         <w:rPr>
           <w:color w:val="auto"/>
         </w:rPr>
-        <w:t>Selecció de la FPGA utilitzada i el sistema que s’hi vol implementar</w:t>
-      </w:r>
-    </w:p>
-    <w:p/>
-    <w:p/>
-    <w:p/>
-    <w:p/>
-    <w:p>
-      <w:r>
-        <w:t xml:space="preserve">El punt de partida d’aquest hardware és incloure un processador </w:t>
+        <w:t>Selecció de la FPGA utilitzada i el sistema que s’</w:t>
+      </w:r>
+      <w:r>
+        <w:rPr>
+          <w:color w:val="auto"/>
+        </w:rPr>
+        <w:t>hi vol implementar</w:t>
+      </w:r>
+      <w:bookmarkEnd w:id="23"/>
+    </w:p>
+    <w:p>
+      <w:r>
+        <w:t xml:space="preserve">En el pas següent, el XPS presenta a l’usuari totes les opcions que té </w:t>
       </w:r>
       <w:proofErr w:type="spellStart"/>
       <w:r>
+        <w:t>preconfigurades</w:t>
+      </w:r>
+      <w:proofErr w:type="spellEnd"/>
+      <w:r>
+        <w:t xml:space="preserve"> per la placa utilitzada pel projecte, si n’hagués algunes. En aquest cas, mostra tots els perifèrics que hi ha a la placa i es podrien utilitzar, com ara el cas </w:t>
+      </w:r>
+      <w:proofErr w:type="spellStart"/>
+      <w:r>
+        <w:t>d’Ethernet</w:t>
+      </w:r>
+      <w:proofErr w:type="spellEnd"/>
+      <w:r>
+        <w:t>, la memòria RAM LPDDR externa a la FPGA i un canal de comunicació sèrie (UART) sobre USB, per exemple. Per aquest treball es trien els</w:t>
+      </w:r>
+      <w:r>
+        <w:t xml:space="preserve"> següents dispositius:</w:t>
+      </w:r>
+    </w:p>
+    <w:p>
+      <w:pPr>
+        <w:pStyle w:val="Prrafodelista"/>
+        <w:numPr>
+          <w:ilvl w:val="0"/>
+          <w:numId w:val="36"/>
+        </w:numPr>
+      </w:pPr>
+      <w:proofErr w:type="spellStart"/>
+      <w:r>
+        <w:t>Ethernet</w:t>
+      </w:r>
+      <w:proofErr w:type="spellEnd"/>
+      <w:r>
+        <w:t>, per poder fer servir la connectivitat.</w:t>
+      </w:r>
+    </w:p>
+    <w:p>
+      <w:pPr>
+        <w:pStyle w:val="Prrafodelista"/>
+        <w:numPr>
+          <w:ilvl w:val="0"/>
+          <w:numId w:val="36"/>
+        </w:numPr>
+      </w:pPr>
+      <w:r>
+        <w:t>LPDDR, per no tenir limitacions de codi de software.</w:t>
+      </w:r>
+    </w:p>
+    <w:p>
+      <w:pPr>
+        <w:pStyle w:val="Prrafodelista"/>
+        <w:numPr>
+          <w:ilvl w:val="0"/>
+          <w:numId w:val="36"/>
+        </w:numPr>
+      </w:pPr>
+      <w:r>
+        <w:t>UART sobre USB, per poder mostrar missatges a l’ordinador. Aquest mòdul no és necessari per un funcionament correcte del software que es desenvoluparà, és només per mostrar missatges.</w:t>
+      </w:r>
+    </w:p>
+    <w:p>
+      <w:pPr>
+        <w:pStyle w:val="Prrafodelista"/>
+        <w:numPr>
+          <w:ilvl w:val="0"/>
+          <w:numId w:val="36"/>
+        </w:numPr>
+      </w:pPr>
+      <w:r>
+        <w:t xml:space="preserve">Un mòdul </w:t>
+      </w:r>
+      <w:proofErr w:type="spellStart"/>
+      <w:r>
+        <w:t>timer</w:t>
+      </w:r>
+      <w:proofErr w:type="spellEnd"/>
+      <w:r>
+        <w:t xml:space="preserve">, necessari per la llibreria </w:t>
+      </w:r>
+      <w:proofErr w:type="spellStart"/>
+      <w:r>
+        <w:t>LwIP</w:t>
+      </w:r>
+      <w:proofErr w:type="spellEnd"/>
+      <w:r>
+        <w:t xml:space="preserve"> que s’explicarà més endavant.</w:t>
+      </w:r>
+    </w:p>
+    <w:p>
+      <w:r>
+        <w:t xml:space="preserve"> </w:t>
+      </w:r>
+    </w:p>
+    <w:p>
+      <w:r>
+        <w:t xml:space="preserve">Aquest punt del procés es </w:t>
+      </w:r>
+      <w:r>
+        <w:t>pot veure</w:t>
+      </w:r>
+      <w:r>
+        <w:t xml:space="preserve"> a la Figura </w:t>
+      </w:r>
+      <w:r>
+        <w:t>20</w:t>
+      </w:r>
+      <w:r>
+        <w:t>.</w:t>
+      </w:r>
+      <w:r>
+        <w:t xml:space="preserve"> </w:t>
+      </w:r>
+    </w:p>
+    <w:p>
+      <w:pPr>
+        <w:keepNext/>
+        <w:jc w:val="center"/>
+      </w:pPr>
+      <w:r>
+        <w:rPr>
+          <w:noProof/>
+          <w:lang w:val="en-US" w:eastAsia="en-US"/>
+        </w:rPr>
+        <w:drawing>
+          <wp:inline distT="0" distB="0" distL="0" distR="0" wp14:anchorId="673B891B" wp14:editId="7207B4D6">
+            <wp:extent cx="3124200" cy="3030392"/>
+            <wp:effectExtent l="0" t="0" r="0" b="0"/>
+            <wp:docPr id="22" name="Imatge 5"/>
+            <wp:cNvGraphicFramePr>
+              <a:graphicFrameLocks xmlns:a="http://schemas.openxmlformats.org/drawingml/2006/main" noChangeAspect="1"/>
+            </wp:cNvGraphicFramePr>
+            <a:graphic xmlns:a="http://schemas.openxmlformats.org/drawingml/2006/main">
+              <a:graphicData uri="http://schemas.openxmlformats.org/drawingml/2006/picture">
+                <pic:pic xmlns:pic="http://schemas.openxmlformats.org/drawingml/2006/picture">
+                  <pic:nvPicPr>
+                    <pic:cNvPr id="0" name="Picture 1" descr="Número, 2, Dígito, Figura, Cifrado, Conde, Numerario"/>
+                    <pic:cNvPicPr>
+                      <a:picLocks noChangeAspect="1" noChangeArrowheads="1"/>
+                    </pic:cNvPicPr>
+                  </pic:nvPicPr>
+                  <pic:blipFill>
+                    <a:blip r:embed="rId28" cstate="print">
+                      <a:extLst>
+                        <a:ext uri="{28A0092B-C50C-407E-A947-70E740481C1C}">
+                          <a14:useLocalDpi xmlns:a14="http://schemas.microsoft.com/office/drawing/2010/main" val="0"/>
+                        </a:ext>
+                      </a:extLst>
+                    </a:blip>
+                    <a:stretch>
+                      <a:fillRect/>
+                    </a:stretch>
+                  </pic:blipFill>
+                  <pic:spPr bwMode="auto">
+                    <a:xfrm>
+                      <a:off x="0" y="0"/>
+                      <a:ext cx="3167634" cy="3072521"/>
+                    </a:xfrm>
+                    <a:prstGeom prst="rect">
+                      <a:avLst/>
+                    </a:prstGeom>
+                    <a:noFill/>
+                    <a:ln>
+                      <a:noFill/>
+                    </a:ln>
+                  </pic:spPr>
+                </pic:pic>
+              </a:graphicData>
+            </a:graphic>
+          </wp:inline>
+        </w:drawing>
+      </w:r>
+    </w:p>
+    <w:p>
+      <w:pPr>
+        <w:pStyle w:val="Descripcin"/>
+        <w:jc w:val="center"/>
+        <w:rPr>
+          <w:color w:val="auto"/>
+        </w:rPr>
+      </w:pPr>
+      <w:bookmarkStart w:id="24" w:name="_Toc473384189"/>
+      <w:r>
+        <w:t xml:space="preserve">Figura </w:t>
+      </w:r>
+      <w:r>
+        <w:fldChar w:fldCharType="begin"/>
+      </w:r>
+      <w:r>
+        <w:instrText xml:space="preserve"> SEQ Figura \* ARABIC </w:instrText>
+      </w:r>
+      <w:r>
+        <w:fldChar w:fldCharType="separate"/>
+      </w:r>
+      <w:r>
+        <w:rPr>
+          <w:noProof/>
+        </w:rPr>
+        <w:t>20</w:t>
+      </w:r>
+      <w:r>
+        <w:rPr>
+          <w:noProof/>
+        </w:rPr>
+        <w:fldChar w:fldCharType="end"/>
+      </w:r>
+      <w:r>
+        <w:t xml:space="preserve">. </w:t>
+      </w:r>
+      <w:r>
+        <w:rPr>
+          <w:color w:val="auto"/>
+        </w:rPr>
+        <w:t xml:space="preserve">Selecció </w:t>
+      </w:r>
+      <w:r>
+        <w:rPr>
+          <w:color w:val="auto"/>
+        </w:rPr>
+        <w:t xml:space="preserve">dels mòduls </w:t>
+      </w:r>
+      <w:proofErr w:type="spellStart"/>
+      <w:r>
+        <w:rPr>
+          <w:color w:val="auto"/>
+        </w:rPr>
+        <w:t>predefinits</w:t>
+      </w:r>
+      <w:proofErr w:type="spellEnd"/>
+      <w:r>
+        <w:rPr>
+          <w:color w:val="auto"/>
+        </w:rPr>
+        <w:t xml:space="preserve"> per la placa en qüestió que s’està utilitzant</w:t>
+      </w:r>
+      <w:bookmarkEnd w:id="24"/>
+    </w:p>
+    <w:p>
+      <w:r>
+        <w:lastRenderedPageBreak/>
+        <w:t>Un</w:t>
+      </w:r>
+      <w:r>
+        <w:t xml:space="preserve"> cop passat aquest punt ja s’està pràcticament a punt per generar els fitxers necessaris. L’usuari arriba al mateix punt que el que es mostrava a les Figures 7 i 8. En aquest cas no cal afegir altres IP cores, ni fer modificacions sobre els que ja hi ha, així que es pot procedir a exportar el </w:t>
+      </w:r>
+      <w:proofErr w:type="spellStart"/>
+      <w:r>
+        <w:t>bitstream</w:t>
+      </w:r>
+      <w:proofErr w:type="spellEnd"/>
+      <w:r>
+        <w:t xml:space="preserve"> i tots els arxius necessaris per poder programar el software per </w:t>
+      </w:r>
+      <w:proofErr w:type="spellStart"/>
+      <w:r>
         <w:t>MicroBlaze</w:t>
       </w:r>
       <w:proofErr w:type="spellEnd"/>
       <w:r>
-        <w:t xml:space="preserve"> a la FPGA.</w:t>
+        <w:t xml:space="preserve"> des del programari </w:t>
+      </w:r>
+      <w:proofErr w:type="spellStart"/>
+      <w:r>
+        <w:t>Xilinx</w:t>
+      </w:r>
+      <w:proofErr w:type="spellEnd"/>
+      <w:r>
+        <w:t xml:space="preserve"> Software </w:t>
+      </w:r>
+      <w:proofErr w:type="spellStart"/>
+      <w:r>
+        <w:t>Development</w:t>
+      </w:r>
+      <w:proofErr w:type="spellEnd"/>
+      <w:r>
+        <w:t xml:space="preserve"> Kit, tal com s’havia mencionat a la secció 2.3.2.</w:t>
       </w:r>
     </w:p>
     <w:p>
@@ -11980,15 +12476,14 @@
         <w:rPr>
           <w:lang w:eastAsia="en-US"/>
         </w:rPr>
-        <w:t xml:space="preserve"> Entre d’altres permet fer servir pràcticament tots els protocols existents i utilitzats a Internet:</w:t>
-      </w:r>
-    </w:p>
-    <w:p>
-      <w:pPr>
-        <w:rPr>
-          <w:lang w:eastAsia="en-US"/>
-        </w:rPr>
-      </w:pPr>
+        <w:t xml:space="preserve"> Entre d’altres permet fer servir pràcticament tots els protocols exi</w:t>
+      </w:r>
+      <w:r>
+        <w:rPr>
+          <w:lang w:eastAsia="en-US"/>
+        </w:rPr>
+        <w:t>stents i utilitzats a Internet:</w:t>
+      </w:r>
     </w:p>
     <w:p>
       <w:pPr>
@@ -12101,7 +12596,6 @@
         <w:rPr>
           <w:lang w:eastAsia="en-US"/>
         </w:rPr>
-        <w:lastRenderedPageBreak/>
         <w:t xml:space="preserve">TCP, de l’anglès </w:t>
       </w:r>
       <w:proofErr w:type="spellStart"/>
@@ -12403,8 +12897,8 @@
         </w:rPr>
       </w:pPr>
     </w:p>
-    <w:bookmarkStart w:id="21" w:name="_MON_1547111642"/>
-    <w:bookmarkEnd w:id="21"/>
+    <w:bookmarkStart w:id="25" w:name="_MON_1547111642"/>
+    <w:bookmarkEnd w:id="25"/>
     <w:p>
       <w:pPr>
         <w:pStyle w:val="Descripcin"/>
@@ -12435,9 +12929,9 @@
             <o:lock v:ext="edit" aspectratio="t"/>
           </v:shapetype>
           <v:shape id="_x0000_i1025" type="#_x0000_t75" style="width:426.6pt;height:121.5pt" o:ole="">
-            <v:imagedata r:id="rId28" o:title=""/>
+            <v:imagedata r:id="rId29" o:title=""/>
           </v:shape>
-          <o:OLEObject Type="Embed" ProgID="Word.OpenDocumentText.12" ShapeID="_x0000_i1025" DrawAspect="Content" ObjectID="_1547114420" r:id="rId29"/>
+          <o:OLEObject Type="Embed" ProgID="Word.OpenDocumentText.12" ShapeID="_x0000_i1025" DrawAspect="Content" ObjectID="_1547126638" r:id="rId30"/>
         </w:object>
       </w:r>
       <w:r>
@@ -12470,14 +12964,12 @@
       <w:proofErr w:type="spellEnd"/>
     </w:p>
     <w:p>
-      <w:bookmarkStart w:id="22" w:name="_GoBack"/>
       <w:proofErr w:type="spellStart"/>
       <w:r>
         <w:t>asdasd</w:t>
       </w:r>
       <w:proofErr w:type="spellEnd"/>
     </w:p>
-    <w:bookmarkEnd w:id="22"/>
     <w:p>
       <w:pPr>
         <w:keepNext/>
@@ -12503,6 +12995,7 @@
         <w:jc w:val="left"/>
       </w:pPr>
       <w:r>
+        <w:lastRenderedPageBreak/>
         <w:br w:type="page"/>
       </w:r>
     </w:p>
@@ -12680,8 +13173,8 @@
       </w:r>
     </w:p>
     <w:sectPr>
-      <w:headerReference w:type="default" r:id="rId30"/>
-      <w:footerReference w:type="default" r:id="rId31"/>
+      <w:headerReference w:type="default" r:id="rId31"/>
+      <w:footerReference w:type="default" r:id="rId32"/>
       <w:pgSz w:w="11906" w:h="16838"/>
       <w:pgMar w:top="1417" w:right="1701" w:bottom="1417" w:left="1701" w:header="708" w:footer="708" w:gutter="0"/>
       <w:pgNumType w:start="8"/>
@@ -12745,7 +13238,7 @@
           <w:rPr>
             <w:noProof/>
           </w:rPr>
-          <w:t>28</w:t>
+          <w:t>9</w:t>
         </w:r>
         <w:r>
           <w:rPr>
@@ -14951,6 +15444,119 @@
     </w:lvl>
   </w:abstractNum>
   <w:abstractNum w:abstractNumId="20">
+    <w:nsid w:val="758B2B7E"/>
+    <w:multiLevelType w:val="hybridMultilevel"/>
+    <w:tmpl w:val="5568F3CA"/>
+    <w:lvl w:ilvl="0" w:tplc="04090001">
+      <w:start w:val="1"/>
+      <w:numFmt w:val="bullet"/>
+      <w:lvlText w:val=""/>
+      <w:lvlJc w:val="left"/>
+      <w:pPr>
+        <w:ind w:left="720" w:hanging="360"/>
+      </w:pPr>
+      <w:rPr>
+        <w:rFonts w:ascii="Symbol" w:hAnsi="Symbol" w:hint="default"/>
+      </w:rPr>
+    </w:lvl>
+    <w:lvl w:ilvl="1" w:tplc="04090003" w:tentative="1">
+      <w:start w:val="1"/>
+      <w:numFmt w:val="bullet"/>
+      <w:lvlText w:val="o"/>
+      <w:lvlJc w:val="left"/>
+      <w:pPr>
+        <w:ind w:left="1440" w:hanging="360"/>
+      </w:pPr>
+      <w:rPr>
+        <w:rFonts w:ascii="Courier New" w:hAnsi="Courier New" w:cs="Courier New" w:hint="default"/>
+      </w:rPr>
+    </w:lvl>
+    <w:lvl w:ilvl="2" w:tplc="04090005" w:tentative="1">
+      <w:start w:val="1"/>
+      <w:numFmt w:val="bullet"/>
+      <w:lvlText w:val=""/>
+      <w:lvlJc w:val="left"/>
+      <w:pPr>
+        <w:ind w:left="2160" w:hanging="360"/>
+      </w:pPr>
+      <w:rPr>
+        <w:rFonts w:ascii="Wingdings" w:hAnsi="Wingdings" w:hint="default"/>
+      </w:rPr>
+    </w:lvl>
+    <w:lvl w:ilvl="3" w:tplc="04090001" w:tentative="1">
+      <w:start w:val="1"/>
+      <w:numFmt w:val="bullet"/>
+      <w:lvlText w:val=""/>
+      <w:lvlJc w:val="left"/>
+      <w:pPr>
+        <w:ind w:left="2880" w:hanging="360"/>
+      </w:pPr>
+      <w:rPr>
+        <w:rFonts w:ascii="Symbol" w:hAnsi="Symbol" w:hint="default"/>
+      </w:rPr>
+    </w:lvl>
+    <w:lvl w:ilvl="4" w:tplc="04090003" w:tentative="1">
+      <w:start w:val="1"/>
+      <w:numFmt w:val="bullet"/>
+      <w:lvlText w:val="o"/>
+      <w:lvlJc w:val="left"/>
+      <w:pPr>
+        <w:ind w:left="3600" w:hanging="360"/>
+      </w:pPr>
+      <w:rPr>
+        <w:rFonts w:ascii="Courier New" w:hAnsi="Courier New" w:cs="Courier New" w:hint="default"/>
+      </w:rPr>
+    </w:lvl>
+    <w:lvl w:ilvl="5" w:tplc="04090005" w:tentative="1">
+      <w:start w:val="1"/>
+      <w:numFmt w:val="bullet"/>
+      <w:lvlText w:val=""/>
+      <w:lvlJc w:val="left"/>
+      <w:pPr>
+        <w:ind w:left="4320" w:hanging="360"/>
+      </w:pPr>
+      <w:rPr>
+        <w:rFonts w:ascii="Wingdings" w:hAnsi="Wingdings" w:hint="default"/>
+      </w:rPr>
+    </w:lvl>
+    <w:lvl w:ilvl="6" w:tplc="04090001" w:tentative="1">
+      <w:start w:val="1"/>
+      <w:numFmt w:val="bullet"/>
+      <w:lvlText w:val=""/>
+      <w:lvlJc w:val="left"/>
+      <w:pPr>
+        <w:ind w:left="5040" w:hanging="360"/>
+      </w:pPr>
+      <w:rPr>
+        <w:rFonts w:ascii="Symbol" w:hAnsi="Symbol" w:hint="default"/>
+      </w:rPr>
+    </w:lvl>
+    <w:lvl w:ilvl="7" w:tplc="04090003" w:tentative="1">
+      <w:start w:val="1"/>
+      <w:numFmt w:val="bullet"/>
+      <w:lvlText w:val="o"/>
+      <w:lvlJc w:val="left"/>
+      <w:pPr>
+        <w:ind w:left="5760" w:hanging="360"/>
+      </w:pPr>
+      <w:rPr>
+        <w:rFonts w:ascii="Courier New" w:hAnsi="Courier New" w:cs="Courier New" w:hint="default"/>
+      </w:rPr>
+    </w:lvl>
+    <w:lvl w:ilvl="8" w:tplc="04090005" w:tentative="1">
+      <w:start w:val="1"/>
+      <w:numFmt w:val="bullet"/>
+      <w:lvlText w:val=""/>
+      <w:lvlJc w:val="left"/>
+      <w:pPr>
+        <w:ind w:left="6480" w:hanging="360"/>
+      </w:pPr>
+      <w:rPr>
+        <w:rFonts w:ascii="Wingdings" w:hAnsi="Wingdings" w:hint="default"/>
+      </w:rPr>
+    </w:lvl>
+  </w:abstractNum>
+  <w:abstractNum w:abstractNumId="21">
     <w:nsid w:val="7B344CF2"/>
     <w:multiLevelType w:val="hybridMultilevel"/>
     <w:tmpl w:val="38628C34"/>
@@ -15511,6 +16117,9 @@
     <w:abstractNumId w:val="11"/>
   </w:num>
   <w:num w:numId="35">
+    <w:abstractNumId w:val="21"/>
+  </w:num>
+  <w:num w:numId="36">
     <w:abstractNumId w:val="20"/>
   </w:num>
 </w:numbering>
@@ -17067,7 +17676,7 @@
 </file>
 
 <file path=customXml/itemProps1.xml><?xml version="1.0" encoding="utf-8"?>
-<ds:datastoreItem xmlns:ds="http://schemas.openxmlformats.org/officeDocument/2006/customXml" ds:itemID="{F3E1D400-2115-49BD-8A02-CE1A4565D16A}">
+<ds:datastoreItem xmlns:ds="http://schemas.openxmlformats.org/officeDocument/2006/customXml" ds:itemID="{7AC0879C-8205-479C-8A14-0F7A8BDC6598}">
   <ds:schemaRefs>
     <ds:schemaRef ds:uri="http://schemas.openxmlformats.org/officeDocument/2006/bibliography"/>
   </ds:schemaRefs>

</xml_diff>

<commit_message>
Ara si que s'ha escrit Implementacio Practica, per fi. Segueixo amb LwIP
</commit_message>
<xml_diff>
--- a/memoria/TFM_Peshevski.docx
+++ b/memoria/TFM_Peshevski.docx
@@ -3863,8 +3863,10 @@
             <w:ptab w:relativeTo="margin" w:alignment="right" w:leader="dot"/>
           </w:r>
           <w:r>
-            <w:t>25</w:t>
+            <w:t>28</w:t>
           </w:r>
+          <w:bookmarkStart w:id="4" w:name="_GoBack"/>
+          <w:bookmarkEnd w:id="4"/>
         </w:p>
         <w:p>
           <w:pPr>
@@ -3879,8 +3881,6 @@
           <w:r>
             <w:t>0</w:t>
           </w:r>
-          <w:bookmarkStart w:id="4" w:name="_GoBack"/>
-          <w:bookmarkEnd w:id="4"/>
         </w:p>
         <w:p>
           <w:pPr>
@@ -4113,7 +4113,7 @@
         <w:rPr>
           <w:noProof/>
         </w:rPr>
-        <w:instrText xml:space="preserve"> PAGEREF _Toc473384170 \h </w:instrText>
+        <w:instrText xml:space="preserve"> PAGEREF _Toc473384877 \h </w:instrText>
       </w:r>
       <w:r>
         <w:rPr>
@@ -4182,7 +4182,7 @@
         <w:rPr>
           <w:noProof/>
         </w:rPr>
-        <w:instrText xml:space="preserve"> PAGEREF _Toc473384171 \h </w:instrText>
+        <w:instrText xml:space="preserve"> PAGEREF _Toc473384878 \h </w:instrText>
       </w:r>
       <w:r>
         <w:rPr>
@@ -4251,7 +4251,7 @@
         <w:rPr>
           <w:noProof/>
         </w:rPr>
-        <w:instrText xml:space="preserve"> PAGEREF _Toc473384172 \h </w:instrText>
+        <w:instrText xml:space="preserve"> PAGEREF _Toc473384879 \h </w:instrText>
       </w:r>
       <w:r>
         <w:rPr>
@@ -4320,7 +4320,7 @@
         <w:rPr>
           <w:noProof/>
         </w:rPr>
-        <w:instrText xml:space="preserve"> PAGEREF _Toc473384173 \h </w:instrText>
+        <w:instrText xml:space="preserve"> PAGEREF _Toc473384880 \h </w:instrText>
       </w:r>
       <w:r>
         <w:rPr>
@@ -4389,7 +4389,7 @@
         <w:rPr>
           <w:noProof/>
         </w:rPr>
-        <w:instrText xml:space="preserve"> PAGEREF _Toc473384174 \h </w:instrText>
+        <w:instrText xml:space="preserve"> PAGEREF _Toc473384881 \h </w:instrText>
       </w:r>
       <w:r>
         <w:rPr>
@@ -4458,7 +4458,7 @@
         <w:rPr>
           <w:noProof/>
         </w:rPr>
-        <w:instrText xml:space="preserve"> PAGEREF _Toc473384175 \h </w:instrText>
+        <w:instrText xml:space="preserve"> PAGEREF _Toc473384882 \h </w:instrText>
       </w:r>
       <w:r>
         <w:rPr>
@@ -4527,7 +4527,7 @@
         <w:rPr>
           <w:noProof/>
         </w:rPr>
-        <w:instrText xml:space="preserve"> PAGEREF _Toc473384176 \h </w:instrText>
+        <w:instrText xml:space="preserve"> PAGEREF _Toc473384883 \h </w:instrText>
       </w:r>
       <w:r>
         <w:rPr>
@@ -4596,7 +4596,7 @@
         <w:rPr>
           <w:noProof/>
         </w:rPr>
-        <w:instrText xml:space="preserve"> PAGEREF _Toc473384177 \h </w:instrText>
+        <w:instrText xml:space="preserve"> PAGEREF _Toc473384884 \h </w:instrText>
       </w:r>
       <w:r>
         <w:rPr>
@@ -4665,7 +4665,7 @@
         <w:rPr>
           <w:noProof/>
         </w:rPr>
-        <w:instrText xml:space="preserve"> PAGEREF _Toc473384178 \h </w:instrText>
+        <w:instrText xml:space="preserve"> PAGEREF _Toc473384885 \h </w:instrText>
       </w:r>
       <w:r>
         <w:rPr>
@@ -4734,7 +4734,7 @@
         <w:rPr>
           <w:noProof/>
         </w:rPr>
-        <w:instrText xml:space="preserve"> PAGEREF _Toc473384179 \h </w:instrText>
+        <w:instrText xml:space="preserve"> PAGEREF _Toc473384886 \h </w:instrText>
       </w:r>
       <w:r>
         <w:rPr>
@@ -4803,7 +4803,7 @@
         <w:rPr>
           <w:noProof/>
         </w:rPr>
-        <w:instrText xml:space="preserve"> PAGEREF _Toc473384180 \h </w:instrText>
+        <w:instrText xml:space="preserve"> PAGEREF _Toc473384887 \h </w:instrText>
       </w:r>
       <w:r>
         <w:rPr>
@@ -4872,7 +4872,7 @@
         <w:rPr>
           <w:noProof/>
         </w:rPr>
-        <w:instrText xml:space="preserve"> PAGEREF _Toc473384181 \h </w:instrText>
+        <w:instrText xml:space="preserve"> PAGEREF _Toc473384888 \h </w:instrText>
       </w:r>
       <w:r>
         <w:rPr>
@@ -4941,7 +4941,7 @@
         <w:rPr>
           <w:noProof/>
         </w:rPr>
-        <w:instrText xml:space="preserve"> PAGEREF _Toc473384182 \h </w:instrText>
+        <w:instrText xml:space="preserve"> PAGEREF _Toc473384889 \h </w:instrText>
       </w:r>
       <w:r>
         <w:rPr>
@@ -5010,7 +5010,7 @@
         <w:rPr>
           <w:noProof/>
         </w:rPr>
-        <w:instrText xml:space="preserve"> PAGEREF _Toc473384183 \h </w:instrText>
+        <w:instrText xml:space="preserve"> PAGEREF _Toc473384890 \h </w:instrText>
       </w:r>
       <w:r>
         <w:rPr>
@@ -5079,7 +5079,7 @@
         <w:rPr>
           <w:noProof/>
         </w:rPr>
-        <w:instrText xml:space="preserve"> PAGEREF _Toc473384184 \h </w:instrText>
+        <w:instrText xml:space="preserve"> PAGEREF _Toc473384891 \h </w:instrText>
       </w:r>
       <w:r>
         <w:rPr>
@@ -5148,7 +5148,7 @@
         <w:rPr>
           <w:noProof/>
         </w:rPr>
-        <w:instrText xml:space="preserve"> PAGEREF _Toc473384185 \h </w:instrText>
+        <w:instrText xml:space="preserve"> PAGEREF _Toc473384892 \h </w:instrText>
       </w:r>
       <w:r>
         <w:rPr>
@@ -5217,7 +5217,7 @@
         <w:rPr>
           <w:noProof/>
         </w:rPr>
-        <w:instrText xml:space="preserve"> PAGEREF _Toc473384186 \h </w:instrText>
+        <w:instrText xml:space="preserve"> PAGEREF _Toc473384893 \h </w:instrText>
       </w:r>
       <w:r>
         <w:rPr>
@@ -5286,7 +5286,7 @@
         <w:rPr>
           <w:noProof/>
         </w:rPr>
-        <w:instrText xml:space="preserve"> PAGEREF _Toc473384187 \h </w:instrText>
+        <w:instrText xml:space="preserve"> PAGEREF _Toc473384894 \h </w:instrText>
       </w:r>
       <w:r>
         <w:rPr>
@@ -5355,7 +5355,7 @@
         <w:rPr>
           <w:noProof/>
         </w:rPr>
-        <w:instrText xml:space="preserve"> PAGEREF _Toc473384188 \h </w:instrText>
+        <w:instrText xml:space="preserve"> PAGEREF _Toc473384895 \h </w:instrText>
       </w:r>
       <w:r>
         <w:rPr>
@@ -5424,7 +5424,7 @@
         <w:rPr>
           <w:noProof/>
         </w:rPr>
-        <w:instrText xml:space="preserve"> PAGEREF _Toc473384189 \h </w:instrText>
+        <w:instrText xml:space="preserve"> PAGEREF _Toc473384896 \h </w:instrText>
       </w:r>
       <w:r>
         <w:rPr>
@@ -6314,7 +6314,7 @@
           <w:color w:val="auto"/>
         </w:rPr>
       </w:pPr>
-      <w:bookmarkStart w:id="5" w:name="_Toc473384170"/>
+      <w:bookmarkStart w:id="5" w:name="_Toc473384877"/>
       <w:r>
         <w:t xml:space="preserve">Figura </w:t>
       </w:r>
@@ -6447,7 +6447,7 @@
           <w:color w:val="auto"/>
         </w:rPr>
       </w:pPr>
-      <w:bookmarkStart w:id="6" w:name="_Toc473384171"/>
+      <w:bookmarkStart w:id="6" w:name="_Toc473384878"/>
       <w:r>
         <w:t xml:space="preserve">Figura </w:t>
       </w:r>
@@ -6664,7 +6664,7 @@
           <w:color w:val="auto"/>
         </w:rPr>
       </w:pPr>
-      <w:bookmarkStart w:id="7" w:name="_Toc473384172"/>
+      <w:bookmarkStart w:id="7" w:name="_Toc473384879"/>
       <w:r>
         <w:t xml:space="preserve">Figura </w:t>
       </w:r>
@@ -6786,7 +6786,7 @@
           <w:color w:val="auto"/>
         </w:rPr>
       </w:pPr>
-      <w:bookmarkStart w:id="8" w:name="_Toc473384173"/>
+      <w:bookmarkStart w:id="8" w:name="_Toc473384880"/>
       <w:r>
         <w:t xml:space="preserve">Figura </w:t>
       </w:r>
@@ -7488,7 +7488,7 @@
           <w:color w:val="auto"/>
         </w:rPr>
       </w:pPr>
-      <w:bookmarkStart w:id="9" w:name="_Toc473384174"/>
+      <w:bookmarkStart w:id="9" w:name="_Toc473384881"/>
       <w:r>
         <w:t xml:space="preserve">Figura </w:t>
       </w:r>
@@ -7943,7 +7943,7 @@
           <w:color w:val="auto"/>
         </w:rPr>
       </w:pPr>
-      <w:bookmarkStart w:id="10" w:name="_Toc473384175"/>
+      <w:bookmarkStart w:id="10" w:name="_Toc473384882"/>
       <w:r>
         <w:t xml:space="preserve">Figura </w:t>
       </w:r>
@@ -8061,7 +8061,7 @@
           <w:color w:val="auto"/>
         </w:rPr>
       </w:pPr>
-      <w:bookmarkStart w:id="11" w:name="_Toc473384176"/>
+      <w:bookmarkStart w:id="11" w:name="_Toc473384883"/>
       <w:r>
         <w:t xml:space="preserve">Figura </w:t>
       </w:r>
@@ -8241,7 +8241,7 @@
           <w:color w:val="auto"/>
         </w:rPr>
       </w:pPr>
-      <w:bookmarkStart w:id="12" w:name="_Toc473384177"/>
+      <w:bookmarkStart w:id="12" w:name="_Toc473384884"/>
       <w:r>
         <w:t xml:space="preserve">Figura </w:t>
       </w:r>
@@ -8530,7 +8530,7 @@
           <w:color w:val="auto"/>
         </w:rPr>
       </w:pPr>
-      <w:bookmarkStart w:id="13" w:name="_Toc473384178"/>
+      <w:bookmarkStart w:id="13" w:name="_Toc473384885"/>
       <w:r>
         <w:t xml:space="preserve">Figura </w:t>
       </w:r>
@@ -8798,7 +8798,7 @@
           <w:color w:val="auto"/>
         </w:rPr>
       </w:pPr>
-      <w:bookmarkStart w:id="14" w:name="_Toc473384179"/>
+      <w:bookmarkStart w:id="14" w:name="_Toc473384886"/>
       <w:r>
         <w:t xml:space="preserve">Figura </w:t>
       </w:r>
@@ -9061,7 +9061,7 @@
           <w:color w:val="auto"/>
         </w:rPr>
       </w:pPr>
-      <w:bookmarkStart w:id="15" w:name="_Toc473384180"/>
+      <w:bookmarkStart w:id="15" w:name="_Toc473384887"/>
       <w:r>
         <w:t xml:space="preserve">Figura </w:t>
       </w:r>
@@ -9253,7 +9253,7 @@
           <w:color w:val="auto"/>
         </w:rPr>
       </w:pPr>
-      <w:bookmarkStart w:id="16" w:name="_Toc473384181"/>
+      <w:bookmarkStart w:id="16" w:name="_Toc473384888"/>
       <w:r>
         <w:t xml:space="preserve">Figura </w:t>
       </w:r>
@@ -9470,7 +9470,7 @@
           <w:color w:val="auto"/>
         </w:rPr>
       </w:pPr>
-      <w:bookmarkStart w:id="17" w:name="_Toc473384182"/>
+      <w:bookmarkStart w:id="17" w:name="_Toc473384889"/>
       <w:r>
         <w:t xml:space="preserve">Figura </w:t>
       </w:r>
@@ -10398,7 +10398,7 @@
           <w:color w:val="auto"/>
         </w:rPr>
       </w:pPr>
-      <w:bookmarkStart w:id="18" w:name="_Toc473384183"/>
+      <w:bookmarkStart w:id="18" w:name="_Toc473384890"/>
       <w:r>
         <w:t xml:space="preserve">Figura </w:t>
       </w:r>
@@ -10973,7 +10973,7 @@
           <w:color w:val="auto"/>
         </w:rPr>
       </w:pPr>
-      <w:bookmarkStart w:id="19" w:name="_Toc473384184"/>
+      <w:bookmarkStart w:id="19" w:name="_Toc473384891"/>
       <w:r>
         <w:t xml:space="preserve">Figura </w:t>
       </w:r>
@@ -11457,7 +11457,7 @@
           <w:color w:val="auto"/>
         </w:rPr>
       </w:pPr>
-      <w:bookmarkStart w:id="20" w:name="_Toc473384185"/>
+      <w:bookmarkStart w:id="20" w:name="_Toc473384892"/>
       <w:r>
         <w:t xml:space="preserve">Figura </w:t>
       </w:r>
@@ -11696,7 +11696,7 @@
           <w:color w:val="auto"/>
         </w:rPr>
       </w:pPr>
-      <w:bookmarkStart w:id="21" w:name="_Toc473384186"/>
+      <w:bookmarkStart w:id="21" w:name="_Toc473384893"/>
       <w:r>
         <w:t xml:space="preserve">Figura </w:t>
       </w:r>
@@ -11837,7 +11837,7 @@
           <w:color w:val="auto"/>
         </w:rPr>
       </w:pPr>
-      <w:bookmarkStart w:id="22" w:name="_Toc473384187"/>
+      <w:bookmarkStart w:id="22" w:name="_Toc473384894"/>
       <w:r>
         <w:t xml:space="preserve">Figura </w:t>
       </w:r>
@@ -12050,7 +12050,7 @@
           <w:color w:val="auto"/>
         </w:rPr>
       </w:pPr>
-      <w:bookmarkStart w:id="23" w:name="_Toc473384188"/>
+      <w:bookmarkStart w:id="23" w:name="_Toc473384895"/>
       <w:r>
         <w:t xml:space="preserve">Figura </w:t>
       </w:r>
@@ -12277,7 +12277,7 @@
           <w:color w:val="auto"/>
         </w:rPr>
       </w:pPr>
-      <w:bookmarkStart w:id="24" w:name="_Toc473384189"/>
+      <w:bookmarkStart w:id="24" w:name="_Toc473384896"/>
       <w:r>
         <w:t xml:space="preserve">Figura </w:t>
       </w:r>
@@ -12373,6 +12373,852 @@
       <w:r>
         <w:t xml:space="preserve"> Kit, tal com s’havia mencionat a la secció 2.3.2.</w:t>
       </w:r>
+      <w:r>
+        <w:t xml:space="preserve"> Un cop el pas de generar el </w:t>
+      </w:r>
+      <w:proofErr w:type="spellStart"/>
+      <w:r>
+        <w:t>bitstream</w:t>
+      </w:r>
+      <w:proofErr w:type="spellEnd"/>
+      <w:r>
+        <w:t xml:space="preserve"> i preparar l’entorn de desenvolupament ha </w:t>
+      </w:r>
+      <w:proofErr w:type="spellStart"/>
+      <w:r>
+        <w:t>finalitzatl’usuari</w:t>
+      </w:r>
+      <w:proofErr w:type="spellEnd"/>
+      <w:r>
+        <w:t xml:space="preserve"> es troba amb una vista similar a la de la Figura 21, amb el programari Software </w:t>
+      </w:r>
+      <w:proofErr w:type="spellStart"/>
+      <w:r>
+        <w:t>Development</w:t>
+      </w:r>
+      <w:proofErr w:type="spellEnd"/>
+      <w:r>
+        <w:t xml:space="preserve"> Kit.</w:t>
+      </w:r>
+      <w:r>
+        <w:t xml:space="preserve"> </w:t>
+      </w:r>
+    </w:p>
+    <w:p>
+      <w:pPr>
+        <w:keepNext/>
+        <w:jc w:val="center"/>
+      </w:pPr>
+      <w:r>
+        <w:rPr>
+          <w:noProof/>
+          <w:lang w:val="en-US" w:eastAsia="en-US"/>
+        </w:rPr>
+        <w:drawing>
+          <wp:inline distT="0" distB="0" distL="0" distR="0" wp14:anchorId="6727BCC4" wp14:editId="7A818A6F">
+            <wp:extent cx="4782636" cy="3676650"/>
+            <wp:effectExtent l="0" t="0" r="0" b="0"/>
+            <wp:docPr id="23" name="Imatge 5"/>
+            <wp:cNvGraphicFramePr>
+              <a:graphicFrameLocks xmlns:a="http://schemas.openxmlformats.org/drawingml/2006/main" noChangeAspect="1"/>
+            </wp:cNvGraphicFramePr>
+            <a:graphic xmlns:a="http://schemas.openxmlformats.org/drawingml/2006/main">
+              <a:graphicData uri="http://schemas.openxmlformats.org/drawingml/2006/picture">
+                <pic:pic xmlns:pic="http://schemas.openxmlformats.org/drawingml/2006/picture">
+                  <pic:nvPicPr>
+                    <pic:cNvPr id="0" name="Picture 1" descr="Número, 2, Dígito, Figura, Cifrado, Conde, Numerario"/>
+                    <pic:cNvPicPr>
+                      <a:picLocks noChangeAspect="1" noChangeArrowheads="1"/>
+                    </pic:cNvPicPr>
+                  </pic:nvPicPr>
+                  <pic:blipFill>
+                    <a:blip r:embed="rId29" cstate="print">
+                      <a:extLst>
+                        <a:ext uri="{28A0092B-C50C-407E-A947-70E740481C1C}">
+                          <a14:useLocalDpi xmlns:a14="http://schemas.microsoft.com/office/drawing/2010/main" val="0"/>
+                        </a:ext>
+                      </a:extLst>
+                    </a:blip>
+                    <a:stretch>
+                      <a:fillRect/>
+                    </a:stretch>
+                  </pic:blipFill>
+                  <pic:spPr bwMode="auto">
+                    <a:xfrm>
+                      <a:off x="0" y="0"/>
+                      <a:ext cx="4790074" cy="3682368"/>
+                    </a:xfrm>
+                    <a:prstGeom prst="rect">
+                      <a:avLst/>
+                    </a:prstGeom>
+                    <a:noFill/>
+                    <a:ln>
+                      <a:noFill/>
+                    </a:ln>
+                  </pic:spPr>
+                </pic:pic>
+              </a:graphicData>
+            </a:graphic>
+          </wp:inline>
+        </w:drawing>
+      </w:r>
+    </w:p>
+    <w:p>
+      <w:pPr>
+        <w:pStyle w:val="Descripcin"/>
+        <w:jc w:val="center"/>
+        <w:rPr>
+          <w:color w:val="auto"/>
+        </w:rPr>
+      </w:pPr>
+      <w:r>
+        <w:t xml:space="preserve">Figura </w:t>
+      </w:r>
+      <w:r>
+        <w:fldChar w:fldCharType="begin"/>
+      </w:r>
+      <w:r>
+        <w:instrText xml:space="preserve"> SEQ Figura \* ARABIC </w:instrText>
+      </w:r>
+      <w:r>
+        <w:fldChar w:fldCharType="separate"/>
+      </w:r>
+      <w:r>
+        <w:rPr>
+          <w:noProof/>
+        </w:rPr>
+        <w:t>21</w:t>
+      </w:r>
+      <w:r>
+        <w:rPr>
+          <w:noProof/>
+        </w:rPr>
+        <w:fldChar w:fldCharType="end"/>
+      </w:r>
+      <w:r>
+        <w:t xml:space="preserve">. </w:t>
+      </w:r>
+      <w:r>
+        <w:rPr>
+          <w:color w:val="auto"/>
+        </w:rPr>
+        <w:t xml:space="preserve">Vista després d’exportar el disseny del XPS </w:t>
+      </w:r>
+    </w:p>
+    <w:p>
+      <w:r>
+        <w:t xml:space="preserve">A partir d’aquí, els passos a seguir són pocs per començar a crear el codi de l’aplicació. En primer lloc, com s’havia dit a la secció 2.3.2., s’ha de crear un </w:t>
+      </w:r>
+      <w:proofErr w:type="spellStart"/>
+      <w:r>
+        <w:t>Board</w:t>
+      </w:r>
+      <w:proofErr w:type="spellEnd"/>
+      <w:r>
+        <w:t xml:space="preserve"> </w:t>
+      </w:r>
+      <w:proofErr w:type="spellStart"/>
+      <w:r>
+        <w:t>Support</w:t>
+      </w:r>
+      <w:proofErr w:type="spellEnd"/>
+      <w:r>
+        <w:t xml:space="preserve"> Package, per poder utilitzar llibreries de software que controlin els IP cores del disseny. Aquest pas es pot veure a la Figura 22.</w:t>
+      </w:r>
+      <w:r>
+        <w:t xml:space="preserve"> </w:t>
+      </w:r>
+    </w:p>
+    <w:p>
+      <w:pPr>
+        <w:keepNext/>
+        <w:jc w:val="center"/>
+      </w:pPr>
+      <w:r>
+        <w:rPr>
+          <w:noProof/>
+          <w:lang w:val="en-US" w:eastAsia="en-US"/>
+        </w:rPr>
+        <w:drawing>
+          <wp:inline distT="0" distB="0" distL="0" distR="0" wp14:anchorId="7E58E5F5" wp14:editId="337AE5CF">
+            <wp:extent cx="2925032" cy="2724150"/>
+            <wp:effectExtent l="0" t="0" r="8890" b="0"/>
+            <wp:docPr id="25" name="Imatge 5"/>
+            <wp:cNvGraphicFramePr>
+              <a:graphicFrameLocks xmlns:a="http://schemas.openxmlformats.org/drawingml/2006/main" noChangeAspect="1"/>
+            </wp:cNvGraphicFramePr>
+            <a:graphic xmlns:a="http://schemas.openxmlformats.org/drawingml/2006/main">
+              <a:graphicData uri="http://schemas.openxmlformats.org/drawingml/2006/picture">
+                <pic:pic xmlns:pic="http://schemas.openxmlformats.org/drawingml/2006/picture">
+                  <pic:nvPicPr>
+                    <pic:cNvPr id="0" name="Picture 1" descr="Número, 2, Dígito, Figura, Cifrado, Conde, Numerario"/>
+                    <pic:cNvPicPr>
+                      <a:picLocks noChangeAspect="1" noChangeArrowheads="1"/>
+                    </pic:cNvPicPr>
+                  </pic:nvPicPr>
+                  <pic:blipFill>
+                    <a:blip r:embed="rId30">
+                      <a:extLst>
+                        <a:ext uri="{28A0092B-C50C-407E-A947-70E740481C1C}">
+                          <a14:useLocalDpi xmlns:a14="http://schemas.microsoft.com/office/drawing/2010/main" val="0"/>
+                        </a:ext>
+                      </a:extLst>
+                    </a:blip>
+                    <a:stretch>
+                      <a:fillRect/>
+                    </a:stretch>
+                  </pic:blipFill>
+                  <pic:spPr bwMode="auto">
+                    <a:xfrm>
+                      <a:off x="0" y="0"/>
+                      <a:ext cx="2934940" cy="2733377"/>
+                    </a:xfrm>
+                    <a:prstGeom prst="rect">
+                      <a:avLst/>
+                    </a:prstGeom>
+                    <a:noFill/>
+                    <a:ln>
+                      <a:noFill/>
+                    </a:ln>
+                  </pic:spPr>
+                </pic:pic>
+              </a:graphicData>
+            </a:graphic>
+          </wp:inline>
+        </w:drawing>
+      </w:r>
+    </w:p>
+    <w:p>
+      <w:pPr>
+        <w:pStyle w:val="Descripcin"/>
+        <w:jc w:val="center"/>
+        <w:rPr>
+          <w:color w:val="auto"/>
+        </w:rPr>
+      </w:pPr>
+      <w:r>
+        <w:t xml:space="preserve">Figura </w:t>
+      </w:r>
+      <w:r>
+        <w:fldChar w:fldCharType="begin"/>
+      </w:r>
+      <w:r>
+        <w:instrText xml:space="preserve"> SEQ Figura \* ARABIC </w:instrText>
+      </w:r>
+      <w:r>
+        <w:fldChar w:fldCharType="separate"/>
+      </w:r>
+      <w:r>
+        <w:rPr>
+          <w:noProof/>
+        </w:rPr>
+        <w:t>22</w:t>
+      </w:r>
+      <w:r>
+        <w:rPr>
+          <w:noProof/>
+        </w:rPr>
+        <w:fldChar w:fldCharType="end"/>
+      </w:r>
+      <w:r>
+        <w:t xml:space="preserve">. </w:t>
+      </w:r>
+      <w:r>
+        <w:rPr>
+          <w:color w:val="auto"/>
+        </w:rPr>
+        <w:t xml:space="preserve">Creació d’un nou </w:t>
+      </w:r>
+      <w:proofErr w:type="spellStart"/>
+      <w:r>
+        <w:rPr>
+          <w:color w:val="auto"/>
+        </w:rPr>
+        <w:t>Board</w:t>
+      </w:r>
+      <w:proofErr w:type="spellEnd"/>
+      <w:r>
+        <w:rPr>
+          <w:color w:val="auto"/>
+        </w:rPr>
+        <w:t xml:space="preserve"> </w:t>
+      </w:r>
+      <w:proofErr w:type="spellStart"/>
+      <w:r>
+        <w:rPr>
+          <w:color w:val="auto"/>
+        </w:rPr>
+        <w:t>Support</w:t>
+      </w:r>
+      <w:proofErr w:type="spellEnd"/>
+      <w:r>
+        <w:rPr>
+          <w:color w:val="auto"/>
+        </w:rPr>
+        <w:t xml:space="preserve"> Package</w:t>
+      </w:r>
+      <w:r>
+        <w:rPr>
+          <w:color w:val="auto"/>
+        </w:rPr>
+        <w:t xml:space="preserve"> </w:t>
+      </w:r>
+    </w:p>
+    <w:p>
+      <w:r>
+        <w:lastRenderedPageBreak/>
+        <w:t xml:space="preserve">Seguint aquest pas a l’usuari li apareix la finestra de la Figura 23. Aquí es permet triar un nom pel BSP i fer servir una capa de software per sobre de </w:t>
+      </w:r>
+      <w:proofErr w:type="spellStart"/>
+      <w:r>
+        <w:t>MicroBlaze</w:t>
+      </w:r>
+      <w:proofErr w:type="spellEnd"/>
+      <w:r>
+        <w:t xml:space="preserve">. La opció </w:t>
+      </w:r>
+      <w:proofErr w:type="spellStart"/>
+      <w:r>
+        <w:t>standalone</w:t>
+      </w:r>
+      <w:proofErr w:type="spellEnd"/>
+      <w:r>
+        <w:t xml:space="preserve"> és una opció bàsica, que permet accedir als recursos del processador i poca cosa més. La opció </w:t>
+      </w:r>
+      <w:proofErr w:type="spellStart"/>
+      <w:r>
+        <w:t>xilkernel</w:t>
+      </w:r>
+      <w:proofErr w:type="spellEnd"/>
+      <w:r>
+        <w:t xml:space="preserve">, en canvi, és una espècie de nucli de sistema operatiu que permet fer planificació de tasques, sincronització, fils d’execució, etcètera. Aquesta opció no interessa pel treball, així que s’ha de seleccionar la opció </w:t>
+      </w:r>
+      <w:proofErr w:type="spellStart"/>
+      <w:r>
+        <w:t>standalone</w:t>
+      </w:r>
+      <w:proofErr w:type="spellEnd"/>
+      <w:r>
+        <w:t>.</w:t>
+      </w:r>
+      <w:r>
+        <w:t xml:space="preserve"> </w:t>
+      </w:r>
+    </w:p>
+    <w:p>
+      <w:pPr>
+        <w:keepNext/>
+        <w:jc w:val="center"/>
+      </w:pPr>
+      <w:r>
+        <w:rPr>
+          <w:noProof/>
+          <w:lang w:val="en-US" w:eastAsia="en-US"/>
+        </w:rPr>
+        <w:drawing>
+          <wp:inline distT="0" distB="0" distL="0" distR="0" wp14:anchorId="0594AF45" wp14:editId="3414AB68">
+            <wp:extent cx="3676650" cy="3202824"/>
+            <wp:effectExtent l="0" t="0" r="0" b="0"/>
+            <wp:docPr id="26" name="Imatge 5"/>
+            <wp:cNvGraphicFramePr>
+              <a:graphicFrameLocks xmlns:a="http://schemas.openxmlformats.org/drawingml/2006/main" noChangeAspect="1"/>
+            </wp:cNvGraphicFramePr>
+            <a:graphic xmlns:a="http://schemas.openxmlformats.org/drawingml/2006/main">
+              <a:graphicData uri="http://schemas.openxmlformats.org/drawingml/2006/picture">
+                <pic:pic xmlns:pic="http://schemas.openxmlformats.org/drawingml/2006/picture">
+                  <pic:nvPicPr>
+                    <pic:cNvPr id="0" name="Picture 1" descr="Número, 2, Dígito, Figura, Cifrado, Conde, Numerario"/>
+                    <pic:cNvPicPr>
+                      <a:picLocks noChangeAspect="1" noChangeArrowheads="1"/>
+                    </pic:cNvPicPr>
+                  </pic:nvPicPr>
+                  <pic:blipFill>
+                    <a:blip r:embed="rId31">
+                      <a:extLst>
+                        <a:ext uri="{28A0092B-C50C-407E-A947-70E740481C1C}">
+                          <a14:useLocalDpi xmlns:a14="http://schemas.microsoft.com/office/drawing/2010/main" val="0"/>
+                        </a:ext>
+                      </a:extLst>
+                    </a:blip>
+                    <a:stretch>
+                      <a:fillRect/>
+                    </a:stretch>
+                  </pic:blipFill>
+                  <pic:spPr bwMode="auto">
+                    <a:xfrm>
+                      <a:off x="0" y="0"/>
+                      <a:ext cx="3679385" cy="3205206"/>
+                    </a:xfrm>
+                    <a:prstGeom prst="rect">
+                      <a:avLst/>
+                    </a:prstGeom>
+                    <a:noFill/>
+                    <a:ln>
+                      <a:noFill/>
+                    </a:ln>
+                  </pic:spPr>
+                </pic:pic>
+              </a:graphicData>
+            </a:graphic>
+          </wp:inline>
+        </w:drawing>
+      </w:r>
+    </w:p>
+    <w:p>
+      <w:pPr>
+        <w:pStyle w:val="Descripcin"/>
+        <w:jc w:val="center"/>
+        <w:rPr>
+          <w:color w:val="auto"/>
+        </w:rPr>
+      </w:pPr>
+      <w:r>
+        <w:t xml:space="preserve">Figura </w:t>
+      </w:r>
+      <w:r>
+        <w:fldChar w:fldCharType="begin"/>
+      </w:r>
+      <w:r>
+        <w:instrText xml:space="preserve"> SEQ Figura \* ARABIC </w:instrText>
+      </w:r>
+      <w:r>
+        <w:fldChar w:fldCharType="separate"/>
+      </w:r>
+      <w:r>
+        <w:rPr>
+          <w:noProof/>
+        </w:rPr>
+        <w:t>23</w:t>
+      </w:r>
+      <w:r>
+        <w:rPr>
+          <w:noProof/>
+        </w:rPr>
+        <w:fldChar w:fldCharType="end"/>
+      </w:r>
+      <w:r>
+        <w:t xml:space="preserve">. </w:t>
+      </w:r>
+      <w:r>
+        <w:rPr>
+          <w:color w:val="auto"/>
+        </w:rPr>
+        <w:t>Selecció de la capa de software d’un BSP</w:t>
+      </w:r>
+    </w:p>
+    <w:p>
+      <w:r>
+        <w:t xml:space="preserve">Un cop seleccionada la capa de software que duu aquest BSP, l’usuari es troba amb la finestra de la Figura 24. Aquesta figura permet incloure algunes llibreries estàndard que dóna el fabricant, com per exemple la seva implementació de </w:t>
+      </w:r>
+      <w:proofErr w:type="spellStart"/>
+      <w:r>
+        <w:t>LwIP</w:t>
+      </w:r>
+      <w:proofErr w:type="spellEnd"/>
+      <w:r>
+        <w:t xml:space="preserve"> que serà la que s’utilitzarà a la secció següent. Si no es necessiten fer més modificacions al BSP, aquest ja es pot crear prement OK.</w:t>
+      </w:r>
+    </w:p>
+    <w:p>
+      <w:pPr>
+        <w:keepNext/>
+        <w:jc w:val="center"/>
+      </w:pPr>
+      <w:r>
+        <w:rPr>
+          <w:noProof/>
+          <w:lang w:val="en-US" w:eastAsia="en-US"/>
+        </w:rPr>
+        <w:drawing>
+          <wp:inline distT="0" distB="0" distL="0" distR="0" wp14:anchorId="23C98D80" wp14:editId="06462BFD">
+            <wp:extent cx="4489340" cy="2686050"/>
+            <wp:effectExtent l="0" t="0" r="6985" b="0"/>
+            <wp:docPr id="27" name="Imatge 5"/>
+            <wp:cNvGraphicFramePr>
+              <a:graphicFrameLocks xmlns:a="http://schemas.openxmlformats.org/drawingml/2006/main" noChangeAspect="1"/>
+            </wp:cNvGraphicFramePr>
+            <a:graphic xmlns:a="http://schemas.openxmlformats.org/drawingml/2006/main">
+              <a:graphicData uri="http://schemas.openxmlformats.org/drawingml/2006/picture">
+                <pic:pic xmlns:pic="http://schemas.openxmlformats.org/drawingml/2006/picture">
+                  <pic:nvPicPr>
+                    <pic:cNvPr id="0" name="Picture 1" descr="Número, 2, Dígito, Figura, Cifrado, Conde, Numerario"/>
+                    <pic:cNvPicPr>
+                      <a:picLocks noChangeAspect="1" noChangeArrowheads="1"/>
+                    </pic:cNvPicPr>
+                  </pic:nvPicPr>
+                  <pic:blipFill>
+                    <a:blip r:embed="rId32">
+                      <a:extLst>
+                        <a:ext uri="{28A0092B-C50C-407E-A947-70E740481C1C}">
+                          <a14:useLocalDpi xmlns:a14="http://schemas.microsoft.com/office/drawing/2010/main" val="0"/>
+                        </a:ext>
+                      </a:extLst>
+                    </a:blip>
+                    <a:stretch>
+                      <a:fillRect/>
+                    </a:stretch>
+                  </pic:blipFill>
+                  <pic:spPr bwMode="auto">
+                    <a:xfrm>
+                      <a:off x="0" y="0"/>
+                      <a:ext cx="4492957" cy="2688214"/>
+                    </a:xfrm>
+                    <a:prstGeom prst="rect">
+                      <a:avLst/>
+                    </a:prstGeom>
+                    <a:noFill/>
+                    <a:ln>
+                      <a:noFill/>
+                    </a:ln>
+                  </pic:spPr>
+                </pic:pic>
+              </a:graphicData>
+            </a:graphic>
+          </wp:inline>
+        </w:drawing>
+      </w:r>
+    </w:p>
+    <w:p>
+      <w:pPr>
+        <w:pStyle w:val="Descripcin"/>
+        <w:jc w:val="center"/>
+        <w:rPr>
+          <w:color w:val="auto"/>
+        </w:rPr>
+      </w:pPr>
+      <w:r>
+        <w:t xml:space="preserve">Figura </w:t>
+      </w:r>
+      <w:r>
+        <w:fldChar w:fldCharType="begin"/>
+      </w:r>
+      <w:r>
+        <w:instrText xml:space="preserve"> SEQ Figura \* ARABIC </w:instrText>
+      </w:r>
+      <w:r>
+        <w:fldChar w:fldCharType="separate"/>
+      </w:r>
+      <w:r>
+        <w:rPr>
+          <w:noProof/>
+        </w:rPr>
+        <w:t>24</w:t>
+      </w:r>
+      <w:r>
+        <w:rPr>
+          <w:noProof/>
+        </w:rPr>
+        <w:fldChar w:fldCharType="end"/>
+      </w:r>
+      <w:r>
+        <w:t xml:space="preserve">. </w:t>
+      </w:r>
+      <w:r>
+        <w:rPr>
+          <w:color w:val="auto"/>
+        </w:rPr>
+        <w:t>Configuració dels elements que integren un BSP</w:t>
+      </w:r>
+    </w:p>
+    <w:p>
+      <w:pPr>
+        <w:widowControl/>
+        <w:spacing w:after="200" w:line="276" w:lineRule="auto"/>
+        <w:jc w:val="left"/>
+      </w:pPr>
+      <w:r>
+        <w:br w:type="page"/>
+      </w:r>
+    </w:p>
+    <w:p>
+      <w:r>
+        <w:lastRenderedPageBreak/>
+        <w:t>Un cop creat el BSP, l’única cosa que falta per poder començar a programar l’aplicació és crear un projecte d’aplicació. Això es fa des del mateix menú que el que s’havia creat el BSP, com es pot veure a la Figura 25.</w:t>
+      </w:r>
+      <w:r>
+        <w:t xml:space="preserve"> </w:t>
+      </w:r>
+    </w:p>
+    <w:p>
+      <w:pPr>
+        <w:keepNext/>
+        <w:jc w:val="center"/>
+      </w:pPr>
+      <w:r>
+        <w:rPr>
+          <w:noProof/>
+          <w:lang w:val="en-US" w:eastAsia="en-US"/>
+        </w:rPr>
+        <w:drawing>
+          <wp:inline distT="0" distB="0" distL="0" distR="0" wp14:anchorId="388240AA" wp14:editId="77F795C4">
+            <wp:extent cx="2636612" cy="2552700"/>
+            <wp:effectExtent l="0" t="0" r="0" b="0"/>
+            <wp:docPr id="29" name="Imatge 5"/>
+            <wp:cNvGraphicFramePr>
+              <a:graphicFrameLocks xmlns:a="http://schemas.openxmlformats.org/drawingml/2006/main" noChangeAspect="1"/>
+            </wp:cNvGraphicFramePr>
+            <a:graphic xmlns:a="http://schemas.openxmlformats.org/drawingml/2006/main">
+              <a:graphicData uri="http://schemas.openxmlformats.org/drawingml/2006/picture">
+                <pic:pic xmlns:pic="http://schemas.openxmlformats.org/drawingml/2006/picture">
+                  <pic:nvPicPr>
+                    <pic:cNvPr id="0" name="Picture 1" descr="Número, 2, Dígito, Figura, Cifrado, Conde, Numerario"/>
+                    <pic:cNvPicPr>
+                      <a:picLocks noChangeAspect="1" noChangeArrowheads="1"/>
+                    </pic:cNvPicPr>
+                  </pic:nvPicPr>
+                  <pic:blipFill>
+                    <a:blip r:embed="rId33">
+                      <a:extLst>
+                        <a:ext uri="{28A0092B-C50C-407E-A947-70E740481C1C}">
+                          <a14:useLocalDpi xmlns:a14="http://schemas.microsoft.com/office/drawing/2010/main" val="0"/>
+                        </a:ext>
+                      </a:extLst>
+                    </a:blip>
+                    <a:stretch>
+                      <a:fillRect/>
+                    </a:stretch>
+                  </pic:blipFill>
+                  <pic:spPr bwMode="auto">
+                    <a:xfrm>
+                      <a:off x="0" y="0"/>
+                      <a:ext cx="2641548" cy="2557479"/>
+                    </a:xfrm>
+                    <a:prstGeom prst="rect">
+                      <a:avLst/>
+                    </a:prstGeom>
+                    <a:noFill/>
+                    <a:ln>
+                      <a:noFill/>
+                    </a:ln>
+                  </pic:spPr>
+                </pic:pic>
+              </a:graphicData>
+            </a:graphic>
+          </wp:inline>
+        </w:drawing>
+      </w:r>
+    </w:p>
+    <w:p>
+      <w:pPr>
+        <w:pStyle w:val="Descripcin"/>
+        <w:jc w:val="center"/>
+        <w:rPr>
+          <w:color w:val="auto"/>
+        </w:rPr>
+      </w:pPr>
+      <w:r>
+        <w:t xml:space="preserve">Figura </w:t>
+      </w:r>
+      <w:r>
+        <w:fldChar w:fldCharType="begin"/>
+      </w:r>
+      <w:r>
+        <w:instrText xml:space="preserve"> SEQ Figura \* ARABIC </w:instrText>
+      </w:r>
+      <w:r>
+        <w:fldChar w:fldCharType="separate"/>
+      </w:r>
+      <w:r>
+        <w:rPr>
+          <w:noProof/>
+        </w:rPr>
+        <w:t>25</w:t>
+      </w:r>
+      <w:r>
+        <w:rPr>
+          <w:noProof/>
+        </w:rPr>
+        <w:fldChar w:fldCharType="end"/>
+      </w:r>
+      <w:r>
+        <w:t xml:space="preserve">. </w:t>
+      </w:r>
+      <w:r>
+        <w:rPr>
+          <w:color w:val="auto"/>
+        </w:rPr>
+        <w:t>Creació d’un nou projecte d’aplicació</w:t>
+      </w:r>
+    </w:p>
+    <w:p>
+      <w:r>
+        <w:t>Un cop creat aquest nou projecte d’aplicació apareix la finestra de la Figura 26, on l’usuari ha de donar un nom al projecte, i triar quina plataforma de hardware vol fer servir, i quin BSP vol fer servir amb aquesta plataforma de hardware.</w:t>
+      </w:r>
+    </w:p>
+    <w:p>
+      <w:pPr>
+        <w:keepNext/>
+        <w:jc w:val="center"/>
+      </w:pPr>
+      <w:r>
+        <w:rPr>
+          <w:noProof/>
+          <w:lang w:val="en-US" w:eastAsia="en-US"/>
+        </w:rPr>
+        <w:drawing>
+          <wp:inline distT="0" distB="0" distL="0" distR="0" wp14:anchorId="10C024BD" wp14:editId="364E2573">
+            <wp:extent cx="2790825" cy="3263936"/>
+            <wp:effectExtent l="0" t="0" r="0" b="0"/>
+            <wp:docPr id="30" name="Imatge 5"/>
+            <wp:cNvGraphicFramePr>
+              <a:graphicFrameLocks xmlns:a="http://schemas.openxmlformats.org/drawingml/2006/main" noChangeAspect="1"/>
+            </wp:cNvGraphicFramePr>
+            <a:graphic xmlns:a="http://schemas.openxmlformats.org/drawingml/2006/main">
+              <a:graphicData uri="http://schemas.openxmlformats.org/drawingml/2006/picture">
+                <pic:pic xmlns:pic="http://schemas.openxmlformats.org/drawingml/2006/picture">
+                  <pic:nvPicPr>
+                    <pic:cNvPr id="0" name="Picture 1" descr="Número, 2, Dígito, Figura, Cifrado, Conde, Numerario"/>
+                    <pic:cNvPicPr>
+                      <a:picLocks noChangeAspect="1" noChangeArrowheads="1"/>
+                    </pic:cNvPicPr>
+                  </pic:nvPicPr>
+                  <pic:blipFill>
+                    <a:blip r:embed="rId34">
+                      <a:extLst>
+                        <a:ext uri="{28A0092B-C50C-407E-A947-70E740481C1C}">
+                          <a14:useLocalDpi xmlns:a14="http://schemas.microsoft.com/office/drawing/2010/main" val="0"/>
+                        </a:ext>
+                      </a:extLst>
+                    </a:blip>
+                    <a:stretch>
+                      <a:fillRect/>
+                    </a:stretch>
+                  </pic:blipFill>
+                  <pic:spPr bwMode="auto">
+                    <a:xfrm>
+                      <a:off x="0" y="0"/>
+                      <a:ext cx="2797013" cy="3271173"/>
+                    </a:xfrm>
+                    <a:prstGeom prst="rect">
+                      <a:avLst/>
+                    </a:prstGeom>
+                    <a:noFill/>
+                    <a:ln>
+                      <a:noFill/>
+                    </a:ln>
+                  </pic:spPr>
+                </pic:pic>
+              </a:graphicData>
+            </a:graphic>
+          </wp:inline>
+        </w:drawing>
+      </w:r>
+    </w:p>
+    <w:p>
+      <w:pPr>
+        <w:pStyle w:val="Descripcin"/>
+        <w:jc w:val="center"/>
+        <w:rPr>
+          <w:color w:val="auto"/>
+        </w:rPr>
+      </w:pPr>
+      <w:r>
+        <w:t xml:space="preserve">Figura </w:t>
+      </w:r>
+      <w:r>
+        <w:fldChar w:fldCharType="begin"/>
+      </w:r>
+      <w:r>
+        <w:instrText xml:space="preserve"> SEQ Figura \* ARABIC </w:instrText>
+      </w:r>
+      <w:r>
+        <w:fldChar w:fldCharType="separate"/>
+      </w:r>
+      <w:r>
+        <w:rPr>
+          <w:noProof/>
+        </w:rPr>
+        <w:t>26</w:t>
+      </w:r>
+      <w:r>
+        <w:rPr>
+          <w:noProof/>
+        </w:rPr>
+        <w:fldChar w:fldCharType="end"/>
+      </w:r>
+      <w:r>
+        <w:t xml:space="preserve">. </w:t>
+      </w:r>
+      <w:r>
+        <w:rPr>
+          <w:color w:val="auto"/>
+        </w:rPr>
+        <w:t>Creació d’un nou projecte d’aplicació</w:t>
+      </w:r>
+    </w:p>
+    <w:p>
+      <w:r>
+        <w:t xml:space="preserve">Quan ja s’ha donat un nom al projecte d’aplicació i s’ha triat fer servir el BSP que s’havia creat anteriorment, prement </w:t>
+      </w:r>
+      <w:proofErr w:type="spellStart"/>
+      <w:r>
+        <w:t>Next</w:t>
+      </w:r>
+      <w:proofErr w:type="spellEnd"/>
+      <w:r>
+        <w:t xml:space="preserve"> l’usuari es troba amb una pantalla de l’assistent on pot triar una plantilla d’aplicació de les que hi ha disponibles. D’aqu</w:t>
+      </w:r>
+      <w:r>
+        <w:t>estes opcions</w:t>
+      </w:r>
+      <w:r>
+        <w:t>, per aquest treball</w:t>
+      </w:r>
+      <w:r>
+        <w:t>,</w:t>
+      </w:r>
+      <w:r>
+        <w:t xml:space="preserve"> es tria </w:t>
+      </w:r>
+      <w:proofErr w:type="spellStart"/>
+      <w:r>
+        <w:t>Empty</w:t>
+      </w:r>
+      <w:proofErr w:type="spellEnd"/>
+      <w:r>
+        <w:t xml:space="preserve"> </w:t>
+      </w:r>
+      <w:proofErr w:type="spellStart"/>
+      <w:r>
+        <w:t>Application</w:t>
+      </w:r>
+      <w:proofErr w:type="spellEnd"/>
+      <w:r>
+        <w:t xml:space="preserve"> perquè el codi </w:t>
+      </w:r>
+      <w:r>
+        <w:t xml:space="preserve">que </w:t>
+      </w:r>
+      <w:r>
+        <w:t>s’afegirà</w:t>
+      </w:r>
+      <w:r>
+        <w:t xml:space="preserve"> no s’assembla a cap de les opcions </w:t>
+      </w:r>
+      <w:proofErr w:type="spellStart"/>
+      <w:r>
+        <w:t>oferides</w:t>
+      </w:r>
+      <w:proofErr w:type="spellEnd"/>
+      <w:r>
+        <w:t xml:space="preserve">. </w:t>
+      </w:r>
+    </w:p>
+    <w:p>
+      <w:pPr>
+        <w:widowControl/>
+        <w:spacing w:after="200" w:line="276" w:lineRule="auto"/>
+        <w:jc w:val="left"/>
+        <w:rPr>
+          <w:b/>
+          <w:bCs/>
+          <w:sz w:val="24"/>
+          <w:lang w:eastAsia="en-US"/>
+        </w:rPr>
+      </w:pPr>
+      <w:r>
+        <w:br w:type="page"/>
+      </w:r>
     </w:p>
     <w:p>
       <w:pPr>
@@ -12380,6 +13226,7 @@
       </w:pPr>
       <w:proofErr w:type="spellStart"/>
       <w:r>
+        <w:lastRenderedPageBreak/>
         <w:t>LwIP</w:t>
       </w:r>
       <w:proofErr w:type="spellEnd"/>
@@ -12476,7 +13323,19 @@
         <w:rPr>
           <w:lang w:eastAsia="en-US"/>
         </w:rPr>
-        <w:t xml:space="preserve"> Entre d’altres permet fer servir pràcticament tots els protocols exi</w:t>
+        <w:t xml:space="preserve"> Entre d’altres</w:t>
+      </w:r>
+      <w:r>
+        <w:rPr>
+          <w:lang w:eastAsia="en-US"/>
+        </w:rPr>
+        <w:t>,</w:t>
+      </w:r>
+      <w:r>
+        <w:rPr>
+          <w:lang w:eastAsia="en-US"/>
+        </w:rPr>
+        <w:t xml:space="preserve"> permet fer servir pràcticament tots els protocols exi</w:t>
       </w:r>
       <w:r>
         <w:rPr>
@@ -12502,6 +13361,12 @@
         </w:rPr>
         <w:t>IP, de l’anglès Internet Protocol</w:t>
       </w:r>
+      <w:r>
+        <w:rPr>
+          <w:lang w:eastAsia="en-US"/>
+        </w:rPr>
+        <w:t>, sigui la versió 4 o la versió 6</w:t>
+      </w:r>
     </w:p>
     <w:p>
       <w:pPr>
@@ -12878,6 +13743,12 @@
       </w:r>
       <w:r>
         <w:rPr>
+          <w:lang w:eastAsia="en-US"/>
+        </w:rPr>
+        <w:t xml:space="preserve">més o menys </w:t>
+      </w:r>
+      <w:r>
+        <w:rPr>
           <w:i/>
           <w:lang w:eastAsia="en-US"/>
         </w:rPr>
@@ -12887,15 +13758,28 @@
         <w:rPr>
           <w:lang w:eastAsia="en-US"/>
         </w:rPr>
-        <w:t>. Per tant, el bucle principal d’una aplicació programada en C per un sistema incrustat amb un sol processador i un sol fil d’execució, podria arribar a ser tan simple com:</w:t>
-      </w:r>
-    </w:p>
-    <w:p>
-      <w:pPr>
-        <w:rPr>
-          <w:lang w:eastAsia="en-US"/>
-        </w:rPr>
-      </w:pPr>
+        <w:t>. Per tant, el bucle principal d’una aplicació programada en C per un sistema incrustat amb un sol processador i un sol fil d’execució</w:t>
+      </w:r>
+      <w:r>
+        <w:rPr>
+          <w:lang w:eastAsia="en-US"/>
+        </w:rPr>
+        <w:t xml:space="preserve"> que faci servir </w:t>
+      </w:r>
+      <w:proofErr w:type="spellStart"/>
+      <w:r>
+        <w:rPr>
+          <w:lang w:eastAsia="en-US"/>
+        </w:rPr>
+        <w:t>LwIP</w:t>
+      </w:r>
+      <w:proofErr w:type="spellEnd"/>
+      <w:r>
+        <w:rPr>
+          <w:lang w:eastAsia="en-US"/>
+        </w:rPr>
+        <w:t>, podria arribar a ser tan simple com:</w:t>
+      </w:r>
     </w:p>
     <w:bookmarkStart w:id="25" w:name="_MON_1547111642"/>
     <w:bookmarkEnd w:id="25"/>
@@ -12928,10 +13812,10 @@
             <v:path o:extrusionok="f" gradientshapeok="t" o:connecttype="rect"/>
             <o:lock v:ext="edit" aspectratio="t"/>
           </v:shapetype>
-          <v:shape id="_x0000_i1025" type="#_x0000_t75" style="width:426.6pt;height:121.5pt" o:ole="">
-            <v:imagedata r:id="rId29" o:title=""/>
+          <v:shape id="_x0000_i1025" type="#_x0000_t75" style="width:426.75pt;height:121.5pt" o:ole="">
+            <v:imagedata r:id="rId35" o:title=""/>
           </v:shape>
-          <o:OLEObject Type="Embed" ProgID="Word.OpenDocumentText.12" ShapeID="_x0000_i1025" DrawAspect="Content" ObjectID="_1547126638" r:id="rId30"/>
+          <o:OLEObject Type="Embed" ProgID="Word.OpenDocumentText.12" ShapeID="_x0000_i1025" DrawAspect="Content" ObjectID="_1547132955" r:id="rId36"/>
         </w:object>
       </w:r>
       <w:r>
@@ -12964,12 +13848,85 @@
       <w:proofErr w:type="spellEnd"/>
     </w:p>
     <w:p>
+      <w:r>
+        <w:t xml:space="preserve">Com es pot veure, aquesta llibreria es basa en tenir un temporitzador que s’activa cada </w:t>
+      </w:r>
+      <w:r>
+        <w:t xml:space="preserve">certa </w:t>
+      </w:r>
+      <w:r>
+        <w:t xml:space="preserve">quantitat de temps. Aquesta quantitat ha de ser suficient perquè el processador tingui temps per resoldre totes les tasques que la llibreria té pendents (paquets que encara esperen </w:t>
+      </w:r>
+      <w:r>
+        <w:t>ser processats</w:t>
+      </w:r>
+      <w:r>
+        <w:t>,</w:t>
+      </w:r>
+      <w:r>
+        <w:t xml:space="preserve"> i</w:t>
+      </w:r>
+      <w:r>
+        <w:t xml:space="preserve"> tasques periòdiques</w:t>
+      </w:r>
+      <w:r>
+        <w:t xml:space="preserve"> similars</w:t>
+      </w:r>
+      <w:r>
+        <w:t>)</w:t>
+      </w:r>
+      <w:r>
+        <w:t>, però tampoc pot ser massa gran perquè sinó les funcions de codi que gestionen algunes cues o alguns processos interns tardarien molt en tornar a executar-se la següent vegada.</w:t>
+      </w:r>
+      <w:r>
+        <w:t xml:space="preserve"> En aquest cas, la llibreria fa servir dos tipus de temporitzadors:</w:t>
+      </w:r>
+    </w:p>
+    <w:p>
+      <w:pPr>
+        <w:pStyle w:val="Prrafodelista"/>
+        <w:numPr>
+          <w:ilvl w:val="0"/>
+          <w:numId w:val="37"/>
+        </w:numPr>
+      </w:pPr>
+      <w:r>
+        <w:t xml:space="preserve">Un temporitzador ràpid, que generalment es recomana sigui de com a molt 250 </w:t>
+      </w:r>
       <w:proofErr w:type="spellStart"/>
       <w:r>
-        <w:t>asdasd</w:t>
+        <w:t>ms</w:t>
       </w:r>
       <w:proofErr w:type="spellEnd"/>
-    </w:p>
+      <w:r>
+        <w:t xml:space="preserve"> de període.</w:t>
+      </w:r>
+    </w:p>
+    <w:p>
+      <w:pPr>
+        <w:pStyle w:val="Prrafodelista"/>
+        <w:numPr>
+          <w:ilvl w:val="0"/>
+          <w:numId w:val="37"/>
+        </w:numPr>
+      </w:pPr>
+      <w:r>
+        <w:t xml:space="preserve">Un temporitzador lent, que generalment té un període de 500 </w:t>
+      </w:r>
+      <w:proofErr w:type="spellStart"/>
+      <w:r>
+        <w:t>ms</w:t>
+      </w:r>
+      <w:proofErr w:type="spellEnd"/>
+      <w:r>
+        <w:t xml:space="preserve"> (el doble del temporitzador ràpid). El fet que sigui un múltiple del temporitzador ràpid no és casualitat, doncs així es fa servir només un temporitzador de hardware. Això permet que els altres temporitzadors disponibles a la plataforma es facin servir </w:t>
+      </w:r>
+      <w:r>
+        <w:lastRenderedPageBreak/>
+        <w:t>per altres coses.</w:t>
+      </w:r>
+    </w:p>
+    <w:p/>
     <w:p>
       <w:pPr>
         <w:keepNext/>
@@ -12995,7 +13952,6 @@
         <w:jc w:val="left"/>
       </w:pPr>
       <w:r>
-        <w:lastRenderedPageBreak/>
         <w:br w:type="page"/>
       </w:r>
     </w:p>
@@ -13173,8 +14129,8 @@
       </w:r>
     </w:p>
     <w:sectPr>
-      <w:headerReference w:type="default" r:id="rId31"/>
-      <w:footerReference w:type="default" r:id="rId32"/>
+      <w:headerReference w:type="default" r:id="rId37"/>
+      <w:footerReference w:type="default" r:id="rId38"/>
       <w:pgSz w:w="11906" w:h="16838"/>
       <w:pgMar w:top="1417" w:right="1701" w:bottom="1417" w:left="1701" w:header="708" w:footer="708" w:gutter="0"/>
       <w:pgNumType w:start="8"/>
@@ -13486,6 +14442,119 @@
     </w:lvl>
   </w:abstractNum>
   <w:abstractNum w:abstractNumId="1">
+    <w:nsid w:val="04A563E6"/>
+    <w:multiLevelType w:val="hybridMultilevel"/>
+    <w:tmpl w:val="579ECE86"/>
+    <w:lvl w:ilvl="0" w:tplc="04090001">
+      <w:start w:val="1"/>
+      <w:numFmt w:val="bullet"/>
+      <w:lvlText w:val=""/>
+      <w:lvlJc w:val="left"/>
+      <w:pPr>
+        <w:ind w:left="720" w:hanging="360"/>
+      </w:pPr>
+      <w:rPr>
+        <w:rFonts w:ascii="Symbol" w:hAnsi="Symbol" w:hint="default"/>
+      </w:rPr>
+    </w:lvl>
+    <w:lvl w:ilvl="1" w:tplc="04090003" w:tentative="1">
+      <w:start w:val="1"/>
+      <w:numFmt w:val="bullet"/>
+      <w:lvlText w:val="o"/>
+      <w:lvlJc w:val="left"/>
+      <w:pPr>
+        <w:ind w:left="1440" w:hanging="360"/>
+      </w:pPr>
+      <w:rPr>
+        <w:rFonts w:ascii="Courier New" w:hAnsi="Courier New" w:cs="Courier New" w:hint="default"/>
+      </w:rPr>
+    </w:lvl>
+    <w:lvl w:ilvl="2" w:tplc="04090005" w:tentative="1">
+      <w:start w:val="1"/>
+      <w:numFmt w:val="bullet"/>
+      <w:lvlText w:val=""/>
+      <w:lvlJc w:val="left"/>
+      <w:pPr>
+        <w:ind w:left="2160" w:hanging="360"/>
+      </w:pPr>
+      <w:rPr>
+        <w:rFonts w:ascii="Wingdings" w:hAnsi="Wingdings" w:hint="default"/>
+      </w:rPr>
+    </w:lvl>
+    <w:lvl w:ilvl="3" w:tplc="04090001" w:tentative="1">
+      <w:start w:val="1"/>
+      <w:numFmt w:val="bullet"/>
+      <w:lvlText w:val=""/>
+      <w:lvlJc w:val="left"/>
+      <w:pPr>
+        <w:ind w:left="2880" w:hanging="360"/>
+      </w:pPr>
+      <w:rPr>
+        <w:rFonts w:ascii="Symbol" w:hAnsi="Symbol" w:hint="default"/>
+      </w:rPr>
+    </w:lvl>
+    <w:lvl w:ilvl="4" w:tplc="04090003" w:tentative="1">
+      <w:start w:val="1"/>
+      <w:numFmt w:val="bullet"/>
+      <w:lvlText w:val="o"/>
+      <w:lvlJc w:val="left"/>
+      <w:pPr>
+        <w:ind w:left="3600" w:hanging="360"/>
+      </w:pPr>
+      <w:rPr>
+        <w:rFonts w:ascii="Courier New" w:hAnsi="Courier New" w:cs="Courier New" w:hint="default"/>
+      </w:rPr>
+    </w:lvl>
+    <w:lvl w:ilvl="5" w:tplc="04090005" w:tentative="1">
+      <w:start w:val="1"/>
+      <w:numFmt w:val="bullet"/>
+      <w:lvlText w:val=""/>
+      <w:lvlJc w:val="left"/>
+      <w:pPr>
+        <w:ind w:left="4320" w:hanging="360"/>
+      </w:pPr>
+      <w:rPr>
+        <w:rFonts w:ascii="Wingdings" w:hAnsi="Wingdings" w:hint="default"/>
+      </w:rPr>
+    </w:lvl>
+    <w:lvl w:ilvl="6" w:tplc="04090001" w:tentative="1">
+      <w:start w:val="1"/>
+      <w:numFmt w:val="bullet"/>
+      <w:lvlText w:val=""/>
+      <w:lvlJc w:val="left"/>
+      <w:pPr>
+        <w:ind w:left="5040" w:hanging="360"/>
+      </w:pPr>
+      <w:rPr>
+        <w:rFonts w:ascii="Symbol" w:hAnsi="Symbol" w:hint="default"/>
+      </w:rPr>
+    </w:lvl>
+    <w:lvl w:ilvl="7" w:tplc="04090003" w:tentative="1">
+      <w:start w:val="1"/>
+      <w:numFmt w:val="bullet"/>
+      <w:lvlText w:val="o"/>
+      <w:lvlJc w:val="left"/>
+      <w:pPr>
+        <w:ind w:left="5760" w:hanging="360"/>
+      </w:pPr>
+      <w:rPr>
+        <w:rFonts w:ascii="Courier New" w:hAnsi="Courier New" w:cs="Courier New" w:hint="default"/>
+      </w:rPr>
+    </w:lvl>
+    <w:lvl w:ilvl="8" w:tplc="04090005" w:tentative="1">
+      <w:start w:val="1"/>
+      <w:numFmt w:val="bullet"/>
+      <w:lvlText w:val=""/>
+      <w:lvlJc w:val="left"/>
+      <w:pPr>
+        <w:ind w:left="6480" w:hanging="360"/>
+      </w:pPr>
+      <w:rPr>
+        <w:rFonts w:ascii="Wingdings" w:hAnsi="Wingdings" w:hint="default"/>
+      </w:rPr>
+    </w:lvl>
+  </w:abstractNum>
+  <w:abstractNum w:abstractNumId="2">
     <w:nsid w:val="07921885"/>
     <w:multiLevelType w:val="hybridMultilevel"/>
     <w:tmpl w:val="AA40CF3C"/>
@@ -13571,7 +14640,7 @@
       </w:pPr>
     </w:lvl>
   </w:abstractNum>
-  <w:abstractNum w:abstractNumId="2">
+  <w:abstractNum w:abstractNumId="3">
     <w:nsid w:val="11A5138D"/>
     <w:multiLevelType w:val="hybridMultilevel"/>
     <w:tmpl w:val="58763230"/>
@@ -13657,7 +14726,7 @@
       </w:pPr>
     </w:lvl>
   </w:abstractNum>
-  <w:abstractNum w:abstractNumId="3">
+  <w:abstractNum w:abstractNumId="4">
     <w:nsid w:val="1C8F3DA0"/>
     <w:multiLevelType w:val="hybridMultilevel"/>
     <w:tmpl w:val="AF3C07C4"/>
@@ -13770,7 +14839,7 @@
       </w:rPr>
     </w:lvl>
   </w:abstractNum>
-  <w:abstractNum w:abstractNumId="4">
+  <w:abstractNum w:abstractNumId="5">
     <w:nsid w:val="1CD24F99"/>
     <w:multiLevelType w:val="multilevel"/>
     <w:tmpl w:val="0409001F"/>
@@ -13856,7 +14925,7 @@
       </w:pPr>
     </w:lvl>
   </w:abstractNum>
-  <w:abstractNum w:abstractNumId="5">
+  <w:abstractNum w:abstractNumId="6">
     <w:nsid w:val="226661B7"/>
     <w:multiLevelType w:val="hybridMultilevel"/>
     <w:tmpl w:val="EB469742"/>
@@ -13942,7 +15011,7 @@
       </w:pPr>
     </w:lvl>
   </w:abstractNum>
-  <w:abstractNum w:abstractNumId="6">
+  <w:abstractNum w:abstractNumId="7">
     <w:nsid w:val="2C4F0B2A"/>
     <w:multiLevelType w:val="hybridMultilevel"/>
     <w:tmpl w:val="17989C52"/>
@@ -14055,7 +15124,7 @@
       </w:rPr>
     </w:lvl>
   </w:abstractNum>
-  <w:abstractNum w:abstractNumId="7">
+  <w:abstractNum w:abstractNumId="8">
     <w:nsid w:val="2D7E6C4E"/>
     <w:multiLevelType w:val="hybridMultilevel"/>
     <w:tmpl w:val="950C95B4"/>
@@ -14168,7 +15237,7 @@
       </w:rPr>
     </w:lvl>
   </w:abstractNum>
-  <w:abstractNum w:abstractNumId="8">
+  <w:abstractNum w:abstractNumId="9">
     <w:nsid w:val="2F633645"/>
     <w:multiLevelType w:val="multilevel"/>
     <w:tmpl w:val="190AFA32"/>
@@ -14285,7 +15354,7 @@
       </w:rPr>
     </w:lvl>
   </w:abstractNum>
-  <w:abstractNum w:abstractNumId="9">
+  <w:abstractNum w:abstractNumId="10">
     <w:nsid w:val="31025E5C"/>
     <w:multiLevelType w:val="multilevel"/>
     <w:tmpl w:val="E5E4E68C"/>
@@ -14406,7 +15475,7 @@
       </w:rPr>
     </w:lvl>
   </w:abstractNum>
-  <w:abstractNum w:abstractNumId="10">
+  <w:abstractNum w:abstractNumId="11">
     <w:nsid w:val="314E2A6D"/>
     <w:multiLevelType w:val="hybridMultilevel"/>
     <w:tmpl w:val="8700A760"/>
@@ -14492,7 +15561,7 @@
       </w:pPr>
     </w:lvl>
   </w:abstractNum>
-  <w:abstractNum w:abstractNumId="11">
+  <w:abstractNum w:abstractNumId="12">
     <w:nsid w:val="34F440CA"/>
     <w:multiLevelType w:val="hybridMultilevel"/>
     <w:tmpl w:val="7CA40454"/>
@@ -14605,7 +15674,7 @@
       </w:rPr>
     </w:lvl>
   </w:abstractNum>
-  <w:abstractNum w:abstractNumId="12">
+  <w:abstractNum w:abstractNumId="13">
     <w:nsid w:val="36D07910"/>
     <w:multiLevelType w:val="hybridMultilevel"/>
     <w:tmpl w:val="5B26320A"/>
@@ -14691,7 +15760,7 @@
       </w:pPr>
     </w:lvl>
   </w:abstractNum>
-  <w:abstractNum w:abstractNumId="13">
+  <w:abstractNum w:abstractNumId="14">
     <w:nsid w:val="3CB3610A"/>
     <w:multiLevelType w:val="hybridMultilevel"/>
     <w:tmpl w:val="2F0098D6"/>
@@ -14804,7 +15873,7 @@
       </w:rPr>
     </w:lvl>
   </w:abstractNum>
-  <w:abstractNum w:abstractNumId="14">
+  <w:abstractNum w:abstractNumId="15">
     <w:nsid w:val="51C35D8C"/>
     <w:multiLevelType w:val="hybridMultilevel"/>
     <w:tmpl w:val="AC886B28"/>
@@ -14893,7 +15962,7 @@
       </w:pPr>
     </w:lvl>
   </w:abstractNum>
-  <w:abstractNum w:abstractNumId="15">
+  <w:abstractNum w:abstractNumId="16">
     <w:nsid w:val="540C299B"/>
     <w:multiLevelType w:val="multilevel"/>
     <w:tmpl w:val="3FCC00E4"/>
@@ -15006,7 +16075,7 @@
       </w:rPr>
     </w:lvl>
   </w:abstractNum>
-  <w:abstractNum w:abstractNumId="16">
+  <w:abstractNum w:abstractNumId="17">
     <w:nsid w:val="5E116B95"/>
     <w:multiLevelType w:val="multilevel"/>
     <w:tmpl w:val="197649C0"/>
@@ -15096,7 +16165,7 @@
       </w:pPr>
     </w:lvl>
   </w:abstractNum>
-  <w:abstractNum w:abstractNumId="17">
+  <w:abstractNum w:abstractNumId="18">
     <w:nsid w:val="5F905BB6"/>
     <w:multiLevelType w:val="multilevel"/>
     <w:tmpl w:val="B8D448BC"/>
@@ -15217,7 +16286,7 @@
       </w:rPr>
     </w:lvl>
   </w:abstractNum>
-  <w:abstractNum w:abstractNumId="18">
+  <w:abstractNum w:abstractNumId="19">
     <w:nsid w:val="62063DAE"/>
     <w:multiLevelType w:val="hybridMultilevel"/>
     <w:tmpl w:val="CE88CF78"/>
@@ -15330,7 +16399,7 @@
       </w:rPr>
     </w:lvl>
   </w:abstractNum>
-  <w:abstractNum w:abstractNumId="19">
+  <w:abstractNum w:abstractNumId="20">
     <w:nsid w:val="650E0C56"/>
     <w:multiLevelType w:val="multilevel"/>
     <w:tmpl w:val="F080F63A"/>
@@ -15443,7 +16512,7 @@
       </w:rPr>
     </w:lvl>
   </w:abstractNum>
-  <w:abstractNum w:abstractNumId="20">
+  <w:abstractNum w:abstractNumId="21">
     <w:nsid w:val="758B2B7E"/>
     <w:multiLevelType w:val="hybridMultilevel"/>
     <w:tmpl w:val="5568F3CA"/>
@@ -15556,7 +16625,7 @@
       </w:rPr>
     </w:lvl>
   </w:abstractNum>
-  <w:abstractNum w:abstractNumId="21">
+  <w:abstractNum w:abstractNumId="22">
     <w:nsid w:val="7B344CF2"/>
     <w:multiLevelType w:val="hybridMultilevel"/>
     <w:tmpl w:val="38628C34"/>
@@ -15643,34 +16712,34 @@
     </w:lvl>
   </w:abstractNum>
   <w:num w:numId="1">
+    <w:abstractNumId w:val="10"/>
+  </w:num>
+  <w:num w:numId="2">
+    <w:abstractNumId w:val="18"/>
+  </w:num>
+  <w:num w:numId="3">
     <w:abstractNumId w:val="9"/>
   </w:num>
-  <w:num w:numId="2">
-    <w:abstractNumId w:val="17"/>
-  </w:num>
-  <w:num w:numId="3">
-    <w:abstractNumId w:val="8"/>
-  </w:num>
   <w:num w:numId="4">
-    <w:abstractNumId w:val="8"/>
+    <w:abstractNumId w:val="9"/>
   </w:num>
   <w:num w:numId="5">
+    <w:abstractNumId w:val="16"/>
+  </w:num>
+  <w:num w:numId="6">
     <w:abstractNumId w:val="15"/>
   </w:num>
-  <w:num w:numId="6">
-    <w:abstractNumId w:val="14"/>
-  </w:num>
   <w:num w:numId="7">
-    <w:abstractNumId w:val="8"/>
+    <w:abstractNumId w:val="9"/>
     <w:lvlOverride w:ilvl="0">
       <w:startOverride w:val="1"/>
     </w:lvlOverride>
   </w:num>
   <w:num w:numId="8">
-    <w:abstractNumId w:val="4"/>
+    <w:abstractNumId w:val="5"/>
   </w:num>
   <w:num w:numId="9">
-    <w:abstractNumId w:val="8"/>
+    <w:abstractNumId w:val="9"/>
     <w:lvlOverride w:ilvl="0">
       <w:startOverride w:val="1"/>
     </w:lvlOverride>
@@ -15700,13 +16769,13 @@
     </w:lvlOverride>
   </w:num>
   <w:num w:numId="10">
-    <w:abstractNumId w:val="16"/>
+    <w:abstractNumId w:val="17"/>
   </w:num>
   <w:num w:numId="11">
-    <w:abstractNumId w:val="2"/>
+    <w:abstractNumId w:val="3"/>
   </w:num>
   <w:num w:numId="12">
-    <w:abstractNumId w:val="15"/>
+    <w:abstractNumId w:val="16"/>
     <w:lvlOverride w:ilvl="0">
       <w:startOverride w:val="1"/>
     </w:lvlOverride>
@@ -15736,7 +16805,7 @@
     </w:lvlOverride>
   </w:num>
   <w:num w:numId="13">
-    <w:abstractNumId w:val="15"/>
+    <w:abstractNumId w:val="16"/>
     <w:lvlOverride w:ilvl="0">
       <w:startOverride w:val="1"/>
     </w:lvlOverride>
@@ -15766,10 +16835,10 @@
     </w:lvlOverride>
   </w:num>
   <w:num w:numId="14">
-    <w:abstractNumId w:val="8"/>
+    <w:abstractNumId w:val="9"/>
   </w:num>
   <w:num w:numId="15">
-    <w:abstractNumId w:val="15"/>
+    <w:abstractNumId w:val="16"/>
     <w:lvlOverride w:ilvl="0">
       <w:startOverride w:val="1"/>
     </w:lvlOverride>
@@ -15799,13 +16868,13 @@
     </w:lvlOverride>
   </w:num>
   <w:num w:numId="16">
-    <w:abstractNumId w:val="19"/>
+    <w:abstractNumId w:val="20"/>
   </w:num>
   <w:num w:numId="17">
-    <w:abstractNumId w:val="12"/>
+    <w:abstractNumId w:val="13"/>
   </w:num>
   <w:num w:numId="18">
-    <w:abstractNumId w:val="15"/>
+    <w:abstractNumId w:val="16"/>
     <w:lvlOverride w:ilvl="0">
       <w:startOverride w:val="6"/>
     </w:lvlOverride>
@@ -15835,7 +16904,7 @@
     </w:lvlOverride>
   </w:num>
   <w:num w:numId="19">
-    <w:abstractNumId w:val="15"/>
+    <w:abstractNumId w:val="16"/>
     <w:lvlOverride w:ilvl="0">
       <w:startOverride w:val="6"/>
     </w:lvlOverride>
@@ -15865,10 +16934,10 @@
     </w:lvlOverride>
   </w:num>
   <w:num w:numId="20">
-    <w:abstractNumId w:val="15"/>
+    <w:abstractNumId w:val="16"/>
   </w:num>
   <w:num w:numId="21">
-    <w:abstractNumId w:val="15"/>
+    <w:abstractNumId w:val="16"/>
     <w:lvlOverride w:ilvl="0">
       <w:startOverride w:val="6"/>
     </w:lvlOverride>
@@ -15898,7 +16967,7 @@
     </w:lvlOverride>
   </w:num>
   <w:num w:numId="22">
-    <w:abstractNumId w:val="15"/>
+    <w:abstractNumId w:val="16"/>
     <w:lvlOverride w:ilvl="0">
       <w:lvl w:ilvl="0">
         <w:start w:val="6"/>
@@ -16027,7 +17096,7 @@
     </w:lvlOverride>
   </w:num>
   <w:num w:numId="23">
-    <w:abstractNumId w:val="8"/>
+    <w:abstractNumId w:val="9"/>
     <w:lvlOverride w:ilvl="0">
       <w:startOverride w:val="1"/>
     </w:lvlOverride>
@@ -16057,34 +17126,34 @@
     </w:lvlOverride>
   </w:num>
   <w:num w:numId="24">
-    <w:abstractNumId w:val="18"/>
+    <w:abstractNumId w:val="19"/>
   </w:num>
   <w:num w:numId="25">
-    <w:abstractNumId w:val="5"/>
+    <w:abstractNumId w:val="6"/>
   </w:num>
   <w:num w:numId="26">
-    <w:abstractNumId w:val="1"/>
+    <w:abstractNumId w:val="2"/>
   </w:num>
   <w:num w:numId="27">
-    <w:abstractNumId w:val="10"/>
+    <w:abstractNumId w:val="11"/>
   </w:num>
   <w:num w:numId="28">
     <w:abstractNumId w:val="0"/>
   </w:num>
   <w:num w:numId="29">
-    <w:abstractNumId w:val="3"/>
+    <w:abstractNumId w:val="4"/>
   </w:num>
   <w:num w:numId="30">
-    <w:abstractNumId w:val="6"/>
+    <w:abstractNumId w:val="7"/>
   </w:num>
   <w:num w:numId="31">
-    <w:abstractNumId w:val="7"/>
+    <w:abstractNumId w:val="8"/>
   </w:num>
   <w:num w:numId="32">
-    <w:abstractNumId w:val="13"/>
+    <w:abstractNumId w:val="14"/>
   </w:num>
   <w:num w:numId="33">
-    <w:abstractNumId w:val="8"/>
+    <w:abstractNumId w:val="9"/>
     <w:lvlOverride w:ilvl="0">
       <w:startOverride w:val="1"/>
     </w:lvlOverride>
@@ -16114,13 +17183,16 @@
     </w:lvlOverride>
   </w:num>
   <w:num w:numId="34">
-    <w:abstractNumId w:val="11"/>
+    <w:abstractNumId w:val="12"/>
   </w:num>
   <w:num w:numId="35">
+    <w:abstractNumId w:val="22"/>
+  </w:num>
+  <w:num w:numId="36">
     <w:abstractNumId w:val="21"/>
   </w:num>
-  <w:num w:numId="36">
-    <w:abstractNumId w:val="20"/>
+  <w:num w:numId="37">
+    <w:abstractNumId w:val="1"/>
   </w:num>
 </w:numbering>
 </file>
@@ -17676,7 +18748,7 @@
 </file>
 
 <file path=customXml/itemProps1.xml><?xml version="1.0" encoding="utf-8"?>
-<ds:datastoreItem xmlns:ds="http://schemas.openxmlformats.org/officeDocument/2006/customXml" ds:itemID="{7AC0879C-8205-479C-8A14-0F7A8BDC6598}">
+<ds:datastoreItem xmlns:ds="http://schemas.openxmlformats.org/officeDocument/2006/customXml" ds:itemID="{D118E381-C458-49AF-B035-4D144C722037}">
   <ds:schemaRefs>
     <ds:schemaRef ds:uri="http://schemas.openxmlformats.org/officeDocument/2006/bibliography"/>
   </ds:schemaRefs>

</xml_diff>

<commit_message>
Commit amb canvis que tenia fets fa estona i no s'havien guardat. Segueixo escrivint la implementacio de LwIP
</commit_message>
<xml_diff>
--- a/memoria/TFM_Peshevski.docx
+++ b/memoria/TFM_Peshevski.docx
@@ -3865,8 +3865,6 @@
           <w:r>
             <w:t>28</w:t>
           </w:r>
-          <w:bookmarkStart w:id="4" w:name="_GoBack"/>
-          <w:bookmarkEnd w:id="4"/>
         </w:p>
         <w:p>
           <w:pPr>
@@ -4113,7 +4111,7 @@
         <w:rPr>
           <w:noProof/>
         </w:rPr>
-        <w:instrText xml:space="preserve"> PAGEREF _Toc473384877 \h </w:instrText>
+        <w:instrText xml:space="preserve"> PAGEREF _Toc473455175 \h </w:instrText>
       </w:r>
       <w:r>
         <w:rPr>
@@ -4182,7 +4180,7 @@
         <w:rPr>
           <w:noProof/>
         </w:rPr>
-        <w:instrText xml:space="preserve"> PAGEREF _Toc473384878 \h </w:instrText>
+        <w:instrText xml:space="preserve"> PAGEREF _Toc473455176 \h </w:instrText>
       </w:r>
       <w:r>
         <w:rPr>
@@ -4251,7 +4249,7 @@
         <w:rPr>
           <w:noProof/>
         </w:rPr>
-        <w:instrText xml:space="preserve"> PAGEREF _Toc473384879 \h </w:instrText>
+        <w:instrText xml:space="preserve"> PAGEREF _Toc473455177 \h </w:instrText>
       </w:r>
       <w:r>
         <w:rPr>
@@ -4320,7 +4318,7 @@
         <w:rPr>
           <w:noProof/>
         </w:rPr>
-        <w:instrText xml:space="preserve"> PAGEREF _Toc473384880 \h </w:instrText>
+        <w:instrText xml:space="preserve"> PAGEREF _Toc473455178 \h </w:instrText>
       </w:r>
       <w:r>
         <w:rPr>
@@ -4389,7 +4387,7 @@
         <w:rPr>
           <w:noProof/>
         </w:rPr>
-        <w:instrText xml:space="preserve"> PAGEREF _Toc473384881 \h </w:instrText>
+        <w:instrText xml:space="preserve"> PAGEREF _Toc473455179 \h </w:instrText>
       </w:r>
       <w:r>
         <w:rPr>
@@ -4458,7 +4456,7 @@
         <w:rPr>
           <w:noProof/>
         </w:rPr>
-        <w:instrText xml:space="preserve"> PAGEREF _Toc473384882 \h </w:instrText>
+        <w:instrText xml:space="preserve"> PAGEREF _Toc473455180 \h </w:instrText>
       </w:r>
       <w:r>
         <w:rPr>
@@ -4527,7 +4525,7 @@
         <w:rPr>
           <w:noProof/>
         </w:rPr>
-        <w:instrText xml:space="preserve"> PAGEREF _Toc473384883 \h </w:instrText>
+        <w:instrText xml:space="preserve"> PAGEREF _Toc473455181 \h </w:instrText>
       </w:r>
       <w:r>
         <w:rPr>
@@ -4596,7 +4594,7 @@
         <w:rPr>
           <w:noProof/>
         </w:rPr>
-        <w:instrText xml:space="preserve"> PAGEREF _Toc473384884 \h </w:instrText>
+        <w:instrText xml:space="preserve"> PAGEREF _Toc473455182 \h </w:instrText>
       </w:r>
       <w:r>
         <w:rPr>
@@ -4665,7 +4663,7 @@
         <w:rPr>
           <w:noProof/>
         </w:rPr>
-        <w:instrText xml:space="preserve"> PAGEREF _Toc473384885 \h </w:instrText>
+        <w:instrText xml:space="preserve"> PAGEREF _Toc473455183 \h </w:instrText>
       </w:r>
       <w:r>
         <w:rPr>
@@ -4734,7 +4732,7 @@
         <w:rPr>
           <w:noProof/>
         </w:rPr>
-        <w:instrText xml:space="preserve"> PAGEREF _Toc473384886 \h </w:instrText>
+        <w:instrText xml:space="preserve"> PAGEREF _Toc473455184 \h </w:instrText>
       </w:r>
       <w:r>
         <w:rPr>
@@ -4803,7 +4801,7 @@
         <w:rPr>
           <w:noProof/>
         </w:rPr>
-        <w:instrText xml:space="preserve"> PAGEREF _Toc473384887 \h </w:instrText>
+        <w:instrText xml:space="preserve"> PAGEREF _Toc473455185 \h </w:instrText>
       </w:r>
       <w:r>
         <w:rPr>
@@ -4872,7 +4870,7 @@
         <w:rPr>
           <w:noProof/>
         </w:rPr>
-        <w:instrText xml:space="preserve"> PAGEREF _Toc473384888 \h </w:instrText>
+        <w:instrText xml:space="preserve"> PAGEREF _Toc473455186 \h </w:instrText>
       </w:r>
       <w:r>
         <w:rPr>
@@ -4941,7 +4939,7 @@
         <w:rPr>
           <w:noProof/>
         </w:rPr>
-        <w:instrText xml:space="preserve"> PAGEREF _Toc473384889 \h </w:instrText>
+        <w:instrText xml:space="preserve"> PAGEREF _Toc473455187 \h </w:instrText>
       </w:r>
       <w:r>
         <w:rPr>
@@ -5010,7 +5008,7 @@
         <w:rPr>
           <w:noProof/>
         </w:rPr>
-        <w:instrText xml:space="preserve"> PAGEREF _Toc473384890 \h </w:instrText>
+        <w:instrText xml:space="preserve"> PAGEREF _Toc473455188 \h </w:instrText>
       </w:r>
       <w:r>
         <w:rPr>
@@ -5079,7 +5077,7 @@
         <w:rPr>
           <w:noProof/>
         </w:rPr>
-        <w:instrText xml:space="preserve"> PAGEREF _Toc473384891 \h </w:instrText>
+        <w:instrText xml:space="preserve"> PAGEREF _Toc473455189 \h </w:instrText>
       </w:r>
       <w:r>
         <w:rPr>
@@ -5148,7 +5146,7 @@
         <w:rPr>
           <w:noProof/>
         </w:rPr>
-        <w:instrText xml:space="preserve"> PAGEREF _Toc473384892 \h </w:instrText>
+        <w:instrText xml:space="preserve"> PAGEREF _Toc473455190 \h </w:instrText>
       </w:r>
       <w:r>
         <w:rPr>
@@ -5199,7 +5197,7 @@
         <w:rPr>
           <w:noProof/>
         </w:rPr>
-        <w:t>Diagrama que representa la estructura d’un paquet ARP</w:t>
+        <w:t>Diagrama que representa la estructura d’un paquet ICMP</w:t>
       </w:r>
       <w:r>
         <w:rPr>
@@ -5217,7 +5215,7 @@
         <w:rPr>
           <w:noProof/>
         </w:rPr>
-        <w:instrText xml:space="preserve"> PAGEREF _Toc473384893 \h </w:instrText>
+        <w:instrText xml:space="preserve"> PAGEREF _Toc473455191 \h </w:instrText>
       </w:r>
       <w:r>
         <w:rPr>
@@ -5286,7 +5284,7 @@
         <w:rPr>
           <w:noProof/>
         </w:rPr>
-        <w:instrText xml:space="preserve"> PAGEREF _Toc473384894 \h </w:instrText>
+        <w:instrText xml:space="preserve"> PAGEREF _Toc473455192 \h </w:instrText>
       </w:r>
       <w:r>
         <w:rPr>
@@ -5355,7 +5353,7 @@
         <w:rPr>
           <w:noProof/>
         </w:rPr>
-        <w:instrText xml:space="preserve"> PAGEREF _Toc473384895 \h </w:instrText>
+        <w:instrText xml:space="preserve"> PAGEREF _Toc473455193 \h </w:instrText>
       </w:r>
       <w:r>
         <w:rPr>
@@ -5424,7 +5422,7 @@
         <w:rPr>
           <w:noProof/>
         </w:rPr>
-        <w:instrText xml:space="preserve"> PAGEREF _Toc473384896 \h </w:instrText>
+        <w:instrText xml:space="preserve"> PAGEREF _Toc473455194 \h </w:instrText>
       </w:r>
       <w:r>
         <w:rPr>
@@ -5442,6 +5440,420 @@
           <w:noProof/>
         </w:rPr>
         <w:t>24</w:t>
+      </w:r>
+      <w:r>
+        <w:rPr>
+          <w:noProof/>
+        </w:rPr>
+        <w:fldChar w:fldCharType="end"/>
+      </w:r>
+    </w:p>
+    <w:p>
+      <w:pPr>
+        <w:pStyle w:val="Tabladeilustraciones"/>
+        <w:tabs>
+          <w:tab w:val="right" w:pos="8494"/>
+        </w:tabs>
+        <w:rPr>
+          <w:rFonts w:eastAsiaTheme="minorEastAsia" w:cstheme="minorBidi"/>
+          <w:caps w:val="0"/>
+          <w:noProof/>
+          <w:sz w:val="22"/>
+          <w:szCs w:val="22"/>
+          <w:lang w:val="es-ES" w:eastAsia="en-US"/>
+        </w:rPr>
+      </w:pPr>
+      <w:r>
+        <w:rPr>
+          <w:noProof/>
+        </w:rPr>
+        <w:t xml:space="preserve">Figura 21. </w:t>
+      </w:r>
+      <w:r>
+        <w:rPr>
+          <w:noProof/>
+        </w:rPr>
+        <w:t>Vista després d’exportar el disseny del XPS</w:t>
+      </w:r>
+      <w:r>
+        <w:rPr>
+          <w:noProof/>
+        </w:rPr>
+        <w:tab/>
+      </w:r>
+      <w:r>
+        <w:rPr>
+          <w:noProof/>
+        </w:rPr>
+        <w:fldChar w:fldCharType="begin"/>
+      </w:r>
+      <w:r>
+        <w:rPr>
+          <w:noProof/>
+        </w:rPr>
+        <w:instrText xml:space="preserve"> PAGEREF _Toc473455195 \h </w:instrText>
+      </w:r>
+      <w:r>
+        <w:rPr>
+          <w:noProof/>
+        </w:rPr>
+      </w:r>
+      <w:r>
+        <w:rPr>
+          <w:noProof/>
+        </w:rPr>
+        <w:fldChar w:fldCharType="separate"/>
+      </w:r>
+      <w:r>
+        <w:rPr>
+          <w:noProof/>
+        </w:rPr>
+        <w:t>25</w:t>
+      </w:r>
+      <w:r>
+        <w:rPr>
+          <w:noProof/>
+        </w:rPr>
+        <w:fldChar w:fldCharType="end"/>
+      </w:r>
+    </w:p>
+    <w:p>
+      <w:pPr>
+        <w:pStyle w:val="Tabladeilustraciones"/>
+        <w:tabs>
+          <w:tab w:val="right" w:pos="8494"/>
+        </w:tabs>
+        <w:rPr>
+          <w:rFonts w:eastAsiaTheme="minorEastAsia" w:cstheme="minorBidi"/>
+          <w:caps w:val="0"/>
+          <w:noProof/>
+          <w:sz w:val="22"/>
+          <w:szCs w:val="22"/>
+          <w:lang w:val="en-US" w:eastAsia="en-US"/>
+        </w:rPr>
+      </w:pPr>
+      <w:r>
+        <w:rPr>
+          <w:noProof/>
+        </w:rPr>
+        <w:t xml:space="preserve">Figura 22. </w:t>
+      </w:r>
+      <w:r>
+        <w:rPr>
+          <w:noProof/>
+        </w:rPr>
+        <w:t>Creació d’un nou Board Support Package</w:t>
+      </w:r>
+      <w:r>
+        <w:rPr>
+          <w:noProof/>
+        </w:rPr>
+        <w:tab/>
+      </w:r>
+      <w:r>
+        <w:rPr>
+          <w:noProof/>
+        </w:rPr>
+        <w:fldChar w:fldCharType="begin"/>
+      </w:r>
+      <w:r>
+        <w:rPr>
+          <w:noProof/>
+        </w:rPr>
+        <w:instrText xml:space="preserve"> PAGEREF _Toc473455196 \h </w:instrText>
+      </w:r>
+      <w:r>
+        <w:rPr>
+          <w:noProof/>
+        </w:rPr>
+      </w:r>
+      <w:r>
+        <w:rPr>
+          <w:noProof/>
+        </w:rPr>
+        <w:fldChar w:fldCharType="separate"/>
+      </w:r>
+      <w:r>
+        <w:rPr>
+          <w:noProof/>
+        </w:rPr>
+        <w:t>25</w:t>
+      </w:r>
+      <w:r>
+        <w:rPr>
+          <w:noProof/>
+        </w:rPr>
+        <w:fldChar w:fldCharType="end"/>
+      </w:r>
+    </w:p>
+    <w:p>
+      <w:pPr>
+        <w:pStyle w:val="Tabladeilustraciones"/>
+        <w:tabs>
+          <w:tab w:val="right" w:pos="8494"/>
+        </w:tabs>
+        <w:rPr>
+          <w:rFonts w:eastAsiaTheme="minorEastAsia" w:cstheme="minorBidi"/>
+          <w:caps w:val="0"/>
+          <w:noProof/>
+          <w:sz w:val="22"/>
+          <w:szCs w:val="22"/>
+          <w:lang w:val="es-ES" w:eastAsia="en-US"/>
+        </w:rPr>
+      </w:pPr>
+      <w:r>
+        <w:rPr>
+          <w:noProof/>
+        </w:rPr>
+        <w:t xml:space="preserve">Figura 23. </w:t>
+      </w:r>
+      <w:r>
+        <w:rPr>
+          <w:noProof/>
+        </w:rPr>
+        <w:t>Selecció de la capa de software d’un BSP</w:t>
+      </w:r>
+      <w:r>
+        <w:rPr>
+          <w:noProof/>
+        </w:rPr>
+        <w:tab/>
+      </w:r>
+      <w:r>
+        <w:rPr>
+          <w:noProof/>
+        </w:rPr>
+        <w:fldChar w:fldCharType="begin"/>
+      </w:r>
+      <w:r>
+        <w:rPr>
+          <w:noProof/>
+        </w:rPr>
+        <w:instrText xml:space="preserve"> PAGEREF _Toc473455197 \h </w:instrText>
+      </w:r>
+      <w:r>
+        <w:rPr>
+          <w:noProof/>
+        </w:rPr>
+      </w:r>
+      <w:r>
+        <w:rPr>
+          <w:noProof/>
+        </w:rPr>
+        <w:fldChar w:fldCharType="separate"/>
+      </w:r>
+      <w:r>
+        <w:rPr>
+          <w:noProof/>
+        </w:rPr>
+        <w:t>26</w:t>
+      </w:r>
+      <w:r>
+        <w:rPr>
+          <w:noProof/>
+        </w:rPr>
+        <w:fldChar w:fldCharType="end"/>
+      </w:r>
+    </w:p>
+    <w:p>
+      <w:pPr>
+        <w:pStyle w:val="Tabladeilustraciones"/>
+        <w:tabs>
+          <w:tab w:val="right" w:pos="8494"/>
+        </w:tabs>
+        <w:rPr>
+          <w:rFonts w:eastAsiaTheme="minorEastAsia" w:cstheme="minorBidi"/>
+          <w:caps w:val="0"/>
+          <w:noProof/>
+          <w:sz w:val="22"/>
+          <w:szCs w:val="22"/>
+          <w:lang w:val="es-ES" w:eastAsia="en-US"/>
+        </w:rPr>
+      </w:pPr>
+      <w:r>
+        <w:rPr>
+          <w:noProof/>
+        </w:rPr>
+        <w:t xml:space="preserve">Figura 24. </w:t>
+      </w:r>
+      <w:r>
+        <w:rPr>
+          <w:noProof/>
+        </w:rPr>
+        <w:t>Configuració dels elements que integren un BSP</w:t>
+      </w:r>
+      <w:r>
+        <w:rPr>
+          <w:noProof/>
+        </w:rPr>
+        <w:tab/>
+      </w:r>
+      <w:r>
+        <w:rPr>
+          <w:noProof/>
+        </w:rPr>
+        <w:fldChar w:fldCharType="begin"/>
+      </w:r>
+      <w:r>
+        <w:rPr>
+          <w:noProof/>
+        </w:rPr>
+        <w:instrText xml:space="preserve"> PAGEREF _Toc473455198 \h </w:instrText>
+      </w:r>
+      <w:r>
+        <w:rPr>
+          <w:noProof/>
+        </w:rPr>
+      </w:r>
+      <w:r>
+        <w:rPr>
+          <w:noProof/>
+        </w:rPr>
+        <w:fldChar w:fldCharType="separate"/>
+      </w:r>
+      <w:r>
+        <w:rPr>
+          <w:noProof/>
+        </w:rPr>
+        <w:t>26</w:t>
+      </w:r>
+      <w:r>
+        <w:rPr>
+          <w:noProof/>
+        </w:rPr>
+        <w:fldChar w:fldCharType="end"/>
+      </w:r>
+    </w:p>
+    <w:p>
+      <w:pPr>
+        <w:pStyle w:val="Tabladeilustraciones"/>
+        <w:tabs>
+          <w:tab w:val="right" w:pos="8494"/>
+        </w:tabs>
+        <w:rPr>
+          <w:rFonts w:eastAsiaTheme="minorEastAsia" w:cstheme="minorBidi"/>
+          <w:caps w:val="0"/>
+          <w:noProof/>
+          <w:sz w:val="22"/>
+          <w:szCs w:val="22"/>
+          <w:lang w:val="es-ES" w:eastAsia="en-US"/>
+        </w:rPr>
+      </w:pPr>
+      <w:r>
+        <w:rPr>
+          <w:noProof/>
+        </w:rPr>
+        <w:t xml:space="preserve">Figura 25. </w:t>
+      </w:r>
+      <w:r>
+        <w:rPr>
+          <w:noProof/>
+        </w:rPr>
+        <w:t>Creació d’un nou projecte d’aplicació</w:t>
+      </w:r>
+      <w:r>
+        <w:rPr>
+          <w:noProof/>
+        </w:rPr>
+        <w:tab/>
+      </w:r>
+      <w:r>
+        <w:rPr>
+          <w:noProof/>
+        </w:rPr>
+        <w:fldChar w:fldCharType="begin"/>
+      </w:r>
+      <w:r>
+        <w:rPr>
+          <w:noProof/>
+        </w:rPr>
+        <w:instrText xml:space="preserve"> PAGEREF _Toc473455199 \h </w:instrText>
+      </w:r>
+      <w:r>
+        <w:rPr>
+          <w:noProof/>
+        </w:rPr>
+      </w:r>
+      <w:r>
+        <w:rPr>
+          <w:noProof/>
+        </w:rPr>
+        <w:fldChar w:fldCharType="separate"/>
+      </w:r>
+      <w:r>
+        <w:rPr>
+          <w:noProof/>
+        </w:rPr>
+        <w:t>27</w:t>
+      </w:r>
+      <w:r>
+        <w:rPr>
+          <w:noProof/>
+        </w:rPr>
+        <w:fldChar w:fldCharType="end"/>
+      </w:r>
+    </w:p>
+    <w:p>
+      <w:pPr>
+        <w:pStyle w:val="Tabladeilustraciones"/>
+        <w:tabs>
+          <w:tab w:val="right" w:pos="8494"/>
+        </w:tabs>
+        <w:rPr>
+          <w:rFonts w:eastAsiaTheme="minorEastAsia" w:cstheme="minorBidi"/>
+          <w:caps w:val="0"/>
+          <w:noProof/>
+          <w:sz w:val="22"/>
+          <w:szCs w:val="22"/>
+          <w:lang w:val="es-ES" w:eastAsia="en-US"/>
+        </w:rPr>
+      </w:pPr>
+      <w:r>
+        <w:rPr>
+          <w:noProof/>
+        </w:rPr>
+        <w:t xml:space="preserve">Figura 26. </w:t>
+      </w:r>
+      <w:r>
+        <w:rPr>
+          <w:noProof/>
+        </w:rPr>
+        <w:t>Selecció de BSP que es vol fer servir pel projecte d’aplicació</w:t>
+      </w:r>
+      <w:r>
+        <w:rPr>
+          <w:noProof/>
+        </w:rPr>
+        <w:tab/>
+      </w:r>
+      <w:r>
+        <w:rPr>
+          <w:noProof/>
+        </w:rPr>
+        <w:fldChar w:fldCharType="begin"/>
+      </w:r>
+      <w:r>
+        <w:rPr>
+          <w:noProof/>
+        </w:rPr>
+        <w:instrText xml:space="preserve"> PAGEREF _Toc473455200 \h </w:instrText>
+      </w:r>
+      <w:r>
+        <w:rPr>
+          <w:noProof/>
+        </w:rPr>
+      </w:r>
+      <w:r>
+        <w:rPr>
+          <w:noProof/>
+        </w:rPr>
+        <w:fldChar w:fldCharType="separate"/>
+      </w:r>
+      <w:r>
+        <w:rPr>
+          <w:noProof/>
+        </w:rPr>
+        <w:t>27</w:t>
       </w:r>
       <w:r>
         <w:rPr>
@@ -6258,7 +6670,7 @@
           <w:lang w:val="en-US" w:eastAsia="en-US"/>
         </w:rPr>
         <w:drawing>
-          <wp:inline distT="0" distB="0" distL="0" distR="0" wp14:anchorId="4F37FDE1" wp14:editId="3213867E">
+          <wp:inline distT="0" distB="0" distL="0" distR="0" wp14:anchorId="117D68F0" wp14:editId="132F7643">
             <wp:extent cx="2883242" cy="2438400"/>
             <wp:effectExtent l="0" t="0" r="0" b="0"/>
             <wp:docPr id="4" name="Imatge 5"/>
@@ -6314,7 +6726,7 @@
           <w:color w:val="auto"/>
         </w:rPr>
       </w:pPr>
-      <w:bookmarkStart w:id="5" w:name="_Toc473384877"/>
+      <w:bookmarkStart w:id="4" w:name="_Toc473455175"/>
       <w:r>
         <w:t xml:space="preserve">Figura </w:t>
       </w:r>
@@ -6335,7 +6747,7 @@
         </w:rPr>
         <w:t>Estructura de la FPGA, altament simplificada</w:t>
       </w:r>
-      <w:bookmarkEnd w:id="5"/>
+      <w:bookmarkEnd w:id="4"/>
     </w:p>
     <w:p>
       <w:pPr>
@@ -6391,7 +6803,7 @@
           <w:lang w:val="en-US" w:eastAsia="en-US"/>
         </w:rPr>
         <w:drawing>
-          <wp:inline distT="0" distB="0" distL="0" distR="0" wp14:anchorId="321B5CE0" wp14:editId="5EC6D3B1">
+          <wp:inline distT="0" distB="0" distL="0" distR="0" wp14:anchorId="1ED8AF39" wp14:editId="79C6F119">
             <wp:extent cx="4524375" cy="2032895"/>
             <wp:effectExtent l="0" t="0" r="0" b="5715"/>
             <wp:docPr id="5" name="Imatge 5"/>
@@ -6447,7 +6859,7 @@
           <w:color w:val="auto"/>
         </w:rPr>
       </w:pPr>
-      <w:bookmarkStart w:id="6" w:name="_Toc473384878"/>
+      <w:bookmarkStart w:id="5" w:name="_Toc473455176"/>
       <w:r>
         <w:t xml:space="preserve">Figura </w:t>
       </w:r>
@@ -6468,7 +6880,7 @@
         </w:rPr>
         <w:t>Cel·la lògica individual simplificada d’una FPGA</w:t>
       </w:r>
-      <w:bookmarkEnd w:id="6"/>
+      <w:bookmarkEnd w:id="5"/>
     </w:p>
     <w:p>
       <w:r>
@@ -6608,7 +7020,7 @@
           <w:lang w:val="en-US" w:eastAsia="en-US"/>
         </w:rPr>
         <w:drawing>
-          <wp:inline distT="0" distB="0" distL="0" distR="0" wp14:anchorId="0CB410BC" wp14:editId="72F2B132">
+          <wp:inline distT="0" distB="0" distL="0" distR="0" wp14:anchorId="601C52A7" wp14:editId="399BB333">
             <wp:extent cx="3019425" cy="1970044"/>
             <wp:effectExtent l="0" t="0" r="0" b="0"/>
             <wp:docPr id="6" name="Imatge 5"/>
@@ -6664,7 +7076,7 @@
           <w:color w:val="auto"/>
         </w:rPr>
       </w:pPr>
-      <w:bookmarkStart w:id="7" w:name="_Toc473384879"/>
+      <w:bookmarkStart w:id="6" w:name="_Toc473455177"/>
       <w:r>
         <w:t xml:space="preserve">Figura </w:t>
       </w:r>
@@ -6685,7 +7097,7 @@
         </w:rPr>
         <w:t>Representació simplificada d’un dels interruptors d’interconnexió d’una FPGA</w:t>
       </w:r>
-      <w:bookmarkEnd w:id="7"/>
+      <w:bookmarkEnd w:id="6"/>
     </w:p>
     <w:p>
       <w:r>
@@ -6730,7 +7142,7 @@
           <w:lang w:val="en-US" w:eastAsia="en-US"/>
         </w:rPr>
         <w:drawing>
-          <wp:inline distT="0" distB="0" distL="0" distR="0" wp14:anchorId="6384AE24" wp14:editId="74199954">
+          <wp:inline distT="0" distB="0" distL="0" distR="0" wp14:anchorId="25367FE6" wp14:editId="36D56243">
             <wp:extent cx="4857750" cy="3446099"/>
             <wp:effectExtent l="0" t="0" r="0" b="2540"/>
             <wp:docPr id="7" name="Imatge 5"/>
@@ -6786,7 +7198,7 @@
           <w:color w:val="auto"/>
         </w:rPr>
       </w:pPr>
-      <w:bookmarkStart w:id="8" w:name="_Toc473384880"/>
+      <w:bookmarkStart w:id="7" w:name="_Toc473455178"/>
       <w:r>
         <w:t xml:space="preserve">Figura </w:t>
       </w:r>
@@ -6807,7 +7219,7 @@
         </w:rPr>
         <w:t>Representació simplificada d’un dels blocs d’entrada/sortida de la FPGA</w:t>
       </w:r>
-      <w:bookmarkEnd w:id="8"/>
+      <w:bookmarkEnd w:id="7"/>
     </w:p>
     <w:p>
       <w:pPr>
@@ -7432,7 +7844,7 @@
           <w:lang w:val="en-US" w:eastAsia="en-US"/>
         </w:rPr>
         <w:drawing>
-          <wp:inline distT="0" distB="0" distL="0" distR="0" wp14:anchorId="151C2E32" wp14:editId="7524DF3F">
+          <wp:inline distT="0" distB="0" distL="0" distR="0" wp14:anchorId="332777A9" wp14:editId="0C2667A3">
             <wp:extent cx="3434189" cy="1390650"/>
             <wp:effectExtent l="0" t="0" r="0" b="0"/>
             <wp:docPr id="8" name="Imatge 5"/>
@@ -7488,7 +7900,7 @@
           <w:color w:val="auto"/>
         </w:rPr>
       </w:pPr>
-      <w:bookmarkStart w:id="9" w:name="_Toc473384881"/>
+      <w:bookmarkStart w:id="8" w:name="_Toc473455179"/>
       <w:r>
         <w:t xml:space="preserve">Figura </w:t>
       </w:r>
@@ -7509,7 +7921,7 @@
         </w:rPr>
         <w:t>Foto de la placa utilitzada en aquest treball</w:t>
       </w:r>
-      <w:bookmarkEnd w:id="9"/>
+      <w:bookmarkEnd w:id="8"/>
       <w:r>
         <w:br w:type="page"/>
       </w:r>
@@ -7943,7 +8355,7 @@
           <w:color w:val="auto"/>
         </w:rPr>
       </w:pPr>
-      <w:bookmarkStart w:id="10" w:name="_Toc473384882"/>
+      <w:bookmarkStart w:id="9" w:name="_Toc473455180"/>
       <w:r>
         <w:t xml:space="preserve">Figura </w:t>
       </w:r>
@@ -7964,7 +8376,7 @@
         </w:rPr>
         <w:t>Extracte d’una llista de IP cores disponibles per l’usuari</w:t>
       </w:r>
-      <w:bookmarkEnd w:id="10"/>
+      <w:bookmarkEnd w:id="9"/>
     </w:p>
     <w:p>
       <w:pPr>
@@ -8061,7 +8473,7 @@
           <w:color w:val="auto"/>
         </w:rPr>
       </w:pPr>
-      <w:bookmarkStart w:id="11" w:name="_Toc473384883"/>
+      <w:bookmarkStart w:id="10" w:name="_Toc473455181"/>
       <w:r>
         <w:t xml:space="preserve">Figura </w:t>
       </w:r>
@@ -8096,7 +8508,7 @@
         </w:rPr>
         <w:t xml:space="preserve"> triats pel projecte en curs</w:t>
       </w:r>
-      <w:bookmarkEnd w:id="11"/>
+      <w:bookmarkEnd w:id="10"/>
     </w:p>
     <w:p>
       <w:pPr>
@@ -8241,7 +8653,7 @@
           <w:color w:val="auto"/>
         </w:rPr>
       </w:pPr>
-      <w:bookmarkStart w:id="12" w:name="_Toc473384884"/>
+      <w:bookmarkStart w:id="11" w:name="_Toc473455182"/>
       <w:r>
         <w:t xml:space="preserve">Figura </w:t>
       </w:r>
@@ -8269,7 +8681,7 @@
         </w:rPr>
         <w:t>MicroBlaze</w:t>
       </w:r>
-      <w:bookmarkEnd w:id="12"/>
+      <w:bookmarkEnd w:id="11"/>
       <w:proofErr w:type="spellEnd"/>
     </w:p>
     <w:p>
@@ -8530,7 +8942,7 @@
           <w:color w:val="auto"/>
         </w:rPr>
       </w:pPr>
-      <w:bookmarkStart w:id="13" w:name="_Toc473384885"/>
+      <w:bookmarkStart w:id="12" w:name="_Toc473455183"/>
       <w:r>
         <w:t xml:space="preserve">Figura </w:t>
       </w:r>
@@ -8565,7 +8977,7 @@
         </w:rPr>
         <w:t xml:space="preserve"> Kit</w:t>
       </w:r>
-      <w:bookmarkEnd w:id="13"/>
+      <w:bookmarkEnd w:id="12"/>
     </w:p>
     <w:p>
       <w:pPr>
@@ -8798,7 +9210,7 @@
           <w:color w:val="auto"/>
         </w:rPr>
       </w:pPr>
-      <w:bookmarkStart w:id="14" w:name="_Toc473384886"/>
+      <w:bookmarkStart w:id="13" w:name="_Toc473455184"/>
       <w:r>
         <w:t xml:space="preserve">Figura </w:t>
       </w:r>
@@ -8819,7 +9231,7 @@
         </w:rPr>
         <w:t>Representació del model OSI</w:t>
       </w:r>
-      <w:bookmarkEnd w:id="14"/>
+      <w:bookmarkEnd w:id="13"/>
     </w:p>
     <w:p>
       <w:pPr>
@@ -9061,7 +9473,7 @@
           <w:color w:val="auto"/>
         </w:rPr>
       </w:pPr>
-      <w:bookmarkStart w:id="15" w:name="_Toc473384887"/>
+      <w:bookmarkStart w:id="14" w:name="_Toc473455185"/>
       <w:r>
         <w:t xml:space="preserve">Figura </w:t>
       </w:r>
@@ -9096,7 +9508,7 @@
         </w:rPr>
         <w:t xml:space="preserve"> que es poden trobar</w:t>
       </w:r>
-      <w:bookmarkEnd w:id="15"/>
+      <w:bookmarkEnd w:id="14"/>
     </w:p>
     <w:p>
       <w:r>
@@ -9253,7 +9665,7 @@
           <w:color w:val="auto"/>
         </w:rPr>
       </w:pPr>
-      <w:bookmarkStart w:id="16" w:name="_Toc473384888"/>
+      <w:bookmarkStart w:id="15" w:name="_Toc473455186"/>
       <w:r>
         <w:t xml:space="preserve">Figura </w:t>
       </w:r>
@@ -9286,7 +9698,7 @@
         </w:rPr>
         <w:t>ció de vàries topologies de xarxes possibles</w:t>
       </w:r>
-      <w:bookmarkEnd w:id="16"/>
+      <w:bookmarkEnd w:id="15"/>
     </w:p>
     <w:p>
       <w:pPr>
@@ -9470,7 +9882,7 @@
           <w:color w:val="auto"/>
         </w:rPr>
       </w:pPr>
-      <w:bookmarkStart w:id="17" w:name="_Toc473384889"/>
+      <w:bookmarkStart w:id="16" w:name="_Toc473455187"/>
       <w:r>
         <w:t xml:space="preserve">Figura </w:t>
       </w:r>
@@ -9505,7 +9917,7 @@
         </w:rPr>
         <w:t xml:space="preserve"> a la placa utilitzada</w:t>
       </w:r>
-      <w:bookmarkEnd w:id="17"/>
+      <w:bookmarkEnd w:id="16"/>
     </w:p>
     <w:p>
       <w:pPr>
@@ -10398,7 +10810,7 @@
           <w:color w:val="auto"/>
         </w:rPr>
       </w:pPr>
-      <w:bookmarkStart w:id="18" w:name="_Toc473384890"/>
+      <w:bookmarkStart w:id="17" w:name="_Toc473455188"/>
       <w:r>
         <w:t xml:space="preserve">Figura </w:t>
       </w:r>
@@ -10432,7 +10844,7 @@
         </w:rPr>
         <w:t>Ethernet</w:t>
       </w:r>
-      <w:bookmarkEnd w:id="18"/>
+      <w:bookmarkEnd w:id="17"/>
       <w:proofErr w:type="spellEnd"/>
     </w:p>
     <w:p>
@@ -10973,7 +11385,7 @@
           <w:color w:val="auto"/>
         </w:rPr>
       </w:pPr>
-      <w:bookmarkStart w:id="19" w:name="_Toc473384891"/>
+      <w:bookmarkStart w:id="18" w:name="_Toc473455189"/>
       <w:r>
         <w:t xml:space="preserve">Figura </w:t>
       </w:r>
@@ -11000,7 +11412,7 @@
         </w:rPr>
         <w:t>d’un paquet IPv4</w:t>
       </w:r>
-      <w:bookmarkEnd w:id="19"/>
+      <w:bookmarkEnd w:id="18"/>
     </w:p>
     <w:p>
       <w:pPr>
@@ -11041,6 +11453,24 @@
     </w:p>
     <w:p>
       <w:pPr>
+        <w:widowControl/>
+        <w:spacing w:after="200" w:line="276" w:lineRule="auto"/>
+        <w:jc w:val="left"/>
+        <w:rPr>
+          <w:b/>
+          <w:sz w:val="24"/>
+          <w:lang w:eastAsia="en-US"/>
+        </w:rPr>
+      </w:pPr>
+      <w:r>
+        <w:rPr>
+          <w:lang w:eastAsia="en-US"/>
+        </w:rPr>
+        <w:br w:type="page"/>
+      </w:r>
+    </w:p>
+    <w:p>
+      <w:pPr>
         <w:pStyle w:val="TDC3"/>
         <w:rPr>
           <w:lang w:eastAsia="en-US"/>
@@ -11050,6 +11480,7 @@
         <w:rPr>
           <w:lang w:eastAsia="en-US"/>
         </w:rPr>
+        <w:lastRenderedPageBreak/>
         <w:t>Paquet ARP</w:t>
       </w:r>
     </w:p>
@@ -11070,14 +11501,7 @@
         <w:rPr>
           <w:lang w:eastAsia="en-US"/>
         </w:rPr>
-        <w:t xml:space="preserve">El protocol ARP serveix per resoldre les adreces físiques dels dispositius connectats a </w:t>
-      </w:r>
-      <w:r>
-        <w:rPr>
-          <w:lang w:eastAsia="en-US"/>
-        </w:rPr>
-        <w:lastRenderedPageBreak/>
-        <w:t xml:space="preserve">una xarxa. Per utilitzar aquest protocol, l’equip que necessiti saber la direcció física d’un altre pot emetre un paquet </w:t>
+        <w:t xml:space="preserve">El protocol ARP serveix per resoldre les adreces físiques dels dispositius connectats a una xarxa. Per utilitzar aquest protocol, l’equip que necessiti saber la direcció física d’un altre pot emetre un paquet </w:t>
       </w:r>
       <w:proofErr w:type="spellStart"/>
       <w:r>
@@ -11457,7 +11881,7 @@
           <w:color w:val="auto"/>
         </w:rPr>
       </w:pPr>
-      <w:bookmarkStart w:id="20" w:name="_Toc473384892"/>
+      <w:bookmarkStart w:id="19" w:name="_Toc473455190"/>
       <w:r>
         <w:t xml:space="preserve">Figura </w:t>
       </w:r>
@@ -11484,7 +11908,7 @@
         </w:rPr>
         <w:t>un paquet ARP</w:t>
       </w:r>
-      <w:bookmarkEnd w:id="20"/>
+      <w:bookmarkEnd w:id="19"/>
     </w:p>
     <w:p>
       <w:pPr>
@@ -11497,6 +11921,7 @@
         <w:rPr>
           <w:lang w:eastAsia="en-US"/>
         </w:rPr>
+        <w:lastRenderedPageBreak/>
         <w:t>Paquet ICMP</w:t>
       </w:r>
     </w:p>
@@ -11517,14 +11942,7 @@
         <w:rPr>
           <w:lang w:eastAsia="en-US"/>
         </w:rPr>
-        <w:t xml:space="preserve">El protocol ICMP serveix per regular el tràfic a la xarxa. Això es refereix a, per </w:t>
-      </w:r>
-      <w:r>
-        <w:rPr>
-          <w:lang w:eastAsia="en-US"/>
-        </w:rPr>
-        <w:lastRenderedPageBreak/>
-        <w:t>exemple, notificar a l’originador d’una transmissió de la pèrdua del seu paquet, o que el paquet no ha pogut arribar al destinatari en el nombre de salts (temps de vida) establert. Entre d’altres, aquest protocol permet fer peticions i respostes de paquets anomenats eco. Això permet comprovar l’estat de la xarxa, i en quin temps es poden enviar i rebre paquets d’un lloc a un altre. Aquesta funció serà la que s’utilitzarà extensament als capítols 4 i 5 per fer les proves comparant entre les diferents implementacions de piles de protocol. El paquet ICMP està c</w:t>
+        <w:t>El protocol ICMP serveix per regular el tràfic a la xarxa. Això es refereix a, per exemple, notificar a l’originador d’una transmissió de la pèrdua del seu paquet, o que el paquet no ha pogut arribar al destinatari en el nombre de salts (temps de vida) establert. Entre d’altres, aquest protocol permet fer peticions i respostes de paquets anomenats eco. Això permet comprovar l’estat de la xarxa, i en quin temps es poden enviar i rebre paquets d’un lloc a un altre. Aquesta funció serà la que s’utilitzarà extensament als capítols 4 i 5 per fer les proves comparant entre les diferents implementacions de piles de protocol. El paquet ICMP està c</w:t>
       </w:r>
       <w:r>
         <w:rPr>
@@ -11696,7 +12114,7 @@
           <w:color w:val="auto"/>
         </w:rPr>
       </w:pPr>
-      <w:bookmarkStart w:id="21" w:name="_Toc473384893"/>
+      <w:bookmarkStart w:id="20" w:name="_Toc473455191"/>
       <w:r>
         <w:t xml:space="preserve">Figura </w:t>
       </w:r>
@@ -11715,9 +12133,15 @@
         <w:rPr>
           <w:color w:val="auto"/>
         </w:rPr>
-        <w:t>Diagrama que representa la estructura d’un paquet ARP</w:t>
-      </w:r>
-      <w:bookmarkEnd w:id="21"/>
+        <w:t xml:space="preserve">Diagrama que representa la estructura d’un paquet </w:t>
+      </w:r>
+      <w:r>
+        <w:rPr>
+          <w:color w:val="auto"/>
+        </w:rPr>
+        <w:t>ICMP</w:t>
+      </w:r>
+      <w:bookmarkEnd w:id="20"/>
     </w:p>
     <w:p>
       <w:pPr>
@@ -11837,31 +12261,18 @@
           <w:color w:val="auto"/>
         </w:rPr>
       </w:pPr>
-      <w:bookmarkStart w:id="22" w:name="_Toc473384894"/>
+      <w:bookmarkStart w:id="21" w:name="_Toc473455192"/>
       <w:r>
         <w:t xml:space="preserve">Figura </w:t>
       </w:r>
-      <w:r>
-        <w:fldChar w:fldCharType="begin"/>
-      </w:r>
-      <w:r>
-        <w:instrText xml:space="preserve"> SEQ Figura \* ARABIC </w:instrText>
-      </w:r>
-      <w:r>
-        <w:fldChar w:fldCharType="separate"/>
-      </w:r>
-      <w:r>
-        <w:rPr>
-          <w:noProof/>
-        </w:rPr>
-        <w:t>18</w:t>
-      </w:r>
-      <w:r>
-        <w:rPr>
-          <w:noProof/>
-        </w:rPr>
-        <w:fldChar w:fldCharType="end"/>
-      </w:r>
+      <w:fldSimple w:instr=" SEQ Figura \* ARABIC ">
+        <w:r>
+          <w:rPr>
+            <w:noProof/>
+          </w:rPr>
+          <w:t>18</w:t>
+        </w:r>
+      </w:fldSimple>
       <w:r>
         <w:t xml:space="preserve">. </w:t>
       </w:r>
@@ -11871,7 +12282,7 @@
         </w:rPr>
         <w:t>Creació d’un projecte nou al programari XPS</w:t>
       </w:r>
-      <w:bookmarkEnd w:id="22"/>
+      <w:bookmarkEnd w:id="21"/>
     </w:p>
     <w:p>
       <w:r>
@@ -12050,31 +12461,18 @@
           <w:color w:val="auto"/>
         </w:rPr>
       </w:pPr>
-      <w:bookmarkStart w:id="23" w:name="_Toc473384895"/>
+      <w:bookmarkStart w:id="22" w:name="_Toc473455193"/>
       <w:r>
         <w:t xml:space="preserve">Figura </w:t>
       </w:r>
-      <w:r>
-        <w:fldChar w:fldCharType="begin"/>
-      </w:r>
-      <w:r>
-        <w:instrText xml:space="preserve"> SEQ Figura \* ARABIC </w:instrText>
-      </w:r>
-      <w:r>
-        <w:fldChar w:fldCharType="separate"/>
-      </w:r>
-      <w:r>
-        <w:rPr>
-          <w:noProof/>
-        </w:rPr>
-        <w:t>19</w:t>
-      </w:r>
-      <w:r>
-        <w:rPr>
-          <w:noProof/>
-        </w:rPr>
-        <w:fldChar w:fldCharType="end"/>
-      </w:r>
+      <w:fldSimple w:instr=" SEQ Figura \* ARABIC ">
+        <w:r>
+          <w:rPr>
+            <w:noProof/>
+          </w:rPr>
+          <w:t>19</w:t>
+        </w:r>
+      </w:fldSimple>
       <w:r>
         <w:t xml:space="preserve">. </w:t>
       </w:r>
@@ -12090,7 +12488,7 @@
         </w:rPr>
         <w:t>hi vol implementar</w:t>
       </w:r>
-      <w:bookmarkEnd w:id="23"/>
+      <w:bookmarkEnd w:id="22"/>
     </w:p>
     <w:p>
       <w:r>
@@ -12192,13 +12590,7 @@
     </w:p>
     <w:p>
       <w:r>
-        <w:t xml:space="preserve">Aquest punt del procés es </w:t>
-      </w:r>
-      <w:r>
-        <w:t>pot veure</w:t>
-      </w:r>
-      <w:r>
-        <w:t xml:space="preserve"> a la Figura </w:t>
+        <w:t xml:space="preserve">Aquest punt del procés es pot veure a la Figura </w:t>
       </w:r>
       <w:r>
         <w:t>20</w:t>
@@ -12277,31 +12669,18 @@
           <w:color w:val="auto"/>
         </w:rPr>
       </w:pPr>
-      <w:bookmarkStart w:id="24" w:name="_Toc473384896"/>
+      <w:bookmarkStart w:id="23" w:name="_Toc473455194"/>
       <w:r>
         <w:t xml:space="preserve">Figura </w:t>
       </w:r>
-      <w:r>
-        <w:fldChar w:fldCharType="begin"/>
-      </w:r>
-      <w:r>
-        <w:instrText xml:space="preserve"> SEQ Figura \* ARABIC </w:instrText>
-      </w:r>
-      <w:r>
-        <w:fldChar w:fldCharType="separate"/>
-      </w:r>
-      <w:r>
-        <w:rPr>
-          <w:noProof/>
-        </w:rPr>
-        <w:t>20</w:t>
-      </w:r>
-      <w:r>
-        <w:rPr>
-          <w:noProof/>
-        </w:rPr>
-        <w:fldChar w:fldCharType="end"/>
-      </w:r>
+      <w:fldSimple w:instr=" SEQ Figura \* ARABIC ">
+        <w:r>
+          <w:rPr>
+            <w:noProof/>
+          </w:rPr>
+          <w:t>20</w:t>
+        </w:r>
+      </w:fldSimple>
       <w:r>
         <w:t xml:space="preserve">. </w:t>
       </w:r>
@@ -12309,29 +12688,23 @@
         <w:rPr>
           <w:color w:val="auto"/>
         </w:rPr>
-        <w:t xml:space="preserve">Selecció </w:t>
-      </w:r>
+        <w:t xml:space="preserve">Selecció dels mòduls </w:t>
+      </w:r>
+      <w:proofErr w:type="spellStart"/>
       <w:r>
         <w:rPr>
           <w:color w:val="auto"/>
         </w:rPr>
-        <w:t xml:space="preserve">dels mòduls </w:t>
-      </w:r>
-      <w:proofErr w:type="spellStart"/>
+        <w:t>predefinits</w:t>
+      </w:r>
+      <w:proofErr w:type="spellEnd"/>
       <w:r>
         <w:rPr>
           <w:color w:val="auto"/>
         </w:rPr>
-        <w:t>predefinits</w:t>
-      </w:r>
-      <w:proofErr w:type="spellEnd"/>
-      <w:r>
-        <w:rPr>
-          <w:color w:val="auto"/>
-        </w:rPr>
         <w:t xml:space="preserve"> per la placa en qüestió que s’està utilitzant</w:t>
       </w:r>
-      <w:bookmarkEnd w:id="24"/>
+      <w:bookmarkEnd w:id="23"/>
     </w:p>
     <w:p>
       <w:r>
@@ -12471,30 +12844,18 @@
           <w:color w:val="auto"/>
         </w:rPr>
       </w:pPr>
+      <w:bookmarkStart w:id="24" w:name="_Toc473455195"/>
       <w:r>
         <w:t xml:space="preserve">Figura </w:t>
       </w:r>
-      <w:r>
-        <w:fldChar w:fldCharType="begin"/>
-      </w:r>
-      <w:r>
-        <w:instrText xml:space="preserve"> SEQ Figura \* ARABIC </w:instrText>
-      </w:r>
-      <w:r>
-        <w:fldChar w:fldCharType="separate"/>
-      </w:r>
-      <w:r>
-        <w:rPr>
-          <w:noProof/>
-        </w:rPr>
-        <w:t>21</w:t>
-      </w:r>
-      <w:r>
-        <w:rPr>
-          <w:noProof/>
-        </w:rPr>
-        <w:fldChar w:fldCharType="end"/>
-      </w:r>
+      <w:fldSimple w:instr=" SEQ Figura \* ARABIC ">
+        <w:r>
+          <w:rPr>
+            <w:noProof/>
+          </w:rPr>
+          <w:t>21</w:t>
+        </w:r>
+      </w:fldSimple>
       <w:r>
         <w:t xml:space="preserve">. </w:t>
       </w:r>
@@ -12502,7 +12863,14 @@
         <w:rPr>
           <w:color w:val="auto"/>
         </w:rPr>
-        <w:t xml:space="preserve">Vista després d’exportar el disseny del XPS </w:t>
+        <w:t>Vista després d’exportar el disseny del XPS</w:t>
+      </w:r>
+      <w:bookmarkEnd w:id="24"/>
+      <w:r>
+        <w:rPr>
+          <w:color w:val="auto"/>
+        </w:rPr>
+        <w:t xml:space="preserve"> </w:t>
       </w:r>
     </w:p>
     <w:p>
@@ -12596,30 +12964,18 @@
           <w:color w:val="auto"/>
         </w:rPr>
       </w:pPr>
+      <w:bookmarkStart w:id="25" w:name="_Toc473455196"/>
       <w:r>
         <w:t xml:space="preserve">Figura </w:t>
       </w:r>
-      <w:r>
-        <w:fldChar w:fldCharType="begin"/>
-      </w:r>
-      <w:r>
-        <w:instrText xml:space="preserve"> SEQ Figura \* ARABIC </w:instrText>
-      </w:r>
-      <w:r>
-        <w:fldChar w:fldCharType="separate"/>
-      </w:r>
-      <w:r>
-        <w:rPr>
-          <w:noProof/>
-        </w:rPr>
-        <w:t>22</w:t>
-      </w:r>
-      <w:r>
-        <w:rPr>
-          <w:noProof/>
-        </w:rPr>
-        <w:fldChar w:fldCharType="end"/>
-      </w:r>
+      <w:fldSimple w:instr=" SEQ Figura \* ARABIC ">
+        <w:r>
+          <w:rPr>
+            <w:noProof/>
+          </w:rPr>
+          <w:t>22</w:t>
+        </w:r>
+      </w:fldSimple>
       <w:r>
         <w:t xml:space="preserve">. </w:t>
       </w:r>
@@ -12657,6 +13013,7 @@
         </w:rPr>
         <w:t xml:space="preserve"> Package</w:t>
       </w:r>
+      <w:bookmarkEnd w:id="25"/>
       <w:r>
         <w:rPr>
           <w:color w:val="auto"/>
@@ -12772,30 +13129,18 @@
           <w:color w:val="auto"/>
         </w:rPr>
       </w:pPr>
+      <w:bookmarkStart w:id="26" w:name="_Toc473455197"/>
       <w:r>
         <w:t xml:space="preserve">Figura </w:t>
       </w:r>
-      <w:r>
-        <w:fldChar w:fldCharType="begin"/>
-      </w:r>
-      <w:r>
-        <w:instrText xml:space="preserve"> SEQ Figura \* ARABIC </w:instrText>
-      </w:r>
-      <w:r>
-        <w:fldChar w:fldCharType="separate"/>
-      </w:r>
-      <w:r>
-        <w:rPr>
-          <w:noProof/>
-        </w:rPr>
-        <w:t>23</w:t>
-      </w:r>
-      <w:r>
-        <w:rPr>
-          <w:noProof/>
-        </w:rPr>
-        <w:fldChar w:fldCharType="end"/>
-      </w:r>
+      <w:fldSimple w:instr=" SEQ Figura \* ARABIC ">
+        <w:r>
+          <w:rPr>
+            <w:noProof/>
+          </w:rPr>
+          <w:t>23</w:t>
+        </w:r>
+      </w:fldSimple>
       <w:r>
         <w:t xml:space="preserve">. </w:t>
       </w:r>
@@ -12805,6 +13150,7 @@
         </w:rPr>
         <w:t>Selecció de la capa de software d’un BSP</w:t>
       </w:r>
+      <w:bookmarkEnd w:id="26"/>
     </w:p>
     <w:p>
       <w:r>
@@ -12886,30 +13232,18 @@
           <w:color w:val="auto"/>
         </w:rPr>
       </w:pPr>
+      <w:bookmarkStart w:id="27" w:name="_Toc473455198"/>
       <w:r>
         <w:t xml:space="preserve">Figura </w:t>
       </w:r>
-      <w:r>
-        <w:fldChar w:fldCharType="begin"/>
-      </w:r>
-      <w:r>
-        <w:instrText xml:space="preserve"> SEQ Figura \* ARABIC </w:instrText>
-      </w:r>
-      <w:r>
-        <w:fldChar w:fldCharType="separate"/>
-      </w:r>
-      <w:r>
-        <w:rPr>
-          <w:noProof/>
-        </w:rPr>
-        <w:t>24</w:t>
-      </w:r>
-      <w:r>
-        <w:rPr>
-          <w:noProof/>
-        </w:rPr>
-        <w:fldChar w:fldCharType="end"/>
-      </w:r>
+      <w:fldSimple w:instr=" SEQ Figura \* ARABIC ">
+        <w:r>
+          <w:rPr>
+            <w:noProof/>
+          </w:rPr>
+          <w:t>24</w:t>
+        </w:r>
+      </w:fldSimple>
       <w:r>
         <w:t xml:space="preserve">. </w:t>
       </w:r>
@@ -12919,6 +13253,7 @@
         </w:rPr>
         <w:t>Configuració dels elements que integren un BSP</w:t>
       </w:r>
+      <w:bookmarkEnd w:id="27"/>
     </w:p>
     <w:p>
       <w:pPr>
@@ -13006,30 +13341,18 @@
           <w:color w:val="auto"/>
         </w:rPr>
       </w:pPr>
+      <w:bookmarkStart w:id="28" w:name="_Toc473455199"/>
       <w:r>
         <w:t xml:space="preserve">Figura </w:t>
       </w:r>
-      <w:r>
-        <w:fldChar w:fldCharType="begin"/>
-      </w:r>
-      <w:r>
-        <w:instrText xml:space="preserve"> SEQ Figura \* ARABIC </w:instrText>
-      </w:r>
-      <w:r>
-        <w:fldChar w:fldCharType="separate"/>
-      </w:r>
-      <w:r>
-        <w:rPr>
-          <w:noProof/>
-        </w:rPr>
-        <w:t>25</w:t>
-      </w:r>
-      <w:r>
-        <w:rPr>
-          <w:noProof/>
-        </w:rPr>
-        <w:fldChar w:fldCharType="end"/>
-      </w:r>
+      <w:fldSimple w:instr=" SEQ Figura \* ARABIC ">
+        <w:r>
+          <w:rPr>
+            <w:noProof/>
+          </w:rPr>
+          <w:t>25</w:t>
+        </w:r>
+      </w:fldSimple>
       <w:r>
         <w:t xml:space="preserve">. </w:t>
       </w:r>
@@ -13039,6 +13362,7 @@
         </w:rPr>
         <w:t>Creació d’un nou projecte d’aplicació</w:t>
       </w:r>
+      <w:bookmarkEnd w:id="28"/>
     </w:p>
     <w:p>
       <w:r>
@@ -13112,30 +13436,18 @@
           <w:color w:val="auto"/>
         </w:rPr>
       </w:pPr>
+      <w:bookmarkStart w:id="29" w:name="_Toc473455200"/>
       <w:r>
         <w:t xml:space="preserve">Figura </w:t>
       </w:r>
-      <w:r>
-        <w:fldChar w:fldCharType="begin"/>
-      </w:r>
-      <w:r>
-        <w:instrText xml:space="preserve"> SEQ Figura \* ARABIC </w:instrText>
-      </w:r>
-      <w:r>
-        <w:fldChar w:fldCharType="separate"/>
-      </w:r>
-      <w:r>
-        <w:rPr>
-          <w:noProof/>
-        </w:rPr>
-        <w:t>26</w:t>
-      </w:r>
-      <w:r>
-        <w:rPr>
-          <w:noProof/>
-        </w:rPr>
-        <w:fldChar w:fldCharType="end"/>
-      </w:r>
+      <w:fldSimple w:instr=" SEQ Figura \* ARABIC ">
+        <w:r>
+          <w:rPr>
+            <w:noProof/>
+          </w:rPr>
+          <w:t>26</w:t>
+        </w:r>
+      </w:fldSimple>
       <w:r>
         <w:t xml:space="preserve">. </w:t>
       </w:r>
@@ -13143,8 +13455,9 @@
         <w:rPr>
           <w:color w:val="auto"/>
         </w:rPr>
-        <w:t>Creació d’un nou projecte d’aplicació</w:t>
-      </w:r>
+        <w:t>Selecció de BSP que es vol fer servir pel projecte d’aplicació</w:t>
+      </w:r>
+      <w:bookmarkEnd w:id="29"/>
     </w:p>
     <w:p>
       <w:r>
@@ -13335,13 +13648,13 @@
         <w:rPr>
           <w:lang w:eastAsia="en-US"/>
         </w:rPr>
-        <w:t xml:space="preserve"> permet fer servir pràcticament tots els protocols exi</w:t>
-      </w:r>
-      <w:r>
-        <w:rPr>
-          <w:lang w:eastAsia="en-US"/>
-        </w:rPr>
-        <w:t>stents i utilitzats a Internet:</w:t>
+        <w:t xml:space="preserve"> permet fer servir pràcticament tots els protocols </w:t>
+      </w:r>
+      <w:r>
+        <w:rPr>
+          <w:lang w:eastAsia="en-US"/>
+        </w:rPr>
+        <w:t>utilitzats a Internet:</w:t>
       </w:r>
     </w:p>
     <w:p>
@@ -13367,6 +13680,12 @@
         </w:rPr>
         <w:t>, sigui la versió 4 o la versió 6</w:t>
       </w:r>
+      <w:r>
+        <w:rPr>
+          <w:lang w:eastAsia="en-US"/>
+        </w:rPr>
+        <w:t>.</w:t>
+      </w:r>
     </w:p>
     <w:p>
       <w:pPr>
@@ -13399,6 +13718,12 @@
         </w:rPr>
         <w:t xml:space="preserve"> Protocol</w:t>
       </w:r>
+      <w:r>
+        <w:rPr>
+          <w:lang w:eastAsia="en-US"/>
+        </w:rPr>
+        <w:t>.</w:t>
+      </w:r>
     </w:p>
     <w:p>
       <w:pPr>
@@ -13445,6 +13770,12 @@
         </w:rPr>
         <w:t xml:space="preserve"> Protocol</w:t>
       </w:r>
+      <w:r>
+        <w:rPr>
+          <w:lang w:eastAsia="en-US"/>
+        </w:rPr>
+        <w:t>.</w:t>
+      </w:r>
     </w:p>
     <w:p>
       <w:pPr>
@@ -13477,6 +13808,12 @@
         </w:rPr>
         <w:t xml:space="preserve"> Control Protocol</w:t>
       </w:r>
+      <w:r>
+        <w:rPr>
+          <w:lang w:eastAsia="en-US"/>
+        </w:rPr>
+        <w:t>.</w:t>
+      </w:r>
     </w:p>
     <w:p>
       <w:pPr>
@@ -13523,6 +13860,12 @@
         </w:rPr>
         <w:t xml:space="preserve"> Protocol</w:t>
       </w:r>
+      <w:r>
+        <w:rPr>
+          <w:lang w:eastAsia="en-US"/>
+        </w:rPr>
+        <w:t>.</w:t>
+      </w:r>
     </w:p>
     <w:p>
       <w:pPr>
@@ -13541,6 +13884,12 @@
         </w:rPr>
         <w:t>IGMP, de l’anglès Internet Group Management Protocol</w:t>
       </w:r>
+      <w:r>
+        <w:rPr>
+          <w:lang w:eastAsia="en-US"/>
+        </w:rPr>
+        <w:t>.</w:t>
+      </w:r>
     </w:p>
     <w:p>
       <w:pPr>
@@ -13603,6 +13952,12 @@
         <w:t>Ethernet</w:t>
       </w:r>
       <w:proofErr w:type="spellEnd"/>
+      <w:r>
+        <w:rPr>
+          <w:lang w:eastAsia="en-US"/>
+        </w:rPr>
+        <w:t>.</w:t>
+      </w:r>
     </w:p>
     <w:p>
       <w:pPr>
@@ -13649,6 +14004,12 @@
         </w:rPr>
         <w:t xml:space="preserve"> System</w:t>
       </w:r>
+      <w:r>
+        <w:rPr>
+          <w:lang w:eastAsia="en-US"/>
+        </w:rPr>
+        <w:t>.</w:t>
+      </w:r>
     </w:p>
     <w:p>
       <w:pPr>
@@ -13695,6 +14056,12 @@
         </w:rPr>
         <w:t xml:space="preserve"> Protocol</w:t>
       </w:r>
+      <w:r>
+        <w:rPr>
+          <w:lang w:eastAsia="en-US"/>
+        </w:rPr>
+        <w:t>.</w:t>
+      </w:r>
     </w:p>
     <w:p>
       <w:pPr>
@@ -13781,8 +14148,8 @@
         <w:t>, podria arribar a ser tan simple com:</w:t>
       </w:r>
     </w:p>
-    <w:bookmarkStart w:id="25" w:name="_MON_1547111642"/>
-    <w:bookmarkEnd w:id="25"/>
+    <w:bookmarkStart w:id="30" w:name="_MON_1547111642"/>
+    <w:bookmarkEnd w:id="30"/>
     <w:p>
       <w:pPr>
         <w:pStyle w:val="Descripcin"/>
@@ -13792,7 +14159,7 @@
         </w:rPr>
       </w:pPr>
       <w:r>
-        <w:object w:dxaOrig="9000" w:dyaOrig="2432">
+        <w:object w:dxaOrig="9000" w:dyaOrig="2429">
           <v:shapetype id="_x0000_t75" coordsize="21600,21600" o:spt="75" o:preferrelative="t" path="m@4@5l@4@11@9@11@9@5xe" filled="f" stroked="f">
             <v:stroke joinstyle="miter"/>
             <v:formulas>
@@ -13812,10 +14179,10 @@
             <v:path o:extrusionok="f" gradientshapeok="t" o:connecttype="rect"/>
             <o:lock v:ext="edit" aspectratio="t"/>
           </v:shapetype>
-          <v:shape id="_x0000_i1025" type="#_x0000_t75" style="width:426.75pt;height:121.5pt" o:ole="">
+          <v:shape id="_x0000_i1025" type="#_x0000_t75" style="width:426.6pt;height:121.35pt" o:ole="">
             <v:imagedata r:id="rId35" o:title=""/>
           </v:shape>
-          <o:OLEObject Type="Embed" ProgID="Word.OpenDocumentText.12" ShapeID="_x0000_i1025" DrawAspect="Content" ObjectID="_1547132955" r:id="rId36"/>
+          <o:OLEObject Type="Embed" ProgID="Word.OpenDocumentText.12" ShapeID="_x0000_i1025" DrawAspect="Content" ObjectID="_1547197048" r:id="rId36"/>
         </w:object>
       </w:r>
       <w:r>
@@ -13849,7 +14216,13 @@
     </w:p>
     <w:p>
       <w:r>
-        <w:t xml:space="preserve">Com es pot veure, aquesta llibreria es basa en tenir un temporitzador que s’activa cada </w:t>
+        <w:t>Com es pot veure</w:t>
+      </w:r>
+      <w:r>
+        <w:t xml:space="preserve"> al Codi anterior</w:t>
+      </w:r>
+      <w:r>
+        <w:t xml:space="preserve">, aquesta llibreria es basa en tenir un temporitzador que s’activa cada </w:t>
       </w:r>
       <w:r>
         <w:t xml:space="preserve">certa </w:t>
@@ -13876,7 +14249,13 @@
         <w:t>)</w:t>
       </w:r>
       <w:r>
-        <w:t>, però tampoc pot ser massa gran perquè sinó les funcions de codi que gestionen algunes cues o alguns processos interns tardarien molt en tornar a executar-se la següent vegada.</w:t>
+        <w:t>, però tampoc pot ser massa gran perquè sinó les funcions de codi que gestionen algunes cues o alguns processos interns tardarien molt en tornar a executar-se la següent vegada</w:t>
+      </w:r>
+      <w:r>
+        <w:t>, introduint retards en les funcions de xarxa del dispositiu en qüestió</w:t>
+      </w:r>
+      <w:r>
+        <w:t>.</w:t>
       </w:r>
       <w:r>
         <w:t xml:space="preserve"> En aquest cas, la llibreria fa servir dos tipus de temporitzadors:</w:t>
@@ -13919,11 +14298,93 @@
       </w:r>
       <w:proofErr w:type="spellEnd"/>
       <w:r>
-        <w:t xml:space="preserve"> (el doble del temporitzador ràpid). El fet que sigui un múltiple del temporitzador ràpid no és casualitat, doncs així es fa servir només un temporitzador de hardware. Això permet que els altres temporitzadors disponibles a la plataforma es facin servir </w:t>
+        <w:t xml:space="preserve"> (el doble del temporitzador ràpid). El fet que sigui un múltiple del temporitzador ràpid no és casualitat, doncs així es fa servir només un temporitzador hardware. Això </w:t>
       </w:r>
       <w:r>
         <w:lastRenderedPageBreak/>
-        <w:t>per altres coses.</w:t>
+        <w:t>permet que els altres temporitzadors disponibles a la plataforma es facin servir per altres coses.</w:t>
+      </w:r>
+    </w:p>
+    <w:p/>
+    <w:p>
+      <w:r>
+        <w:t>En aquest cas, la plataforma hardware (</w:t>
+      </w:r>
+      <w:proofErr w:type="spellStart"/>
+      <w:r>
+        <w:t>MicroBlaze</w:t>
+      </w:r>
+      <w:proofErr w:type="spellEnd"/>
+      <w:r>
+        <w:t>) ja s’ha dissenyat sabent això, i només té un temporitzador</w:t>
+      </w:r>
+      <w:r>
+        <w:t xml:space="preserve"> hardware disponible</w:t>
+      </w:r>
+      <w:r>
+        <w:t>.</w:t>
+      </w:r>
+      <w:r>
+        <w:t xml:space="preserve"> Aleshores només cal escriure el codi per fer servir aquesta llibreria. A continuació es descriurà el codi en C escrit per aconseguir que l’aplicació arrenqui i sigui capaç de respondre a peticions d’eco des d’un ordinador de la mateixa xarxa.</w:t>
+      </w:r>
+    </w:p>
+    <w:p/>
+    <w:p>
+      <w:pPr>
+        <w:pStyle w:val="TDC3"/>
+      </w:pPr>
+      <w:r>
+        <w:t>Inicialització prèvia</w:t>
+      </w:r>
+    </w:p>
+    <w:p>
+      <w:r>
+        <w:t xml:space="preserve">Abans d’executar codi de la llibreria </w:t>
+      </w:r>
+      <w:proofErr w:type="spellStart"/>
+      <w:r>
+        <w:t>LwIP</w:t>
+      </w:r>
+      <w:proofErr w:type="spellEnd"/>
+      <w:r>
+        <w:t xml:space="preserve"> </w:t>
+      </w:r>
+      <w:r>
+        <w:t>s’han d’</w:t>
+      </w:r>
+      <w:r>
+        <w:t xml:space="preserve">inicialitzar els perifèrics necessaris del processador. En aquest cas són </w:t>
+      </w:r>
+      <w:r>
+        <w:t>els perifèrics en si</w:t>
+      </w:r>
+      <w:r>
+        <w:t xml:space="preserve"> (la capa </w:t>
+      </w:r>
+      <w:proofErr w:type="spellStart"/>
+      <w:r>
+        <w:t>Ethernet</w:t>
+      </w:r>
+      <w:proofErr w:type="spellEnd"/>
+      <w:r>
+        <w:t xml:space="preserve"> MAC i el temporitzador) i</w:t>
+      </w:r>
+      <w:r>
+        <w:t xml:space="preserve"> </w:t>
+      </w:r>
+      <w:r>
+        <w:t>les interrupcions de sistema</w:t>
+      </w:r>
+      <w:r>
+        <w:t xml:space="preserve"> pels mateixos perifèrics. Un cop donats aquests dos passos, cal posar en marxa la interfície de xarxa de la llibreria </w:t>
+      </w:r>
+      <w:proofErr w:type="spellStart"/>
+      <w:r>
+        <w:t>LwIP</w:t>
+      </w:r>
+      <w:proofErr w:type="spellEnd"/>
+      <w:r>
+        <w:t>.</w:t>
       </w:r>
     </w:p>
     <w:p/>
@@ -13954,6 +14415,8 @@
       <w:r>
         <w:br w:type="page"/>
       </w:r>
+      <w:bookmarkStart w:id="31" w:name="_GoBack"/>
+      <w:bookmarkEnd w:id="31"/>
     </w:p>
     <w:p>
       <w:pPr>
@@ -14194,7 +14657,7 @@
           <w:rPr>
             <w:noProof/>
           </w:rPr>
-          <w:t>9</w:t>
+          <w:t>31</w:t>
         </w:r>
         <w:r>
           <w:rPr>
@@ -15240,7 +15703,7 @@
   <w:abstractNum w:abstractNumId="9">
     <w:nsid w:val="2F633645"/>
     <w:multiLevelType w:val="multilevel"/>
-    <w:tmpl w:val="190AFA32"/>
+    <w:tmpl w:val="4B4AA940"/>
     <w:lvl w:ilvl="0">
       <w:start w:val="1"/>
       <w:numFmt w:val="decimal"/>
@@ -15271,7 +15734,6 @@
       <w:start w:val="1"/>
       <w:numFmt w:val="decimal"/>
       <w:lvlRestart w:val="1"/>
-      <w:pStyle w:val="TDC3"/>
       <w:lvlText w:val="%1.%2.%3."/>
       <w:lvlJc w:val="left"/>
       <w:pPr>
@@ -18173,12 +18635,9 @@
     <w:uiPriority w:val="39"/>
     <w:unhideWhenUsed/>
     <w:qFormat/>
-    <w:rsid w:val="004256B7"/>
+    <w:rsid w:val="00CB40BA"/>
     <w:pPr>
-      <w:numPr>
-        <w:ilvl w:val="2"/>
-        <w:numId w:val="14"/>
-      </w:numPr>
+      <w:ind w:left="720"/>
       <w:jc w:val="left"/>
     </w:pPr>
     <w:rPr>
@@ -18748,7 +19207,7 @@
 </file>
 
 <file path=customXml/itemProps1.xml><?xml version="1.0" encoding="utf-8"?>
-<ds:datastoreItem xmlns:ds="http://schemas.openxmlformats.org/officeDocument/2006/customXml" ds:itemID="{D118E381-C458-49AF-B035-4D144C722037}">
+<ds:datastoreItem xmlns:ds="http://schemas.openxmlformats.org/officeDocument/2006/customXml" ds:itemID="{F31D7472-4163-4976-A6B3-B5EDF9C0E7DC}">
   <ds:schemaRefs>
     <ds:schemaRef ds:uri="http://schemas.openxmlformats.org/officeDocument/2006/bibliography"/>
   </ds:schemaRefs>

</xml_diff>

<commit_message>
Escrita part de LwIP
</commit_message>
<xml_diff>
--- a/memoria/TFM_Peshevski.docx
+++ b/memoria/TFM_Peshevski.docx
@@ -3877,7 +3877,7 @@
             <w:ptab w:relativeTo="margin" w:alignment="right" w:leader="dot"/>
           </w:r>
           <w:r>
-            <w:t>0</w:t>
+            <w:t>34</w:t>
           </w:r>
         </w:p>
         <w:p>
@@ -14148,6 +14148,13 @@
         <w:t>, podria arribar a ser tan simple com:</w:t>
       </w:r>
     </w:p>
+    <w:p>
+      <w:pPr>
+        <w:rPr>
+          <w:lang w:eastAsia="en-US"/>
+        </w:rPr>
+      </w:pPr>
+    </w:p>
     <w:bookmarkStart w:id="30" w:name="_MON_1547111642"/>
     <w:bookmarkEnd w:id="30"/>
     <w:p>
@@ -14179,10 +14186,10 @@
             <v:path o:extrusionok="f" gradientshapeok="t" o:connecttype="rect"/>
             <o:lock v:ext="edit" aspectratio="t"/>
           </v:shapetype>
-          <v:shape id="_x0000_i1025" type="#_x0000_t75" style="width:426.6pt;height:121.35pt" o:ole="">
+          <v:shape id="_x0000_i1025" type="#_x0000_t75" style="width:426.75pt;height:121.5pt" o:ole="">
             <v:imagedata r:id="rId35" o:title=""/>
           </v:shape>
-          <o:OLEObject Type="Embed" ProgID="Word.OpenDocumentText.12" ShapeID="_x0000_i1025" DrawAspect="Content" ObjectID="_1547197048" r:id="rId36"/>
+          <o:OLEObject Type="Embed" ProgID="Word.OpenDocumentText.12" ShapeID="_x0000_i1025" DrawAspect="Content" ObjectID="_1547204371" r:id="rId36"/>
         </w:object>
       </w:r>
       <w:r>
@@ -14298,11 +14305,11 @@
       </w:r>
       <w:proofErr w:type="spellEnd"/>
       <w:r>
-        <w:t xml:space="preserve"> (el doble del temporitzador ràpid). El fet que sigui un múltiple del temporitzador ràpid no és casualitat, doncs així es fa servir només un temporitzador hardware. Això </w:t>
+        <w:t xml:space="preserve"> (el doble del temporitzador ràpid). El fet que sigui un múltiple del temporitzador ràpid no és </w:t>
       </w:r>
       <w:r>
         <w:lastRenderedPageBreak/>
-        <w:t>permet que els altres temporitzadors disponibles a la plataforma es facin servir per altres coses.</w:t>
+        <w:t>casualitat, doncs així es fa servir només un temporitzador hardware. Això permet que els altres temporitzadors disponibles a la plataforma es facin servir per altres coses.</w:t>
       </w:r>
     </w:p>
     <w:p/>
@@ -14334,12 +14341,23 @@
         <w:pStyle w:val="TDC3"/>
       </w:pPr>
       <w:r>
-        <w:t>Inicialització prèvia</w:t>
-      </w:r>
-    </w:p>
-    <w:p>
-      <w:r>
-        <w:t xml:space="preserve">Abans d’executar codi de la llibreria </w:t>
+        <w:t>Funció principal</w:t>
+      </w:r>
+    </w:p>
+    <w:p>
+      <w:pPr>
+        <w:rPr>
+          <w:lang w:eastAsia="en-US"/>
+        </w:rPr>
+      </w:pPr>
+      <w:r>
+        <w:t>A</w:t>
+      </w:r>
+      <w:r>
+        <w:t xml:space="preserve"> la funció principal, a</w:t>
+      </w:r>
+      <w:r>
+        <w:t xml:space="preserve">bans d’executar codi de la llibreria </w:t>
       </w:r>
       <w:proofErr w:type="spellStart"/>
       <w:r>
@@ -14385,6 +14403,929 @@
       <w:proofErr w:type="spellEnd"/>
       <w:r>
         <w:t>.</w:t>
+      </w:r>
+      <w:r>
+        <w:t xml:space="preserve"> Fet això la llibreria </w:t>
+      </w:r>
+      <w:r>
+        <w:rPr>
+          <w:i/>
+        </w:rPr>
+        <w:t>funciona sola</w:t>
+      </w:r>
+      <w:r>
+        <w:t>. El procés de contestar a una petició d’eco és dut a terme per les capes baixes de la llibreria i això fa que sigui transparent per l’usuari de la llibreria (que en canvi és responsable de gestionar les comunicacions TCP, si existissin).</w:t>
+      </w:r>
+      <w:r>
+        <w:t xml:space="preserve"> En el Codi </w:t>
+      </w:r>
+      <w:r>
+        <w:t xml:space="preserve">2 </w:t>
+      </w:r>
+      <w:r>
+        <w:t>a continuació es pot veure la funció principal (</w:t>
+      </w:r>
+      <w:proofErr w:type="spellStart"/>
+      <w:r>
+        <w:t>main</w:t>
+      </w:r>
+      <w:proofErr w:type="spellEnd"/>
+      <w:r>
+        <w:t>) de l’aplicació.</w:t>
+      </w:r>
+      <w:r>
+        <w:rPr>
+          <w:lang w:eastAsia="en-US"/>
+        </w:rPr>
+        <w:t xml:space="preserve"> </w:t>
+      </w:r>
+    </w:p>
+    <w:p>
+      <w:pPr>
+        <w:rPr>
+          <w:lang w:eastAsia="en-US"/>
+        </w:rPr>
+      </w:pPr>
+    </w:p>
+    <w:bookmarkStart w:id="31" w:name="_MON_1547200733"/>
+    <w:bookmarkEnd w:id="31"/>
+    <w:p>
+      <w:pPr>
+        <w:pStyle w:val="Descripcin"/>
+        <w:jc w:val="center"/>
+        <w:rPr>
+          <w:color w:val="auto"/>
+        </w:rPr>
+      </w:pPr>
+      <w:r>
+        <w:object w:dxaOrig="9720" w:dyaOrig="8092">
+          <v:shape id="_x0000_i1026" type="#_x0000_t75" style="width:460.5pt;height:404.25pt" o:ole="">
+            <v:imagedata r:id="rId37" o:title=""/>
+          </v:shape>
+          <o:OLEObject Type="Embed" ProgID="Word.OpenDocumentText.12" ShapeID="_x0000_i1026" DrawAspect="Content" ObjectID="_1547204372" r:id="rId38"/>
+        </w:object>
+      </w:r>
+      <w:r>
+        <w:t xml:space="preserve">Codi </w:t>
+      </w:r>
+      <w:r>
+        <w:fldChar w:fldCharType="begin"/>
+      </w:r>
+      <w:r>
+        <w:instrText xml:space="preserve"> SEQ Codi \* ARABIC </w:instrText>
+      </w:r>
+      <w:r>
+        <w:fldChar w:fldCharType="separate"/>
+      </w:r>
+      <w:r>
+        <w:rPr>
+          <w:noProof/>
+        </w:rPr>
+        <w:t>2</w:t>
+      </w:r>
+      <w:r>
+        <w:fldChar w:fldCharType="end"/>
+      </w:r>
+      <w:r>
+        <w:t xml:space="preserve">. </w:t>
+      </w:r>
+      <w:r>
+        <w:rPr>
+          <w:color w:val="auto"/>
+        </w:rPr>
+        <w:t xml:space="preserve">Funció principal de l’aplicació amb llibreria </w:t>
+      </w:r>
+      <w:proofErr w:type="spellStart"/>
+      <w:r>
+        <w:rPr>
+          <w:color w:val="auto"/>
+        </w:rPr>
+        <w:t>LwIP</w:t>
+      </w:r>
+      <w:proofErr w:type="spellEnd"/>
+    </w:p>
+    <w:p>
+      <w:pPr>
+        <w:pStyle w:val="TDC3"/>
+      </w:pPr>
+      <w:r>
+        <w:lastRenderedPageBreak/>
+        <w:t>Inicialització del temporitzador</w:t>
+      </w:r>
+    </w:p>
+    <w:p>
+      <w:pPr>
+        <w:rPr>
+          <w:lang w:eastAsia="en-US"/>
+        </w:rPr>
+      </w:pPr>
+      <w:r>
+        <w:t>La funció que inicialitza el temporitzador es pot consultar al Codi 3 a continuació.</w:t>
+      </w:r>
+      <w:r>
+        <w:rPr>
+          <w:lang w:eastAsia="en-US"/>
+        </w:rPr>
+        <w:t xml:space="preserve"> </w:t>
+      </w:r>
+    </w:p>
+    <w:p>
+      <w:pPr>
+        <w:rPr>
+          <w:lang w:eastAsia="en-US"/>
+        </w:rPr>
+      </w:pPr>
+    </w:p>
+    <w:bookmarkStart w:id="32" w:name="_MON_1547202179"/>
+    <w:bookmarkEnd w:id="32"/>
+    <w:p>
+      <w:pPr>
+        <w:pStyle w:val="Descripcin"/>
+        <w:jc w:val="center"/>
+        <w:rPr>
+          <w:color w:val="auto"/>
+        </w:rPr>
+      </w:pPr>
+      <w:r>
+        <w:object w:dxaOrig="9720" w:dyaOrig="4305">
+          <v:shape id="_x0000_i1032" type="#_x0000_t75" style="width:460.5pt;height:215.25pt" o:ole="">
+            <v:imagedata r:id="rId39" o:title=""/>
+          </v:shape>
+          <o:OLEObject Type="Embed" ProgID="Word.OpenDocumentText.12" ShapeID="_x0000_i1032" DrawAspect="Content" ObjectID="_1547204373" r:id="rId40"/>
+        </w:object>
+      </w:r>
+      <w:r>
+        <w:t xml:space="preserve">Codi </w:t>
+      </w:r>
+      <w:r>
+        <w:fldChar w:fldCharType="begin"/>
+      </w:r>
+      <w:r>
+        <w:instrText xml:space="preserve"> SEQ Codi \* ARABIC </w:instrText>
+      </w:r>
+      <w:r>
+        <w:fldChar w:fldCharType="separate"/>
+      </w:r>
+      <w:r>
+        <w:rPr>
+          <w:noProof/>
+        </w:rPr>
+        <w:t>3</w:t>
+      </w:r>
+      <w:r>
+        <w:fldChar w:fldCharType="end"/>
+      </w:r>
+      <w:r>
+        <w:t xml:space="preserve">. </w:t>
+      </w:r>
+      <w:r>
+        <w:rPr>
+          <w:color w:val="auto"/>
+        </w:rPr>
+        <w:t xml:space="preserve">Funció </w:t>
+      </w:r>
+      <w:r>
+        <w:rPr>
+          <w:color w:val="auto"/>
+        </w:rPr>
+        <w:t>d’inicialització del temporitzador</w:t>
+      </w:r>
+    </w:p>
+    <w:p>
+      <w:pPr>
+        <w:pStyle w:val="TDC3"/>
+      </w:pPr>
+    </w:p>
+    <w:p>
+      <w:pPr>
+        <w:pStyle w:val="TDC3"/>
+      </w:pPr>
+      <w:r>
+        <w:t>Gestió d’interrupció</w:t>
+      </w:r>
+      <w:r>
+        <w:t xml:space="preserve"> del temporitzador</w:t>
+      </w:r>
+    </w:p>
+    <w:p>
+      <w:pPr>
+        <w:rPr>
+          <w:lang w:eastAsia="en-US"/>
+        </w:rPr>
+      </w:pPr>
+      <w:r>
+        <w:t xml:space="preserve">La funció que </w:t>
+      </w:r>
+      <w:r>
+        <w:t>gestiona</w:t>
+      </w:r>
+      <w:r>
+        <w:t xml:space="preserve"> el temporitzador es pot consultar al </w:t>
+      </w:r>
+      <w:r>
+        <w:t>Codi 4</w:t>
+      </w:r>
+      <w:r>
+        <w:t xml:space="preserve"> a continuació.</w:t>
+      </w:r>
+      <w:r>
+        <w:rPr>
+          <w:lang w:eastAsia="en-US"/>
+        </w:rPr>
+        <w:t xml:space="preserve"> </w:t>
+      </w:r>
+    </w:p>
+    <w:p>
+      <w:pPr>
+        <w:rPr>
+          <w:lang w:eastAsia="en-US"/>
+        </w:rPr>
+      </w:pPr>
+    </w:p>
+    <w:bookmarkStart w:id="33" w:name="_MON_1547202372"/>
+    <w:bookmarkEnd w:id="33"/>
+    <w:p>
+      <w:pPr>
+        <w:pStyle w:val="Descripcin"/>
+        <w:jc w:val="center"/>
+        <w:rPr>
+          <w:color w:val="auto"/>
+        </w:rPr>
+      </w:pPr>
+      <w:r>
+        <w:object w:dxaOrig="9720" w:dyaOrig="5824">
+          <v:shape id="_x0000_i1027" type="#_x0000_t75" style="width:460.5pt;height:291pt" o:ole="">
+            <v:imagedata r:id="rId41" o:title=""/>
+          </v:shape>
+          <o:OLEObject Type="Embed" ProgID="Word.OpenDocumentText.12" ShapeID="_x0000_i1027" DrawAspect="Content" ObjectID="_1547204374" r:id="rId42"/>
+        </w:object>
+      </w:r>
+      <w:r>
+        <w:t xml:space="preserve">Codi </w:t>
+      </w:r>
+      <w:r>
+        <w:fldChar w:fldCharType="begin"/>
+      </w:r>
+      <w:r>
+        <w:instrText xml:space="preserve"> SEQ Codi \* ARABIC </w:instrText>
+      </w:r>
+      <w:r>
+        <w:fldChar w:fldCharType="separate"/>
+      </w:r>
+      <w:r>
+        <w:rPr>
+          <w:noProof/>
+        </w:rPr>
+        <w:t>4</w:t>
+      </w:r>
+      <w:r>
+        <w:fldChar w:fldCharType="end"/>
+      </w:r>
+      <w:r>
+        <w:t xml:space="preserve">. </w:t>
+      </w:r>
+      <w:r>
+        <w:rPr>
+          <w:color w:val="auto"/>
+        </w:rPr>
+        <w:t>Funció d</w:t>
+      </w:r>
+      <w:r>
+        <w:rPr>
+          <w:color w:val="auto"/>
+        </w:rPr>
+        <w:t>e gestió d’interrupció</w:t>
+      </w:r>
+      <w:r>
+        <w:rPr>
+          <w:color w:val="auto"/>
+        </w:rPr>
+        <w:t xml:space="preserve"> del temporitzador</w:t>
+      </w:r>
+    </w:p>
+    <w:p/>
+    <w:p/>
+    <w:p/>
+    <w:p/>
+    <w:p>
+      <w:pPr>
+        <w:pStyle w:val="TDC3"/>
+      </w:pPr>
+      <w:r>
+        <w:lastRenderedPageBreak/>
+        <w:t xml:space="preserve"> </w:t>
+      </w:r>
+      <w:r>
+        <w:t>Inicialitzaci</w:t>
+      </w:r>
+      <w:r>
+        <w:t>ó de les interrupcions</w:t>
+      </w:r>
+    </w:p>
+    <w:p>
+      <w:pPr>
+        <w:rPr>
+          <w:lang w:eastAsia="en-US"/>
+        </w:rPr>
+      </w:pPr>
+      <w:r>
+        <w:t>La funci</w:t>
+      </w:r>
+      <w:r>
+        <w:t xml:space="preserve">ó que inicialitza el perifèric d’interrupcions </w:t>
+      </w:r>
+      <w:r>
+        <w:t xml:space="preserve">es pot consultar al Codi </w:t>
+      </w:r>
+      <w:r>
+        <w:t>5</w:t>
+      </w:r>
+      <w:r>
+        <w:t xml:space="preserve"> a continuació.</w:t>
+      </w:r>
+      <w:r>
+        <w:rPr>
+          <w:lang w:eastAsia="en-US"/>
+        </w:rPr>
+        <w:t xml:space="preserve"> </w:t>
+      </w:r>
+    </w:p>
+    <w:p>
+      <w:pPr>
+        <w:rPr>
+          <w:lang w:eastAsia="en-US"/>
+        </w:rPr>
+      </w:pPr>
+    </w:p>
+    <w:bookmarkStart w:id="34" w:name="_MON_1547202501"/>
+    <w:bookmarkEnd w:id="34"/>
+    <w:p>
+      <w:pPr>
+        <w:pStyle w:val="Descripcin"/>
+        <w:jc w:val="center"/>
+        <w:rPr>
+          <w:color w:val="auto"/>
+        </w:rPr>
+      </w:pPr>
+      <w:r>
+        <w:object w:dxaOrig="9720" w:dyaOrig="6546">
+          <v:shape id="_x0000_i1028" type="#_x0000_t75" style="width:460.5pt;height:327pt" o:ole="">
+            <v:imagedata r:id="rId43" o:title=""/>
+          </v:shape>
+          <o:OLEObject Type="Embed" ProgID="Word.OpenDocumentText.12" ShapeID="_x0000_i1028" DrawAspect="Content" ObjectID="_1547204375" r:id="rId44"/>
+        </w:object>
+      </w:r>
+      <w:r>
+        <w:t xml:space="preserve">Codi </w:t>
+      </w:r>
+      <w:r>
+        <w:fldChar w:fldCharType="begin"/>
+      </w:r>
+      <w:r>
+        <w:instrText xml:space="preserve"> SEQ Codi \* ARABIC </w:instrText>
+      </w:r>
+      <w:r>
+        <w:fldChar w:fldCharType="separate"/>
+      </w:r>
+      <w:r>
+        <w:rPr>
+          <w:noProof/>
+        </w:rPr>
+        <w:t>5</w:t>
+      </w:r>
+      <w:r>
+        <w:fldChar w:fldCharType="end"/>
+      </w:r>
+      <w:r>
+        <w:t xml:space="preserve">. </w:t>
+      </w:r>
+      <w:r>
+        <w:rPr>
+          <w:color w:val="auto"/>
+        </w:rPr>
+        <w:t xml:space="preserve">Funció d’inicialització del </w:t>
+      </w:r>
+      <w:r>
+        <w:rPr>
+          <w:color w:val="auto"/>
+        </w:rPr>
+        <w:t>controlador d’interrupcions</w:t>
+      </w:r>
+    </w:p>
+    <w:p>
+      <w:pPr>
+        <w:rPr>
+          <w:lang w:eastAsia="en-US"/>
+        </w:rPr>
+      </w:pPr>
+    </w:p>
+    <w:p>
+      <w:pPr>
+        <w:pStyle w:val="TDC3"/>
+      </w:pPr>
+      <w:r>
+        <w:t xml:space="preserve">Inicialització de </w:t>
+      </w:r>
+      <w:proofErr w:type="spellStart"/>
+      <w:r>
+        <w:t>LwIP</w:t>
+      </w:r>
+      <w:proofErr w:type="spellEnd"/>
+    </w:p>
+    <w:p>
+      <w:pPr>
+        <w:rPr>
+          <w:lang w:eastAsia="en-US"/>
+        </w:rPr>
+      </w:pPr>
+      <w:r>
+        <w:t xml:space="preserve">La funció que inicialitza </w:t>
+      </w:r>
+      <w:r>
+        <w:t xml:space="preserve">la llibreria </w:t>
+      </w:r>
+      <w:proofErr w:type="spellStart"/>
+      <w:r>
+        <w:t>LwIP</w:t>
+      </w:r>
+      <w:proofErr w:type="spellEnd"/>
+      <w:r>
+        <w:t xml:space="preserve"> es pot consultar al Codi </w:t>
+      </w:r>
+      <w:r>
+        <w:t>6</w:t>
+      </w:r>
+      <w:r>
+        <w:t xml:space="preserve"> a continuació.</w:t>
+      </w:r>
+      <w:r>
+        <w:rPr>
+          <w:lang w:eastAsia="en-US"/>
+        </w:rPr>
+        <w:t xml:space="preserve"> </w:t>
+      </w:r>
+    </w:p>
+    <w:bookmarkStart w:id="35" w:name="_MON_1547202973"/>
+    <w:bookmarkEnd w:id="35"/>
+    <w:p>
+      <w:pPr>
+        <w:pStyle w:val="Descripcin"/>
+        <w:jc w:val="center"/>
+        <w:rPr>
+          <w:color w:val="auto"/>
+        </w:rPr>
+      </w:pPr>
+      <w:r>
+        <w:object w:dxaOrig="9720" w:dyaOrig="4691">
+          <v:shape id="_x0000_i1034" type="#_x0000_t75" style="width:460.5pt;height:234pt" o:ole="">
+            <v:imagedata r:id="rId45" o:title=""/>
+          </v:shape>
+          <o:OLEObject Type="Embed" ProgID="Word.OpenDocumentText.12" ShapeID="_x0000_i1034" DrawAspect="Content" ObjectID="_1547204376" r:id="rId46"/>
+        </w:object>
+      </w:r>
+      <w:r>
+        <w:t xml:space="preserve">Codi </w:t>
+      </w:r>
+      <w:r>
+        <w:fldChar w:fldCharType="begin"/>
+      </w:r>
+      <w:r>
+        <w:instrText xml:space="preserve"> SEQ Codi \* ARABIC </w:instrText>
+      </w:r>
+      <w:r>
+        <w:fldChar w:fldCharType="separate"/>
+      </w:r>
+      <w:r>
+        <w:rPr>
+          <w:noProof/>
+        </w:rPr>
+        <w:t>3</w:t>
+      </w:r>
+      <w:r>
+        <w:fldChar w:fldCharType="end"/>
+      </w:r>
+      <w:r>
+        <w:t xml:space="preserve">. </w:t>
+      </w:r>
+      <w:r>
+        <w:rPr>
+          <w:color w:val="auto"/>
+        </w:rPr>
+        <w:t xml:space="preserve">Funció d’inicialització </w:t>
+      </w:r>
+      <w:r>
+        <w:rPr>
+          <w:color w:val="auto"/>
+        </w:rPr>
+        <w:t xml:space="preserve">la llibreria </w:t>
+      </w:r>
+      <w:proofErr w:type="spellStart"/>
+      <w:r>
+        <w:rPr>
+          <w:color w:val="auto"/>
+        </w:rPr>
+        <w:t>LwIP</w:t>
+      </w:r>
+      <w:proofErr w:type="spellEnd"/>
+    </w:p>
+    <w:p>
+      <w:pPr>
+        <w:pStyle w:val="TDC3"/>
+      </w:pPr>
+      <w:r>
+        <w:lastRenderedPageBreak/>
+        <w:t>Arrencant l’aplicació</w:t>
+      </w:r>
+    </w:p>
+    <w:p>
+      <w:pPr>
+        <w:rPr>
+          <w:lang w:eastAsia="en-US"/>
+        </w:rPr>
+      </w:pPr>
+      <w:r>
+        <w:t xml:space="preserve">La funció que </w:t>
+      </w:r>
+      <w:r>
+        <w:t>arrenca l’aplicació per poder respondre a peticions TCP es</w:t>
+      </w:r>
+      <w:r>
+        <w:t xml:space="preserve"> pot consultar al Codi </w:t>
+      </w:r>
+      <w:r>
+        <w:t>7</w:t>
+      </w:r>
+      <w:r>
+        <w:t xml:space="preserve"> a continuació.</w:t>
+      </w:r>
+      <w:r>
+        <w:rPr>
+          <w:lang w:eastAsia="en-US"/>
+        </w:rPr>
+        <w:t xml:space="preserve"> </w:t>
+      </w:r>
+    </w:p>
+    <w:bookmarkStart w:id="36" w:name="_MON_1547203225"/>
+    <w:bookmarkEnd w:id="36"/>
+    <w:p>
+      <w:pPr>
+        <w:pStyle w:val="Descripcin"/>
+        <w:jc w:val="center"/>
+        <w:rPr>
+          <w:color w:val="auto"/>
+        </w:rPr>
+      </w:pPr>
+      <w:r>
+        <w:object w:dxaOrig="9720" w:dyaOrig="8996">
+          <v:shape id="_x0000_i1029" type="#_x0000_t75" style="width:460.5pt;height:449.25pt" o:ole="">
+            <v:imagedata r:id="rId47" o:title=""/>
+          </v:shape>
+          <o:OLEObject Type="Embed" ProgID="Word.OpenDocumentText.12" ShapeID="_x0000_i1029" DrawAspect="Content" ObjectID="_1547204377" r:id="rId48"/>
+        </w:object>
+      </w:r>
+      <w:r>
+        <w:t xml:space="preserve">Codi </w:t>
+      </w:r>
+      <w:r>
+        <w:fldChar w:fldCharType="begin"/>
+      </w:r>
+      <w:r>
+        <w:instrText xml:space="preserve"> SEQ Codi \* ARABIC </w:instrText>
+      </w:r>
+      <w:r>
+        <w:fldChar w:fldCharType="separate"/>
+      </w:r>
+      <w:r>
+        <w:rPr>
+          <w:noProof/>
+        </w:rPr>
+        <w:t>7</w:t>
+      </w:r>
+      <w:r>
+        <w:fldChar w:fldCharType="end"/>
+      </w:r>
+      <w:r>
+        <w:t xml:space="preserve">. </w:t>
+      </w:r>
+      <w:r>
+        <w:rPr>
+          <w:color w:val="auto"/>
+        </w:rPr>
+        <w:t xml:space="preserve">Funció </w:t>
+      </w:r>
+      <w:r>
+        <w:rPr>
+          <w:color w:val="auto"/>
+        </w:rPr>
+        <w:t>que arrenca l’aplicació</w:t>
+      </w:r>
+    </w:p>
+    <w:p/>
+    <w:p>
+      <w:pPr>
+        <w:pStyle w:val="TDC3"/>
+      </w:pPr>
+      <w:proofErr w:type="spellStart"/>
+      <w:r>
+        <w:t>Callbacks</w:t>
+      </w:r>
+      <w:proofErr w:type="spellEnd"/>
+      <w:r>
+        <w:t xml:space="preserve"> de</w:t>
+      </w:r>
+      <w:r>
+        <w:t xml:space="preserve"> l’aplicació</w:t>
+      </w:r>
+    </w:p>
+    <w:p>
+      <w:pPr>
+        <w:rPr>
+          <w:lang w:eastAsia="en-US"/>
+        </w:rPr>
+      </w:pPr>
+      <w:r>
+        <w:t>L</w:t>
+      </w:r>
+      <w:r>
+        <w:t>es</w:t>
+      </w:r>
+      <w:r>
+        <w:t xml:space="preserve"> funci</w:t>
+      </w:r>
+      <w:r>
+        <w:t>ons que són cridades quan s’</w:t>
+      </w:r>
+      <w:bookmarkStart w:id="37" w:name="_GoBack"/>
+      <w:bookmarkEnd w:id="37"/>
+      <w:r>
+        <w:t>accepta una connexió nova i quan es reben dades es poden consultar als Codis 8 i 9 a continuació.</w:t>
+      </w:r>
+      <w:r>
+        <w:rPr>
+          <w:lang w:eastAsia="en-US"/>
+        </w:rPr>
+        <w:t xml:space="preserve"> </w:t>
+      </w:r>
+      <w:r>
+        <w:rPr>
+          <w:lang w:eastAsia="en-US"/>
+        </w:rPr>
+        <w:t>En aquest cas, aquestes funcions només han de notificar la llibreria que el paquet s’ha rebut.</w:t>
+      </w:r>
+    </w:p>
+    <w:p>
+      <w:pPr>
+        <w:rPr>
+          <w:lang w:eastAsia="en-US"/>
+        </w:rPr>
+      </w:pPr>
+    </w:p>
+    <w:bookmarkStart w:id="38" w:name="_MON_1547203400"/>
+    <w:bookmarkEnd w:id="38"/>
+    <w:p>
+      <w:pPr>
+        <w:pStyle w:val="Descripcin"/>
+        <w:jc w:val="center"/>
+        <w:rPr>
+          <w:color w:val="auto"/>
+        </w:rPr>
+      </w:pPr>
+      <w:r>
+        <w:object w:dxaOrig="9720" w:dyaOrig="1972">
+          <v:shape id="_x0000_i1030" type="#_x0000_t75" style="width:460.5pt;height:98.25pt" o:ole="">
+            <v:imagedata r:id="rId49" o:title=""/>
+          </v:shape>
+          <o:OLEObject Type="Embed" ProgID="Word.OpenDocumentText.12" ShapeID="_x0000_i1030" DrawAspect="Content" ObjectID="_1547204378" r:id="rId50"/>
+        </w:object>
+      </w:r>
+      <w:r>
+        <w:t xml:space="preserve">Codi </w:t>
+      </w:r>
+      <w:r>
+        <w:fldChar w:fldCharType="begin"/>
+      </w:r>
+      <w:r>
+        <w:instrText xml:space="preserve"> SEQ Codi \* ARABIC </w:instrText>
+      </w:r>
+      <w:r>
+        <w:fldChar w:fldCharType="separate"/>
+      </w:r>
+      <w:r>
+        <w:rPr>
+          <w:noProof/>
+        </w:rPr>
+        <w:t>3</w:t>
+      </w:r>
+      <w:r>
+        <w:fldChar w:fldCharType="end"/>
+      </w:r>
+      <w:r>
+        <w:t xml:space="preserve">. </w:t>
+      </w:r>
+      <w:r>
+        <w:rPr>
+          <w:color w:val="auto"/>
+        </w:rPr>
+        <w:t xml:space="preserve">Funció </w:t>
+      </w:r>
+      <w:proofErr w:type="spellStart"/>
+      <w:r>
+        <w:rPr>
+          <w:color w:val="auto"/>
+        </w:rPr>
+        <w:t>callback</w:t>
+      </w:r>
+      <w:proofErr w:type="spellEnd"/>
+      <w:r>
+        <w:rPr>
+          <w:color w:val="auto"/>
+        </w:rPr>
+        <w:t xml:space="preserve"> de connexió acceptada</w:t>
+      </w:r>
+    </w:p>
+    <w:bookmarkStart w:id="39" w:name="_MON_1547203441"/>
+    <w:bookmarkEnd w:id="39"/>
+    <w:p>
+      <w:pPr>
+        <w:pStyle w:val="Descripcin"/>
+        <w:jc w:val="center"/>
+        <w:rPr>
+          <w:color w:val="auto"/>
+        </w:rPr>
+      </w:pPr>
+      <w:r>
+        <w:object w:dxaOrig="9720" w:dyaOrig="4238">
+          <v:shape id="_x0000_i1031" type="#_x0000_t75" style="width:460.5pt;height:211.5pt" o:ole="">
+            <v:imagedata r:id="rId51" o:title=""/>
+          </v:shape>
+          <o:OLEObject Type="Embed" ProgID="Word.OpenDocumentText.12" ShapeID="_x0000_i1031" DrawAspect="Content" ObjectID="_1547204379" r:id="rId52"/>
+        </w:object>
+      </w:r>
+      <w:r>
+        <w:t xml:space="preserve">Codi </w:t>
+      </w:r>
+      <w:r>
+        <w:fldChar w:fldCharType="begin"/>
+      </w:r>
+      <w:r>
+        <w:instrText xml:space="preserve"> SEQ Codi \* ARABIC </w:instrText>
+      </w:r>
+      <w:r>
+        <w:fldChar w:fldCharType="separate"/>
+      </w:r>
+      <w:r>
+        <w:rPr>
+          <w:noProof/>
+        </w:rPr>
+        <w:t>9</w:t>
+      </w:r>
+      <w:r>
+        <w:fldChar w:fldCharType="end"/>
+      </w:r>
+      <w:r>
+        <w:t xml:space="preserve">. </w:t>
+      </w:r>
+      <w:r>
+        <w:rPr>
+          <w:color w:val="auto"/>
+        </w:rPr>
+        <w:t xml:space="preserve">Funció </w:t>
+      </w:r>
+      <w:proofErr w:type="spellStart"/>
+      <w:r>
+        <w:rPr>
+          <w:color w:val="auto"/>
+        </w:rPr>
+        <w:t>callback</w:t>
+      </w:r>
+      <w:proofErr w:type="spellEnd"/>
+      <w:r>
+        <w:rPr>
+          <w:color w:val="auto"/>
+        </w:rPr>
+        <w:t xml:space="preserve"> </w:t>
+      </w:r>
+      <w:r>
+        <w:rPr>
+          <w:color w:val="auto"/>
+        </w:rPr>
+        <w:t>de paquet rebut</w:t>
+      </w:r>
+    </w:p>
+    <w:p>
+      <w:pPr>
+        <w:pStyle w:val="TDC3"/>
+      </w:pPr>
+      <w:r>
+        <w:t>Funcions d’utilitat per imprimir adreces IP</w:t>
+      </w:r>
+    </w:p>
+    <w:p>
+      <w:r>
+        <w:t>Les funcions cridades</w:t>
+      </w:r>
+      <w:r>
+        <w:t xml:space="preserve"> des de la inicialització de </w:t>
+      </w:r>
+      <w:proofErr w:type="spellStart"/>
+      <w:r>
+        <w:t>LwIP</w:t>
+      </w:r>
+      <w:proofErr w:type="spellEnd"/>
+      <w:r>
+        <w:t xml:space="preserve"> per imprimir les adreces IP configurades es poden </w:t>
+      </w:r>
+      <w:r>
+        <w:t>consultar al</w:t>
+      </w:r>
+      <w:r>
+        <w:t xml:space="preserve"> Codi</w:t>
+      </w:r>
+      <w:r>
+        <w:t xml:space="preserve"> </w:t>
+      </w:r>
+      <w:r>
+        <w:t>10</w:t>
+      </w:r>
+      <w:r>
+        <w:t xml:space="preserve"> a continuació.</w:t>
+      </w:r>
+    </w:p>
+    <w:p>
+      <w:pPr>
+        <w:rPr>
+          <w:lang w:eastAsia="en-US"/>
+        </w:rPr>
+      </w:pPr>
+    </w:p>
+    <w:bookmarkStart w:id="40" w:name="_MON_1547203674"/>
+    <w:bookmarkEnd w:id="40"/>
+    <w:p>
+      <w:pPr>
+        <w:pStyle w:val="Descripcin"/>
+        <w:jc w:val="center"/>
+        <w:rPr>
+          <w:color w:val="auto"/>
+        </w:rPr>
+      </w:pPr>
+      <w:r>
+        <w:object w:dxaOrig="9720" w:dyaOrig="4012">
+          <v:shape id="_x0000_i1033" type="#_x0000_t75" style="width:460.5pt;height:200.25pt" o:ole="">
+            <v:imagedata r:id="rId53" o:title=""/>
+          </v:shape>
+          <o:OLEObject Type="Embed" ProgID="Word.OpenDocumentText.12" ShapeID="_x0000_i1033" DrawAspect="Content" ObjectID="_1547204380" r:id="rId54"/>
+        </w:object>
+      </w:r>
+      <w:r>
+        <w:t xml:space="preserve">Codi </w:t>
+      </w:r>
+      <w:r>
+        <w:fldChar w:fldCharType="begin"/>
+      </w:r>
+      <w:r>
+        <w:instrText xml:space="preserve"> SEQ Codi \* ARABIC </w:instrText>
+      </w:r>
+      <w:r>
+        <w:fldChar w:fldCharType="separate"/>
+      </w:r>
+      <w:r>
+        <w:rPr>
+          <w:noProof/>
+        </w:rPr>
+        <w:t>3</w:t>
+      </w:r>
+      <w:r>
+        <w:fldChar w:fldCharType="end"/>
+      </w:r>
+      <w:r>
+        <w:t xml:space="preserve">. </w:t>
+      </w:r>
+      <w:r>
+        <w:rPr>
+          <w:color w:val="auto"/>
+        </w:rPr>
+        <w:t xml:space="preserve">Funció </w:t>
+      </w:r>
+      <w:proofErr w:type="spellStart"/>
+      <w:r>
+        <w:rPr>
+          <w:color w:val="auto"/>
+        </w:rPr>
+        <w:t>callback</w:t>
+      </w:r>
+      <w:proofErr w:type="spellEnd"/>
+      <w:r>
+        <w:rPr>
+          <w:color w:val="auto"/>
+        </w:rPr>
+        <w:t xml:space="preserve"> de connexió acceptada</w:t>
+      </w:r>
+    </w:p>
+    <w:p/>
+    <w:p/>
+    <w:p>
+      <w:r>
+        <w:t>Tot el codi junt amb comentaris es pot consultar als annexes d’aquest document.</w:t>
       </w:r>
     </w:p>
     <w:p/>
@@ -14395,9 +15336,6 @@
         <w:spacing w:after="200" w:line="276" w:lineRule="auto"/>
         <w:jc w:val="left"/>
       </w:pPr>
-      <w:r>
-        <w:t xml:space="preserve"> </w:t>
-      </w:r>
     </w:p>
     <w:p>
       <w:pPr>
@@ -14415,8 +15353,6 @@
       <w:r>
         <w:br w:type="page"/>
       </w:r>
-      <w:bookmarkStart w:id="31" w:name="_GoBack"/>
-      <w:bookmarkEnd w:id="31"/>
     </w:p>
     <w:p>
       <w:pPr>
@@ -14592,8 +15528,8 @@
       </w:r>
     </w:p>
     <w:sectPr>
-      <w:headerReference w:type="default" r:id="rId37"/>
-      <w:footerReference w:type="default" r:id="rId38"/>
+      <w:headerReference w:type="default" r:id="rId55"/>
+      <w:footerReference w:type="default" r:id="rId56"/>
       <w:pgSz w:w="11906" w:h="16838"/>
       <w:pgMar w:top="1417" w:right="1701" w:bottom="1417" w:left="1701" w:header="708" w:footer="708" w:gutter="0"/>
       <w:pgNumType w:start="8"/>
@@ -14657,7 +15593,7 @@
           <w:rPr>
             <w:noProof/>
           </w:rPr>
-          <w:t>31</w:t>
+          <w:t>38</w:t>
         </w:r>
         <w:r>
           <w:rPr>
@@ -19207,7 +20143,7 @@
 </file>
 
 <file path=customXml/itemProps1.xml><?xml version="1.0" encoding="utf-8"?>
-<ds:datastoreItem xmlns:ds="http://schemas.openxmlformats.org/officeDocument/2006/customXml" ds:itemID="{F31D7472-4163-4976-A6B3-B5EDF9C0E7DC}">
+<ds:datastoreItem xmlns:ds="http://schemas.openxmlformats.org/officeDocument/2006/customXml" ds:itemID="{FEFB2DF6-B552-4488-A0DC-C1AFBE051BDB}">
   <ds:schemaRefs>
     <ds:schemaRef ds:uri="http://schemas.openxmlformats.org/officeDocument/2006/bibliography"/>
   </ds:schemaRefs>

</xml_diff>

<commit_message>
Escrita Pila programada per l'autor
</commit_message>
<xml_diff>
--- a/memoria/TFM_Peshevski.docx
+++ b/memoria/TFM_Peshevski.docx
@@ -3822,7 +3822,7 @@
             <w:ptab w:relativeTo="margin" w:alignment="right" w:leader="dot"/>
           </w:r>
           <w:r>
-            <w:t>0</w:t>
+            <w:t>41</w:t>
           </w:r>
         </w:p>
         <w:p>
@@ -12219,7 +12219,7 @@
           <v:shape id="_x0000_i1025" type="#_x0000_t75" style="width:426.6pt;height:121.45pt" o:ole="">
             <v:imagedata r:id="rId35" o:title=""/>
           </v:shape>
-          <o:OLEObject Type="Embed" ProgID="Word.OpenDocumentText.12" ShapeID="_x0000_i1025" DrawAspect="Content" ObjectID="_1547217839" r:id="rId36"/>
+          <o:OLEObject Type="Embed" ProgID="Word.OpenDocumentText.12" ShapeID="_x0000_i1025" DrawAspect="Content" ObjectID="_1547221136" r:id="rId36"/>
         </w:object>
       </w:r>
       <w:r>
@@ -12422,7 +12422,7 @@
           <v:shape id="_x0000_i1026" type="#_x0000_t75" style="width:460.75pt;height:404.2pt" o:ole="">
             <v:imagedata r:id="rId37" o:title=""/>
           </v:shape>
-          <o:OLEObject Type="Embed" ProgID="Word.OpenDocumentText.12" ShapeID="_x0000_i1026" DrawAspect="Content" ObjectID="_1547217840" r:id="rId38"/>
+          <o:OLEObject Type="Embed" ProgID="Word.OpenDocumentText.12" ShapeID="_x0000_i1026" DrawAspect="Content" ObjectID="_1547221137" r:id="rId38"/>
         </w:object>
       </w:r>
       <w:r>
@@ -12493,7 +12493,7 @@
           <v:shape id="_x0000_i1027" type="#_x0000_t75" style="width:460.75pt;height:215.25pt" o:ole="">
             <v:imagedata r:id="rId39" o:title=""/>
           </v:shape>
-          <o:OLEObject Type="Embed" ProgID="Word.OpenDocumentText.12" ShapeID="_x0000_i1027" DrawAspect="Content" ObjectID="_1547217841" r:id="rId40"/>
+          <o:OLEObject Type="Embed" ProgID="Word.OpenDocumentText.12" ShapeID="_x0000_i1027" DrawAspect="Content" ObjectID="_1547221138" r:id="rId40"/>
         </w:object>
       </w:r>
       <w:r>
@@ -12568,7 +12568,7 @@
           <v:shape id="_x0000_i1028" type="#_x0000_t75" style="width:460.75pt;height:290.9pt" o:ole="">
             <v:imagedata r:id="rId41" o:title=""/>
           </v:shape>
-          <o:OLEObject Type="Embed" ProgID="Word.OpenDocumentText.12" ShapeID="_x0000_i1028" DrawAspect="Content" ObjectID="_1547217842" r:id="rId42"/>
+          <o:OLEObject Type="Embed" ProgID="Word.OpenDocumentText.12" ShapeID="_x0000_i1028" DrawAspect="Content" ObjectID="_1547221139" r:id="rId42"/>
         </w:object>
       </w:r>
       <w:r>
@@ -12646,7 +12646,7 @@
           <v:shape id="_x0000_i1029" type="#_x0000_t75" style="width:460.75pt;height:326.95pt" o:ole="">
             <v:imagedata r:id="rId43" o:title=""/>
           </v:shape>
-          <o:OLEObject Type="Embed" ProgID="Word.OpenDocumentText.12" ShapeID="_x0000_i1029" DrawAspect="Content" ObjectID="_1547217843" r:id="rId44"/>
+          <o:OLEObject Type="Embed" ProgID="Word.OpenDocumentText.12" ShapeID="_x0000_i1029" DrawAspect="Content" ObjectID="_1547221140" r:id="rId44"/>
         </w:object>
       </w:r>
       <w:r>
@@ -12716,7 +12716,7 @@
           <v:shape id="_x0000_i1030" type="#_x0000_t75" style="width:460.75pt;height:234.1pt" o:ole="">
             <v:imagedata r:id="rId45" o:title=""/>
           </v:shape>
-          <o:OLEObject Type="Embed" ProgID="Word.OpenDocumentText.12" ShapeID="_x0000_i1030" DrawAspect="Content" ObjectID="_1547217844" r:id="rId46"/>
+          <o:OLEObject Type="Embed" ProgID="Word.OpenDocumentText.12" ShapeID="_x0000_i1030" DrawAspect="Content" ObjectID="_1547221141" r:id="rId46"/>
         </w:object>
       </w:r>
       <w:r>
@@ -12780,7 +12780,7 @@
           <v:shape id="_x0000_i1031" type="#_x0000_t75" style="width:460.75pt;height:449.35pt" o:ole="">
             <v:imagedata r:id="rId47" o:title=""/>
           </v:shape>
-          <o:OLEObject Type="Embed" ProgID="Word.OpenDocumentText.12" ShapeID="_x0000_i1031" DrawAspect="Content" ObjectID="_1547217845" r:id="rId48"/>
+          <o:OLEObject Type="Embed" ProgID="Word.OpenDocumentText.12" ShapeID="_x0000_i1031" DrawAspect="Content" ObjectID="_1547221142" r:id="rId48"/>
         </w:object>
       </w:r>
       <w:r>
@@ -12857,7 +12857,7 @@
           <v:shape id="_x0000_i1032" type="#_x0000_t75" style="width:460.75pt;height:98.2pt" o:ole="">
             <v:imagedata r:id="rId49" o:title=""/>
           </v:shape>
-          <o:OLEObject Type="Embed" ProgID="Word.OpenDocumentText.12" ShapeID="_x0000_i1032" DrawAspect="Content" ObjectID="_1547217846" r:id="rId50"/>
+          <o:OLEObject Type="Embed" ProgID="Word.OpenDocumentText.12" ShapeID="_x0000_i1032" DrawAspect="Content" ObjectID="_1547221143" r:id="rId50"/>
         </w:object>
       </w:r>
       <w:r>
@@ -12902,7 +12902,7 @@
           <v:shape id="_x0000_i1033" type="#_x0000_t75" style="width:460.75pt;height:211.5pt" o:ole="">
             <v:imagedata r:id="rId51" o:title=""/>
           </v:shape>
-          <o:OLEObject Type="Embed" ProgID="Word.OpenDocumentText.12" ShapeID="_x0000_i1033" DrawAspect="Content" ObjectID="_1547217847" r:id="rId52"/>
+          <o:OLEObject Type="Embed" ProgID="Word.OpenDocumentText.12" ShapeID="_x0000_i1033" DrawAspect="Content" ObjectID="_1547221144" r:id="rId52"/>
         </w:object>
       </w:r>
       <w:r>
@@ -12957,11 +12957,11 @@
         </w:rPr>
       </w:pPr>
       <w:r>
-        <w:object w:dxaOrig="9720" w:dyaOrig="4012">
-          <v:shape id="_x0000_i1034" type="#_x0000_t75" style="width:460.75pt;height:200.2pt" o:ole="">
+        <w:object w:dxaOrig="9720" w:dyaOrig="4238">
+          <v:shape id="_x0000_i1045" type="#_x0000_t75" style="width:460.75pt;height:211.5pt" o:ole="">
             <v:imagedata r:id="rId53" o:title=""/>
           </v:shape>
-          <o:OLEObject Type="Embed" ProgID="Word.OpenDocumentText.12" ShapeID="_x0000_i1034" DrawAspect="Content" ObjectID="_1547217848" r:id="rId54"/>
+          <o:OLEObject Type="Embed" ProgID="Word.OpenDocumentText.12" ShapeID="_x0000_i1045" DrawAspect="Content" ObjectID="_1547221145" r:id="rId54"/>
         </w:object>
       </w:r>
       <w:r>
@@ -12982,7 +12982,7 @@
         <w:rPr>
           <w:color w:val="auto"/>
         </w:rPr>
-        <w:t>Funció callback de connexió acceptada</w:t>
+        <w:t>Funcions d’utilitat per imprimir adreces IP i configuració de la interfície</w:t>
       </w:r>
     </w:p>
     <w:p/>
@@ -13248,23 +13248,269 @@
     </w:p>
     <w:p>
       <w:pPr>
-        <w:rPr>
-          <w:lang w:eastAsia="en-US"/>
-        </w:rPr>
-      </w:pPr>
-    </w:p>
-    <w:p>
-      <w:r>
-        <w:rPr>
-          <w:lang w:eastAsia="en-US"/>
-        </w:rPr>
+        <w:pStyle w:val="Prrafodelista"/>
+        <w:numPr>
+          <w:ilvl w:val="0"/>
+          <w:numId w:val="38"/>
+        </w:numPr>
+        <w:autoSpaceDE w:val="0"/>
+        <w:rPr>
+          <w:lang w:eastAsia="en-US"/>
+        </w:rPr>
+      </w:pPr>
+      <w:r>
+        <w:rPr>
+          <w:lang w:eastAsia="en-US"/>
+        </w:rPr>
+        <w:t>Sembla ser que, un cop carregat el codi a la memòria RAM de la placa de la FPGA, si es fa un reset des del botó d’usuari la placa deixa de respondre a les trames d’Ethernet. En canvi, arrencant l’aplicació de nou des de l’entorn de desenvolupament no té aquest efecte. No s’ha pogut descobrir perquè succeeix.</w:t>
+      </w:r>
+    </w:p>
+    <w:p>
+      <w:r>
+        <w:rPr>
+          <w:lang w:eastAsia="en-US"/>
+        </w:rPr>
+        <w:lastRenderedPageBreak/>
         <w:t>A continuació es descriurà el codi per parts, igual que en la secció anterior.</w:t>
       </w:r>
       <w:r>
         <w:t xml:space="preserve"> </w:t>
       </w:r>
     </w:p>
-    <w:p/>
+    <w:p>
+      <w:pPr>
+        <w:rPr>
+          <w:b/>
+          <w:sz w:val="24"/>
+        </w:rPr>
+      </w:pPr>
+    </w:p>
+    <w:p>
+      <w:pPr>
+        <w:pStyle w:val="TDC3"/>
+      </w:pPr>
+      <w:r>
+        <w:t>Funció principal</w:t>
+      </w:r>
+    </w:p>
+    <w:p>
+      <w:pPr>
+        <w:rPr>
+          <w:lang w:eastAsia="en-US"/>
+        </w:rPr>
+      </w:pPr>
+      <w:r>
+        <w:t>A la funció principal,</w:t>
+      </w:r>
+      <w:r>
+        <w:t xml:space="preserve"> en aquest cas, només cal inicialitzar els perifèrics </w:t>
+      </w:r>
+      <w:r>
+        <w:t>(</w:t>
+      </w:r>
+      <w:r>
+        <w:t>el controlador d’interrupcions i la capa Ethernet MAC</w:t>
+      </w:r>
+      <w:r>
+        <w:t>)</w:t>
+      </w:r>
+      <w:r>
+        <w:t>.</w:t>
+      </w:r>
+      <w:r>
+        <w:t xml:space="preserve"> Inicialitzats aquests perifèrics després ja es poden processar les trames d’Ethernet tal com arribin. Així doncs el codi</w:t>
+      </w:r>
+      <w:r>
+        <w:t xml:space="preserve"> per inicialitzar</w:t>
+      </w:r>
+      <w:r>
+        <w:t xml:space="preserve"> serà més curt que en la secció anterior.</w:t>
+      </w:r>
+      <w:r>
+        <w:t xml:space="preserve"> En el Codi </w:t>
+      </w:r>
+      <w:r>
+        <w:t>11</w:t>
+      </w:r>
+      <w:r>
+        <w:t xml:space="preserve"> a continuació es pot veure la funció principal (main) de l’aplicació.</w:t>
+      </w:r>
+      <w:r>
+        <w:rPr>
+          <w:lang w:eastAsia="en-US"/>
+        </w:rPr>
+        <w:t xml:space="preserve"> </w:t>
+      </w:r>
+    </w:p>
+    <w:p>
+      <w:pPr>
+        <w:rPr>
+          <w:lang w:eastAsia="en-US"/>
+        </w:rPr>
+      </w:pPr>
+    </w:p>
+    <w:bookmarkStart w:id="40" w:name="_MON_1547216932"/>
+    <w:bookmarkEnd w:id="40"/>
+    <w:p>
+      <w:pPr>
+        <w:pStyle w:val="Descripcin"/>
+        <w:jc w:val="center"/>
+        <w:rPr>
+          <w:color w:val="auto"/>
+        </w:rPr>
+      </w:pPr>
+      <w:r>
+        <w:object w:dxaOrig="9720" w:dyaOrig="11237">
+          <v:shape id="_x0000_i1036" type="#_x0000_t75" style="width:460.75pt;height:561.3pt" o:ole="">
+            <v:imagedata r:id="rId55" o:title=""/>
+          </v:shape>
+          <o:OLEObject Type="Embed" ProgID="Word.OpenDocumentText.12" ShapeID="_x0000_i1036" DrawAspect="Content" ObjectID="_1547221146" r:id="rId56"/>
+        </w:object>
+      </w:r>
+      <w:r>
+        <w:t xml:space="preserve">Codi </w:t>
+      </w:r>
+      <w:r>
+        <w:fldChar w:fldCharType="begin"/>
+      </w:r>
+      <w:r>
+        <w:instrText xml:space="preserve"> SEQ Codi \* ARABIC </w:instrText>
+      </w:r>
+      <w:r>
+        <w:fldChar w:fldCharType="separate"/>
+      </w:r>
+      <w:r>
+        <w:rPr>
+          <w:noProof/>
+        </w:rPr>
+        <w:t>11</w:t>
+      </w:r>
+      <w:r>
+        <w:fldChar w:fldCharType="end"/>
+      </w:r>
+      <w:r>
+        <w:t xml:space="preserve">. </w:t>
+      </w:r>
+      <w:r>
+        <w:rPr>
+          <w:color w:val="auto"/>
+        </w:rPr>
+        <w:t xml:space="preserve">Funció principal de l’aplicació </w:t>
+      </w:r>
+      <w:r>
+        <w:rPr>
+          <w:color w:val="auto"/>
+        </w:rPr>
+        <w:t>sense</w:t>
+      </w:r>
+      <w:r>
+        <w:rPr>
+          <w:color w:val="auto"/>
+        </w:rPr>
+        <w:t xml:space="preserve"> llibreria LwIP</w:t>
+      </w:r>
+    </w:p>
+    <w:p>
+      <w:pPr>
+        <w:pStyle w:val="TDC3"/>
+      </w:pPr>
+      <w:r>
+        <w:lastRenderedPageBreak/>
+        <w:t>Inicialització de les interrupcions</w:t>
+      </w:r>
+    </w:p>
+    <w:p>
+      <w:pPr>
+        <w:rPr>
+          <w:lang w:eastAsia="en-US"/>
+        </w:rPr>
+      </w:pPr>
+      <w:r>
+        <w:t xml:space="preserve">La funció que inicialitza el perifèric d’interrupcions es pot consultar al Codi </w:t>
+      </w:r>
+      <w:r>
+        <w:t>12</w:t>
+      </w:r>
+      <w:r>
+        <w:t xml:space="preserve"> a continuació.</w:t>
+      </w:r>
+      <w:r>
+        <w:rPr>
+          <w:lang w:eastAsia="en-US"/>
+        </w:rPr>
+        <w:t xml:space="preserve"> </w:t>
+      </w:r>
+    </w:p>
+    <w:p>
+      <w:pPr>
+        <w:rPr>
+          <w:lang w:eastAsia="en-US"/>
+        </w:rPr>
+      </w:pPr>
+    </w:p>
+    <w:bookmarkStart w:id="41" w:name="_MON_1547218326"/>
+    <w:bookmarkEnd w:id="41"/>
+    <w:p>
+      <w:pPr>
+        <w:pStyle w:val="Descripcin"/>
+        <w:jc w:val="center"/>
+        <w:rPr>
+          <w:color w:val="auto"/>
+        </w:rPr>
+      </w:pPr>
+      <w:r>
+        <w:object w:dxaOrig="9720" w:dyaOrig="9902">
+          <v:shape id="_x0000_i1034" type="#_x0000_t75" style="width:460.75pt;height:494.6pt" o:ole="">
+            <v:imagedata r:id="rId57" o:title=""/>
+          </v:shape>
+          <o:OLEObject Type="Embed" ProgID="Word.OpenDocumentText.12" ShapeID="_x0000_i1034" DrawAspect="Content" ObjectID="_1547221147" r:id="rId58"/>
+        </w:object>
+      </w:r>
+      <w:r>
+        <w:t xml:space="preserve">Codi </w:t>
+      </w:r>
+      <w:r>
+        <w:fldChar w:fldCharType="begin"/>
+      </w:r>
+      <w:r>
+        <w:instrText xml:space="preserve"> SEQ Codi \* ARABIC </w:instrText>
+      </w:r>
+      <w:r>
+        <w:fldChar w:fldCharType="separate"/>
+      </w:r>
+      <w:r>
+        <w:rPr>
+          <w:noProof/>
+        </w:rPr>
+        <w:t>12</w:t>
+      </w:r>
+      <w:r>
+        <w:fldChar w:fldCharType="end"/>
+      </w:r>
+      <w:r>
+        <w:t xml:space="preserve">. </w:t>
+      </w:r>
+      <w:r>
+        <w:rPr>
+          <w:color w:val="auto"/>
+        </w:rPr>
+        <w:t>Funció d’inicialització del controlador d’interrupcions</w:t>
+      </w:r>
+    </w:p>
+    <w:p>
+      <w:pPr>
+        <w:rPr>
+          <w:lang w:eastAsia="en-US"/>
+        </w:rPr>
+      </w:pPr>
+    </w:p>
+    <w:p>
+      <w:pPr>
+        <w:rPr>
+          <w:lang w:eastAsia="en-US"/>
+        </w:rPr>
+      </w:pPr>
+    </w:p>
     <w:p>
       <w:pPr>
         <w:widowControl/>
@@ -13285,50 +13531,29 @@
       </w:pPr>
       <w:r>
         <w:lastRenderedPageBreak/>
-        <w:t>Funció principal</w:t>
-      </w:r>
-    </w:p>
-    <w:p>
-      <w:pPr>
-        <w:rPr>
-          <w:lang w:eastAsia="en-US"/>
-        </w:rPr>
-      </w:pPr>
-      <w:r>
-        <w:t>A la funció principal,</w:t>
-      </w:r>
-      <w:r>
-        <w:t xml:space="preserve"> en aquest cas, només cal inicialitzar els perifèrics </w:t>
-      </w:r>
-      <w:r>
-        <w:t>(</w:t>
-      </w:r>
-      <w:r>
-        <w:t>el controlador d’interrupcions i la capa Ethernet MAC</w:t>
-      </w:r>
-      <w:r>
-        <w:t>)</w:t>
-      </w:r>
-      <w:r>
-        <w:t>.</w:t>
-      </w:r>
-      <w:r>
-        <w:t xml:space="preserve"> Inicialitzats aquests perifèrics després ja es poden processar les trames d’Ethernet tal com arribin. Així doncs el codi</w:t>
-      </w:r>
-      <w:r>
-        <w:t xml:space="preserve"> per inicialitzar</w:t>
-      </w:r>
-      <w:r>
-        <w:t xml:space="preserve"> serà més curt que en la secció anterior.</w:t>
-      </w:r>
-      <w:r>
-        <w:t xml:space="preserve"> En el Codi </w:t>
-      </w:r>
-      <w:r>
-        <w:t>11</w:t>
-      </w:r>
-      <w:r>
-        <w:t xml:space="preserve"> a continuació es pot veure la funció principal (main) de l’aplicació.</w:t>
+        <w:t>Inicialització del perifèric Emaclite</w:t>
+      </w:r>
+    </w:p>
+    <w:p>
+      <w:pPr>
+        <w:rPr>
+          <w:lang w:eastAsia="en-US"/>
+        </w:rPr>
+      </w:pPr>
+      <w:r>
+        <w:t xml:space="preserve">La funció que inicialitza el perifèric </w:t>
+      </w:r>
+      <w:r>
+        <w:t xml:space="preserve">Emaclite </w:t>
+      </w:r>
+      <w:r>
+        <w:t>es pot consultar al Codi 1</w:t>
+      </w:r>
+      <w:r>
+        <w:t xml:space="preserve">3 </w:t>
+      </w:r>
+      <w:r>
+        <w:t>a continuació.</w:t>
       </w:r>
       <w:r>
         <w:rPr>
@@ -13344,8 +13569,8 @@
         </w:rPr>
       </w:pPr>
     </w:p>
-    <w:bookmarkStart w:id="40" w:name="_MON_1547216932"/>
-    <w:bookmarkEnd w:id="40"/>
+    <w:bookmarkStart w:id="42" w:name="_MON_1547218462"/>
+    <w:bookmarkEnd w:id="42"/>
     <w:p>
       <w:pPr>
         <w:pStyle w:val="Descripcin"/>
@@ -13355,11 +13580,11 @@
         </w:rPr>
       </w:pPr>
       <w:r>
-        <w:object w:dxaOrig="9720" w:dyaOrig="10809">
-          <v:shape id="_x0000_i1035" type="#_x0000_t75" style="width:460.75pt;height:539.9pt" o:ole="">
-            <v:imagedata r:id="rId55" o:title=""/>
+        <w:object w:dxaOrig="9720" w:dyaOrig="9902">
+          <v:shape id="_x0000_i1035" type="#_x0000_t75" style="width:460.75pt;height:494.6pt" o:ole="">
+            <v:imagedata r:id="rId59" o:title=""/>
           </v:shape>
-          <o:OLEObject Type="Embed" ProgID="Word.OpenDocumentText.12" ShapeID="_x0000_i1035" DrawAspect="Content" ObjectID="_1547217849" r:id="rId56"/>
+          <o:OLEObject Type="Embed" ProgID="Word.OpenDocumentText.12" ShapeID="_x0000_i1035" DrawAspect="Content" ObjectID="_1547221148" r:id="rId60"/>
         </w:object>
       </w:r>
       <w:r>
@@ -13378,13 +13603,11 @@
         <w:rPr>
           <w:noProof/>
         </w:rPr>
-        <w:t>11</w:t>
+        <w:t>13</w:t>
       </w:r>
       <w:r>
         <w:fldChar w:fldCharType="end"/>
       </w:r>
-      <w:bookmarkStart w:id="41" w:name="_GoBack"/>
-      <w:bookmarkEnd w:id="41"/>
       <w:r>
         <w:t xml:space="preserve">. </w:t>
       </w:r>
@@ -13392,41 +13615,717 @@
         <w:rPr>
           <w:color w:val="auto"/>
         </w:rPr>
-        <w:t xml:space="preserve">Funció principal de l’aplicació </w:t>
-      </w:r>
-      <w:r>
-        <w:rPr>
-          <w:color w:val="auto"/>
-        </w:rPr>
-        <w:t>sense</w:t>
-      </w:r>
-      <w:r>
-        <w:rPr>
-          <w:color w:val="auto"/>
-        </w:rPr>
-        <w:t xml:space="preserve"> llibreria LwIP</w:t>
-      </w:r>
-    </w:p>
-    <w:p>
-      <w:pPr>
-        <w:rPr>
-          <w:lang w:eastAsia="en-US"/>
-        </w:rPr>
-      </w:pPr>
+        <w:t>Funció d’inicialització del perifèric Emaclite</w:t>
+      </w:r>
     </w:p>
     <w:p>
       <w:pPr>
         <w:widowControl/>
         <w:spacing w:after="200" w:line="276" w:lineRule="auto"/>
-      </w:pPr>
+        <w:jc w:val="left"/>
+        <w:rPr>
+          <w:b/>
+          <w:sz w:val="24"/>
+        </w:rPr>
+      </w:pPr>
+      <w:r>
+        <w:br w:type="page"/>
+      </w:r>
+    </w:p>
+    <w:p>
+      <w:pPr>
+        <w:pStyle w:val="TDC3"/>
+      </w:pPr>
+      <w:r>
+        <w:lastRenderedPageBreak/>
+        <w:t>Callbacks de l’aplicació</w:t>
+      </w:r>
+    </w:p>
+    <w:p>
+      <w:pPr>
+        <w:rPr>
+          <w:lang w:eastAsia="en-US"/>
+        </w:rPr>
+      </w:pPr>
+      <w:r>
+        <w:t xml:space="preserve">Les funcions que són cridades quan </w:t>
+      </w:r>
+      <w:r>
+        <w:t xml:space="preserve">s’ha rebut o </w:t>
+      </w:r>
+      <w:r>
+        <w:t>s’ha enviat</w:t>
+      </w:r>
+      <w:r>
+        <w:t xml:space="preserve"> un paquet </w:t>
+      </w:r>
+      <w:r>
+        <w:t xml:space="preserve">es poden consultar als Codis </w:t>
+      </w:r>
+      <w:r>
+        <w:t>14</w:t>
+      </w:r>
+      <w:r>
+        <w:t xml:space="preserve"> i</w:t>
+      </w:r>
+      <w:r>
+        <w:t xml:space="preserve"> 15</w:t>
+      </w:r>
+      <w:r>
+        <w:t xml:space="preserve"> a continuació.</w:t>
+      </w:r>
+      <w:r>
+        <w:rPr>
+          <w:lang w:eastAsia="en-US"/>
+        </w:rPr>
+        <w:t xml:space="preserve"> </w:t>
+      </w:r>
+    </w:p>
+    <w:p>
+      <w:pPr>
+        <w:rPr>
+          <w:lang w:eastAsia="en-US"/>
+        </w:rPr>
+      </w:pPr>
+    </w:p>
+    <w:bookmarkStart w:id="43" w:name="_MON_1547218640"/>
+    <w:bookmarkEnd w:id="43"/>
+    <w:p>
+      <w:pPr>
+        <w:pStyle w:val="Descripcin"/>
+        <w:jc w:val="center"/>
+        <w:rPr>
+          <w:color w:val="auto"/>
+        </w:rPr>
+      </w:pPr>
+      <w:r>
+        <w:object w:dxaOrig="9720" w:dyaOrig="2879">
+          <v:shape id="_x0000_i1040" type="#_x0000_t75" style="width:460.75pt;height:143.35pt" o:ole="">
+            <v:imagedata r:id="rId61" o:title=""/>
+          </v:shape>
+          <o:OLEObject Type="Embed" ProgID="Word.OpenDocumentText.12" ShapeID="_x0000_i1040" DrawAspect="Content" ObjectID="_1547221149" r:id="rId62"/>
+        </w:object>
+      </w:r>
+      <w:r>
+        <w:t xml:space="preserve">Codi </w:t>
+      </w:r>
+      <w:r>
+        <w:fldChar w:fldCharType="begin"/>
+      </w:r>
+      <w:r>
+        <w:instrText xml:space="preserve"> SEQ Codi \* ARABIC </w:instrText>
+      </w:r>
+      <w:r>
+        <w:fldChar w:fldCharType="separate"/>
+      </w:r>
+      <w:r>
+        <w:rPr>
+          <w:noProof/>
+        </w:rPr>
+        <w:t>14</w:t>
+      </w:r>
+      <w:r>
+        <w:fldChar w:fldCharType="end"/>
+      </w:r>
+      <w:r>
+        <w:t xml:space="preserve">. </w:t>
+      </w:r>
+      <w:r>
+        <w:rPr>
+          <w:color w:val="auto"/>
+        </w:rPr>
+        <w:t xml:space="preserve">Funció callback de </w:t>
+      </w:r>
+      <w:r>
+        <w:rPr>
+          <w:color w:val="auto"/>
+        </w:rPr>
+        <w:t>paquet rebut</w:t>
+      </w:r>
+    </w:p>
+    <w:bookmarkStart w:id="44" w:name="_MON_1547218675"/>
+    <w:bookmarkEnd w:id="44"/>
+    <w:p>
+      <w:pPr>
+        <w:pStyle w:val="Descripcin"/>
+        <w:jc w:val="center"/>
+        <w:rPr>
+          <w:color w:val="auto"/>
+        </w:rPr>
+      </w:pPr>
+      <w:r>
+        <w:object w:dxaOrig="9720" w:dyaOrig="2199">
+          <v:shape id="_x0000_i1041" type="#_x0000_t75" style="width:460.75pt;height:109.5pt" o:ole="">
+            <v:imagedata r:id="rId63" o:title=""/>
+          </v:shape>
+          <o:OLEObject Type="Embed" ProgID="Word.OpenDocumentText.12" ShapeID="_x0000_i1041" DrawAspect="Content" ObjectID="_1547221150" r:id="rId64"/>
+        </w:object>
+      </w:r>
+      <w:r>
+        <w:t xml:space="preserve">Codi </w:t>
+      </w:r>
+      <w:r>
+        <w:fldChar w:fldCharType="begin"/>
+      </w:r>
+      <w:r>
+        <w:instrText xml:space="preserve"> SEQ Codi \* ARABIC </w:instrText>
+      </w:r>
+      <w:r>
+        <w:fldChar w:fldCharType="separate"/>
+      </w:r>
+      <w:r>
+        <w:rPr>
+          <w:noProof/>
+        </w:rPr>
+        <w:t>15</w:t>
+      </w:r>
+      <w:r>
+        <w:fldChar w:fldCharType="end"/>
+      </w:r>
+      <w:r>
+        <w:t xml:space="preserve">. </w:t>
+      </w:r>
+      <w:r>
+        <w:rPr>
+          <w:color w:val="auto"/>
+        </w:rPr>
+        <w:t xml:space="preserve">Funció callback de paquet </w:t>
+      </w:r>
+      <w:r>
+        <w:rPr>
+          <w:color w:val="auto"/>
+        </w:rPr>
+        <w:t>enviat</w:t>
+      </w:r>
+    </w:p>
+    <w:p>
+      <w:pPr>
+        <w:pStyle w:val="TDC3"/>
+      </w:pPr>
+      <w:r>
+        <w:t>Tipus de paquets</w:t>
+      </w:r>
+    </w:p>
+    <w:p>
+      <w:r>
+        <w:t xml:space="preserve">Les </w:t>
+      </w:r>
+      <w:r>
+        <w:t>definicions de tipus d’</w:t>
+      </w:r>
+      <w:r>
+        <w:t xml:space="preserve">estructures utilitzades </w:t>
+      </w:r>
+      <w:r>
+        <w:t xml:space="preserve">es troben als Codis </w:t>
+      </w:r>
+      <w:r>
+        <w:t>16 (trama Ethernet), 17 (paquet IPv4), 18 (ARP), i 19 (ICMP) a continuació.</w:t>
+      </w:r>
+      <w:r>
+        <w:t xml:space="preserve"> Aquestes definicions són d’especial importància per la simplificació del tractament del paquet que donen.</w:t>
+      </w:r>
+    </w:p>
+    <w:p>
+      <w:pPr>
+        <w:rPr>
+          <w:lang w:eastAsia="en-US"/>
+        </w:rPr>
+      </w:pPr>
+    </w:p>
+    <w:bookmarkStart w:id="45" w:name="_MON_1547218876"/>
+    <w:bookmarkEnd w:id="45"/>
+    <w:p>
+      <w:pPr>
+        <w:pStyle w:val="Descripcin"/>
+        <w:jc w:val="center"/>
+        <w:rPr>
+          <w:color w:val="auto"/>
+        </w:rPr>
+      </w:pPr>
+      <w:r>
+        <w:object w:dxaOrig="9720" w:dyaOrig="1746">
+          <v:shape id="_x0000_i1037" type="#_x0000_t75" style="width:460.75pt;height:86.95pt" o:ole="">
+            <v:imagedata r:id="rId65" o:title=""/>
+          </v:shape>
+          <o:OLEObject Type="Embed" ProgID="Word.OpenDocumentText.12" ShapeID="_x0000_i1037" DrawAspect="Content" ObjectID="_1547221151" r:id="rId66"/>
+        </w:object>
+      </w:r>
+      <w:r>
+        <w:t xml:space="preserve">Codi </w:t>
+      </w:r>
+      <w:r>
+        <w:fldChar w:fldCharType="begin"/>
+      </w:r>
+      <w:r>
+        <w:instrText xml:space="preserve"> SEQ Codi \* ARABIC </w:instrText>
+      </w:r>
+      <w:r>
+        <w:fldChar w:fldCharType="separate"/>
+      </w:r>
+      <w:r>
+        <w:rPr>
+          <w:noProof/>
+        </w:rPr>
+        <w:t>16</w:t>
+      </w:r>
+      <w:r>
+        <w:fldChar w:fldCharType="end"/>
+      </w:r>
+      <w:r>
+        <w:t xml:space="preserve">. </w:t>
+      </w:r>
+      <w:r>
+        <w:rPr>
+          <w:color w:val="auto"/>
+        </w:rPr>
+        <w:t>Definició de tipus d’estructura per trames Ethernet</w:t>
+      </w:r>
+    </w:p>
+    <w:bookmarkStart w:id="46" w:name="_MON_1547219599"/>
+    <w:bookmarkEnd w:id="46"/>
+    <w:p>
+      <w:pPr>
+        <w:pStyle w:val="Descripcin"/>
+        <w:jc w:val="center"/>
+        <w:rPr>
+          <w:color w:val="auto"/>
+        </w:rPr>
+      </w:pPr>
+      <w:r>
+        <w:object w:dxaOrig="9720" w:dyaOrig="3332">
+          <v:shape id="_x0000_i1038" type="#_x0000_t75" style="width:460.75pt;height:165.95pt" o:ole="">
+            <v:imagedata r:id="rId67" o:title=""/>
+          </v:shape>
+          <o:OLEObject Type="Embed" ProgID="Word.OpenDocumentText.12" ShapeID="_x0000_i1038" DrawAspect="Content" ObjectID="_1547221152" r:id="rId68"/>
+        </w:object>
+      </w:r>
+      <w:r>
+        <w:t xml:space="preserve">Codi </w:t>
+      </w:r>
+      <w:r>
+        <w:fldChar w:fldCharType="begin"/>
+      </w:r>
+      <w:r>
+        <w:instrText xml:space="preserve"> SEQ Codi \* ARABIC </w:instrText>
+      </w:r>
+      <w:r>
+        <w:fldChar w:fldCharType="separate"/>
+      </w:r>
+      <w:r>
+        <w:rPr>
+          <w:noProof/>
+        </w:rPr>
+        <w:t>17</w:t>
+      </w:r>
+      <w:r>
+        <w:fldChar w:fldCharType="end"/>
+      </w:r>
+      <w:r>
+        <w:t xml:space="preserve">. </w:t>
+      </w:r>
+      <w:r>
+        <w:rPr>
+          <w:color w:val="auto"/>
+        </w:rPr>
+        <w:t>Definició de tipus d’</w:t>
+      </w:r>
+      <w:r>
+        <w:rPr>
+          <w:color w:val="auto"/>
+        </w:rPr>
+        <w:t>estructura per paquets IPv4</w:t>
+      </w:r>
+    </w:p>
+    <w:bookmarkStart w:id="47" w:name="_MON_1547219614"/>
+    <w:bookmarkEnd w:id="47"/>
+    <w:p>
+      <w:pPr>
+        <w:pStyle w:val="Descripcin"/>
+        <w:jc w:val="center"/>
+        <w:rPr>
+          <w:color w:val="auto"/>
+        </w:rPr>
+      </w:pPr>
+      <w:r>
+        <w:object w:dxaOrig="9720" w:dyaOrig="2879">
+          <v:shape id="_x0000_i1039" type="#_x0000_t75" style="width:460.75pt;height:143.35pt" o:ole="">
+            <v:imagedata r:id="rId69" o:title=""/>
+          </v:shape>
+          <o:OLEObject Type="Embed" ProgID="Word.OpenDocumentText.12" ShapeID="_x0000_i1039" DrawAspect="Content" ObjectID="_1547221153" r:id="rId70"/>
+        </w:object>
+      </w:r>
+      <w:r>
+        <w:t xml:space="preserve">Codi </w:t>
+      </w:r>
+      <w:r>
+        <w:fldChar w:fldCharType="begin"/>
+      </w:r>
+      <w:r>
+        <w:instrText xml:space="preserve"> SEQ Codi \* ARABIC </w:instrText>
+      </w:r>
+      <w:r>
+        <w:fldChar w:fldCharType="separate"/>
+      </w:r>
+      <w:r>
+        <w:rPr>
+          <w:noProof/>
+        </w:rPr>
+        <w:t>18</w:t>
+      </w:r>
+      <w:r>
+        <w:fldChar w:fldCharType="end"/>
+      </w:r>
+      <w:r>
+        <w:t xml:space="preserve">. </w:t>
+      </w:r>
+      <w:r>
+        <w:rPr>
+          <w:color w:val="auto"/>
+        </w:rPr>
+        <w:t>Definició de tipus d’</w:t>
+      </w:r>
+      <w:r>
+        <w:rPr>
+          <w:color w:val="auto"/>
+        </w:rPr>
+        <w:t>estructura per paquets ARP</w:t>
+      </w:r>
+    </w:p>
+    <w:bookmarkStart w:id="48" w:name="_MON_1547219655"/>
+    <w:bookmarkEnd w:id="48"/>
+    <w:p>
+      <w:pPr>
+        <w:pStyle w:val="Descripcin"/>
+        <w:jc w:val="center"/>
+        <w:rPr>
+          <w:color w:val="auto"/>
+        </w:rPr>
+      </w:pPr>
+      <w:r>
+        <w:object w:dxaOrig="9720" w:dyaOrig="1972">
+          <v:shape id="_x0000_i1042" type="#_x0000_t75" style="width:460.75pt;height:98.2pt" o:ole="">
+            <v:imagedata r:id="rId71" o:title=""/>
+          </v:shape>
+          <o:OLEObject Type="Embed" ProgID="Word.OpenDocumentText.12" ShapeID="_x0000_i1042" DrawAspect="Content" ObjectID="_1547221154" r:id="rId72"/>
+        </w:object>
+      </w:r>
+      <w:r>
+        <w:t xml:space="preserve">Codi </w:t>
+      </w:r>
+      <w:r>
+        <w:fldChar w:fldCharType="begin"/>
+      </w:r>
+      <w:r>
+        <w:instrText xml:space="preserve"> SEQ Codi \* ARABIC </w:instrText>
+      </w:r>
+      <w:r>
+        <w:fldChar w:fldCharType="separate"/>
+      </w:r>
+      <w:r>
+        <w:rPr>
+          <w:noProof/>
+        </w:rPr>
+        <w:t>19</w:t>
+      </w:r>
+      <w:r>
+        <w:fldChar w:fldCharType="end"/>
+      </w:r>
+      <w:r>
+        <w:t xml:space="preserve">. </w:t>
+      </w:r>
+      <w:r>
+        <w:rPr>
+          <w:color w:val="auto"/>
+        </w:rPr>
+        <w:t>Definició de tipus d’</w:t>
+      </w:r>
+      <w:r>
+        <w:rPr>
+          <w:color w:val="auto"/>
+        </w:rPr>
+        <w:t>estructura per paquets ICMP</w:t>
+      </w:r>
+    </w:p>
+    <w:p>
+      <w:pPr>
+        <w:pStyle w:val="TDC3"/>
+      </w:pPr>
+      <w:r>
+        <w:t>Variables i funcions d’ajuda</w:t>
+      </w:r>
+    </w:p>
+    <w:p>
+      <w:r>
+        <w:t xml:space="preserve">Les </w:t>
+      </w:r>
+      <w:r>
+        <w:t>variables globals que es fan servir al programa es poden veure al Codi 20</w:t>
+      </w:r>
+      <w:r>
+        <w:t xml:space="preserve"> a continuació.</w:t>
+      </w:r>
+      <w:r>
+        <w:t xml:space="preserve"> Les funcions d’ajuda per imprimir adreces IP i MAC es poden trobar al Codi 21.</w:t>
+      </w:r>
+    </w:p>
+    <w:bookmarkStart w:id="49" w:name="_MON_1547219943"/>
+    <w:bookmarkEnd w:id="49"/>
+    <w:p>
+      <w:pPr>
+        <w:pStyle w:val="Descripcin"/>
+        <w:jc w:val="center"/>
+        <w:rPr>
+          <w:color w:val="auto"/>
+        </w:rPr>
+      </w:pPr>
+      <w:r>
+        <w:object w:dxaOrig="9720" w:dyaOrig="1746">
+          <v:shape id="_x0000_i1043" type="#_x0000_t75" style="width:460.75pt;height:86.95pt" o:ole="">
+            <v:imagedata r:id="rId73" o:title=""/>
+          </v:shape>
+          <o:OLEObject Type="Embed" ProgID="Word.OpenDocumentText.12" ShapeID="_x0000_i1043" DrawAspect="Content" ObjectID="_1547221155" r:id="rId74"/>
+        </w:object>
+      </w:r>
+      <w:r>
+        <w:t xml:space="preserve">Codi </w:t>
+      </w:r>
+      <w:r>
+        <w:fldChar w:fldCharType="begin"/>
+      </w:r>
+      <w:r>
+        <w:instrText xml:space="preserve"> SEQ Codi \* ARABIC </w:instrText>
+      </w:r>
+      <w:r>
+        <w:fldChar w:fldCharType="separate"/>
+      </w:r>
+      <w:r>
+        <w:rPr>
+          <w:noProof/>
+        </w:rPr>
+        <w:t>19</w:t>
+      </w:r>
+      <w:r>
+        <w:fldChar w:fldCharType="end"/>
+      </w:r>
+      <w:r>
+        <w:t xml:space="preserve">. </w:t>
+      </w:r>
+      <w:r>
+        <w:rPr>
+          <w:color w:val="auto"/>
+        </w:rPr>
+        <w:t>Variables globals utilitzades al programa</w:t>
+      </w:r>
+    </w:p>
+    <w:bookmarkStart w:id="50" w:name="_MON_1547220021"/>
+    <w:bookmarkEnd w:id="50"/>
+    <w:p>
+      <w:pPr>
+        <w:pStyle w:val="Descripcin"/>
+        <w:jc w:val="center"/>
+        <w:rPr>
+          <w:color w:val="auto"/>
+        </w:rPr>
+      </w:pPr>
+      <w:r>
+        <w:object w:dxaOrig="9720" w:dyaOrig="2426">
+          <v:shape id="_x0000_i1044" type="#_x0000_t75" style="width:460.75pt;height:120.8pt" o:ole="">
+            <v:imagedata r:id="rId75" o:title=""/>
+          </v:shape>
+          <o:OLEObject Type="Embed" ProgID="Word.OpenDocumentText.12" ShapeID="_x0000_i1044" DrawAspect="Content" ObjectID="_1547221156" r:id="rId76"/>
+        </w:object>
+      </w:r>
+      <w:r>
+        <w:t xml:space="preserve"> </w:t>
+      </w:r>
+      <w:r>
+        <w:t xml:space="preserve">Codi </w:t>
+      </w:r>
+      <w:r>
+        <w:fldChar w:fldCharType="begin"/>
+      </w:r>
+      <w:r>
+        <w:instrText xml:space="preserve"> SEQ Codi \* ARABIC </w:instrText>
+      </w:r>
+      <w:r>
+        <w:fldChar w:fldCharType="separate"/>
+      </w:r>
+      <w:r>
+        <w:rPr>
+          <w:noProof/>
+        </w:rPr>
+        <w:t>21</w:t>
+      </w:r>
+      <w:r>
+        <w:fldChar w:fldCharType="end"/>
+      </w:r>
+      <w:r>
+        <w:t xml:space="preserve">. </w:t>
+      </w:r>
+      <w:r>
+        <w:rPr>
+          <w:color w:val="auto"/>
+        </w:rPr>
+        <w:t>Funció</w:t>
+      </w:r>
+      <w:r>
+        <w:rPr>
+          <w:color w:val="auto"/>
+        </w:rPr>
+        <w:t xml:space="preserve"> d’utilitat per imprimir adreces </w:t>
+      </w:r>
+      <w:r>
+        <w:rPr>
+          <w:color w:val="auto"/>
+        </w:rPr>
+        <w:t>MAC</w:t>
+      </w:r>
     </w:p>
     <w:p>
       <w:pPr>
         <w:widowControl/>
         <w:spacing w:after="200" w:line="276" w:lineRule="auto"/>
+        <w:jc w:val="left"/>
+        <w:rPr>
+          <w:b/>
+          <w:sz w:val="24"/>
+        </w:rPr>
       </w:pPr>
       <w:r>
         <w:br w:type="page"/>
+      </w:r>
+    </w:p>
+    <w:p>
+      <w:pPr>
+        <w:pStyle w:val="TDC3"/>
+      </w:pPr>
+      <w:r>
+        <w:lastRenderedPageBreak/>
+        <w:t xml:space="preserve">Trossos de codi </w:t>
+      </w:r>
+      <w:r>
+        <w:t>del bucle principal</w:t>
+      </w:r>
+    </w:p>
+    <w:p>
+      <w:r>
+        <w:t>El codi que tracta els paquets ARP i ICMP quan arriben (trossos que faltaven al Codi 11) es pot trobar a continuació, en els codis 2</w:t>
+      </w:r>
+      <w:r>
+        <w:t>2 i 23</w:t>
+      </w:r>
+      <w:r>
+        <w:t>.</w:t>
+      </w:r>
+      <w:r>
+        <w:t xml:space="preserve"> </w:t>
+      </w:r>
+    </w:p>
+    <w:bookmarkStart w:id="51" w:name="_MON_1547220386"/>
+    <w:bookmarkEnd w:id="51"/>
+    <w:p>
+      <w:pPr>
+        <w:pStyle w:val="Descripcin"/>
+        <w:jc w:val="center"/>
+        <w:rPr>
+          <w:color w:val="auto"/>
+        </w:rPr>
+      </w:pPr>
+      <w:r>
+        <w:object w:dxaOrig="9720" w:dyaOrig="6504">
+          <v:shape id="_x0000_i1046" type="#_x0000_t75" style="width:460.75pt;height:323.9pt" o:ole="">
+            <v:imagedata r:id="rId77" o:title=""/>
+          </v:shape>
+          <o:OLEObject Type="Embed" ProgID="Word.OpenDocumentText.12" ShapeID="_x0000_i1046" DrawAspect="Content" ObjectID="_1547221157" r:id="rId78"/>
+        </w:object>
+      </w:r>
+      <w:r>
+        <w:t xml:space="preserve">Codi </w:t>
+      </w:r>
+      <w:r>
+        <w:fldChar w:fldCharType="begin"/>
+      </w:r>
+      <w:r>
+        <w:instrText xml:space="preserve"> SEQ Codi \* ARABIC </w:instrText>
+      </w:r>
+      <w:r>
+        <w:fldChar w:fldCharType="separate"/>
+      </w:r>
+      <w:r>
+        <w:rPr>
+          <w:noProof/>
+        </w:rPr>
+        <w:t>22</w:t>
+      </w:r>
+      <w:r>
+        <w:fldChar w:fldCharType="end"/>
+      </w:r>
+      <w:r>
+        <w:t xml:space="preserve">. </w:t>
+      </w:r>
+      <w:r>
+        <w:rPr>
+          <w:color w:val="auto"/>
+        </w:rPr>
+        <w:t>Codi que tracta els paquets ARP</w:t>
+      </w:r>
+    </w:p>
+    <w:bookmarkStart w:id="52" w:name="_GoBack"/>
+    <w:bookmarkStart w:id="53" w:name="_MON_1547220639"/>
+    <w:bookmarkEnd w:id="53"/>
+    <w:p>
+      <w:pPr>
+        <w:pStyle w:val="Descripcin"/>
+        <w:jc w:val="center"/>
+        <w:rPr>
+          <w:color w:val="auto"/>
+        </w:rPr>
+      </w:pPr>
+      <w:r>
+        <w:object w:dxaOrig="9720" w:dyaOrig="6117">
+          <v:shape id="_x0000_i1047" type="#_x0000_t75" style="width:460.75pt;height:304.65pt" o:ole="">
+            <v:imagedata r:id="rId79" o:title=""/>
+          </v:shape>
+          <o:OLEObject Type="Embed" ProgID="Word.OpenDocumentText.12" ShapeID="_x0000_i1047" DrawAspect="Content" ObjectID="_1547221158" r:id="rId80"/>
+        </w:object>
+      </w:r>
+      <w:bookmarkEnd w:id="52"/>
+      <w:r>
+        <w:t xml:space="preserve">Codi </w:t>
+      </w:r>
+      <w:r>
+        <w:fldChar w:fldCharType="begin"/>
+      </w:r>
+      <w:r>
+        <w:instrText xml:space="preserve"> SEQ Codi \* ARABIC </w:instrText>
+      </w:r>
+      <w:r>
+        <w:fldChar w:fldCharType="separate"/>
+      </w:r>
+      <w:r>
+        <w:rPr>
+          <w:noProof/>
+        </w:rPr>
+        <w:t>23</w:t>
+      </w:r>
+      <w:r>
+        <w:fldChar w:fldCharType="end"/>
+      </w:r>
+      <w:r>
+        <w:t xml:space="preserve">. </w:t>
+      </w:r>
+      <w:r>
+        <w:rPr>
+          <w:color w:val="auto"/>
+        </w:rPr>
+        <w:t xml:space="preserve">Codi que tracta els paquets </w:t>
+      </w:r>
+      <w:r>
+        <w:rPr>
+          <w:color w:val="auto"/>
+        </w:rPr>
+        <w:t>ICMP de petició d’eco</w:t>
       </w:r>
     </w:p>
     <w:p>
@@ -13584,8 +14483,8 @@
       </w:r>
     </w:p>
     <w:sectPr>
-      <w:headerReference w:type="default" r:id="rId57"/>
-      <w:footerReference w:type="default" r:id="rId58"/>
+      <w:headerReference w:type="default" r:id="rId81"/>
+      <w:footerReference w:type="default" r:id="rId82"/>
       <w:pgSz w:w="11906" w:h="16838"/>
       <w:pgMar w:top="1417" w:right="1701" w:bottom="1417" w:left="1701" w:header="708" w:footer="708" w:gutter="0"/>
       <w:pgNumType w:start="8"/>
@@ -13649,7 +14548,7 @@
           <w:rPr>
             <w:noProof/>
           </w:rPr>
-          <w:t>37</w:t>
+          <w:t>43</w:t>
         </w:r>
         <w:r>
           <w:rPr>
@@ -18243,7 +19142,7 @@
 </file>
 
 <file path=customXml/itemProps1.xml><?xml version="1.0" encoding="utf-8"?>
-<ds:datastoreItem xmlns:ds="http://schemas.openxmlformats.org/officeDocument/2006/customXml" ds:itemID="{3DD4EA16-C544-4410-8677-FC264D9E9FC7}">
+<ds:datastoreItem xmlns:ds="http://schemas.openxmlformats.org/officeDocument/2006/customXml" ds:itemID="{746A6D9E-6E86-48DE-B1F4-71A75A551AF2}">
   <ds:schemaRefs>
     <ds:schemaRef ds:uri="http://schemas.openxmlformats.org/officeDocument/2006/bibliography"/>
   </ds:schemaRefs>

</xml_diff>

<commit_message>
Escrita seccio Metode d'estudi
</commit_message>
<xml_diff>
--- a/memoria/TFM_Peshevski.docx
+++ b/memoria/TFM_Peshevski.docx
@@ -3923,7 +3923,7 @@
             <w:ptab w:relativeTo="margin" w:alignment="right" w:leader="dot"/>
           </w:r>
           <w:r>
-            <w:t>0</w:t>
+            <w:t>41</w:t>
           </w:r>
         </w:p>
         <w:p>
@@ -3931,13 +3931,16 @@
             <w:pStyle w:val="TDC2"/>
           </w:pPr>
           <w:r>
-            <w:t>Resultats estadístics</w:t>
+            <w:t xml:space="preserve">Resultats </w:t>
+          </w:r>
+          <w:r>
+            <w:t>de les proves</w:t>
           </w:r>
           <w:r>
             <w:ptab w:relativeTo="margin" w:alignment="right" w:leader="dot"/>
           </w:r>
           <w:r>
-            <w:t>0</w:t>
+            <w:t>43</w:t>
           </w:r>
         </w:p>
         <w:p>
@@ -4111,7 +4114,7 @@
         <w:rPr>
           <w:noProof/>
         </w:rPr>
-        <w:instrText xml:space="preserve"> PAGEREF _Toc473481170 \h </w:instrText>
+        <w:instrText xml:space="preserve"> PAGEREF _Toc473497312 \h </w:instrText>
       </w:r>
       <w:r>
         <w:rPr>
@@ -4180,7 +4183,7 @@
         <w:rPr>
           <w:noProof/>
         </w:rPr>
-        <w:instrText xml:space="preserve"> PAGEREF _Toc473481171 \h </w:instrText>
+        <w:instrText xml:space="preserve"> PAGEREF _Toc473497313 \h </w:instrText>
       </w:r>
       <w:r>
         <w:rPr>
@@ -4249,7 +4252,7 @@
         <w:rPr>
           <w:noProof/>
         </w:rPr>
-        <w:instrText xml:space="preserve"> PAGEREF _Toc473481172 \h </w:instrText>
+        <w:instrText xml:space="preserve"> PAGEREF _Toc473497314 \h </w:instrText>
       </w:r>
       <w:r>
         <w:rPr>
@@ -4318,7 +4321,7 @@
         <w:rPr>
           <w:noProof/>
         </w:rPr>
-        <w:instrText xml:space="preserve"> PAGEREF _Toc473481173 \h </w:instrText>
+        <w:instrText xml:space="preserve"> PAGEREF _Toc473497315 \h </w:instrText>
       </w:r>
       <w:r>
         <w:rPr>
@@ -4387,7 +4390,7 @@
         <w:rPr>
           <w:noProof/>
         </w:rPr>
-        <w:instrText xml:space="preserve"> PAGEREF _Toc473481174 \h </w:instrText>
+        <w:instrText xml:space="preserve"> PAGEREF _Toc473497316 \h </w:instrText>
       </w:r>
       <w:r>
         <w:rPr>
@@ -4456,7 +4459,7 @@
         <w:rPr>
           <w:noProof/>
         </w:rPr>
-        <w:instrText xml:space="preserve"> PAGEREF _Toc473481175 \h </w:instrText>
+        <w:instrText xml:space="preserve"> PAGEREF _Toc473497317 \h </w:instrText>
       </w:r>
       <w:r>
         <w:rPr>
@@ -4525,7 +4528,7 @@
         <w:rPr>
           <w:noProof/>
         </w:rPr>
-        <w:instrText xml:space="preserve"> PAGEREF _Toc473481176 \h </w:instrText>
+        <w:instrText xml:space="preserve"> PAGEREF _Toc473497318 \h </w:instrText>
       </w:r>
       <w:r>
         <w:rPr>
@@ -4594,7 +4597,7 @@
         <w:rPr>
           <w:noProof/>
         </w:rPr>
-        <w:instrText xml:space="preserve"> PAGEREF _Toc473481177 \h </w:instrText>
+        <w:instrText xml:space="preserve"> PAGEREF _Toc473497319 \h </w:instrText>
       </w:r>
       <w:r>
         <w:rPr>
@@ -4663,7 +4666,7 @@
         <w:rPr>
           <w:noProof/>
         </w:rPr>
-        <w:instrText xml:space="preserve"> PAGEREF _Toc473481178 \h </w:instrText>
+        <w:instrText xml:space="preserve"> PAGEREF _Toc473497320 \h </w:instrText>
       </w:r>
       <w:r>
         <w:rPr>
@@ -4732,7 +4735,7 @@
         <w:rPr>
           <w:noProof/>
         </w:rPr>
-        <w:instrText xml:space="preserve"> PAGEREF _Toc473481179 \h </w:instrText>
+        <w:instrText xml:space="preserve"> PAGEREF _Toc473497321 \h </w:instrText>
       </w:r>
       <w:r>
         <w:rPr>
@@ -4801,7 +4804,7 @@
         <w:rPr>
           <w:noProof/>
         </w:rPr>
-        <w:instrText xml:space="preserve"> PAGEREF _Toc473481180 \h </w:instrText>
+        <w:instrText xml:space="preserve"> PAGEREF _Toc473497322 \h </w:instrText>
       </w:r>
       <w:r>
         <w:rPr>
@@ -4870,7 +4873,7 @@
         <w:rPr>
           <w:noProof/>
         </w:rPr>
-        <w:instrText xml:space="preserve"> PAGEREF _Toc473481181 \h </w:instrText>
+        <w:instrText xml:space="preserve"> PAGEREF _Toc473497323 \h </w:instrText>
       </w:r>
       <w:r>
         <w:rPr>
@@ -4939,7 +4942,7 @@
         <w:rPr>
           <w:noProof/>
         </w:rPr>
-        <w:instrText xml:space="preserve"> PAGEREF _Toc473481182 \h </w:instrText>
+        <w:instrText xml:space="preserve"> PAGEREF _Toc473497324 \h </w:instrText>
       </w:r>
       <w:r>
         <w:rPr>
@@ -5008,7 +5011,7 @@
         <w:rPr>
           <w:noProof/>
         </w:rPr>
-        <w:instrText xml:space="preserve"> PAGEREF _Toc473481183 \h </w:instrText>
+        <w:instrText xml:space="preserve"> PAGEREF _Toc473497325 \h </w:instrText>
       </w:r>
       <w:r>
         <w:rPr>
@@ -5077,7 +5080,7 @@
         <w:rPr>
           <w:noProof/>
         </w:rPr>
-        <w:instrText xml:space="preserve"> PAGEREF _Toc473481184 \h </w:instrText>
+        <w:instrText xml:space="preserve"> PAGEREF _Toc473497326 \h </w:instrText>
       </w:r>
       <w:r>
         <w:rPr>
@@ -5146,7 +5149,7 @@
         <w:rPr>
           <w:noProof/>
         </w:rPr>
-        <w:instrText xml:space="preserve"> PAGEREF _Toc473481185 \h </w:instrText>
+        <w:instrText xml:space="preserve"> PAGEREF _Toc473497327 \h </w:instrText>
       </w:r>
       <w:r>
         <w:rPr>
@@ -5215,7 +5218,7 @@
         <w:rPr>
           <w:noProof/>
         </w:rPr>
-        <w:instrText xml:space="preserve"> PAGEREF _Toc473481186 \h </w:instrText>
+        <w:instrText xml:space="preserve"> PAGEREF _Toc473497328 \h </w:instrText>
       </w:r>
       <w:r>
         <w:rPr>
@@ -5284,7 +5287,7 @@
         <w:rPr>
           <w:noProof/>
         </w:rPr>
-        <w:instrText xml:space="preserve"> PAGEREF _Toc473481187 \h </w:instrText>
+        <w:instrText xml:space="preserve"> PAGEREF _Toc473497329 \h </w:instrText>
       </w:r>
       <w:r>
         <w:rPr>
@@ -5353,7 +5356,7 @@
         <w:rPr>
           <w:noProof/>
         </w:rPr>
-        <w:instrText xml:space="preserve"> PAGEREF _Toc473481188 \h </w:instrText>
+        <w:instrText xml:space="preserve"> PAGEREF _Toc473497330 \h </w:instrText>
       </w:r>
       <w:r>
         <w:rPr>
@@ -5422,7 +5425,7 @@
         <w:rPr>
           <w:noProof/>
         </w:rPr>
-        <w:instrText xml:space="preserve"> PAGEREF _Toc473481189 \h </w:instrText>
+        <w:instrText xml:space="preserve"> PAGEREF _Toc473497331 \h </w:instrText>
       </w:r>
       <w:r>
         <w:rPr>
@@ -5491,7 +5494,7 @@
         <w:rPr>
           <w:noProof/>
         </w:rPr>
-        <w:instrText xml:space="preserve"> PAGEREF _Toc473481190 \h </w:instrText>
+        <w:instrText xml:space="preserve"> PAGEREF _Toc473497332 \h </w:instrText>
       </w:r>
       <w:r>
         <w:rPr>
@@ -5560,7 +5563,7 @@
         <w:rPr>
           <w:noProof/>
         </w:rPr>
-        <w:instrText xml:space="preserve"> PAGEREF _Toc473481191 \h </w:instrText>
+        <w:instrText xml:space="preserve"> PAGEREF _Toc473497333 \h </w:instrText>
       </w:r>
       <w:r>
         <w:rPr>
@@ -5629,7 +5632,7 @@
         <w:rPr>
           <w:noProof/>
         </w:rPr>
-        <w:instrText xml:space="preserve"> PAGEREF _Toc473481192 \h </w:instrText>
+        <w:instrText xml:space="preserve"> PAGEREF _Toc473497334 \h </w:instrText>
       </w:r>
       <w:r>
         <w:rPr>
@@ -5698,7 +5701,7 @@
         <w:rPr>
           <w:noProof/>
         </w:rPr>
-        <w:instrText xml:space="preserve"> PAGEREF _Toc473481193 \h </w:instrText>
+        <w:instrText xml:space="preserve"> PAGEREF _Toc473497335 \h </w:instrText>
       </w:r>
       <w:r>
         <w:rPr>
@@ -5767,7 +5770,7 @@
         <w:rPr>
           <w:noProof/>
         </w:rPr>
-        <w:instrText xml:space="preserve"> PAGEREF _Toc473481194 \h </w:instrText>
+        <w:instrText xml:space="preserve"> PAGEREF _Toc473497336 \h </w:instrText>
       </w:r>
       <w:r>
         <w:rPr>
@@ -5836,7 +5839,7 @@
         <w:rPr>
           <w:noProof/>
         </w:rPr>
-        <w:instrText xml:space="preserve"> PAGEREF _Toc473481195 \h </w:instrText>
+        <w:instrText xml:space="preserve"> PAGEREF _Toc473497337 \h </w:instrText>
       </w:r>
       <w:r>
         <w:rPr>
@@ -6726,7 +6729,7 @@
           <w:color w:val="auto"/>
         </w:rPr>
       </w:pPr>
-      <w:bookmarkStart w:id="4" w:name="_Toc473481170"/>
+      <w:bookmarkStart w:id="4" w:name="_Toc473497312"/>
       <w:r>
         <w:t xml:space="preserve">Figura </w:t>
       </w:r>
@@ -6859,7 +6862,7 @@
           <w:color w:val="auto"/>
         </w:rPr>
       </w:pPr>
-      <w:bookmarkStart w:id="5" w:name="_Toc473481171"/>
+      <w:bookmarkStart w:id="5" w:name="_Toc473497313"/>
       <w:r>
         <w:t xml:space="preserve">Figura </w:t>
       </w:r>
@@ -7076,7 +7079,7 @@
           <w:color w:val="auto"/>
         </w:rPr>
       </w:pPr>
-      <w:bookmarkStart w:id="6" w:name="_Toc473481172"/>
+      <w:bookmarkStart w:id="6" w:name="_Toc473497314"/>
       <w:r>
         <w:t xml:space="preserve">Figura </w:t>
       </w:r>
@@ -7198,7 +7201,7 @@
           <w:color w:val="auto"/>
         </w:rPr>
       </w:pPr>
-      <w:bookmarkStart w:id="7" w:name="_Toc473481173"/>
+      <w:bookmarkStart w:id="7" w:name="_Toc473497315"/>
       <w:r>
         <w:t xml:space="preserve">Figura </w:t>
       </w:r>
@@ -7900,7 +7903,7 @@
           <w:color w:val="auto"/>
         </w:rPr>
       </w:pPr>
-      <w:bookmarkStart w:id="8" w:name="_Toc473481174"/>
+      <w:bookmarkStart w:id="8" w:name="_Toc473497316"/>
       <w:r>
         <w:t xml:space="preserve">Figura </w:t>
       </w:r>
@@ -8355,7 +8358,7 @@
           <w:color w:val="auto"/>
         </w:rPr>
       </w:pPr>
-      <w:bookmarkStart w:id="9" w:name="_Toc473481175"/>
+      <w:bookmarkStart w:id="9" w:name="_Toc473497317"/>
       <w:r>
         <w:t xml:space="preserve">Figura </w:t>
       </w:r>
@@ -8473,7 +8476,7 @@
           <w:color w:val="auto"/>
         </w:rPr>
       </w:pPr>
-      <w:bookmarkStart w:id="10" w:name="_Toc473481176"/>
+      <w:bookmarkStart w:id="10" w:name="_Toc473497318"/>
       <w:r>
         <w:t xml:space="preserve">Figura </w:t>
       </w:r>
@@ -8536,12 +8539,7 @@
       </w:r>
       <w:proofErr w:type="spellEnd"/>
       <w:r>
-        <w:t xml:space="preserve"> no té cap p</w:t>
-      </w:r>
-      <w:bookmarkStart w:id="11" w:name="_GoBack"/>
-      <w:bookmarkEnd w:id="11"/>
-      <w:r>
-        <w:t>roblema per executar codi des de memòria RAM,</w:t>
+        <w:t xml:space="preserve"> no té cap problema per executar codi des de memòria RAM,</w:t>
       </w:r>
       <w:r>
         <w:t xml:space="preserve"> s’</w:t>
@@ -8658,7 +8656,7 @@
           <w:color w:val="auto"/>
         </w:rPr>
       </w:pPr>
-      <w:bookmarkStart w:id="12" w:name="_Toc473481177"/>
+      <w:bookmarkStart w:id="11" w:name="_Toc473497319"/>
       <w:r>
         <w:t xml:space="preserve">Figura </w:t>
       </w:r>
@@ -8686,7 +8684,7 @@
         </w:rPr>
         <w:t>MicroBlaze</w:t>
       </w:r>
-      <w:bookmarkEnd w:id="12"/>
+      <w:bookmarkEnd w:id="11"/>
       <w:proofErr w:type="spellEnd"/>
     </w:p>
     <w:p>
@@ -8947,7 +8945,7 @@
           <w:color w:val="auto"/>
         </w:rPr>
       </w:pPr>
-      <w:bookmarkStart w:id="13" w:name="_Toc473481178"/>
+      <w:bookmarkStart w:id="12" w:name="_Toc473497320"/>
       <w:r>
         <w:t xml:space="preserve">Figura </w:t>
       </w:r>
@@ -8982,7 +8980,7 @@
         </w:rPr>
         <w:t xml:space="preserve"> Kit</w:t>
       </w:r>
-      <w:bookmarkEnd w:id="13"/>
+      <w:bookmarkEnd w:id="12"/>
     </w:p>
     <w:p>
       <w:pPr>
@@ -9215,7 +9213,7 @@
           <w:color w:val="auto"/>
         </w:rPr>
       </w:pPr>
-      <w:bookmarkStart w:id="14" w:name="_Toc473481179"/>
+      <w:bookmarkStart w:id="13" w:name="_Toc473497321"/>
       <w:r>
         <w:t xml:space="preserve">Figura </w:t>
       </w:r>
@@ -9236,7 +9234,7 @@
         </w:rPr>
         <w:t>Representació del model OSI</w:t>
       </w:r>
-      <w:bookmarkEnd w:id="14"/>
+      <w:bookmarkEnd w:id="13"/>
     </w:p>
     <w:p>
       <w:pPr>
@@ -9478,7 +9476,7 @@
           <w:color w:val="auto"/>
         </w:rPr>
       </w:pPr>
-      <w:bookmarkStart w:id="15" w:name="_Toc473481180"/>
+      <w:bookmarkStart w:id="14" w:name="_Toc473497322"/>
       <w:r>
         <w:t xml:space="preserve">Figura </w:t>
       </w:r>
@@ -9513,7 +9511,7 @@
         </w:rPr>
         <w:t xml:space="preserve"> que es poden trobar</w:t>
       </w:r>
-      <w:bookmarkEnd w:id="15"/>
+      <w:bookmarkEnd w:id="14"/>
     </w:p>
     <w:p>
       <w:r>
@@ -9670,7 +9668,7 @@
           <w:color w:val="auto"/>
         </w:rPr>
       </w:pPr>
-      <w:bookmarkStart w:id="16" w:name="_Toc473481181"/>
+      <w:bookmarkStart w:id="15" w:name="_Toc473497323"/>
       <w:r>
         <w:t xml:space="preserve">Figura </w:t>
       </w:r>
@@ -9703,7 +9701,7 @@
         </w:rPr>
         <w:t>ció de vàries topologies de xarxes possibles</w:t>
       </w:r>
-      <w:bookmarkEnd w:id="16"/>
+      <w:bookmarkEnd w:id="15"/>
     </w:p>
     <w:p>
       <w:pPr>
@@ -9887,7 +9885,7 @@
           <w:color w:val="auto"/>
         </w:rPr>
       </w:pPr>
-      <w:bookmarkStart w:id="17" w:name="_Toc473481182"/>
+      <w:bookmarkStart w:id="16" w:name="_Toc473497324"/>
       <w:r>
         <w:t xml:space="preserve">Figura </w:t>
       </w:r>
@@ -9922,7 +9920,7 @@
         </w:rPr>
         <w:t xml:space="preserve"> a la placa utilitzada</w:t>
       </w:r>
-      <w:bookmarkEnd w:id="17"/>
+      <w:bookmarkEnd w:id="16"/>
     </w:p>
     <w:p>
       <w:pPr>
@@ -10815,7 +10813,7 @@
           <w:color w:val="auto"/>
         </w:rPr>
       </w:pPr>
-      <w:bookmarkStart w:id="18" w:name="_Toc473481183"/>
+      <w:bookmarkStart w:id="17" w:name="_Toc473497325"/>
       <w:r>
         <w:t xml:space="preserve">Figura </w:t>
       </w:r>
@@ -10849,7 +10847,7 @@
         </w:rPr>
         <w:t>Ethernet</w:t>
       </w:r>
-      <w:bookmarkEnd w:id="18"/>
+      <w:bookmarkEnd w:id="17"/>
       <w:proofErr w:type="spellEnd"/>
     </w:p>
     <w:p>
@@ -11390,7 +11388,7 @@
           <w:color w:val="auto"/>
         </w:rPr>
       </w:pPr>
-      <w:bookmarkStart w:id="19" w:name="_Toc473481184"/>
+      <w:bookmarkStart w:id="18" w:name="_Toc473497326"/>
       <w:r>
         <w:t xml:space="preserve">Figura </w:t>
       </w:r>
@@ -11417,7 +11415,7 @@
         </w:rPr>
         <w:t>d’un paquet IPv4</w:t>
       </w:r>
-      <w:bookmarkEnd w:id="19"/>
+      <w:bookmarkEnd w:id="18"/>
     </w:p>
     <w:p>
       <w:pPr>
@@ -11886,7 +11884,7 @@
           <w:color w:val="auto"/>
         </w:rPr>
       </w:pPr>
-      <w:bookmarkStart w:id="20" w:name="_Toc473481185"/>
+      <w:bookmarkStart w:id="19" w:name="_Toc473497327"/>
       <w:r>
         <w:t xml:space="preserve">Figura </w:t>
       </w:r>
@@ -11913,7 +11911,7 @@
         </w:rPr>
         <w:t>un paquet ARP</w:t>
       </w:r>
-      <w:bookmarkEnd w:id="20"/>
+      <w:bookmarkEnd w:id="19"/>
     </w:p>
     <w:p>
       <w:pPr>
@@ -12119,7 +12117,7 @@
           <w:color w:val="auto"/>
         </w:rPr>
       </w:pPr>
-      <w:bookmarkStart w:id="21" w:name="_Toc473481186"/>
+      <w:bookmarkStart w:id="20" w:name="_Toc473497328"/>
       <w:r>
         <w:t xml:space="preserve">Figura </w:t>
       </w:r>
@@ -12146,7 +12144,7 @@
         </w:rPr>
         <w:t>ICMP</w:t>
       </w:r>
-      <w:bookmarkEnd w:id="21"/>
+      <w:bookmarkEnd w:id="20"/>
     </w:p>
     <w:p>
       <w:pPr>
@@ -12266,7 +12264,7 @@
           <w:color w:val="auto"/>
         </w:rPr>
       </w:pPr>
-      <w:bookmarkStart w:id="22" w:name="_Toc473481187"/>
+      <w:bookmarkStart w:id="21" w:name="_Toc473497329"/>
       <w:r>
         <w:t xml:space="preserve">Figura </w:t>
       </w:r>
@@ -12287,7 +12285,7 @@
         </w:rPr>
         <w:t>Creació d’un projecte nou al programari XPS</w:t>
       </w:r>
-      <w:bookmarkEnd w:id="22"/>
+      <w:bookmarkEnd w:id="21"/>
     </w:p>
     <w:p>
       <w:r>
@@ -12466,7 +12464,7 @@
           <w:color w:val="auto"/>
         </w:rPr>
       </w:pPr>
-      <w:bookmarkStart w:id="23" w:name="_Toc473481188"/>
+      <w:bookmarkStart w:id="22" w:name="_Toc473497330"/>
       <w:r>
         <w:t xml:space="preserve">Figura </w:t>
       </w:r>
@@ -12493,7 +12491,7 @@
         </w:rPr>
         <w:t>hi vol implementar</w:t>
       </w:r>
-      <w:bookmarkEnd w:id="23"/>
+      <w:bookmarkEnd w:id="22"/>
     </w:p>
     <w:p>
       <w:r>
@@ -12674,7 +12672,7 @@
           <w:color w:val="auto"/>
         </w:rPr>
       </w:pPr>
-      <w:bookmarkStart w:id="24" w:name="_Toc473481189"/>
+      <w:bookmarkStart w:id="23" w:name="_Toc473497331"/>
       <w:r>
         <w:t xml:space="preserve">Figura </w:t>
       </w:r>
@@ -12709,7 +12707,7 @@
         </w:rPr>
         <w:t xml:space="preserve"> per la placa en qüestió que s’està utilitzant</w:t>
       </w:r>
-      <w:bookmarkEnd w:id="24"/>
+      <w:bookmarkEnd w:id="23"/>
     </w:p>
     <w:p>
       <w:r>
@@ -12849,7 +12847,7 @@
           <w:color w:val="auto"/>
         </w:rPr>
       </w:pPr>
-      <w:bookmarkStart w:id="25" w:name="_Toc473481190"/>
+      <w:bookmarkStart w:id="24" w:name="_Toc473497332"/>
       <w:r>
         <w:t xml:space="preserve">Figura </w:t>
       </w:r>
@@ -12870,7 +12868,7 @@
         </w:rPr>
         <w:t>Vista després d’exportar el disseny del XPS</w:t>
       </w:r>
-      <w:bookmarkEnd w:id="25"/>
+      <w:bookmarkEnd w:id="24"/>
       <w:r>
         <w:rPr>
           <w:color w:val="auto"/>
@@ -12969,7 +12967,7 @@
           <w:color w:val="auto"/>
         </w:rPr>
       </w:pPr>
-      <w:bookmarkStart w:id="26" w:name="_Toc473481191"/>
+      <w:bookmarkStart w:id="25" w:name="_Toc473497333"/>
       <w:r>
         <w:t xml:space="preserve">Figura </w:t>
       </w:r>
@@ -13018,7 +13016,7 @@
         </w:rPr>
         <w:t xml:space="preserve"> Package</w:t>
       </w:r>
-      <w:bookmarkEnd w:id="26"/>
+      <w:bookmarkEnd w:id="25"/>
       <w:r>
         <w:rPr>
           <w:color w:val="auto"/>
@@ -13134,7 +13132,7 @@
           <w:color w:val="auto"/>
         </w:rPr>
       </w:pPr>
-      <w:bookmarkStart w:id="27" w:name="_Toc473481192"/>
+      <w:bookmarkStart w:id="26" w:name="_Toc473497334"/>
       <w:r>
         <w:t xml:space="preserve">Figura </w:t>
       </w:r>
@@ -13155,7 +13153,7 @@
         </w:rPr>
         <w:t>Selecció de la capa de software d’un BSP</w:t>
       </w:r>
-      <w:bookmarkEnd w:id="27"/>
+      <w:bookmarkEnd w:id="26"/>
     </w:p>
     <w:p>
       <w:r>
@@ -13237,7 +13235,7 @@
           <w:color w:val="auto"/>
         </w:rPr>
       </w:pPr>
-      <w:bookmarkStart w:id="28" w:name="_Toc473481193"/>
+      <w:bookmarkStart w:id="27" w:name="_Toc473497335"/>
       <w:r>
         <w:t xml:space="preserve">Figura </w:t>
       </w:r>
@@ -13258,7 +13256,7 @@
         </w:rPr>
         <w:t>Configuració dels elements que integren un BSP</w:t>
       </w:r>
-      <w:bookmarkEnd w:id="28"/>
+      <w:bookmarkEnd w:id="27"/>
     </w:p>
     <w:p>
       <w:pPr>
@@ -13346,7 +13344,7 @@
           <w:color w:val="auto"/>
         </w:rPr>
       </w:pPr>
-      <w:bookmarkStart w:id="29" w:name="_Toc473481194"/>
+      <w:bookmarkStart w:id="28" w:name="_Toc473497336"/>
       <w:r>
         <w:t xml:space="preserve">Figura </w:t>
       </w:r>
@@ -13367,7 +13365,7 @@
         </w:rPr>
         <w:t>Creació d’un nou projecte d’aplicació</w:t>
       </w:r>
-      <w:bookmarkEnd w:id="29"/>
+      <w:bookmarkEnd w:id="28"/>
     </w:p>
     <w:p>
       <w:r>
@@ -13441,7 +13439,7 @@
           <w:color w:val="auto"/>
         </w:rPr>
       </w:pPr>
-      <w:bookmarkStart w:id="30" w:name="_Toc473481195"/>
+      <w:bookmarkStart w:id="29" w:name="_Toc473497337"/>
       <w:r>
         <w:t xml:space="preserve">Figura </w:t>
       </w:r>
@@ -13462,7 +13460,7 @@
         </w:rPr>
         <w:t>Selecció de BSP que es vol fer servir pel projecte d’aplicació</w:t>
       </w:r>
-      <w:bookmarkEnd w:id="30"/>
+      <w:bookmarkEnd w:id="29"/>
     </w:p>
     <w:p>
       <w:r>
@@ -14160,8 +14158,8 @@
         </w:rPr>
       </w:pPr>
     </w:p>
-    <w:bookmarkStart w:id="31" w:name="_MON_1547111642"/>
-    <w:bookmarkEnd w:id="31"/>
+    <w:bookmarkStart w:id="30" w:name="_MON_1547111642"/>
+    <w:bookmarkEnd w:id="30"/>
     <w:p>
       <w:pPr>
         <w:pStyle w:val="Descripcin"/>
@@ -14191,10 +14189,10 @@
             <v:path o:extrusionok="f" gradientshapeok="t" o:connecttype="rect"/>
             <o:lock v:ext="edit" aspectratio="t"/>
           </v:shapetype>
-          <v:shape id="_x0000_i1025" type="#_x0000_t75" style="width:426.6pt;height:121.45pt" o:ole="">
+          <v:shape id="_x0000_i1025" type="#_x0000_t75" style="width:426.75pt;height:121.5pt" o:ole="">
             <v:imagedata r:id="rId35" o:title=""/>
           </v:shape>
-          <o:OLEObject Type="Embed" ProgID="Word.OpenDocumentText.12" ShapeID="_x0000_i1025" DrawAspect="Content" ObjectID="_1547223412" r:id="rId36"/>
+          <o:OLEObject Type="Embed" ProgID="Word.OpenDocumentText.12" ShapeID="_x0000_i1025" DrawAspect="Content" ObjectID="_1547242157" r:id="rId36"/>
         </w:object>
       </w:r>
       <w:r>
@@ -14443,8 +14441,8 @@
         </w:rPr>
       </w:pPr>
     </w:p>
-    <w:bookmarkStart w:id="32" w:name="_MON_1547200733"/>
-    <w:bookmarkEnd w:id="32"/>
+    <w:bookmarkStart w:id="31" w:name="_MON_1547200733"/>
+    <w:bookmarkEnd w:id="31"/>
     <w:p>
       <w:pPr>
         <w:pStyle w:val="Descripcin"/>
@@ -14455,10 +14453,10 @@
       </w:pPr>
       <w:r>
         <w:object w:dxaOrig="9720" w:dyaOrig="8092">
-          <v:shape id="_x0000_i1026" type="#_x0000_t75" style="width:460.75pt;height:404.2pt" o:ole="">
+          <v:shape id="_x0000_i1026" type="#_x0000_t75" style="width:460.5pt;height:404.25pt" o:ole="">
             <v:imagedata r:id="rId37" o:title=""/>
           </v:shape>
-          <o:OLEObject Type="Embed" ProgID="Word.OpenDocumentText.12" ShapeID="_x0000_i1026" DrawAspect="Content" ObjectID="_1547223413" r:id="rId38"/>
+          <o:OLEObject Type="Embed" ProgID="Word.OpenDocumentText.12" ShapeID="_x0000_i1026" DrawAspect="Content" ObjectID="_1547242158" r:id="rId38"/>
         </w:object>
       </w:r>
       <w:r>
@@ -14522,8 +14520,8 @@
         </w:rPr>
       </w:pPr>
     </w:p>
-    <w:bookmarkStart w:id="33" w:name="_MON_1547202179"/>
-    <w:bookmarkEnd w:id="33"/>
+    <w:bookmarkStart w:id="32" w:name="_MON_1547202179"/>
+    <w:bookmarkEnd w:id="32"/>
     <w:p>
       <w:pPr>
         <w:pStyle w:val="Descripcin"/>
@@ -14534,10 +14532,10 @@
       </w:pPr>
       <w:r>
         <w:object w:dxaOrig="9720" w:dyaOrig="4305">
-          <v:shape id="_x0000_i1027" type="#_x0000_t75" style="width:460.75pt;height:215.25pt" o:ole="">
+          <v:shape id="_x0000_i1027" type="#_x0000_t75" style="width:460.5pt;height:215.25pt" o:ole="">
             <v:imagedata r:id="rId39" o:title=""/>
           </v:shape>
-          <o:OLEObject Type="Embed" ProgID="Word.OpenDocumentText.12" ShapeID="_x0000_i1027" DrawAspect="Content" ObjectID="_1547223414" r:id="rId40"/>
+          <o:OLEObject Type="Embed" ProgID="Word.OpenDocumentText.12" ShapeID="_x0000_i1027" DrawAspect="Content" ObjectID="_1547242159" r:id="rId40"/>
         </w:object>
       </w:r>
       <w:r>
@@ -14597,8 +14595,8 @@
         </w:rPr>
       </w:pPr>
     </w:p>
-    <w:bookmarkStart w:id="34" w:name="_MON_1547202372"/>
-    <w:bookmarkEnd w:id="34"/>
+    <w:bookmarkStart w:id="33" w:name="_MON_1547202372"/>
+    <w:bookmarkEnd w:id="33"/>
     <w:p>
       <w:pPr>
         <w:pStyle w:val="Descripcin"/>
@@ -14609,10 +14607,10 @@
       </w:pPr>
       <w:r>
         <w:object w:dxaOrig="9720" w:dyaOrig="5824">
-          <v:shape id="_x0000_i1028" type="#_x0000_t75" style="width:460.75pt;height:290.9pt" o:ole="">
+          <v:shape id="_x0000_i1028" type="#_x0000_t75" style="width:460.5pt;height:291pt" o:ole="">
             <v:imagedata r:id="rId41" o:title=""/>
           </v:shape>
-          <o:OLEObject Type="Embed" ProgID="Word.OpenDocumentText.12" ShapeID="_x0000_i1028" DrawAspect="Content" ObjectID="_1547223415" r:id="rId42"/>
+          <o:OLEObject Type="Embed" ProgID="Word.OpenDocumentText.12" ShapeID="_x0000_i1028" DrawAspect="Content" ObjectID="_1547242160" r:id="rId42"/>
         </w:object>
       </w:r>
       <w:r>
@@ -14675,8 +14673,8 @@
         </w:rPr>
       </w:pPr>
     </w:p>
-    <w:bookmarkStart w:id="35" w:name="_MON_1547202501"/>
-    <w:bookmarkEnd w:id="35"/>
+    <w:bookmarkStart w:id="34" w:name="_MON_1547202501"/>
+    <w:bookmarkEnd w:id="34"/>
     <w:p>
       <w:pPr>
         <w:pStyle w:val="Descripcin"/>
@@ -14687,10 +14685,10 @@
       </w:pPr>
       <w:r>
         <w:object w:dxaOrig="9720" w:dyaOrig="6546">
-          <v:shape id="_x0000_i1029" type="#_x0000_t75" style="width:460.75pt;height:326.95pt" o:ole="">
+          <v:shape id="_x0000_i1029" type="#_x0000_t75" style="width:460.5pt;height:327pt" o:ole="">
             <v:imagedata r:id="rId43" o:title=""/>
           </v:shape>
-          <o:OLEObject Type="Embed" ProgID="Word.OpenDocumentText.12" ShapeID="_x0000_i1029" DrawAspect="Content" ObjectID="_1547223416" r:id="rId44"/>
+          <o:OLEObject Type="Embed" ProgID="Word.OpenDocumentText.12" ShapeID="_x0000_i1029" DrawAspect="Content" ObjectID="_1547242161" r:id="rId44"/>
         </w:object>
       </w:r>
       <w:r>
@@ -14758,8 +14756,8 @@
         <w:t xml:space="preserve"> </w:t>
       </w:r>
     </w:p>
-    <w:bookmarkStart w:id="36" w:name="_MON_1547202973"/>
-    <w:bookmarkEnd w:id="36"/>
+    <w:bookmarkStart w:id="35" w:name="_MON_1547202973"/>
+    <w:bookmarkEnd w:id="35"/>
     <w:p>
       <w:pPr>
         <w:pStyle w:val="Descripcin"/>
@@ -14770,10 +14768,10 @@
       </w:pPr>
       <w:r>
         <w:object w:dxaOrig="9720" w:dyaOrig="4691">
-          <v:shape id="_x0000_i1030" type="#_x0000_t75" style="width:460.75pt;height:234.1pt" o:ole="">
+          <v:shape id="_x0000_i1030" type="#_x0000_t75" style="width:460.5pt;height:234pt" o:ole="">
             <v:imagedata r:id="rId45" o:title=""/>
           </v:shape>
-          <o:OLEObject Type="Embed" ProgID="Word.OpenDocumentText.12" ShapeID="_x0000_i1030" DrawAspect="Content" ObjectID="_1547223417" r:id="rId46"/>
+          <o:OLEObject Type="Embed" ProgID="Word.OpenDocumentText.12" ShapeID="_x0000_i1030" DrawAspect="Content" ObjectID="_1547242162" r:id="rId46"/>
         </w:object>
       </w:r>
       <w:r>
@@ -14830,8 +14828,8 @@
         <w:t xml:space="preserve"> </w:t>
       </w:r>
     </w:p>
-    <w:bookmarkStart w:id="37" w:name="_MON_1547203225"/>
-    <w:bookmarkEnd w:id="37"/>
+    <w:bookmarkStart w:id="36" w:name="_MON_1547203225"/>
+    <w:bookmarkEnd w:id="36"/>
     <w:p>
       <w:pPr>
         <w:pStyle w:val="Descripcin"/>
@@ -14842,10 +14840,10 @@
       </w:pPr>
       <w:r>
         <w:object w:dxaOrig="9720" w:dyaOrig="8996">
-          <v:shape id="_x0000_i1031" type="#_x0000_t75" style="width:460.75pt;height:449.35pt" o:ole="">
+          <v:shape id="_x0000_i1031" type="#_x0000_t75" style="width:460.5pt;height:449.25pt" o:ole="">
             <v:imagedata r:id="rId47" o:title=""/>
           </v:shape>
-          <o:OLEObject Type="Embed" ProgID="Word.OpenDocumentText.12" ShapeID="_x0000_i1031" DrawAspect="Content" ObjectID="_1547223418" r:id="rId48"/>
+          <o:OLEObject Type="Embed" ProgID="Word.OpenDocumentText.12" ShapeID="_x0000_i1031" DrawAspect="Content" ObjectID="_1547242163" r:id="rId48"/>
         </w:object>
       </w:r>
       <w:r>
@@ -14912,8 +14910,8 @@
         </w:rPr>
       </w:pPr>
     </w:p>
-    <w:bookmarkStart w:id="38" w:name="_MON_1547203400"/>
-    <w:bookmarkEnd w:id="38"/>
+    <w:bookmarkStart w:id="37" w:name="_MON_1547203400"/>
+    <w:bookmarkEnd w:id="37"/>
     <w:p>
       <w:pPr>
         <w:pStyle w:val="Descripcin"/>
@@ -14924,10 +14922,10 @@
       </w:pPr>
       <w:r>
         <w:object w:dxaOrig="9720" w:dyaOrig="1972">
-          <v:shape id="_x0000_i1032" type="#_x0000_t75" style="width:460.75pt;height:98.2pt" o:ole="">
+          <v:shape id="_x0000_i1032" type="#_x0000_t75" style="width:460.5pt;height:98.25pt" o:ole="">
             <v:imagedata r:id="rId49" o:title=""/>
           </v:shape>
-          <o:OLEObject Type="Embed" ProgID="Word.OpenDocumentText.12" ShapeID="_x0000_i1032" DrawAspect="Content" ObjectID="_1547223419" r:id="rId50"/>
+          <o:OLEObject Type="Embed" ProgID="Word.OpenDocumentText.12" ShapeID="_x0000_i1032" DrawAspect="Content" ObjectID="_1547242164" r:id="rId50"/>
         </w:object>
       </w:r>
       <w:r>
@@ -14965,8 +14963,8 @@
         <w:t xml:space="preserve"> de connexió acceptada</w:t>
       </w:r>
     </w:p>
-    <w:bookmarkStart w:id="39" w:name="_MON_1547203441"/>
-    <w:bookmarkEnd w:id="39"/>
+    <w:bookmarkStart w:id="38" w:name="_MON_1547203441"/>
+    <w:bookmarkEnd w:id="38"/>
     <w:p>
       <w:pPr>
         <w:pStyle w:val="Descripcin"/>
@@ -14977,10 +14975,10 @@
       </w:pPr>
       <w:r>
         <w:object w:dxaOrig="9720" w:dyaOrig="4238">
-          <v:shape id="_x0000_i1033" type="#_x0000_t75" style="width:460.75pt;height:211.5pt" o:ole="">
+          <v:shape id="_x0000_i1033" type="#_x0000_t75" style="width:460.5pt;height:211.5pt" o:ole="">
             <v:imagedata r:id="rId51" o:title=""/>
           </v:shape>
-          <o:OLEObject Type="Embed" ProgID="Word.OpenDocumentText.12" ShapeID="_x0000_i1033" DrawAspect="Content" ObjectID="_1547223420" r:id="rId52"/>
+          <o:OLEObject Type="Embed" ProgID="Word.OpenDocumentText.12" ShapeID="_x0000_i1033" DrawAspect="Content" ObjectID="_1547242165" r:id="rId52"/>
         </w:object>
       </w:r>
       <w:r>
@@ -15046,8 +15044,8 @@
         </w:rPr>
       </w:pPr>
     </w:p>
-    <w:bookmarkStart w:id="40" w:name="_MON_1547203674"/>
-    <w:bookmarkEnd w:id="40"/>
+    <w:bookmarkStart w:id="39" w:name="_MON_1547203674"/>
+    <w:bookmarkEnd w:id="39"/>
     <w:p>
       <w:pPr>
         <w:pStyle w:val="Descripcin"/>
@@ -15058,10 +15056,10 @@
       </w:pPr>
       <w:r>
         <w:object w:dxaOrig="9720" w:dyaOrig="4238">
-          <v:shape id="_x0000_i1045" type="#_x0000_t75" style="width:460.75pt;height:211.5pt" o:ole="">
+          <v:shape id="_x0000_i1034" type="#_x0000_t75" style="width:460.5pt;height:211.5pt" o:ole="">
             <v:imagedata r:id="rId53" o:title=""/>
           </v:shape>
-          <o:OLEObject Type="Embed" ProgID="Word.OpenDocumentText.12" ShapeID="_x0000_i1045" DrawAspect="Content" ObjectID="_1547223421" r:id="rId54"/>
+          <o:OLEObject Type="Embed" ProgID="Word.OpenDocumentText.12" ShapeID="_x0000_i1034" DrawAspect="Content" ObjectID="_1547242166" r:id="rId54"/>
         </w:object>
       </w:r>
       <w:r>
@@ -15597,16 +15595,7 @@
         </w:rPr>
       </w:pPr>
       <w:r>
-        <w:t>A la funció principal,</w:t>
-      </w:r>
-      <w:r>
-        <w:t xml:space="preserve"> en aquest cas, només cal inicialitzar els perifèrics </w:t>
-      </w:r>
-      <w:r>
-        <w:t>(</w:t>
-      </w:r>
-      <w:r>
-        <w:t xml:space="preserve">el controlador d’interrupcions i la capa </w:t>
+        <w:t xml:space="preserve">A la funció principal, en aquest cas, només cal inicialitzar els perifèrics (el controlador d’interrupcions i la capa </w:t>
       </w:r>
       <w:proofErr w:type="spellStart"/>
       <w:r>
@@ -15614,13 +15603,7 @@
       </w:r>
       <w:proofErr w:type="spellEnd"/>
       <w:r>
-        <w:t xml:space="preserve"> MAC</w:t>
-      </w:r>
-      <w:r>
-        <w:t>)</w:t>
-      </w:r>
-      <w:r>
-        <w:t>.</w:t>
+        <w:t xml:space="preserve"> MAC).</w:t>
       </w:r>
       <w:r>
         <w:t xml:space="preserve"> Inicialitzats aquests perifèrics després ja es poden processar les trames </w:t>
@@ -15670,8 +15653,8 @@
         </w:rPr>
       </w:pPr>
     </w:p>
-    <w:bookmarkStart w:id="41" w:name="_MON_1547216932"/>
-    <w:bookmarkEnd w:id="41"/>
+    <w:bookmarkStart w:id="40" w:name="_MON_1547216932"/>
+    <w:bookmarkEnd w:id="40"/>
     <w:p>
       <w:pPr>
         <w:pStyle w:val="Descripcin"/>
@@ -15682,33 +15665,23 @@
       </w:pPr>
       <w:r>
         <w:object w:dxaOrig="9720" w:dyaOrig="11237">
-          <v:shape id="_x0000_i1036" type="#_x0000_t75" style="width:460.75pt;height:561.3pt" o:ole="">
+          <v:shape id="_x0000_i1035" type="#_x0000_t75" style="width:460.5pt;height:561pt" o:ole="">
             <v:imagedata r:id="rId55" o:title=""/>
           </v:shape>
-          <o:OLEObject Type="Embed" ProgID="Word.OpenDocumentText.12" ShapeID="_x0000_i1036" DrawAspect="Content" ObjectID="_1547223422" r:id="rId56"/>
+          <o:OLEObject Type="Embed" ProgID="Word.OpenDocumentText.12" ShapeID="_x0000_i1035" DrawAspect="Content" ObjectID="_1547242167" r:id="rId56"/>
         </w:object>
       </w:r>
       <w:r>
         <w:t xml:space="preserve">Codi </w:t>
       </w:r>
-      <w:r>
-        <w:fldChar w:fldCharType="begin"/>
-      </w:r>
-      <w:r>
-        <w:instrText xml:space="preserve"> SEQ Codi \* ARABIC </w:instrText>
-      </w:r>
-      <w:r>
-        <w:fldChar w:fldCharType="separate"/>
-      </w:r>
-      <w:r>
-        <w:rPr>
-          <w:noProof/>
-        </w:rPr>
-        <w:t>11</w:t>
-      </w:r>
-      <w:r>
-        <w:fldChar w:fldCharType="end"/>
-      </w:r>
+      <w:fldSimple w:instr=" SEQ Codi \* ARABIC ">
+        <w:r>
+          <w:rPr>
+            <w:noProof/>
+          </w:rPr>
+          <w:t>11</w:t>
+        </w:r>
+      </w:fldSimple>
       <w:r>
         <w:t xml:space="preserve">. </w:t>
       </w:r>
@@ -15755,13 +15728,7 @@
         </w:rPr>
       </w:pPr>
       <w:r>
-        <w:t xml:space="preserve">La funció que inicialitza el perifèric d’interrupcions es pot consultar al Codi </w:t>
-      </w:r>
-      <w:r>
-        <w:t>12</w:t>
-      </w:r>
-      <w:r>
-        <w:t xml:space="preserve"> a continuació.</w:t>
+        <w:t>La funció que inicialitza el perifèric d’interrupcions es pot consultar al Codi 12 a continuació.</w:t>
       </w:r>
       <w:r>
         <w:rPr>
@@ -15777,8 +15744,8 @@
         </w:rPr>
       </w:pPr>
     </w:p>
-    <w:bookmarkStart w:id="42" w:name="_MON_1547218326"/>
-    <w:bookmarkEnd w:id="42"/>
+    <w:bookmarkStart w:id="41" w:name="_MON_1547218326"/>
+    <w:bookmarkEnd w:id="41"/>
     <w:p>
       <w:pPr>
         <w:pStyle w:val="Descripcin"/>
@@ -15789,33 +15756,23 @@
       </w:pPr>
       <w:r>
         <w:object w:dxaOrig="9720" w:dyaOrig="9902">
-          <v:shape id="_x0000_i1034" type="#_x0000_t75" style="width:460.75pt;height:494.6pt" o:ole="">
+          <v:shape id="_x0000_i1036" type="#_x0000_t75" style="width:460.5pt;height:494.25pt" o:ole="">
             <v:imagedata r:id="rId57" o:title=""/>
           </v:shape>
-          <o:OLEObject Type="Embed" ProgID="Word.OpenDocumentText.12" ShapeID="_x0000_i1034" DrawAspect="Content" ObjectID="_1547223423" r:id="rId58"/>
+          <o:OLEObject Type="Embed" ProgID="Word.OpenDocumentText.12" ShapeID="_x0000_i1036" DrawAspect="Content" ObjectID="_1547242168" r:id="rId58"/>
         </w:object>
       </w:r>
       <w:r>
         <w:t xml:space="preserve">Codi </w:t>
       </w:r>
-      <w:r>
-        <w:fldChar w:fldCharType="begin"/>
-      </w:r>
-      <w:r>
-        <w:instrText xml:space="preserve"> SEQ Codi \* ARABIC </w:instrText>
-      </w:r>
-      <w:r>
-        <w:fldChar w:fldCharType="separate"/>
-      </w:r>
-      <w:r>
-        <w:rPr>
-          <w:noProof/>
-        </w:rPr>
-        <w:t>12</w:t>
-      </w:r>
-      <w:r>
-        <w:fldChar w:fldCharType="end"/>
-      </w:r>
+      <w:fldSimple w:instr=" SEQ Codi \* ARABIC ">
+        <w:r>
+          <w:rPr>
+            <w:noProof/>
+          </w:rPr>
+          <w:t>12</w:t>
+        </w:r>
+      </w:fldSimple>
       <w:r>
         <w:t xml:space="preserve">. </w:t>
       </w:r>
@@ -15883,33 +15840,24 @@
       </w:r>
       <w:proofErr w:type="spellEnd"/>
       <w:r>
+        <w:t xml:space="preserve"> es pot consultar al Codi 13 a continuació.</w:t>
+      </w:r>
+      <w:r>
+        <w:rPr>
+          <w:lang w:eastAsia="en-US"/>
+        </w:rPr>
         <w:t xml:space="preserve"> </w:t>
       </w:r>
-      <w:r>
-        <w:t>es pot consultar al Codi 1</w:t>
-      </w:r>
-      <w:r>
-        <w:t xml:space="preserve">3 </w:t>
-      </w:r>
-      <w:r>
-        <w:t>a continuació.</w:t>
-      </w:r>
-      <w:r>
-        <w:rPr>
-          <w:lang w:eastAsia="en-US"/>
-        </w:rPr>
-        <w:t xml:space="preserve"> </w:t>
-      </w:r>
-    </w:p>
-    <w:p>
-      <w:pPr>
-        <w:rPr>
-          <w:lang w:eastAsia="en-US"/>
-        </w:rPr>
-      </w:pPr>
-    </w:p>
-    <w:bookmarkStart w:id="43" w:name="_MON_1547218462"/>
-    <w:bookmarkEnd w:id="43"/>
+    </w:p>
+    <w:p>
+      <w:pPr>
+        <w:rPr>
+          <w:lang w:eastAsia="en-US"/>
+        </w:rPr>
+      </w:pPr>
+    </w:p>
+    <w:bookmarkStart w:id="42" w:name="_MON_1547218462"/>
+    <w:bookmarkEnd w:id="42"/>
     <w:p>
       <w:pPr>
         <w:pStyle w:val="Descripcin"/>
@@ -15920,33 +15868,23 @@
       </w:pPr>
       <w:r>
         <w:object w:dxaOrig="9720" w:dyaOrig="9902">
-          <v:shape id="_x0000_i1035" type="#_x0000_t75" style="width:460.75pt;height:494.6pt" o:ole="">
+          <v:shape id="_x0000_i1037" type="#_x0000_t75" style="width:460.5pt;height:494.25pt" o:ole="">
             <v:imagedata r:id="rId59" o:title=""/>
           </v:shape>
-          <o:OLEObject Type="Embed" ProgID="Word.OpenDocumentText.12" ShapeID="_x0000_i1035" DrawAspect="Content" ObjectID="_1547223424" r:id="rId60"/>
+          <o:OLEObject Type="Embed" ProgID="Word.OpenDocumentText.12" ShapeID="_x0000_i1037" DrawAspect="Content" ObjectID="_1547242169" r:id="rId60"/>
         </w:object>
       </w:r>
       <w:r>
         <w:t xml:space="preserve">Codi </w:t>
       </w:r>
-      <w:r>
-        <w:fldChar w:fldCharType="begin"/>
-      </w:r>
-      <w:r>
-        <w:instrText xml:space="preserve"> SEQ Codi \* ARABIC </w:instrText>
-      </w:r>
-      <w:r>
-        <w:fldChar w:fldCharType="separate"/>
-      </w:r>
-      <w:r>
-        <w:rPr>
-          <w:noProof/>
-        </w:rPr>
-        <w:t>13</w:t>
-      </w:r>
-      <w:r>
-        <w:fldChar w:fldCharType="end"/>
-      </w:r>
+      <w:fldSimple w:instr=" SEQ Codi \* ARABIC ">
+        <w:r>
+          <w:rPr>
+            <w:noProof/>
+          </w:rPr>
+          <w:t>13</w:t>
+        </w:r>
+      </w:fldSimple>
       <w:r>
         <w:t xml:space="preserve">. </w:t>
       </w:r>
@@ -16000,31 +15938,7 @@
         </w:rPr>
       </w:pPr>
       <w:r>
-        <w:t xml:space="preserve">Les funcions que són cridades quan </w:t>
-      </w:r>
-      <w:r>
-        <w:t xml:space="preserve">s’ha rebut o </w:t>
-      </w:r>
-      <w:r>
-        <w:t>s’ha enviat</w:t>
-      </w:r>
-      <w:r>
-        <w:t xml:space="preserve"> un paquet </w:t>
-      </w:r>
-      <w:r>
-        <w:t xml:space="preserve">es poden consultar als Codis </w:t>
-      </w:r>
-      <w:r>
-        <w:t>14</w:t>
-      </w:r>
-      <w:r>
-        <w:t xml:space="preserve"> i</w:t>
-      </w:r>
-      <w:r>
-        <w:t xml:space="preserve"> 15</w:t>
-      </w:r>
-      <w:r>
-        <w:t xml:space="preserve"> a continuació.</w:t>
+        <w:t>Les funcions que són cridades quan s’ha rebut o s’ha enviat un paquet es poden consultar als Codis 14 i 15 a continuació.</w:t>
       </w:r>
       <w:r>
         <w:rPr>
@@ -16040,8 +15954,8 @@
         </w:rPr>
       </w:pPr>
     </w:p>
-    <w:bookmarkStart w:id="44" w:name="_MON_1547218640"/>
-    <w:bookmarkEnd w:id="44"/>
+    <w:bookmarkStart w:id="43" w:name="_MON_1547218640"/>
+    <w:bookmarkEnd w:id="43"/>
     <w:p>
       <w:pPr>
         <w:pStyle w:val="Descripcin"/>
@@ -16052,33 +15966,23 @@
       </w:pPr>
       <w:r>
         <w:object w:dxaOrig="9720" w:dyaOrig="2879">
-          <v:shape id="_x0000_i1040" type="#_x0000_t75" style="width:460.75pt;height:143.35pt" o:ole="">
+          <v:shape id="_x0000_i1038" type="#_x0000_t75" style="width:460.5pt;height:143.25pt" o:ole="">
             <v:imagedata r:id="rId61" o:title=""/>
           </v:shape>
-          <o:OLEObject Type="Embed" ProgID="Word.OpenDocumentText.12" ShapeID="_x0000_i1040" DrawAspect="Content" ObjectID="_1547223425" r:id="rId62"/>
+          <o:OLEObject Type="Embed" ProgID="Word.OpenDocumentText.12" ShapeID="_x0000_i1038" DrawAspect="Content" ObjectID="_1547242170" r:id="rId62"/>
         </w:object>
       </w:r>
       <w:r>
         <w:t xml:space="preserve">Codi </w:t>
       </w:r>
-      <w:r>
-        <w:fldChar w:fldCharType="begin"/>
-      </w:r>
-      <w:r>
-        <w:instrText xml:space="preserve"> SEQ Codi \* ARABIC </w:instrText>
-      </w:r>
-      <w:r>
-        <w:fldChar w:fldCharType="separate"/>
-      </w:r>
-      <w:r>
-        <w:rPr>
-          <w:noProof/>
-        </w:rPr>
-        <w:t>14</w:t>
-      </w:r>
-      <w:r>
-        <w:fldChar w:fldCharType="end"/>
-      </w:r>
+      <w:fldSimple w:instr=" SEQ Codi \* ARABIC ">
+        <w:r>
+          <w:rPr>
+            <w:noProof/>
+          </w:rPr>
+          <w:t>14</w:t>
+        </w:r>
+      </w:fldSimple>
       <w:r>
         <w:t xml:space="preserve">. </w:t>
       </w:r>
@@ -16100,17 +16004,11 @@
         <w:rPr>
           <w:color w:val="auto"/>
         </w:rPr>
-        <w:t xml:space="preserve"> de </w:t>
-      </w:r>
-      <w:r>
-        <w:rPr>
-          <w:color w:val="auto"/>
-        </w:rPr>
-        <w:t>paquet rebut</w:t>
-      </w:r>
-    </w:p>
-    <w:bookmarkStart w:id="45" w:name="_MON_1547218675"/>
-    <w:bookmarkEnd w:id="45"/>
+        <w:t xml:space="preserve"> de paquet rebut</w:t>
+      </w:r>
+    </w:p>
+    <w:bookmarkStart w:id="44" w:name="_MON_1547218675"/>
+    <w:bookmarkEnd w:id="44"/>
     <w:p>
       <w:pPr>
         <w:pStyle w:val="Descripcin"/>
@@ -16121,33 +16019,23 @@
       </w:pPr>
       <w:r>
         <w:object w:dxaOrig="9720" w:dyaOrig="2199">
-          <v:shape id="_x0000_i1041" type="#_x0000_t75" style="width:460.75pt;height:109.5pt" o:ole="">
+          <v:shape id="_x0000_i1039" type="#_x0000_t75" style="width:460.5pt;height:109.5pt" o:ole="">
             <v:imagedata r:id="rId63" o:title=""/>
           </v:shape>
-          <o:OLEObject Type="Embed" ProgID="Word.OpenDocumentText.12" ShapeID="_x0000_i1041" DrawAspect="Content" ObjectID="_1547223426" r:id="rId64"/>
+          <o:OLEObject Type="Embed" ProgID="Word.OpenDocumentText.12" ShapeID="_x0000_i1039" DrawAspect="Content" ObjectID="_1547242171" r:id="rId64"/>
         </w:object>
       </w:r>
       <w:r>
         <w:t xml:space="preserve">Codi </w:t>
       </w:r>
-      <w:r>
-        <w:fldChar w:fldCharType="begin"/>
-      </w:r>
-      <w:r>
-        <w:instrText xml:space="preserve"> SEQ Codi \* ARABIC </w:instrText>
-      </w:r>
-      <w:r>
-        <w:fldChar w:fldCharType="separate"/>
-      </w:r>
-      <w:r>
-        <w:rPr>
-          <w:noProof/>
-        </w:rPr>
-        <w:t>15</w:t>
-      </w:r>
-      <w:r>
-        <w:fldChar w:fldCharType="end"/>
-      </w:r>
+      <w:fldSimple w:instr=" SEQ Codi \* ARABIC ">
+        <w:r>
+          <w:rPr>
+            <w:noProof/>
+          </w:rPr>
+          <w:t>15</w:t>
+        </w:r>
+      </w:fldSimple>
       <w:r>
         <w:t xml:space="preserve">. </w:t>
       </w:r>
@@ -16188,10 +16076,7 @@
     </w:p>
     <w:p>
       <w:r>
-        <w:t xml:space="preserve">Les </w:t>
-      </w:r>
-      <w:r>
-        <w:t>definicions de tipus d’</w:t>
+        <w:t>Les definicions de tipus d’</w:t>
       </w:r>
       <w:r>
         <w:t xml:space="preserve">estructures utilitzades </w:t>
@@ -16221,8 +16106,8 @@
         </w:rPr>
       </w:pPr>
     </w:p>
-    <w:bookmarkStart w:id="46" w:name="_MON_1547218876"/>
-    <w:bookmarkEnd w:id="46"/>
+    <w:bookmarkStart w:id="45" w:name="_MON_1547218876"/>
+    <w:bookmarkEnd w:id="45"/>
     <w:p>
       <w:pPr>
         <w:pStyle w:val="Descripcin"/>
@@ -16233,33 +16118,23 @@
       </w:pPr>
       <w:r>
         <w:object w:dxaOrig="9720" w:dyaOrig="1746">
-          <v:shape id="_x0000_i1037" type="#_x0000_t75" style="width:460.75pt;height:86.95pt" o:ole="">
+          <v:shape id="_x0000_i1040" type="#_x0000_t75" style="width:460.5pt;height:87pt" o:ole="">
             <v:imagedata r:id="rId65" o:title=""/>
           </v:shape>
-          <o:OLEObject Type="Embed" ProgID="Word.OpenDocumentText.12" ShapeID="_x0000_i1037" DrawAspect="Content" ObjectID="_1547223427" r:id="rId66"/>
+          <o:OLEObject Type="Embed" ProgID="Word.OpenDocumentText.12" ShapeID="_x0000_i1040" DrawAspect="Content" ObjectID="_1547242172" r:id="rId66"/>
         </w:object>
       </w:r>
       <w:r>
         <w:t xml:space="preserve">Codi </w:t>
       </w:r>
-      <w:r>
-        <w:fldChar w:fldCharType="begin"/>
-      </w:r>
-      <w:r>
-        <w:instrText xml:space="preserve"> SEQ Codi \* ARABIC </w:instrText>
-      </w:r>
-      <w:r>
-        <w:fldChar w:fldCharType="separate"/>
-      </w:r>
-      <w:r>
-        <w:rPr>
-          <w:noProof/>
-        </w:rPr>
-        <w:t>16</w:t>
-      </w:r>
-      <w:r>
-        <w:fldChar w:fldCharType="end"/>
-      </w:r>
+      <w:fldSimple w:instr=" SEQ Codi \* ARABIC ">
+        <w:r>
+          <w:rPr>
+            <w:noProof/>
+          </w:rPr>
+          <w:t>16</w:t>
+        </w:r>
+      </w:fldSimple>
       <w:r>
         <w:t xml:space="preserve">. </w:t>
       </w:r>
@@ -16278,8 +16153,8 @@
       </w:r>
       <w:proofErr w:type="spellEnd"/>
     </w:p>
-    <w:bookmarkStart w:id="47" w:name="_MON_1547219599"/>
-    <w:bookmarkEnd w:id="47"/>
+    <w:bookmarkStart w:id="46" w:name="_MON_1547219599"/>
+    <w:bookmarkEnd w:id="46"/>
     <w:p>
       <w:pPr>
         <w:pStyle w:val="Descripcin"/>
@@ -16290,33 +16165,23 @@
       </w:pPr>
       <w:r>
         <w:object w:dxaOrig="9720" w:dyaOrig="3332">
-          <v:shape id="_x0000_i1038" type="#_x0000_t75" style="width:460.75pt;height:165.95pt" o:ole="">
+          <v:shape id="_x0000_i1041" type="#_x0000_t75" style="width:460.5pt;height:165.75pt" o:ole="">
             <v:imagedata r:id="rId67" o:title=""/>
           </v:shape>
-          <o:OLEObject Type="Embed" ProgID="Word.OpenDocumentText.12" ShapeID="_x0000_i1038" DrawAspect="Content" ObjectID="_1547223428" r:id="rId68"/>
+          <o:OLEObject Type="Embed" ProgID="Word.OpenDocumentText.12" ShapeID="_x0000_i1041" DrawAspect="Content" ObjectID="_1547242173" r:id="rId68"/>
         </w:object>
       </w:r>
       <w:r>
         <w:t xml:space="preserve">Codi </w:t>
       </w:r>
-      <w:r>
-        <w:fldChar w:fldCharType="begin"/>
-      </w:r>
-      <w:r>
-        <w:instrText xml:space="preserve"> SEQ Codi \* ARABIC </w:instrText>
-      </w:r>
-      <w:r>
-        <w:fldChar w:fldCharType="separate"/>
-      </w:r>
-      <w:r>
-        <w:rPr>
-          <w:noProof/>
-        </w:rPr>
-        <w:t>17</w:t>
-      </w:r>
-      <w:r>
-        <w:fldChar w:fldCharType="end"/>
-      </w:r>
+      <w:fldSimple w:instr=" SEQ Codi \* ARABIC ">
+        <w:r>
+          <w:rPr>
+            <w:noProof/>
+          </w:rPr>
+          <w:t>17</w:t>
+        </w:r>
+      </w:fldSimple>
       <w:r>
         <w:t xml:space="preserve">. </w:t>
       </w:r>
@@ -16324,17 +16189,11 @@
         <w:rPr>
           <w:color w:val="auto"/>
         </w:rPr>
-        <w:t>Definició de tipus d’</w:t>
-      </w:r>
-      <w:r>
-        <w:rPr>
-          <w:color w:val="auto"/>
-        </w:rPr>
-        <w:t>estructura per paquets IPv4</w:t>
-      </w:r>
-    </w:p>
-    <w:bookmarkStart w:id="48" w:name="_MON_1547219614"/>
-    <w:bookmarkEnd w:id="48"/>
+        <w:t>Definició de tipus d’estructura per paquets IPv4</w:t>
+      </w:r>
+    </w:p>
+    <w:bookmarkStart w:id="47" w:name="_MON_1547219614"/>
+    <w:bookmarkEnd w:id="47"/>
     <w:p>
       <w:pPr>
         <w:pStyle w:val="Descripcin"/>
@@ -16345,33 +16204,23 @@
       </w:pPr>
       <w:r>
         <w:object w:dxaOrig="9720" w:dyaOrig="2879">
-          <v:shape id="_x0000_i1039" type="#_x0000_t75" style="width:460.75pt;height:143.35pt" o:ole="">
+          <v:shape id="_x0000_i1042" type="#_x0000_t75" style="width:460.5pt;height:143.25pt" o:ole="">
             <v:imagedata r:id="rId69" o:title=""/>
           </v:shape>
-          <o:OLEObject Type="Embed" ProgID="Word.OpenDocumentText.12" ShapeID="_x0000_i1039" DrawAspect="Content" ObjectID="_1547223429" r:id="rId70"/>
+          <o:OLEObject Type="Embed" ProgID="Word.OpenDocumentText.12" ShapeID="_x0000_i1042" DrawAspect="Content" ObjectID="_1547242174" r:id="rId70"/>
         </w:object>
       </w:r>
       <w:r>
         <w:t xml:space="preserve">Codi </w:t>
       </w:r>
-      <w:r>
-        <w:fldChar w:fldCharType="begin"/>
-      </w:r>
-      <w:r>
-        <w:instrText xml:space="preserve"> SEQ Codi \* ARABIC </w:instrText>
-      </w:r>
-      <w:r>
-        <w:fldChar w:fldCharType="separate"/>
-      </w:r>
-      <w:r>
-        <w:rPr>
-          <w:noProof/>
-        </w:rPr>
-        <w:t>18</w:t>
-      </w:r>
-      <w:r>
-        <w:fldChar w:fldCharType="end"/>
-      </w:r>
+      <w:fldSimple w:instr=" SEQ Codi \* ARABIC ">
+        <w:r>
+          <w:rPr>
+            <w:noProof/>
+          </w:rPr>
+          <w:t>18</w:t>
+        </w:r>
+      </w:fldSimple>
       <w:r>
         <w:t xml:space="preserve">. </w:t>
       </w:r>
@@ -16379,17 +16228,11 @@
         <w:rPr>
           <w:color w:val="auto"/>
         </w:rPr>
-        <w:t>Definició de tipus d’</w:t>
-      </w:r>
-      <w:r>
-        <w:rPr>
-          <w:color w:val="auto"/>
-        </w:rPr>
-        <w:t>estructura per paquets ARP</w:t>
-      </w:r>
-    </w:p>
-    <w:bookmarkStart w:id="49" w:name="_MON_1547219655"/>
-    <w:bookmarkEnd w:id="49"/>
+        <w:t>Definició de tipus d’estructura per paquets ARP</w:t>
+      </w:r>
+    </w:p>
+    <w:bookmarkStart w:id="48" w:name="_MON_1547219655"/>
+    <w:bookmarkEnd w:id="48"/>
     <w:p>
       <w:pPr>
         <w:pStyle w:val="Descripcin"/>
@@ -16400,33 +16243,23 @@
       </w:pPr>
       <w:r>
         <w:object w:dxaOrig="9720" w:dyaOrig="1972">
-          <v:shape id="_x0000_i1042" type="#_x0000_t75" style="width:460.5pt;height:98.25pt" o:ole="">
+          <v:shape id="_x0000_i1043" type="#_x0000_t75" style="width:460.5pt;height:98.25pt" o:ole="">
             <v:imagedata r:id="rId71" o:title=""/>
           </v:shape>
-          <o:OLEObject Type="Embed" ProgID="Word.OpenDocumentText.12" ShapeID="_x0000_i1042" DrawAspect="Content" ObjectID="_1547223430" r:id="rId72"/>
+          <o:OLEObject Type="Embed" ProgID="Word.OpenDocumentText.12" ShapeID="_x0000_i1043" DrawAspect="Content" ObjectID="_1547242175" r:id="rId72"/>
         </w:object>
       </w:r>
       <w:r>
         <w:t xml:space="preserve">Codi </w:t>
       </w:r>
-      <w:r>
-        <w:fldChar w:fldCharType="begin"/>
-      </w:r>
-      <w:r>
-        <w:instrText xml:space="preserve"> SEQ Codi \* ARABIC </w:instrText>
-      </w:r>
-      <w:r>
-        <w:fldChar w:fldCharType="separate"/>
-      </w:r>
-      <w:r>
-        <w:rPr>
-          <w:noProof/>
-        </w:rPr>
-        <w:t>19</w:t>
-      </w:r>
-      <w:r>
-        <w:fldChar w:fldCharType="end"/>
-      </w:r>
+      <w:fldSimple w:instr=" SEQ Codi \* ARABIC ">
+        <w:r>
+          <w:rPr>
+            <w:noProof/>
+          </w:rPr>
+          <w:t>19</w:t>
+        </w:r>
+      </w:fldSimple>
       <w:r>
         <w:t xml:space="preserve">. </w:t>
       </w:r>
@@ -16434,13 +16267,7 @@
         <w:rPr>
           <w:color w:val="auto"/>
         </w:rPr>
-        <w:t>Definició de tipus d’</w:t>
-      </w:r>
-      <w:r>
-        <w:rPr>
-          <w:color w:val="auto"/>
-        </w:rPr>
-        <w:t>estructura per paquets ICMP</w:t>
+        <w:t>Definició de tipus d’estructura per paquets ICMP</w:t>
       </w:r>
     </w:p>
     <w:p>
@@ -16465,8 +16292,8 @@
         <w:t xml:space="preserve"> Les funcions d’ajuda per imprimir adreces IP i MAC es poden trobar al Codi 21.</w:t>
       </w:r>
     </w:p>
-    <w:bookmarkStart w:id="50" w:name="_MON_1547219943"/>
-    <w:bookmarkEnd w:id="50"/>
+    <w:bookmarkStart w:id="49" w:name="_MON_1547219943"/>
+    <w:bookmarkEnd w:id="49"/>
     <w:p>
       <w:pPr>
         <w:pStyle w:val="Descripcin"/>
@@ -16477,33 +16304,23 @@
       </w:pPr>
       <w:r>
         <w:object w:dxaOrig="9720" w:dyaOrig="1746">
-          <v:shape id="_x0000_i1043" type="#_x0000_t75" style="width:460.5pt;height:87pt" o:ole="">
+          <v:shape id="_x0000_i1044" type="#_x0000_t75" style="width:460.5pt;height:87pt" o:ole="">
             <v:imagedata r:id="rId73" o:title=""/>
           </v:shape>
-          <o:OLEObject Type="Embed" ProgID="Word.OpenDocumentText.12" ShapeID="_x0000_i1043" DrawAspect="Content" ObjectID="_1547223431" r:id="rId74"/>
+          <o:OLEObject Type="Embed" ProgID="Word.OpenDocumentText.12" ShapeID="_x0000_i1044" DrawAspect="Content" ObjectID="_1547242176" r:id="rId74"/>
         </w:object>
       </w:r>
       <w:r>
         <w:t xml:space="preserve">Codi </w:t>
       </w:r>
-      <w:r>
-        <w:fldChar w:fldCharType="begin"/>
-      </w:r>
-      <w:r>
-        <w:instrText xml:space="preserve"> SEQ Codi \* ARABIC </w:instrText>
-      </w:r>
-      <w:r>
-        <w:fldChar w:fldCharType="separate"/>
-      </w:r>
-      <w:r>
-        <w:rPr>
-          <w:noProof/>
-        </w:rPr>
-        <w:t>19</w:t>
-      </w:r>
-      <w:r>
-        <w:fldChar w:fldCharType="end"/>
-      </w:r>
+      <w:fldSimple w:instr=" SEQ Codi \* ARABIC ">
+        <w:r>
+          <w:rPr>
+            <w:noProof/>
+          </w:rPr>
+          <w:t>19</w:t>
+        </w:r>
+      </w:fldSimple>
       <w:r>
         <w:t xml:space="preserve">. </w:t>
       </w:r>
@@ -16514,8 +16331,8 @@
         <w:t>Variables globals utilitzades al programa</w:t>
       </w:r>
     </w:p>
-    <w:bookmarkStart w:id="51" w:name="_MON_1547220021"/>
-    <w:bookmarkEnd w:id="51"/>
+    <w:bookmarkStart w:id="50" w:name="_MON_1547220021"/>
+    <w:bookmarkEnd w:id="50"/>
     <w:p>
       <w:pPr>
         <w:pStyle w:val="Descripcin"/>
@@ -16526,10 +16343,10 @@
       </w:pPr>
       <w:r>
         <w:object w:dxaOrig="9720" w:dyaOrig="2426">
-          <v:shape id="_x0000_i1044" type="#_x0000_t75" style="width:460.5pt;height:120.75pt" o:ole="">
+          <v:shape id="_x0000_i1045" type="#_x0000_t75" style="width:460.5pt;height:120.75pt" o:ole="">
             <v:imagedata r:id="rId75" o:title=""/>
           </v:shape>
-          <o:OLEObject Type="Embed" ProgID="Word.OpenDocumentText.12" ShapeID="_x0000_i1044" DrawAspect="Content" ObjectID="_1547223432" r:id="rId76"/>
+          <o:OLEObject Type="Embed" ProgID="Word.OpenDocumentText.12" ShapeID="_x0000_i1045" DrawAspect="Content" ObjectID="_1547242177" r:id="rId76"/>
         </w:object>
       </w:r>
       <w:r>
@@ -16538,24 +16355,14 @@
       <w:r>
         <w:t xml:space="preserve">Codi </w:t>
       </w:r>
-      <w:r>
-        <w:fldChar w:fldCharType="begin"/>
-      </w:r>
-      <w:r>
-        <w:instrText xml:space="preserve"> SEQ Codi \* ARABIC </w:instrText>
-      </w:r>
-      <w:r>
-        <w:fldChar w:fldCharType="separate"/>
-      </w:r>
-      <w:r>
-        <w:rPr>
-          <w:noProof/>
-        </w:rPr>
-        <w:t>21</w:t>
-      </w:r>
-      <w:r>
-        <w:fldChar w:fldCharType="end"/>
-      </w:r>
+      <w:fldSimple w:instr=" SEQ Codi \* ARABIC ">
+        <w:r>
+          <w:rPr>
+            <w:noProof/>
+          </w:rPr>
+          <w:t>21</w:t>
+        </w:r>
+      </w:fldSimple>
       <w:r>
         <w:t xml:space="preserve">. </w:t>
       </w:r>
@@ -16563,19 +16370,7 @@
         <w:rPr>
           <w:color w:val="auto"/>
         </w:rPr>
-        <w:t>Funció</w:t>
-      </w:r>
-      <w:r>
-        <w:rPr>
-          <w:color w:val="auto"/>
-        </w:rPr>
-        <w:t xml:space="preserve"> d’utilitat per imprimir adreces </w:t>
-      </w:r>
-      <w:r>
-        <w:rPr>
-          <w:color w:val="auto"/>
-        </w:rPr>
-        <w:t>MAC</w:t>
+        <w:t>Funció d’utilitat per imprimir adreces MAC</w:t>
       </w:r>
     </w:p>
     <w:p>
@@ -16598,28 +16393,19 @@
       </w:pPr>
       <w:r>
         <w:lastRenderedPageBreak/>
-        <w:t xml:space="preserve">Trossos de codi </w:t>
-      </w:r>
-      <w:r>
-        <w:t>del bucle principal</w:t>
-      </w:r>
-    </w:p>
-    <w:p>
-      <w:r>
-        <w:t>El codi que tracta els paquets ARP i ICMP quan arriben (trossos que faltaven al Codi 11) es pot trobar a continuació, en els codis 2</w:t>
-      </w:r>
-      <w:r>
-        <w:t>2 i 23</w:t>
-      </w:r>
-      <w:r>
-        <w:t>.</w:t>
+        <w:t>Trossos de codi del bucle principal</w:t>
+      </w:r>
+    </w:p>
+    <w:p>
+      <w:r>
+        <w:t>El codi que tracta els paquets ARP i ICMP quan arriben (trossos que faltaven al Codi 11) es pot trobar a continuació, en els codis 22 i 23.</w:t>
       </w:r>
       <w:r>
         <w:t xml:space="preserve"> </w:t>
       </w:r>
     </w:p>
-    <w:bookmarkStart w:id="52" w:name="_MON_1547220386"/>
-    <w:bookmarkEnd w:id="52"/>
+    <w:bookmarkStart w:id="51" w:name="_MON_1547220386"/>
+    <w:bookmarkEnd w:id="51"/>
     <w:p>
       <w:pPr>
         <w:pStyle w:val="Descripcin"/>
@@ -16633,30 +16419,20 @@
           <v:shape id="_x0000_i1046" type="#_x0000_t75" style="width:460.5pt;height:324pt" o:ole="">
             <v:imagedata r:id="rId77" o:title=""/>
           </v:shape>
-          <o:OLEObject Type="Embed" ProgID="Word.OpenDocumentText.12" ShapeID="_x0000_i1046" DrawAspect="Content" ObjectID="_1547223433" r:id="rId78"/>
+          <o:OLEObject Type="Embed" ProgID="Word.OpenDocumentText.12" ShapeID="_x0000_i1046" DrawAspect="Content" ObjectID="_1547242178" r:id="rId78"/>
         </w:object>
       </w:r>
       <w:r>
         <w:t xml:space="preserve">Codi </w:t>
       </w:r>
-      <w:r>
-        <w:fldChar w:fldCharType="begin"/>
-      </w:r>
-      <w:r>
-        <w:instrText xml:space="preserve"> SEQ Codi \* ARABIC </w:instrText>
-      </w:r>
-      <w:r>
-        <w:fldChar w:fldCharType="separate"/>
-      </w:r>
-      <w:r>
-        <w:rPr>
-          <w:noProof/>
-        </w:rPr>
-        <w:t>22</w:t>
-      </w:r>
-      <w:r>
-        <w:fldChar w:fldCharType="end"/>
-      </w:r>
+      <w:fldSimple w:instr=" SEQ Codi \* ARABIC ">
+        <w:r>
+          <w:rPr>
+            <w:noProof/>
+          </w:rPr>
+          <w:t>22</w:t>
+        </w:r>
+      </w:fldSimple>
       <w:r>
         <w:t xml:space="preserve">. </w:t>
       </w:r>
@@ -16667,8 +16443,8 @@
         <w:t>Codi que tracta els paquets ARP</w:t>
       </w:r>
     </w:p>
-    <w:bookmarkStart w:id="53" w:name="_MON_1547220639"/>
-    <w:bookmarkEnd w:id="53"/>
+    <w:bookmarkStart w:id="52" w:name="_MON_1547220639"/>
+    <w:bookmarkEnd w:id="52"/>
     <w:p>
       <w:pPr>
         <w:pStyle w:val="Descripcin"/>
@@ -16682,30 +16458,20 @@
           <v:shape id="_x0000_i1047" type="#_x0000_t75" style="width:460.5pt;height:304.5pt" o:ole="">
             <v:imagedata r:id="rId79" o:title=""/>
           </v:shape>
-          <o:OLEObject Type="Embed" ProgID="Word.OpenDocumentText.12" ShapeID="_x0000_i1047" DrawAspect="Content" ObjectID="_1547223434" r:id="rId80"/>
+          <o:OLEObject Type="Embed" ProgID="Word.OpenDocumentText.12" ShapeID="_x0000_i1047" DrawAspect="Content" ObjectID="_1547242179" r:id="rId80"/>
         </w:object>
       </w:r>
       <w:r>
         <w:t xml:space="preserve">Codi </w:t>
       </w:r>
-      <w:r>
-        <w:fldChar w:fldCharType="begin"/>
-      </w:r>
-      <w:r>
-        <w:instrText xml:space="preserve"> SEQ Codi \* ARABIC </w:instrText>
-      </w:r>
-      <w:r>
-        <w:fldChar w:fldCharType="separate"/>
-      </w:r>
-      <w:r>
-        <w:rPr>
-          <w:noProof/>
-        </w:rPr>
-        <w:t>23</w:t>
-      </w:r>
-      <w:r>
-        <w:fldChar w:fldCharType="end"/>
-      </w:r>
+      <w:fldSimple w:instr=" SEQ Codi \* ARABIC ">
+        <w:r>
+          <w:rPr>
+            <w:noProof/>
+          </w:rPr>
+          <w:t>23</w:t>
+        </w:r>
+      </w:fldSimple>
       <w:r>
         <w:t xml:space="preserve">. </w:t>
       </w:r>
@@ -16713,13 +16479,7 @@
         <w:rPr>
           <w:color w:val="auto"/>
         </w:rPr>
-        <w:t xml:space="preserve">Codi que tracta els paquets </w:t>
-      </w:r>
-      <w:r>
-        <w:rPr>
-          <w:color w:val="auto"/>
-        </w:rPr>
-        <w:t>ICMP de petició d’eco</w:t>
+        <w:t>Codi que tracta els paquets ICMP de petició d’eco</w:t>
       </w:r>
     </w:p>
     <w:p>
@@ -16759,11 +16519,957 @@
     </w:p>
     <w:p>
       <w:pPr>
+        <w:rPr>
+          <w:lang w:eastAsia="en-US"/>
+        </w:rPr>
+      </w:pPr>
+    </w:p>
+    <w:p>
+      <w:pPr>
+        <w:rPr>
+          <w:lang w:eastAsia="en-US"/>
+        </w:rPr>
+      </w:pPr>
+      <w:r>
+        <w:rPr>
+          <w:lang w:eastAsia="en-US"/>
+        </w:rPr>
+        <w:t xml:space="preserve">Per fer les proves experimentals per poder </w:t>
+      </w:r>
+      <w:r>
+        <w:rPr>
+          <w:lang w:eastAsia="en-US"/>
+        </w:rPr>
+        <w:t xml:space="preserve">posar a prova les implementacions de pila de protocol al respondre a una petició d’eco s’ha decidit fer-ho des d’una màquina Linux. La principal raó és que la utilitat </w:t>
+      </w:r>
+      <w:proofErr w:type="spellStart"/>
+      <w:r>
+        <w:rPr>
+          <w:lang w:eastAsia="en-US"/>
+        </w:rPr>
+        <w:t>ping</w:t>
+      </w:r>
+      <w:proofErr w:type="spellEnd"/>
+      <w:r>
+        <w:rPr>
+          <w:lang w:eastAsia="en-US"/>
+        </w:rPr>
+        <w:t xml:space="preserve"> de Linux dóna molta més informació que la de Windows. Per tots els temps per sota d’un </w:t>
+      </w:r>
+      <w:proofErr w:type="spellStart"/>
+      <w:r>
+        <w:rPr>
+          <w:lang w:eastAsia="en-US"/>
+        </w:rPr>
+        <w:t>milisegon</w:t>
+      </w:r>
+      <w:proofErr w:type="spellEnd"/>
+      <w:r>
+        <w:rPr>
+          <w:lang w:eastAsia="en-US"/>
+        </w:rPr>
+        <w:t xml:space="preserve"> la utilitat de Windows simplement diu &lt;1ms, mentre que la de Linux dóna la informació completa.</w:t>
+      </w:r>
+      <w:r>
+        <w:rPr>
+          <w:lang w:eastAsia="en-US"/>
+        </w:rPr>
+        <w:t xml:space="preserve"> </w:t>
+      </w:r>
+    </w:p>
+    <w:p>
+      <w:pPr>
+        <w:rPr>
+          <w:lang w:eastAsia="en-US"/>
+        </w:rPr>
+      </w:pPr>
+    </w:p>
+    <w:p>
+      <w:pPr>
+        <w:rPr>
+          <w:lang w:eastAsia="en-US"/>
+        </w:rPr>
+      </w:pPr>
+      <w:r>
+        <w:rPr>
+          <w:lang w:eastAsia="en-US"/>
+        </w:rPr>
+        <w:t xml:space="preserve">Per poder automatitzar les proves el màxim possible el que s’ha fet és un petit script de </w:t>
+      </w:r>
+      <w:proofErr w:type="spellStart"/>
+      <w:r>
+        <w:rPr>
+          <w:lang w:eastAsia="en-US"/>
+        </w:rPr>
+        <w:t>bash</w:t>
+      </w:r>
+      <w:proofErr w:type="spellEnd"/>
+      <w:r>
+        <w:rPr>
+          <w:lang w:eastAsia="en-US"/>
+        </w:rPr>
+        <w:t xml:space="preserve"> (terminal de Linux) que executa els </w:t>
+      </w:r>
+      <w:proofErr w:type="spellStart"/>
+      <w:r>
+        <w:rPr>
+          <w:lang w:eastAsia="en-US"/>
+        </w:rPr>
+        <w:t>pings</w:t>
+      </w:r>
+      <w:proofErr w:type="spellEnd"/>
+      <w:r>
+        <w:rPr>
+          <w:lang w:eastAsia="en-US"/>
+        </w:rPr>
+        <w:t xml:space="preserve"> i guarda el resultat en un arxiu. En aquest script l’únic important que hi ha és la línia que executa el </w:t>
+      </w:r>
+      <w:proofErr w:type="spellStart"/>
+      <w:r>
+        <w:rPr>
+          <w:lang w:eastAsia="en-US"/>
+        </w:rPr>
+        <w:t>ping</w:t>
+      </w:r>
+      <w:proofErr w:type="spellEnd"/>
+      <w:r>
+        <w:rPr>
+          <w:lang w:eastAsia="en-US"/>
+        </w:rPr>
+        <w:t xml:space="preserve">. Es pot veure aquest script al Codi </w:t>
+      </w:r>
+      <w:r>
+        <w:rPr>
+          <w:lang w:eastAsia="en-US"/>
+        </w:rPr>
+        <w:t>24</w:t>
+      </w:r>
+      <w:r>
+        <w:rPr>
+          <w:lang w:eastAsia="en-US"/>
+        </w:rPr>
+        <w:t xml:space="preserve">. Els arguments </w:t>
+      </w:r>
+      <w:r>
+        <w:rPr>
+          <w:lang w:eastAsia="en-US"/>
+        </w:rPr>
+        <w:t xml:space="preserve">amb què s’executa </w:t>
+      </w:r>
+      <w:r>
+        <w:rPr>
+          <w:lang w:eastAsia="en-US"/>
+        </w:rPr>
+        <w:t xml:space="preserve">la utilitat </w:t>
+      </w:r>
+      <w:proofErr w:type="spellStart"/>
+      <w:r>
+        <w:rPr>
+          <w:lang w:eastAsia="en-US"/>
+        </w:rPr>
+        <w:t>ping</w:t>
+      </w:r>
+      <w:proofErr w:type="spellEnd"/>
+      <w:r>
+        <w:rPr>
+          <w:lang w:eastAsia="en-US"/>
+        </w:rPr>
+        <w:t xml:space="preserve"> són:</w:t>
+      </w:r>
+    </w:p>
+    <w:p>
+      <w:pPr>
+        <w:pStyle w:val="Prrafodelista"/>
+        <w:numPr>
+          <w:ilvl w:val="0"/>
+          <w:numId w:val="39"/>
+        </w:numPr>
+      </w:pPr>
+      <w:proofErr w:type="spellStart"/>
+      <w:r>
+        <w:rPr>
+          <w:rFonts w:ascii="Courier New" w:hAnsi="Courier New" w:cs="Courier New"/>
+          <w:color w:val="FFC000"/>
+          <w:sz w:val="20"/>
+        </w:rPr>
+        <w:t>sudo</w:t>
+      </w:r>
+      <w:proofErr w:type="spellEnd"/>
+      <w:r>
+        <w:t xml:space="preserve">, permisos de </w:t>
+      </w:r>
+      <w:proofErr w:type="spellStart"/>
+      <w:r>
+        <w:t>superusuari</w:t>
+      </w:r>
+      <w:proofErr w:type="spellEnd"/>
+      <w:r>
+        <w:t xml:space="preserve"> requerits per poder tenir un interval per sota de 200 ms.</w:t>
+      </w:r>
+    </w:p>
+    <w:p>
+      <w:pPr>
+        <w:pStyle w:val="Prrafodelista"/>
+        <w:numPr>
+          <w:ilvl w:val="0"/>
+          <w:numId w:val="39"/>
+        </w:numPr>
+      </w:pPr>
+      <w:r>
+        <w:rPr>
+          <w:rFonts w:ascii="Courier New" w:hAnsi="Courier New" w:cs="Courier New"/>
+          <w:sz w:val="20"/>
+        </w:rPr>
+        <w:t>192.168.1.200</w:t>
+      </w:r>
+      <w:r>
+        <w:t>, adreça IP de la placa utilitzada, la mateixa en tots els casos.</w:t>
+      </w:r>
+    </w:p>
+    <w:p>
+      <w:pPr>
+        <w:pStyle w:val="Prrafodelista"/>
+        <w:numPr>
+          <w:ilvl w:val="0"/>
+          <w:numId w:val="39"/>
+        </w:numPr>
+      </w:pPr>
+      <w:r>
+        <w:rPr>
+          <w:rFonts w:ascii="Courier New" w:hAnsi="Courier New" w:cs="Courier New"/>
+          <w:sz w:val="20"/>
+        </w:rPr>
+        <w:t>-c 100</w:t>
+      </w:r>
+      <w:r>
+        <w:t>, quantitat de paquets que es volen intercanviar, en aquest cas 100.</w:t>
+      </w:r>
+    </w:p>
+    <w:p>
+      <w:pPr>
+        <w:pStyle w:val="Prrafodelista"/>
+        <w:numPr>
+          <w:ilvl w:val="0"/>
+          <w:numId w:val="39"/>
+        </w:numPr>
+      </w:pPr>
+      <w:r>
+        <w:rPr>
+          <w:rFonts w:ascii="Courier New" w:hAnsi="Courier New" w:cs="Courier New"/>
+          <w:sz w:val="20"/>
+        </w:rPr>
+        <w:t xml:space="preserve">-s </w:t>
+      </w:r>
+      <w:r>
+        <w:rPr>
+          <w:rFonts w:ascii="Courier New" w:hAnsi="Courier New" w:cs="Courier New"/>
+          <w:color w:val="FFC000"/>
+          <w:sz w:val="20"/>
+        </w:rPr>
+        <w:t>$</w:t>
+      </w:r>
+      <w:r>
+        <w:rPr>
+          <w:rFonts w:ascii="Courier New" w:hAnsi="Courier New" w:cs="Courier New"/>
+          <w:color w:val="5B9BD5"/>
+          <w:sz w:val="20"/>
+        </w:rPr>
+        <w:t>i</w:t>
+      </w:r>
+      <w:r>
+        <w:t>, quantitat de bytes que contindrà cada paquet d’eco, anirà incrementant segons el valor del comptador del bucle. És a dir, des de 20 fins a 1000 bytes, en salts de 10</w:t>
+      </w:r>
+      <w:r>
+        <w:t>, tornant un total de 99 valors per prova</w:t>
+      </w:r>
+      <w:r>
+        <w:t>.</w:t>
+      </w:r>
+    </w:p>
+    <w:p>
+      <w:pPr>
+        <w:pStyle w:val="Prrafodelista"/>
+        <w:numPr>
+          <w:ilvl w:val="0"/>
+          <w:numId w:val="39"/>
+        </w:numPr>
+      </w:pPr>
+      <w:r>
+        <w:rPr>
+          <w:rFonts w:ascii="Courier New" w:hAnsi="Courier New" w:cs="Courier New"/>
+          <w:sz w:val="20"/>
+        </w:rPr>
+        <w:t>-q</w:t>
+      </w:r>
+      <w:r>
+        <w:t>, la opció --quiet, que només retorna el resultat estadístic de la prova, sense retornar els resultats individuals de cada eco</w:t>
+      </w:r>
+    </w:p>
+    <w:p>
+      <w:pPr>
+        <w:pStyle w:val="Prrafodelista"/>
+        <w:numPr>
+          <w:ilvl w:val="0"/>
+          <w:numId w:val="39"/>
+        </w:numPr>
+      </w:pPr>
+      <w:r>
+        <w:rPr>
+          <w:rFonts w:ascii="Courier New" w:hAnsi="Courier New" w:cs="Courier New"/>
+          <w:sz w:val="20"/>
+        </w:rPr>
+        <w:t>-i 0.01</w:t>
+      </w:r>
+      <w:r>
+        <w:t xml:space="preserve">, l’interval en segons entre cada petició d’eco des de l’ordinador. En aquest cas són 10 </w:t>
+      </w:r>
+      <w:proofErr w:type="spellStart"/>
+      <w:r>
+        <w:t>ms</w:t>
+      </w:r>
+      <w:proofErr w:type="spellEnd"/>
+      <w:r>
+        <w:t>, perquè no s’espera cap temps d’anada i tornada del paquet d’eco més llarg que aquest temps.</w:t>
+      </w:r>
+    </w:p>
+    <w:p>
+      <w:pPr>
+        <w:pStyle w:val="Prrafodelista"/>
+        <w:numPr>
+          <w:ilvl w:val="0"/>
+          <w:numId w:val="39"/>
+        </w:numPr>
+      </w:pPr>
+      <w:r>
+        <w:rPr>
+          <w:rFonts w:ascii="Courier New" w:hAnsi="Courier New" w:cs="Courier New"/>
+          <w:sz w:val="20"/>
+        </w:rPr>
+        <w:t>-w 0.01</w:t>
+      </w:r>
+      <w:r>
+        <w:t>, la quantita</w:t>
+      </w:r>
+      <w:bookmarkStart w:id="53" w:name="_GoBack"/>
+      <w:bookmarkEnd w:id="53"/>
+      <w:r>
+        <w:t>t de temps màxima durant la qual l’ordinador espera resposta. Passat aquest temps dóna la petició com a perduda i compta un paquet perdut.</w:t>
+      </w:r>
+    </w:p>
+    <w:p/>
+    <w:bookmarkStart w:id="54" w:name="_MON_1547239373"/>
+    <w:bookmarkEnd w:id="54"/>
+    <w:p>
+      <w:pPr>
+        <w:pStyle w:val="Descripcin"/>
+        <w:jc w:val="center"/>
+        <w:rPr>
+          <w:color w:val="auto"/>
+        </w:rPr>
+      </w:pPr>
+      <w:r>
+        <w:object w:dxaOrig="9720" w:dyaOrig="1824">
+          <v:shape id="_x0000_i1048" type="#_x0000_t75" style="width:460.5pt;height:90.75pt" o:ole="">
+            <v:imagedata r:id="rId81" o:title=""/>
+          </v:shape>
+          <o:OLEObject Type="Embed" ProgID="Word.OpenDocumentText.12" ShapeID="_x0000_i1048" DrawAspect="Content" ObjectID="_1547242180" r:id="rId82"/>
+        </w:object>
+      </w:r>
+      <w:r>
+        <w:t xml:space="preserve">Codi </w:t>
+      </w:r>
+      <w:fldSimple w:instr=" SEQ Codi \* ARABIC ">
+        <w:r>
+          <w:rPr>
+            <w:noProof/>
+          </w:rPr>
+          <w:t>24</w:t>
+        </w:r>
+      </w:fldSimple>
+      <w:r>
+        <w:t xml:space="preserve">. </w:t>
+      </w:r>
+      <w:r>
+        <w:rPr>
+          <w:color w:val="auto"/>
+        </w:rPr>
+        <w:t xml:space="preserve">Script de </w:t>
+      </w:r>
+      <w:proofErr w:type="spellStart"/>
+      <w:r>
+        <w:rPr>
+          <w:color w:val="auto"/>
+        </w:rPr>
+        <w:t>bash</w:t>
+      </w:r>
+      <w:proofErr w:type="spellEnd"/>
+      <w:r>
+        <w:rPr>
+          <w:color w:val="auto"/>
+        </w:rPr>
+        <w:t xml:space="preserve"> </w:t>
+      </w:r>
+      <w:r>
+        <w:rPr>
+          <w:color w:val="auto"/>
+        </w:rPr>
+        <w:t>utilitzat</w:t>
+      </w:r>
+      <w:r>
+        <w:rPr>
+          <w:color w:val="auto"/>
+        </w:rPr>
+        <w:t xml:space="preserve"> per realitzar totes les proves</w:t>
+      </w:r>
+    </w:p>
+    <w:p>
+      <w:r>
+        <w:rPr>
+          <w:lang w:eastAsia="en-US"/>
+        </w:rPr>
+        <w:t>Aleshores, un cop es té l’arxiu de text corresponent a la prova, d’aquesta es poden extreure les dades i utilitzar-les en un full de càlcul per fer més càlculs o gràfics per poder comparar. Un resultat d’una de les proves fetes podria assemblar-se a les següents línies a la terminal de Linux:</w:t>
+      </w:r>
+      <w:r>
+        <w:t xml:space="preserve"> </w:t>
+      </w:r>
+    </w:p>
+    <w:bookmarkStart w:id="55" w:name="_MON_1547241162"/>
+    <w:bookmarkEnd w:id="55"/>
+    <w:p>
+      <w:pPr>
+        <w:pStyle w:val="Descripcin"/>
+        <w:jc w:val="center"/>
+        <w:rPr>
+          <w:color w:val="auto"/>
+        </w:rPr>
+      </w:pPr>
+      <w:r>
+        <w:object w:dxaOrig="9720" w:dyaOrig="1149">
+          <v:shape id="_x0000_i1049" type="#_x0000_t75" style="width:460.5pt;height:57pt" o:ole="">
+            <v:imagedata r:id="rId83" o:title=""/>
+          </v:shape>
+          <o:OLEObject Type="Embed" ProgID="Word.OpenDocumentText.12" ShapeID="_x0000_i1049" DrawAspect="Content" ObjectID="_1547242181" r:id="rId84"/>
+        </w:object>
+      </w:r>
+      <w:r>
+        <w:t xml:space="preserve">Codi </w:t>
+      </w:r>
+      <w:r>
+        <w:fldChar w:fldCharType="begin"/>
+      </w:r>
+      <w:r>
+        <w:instrText xml:space="preserve"> SEQ Codi \* ARABIC </w:instrText>
+      </w:r>
+      <w:r>
+        <w:fldChar w:fldCharType="separate"/>
+      </w:r>
+      <w:r>
+        <w:rPr>
+          <w:noProof/>
+        </w:rPr>
+        <w:t>25</w:t>
+      </w:r>
+      <w:r>
+        <w:fldChar w:fldCharType="end"/>
+      </w:r>
+      <w:r>
+        <w:t xml:space="preserve">. </w:t>
+      </w:r>
+      <w:r>
+        <w:rPr>
+          <w:color w:val="auto"/>
+        </w:rPr>
+        <w:t>Possible resposta d’una prova d’eco</w:t>
+      </w:r>
+    </w:p>
+    <w:p>
+      <w:r>
+        <w:t>En aquestes línies, es poden identificar varis paràmetres d’utilitat per les proves que interessen per aquest treball:</w:t>
+      </w:r>
+    </w:p>
+    <w:p>
+      <w:pPr>
+        <w:pStyle w:val="Prrafodelista"/>
+        <w:numPr>
+          <w:ilvl w:val="0"/>
+          <w:numId w:val="40"/>
+        </w:numPr>
+      </w:pPr>
+      <w:r>
+        <w:rPr>
+          <w:rFonts w:ascii="Ubuntu" w:hAnsi="Ubuntu"/>
+        </w:rPr>
+        <w:t>420</w:t>
+      </w:r>
+      <w:r>
+        <w:t>, número de bytes continguts com a dades en el paquet ICMP.</w:t>
+      </w:r>
+    </w:p>
+    <w:p>
+      <w:pPr>
+        <w:pStyle w:val="Prrafodelista"/>
+        <w:numPr>
+          <w:ilvl w:val="0"/>
+          <w:numId w:val="40"/>
+        </w:numPr>
+      </w:pPr>
+      <w:r>
+        <w:rPr>
+          <w:rFonts w:ascii="Ubuntu" w:hAnsi="Ubuntu"/>
+        </w:rPr>
+        <w:t xml:space="preserve">100 </w:t>
+      </w:r>
+      <w:proofErr w:type="spellStart"/>
+      <w:r>
+        <w:rPr>
+          <w:rFonts w:ascii="Ubuntu" w:hAnsi="Ubuntu"/>
+        </w:rPr>
+        <w:t>packets</w:t>
+      </w:r>
+      <w:proofErr w:type="spellEnd"/>
+      <w:r>
+        <w:rPr>
+          <w:rFonts w:ascii="Ubuntu" w:hAnsi="Ubuntu"/>
+        </w:rPr>
+        <w:t xml:space="preserve"> </w:t>
+      </w:r>
+      <w:proofErr w:type="spellStart"/>
+      <w:r>
+        <w:rPr>
+          <w:rFonts w:ascii="Ubuntu" w:hAnsi="Ubuntu"/>
+        </w:rPr>
+        <w:t>transmitted</w:t>
+      </w:r>
+      <w:proofErr w:type="spellEnd"/>
+      <w:r>
+        <w:t>, el nombre de paquets transmesos.</w:t>
+      </w:r>
+    </w:p>
+    <w:p>
+      <w:pPr>
+        <w:pStyle w:val="Prrafodelista"/>
+        <w:numPr>
+          <w:ilvl w:val="0"/>
+          <w:numId w:val="40"/>
+        </w:numPr>
+      </w:pPr>
+      <w:r>
+        <w:rPr>
+          <w:rFonts w:ascii="Ubuntu" w:hAnsi="Ubuntu"/>
+        </w:rPr>
+        <w:t xml:space="preserve">100 </w:t>
+      </w:r>
+      <w:proofErr w:type="spellStart"/>
+      <w:r>
+        <w:rPr>
+          <w:rFonts w:ascii="Ubuntu" w:hAnsi="Ubuntu"/>
+        </w:rPr>
+        <w:t>packets</w:t>
+      </w:r>
+      <w:proofErr w:type="spellEnd"/>
+      <w:r>
+        <w:rPr>
+          <w:rFonts w:ascii="Ubuntu" w:hAnsi="Ubuntu"/>
+        </w:rPr>
+        <w:t xml:space="preserve"> </w:t>
+      </w:r>
+      <w:proofErr w:type="spellStart"/>
+      <w:r>
+        <w:rPr>
+          <w:rFonts w:ascii="Ubuntu" w:hAnsi="Ubuntu"/>
+        </w:rPr>
+        <w:t>received</w:t>
+      </w:r>
+      <w:proofErr w:type="spellEnd"/>
+      <w:r>
+        <w:t>, el nombre de paquets rebuts.</w:t>
+      </w:r>
+    </w:p>
+    <w:p>
+      <w:pPr>
+        <w:pStyle w:val="Prrafodelista"/>
+        <w:numPr>
+          <w:ilvl w:val="0"/>
+          <w:numId w:val="40"/>
+        </w:numPr>
+      </w:pPr>
+      <w:r>
+        <w:rPr>
+          <w:rFonts w:ascii="Ubuntu" w:hAnsi="Ubuntu"/>
+        </w:rPr>
+        <w:lastRenderedPageBreak/>
+        <w:t xml:space="preserve">0% </w:t>
+      </w:r>
+      <w:proofErr w:type="spellStart"/>
+      <w:r>
+        <w:rPr>
+          <w:rFonts w:ascii="Ubuntu" w:hAnsi="Ubuntu"/>
+        </w:rPr>
+        <w:t>packet</w:t>
+      </w:r>
+      <w:proofErr w:type="spellEnd"/>
+      <w:r>
+        <w:rPr>
+          <w:rFonts w:ascii="Ubuntu" w:hAnsi="Ubuntu"/>
+        </w:rPr>
+        <w:t xml:space="preserve"> </w:t>
+      </w:r>
+      <w:proofErr w:type="spellStart"/>
+      <w:r>
+        <w:rPr>
+          <w:rFonts w:ascii="Ubuntu" w:hAnsi="Ubuntu"/>
+        </w:rPr>
+        <w:t>loss</w:t>
+      </w:r>
+      <w:proofErr w:type="spellEnd"/>
+      <w:r>
+        <w:t>, el percentatge de paquets perduts (sense resposta).</w:t>
+      </w:r>
+    </w:p>
+    <w:p>
+      <w:pPr>
+        <w:pStyle w:val="Prrafodelista"/>
+        <w:numPr>
+          <w:ilvl w:val="0"/>
+          <w:numId w:val="40"/>
+        </w:numPr>
+      </w:pPr>
+      <w:proofErr w:type="spellStart"/>
+      <w:r>
+        <w:rPr>
+          <w:rFonts w:ascii="Ubuntu" w:hAnsi="Ubuntu"/>
+        </w:rPr>
+        <w:t>rtt</w:t>
+      </w:r>
+      <w:proofErr w:type="spellEnd"/>
+      <w:r>
+        <w:rPr>
+          <w:rFonts w:ascii="Ubuntu" w:hAnsi="Ubuntu"/>
+        </w:rPr>
+        <w:t xml:space="preserve"> min/</w:t>
+      </w:r>
+      <w:proofErr w:type="spellStart"/>
+      <w:r>
+        <w:rPr>
+          <w:rFonts w:ascii="Ubuntu" w:hAnsi="Ubuntu"/>
+        </w:rPr>
+        <w:t>avg</w:t>
+      </w:r>
+      <w:proofErr w:type="spellEnd"/>
+      <w:r>
+        <w:rPr>
+          <w:rFonts w:ascii="Ubuntu" w:hAnsi="Ubuntu"/>
+        </w:rPr>
+        <w:t>/</w:t>
+      </w:r>
+      <w:proofErr w:type="spellStart"/>
+      <w:r>
+        <w:rPr>
+          <w:rFonts w:ascii="Ubuntu" w:hAnsi="Ubuntu"/>
+        </w:rPr>
+        <w:t>max</w:t>
+      </w:r>
+      <w:proofErr w:type="spellEnd"/>
+      <w:r>
+        <w:rPr>
+          <w:rFonts w:ascii="Ubuntu" w:hAnsi="Ubuntu"/>
+        </w:rPr>
+        <w:t>/</w:t>
+      </w:r>
+      <w:proofErr w:type="spellStart"/>
+      <w:r>
+        <w:rPr>
+          <w:rFonts w:ascii="Ubuntu" w:hAnsi="Ubuntu"/>
+        </w:rPr>
+        <w:t>mdev</w:t>
+      </w:r>
+      <w:proofErr w:type="spellEnd"/>
+      <w:r>
+        <w:t xml:space="preserve">, les dades estadístiques de temps de la prova. </w:t>
+      </w:r>
+      <w:proofErr w:type="spellStart"/>
+      <w:r>
+        <w:t>rtt</w:t>
+      </w:r>
+      <w:proofErr w:type="spellEnd"/>
+      <w:r>
+        <w:t xml:space="preserve"> es refereix a temps d’anada i tornada, des que el paquet surt del PC fins que torna en forma de resposta del receptor. Els altres valors són mínim, mitjana, màxim i desviació estàndard de tots els valors, respectivament.</w:t>
+      </w:r>
+    </w:p>
+    <w:p/>
+    <w:p>
+      <w:r>
+        <w:t xml:space="preserve">D’aquestes dades el que es farà és extreure els mínim, mitjana, màxim i desviació estàndard dels resultats. En totes les proves realitzades no s’ha vist cap en què hagués pèrdua de paquets, així que aquesta informació no és útil. Aquest fet és d’esperar perquè es tracta d’una xarxa </w:t>
+      </w:r>
+      <w:proofErr w:type="spellStart"/>
+      <w:r>
+        <w:t>Ethernet</w:t>
+      </w:r>
+      <w:proofErr w:type="spellEnd"/>
+      <w:r>
+        <w:t xml:space="preserve"> domèstica on no hi ha congestió ni una densitat elevada de tràfic.</w:t>
+      </w:r>
+    </w:p>
+    <w:p/>
+    <w:p>
+      <w:r>
+        <w:t>Un cop establert el mètode per fer proves, el que cal és definir les proves que es volen fer. En aquest treball s’han decidit fer les següents proves:</w:t>
+      </w:r>
+    </w:p>
+    <w:p>
+      <w:pPr>
+        <w:pStyle w:val="Prrafodelista"/>
+        <w:numPr>
+          <w:ilvl w:val="0"/>
+          <w:numId w:val="41"/>
+        </w:numPr>
+      </w:pPr>
+      <w:r>
+        <w:t>Prova amb ambdues implementacions, fent servir un cable Cat3.</w:t>
+      </w:r>
+    </w:p>
+    <w:p>
+      <w:pPr>
+        <w:pStyle w:val="Prrafodelista"/>
+        <w:numPr>
+          <w:ilvl w:val="0"/>
+          <w:numId w:val="41"/>
+        </w:numPr>
+      </w:pPr>
+      <w:r>
+        <w:t>Prova amb ambdues implementacions, fent servir un cable Cat6.</w:t>
+      </w:r>
+    </w:p>
+    <w:p>
+      <w:pPr>
+        <w:pStyle w:val="Prrafodelista"/>
+        <w:numPr>
+          <w:ilvl w:val="0"/>
+          <w:numId w:val="41"/>
+        </w:numPr>
+      </w:pPr>
+      <w:r>
+        <w:t xml:space="preserve">Prova amb la implementació de </w:t>
+      </w:r>
+      <w:r>
+        <w:t>l’autor, utilitzant mètodes diferents per calcular la suma de verificació, per intentar veure l’impacte que té aquesta.</w:t>
+      </w:r>
+    </w:p>
+    <w:p>
+      <w:pPr>
+        <w:pStyle w:val="Prrafodelista"/>
+        <w:numPr>
+          <w:ilvl w:val="0"/>
+          <w:numId w:val="41"/>
+        </w:numPr>
+      </w:pPr>
+      <w:r>
+        <w:t xml:space="preserve">Prova amb la implementació de l’autor, utilitzant un hardware que executa codi des de la memòria RAM LPDDR de la placa i un altre que executa codi des de la memòria interna de </w:t>
+      </w:r>
+      <w:proofErr w:type="spellStart"/>
+      <w:r>
+        <w:t>MicroBlaze</w:t>
+      </w:r>
+      <w:proofErr w:type="spellEnd"/>
+      <w:r>
+        <w:t xml:space="preserve">, directament sobre la FPGA. Aquesta prova no es pot dur a terme amb la implementació </w:t>
+      </w:r>
+      <w:proofErr w:type="spellStart"/>
+      <w:r>
+        <w:t>LwIP</w:t>
+      </w:r>
+      <w:proofErr w:type="spellEnd"/>
+      <w:r>
+        <w:t xml:space="preserve"> degut a què el codi resultant és més gran que el màxim de memòria de programa que hi cap a la FPGA.</w:t>
+      </w:r>
+    </w:p>
+    <w:p>
+      <w:pPr>
+        <w:rPr>
+          <w:lang w:eastAsia="en-US"/>
+        </w:rPr>
+      </w:pPr>
+    </w:p>
+    <w:p>
+      <w:pPr>
+        <w:rPr>
+          <w:lang w:eastAsia="en-US"/>
+        </w:rPr>
+      </w:pPr>
+    </w:p>
+    <w:p>
+      <w:pPr>
+        <w:widowControl/>
+        <w:spacing w:after="200" w:line="276" w:lineRule="auto"/>
+        <w:jc w:val="left"/>
+        <w:rPr>
+          <w:b/>
+          <w:bCs/>
+          <w:sz w:val="24"/>
+          <w:lang w:eastAsia="en-US"/>
+        </w:rPr>
+      </w:pPr>
+      <w:r>
+        <w:br w:type="page"/>
+      </w:r>
+    </w:p>
+    <w:p>
+      <w:pPr>
         <w:pStyle w:val="TDC2"/>
       </w:pPr>
       <w:r>
-        <w:t>Resultats estadístics</w:t>
-      </w:r>
+        <w:lastRenderedPageBreak/>
+        <w:t xml:space="preserve">Resultats </w:t>
+      </w:r>
+      <w:r>
+        <w:t>de les proves</w:t>
+      </w:r>
+    </w:p>
+    <w:p>
+      <w:pPr>
+        <w:rPr>
+          <w:lang w:eastAsia="en-US"/>
+        </w:rPr>
+      </w:pPr>
+    </w:p>
+    <w:p>
+      <w:pPr>
+        <w:rPr>
+          <w:lang w:eastAsia="en-US"/>
+        </w:rPr>
+      </w:pPr>
+      <w:proofErr w:type="spellStart"/>
+      <w:r>
+        <w:rPr>
+          <w:lang w:eastAsia="en-US"/>
+        </w:rPr>
+        <w:t>Asdads</w:t>
+      </w:r>
+      <w:proofErr w:type="spellEnd"/>
+    </w:p>
+    <w:p>
+      <w:pPr>
+        <w:rPr>
+          <w:lang w:eastAsia="en-US"/>
+        </w:rPr>
+      </w:pPr>
+    </w:p>
+    <w:p>
+      <w:pPr>
+        <w:pStyle w:val="TDC3"/>
+      </w:pPr>
+      <w:r>
+        <w:t>Variables i funcions d’ajuda</w:t>
+      </w:r>
+    </w:p>
+    <w:p>
+      <w:r>
+        <w:t>Les variables globals que es fan servir al programa es poden veure al Codi 20 a continuació. Les funcions d’ajuda per imprimir adreces IP i MAC es poden trobar al Codi 21.</w:t>
+      </w:r>
+    </w:p>
+    <w:p>
+      <w:pPr>
+        <w:pStyle w:val="Descripcin"/>
+        <w:jc w:val="center"/>
+        <w:rPr>
+          <w:color w:val="auto"/>
+        </w:rPr>
+      </w:pPr>
+      <w:r>
+        <w:object w:dxaOrig="9720" w:dyaOrig="1746">
+          <v:shape id="_x0000_i1050" type="#_x0000_t75" style="width:460.5pt;height:87pt" o:ole="">
+            <v:imagedata r:id="rId73" o:title=""/>
+          </v:shape>
+          <o:OLEObject Type="Embed" ProgID="Word.OpenDocumentText.12" ShapeID="_x0000_i1050" DrawAspect="Content" ObjectID="_1547242182" r:id="rId85"/>
+        </w:object>
+      </w:r>
+      <w:r>
+        <w:t xml:space="preserve">Codi </w:t>
+      </w:r>
+      <w:r>
+        <w:fldChar w:fldCharType="begin"/>
+      </w:r>
+      <w:r>
+        <w:instrText xml:space="preserve"> SEQ Codi \* ARABIC </w:instrText>
+      </w:r>
+      <w:r>
+        <w:fldChar w:fldCharType="separate"/>
+      </w:r>
+      <w:r>
+        <w:rPr>
+          <w:noProof/>
+        </w:rPr>
+        <w:t>19</w:t>
+      </w:r>
+      <w:r>
+        <w:fldChar w:fldCharType="end"/>
+      </w:r>
+      <w:r>
+        <w:t xml:space="preserve">. </w:t>
+      </w:r>
+      <w:r>
+        <w:rPr>
+          <w:color w:val="auto"/>
+        </w:rPr>
+        <w:t>Variables globals utilitzades al programa</w:t>
+      </w:r>
+    </w:p>
+    <w:p>
+      <w:pPr>
+        <w:pStyle w:val="Descripcin"/>
+        <w:jc w:val="center"/>
+        <w:rPr>
+          <w:color w:val="auto"/>
+        </w:rPr>
+      </w:pPr>
+      <w:r>
+        <w:object w:dxaOrig="9720" w:dyaOrig="2426">
+          <v:shape id="_x0000_i1051" type="#_x0000_t75" style="width:460.5pt;height:120.75pt" o:ole="">
+            <v:imagedata r:id="rId75" o:title=""/>
+          </v:shape>
+          <o:OLEObject Type="Embed" ProgID="Word.OpenDocumentText.12" ShapeID="_x0000_i1051" DrawAspect="Content" ObjectID="_1547242183" r:id="rId86"/>
+        </w:object>
+      </w:r>
+      <w:r>
+        <w:t xml:space="preserve"> </w:t>
+      </w:r>
+      <w:r>
+        <w:t xml:space="preserve">Codi </w:t>
+      </w:r>
+      <w:r>
+        <w:fldChar w:fldCharType="begin"/>
+      </w:r>
+      <w:r>
+        <w:instrText xml:space="preserve"> SEQ Codi \* ARABIC </w:instrText>
+      </w:r>
+      <w:r>
+        <w:fldChar w:fldCharType="separate"/>
+      </w:r>
+      <w:r>
+        <w:rPr>
+          <w:noProof/>
+        </w:rPr>
+        <w:t>21</w:t>
+      </w:r>
+      <w:r>
+        <w:fldChar w:fldCharType="end"/>
+      </w:r>
+      <w:r>
+        <w:t xml:space="preserve">. </w:t>
+      </w:r>
+      <w:r>
+        <w:rPr>
+          <w:color w:val="auto"/>
+        </w:rPr>
+        <w:t>Funció d’utilitat per imprimir adreces MAC</w:t>
+      </w:r>
+    </w:p>
+    <w:p>
+      <w:pPr>
+        <w:rPr>
+          <w:lang w:eastAsia="en-US"/>
+        </w:rPr>
+      </w:pPr>
     </w:p>
     <w:p>
       <w:pPr>
@@ -16877,8 +17583,8 @@
       </w:r>
     </w:p>
     <w:sectPr>
-      <w:headerReference w:type="default" r:id="rId81"/>
-      <w:footerReference w:type="default" r:id="rId82"/>
+      <w:headerReference w:type="default" r:id="rId87"/>
+      <w:footerReference w:type="default" r:id="rId88"/>
       <w:pgSz w:w="11906" w:h="16838"/>
       <w:pgMar w:top="1417" w:right="1701" w:bottom="1417" w:left="1701" w:header="708" w:footer="708" w:gutter="0"/>
       <w:pgNumType w:start="8"/>
@@ -16942,7 +17648,7 @@
           <w:rPr>
             <w:noProof/>
           </w:rPr>
-          <w:t>42</w:t>
+          <w:t>44</w:t>
         </w:r>
         <w:r>
           <w:rPr>
@@ -17104,6 +17810,119 @@
 <file path=word/numbering.xml><?xml version="1.0" encoding="utf-8"?>
 <w:numbering xmlns:wpc="http://schemas.microsoft.com/office/word/2010/wordprocessingCanvas" xmlns:mc="http://schemas.openxmlformats.org/markup-compatibility/2006" xmlns:o="urn:schemas-microsoft-com:office:office" xmlns:r="http://schemas.openxmlformats.org/officeDocument/2006/relationships" xmlns:m="http://schemas.openxmlformats.org/officeDocument/2006/math" xmlns:v="urn:schemas-microsoft-com:vml" xmlns:wp14="http://schemas.microsoft.com/office/word/2010/wordprocessingDrawing" xmlns:wp="http://schemas.openxmlformats.org/drawingml/2006/wordprocessingDrawing" xmlns:w10="urn:schemas-microsoft-com:office:word" xmlns:w="http://schemas.openxmlformats.org/wordprocessingml/2006/main" xmlns:w14="http://schemas.microsoft.com/office/word/2010/wordml" xmlns:w15="http://schemas.microsoft.com/office/word/2012/wordml" xmlns:wpg="http://schemas.microsoft.com/office/word/2010/wordprocessingGroup" xmlns:wpi="http://schemas.microsoft.com/office/word/2010/wordprocessingInk" xmlns:wne="http://schemas.microsoft.com/office/word/2006/wordml" xmlns:wps="http://schemas.microsoft.com/office/word/2010/wordprocessingShape" mc:Ignorable="w14 w15 wp14">
   <w:abstractNum w:abstractNumId="0">
+    <w:nsid w:val="01B35B8D"/>
+    <w:multiLevelType w:val="hybridMultilevel"/>
+    <w:tmpl w:val="D9A4E808"/>
+    <w:lvl w:ilvl="0" w:tplc="04090001">
+      <w:start w:val="1"/>
+      <w:numFmt w:val="bullet"/>
+      <w:lvlText w:val=""/>
+      <w:lvlJc w:val="left"/>
+      <w:pPr>
+        <w:ind w:left="720" w:hanging="360"/>
+      </w:pPr>
+      <w:rPr>
+        <w:rFonts w:ascii="Symbol" w:hAnsi="Symbol" w:hint="default"/>
+      </w:rPr>
+    </w:lvl>
+    <w:lvl w:ilvl="1" w:tplc="04090003" w:tentative="1">
+      <w:start w:val="1"/>
+      <w:numFmt w:val="bullet"/>
+      <w:lvlText w:val="o"/>
+      <w:lvlJc w:val="left"/>
+      <w:pPr>
+        <w:ind w:left="1440" w:hanging="360"/>
+      </w:pPr>
+      <w:rPr>
+        <w:rFonts w:ascii="Courier New" w:hAnsi="Courier New" w:cs="Courier New" w:hint="default"/>
+      </w:rPr>
+    </w:lvl>
+    <w:lvl w:ilvl="2" w:tplc="04090005" w:tentative="1">
+      <w:start w:val="1"/>
+      <w:numFmt w:val="bullet"/>
+      <w:lvlText w:val=""/>
+      <w:lvlJc w:val="left"/>
+      <w:pPr>
+        <w:ind w:left="2160" w:hanging="360"/>
+      </w:pPr>
+      <w:rPr>
+        <w:rFonts w:ascii="Wingdings" w:hAnsi="Wingdings" w:hint="default"/>
+      </w:rPr>
+    </w:lvl>
+    <w:lvl w:ilvl="3" w:tplc="04090001" w:tentative="1">
+      <w:start w:val="1"/>
+      <w:numFmt w:val="bullet"/>
+      <w:lvlText w:val=""/>
+      <w:lvlJc w:val="left"/>
+      <w:pPr>
+        <w:ind w:left="2880" w:hanging="360"/>
+      </w:pPr>
+      <w:rPr>
+        <w:rFonts w:ascii="Symbol" w:hAnsi="Symbol" w:hint="default"/>
+      </w:rPr>
+    </w:lvl>
+    <w:lvl w:ilvl="4" w:tplc="04090003" w:tentative="1">
+      <w:start w:val="1"/>
+      <w:numFmt w:val="bullet"/>
+      <w:lvlText w:val="o"/>
+      <w:lvlJc w:val="left"/>
+      <w:pPr>
+        <w:ind w:left="3600" w:hanging="360"/>
+      </w:pPr>
+      <w:rPr>
+        <w:rFonts w:ascii="Courier New" w:hAnsi="Courier New" w:cs="Courier New" w:hint="default"/>
+      </w:rPr>
+    </w:lvl>
+    <w:lvl w:ilvl="5" w:tplc="04090005" w:tentative="1">
+      <w:start w:val="1"/>
+      <w:numFmt w:val="bullet"/>
+      <w:lvlText w:val=""/>
+      <w:lvlJc w:val="left"/>
+      <w:pPr>
+        <w:ind w:left="4320" w:hanging="360"/>
+      </w:pPr>
+      <w:rPr>
+        <w:rFonts w:ascii="Wingdings" w:hAnsi="Wingdings" w:hint="default"/>
+      </w:rPr>
+    </w:lvl>
+    <w:lvl w:ilvl="6" w:tplc="04090001" w:tentative="1">
+      <w:start w:val="1"/>
+      <w:numFmt w:val="bullet"/>
+      <w:lvlText w:val=""/>
+      <w:lvlJc w:val="left"/>
+      <w:pPr>
+        <w:ind w:left="5040" w:hanging="360"/>
+      </w:pPr>
+      <w:rPr>
+        <w:rFonts w:ascii="Symbol" w:hAnsi="Symbol" w:hint="default"/>
+      </w:rPr>
+    </w:lvl>
+    <w:lvl w:ilvl="7" w:tplc="04090003" w:tentative="1">
+      <w:start w:val="1"/>
+      <w:numFmt w:val="bullet"/>
+      <w:lvlText w:val="o"/>
+      <w:lvlJc w:val="left"/>
+      <w:pPr>
+        <w:ind w:left="5760" w:hanging="360"/>
+      </w:pPr>
+      <w:rPr>
+        <w:rFonts w:ascii="Courier New" w:hAnsi="Courier New" w:cs="Courier New" w:hint="default"/>
+      </w:rPr>
+    </w:lvl>
+    <w:lvl w:ilvl="8" w:tplc="04090005" w:tentative="1">
+      <w:start w:val="1"/>
+      <w:numFmt w:val="bullet"/>
+      <w:lvlText w:val=""/>
+      <w:lvlJc w:val="left"/>
+      <w:pPr>
+        <w:ind w:left="6480" w:hanging="360"/>
+      </w:pPr>
+      <w:rPr>
+        <w:rFonts w:ascii="Wingdings" w:hAnsi="Wingdings" w:hint="default"/>
+      </w:rPr>
+    </w:lvl>
+  </w:abstractNum>
+  <w:abstractNum w:abstractNumId="1">
     <w:nsid w:val="044C1893"/>
     <w:multiLevelType w:val="hybridMultilevel"/>
     <w:tmpl w:val="C896A7F4"/>
@@ -17189,7 +18008,7 @@
       </w:pPr>
     </w:lvl>
   </w:abstractNum>
-  <w:abstractNum w:abstractNumId="1">
+  <w:abstractNum w:abstractNumId="2">
     <w:nsid w:val="04A563E6"/>
     <w:multiLevelType w:val="hybridMultilevel"/>
     <w:tmpl w:val="579ECE86"/>
@@ -17302,7 +18121,7 @@
       </w:rPr>
     </w:lvl>
   </w:abstractNum>
-  <w:abstractNum w:abstractNumId="2">
+  <w:abstractNum w:abstractNumId="3">
     <w:nsid w:val="07921885"/>
     <w:multiLevelType w:val="hybridMultilevel"/>
     <w:tmpl w:val="AA40CF3C"/>
@@ -17388,7 +18207,7 @@
       </w:pPr>
     </w:lvl>
   </w:abstractNum>
-  <w:abstractNum w:abstractNumId="3">
+  <w:abstractNum w:abstractNumId="4">
     <w:nsid w:val="10ED105B"/>
     <w:multiLevelType w:val="hybridMultilevel"/>
     <w:tmpl w:val="36944B68"/>
@@ -17501,7 +18320,7 @@
       </w:rPr>
     </w:lvl>
   </w:abstractNum>
-  <w:abstractNum w:abstractNumId="4">
+  <w:abstractNum w:abstractNumId="5">
     <w:nsid w:val="11A5138D"/>
     <w:multiLevelType w:val="hybridMultilevel"/>
     <w:tmpl w:val="58763230"/>
@@ -17587,7 +18406,7 @@
       </w:pPr>
     </w:lvl>
   </w:abstractNum>
-  <w:abstractNum w:abstractNumId="5">
+  <w:abstractNum w:abstractNumId="6">
     <w:nsid w:val="1C8F3DA0"/>
     <w:multiLevelType w:val="hybridMultilevel"/>
     <w:tmpl w:val="AF3C07C4"/>
@@ -17700,7 +18519,7 @@
       </w:rPr>
     </w:lvl>
   </w:abstractNum>
-  <w:abstractNum w:abstractNumId="6">
+  <w:abstractNum w:abstractNumId="7">
     <w:nsid w:val="1CD24F99"/>
     <w:multiLevelType w:val="multilevel"/>
     <w:tmpl w:val="0409001F"/>
@@ -17786,7 +18605,7 @@
       </w:pPr>
     </w:lvl>
   </w:abstractNum>
-  <w:abstractNum w:abstractNumId="7">
+  <w:abstractNum w:abstractNumId="8">
     <w:nsid w:val="226661B7"/>
     <w:multiLevelType w:val="hybridMultilevel"/>
     <w:tmpl w:val="EB469742"/>
@@ -17872,7 +18691,7 @@
       </w:pPr>
     </w:lvl>
   </w:abstractNum>
-  <w:abstractNum w:abstractNumId="8">
+  <w:abstractNum w:abstractNumId="9">
     <w:nsid w:val="2C4F0B2A"/>
     <w:multiLevelType w:val="hybridMultilevel"/>
     <w:tmpl w:val="17989C52"/>
@@ -17985,7 +18804,7 @@
       </w:rPr>
     </w:lvl>
   </w:abstractNum>
-  <w:abstractNum w:abstractNumId="9">
+  <w:abstractNum w:abstractNumId="10">
     <w:nsid w:val="2D7E6C4E"/>
     <w:multiLevelType w:val="hybridMultilevel"/>
     <w:tmpl w:val="950C95B4"/>
@@ -18098,7 +18917,7 @@
       </w:rPr>
     </w:lvl>
   </w:abstractNum>
-  <w:abstractNum w:abstractNumId="10">
+  <w:abstractNum w:abstractNumId="11">
     <w:nsid w:val="2F633645"/>
     <w:multiLevelType w:val="multilevel"/>
     <w:tmpl w:val="4B4AA940"/>
@@ -18214,7 +19033,7 @@
       </w:rPr>
     </w:lvl>
   </w:abstractNum>
-  <w:abstractNum w:abstractNumId="11">
+  <w:abstractNum w:abstractNumId="12">
     <w:nsid w:val="31025E5C"/>
     <w:multiLevelType w:val="multilevel"/>
     <w:tmpl w:val="E5E4E68C"/>
@@ -18335,7 +19154,7 @@
       </w:rPr>
     </w:lvl>
   </w:abstractNum>
-  <w:abstractNum w:abstractNumId="12">
+  <w:abstractNum w:abstractNumId="13">
     <w:nsid w:val="314E2A6D"/>
     <w:multiLevelType w:val="hybridMultilevel"/>
     <w:tmpl w:val="8700A760"/>
@@ -18421,7 +19240,7 @@
       </w:pPr>
     </w:lvl>
   </w:abstractNum>
-  <w:abstractNum w:abstractNumId="13">
+  <w:abstractNum w:abstractNumId="14">
     <w:nsid w:val="34F440CA"/>
     <w:multiLevelType w:val="hybridMultilevel"/>
     <w:tmpl w:val="7CA40454"/>
@@ -18534,7 +19353,7 @@
       </w:rPr>
     </w:lvl>
   </w:abstractNum>
-  <w:abstractNum w:abstractNumId="14">
+  <w:abstractNum w:abstractNumId="15">
     <w:nsid w:val="36D07910"/>
     <w:multiLevelType w:val="hybridMultilevel"/>
     <w:tmpl w:val="5B26320A"/>
@@ -18620,7 +19439,7 @@
       </w:pPr>
     </w:lvl>
   </w:abstractNum>
-  <w:abstractNum w:abstractNumId="15">
+  <w:abstractNum w:abstractNumId="16">
     <w:nsid w:val="3CB3610A"/>
     <w:multiLevelType w:val="hybridMultilevel"/>
     <w:tmpl w:val="2F0098D6"/>
@@ -18733,7 +19552,120 @@
       </w:rPr>
     </w:lvl>
   </w:abstractNum>
-  <w:abstractNum w:abstractNumId="16">
+  <w:abstractNum w:abstractNumId="17">
+    <w:nsid w:val="47A07E06"/>
+    <w:multiLevelType w:val="hybridMultilevel"/>
+    <w:tmpl w:val="FBB0477E"/>
+    <w:lvl w:ilvl="0" w:tplc="04090001">
+      <w:start w:val="1"/>
+      <w:numFmt w:val="bullet"/>
+      <w:lvlText w:val=""/>
+      <w:lvlJc w:val="left"/>
+      <w:pPr>
+        <w:ind w:left="720" w:hanging="360"/>
+      </w:pPr>
+      <w:rPr>
+        <w:rFonts w:ascii="Symbol" w:hAnsi="Symbol" w:hint="default"/>
+      </w:rPr>
+    </w:lvl>
+    <w:lvl w:ilvl="1" w:tplc="04090003" w:tentative="1">
+      <w:start w:val="1"/>
+      <w:numFmt w:val="bullet"/>
+      <w:lvlText w:val="o"/>
+      <w:lvlJc w:val="left"/>
+      <w:pPr>
+        <w:ind w:left="1440" w:hanging="360"/>
+      </w:pPr>
+      <w:rPr>
+        <w:rFonts w:ascii="Courier New" w:hAnsi="Courier New" w:cs="Courier New" w:hint="default"/>
+      </w:rPr>
+    </w:lvl>
+    <w:lvl w:ilvl="2" w:tplc="04090005" w:tentative="1">
+      <w:start w:val="1"/>
+      <w:numFmt w:val="bullet"/>
+      <w:lvlText w:val=""/>
+      <w:lvlJc w:val="left"/>
+      <w:pPr>
+        <w:ind w:left="2160" w:hanging="360"/>
+      </w:pPr>
+      <w:rPr>
+        <w:rFonts w:ascii="Wingdings" w:hAnsi="Wingdings" w:hint="default"/>
+      </w:rPr>
+    </w:lvl>
+    <w:lvl w:ilvl="3" w:tplc="04090001" w:tentative="1">
+      <w:start w:val="1"/>
+      <w:numFmt w:val="bullet"/>
+      <w:lvlText w:val=""/>
+      <w:lvlJc w:val="left"/>
+      <w:pPr>
+        <w:ind w:left="2880" w:hanging="360"/>
+      </w:pPr>
+      <w:rPr>
+        <w:rFonts w:ascii="Symbol" w:hAnsi="Symbol" w:hint="default"/>
+      </w:rPr>
+    </w:lvl>
+    <w:lvl w:ilvl="4" w:tplc="04090003" w:tentative="1">
+      <w:start w:val="1"/>
+      <w:numFmt w:val="bullet"/>
+      <w:lvlText w:val="o"/>
+      <w:lvlJc w:val="left"/>
+      <w:pPr>
+        <w:ind w:left="3600" w:hanging="360"/>
+      </w:pPr>
+      <w:rPr>
+        <w:rFonts w:ascii="Courier New" w:hAnsi="Courier New" w:cs="Courier New" w:hint="default"/>
+      </w:rPr>
+    </w:lvl>
+    <w:lvl w:ilvl="5" w:tplc="04090005" w:tentative="1">
+      <w:start w:val="1"/>
+      <w:numFmt w:val="bullet"/>
+      <w:lvlText w:val=""/>
+      <w:lvlJc w:val="left"/>
+      <w:pPr>
+        <w:ind w:left="4320" w:hanging="360"/>
+      </w:pPr>
+      <w:rPr>
+        <w:rFonts w:ascii="Wingdings" w:hAnsi="Wingdings" w:hint="default"/>
+      </w:rPr>
+    </w:lvl>
+    <w:lvl w:ilvl="6" w:tplc="04090001" w:tentative="1">
+      <w:start w:val="1"/>
+      <w:numFmt w:val="bullet"/>
+      <w:lvlText w:val=""/>
+      <w:lvlJc w:val="left"/>
+      <w:pPr>
+        <w:ind w:left="5040" w:hanging="360"/>
+      </w:pPr>
+      <w:rPr>
+        <w:rFonts w:ascii="Symbol" w:hAnsi="Symbol" w:hint="default"/>
+      </w:rPr>
+    </w:lvl>
+    <w:lvl w:ilvl="7" w:tplc="04090003" w:tentative="1">
+      <w:start w:val="1"/>
+      <w:numFmt w:val="bullet"/>
+      <w:lvlText w:val="o"/>
+      <w:lvlJc w:val="left"/>
+      <w:pPr>
+        <w:ind w:left="5760" w:hanging="360"/>
+      </w:pPr>
+      <w:rPr>
+        <w:rFonts w:ascii="Courier New" w:hAnsi="Courier New" w:cs="Courier New" w:hint="default"/>
+      </w:rPr>
+    </w:lvl>
+    <w:lvl w:ilvl="8" w:tplc="04090005" w:tentative="1">
+      <w:start w:val="1"/>
+      <w:numFmt w:val="bullet"/>
+      <w:lvlText w:val=""/>
+      <w:lvlJc w:val="left"/>
+      <w:pPr>
+        <w:ind w:left="6480" w:hanging="360"/>
+      </w:pPr>
+      <w:rPr>
+        <w:rFonts w:ascii="Wingdings" w:hAnsi="Wingdings" w:hint="default"/>
+      </w:rPr>
+    </w:lvl>
+  </w:abstractNum>
+  <w:abstractNum w:abstractNumId="18">
     <w:nsid w:val="51C35D8C"/>
     <w:multiLevelType w:val="hybridMultilevel"/>
     <w:tmpl w:val="AC886B28"/>
@@ -18822,7 +19754,7 @@
       </w:pPr>
     </w:lvl>
   </w:abstractNum>
-  <w:abstractNum w:abstractNumId="17">
+  <w:abstractNum w:abstractNumId="19">
     <w:nsid w:val="540C299B"/>
     <w:multiLevelType w:val="multilevel"/>
     <w:tmpl w:val="3FCC00E4"/>
@@ -18935,7 +19867,7 @@
       </w:rPr>
     </w:lvl>
   </w:abstractNum>
-  <w:abstractNum w:abstractNumId="18">
+  <w:abstractNum w:abstractNumId="20">
     <w:nsid w:val="5E116B95"/>
     <w:multiLevelType w:val="multilevel"/>
     <w:tmpl w:val="197649C0"/>
@@ -19025,7 +19957,7 @@
       </w:pPr>
     </w:lvl>
   </w:abstractNum>
-  <w:abstractNum w:abstractNumId="19">
+  <w:abstractNum w:abstractNumId="21">
     <w:nsid w:val="5F905BB6"/>
     <w:multiLevelType w:val="multilevel"/>
     <w:tmpl w:val="B8D448BC"/>
@@ -19146,7 +20078,7 @@
       </w:rPr>
     </w:lvl>
   </w:abstractNum>
-  <w:abstractNum w:abstractNumId="20">
+  <w:abstractNum w:abstractNumId="22">
     <w:nsid w:val="62063DAE"/>
     <w:multiLevelType w:val="hybridMultilevel"/>
     <w:tmpl w:val="CE88CF78"/>
@@ -19259,7 +20191,7 @@
       </w:rPr>
     </w:lvl>
   </w:abstractNum>
-  <w:abstractNum w:abstractNumId="21">
+  <w:abstractNum w:abstractNumId="23">
     <w:nsid w:val="650E0C56"/>
     <w:multiLevelType w:val="multilevel"/>
     <w:tmpl w:val="F080F63A"/>
@@ -19372,7 +20304,120 @@
       </w:rPr>
     </w:lvl>
   </w:abstractNum>
-  <w:abstractNum w:abstractNumId="22">
+  <w:abstractNum w:abstractNumId="24">
+    <w:nsid w:val="737B1954"/>
+    <w:multiLevelType w:val="hybridMultilevel"/>
+    <w:tmpl w:val="B9442002"/>
+    <w:lvl w:ilvl="0" w:tplc="04090001">
+      <w:start w:val="1"/>
+      <w:numFmt w:val="bullet"/>
+      <w:lvlText w:val=""/>
+      <w:lvlJc w:val="left"/>
+      <w:pPr>
+        <w:ind w:left="720" w:hanging="360"/>
+      </w:pPr>
+      <w:rPr>
+        <w:rFonts w:ascii="Symbol" w:hAnsi="Symbol" w:hint="default"/>
+      </w:rPr>
+    </w:lvl>
+    <w:lvl w:ilvl="1" w:tplc="04090003" w:tentative="1">
+      <w:start w:val="1"/>
+      <w:numFmt w:val="bullet"/>
+      <w:lvlText w:val="o"/>
+      <w:lvlJc w:val="left"/>
+      <w:pPr>
+        <w:ind w:left="1440" w:hanging="360"/>
+      </w:pPr>
+      <w:rPr>
+        <w:rFonts w:ascii="Courier New" w:hAnsi="Courier New" w:cs="Courier New" w:hint="default"/>
+      </w:rPr>
+    </w:lvl>
+    <w:lvl w:ilvl="2" w:tplc="04090005" w:tentative="1">
+      <w:start w:val="1"/>
+      <w:numFmt w:val="bullet"/>
+      <w:lvlText w:val=""/>
+      <w:lvlJc w:val="left"/>
+      <w:pPr>
+        <w:ind w:left="2160" w:hanging="360"/>
+      </w:pPr>
+      <w:rPr>
+        <w:rFonts w:ascii="Wingdings" w:hAnsi="Wingdings" w:hint="default"/>
+      </w:rPr>
+    </w:lvl>
+    <w:lvl w:ilvl="3" w:tplc="04090001" w:tentative="1">
+      <w:start w:val="1"/>
+      <w:numFmt w:val="bullet"/>
+      <w:lvlText w:val=""/>
+      <w:lvlJc w:val="left"/>
+      <w:pPr>
+        <w:ind w:left="2880" w:hanging="360"/>
+      </w:pPr>
+      <w:rPr>
+        <w:rFonts w:ascii="Symbol" w:hAnsi="Symbol" w:hint="default"/>
+      </w:rPr>
+    </w:lvl>
+    <w:lvl w:ilvl="4" w:tplc="04090003" w:tentative="1">
+      <w:start w:val="1"/>
+      <w:numFmt w:val="bullet"/>
+      <w:lvlText w:val="o"/>
+      <w:lvlJc w:val="left"/>
+      <w:pPr>
+        <w:ind w:left="3600" w:hanging="360"/>
+      </w:pPr>
+      <w:rPr>
+        <w:rFonts w:ascii="Courier New" w:hAnsi="Courier New" w:cs="Courier New" w:hint="default"/>
+      </w:rPr>
+    </w:lvl>
+    <w:lvl w:ilvl="5" w:tplc="04090005" w:tentative="1">
+      <w:start w:val="1"/>
+      <w:numFmt w:val="bullet"/>
+      <w:lvlText w:val=""/>
+      <w:lvlJc w:val="left"/>
+      <w:pPr>
+        <w:ind w:left="4320" w:hanging="360"/>
+      </w:pPr>
+      <w:rPr>
+        <w:rFonts w:ascii="Wingdings" w:hAnsi="Wingdings" w:hint="default"/>
+      </w:rPr>
+    </w:lvl>
+    <w:lvl w:ilvl="6" w:tplc="04090001" w:tentative="1">
+      <w:start w:val="1"/>
+      <w:numFmt w:val="bullet"/>
+      <w:lvlText w:val=""/>
+      <w:lvlJc w:val="left"/>
+      <w:pPr>
+        <w:ind w:left="5040" w:hanging="360"/>
+      </w:pPr>
+      <w:rPr>
+        <w:rFonts w:ascii="Symbol" w:hAnsi="Symbol" w:hint="default"/>
+      </w:rPr>
+    </w:lvl>
+    <w:lvl w:ilvl="7" w:tplc="04090003" w:tentative="1">
+      <w:start w:val="1"/>
+      <w:numFmt w:val="bullet"/>
+      <w:lvlText w:val="o"/>
+      <w:lvlJc w:val="left"/>
+      <w:pPr>
+        <w:ind w:left="5760" w:hanging="360"/>
+      </w:pPr>
+      <w:rPr>
+        <w:rFonts w:ascii="Courier New" w:hAnsi="Courier New" w:cs="Courier New" w:hint="default"/>
+      </w:rPr>
+    </w:lvl>
+    <w:lvl w:ilvl="8" w:tplc="04090005" w:tentative="1">
+      <w:start w:val="1"/>
+      <w:numFmt w:val="bullet"/>
+      <w:lvlText w:val=""/>
+      <w:lvlJc w:val="left"/>
+      <w:pPr>
+        <w:ind w:left="6480" w:hanging="360"/>
+      </w:pPr>
+      <w:rPr>
+        <w:rFonts w:ascii="Wingdings" w:hAnsi="Wingdings" w:hint="default"/>
+      </w:rPr>
+    </w:lvl>
+  </w:abstractNum>
+  <w:abstractNum w:abstractNumId="25">
     <w:nsid w:val="758B2B7E"/>
     <w:multiLevelType w:val="hybridMultilevel"/>
     <w:tmpl w:val="5568F3CA"/>
@@ -19485,7 +20530,7 @@
       </w:rPr>
     </w:lvl>
   </w:abstractNum>
-  <w:abstractNum w:abstractNumId="23">
+  <w:abstractNum w:abstractNumId="26">
     <w:nsid w:val="7B344CF2"/>
     <w:multiLevelType w:val="hybridMultilevel"/>
     <w:tmpl w:val="38628C34"/>
@@ -19572,34 +20617,34 @@
     </w:lvl>
   </w:abstractNum>
   <w:num w:numId="1">
+    <w:abstractNumId w:val="12"/>
+  </w:num>
+  <w:num w:numId="2">
+    <w:abstractNumId w:val="21"/>
+  </w:num>
+  <w:num w:numId="3">
     <w:abstractNumId w:val="11"/>
   </w:num>
-  <w:num w:numId="2">
+  <w:num w:numId="4">
+    <w:abstractNumId w:val="11"/>
+  </w:num>
+  <w:num w:numId="5">
     <w:abstractNumId w:val="19"/>
   </w:num>
-  <w:num w:numId="3">
-    <w:abstractNumId w:val="10"/>
-  </w:num>
-  <w:num w:numId="4">
-    <w:abstractNumId w:val="10"/>
-  </w:num>
-  <w:num w:numId="5">
-    <w:abstractNumId w:val="17"/>
-  </w:num>
   <w:num w:numId="6">
-    <w:abstractNumId w:val="16"/>
+    <w:abstractNumId w:val="18"/>
   </w:num>
   <w:num w:numId="7">
-    <w:abstractNumId w:val="10"/>
+    <w:abstractNumId w:val="11"/>
     <w:lvlOverride w:ilvl="0">
       <w:startOverride w:val="1"/>
     </w:lvlOverride>
   </w:num>
   <w:num w:numId="8">
-    <w:abstractNumId w:val="6"/>
+    <w:abstractNumId w:val="7"/>
   </w:num>
   <w:num w:numId="9">
-    <w:abstractNumId w:val="10"/>
+    <w:abstractNumId w:val="11"/>
     <w:lvlOverride w:ilvl="0">
       <w:startOverride w:val="1"/>
     </w:lvlOverride>
@@ -19629,13 +20674,13 @@
     </w:lvlOverride>
   </w:num>
   <w:num w:numId="10">
-    <w:abstractNumId w:val="18"/>
+    <w:abstractNumId w:val="20"/>
   </w:num>
   <w:num w:numId="11">
-    <w:abstractNumId w:val="4"/>
+    <w:abstractNumId w:val="5"/>
   </w:num>
   <w:num w:numId="12">
-    <w:abstractNumId w:val="17"/>
+    <w:abstractNumId w:val="19"/>
     <w:lvlOverride w:ilvl="0">
       <w:startOverride w:val="1"/>
     </w:lvlOverride>
@@ -19665,7 +20710,7 @@
     </w:lvlOverride>
   </w:num>
   <w:num w:numId="13">
-    <w:abstractNumId w:val="17"/>
+    <w:abstractNumId w:val="19"/>
     <w:lvlOverride w:ilvl="0">
       <w:startOverride w:val="1"/>
     </w:lvlOverride>
@@ -19695,10 +20740,10 @@
     </w:lvlOverride>
   </w:num>
   <w:num w:numId="14">
-    <w:abstractNumId w:val="10"/>
+    <w:abstractNumId w:val="11"/>
   </w:num>
   <w:num w:numId="15">
-    <w:abstractNumId w:val="17"/>
+    <w:abstractNumId w:val="19"/>
     <w:lvlOverride w:ilvl="0">
       <w:startOverride w:val="1"/>
     </w:lvlOverride>
@@ -19728,13 +20773,13 @@
     </w:lvlOverride>
   </w:num>
   <w:num w:numId="16">
-    <w:abstractNumId w:val="21"/>
+    <w:abstractNumId w:val="23"/>
   </w:num>
   <w:num w:numId="17">
-    <w:abstractNumId w:val="14"/>
+    <w:abstractNumId w:val="15"/>
   </w:num>
   <w:num w:numId="18">
-    <w:abstractNumId w:val="17"/>
+    <w:abstractNumId w:val="19"/>
     <w:lvlOverride w:ilvl="0">
       <w:startOverride w:val="6"/>
     </w:lvlOverride>
@@ -19764,7 +20809,7 @@
     </w:lvlOverride>
   </w:num>
   <w:num w:numId="19">
-    <w:abstractNumId w:val="17"/>
+    <w:abstractNumId w:val="19"/>
     <w:lvlOverride w:ilvl="0">
       <w:startOverride w:val="6"/>
     </w:lvlOverride>
@@ -19794,10 +20839,10 @@
     </w:lvlOverride>
   </w:num>
   <w:num w:numId="20">
-    <w:abstractNumId w:val="17"/>
+    <w:abstractNumId w:val="19"/>
   </w:num>
   <w:num w:numId="21">
-    <w:abstractNumId w:val="17"/>
+    <w:abstractNumId w:val="19"/>
     <w:lvlOverride w:ilvl="0">
       <w:startOverride w:val="6"/>
     </w:lvlOverride>
@@ -19827,7 +20872,7 @@
     </w:lvlOverride>
   </w:num>
   <w:num w:numId="22">
-    <w:abstractNumId w:val="17"/>
+    <w:abstractNumId w:val="19"/>
     <w:lvlOverride w:ilvl="0">
       <w:lvl w:ilvl="0">
         <w:start w:val="6"/>
@@ -19956,7 +21001,7 @@
     </w:lvlOverride>
   </w:num>
   <w:num w:numId="23">
-    <w:abstractNumId w:val="10"/>
+    <w:abstractNumId w:val="11"/>
     <w:lvlOverride w:ilvl="0">
       <w:startOverride w:val="1"/>
     </w:lvlOverride>
@@ -19986,34 +21031,34 @@
     </w:lvlOverride>
   </w:num>
   <w:num w:numId="24">
-    <w:abstractNumId w:val="20"/>
+    <w:abstractNumId w:val="22"/>
   </w:num>
   <w:num w:numId="25">
-    <w:abstractNumId w:val="7"/>
+    <w:abstractNumId w:val="8"/>
   </w:num>
   <w:num w:numId="26">
-    <w:abstractNumId w:val="2"/>
+    <w:abstractNumId w:val="3"/>
   </w:num>
   <w:num w:numId="27">
-    <w:abstractNumId w:val="12"/>
+    <w:abstractNumId w:val="13"/>
   </w:num>
   <w:num w:numId="28">
-    <w:abstractNumId w:val="0"/>
+    <w:abstractNumId w:val="1"/>
   </w:num>
   <w:num w:numId="29">
-    <w:abstractNumId w:val="5"/>
+    <w:abstractNumId w:val="6"/>
   </w:num>
   <w:num w:numId="30">
-    <w:abstractNumId w:val="8"/>
+    <w:abstractNumId w:val="9"/>
   </w:num>
   <w:num w:numId="31">
-    <w:abstractNumId w:val="9"/>
+    <w:abstractNumId w:val="10"/>
   </w:num>
   <w:num w:numId="32">
-    <w:abstractNumId w:val="15"/>
+    <w:abstractNumId w:val="16"/>
   </w:num>
   <w:num w:numId="33">
-    <w:abstractNumId w:val="10"/>
+    <w:abstractNumId w:val="11"/>
     <w:lvlOverride w:ilvl="0">
       <w:startOverride w:val="1"/>
     </w:lvlOverride>
@@ -20043,19 +21088,28 @@
     </w:lvlOverride>
   </w:num>
   <w:num w:numId="34">
-    <w:abstractNumId w:val="13"/>
+    <w:abstractNumId w:val="14"/>
   </w:num>
   <w:num w:numId="35">
-    <w:abstractNumId w:val="23"/>
+    <w:abstractNumId w:val="26"/>
   </w:num>
   <w:num w:numId="36">
-    <w:abstractNumId w:val="22"/>
+    <w:abstractNumId w:val="25"/>
   </w:num>
   <w:num w:numId="37">
-    <w:abstractNumId w:val="1"/>
+    <w:abstractNumId w:val="2"/>
   </w:num>
   <w:num w:numId="38">
-    <w:abstractNumId w:val="3"/>
+    <w:abstractNumId w:val="4"/>
+  </w:num>
+  <w:num w:numId="39">
+    <w:abstractNumId w:val="24"/>
+  </w:num>
+  <w:num w:numId="40">
+    <w:abstractNumId w:val="0"/>
+  </w:num>
+  <w:num w:numId="41">
+    <w:abstractNumId w:val="17"/>
   </w:num>
 </w:numbering>
 </file>
@@ -21608,7 +22662,7 @@
 </file>
 
 <file path=customXml/itemProps1.xml><?xml version="1.0" encoding="utf-8"?>
-<ds:datastoreItem xmlns:ds="http://schemas.openxmlformats.org/officeDocument/2006/customXml" ds:itemID="{161DFCC7-A771-4C15-A34B-15F39D01E159}">
+<ds:datastoreItem xmlns:ds="http://schemas.openxmlformats.org/officeDocument/2006/customXml" ds:itemID="{47890E4E-9D03-413C-97B1-F78F2D287D0E}">
   <ds:schemaRefs>
     <ds:schemaRef ds:uri="http://schemas.openxmlformats.org/officeDocument/2006/bibliography"/>
   </ds:schemaRefs>

</xml_diff>

<commit_message>
Commit parcial de Conclusio
</commit_message>
<xml_diff>
--- a/memoria/TFM_Peshevski.docx
+++ b/memoria/TFM_Peshevski.docx
@@ -12495,10 +12495,10 @@
             <v:path o:extrusionok="f" gradientshapeok="t" o:connecttype="rect"/>
             <o:lock v:ext="edit" aspectratio="t"/>
           </v:shapetype>
-          <v:shape id="_x0000_i1025" type="#_x0000_t75" style="width:426.6pt;height:121.45pt" o:ole="">
+          <v:shape id="_x0000_i1025" type="#_x0000_t75" style="width:426.75pt;height:121.5pt" o:ole="">
             <v:imagedata r:id="rId35" o:title=""/>
           </v:shape>
-          <o:OLEObject Type="Embed" ProgID="Word.OpenDocumentText.12" ShapeID="_x0000_i1025" DrawAspect="Content" ObjectID="_1547251285" r:id="rId36"/>
+          <o:OLEObject Type="Embed" ProgID="Word.OpenDocumentText.12" ShapeID="_x0000_i1025" DrawAspect="Content" ObjectID="_1547251901" r:id="rId36"/>
         </w:object>
       </w:r>
       <w:r>
@@ -12698,10 +12698,10 @@
       </w:pPr>
       <w:r>
         <w:object w:dxaOrig="9720" w:dyaOrig="8092">
-          <v:shape id="_x0000_i1026" type="#_x0000_t75" style="width:460.75pt;height:404.2pt" o:ole="">
+          <v:shape id="_x0000_i1026" type="#_x0000_t75" style="width:460.5pt;height:404.25pt" o:ole="">
             <v:imagedata r:id="rId37" o:title=""/>
           </v:shape>
-          <o:OLEObject Type="Embed" ProgID="Word.OpenDocumentText.12" ShapeID="_x0000_i1026" DrawAspect="Content" ObjectID="_1547251286" r:id="rId38"/>
+          <o:OLEObject Type="Embed" ProgID="Word.OpenDocumentText.12" ShapeID="_x0000_i1026" DrawAspect="Content" ObjectID="_1547251902" r:id="rId38"/>
         </w:object>
       </w:r>
       <w:r>
@@ -12769,10 +12769,10 @@
       </w:pPr>
       <w:r>
         <w:object w:dxaOrig="9720" w:dyaOrig="4305">
-          <v:shape id="_x0000_i1027" type="#_x0000_t75" style="width:460.75pt;height:215.25pt" o:ole="">
+          <v:shape id="_x0000_i1027" type="#_x0000_t75" style="width:460.5pt;height:215.25pt" o:ole="">
             <v:imagedata r:id="rId39" o:title=""/>
           </v:shape>
-          <o:OLEObject Type="Embed" ProgID="Word.OpenDocumentText.12" ShapeID="_x0000_i1027" DrawAspect="Content" ObjectID="_1547251287" r:id="rId40"/>
+          <o:OLEObject Type="Embed" ProgID="Word.OpenDocumentText.12" ShapeID="_x0000_i1027" DrawAspect="Content" ObjectID="_1547251903" r:id="rId40"/>
         </w:object>
       </w:r>
       <w:r>
@@ -12844,10 +12844,10 @@
       </w:pPr>
       <w:r>
         <w:object w:dxaOrig="9720" w:dyaOrig="5824">
-          <v:shape id="_x0000_i1028" type="#_x0000_t75" style="width:460.75pt;height:290.9pt" o:ole="">
+          <v:shape id="_x0000_i1028" type="#_x0000_t75" style="width:460.5pt;height:291pt" o:ole="">
             <v:imagedata r:id="rId41" o:title=""/>
           </v:shape>
-          <o:OLEObject Type="Embed" ProgID="Word.OpenDocumentText.12" ShapeID="_x0000_i1028" DrawAspect="Content" ObjectID="_1547251288" r:id="rId42"/>
+          <o:OLEObject Type="Embed" ProgID="Word.OpenDocumentText.12" ShapeID="_x0000_i1028" DrawAspect="Content" ObjectID="_1547251904" r:id="rId42"/>
         </w:object>
       </w:r>
       <w:r>
@@ -12922,10 +12922,10 @@
       </w:pPr>
       <w:r>
         <w:object w:dxaOrig="9720" w:dyaOrig="6546">
-          <v:shape id="_x0000_i1029" type="#_x0000_t75" style="width:460.75pt;height:326.95pt" o:ole="">
+          <v:shape id="_x0000_i1029" type="#_x0000_t75" style="width:460.5pt;height:327pt" o:ole="">
             <v:imagedata r:id="rId43" o:title=""/>
           </v:shape>
-          <o:OLEObject Type="Embed" ProgID="Word.OpenDocumentText.12" ShapeID="_x0000_i1029" DrawAspect="Content" ObjectID="_1547251289" r:id="rId44"/>
+          <o:OLEObject Type="Embed" ProgID="Word.OpenDocumentText.12" ShapeID="_x0000_i1029" DrawAspect="Content" ObjectID="_1547251905" r:id="rId44"/>
         </w:object>
       </w:r>
       <w:r>
@@ -12992,10 +12992,10 @@
       </w:pPr>
       <w:r>
         <w:object w:dxaOrig="9720" w:dyaOrig="4691">
-          <v:shape id="_x0000_i1030" type="#_x0000_t75" style="width:460.75pt;height:234.1pt" o:ole="">
+          <v:shape id="_x0000_i1030" type="#_x0000_t75" style="width:460.5pt;height:234pt" o:ole="">
             <v:imagedata r:id="rId45" o:title=""/>
           </v:shape>
-          <o:OLEObject Type="Embed" ProgID="Word.OpenDocumentText.12" ShapeID="_x0000_i1030" DrawAspect="Content" ObjectID="_1547251290" r:id="rId46"/>
+          <o:OLEObject Type="Embed" ProgID="Word.OpenDocumentText.12" ShapeID="_x0000_i1030" DrawAspect="Content" ObjectID="_1547251906" r:id="rId46"/>
         </w:object>
       </w:r>
       <w:r>
@@ -13056,10 +13056,10 @@
       </w:pPr>
       <w:r>
         <w:object w:dxaOrig="9720" w:dyaOrig="8996">
-          <v:shape id="_x0000_i1031" type="#_x0000_t75" style="width:460.75pt;height:449.35pt" o:ole="">
+          <v:shape id="_x0000_i1031" type="#_x0000_t75" style="width:460.5pt;height:449.25pt" o:ole="">
             <v:imagedata r:id="rId47" o:title=""/>
           </v:shape>
-          <o:OLEObject Type="Embed" ProgID="Word.OpenDocumentText.12" ShapeID="_x0000_i1031" DrawAspect="Content" ObjectID="_1547251291" r:id="rId48"/>
+          <o:OLEObject Type="Embed" ProgID="Word.OpenDocumentText.12" ShapeID="_x0000_i1031" DrawAspect="Content" ObjectID="_1547251907" r:id="rId48"/>
         </w:object>
       </w:r>
       <w:r>
@@ -13133,10 +13133,10 @@
       </w:pPr>
       <w:r>
         <w:object w:dxaOrig="9720" w:dyaOrig="1972">
-          <v:shape id="_x0000_i1032" type="#_x0000_t75" style="width:460.75pt;height:98.2pt" o:ole="">
+          <v:shape id="_x0000_i1032" type="#_x0000_t75" style="width:460.5pt;height:98.25pt" o:ole="">
             <v:imagedata r:id="rId49" o:title=""/>
           </v:shape>
-          <o:OLEObject Type="Embed" ProgID="Word.OpenDocumentText.12" ShapeID="_x0000_i1032" DrawAspect="Content" ObjectID="_1547251292" r:id="rId50"/>
+          <o:OLEObject Type="Embed" ProgID="Word.OpenDocumentText.12" ShapeID="_x0000_i1032" DrawAspect="Content" ObjectID="_1547251908" r:id="rId50"/>
         </w:object>
       </w:r>
       <w:r>
@@ -13178,10 +13178,10 @@
       </w:pPr>
       <w:r>
         <w:object w:dxaOrig="9720" w:dyaOrig="4238">
-          <v:shape id="_x0000_i1033" type="#_x0000_t75" style="width:460.75pt;height:211.5pt" o:ole="">
+          <v:shape id="_x0000_i1033" type="#_x0000_t75" style="width:460.5pt;height:211.5pt" o:ole="">
             <v:imagedata r:id="rId51" o:title=""/>
           </v:shape>
-          <o:OLEObject Type="Embed" ProgID="Word.OpenDocumentText.12" ShapeID="_x0000_i1033" DrawAspect="Content" ObjectID="_1547251293" r:id="rId52"/>
+          <o:OLEObject Type="Embed" ProgID="Word.OpenDocumentText.12" ShapeID="_x0000_i1033" DrawAspect="Content" ObjectID="_1547251909" r:id="rId52"/>
         </w:object>
       </w:r>
       <w:r>
@@ -13237,10 +13237,10 @@
       </w:pPr>
       <w:r>
         <w:object w:dxaOrig="9720" w:dyaOrig="4238">
-          <v:shape id="_x0000_i1034" type="#_x0000_t75" style="width:460.75pt;height:211.5pt" o:ole="">
+          <v:shape id="_x0000_i1034" type="#_x0000_t75" style="width:460.5pt;height:211.5pt" o:ole="">
             <v:imagedata r:id="rId53" o:title=""/>
           </v:shape>
-          <o:OLEObject Type="Embed" ProgID="Word.OpenDocumentText.12" ShapeID="_x0000_i1034" DrawAspect="Content" ObjectID="_1547251294" r:id="rId54"/>
+          <o:OLEObject Type="Embed" ProgID="Word.OpenDocumentText.12" ShapeID="_x0000_i1034" DrawAspect="Content" ObjectID="_1547251910" r:id="rId54"/>
         </w:object>
       </w:r>
       <w:r>
@@ -13628,7 +13628,7 @@
           <v:shape id="_x0000_i1035" type="#_x0000_t75" style="width:460.5pt;height:561pt" o:ole="">
             <v:imagedata r:id="rId55" o:title=""/>
           </v:shape>
-          <o:OLEObject Type="Embed" ProgID="Word.OpenDocumentText.12" ShapeID="_x0000_i1035" DrawAspect="Content" ObjectID="_1547251295" r:id="rId56"/>
+          <o:OLEObject Type="Embed" ProgID="Word.OpenDocumentText.12" ShapeID="_x0000_i1035" DrawAspect="Content" ObjectID="_1547251911" r:id="rId56"/>
         </w:object>
       </w:r>
       <w:r>
@@ -13711,7 +13711,7 @@
           <v:shape id="_x0000_i1036" type="#_x0000_t75" style="width:460.5pt;height:494.25pt" o:ole="">
             <v:imagedata r:id="rId57" o:title=""/>
           </v:shape>
-          <o:OLEObject Type="Embed" ProgID="Word.OpenDocumentText.12" ShapeID="_x0000_i1036" DrawAspect="Content" ObjectID="_1547251296" r:id="rId58"/>
+          <o:OLEObject Type="Embed" ProgID="Word.OpenDocumentText.12" ShapeID="_x0000_i1036" DrawAspect="Content" ObjectID="_1547251912" r:id="rId58"/>
         </w:object>
       </w:r>
       <w:r>
@@ -13810,7 +13810,7 @@
           <v:shape id="_x0000_i1037" type="#_x0000_t75" style="width:460.5pt;height:494.25pt" o:ole="">
             <v:imagedata r:id="rId59" o:title=""/>
           </v:shape>
-          <o:OLEObject Type="Embed" ProgID="Word.OpenDocumentText.12" ShapeID="_x0000_i1037" DrawAspect="Content" ObjectID="_1547251297" r:id="rId60"/>
+          <o:OLEObject Type="Embed" ProgID="Word.OpenDocumentText.12" ShapeID="_x0000_i1037" DrawAspect="Content" ObjectID="_1547251913" r:id="rId60"/>
         </w:object>
       </w:r>
       <w:r>
@@ -13895,7 +13895,7 @@
           <v:shape id="_x0000_i1038" type="#_x0000_t75" style="width:460.5pt;height:143.25pt" o:ole="">
             <v:imagedata r:id="rId61" o:title=""/>
           </v:shape>
-          <o:OLEObject Type="Embed" ProgID="Word.OpenDocumentText.12" ShapeID="_x0000_i1038" DrawAspect="Content" ObjectID="_1547251298" r:id="rId62"/>
+          <o:OLEObject Type="Embed" ProgID="Word.OpenDocumentText.12" ShapeID="_x0000_i1038" DrawAspect="Content" ObjectID="_1547251914" r:id="rId62"/>
         </w:object>
       </w:r>
       <w:r>
@@ -13934,7 +13934,7 @@
           <v:shape id="_x0000_i1039" type="#_x0000_t75" style="width:460.5pt;height:109.5pt" o:ole="">
             <v:imagedata r:id="rId63" o:title=""/>
           </v:shape>
-          <o:OLEObject Type="Embed" ProgID="Word.OpenDocumentText.12" ShapeID="_x0000_i1039" DrawAspect="Content" ObjectID="_1547251299" r:id="rId64"/>
+          <o:OLEObject Type="Embed" ProgID="Word.OpenDocumentText.12" ShapeID="_x0000_i1039" DrawAspect="Content" ObjectID="_1547251915" r:id="rId64"/>
         </w:object>
       </w:r>
       <w:r>
@@ -14011,7 +14011,7 @@
           <v:shape id="_x0000_i1040" type="#_x0000_t75" style="width:460.5pt;height:87pt" o:ole="">
             <v:imagedata r:id="rId65" o:title=""/>
           </v:shape>
-          <o:OLEObject Type="Embed" ProgID="Word.OpenDocumentText.12" ShapeID="_x0000_i1040" DrawAspect="Content" ObjectID="_1547251300" r:id="rId66"/>
+          <o:OLEObject Type="Embed" ProgID="Word.OpenDocumentText.12" ShapeID="_x0000_i1040" DrawAspect="Content" ObjectID="_1547251916" r:id="rId66"/>
         </w:object>
       </w:r>
       <w:r>
@@ -14050,7 +14050,7 @@
           <v:shape id="_x0000_i1041" type="#_x0000_t75" style="width:460.5pt;height:165.75pt" o:ole="">
             <v:imagedata r:id="rId67" o:title=""/>
           </v:shape>
-          <o:OLEObject Type="Embed" ProgID="Word.OpenDocumentText.12" ShapeID="_x0000_i1041" DrawAspect="Content" ObjectID="_1547251301" r:id="rId68"/>
+          <o:OLEObject Type="Embed" ProgID="Word.OpenDocumentText.12" ShapeID="_x0000_i1041" DrawAspect="Content" ObjectID="_1547251917" r:id="rId68"/>
         </w:object>
       </w:r>
       <w:r>
@@ -14089,7 +14089,7 @@
           <v:shape id="_x0000_i1042" type="#_x0000_t75" style="width:460.5pt;height:143.25pt" o:ole="">
             <v:imagedata r:id="rId69" o:title=""/>
           </v:shape>
-          <o:OLEObject Type="Embed" ProgID="Word.OpenDocumentText.12" ShapeID="_x0000_i1042" DrawAspect="Content" ObjectID="_1547251302" r:id="rId70"/>
+          <o:OLEObject Type="Embed" ProgID="Word.OpenDocumentText.12" ShapeID="_x0000_i1042" DrawAspect="Content" ObjectID="_1547251918" r:id="rId70"/>
         </w:object>
       </w:r>
       <w:r>
@@ -14128,7 +14128,7 @@
           <v:shape id="_x0000_i1043" type="#_x0000_t75" style="width:460.5pt;height:98.25pt" o:ole="">
             <v:imagedata r:id="rId71" o:title=""/>
           </v:shape>
-          <o:OLEObject Type="Embed" ProgID="Word.OpenDocumentText.12" ShapeID="_x0000_i1043" DrawAspect="Content" ObjectID="_1547251303" r:id="rId72"/>
+          <o:OLEObject Type="Embed" ProgID="Word.OpenDocumentText.12" ShapeID="_x0000_i1043" DrawAspect="Content" ObjectID="_1547251919" r:id="rId72"/>
         </w:object>
       </w:r>
       <w:r>
@@ -14189,7 +14189,7 @@
           <v:shape id="_x0000_i1044" type="#_x0000_t75" style="width:460.5pt;height:87pt" o:ole="">
             <v:imagedata r:id="rId73" o:title=""/>
           </v:shape>
-          <o:OLEObject Type="Embed" ProgID="Word.OpenDocumentText.12" ShapeID="_x0000_i1044" DrawAspect="Content" ObjectID="_1547251304" r:id="rId74"/>
+          <o:OLEObject Type="Embed" ProgID="Word.OpenDocumentText.12" ShapeID="_x0000_i1044" DrawAspect="Content" ObjectID="_1547251920" r:id="rId74"/>
         </w:object>
       </w:r>
       <w:r>
@@ -14228,7 +14228,7 @@
           <v:shape id="_x0000_i1045" type="#_x0000_t75" style="width:460.5pt;height:120.75pt" o:ole="">
             <v:imagedata r:id="rId75" o:title=""/>
           </v:shape>
-          <o:OLEObject Type="Embed" ProgID="Word.OpenDocumentText.12" ShapeID="_x0000_i1045" DrawAspect="Content" ObjectID="_1547251305" r:id="rId76"/>
+          <o:OLEObject Type="Embed" ProgID="Word.OpenDocumentText.12" ShapeID="_x0000_i1045" DrawAspect="Content" ObjectID="_1547251921" r:id="rId76"/>
         </w:object>
       </w:r>
       <w:r>
@@ -14301,7 +14301,7 @@
           <v:shape id="_x0000_i1046" type="#_x0000_t75" style="width:460.5pt;height:324pt" o:ole="">
             <v:imagedata r:id="rId77" o:title=""/>
           </v:shape>
-          <o:OLEObject Type="Embed" ProgID="Word.OpenDocumentText.12" ShapeID="_x0000_i1046" DrawAspect="Content" ObjectID="_1547251306" r:id="rId78"/>
+          <o:OLEObject Type="Embed" ProgID="Word.OpenDocumentText.12" ShapeID="_x0000_i1046" DrawAspect="Content" ObjectID="_1547251922" r:id="rId78"/>
         </w:object>
       </w:r>
       <w:r>
@@ -14340,7 +14340,7 @@
           <v:shape id="_x0000_i1047" type="#_x0000_t75" style="width:460.5pt;height:304.5pt" o:ole="">
             <v:imagedata r:id="rId79" o:title=""/>
           </v:shape>
-          <o:OLEObject Type="Embed" ProgID="Word.OpenDocumentText.12" ShapeID="_x0000_i1047" DrawAspect="Content" ObjectID="_1547251307" r:id="rId80"/>
+          <o:OLEObject Type="Embed" ProgID="Word.OpenDocumentText.12" ShapeID="_x0000_i1047" DrawAspect="Content" ObjectID="_1547251923" r:id="rId80"/>
         </w:object>
       </w:r>
       <w:r>
@@ -14647,7 +14647,7 @@
           <v:shape id="_x0000_i1048" type="#_x0000_t75" style="width:460.5pt;height:90.75pt" o:ole="">
             <v:imagedata r:id="rId81" o:title=""/>
           </v:shape>
-          <o:OLEObject Type="Embed" ProgID="Word.OpenDocumentText.12" ShapeID="_x0000_i1048" DrawAspect="Content" ObjectID="_1547251308" r:id="rId82"/>
+          <o:OLEObject Type="Embed" ProgID="Word.OpenDocumentText.12" ShapeID="_x0000_i1048" DrawAspect="Content" ObjectID="_1547251924" r:id="rId82"/>
         </w:object>
       </w:r>
       <w:r>
@@ -14709,7 +14709,7 @@
           <v:shape id="_x0000_i1049" type="#_x0000_t75" style="width:460.5pt;height:57pt" o:ole="">
             <v:imagedata r:id="rId83" o:title=""/>
           </v:shape>
-          <o:OLEObject Type="Embed" ProgID="Word.OpenDocumentText.12" ShapeID="_x0000_i1049" DrawAspect="Content" ObjectID="_1547251309" r:id="rId84"/>
+          <o:OLEObject Type="Embed" ProgID="Word.OpenDocumentText.12" ShapeID="_x0000_i1049" DrawAspect="Content" ObjectID="_1547251925" r:id="rId84"/>
         </w:object>
       </w:r>
       <w:r>
@@ -24438,7 +24438,7 @@
           <v:shape id="_x0000_i1050" type="#_x0000_t75" style="width:460.5pt;height:199.5pt" o:ole="">
             <v:imagedata r:id="rId88" o:title=""/>
           </v:shape>
-          <o:OLEObject Type="Embed" ProgID="Word.OpenDocumentText.12" ShapeID="_x0000_i1050" DrawAspect="Content" ObjectID="_1547251310" r:id="rId89"/>
+          <o:OLEObject Type="Embed" ProgID="Word.OpenDocumentText.12" ShapeID="_x0000_i1050" DrawAspect="Content" ObjectID="_1547251926" r:id="rId89"/>
         </w:object>
       </w:r>
       <w:r>
@@ -24529,13 +24529,7 @@
         <w:rPr>
           <w:color w:val="auto"/>
         </w:rPr>
-        <w:t>Resultats de la prova amb el codi executat des de la memòria</w:t>
-      </w:r>
-      <w:r>
-        <w:rPr>
-          <w:color w:val="auto"/>
-        </w:rPr>
-        <w:t xml:space="preserve"> RAM LPDDR externa</w:t>
+        <w:t>Resultats de la prova amb el codi executat des de la memòria RAM LPDDR externa</w:t>
       </w:r>
     </w:p>
     <w:tbl>
@@ -27240,13 +27234,7 @@
         <w:rPr>
           <w:lang w:eastAsia="en-US"/>
         </w:rPr>
-        <w:t xml:space="preserve">Per </w:t>
-      </w:r>
-      <w:r>
-        <w:rPr>
-          <w:lang w:eastAsia="en-US"/>
-        </w:rPr>
-        <w:t xml:space="preserve">altra banda, la implementació </w:t>
+        <w:t xml:space="preserve">Per altra banda, la implementació </w:t>
       </w:r>
       <w:r>
         <w:rPr>
@@ -27393,14 +27381,148 @@
         <w:pStyle w:val="Prrafodelista"/>
         <w:numPr>
           <w:ilvl w:val="0"/>
-          <w:numId w:val="42"/>
+          <w:numId w:val="43"/>
         </w:numPr>
         <w:rPr>
           <w:lang w:eastAsia="en-US"/>
         </w:rPr>
       </w:pPr>
+      <w:r>
+        <w:rPr>
+          <w:lang w:eastAsia="en-US"/>
+        </w:rPr>
+        <w:t>El funcionament d’Ethernet com a protocol i plataforma física de comunicació és relativament senzill. Pràcticament només es requereix que un dispositiu tingui una adreça física (MAC) diferent de la dels altres connectats a la mateixa xarxa, per no caure en col·lisions amb altres equips.</w:t>
+      </w:r>
+    </w:p>
+    <w:p>
+      <w:pPr>
+        <w:pStyle w:val="Prrafodelista"/>
+        <w:numPr>
+          <w:ilvl w:val="0"/>
+          <w:numId w:val="43"/>
+        </w:numPr>
+        <w:rPr>
+          <w:lang w:eastAsia="en-US"/>
+        </w:rPr>
+      </w:pPr>
+      <w:r>
+        <w:rPr>
+          <w:lang w:eastAsia="en-US"/>
+        </w:rPr>
+        <w:t>Els protocols d’Internet, en canvi, no són senzills. El funcionament de protocols encapsulats dins de protocols no sembla massa òptim, perquè a vegades comporta donar passos innecessaris. Per exemple, podria implementar-se algun sistema per control i detecció d’errors adaptatiu, que fins a certa mida de paquet a enviar, calculés la suma de verificació de tota la trama, i no implementar una suma de verificació en cadascun dels protocols.</w:t>
+      </w:r>
+    </w:p>
+    <w:p>
+      <w:pPr>
+        <w:pStyle w:val="Prrafodelista"/>
+        <w:numPr>
+          <w:ilvl w:val="0"/>
+          <w:numId w:val="43"/>
+        </w:numPr>
+        <w:rPr>
+          <w:lang w:eastAsia="en-US"/>
+        </w:rPr>
+      </w:pPr>
+      <w:r>
+        <w:rPr>
+          <w:lang w:eastAsia="en-US"/>
+        </w:rPr>
+        <w:t>Dissenyar un sistema incrustat sobre una FPGA no és una tasca complexa. Requereix conèixer relativament bé els requisits que ha de complir el sistema, per poder dissenyar el hardware de manera òptima.</w:t>
+      </w:r>
+    </w:p>
+    <w:p>
+      <w:pPr>
+        <w:pStyle w:val="Prrafodelista"/>
+        <w:numPr>
+          <w:ilvl w:val="0"/>
+          <w:numId w:val="43"/>
+        </w:numPr>
+        <w:rPr>
+          <w:lang w:eastAsia="en-US"/>
+        </w:rPr>
+      </w:pPr>
+      <w:r>
+        <w:rPr>
+          <w:lang w:eastAsia="en-US"/>
+        </w:rPr>
+        <w:t xml:space="preserve">La pila de protocols LwIP és </w:t>
+      </w:r>
+      <w:r>
+        <w:rPr>
+          <w:lang w:eastAsia="en-US"/>
+        </w:rPr>
+        <w:t>altament modular</w:t>
+      </w:r>
       <w:bookmarkStart w:id="60" w:name="_GoBack"/>
       <w:bookmarkEnd w:id="60"/>
+    </w:p>
+    <w:p>
+      <w:pPr>
+        <w:rPr>
+          <w:lang w:eastAsia="en-US"/>
+        </w:rPr>
+      </w:pPr>
+    </w:p>
+    <w:p>
+      <w:pPr>
+        <w:pStyle w:val="Prrafodelista"/>
+        <w:numPr>
+          <w:ilvl w:val="0"/>
+          <w:numId w:val="24"/>
+        </w:numPr>
+        <w:rPr>
+          <w:lang w:eastAsia="en-US"/>
+        </w:rPr>
+      </w:pPr>
+      <w:r>
+        <w:rPr>
+          <w:lang w:eastAsia="en-US"/>
+        </w:rPr>
+        <w:t>Conèixer amb el màxim detall possible com funciona una implementació pràctica de la pila de protocols d’Internet per sistemes incrustats.</w:t>
+      </w:r>
+    </w:p>
+    <w:p>
+      <w:pPr>
+        <w:pStyle w:val="Prrafodelista"/>
+        <w:numPr>
+          <w:ilvl w:val="0"/>
+          <w:numId w:val="24"/>
+        </w:numPr>
+        <w:rPr>
+          <w:lang w:eastAsia="en-US"/>
+        </w:rPr>
+      </w:pPr>
+      <w:r>
+        <w:rPr>
+          <w:lang w:eastAsia="en-US"/>
+        </w:rPr>
+        <w:t>Intentar desenvolupar una pila de protocol bàsica que permet respondre a peticions d’eco en una xarxa.</w:t>
+      </w:r>
+    </w:p>
+    <w:p>
+      <w:pPr>
+        <w:pStyle w:val="Prrafodelista"/>
+        <w:numPr>
+          <w:ilvl w:val="0"/>
+          <w:numId w:val="24"/>
+        </w:numPr>
+        <w:rPr>
+          <w:lang w:eastAsia="en-US"/>
+        </w:rPr>
+      </w:pPr>
+      <w:r>
+        <w:rPr>
+          <w:lang w:eastAsia="en-US"/>
+        </w:rPr>
+        <w:t>Mesurar els temps que tarda una pila i l’altra en processar un paquet d’eco i comparar resultats.</w:t>
+      </w:r>
+    </w:p>
+    <w:p>
+      <w:pPr>
+        <w:rPr>
+          <w:lang w:eastAsia="en-US"/>
+        </w:rPr>
+      </w:pPr>
     </w:p>
     <w:p>
       <w:pPr>
@@ -27518,7 +27640,7 @@
           <w:rPr>
             <w:noProof/>
           </w:rPr>
-          <w:t>22</w:t>
+          <w:t>43</w:t>
         </w:r>
         <w:r>
           <w:rPr>
@@ -29877,9 +29999,9 @@
     </w:lvl>
   </w:abstractNum>
   <w:abstractNum w:abstractNumId="22">
-    <w:nsid w:val="62063DAE"/>
+    <w:nsid w:val="604E59E5"/>
     <w:multiLevelType w:val="hybridMultilevel"/>
-    <w:tmpl w:val="CE88CF78"/>
+    <w:tmpl w:val="BB6CC7EC"/>
     <w:lvl w:ilvl="0" w:tplc="04090001">
       <w:start w:val="1"/>
       <w:numFmt w:val="bullet"/>
@@ -29990,6 +30112,119 @@
     </w:lvl>
   </w:abstractNum>
   <w:abstractNum w:abstractNumId="23">
+    <w:nsid w:val="62063DAE"/>
+    <w:multiLevelType w:val="hybridMultilevel"/>
+    <w:tmpl w:val="CE88CF78"/>
+    <w:lvl w:ilvl="0" w:tplc="04090001">
+      <w:start w:val="1"/>
+      <w:numFmt w:val="bullet"/>
+      <w:lvlText w:val=""/>
+      <w:lvlJc w:val="left"/>
+      <w:pPr>
+        <w:ind w:left="720" w:hanging="360"/>
+      </w:pPr>
+      <w:rPr>
+        <w:rFonts w:ascii="Symbol" w:hAnsi="Symbol" w:hint="default"/>
+      </w:rPr>
+    </w:lvl>
+    <w:lvl w:ilvl="1" w:tplc="04090003" w:tentative="1">
+      <w:start w:val="1"/>
+      <w:numFmt w:val="bullet"/>
+      <w:lvlText w:val="o"/>
+      <w:lvlJc w:val="left"/>
+      <w:pPr>
+        <w:ind w:left="1440" w:hanging="360"/>
+      </w:pPr>
+      <w:rPr>
+        <w:rFonts w:ascii="Courier New" w:hAnsi="Courier New" w:cs="Courier New" w:hint="default"/>
+      </w:rPr>
+    </w:lvl>
+    <w:lvl w:ilvl="2" w:tplc="04090005" w:tentative="1">
+      <w:start w:val="1"/>
+      <w:numFmt w:val="bullet"/>
+      <w:lvlText w:val=""/>
+      <w:lvlJc w:val="left"/>
+      <w:pPr>
+        <w:ind w:left="2160" w:hanging="360"/>
+      </w:pPr>
+      <w:rPr>
+        <w:rFonts w:ascii="Wingdings" w:hAnsi="Wingdings" w:hint="default"/>
+      </w:rPr>
+    </w:lvl>
+    <w:lvl w:ilvl="3" w:tplc="04090001" w:tentative="1">
+      <w:start w:val="1"/>
+      <w:numFmt w:val="bullet"/>
+      <w:lvlText w:val=""/>
+      <w:lvlJc w:val="left"/>
+      <w:pPr>
+        <w:ind w:left="2880" w:hanging="360"/>
+      </w:pPr>
+      <w:rPr>
+        <w:rFonts w:ascii="Symbol" w:hAnsi="Symbol" w:hint="default"/>
+      </w:rPr>
+    </w:lvl>
+    <w:lvl w:ilvl="4" w:tplc="04090003" w:tentative="1">
+      <w:start w:val="1"/>
+      <w:numFmt w:val="bullet"/>
+      <w:lvlText w:val="o"/>
+      <w:lvlJc w:val="left"/>
+      <w:pPr>
+        <w:ind w:left="3600" w:hanging="360"/>
+      </w:pPr>
+      <w:rPr>
+        <w:rFonts w:ascii="Courier New" w:hAnsi="Courier New" w:cs="Courier New" w:hint="default"/>
+      </w:rPr>
+    </w:lvl>
+    <w:lvl w:ilvl="5" w:tplc="04090005" w:tentative="1">
+      <w:start w:val="1"/>
+      <w:numFmt w:val="bullet"/>
+      <w:lvlText w:val=""/>
+      <w:lvlJc w:val="left"/>
+      <w:pPr>
+        <w:ind w:left="4320" w:hanging="360"/>
+      </w:pPr>
+      <w:rPr>
+        <w:rFonts w:ascii="Wingdings" w:hAnsi="Wingdings" w:hint="default"/>
+      </w:rPr>
+    </w:lvl>
+    <w:lvl w:ilvl="6" w:tplc="04090001" w:tentative="1">
+      <w:start w:val="1"/>
+      <w:numFmt w:val="bullet"/>
+      <w:lvlText w:val=""/>
+      <w:lvlJc w:val="left"/>
+      <w:pPr>
+        <w:ind w:left="5040" w:hanging="360"/>
+      </w:pPr>
+      <w:rPr>
+        <w:rFonts w:ascii="Symbol" w:hAnsi="Symbol" w:hint="default"/>
+      </w:rPr>
+    </w:lvl>
+    <w:lvl w:ilvl="7" w:tplc="04090003" w:tentative="1">
+      <w:start w:val="1"/>
+      <w:numFmt w:val="bullet"/>
+      <w:lvlText w:val="o"/>
+      <w:lvlJc w:val="left"/>
+      <w:pPr>
+        <w:ind w:left="5760" w:hanging="360"/>
+      </w:pPr>
+      <w:rPr>
+        <w:rFonts w:ascii="Courier New" w:hAnsi="Courier New" w:cs="Courier New" w:hint="default"/>
+      </w:rPr>
+    </w:lvl>
+    <w:lvl w:ilvl="8" w:tplc="04090005" w:tentative="1">
+      <w:start w:val="1"/>
+      <w:numFmt w:val="bullet"/>
+      <w:lvlText w:val=""/>
+      <w:lvlJc w:val="left"/>
+      <w:pPr>
+        <w:ind w:left="6480" w:hanging="360"/>
+      </w:pPr>
+      <w:rPr>
+        <w:rFonts w:ascii="Wingdings" w:hAnsi="Wingdings" w:hint="default"/>
+      </w:rPr>
+    </w:lvl>
+  </w:abstractNum>
+  <w:abstractNum w:abstractNumId="24">
     <w:nsid w:val="650E0C56"/>
     <w:multiLevelType w:val="multilevel"/>
     <w:tmpl w:val="F080F63A"/>
@@ -30102,7 +30337,7 @@
       </w:rPr>
     </w:lvl>
   </w:abstractNum>
-  <w:abstractNum w:abstractNumId="24">
+  <w:abstractNum w:abstractNumId="25">
     <w:nsid w:val="717B40CC"/>
     <w:multiLevelType w:val="hybridMultilevel"/>
     <w:tmpl w:val="0672B160"/>
@@ -30215,7 +30450,7 @@
       </w:rPr>
     </w:lvl>
   </w:abstractNum>
-  <w:abstractNum w:abstractNumId="25">
+  <w:abstractNum w:abstractNumId="26">
     <w:nsid w:val="737B1954"/>
     <w:multiLevelType w:val="hybridMultilevel"/>
     <w:tmpl w:val="B9442002"/>
@@ -30328,7 +30563,7 @@
       </w:rPr>
     </w:lvl>
   </w:abstractNum>
-  <w:abstractNum w:abstractNumId="26">
+  <w:abstractNum w:abstractNumId="27">
     <w:nsid w:val="758B2B7E"/>
     <w:multiLevelType w:val="hybridMultilevel"/>
     <w:tmpl w:val="5568F3CA"/>
@@ -30441,7 +30676,7 @@
       </w:rPr>
     </w:lvl>
   </w:abstractNum>
-  <w:abstractNum w:abstractNumId="27">
+  <w:abstractNum w:abstractNumId="28">
     <w:nsid w:val="7B344CF2"/>
     <w:multiLevelType w:val="hybridMultilevel"/>
     <w:tmpl w:val="38628C34"/>
@@ -30684,7 +30919,7 @@
     </w:lvlOverride>
   </w:num>
   <w:num w:numId="16">
-    <w:abstractNumId w:val="23"/>
+    <w:abstractNumId w:val="24"/>
   </w:num>
   <w:num w:numId="17">
     <w:abstractNumId w:val="15"/>
@@ -30942,7 +31177,7 @@
     </w:lvlOverride>
   </w:num>
   <w:num w:numId="24">
-    <w:abstractNumId w:val="22"/>
+    <w:abstractNumId w:val="23"/>
   </w:num>
   <w:num w:numId="25">
     <w:abstractNumId w:val="8"/>
@@ -31002,10 +31237,10 @@
     <w:abstractNumId w:val="14"/>
   </w:num>
   <w:num w:numId="35">
-    <w:abstractNumId w:val="27"/>
+    <w:abstractNumId w:val="28"/>
   </w:num>
   <w:num w:numId="36">
-    <w:abstractNumId w:val="26"/>
+    <w:abstractNumId w:val="27"/>
   </w:num>
   <w:num w:numId="37">
     <w:abstractNumId w:val="2"/>
@@ -31014,7 +31249,7 @@
     <w:abstractNumId w:val="4"/>
   </w:num>
   <w:num w:numId="39">
-    <w:abstractNumId w:val="25"/>
+    <w:abstractNumId w:val="26"/>
   </w:num>
   <w:num w:numId="40">
     <w:abstractNumId w:val="0"/>
@@ -31023,7 +31258,10 @@
     <w:abstractNumId w:val="17"/>
   </w:num>
   <w:num w:numId="42">
-    <w:abstractNumId w:val="24"/>
+    <w:abstractNumId w:val="25"/>
+  </w:num>
+  <w:num w:numId="43">
+    <w:abstractNumId w:val="22"/>
   </w:num>
 </w:numbering>
 </file>
@@ -36190,11 +36428,11 @@
           <c:showPercent val="0"/>
           <c:showBubbleSize val="0"/>
         </c:dLbls>
-        <c:axId val="190043680"/>
-        <c:axId val="190037696"/>
+        <c:axId val="1061186160"/>
+        <c:axId val="1143074384"/>
       </c:scatterChart>
       <c:valAx>
-        <c:axId val="190043680"/>
+        <c:axId val="1061186160"/>
         <c:scaling>
           <c:orientation val="minMax"/>
           <c:max val="1020"/>
@@ -36320,13 +36558,13 @@
             <a:endParaRPr lang="en-US"/>
           </a:p>
         </c:txPr>
-        <c:crossAx val="190037696"/>
+        <c:crossAx val="1143074384"/>
         <c:crosses val="autoZero"/>
         <c:crossBetween val="midCat"/>
         <c:majorUnit val="100"/>
       </c:valAx>
       <c:valAx>
-        <c:axId val="190037696"/>
+        <c:axId val="1143074384"/>
         <c:scaling>
           <c:orientation val="minMax"/>
         </c:scaling>
@@ -36438,7 +36676,7 @@
             <a:endParaRPr lang="en-US"/>
           </a:p>
         </c:txPr>
-        <c:crossAx val="190043680"/>
+        <c:crossAx val="1061186160"/>
         <c:crosses val="autoZero"/>
         <c:crossBetween val="midCat"/>
         <c:majorUnit val="0.2"/>
@@ -40378,11 +40616,11 @@
           <c:showPercent val="0"/>
           <c:showBubbleSize val="0"/>
         </c:dLbls>
-        <c:axId val="190050208"/>
-        <c:axId val="190054016"/>
+        <c:axId val="1266593616"/>
+        <c:axId val="1266606672"/>
       </c:scatterChart>
       <c:valAx>
-        <c:axId val="190050208"/>
+        <c:axId val="1266593616"/>
         <c:scaling>
           <c:orientation val="minMax"/>
           <c:max val="1020"/>
@@ -40508,13 +40746,13 @@
             <a:endParaRPr lang="en-US"/>
           </a:p>
         </c:txPr>
-        <c:crossAx val="190054016"/>
+        <c:crossAx val="1266606672"/>
         <c:crosses val="autoZero"/>
         <c:crossBetween val="midCat"/>
         <c:majorUnit val="100"/>
       </c:valAx>
       <c:valAx>
-        <c:axId val="190054016"/>
+        <c:axId val="1266606672"/>
         <c:scaling>
           <c:orientation val="minMax"/>
         </c:scaling>
@@ -40626,7 +40864,7 @@
             <a:endParaRPr lang="en-US"/>
           </a:p>
         </c:txPr>
-        <c:crossAx val="190050208"/>
+        <c:crossAx val="1266593616"/>
         <c:crosses val="autoZero"/>
         <c:crossBetween val="midCat"/>
         <c:majorUnit val="0.2"/>
@@ -46520,11 +46758,11 @@
           <c:showPercent val="0"/>
           <c:showBubbleSize val="0"/>
         </c:dLbls>
-        <c:axId val="190044224"/>
-        <c:axId val="190054560"/>
+        <c:axId val="1266605584"/>
+        <c:axId val="1266594704"/>
       </c:scatterChart>
       <c:valAx>
-        <c:axId val="190044224"/>
+        <c:axId val="1266605584"/>
         <c:scaling>
           <c:orientation val="minMax"/>
           <c:max val="1020"/>
@@ -46650,13 +46888,13 @@
             <a:endParaRPr lang="en-US"/>
           </a:p>
         </c:txPr>
-        <c:crossAx val="190054560"/>
+        <c:crossAx val="1266594704"/>
         <c:crosses val="autoZero"/>
         <c:crossBetween val="midCat"/>
         <c:majorUnit val="100"/>
       </c:valAx>
       <c:valAx>
-        <c:axId val="190054560"/>
+        <c:axId val="1266594704"/>
         <c:scaling>
           <c:orientation val="minMax"/>
         </c:scaling>
@@ -46768,7 +47006,7 @@
             <a:endParaRPr lang="en-US"/>
           </a:p>
         </c:txPr>
-        <c:crossAx val="190044224"/>
+        <c:crossAx val="1266605584"/>
         <c:crosses val="autoZero"/>
         <c:crossBetween val="midCat"/>
         <c:majorUnit val="0.2"/>
@@ -50736,11 +50974,11 @@
           <c:showPercent val="0"/>
           <c:showBubbleSize val="0"/>
         </c:dLbls>
-        <c:axId val="190056736"/>
-        <c:axId val="190058912"/>
+        <c:axId val="1266588720"/>
+        <c:axId val="1266609936"/>
       </c:scatterChart>
       <c:valAx>
-        <c:axId val="190056736"/>
+        <c:axId val="1266588720"/>
         <c:scaling>
           <c:orientation val="minMax"/>
           <c:max val="1020"/>
@@ -50866,13 +51104,13 @@
             <a:endParaRPr lang="en-US"/>
           </a:p>
         </c:txPr>
-        <c:crossAx val="190058912"/>
+        <c:crossAx val="1266609936"/>
         <c:crosses val="autoZero"/>
         <c:crossBetween val="midCat"/>
         <c:majorUnit val="100"/>
       </c:valAx>
       <c:valAx>
-        <c:axId val="190058912"/>
+        <c:axId val="1266609936"/>
         <c:scaling>
           <c:orientation val="minMax"/>
         </c:scaling>
@@ -50984,7 +51222,7 @@
             <a:endParaRPr lang="en-US"/>
           </a:p>
         </c:txPr>
-        <c:crossAx val="190056736"/>
+        <c:crossAx val="1266588720"/>
         <c:crosses val="autoZero"/>
         <c:crossBetween val="midCat"/>
         <c:majorUnit val="0.2"/>
@@ -53588,7 +53826,7 @@
 </file>
 
 <file path=customXml/itemProps1.xml><?xml version="1.0" encoding="utf-8"?>
-<ds:datastoreItem xmlns:ds="http://schemas.openxmlformats.org/officeDocument/2006/customXml" ds:itemID="{3D4BF8BE-481B-4A2A-A6A0-12F365DF164E}">
+<ds:datastoreItem xmlns:ds="http://schemas.openxmlformats.org/officeDocument/2006/customXml" ds:itemID="{36E37083-3718-46ED-92E6-262E5687CA22}">
   <ds:schemaRefs>
     <ds:schemaRef ds:uri="http://schemas.openxmlformats.org/officeDocument/2006/bibliography"/>
   </ds:schemaRefs>

</xml_diff>